<commit_message>
update README to include link to Engineering Guide
</commit_message>
<xml_diff>
--- a/documents/Engineering Guide.docx
+++ b/documents/Engineering Guide.docx
@@ -195,8 +195,6 @@
               <w:fldChar w:fldCharType="end"/>
             </w:r>
           </w:hyperlink>
-          <w:bookmarkStart w:id="0" w:name="_GoBack"/>
-          <w:bookmarkEnd w:id="0"/>
         </w:p>
         <w:p>
           <w:pPr>
@@ -928,41 +926,29 @@
       <w:pPr>
         <w:pStyle w:val="Heading1"/>
       </w:pPr>
-      <w:bookmarkStart w:id="1" w:name="_Toc313958492"/>
+      <w:bookmarkStart w:id="0" w:name="_Toc313958492"/>
       <w:r>
         <w:lastRenderedPageBreak/>
         <w:t>Source Control</w:t>
       </w:r>
-      <w:bookmarkEnd w:id="1"/>
+      <w:bookmarkEnd w:id="0"/>
     </w:p>
     <w:p>
       <w:pPr>
         <w:pStyle w:val="Heading2"/>
       </w:pPr>
-      <w:bookmarkStart w:id="2" w:name="_Toc313958493"/>
+      <w:bookmarkStart w:id="1" w:name="_Toc313958493"/>
       <w:r>
         <w:t>Repositories</w:t>
       </w:r>
-      <w:bookmarkEnd w:id="2"/>
+      <w:bookmarkEnd w:id="1"/>
     </w:p>
     <w:p>
       <w:pPr>
         <w:spacing w:after="0"/>
       </w:pPr>
       <w:r>
-        <w:t>All</w:t>
-      </w:r>
-      <w:r>
-        <w:t xml:space="preserve"> </w:t>
-      </w:r>
-      <w:r>
-        <w:t>documentation and source code</w:t>
-      </w:r>
-      <w:r>
-        <w:t xml:space="preserve"> are stor</w:t>
-      </w:r>
-      <w:r>
-        <w:t xml:space="preserve">ed in a </w:t>
+        <w:t xml:space="preserve">All documentation and source code are stored in a </w:t>
       </w:r>
       <w:proofErr w:type="spellStart"/>
       <w:r>
@@ -970,10 +956,7 @@
       </w:r>
       <w:proofErr w:type="spellEnd"/>
       <w:r>
-        <w:t xml:space="preserve"> repository</w:t>
-      </w:r>
-      <w:r>
-        <w:t xml:space="preserve">. </w:t>
+        <w:t xml:space="preserve"> repository. </w:t>
       </w:r>
     </w:p>
     <w:p>
@@ -989,13 +972,7 @@
       </w:r>
       <w:proofErr w:type="spellEnd"/>
       <w:r>
-        <w:t xml:space="preserve"> for </w:t>
-      </w:r>
-      <w:r>
-        <w:t>Windows</w:t>
-      </w:r>
-      <w:r>
-        <w:t xml:space="preserve"> are located </w:t>
+        <w:t xml:space="preserve"> for Windows are located </w:t>
       </w:r>
       <w:r>
         <w:t>at</w:t>
@@ -1008,19 +985,7 @@
           <w:rPr>
             <w:rStyle w:val="Hyperlink"/>
           </w:rPr>
-          <w:t>http://help.git</w:t>
-        </w:r>
-        <w:r>
-          <w:rPr>
-            <w:rStyle w:val="Hyperlink"/>
-          </w:rPr>
-          <w:t>h</w:t>
-        </w:r>
-        <w:r>
-          <w:rPr>
-            <w:rStyle w:val="Hyperlink"/>
-          </w:rPr>
-          <w:t>ub.com/win-set-up-git</w:t>
+          <w:t>http://help.github.com/win-set-up-git</w:t>
         </w:r>
       </w:hyperlink>
       <w:r>
@@ -1053,19 +1018,7 @@
           <w:rPr>
             <w:rStyle w:val="Hyperlink"/>
           </w:rPr>
-          <w:t>http://help.github</w:t>
-        </w:r>
-        <w:r>
-          <w:rPr>
-            <w:rStyle w:val="Hyperlink"/>
-          </w:rPr>
-          <w:t>.</w:t>
-        </w:r>
-        <w:r>
-          <w:rPr>
-            <w:rStyle w:val="Hyperlink"/>
-          </w:rPr>
-          <w:t>com/mac-set-up-git</w:t>
+          <w:t>http://help.github.com/mac-set-up-git</w:t>
         </w:r>
       </w:hyperlink>
       <w:r>
@@ -1076,14 +1029,14 @@
       <w:pPr>
         <w:pStyle w:val="Heading2"/>
       </w:pPr>
-      <w:bookmarkStart w:id="3" w:name="_Toc313958494"/>
+      <w:bookmarkStart w:id="2" w:name="_Toc313958494"/>
       <w:r>
         <w:t>D</w:t>
       </w:r>
       <w:r>
         <w:t>ocumentation</w:t>
       </w:r>
-      <w:bookmarkEnd w:id="3"/>
+      <w:bookmarkEnd w:id="2"/>
     </w:p>
     <w:p>
       <w:r>
@@ -1097,12 +1050,14 @@
       <w:r>
         <w:t xml:space="preserve"> repository named </w:t>
       </w:r>
+      <w:proofErr w:type="spellStart"/>
       <w:r>
         <w:rPr>
           <w:rStyle w:val="QuoteChar"/>
         </w:rPr>
         <w:t>builtsteady</w:t>
       </w:r>
+      <w:proofErr w:type="spellEnd"/>
       <w:r>
         <w:t xml:space="preserve">. </w:t>
       </w:r>
@@ -1177,11 +1132,11 @@
       <w:pPr>
         <w:pStyle w:val="Heading3"/>
       </w:pPr>
-      <w:bookmarkStart w:id="4" w:name="_Toc313958495"/>
+      <w:bookmarkStart w:id="3" w:name="_Toc313958495"/>
       <w:r>
         <w:t>Structure</w:t>
       </w:r>
-      <w:bookmarkEnd w:id="4"/>
+      <w:bookmarkEnd w:id="3"/>
     </w:p>
     <w:p>
       <w:r>
@@ -1194,13 +1149,7 @@
         <w:t>builtsteady</w:t>
       </w:r>
       <w:r>
-        <w:t xml:space="preserve"> repository is divided into </w:t>
-      </w:r>
-      <w:r>
-        <w:t>two</w:t>
-      </w:r>
-      <w:r>
-        <w:t xml:space="preserve"> primary directories; </w:t>
+        <w:t xml:space="preserve"> repository is divided into two primary directories; </w:t>
       </w:r>
       <w:r>
         <w:rPr>
@@ -1244,20 +1193,11 @@
       </w:r>
       <w:proofErr w:type="gramStart"/>
       <w:r>
-        <w:t xml:space="preserve">builtsteady </w:t>
-      </w:r>
-      <w:r>
-        <w:t>corporation</w:t>
+        <w:t>builtsteady corporation</w:t>
       </w:r>
       <w:proofErr w:type="gramEnd"/>
       <w:r>
-        <w:t xml:space="preserve"> </w:t>
-      </w:r>
-      <w:r>
-        <w:t xml:space="preserve">and the product. </w:t>
-      </w:r>
-      <w:r>
-        <w:t>This includes legal documentation, marketing ma</w:t>
+        <w:t xml:space="preserve"> and the product. This includes legal documentation, marketing ma</w:t>
       </w:r>
       <w:r>
         <w:t>terials, presentations, videos</w:t>
@@ -1283,10 +1223,7 @@
         <w:t>documents</w:t>
       </w:r>
       <w:r>
-        <w:t xml:space="preserve"> tree is organized by area;</w:t>
-      </w:r>
-      <w:r>
-        <w:t xml:space="preserve"> </w:t>
+        <w:t xml:space="preserve"> tree is organized by area; </w:t>
       </w:r>
       <w:r>
         <w:rPr>
@@ -1364,7 +1301,7 @@
       <w:pPr>
         <w:pStyle w:val="Heading2"/>
       </w:pPr>
-      <w:bookmarkStart w:id="5" w:name="_Toc313958496"/>
+      <w:bookmarkStart w:id="4" w:name="_Toc313958496"/>
       <w:r>
         <w:lastRenderedPageBreak/>
         <w:t>Source</w:t>
@@ -1372,14 +1309,11 @@
       <w:r>
         <w:t xml:space="preserve"> Code</w:t>
       </w:r>
-      <w:bookmarkEnd w:id="5"/>
+      <w:bookmarkEnd w:id="4"/>
     </w:p>
     <w:p>
       <w:r>
-        <w:t>The projects, source code, and technical documentation</w:t>
-      </w:r>
-      <w:r>
-        <w:t xml:space="preserve"> are stored in a </w:t>
+        <w:t xml:space="preserve">The projects, source code, and technical documentation are stored in a </w:t>
       </w:r>
       <w:proofErr w:type="spellStart"/>
       <w:r>
@@ -1475,11 +1409,11 @@
       <w:pPr>
         <w:pStyle w:val="Heading3"/>
       </w:pPr>
-      <w:bookmarkStart w:id="6" w:name="_Toc313958497"/>
+      <w:bookmarkStart w:id="5" w:name="_Toc313958497"/>
       <w:r>
         <w:t>Structure</w:t>
       </w:r>
-      <w:bookmarkEnd w:id="6"/>
+      <w:bookmarkEnd w:id="5"/>
     </w:p>
     <w:p>
       <w:r>
@@ -1553,10 +1487,7 @@
         <w:t>source</w:t>
       </w:r>
       <w:r>
-        <w:t xml:space="preserve"> tree is organized by area:</w:t>
-      </w:r>
-      <w:r>
-        <w:t xml:space="preserve"> </w:t>
+        <w:t xml:space="preserve"> tree is organized by area: </w:t>
       </w:r>
       <w:r>
         <w:rPr>
@@ -1795,12 +1726,12 @@
       <w:pPr>
         <w:pStyle w:val="Heading2"/>
       </w:pPr>
-      <w:bookmarkStart w:id="7" w:name="_Toc313958498"/>
+      <w:bookmarkStart w:id="6" w:name="_Toc313958498"/>
       <w:r>
         <w:lastRenderedPageBreak/>
         <w:t>Enlisting and Making Changes</w:t>
       </w:r>
-      <w:bookmarkEnd w:id="7"/>
+      <w:bookmarkEnd w:id="6"/>
     </w:p>
     <w:p>
       <w:r>
@@ -1812,7 +1743,25 @@
       </w:r>
       <w:proofErr w:type="spellEnd"/>
       <w:r>
-        <w:t xml:space="preserve"> commands used for adding or updating files to the repository:</w:t>
+        <w:t xml:space="preserve"> commands used for adding</w:t>
+      </w:r>
+      <w:r>
+        <w:t>, removing,</w:t>
+      </w:r>
+      <w:r>
+        <w:t xml:space="preserve"> or updating files </w:t>
+      </w:r>
+      <w:r>
+        <w:t>in</w:t>
+      </w:r>
+      <w:r>
+        <w:t xml:space="preserve"> </w:t>
+      </w:r>
+      <w:r>
+        <w:t>a</w:t>
+      </w:r>
+      <w:r>
+        <w:t xml:space="preserve"> repository:</w:t>
       </w:r>
     </w:p>
     <w:p>
@@ -1850,7 +1799,45 @@
         <w:t>or update file</w:t>
       </w:r>
       <w:r>
-        <w:t xml:space="preserve"> to local </w:t>
+        <w:t xml:space="preserve"> </w:t>
+      </w:r>
+      <w:r>
+        <w:t>in local changes</w:t>
+      </w:r>
+    </w:p>
+    <w:p>
+      <w:pPr>
+        <w:pStyle w:val="Code"/>
+        <w:ind w:left="0" w:firstLine="720"/>
+      </w:pPr>
+      <w:proofErr w:type="spellStart"/>
+      <w:proofErr w:type="gramStart"/>
+      <w:r>
+        <w:t>git</w:t>
+      </w:r>
+      <w:proofErr w:type="spellEnd"/>
+      <w:proofErr w:type="gramEnd"/>
+      <w:r>
+        <w:t xml:space="preserve"> add </w:t>
+      </w:r>
+      <w:r>
+        <w:rPr>
+          <w:rStyle w:val="Strong"/>
+        </w:rPr>
+        <w:t>directory</w:t>
+      </w:r>
+      <w:r>
+        <w:tab/>
+      </w:r>
+      <w:r>
+        <w:tab/>
+        <w:t xml:space="preserve">// add or update entire directory </w:t>
+      </w:r>
+      <w:r>
+        <w:t>in</w:t>
+      </w:r>
+      <w:r>
+        <w:t xml:space="preserve"> local </w:t>
       </w:r>
       <w:r>
         <w:t>changes</w:t>
@@ -1872,20 +1859,31 @@
       <w:proofErr w:type="spellEnd"/>
       <w:proofErr w:type="gramEnd"/>
       <w:r>
-        <w:t xml:space="preserve"> add </w:t>
+        <w:t xml:space="preserve"> </w:t>
+      </w:r>
+      <w:proofErr w:type="spellStart"/>
+      <w:r>
+        <w:t>rm</w:t>
+      </w:r>
+      <w:proofErr w:type="spellEnd"/>
+      <w:r>
+        <w:t xml:space="preserve"> </w:t>
       </w:r>
       <w:r>
         <w:rPr>
           <w:rStyle w:val="Strong"/>
         </w:rPr>
-        <w:t>directory</w:t>
+        <w:t>filename</w:t>
       </w:r>
       <w:r>
         <w:tab/>
       </w:r>
       <w:r>
         <w:tab/>
-        <w:t>// add or update entire directory to local changes</w:t>
+        <w:t xml:space="preserve">// remove file from local </w:t>
+      </w:r>
+      <w:r>
+        <w:t>changes</w:t>
       </w:r>
     </w:p>
     <w:p>
@@ -1904,17 +1902,23 @@
       <w:proofErr w:type="spellEnd"/>
       <w:proofErr w:type="gramEnd"/>
       <w:r>
-        <w:t xml:space="preserve"> status</w:t>
+        <w:t xml:space="preserve"> mv </w:t>
+      </w:r>
+      <w:r>
+        <w:rPr>
+          <w:rStyle w:val="Strong"/>
+        </w:rPr>
+        <w:t>filename</w:t>
       </w:r>
       <w:r>
         <w:tab/>
       </w:r>
       <w:r>
         <w:tab/>
-      </w:r>
-      <w:r>
-        <w:tab/>
-        <w:t>// review local changes</w:t>
+        <w:t xml:space="preserve">// rename file in local </w:t>
+      </w:r>
+      <w:r>
+        <w:t>changes</w:t>
       </w:r>
     </w:p>
     <w:p>
@@ -1933,23 +1937,17 @@
       <w:proofErr w:type="spellEnd"/>
       <w:proofErr w:type="gramEnd"/>
       <w:r>
-        <w:t xml:space="preserve"> commit –m </w:t>
-      </w:r>
-      <w:r>
-        <w:t>'</w:t>
-      </w:r>
-      <w:r>
-        <w:rPr>
-          <w:rStyle w:val="Strong"/>
-        </w:rPr>
-        <w:t>comment</w:t>
-      </w:r>
-      <w:r>
-        <w:t>'</w:t>
+        <w:t xml:space="preserve"> status</w:t>
       </w:r>
       <w:r>
         <w:tab/>
-        <w:t>// commit local changes</w:t>
+      </w:r>
+      <w:r>
+        <w:tab/>
+      </w:r>
+      <w:r>
+        <w:tab/>
+        <w:t>// review local changes</w:t>
       </w:r>
     </w:p>
     <w:p>
@@ -1968,6 +1966,41 @@
       <w:proofErr w:type="spellEnd"/>
       <w:proofErr w:type="gramEnd"/>
       <w:r>
+        <w:t xml:space="preserve"> commit –m </w:t>
+      </w:r>
+      <w:r>
+        <w:t>'</w:t>
+      </w:r>
+      <w:r>
+        <w:rPr>
+          <w:rStyle w:val="Strong"/>
+        </w:rPr>
+        <w:t>comment</w:t>
+      </w:r>
+      <w:r>
+        <w:t>'</w:t>
+      </w:r>
+      <w:r>
+        <w:tab/>
+        <w:t>// commit local changes</w:t>
+      </w:r>
+    </w:p>
+    <w:p>
+      <w:pPr>
+        <w:pStyle w:val="Code"/>
+        <w:ind w:left="0"/>
+      </w:pPr>
+      <w:r>
+        <w:tab/>
+      </w:r>
+      <w:proofErr w:type="spellStart"/>
+      <w:proofErr w:type="gramStart"/>
+      <w:r>
+        <w:t>git</w:t>
+      </w:r>
+      <w:proofErr w:type="spellEnd"/>
+      <w:proofErr w:type="gramEnd"/>
+      <w:r>
         <w:t xml:space="preserve"> push</w:t>
       </w:r>
       <w:r>
@@ -1985,11 +2018,11 @@
       <w:pPr>
         <w:pStyle w:val="Heading2"/>
       </w:pPr>
-      <w:bookmarkStart w:id="8" w:name="_Toc313958499"/>
+      <w:bookmarkStart w:id="7" w:name="_Toc313958499"/>
       <w:r>
         <w:t>Naming Conventions</w:t>
       </w:r>
-      <w:bookmarkEnd w:id="8"/>
+      <w:bookmarkEnd w:id="7"/>
     </w:p>
     <w:p>
       <w:r>
@@ -2147,7 +2180,13 @@
         </w:numPr>
       </w:pPr>
       <w:r>
-        <w:t xml:space="preserve">The names of files in the </w:t>
+        <w:t xml:space="preserve">The names of files in </w:t>
+      </w:r>
+      <w:r>
+        <w:t>a</w:t>
+      </w:r>
+      <w:r>
+        <w:t xml:space="preserve"> </w:t>
       </w:r>
       <w:r>
         <w:rPr>
@@ -2167,8 +2206,9 @@
       <w:r>
         <w:t xml:space="preserve"> contain spaces.</w:t>
       </w:r>
+      <w:bookmarkStart w:id="8" w:name="_GoBack"/>
+      <w:bookmarkEnd w:id="8"/>
     </w:p>
-    <w:p/>
     <w:p>
       <w:pPr>
         <w:pStyle w:val="Heading1"/>
@@ -6487,6 +6527,13 @@
     <dgm:pt modelId="{BA1C0E43-CB54-4F9D-BF11-9A207020C586}" type="pres">
       <dgm:prSet presAssocID="{2DB4727E-856C-4352-91DC-4F64041C4F8B}" presName="Name37" presStyleLbl="parChTrans1D4" presStyleIdx="0" presStyleCnt="6"/>
       <dgm:spPr/>
+      <dgm:t>
+        <a:bodyPr/>
+        <a:lstStyle/>
+        <a:p>
+          <a:endParaRPr lang="en-US"/>
+        </a:p>
+      </dgm:t>
     </dgm:pt>
     <dgm:pt modelId="{EC547C88-9AA8-4B82-8961-85A7AC8E1C24}" type="pres">
       <dgm:prSet presAssocID="{4017429B-5FFE-47A4-8751-9E3001D196C4}" presName="hierRoot2" presStyleCnt="0">
@@ -6537,6 +6584,13 @@
     <dgm:pt modelId="{94689D75-4043-4EFD-9296-48695937771C}" type="pres">
       <dgm:prSet presAssocID="{70699AE5-FFF2-40C0-8EC5-E0151414758F}" presName="Name37" presStyleLbl="parChTrans1D4" presStyleIdx="1" presStyleCnt="6"/>
       <dgm:spPr/>
+      <dgm:t>
+        <a:bodyPr/>
+        <a:lstStyle/>
+        <a:p>
+          <a:endParaRPr lang="en-US"/>
+        </a:p>
+      </dgm:t>
     </dgm:pt>
     <dgm:pt modelId="{F2F88390-D992-4487-9E41-3A092BF839C7}" type="pres">
       <dgm:prSet presAssocID="{28175824-0AE9-43F9-843F-67E18762F3F5}" presName="hierRoot2" presStyleCnt="0">
@@ -6587,6 +6641,13 @@
     <dgm:pt modelId="{51FAF244-8083-49FC-9401-81B60AAF7087}" type="pres">
       <dgm:prSet presAssocID="{EA5984CD-3BA9-4E96-9B76-0B05C8F1A9C8}" presName="Name37" presStyleLbl="parChTrans1D4" presStyleIdx="2" presStyleCnt="6"/>
       <dgm:spPr/>
+      <dgm:t>
+        <a:bodyPr/>
+        <a:lstStyle/>
+        <a:p>
+          <a:endParaRPr lang="en-US"/>
+        </a:p>
+      </dgm:t>
     </dgm:pt>
     <dgm:pt modelId="{26DB1753-63C8-47FB-A587-DEE866D1AB82}" type="pres">
       <dgm:prSet presAssocID="{A6E509B1-847E-4875-9733-9073B5C9F588}" presName="hierRoot2" presStyleCnt="0">
@@ -6637,6 +6698,13 @@
     <dgm:pt modelId="{24A0881F-BD84-4A21-B3A8-0153C4927C11}" type="pres">
       <dgm:prSet presAssocID="{30A204E7-51BC-4217-99A2-C1F0210A2266}" presName="Name37" presStyleLbl="parChTrans1D4" presStyleIdx="3" presStyleCnt="6"/>
       <dgm:spPr/>
+      <dgm:t>
+        <a:bodyPr/>
+        <a:lstStyle/>
+        <a:p>
+          <a:endParaRPr lang="en-US"/>
+        </a:p>
+      </dgm:t>
     </dgm:pt>
     <dgm:pt modelId="{691E16FE-3A41-4776-868D-31CA2712E5EF}" type="pres">
       <dgm:prSet presAssocID="{CCA7F9F9-3A04-4453-8740-07CB23C27AA6}" presName="hierRoot2" presStyleCnt="0">
@@ -6687,6 +6755,13 @@
     <dgm:pt modelId="{D2BE08CE-A34C-4EFF-A824-8606B74D9094}" type="pres">
       <dgm:prSet presAssocID="{F50D5E8D-660A-4301-995B-B9BFFD11705A}" presName="Name37" presStyleLbl="parChTrans1D4" presStyleIdx="4" presStyleCnt="6"/>
       <dgm:spPr/>
+      <dgm:t>
+        <a:bodyPr/>
+        <a:lstStyle/>
+        <a:p>
+          <a:endParaRPr lang="en-US"/>
+        </a:p>
+      </dgm:t>
     </dgm:pt>
     <dgm:pt modelId="{2DEF1B53-6A70-4EA1-8ADE-19CBE8490729}" type="pres">
       <dgm:prSet presAssocID="{A36C0B5E-A27D-4200-8795-75025435FA46}" presName="hierRoot2" presStyleCnt="0">
@@ -6737,6 +6812,13 @@
     <dgm:pt modelId="{5C0041BF-B6C7-4D9C-967B-81245F98DF82}" type="pres">
       <dgm:prSet presAssocID="{8D6AD070-EE05-4FC9-9AEB-E3F3F3C582AC}" presName="Name37" presStyleLbl="parChTrans1D4" presStyleIdx="5" presStyleCnt="6"/>
       <dgm:spPr/>
+      <dgm:t>
+        <a:bodyPr/>
+        <a:lstStyle/>
+        <a:p>
+          <a:endParaRPr lang="en-US"/>
+        </a:p>
+      </dgm:t>
     </dgm:pt>
     <dgm:pt modelId="{8EB073F5-8C75-47B1-8C49-2B3247F910AE}" type="pres">
       <dgm:prSet presAssocID="{14C9FE9B-1FDD-447B-9B72-F9FA130B1A55}" presName="hierRoot2" presStyleCnt="0">
@@ -6855,137 +6937,137 @@
     </dgm:pt>
   </dgm:ptLst>
   <dgm:cxnLst>
-    <dgm:cxn modelId="{D68926AD-4AB8-4844-91CE-B25169CEE473}" type="presOf" srcId="{28175824-0AE9-43F9-843F-67E18762F3F5}" destId="{3BAF2FFE-4888-490F-91F5-FD3100B0B374}" srcOrd="0" destOrd="0" presId="urn:microsoft.com/office/officeart/2005/8/layout/orgChart1"/>
-    <dgm:cxn modelId="{541C737F-86C3-4B02-A541-FD6A5B2623BA}" type="presOf" srcId="{A6E509B1-847E-4875-9733-9073B5C9F588}" destId="{E7DFB4E5-82D5-4DC5-AB64-51D6F1936719}" srcOrd="0" destOrd="0" presId="urn:microsoft.com/office/officeart/2005/8/layout/orgChart1"/>
-    <dgm:cxn modelId="{B43FF388-A354-46A4-A6B6-5FB1587A3844}" type="presOf" srcId="{EA5984CD-3BA9-4E96-9B76-0B05C8F1A9C8}" destId="{51FAF244-8083-49FC-9401-81B60AAF7087}" srcOrd="0" destOrd="0" presId="urn:microsoft.com/office/officeart/2005/8/layout/orgChart1"/>
-    <dgm:cxn modelId="{89AFFACC-A2F9-48D6-9D2C-434A6A36CFC9}" type="presOf" srcId="{1AD85246-F63D-4A41-BBFB-EB331726FB10}" destId="{548E9CEB-CC82-482C-8B19-431151C1E2FA}" srcOrd="0" destOrd="0" presId="urn:microsoft.com/office/officeart/2005/8/layout/orgChart1"/>
-    <dgm:cxn modelId="{1B886674-C8F4-4838-B236-C2B75F103111}" type="presOf" srcId="{28175824-0AE9-43F9-843F-67E18762F3F5}" destId="{6DB75FC0-9B4E-4AE3-B304-7A7F7F7A9D3A}" srcOrd="1" destOrd="0" presId="urn:microsoft.com/office/officeart/2005/8/layout/orgChart1"/>
-    <dgm:cxn modelId="{EF6263E7-A1A3-4F18-BEC1-49906AC56150}" type="presOf" srcId="{4017429B-5FFE-47A4-8751-9E3001D196C4}" destId="{3B8442CA-0CC7-44D3-AB24-C1E3B69D45E4}" srcOrd="1" destOrd="0" presId="urn:microsoft.com/office/officeart/2005/8/layout/orgChart1"/>
-    <dgm:cxn modelId="{FCC6841B-E332-49EB-B8A0-9A11810CDCDB}" type="presOf" srcId="{C7BD8657-189E-46F3-B827-16B29C2849DE}" destId="{D8AFCCFD-FF72-4601-AE8B-16416F11BE0B}" srcOrd="1" destOrd="0" presId="urn:microsoft.com/office/officeart/2005/8/layout/orgChart1"/>
+    <dgm:cxn modelId="{3D4F504D-4FCB-4614-8DF0-C2B0E394B4AE}" type="presOf" srcId="{D942C0FC-D1CE-498D-A5F8-B3942135A115}" destId="{6B8C0AE2-50E0-4BCE-94CB-363B57814B60}" srcOrd="1" destOrd="0" presId="urn:microsoft.com/office/officeart/2005/8/layout/orgChart1"/>
+    <dgm:cxn modelId="{5A67CFB3-62DF-4938-9557-90699FD23C98}" type="presOf" srcId="{F50D5E8D-660A-4301-995B-B9BFFD11705A}" destId="{D2BE08CE-A34C-4EFF-A824-8606B74D9094}" srcOrd="0" destOrd="0" presId="urn:microsoft.com/office/officeart/2005/8/layout/orgChart1"/>
+    <dgm:cxn modelId="{FBFDDB50-7660-4FFA-9187-4E5B769BCC10}" type="presOf" srcId="{5B1A0318-9B41-4AF4-A5A9-E57A556FD9CB}" destId="{1AC7A9DF-0904-4CBD-8B57-A2E7FAF72705}" srcOrd="0" destOrd="0" presId="urn:microsoft.com/office/officeart/2005/8/layout/orgChart1"/>
+    <dgm:cxn modelId="{7019A90D-4BDB-4885-A840-F7EBCA12470B}" type="presOf" srcId="{325D95C3-6F3D-40DC-84DB-8D9A916A840E}" destId="{CFDBE9B5-C99C-46D7-AD39-DF0C47F9A402}" srcOrd="0" destOrd="0" presId="urn:microsoft.com/office/officeart/2005/8/layout/orgChart1"/>
+    <dgm:cxn modelId="{BC5007F9-849D-489E-9586-DBF6BCA507E9}" type="presOf" srcId="{A6E509B1-847E-4875-9733-9073B5C9F588}" destId="{E7DFB4E5-82D5-4DC5-AB64-51D6F1936719}" srcOrd="0" destOrd="0" presId="urn:microsoft.com/office/officeart/2005/8/layout/orgChart1"/>
+    <dgm:cxn modelId="{93F6C6D9-9D79-4CF4-BC59-A27E67A0A99D}" type="presOf" srcId="{32128562-ADA0-4F46-878D-28CC66534723}" destId="{84051127-723D-4724-B8A2-FF26F3A99F28}" srcOrd="1" destOrd="0" presId="urn:microsoft.com/office/officeart/2005/8/layout/orgChart1"/>
+    <dgm:cxn modelId="{9DA2F893-C466-4EDA-A6AE-29DB25717BD9}" srcId="{8C9E116E-0325-4738-81A4-4E1C75E4F0D7}" destId="{A36C0B5E-A27D-4200-8795-75025435FA46}" srcOrd="4" destOrd="0" parTransId="{F50D5E8D-660A-4301-995B-B9BFFD11705A}" sibTransId="{B0291157-8386-4417-A702-C0FD21CCF546}"/>
+    <dgm:cxn modelId="{0E6DFDCA-20C5-4735-9D11-85FDDD3DA6F7}" type="presOf" srcId="{C7BD8657-189E-46F3-B827-16B29C2849DE}" destId="{63929129-5E40-45F8-A890-4F806D74EBE0}" srcOrd="0" destOrd="0" presId="urn:microsoft.com/office/officeart/2005/8/layout/orgChart1"/>
+    <dgm:cxn modelId="{045AEA36-7530-45CD-9360-E74F023BFAEB}" type="presOf" srcId="{CC7D8B7E-E61A-41FE-BCE4-747965F5C91D}" destId="{F1DC6AAD-919C-4BE6-9089-ECB12F30FF47}" srcOrd="0" destOrd="0" presId="urn:microsoft.com/office/officeart/2005/8/layout/orgChart1"/>
+    <dgm:cxn modelId="{3BAD2E73-8E58-4289-9C61-253ADCC00E71}" srcId="{8C9E116E-0325-4738-81A4-4E1C75E4F0D7}" destId="{28175824-0AE9-43F9-843F-67E18762F3F5}" srcOrd="1" destOrd="0" parTransId="{70699AE5-FFF2-40C0-8EC5-E0151414758F}" sibTransId="{136E5126-6538-487C-870D-93DDF65393DE}"/>
+    <dgm:cxn modelId="{0644045A-36F1-43BA-8E32-A78DFD000C87}" srcId="{8C9E116E-0325-4738-81A4-4E1C75E4F0D7}" destId="{A6E509B1-847E-4875-9733-9073B5C9F588}" srcOrd="2" destOrd="0" parTransId="{EA5984CD-3BA9-4E96-9B76-0B05C8F1A9C8}" sibTransId="{D4823D1C-DA71-4FDE-AF5D-540C4FD762DD}"/>
+    <dgm:cxn modelId="{B8B78B98-E64B-4F19-89B7-8AE2DEE81DF3}" srcId="{325D95C3-6F3D-40DC-84DB-8D9A916A840E}" destId="{C7BD8657-189E-46F3-B827-16B29C2849DE}" srcOrd="0" destOrd="0" parTransId="{00E15160-492D-4A01-AA9A-1DBF10C53B73}" sibTransId="{88404497-21BA-4C02-9C67-B128E12A6EF7}"/>
+    <dgm:cxn modelId="{CA057392-8FD8-4550-A32F-A2724FDA1436}" srcId="{8C9E116E-0325-4738-81A4-4E1C75E4F0D7}" destId="{CCA7F9F9-3A04-4453-8740-07CB23C27AA6}" srcOrd="3" destOrd="0" parTransId="{30A204E7-51BC-4217-99A2-C1F0210A2266}" sibTransId="{E5C4321B-3400-4AEC-9F9B-C6F133213E79}"/>
+    <dgm:cxn modelId="{FFD0A555-C9BD-4E23-8EBA-CB492CA96B12}" type="presOf" srcId="{70699AE5-FFF2-40C0-8EC5-E0151414758F}" destId="{94689D75-4043-4EFD-9296-48695937771C}" srcOrd="0" destOrd="0" presId="urn:microsoft.com/office/officeart/2005/8/layout/orgChart1"/>
+    <dgm:cxn modelId="{0D3BA687-6618-46BA-8788-04892E4C557E}" srcId="{8C9E116E-0325-4738-81A4-4E1C75E4F0D7}" destId="{14C9FE9B-1FDD-447B-9B72-F9FA130B1A55}" srcOrd="5" destOrd="0" parTransId="{8D6AD070-EE05-4FC9-9AEB-E3F3F3C582AC}" sibTransId="{33050C82-F058-4CB7-8EC2-EEE0DDBBC54F}"/>
+    <dgm:cxn modelId="{D520C945-CF57-42C5-9F74-482DD81360D6}" type="presOf" srcId="{1AD85246-F63D-4A41-BBFB-EB331726FB10}" destId="{3BE7E5C6-E14C-4C64-9AD0-7204DA5CC886}" srcOrd="1" destOrd="0" presId="urn:microsoft.com/office/officeart/2005/8/layout/orgChart1"/>
+    <dgm:cxn modelId="{B27C44DF-AF7E-41BC-81C9-50EE61239A33}" type="presOf" srcId="{9161DC6C-0DFD-4791-915F-E74FFD1B3BAC}" destId="{33684D1D-010E-43D1-ABB0-10C0449E3F7D}" srcOrd="1" destOrd="0" presId="urn:microsoft.com/office/officeart/2005/8/layout/orgChart1"/>
+    <dgm:cxn modelId="{3E0D6013-B704-4743-A162-D03AF909C7E2}" srcId="{C7BD8657-189E-46F3-B827-16B29C2849DE}" destId="{9161DC6C-0DFD-4791-915F-E74FFD1B3BAC}" srcOrd="1" destOrd="0" parTransId="{A6C1B0FA-7C9F-4627-A1F4-C18253CA2D7C}" sibTransId="{FD52BF37-19C1-49DF-BC81-E970F4C2F584}"/>
+    <dgm:cxn modelId="{536214EE-93C4-4EAD-BABE-B634DD25FBF7}" type="presOf" srcId="{32128562-ADA0-4F46-878D-28CC66534723}" destId="{E091326B-DFC7-4A96-BEEB-6388FD6F41EE}" srcOrd="0" destOrd="0" presId="urn:microsoft.com/office/officeart/2005/8/layout/orgChart1"/>
+    <dgm:cxn modelId="{50A95CBC-AC9C-414F-8402-5C96D2C20848}" type="presOf" srcId="{4017429B-5FFE-47A4-8751-9E3001D196C4}" destId="{3B8442CA-0CC7-44D3-AB24-C1E3B69D45E4}" srcOrd="1" destOrd="0" presId="urn:microsoft.com/office/officeart/2005/8/layout/orgChart1"/>
+    <dgm:cxn modelId="{600DCBB8-134A-44C5-9AFC-07875B1A811D}" type="presOf" srcId="{8D6AD070-EE05-4FC9-9AEB-E3F3F3C582AC}" destId="{5C0041BF-B6C7-4D9C-967B-81245F98DF82}" srcOrd="0" destOrd="0" presId="urn:microsoft.com/office/officeart/2005/8/layout/orgChart1"/>
+    <dgm:cxn modelId="{B3FD12EC-5606-46E5-8644-C20199C5004E}" srcId="{9161DC6C-0DFD-4791-915F-E74FFD1B3BAC}" destId="{D942C0FC-D1CE-498D-A5F8-B3942135A115}" srcOrd="2" destOrd="0" parTransId="{3A26A2A9-7C30-4FD8-A289-EC26A0DED5F9}" sibTransId="{2F03107F-CAB3-4BB3-B932-D825BA3F2515}"/>
+    <dgm:cxn modelId="{883125F4-691D-442A-8423-B6FE76EC64BD}" type="presOf" srcId="{28175824-0AE9-43F9-843F-67E18762F3F5}" destId="{3BAF2FFE-4888-490F-91F5-FD3100B0B374}" srcOrd="0" destOrd="0" presId="urn:microsoft.com/office/officeart/2005/8/layout/orgChart1"/>
+    <dgm:cxn modelId="{5F8890AC-1719-41C9-A21B-EDA872A27E74}" type="presOf" srcId="{EA5984CD-3BA9-4E96-9B76-0B05C8F1A9C8}" destId="{51FAF244-8083-49FC-9401-81B60AAF7087}" srcOrd="0" destOrd="0" presId="urn:microsoft.com/office/officeart/2005/8/layout/orgChart1"/>
+    <dgm:cxn modelId="{363C7A27-C36A-4C9C-8494-1FD34F781AB2}" type="presOf" srcId="{A36C0B5E-A27D-4200-8795-75025435FA46}" destId="{1649A874-5A5D-465F-A4B2-5E24EADF9ADF}" srcOrd="1" destOrd="0" presId="urn:microsoft.com/office/officeart/2005/8/layout/orgChart1"/>
+    <dgm:cxn modelId="{6DC6C664-B2BF-4260-83D7-C788DBA7EF15}" srcId="{9161DC6C-0DFD-4791-915F-E74FFD1B3BAC}" destId="{8C9E116E-0325-4738-81A4-4E1C75E4F0D7}" srcOrd="1" destOrd="0" parTransId="{5B1A0318-9B41-4AF4-A5A9-E57A556FD9CB}" sibTransId="{25E42B77-6F73-4C53-A687-1C88B568C434}"/>
+    <dgm:cxn modelId="{986A1DDC-82C9-4E3F-A2E3-4CBC48D2971A}" type="presOf" srcId="{30A204E7-51BC-4217-99A2-C1F0210A2266}" destId="{24A0881F-BD84-4A21-B3A8-0153C4927C11}" srcOrd="0" destOrd="0" presId="urn:microsoft.com/office/officeart/2005/8/layout/orgChart1"/>
+    <dgm:cxn modelId="{FD876CCB-A8E8-49A4-9C04-2648F60CA18A}" type="presOf" srcId="{CCA7F9F9-3A04-4453-8740-07CB23C27AA6}" destId="{A5CF217D-D3A6-4151-AD40-A88C6F8AF4D7}" srcOrd="0" destOrd="0" presId="urn:microsoft.com/office/officeart/2005/8/layout/orgChart1"/>
+    <dgm:cxn modelId="{722F28F7-2747-4F51-8A1B-BE19CF3C9962}" type="presOf" srcId="{C7BD8657-189E-46F3-B827-16B29C2849DE}" destId="{D8AFCCFD-FF72-4601-AE8B-16416F11BE0B}" srcOrd="1" destOrd="0" presId="urn:microsoft.com/office/officeart/2005/8/layout/orgChart1"/>
+    <dgm:cxn modelId="{52F10477-CE4D-4ADC-8A22-1DEE7E7B1B72}" type="presOf" srcId="{9161DC6C-0DFD-4791-915F-E74FFD1B3BAC}" destId="{AFF5F157-3C4C-4EA5-872E-9D66CFF66D24}" srcOrd="0" destOrd="0" presId="urn:microsoft.com/office/officeart/2005/8/layout/orgChart1"/>
+    <dgm:cxn modelId="{6A1EC4C7-2AB8-49D6-95F1-F7ADCFAFC0AB}" type="presOf" srcId="{14C9FE9B-1FDD-447B-9B72-F9FA130B1A55}" destId="{70A11B42-C2BD-425E-AA7B-D4C0DC2D0A15}" srcOrd="0" destOrd="0" presId="urn:microsoft.com/office/officeart/2005/8/layout/orgChart1"/>
+    <dgm:cxn modelId="{882578A6-E346-4567-B873-8EF2CC7C1CEE}" type="presOf" srcId="{28175824-0AE9-43F9-843F-67E18762F3F5}" destId="{6DB75FC0-9B4E-4AE3-B304-7A7F7F7A9D3A}" srcOrd="1" destOrd="0" presId="urn:microsoft.com/office/officeart/2005/8/layout/orgChart1"/>
+    <dgm:cxn modelId="{A7F2A594-5FEE-407C-9E70-890ECE24A435}" type="presOf" srcId="{3A26A2A9-7C30-4FD8-A289-EC26A0DED5F9}" destId="{61DE649D-9D32-404E-A346-534AA673CED8}" srcOrd="0" destOrd="0" presId="urn:microsoft.com/office/officeart/2005/8/layout/orgChart1"/>
+    <dgm:cxn modelId="{70DEDCFE-8E71-433E-BFC0-0C912ECEDE49}" srcId="{C7BD8657-189E-46F3-B827-16B29C2849DE}" destId="{32128562-ADA0-4F46-878D-28CC66534723}" srcOrd="0" destOrd="0" parTransId="{5F4ED924-74AA-4C5F-89E4-FFC99F60C970}" sibTransId="{4D557EE8-5AFC-41F4-932D-673568064FCF}"/>
+    <dgm:cxn modelId="{4B8BBF36-52D4-4196-A3F1-6F59A06CB580}" type="presOf" srcId="{D942C0FC-D1CE-498D-A5F8-B3942135A115}" destId="{227B45DD-C65D-4489-A826-24DF659BBDE0}" srcOrd="0" destOrd="0" presId="urn:microsoft.com/office/officeart/2005/8/layout/orgChart1"/>
+    <dgm:cxn modelId="{F52CFC45-0585-428D-87CE-9082776A6D57}" type="presOf" srcId="{5F4ED924-74AA-4C5F-89E4-FFC99F60C970}" destId="{062340CD-6334-46D5-AEFE-95C301457800}" srcOrd="0" destOrd="0" presId="urn:microsoft.com/office/officeart/2005/8/layout/orgChart1"/>
+    <dgm:cxn modelId="{6C148B09-C00E-4016-9758-C4EC5BF4A096}" type="presOf" srcId="{1AD85246-F63D-4A41-BBFB-EB331726FB10}" destId="{548E9CEB-CC82-482C-8B19-431151C1E2FA}" srcOrd="0" destOrd="0" presId="urn:microsoft.com/office/officeart/2005/8/layout/orgChart1"/>
+    <dgm:cxn modelId="{8E6A8CC7-288E-4C96-A8DD-21897939ACDA}" type="presOf" srcId="{A36C0B5E-A27D-4200-8795-75025435FA46}" destId="{135AAD40-E7B5-4FDC-850A-B46C3BFF56E0}" srcOrd="0" destOrd="0" presId="urn:microsoft.com/office/officeart/2005/8/layout/orgChart1"/>
+    <dgm:cxn modelId="{CC9E0C3A-3D5E-4915-98EC-8A5DB2FC7ABF}" type="presOf" srcId="{8C9E116E-0325-4738-81A4-4E1C75E4F0D7}" destId="{51204D02-A05C-4263-B772-764E945F0144}" srcOrd="1" destOrd="0" presId="urn:microsoft.com/office/officeart/2005/8/layout/orgChart1"/>
     <dgm:cxn modelId="{4F5BA3FA-8448-4603-B728-A8CD86A2ABB5}" srcId="{9161DC6C-0DFD-4791-915F-E74FFD1B3BAC}" destId="{1AD85246-F63D-4A41-BBFB-EB331726FB10}" srcOrd="0" destOrd="0" parTransId="{CC7D8B7E-E61A-41FE-BCE4-747965F5C91D}" sibTransId="{3BAA8471-350F-4D09-BC72-72CDE0E05724}"/>
-    <dgm:cxn modelId="{3BAD2E73-8E58-4289-9C61-253ADCC00E71}" srcId="{8C9E116E-0325-4738-81A4-4E1C75E4F0D7}" destId="{28175824-0AE9-43F9-843F-67E18762F3F5}" srcOrd="1" destOrd="0" parTransId="{70699AE5-FFF2-40C0-8EC5-E0151414758F}" sibTransId="{136E5126-6538-487C-870D-93DDF65393DE}"/>
-    <dgm:cxn modelId="{A1B3882D-F485-4129-87B8-0FFA56225FBC}" type="presOf" srcId="{14C9FE9B-1FDD-447B-9B72-F9FA130B1A55}" destId="{70A11B42-C2BD-425E-AA7B-D4C0DC2D0A15}" srcOrd="0" destOrd="0" presId="urn:microsoft.com/office/officeart/2005/8/layout/orgChart1"/>
-    <dgm:cxn modelId="{EBE23FE9-548B-44BF-AD19-66F282D20F06}" type="presOf" srcId="{4017429B-5FFE-47A4-8751-9E3001D196C4}" destId="{3441A8BC-6913-42CB-8BDF-6569E58999CC}" srcOrd="0" destOrd="0" presId="urn:microsoft.com/office/officeart/2005/8/layout/orgChart1"/>
-    <dgm:cxn modelId="{1FCB0D31-047D-4E7B-998D-FEA2B5081A7D}" type="presOf" srcId="{A36C0B5E-A27D-4200-8795-75025435FA46}" destId="{135AAD40-E7B5-4FDC-850A-B46C3BFF56E0}" srcOrd="0" destOrd="0" presId="urn:microsoft.com/office/officeart/2005/8/layout/orgChart1"/>
-    <dgm:cxn modelId="{0D3BA687-6618-46BA-8788-04892E4C557E}" srcId="{8C9E116E-0325-4738-81A4-4E1C75E4F0D7}" destId="{14C9FE9B-1FDD-447B-9B72-F9FA130B1A55}" srcOrd="5" destOrd="0" parTransId="{8D6AD070-EE05-4FC9-9AEB-E3F3F3C582AC}" sibTransId="{33050C82-F058-4CB7-8EC2-EEE0DDBBC54F}"/>
-    <dgm:cxn modelId="{9D8E2A7D-791F-4656-82A7-FE171979DC1F}" type="presOf" srcId="{14C9FE9B-1FDD-447B-9B72-F9FA130B1A55}" destId="{91B6D221-C145-487E-94DA-13F4BB495C55}" srcOrd="1" destOrd="0" presId="urn:microsoft.com/office/officeart/2005/8/layout/orgChart1"/>
-    <dgm:cxn modelId="{B096C423-3338-41CB-9124-21EF92FF68CC}" type="presOf" srcId="{8C9E116E-0325-4738-81A4-4E1C75E4F0D7}" destId="{51204D02-A05C-4263-B772-764E945F0144}" srcOrd="1" destOrd="0" presId="urn:microsoft.com/office/officeart/2005/8/layout/orgChart1"/>
-    <dgm:cxn modelId="{3E0D6013-B704-4743-A162-D03AF909C7E2}" srcId="{C7BD8657-189E-46F3-B827-16B29C2849DE}" destId="{9161DC6C-0DFD-4791-915F-E74FFD1B3BAC}" srcOrd="1" destOrd="0" parTransId="{A6C1B0FA-7C9F-4627-A1F4-C18253CA2D7C}" sibTransId="{FD52BF37-19C1-49DF-BC81-E970F4C2F584}"/>
-    <dgm:cxn modelId="{0EB5D49C-5092-40D7-9573-3A6634D0AA7D}" type="presOf" srcId="{5F4ED924-74AA-4C5F-89E4-FFC99F60C970}" destId="{062340CD-6334-46D5-AEFE-95C301457800}" srcOrd="0" destOrd="0" presId="urn:microsoft.com/office/officeart/2005/8/layout/orgChart1"/>
-    <dgm:cxn modelId="{D4930C1E-D958-4394-81EF-9D5C6300DC08}" type="presOf" srcId="{1AD85246-F63D-4A41-BBFB-EB331726FB10}" destId="{3BE7E5C6-E14C-4C64-9AD0-7204DA5CC886}" srcOrd="1" destOrd="0" presId="urn:microsoft.com/office/officeart/2005/8/layout/orgChart1"/>
-    <dgm:cxn modelId="{39C59C95-ACD8-4692-B914-142DAE2F3D72}" type="presOf" srcId="{30A204E7-51BC-4217-99A2-C1F0210A2266}" destId="{24A0881F-BD84-4A21-B3A8-0153C4927C11}" srcOrd="0" destOrd="0" presId="urn:microsoft.com/office/officeart/2005/8/layout/orgChart1"/>
-    <dgm:cxn modelId="{053336B2-3A26-4DC8-B054-499EAB81AE48}" type="presOf" srcId="{2DB4727E-856C-4352-91DC-4F64041C4F8B}" destId="{BA1C0E43-CB54-4F9D-BF11-9A207020C586}" srcOrd="0" destOrd="0" presId="urn:microsoft.com/office/officeart/2005/8/layout/orgChart1"/>
-    <dgm:cxn modelId="{70DEDCFE-8E71-433E-BFC0-0C912ECEDE49}" srcId="{C7BD8657-189E-46F3-B827-16B29C2849DE}" destId="{32128562-ADA0-4F46-878D-28CC66534723}" srcOrd="0" destOrd="0" parTransId="{5F4ED924-74AA-4C5F-89E4-FFC99F60C970}" sibTransId="{4D557EE8-5AFC-41F4-932D-673568064FCF}"/>
-    <dgm:cxn modelId="{B3FD12EC-5606-46E5-8644-C20199C5004E}" srcId="{9161DC6C-0DFD-4791-915F-E74FFD1B3BAC}" destId="{D942C0FC-D1CE-498D-A5F8-B3942135A115}" srcOrd="2" destOrd="0" parTransId="{3A26A2A9-7C30-4FD8-A289-EC26A0DED5F9}" sibTransId="{2F03107F-CAB3-4BB3-B932-D825BA3F2515}"/>
-    <dgm:cxn modelId="{642B118B-E985-4C62-8317-8F532CCD9443}" type="presOf" srcId="{D942C0FC-D1CE-498D-A5F8-B3942135A115}" destId="{6B8C0AE2-50E0-4BCE-94CB-363B57814B60}" srcOrd="1" destOrd="0" presId="urn:microsoft.com/office/officeart/2005/8/layout/orgChart1"/>
-    <dgm:cxn modelId="{DD2354B4-662B-4D38-ADA2-F205835CE98B}" type="presOf" srcId="{A36C0B5E-A27D-4200-8795-75025435FA46}" destId="{1649A874-5A5D-465F-A4B2-5E24EADF9ADF}" srcOrd="1" destOrd="0" presId="urn:microsoft.com/office/officeart/2005/8/layout/orgChart1"/>
-    <dgm:cxn modelId="{1CAC11D3-42D0-4A89-A1B8-EB44B745535D}" type="presOf" srcId="{D942C0FC-D1CE-498D-A5F8-B3942135A115}" destId="{227B45DD-C65D-4489-A826-24DF659BBDE0}" srcOrd="0" destOrd="0" presId="urn:microsoft.com/office/officeart/2005/8/layout/orgChart1"/>
-    <dgm:cxn modelId="{8385CD93-9BAE-403B-880F-478B9567B1B1}" type="presOf" srcId="{32128562-ADA0-4F46-878D-28CC66534723}" destId="{E091326B-DFC7-4A96-BEEB-6388FD6F41EE}" srcOrd="0" destOrd="0" presId="urn:microsoft.com/office/officeart/2005/8/layout/orgChart1"/>
-    <dgm:cxn modelId="{B67640C4-46B8-4225-979A-B20445A2E306}" type="presOf" srcId="{A6C1B0FA-7C9F-4627-A1F4-C18253CA2D7C}" destId="{4670F29F-C287-485C-8C4E-26F1E2FD7470}" srcOrd="0" destOrd="0" presId="urn:microsoft.com/office/officeart/2005/8/layout/orgChart1"/>
-    <dgm:cxn modelId="{2CB36BEA-3C7E-4407-8433-986990D6DC36}" type="presOf" srcId="{CCA7F9F9-3A04-4453-8740-07CB23C27AA6}" destId="{E82745B5-F925-46FC-AF55-FAA98B0A186F}" srcOrd="1" destOrd="0" presId="urn:microsoft.com/office/officeart/2005/8/layout/orgChart1"/>
-    <dgm:cxn modelId="{242F5EDE-D322-4E6B-B504-4B4FAA689E2D}" type="presOf" srcId="{5B1A0318-9B41-4AF4-A5A9-E57A556FD9CB}" destId="{1AC7A9DF-0904-4CBD-8B57-A2E7FAF72705}" srcOrd="0" destOrd="0" presId="urn:microsoft.com/office/officeart/2005/8/layout/orgChart1"/>
+    <dgm:cxn modelId="{B772DCCD-9595-40FF-9E7E-37F39F2A2EBE}" type="presOf" srcId="{2DB4727E-856C-4352-91DC-4F64041C4F8B}" destId="{BA1C0E43-CB54-4F9D-BF11-9A207020C586}" srcOrd="0" destOrd="0" presId="urn:microsoft.com/office/officeart/2005/8/layout/orgChart1"/>
     <dgm:cxn modelId="{5EC21C73-8B02-45D1-95F5-18162106C0B4}" srcId="{8C9E116E-0325-4738-81A4-4E1C75E4F0D7}" destId="{4017429B-5FFE-47A4-8751-9E3001D196C4}" srcOrd="0" destOrd="0" parTransId="{2DB4727E-856C-4352-91DC-4F64041C4F8B}" sibTransId="{CEFBB8F1-C03F-47F4-AE82-77C58EE9A6C8}"/>
-    <dgm:cxn modelId="{6DC6C664-B2BF-4260-83D7-C788DBA7EF15}" srcId="{9161DC6C-0DFD-4791-915F-E74FFD1B3BAC}" destId="{8C9E116E-0325-4738-81A4-4E1C75E4F0D7}" srcOrd="1" destOrd="0" parTransId="{5B1A0318-9B41-4AF4-A5A9-E57A556FD9CB}" sibTransId="{25E42B77-6F73-4C53-A687-1C88B568C434}"/>
-    <dgm:cxn modelId="{0644045A-36F1-43BA-8E32-A78DFD000C87}" srcId="{8C9E116E-0325-4738-81A4-4E1C75E4F0D7}" destId="{A6E509B1-847E-4875-9733-9073B5C9F588}" srcOrd="2" destOrd="0" parTransId="{EA5984CD-3BA9-4E96-9B76-0B05C8F1A9C8}" sibTransId="{D4823D1C-DA71-4FDE-AF5D-540C4FD762DD}"/>
-    <dgm:cxn modelId="{C06279B1-6CBC-47D5-A1E7-AA038610D896}" type="presOf" srcId="{32128562-ADA0-4F46-878D-28CC66534723}" destId="{84051127-723D-4724-B8A2-FF26F3A99F28}" srcOrd="1" destOrd="0" presId="urn:microsoft.com/office/officeart/2005/8/layout/orgChart1"/>
-    <dgm:cxn modelId="{22980332-1353-4E2F-A7C8-72E54ABCB94E}" type="presOf" srcId="{70699AE5-FFF2-40C0-8EC5-E0151414758F}" destId="{94689D75-4043-4EFD-9296-48695937771C}" srcOrd="0" destOrd="0" presId="urn:microsoft.com/office/officeart/2005/8/layout/orgChart1"/>
-    <dgm:cxn modelId="{B1C9A5B2-8E11-4C75-A64F-AD964C315866}" type="presOf" srcId="{3A26A2A9-7C30-4FD8-A289-EC26A0DED5F9}" destId="{61DE649D-9D32-404E-A346-534AA673CED8}" srcOrd="0" destOrd="0" presId="urn:microsoft.com/office/officeart/2005/8/layout/orgChart1"/>
-    <dgm:cxn modelId="{F64B2DCD-4877-4806-8ACB-366B5DFDC6F0}" type="presOf" srcId="{CC7D8B7E-E61A-41FE-BCE4-747965F5C91D}" destId="{F1DC6AAD-919C-4BE6-9089-ECB12F30FF47}" srcOrd="0" destOrd="0" presId="urn:microsoft.com/office/officeart/2005/8/layout/orgChart1"/>
-    <dgm:cxn modelId="{779E84D5-78CB-49AC-8467-9DA4014D044E}" type="presOf" srcId="{C7BD8657-189E-46F3-B827-16B29C2849DE}" destId="{63929129-5E40-45F8-A890-4F806D74EBE0}" srcOrd="0" destOrd="0" presId="urn:microsoft.com/office/officeart/2005/8/layout/orgChart1"/>
-    <dgm:cxn modelId="{10B6ACF0-C13B-4ABD-82F1-C44AA06360B0}" type="presOf" srcId="{9161DC6C-0DFD-4791-915F-E74FFD1B3BAC}" destId="{AFF5F157-3C4C-4EA5-872E-9D66CFF66D24}" srcOrd="0" destOrd="0" presId="urn:microsoft.com/office/officeart/2005/8/layout/orgChart1"/>
-    <dgm:cxn modelId="{38E43A5F-E179-4B9A-B4E4-2166C7592AE5}" type="presOf" srcId="{8D6AD070-EE05-4FC9-9AEB-E3F3F3C582AC}" destId="{5C0041BF-B6C7-4D9C-967B-81245F98DF82}" srcOrd="0" destOrd="0" presId="urn:microsoft.com/office/officeart/2005/8/layout/orgChart1"/>
-    <dgm:cxn modelId="{5618A526-A3F0-44C6-83B9-1A00D11A381D}" type="presOf" srcId="{A6E509B1-847E-4875-9733-9073B5C9F588}" destId="{34DC7787-D5A3-4818-B592-83AAAB79A8D6}" srcOrd="1" destOrd="0" presId="urn:microsoft.com/office/officeart/2005/8/layout/orgChart1"/>
-    <dgm:cxn modelId="{9DA2F893-C466-4EDA-A6AE-29DB25717BD9}" srcId="{8C9E116E-0325-4738-81A4-4E1C75E4F0D7}" destId="{A36C0B5E-A27D-4200-8795-75025435FA46}" srcOrd="4" destOrd="0" parTransId="{F50D5E8D-660A-4301-995B-B9BFFD11705A}" sibTransId="{B0291157-8386-4417-A702-C0FD21CCF546}"/>
-    <dgm:cxn modelId="{CA057392-8FD8-4550-A32F-A2724FDA1436}" srcId="{8C9E116E-0325-4738-81A4-4E1C75E4F0D7}" destId="{CCA7F9F9-3A04-4453-8740-07CB23C27AA6}" srcOrd="3" destOrd="0" parTransId="{30A204E7-51BC-4217-99A2-C1F0210A2266}" sibTransId="{E5C4321B-3400-4AEC-9F9B-C6F133213E79}"/>
-    <dgm:cxn modelId="{E6AFA59D-A8F1-4869-8421-6469FF25BDD6}" type="presOf" srcId="{9161DC6C-0DFD-4791-915F-E74FFD1B3BAC}" destId="{33684D1D-010E-43D1-ABB0-10C0449E3F7D}" srcOrd="1" destOrd="0" presId="urn:microsoft.com/office/officeart/2005/8/layout/orgChart1"/>
-    <dgm:cxn modelId="{165E4B92-20E7-40A9-9A13-DDD252CBEF92}" type="presOf" srcId="{F50D5E8D-660A-4301-995B-B9BFFD11705A}" destId="{D2BE08CE-A34C-4EFF-A824-8606B74D9094}" srcOrd="0" destOrd="0" presId="urn:microsoft.com/office/officeart/2005/8/layout/orgChart1"/>
-    <dgm:cxn modelId="{485DE665-052B-446F-92A4-97B460C8026B}" type="presOf" srcId="{CCA7F9F9-3A04-4453-8740-07CB23C27AA6}" destId="{A5CF217D-D3A6-4151-AD40-A88C6F8AF4D7}" srcOrd="0" destOrd="0" presId="urn:microsoft.com/office/officeart/2005/8/layout/orgChart1"/>
-    <dgm:cxn modelId="{12C81BE4-972B-405D-9E01-57AA6A222DE8}" type="presOf" srcId="{8C9E116E-0325-4738-81A4-4E1C75E4F0D7}" destId="{EC4BEC83-2E8E-4EFE-B5FC-0C106B0CBBAF}" srcOrd="0" destOrd="0" presId="urn:microsoft.com/office/officeart/2005/8/layout/orgChart1"/>
-    <dgm:cxn modelId="{9B3B73FC-2D6C-47D8-A689-0371536CA8E0}" type="presOf" srcId="{325D95C3-6F3D-40DC-84DB-8D9A916A840E}" destId="{CFDBE9B5-C99C-46D7-AD39-DF0C47F9A402}" srcOrd="0" destOrd="0" presId="urn:microsoft.com/office/officeart/2005/8/layout/orgChart1"/>
-    <dgm:cxn modelId="{B8B78B98-E64B-4F19-89B7-8AE2DEE81DF3}" srcId="{325D95C3-6F3D-40DC-84DB-8D9A916A840E}" destId="{C7BD8657-189E-46F3-B827-16B29C2849DE}" srcOrd="0" destOrd="0" parTransId="{00E15160-492D-4A01-AA9A-1DBF10C53B73}" sibTransId="{88404497-21BA-4C02-9C67-B128E12A6EF7}"/>
-    <dgm:cxn modelId="{A0A5986B-C5E0-4E2D-B184-4F868299B67C}" type="presParOf" srcId="{CFDBE9B5-C99C-46D7-AD39-DF0C47F9A402}" destId="{C648C8F1-6EC1-4D27-9134-2770426C1535}" srcOrd="0" destOrd="0" presId="urn:microsoft.com/office/officeart/2005/8/layout/orgChart1"/>
-    <dgm:cxn modelId="{47ABC47D-B6A9-4D6F-BDC8-D326A41513CA}" type="presParOf" srcId="{C648C8F1-6EC1-4D27-9134-2770426C1535}" destId="{8841FC10-6A43-4474-8973-11C86F432155}" srcOrd="0" destOrd="0" presId="urn:microsoft.com/office/officeart/2005/8/layout/orgChart1"/>
-    <dgm:cxn modelId="{45EA9E7D-375C-4F3D-912F-DF70FE71FA58}" type="presParOf" srcId="{8841FC10-6A43-4474-8973-11C86F432155}" destId="{63929129-5E40-45F8-A890-4F806D74EBE0}" srcOrd="0" destOrd="0" presId="urn:microsoft.com/office/officeart/2005/8/layout/orgChart1"/>
-    <dgm:cxn modelId="{5E6C9C1F-D029-4A29-A4B1-12DF3805C9FA}" type="presParOf" srcId="{8841FC10-6A43-4474-8973-11C86F432155}" destId="{D8AFCCFD-FF72-4601-AE8B-16416F11BE0B}" srcOrd="1" destOrd="0" presId="urn:microsoft.com/office/officeart/2005/8/layout/orgChart1"/>
-    <dgm:cxn modelId="{14C00454-2C76-4F70-A8A5-BD2A19FAC8D3}" type="presParOf" srcId="{C648C8F1-6EC1-4D27-9134-2770426C1535}" destId="{CA5EB31B-C68B-473C-87CB-A91BB005BF00}" srcOrd="1" destOrd="0" presId="urn:microsoft.com/office/officeart/2005/8/layout/orgChart1"/>
-    <dgm:cxn modelId="{525AB310-D685-4CEC-BC64-5FE072D0F65F}" type="presParOf" srcId="{CA5EB31B-C68B-473C-87CB-A91BB005BF00}" destId="{062340CD-6334-46D5-AEFE-95C301457800}" srcOrd="0" destOrd="0" presId="urn:microsoft.com/office/officeart/2005/8/layout/orgChart1"/>
-    <dgm:cxn modelId="{A0D27518-A406-4B91-98E4-0FD978440140}" type="presParOf" srcId="{CA5EB31B-C68B-473C-87CB-A91BB005BF00}" destId="{03148D74-9417-47D5-AF4F-C4D3238B6670}" srcOrd="1" destOrd="0" presId="urn:microsoft.com/office/officeart/2005/8/layout/orgChart1"/>
-    <dgm:cxn modelId="{D8165BD5-2C01-489F-B698-419E5A6206A7}" type="presParOf" srcId="{03148D74-9417-47D5-AF4F-C4D3238B6670}" destId="{8560AAFB-1613-4B6C-B1A4-8F0A1BFFBCE2}" srcOrd="0" destOrd="0" presId="urn:microsoft.com/office/officeart/2005/8/layout/orgChart1"/>
-    <dgm:cxn modelId="{9AFBE021-4314-4E0E-91F0-4AA30F7CAFC4}" type="presParOf" srcId="{8560AAFB-1613-4B6C-B1A4-8F0A1BFFBCE2}" destId="{E091326B-DFC7-4A96-BEEB-6388FD6F41EE}" srcOrd="0" destOrd="0" presId="urn:microsoft.com/office/officeart/2005/8/layout/orgChart1"/>
-    <dgm:cxn modelId="{310E05C5-BFD7-41E0-A43F-AC55857BC442}" type="presParOf" srcId="{8560AAFB-1613-4B6C-B1A4-8F0A1BFFBCE2}" destId="{84051127-723D-4724-B8A2-FF26F3A99F28}" srcOrd="1" destOrd="0" presId="urn:microsoft.com/office/officeart/2005/8/layout/orgChart1"/>
-    <dgm:cxn modelId="{6CC906DE-E82B-4C2C-82A2-07384A445EFF}" type="presParOf" srcId="{03148D74-9417-47D5-AF4F-C4D3238B6670}" destId="{A6B18CA2-C28F-4B9E-A1C1-DC76B10BBB9A}" srcOrd="1" destOrd="0" presId="urn:microsoft.com/office/officeart/2005/8/layout/orgChart1"/>
-    <dgm:cxn modelId="{19312C49-1D05-4ABE-B7A9-97FE61B907FF}" type="presParOf" srcId="{03148D74-9417-47D5-AF4F-C4D3238B6670}" destId="{7C076015-0E74-486D-B791-602F5C870ACA}" srcOrd="2" destOrd="0" presId="urn:microsoft.com/office/officeart/2005/8/layout/orgChart1"/>
-    <dgm:cxn modelId="{9784AEDC-C0BA-4421-8D52-4F3D65A231A3}" type="presParOf" srcId="{CA5EB31B-C68B-473C-87CB-A91BB005BF00}" destId="{4670F29F-C287-485C-8C4E-26F1E2FD7470}" srcOrd="2" destOrd="0" presId="urn:microsoft.com/office/officeart/2005/8/layout/orgChart1"/>
-    <dgm:cxn modelId="{17FDB6DA-96FB-4C96-BD96-8DBC08A89B57}" type="presParOf" srcId="{CA5EB31B-C68B-473C-87CB-A91BB005BF00}" destId="{F9420F45-E180-41C8-B53F-F1619A17495C}" srcOrd="3" destOrd="0" presId="urn:microsoft.com/office/officeart/2005/8/layout/orgChart1"/>
-    <dgm:cxn modelId="{FEFF06F6-B6EA-4DC1-9F9E-F22984BBAD4C}" type="presParOf" srcId="{F9420F45-E180-41C8-B53F-F1619A17495C}" destId="{2B94BE52-4D45-423C-ADAA-672E1581A042}" srcOrd="0" destOrd="0" presId="urn:microsoft.com/office/officeart/2005/8/layout/orgChart1"/>
-    <dgm:cxn modelId="{340CBD31-F441-47BD-8795-8F045CA39DA7}" type="presParOf" srcId="{2B94BE52-4D45-423C-ADAA-672E1581A042}" destId="{AFF5F157-3C4C-4EA5-872E-9D66CFF66D24}" srcOrd="0" destOrd="0" presId="urn:microsoft.com/office/officeart/2005/8/layout/orgChart1"/>
-    <dgm:cxn modelId="{DA203EDB-83B0-4F60-8C3F-89C3F2771217}" type="presParOf" srcId="{2B94BE52-4D45-423C-ADAA-672E1581A042}" destId="{33684D1D-010E-43D1-ABB0-10C0449E3F7D}" srcOrd="1" destOrd="0" presId="urn:microsoft.com/office/officeart/2005/8/layout/orgChart1"/>
-    <dgm:cxn modelId="{034D46E2-ABDC-410F-B740-7CF493695076}" type="presParOf" srcId="{F9420F45-E180-41C8-B53F-F1619A17495C}" destId="{1AD459E1-C52C-4246-B719-4E4412240829}" srcOrd="1" destOrd="0" presId="urn:microsoft.com/office/officeart/2005/8/layout/orgChart1"/>
-    <dgm:cxn modelId="{DEBA2341-2FFB-4BA6-B3F9-BB34ADCF390A}" type="presParOf" srcId="{1AD459E1-C52C-4246-B719-4E4412240829}" destId="{F1DC6AAD-919C-4BE6-9089-ECB12F30FF47}" srcOrd="0" destOrd="0" presId="urn:microsoft.com/office/officeart/2005/8/layout/orgChart1"/>
-    <dgm:cxn modelId="{B4DD136D-FC89-40FD-B760-F14E1F73E33B}" type="presParOf" srcId="{1AD459E1-C52C-4246-B719-4E4412240829}" destId="{E9D7E019-B9C5-45AB-8188-314544860FA9}" srcOrd="1" destOrd="0" presId="urn:microsoft.com/office/officeart/2005/8/layout/orgChart1"/>
-    <dgm:cxn modelId="{F1EDAF42-374B-4906-BDB6-2E28AB8380C1}" type="presParOf" srcId="{E9D7E019-B9C5-45AB-8188-314544860FA9}" destId="{EEF47A2A-AD99-4EB7-8F68-56337B17D69F}" srcOrd="0" destOrd="0" presId="urn:microsoft.com/office/officeart/2005/8/layout/orgChart1"/>
-    <dgm:cxn modelId="{81097222-56EC-4CBC-A6EE-8CF38DD9AB5F}" type="presParOf" srcId="{EEF47A2A-AD99-4EB7-8F68-56337B17D69F}" destId="{548E9CEB-CC82-482C-8B19-431151C1E2FA}" srcOrd="0" destOrd="0" presId="urn:microsoft.com/office/officeart/2005/8/layout/orgChart1"/>
-    <dgm:cxn modelId="{25346A04-CC7A-4DFD-9234-9FEA8C05194F}" type="presParOf" srcId="{EEF47A2A-AD99-4EB7-8F68-56337B17D69F}" destId="{3BE7E5C6-E14C-4C64-9AD0-7204DA5CC886}" srcOrd="1" destOrd="0" presId="urn:microsoft.com/office/officeart/2005/8/layout/orgChart1"/>
-    <dgm:cxn modelId="{D1F670E8-5BF5-4B65-95CD-7D5464AD9A19}" type="presParOf" srcId="{E9D7E019-B9C5-45AB-8188-314544860FA9}" destId="{534921A6-A227-42E2-AF6B-7276FEE95B40}" srcOrd="1" destOrd="0" presId="urn:microsoft.com/office/officeart/2005/8/layout/orgChart1"/>
-    <dgm:cxn modelId="{686AEE09-7CED-43BE-AE8C-E1B1C05AB9E2}" type="presParOf" srcId="{E9D7E019-B9C5-45AB-8188-314544860FA9}" destId="{44FCA3CD-79BC-4761-86D2-8713792B667D}" srcOrd="2" destOrd="0" presId="urn:microsoft.com/office/officeart/2005/8/layout/orgChart1"/>
-    <dgm:cxn modelId="{A7D3899D-9A67-4FAE-924A-0ACA2B175E3B}" type="presParOf" srcId="{1AD459E1-C52C-4246-B719-4E4412240829}" destId="{1AC7A9DF-0904-4CBD-8B57-A2E7FAF72705}" srcOrd="2" destOrd="0" presId="urn:microsoft.com/office/officeart/2005/8/layout/orgChart1"/>
-    <dgm:cxn modelId="{5E034F73-8DAF-4BD0-97D2-C1678DA57042}" type="presParOf" srcId="{1AD459E1-C52C-4246-B719-4E4412240829}" destId="{9BBFA110-AB25-44A4-BC23-7D4CB8CE7967}" srcOrd="3" destOrd="0" presId="urn:microsoft.com/office/officeart/2005/8/layout/orgChart1"/>
-    <dgm:cxn modelId="{EE635E8E-74C2-4640-9A61-EC0F4508C48B}" type="presParOf" srcId="{9BBFA110-AB25-44A4-BC23-7D4CB8CE7967}" destId="{577145F4-423B-47CF-8FAB-02A2D23F164D}" srcOrd="0" destOrd="0" presId="urn:microsoft.com/office/officeart/2005/8/layout/orgChart1"/>
-    <dgm:cxn modelId="{3CDB1D3D-75AC-4713-AAC3-87856F282E75}" type="presParOf" srcId="{577145F4-423B-47CF-8FAB-02A2D23F164D}" destId="{EC4BEC83-2E8E-4EFE-B5FC-0C106B0CBBAF}" srcOrd="0" destOrd="0" presId="urn:microsoft.com/office/officeart/2005/8/layout/orgChart1"/>
-    <dgm:cxn modelId="{092C7E47-D371-475B-8ECA-D1FA96FABA35}" type="presParOf" srcId="{577145F4-423B-47CF-8FAB-02A2D23F164D}" destId="{51204D02-A05C-4263-B772-764E945F0144}" srcOrd="1" destOrd="0" presId="urn:microsoft.com/office/officeart/2005/8/layout/orgChart1"/>
-    <dgm:cxn modelId="{2948E530-86E2-4F6F-83D6-3C6828D42CA3}" type="presParOf" srcId="{9BBFA110-AB25-44A4-BC23-7D4CB8CE7967}" destId="{BBD8DE40-0619-4A3A-84FB-89924BB04EA4}" srcOrd="1" destOrd="0" presId="urn:microsoft.com/office/officeart/2005/8/layout/orgChart1"/>
-    <dgm:cxn modelId="{566ED2F5-E544-4007-9729-AEE0E48044F3}" type="presParOf" srcId="{BBD8DE40-0619-4A3A-84FB-89924BB04EA4}" destId="{BA1C0E43-CB54-4F9D-BF11-9A207020C586}" srcOrd="0" destOrd="0" presId="urn:microsoft.com/office/officeart/2005/8/layout/orgChart1"/>
-    <dgm:cxn modelId="{0CDE059D-79BD-4ACB-AC86-1B25ADCA6D40}" type="presParOf" srcId="{BBD8DE40-0619-4A3A-84FB-89924BB04EA4}" destId="{EC547C88-9AA8-4B82-8961-85A7AC8E1C24}" srcOrd="1" destOrd="0" presId="urn:microsoft.com/office/officeart/2005/8/layout/orgChart1"/>
-    <dgm:cxn modelId="{C4D23609-87B1-472D-94AB-5E2585BA34F2}" type="presParOf" srcId="{EC547C88-9AA8-4B82-8961-85A7AC8E1C24}" destId="{B74DD57B-DDBB-4157-8F65-8AD4A34E0634}" srcOrd="0" destOrd="0" presId="urn:microsoft.com/office/officeart/2005/8/layout/orgChart1"/>
-    <dgm:cxn modelId="{7EEA4DDC-2467-4940-9B1C-5A68E461540A}" type="presParOf" srcId="{B74DD57B-DDBB-4157-8F65-8AD4A34E0634}" destId="{3441A8BC-6913-42CB-8BDF-6569E58999CC}" srcOrd="0" destOrd="0" presId="urn:microsoft.com/office/officeart/2005/8/layout/orgChart1"/>
-    <dgm:cxn modelId="{152D3C12-763C-4E12-BEC2-96BE1390F999}" type="presParOf" srcId="{B74DD57B-DDBB-4157-8F65-8AD4A34E0634}" destId="{3B8442CA-0CC7-44D3-AB24-C1E3B69D45E4}" srcOrd="1" destOrd="0" presId="urn:microsoft.com/office/officeart/2005/8/layout/orgChart1"/>
-    <dgm:cxn modelId="{E29EE3AF-97D7-41F5-895A-8382C7F5884B}" type="presParOf" srcId="{EC547C88-9AA8-4B82-8961-85A7AC8E1C24}" destId="{666AA9CD-A62B-446C-8A75-A5FC8A1FCFC3}" srcOrd="1" destOrd="0" presId="urn:microsoft.com/office/officeart/2005/8/layout/orgChart1"/>
-    <dgm:cxn modelId="{3688B268-2AE9-428F-BAF7-F34116876A00}" type="presParOf" srcId="{EC547C88-9AA8-4B82-8961-85A7AC8E1C24}" destId="{C64AE787-6C55-4B2F-B4AA-D7BE72D69A83}" srcOrd="2" destOrd="0" presId="urn:microsoft.com/office/officeart/2005/8/layout/orgChart1"/>
-    <dgm:cxn modelId="{88621F74-9C20-4EE9-A893-7FC9D70EC5AD}" type="presParOf" srcId="{BBD8DE40-0619-4A3A-84FB-89924BB04EA4}" destId="{94689D75-4043-4EFD-9296-48695937771C}" srcOrd="2" destOrd="0" presId="urn:microsoft.com/office/officeart/2005/8/layout/orgChart1"/>
-    <dgm:cxn modelId="{D1E09DDD-5C12-4A45-BC16-28B647A817FD}" type="presParOf" srcId="{BBD8DE40-0619-4A3A-84FB-89924BB04EA4}" destId="{F2F88390-D992-4487-9E41-3A092BF839C7}" srcOrd="3" destOrd="0" presId="urn:microsoft.com/office/officeart/2005/8/layout/orgChart1"/>
-    <dgm:cxn modelId="{BC2B57B2-2258-46D9-BAB9-A39CF742DE0C}" type="presParOf" srcId="{F2F88390-D992-4487-9E41-3A092BF839C7}" destId="{92ACD292-BF98-4838-B97F-ED300171B175}" srcOrd="0" destOrd="0" presId="urn:microsoft.com/office/officeart/2005/8/layout/orgChart1"/>
-    <dgm:cxn modelId="{99AF7BE6-8F2B-4666-B81D-D136152D8AEE}" type="presParOf" srcId="{92ACD292-BF98-4838-B97F-ED300171B175}" destId="{3BAF2FFE-4888-490F-91F5-FD3100B0B374}" srcOrd="0" destOrd="0" presId="urn:microsoft.com/office/officeart/2005/8/layout/orgChart1"/>
-    <dgm:cxn modelId="{09FE2F4A-C87C-404D-AFD7-036DA35658B1}" type="presParOf" srcId="{92ACD292-BF98-4838-B97F-ED300171B175}" destId="{6DB75FC0-9B4E-4AE3-B304-7A7F7F7A9D3A}" srcOrd="1" destOrd="0" presId="urn:microsoft.com/office/officeart/2005/8/layout/orgChart1"/>
-    <dgm:cxn modelId="{BF7D4709-7A86-4E50-8AE3-C47D1A4C7D20}" type="presParOf" srcId="{F2F88390-D992-4487-9E41-3A092BF839C7}" destId="{FF970698-06C3-43E1-B2A3-BA3FD309EEEA}" srcOrd="1" destOrd="0" presId="urn:microsoft.com/office/officeart/2005/8/layout/orgChart1"/>
-    <dgm:cxn modelId="{091332E5-5261-4B90-B2E3-70760AE4059D}" type="presParOf" srcId="{F2F88390-D992-4487-9E41-3A092BF839C7}" destId="{70C631C7-0EA4-48A4-BB53-EB1397BD395F}" srcOrd="2" destOrd="0" presId="urn:microsoft.com/office/officeart/2005/8/layout/orgChart1"/>
-    <dgm:cxn modelId="{BFB99655-B087-487B-8C02-56235BD2FAF9}" type="presParOf" srcId="{BBD8DE40-0619-4A3A-84FB-89924BB04EA4}" destId="{51FAF244-8083-49FC-9401-81B60AAF7087}" srcOrd="4" destOrd="0" presId="urn:microsoft.com/office/officeart/2005/8/layout/orgChart1"/>
-    <dgm:cxn modelId="{DD0C4359-8003-4F32-9746-40E453B9829A}" type="presParOf" srcId="{BBD8DE40-0619-4A3A-84FB-89924BB04EA4}" destId="{26DB1753-63C8-47FB-A587-DEE866D1AB82}" srcOrd="5" destOrd="0" presId="urn:microsoft.com/office/officeart/2005/8/layout/orgChart1"/>
-    <dgm:cxn modelId="{11630C60-3ED9-4F5B-A4B8-D63731A5F160}" type="presParOf" srcId="{26DB1753-63C8-47FB-A587-DEE866D1AB82}" destId="{B5A3CF44-C0B1-492E-B703-DC0A891D0AB2}" srcOrd="0" destOrd="0" presId="urn:microsoft.com/office/officeart/2005/8/layout/orgChart1"/>
-    <dgm:cxn modelId="{6334E2F9-5A2E-48FB-9283-B8E52634F9DC}" type="presParOf" srcId="{B5A3CF44-C0B1-492E-B703-DC0A891D0AB2}" destId="{E7DFB4E5-82D5-4DC5-AB64-51D6F1936719}" srcOrd="0" destOrd="0" presId="urn:microsoft.com/office/officeart/2005/8/layout/orgChart1"/>
-    <dgm:cxn modelId="{CE59DC8D-2F2F-4680-8407-C75C89D2B89E}" type="presParOf" srcId="{B5A3CF44-C0B1-492E-B703-DC0A891D0AB2}" destId="{34DC7787-D5A3-4818-B592-83AAAB79A8D6}" srcOrd="1" destOrd="0" presId="urn:microsoft.com/office/officeart/2005/8/layout/orgChart1"/>
-    <dgm:cxn modelId="{DE6EF9AE-5A56-4BCC-A09D-1301FEDDFB00}" type="presParOf" srcId="{26DB1753-63C8-47FB-A587-DEE866D1AB82}" destId="{DC39CBEE-79E5-47ED-9D5F-ADD2ADF98D36}" srcOrd="1" destOrd="0" presId="urn:microsoft.com/office/officeart/2005/8/layout/orgChart1"/>
-    <dgm:cxn modelId="{E9EDADE3-33E5-4810-97B9-C4F100D32C38}" type="presParOf" srcId="{26DB1753-63C8-47FB-A587-DEE866D1AB82}" destId="{EB179BEA-931E-4900-8A4C-60FBB669E417}" srcOrd="2" destOrd="0" presId="urn:microsoft.com/office/officeart/2005/8/layout/orgChart1"/>
-    <dgm:cxn modelId="{56422FA0-3182-4841-B40B-13F9B1AC8C44}" type="presParOf" srcId="{BBD8DE40-0619-4A3A-84FB-89924BB04EA4}" destId="{24A0881F-BD84-4A21-B3A8-0153C4927C11}" srcOrd="6" destOrd="0" presId="urn:microsoft.com/office/officeart/2005/8/layout/orgChart1"/>
-    <dgm:cxn modelId="{D500FC64-6973-4EB2-8B8E-2D876E24AA55}" type="presParOf" srcId="{BBD8DE40-0619-4A3A-84FB-89924BB04EA4}" destId="{691E16FE-3A41-4776-868D-31CA2712E5EF}" srcOrd="7" destOrd="0" presId="urn:microsoft.com/office/officeart/2005/8/layout/orgChart1"/>
-    <dgm:cxn modelId="{6C965026-4CD9-432F-963C-D59AB928CDA9}" type="presParOf" srcId="{691E16FE-3A41-4776-868D-31CA2712E5EF}" destId="{AF309034-F497-4940-B27D-6A9AD65507B5}" srcOrd="0" destOrd="0" presId="urn:microsoft.com/office/officeart/2005/8/layout/orgChart1"/>
-    <dgm:cxn modelId="{ED753F36-1C0C-4CDC-A558-F3586D694BF0}" type="presParOf" srcId="{AF309034-F497-4940-B27D-6A9AD65507B5}" destId="{A5CF217D-D3A6-4151-AD40-A88C6F8AF4D7}" srcOrd="0" destOrd="0" presId="urn:microsoft.com/office/officeart/2005/8/layout/orgChart1"/>
-    <dgm:cxn modelId="{BF2502C9-D7FA-4802-BCD2-E600A6D0A96E}" type="presParOf" srcId="{AF309034-F497-4940-B27D-6A9AD65507B5}" destId="{E82745B5-F925-46FC-AF55-FAA98B0A186F}" srcOrd="1" destOrd="0" presId="urn:microsoft.com/office/officeart/2005/8/layout/orgChart1"/>
-    <dgm:cxn modelId="{4E79E495-C284-4BEB-BA1B-18BD77E5892B}" type="presParOf" srcId="{691E16FE-3A41-4776-868D-31CA2712E5EF}" destId="{18A8CFAB-649F-4DA4-BEE9-391716EC83F7}" srcOrd="1" destOrd="0" presId="urn:microsoft.com/office/officeart/2005/8/layout/orgChart1"/>
-    <dgm:cxn modelId="{C49EE1E4-85D0-49B7-85EE-4DE638DA1FE4}" type="presParOf" srcId="{691E16FE-3A41-4776-868D-31CA2712E5EF}" destId="{45808FE5-E1D5-48A3-A305-7555F1CFC0DE}" srcOrd="2" destOrd="0" presId="urn:microsoft.com/office/officeart/2005/8/layout/orgChart1"/>
-    <dgm:cxn modelId="{8FADAE20-2E17-4D4D-8494-6AB0FAC8EC6B}" type="presParOf" srcId="{BBD8DE40-0619-4A3A-84FB-89924BB04EA4}" destId="{D2BE08CE-A34C-4EFF-A824-8606B74D9094}" srcOrd="8" destOrd="0" presId="urn:microsoft.com/office/officeart/2005/8/layout/orgChart1"/>
-    <dgm:cxn modelId="{1F652CC5-A9AB-44ED-BC6E-C4C25C34990C}" type="presParOf" srcId="{BBD8DE40-0619-4A3A-84FB-89924BB04EA4}" destId="{2DEF1B53-6A70-4EA1-8ADE-19CBE8490729}" srcOrd="9" destOrd="0" presId="urn:microsoft.com/office/officeart/2005/8/layout/orgChart1"/>
-    <dgm:cxn modelId="{A9945E5B-A6D5-4E7B-BA54-0700D93D4859}" type="presParOf" srcId="{2DEF1B53-6A70-4EA1-8ADE-19CBE8490729}" destId="{3ED2A02E-E9BC-4295-A21E-236EFF320CD0}" srcOrd="0" destOrd="0" presId="urn:microsoft.com/office/officeart/2005/8/layout/orgChart1"/>
-    <dgm:cxn modelId="{2BCAE4AE-3D60-4385-B3DE-2AECDFD54CDA}" type="presParOf" srcId="{3ED2A02E-E9BC-4295-A21E-236EFF320CD0}" destId="{135AAD40-E7B5-4FDC-850A-B46C3BFF56E0}" srcOrd="0" destOrd="0" presId="urn:microsoft.com/office/officeart/2005/8/layout/orgChart1"/>
-    <dgm:cxn modelId="{8201CF11-AB01-49BB-8D3F-F422C8C42D0C}" type="presParOf" srcId="{3ED2A02E-E9BC-4295-A21E-236EFF320CD0}" destId="{1649A874-5A5D-465F-A4B2-5E24EADF9ADF}" srcOrd="1" destOrd="0" presId="urn:microsoft.com/office/officeart/2005/8/layout/orgChart1"/>
-    <dgm:cxn modelId="{62D047A0-A567-47B0-9ED3-1233E01B08CD}" type="presParOf" srcId="{2DEF1B53-6A70-4EA1-8ADE-19CBE8490729}" destId="{5F6BB2EF-0503-4335-9D90-54A34E9511E1}" srcOrd="1" destOrd="0" presId="urn:microsoft.com/office/officeart/2005/8/layout/orgChart1"/>
-    <dgm:cxn modelId="{D6A7F5A8-60DF-42E3-8005-EDBFF93FF2B8}" type="presParOf" srcId="{2DEF1B53-6A70-4EA1-8ADE-19CBE8490729}" destId="{59378ED8-8003-4A18-BA98-DE00EDFF5503}" srcOrd="2" destOrd="0" presId="urn:microsoft.com/office/officeart/2005/8/layout/orgChart1"/>
-    <dgm:cxn modelId="{AC7FA468-7852-4376-BDDF-FAC96E621FCF}" type="presParOf" srcId="{BBD8DE40-0619-4A3A-84FB-89924BB04EA4}" destId="{5C0041BF-B6C7-4D9C-967B-81245F98DF82}" srcOrd="10" destOrd="0" presId="urn:microsoft.com/office/officeart/2005/8/layout/orgChart1"/>
-    <dgm:cxn modelId="{E0167487-A04B-4146-AD63-733D0C3BADD8}" type="presParOf" srcId="{BBD8DE40-0619-4A3A-84FB-89924BB04EA4}" destId="{8EB073F5-8C75-47B1-8C49-2B3247F910AE}" srcOrd="11" destOrd="0" presId="urn:microsoft.com/office/officeart/2005/8/layout/orgChart1"/>
-    <dgm:cxn modelId="{EC8C4D0E-2C1C-45AE-A2A5-A17C06950080}" type="presParOf" srcId="{8EB073F5-8C75-47B1-8C49-2B3247F910AE}" destId="{6604C886-94D2-48F9-8513-EB7A9FB05940}" srcOrd="0" destOrd="0" presId="urn:microsoft.com/office/officeart/2005/8/layout/orgChart1"/>
-    <dgm:cxn modelId="{692427D7-5FD8-4B38-97D8-04FAEC8B7D43}" type="presParOf" srcId="{6604C886-94D2-48F9-8513-EB7A9FB05940}" destId="{70A11B42-C2BD-425E-AA7B-D4C0DC2D0A15}" srcOrd="0" destOrd="0" presId="urn:microsoft.com/office/officeart/2005/8/layout/orgChart1"/>
-    <dgm:cxn modelId="{35EEFDB4-EC62-4752-993C-8255C7C7393B}" type="presParOf" srcId="{6604C886-94D2-48F9-8513-EB7A9FB05940}" destId="{91B6D221-C145-487E-94DA-13F4BB495C55}" srcOrd="1" destOrd="0" presId="urn:microsoft.com/office/officeart/2005/8/layout/orgChart1"/>
-    <dgm:cxn modelId="{CAEAF5C4-9077-4770-A75B-3C2B4BE124F0}" type="presParOf" srcId="{8EB073F5-8C75-47B1-8C49-2B3247F910AE}" destId="{51584857-C6B6-438B-90B3-5702E17B333F}" srcOrd="1" destOrd="0" presId="urn:microsoft.com/office/officeart/2005/8/layout/orgChart1"/>
-    <dgm:cxn modelId="{1C176793-06AA-4D41-80BC-A833A57014DD}" type="presParOf" srcId="{8EB073F5-8C75-47B1-8C49-2B3247F910AE}" destId="{59F5BBE0-B530-4531-90E0-449C636FEDEA}" srcOrd="2" destOrd="0" presId="urn:microsoft.com/office/officeart/2005/8/layout/orgChart1"/>
-    <dgm:cxn modelId="{A6D2BDA9-A9D2-43A1-8383-39F0F0EDF796}" type="presParOf" srcId="{9BBFA110-AB25-44A4-BC23-7D4CB8CE7967}" destId="{1D54BF72-21D5-4B16-AA12-33778474944E}" srcOrd="2" destOrd="0" presId="urn:microsoft.com/office/officeart/2005/8/layout/orgChart1"/>
-    <dgm:cxn modelId="{FC65E1E4-1025-4F2B-B43F-A5DFFE214653}" type="presParOf" srcId="{1AD459E1-C52C-4246-B719-4E4412240829}" destId="{61DE649D-9D32-404E-A346-534AA673CED8}" srcOrd="4" destOrd="0" presId="urn:microsoft.com/office/officeart/2005/8/layout/orgChart1"/>
-    <dgm:cxn modelId="{F7E36DDD-9820-49FF-86AB-88F2DA1ABC22}" type="presParOf" srcId="{1AD459E1-C52C-4246-B719-4E4412240829}" destId="{223ACA02-3863-406D-AB19-0DC224C46299}" srcOrd="5" destOrd="0" presId="urn:microsoft.com/office/officeart/2005/8/layout/orgChart1"/>
-    <dgm:cxn modelId="{A7EEFC50-4C13-4F20-B59A-75A45A29AB60}" type="presParOf" srcId="{223ACA02-3863-406D-AB19-0DC224C46299}" destId="{9552C195-5D4D-429A-B97D-3246B4D12ADF}" srcOrd="0" destOrd="0" presId="urn:microsoft.com/office/officeart/2005/8/layout/orgChart1"/>
-    <dgm:cxn modelId="{5BEABC47-5C32-4181-88C1-B432D30F6998}" type="presParOf" srcId="{9552C195-5D4D-429A-B97D-3246B4D12ADF}" destId="{227B45DD-C65D-4489-A826-24DF659BBDE0}" srcOrd="0" destOrd="0" presId="urn:microsoft.com/office/officeart/2005/8/layout/orgChart1"/>
-    <dgm:cxn modelId="{58F10A06-65C3-4EED-AEBB-1B2126CD3088}" type="presParOf" srcId="{9552C195-5D4D-429A-B97D-3246B4D12ADF}" destId="{6B8C0AE2-50E0-4BCE-94CB-363B57814B60}" srcOrd="1" destOrd="0" presId="urn:microsoft.com/office/officeart/2005/8/layout/orgChart1"/>
-    <dgm:cxn modelId="{45C1D2E7-FCE1-41DC-8D45-56813E9917A7}" type="presParOf" srcId="{223ACA02-3863-406D-AB19-0DC224C46299}" destId="{B16A250C-045C-430A-B0B5-37EE751D89D9}" srcOrd="1" destOrd="0" presId="urn:microsoft.com/office/officeart/2005/8/layout/orgChart1"/>
-    <dgm:cxn modelId="{E3D42236-F33D-4E95-B5BB-B70999CF78A7}" type="presParOf" srcId="{223ACA02-3863-406D-AB19-0DC224C46299}" destId="{2FFC29D1-BD08-4F08-8413-94A85F51F9F0}" srcOrd="2" destOrd="0" presId="urn:microsoft.com/office/officeart/2005/8/layout/orgChart1"/>
-    <dgm:cxn modelId="{6C967EC4-FB50-4D26-8E21-C1FF14CBF03A}" type="presParOf" srcId="{F9420F45-E180-41C8-B53F-F1619A17495C}" destId="{20D0C07E-DA32-479F-8036-E4D44FE0E50A}" srcOrd="2" destOrd="0" presId="urn:microsoft.com/office/officeart/2005/8/layout/orgChart1"/>
-    <dgm:cxn modelId="{72041D64-81BC-41D9-8F9A-152026B60515}" type="presParOf" srcId="{C648C8F1-6EC1-4D27-9134-2770426C1535}" destId="{70D5E481-C1FF-4FF5-9EEC-3220195BEB42}" srcOrd="2" destOrd="0" presId="urn:microsoft.com/office/officeart/2005/8/layout/orgChart1"/>
+    <dgm:cxn modelId="{DAA67D64-973B-48B8-B298-542120696949}" type="presOf" srcId="{14C9FE9B-1FDD-447B-9B72-F9FA130B1A55}" destId="{91B6D221-C145-487E-94DA-13F4BB495C55}" srcOrd="1" destOrd="0" presId="urn:microsoft.com/office/officeart/2005/8/layout/orgChart1"/>
+    <dgm:cxn modelId="{A58FBEDA-9A0F-4D2D-8095-A991EBCBE048}" type="presOf" srcId="{CCA7F9F9-3A04-4453-8740-07CB23C27AA6}" destId="{E82745B5-F925-46FC-AF55-FAA98B0A186F}" srcOrd="1" destOrd="0" presId="urn:microsoft.com/office/officeart/2005/8/layout/orgChart1"/>
+    <dgm:cxn modelId="{93736886-B210-4ACC-BE44-629055121209}" type="presOf" srcId="{8C9E116E-0325-4738-81A4-4E1C75E4F0D7}" destId="{EC4BEC83-2E8E-4EFE-B5FC-0C106B0CBBAF}" srcOrd="0" destOrd="0" presId="urn:microsoft.com/office/officeart/2005/8/layout/orgChart1"/>
+    <dgm:cxn modelId="{8C73D22F-2172-421F-9AF9-8F4D9378F67A}" type="presOf" srcId="{A6C1B0FA-7C9F-4627-A1F4-C18253CA2D7C}" destId="{4670F29F-C287-485C-8C4E-26F1E2FD7470}" srcOrd="0" destOrd="0" presId="urn:microsoft.com/office/officeart/2005/8/layout/orgChart1"/>
+    <dgm:cxn modelId="{C0AB8F40-4850-448C-A186-6F1407AF2747}" type="presOf" srcId="{A6E509B1-847E-4875-9733-9073B5C9F588}" destId="{34DC7787-D5A3-4818-B592-83AAAB79A8D6}" srcOrd="1" destOrd="0" presId="urn:microsoft.com/office/officeart/2005/8/layout/orgChart1"/>
+    <dgm:cxn modelId="{99705EF4-468B-477A-B1AE-D607FB6A4EDB}" type="presOf" srcId="{4017429B-5FFE-47A4-8751-9E3001D196C4}" destId="{3441A8BC-6913-42CB-8BDF-6569E58999CC}" srcOrd="0" destOrd="0" presId="urn:microsoft.com/office/officeart/2005/8/layout/orgChart1"/>
+    <dgm:cxn modelId="{52764218-EE07-4FBC-B999-29BD841B5E50}" type="presParOf" srcId="{CFDBE9B5-C99C-46D7-AD39-DF0C47F9A402}" destId="{C648C8F1-6EC1-4D27-9134-2770426C1535}" srcOrd="0" destOrd="0" presId="urn:microsoft.com/office/officeart/2005/8/layout/orgChart1"/>
+    <dgm:cxn modelId="{4709AF91-8A84-4A40-A5EC-43AEE600B655}" type="presParOf" srcId="{C648C8F1-6EC1-4D27-9134-2770426C1535}" destId="{8841FC10-6A43-4474-8973-11C86F432155}" srcOrd="0" destOrd="0" presId="urn:microsoft.com/office/officeart/2005/8/layout/orgChart1"/>
+    <dgm:cxn modelId="{8252F61A-1EB9-4E58-B2CA-D84F40254652}" type="presParOf" srcId="{8841FC10-6A43-4474-8973-11C86F432155}" destId="{63929129-5E40-45F8-A890-4F806D74EBE0}" srcOrd="0" destOrd="0" presId="urn:microsoft.com/office/officeart/2005/8/layout/orgChart1"/>
+    <dgm:cxn modelId="{D4E0B186-A951-4472-A088-773EDB8C4689}" type="presParOf" srcId="{8841FC10-6A43-4474-8973-11C86F432155}" destId="{D8AFCCFD-FF72-4601-AE8B-16416F11BE0B}" srcOrd="1" destOrd="0" presId="urn:microsoft.com/office/officeart/2005/8/layout/orgChart1"/>
+    <dgm:cxn modelId="{F61316C6-86E5-42C0-85F8-653648EA4ECA}" type="presParOf" srcId="{C648C8F1-6EC1-4D27-9134-2770426C1535}" destId="{CA5EB31B-C68B-473C-87CB-A91BB005BF00}" srcOrd="1" destOrd="0" presId="urn:microsoft.com/office/officeart/2005/8/layout/orgChart1"/>
+    <dgm:cxn modelId="{D5D2D876-CE34-4919-B8B9-F5E47A136EA4}" type="presParOf" srcId="{CA5EB31B-C68B-473C-87CB-A91BB005BF00}" destId="{062340CD-6334-46D5-AEFE-95C301457800}" srcOrd="0" destOrd="0" presId="urn:microsoft.com/office/officeart/2005/8/layout/orgChart1"/>
+    <dgm:cxn modelId="{21296E16-0E26-4DFD-B41A-944C15E68938}" type="presParOf" srcId="{CA5EB31B-C68B-473C-87CB-A91BB005BF00}" destId="{03148D74-9417-47D5-AF4F-C4D3238B6670}" srcOrd="1" destOrd="0" presId="urn:microsoft.com/office/officeart/2005/8/layout/orgChart1"/>
+    <dgm:cxn modelId="{5CF641BB-398F-4C37-A01C-EE8C71BBA9EF}" type="presParOf" srcId="{03148D74-9417-47D5-AF4F-C4D3238B6670}" destId="{8560AAFB-1613-4B6C-B1A4-8F0A1BFFBCE2}" srcOrd="0" destOrd="0" presId="urn:microsoft.com/office/officeart/2005/8/layout/orgChart1"/>
+    <dgm:cxn modelId="{0B37CA35-33E8-461E-BBFC-776A9858059D}" type="presParOf" srcId="{8560AAFB-1613-4B6C-B1A4-8F0A1BFFBCE2}" destId="{E091326B-DFC7-4A96-BEEB-6388FD6F41EE}" srcOrd="0" destOrd="0" presId="urn:microsoft.com/office/officeart/2005/8/layout/orgChart1"/>
+    <dgm:cxn modelId="{1BA7F46E-40E0-4583-95AA-483600AFB1B6}" type="presParOf" srcId="{8560AAFB-1613-4B6C-B1A4-8F0A1BFFBCE2}" destId="{84051127-723D-4724-B8A2-FF26F3A99F28}" srcOrd="1" destOrd="0" presId="urn:microsoft.com/office/officeart/2005/8/layout/orgChart1"/>
+    <dgm:cxn modelId="{35D73B2A-0857-495F-AF1B-02903C854945}" type="presParOf" srcId="{03148D74-9417-47D5-AF4F-C4D3238B6670}" destId="{A6B18CA2-C28F-4B9E-A1C1-DC76B10BBB9A}" srcOrd="1" destOrd="0" presId="urn:microsoft.com/office/officeart/2005/8/layout/orgChart1"/>
+    <dgm:cxn modelId="{02D09307-86AC-4B6B-9A58-7819FA982188}" type="presParOf" srcId="{03148D74-9417-47D5-AF4F-C4D3238B6670}" destId="{7C076015-0E74-486D-B791-602F5C870ACA}" srcOrd="2" destOrd="0" presId="urn:microsoft.com/office/officeart/2005/8/layout/orgChart1"/>
+    <dgm:cxn modelId="{7B8EB25F-C6B2-4FA8-AD67-1796CB5B1FF6}" type="presParOf" srcId="{CA5EB31B-C68B-473C-87CB-A91BB005BF00}" destId="{4670F29F-C287-485C-8C4E-26F1E2FD7470}" srcOrd="2" destOrd="0" presId="urn:microsoft.com/office/officeart/2005/8/layout/orgChart1"/>
+    <dgm:cxn modelId="{D55F66D1-5E71-49EB-A3FA-255C22105995}" type="presParOf" srcId="{CA5EB31B-C68B-473C-87CB-A91BB005BF00}" destId="{F9420F45-E180-41C8-B53F-F1619A17495C}" srcOrd="3" destOrd="0" presId="urn:microsoft.com/office/officeart/2005/8/layout/orgChart1"/>
+    <dgm:cxn modelId="{1FF38ED4-97EA-4B72-9024-B1F234CF7117}" type="presParOf" srcId="{F9420F45-E180-41C8-B53F-F1619A17495C}" destId="{2B94BE52-4D45-423C-ADAA-672E1581A042}" srcOrd="0" destOrd="0" presId="urn:microsoft.com/office/officeart/2005/8/layout/orgChart1"/>
+    <dgm:cxn modelId="{ECD22E73-9388-4232-81D1-E25042EF0BD7}" type="presParOf" srcId="{2B94BE52-4D45-423C-ADAA-672E1581A042}" destId="{AFF5F157-3C4C-4EA5-872E-9D66CFF66D24}" srcOrd="0" destOrd="0" presId="urn:microsoft.com/office/officeart/2005/8/layout/orgChart1"/>
+    <dgm:cxn modelId="{0FF27759-305D-4F68-B56D-F350561D1A07}" type="presParOf" srcId="{2B94BE52-4D45-423C-ADAA-672E1581A042}" destId="{33684D1D-010E-43D1-ABB0-10C0449E3F7D}" srcOrd="1" destOrd="0" presId="urn:microsoft.com/office/officeart/2005/8/layout/orgChart1"/>
+    <dgm:cxn modelId="{121521A5-4620-421D-9BCA-EB3D67A2C918}" type="presParOf" srcId="{F9420F45-E180-41C8-B53F-F1619A17495C}" destId="{1AD459E1-C52C-4246-B719-4E4412240829}" srcOrd="1" destOrd="0" presId="urn:microsoft.com/office/officeart/2005/8/layout/orgChart1"/>
+    <dgm:cxn modelId="{6558FE06-87ED-4598-A9C8-07476E82B2A0}" type="presParOf" srcId="{1AD459E1-C52C-4246-B719-4E4412240829}" destId="{F1DC6AAD-919C-4BE6-9089-ECB12F30FF47}" srcOrd="0" destOrd="0" presId="urn:microsoft.com/office/officeart/2005/8/layout/orgChart1"/>
+    <dgm:cxn modelId="{5BC80CED-B25D-4ADC-B7B8-9D225D535538}" type="presParOf" srcId="{1AD459E1-C52C-4246-B719-4E4412240829}" destId="{E9D7E019-B9C5-45AB-8188-314544860FA9}" srcOrd="1" destOrd="0" presId="urn:microsoft.com/office/officeart/2005/8/layout/orgChart1"/>
+    <dgm:cxn modelId="{026BDD4D-94FB-4123-AC8D-6B4194C95511}" type="presParOf" srcId="{E9D7E019-B9C5-45AB-8188-314544860FA9}" destId="{EEF47A2A-AD99-4EB7-8F68-56337B17D69F}" srcOrd="0" destOrd="0" presId="urn:microsoft.com/office/officeart/2005/8/layout/orgChart1"/>
+    <dgm:cxn modelId="{316005EF-E7DF-4F5E-BDC3-549723899D50}" type="presParOf" srcId="{EEF47A2A-AD99-4EB7-8F68-56337B17D69F}" destId="{548E9CEB-CC82-482C-8B19-431151C1E2FA}" srcOrd="0" destOrd="0" presId="urn:microsoft.com/office/officeart/2005/8/layout/orgChart1"/>
+    <dgm:cxn modelId="{896F241D-2088-4037-AC15-FB6F723CDF5C}" type="presParOf" srcId="{EEF47A2A-AD99-4EB7-8F68-56337B17D69F}" destId="{3BE7E5C6-E14C-4C64-9AD0-7204DA5CC886}" srcOrd="1" destOrd="0" presId="urn:microsoft.com/office/officeart/2005/8/layout/orgChart1"/>
+    <dgm:cxn modelId="{65572421-9566-453E-994F-D8352AFDC4AE}" type="presParOf" srcId="{E9D7E019-B9C5-45AB-8188-314544860FA9}" destId="{534921A6-A227-42E2-AF6B-7276FEE95B40}" srcOrd="1" destOrd="0" presId="urn:microsoft.com/office/officeart/2005/8/layout/orgChart1"/>
+    <dgm:cxn modelId="{B794477C-B028-4ADE-A3F4-C33C34658565}" type="presParOf" srcId="{E9D7E019-B9C5-45AB-8188-314544860FA9}" destId="{44FCA3CD-79BC-4761-86D2-8713792B667D}" srcOrd="2" destOrd="0" presId="urn:microsoft.com/office/officeart/2005/8/layout/orgChart1"/>
+    <dgm:cxn modelId="{9BF95FC3-AC7A-4537-8DAD-4959D5EC29BE}" type="presParOf" srcId="{1AD459E1-C52C-4246-B719-4E4412240829}" destId="{1AC7A9DF-0904-4CBD-8B57-A2E7FAF72705}" srcOrd="2" destOrd="0" presId="urn:microsoft.com/office/officeart/2005/8/layout/orgChart1"/>
+    <dgm:cxn modelId="{F7852B82-88AE-46B5-BB12-12F867D2CE6E}" type="presParOf" srcId="{1AD459E1-C52C-4246-B719-4E4412240829}" destId="{9BBFA110-AB25-44A4-BC23-7D4CB8CE7967}" srcOrd="3" destOrd="0" presId="urn:microsoft.com/office/officeart/2005/8/layout/orgChart1"/>
+    <dgm:cxn modelId="{FE7C9DF6-AFF0-4929-B024-6FAF3BED72A7}" type="presParOf" srcId="{9BBFA110-AB25-44A4-BC23-7D4CB8CE7967}" destId="{577145F4-423B-47CF-8FAB-02A2D23F164D}" srcOrd="0" destOrd="0" presId="urn:microsoft.com/office/officeart/2005/8/layout/orgChart1"/>
+    <dgm:cxn modelId="{6F6ED49F-BB8C-43B3-A446-483EFF61EB10}" type="presParOf" srcId="{577145F4-423B-47CF-8FAB-02A2D23F164D}" destId="{EC4BEC83-2E8E-4EFE-B5FC-0C106B0CBBAF}" srcOrd="0" destOrd="0" presId="urn:microsoft.com/office/officeart/2005/8/layout/orgChart1"/>
+    <dgm:cxn modelId="{DFD6F8DB-018B-430A-973C-30683EE4F8DB}" type="presParOf" srcId="{577145F4-423B-47CF-8FAB-02A2D23F164D}" destId="{51204D02-A05C-4263-B772-764E945F0144}" srcOrd="1" destOrd="0" presId="urn:microsoft.com/office/officeart/2005/8/layout/orgChart1"/>
+    <dgm:cxn modelId="{D1AC71BD-8F67-4322-8392-D0B2EC52C3BE}" type="presParOf" srcId="{9BBFA110-AB25-44A4-BC23-7D4CB8CE7967}" destId="{BBD8DE40-0619-4A3A-84FB-89924BB04EA4}" srcOrd="1" destOrd="0" presId="urn:microsoft.com/office/officeart/2005/8/layout/orgChart1"/>
+    <dgm:cxn modelId="{2054A296-2447-4A92-A5DD-D7D459FF981F}" type="presParOf" srcId="{BBD8DE40-0619-4A3A-84FB-89924BB04EA4}" destId="{BA1C0E43-CB54-4F9D-BF11-9A207020C586}" srcOrd="0" destOrd="0" presId="urn:microsoft.com/office/officeart/2005/8/layout/orgChart1"/>
+    <dgm:cxn modelId="{6AB0F7A4-3796-42FC-910E-4F9E01481747}" type="presParOf" srcId="{BBD8DE40-0619-4A3A-84FB-89924BB04EA4}" destId="{EC547C88-9AA8-4B82-8961-85A7AC8E1C24}" srcOrd="1" destOrd="0" presId="urn:microsoft.com/office/officeart/2005/8/layout/orgChart1"/>
+    <dgm:cxn modelId="{2AE3D3A2-9644-477D-88E5-E09A1743416B}" type="presParOf" srcId="{EC547C88-9AA8-4B82-8961-85A7AC8E1C24}" destId="{B74DD57B-DDBB-4157-8F65-8AD4A34E0634}" srcOrd="0" destOrd="0" presId="urn:microsoft.com/office/officeart/2005/8/layout/orgChart1"/>
+    <dgm:cxn modelId="{E251F112-9103-47D8-BB7A-3D6278E37DDC}" type="presParOf" srcId="{B74DD57B-DDBB-4157-8F65-8AD4A34E0634}" destId="{3441A8BC-6913-42CB-8BDF-6569E58999CC}" srcOrd="0" destOrd="0" presId="urn:microsoft.com/office/officeart/2005/8/layout/orgChart1"/>
+    <dgm:cxn modelId="{C872FAAC-BD1E-4155-B6E0-A08F6C1929EC}" type="presParOf" srcId="{B74DD57B-DDBB-4157-8F65-8AD4A34E0634}" destId="{3B8442CA-0CC7-44D3-AB24-C1E3B69D45E4}" srcOrd="1" destOrd="0" presId="urn:microsoft.com/office/officeart/2005/8/layout/orgChart1"/>
+    <dgm:cxn modelId="{14C9AD53-A6E0-4B82-8130-C6B884083F2B}" type="presParOf" srcId="{EC547C88-9AA8-4B82-8961-85A7AC8E1C24}" destId="{666AA9CD-A62B-446C-8A75-A5FC8A1FCFC3}" srcOrd="1" destOrd="0" presId="urn:microsoft.com/office/officeart/2005/8/layout/orgChart1"/>
+    <dgm:cxn modelId="{7325DB94-D2D8-4506-A823-85CBFA322B3C}" type="presParOf" srcId="{EC547C88-9AA8-4B82-8961-85A7AC8E1C24}" destId="{C64AE787-6C55-4B2F-B4AA-D7BE72D69A83}" srcOrd="2" destOrd="0" presId="urn:microsoft.com/office/officeart/2005/8/layout/orgChart1"/>
+    <dgm:cxn modelId="{2DEA3959-BE7E-4477-A210-E1C66EF28A09}" type="presParOf" srcId="{BBD8DE40-0619-4A3A-84FB-89924BB04EA4}" destId="{94689D75-4043-4EFD-9296-48695937771C}" srcOrd="2" destOrd="0" presId="urn:microsoft.com/office/officeart/2005/8/layout/orgChart1"/>
+    <dgm:cxn modelId="{CFACD11A-52FA-4767-9204-B0DE7082AEDE}" type="presParOf" srcId="{BBD8DE40-0619-4A3A-84FB-89924BB04EA4}" destId="{F2F88390-D992-4487-9E41-3A092BF839C7}" srcOrd="3" destOrd="0" presId="urn:microsoft.com/office/officeart/2005/8/layout/orgChart1"/>
+    <dgm:cxn modelId="{36F78026-B8AF-4BD8-BCFB-E1FB9B236F42}" type="presParOf" srcId="{F2F88390-D992-4487-9E41-3A092BF839C7}" destId="{92ACD292-BF98-4838-B97F-ED300171B175}" srcOrd="0" destOrd="0" presId="urn:microsoft.com/office/officeart/2005/8/layout/orgChart1"/>
+    <dgm:cxn modelId="{A3EDCBBB-0B3C-4442-A9F5-F6864C0AD824}" type="presParOf" srcId="{92ACD292-BF98-4838-B97F-ED300171B175}" destId="{3BAF2FFE-4888-490F-91F5-FD3100B0B374}" srcOrd="0" destOrd="0" presId="urn:microsoft.com/office/officeart/2005/8/layout/orgChart1"/>
+    <dgm:cxn modelId="{E91CB7F0-5524-4242-B47D-CB11CE49EFA4}" type="presParOf" srcId="{92ACD292-BF98-4838-B97F-ED300171B175}" destId="{6DB75FC0-9B4E-4AE3-B304-7A7F7F7A9D3A}" srcOrd="1" destOrd="0" presId="urn:microsoft.com/office/officeart/2005/8/layout/orgChart1"/>
+    <dgm:cxn modelId="{7B1D602E-8712-4A4A-9848-22DCA91E6A18}" type="presParOf" srcId="{F2F88390-D992-4487-9E41-3A092BF839C7}" destId="{FF970698-06C3-43E1-B2A3-BA3FD309EEEA}" srcOrd="1" destOrd="0" presId="urn:microsoft.com/office/officeart/2005/8/layout/orgChart1"/>
+    <dgm:cxn modelId="{38A4A0CA-59A0-4AF8-85B4-6A45431D2FE7}" type="presParOf" srcId="{F2F88390-D992-4487-9E41-3A092BF839C7}" destId="{70C631C7-0EA4-48A4-BB53-EB1397BD395F}" srcOrd="2" destOrd="0" presId="urn:microsoft.com/office/officeart/2005/8/layout/orgChart1"/>
+    <dgm:cxn modelId="{09F16EBB-3174-4481-B391-55E70BC4744B}" type="presParOf" srcId="{BBD8DE40-0619-4A3A-84FB-89924BB04EA4}" destId="{51FAF244-8083-49FC-9401-81B60AAF7087}" srcOrd="4" destOrd="0" presId="urn:microsoft.com/office/officeart/2005/8/layout/orgChart1"/>
+    <dgm:cxn modelId="{29C137CD-8AC9-4FD2-A9BD-4507C7DB7544}" type="presParOf" srcId="{BBD8DE40-0619-4A3A-84FB-89924BB04EA4}" destId="{26DB1753-63C8-47FB-A587-DEE866D1AB82}" srcOrd="5" destOrd="0" presId="urn:microsoft.com/office/officeart/2005/8/layout/orgChart1"/>
+    <dgm:cxn modelId="{91040A95-8033-430B-A0E6-3B7706D25D62}" type="presParOf" srcId="{26DB1753-63C8-47FB-A587-DEE866D1AB82}" destId="{B5A3CF44-C0B1-492E-B703-DC0A891D0AB2}" srcOrd="0" destOrd="0" presId="urn:microsoft.com/office/officeart/2005/8/layout/orgChart1"/>
+    <dgm:cxn modelId="{DD00B660-688B-417D-A25E-021B9D494750}" type="presParOf" srcId="{B5A3CF44-C0B1-492E-B703-DC0A891D0AB2}" destId="{E7DFB4E5-82D5-4DC5-AB64-51D6F1936719}" srcOrd="0" destOrd="0" presId="urn:microsoft.com/office/officeart/2005/8/layout/orgChart1"/>
+    <dgm:cxn modelId="{450BE396-45E8-4D72-A96C-55D91E7C8F38}" type="presParOf" srcId="{B5A3CF44-C0B1-492E-B703-DC0A891D0AB2}" destId="{34DC7787-D5A3-4818-B592-83AAAB79A8D6}" srcOrd="1" destOrd="0" presId="urn:microsoft.com/office/officeart/2005/8/layout/orgChart1"/>
+    <dgm:cxn modelId="{5D2DC23C-2CE6-4403-B6F8-27E761DA89EA}" type="presParOf" srcId="{26DB1753-63C8-47FB-A587-DEE866D1AB82}" destId="{DC39CBEE-79E5-47ED-9D5F-ADD2ADF98D36}" srcOrd="1" destOrd="0" presId="urn:microsoft.com/office/officeart/2005/8/layout/orgChart1"/>
+    <dgm:cxn modelId="{555C9984-E92B-438A-9E69-FF2396B81952}" type="presParOf" srcId="{26DB1753-63C8-47FB-A587-DEE866D1AB82}" destId="{EB179BEA-931E-4900-8A4C-60FBB669E417}" srcOrd="2" destOrd="0" presId="urn:microsoft.com/office/officeart/2005/8/layout/orgChart1"/>
+    <dgm:cxn modelId="{A643F354-411A-4F41-9405-EB44FA58B3E4}" type="presParOf" srcId="{BBD8DE40-0619-4A3A-84FB-89924BB04EA4}" destId="{24A0881F-BD84-4A21-B3A8-0153C4927C11}" srcOrd="6" destOrd="0" presId="urn:microsoft.com/office/officeart/2005/8/layout/orgChart1"/>
+    <dgm:cxn modelId="{B78392ED-F616-48C8-8FBF-E2F062D50039}" type="presParOf" srcId="{BBD8DE40-0619-4A3A-84FB-89924BB04EA4}" destId="{691E16FE-3A41-4776-868D-31CA2712E5EF}" srcOrd="7" destOrd="0" presId="urn:microsoft.com/office/officeart/2005/8/layout/orgChart1"/>
+    <dgm:cxn modelId="{33C27B4C-DCA3-404B-8D4C-0DDB4E854356}" type="presParOf" srcId="{691E16FE-3A41-4776-868D-31CA2712E5EF}" destId="{AF309034-F497-4940-B27D-6A9AD65507B5}" srcOrd="0" destOrd="0" presId="urn:microsoft.com/office/officeart/2005/8/layout/orgChart1"/>
+    <dgm:cxn modelId="{E5B60E6B-F335-4382-8EA8-E1EF57248ED0}" type="presParOf" srcId="{AF309034-F497-4940-B27D-6A9AD65507B5}" destId="{A5CF217D-D3A6-4151-AD40-A88C6F8AF4D7}" srcOrd="0" destOrd="0" presId="urn:microsoft.com/office/officeart/2005/8/layout/orgChart1"/>
+    <dgm:cxn modelId="{CA40B2C6-09DF-45C3-9668-688B8941929F}" type="presParOf" srcId="{AF309034-F497-4940-B27D-6A9AD65507B5}" destId="{E82745B5-F925-46FC-AF55-FAA98B0A186F}" srcOrd="1" destOrd="0" presId="urn:microsoft.com/office/officeart/2005/8/layout/orgChart1"/>
+    <dgm:cxn modelId="{C6C48A29-1E29-40F3-8B05-1F535791F031}" type="presParOf" srcId="{691E16FE-3A41-4776-868D-31CA2712E5EF}" destId="{18A8CFAB-649F-4DA4-BEE9-391716EC83F7}" srcOrd="1" destOrd="0" presId="urn:microsoft.com/office/officeart/2005/8/layout/orgChart1"/>
+    <dgm:cxn modelId="{9BF81C04-332F-4A32-8ACC-A28E9FB01761}" type="presParOf" srcId="{691E16FE-3A41-4776-868D-31CA2712E5EF}" destId="{45808FE5-E1D5-48A3-A305-7555F1CFC0DE}" srcOrd="2" destOrd="0" presId="urn:microsoft.com/office/officeart/2005/8/layout/orgChart1"/>
+    <dgm:cxn modelId="{C470336C-CEFC-406B-B522-412919264A76}" type="presParOf" srcId="{BBD8DE40-0619-4A3A-84FB-89924BB04EA4}" destId="{D2BE08CE-A34C-4EFF-A824-8606B74D9094}" srcOrd="8" destOrd="0" presId="urn:microsoft.com/office/officeart/2005/8/layout/orgChart1"/>
+    <dgm:cxn modelId="{609E542A-257E-4816-897F-FDE2EE2E5296}" type="presParOf" srcId="{BBD8DE40-0619-4A3A-84FB-89924BB04EA4}" destId="{2DEF1B53-6A70-4EA1-8ADE-19CBE8490729}" srcOrd="9" destOrd="0" presId="urn:microsoft.com/office/officeart/2005/8/layout/orgChart1"/>
+    <dgm:cxn modelId="{D22C8BC2-AC71-4C1F-B2AB-217EBF99B7EF}" type="presParOf" srcId="{2DEF1B53-6A70-4EA1-8ADE-19CBE8490729}" destId="{3ED2A02E-E9BC-4295-A21E-236EFF320CD0}" srcOrd="0" destOrd="0" presId="urn:microsoft.com/office/officeart/2005/8/layout/orgChart1"/>
+    <dgm:cxn modelId="{DCE7F4D1-CB7C-4617-A44C-DACCD87E1E41}" type="presParOf" srcId="{3ED2A02E-E9BC-4295-A21E-236EFF320CD0}" destId="{135AAD40-E7B5-4FDC-850A-B46C3BFF56E0}" srcOrd="0" destOrd="0" presId="urn:microsoft.com/office/officeart/2005/8/layout/orgChart1"/>
+    <dgm:cxn modelId="{D80084BA-E8C7-4773-BC4E-4C1DAED47678}" type="presParOf" srcId="{3ED2A02E-E9BC-4295-A21E-236EFF320CD0}" destId="{1649A874-5A5D-465F-A4B2-5E24EADF9ADF}" srcOrd="1" destOrd="0" presId="urn:microsoft.com/office/officeart/2005/8/layout/orgChart1"/>
+    <dgm:cxn modelId="{EF55700C-9F37-476A-83B8-133E0D5E2B8F}" type="presParOf" srcId="{2DEF1B53-6A70-4EA1-8ADE-19CBE8490729}" destId="{5F6BB2EF-0503-4335-9D90-54A34E9511E1}" srcOrd="1" destOrd="0" presId="urn:microsoft.com/office/officeart/2005/8/layout/orgChart1"/>
+    <dgm:cxn modelId="{CAE017F9-767E-4216-BEA1-F0D8D053E21F}" type="presParOf" srcId="{2DEF1B53-6A70-4EA1-8ADE-19CBE8490729}" destId="{59378ED8-8003-4A18-BA98-DE00EDFF5503}" srcOrd="2" destOrd="0" presId="urn:microsoft.com/office/officeart/2005/8/layout/orgChart1"/>
+    <dgm:cxn modelId="{D7769444-8E48-4A14-9BD6-3FE1FCED574E}" type="presParOf" srcId="{BBD8DE40-0619-4A3A-84FB-89924BB04EA4}" destId="{5C0041BF-B6C7-4D9C-967B-81245F98DF82}" srcOrd="10" destOrd="0" presId="urn:microsoft.com/office/officeart/2005/8/layout/orgChart1"/>
+    <dgm:cxn modelId="{C77F15E8-1442-4116-87B9-715C79F9C9F1}" type="presParOf" srcId="{BBD8DE40-0619-4A3A-84FB-89924BB04EA4}" destId="{8EB073F5-8C75-47B1-8C49-2B3247F910AE}" srcOrd="11" destOrd="0" presId="urn:microsoft.com/office/officeart/2005/8/layout/orgChart1"/>
+    <dgm:cxn modelId="{E9E55298-9BC3-4AEB-8100-BA25FCCB46BA}" type="presParOf" srcId="{8EB073F5-8C75-47B1-8C49-2B3247F910AE}" destId="{6604C886-94D2-48F9-8513-EB7A9FB05940}" srcOrd="0" destOrd="0" presId="urn:microsoft.com/office/officeart/2005/8/layout/orgChart1"/>
+    <dgm:cxn modelId="{09CA53B5-3124-46C1-8086-644B3767E4B0}" type="presParOf" srcId="{6604C886-94D2-48F9-8513-EB7A9FB05940}" destId="{70A11B42-C2BD-425E-AA7B-D4C0DC2D0A15}" srcOrd="0" destOrd="0" presId="urn:microsoft.com/office/officeart/2005/8/layout/orgChart1"/>
+    <dgm:cxn modelId="{FA11D49C-DB3E-45A1-A61D-6551C6514B42}" type="presParOf" srcId="{6604C886-94D2-48F9-8513-EB7A9FB05940}" destId="{91B6D221-C145-487E-94DA-13F4BB495C55}" srcOrd="1" destOrd="0" presId="urn:microsoft.com/office/officeart/2005/8/layout/orgChart1"/>
+    <dgm:cxn modelId="{94585BA8-F460-4726-B439-C4E7C9716FFC}" type="presParOf" srcId="{8EB073F5-8C75-47B1-8C49-2B3247F910AE}" destId="{51584857-C6B6-438B-90B3-5702E17B333F}" srcOrd="1" destOrd="0" presId="urn:microsoft.com/office/officeart/2005/8/layout/orgChart1"/>
+    <dgm:cxn modelId="{6CEC80B9-223A-4CC6-97FF-76511A2C85DF}" type="presParOf" srcId="{8EB073F5-8C75-47B1-8C49-2B3247F910AE}" destId="{59F5BBE0-B530-4531-90E0-449C636FEDEA}" srcOrd="2" destOrd="0" presId="urn:microsoft.com/office/officeart/2005/8/layout/orgChart1"/>
+    <dgm:cxn modelId="{CCE012D0-9E7A-47DE-AEB6-AC6C689B5609}" type="presParOf" srcId="{9BBFA110-AB25-44A4-BC23-7D4CB8CE7967}" destId="{1D54BF72-21D5-4B16-AA12-33778474944E}" srcOrd="2" destOrd="0" presId="urn:microsoft.com/office/officeart/2005/8/layout/orgChart1"/>
+    <dgm:cxn modelId="{07A2F5EF-84BB-4D2B-B9AF-2FD951E0D82A}" type="presParOf" srcId="{1AD459E1-C52C-4246-B719-4E4412240829}" destId="{61DE649D-9D32-404E-A346-534AA673CED8}" srcOrd="4" destOrd="0" presId="urn:microsoft.com/office/officeart/2005/8/layout/orgChart1"/>
+    <dgm:cxn modelId="{4FE327F6-C94A-4523-B6B0-390896888604}" type="presParOf" srcId="{1AD459E1-C52C-4246-B719-4E4412240829}" destId="{223ACA02-3863-406D-AB19-0DC224C46299}" srcOrd="5" destOrd="0" presId="urn:microsoft.com/office/officeart/2005/8/layout/orgChart1"/>
+    <dgm:cxn modelId="{E78D0738-E4DC-41C8-93A9-058FFB275648}" type="presParOf" srcId="{223ACA02-3863-406D-AB19-0DC224C46299}" destId="{9552C195-5D4D-429A-B97D-3246B4D12ADF}" srcOrd="0" destOrd="0" presId="urn:microsoft.com/office/officeart/2005/8/layout/orgChart1"/>
+    <dgm:cxn modelId="{DDA0FC5C-3019-4D5F-9D8D-09BDD5D509F6}" type="presParOf" srcId="{9552C195-5D4D-429A-B97D-3246B4D12ADF}" destId="{227B45DD-C65D-4489-A826-24DF659BBDE0}" srcOrd="0" destOrd="0" presId="urn:microsoft.com/office/officeart/2005/8/layout/orgChart1"/>
+    <dgm:cxn modelId="{55B88495-81D6-4CE8-9CF4-226C416D86EF}" type="presParOf" srcId="{9552C195-5D4D-429A-B97D-3246B4D12ADF}" destId="{6B8C0AE2-50E0-4BCE-94CB-363B57814B60}" srcOrd="1" destOrd="0" presId="urn:microsoft.com/office/officeart/2005/8/layout/orgChart1"/>
+    <dgm:cxn modelId="{36EDAC0A-EEDD-43ED-9AF2-30055AC3AD24}" type="presParOf" srcId="{223ACA02-3863-406D-AB19-0DC224C46299}" destId="{B16A250C-045C-430A-B0B5-37EE751D89D9}" srcOrd="1" destOrd="0" presId="urn:microsoft.com/office/officeart/2005/8/layout/orgChart1"/>
+    <dgm:cxn modelId="{2A2D3E81-A988-4402-A38D-14E6065E98D2}" type="presParOf" srcId="{223ACA02-3863-406D-AB19-0DC224C46299}" destId="{2FFC29D1-BD08-4F08-8413-94A85F51F9F0}" srcOrd="2" destOrd="0" presId="urn:microsoft.com/office/officeart/2005/8/layout/orgChart1"/>
+    <dgm:cxn modelId="{3E1AF5A4-5E57-4CD1-B543-6A742DE7C062}" type="presParOf" srcId="{F9420F45-E180-41C8-B53F-F1619A17495C}" destId="{20D0C07E-DA32-479F-8036-E4D44FE0E50A}" srcOrd="2" destOrd="0" presId="urn:microsoft.com/office/officeart/2005/8/layout/orgChart1"/>
+    <dgm:cxn modelId="{F5C51CF6-28F6-46CE-BC20-0EBCF9C6EB5C}" type="presParOf" srcId="{C648C8F1-6EC1-4D27-9134-2770426C1535}" destId="{70D5E481-C1FF-4FF5-9EEC-3220195BEB42}" srcOrd="2" destOrd="0" presId="urn:microsoft.com/office/officeart/2005/8/layout/orgChart1"/>
   </dgm:cxnLst>
   <dgm:bg/>
   <dgm:whole/>
@@ -8572,6 +8654,13 @@
     <dgm:pt modelId="{D3FC9A39-156E-4961-9314-BFAC472A662B}" type="pres">
       <dgm:prSet presAssocID="{7744C625-FE7A-4A24-9F69-D971341CB36F}" presName="Name37" presStyleLbl="parChTrans1D4" presStyleIdx="4" presStyleCnt="7"/>
       <dgm:spPr/>
+      <dgm:t>
+        <a:bodyPr/>
+        <a:lstStyle/>
+        <a:p>
+          <a:endParaRPr lang="en-US"/>
+        </a:p>
+      </dgm:t>
     </dgm:pt>
     <dgm:pt modelId="{DC673C3F-7F61-4511-9966-7571C8BB72AE}" type="pres">
       <dgm:prSet presAssocID="{CE365531-303A-4C89-88E0-0C73447439E5}" presName="hierRoot2" presStyleCnt="0">
@@ -8622,6 +8711,13 @@
     <dgm:pt modelId="{5802F035-EA88-48E6-8CBA-B8C81730DF78}" type="pres">
       <dgm:prSet presAssocID="{C9500A0F-475F-465E-98DF-850580D3BF09}" presName="Name37" presStyleLbl="parChTrans1D4" presStyleIdx="5" presStyleCnt="7"/>
       <dgm:spPr/>
+      <dgm:t>
+        <a:bodyPr/>
+        <a:lstStyle/>
+        <a:p>
+          <a:endParaRPr lang="en-US"/>
+        </a:p>
+      </dgm:t>
     </dgm:pt>
     <dgm:pt modelId="{3A1E0337-4191-4F2B-967F-5F0EFDBE1EFE}" type="pres">
       <dgm:prSet presAssocID="{AB103E2F-3946-4DAA-8EA7-27889EAC91C3}" presName="hierRoot2" presStyleCnt="0">
@@ -8672,6 +8768,13 @@
     <dgm:pt modelId="{DCE10EFC-DC65-40B7-BB27-D384F851962F}" type="pres">
       <dgm:prSet presAssocID="{07D3637A-D61C-4F54-9FA0-94D9054D7089}" presName="Name37" presStyleLbl="parChTrans1D4" presStyleIdx="6" presStyleCnt="7"/>
       <dgm:spPr/>
+      <dgm:t>
+        <a:bodyPr/>
+        <a:lstStyle/>
+        <a:p>
+          <a:endParaRPr lang="en-US"/>
+        </a:p>
+      </dgm:t>
     </dgm:pt>
     <dgm:pt modelId="{AFF78B5C-4FA6-4E8B-9B44-AA16D1293B9F}" type="pres">
       <dgm:prSet presAssocID="{35C15367-03C1-48B7-93F5-D250A64BC137}" presName="hierRoot2" presStyleCnt="0">
@@ -9467,6 +9570,13 @@
     <dgm:pt modelId="{49085DAD-58E1-4D62-8631-99F7937EA3FC}" type="pres">
       <dgm:prSet presAssocID="{300D61D7-3197-4874-B6EB-5D5BFD11A80B}" presName="Name37" presStyleLbl="parChTrans1D3" presStyleIdx="12" presStyleCnt="17"/>
       <dgm:spPr/>
+      <dgm:t>
+        <a:bodyPr/>
+        <a:lstStyle/>
+        <a:p>
+          <a:endParaRPr lang="en-US"/>
+        </a:p>
+      </dgm:t>
     </dgm:pt>
     <dgm:pt modelId="{6A61DF71-4590-4A05-B208-979CC5277F5C}" type="pres">
       <dgm:prSet presAssocID="{4E6F6680-1B1D-4D16-A79D-206FEA2833E8}" presName="hierRoot2" presStyleCnt="0">
@@ -9517,6 +9627,13 @@
     <dgm:pt modelId="{0808CA65-6AB4-4649-8D84-FC22AA1F0B9C}" type="pres">
       <dgm:prSet presAssocID="{68924938-B46D-4322-B78A-A7E2E02C2B29}" presName="Name37" presStyleLbl="parChTrans1D3" presStyleIdx="13" presStyleCnt="17"/>
       <dgm:spPr/>
+      <dgm:t>
+        <a:bodyPr/>
+        <a:lstStyle/>
+        <a:p>
+          <a:endParaRPr lang="en-US"/>
+        </a:p>
+      </dgm:t>
     </dgm:pt>
     <dgm:pt modelId="{086A727F-CCEF-4970-BB84-80B5AEE691B3}" type="pres">
       <dgm:prSet presAssocID="{0EC551ED-94F6-45A0-A0A4-7B25DDC4ED3D}" presName="hierRoot2" presStyleCnt="0">
@@ -9567,6 +9684,13 @@
     <dgm:pt modelId="{7F3399B9-5EE7-4A3A-BB13-BD91D1CD2BFC}" type="pres">
       <dgm:prSet presAssocID="{95467D8F-BBE6-44CF-B45F-B475FE1E9D6E}" presName="Name37" presStyleLbl="parChTrans1D3" presStyleIdx="14" presStyleCnt="17"/>
       <dgm:spPr/>
+      <dgm:t>
+        <a:bodyPr/>
+        <a:lstStyle/>
+        <a:p>
+          <a:endParaRPr lang="en-US"/>
+        </a:p>
+      </dgm:t>
     </dgm:pt>
     <dgm:pt modelId="{64DB4EFC-5F53-416A-BF56-B0E390647C57}" type="pres">
       <dgm:prSet presAssocID="{A361D290-1FA8-4BAF-865E-FF3E98C3EFFB}" presName="hierRoot2" presStyleCnt="0">
@@ -9617,6 +9741,13 @@
     <dgm:pt modelId="{829BEA59-8922-4FFF-8688-AB52343B810B}" type="pres">
       <dgm:prSet presAssocID="{E2F2FCE3-D2D2-4B4B-B5BA-16A4F2933F8F}" presName="Name37" presStyleLbl="parChTrans1D3" presStyleIdx="15" presStyleCnt="17"/>
       <dgm:spPr/>
+      <dgm:t>
+        <a:bodyPr/>
+        <a:lstStyle/>
+        <a:p>
+          <a:endParaRPr lang="en-US"/>
+        </a:p>
+      </dgm:t>
     </dgm:pt>
     <dgm:pt modelId="{ADB6D868-8854-4319-A7B9-D42FF289DEC9}" type="pres">
       <dgm:prSet presAssocID="{27C63869-D57F-4A77-9A8D-4AD29929AA6E}" presName="hierRoot2" presStyleCnt="0">
@@ -9667,6 +9798,13 @@
     <dgm:pt modelId="{1ECC988F-67CD-47D2-81D9-798A4C56AFB2}" type="pres">
       <dgm:prSet presAssocID="{FBE9FB5C-588C-40C2-BA8E-7313B3367BF1}" presName="Name37" presStyleLbl="parChTrans1D3" presStyleIdx="16" presStyleCnt="17"/>
       <dgm:spPr/>
+      <dgm:t>
+        <a:bodyPr/>
+        <a:lstStyle/>
+        <a:p>
+          <a:endParaRPr lang="en-US"/>
+        </a:p>
+      </dgm:t>
     </dgm:pt>
     <dgm:pt modelId="{CBFCCBEA-7E77-43F2-AE67-866F517E3721}" type="pres">
       <dgm:prSet presAssocID="{A8D41C9F-849E-4B7D-B65E-FBE6BB8D0BF7}" presName="hierRoot2" presStyleCnt="0">
@@ -9724,324 +9862,324 @@
     </dgm:pt>
   </dgm:ptLst>
   <dgm:cxnLst>
-    <dgm:cxn modelId="{C8EB7037-9365-4994-9F32-7B1DC513736F}" type="presOf" srcId="{E2F2FCE3-D2D2-4B4B-B5BA-16A4F2933F8F}" destId="{829BEA59-8922-4FFF-8688-AB52343B810B}" srcOrd="0" destOrd="0" presId="urn:microsoft.com/office/officeart/2005/8/layout/orgChart1"/>
-    <dgm:cxn modelId="{7B30B2D3-83F3-4F20-B616-365023EE3A7F}" type="presOf" srcId="{0EC551ED-94F6-45A0-A0A4-7B25DDC4ED3D}" destId="{8B4C016F-46EA-437D-8C2E-D973A2A3810B}" srcOrd="1" destOrd="0" presId="urn:microsoft.com/office/officeart/2005/8/layout/orgChart1"/>
-    <dgm:cxn modelId="{796A13F5-41D1-461C-B8D9-5143E9432FBD}" type="presOf" srcId="{48A57026-940C-402A-8FA3-47D7E075EEA9}" destId="{D09A576F-55B2-4420-8D1C-D652BBA42395}" srcOrd="0" destOrd="0" presId="urn:microsoft.com/office/officeart/2005/8/layout/orgChart1"/>
-    <dgm:cxn modelId="{F81C0DC7-F9A2-468F-81BE-1165407AE093}" type="presOf" srcId="{06A9F45A-8879-4F2A-B978-BCECF96CB30C}" destId="{8ECCBACF-9B92-444D-B720-C7EE303BD135}" srcOrd="0" destOrd="0" presId="urn:microsoft.com/office/officeart/2005/8/layout/orgChart1"/>
-    <dgm:cxn modelId="{6AEBFEE4-54CC-4D7A-80D1-FEE0EBB5F8C9}" type="presOf" srcId="{DB17120E-DF8E-444E-9A40-B261182BAF7A}" destId="{3B783C55-A32B-4461-BACF-012AC6796542}" srcOrd="1" destOrd="0" presId="urn:microsoft.com/office/officeart/2005/8/layout/orgChart1"/>
-    <dgm:cxn modelId="{B75147C9-53E4-4403-8354-2F714C7D3481}" type="presOf" srcId="{D2C5918E-940B-47D7-9A9C-3F48732ABD3C}" destId="{318F2E1B-2875-4710-BA87-C6EC8CB7E614}" srcOrd="0" destOrd="0" presId="urn:microsoft.com/office/officeart/2005/8/layout/orgChart1"/>
-    <dgm:cxn modelId="{BD863312-5C69-49D6-BDCF-1BF6CB0B1ADE}" type="presOf" srcId="{E7ADE1C5-2594-40F5-A943-9E70E728BC7F}" destId="{3AA163E4-7D22-46FD-8EC4-A62972152F57}" srcOrd="1" destOrd="0" presId="urn:microsoft.com/office/officeart/2005/8/layout/orgChart1"/>
-    <dgm:cxn modelId="{4C05C1A4-5484-45DE-B70F-9FF99B05EAB4}" type="presOf" srcId="{35C15367-03C1-48B7-93F5-D250A64BC137}" destId="{111997EB-A906-4608-8C55-C1E8C2A2BE6F}" srcOrd="0" destOrd="0" presId="urn:microsoft.com/office/officeart/2005/8/layout/orgChart1"/>
     <dgm:cxn modelId="{3D3B8AC1-0021-4CD1-9B37-A1634B6B536F}" srcId="{6C097E3E-2672-4B21-95BF-71F91575DB2C}" destId="{CE365531-303A-4C89-88E0-0C73447439E5}" srcOrd="0" destOrd="0" parTransId="{7744C625-FE7A-4A24-9F69-D971341CB36F}" sibTransId="{CEF9D87D-E034-4C9C-AA03-0C849D40D27C}"/>
-    <dgm:cxn modelId="{EE2DBBD3-8E23-4676-BB0D-27512256C9FF}" type="presOf" srcId="{7744C625-FE7A-4A24-9F69-D971341CB36F}" destId="{D3FC9A39-156E-4961-9314-BFAC472A662B}" srcOrd="0" destOrd="0" presId="urn:microsoft.com/office/officeart/2005/8/layout/orgChart1"/>
-    <dgm:cxn modelId="{A9124642-49D2-4D42-BA29-5F0F4E101BB1}" type="presOf" srcId="{C24D5444-F0BE-4871-B2E6-A15F396D3BD0}" destId="{486FC1E1-A535-4C1F-A508-C230931D8015}" srcOrd="0" destOrd="0" presId="urn:microsoft.com/office/officeart/2005/8/layout/orgChart1"/>
+    <dgm:cxn modelId="{6A153C67-2511-43EA-A667-A207E66821FD}" type="presOf" srcId="{13B47EFC-56AD-49C1-A22E-45C061C9EC16}" destId="{937A84F0-2BEB-41A9-B552-235FEB4052B4}" srcOrd="0" destOrd="0" presId="urn:microsoft.com/office/officeart/2005/8/layout/orgChart1"/>
     <dgm:cxn modelId="{60BE09A6-651B-4B03-BAD0-52AF66E0EE19}" srcId="{9161DC6C-0DFD-4791-915F-E74FFD1B3BAC}" destId="{0EC551ED-94F6-45A0-A0A4-7B25DDC4ED3D}" srcOrd="2" destOrd="0" parTransId="{68924938-B46D-4322-B78A-A7E2E02C2B29}" sibTransId="{A23BD330-1433-4527-ADE0-A1E2600A8855}"/>
-    <dgm:cxn modelId="{9B7BEA2C-B4DB-4768-8BED-AB3D99017DF2}" type="presOf" srcId="{4586A1C3-1681-4D8B-A817-43074CBEA00D}" destId="{82ED00A6-35CB-4B63-AC33-970E6865831F}" srcOrd="0" destOrd="0" presId="urn:microsoft.com/office/officeart/2005/8/layout/orgChart1"/>
-    <dgm:cxn modelId="{3973F962-158D-49A3-A766-73125CEE7C41}" type="presOf" srcId="{68924938-B46D-4322-B78A-A7E2E02C2B29}" destId="{0808CA65-6AB4-4649-8D84-FC22AA1F0B9C}" srcOrd="0" destOrd="0" presId="urn:microsoft.com/office/officeart/2005/8/layout/orgChart1"/>
+    <dgm:cxn modelId="{64E2982D-3374-48F2-A74A-AFB26EADC076}" type="presOf" srcId="{A361D290-1FA8-4BAF-865E-FF3E98C3EFFB}" destId="{951D59B2-4D2A-44B9-B76F-BB85FB327883}" srcOrd="0" destOrd="0" presId="urn:microsoft.com/office/officeart/2005/8/layout/orgChart1"/>
     <dgm:cxn modelId="{02F1B850-3F50-453A-9D61-534B235B16CF}" srcId="{B457091D-8FA5-4897-A747-FA4F4B6FD580}" destId="{13B47EFC-56AD-49C1-A22E-45C061C9EC16}" srcOrd="0" destOrd="0" parTransId="{C24D5444-F0BE-4871-B2E6-A15F396D3BD0}" sibTransId="{BDA1FA82-9925-43DB-BCB5-75C640C4BA64}"/>
     <dgm:cxn modelId="{90F29401-16E4-41CF-9B35-E6F9A1E47C18}" srcId="{7F7477DA-FFED-47F8-B13D-17AEF8727B2E}" destId="{B797F367-E6DC-4BB8-AF6E-6A87BB0F5B78}" srcOrd="0" destOrd="0" parTransId="{4586A1C3-1681-4D8B-A817-43074CBEA00D}" sibTransId="{F3460B1F-7AC7-430E-B802-7E9EBCD3B8AE}"/>
-    <dgm:cxn modelId="{3FDE1F18-80E6-4070-96CF-E3422FFD0405}" type="presOf" srcId="{F96D9D83-51DB-4E8A-801B-76D7C73A576B}" destId="{58D8D487-8039-4E62-ADBD-9FCEA1362BE0}" srcOrd="0" destOrd="0" presId="urn:microsoft.com/office/officeart/2005/8/layout/orgChart1"/>
-    <dgm:cxn modelId="{1917CA2C-5034-478E-AB79-828125A05A06}" type="presOf" srcId="{48A57026-940C-402A-8FA3-47D7E075EEA9}" destId="{DC790315-5064-479B-876F-FDA3F059E349}" srcOrd="1" destOrd="0" presId="urn:microsoft.com/office/officeart/2005/8/layout/orgChart1"/>
-    <dgm:cxn modelId="{B9AF0FA2-8540-48C1-9BF6-B399C9E770A1}" type="presOf" srcId="{F96D9D83-51DB-4E8A-801B-76D7C73A576B}" destId="{870E309A-4491-4D38-AFDD-ACEFCEE22BF6}" srcOrd="1" destOrd="0" presId="urn:microsoft.com/office/officeart/2005/8/layout/orgChart1"/>
-    <dgm:cxn modelId="{FE94C300-411F-4BE5-B3C9-968C978A3650}" type="presOf" srcId="{1960779A-5AD3-4E48-85CE-DBA9E1E56FFF}" destId="{9B142728-F695-4EE6-B5A2-AA3DBC8CC35E}" srcOrd="0" destOrd="0" presId="urn:microsoft.com/office/officeart/2005/8/layout/orgChart1"/>
+    <dgm:cxn modelId="{1ECA84BC-0A3B-4EBE-8D55-1690B4B32663}" type="presOf" srcId="{5F4ED924-74AA-4C5F-89E4-FFC99F60C970}" destId="{93E92AEC-3B2A-4CBE-BE42-F22E8372B4E2}" srcOrd="0" destOrd="0" presId="urn:microsoft.com/office/officeart/2005/8/layout/orgChart1"/>
+    <dgm:cxn modelId="{3D78B8B0-A1C1-4879-8BE6-84A10A6431A6}" type="presOf" srcId="{48A57026-940C-402A-8FA3-47D7E075EEA9}" destId="{DC790315-5064-479B-876F-FDA3F059E349}" srcOrd="1" destOrd="0" presId="urn:microsoft.com/office/officeart/2005/8/layout/orgChart1"/>
+    <dgm:cxn modelId="{3CFB6959-8E32-4317-9092-7A797B6FC623}" type="presOf" srcId="{A8ADAA4F-450A-441C-8F75-A4FF26372266}" destId="{565A047B-7933-481E-B9FC-5DBA6C905BF8}" srcOrd="0" destOrd="0" presId="urn:microsoft.com/office/officeart/2005/8/layout/orgChart1"/>
+    <dgm:cxn modelId="{F19E4FA5-4C13-4B9C-939E-117BEA0EA0B6}" type="presOf" srcId="{B797F367-E6DC-4BB8-AF6E-6A87BB0F5B78}" destId="{622FA61F-AA5C-41F3-97C0-A7390F1D3673}" srcOrd="0" destOrd="0" presId="urn:microsoft.com/office/officeart/2005/8/layout/orgChart1"/>
     <dgm:cxn modelId="{878C2234-CDB1-44E9-A759-068BF1BFB2CE}" srcId="{9161DC6C-0DFD-4791-915F-E74FFD1B3BAC}" destId="{A8D41C9F-849E-4B7D-B65E-FBE6BB8D0BF7}" srcOrd="5" destOrd="0" parTransId="{FBE9FB5C-588C-40C2-BA8E-7313B3367BF1}" sibTransId="{A2B7B04B-C66A-4500-83E2-11DFEB451A91}"/>
-    <dgm:cxn modelId="{407E3E40-6E2D-4431-88DE-2A51A21D49EF}" type="presOf" srcId="{0BA7D60E-F1AD-4512-B128-727728161A0E}" destId="{73C5FE92-AEC9-433B-848A-200EA7DF3643}" srcOrd="0" destOrd="0" presId="urn:microsoft.com/office/officeart/2005/8/layout/orgChart1"/>
+    <dgm:cxn modelId="{DB8FD9CB-6730-4B1D-9C4C-A11F69E23ABD}" type="presOf" srcId="{1960779A-5AD3-4E48-85CE-DBA9E1E56FFF}" destId="{9B142728-F695-4EE6-B5A2-AA3DBC8CC35E}" srcOrd="0" destOrd="0" presId="urn:microsoft.com/office/officeart/2005/8/layout/orgChart1"/>
+    <dgm:cxn modelId="{0534B89A-E339-48AC-A1F5-80F0C8DBBCC0}" type="presOf" srcId="{F96D9D83-51DB-4E8A-801B-76D7C73A576B}" destId="{870E309A-4491-4D38-AFDD-ACEFCEE22BF6}" srcOrd="1" destOrd="0" presId="urn:microsoft.com/office/officeart/2005/8/layout/orgChart1"/>
+    <dgm:cxn modelId="{AC52512B-97BC-404B-9874-AEF7861DDE84}" type="presOf" srcId="{0BA7D60E-F1AD-4512-B128-727728161A0E}" destId="{73C5FE92-AEC9-433B-848A-200EA7DF3643}" srcOrd="0" destOrd="0" presId="urn:microsoft.com/office/officeart/2005/8/layout/orgChart1"/>
+    <dgm:cxn modelId="{7199CB72-DF97-422C-8354-7AAC99776672}" type="presOf" srcId="{A8D41C9F-849E-4B7D-B65E-FBE6BB8D0BF7}" destId="{77496C74-CCEF-41FA-A8AE-3275DF89F646}" srcOrd="0" destOrd="0" presId="urn:microsoft.com/office/officeart/2005/8/layout/orgChart1"/>
     <dgm:cxn modelId="{8480CBC2-8867-4DD1-BD05-FA374BF1C00C}" srcId="{DB17120E-DF8E-444E-9A40-B261182BAF7A}" destId="{0BA7D60E-F1AD-4512-B128-727728161A0E}" srcOrd="2" destOrd="0" parTransId="{EDC938DE-05E0-4073-82F2-824A3686D23C}" sibTransId="{01857D10-5EBE-409B-9DBC-460462755AF8}"/>
-    <dgm:cxn modelId="{78FC570F-6D0A-4F5F-B743-1DFBD37D2760}" type="presOf" srcId="{15F09396-5B0C-45DB-98DD-3243D2615947}" destId="{A34A59DD-19D3-488F-B3FD-A9B8FE8F9260}" srcOrd="0" destOrd="0" presId="urn:microsoft.com/office/officeart/2005/8/layout/orgChart1"/>
-    <dgm:cxn modelId="{917ED2B1-1FF4-406F-8C0C-934CDC2F44AA}" type="presOf" srcId="{B797F367-E6DC-4BB8-AF6E-6A87BB0F5B78}" destId="{91AFDD13-DAA7-4AA1-A991-7F31A20C363E}" srcOrd="1" destOrd="0" presId="urn:microsoft.com/office/officeart/2005/8/layout/orgChart1"/>
+    <dgm:cxn modelId="{F70C1DCE-320D-4209-BA43-ED848DE9C5D8}" type="presOf" srcId="{15F09396-5B0C-45DB-98DD-3243D2615947}" destId="{A34A59DD-19D3-488F-B3FD-A9B8FE8F9260}" srcOrd="0" destOrd="0" presId="urn:microsoft.com/office/officeart/2005/8/layout/orgChart1"/>
+    <dgm:cxn modelId="{C5BE5B82-A8D0-4554-97FB-98E39968C063}" type="presOf" srcId="{68924938-B46D-4322-B78A-A7E2E02C2B29}" destId="{0808CA65-6AB4-4649-8D84-FC22AA1F0B9C}" srcOrd="0" destOrd="0" presId="urn:microsoft.com/office/officeart/2005/8/layout/orgChart1"/>
+    <dgm:cxn modelId="{4EEECEE0-A04B-4B07-9479-86566C805F3A}" type="presOf" srcId="{452820E6-DDA7-4ACC-8690-DC3019E9311D}" destId="{2711B355-6C39-4B70-8803-FB961691FD01}" srcOrd="1" destOrd="0" presId="urn:microsoft.com/office/officeart/2005/8/layout/orgChart1"/>
     <dgm:cxn modelId="{4A9D07C1-2FD3-4A2E-BF2A-90648443AD73}" srcId="{DB17120E-DF8E-444E-9A40-B261182BAF7A}" destId="{7941AECB-FE87-4BC1-B10C-48254C195A9C}" srcOrd="0" destOrd="0" parTransId="{A18F1B46-9F71-47C2-9701-119C97AE3BE6}" sibTransId="{BCD10775-1852-4845-872B-06DFE3404395}"/>
-    <dgm:cxn modelId="{4F3AAA65-C19B-45DA-829F-90DAF5E64FC8}" type="presOf" srcId="{F9C95200-1804-4042-82AF-70243ACF3986}" destId="{1A0DF4E9-CEFF-4646-95A7-3D3954391370}" srcOrd="0" destOrd="0" presId="urn:microsoft.com/office/officeart/2005/8/layout/orgChart1"/>
-    <dgm:cxn modelId="{BCFAC2EC-4F4F-416B-AE4B-DB5E3DAFE2ED}" type="presOf" srcId="{FBE9FB5C-588C-40C2-BA8E-7313B3367BF1}" destId="{1ECC988F-67CD-47D2-81D9-798A4C56AFB2}" srcOrd="0" destOrd="0" presId="urn:microsoft.com/office/officeart/2005/8/layout/orgChart1"/>
-    <dgm:cxn modelId="{F25B0754-BAFC-4AEC-960C-F154A12052E7}" type="presOf" srcId="{0EC551ED-94F6-45A0-A0A4-7B25DDC4ED3D}" destId="{318158D3-B858-439A-8206-91DC6A15E862}" srcOrd="0" destOrd="0" presId="urn:microsoft.com/office/officeart/2005/8/layout/orgChart1"/>
-    <dgm:cxn modelId="{E7FA7039-11B8-4B65-9365-96D8528A2C30}" type="presOf" srcId="{35C15367-03C1-48B7-93F5-D250A64BC137}" destId="{381D15AC-01B1-4301-B5AD-FFA8AD066313}" srcOrd="1" destOrd="0" presId="urn:microsoft.com/office/officeart/2005/8/layout/orgChart1"/>
-    <dgm:cxn modelId="{7147A730-3F00-48D1-BE5E-70CF3E1D301B}" type="presOf" srcId="{DB17120E-DF8E-444E-9A40-B261182BAF7A}" destId="{5CC465CD-ED98-4E64-9FC3-4E8695D09CDE}" srcOrd="0" destOrd="0" presId="urn:microsoft.com/office/officeart/2005/8/layout/orgChart1"/>
-    <dgm:cxn modelId="{AD7A6BB1-5957-49D9-8711-C762AEF5BC46}" type="presOf" srcId="{E30D2022-E576-4823-B28A-661681151564}" destId="{75C22C0F-24BC-4698-88F8-23098D729131}" srcOrd="0" destOrd="0" presId="urn:microsoft.com/office/officeart/2005/8/layout/orgChart1"/>
-    <dgm:cxn modelId="{803A5884-4D9C-4755-B765-8DFCEC171702}" type="presOf" srcId="{325D95C3-6F3D-40DC-84DB-8D9A916A840E}" destId="{1A633AF8-A3D2-4824-80C5-9A2C132A5762}" srcOrd="0" destOrd="0" presId="urn:microsoft.com/office/officeart/2005/8/layout/orgChart1"/>
+    <dgm:cxn modelId="{574D9D64-8A1B-40E8-9EF0-44FF2F9CBCC5}" type="presOf" srcId="{35C15367-03C1-48B7-93F5-D250A64BC137}" destId="{111997EB-A906-4608-8C55-C1E8C2A2BE6F}" srcOrd="0" destOrd="0" presId="urn:microsoft.com/office/officeart/2005/8/layout/orgChart1"/>
+    <dgm:cxn modelId="{0BEFDE6A-2E0D-4533-B311-4478B050C529}" type="presOf" srcId="{F9C95200-1804-4042-82AF-70243ACF3986}" destId="{1A0DF4E9-CEFF-4646-95A7-3D3954391370}" srcOrd="0" destOrd="0" presId="urn:microsoft.com/office/officeart/2005/8/layout/orgChart1"/>
+    <dgm:cxn modelId="{DDCD7DC4-CBFF-41F2-9023-02CA7DF63D08}" type="presOf" srcId="{9161DC6C-0DFD-4791-915F-E74FFD1B3BAC}" destId="{B221E73D-8F07-4579-9F1D-63701F5B0195}" srcOrd="1" destOrd="0" presId="urn:microsoft.com/office/officeart/2005/8/layout/orgChart1"/>
     <dgm:cxn modelId="{70DEDCFE-8E71-433E-BFC0-0C912ECEDE49}" srcId="{C7BD8657-189E-46F3-B827-16B29C2849DE}" destId="{32128562-ADA0-4F46-878D-28CC66534723}" srcOrd="0" destOrd="0" parTransId="{5F4ED924-74AA-4C5F-89E4-FFC99F60C970}" sibTransId="{4D557EE8-5AFC-41F4-932D-673568064FCF}"/>
-    <dgm:cxn modelId="{B3E0662E-8307-4FB1-915B-8EC4B7B7F53B}" type="presOf" srcId="{C7BD8657-189E-46F3-B827-16B29C2849DE}" destId="{09F29140-6665-468F-8FF5-77DC2C926408}" srcOrd="1" destOrd="0" presId="urn:microsoft.com/office/officeart/2005/8/layout/orgChart1"/>
-    <dgm:cxn modelId="{8C455451-745C-44CE-8555-1BFA3B58B41E}" type="presOf" srcId="{B797F367-E6DC-4BB8-AF6E-6A87BB0F5B78}" destId="{622FA61F-AA5C-41F3-97C0-A7390F1D3673}" srcOrd="0" destOrd="0" presId="urn:microsoft.com/office/officeart/2005/8/layout/orgChart1"/>
-    <dgm:cxn modelId="{566F6C1F-D222-431B-B5CD-2B805FCBA134}" type="presOf" srcId="{CE365531-303A-4C89-88E0-0C73447439E5}" destId="{688939F5-316A-4469-B41C-C96AFFF9FFDF}" srcOrd="1" destOrd="0" presId="urn:microsoft.com/office/officeart/2005/8/layout/orgChart1"/>
-    <dgm:cxn modelId="{AF96DA69-F2F6-46F9-B888-C497DD7FBE53}" type="presOf" srcId="{1927CF43-BB3C-4256-84CA-F1AFF5CD10E7}" destId="{77DAED04-96FB-4A02-9ABB-04523EBE6F87}" srcOrd="1" destOrd="0" presId="urn:microsoft.com/office/officeart/2005/8/layout/orgChart1"/>
-    <dgm:cxn modelId="{0693BE94-B59E-46D9-AA43-62ACB4C58365}" type="presOf" srcId="{6C097E3E-2672-4B21-95BF-71F91575DB2C}" destId="{F0AA56AD-99C4-4F5B-9453-44FC1E3BEA17}" srcOrd="1" destOrd="0" presId="urn:microsoft.com/office/officeart/2005/8/layout/orgChart1"/>
-    <dgm:cxn modelId="{E405599A-32B7-4BE9-A071-B03A9D5B9FCE}" type="presOf" srcId="{32128562-ADA0-4F46-878D-28CC66534723}" destId="{23C9F998-CC5B-41FB-A6E7-F09747333136}" srcOrd="0" destOrd="0" presId="urn:microsoft.com/office/officeart/2005/8/layout/orgChart1"/>
-    <dgm:cxn modelId="{526D58B6-DE82-4C64-B8FA-EFF8236B80CF}" type="presOf" srcId="{A8D41C9F-849E-4B7D-B65E-FBE6BB8D0BF7}" destId="{77496C74-CCEF-41FA-A8AE-3275DF89F646}" srcOrd="0" destOrd="0" presId="urn:microsoft.com/office/officeart/2005/8/layout/orgChart1"/>
+    <dgm:cxn modelId="{98B7BE0E-8D0A-49C5-A624-D80918E24F23}" type="presOf" srcId="{32128562-ADA0-4F46-878D-28CC66534723}" destId="{0D793EDB-67B4-4C65-82EF-A2A4093A1350}" srcOrd="1" destOrd="0" presId="urn:microsoft.com/office/officeart/2005/8/layout/orgChart1"/>
+    <dgm:cxn modelId="{8D19BAF5-8490-46F6-8781-D5E7A59F1949}" type="presOf" srcId="{13B47EFC-56AD-49C1-A22E-45C061C9EC16}" destId="{61E3A9E7-C048-49D7-A091-954CD01E5D4A}" srcOrd="1" destOrd="0" presId="urn:microsoft.com/office/officeart/2005/8/layout/orgChart1"/>
+    <dgm:cxn modelId="{0B601E09-7EC7-498C-80D9-77D5562B7458}" type="presOf" srcId="{7F7477DA-FFED-47F8-B13D-17AEF8727B2E}" destId="{0C6DBD58-C41A-461E-8223-6DF392303FEE}" srcOrd="1" destOrd="0" presId="urn:microsoft.com/office/officeart/2005/8/layout/orgChart1"/>
+    <dgm:cxn modelId="{F8ED9ABA-AC32-4BAF-A689-625044AA18D0}" type="presOf" srcId="{4586A1C3-1681-4D8B-A817-43074CBEA00D}" destId="{82ED00A6-35CB-4B63-AC33-970E6865831F}" srcOrd="0" destOrd="0" presId="urn:microsoft.com/office/officeart/2005/8/layout/orgChart1"/>
+    <dgm:cxn modelId="{665DF6D5-CF9C-40CB-B2FC-49E9A1B50945}" type="presOf" srcId="{D2C5918E-940B-47D7-9A9C-3F48732ABD3C}" destId="{318F2E1B-2875-4710-BA87-C6EC8CB7E614}" srcOrd="0" destOrd="0" presId="urn:microsoft.com/office/officeart/2005/8/layout/orgChart1"/>
+    <dgm:cxn modelId="{7BC800DF-5046-4652-8630-EB52E89FAD2A}" type="presOf" srcId="{CE365531-303A-4C89-88E0-0C73447439E5}" destId="{688939F5-316A-4469-B41C-C96AFFF9FFDF}" srcOrd="1" destOrd="0" presId="urn:microsoft.com/office/officeart/2005/8/layout/orgChart1"/>
+    <dgm:cxn modelId="{E87BB2FD-A2A3-4EC8-8AAE-EE1B2A1AA1EA}" type="presOf" srcId="{35C15367-03C1-48B7-93F5-D250A64BC137}" destId="{381D15AC-01B1-4301-B5AD-FFA8AD066313}" srcOrd="1" destOrd="0" presId="urn:microsoft.com/office/officeart/2005/8/layout/orgChart1"/>
     <dgm:cxn modelId="{50FD395F-0FB7-4970-8BF6-E3C462A2606E}" srcId="{C7BD8657-189E-46F3-B827-16B29C2849DE}" destId="{B457091D-8FA5-4897-A747-FA4F4B6FD580}" srcOrd="2" destOrd="0" parTransId="{2FD27D00-F25F-4015-8105-DE14E0063941}" sibTransId="{0CD5FFDC-B76E-4D1D-AB0B-A0954BAF4CAF}"/>
     <dgm:cxn modelId="{21F32893-F52B-4CCD-96A6-6076447B9A2A}" srcId="{32128562-ADA0-4F46-878D-28CC66534723}" destId="{7F7477DA-FFED-47F8-B13D-17AEF8727B2E}" srcOrd="0" destOrd="0" parTransId="{08D72C84-F585-4EB3-8E24-A2F7B7312C0B}" sibTransId="{7C529EE8-6089-4AA4-A122-356DDB6D49CE}"/>
+    <dgm:cxn modelId="{D635FC8A-9E19-4D1F-A1B5-C26B9C457922}" type="presOf" srcId="{A18F1B46-9F71-47C2-9701-119C97AE3BE6}" destId="{C74004E5-8814-48E9-A31A-3E7600B357F4}" srcOrd="0" destOrd="0" presId="urn:microsoft.com/office/officeart/2005/8/layout/orgChart1"/>
     <dgm:cxn modelId="{351A5599-0C5F-44B1-A61E-B32F4C0FAD8F}" srcId="{DB17120E-DF8E-444E-9A40-B261182BAF7A}" destId="{E7ADE1C5-2594-40F5-A943-9E70E728BC7F}" srcOrd="1" destOrd="0" parTransId="{D2C5918E-940B-47D7-9A9C-3F48732ABD3C}" sibTransId="{9CD1278E-5EBE-43EE-86B8-7B7CF8EB587D}"/>
     <dgm:cxn modelId="{A419BFCE-A191-474B-9E2A-9149EB8B0543}" srcId="{DB17120E-DF8E-444E-9A40-B261182BAF7A}" destId="{7CCE4259-239B-4175-96D7-1AB157630B78}" srcOrd="3" destOrd="0" parTransId="{1960779A-5AD3-4E48-85CE-DBA9E1E56FFF}" sibTransId="{E46CF638-7E6E-4E21-8545-1AEB6E9306C8}"/>
-    <dgm:cxn modelId="{5A8B9DDD-92BD-4F80-AB13-E6ABE4320F2D}" type="presOf" srcId="{B457091D-8FA5-4897-A747-FA4F4B6FD580}" destId="{2AB03590-983A-4BAB-8F1C-AD7F0BF0D82F}" srcOrd="0" destOrd="0" presId="urn:microsoft.com/office/officeart/2005/8/layout/orgChart1"/>
-    <dgm:cxn modelId="{77D39D27-7B7B-4A64-A759-22A2D8CAFE2F}" type="presOf" srcId="{A18F1B46-9F71-47C2-9701-119C97AE3BE6}" destId="{C74004E5-8814-48E9-A31A-3E7600B357F4}" srcOrd="0" destOrd="0" presId="urn:microsoft.com/office/officeart/2005/8/layout/orgChart1"/>
+    <dgm:cxn modelId="{D98F4901-66FC-485A-B903-128A98F75877}" type="presOf" srcId="{F96D9D83-51DB-4E8A-801B-76D7C73A576B}" destId="{58D8D487-8039-4E62-ADBD-9FCEA1362BE0}" srcOrd="0" destOrd="0" presId="urn:microsoft.com/office/officeart/2005/8/layout/orgChart1"/>
     <dgm:cxn modelId="{2AE5B468-AD4D-43E8-9076-BF6B06875D16}" srcId="{9161DC6C-0DFD-4791-915F-E74FFD1B3BAC}" destId="{27C63869-D57F-4A77-9A8D-4AD29929AA6E}" srcOrd="4" destOrd="0" parTransId="{E2F2FCE3-D2D2-4B4B-B5BA-16A4F2933F8F}" sibTransId="{E962E9D0-9F23-4815-9D4E-C0D484AD656E}"/>
-    <dgm:cxn modelId="{A245AF9C-6831-4D49-806B-C96169E9B98B}" type="presOf" srcId="{2BA0320F-0B86-49AA-91E7-865DE78BEE95}" destId="{48DBA85B-D99A-4E7D-B356-8C82F6187113}" srcOrd="0" destOrd="0" presId="urn:microsoft.com/office/officeart/2005/8/layout/orgChart1"/>
-    <dgm:cxn modelId="{39602C74-70BC-4484-A936-E7181A92F7A5}" type="presOf" srcId="{A8D41C9F-849E-4B7D-B65E-FBE6BB8D0BF7}" destId="{BDB575C6-2762-4D80-9CD5-A478DA5C12FC}" srcOrd="1" destOrd="0" presId="urn:microsoft.com/office/officeart/2005/8/layout/orgChart1"/>
-    <dgm:cxn modelId="{688FAF38-D53A-402D-BEF2-2D3FD3AD174C}" type="presOf" srcId="{FE9EE546-28CD-45AA-8326-ADBDCE27A924}" destId="{04F9C37F-270D-4C32-B50C-27BE0986D655}" srcOrd="1" destOrd="0" presId="urn:microsoft.com/office/officeart/2005/8/layout/orgChart1"/>
+    <dgm:cxn modelId="{48A05F06-CFD1-4983-A711-B1DD154093F8}" type="presOf" srcId="{27C63869-D57F-4A77-9A8D-4AD29929AA6E}" destId="{F6A5214C-F904-47E9-9F76-44968CCF48A8}" srcOrd="1" destOrd="0" presId="urn:microsoft.com/office/officeart/2005/8/layout/orgChart1"/>
+    <dgm:cxn modelId="{3AEA6866-2637-485B-A9EC-507458E9FBEF}" type="presOf" srcId="{E2F2FCE3-D2D2-4B4B-B5BA-16A4F2933F8F}" destId="{829BEA59-8922-4FFF-8688-AB52343B810B}" srcOrd="0" destOrd="0" presId="urn:microsoft.com/office/officeart/2005/8/layout/orgChart1"/>
+    <dgm:cxn modelId="{987DE589-68B0-4E94-9CBC-AC1220346FEB}" type="presOf" srcId="{32128562-ADA0-4F46-878D-28CC66534723}" destId="{23C9F998-CC5B-41FB-A6E7-F09747333136}" srcOrd="0" destOrd="0" presId="urn:microsoft.com/office/officeart/2005/8/layout/orgChart1"/>
     <dgm:cxn modelId="{DF53485C-C124-4C98-85B6-B6526DCD9C0F}" srcId="{32128562-ADA0-4F46-878D-28CC66534723}" destId="{452820E6-DDA7-4ACC-8690-DC3019E9311D}" srcOrd="4" destOrd="0" parTransId="{F9C95200-1804-4042-82AF-70243ACF3986}" sibTransId="{CA5C5B9F-39D3-4510-99C7-2BDAA03CB288}"/>
-    <dgm:cxn modelId="{C59A8946-CDB3-44C7-B384-BA4FB284129C}" type="presOf" srcId="{27C63869-D57F-4A77-9A8D-4AD29929AA6E}" destId="{C352A256-FEE4-41EA-9EAF-7BF84F74CD6D}" srcOrd="0" destOrd="0" presId="urn:microsoft.com/office/officeart/2005/8/layout/orgChart1"/>
-    <dgm:cxn modelId="{F00F810C-507D-45CA-986E-EB5771228C3C}" type="presOf" srcId="{5F4ED924-74AA-4C5F-89E4-FFC99F60C970}" destId="{93E92AEC-3B2A-4CBE-BE42-F22E8372B4E2}" srcOrd="0" destOrd="0" presId="urn:microsoft.com/office/officeart/2005/8/layout/orgChart1"/>
+    <dgm:cxn modelId="{CA6B3258-0117-4A16-AF41-ABD2595B99AF}" type="presOf" srcId="{C7BD8657-189E-46F3-B827-16B29C2849DE}" destId="{09F29140-6665-468F-8FF5-77DC2C926408}" srcOrd="1" destOrd="0" presId="urn:microsoft.com/office/officeart/2005/8/layout/orgChart1"/>
+    <dgm:cxn modelId="{CFBC74BA-57F0-4111-AD43-49689231FD11}" type="presOf" srcId="{A6C1B0FA-7C9F-4627-A1F4-C18253CA2D7C}" destId="{E5AB5F44-4AA9-49F6-9546-3AC5BE252923}" srcOrd="0" destOrd="0" presId="urn:microsoft.com/office/officeart/2005/8/layout/orgChart1"/>
+    <dgm:cxn modelId="{DB17BF4D-5C61-4A71-8ADA-3CFB6613F357}" type="presOf" srcId="{DB17120E-DF8E-444E-9A40-B261182BAF7A}" destId="{3B783C55-A32B-4461-BACF-012AC6796542}" srcOrd="1" destOrd="0" presId="urn:microsoft.com/office/officeart/2005/8/layout/orgChart1"/>
     <dgm:cxn modelId="{21B816E6-A69A-47AC-B278-32B60E9A0A7F}" srcId="{7F7477DA-FFED-47F8-B13D-17AEF8727B2E}" destId="{1927CF43-BB3C-4256-84CA-F1AFF5CD10E7}" srcOrd="1" destOrd="0" parTransId="{06A9F45A-8879-4F2A-B978-BCECF96CB30C}" sibTransId="{A611DD4C-0D6C-4EB3-9588-51E14D8CAE4D}"/>
-    <dgm:cxn modelId="{462CC46B-D16D-4F32-BAE0-6AA79CEE6AE7}" type="presOf" srcId="{EDC938DE-05E0-4073-82F2-824A3686D23C}" destId="{629CEF7E-A5BD-4CF5-B41C-747B00F842E7}" srcOrd="0" destOrd="0" presId="urn:microsoft.com/office/officeart/2005/8/layout/orgChart1"/>
-    <dgm:cxn modelId="{5CA246CA-A4F2-4C23-AB34-468A92CCC9F8}" type="presOf" srcId="{2FD27D00-F25F-4015-8105-DE14E0063941}" destId="{112CD1DB-7736-4571-8000-8E024494F031}" srcOrd="0" destOrd="0" presId="urn:microsoft.com/office/officeart/2005/8/layout/orgChart1"/>
-    <dgm:cxn modelId="{B77FE080-E9F1-4019-BCFC-E8E0373980F9}" type="presOf" srcId="{13B47EFC-56AD-49C1-A22E-45C061C9EC16}" destId="{937A84F0-2BEB-41A9-B552-235FEB4052B4}" srcOrd="0" destOrd="0" presId="urn:microsoft.com/office/officeart/2005/8/layout/orgChart1"/>
-    <dgm:cxn modelId="{048AEA61-EACB-4C57-8FB6-1737433DF31D}" type="presOf" srcId="{2BA0320F-0B86-49AA-91E7-865DE78BEE95}" destId="{1A030A2B-5578-445A-B5F1-1D52C20427FA}" srcOrd="1" destOrd="0" presId="urn:microsoft.com/office/officeart/2005/8/layout/orgChart1"/>
-    <dgm:cxn modelId="{EF64A479-41A7-40B8-AF43-AE62F8D1A4D2}" type="presOf" srcId="{A1D58B6B-E4B8-4FAC-A411-7F3B251DFB24}" destId="{9A810FE8-5E1D-4733-B68B-379A0BCB6807}" srcOrd="1" destOrd="0" presId="urn:microsoft.com/office/officeart/2005/8/layout/orgChart1"/>
-    <dgm:cxn modelId="{613048F3-6F2F-4018-B238-4B6ACB6E59C8}" type="presOf" srcId="{B457091D-8FA5-4897-A747-FA4F4B6FD580}" destId="{1B4DD07C-BFE3-4DF5-AF9D-2598D8D5BD30}" srcOrd="1" destOrd="0" presId="urn:microsoft.com/office/officeart/2005/8/layout/orgChart1"/>
-    <dgm:cxn modelId="{D0824289-F053-4527-BFF0-F4A9DA294700}" type="presOf" srcId="{7CCE4259-239B-4175-96D7-1AB157630B78}" destId="{9F3F4312-9ED9-421F-B4DB-C5AE101796FF}" srcOrd="0" destOrd="0" presId="urn:microsoft.com/office/officeart/2005/8/layout/orgChart1"/>
-    <dgm:cxn modelId="{6F1789E1-FEFD-4484-A6BB-27A3FC4A69AD}" type="presOf" srcId="{4E6F6680-1B1D-4D16-A79D-206FEA2833E8}" destId="{0F096874-A3F9-437F-AC47-4CF6FD3C5086}" srcOrd="1" destOrd="0" presId="urn:microsoft.com/office/officeart/2005/8/layout/orgChart1"/>
-    <dgm:cxn modelId="{7B30CD1A-A568-41E4-A767-07ABC37AE3E7}" type="presOf" srcId="{7941AECB-FE87-4BC1-B10C-48254C195A9C}" destId="{C4281635-ADF5-4CF3-B7C6-A5CC7B542550}" srcOrd="1" destOrd="0" presId="urn:microsoft.com/office/officeart/2005/8/layout/orgChart1"/>
-    <dgm:cxn modelId="{D8FE27B2-F607-49F1-90C4-026CF55DB7E9}" type="presOf" srcId="{7941AECB-FE87-4BC1-B10C-48254C195A9C}" destId="{8430D49C-4D80-4E9B-90A9-92EDE6AEAB90}" srcOrd="0" destOrd="0" presId="urn:microsoft.com/office/officeart/2005/8/layout/orgChart1"/>
-    <dgm:cxn modelId="{B3608021-E679-45BC-9EFA-756AB8328022}" type="presOf" srcId="{32128562-ADA0-4F46-878D-28CC66534723}" destId="{0D793EDB-67B4-4C65-82EF-A2A4093A1350}" srcOrd="1" destOrd="0" presId="urn:microsoft.com/office/officeart/2005/8/layout/orgChart1"/>
-    <dgm:cxn modelId="{D202425D-21D3-43A1-AA76-CE906DAA945D}" type="presOf" srcId="{C9500A0F-475F-465E-98DF-850580D3BF09}" destId="{5802F035-EA88-48E6-8CBA-B8C81730DF78}" srcOrd="0" destOrd="0" presId="urn:microsoft.com/office/officeart/2005/8/layout/orgChart1"/>
-    <dgm:cxn modelId="{1BCB0A57-5878-4990-8466-D3348C4B0F6E}" type="presOf" srcId="{E423A96B-9FBE-41A5-95B9-F861C39DC61E}" destId="{6D1F30CE-47E2-4553-B13A-F7E7749A2473}" srcOrd="0" destOrd="0" presId="urn:microsoft.com/office/officeart/2005/8/layout/orgChart1"/>
-    <dgm:cxn modelId="{E91A3AEF-B2C7-4301-9424-C819E755AA86}" type="presOf" srcId="{08D72C84-F585-4EB3-8E24-A2F7B7312C0B}" destId="{067F7254-9DB5-4EC9-BF18-7FDC5D947D01}" srcOrd="0" destOrd="0" presId="urn:microsoft.com/office/officeart/2005/8/layout/orgChart1"/>
-    <dgm:cxn modelId="{382B63D9-A960-4236-96B9-2CFC4EDC96C3}" type="presOf" srcId="{1927CF43-BB3C-4256-84CA-F1AFF5CD10E7}" destId="{5825EF8F-729A-4D10-9C66-6BAAB9C752C4}" srcOrd="0" destOrd="0" presId="urn:microsoft.com/office/officeart/2005/8/layout/orgChart1"/>
+    <dgm:cxn modelId="{E8FEF511-38A1-49EE-B074-F028E5A82092}" type="presOf" srcId="{06A9F45A-8879-4F2A-B978-BCECF96CB30C}" destId="{8ECCBACF-9B92-444D-B720-C7EE303BD135}" srcOrd="0" destOrd="0" presId="urn:microsoft.com/office/officeart/2005/8/layout/orgChart1"/>
+    <dgm:cxn modelId="{8E0A7F28-228F-4DE8-8C59-1F44470BC043}" type="presOf" srcId="{E7ADE1C5-2594-40F5-A943-9E70E728BC7F}" destId="{3AA163E4-7D22-46FD-8EC4-A62972152F57}" srcOrd="1" destOrd="0" presId="urn:microsoft.com/office/officeart/2005/8/layout/orgChart1"/>
+    <dgm:cxn modelId="{A33321BD-0D0C-468B-8F73-02D03FF796C3}" type="presOf" srcId="{7941AECB-FE87-4BC1-B10C-48254C195A9C}" destId="{C4281635-ADF5-4CF3-B7C6-A5CC7B542550}" srcOrd="1" destOrd="0" presId="urn:microsoft.com/office/officeart/2005/8/layout/orgChart1"/>
+    <dgm:cxn modelId="{47C6FF2C-CA0C-40DB-B997-25ED6635B457}" type="presOf" srcId="{B457091D-8FA5-4897-A747-FA4F4B6FD580}" destId="{1B4DD07C-BFE3-4DF5-AF9D-2598D8D5BD30}" srcOrd="1" destOrd="0" presId="urn:microsoft.com/office/officeart/2005/8/layout/orgChart1"/>
+    <dgm:cxn modelId="{95626061-E74B-4A0B-86A0-597A29792DC0}" type="presOf" srcId="{300D61D7-3197-4874-B6EB-5D5BFD11A80B}" destId="{49085DAD-58E1-4D62-8631-99F7937EA3FC}" srcOrd="0" destOrd="0" presId="urn:microsoft.com/office/officeart/2005/8/layout/orgChart1"/>
+    <dgm:cxn modelId="{2DF6929E-E06C-470A-B839-14038193DF14}" type="presOf" srcId="{C7BD8657-189E-46F3-B827-16B29C2849DE}" destId="{0F304A77-B44B-4CD3-99AF-B011E5CCEF51}" srcOrd="0" destOrd="0" presId="urn:microsoft.com/office/officeart/2005/8/layout/orgChart1"/>
+    <dgm:cxn modelId="{34493460-D491-465C-8888-1F48825CB19D}" type="presOf" srcId="{A8D41C9F-849E-4B7D-B65E-FBE6BB8D0BF7}" destId="{BDB575C6-2762-4D80-9CD5-A478DA5C12FC}" srcOrd="1" destOrd="0" presId="urn:microsoft.com/office/officeart/2005/8/layout/orgChart1"/>
+    <dgm:cxn modelId="{13EF12BE-6132-4FEA-82FB-EA0684621396}" type="presOf" srcId="{C24D5444-F0BE-4871-B2E6-A15F396D3BD0}" destId="{486FC1E1-A535-4C1F-A508-C230931D8015}" srcOrd="0" destOrd="0" presId="urn:microsoft.com/office/officeart/2005/8/layout/orgChart1"/>
+    <dgm:cxn modelId="{FA71B2E5-0B96-4147-92D3-BB15814A1134}" type="presOf" srcId="{9161DC6C-0DFD-4791-915F-E74FFD1B3BAC}" destId="{20C3A46C-A148-4661-BF68-D55A82313270}" srcOrd="0" destOrd="0" presId="urn:microsoft.com/office/officeart/2005/8/layout/orgChart1"/>
+    <dgm:cxn modelId="{DF6242E6-7DEB-4E95-9408-D07E3BCB470B}" type="presOf" srcId="{2BA0320F-0B86-49AA-91E7-865DE78BEE95}" destId="{1A030A2B-5578-445A-B5F1-1D52C20427FA}" srcOrd="1" destOrd="0" presId="urn:microsoft.com/office/officeart/2005/8/layout/orgChart1"/>
+    <dgm:cxn modelId="{49449CC4-92B3-443C-9BBA-85FE06C56870}" type="presOf" srcId="{B797F367-E6DC-4BB8-AF6E-6A87BB0F5B78}" destId="{91AFDD13-DAA7-4AA1-A991-7F31A20C363E}" srcOrd="1" destOrd="0" presId="urn:microsoft.com/office/officeart/2005/8/layout/orgChart1"/>
     <dgm:cxn modelId="{B8B78B98-E64B-4F19-89B7-8AE2DEE81DF3}" srcId="{325D95C3-6F3D-40DC-84DB-8D9A916A840E}" destId="{C7BD8657-189E-46F3-B827-16B29C2849DE}" srcOrd="0" destOrd="0" parTransId="{00E15160-492D-4A01-AA9A-1DBF10C53B73}" sibTransId="{88404497-21BA-4C02-9C67-B128E12A6EF7}"/>
-    <dgm:cxn modelId="{2ECB62CB-4741-4EF1-8CB7-60F1FC177DF0}" type="presOf" srcId="{7CCE4259-239B-4175-96D7-1AB157630B78}" destId="{F3993B1B-8D05-4B26-B204-20DD924F2D25}" srcOrd="1" destOrd="0" presId="urn:microsoft.com/office/officeart/2005/8/layout/orgChart1"/>
-    <dgm:cxn modelId="{D5D0762D-1494-4081-AB9F-B305E5E2691F}" type="presOf" srcId="{0BA7D60E-F1AD-4512-B128-727728161A0E}" destId="{5D5E1896-599E-4E19-8A12-33A944D8B6B7}" srcOrd="1" destOrd="0" presId="urn:microsoft.com/office/officeart/2005/8/layout/orgChart1"/>
-    <dgm:cxn modelId="{07F2AE58-AD11-452F-B86D-FA10ABACA2C7}" type="presOf" srcId="{A361D290-1FA8-4BAF-865E-FF3E98C3EFFB}" destId="{9B048A96-D4F7-4122-A5A4-7D8CD2E3D84A}" srcOrd="1" destOrd="0" presId="urn:microsoft.com/office/officeart/2005/8/layout/orgChart1"/>
-    <dgm:cxn modelId="{62330B1B-F358-426B-BE45-BD41F33E6017}" type="presOf" srcId="{E8F49544-7D67-4250-9058-A0294CD26618}" destId="{61D4F4C1-9C51-45E3-9454-5269DC20E533}" srcOrd="0" destOrd="0" presId="urn:microsoft.com/office/officeart/2005/8/layout/orgChart1"/>
-    <dgm:cxn modelId="{6A71675D-4F31-4D9E-A295-90EDD713CE34}" type="presOf" srcId="{E7ADE1C5-2594-40F5-A943-9E70E728BC7F}" destId="{4B7A8AC0-084D-4A35-BB1E-5325E922956F}" srcOrd="0" destOrd="0" presId="urn:microsoft.com/office/officeart/2005/8/layout/orgChart1"/>
-    <dgm:cxn modelId="{E50BBDD2-1582-43B1-B91C-2B6CB6048A82}" type="presOf" srcId="{452820E6-DDA7-4ACC-8690-DC3019E9311D}" destId="{2711B355-6C39-4B70-8803-FB961691FD01}" srcOrd="1" destOrd="0" presId="urn:microsoft.com/office/officeart/2005/8/layout/orgChart1"/>
-    <dgm:cxn modelId="{F5F8412B-5C2F-42E4-81B1-78048B9EB25F}" type="presOf" srcId="{9161DC6C-0DFD-4791-915F-E74FFD1B3BAC}" destId="{B221E73D-8F07-4579-9F1D-63701F5B0195}" srcOrd="1" destOrd="0" presId="urn:microsoft.com/office/officeart/2005/8/layout/orgChart1"/>
-    <dgm:cxn modelId="{DAC41896-C94D-4FC2-87B9-9E1DD7224C6E}" type="presOf" srcId="{AB103E2F-3946-4DAA-8EA7-27889EAC91C3}" destId="{7A26CA3C-CF2A-485F-AD6A-2BBB9E852B69}" srcOrd="1" destOrd="0" presId="urn:microsoft.com/office/officeart/2005/8/layout/orgChart1"/>
+    <dgm:cxn modelId="{21AC16C5-2111-46B7-A060-E76A2E70B254}" type="presOf" srcId="{B457091D-8FA5-4897-A747-FA4F4B6FD580}" destId="{2AB03590-983A-4BAB-8F1C-AD7F0BF0D82F}" srcOrd="0" destOrd="0" presId="urn:microsoft.com/office/officeart/2005/8/layout/orgChart1"/>
+    <dgm:cxn modelId="{03B05B07-EA64-4C16-A42C-23031D9E9DD4}" type="presOf" srcId="{7744C625-FE7A-4A24-9F69-D971341CB36F}" destId="{D3FC9A39-156E-4961-9314-BFAC472A662B}" srcOrd="0" destOrd="0" presId="urn:microsoft.com/office/officeart/2005/8/layout/orgChart1"/>
+    <dgm:cxn modelId="{6E30BD7F-6E82-4EF2-A707-B39A62657878}" type="presOf" srcId="{4E6F6680-1B1D-4D16-A79D-206FEA2833E8}" destId="{0F096874-A3F9-437F-AC47-4CF6FD3C5086}" srcOrd="1" destOrd="0" presId="urn:microsoft.com/office/officeart/2005/8/layout/orgChart1"/>
+    <dgm:cxn modelId="{209A3413-1454-4F18-B725-C6FAF0CE8E86}" type="presOf" srcId="{7CCE4259-239B-4175-96D7-1AB157630B78}" destId="{9F3F4312-9ED9-421F-B4DB-C5AE101796FF}" srcOrd="0" destOrd="0" presId="urn:microsoft.com/office/officeart/2005/8/layout/orgChart1"/>
+    <dgm:cxn modelId="{D22EE024-53AB-4580-9FAC-9759436B5415}" type="presOf" srcId="{A1D58B6B-E4B8-4FAC-A411-7F3B251DFB24}" destId="{31C10B62-5263-4162-AE38-9AEB54BC1990}" srcOrd="0" destOrd="0" presId="urn:microsoft.com/office/officeart/2005/8/layout/orgChart1"/>
+    <dgm:cxn modelId="{110479A6-E6D2-41B7-A496-69D29E9A22F8}" type="presOf" srcId="{FE9EE546-28CD-45AA-8326-ADBDCE27A924}" destId="{04F9C37F-270D-4C32-B50C-27BE0986D655}" srcOrd="1" destOrd="0" presId="urn:microsoft.com/office/officeart/2005/8/layout/orgChart1"/>
+    <dgm:cxn modelId="{7A967C09-1A7F-4B0A-9B0A-2580DACC2433}" type="presOf" srcId="{08D72C84-F585-4EB3-8E24-A2F7B7312C0B}" destId="{067F7254-9DB5-4EC9-BF18-7FDC5D947D01}" srcOrd="0" destOrd="0" presId="urn:microsoft.com/office/officeart/2005/8/layout/orgChart1"/>
     <dgm:cxn modelId="{0AC19BA5-3C29-4757-B132-F6ECCAE75BB4}" srcId="{7F7477DA-FFED-47F8-B13D-17AEF8727B2E}" destId="{15F09396-5B0C-45DB-98DD-3243D2615947}" srcOrd="2" destOrd="0" parTransId="{E8F49544-7D67-4250-9058-A0294CD26618}" sibTransId="{0396DF27-3A26-4C1A-8074-0D44E5E5C418}"/>
-    <dgm:cxn modelId="{A44DBE45-2FDD-47EB-8E2A-DF952824926D}" type="presOf" srcId="{13B47EFC-56AD-49C1-A22E-45C061C9EC16}" destId="{61E3A9E7-C048-49D7-A091-954CD01E5D4A}" srcOrd="1" destOrd="0" presId="urn:microsoft.com/office/officeart/2005/8/layout/orgChart1"/>
-    <dgm:cxn modelId="{F87D2A41-E20B-496A-A3F1-5E2711061332}" type="presOf" srcId="{300D61D7-3197-4874-B6EB-5D5BFD11A80B}" destId="{49085DAD-58E1-4D62-8631-99F7937EA3FC}" srcOrd="0" destOrd="0" presId="urn:microsoft.com/office/officeart/2005/8/layout/orgChart1"/>
+    <dgm:cxn modelId="{D2B51DCB-58B2-407D-8D1B-C06B798550B9}" type="presOf" srcId="{48A57026-940C-402A-8FA3-47D7E075EEA9}" destId="{D09A576F-55B2-4420-8D1C-D652BBA42395}" srcOrd="0" destOrd="0" presId="urn:microsoft.com/office/officeart/2005/8/layout/orgChart1"/>
+    <dgm:cxn modelId="{1FFAB4E3-C18B-4A02-913A-6D7C10ACF611}" type="presOf" srcId="{6C097E3E-2672-4B21-95BF-71F91575DB2C}" destId="{04A4F9C4-8316-4BFF-BFC3-9F5D787478BC}" srcOrd="0" destOrd="0" presId="urn:microsoft.com/office/officeart/2005/8/layout/orgChart1"/>
+    <dgm:cxn modelId="{292936F5-B226-489D-8D6E-9EAD9130B94E}" type="presOf" srcId="{1927CF43-BB3C-4256-84CA-F1AFF5CD10E7}" destId="{77DAED04-96FB-4A02-9ABB-04523EBE6F87}" srcOrd="1" destOrd="0" presId="urn:microsoft.com/office/officeart/2005/8/layout/orgChart1"/>
     <dgm:cxn modelId="{69F31EEC-FEA2-4AC1-ACC0-021D5D9F25FC}" srcId="{6C097E3E-2672-4B21-95BF-71F91575DB2C}" destId="{35C15367-03C1-48B7-93F5-D250A64BC137}" srcOrd="2" destOrd="0" parTransId="{07D3637A-D61C-4F54-9FA0-94D9054D7089}" sibTransId="{7D5CA0D9-BC3E-471E-84A4-23EB137713F9}"/>
-    <dgm:cxn modelId="{6D365546-2FA1-4564-A36A-098B61CEEAC9}" type="presOf" srcId="{6C097E3E-2672-4B21-95BF-71F91575DB2C}" destId="{04A4F9C4-8316-4BFF-BFC3-9F5D787478BC}" srcOrd="0" destOrd="0" presId="urn:microsoft.com/office/officeart/2005/8/layout/orgChart1"/>
+    <dgm:cxn modelId="{B886C47D-4556-4F96-A856-D2A8CBAA3397}" type="presOf" srcId="{AB103E2F-3946-4DAA-8EA7-27889EAC91C3}" destId="{7A26CA3C-CF2A-485F-AD6A-2BBB9E852B69}" srcOrd="1" destOrd="0" presId="urn:microsoft.com/office/officeart/2005/8/layout/orgChart1"/>
+    <dgm:cxn modelId="{F2A495ED-87E5-43BE-8A1C-1A1B2A46FAA4}" type="presOf" srcId="{4E6F6680-1B1D-4D16-A79D-206FEA2833E8}" destId="{17C60D1E-3C47-4545-87B0-53CC56D6EE19}" srcOrd="0" destOrd="0" presId="urn:microsoft.com/office/officeart/2005/8/layout/orgChart1"/>
+    <dgm:cxn modelId="{BF71F022-1121-4461-B77F-B57D136479CE}" type="presOf" srcId="{452820E6-DDA7-4ACC-8690-DC3019E9311D}" destId="{F341AB85-8076-4AAD-85FD-74DD7AD15C3B}" srcOrd="0" destOrd="0" presId="urn:microsoft.com/office/officeart/2005/8/layout/orgChart1"/>
+    <dgm:cxn modelId="{A5B412F7-2ACD-45A1-9BC1-665E07E76B76}" type="presOf" srcId="{E30D2022-E576-4823-B28A-661681151564}" destId="{75C22C0F-24BC-4698-88F8-23098D729131}" srcOrd="0" destOrd="0" presId="urn:microsoft.com/office/officeart/2005/8/layout/orgChart1"/>
     <dgm:cxn modelId="{3E0D6013-B704-4743-A162-D03AF909C7E2}" srcId="{C7BD8657-189E-46F3-B827-16B29C2849DE}" destId="{9161DC6C-0DFD-4791-915F-E74FFD1B3BAC}" srcOrd="3" destOrd="0" parTransId="{A6C1B0FA-7C9F-4627-A1F4-C18253CA2D7C}" sibTransId="{FD52BF37-19C1-49DF-BC81-E970F4C2F584}"/>
     <dgm:cxn modelId="{8C704CBF-985C-4172-A785-1C707E77F879}" srcId="{7F7477DA-FFED-47F8-B13D-17AEF8727B2E}" destId="{A1D58B6B-E4B8-4FAC-A411-7F3B251DFB24}" srcOrd="3" destOrd="0" parTransId="{E30D2022-E576-4823-B28A-661681151564}" sibTransId="{A790EB14-D4C5-4233-AF8B-B8658356EF00}"/>
+    <dgm:cxn modelId="{8BC95840-D817-4B01-920E-38446C4941C3}" type="presOf" srcId="{2FD27D00-F25F-4015-8105-DE14E0063941}" destId="{112CD1DB-7736-4571-8000-8E024494F031}" srcOrd="0" destOrd="0" presId="urn:microsoft.com/office/officeart/2005/8/layout/orgChart1"/>
+    <dgm:cxn modelId="{BF9ECC25-1D42-4D0B-AB0B-C9AE1EA547EA}" type="presOf" srcId="{EDC938DE-05E0-4073-82F2-824A3686D23C}" destId="{629CEF7E-A5BD-4CF5-B41C-747B00F842E7}" srcOrd="0" destOrd="0" presId="urn:microsoft.com/office/officeart/2005/8/layout/orgChart1"/>
     <dgm:cxn modelId="{7B296504-D597-42E0-8CB2-A82E0D27CA48}" srcId="{C7BD8657-189E-46F3-B827-16B29C2849DE}" destId="{DB17120E-DF8E-444E-9A40-B261182BAF7A}" srcOrd="1" destOrd="0" parTransId="{89367199-07A1-4244-B4FA-FCBC951FD506}" sibTransId="{6665B5F6-49C8-4720-B3C4-F34E6DED731D}"/>
-    <dgm:cxn modelId="{884F5E89-DA23-4AA7-8A09-0E84A762A775}" type="presOf" srcId="{B0AB63EF-E0A4-41E4-95DA-51D34A236361}" destId="{5BB55C4F-7347-4250-84FC-B2EC5ABB3024}" srcOrd="0" destOrd="0" presId="urn:microsoft.com/office/officeart/2005/8/layout/orgChart1"/>
-    <dgm:cxn modelId="{A12DE2CC-CD31-427F-AAB0-D4B5218D42E9}" type="presOf" srcId="{452820E6-DDA7-4ACC-8690-DC3019E9311D}" destId="{F341AB85-8076-4AAD-85FD-74DD7AD15C3B}" srcOrd="0" destOrd="0" presId="urn:microsoft.com/office/officeart/2005/8/layout/orgChart1"/>
-    <dgm:cxn modelId="{E49BF1A1-BDBD-4556-B9D2-C37017FAE13B}" type="presOf" srcId="{95467D8F-BBE6-44CF-B45F-B475FE1E9D6E}" destId="{7F3399B9-5EE7-4A3A-BB13-BD91D1CD2BFC}" srcOrd="0" destOrd="0" presId="urn:microsoft.com/office/officeart/2005/8/layout/orgChart1"/>
-    <dgm:cxn modelId="{9A50DD13-CC49-4D76-ADB3-A418876C3394}" type="presOf" srcId="{AB103E2F-3946-4DAA-8EA7-27889EAC91C3}" destId="{59C713BA-AC32-492F-91DB-A5976BA248AC}" srcOrd="0" destOrd="0" presId="urn:microsoft.com/office/officeart/2005/8/layout/orgChart1"/>
-    <dgm:cxn modelId="{8EDD3BA8-0FD2-4A32-A6E2-2D2D7BEDD57B}" type="presOf" srcId="{C7BD8657-189E-46F3-B827-16B29C2849DE}" destId="{0F304A77-B44B-4CD3-99AF-B011E5CCEF51}" srcOrd="0" destOrd="0" presId="urn:microsoft.com/office/officeart/2005/8/layout/orgChart1"/>
-    <dgm:cxn modelId="{13FCDC55-AB12-44B1-A29A-8DF701FAB7BD}" type="presOf" srcId="{AD9782D1-D113-499D-85AF-F110EFA6B2A7}" destId="{990B3F4E-412E-4BA2-B747-4DC8D6E7B7A2}" srcOrd="0" destOrd="0" presId="urn:microsoft.com/office/officeart/2005/8/layout/orgChart1"/>
-    <dgm:cxn modelId="{4F913C4F-59C0-4B65-91BE-B6BE6A3D09AB}" type="presOf" srcId="{89367199-07A1-4244-B4FA-FCBC951FD506}" destId="{220BFA54-A4F8-4A44-B5AD-1EA06E380D23}" srcOrd="0" destOrd="0" presId="urn:microsoft.com/office/officeart/2005/8/layout/orgChart1"/>
-    <dgm:cxn modelId="{AEE82983-F072-4746-9A04-3552714BB702}" type="presOf" srcId="{A361D290-1FA8-4BAF-865E-FF3E98C3EFFB}" destId="{951D59B2-4D2A-44B9-B76F-BB85FB327883}" srcOrd="0" destOrd="0" presId="urn:microsoft.com/office/officeart/2005/8/layout/orgChart1"/>
-    <dgm:cxn modelId="{AFFB18B1-9C1F-4B2D-BACE-FFFCC8999878}" type="presOf" srcId="{15F09396-5B0C-45DB-98DD-3243D2615947}" destId="{51608F2E-D85D-4F61-9474-B5E89A5A2B24}" srcOrd="1" destOrd="0" presId="urn:microsoft.com/office/officeart/2005/8/layout/orgChart1"/>
-    <dgm:cxn modelId="{537245D9-8E48-4A74-8FD1-0426D034F229}" type="presOf" srcId="{2FFFA77D-D360-4993-8A06-3EC8389DF747}" destId="{044AEC24-B74A-4214-A638-2F99C8AC6602}" srcOrd="0" destOrd="0" presId="urn:microsoft.com/office/officeart/2005/8/layout/orgChart1"/>
+    <dgm:cxn modelId="{348A4DD4-8561-4469-B8B3-2D9887BA2D54}" type="presOf" srcId="{A361D290-1FA8-4BAF-865E-FF3E98C3EFFB}" destId="{9B048A96-D4F7-4122-A5A4-7D8CD2E3D84A}" srcOrd="1" destOrd="0" presId="urn:microsoft.com/office/officeart/2005/8/layout/orgChart1"/>
+    <dgm:cxn modelId="{6764CE59-F1B1-4E05-AC43-C7E25645D33F}" type="presOf" srcId="{325D95C3-6F3D-40DC-84DB-8D9A916A840E}" destId="{1A633AF8-A3D2-4824-80C5-9A2C132A5762}" srcOrd="0" destOrd="0" presId="urn:microsoft.com/office/officeart/2005/8/layout/orgChart1"/>
+    <dgm:cxn modelId="{6CCED5D4-9A45-48D0-97E3-3814C338A686}" type="presOf" srcId="{FE9EE546-28CD-45AA-8326-ADBDCE27A924}" destId="{E811083D-277A-482F-809F-218ECC5E9F89}" srcOrd="0" destOrd="0" presId="urn:microsoft.com/office/officeart/2005/8/layout/orgChart1"/>
+    <dgm:cxn modelId="{B5193AF9-8F33-4AAA-AD8F-553DD79F2A58}" type="presOf" srcId="{E8F49544-7D67-4250-9058-A0294CD26618}" destId="{61D4F4C1-9C51-45E3-9454-5269DC20E533}" srcOrd="0" destOrd="0" presId="urn:microsoft.com/office/officeart/2005/8/layout/orgChart1"/>
+    <dgm:cxn modelId="{A30E3B43-ADB4-4675-8688-3FF2F7E8F2B0}" type="presOf" srcId="{DB17120E-DF8E-444E-9A40-B261182BAF7A}" destId="{5CC465CD-ED98-4E64-9FC3-4E8695D09CDE}" srcOrd="0" destOrd="0" presId="urn:microsoft.com/office/officeart/2005/8/layout/orgChart1"/>
+    <dgm:cxn modelId="{4FDD163F-F611-40D4-8D5C-BD07C18B18D8}" type="presOf" srcId="{AD9782D1-D113-499D-85AF-F110EFA6B2A7}" destId="{990B3F4E-412E-4BA2-B747-4DC8D6E7B7A2}" srcOrd="0" destOrd="0" presId="urn:microsoft.com/office/officeart/2005/8/layout/orgChart1"/>
+    <dgm:cxn modelId="{E8116209-08B3-4EB0-81EF-0562FD8F4AC9}" type="presOf" srcId="{7CCE4259-239B-4175-96D7-1AB157630B78}" destId="{F3993B1B-8D05-4B26-B204-20DD924F2D25}" srcOrd="1" destOrd="0" presId="urn:microsoft.com/office/officeart/2005/8/layout/orgChart1"/>
+    <dgm:cxn modelId="{3A39CE90-29B8-4DB4-8F11-4030E27DC2E1}" type="presOf" srcId="{95467D8F-BBE6-44CF-B45F-B475FE1E9D6E}" destId="{7F3399B9-5EE7-4A3A-BB13-BD91D1CD2BFC}" srcOrd="0" destOrd="0" presId="urn:microsoft.com/office/officeart/2005/8/layout/orgChart1"/>
+    <dgm:cxn modelId="{A379D2F0-970A-48C0-9129-29B1776B06B4}" type="presOf" srcId="{C9500A0F-475F-465E-98DF-850580D3BF09}" destId="{5802F035-EA88-48E6-8CBA-B8C81730DF78}" srcOrd="0" destOrd="0" presId="urn:microsoft.com/office/officeart/2005/8/layout/orgChart1"/>
+    <dgm:cxn modelId="{7C5766F6-A4E5-4B65-926F-E42FB1CA720E}" type="presOf" srcId="{AB103E2F-3946-4DAA-8EA7-27889EAC91C3}" destId="{59C713BA-AC32-492F-91DB-A5976BA248AC}" srcOrd="0" destOrd="0" presId="urn:microsoft.com/office/officeart/2005/8/layout/orgChart1"/>
     <dgm:cxn modelId="{5527B4C8-AD3A-4F80-A5BE-C99B11C726DA}" srcId="{9161DC6C-0DFD-4791-915F-E74FFD1B3BAC}" destId="{4E6F6680-1B1D-4D16-A79D-206FEA2833E8}" srcOrd="1" destOrd="0" parTransId="{300D61D7-3197-4874-B6EB-5D5BFD11A80B}" sibTransId="{58099B2A-DBBC-41FD-862A-7B9C136BC340}"/>
-    <dgm:cxn modelId="{8B29FDEF-5A4C-4570-BFD8-48B4FC2E9846}" type="presOf" srcId="{A1D58B6B-E4B8-4FAC-A411-7F3B251DFB24}" destId="{31C10B62-5263-4162-AE38-9AEB54BC1990}" srcOrd="0" destOrd="0" presId="urn:microsoft.com/office/officeart/2005/8/layout/orgChart1"/>
     <dgm:cxn modelId="{CDBAA982-B1CD-4D88-921E-F3BA7E175CC6}" srcId="{32128562-ADA0-4F46-878D-28CC66534723}" destId="{2BA0320F-0B86-49AA-91E7-865DE78BEE95}" srcOrd="2" destOrd="0" parTransId="{B0AB63EF-E0A4-41E4-95DA-51D34A236361}" sibTransId="{9C91F0BF-503D-44B0-B20A-62ADFEA5F3B8}"/>
-    <dgm:cxn modelId="{0E45C9E9-0749-49C8-8C14-65E96B07E646}" type="presOf" srcId="{7F7477DA-FFED-47F8-B13D-17AEF8727B2E}" destId="{0C6DBD58-C41A-461E-8223-6DF392303FEE}" srcOrd="1" destOrd="0" presId="urn:microsoft.com/office/officeart/2005/8/layout/orgChart1"/>
-    <dgm:cxn modelId="{025BF67D-D60D-40D4-8B3F-2525D5ABF8A4}" type="presOf" srcId="{9161DC6C-0DFD-4791-915F-E74FFD1B3BAC}" destId="{20C3A46C-A148-4661-BF68-D55A82313270}" srcOrd="0" destOrd="0" presId="urn:microsoft.com/office/officeart/2005/8/layout/orgChart1"/>
-    <dgm:cxn modelId="{A25D929B-8BEE-4294-BCEB-779581DC1BEE}" type="presOf" srcId="{07D3637A-D61C-4F54-9FA0-94D9054D7089}" destId="{DCE10EFC-DC65-40B7-BB27-D384F851962F}" srcOrd="0" destOrd="0" presId="urn:microsoft.com/office/officeart/2005/8/layout/orgChart1"/>
-    <dgm:cxn modelId="{ADA94B06-750C-4D53-BF39-E64B22056925}" type="presOf" srcId="{FE9EE546-28CD-45AA-8326-ADBDCE27A924}" destId="{E811083D-277A-482F-809F-218ECC5E9F89}" srcOrd="0" destOrd="0" presId="urn:microsoft.com/office/officeart/2005/8/layout/orgChart1"/>
-    <dgm:cxn modelId="{3F30AB0F-167A-48A5-AACC-DB8EA186815B}" type="presOf" srcId="{A6C1B0FA-7C9F-4627-A1F4-C18253CA2D7C}" destId="{E5AB5F44-4AA9-49F6-9546-3AC5BE252923}" srcOrd="0" destOrd="0" presId="urn:microsoft.com/office/officeart/2005/8/layout/orgChart1"/>
+    <dgm:cxn modelId="{2B25BB76-5768-41A1-B41F-AD9B29F6F7F1}" type="presOf" srcId="{0EC551ED-94F6-45A0-A0A4-7B25DDC4ED3D}" destId="{318158D3-B858-439A-8206-91DC6A15E862}" srcOrd="0" destOrd="0" presId="urn:microsoft.com/office/officeart/2005/8/layout/orgChart1"/>
+    <dgm:cxn modelId="{EAE90270-B7C9-4F4E-B2E9-91EB065BEAC7}" type="presOf" srcId="{E7ADE1C5-2594-40F5-A943-9E70E728BC7F}" destId="{4B7A8AC0-084D-4A35-BB1E-5325E922956F}" srcOrd="0" destOrd="0" presId="urn:microsoft.com/office/officeart/2005/8/layout/orgChart1"/>
+    <dgm:cxn modelId="{F1E02FFA-9E50-4082-87D1-69A8AA5D4CB4}" type="presOf" srcId="{27C63869-D57F-4A77-9A8D-4AD29929AA6E}" destId="{C352A256-FEE4-41EA-9EAF-7BF84F74CD6D}" srcOrd="0" destOrd="0" presId="urn:microsoft.com/office/officeart/2005/8/layout/orgChart1"/>
+    <dgm:cxn modelId="{76D17872-D5B2-44CB-BDA3-BDBD7AE5B7BA}" type="presOf" srcId="{FBE9FB5C-588C-40C2-BA8E-7313B3367BF1}" destId="{1ECC988F-67CD-47D2-81D9-798A4C56AFB2}" srcOrd="0" destOrd="0" presId="urn:microsoft.com/office/officeart/2005/8/layout/orgChart1"/>
+    <dgm:cxn modelId="{BDCCDD06-0F67-4D47-972A-BF8E2110232A}" type="presOf" srcId="{2BA0320F-0B86-49AA-91E7-865DE78BEE95}" destId="{48DBA85B-D99A-4E7D-B356-8C82F6187113}" srcOrd="0" destOrd="0" presId="urn:microsoft.com/office/officeart/2005/8/layout/orgChart1"/>
+    <dgm:cxn modelId="{5B1BA231-A11C-4A2A-AE0E-5E795CB01599}" type="presOf" srcId="{6C097E3E-2672-4B21-95BF-71F91575DB2C}" destId="{F0AA56AD-99C4-4F5B-9453-44FC1E3BEA17}" srcOrd="1" destOrd="0" presId="urn:microsoft.com/office/officeart/2005/8/layout/orgChart1"/>
+    <dgm:cxn modelId="{45CE1BE2-8B7A-434D-B235-53D42E1ED795}" type="presOf" srcId="{0EC551ED-94F6-45A0-A0A4-7B25DDC4ED3D}" destId="{8B4C016F-46EA-437D-8C2E-D973A2A3810B}" srcOrd="1" destOrd="0" presId="urn:microsoft.com/office/officeart/2005/8/layout/orgChart1"/>
+    <dgm:cxn modelId="{9D19FCBD-38F4-45A4-8F16-B62A67655C35}" type="presOf" srcId="{0BA7D60E-F1AD-4512-B128-727728161A0E}" destId="{5D5E1896-599E-4E19-8A12-33A944D8B6B7}" srcOrd="1" destOrd="0" presId="urn:microsoft.com/office/officeart/2005/8/layout/orgChart1"/>
+    <dgm:cxn modelId="{FB6CD6CC-17C4-40F0-ACD9-A4BF1CB41BE6}" type="presOf" srcId="{89367199-07A1-4244-B4FA-FCBC951FD506}" destId="{220BFA54-A4F8-4A44-B5AD-1EA06E380D23}" srcOrd="0" destOrd="0" presId="urn:microsoft.com/office/officeart/2005/8/layout/orgChart1"/>
+    <dgm:cxn modelId="{B052C65D-4711-4B71-A39C-FC671C99FE78}" type="presOf" srcId="{7941AECB-FE87-4BC1-B10C-48254C195A9C}" destId="{8430D49C-4D80-4E9B-90A9-92EDE6AEAB90}" srcOrd="0" destOrd="0" presId="urn:microsoft.com/office/officeart/2005/8/layout/orgChart1"/>
     <dgm:cxn modelId="{858C8057-15B6-4D4C-B505-ADBB24CC18BC}" srcId="{32128562-ADA0-4F46-878D-28CC66534723}" destId="{FE9EE546-28CD-45AA-8326-ADBDCE27A924}" srcOrd="3" destOrd="0" parTransId="{2FFFA77D-D360-4993-8A06-3EC8389DF747}" sibTransId="{A2A74552-E7DE-4264-8B8F-7E1F2D6296A7}"/>
+    <dgm:cxn modelId="{FAF6FCAD-86EA-42CD-99F4-9E87844730FF}" type="presOf" srcId="{E423A96B-9FBE-41A5-95B9-F861C39DC61E}" destId="{6D1F30CE-47E2-4553-B13A-F7E7749A2473}" srcOrd="0" destOrd="0" presId="urn:microsoft.com/office/officeart/2005/8/layout/orgChart1"/>
     <dgm:cxn modelId="{28DAF7FC-4B66-4AB1-9EE6-771911D218F4}" srcId="{B457091D-8FA5-4897-A747-FA4F4B6FD580}" destId="{F96D9D83-51DB-4E8A-801B-76D7C73A576B}" srcOrd="1" destOrd="0" parTransId="{AD9782D1-D113-499D-85AF-F110EFA6B2A7}" sibTransId="{5BB9C39B-1EE1-4338-B32A-F2503FD7C974}"/>
     <dgm:cxn modelId="{6B51E86C-B62B-4750-97A2-C51CB9659CB0}" srcId="{32128562-ADA0-4F46-878D-28CC66534723}" destId="{6C097E3E-2672-4B21-95BF-71F91575DB2C}" srcOrd="1" destOrd="0" parTransId="{E423A96B-9FBE-41A5-95B9-F861C39DC61E}" sibTransId="{855922C4-2BD7-4BFD-9434-16CB3BBDC63C}"/>
-    <dgm:cxn modelId="{2100DC80-A5C1-40A9-856B-97D409F990E9}" type="presOf" srcId="{4E6F6680-1B1D-4D16-A79D-206FEA2833E8}" destId="{17C60D1E-3C47-4545-87B0-53CC56D6EE19}" srcOrd="0" destOrd="0" presId="urn:microsoft.com/office/officeart/2005/8/layout/orgChart1"/>
-    <dgm:cxn modelId="{6D598221-3B2B-4DC4-9904-CE3C10977243}" type="presOf" srcId="{CE365531-303A-4C89-88E0-0C73447439E5}" destId="{8B292133-09EA-4901-BB6A-9A53CE21A4B1}" srcOrd="0" destOrd="0" presId="urn:microsoft.com/office/officeart/2005/8/layout/orgChart1"/>
-    <dgm:cxn modelId="{C97AB8B9-CF02-45F5-B2B1-2215A31B602A}" type="presOf" srcId="{A8ADAA4F-450A-441C-8F75-A4FF26372266}" destId="{565A047B-7933-481E-B9FC-5DBA6C905BF8}" srcOrd="0" destOrd="0" presId="urn:microsoft.com/office/officeart/2005/8/layout/orgChart1"/>
-    <dgm:cxn modelId="{8AB30C77-F781-4FAF-8E3C-0F20A442FF02}" type="presOf" srcId="{7F7477DA-FFED-47F8-B13D-17AEF8727B2E}" destId="{54F70527-68ED-4725-AD6E-BF7B007CFAD3}" srcOrd="0" destOrd="0" presId="urn:microsoft.com/office/officeart/2005/8/layout/orgChart1"/>
+    <dgm:cxn modelId="{8FF3F4E6-3DC0-4353-A54B-5252BD0F95F8}" type="presOf" srcId="{B0AB63EF-E0A4-41E4-95DA-51D34A236361}" destId="{5BB55C4F-7347-4250-84FC-B2EC5ABB3024}" srcOrd="0" destOrd="0" presId="urn:microsoft.com/office/officeart/2005/8/layout/orgChart1"/>
+    <dgm:cxn modelId="{2931F0EF-8917-41D9-8F98-08334F6FD73E}" type="presOf" srcId="{07D3637A-D61C-4F54-9FA0-94D9054D7089}" destId="{DCE10EFC-DC65-40B7-BB27-D384F851962F}" srcOrd="0" destOrd="0" presId="urn:microsoft.com/office/officeart/2005/8/layout/orgChart1"/>
+    <dgm:cxn modelId="{6E17A2B2-2C36-41F6-9F4E-F3D69D93BBC7}" type="presOf" srcId="{CE365531-303A-4C89-88E0-0C73447439E5}" destId="{8B292133-09EA-4901-BB6A-9A53CE21A4B1}" srcOrd="0" destOrd="0" presId="urn:microsoft.com/office/officeart/2005/8/layout/orgChart1"/>
+    <dgm:cxn modelId="{41D08BA1-CE63-4F0C-B916-8EEACFD60AE2}" type="presOf" srcId="{2FFFA77D-D360-4993-8A06-3EC8389DF747}" destId="{044AEC24-B74A-4214-A638-2F99C8AC6602}" srcOrd="0" destOrd="0" presId="urn:microsoft.com/office/officeart/2005/8/layout/orgChart1"/>
+    <dgm:cxn modelId="{C4450D96-EB9C-4C14-92FE-9C3F487D2AA8}" type="presOf" srcId="{7F7477DA-FFED-47F8-B13D-17AEF8727B2E}" destId="{54F70527-68ED-4725-AD6E-BF7B007CFAD3}" srcOrd="0" destOrd="0" presId="urn:microsoft.com/office/officeart/2005/8/layout/orgChart1"/>
+    <dgm:cxn modelId="{1B20C16C-9870-4C44-B508-505CFB452941}" type="presOf" srcId="{15F09396-5B0C-45DB-98DD-3243D2615947}" destId="{51608F2E-D85D-4F61-9474-B5E89A5A2B24}" srcOrd="1" destOrd="0" presId="urn:microsoft.com/office/officeart/2005/8/layout/orgChart1"/>
     <dgm:cxn modelId="{0A1380D1-9910-4F32-B0DC-F940C38C2E6F}" srcId="{6C097E3E-2672-4B21-95BF-71F91575DB2C}" destId="{AB103E2F-3946-4DAA-8EA7-27889EAC91C3}" srcOrd="1" destOrd="0" parTransId="{C9500A0F-475F-465E-98DF-850580D3BF09}" sibTransId="{51CA5E2A-3C8D-4B58-B78E-F48AC095C883}"/>
     <dgm:cxn modelId="{31DECD63-20D9-44A3-AA74-EA4C0F4D9D60}" srcId="{9161DC6C-0DFD-4791-915F-E74FFD1B3BAC}" destId="{48A57026-940C-402A-8FA3-47D7E075EEA9}" srcOrd="0" destOrd="0" parTransId="{A8ADAA4F-450A-441C-8F75-A4FF26372266}" sibTransId="{C540F733-7086-470E-823B-A81375E7284C}"/>
     <dgm:cxn modelId="{44EEF7DA-349B-473F-BEE3-907816F9289E}" srcId="{9161DC6C-0DFD-4791-915F-E74FFD1B3BAC}" destId="{A361D290-1FA8-4BAF-865E-FF3E98C3EFFB}" srcOrd="3" destOrd="0" parTransId="{95467D8F-BBE6-44CF-B45F-B475FE1E9D6E}" sibTransId="{DAA55A5C-2CBC-436D-92A2-E4FE86AC3E76}"/>
-    <dgm:cxn modelId="{F4168B8E-353D-4831-8ED3-D3A3A4255259}" type="presOf" srcId="{27C63869-D57F-4A77-9A8D-4AD29929AA6E}" destId="{F6A5214C-F904-47E9-9F76-44968CCF48A8}" srcOrd="1" destOrd="0" presId="urn:microsoft.com/office/officeart/2005/8/layout/orgChart1"/>
-    <dgm:cxn modelId="{35597809-095B-451A-A9EE-A516DFA086AF}" type="presParOf" srcId="{1A633AF8-A3D2-4824-80C5-9A2C132A5762}" destId="{FEDF8BF6-0D07-468C-8608-44450223B6FA}" srcOrd="0" destOrd="0" presId="urn:microsoft.com/office/officeart/2005/8/layout/orgChart1"/>
-    <dgm:cxn modelId="{E2742438-4A93-4152-8430-EE00BACABC8C}" type="presParOf" srcId="{FEDF8BF6-0D07-468C-8608-44450223B6FA}" destId="{EC843DA0-6583-4274-8F50-3DF83DB2979D}" srcOrd="0" destOrd="0" presId="urn:microsoft.com/office/officeart/2005/8/layout/orgChart1"/>
-    <dgm:cxn modelId="{402E2B84-9A45-4543-B911-76B10B7C9492}" type="presParOf" srcId="{EC843DA0-6583-4274-8F50-3DF83DB2979D}" destId="{0F304A77-B44B-4CD3-99AF-B011E5CCEF51}" srcOrd="0" destOrd="0" presId="urn:microsoft.com/office/officeart/2005/8/layout/orgChart1"/>
-    <dgm:cxn modelId="{FB882561-3BD0-4386-B92E-7569CA1672AF}" type="presParOf" srcId="{EC843DA0-6583-4274-8F50-3DF83DB2979D}" destId="{09F29140-6665-468F-8FF5-77DC2C926408}" srcOrd="1" destOrd="0" presId="urn:microsoft.com/office/officeart/2005/8/layout/orgChart1"/>
-    <dgm:cxn modelId="{20D5243D-B3BC-499A-BDD3-0AD19A0D42E0}" type="presParOf" srcId="{FEDF8BF6-0D07-468C-8608-44450223B6FA}" destId="{265F456F-C67D-47A3-BD42-2010C4E5B46E}" srcOrd="1" destOrd="0" presId="urn:microsoft.com/office/officeart/2005/8/layout/orgChart1"/>
-    <dgm:cxn modelId="{6BB8ACCF-840E-40EF-8202-8A6AA929531B}" type="presParOf" srcId="{265F456F-C67D-47A3-BD42-2010C4E5B46E}" destId="{93E92AEC-3B2A-4CBE-BE42-F22E8372B4E2}" srcOrd="0" destOrd="0" presId="urn:microsoft.com/office/officeart/2005/8/layout/orgChart1"/>
-    <dgm:cxn modelId="{425F7989-950E-498F-AD8D-AB948448B288}" type="presParOf" srcId="{265F456F-C67D-47A3-BD42-2010C4E5B46E}" destId="{8698235F-EF2D-4AE5-A79F-D27D74DA3C02}" srcOrd="1" destOrd="0" presId="urn:microsoft.com/office/officeart/2005/8/layout/orgChart1"/>
-    <dgm:cxn modelId="{CCABFC44-D712-4936-B882-B79C3DA4A318}" type="presParOf" srcId="{8698235F-EF2D-4AE5-A79F-D27D74DA3C02}" destId="{092B5C2E-89AA-4EE6-A61B-29D1E5D70798}" srcOrd="0" destOrd="0" presId="urn:microsoft.com/office/officeart/2005/8/layout/orgChart1"/>
-    <dgm:cxn modelId="{277F0B2A-C546-441E-8482-39E632D0212E}" type="presParOf" srcId="{092B5C2E-89AA-4EE6-A61B-29D1E5D70798}" destId="{23C9F998-CC5B-41FB-A6E7-F09747333136}" srcOrd="0" destOrd="0" presId="urn:microsoft.com/office/officeart/2005/8/layout/orgChart1"/>
-    <dgm:cxn modelId="{2A7BC13D-25D4-43CA-83BC-CA1D26DBEA72}" type="presParOf" srcId="{092B5C2E-89AA-4EE6-A61B-29D1E5D70798}" destId="{0D793EDB-67B4-4C65-82EF-A2A4093A1350}" srcOrd="1" destOrd="0" presId="urn:microsoft.com/office/officeart/2005/8/layout/orgChart1"/>
-    <dgm:cxn modelId="{4ED5234A-C150-4FA4-BA11-14278ECD9494}" type="presParOf" srcId="{8698235F-EF2D-4AE5-A79F-D27D74DA3C02}" destId="{C118B3C7-8A9D-404B-9F80-A8EC5E424F17}" srcOrd="1" destOrd="0" presId="urn:microsoft.com/office/officeart/2005/8/layout/orgChart1"/>
-    <dgm:cxn modelId="{D7048AE5-FCB4-4403-AE9A-C80D41842278}" type="presParOf" srcId="{C118B3C7-8A9D-404B-9F80-A8EC5E424F17}" destId="{067F7254-9DB5-4EC9-BF18-7FDC5D947D01}" srcOrd="0" destOrd="0" presId="urn:microsoft.com/office/officeart/2005/8/layout/orgChart1"/>
-    <dgm:cxn modelId="{6F328F2F-FB4F-47C7-80CA-B474979C9F16}" type="presParOf" srcId="{C118B3C7-8A9D-404B-9F80-A8EC5E424F17}" destId="{8C5DCA31-2906-4E78-98DA-B01163A360F5}" srcOrd="1" destOrd="0" presId="urn:microsoft.com/office/officeart/2005/8/layout/orgChart1"/>
-    <dgm:cxn modelId="{7F73AA00-73E6-4A3E-BA09-7D1255DABAB6}" type="presParOf" srcId="{8C5DCA31-2906-4E78-98DA-B01163A360F5}" destId="{14C2DC73-BFBD-4EE1-8E15-34A6A12F2A19}" srcOrd="0" destOrd="0" presId="urn:microsoft.com/office/officeart/2005/8/layout/orgChart1"/>
-    <dgm:cxn modelId="{0C2BEFAB-DA09-4D00-8533-43412C62C0BE}" type="presParOf" srcId="{14C2DC73-BFBD-4EE1-8E15-34A6A12F2A19}" destId="{54F70527-68ED-4725-AD6E-BF7B007CFAD3}" srcOrd="0" destOrd="0" presId="urn:microsoft.com/office/officeart/2005/8/layout/orgChart1"/>
-    <dgm:cxn modelId="{3E885851-B842-448F-BECE-17644B6D71C6}" type="presParOf" srcId="{14C2DC73-BFBD-4EE1-8E15-34A6A12F2A19}" destId="{0C6DBD58-C41A-461E-8223-6DF392303FEE}" srcOrd="1" destOrd="0" presId="urn:microsoft.com/office/officeart/2005/8/layout/orgChart1"/>
-    <dgm:cxn modelId="{899E3BAD-4ABA-4B73-B11C-BECC08560D82}" type="presParOf" srcId="{8C5DCA31-2906-4E78-98DA-B01163A360F5}" destId="{176C142D-6811-4F91-8754-66DCBC60E68A}" srcOrd="1" destOrd="0" presId="urn:microsoft.com/office/officeart/2005/8/layout/orgChart1"/>
-    <dgm:cxn modelId="{D1E94195-5FAE-4689-8036-CDE2FDADD816}" type="presParOf" srcId="{176C142D-6811-4F91-8754-66DCBC60E68A}" destId="{82ED00A6-35CB-4B63-AC33-970E6865831F}" srcOrd="0" destOrd="0" presId="urn:microsoft.com/office/officeart/2005/8/layout/orgChart1"/>
-    <dgm:cxn modelId="{B4B53949-C93D-4EBA-80BD-210328A2912E}" type="presParOf" srcId="{176C142D-6811-4F91-8754-66DCBC60E68A}" destId="{585F094C-6A55-48FE-8D6E-26F70C48336D}" srcOrd="1" destOrd="0" presId="urn:microsoft.com/office/officeart/2005/8/layout/orgChart1"/>
-    <dgm:cxn modelId="{5E501544-EBEB-4D94-901A-D6FF87656763}" type="presParOf" srcId="{585F094C-6A55-48FE-8D6E-26F70C48336D}" destId="{583D6ED5-AEE3-44FF-8A2E-631FDDF6C6A2}" srcOrd="0" destOrd="0" presId="urn:microsoft.com/office/officeart/2005/8/layout/orgChart1"/>
-    <dgm:cxn modelId="{DEB1FC67-EB1F-45E8-8E50-06EF8F0671E7}" type="presParOf" srcId="{583D6ED5-AEE3-44FF-8A2E-631FDDF6C6A2}" destId="{622FA61F-AA5C-41F3-97C0-A7390F1D3673}" srcOrd="0" destOrd="0" presId="urn:microsoft.com/office/officeart/2005/8/layout/orgChart1"/>
-    <dgm:cxn modelId="{FD8AC033-E9D1-41F2-8AAC-F50510ACF289}" type="presParOf" srcId="{583D6ED5-AEE3-44FF-8A2E-631FDDF6C6A2}" destId="{91AFDD13-DAA7-4AA1-A991-7F31A20C363E}" srcOrd="1" destOrd="0" presId="urn:microsoft.com/office/officeart/2005/8/layout/orgChart1"/>
-    <dgm:cxn modelId="{01B69D89-77F8-4658-B491-6405F680A8D4}" type="presParOf" srcId="{585F094C-6A55-48FE-8D6E-26F70C48336D}" destId="{AD40D9D0-9437-423C-B862-51B9F129C2D3}" srcOrd="1" destOrd="0" presId="urn:microsoft.com/office/officeart/2005/8/layout/orgChart1"/>
-    <dgm:cxn modelId="{DDCB6DCF-8706-4D26-A764-A15CAE0F2C4E}" type="presParOf" srcId="{585F094C-6A55-48FE-8D6E-26F70C48336D}" destId="{5ED2C987-8E3E-42C2-8AB6-7F64DB2752A6}" srcOrd="2" destOrd="0" presId="urn:microsoft.com/office/officeart/2005/8/layout/orgChart1"/>
-    <dgm:cxn modelId="{2756EC34-F3F4-429A-8750-FB4A4CC55DE1}" type="presParOf" srcId="{176C142D-6811-4F91-8754-66DCBC60E68A}" destId="{8ECCBACF-9B92-444D-B720-C7EE303BD135}" srcOrd="2" destOrd="0" presId="urn:microsoft.com/office/officeart/2005/8/layout/orgChart1"/>
-    <dgm:cxn modelId="{A4C99EA6-6567-40BD-86A5-5998018445F8}" type="presParOf" srcId="{176C142D-6811-4F91-8754-66DCBC60E68A}" destId="{D1B1D176-3C53-427E-B17F-4DD8F670C42A}" srcOrd="3" destOrd="0" presId="urn:microsoft.com/office/officeart/2005/8/layout/orgChart1"/>
-    <dgm:cxn modelId="{31167C5D-D547-4D30-8915-0B3CA80603DB}" type="presParOf" srcId="{D1B1D176-3C53-427E-B17F-4DD8F670C42A}" destId="{0442213B-3251-4E60-86C9-A684F93D87AE}" srcOrd="0" destOrd="0" presId="urn:microsoft.com/office/officeart/2005/8/layout/orgChart1"/>
-    <dgm:cxn modelId="{C2E55595-877A-4B04-A918-A27F98B20812}" type="presParOf" srcId="{0442213B-3251-4E60-86C9-A684F93D87AE}" destId="{5825EF8F-729A-4D10-9C66-6BAAB9C752C4}" srcOrd="0" destOrd="0" presId="urn:microsoft.com/office/officeart/2005/8/layout/orgChart1"/>
-    <dgm:cxn modelId="{6FC56196-71E1-4261-A77E-954F832A0E36}" type="presParOf" srcId="{0442213B-3251-4E60-86C9-A684F93D87AE}" destId="{77DAED04-96FB-4A02-9ABB-04523EBE6F87}" srcOrd="1" destOrd="0" presId="urn:microsoft.com/office/officeart/2005/8/layout/orgChart1"/>
-    <dgm:cxn modelId="{0C9BCEC6-0A5A-48F2-9CA3-7092CAE6C88D}" type="presParOf" srcId="{D1B1D176-3C53-427E-B17F-4DD8F670C42A}" destId="{4DDE8B83-EB8D-437B-9011-E58CE5BEF8C8}" srcOrd="1" destOrd="0" presId="urn:microsoft.com/office/officeart/2005/8/layout/orgChart1"/>
-    <dgm:cxn modelId="{B68B1D2D-D843-4F7E-B9E8-E533B326D087}" type="presParOf" srcId="{D1B1D176-3C53-427E-B17F-4DD8F670C42A}" destId="{0D1B9226-4AF8-4A81-B256-4EF92F4C88A7}" srcOrd="2" destOrd="0" presId="urn:microsoft.com/office/officeart/2005/8/layout/orgChart1"/>
-    <dgm:cxn modelId="{A6524C5A-91E9-46AC-8F57-07CA888119B7}" type="presParOf" srcId="{176C142D-6811-4F91-8754-66DCBC60E68A}" destId="{61D4F4C1-9C51-45E3-9454-5269DC20E533}" srcOrd="4" destOrd="0" presId="urn:microsoft.com/office/officeart/2005/8/layout/orgChart1"/>
-    <dgm:cxn modelId="{61F396DF-ACC1-4FE8-9FC9-EA8660B7C416}" type="presParOf" srcId="{176C142D-6811-4F91-8754-66DCBC60E68A}" destId="{6899AE4A-047B-45DC-9690-46915A148ADD}" srcOrd="5" destOrd="0" presId="urn:microsoft.com/office/officeart/2005/8/layout/orgChart1"/>
-    <dgm:cxn modelId="{BC7B8839-5F62-43FF-8D95-F883D0EF5EFE}" type="presParOf" srcId="{6899AE4A-047B-45DC-9690-46915A148ADD}" destId="{FAEF4D2B-822F-4B6E-8DEB-35A4A71F733A}" srcOrd="0" destOrd="0" presId="urn:microsoft.com/office/officeart/2005/8/layout/orgChart1"/>
-    <dgm:cxn modelId="{C9E526A6-A7E8-4D59-A2AB-B1EDC085BDA8}" type="presParOf" srcId="{FAEF4D2B-822F-4B6E-8DEB-35A4A71F733A}" destId="{A34A59DD-19D3-488F-B3FD-A9B8FE8F9260}" srcOrd="0" destOrd="0" presId="urn:microsoft.com/office/officeart/2005/8/layout/orgChart1"/>
-    <dgm:cxn modelId="{1E3304E5-C27B-4BC3-AD09-C73B88FD6630}" type="presParOf" srcId="{FAEF4D2B-822F-4B6E-8DEB-35A4A71F733A}" destId="{51608F2E-D85D-4F61-9474-B5E89A5A2B24}" srcOrd="1" destOrd="0" presId="urn:microsoft.com/office/officeart/2005/8/layout/orgChart1"/>
-    <dgm:cxn modelId="{B0D62E47-DFF7-4004-87D0-802A2A1D3437}" type="presParOf" srcId="{6899AE4A-047B-45DC-9690-46915A148ADD}" destId="{EBA4F4AB-96F5-4BFA-8967-EBBBDBC486EC}" srcOrd="1" destOrd="0" presId="urn:microsoft.com/office/officeart/2005/8/layout/orgChart1"/>
-    <dgm:cxn modelId="{5087036E-5D75-47A3-BD0F-34786780320A}" type="presParOf" srcId="{6899AE4A-047B-45DC-9690-46915A148ADD}" destId="{9505349F-92E2-473D-9ADE-69C42AAF6B12}" srcOrd="2" destOrd="0" presId="urn:microsoft.com/office/officeart/2005/8/layout/orgChart1"/>
-    <dgm:cxn modelId="{700EC5E3-49C3-4DCF-AA41-2C499910A2C3}" type="presParOf" srcId="{176C142D-6811-4F91-8754-66DCBC60E68A}" destId="{75C22C0F-24BC-4698-88F8-23098D729131}" srcOrd="6" destOrd="0" presId="urn:microsoft.com/office/officeart/2005/8/layout/orgChart1"/>
-    <dgm:cxn modelId="{CAA29FF0-1E90-485E-9451-354D29FF9C06}" type="presParOf" srcId="{176C142D-6811-4F91-8754-66DCBC60E68A}" destId="{B5D64321-5B3A-4F73-8CC4-0C1F17A4DBB7}" srcOrd="7" destOrd="0" presId="urn:microsoft.com/office/officeart/2005/8/layout/orgChart1"/>
-    <dgm:cxn modelId="{2C7AE9E4-D3BE-4522-9097-575184CB33B4}" type="presParOf" srcId="{B5D64321-5B3A-4F73-8CC4-0C1F17A4DBB7}" destId="{70E408FE-01AC-4D97-AD47-5DF58B69EF97}" srcOrd="0" destOrd="0" presId="urn:microsoft.com/office/officeart/2005/8/layout/orgChart1"/>
-    <dgm:cxn modelId="{EF0EC546-8402-4D87-9B70-CE3FB71130CC}" type="presParOf" srcId="{70E408FE-01AC-4D97-AD47-5DF58B69EF97}" destId="{31C10B62-5263-4162-AE38-9AEB54BC1990}" srcOrd="0" destOrd="0" presId="urn:microsoft.com/office/officeart/2005/8/layout/orgChart1"/>
-    <dgm:cxn modelId="{F55796AA-F1D3-48F0-B2E7-96F2E21F777F}" type="presParOf" srcId="{70E408FE-01AC-4D97-AD47-5DF58B69EF97}" destId="{9A810FE8-5E1D-4733-B68B-379A0BCB6807}" srcOrd="1" destOrd="0" presId="urn:microsoft.com/office/officeart/2005/8/layout/orgChart1"/>
-    <dgm:cxn modelId="{219A3B53-BF4E-4F0D-8CF6-BACC5CD30A90}" type="presParOf" srcId="{B5D64321-5B3A-4F73-8CC4-0C1F17A4DBB7}" destId="{3390C97D-2B6D-4F89-AE33-A7BBCB90702E}" srcOrd="1" destOrd="0" presId="urn:microsoft.com/office/officeart/2005/8/layout/orgChart1"/>
-    <dgm:cxn modelId="{D9785346-299B-41ED-9109-CB4D97392F51}" type="presParOf" srcId="{B5D64321-5B3A-4F73-8CC4-0C1F17A4DBB7}" destId="{A6C98D07-6415-4EB0-8779-6D9F097FDA19}" srcOrd="2" destOrd="0" presId="urn:microsoft.com/office/officeart/2005/8/layout/orgChart1"/>
-    <dgm:cxn modelId="{548505D2-FD34-4A3F-BFEA-F71E37D4729D}" type="presParOf" srcId="{8C5DCA31-2906-4E78-98DA-B01163A360F5}" destId="{B80F9666-0700-401F-AF89-2F6244A964CE}" srcOrd="2" destOrd="0" presId="urn:microsoft.com/office/officeart/2005/8/layout/orgChart1"/>
-    <dgm:cxn modelId="{98024512-EFF9-4D55-B1E7-080695B1441F}" type="presParOf" srcId="{C118B3C7-8A9D-404B-9F80-A8EC5E424F17}" destId="{6D1F30CE-47E2-4553-B13A-F7E7749A2473}" srcOrd="2" destOrd="0" presId="urn:microsoft.com/office/officeart/2005/8/layout/orgChart1"/>
-    <dgm:cxn modelId="{824E9F2B-66A0-4758-A1CC-3651367C2675}" type="presParOf" srcId="{C118B3C7-8A9D-404B-9F80-A8EC5E424F17}" destId="{B383F8F5-B75C-42A2-B7E6-1B212B9F30E9}" srcOrd="3" destOrd="0" presId="urn:microsoft.com/office/officeart/2005/8/layout/orgChart1"/>
-    <dgm:cxn modelId="{CD214550-6C1B-4C5A-AD95-0A6E025A0651}" type="presParOf" srcId="{B383F8F5-B75C-42A2-B7E6-1B212B9F30E9}" destId="{B8684EA3-3237-4233-B7E5-EFCD75764546}" srcOrd="0" destOrd="0" presId="urn:microsoft.com/office/officeart/2005/8/layout/orgChart1"/>
-    <dgm:cxn modelId="{073AA5F7-D068-4A4E-92A4-9DD320A4D0A7}" type="presParOf" srcId="{B8684EA3-3237-4233-B7E5-EFCD75764546}" destId="{04A4F9C4-8316-4BFF-BFC3-9F5D787478BC}" srcOrd="0" destOrd="0" presId="urn:microsoft.com/office/officeart/2005/8/layout/orgChart1"/>
-    <dgm:cxn modelId="{C084B0DE-CF34-4FE5-8903-55B01474D26F}" type="presParOf" srcId="{B8684EA3-3237-4233-B7E5-EFCD75764546}" destId="{F0AA56AD-99C4-4F5B-9453-44FC1E3BEA17}" srcOrd="1" destOrd="0" presId="urn:microsoft.com/office/officeart/2005/8/layout/orgChart1"/>
-    <dgm:cxn modelId="{371F4FA6-8ADC-40D2-A887-7D15F6295EF9}" type="presParOf" srcId="{B383F8F5-B75C-42A2-B7E6-1B212B9F30E9}" destId="{B733329F-6596-4FF0-A7C4-ADA6A6B858DB}" srcOrd="1" destOrd="0" presId="urn:microsoft.com/office/officeart/2005/8/layout/orgChart1"/>
-    <dgm:cxn modelId="{AD2DDEBF-E5CD-4C87-9662-FAAE2D5241B3}" type="presParOf" srcId="{B733329F-6596-4FF0-A7C4-ADA6A6B858DB}" destId="{D3FC9A39-156E-4961-9314-BFAC472A662B}" srcOrd="0" destOrd="0" presId="urn:microsoft.com/office/officeart/2005/8/layout/orgChart1"/>
-    <dgm:cxn modelId="{CE4D918F-12B6-475C-A776-FA1DC69EAB55}" type="presParOf" srcId="{B733329F-6596-4FF0-A7C4-ADA6A6B858DB}" destId="{DC673C3F-7F61-4511-9966-7571C8BB72AE}" srcOrd="1" destOrd="0" presId="urn:microsoft.com/office/officeart/2005/8/layout/orgChart1"/>
-    <dgm:cxn modelId="{C7A44ECE-A9DF-4AD8-9058-CE289D270C01}" type="presParOf" srcId="{DC673C3F-7F61-4511-9966-7571C8BB72AE}" destId="{903DC028-DDAA-4081-B103-120AE9360A17}" srcOrd="0" destOrd="0" presId="urn:microsoft.com/office/officeart/2005/8/layout/orgChart1"/>
-    <dgm:cxn modelId="{0DF6913D-E76C-400A-8ECA-8B14DD3F247A}" type="presParOf" srcId="{903DC028-DDAA-4081-B103-120AE9360A17}" destId="{8B292133-09EA-4901-BB6A-9A53CE21A4B1}" srcOrd="0" destOrd="0" presId="urn:microsoft.com/office/officeart/2005/8/layout/orgChart1"/>
-    <dgm:cxn modelId="{B484C136-8AD9-4CA5-93D1-A72DAA25C8AB}" type="presParOf" srcId="{903DC028-DDAA-4081-B103-120AE9360A17}" destId="{688939F5-316A-4469-B41C-C96AFFF9FFDF}" srcOrd="1" destOrd="0" presId="urn:microsoft.com/office/officeart/2005/8/layout/orgChart1"/>
-    <dgm:cxn modelId="{4E0CA4FB-2393-4CAC-BB7F-95EEFC1C67A1}" type="presParOf" srcId="{DC673C3F-7F61-4511-9966-7571C8BB72AE}" destId="{10892874-9A51-4217-9250-D9E11B80A0D7}" srcOrd="1" destOrd="0" presId="urn:microsoft.com/office/officeart/2005/8/layout/orgChart1"/>
-    <dgm:cxn modelId="{889668A5-4FFC-4997-81F2-2040FFF353F6}" type="presParOf" srcId="{DC673C3F-7F61-4511-9966-7571C8BB72AE}" destId="{1C24F405-7EE1-4C61-851B-57000E22A52F}" srcOrd="2" destOrd="0" presId="urn:microsoft.com/office/officeart/2005/8/layout/orgChart1"/>
-    <dgm:cxn modelId="{1C8A5B75-FF72-47CF-8EF6-28877AF817C3}" type="presParOf" srcId="{B733329F-6596-4FF0-A7C4-ADA6A6B858DB}" destId="{5802F035-EA88-48E6-8CBA-B8C81730DF78}" srcOrd="2" destOrd="0" presId="urn:microsoft.com/office/officeart/2005/8/layout/orgChart1"/>
-    <dgm:cxn modelId="{343A0E8B-AF4E-485C-8FB3-DA35EB25A409}" type="presParOf" srcId="{B733329F-6596-4FF0-A7C4-ADA6A6B858DB}" destId="{3A1E0337-4191-4F2B-967F-5F0EFDBE1EFE}" srcOrd="3" destOrd="0" presId="urn:microsoft.com/office/officeart/2005/8/layout/orgChart1"/>
-    <dgm:cxn modelId="{B4E9DDAC-2693-44D4-BF63-7388750DB9E4}" type="presParOf" srcId="{3A1E0337-4191-4F2B-967F-5F0EFDBE1EFE}" destId="{19D98F48-A48B-4964-A352-6A75604ABC09}" srcOrd="0" destOrd="0" presId="urn:microsoft.com/office/officeart/2005/8/layout/orgChart1"/>
-    <dgm:cxn modelId="{1B2C72E1-C4B1-4EC8-B520-C4BA348E138D}" type="presParOf" srcId="{19D98F48-A48B-4964-A352-6A75604ABC09}" destId="{59C713BA-AC32-492F-91DB-A5976BA248AC}" srcOrd="0" destOrd="0" presId="urn:microsoft.com/office/officeart/2005/8/layout/orgChart1"/>
-    <dgm:cxn modelId="{91940FF7-07E0-4F1A-9ECE-0216D7B436D8}" type="presParOf" srcId="{19D98F48-A48B-4964-A352-6A75604ABC09}" destId="{7A26CA3C-CF2A-485F-AD6A-2BBB9E852B69}" srcOrd="1" destOrd="0" presId="urn:microsoft.com/office/officeart/2005/8/layout/orgChart1"/>
-    <dgm:cxn modelId="{B97A6DFD-4926-43BE-BF44-B766D225CC35}" type="presParOf" srcId="{3A1E0337-4191-4F2B-967F-5F0EFDBE1EFE}" destId="{DFF67C59-6865-4BB6-8430-C2AADB6EFBC6}" srcOrd="1" destOrd="0" presId="urn:microsoft.com/office/officeart/2005/8/layout/orgChart1"/>
-    <dgm:cxn modelId="{D6185623-C383-4943-A4B8-338ECD28672F}" type="presParOf" srcId="{3A1E0337-4191-4F2B-967F-5F0EFDBE1EFE}" destId="{600192A7-35E9-4091-AF39-EF69B6A51DF4}" srcOrd="2" destOrd="0" presId="urn:microsoft.com/office/officeart/2005/8/layout/orgChart1"/>
-    <dgm:cxn modelId="{30F30D95-07E3-4CBF-BB3A-91A41847A865}" type="presParOf" srcId="{B733329F-6596-4FF0-A7C4-ADA6A6B858DB}" destId="{DCE10EFC-DC65-40B7-BB27-D384F851962F}" srcOrd="4" destOrd="0" presId="urn:microsoft.com/office/officeart/2005/8/layout/orgChart1"/>
-    <dgm:cxn modelId="{432E7493-923F-4093-B648-81BCF0D267DE}" type="presParOf" srcId="{B733329F-6596-4FF0-A7C4-ADA6A6B858DB}" destId="{AFF78B5C-4FA6-4E8B-9B44-AA16D1293B9F}" srcOrd="5" destOrd="0" presId="urn:microsoft.com/office/officeart/2005/8/layout/orgChart1"/>
-    <dgm:cxn modelId="{CAC0E806-9896-45BB-B7F2-A751DCC022D2}" type="presParOf" srcId="{AFF78B5C-4FA6-4E8B-9B44-AA16D1293B9F}" destId="{87B0A9CD-9E7B-4105-BA16-EEA27A6B0F84}" srcOrd="0" destOrd="0" presId="urn:microsoft.com/office/officeart/2005/8/layout/orgChart1"/>
-    <dgm:cxn modelId="{DCE9A1F8-7DD6-45EE-98BC-E6DDDC318C3C}" type="presParOf" srcId="{87B0A9CD-9E7B-4105-BA16-EEA27A6B0F84}" destId="{111997EB-A906-4608-8C55-C1E8C2A2BE6F}" srcOrd="0" destOrd="0" presId="urn:microsoft.com/office/officeart/2005/8/layout/orgChart1"/>
-    <dgm:cxn modelId="{1D46F0B1-31D0-4FC7-A49E-10B98282210F}" type="presParOf" srcId="{87B0A9CD-9E7B-4105-BA16-EEA27A6B0F84}" destId="{381D15AC-01B1-4301-B5AD-FFA8AD066313}" srcOrd="1" destOrd="0" presId="urn:microsoft.com/office/officeart/2005/8/layout/orgChart1"/>
-    <dgm:cxn modelId="{5A61E3CA-3C25-4EDD-B96A-B53AE8D7EA39}" type="presParOf" srcId="{AFF78B5C-4FA6-4E8B-9B44-AA16D1293B9F}" destId="{6DE18AAB-333B-4ADA-9852-B7A16F657B84}" srcOrd="1" destOrd="0" presId="urn:microsoft.com/office/officeart/2005/8/layout/orgChart1"/>
-    <dgm:cxn modelId="{C32D2C92-1626-43A8-AAB3-7A6839179DDF}" type="presParOf" srcId="{AFF78B5C-4FA6-4E8B-9B44-AA16D1293B9F}" destId="{3CB29D1C-732A-4401-B524-D924250EAA28}" srcOrd="2" destOrd="0" presId="urn:microsoft.com/office/officeart/2005/8/layout/orgChart1"/>
-    <dgm:cxn modelId="{D9387FD1-052F-45F2-9172-7391052C29F5}" type="presParOf" srcId="{B383F8F5-B75C-42A2-B7E6-1B212B9F30E9}" destId="{D2B4DAA5-0A4E-49E6-9C5B-52C90B5B44B4}" srcOrd="2" destOrd="0" presId="urn:microsoft.com/office/officeart/2005/8/layout/orgChart1"/>
-    <dgm:cxn modelId="{E07512FD-A38B-4879-90BA-0A1F8E310E39}" type="presParOf" srcId="{C118B3C7-8A9D-404B-9F80-A8EC5E424F17}" destId="{5BB55C4F-7347-4250-84FC-B2EC5ABB3024}" srcOrd="4" destOrd="0" presId="urn:microsoft.com/office/officeart/2005/8/layout/orgChart1"/>
-    <dgm:cxn modelId="{E45E9B36-324A-4B18-91EE-2297ED088860}" type="presParOf" srcId="{C118B3C7-8A9D-404B-9F80-A8EC5E424F17}" destId="{43B53E64-957F-4C5E-9322-41D61E7A43AA}" srcOrd="5" destOrd="0" presId="urn:microsoft.com/office/officeart/2005/8/layout/orgChart1"/>
-    <dgm:cxn modelId="{4295F502-50BB-4C39-9707-32FAF9134D3E}" type="presParOf" srcId="{43B53E64-957F-4C5E-9322-41D61E7A43AA}" destId="{E20F9895-782F-44D5-A217-5A9F43692A0F}" srcOrd="0" destOrd="0" presId="urn:microsoft.com/office/officeart/2005/8/layout/orgChart1"/>
-    <dgm:cxn modelId="{76B336AF-CBB2-4DF9-A9B4-262BEE4131FD}" type="presParOf" srcId="{E20F9895-782F-44D5-A217-5A9F43692A0F}" destId="{48DBA85B-D99A-4E7D-B356-8C82F6187113}" srcOrd="0" destOrd="0" presId="urn:microsoft.com/office/officeart/2005/8/layout/orgChart1"/>
-    <dgm:cxn modelId="{B5304412-C697-4092-9B4A-3C8D7988BAA3}" type="presParOf" srcId="{E20F9895-782F-44D5-A217-5A9F43692A0F}" destId="{1A030A2B-5578-445A-B5F1-1D52C20427FA}" srcOrd="1" destOrd="0" presId="urn:microsoft.com/office/officeart/2005/8/layout/orgChart1"/>
-    <dgm:cxn modelId="{1048990C-5980-44D6-9EA1-97724C163073}" type="presParOf" srcId="{43B53E64-957F-4C5E-9322-41D61E7A43AA}" destId="{CDC4F717-C528-44BC-9DBC-FE9F0BAAD8A1}" srcOrd="1" destOrd="0" presId="urn:microsoft.com/office/officeart/2005/8/layout/orgChart1"/>
-    <dgm:cxn modelId="{414FAB2A-BE63-45B1-8FF2-F7AB7E3A8AD7}" type="presParOf" srcId="{43B53E64-957F-4C5E-9322-41D61E7A43AA}" destId="{9B4EFB3D-E2BB-4892-8FFE-D57148A43832}" srcOrd="2" destOrd="0" presId="urn:microsoft.com/office/officeart/2005/8/layout/orgChart1"/>
-    <dgm:cxn modelId="{3B46CEF4-FA57-42C4-9A5E-DBD9608CB9A3}" type="presParOf" srcId="{C118B3C7-8A9D-404B-9F80-A8EC5E424F17}" destId="{044AEC24-B74A-4214-A638-2F99C8AC6602}" srcOrd="6" destOrd="0" presId="urn:microsoft.com/office/officeart/2005/8/layout/orgChart1"/>
-    <dgm:cxn modelId="{0CBACD53-E008-4520-B166-D861566F87B2}" type="presParOf" srcId="{C118B3C7-8A9D-404B-9F80-A8EC5E424F17}" destId="{880818F9-8FB0-4CC9-940F-1E3FD2E85915}" srcOrd="7" destOrd="0" presId="urn:microsoft.com/office/officeart/2005/8/layout/orgChart1"/>
-    <dgm:cxn modelId="{606FAD19-7A27-442B-982A-8D7CF4A0A9A5}" type="presParOf" srcId="{880818F9-8FB0-4CC9-940F-1E3FD2E85915}" destId="{638CA9CE-BEC7-4A0D-858A-57D3EC598423}" srcOrd="0" destOrd="0" presId="urn:microsoft.com/office/officeart/2005/8/layout/orgChart1"/>
-    <dgm:cxn modelId="{60C4B261-9FFE-4FB1-8310-42A7C9B8D734}" type="presParOf" srcId="{638CA9CE-BEC7-4A0D-858A-57D3EC598423}" destId="{E811083D-277A-482F-809F-218ECC5E9F89}" srcOrd="0" destOrd="0" presId="urn:microsoft.com/office/officeart/2005/8/layout/orgChart1"/>
-    <dgm:cxn modelId="{6E11846E-30BF-4833-BE80-67FAC226C863}" type="presParOf" srcId="{638CA9CE-BEC7-4A0D-858A-57D3EC598423}" destId="{04F9C37F-270D-4C32-B50C-27BE0986D655}" srcOrd="1" destOrd="0" presId="urn:microsoft.com/office/officeart/2005/8/layout/orgChart1"/>
-    <dgm:cxn modelId="{1CED2A45-CB5C-4DA7-91B6-B431C7EFB9F4}" type="presParOf" srcId="{880818F9-8FB0-4CC9-940F-1E3FD2E85915}" destId="{D4FBC058-2779-40E2-A707-3F4AE39308BC}" srcOrd="1" destOrd="0" presId="urn:microsoft.com/office/officeart/2005/8/layout/orgChart1"/>
-    <dgm:cxn modelId="{51FFE2EE-D898-483D-9AAF-C8345F2D3041}" type="presParOf" srcId="{880818F9-8FB0-4CC9-940F-1E3FD2E85915}" destId="{31236A0C-F646-45A6-BCFE-5A4FD55AB194}" srcOrd="2" destOrd="0" presId="urn:microsoft.com/office/officeart/2005/8/layout/orgChart1"/>
-    <dgm:cxn modelId="{C68C8864-A2F5-4532-9FB5-CA333402D299}" type="presParOf" srcId="{C118B3C7-8A9D-404B-9F80-A8EC5E424F17}" destId="{1A0DF4E9-CEFF-4646-95A7-3D3954391370}" srcOrd="8" destOrd="0" presId="urn:microsoft.com/office/officeart/2005/8/layout/orgChart1"/>
-    <dgm:cxn modelId="{A96663B4-F0F0-4826-AEBB-82F6E391F3CD}" type="presParOf" srcId="{C118B3C7-8A9D-404B-9F80-A8EC5E424F17}" destId="{D9C91752-FE89-4E35-8E7B-F1376B195B97}" srcOrd="9" destOrd="0" presId="urn:microsoft.com/office/officeart/2005/8/layout/orgChart1"/>
-    <dgm:cxn modelId="{A55515B0-DD32-49C6-BB54-98F9B9DB555A}" type="presParOf" srcId="{D9C91752-FE89-4E35-8E7B-F1376B195B97}" destId="{2CB881E5-A0B2-4493-B534-2E011FA4F45A}" srcOrd="0" destOrd="0" presId="urn:microsoft.com/office/officeart/2005/8/layout/orgChart1"/>
-    <dgm:cxn modelId="{DDCE0DB9-7355-4F64-8B5A-1772151E0E83}" type="presParOf" srcId="{2CB881E5-A0B2-4493-B534-2E011FA4F45A}" destId="{F341AB85-8076-4AAD-85FD-74DD7AD15C3B}" srcOrd="0" destOrd="0" presId="urn:microsoft.com/office/officeart/2005/8/layout/orgChart1"/>
-    <dgm:cxn modelId="{E67E1994-A860-48D5-89EC-E41809C97DAF}" type="presParOf" srcId="{2CB881E5-A0B2-4493-B534-2E011FA4F45A}" destId="{2711B355-6C39-4B70-8803-FB961691FD01}" srcOrd="1" destOrd="0" presId="urn:microsoft.com/office/officeart/2005/8/layout/orgChart1"/>
-    <dgm:cxn modelId="{EE73E32E-98F0-45BA-9C34-BB4FE8D67BCE}" type="presParOf" srcId="{D9C91752-FE89-4E35-8E7B-F1376B195B97}" destId="{EB29F6CD-8685-4FD2-861B-3775FC3A21B3}" srcOrd="1" destOrd="0" presId="urn:microsoft.com/office/officeart/2005/8/layout/orgChart1"/>
-    <dgm:cxn modelId="{A28D51F2-CFCF-45EF-AC54-980D30469D44}" type="presParOf" srcId="{D9C91752-FE89-4E35-8E7B-F1376B195B97}" destId="{178E95CC-F79B-422C-8BFA-BB7A721CDC1D}" srcOrd="2" destOrd="0" presId="urn:microsoft.com/office/officeart/2005/8/layout/orgChart1"/>
-    <dgm:cxn modelId="{F48415C3-748E-416C-9F93-8D58853ED27B}" type="presParOf" srcId="{8698235F-EF2D-4AE5-A79F-D27D74DA3C02}" destId="{31494758-0810-4943-A1D9-3B044C346DF9}" srcOrd="2" destOrd="0" presId="urn:microsoft.com/office/officeart/2005/8/layout/orgChart1"/>
-    <dgm:cxn modelId="{CF26DC28-37C4-47AF-820B-20F78B2C1FDE}" type="presParOf" srcId="{265F456F-C67D-47A3-BD42-2010C4E5B46E}" destId="{220BFA54-A4F8-4A44-B5AD-1EA06E380D23}" srcOrd="2" destOrd="0" presId="urn:microsoft.com/office/officeart/2005/8/layout/orgChart1"/>
-    <dgm:cxn modelId="{59AD629B-2880-4E55-B949-3DCF56466EDA}" type="presParOf" srcId="{265F456F-C67D-47A3-BD42-2010C4E5B46E}" destId="{9BB91E0C-E41D-4FA5-BC6D-F47406CC471E}" srcOrd="3" destOrd="0" presId="urn:microsoft.com/office/officeart/2005/8/layout/orgChart1"/>
-    <dgm:cxn modelId="{9557D8DD-0723-4434-A243-D84CBCE61E52}" type="presParOf" srcId="{9BB91E0C-E41D-4FA5-BC6D-F47406CC471E}" destId="{1D4AFCDC-A498-4CA7-9155-6332469BB176}" srcOrd="0" destOrd="0" presId="urn:microsoft.com/office/officeart/2005/8/layout/orgChart1"/>
-    <dgm:cxn modelId="{635D5964-95A3-4802-99AB-9F25F3CF31E1}" type="presParOf" srcId="{1D4AFCDC-A498-4CA7-9155-6332469BB176}" destId="{5CC465CD-ED98-4E64-9FC3-4E8695D09CDE}" srcOrd="0" destOrd="0" presId="urn:microsoft.com/office/officeart/2005/8/layout/orgChart1"/>
-    <dgm:cxn modelId="{C65AF779-F151-4722-B7BD-0E3930EC5228}" type="presParOf" srcId="{1D4AFCDC-A498-4CA7-9155-6332469BB176}" destId="{3B783C55-A32B-4461-BACF-012AC6796542}" srcOrd="1" destOrd="0" presId="urn:microsoft.com/office/officeart/2005/8/layout/orgChart1"/>
-    <dgm:cxn modelId="{98E5A013-F8F9-4836-80EC-7B3AEBBF422E}" type="presParOf" srcId="{9BB91E0C-E41D-4FA5-BC6D-F47406CC471E}" destId="{FEBB3014-70DC-47F6-90CA-8784EB17EB15}" srcOrd="1" destOrd="0" presId="urn:microsoft.com/office/officeart/2005/8/layout/orgChart1"/>
-    <dgm:cxn modelId="{238F6EC3-CF27-4CA7-AE26-C13D1B0CD6E9}" type="presParOf" srcId="{FEBB3014-70DC-47F6-90CA-8784EB17EB15}" destId="{C74004E5-8814-48E9-A31A-3E7600B357F4}" srcOrd="0" destOrd="0" presId="urn:microsoft.com/office/officeart/2005/8/layout/orgChart1"/>
-    <dgm:cxn modelId="{4052E041-7F64-4BA7-BF93-949528BECFDC}" type="presParOf" srcId="{FEBB3014-70DC-47F6-90CA-8784EB17EB15}" destId="{7E4F8BB4-61DE-4433-9D9D-68E83A8A4CA1}" srcOrd="1" destOrd="0" presId="urn:microsoft.com/office/officeart/2005/8/layout/orgChart1"/>
-    <dgm:cxn modelId="{B6B87124-A51C-4DB1-B206-511D0BED945E}" type="presParOf" srcId="{7E4F8BB4-61DE-4433-9D9D-68E83A8A4CA1}" destId="{A8390DEE-7AE1-428C-84CD-84AF069C53A9}" srcOrd="0" destOrd="0" presId="urn:microsoft.com/office/officeart/2005/8/layout/orgChart1"/>
-    <dgm:cxn modelId="{EF553B51-4BB5-46CF-A5C1-4EEFA301A5E6}" type="presParOf" srcId="{A8390DEE-7AE1-428C-84CD-84AF069C53A9}" destId="{8430D49C-4D80-4E9B-90A9-92EDE6AEAB90}" srcOrd="0" destOrd="0" presId="urn:microsoft.com/office/officeart/2005/8/layout/orgChart1"/>
-    <dgm:cxn modelId="{B1340497-D1A5-442A-B6DD-77BA8D8DECE4}" type="presParOf" srcId="{A8390DEE-7AE1-428C-84CD-84AF069C53A9}" destId="{C4281635-ADF5-4CF3-B7C6-A5CC7B542550}" srcOrd="1" destOrd="0" presId="urn:microsoft.com/office/officeart/2005/8/layout/orgChart1"/>
-    <dgm:cxn modelId="{4AA9C4AF-C300-4DD7-A34E-89258AB62BD3}" type="presParOf" srcId="{7E4F8BB4-61DE-4433-9D9D-68E83A8A4CA1}" destId="{FF1AAC26-63F2-42EE-8EEF-2DF576622ADF}" srcOrd="1" destOrd="0" presId="urn:microsoft.com/office/officeart/2005/8/layout/orgChart1"/>
-    <dgm:cxn modelId="{0B3BC3D5-D60C-4D56-B9BC-E5AF458D0E1D}" type="presParOf" srcId="{7E4F8BB4-61DE-4433-9D9D-68E83A8A4CA1}" destId="{554A392E-73F4-4918-9718-58C37DF9119D}" srcOrd="2" destOrd="0" presId="urn:microsoft.com/office/officeart/2005/8/layout/orgChart1"/>
-    <dgm:cxn modelId="{6EAF7795-5A1B-40DA-95E4-EFE3A2B64D2D}" type="presParOf" srcId="{FEBB3014-70DC-47F6-90CA-8784EB17EB15}" destId="{318F2E1B-2875-4710-BA87-C6EC8CB7E614}" srcOrd="2" destOrd="0" presId="urn:microsoft.com/office/officeart/2005/8/layout/orgChart1"/>
-    <dgm:cxn modelId="{CFC63F0B-C188-4B0C-B5BF-EE540C5CF364}" type="presParOf" srcId="{FEBB3014-70DC-47F6-90CA-8784EB17EB15}" destId="{03EE27C5-7491-4BBA-B0E4-833135E2B666}" srcOrd="3" destOrd="0" presId="urn:microsoft.com/office/officeart/2005/8/layout/orgChart1"/>
-    <dgm:cxn modelId="{B40CF10E-A4EC-4075-AA30-05E948D96669}" type="presParOf" srcId="{03EE27C5-7491-4BBA-B0E4-833135E2B666}" destId="{CB1D489D-DD5B-4AB5-9421-EE1F51D03389}" srcOrd="0" destOrd="0" presId="urn:microsoft.com/office/officeart/2005/8/layout/orgChart1"/>
-    <dgm:cxn modelId="{A6D99345-1E74-4252-AC75-9969F92CF07D}" type="presParOf" srcId="{CB1D489D-DD5B-4AB5-9421-EE1F51D03389}" destId="{4B7A8AC0-084D-4A35-BB1E-5325E922956F}" srcOrd="0" destOrd="0" presId="urn:microsoft.com/office/officeart/2005/8/layout/orgChart1"/>
-    <dgm:cxn modelId="{9E8E40E1-4A03-4A47-8D11-115FA6D37195}" type="presParOf" srcId="{CB1D489D-DD5B-4AB5-9421-EE1F51D03389}" destId="{3AA163E4-7D22-46FD-8EC4-A62972152F57}" srcOrd="1" destOrd="0" presId="urn:microsoft.com/office/officeart/2005/8/layout/orgChart1"/>
-    <dgm:cxn modelId="{8A17C2F5-F205-426F-A705-5CCBB2060E6A}" type="presParOf" srcId="{03EE27C5-7491-4BBA-B0E4-833135E2B666}" destId="{51EF8670-FD23-428C-8810-F2FE4FB1E5EA}" srcOrd="1" destOrd="0" presId="urn:microsoft.com/office/officeart/2005/8/layout/orgChart1"/>
-    <dgm:cxn modelId="{6977449E-C5BD-4433-9970-4CD74A96CE83}" type="presParOf" srcId="{03EE27C5-7491-4BBA-B0E4-833135E2B666}" destId="{296199DF-6EFC-4E0D-A2DA-2446386BCC95}" srcOrd="2" destOrd="0" presId="urn:microsoft.com/office/officeart/2005/8/layout/orgChart1"/>
-    <dgm:cxn modelId="{45C35D7E-B22D-4946-9050-FB4A8BA8D3AD}" type="presParOf" srcId="{FEBB3014-70DC-47F6-90CA-8784EB17EB15}" destId="{629CEF7E-A5BD-4CF5-B41C-747B00F842E7}" srcOrd="4" destOrd="0" presId="urn:microsoft.com/office/officeart/2005/8/layout/orgChart1"/>
-    <dgm:cxn modelId="{C8C607E5-50BF-4B6F-B049-CBCD37DA4F8F}" type="presParOf" srcId="{FEBB3014-70DC-47F6-90CA-8784EB17EB15}" destId="{631AA970-66CE-4007-9260-841E955E678C}" srcOrd="5" destOrd="0" presId="urn:microsoft.com/office/officeart/2005/8/layout/orgChart1"/>
-    <dgm:cxn modelId="{0F80B318-389C-4171-B5A6-5E996A7A1B3D}" type="presParOf" srcId="{631AA970-66CE-4007-9260-841E955E678C}" destId="{1A0C3AD7-358D-4872-A4B3-131E73E4D811}" srcOrd="0" destOrd="0" presId="urn:microsoft.com/office/officeart/2005/8/layout/orgChart1"/>
-    <dgm:cxn modelId="{1660312C-B874-4C0B-8370-D07C8167B83E}" type="presParOf" srcId="{1A0C3AD7-358D-4872-A4B3-131E73E4D811}" destId="{73C5FE92-AEC9-433B-848A-200EA7DF3643}" srcOrd="0" destOrd="0" presId="urn:microsoft.com/office/officeart/2005/8/layout/orgChart1"/>
-    <dgm:cxn modelId="{154F0979-44F0-40C3-AC65-03C20700928F}" type="presParOf" srcId="{1A0C3AD7-358D-4872-A4B3-131E73E4D811}" destId="{5D5E1896-599E-4E19-8A12-33A944D8B6B7}" srcOrd="1" destOrd="0" presId="urn:microsoft.com/office/officeart/2005/8/layout/orgChart1"/>
-    <dgm:cxn modelId="{25C2C4B9-A7C8-4328-A2F4-2F93326BC250}" type="presParOf" srcId="{631AA970-66CE-4007-9260-841E955E678C}" destId="{B1D61872-2767-485E-9EA5-6D06233F842D}" srcOrd="1" destOrd="0" presId="urn:microsoft.com/office/officeart/2005/8/layout/orgChart1"/>
-    <dgm:cxn modelId="{4F7925C6-515A-4C16-B8C6-60EC568D71B9}" type="presParOf" srcId="{631AA970-66CE-4007-9260-841E955E678C}" destId="{3EF9562F-3E9A-442D-9BAD-5DAC41351A3F}" srcOrd="2" destOrd="0" presId="urn:microsoft.com/office/officeart/2005/8/layout/orgChart1"/>
-    <dgm:cxn modelId="{094DE73C-7412-4C8B-A124-1B063522CBE6}" type="presParOf" srcId="{FEBB3014-70DC-47F6-90CA-8784EB17EB15}" destId="{9B142728-F695-4EE6-B5A2-AA3DBC8CC35E}" srcOrd="6" destOrd="0" presId="urn:microsoft.com/office/officeart/2005/8/layout/orgChart1"/>
-    <dgm:cxn modelId="{B288921F-46B8-4EEB-8429-124010626B18}" type="presParOf" srcId="{FEBB3014-70DC-47F6-90CA-8784EB17EB15}" destId="{B4FD8AB8-90E2-41E5-9704-80EBAD110ED2}" srcOrd="7" destOrd="0" presId="urn:microsoft.com/office/officeart/2005/8/layout/orgChart1"/>
-    <dgm:cxn modelId="{CF9E20CE-6C0D-445C-B919-FF7D4ACE2BB5}" type="presParOf" srcId="{B4FD8AB8-90E2-41E5-9704-80EBAD110ED2}" destId="{94932336-8653-4B41-98DD-A477421F2EFD}" srcOrd="0" destOrd="0" presId="urn:microsoft.com/office/officeart/2005/8/layout/orgChart1"/>
-    <dgm:cxn modelId="{3D50E4A2-E607-4726-8492-1993D64019B6}" type="presParOf" srcId="{94932336-8653-4B41-98DD-A477421F2EFD}" destId="{9F3F4312-9ED9-421F-B4DB-C5AE101796FF}" srcOrd="0" destOrd="0" presId="urn:microsoft.com/office/officeart/2005/8/layout/orgChart1"/>
-    <dgm:cxn modelId="{761F30B3-E5EE-42E4-A7C3-ABE74E88036F}" type="presParOf" srcId="{94932336-8653-4B41-98DD-A477421F2EFD}" destId="{F3993B1B-8D05-4B26-B204-20DD924F2D25}" srcOrd="1" destOrd="0" presId="urn:microsoft.com/office/officeart/2005/8/layout/orgChart1"/>
-    <dgm:cxn modelId="{4D1610D2-F4C1-41FA-B1C4-38674AFA1067}" type="presParOf" srcId="{B4FD8AB8-90E2-41E5-9704-80EBAD110ED2}" destId="{7DEA72BD-E0E8-4F08-A531-88B7FF41C1D0}" srcOrd="1" destOrd="0" presId="urn:microsoft.com/office/officeart/2005/8/layout/orgChart1"/>
-    <dgm:cxn modelId="{6A9E3D7E-F32A-4568-9715-AB7A8004B6C4}" type="presParOf" srcId="{B4FD8AB8-90E2-41E5-9704-80EBAD110ED2}" destId="{EA5E040F-B5A5-4AE1-A499-E5E8B3781A49}" srcOrd="2" destOrd="0" presId="urn:microsoft.com/office/officeart/2005/8/layout/orgChart1"/>
-    <dgm:cxn modelId="{539B9732-880A-4FCE-B3CA-3B96A52DE692}" type="presParOf" srcId="{9BB91E0C-E41D-4FA5-BC6D-F47406CC471E}" destId="{8B2A1222-6B24-4770-BD0E-F8898A1E778A}" srcOrd="2" destOrd="0" presId="urn:microsoft.com/office/officeart/2005/8/layout/orgChart1"/>
-    <dgm:cxn modelId="{D63D657C-ABBF-49EB-B114-E295DFBFE762}" type="presParOf" srcId="{265F456F-C67D-47A3-BD42-2010C4E5B46E}" destId="{112CD1DB-7736-4571-8000-8E024494F031}" srcOrd="4" destOrd="0" presId="urn:microsoft.com/office/officeart/2005/8/layout/orgChart1"/>
-    <dgm:cxn modelId="{7B0D3B1A-0019-47F4-81FB-B86E9F84940E}" type="presParOf" srcId="{265F456F-C67D-47A3-BD42-2010C4E5B46E}" destId="{CA355B94-BF5E-4E16-85C6-04F293FDB4BF}" srcOrd="5" destOrd="0" presId="urn:microsoft.com/office/officeart/2005/8/layout/orgChart1"/>
-    <dgm:cxn modelId="{FDCE873A-E26B-447E-9AFD-138DBAEF3ABF}" type="presParOf" srcId="{CA355B94-BF5E-4E16-85C6-04F293FDB4BF}" destId="{58079A1D-90D8-4935-8FFF-1B475C317D8B}" srcOrd="0" destOrd="0" presId="urn:microsoft.com/office/officeart/2005/8/layout/orgChart1"/>
-    <dgm:cxn modelId="{2DD6392F-4F59-4786-B7AD-A4DD8FF2A297}" type="presParOf" srcId="{58079A1D-90D8-4935-8FFF-1B475C317D8B}" destId="{2AB03590-983A-4BAB-8F1C-AD7F0BF0D82F}" srcOrd="0" destOrd="0" presId="urn:microsoft.com/office/officeart/2005/8/layout/orgChart1"/>
-    <dgm:cxn modelId="{B9D9E1F7-1033-4628-B3F3-D18352CEAA63}" type="presParOf" srcId="{58079A1D-90D8-4935-8FFF-1B475C317D8B}" destId="{1B4DD07C-BFE3-4DF5-AF9D-2598D8D5BD30}" srcOrd="1" destOrd="0" presId="urn:microsoft.com/office/officeart/2005/8/layout/orgChart1"/>
-    <dgm:cxn modelId="{26E208AE-9DFC-4A1B-A26A-8CD1CB308584}" type="presParOf" srcId="{CA355B94-BF5E-4E16-85C6-04F293FDB4BF}" destId="{B0C86E8E-3558-4BFD-963D-2ACCE50531C5}" srcOrd="1" destOrd="0" presId="urn:microsoft.com/office/officeart/2005/8/layout/orgChart1"/>
-    <dgm:cxn modelId="{9975F8B7-9233-4BFC-BE9A-9EFCC5BE4909}" type="presParOf" srcId="{B0C86E8E-3558-4BFD-963D-2ACCE50531C5}" destId="{486FC1E1-A535-4C1F-A508-C230931D8015}" srcOrd="0" destOrd="0" presId="urn:microsoft.com/office/officeart/2005/8/layout/orgChart1"/>
-    <dgm:cxn modelId="{C8936F22-CB53-4137-BCC1-297CFF11EEE2}" type="presParOf" srcId="{B0C86E8E-3558-4BFD-963D-2ACCE50531C5}" destId="{229A5F83-2865-4EBC-9601-5027A9363271}" srcOrd="1" destOrd="0" presId="urn:microsoft.com/office/officeart/2005/8/layout/orgChart1"/>
-    <dgm:cxn modelId="{7CF5C156-1EBA-4070-ABED-DD1B3D270EAA}" type="presParOf" srcId="{229A5F83-2865-4EBC-9601-5027A9363271}" destId="{9E3B6E67-234E-4BBC-BC0A-654ABDD8F879}" srcOrd="0" destOrd="0" presId="urn:microsoft.com/office/officeart/2005/8/layout/orgChart1"/>
-    <dgm:cxn modelId="{3EBCF354-1E7E-49FD-9964-153FC8E56C36}" type="presParOf" srcId="{9E3B6E67-234E-4BBC-BC0A-654ABDD8F879}" destId="{937A84F0-2BEB-41A9-B552-235FEB4052B4}" srcOrd="0" destOrd="0" presId="urn:microsoft.com/office/officeart/2005/8/layout/orgChart1"/>
-    <dgm:cxn modelId="{64603FDB-5E0F-49DB-83A1-919B1E0CA187}" type="presParOf" srcId="{9E3B6E67-234E-4BBC-BC0A-654ABDD8F879}" destId="{61E3A9E7-C048-49D7-A091-954CD01E5D4A}" srcOrd="1" destOrd="0" presId="urn:microsoft.com/office/officeart/2005/8/layout/orgChart1"/>
-    <dgm:cxn modelId="{AED0AA97-63A2-4074-9E03-F07CA32C1CC3}" type="presParOf" srcId="{229A5F83-2865-4EBC-9601-5027A9363271}" destId="{779B1034-4351-4B7E-ABD3-B2F5DD9ABB13}" srcOrd="1" destOrd="0" presId="urn:microsoft.com/office/officeart/2005/8/layout/orgChart1"/>
-    <dgm:cxn modelId="{924C84E2-CCC9-4819-8550-2AABD7E682B3}" type="presParOf" srcId="{229A5F83-2865-4EBC-9601-5027A9363271}" destId="{3988A6C8-73DF-4123-8387-BF5D841A90D5}" srcOrd="2" destOrd="0" presId="urn:microsoft.com/office/officeart/2005/8/layout/orgChart1"/>
-    <dgm:cxn modelId="{C76AA1EA-97B2-4449-ABA3-3D7DC4911C1B}" type="presParOf" srcId="{B0C86E8E-3558-4BFD-963D-2ACCE50531C5}" destId="{990B3F4E-412E-4BA2-B747-4DC8D6E7B7A2}" srcOrd="2" destOrd="0" presId="urn:microsoft.com/office/officeart/2005/8/layout/orgChart1"/>
-    <dgm:cxn modelId="{3524EBDB-60B1-4CBF-8902-11BC85EFA76E}" type="presParOf" srcId="{B0C86E8E-3558-4BFD-963D-2ACCE50531C5}" destId="{2A280BD3-D634-4E58-9F84-D637E5BB3E1F}" srcOrd="3" destOrd="0" presId="urn:microsoft.com/office/officeart/2005/8/layout/orgChart1"/>
-    <dgm:cxn modelId="{F410F28B-1A64-4F33-B656-C683DB3586F4}" type="presParOf" srcId="{2A280BD3-D634-4E58-9F84-D637E5BB3E1F}" destId="{A485C955-E640-42D3-8C17-0DD499243210}" srcOrd="0" destOrd="0" presId="urn:microsoft.com/office/officeart/2005/8/layout/orgChart1"/>
-    <dgm:cxn modelId="{C00B4420-BDF9-4972-9B37-5C467638D0EA}" type="presParOf" srcId="{A485C955-E640-42D3-8C17-0DD499243210}" destId="{58D8D487-8039-4E62-ADBD-9FCEA1362BE0}" srcOrd="0" destOrd="0" presId="urn:microsoft.com/office/officeart/2005/8/layout/orgChart1"/>
-    <dgm:cxn modelId="{6ED5D27F-F5DC-480F-A822-ECF33BC0C63E}" type="presParOf" srcId="{A485C955-E640-42D3-8C17-0DD499243210}" destId="{870E309A-4491-4D38-AFDD-ACEFCEE22BF6}" srcOrd="1" destOrd="0" presId="urn:microsoft.com/office/officeart/2005/8/layout/orgChart1"/>
-    <dgm:cxn modelId="{E7663E5B-5F30-4E9D-A629-F5BBC36278F7}" type="presParOf" srcId="{2A280BD3-D634-4E58-9F84-D637E5BB3E1F}" destId="{7C92660E-1470-429B-9556-184E098A6E47}" srcOrd="1" destOrd="0" presId="urn:microsoft.com/office/officeart/2005/8/layout/orgChart1"/>
-    <dgm:cxn modelId="{56598382-49AD-4A11-B292-2C6A078D0AE9}" type="presParOf" srcId="{2A280BD3-D634-4E58-9F84-D637E5BB3E1F}" destId="{F3B63475-F2EF-4222-BE09-105C7CA71085}" srcOrd="2" destOrd="0" presId="urn:microsoft.com/office/officeart/2005/8/layout/orgChart1"/>
-    <dgm:cxn modelId="{AF73F4D0-C354-477D-ACA2-0116DD45B16D}" type="presParOf" srcId="{CA355B94-BF5E-4E16-85C6-04F293FDB4BF}" destId="{18B25334-94AA-4619-B740-53797BF85F68}" srcOrd="2" destOrd="0" presId="urn:microsoft.com/office/officeart/2005/8/layout/orgChart1"/>
-    <dgm:cxn modelId="{F1F0F2C2-33DE-4B3E-A3AE-024D64CF2B9A}" type="presParOf" srcId="{265F456F-C67D-47A3-BD42-2010C4E5B46E}" destId="{E5AB5F44-4AA9-49F6-9546-3AC5BE252923}" srcOrd="6" destOrd="0" presId="urn:microsoft.com/office/officeart/2005/8/layout/orgChart1"/>
-    <dgm:cxn modelId="{557768B0-F46A-4674-97AD-D860E8882DB0}" type="presParOf" srcId="{265F456F-C67D-47A3-BD42-2010C4E5B46E}" destId="{8D3FBCBC-B1EA-43D6-AE16-B92F54C265C5}" srcOrd="7" destOrd="0" presId="urn:microsoft.com/office/officeart/2005/8/layout/orgChart1"/>
-    <dgm:cxn modelId="{FCAD4C21-25D7-465B-BFF0-AF76F2C395C2}" type="presParOf" srcId="{8D3FBCBC-B1EA-43D6-AE16-B92F54C265C5}" destId="{038DAE51-FC35-438B-86C3-6D65045F624E}" srcOrd="0" destOrd="0" presId="urn:microsoft.com/office/officeart/2005/8/layout/orgChart1"/>
-    <dgm:cxn modelId="{2FDC4667-2BA7-4236-81C8-821E8DABB57F}" type="presParOf" srcId="{038DAE51-FC35-438B-86C3-6D65045F624E}" destId="{20C3A46C-A148-4661-BF68-D55A82313270}" srcOrd="0" destOrd="0" presId="urn:microsoft.com/office/officeart/2005/8/layout/orgChart1"/>
-    <dgm:cxn modelId="{70D64652-EE2C-46C7-862F-2CB7563398FF}" type="presParOf" srcId="{038DAE51-FC35-438B-86C3-6D65045F624E}" destId="{B221E73D-8F07-4579-9F1D-63701F5B0195}" srcOrd="1" destOrd="0" presId="urn:microsoft.com/office/officeart/2005/8/layout/orgChart1"/>
-    <dgm:cxn modelId="{C2B5F16B-BD30-4E88-8094-177ECCB7AF29}" type="presParOf" srcId="{8D3FBCBC-B1EA-43D6-AE16-B92F54C265C5}" destId="{84E323A1-6102-4A55-A62D-A2999FDD6505}" srcOrd="1" destOrd="0" presId="urn:microsoft.com/office/officeart/2005/8/layout/orgChart1"/>
-    <dgm:cxn modelId="{71D4F0CB-E4BF-4695-90B8-90D5904CD5AC}" type="presParOf" srcId="{84E323A1-6102-4A55-A62D-A2999FDD6505}" destId="{565A047B-7933-481E-B9FC-5DBA6C905BF8}" srcOrd="0" destOrd="0" presId="urn:microsoft.com/office/officeart/2005/8/layout/orgChart1"/>
-    <dgm:cxn modelId="{60EE7F0A-1073-412E-8DE1-5D61E5B5A784}" type="presParOf" srcId="{84E323A1-6102-4A55-A62D-A2999FDD6505}" destId="{5D094037-B83B-4F11-A593-BD3F58DC502A}" srcOrd="1" destOrd="0" presId="urn:microsoft.com/office/officeart/2005/8/layout/orgChart1"/>
-    <dgm:cxn modelId="{9EC13D49-21EA-4343-B051-5497FA4F2722}" type="presParOf" srcId="{5D094037-B83B-4F11-A593-BD3F58DC502A}" destId="{2CCAD175-70F9-472D-AA35-AEF371D2DC7D}" srcOrd="0" destOrd="0" presId="urn:microsoft.com/office/officeart/2005/8/layout/orgChart1"/>
-    <dgm:cxn modelId="{EC94A00A-8153-4E61-AF09-7781201A16B0}" type="presParOf" srcId="{2CCAD175-70F9-472D-AA35-AEF371D2DC7D}" destId="{D09A576F-55B2-4420-8D1C-D652BBA42395}" srcOrd="0" destOrd="0" presId="urn:microsoft.com/office/officeart/2005/8/layout/orgChart1"/>
-    <dgm:cxn modelId="{4CCF5E32-8981-4BA6-91BE-572B7798A158}" type="presParOf" srcId="{2CCAD175-70F9-472D-AA35-AEF371D2DC7D}" destId="{DC790315-5064-479B-876F-FDA3F059E349}" srcOrd="1" destOrd="0" presId="urn:microsoft.com/office/officeart/2005/8/layout/orgChart1"/>
-    <dgm:cxn modelId="{0E198EB9-59A8-4EC2-8C79-369FF2E1B1A0}" type="presParOf" srcId="{5D094037-B83B-4F11-A593-BD3F58DC502A}" destId="{B84B44E7-DD87-418A-9D51-B08A8D1EC0A7}" srcOrd="1" destOrd="0" presId="urn:microsoft.com/office/officeart/2005/8/layout/orgChart1"/>
-    <dgm:cxn modelId="{CB8C4063-976C-4F8B-9B20-B2BE0C8065FB}" type="presParOf" srcId="{5D094037-B83B-4F11-A593-BD3F58DC502A}" destId="{FE71B171-3D5C-4D09-A2DA-06F20E7116FD}" srcOrd="2" destOrd="0" presId="urn:microsoft.com/office/officeart/2005/8/layout/orgChart1"/>
-    <dgm:cxn modelId="{488980D3-7377-4E07-AA1B-B62022205E63}" type="presParOf" srcId="{84E323A1-6102-4A55-A62D-A2999FDD6505}" destId="{49085DAD-58E1-4D62-8631-99F7937EA3FC}" srcOrd="2" destOrd="0" presId="urn:microsoft.com/office/officeart/2005/8/layout/orgChart1"/>
-    <dgm:cxn modelId="{26BC75FB-B22D-4E1F-A58E-735B61689EA7}" type="presParOf" srcId="{84E323A1-6102-4A55-A62D-A2999FDD6505}" destId="{6A61DF71-4590-4A05-B208-979CC5277F5C}" srcOrd="3" destOrd="0" presId="urn:microsoft.com/office/officeart/2005/8/layout/orgChart1"/>
-    <dgm:cxn modelId="{0653F389-2AE5-4387-9D9F-C9E953D4B7E9}" type="presParOf" srcId="{6A61DF71-4590-4A05-B208-979CC5277F5C}" destId="{02DB7F70-C7D1-4F65-A583-FC3C70C6816D}" srcOrd="0" destOrd="0" presId="urn:microsoft.com/office/officeart/2005/8/layout/orgChart1"/>
-    <dgm:cxn modelId="{69D67924-8F1E-4499-A5BB-16B6F5593BB5}" type="presParOf" srcId="{02DB7F70-C7D1-4F65-A583-FC3C70C6816D}" destId="{17C60D1E-3C47-4545-87B0-53CC56D6EE19}" srcOrd="0" destOrd="0" presId="urn:microsoft.com/office/officeart/2005/8/layout/orgChart1"/>
-    <dgm:cxn modelId="{3F376807-14DD-4488-8E8C-17AD15297103}" type="presParOf" srcId="{02DB7F70-C7D1-4F65-A583-FC3C70C6816D}" destId="{0F096874-A3F9-437F-AC47-4CF6FD3C5086}" srcOrd="1" destOrd="0" presId="urn:microsoft.com/office/officeart/2005/8/layout/orgChart1"/>
-    <dgm:cxn modelId="{183BE958-3F89-4A6F-9ECA-02A4FEF145EE}" type="presParOf" srcId="{6A61DF71-4590-4A05-B208-979CC5277F5C}" destId="{74CB877D-0A48-474F-A9E0-18707531D194}" srcOrd="1" destOrd="0" presId="urn:microsoft.com/office/officeart/2005/8/layout/orgChart1"/>
-    <dgm:cxn modelId="{D5BB7D7B-365C-4FF0-8F2A-8698301B66E1}" type="presParOf" srcId="{6A61DF71-4590-4A05-B208-979CC5277F5C}" destId="{9051B185-AC37-439D-8EE3-FA904F25F122}" srcOrd="2" destOrd="0" presId="urn:microsoft.com/office/officeart/2005/8/layout/orgChart1"/>
-    <dgm:cxn modelId="{4DC3072B-E2BA-4CB7-BFEC-5DB4DF2DDF97}" type="presParOf" srcId="{84E323A1-6102-4A55-A62D-A2999FDD6505}" destId="{0808CA65-6AB4-4649-8D84-FC22AA1F0B9C}" srcOrd="4" destOrd="0" presId="urn:microsoft.com/office/officeart/2005/8/layout/orgChart1"/>
-    <dgm:cxn modelId="{665FC7E3-430B-45BC-A8BB-051DC0F62592}" type="presParOf" srcId="{84E323A1-6102-4A55-A62D-A2999FDD6505}" destId="{086A727F-CCEF-4970-BB84-80B5AEE691B3}" srcOrd="5" destOrd="0" presId="urn:microsoft.com/office/officeart/2005/8/layout/orgChart1"/>
-    <dgm:cxn modelId="{2360733A-F3D1-4548-A12A-F2714B9C3742}" type="presParOf" srcId="{086A727F-CCEF-4970-BB84-80B5AEE691B3}" destId="{F8C5BB24-848F-49A3-9819-74BECF87AE01}" srcOrd="0" destOrd="0" presId="urn:microsoft.com/office/officeart/2005/8/layout/orgChart1"/>
-    <dgm:cxn modelId="{40ABA4E1-B6BE-44DB-883E-777409F55B7B}" type="presParOf" srcId="{F8C5BB24-848F-49A3-9819-74BECF87AE01}" destId="{318158D3-B858-439A-8206-91DC6A15E862}" srcOrd="0" destOrd="0" presId="urn:microsoft.com/office/officeart/2005/8/layout/orgChart1"/>
-    <dgm:cxn modelId="{B401967A-23AF-455C-9A66-1320E869AC7E}" type="presParOf" srcId="{F8C5BB24-848F-49A3-9819-74BECF87AE01}" destId="{8B4C016F-46EA-437D-8C2E-D973A2A3810B}" srcOrd="1" destOrd="0" presId="urn:microsoft.com/office/officeart/2005/8/layout/orgChart1"/>
-    <dgm:cxn modelId="{87272082-4CAC-4945-AF37-D87C451E49E3}" type="presParOf" srcId="{086A727F-CCEF-4970-BB84-80B5AEE691B3}" destId="{4C22D482-E157-4647-9CFF-7BE9DB87C3A5}" srcOrd="1" destOrd="0" presId="urn:microsoft.com/office/officeart/2005/8/layout/orgChart1"/>
-    <dgm:cxn modelId="{BF9981FF-C4AE-4A93-929A-18998433EB87}" type="presParOf" srcId="{086A727F-CCEF-4970-BB84-80B5AEE691B3}" destId="{A6DDD5C6-5E0C-4C1F-AF91-72F0ACB5CB66}" srcOrd="2" destOrd="0" presId="urn:microsoft.com/office/officeart/2005/8/layout/orgChart1"/>
-    <dgm:cxn modelId="{2C77C07B-2C15-4425-8315-7F856949405E}" type="presParOf" srcId="{84E323A1-6102-4A55-A62D-A2999FDD6505}" destId="{7F3399B9-5EE7-4A3A-BB13-BD91D1CD2BFC}" srcOrd="6" destOrd="0" presId="urn:microsoft.com/office/officeart/2005/8/layout/orgChart1"/>
-    <dgm:cxn modelId="{54851A05-5A3A-4FA8-8D99-C9CE365B5D53}" type="presParOf" srcId="{84E323A1-6102-4A55-A62D-A2999FDD6505}" destId="{64DB4EFC-5F53-416A-BF56-B0E390647C57}" srcOrd="7" destOrd="0" presId="urn:microsoft.com/office/officeart/2005/8/layout/orgChart1"/>
-    <dgm:cxn modelId="{25AE5836-4F9E-4B93-9162-2B002127E2CE}" type="presParOf" srcId="{64DB4EFC-5F53-416A-BF56-B0E390647C57}" destId="{F1489AAC-DBB3-4DF1-B0A6-ABF36BE00D53}" srcOrd="0" destOrd="0" presId="urn:microsoft.com/office/officeart/2005/8/layout/orgChart1"/>
-    <dgm:cxn modelId="{2739CA01-6B99-4074-A5FE-394C27BF9FF7}" type="presParOf" srcId="{F1489AAC-DBB3-4DF1-B0A6-ABF36BE00D53}" destId="{951D59B2-4D2A-44B9-B76F-BB85FB327883}" srcOrd="0" destOrd="0" presId="urn:microsoft.com/office/officeart/2005/8/layout/orgChart1"/>
-    <dgm:cxn modelId="{FBA51B71-7F66-4C4F-AF8A-9CCF8271297A}" type="presParOf" srcId="{F1489AAC-DBB3-4DF1-B0A6-ABF36BE00D53}" destId="{9B048A96-D4F7-4122-A5A4-7D8CD2E3D84A}" srcOrd="1" destOrd="0" presId="urn:microsoft.com/office/officeart/2005/8/layout/orgChart1"/>
-    <dgm:cxn modelId="{3CAA2BBD-5BE6-460F-8E0D-B84ED4CB4C9A}" type="presParOf" srcId="{64DB4EFC-5F53-416A-BF56-B0E390647C57}" destId="{E4249EE6-E089-4FFA-9646-B36E3FB9D46C}" srcOrd="1" destOrd="0" presId="urn:microsoft.com/office/officeart/2005/8/layout/orgChart1"/>
-    <dgm:cxn modelId="{5AE52E78-1495-4C9C-AF0D-36BA441D62D5}" type="presParOf" srcId="{64DB4EFC-5F53-416A-BF56-B0E390647C57}" destId="{329BDB05-6587-45BE-AF4A-A0D5769630FE}" srcOrd="2" destOrd="0" presId="urn:microsoft.com/office/officeart/2005/8/layout/orgChart1"/>
-    <dgm:cxn modelId="{1449CD05-87CA-4A34-9B85-E7ED9D24B284}" type="presParOf" srcId="{84E323A1-6102-4A55-A62D-A2999FDD6505}" destId="{829BEA59-8922-4FFF-8688-AB52343B810B}" srcOrd="8" destOrd="0" presId="urn:microsoft.com/office/officeart/2005/8/layout/orgChart1"/>
-    <dgm:cxn modelId="{AC80AF7E-FFAB-4EF6-8992-C9B7DA4975B4}" type="presParOf" srcId="{84E323A1-6102-4A55-A62D-A2999FDD6505}" destId="{ADB6D868-8854-4319-A7B9-D42FF289DEC9}" srcOrd="9" destOrd="0" presId="urn:microsoft.com/office/officeart/2005/8/layout/orgChart1"/>
-    <dgm:cxn modelId="{4985FD5C-2BFC-4CC7-84C8-A1F38022A524}" type="presParOf" srcId="{ADB6D868-8854-4319-A7B9-D42FF289DEC9}" destId="{D8DC65B9-799B-4B66-8DDC-C3AFFC9CD7F5}" srcOrd="0" destOrd="0" presId="urn:microsoft.com/office/officeart/2005/8/layout/orgChart1"/>
-    <dgm:cxn modelId="{BFBF0E3A-C35B-46DD-8F4F-9CCAF6EE5652}" type="presParOf" srcId="{D8DC65B9-799B-4B66-8DDC-C3AFFC9CD7F5}" destId="{C352A256-FEE4-41EA-9EAF-7BF84F74CD6D}" srcOrd="0" destOrd="0" presId="urn:microsoft.com/office/officeart/2005/8/layout/orgChart1"/>
-    <dgm:cxn modelId="{7A18F8A5-5746-4FA5-8EF7-16B66527EF41}" type="presParOf" srcId="{D8DC65B9-799B-4B66-8DDC-C3AFFC9CD7F5}" destId="{F6A5214C-F904-47E9-9F76-44968CCF48A8}" srcOrd="1" destOrd="0" presId="urn:microsoft.com/office/officeart/2005/8/layout/orgChart1"/>
-    <dgm:cxn modelId="{A5BE2222-96F4-495E-B7C7-B66E6F1D1AC7}" type="presParOf" srcId="{ADB6D868-8854-4319-A7B9-D42FF289DEC9}" destId="{97D02995-C199-4567-BAE5-9AD7278187CD}" srcOrd="1" destOrd="0" presId="urn:microsoft.com/office/officeart/2005/8/layout/orgChart1"/>
-    <dgm:cxn modelId="{57DD3B04-C4B8-4781-8E97-2EB5978BFB02}" type="presParOf" srcId="{ADB6D868-8854-4319-A7B9-D42FF289DEC9}" destId="{71E5F94A-8E1E-4BE4-83C5-15F875CB9844}" srcOrd="2" destOrd="0" presId="urn:microsoft.com/office/officeart/2005/8/layout/orgChart1"/>
-    <dgm:cxn modelId="{0F82D2FC-BD9E-4B47-ADAC-06466654372B}" type="presParOf" srcId="{84E323A1-6102-4A55-A62D-A2999FDD6505}" destId="{1ECC988F-67CD-47D2-81D9-798A4C56AFB2}" srcOrd="10" destOrd="0" presId="urn:microsoft.com/office/officeart/2005/8/layout/orgChart1"/>
-    <dgm:cxn modelId="{8D1C12C2-6BEF-478F-B4D5-7F55E6D1B6CD}" type="presParOf" srcId="{84E323A1-6102-4A55-A62D-A2999FDD6505}" destId="{CBFCCBEA-7E77-43F2-AE67-866F517E3721}" srcOrd="11" destOrd="0" presId="urn:microsoft.com/office/officeart/2005/8/layout/orgChart1"/>
-    <dgm:cxn modelId="{2F554B85-DCDF-4B86-8BB4-B1AABAEC5B8F}" type="presParOf" srcId="{CBFCCBEA-7E77-43F2-AE67-866F517E3721}" destId="{9D3DDDC5-074C-4370-B4DA-4E173149AF60}" srcOrd="0" destOrd="0" presId="urn:microsoft.com/office/officeart/2005/8/layout/orgChart1"/>
-    <dgm:cxn modelId="{1F19369C-4E6F-4D99-BB1B-F4F7A3A68FA1}" type="presParOf" srcId="{9D3DDDC5-074C-4370-B4DA-4E173149AF60}" destId="{77496C74-CCEF-41FA-A8AE-3275DF89F646}" srcOrd="0" destOrd="0" presId="urn:microsoft.com/office/officeart/2005/8/layout/orgChart1"/>
-    <dgm:cxn modelId="{570C215F-046E-4F9D-B0E7-9F5ABF134F67}" type="presParOf" srcId="{9D3DDDC5-074C-4370-B4DA-4E173149AF60}" destId="{BDB575C6-2762-4D80-9CD5-A478DA5C12FC}" srcOrd="1" destOrd="0" presId="urn:microsoft.com/office/officeart/2005/8/layout/orgChart1"/>
-    <dgm:cxn modelId="{393B7EB0-90B1-4770-B4B2-D2CB920B4657}" type="presParOf" srcId="{CBFCCBEA-7E77-43F2-AE67-866F517E3721}" destId="{D7D9E650-E262-48B3-BEAB-61AA29EC3762}" srcOrd="1" destOrd="0" presId="urn:microsoft.com/office/officeart/2005/8/layout/orgChart1"/>
-    <dgm:cxn modelId="{25A37359-647E-4AA2-8BE6-F7E739F24E00}" type="presParOf" srcId="{CBFCCBEA-7E77-43F2-AE67-866F517E3721}" destId="{BD9FAAE4-D794-47F8-9E2A-C88CFF03203F}" srcOrd="2" destOrd="0" presId="urn:microsoft.com/office/officeart/2005/8/layout/orgChart1"/>
-    <dgm:cxn modelId="{4DD3FF7D-B478-48F9-A5BA-429CA9951EA0}" type="presParOf" srcId="{8D3FBCBC-B1EA-43D6-AE16-B92F54C265C5}" destId="{B6CCAF93-A380-4D21-8DF4-9E51ABE0B3F5}" srcOrd="2" destOrd="0" presId="urn:microsoft.com/office/officeart/2005/8/layout/orgChart1"/>
-    <dgm:cxn modelId="{4AD3CA10-ADFA-44AE-9F77-0720DF785FDE}" type="presParOf" srcId="{FEDF8BF6-0D07-468C-8608-44450223B6FA}" destId="{B92859A7-A959-4389-8AC7-510A09F0CA6E}" srcOrd="2" destOrd="0" presId="urn:microsoft.com/office/officeart/2005/8/layout/orgChart1"/>
+    <dgm:cxn modelId="{F3FBEA5C-D8E6-4B11-8B88-02E21B29E95A}" type="presOf" srcId="{1927CF43-BB3C-4256-84CA-F1AFF5CD10E7}" destId="{5825EF8F-729A-4D10-9C66-6BAAB9C752C4}" srcOrd="0" destOrd="0" presId="urn:microsoft.com/office/officeart/2005/8/layout/orgChart1"/>
+    <dgm:cxn modelId="{488A4B83-4D55-4F79-827F-C477860776F3}" type="presOf" srcId="{A1D58B6B-E4B8-4FAC-A411-7F3B251DFB24}" destId="{9A810FE8-5E1D-4733-B68B-379A0BCB6807}" srcOrd="1" destOrd="0" presId="urn:microsoft.com/office/officeart/2005/8/layout/orgChart1"/>
+    <dgm:cxn modelId="{8513FAA7-0DD3-4FA1-9D9B-2A168650DD3F}" type="presParOf" srcId="{1A633AF8-A3D2-4824-80C5-9A2C132A5762}" destId="{FEDF8BF6-0D07-468C-8608-44450223B6FA}" srcOrd="0" destOrd="0" presId="urn:microsoft.com/office/officeart/2005/8/layout/orgChart1"/>
+    <dgm:cxn modelId="{16CF0C9E-3B7C-4068-8682-6FACA7743A81}" type="presParOf" srcId="{FEDF8BF6-0D07-468C-8608-44450223B6FA}" destId="{EC843DA0-6583-4274-8F50-3DF83DB2979D}" srcOrd="0" destOrd="0" presId="urn:microsoft.com/office/officeart/2005/8/layout/orgChart1"/>
+    <dgm:cxn modelId="{A74E1BC5-79C3-4F77-85EA-2150B48ED02B}" type="presParOf" srcId="{EC843DA0-6583-4274-8F50-3DF83DB2979D}" destId="{0F304A77-B44B-4CD3-99AF-B011E5CCEF51}" srcOrd="0" destOrd="0" presId="urn:microsoft.com/office/officeart/2005/8/layout/orgChart1"/>
+    <dgm:cxn modelId="{10E2B19E-2B94-453A-967B-0537DB8EAF56}" type="presParOf" srcId="{EC843DA0-6583-4274-8F50-3DF83DB2979D}" destId="{09F29140-6665-468F-8FF5-77DC2C926408}" srcOrd="1" destOrd="0" presId="urn:microsoft.com/office/officeart/2005/8/layout/orgChart1"/>
+    <dgm:cxn modelId="{D42D203B-33E3-42A6-AF08-B32014532887}" type="presParOf" srcId="{FEDF8BF6-0D07-468C-8608-44450223B6FA}" destId="{265F456F-C67D-47A3-BD42-2010C4E5B46E}" srcOrd="1" destOrd="0" presId="urn:microsoft.com/office/officeart/2005/8/layout/orgChart1"/>
+    <dgm:cxn modelId="{BAA828AF-6FFB-42E7-B3A3-15AAC7BCC274}" type="presParOf" srcId="{265F456F-C67D-47A3-BD42-2010C4E5B46E}" destId="{93E92AEC-3B2A-4CBE-BE42-F22E8372B4E2}" srcOrd="0" destOrd="0" presId="urn:microsoft.com/office/officeart/2005/8/layout/orgChart1"/>
+    <dgm:cxn modelId="{9F43F443-1494-4178-9612-DC5176DD1EC0}" type="presParOf" srcId="{265F456F-C67D-47A3-BD42-2010C4E5B46E}" destId="{8698235F-EF2D-4AE5-A79F-D27D74DA3C02}" srcOrd="1" destOrd="0" presId="urn:microsoft.com/office/officeart/2005/8/layout/orgChart1"/>
+    <dgm:cxn modelId="{07C16681-621E-4795-8353-93DB461C2674}" type="presParOf" srcId="{8698235F-EF2D-4AE5-A79F-D27D74DA3C02}" destId="{092B5C2E-89AA-4EE6-A61B-29D1E5D70798}" srcOrd="0" destOrd="0" presId="urn:microsoft.com/office/officeart/2005/8/layout/orgChart1"/>
+    <dgm:cxn modelId="{AD3F76FA-F666-4CCD-AC38-F6AE10DF512E}" type="presParOf" srcId="{092B5C2E-89AA-4EE6-A61B-29D1E5D70798}" destId="{23C9F998-CC5B-41FB-A6E7-F09747333136}" srcOrd="0" destOrd="0" presId="urn:microsoft.com/office/officeart/2005/8/layout/orgChart1"/>
+    <dgm:cxn modelId="{48AA9603-A34A-471C-99B7-58BF6886012B}" type="presParOf" srcId="{092B5C2E-89AA-4EE6-A61B-29D1E5D70798}" destId="{0D793EDB-67B4-4C65-82EF-A2A4093A1350}" srcOrd="1" destOrd="0" presId="urn:microsoft.com/office/officeart/2005/8/layout/orgChart1"/>
+    <dgm:cxn modelId="{A048242C-C439-4D65-A015-C323F7C1237E}" type="presParOf" srcId="{8698235F-EF2D-4AE5-A79F-D27D74DA3C02}" destId="{C118B3C7-8A9D-404B-9F80-A8EC5E424F17}" srcOrd="1" destOrd="0" presId="urn:microsoft.com/office/officeart/2005/8/layout/orgChart1"/>
+    <dgm:cxn modelId="{E7DC41BE-36AA-4C23-87F6-37FF5876FC48}" type="presParOf" srcId="{C118B3C7-8A9D-404B-9F80-A8EC5E424F17}" destId="{067F7254-9DB5-4EC9-BF18-7FDC5D947D01}" srcOrd="0" destOrd="0" presId="urn:microsoft.com/office/officeart/2005/8/layout/orgChart1"/>
+    <dgm:cxn modelId="{E6AD2B6F-9B33-4207-893D-EB02F6ED5533}" type="presParOf" srcId="{C118B3C7-8A9D-404B-9F80-A8EC5E424F17}" destId="{8C5DCA31-2906-4E78-98DA-B01163A360F5}" srcOrd="1" destOrd="0" presId="urn:microsoft.com/office/officeart/2005/8/layout/orgChart1"/>
+    <dgm:cxn modelId="{9B7B0524-C104-4BA5-AFB4-BF0AB80CE20B}" type="presParOf" srcId="{8C5DCA31-2906-4E78-98DA-B01163A360F5}" destId="{14C2DC73-BFBD-4EE1-8E15-34A6A12F2A19}" srcOrd="0" destOrd="0" presId="urn:microsoft.com/office/officeart/2005/8/layout/orgChart1"/>
+    <dgm:cxn modelId="{4B6D084D-4E76-41DE-A3F0-65EEBBF44F1A}" type="presParOf" srcId="{14C2DC73-BFBD-4EE1-8E15-34A6A12F2A19}" destId="{54F70527-68ED-4725-AD6E-BF7B007CFAD3}" srcOrd="0" destOrd="0" presId="urn:microsoft.com/office/officeart/2005/8/layout/orgChart1"/>
+    <dgm:cxn modelId="{86BBC437-64F4-40BA-8E31-E4149A70995C}" type="presParOf" srcId="{14C2DC73-BFBD-4EE1-8E15-34A6A12F2A19}" destId="{0C6DBD58-C41A-461E-8223-6DF392303FEE}" srcOrd="1" destOrd="0" presId="urn:microsoft.com/office/officeart/2005/8/layout/orgChart1"/>
+    <dgm:cxn modelId="{B6C4478D-FE07-40C5-8FAB-A4EE320993AA}" type="presParOf" srcId="{8C5DCA31-2906-4E78-98DA-B01163A360F5}" destId="{176C142D-6811-4F91-8754-66DCBC60E68A}" srcOrd="1" destOrd="0" presId="urn:microsoft.com/office/officeart/2005/8/layout/orgChart1"/>
+    <dgm:cxn modelId="{D8920DB4-8B05-493C-AAE5-7C1495177346}" type="presParOf" srcId="{176C142D-6811-4F91-8754-66DCBC60E68A}" destId="{82ED00A6-35CB-4B63-AC33-970E6865831F}" srcOrd="0" destOrd="0" presId="urn:microsoft.com/office/officeart/2005/8/layout/orgChart1"/>
+    <dgm:cxn modelId="{3EF173E3-3A6D-4829-ABC3-C904643EF87B}" type="presParOf" srcId="{176C142D-6811-4F91-8754-66DCBC60E68A}" destId="{585F094C-6A55-48FE-8D6E-26F70C48336D}" srcOrd="1" destOrd="0" presId="urn:microsoft.com/office/officeart/2005/8/layout/orgChart1"/>
+    <dgm:cxn modelId="{459575B0-7ACC-44B8-8DA3-5AFCD8800AA9}" type="presParOf" srcId="{585F094C-6A55-48FE-8D6E-26F70C48336D}" destId="{583D6ED5-AEE3-44FF-8A2E-631FDDF6C6A2}" srcOrd="0" destOrd="0" presId="urn:microsoft.com/office/officeart/2005/8/layout/orgChart1"/>
+    <dgm:cxn modelId="{87C75B2C-B251-4B9C-BC8C-8275D07992E8}" type="presParOf" srcId="{583D6ED5-AEE3-44FF-8A2E-631FDDF6C6A2}" destId="{622FA61F-AA5C-41F3-97C0-A7390F1D3673}" srcOrd="0" destOrd="0" presId="urn:microsoft.com/office/officeart/2005/8/layout/orgChart1"/>
+    <dgm:cxn modelId="{1B039D9B-1E11-4301-BD9E-BDC9D382F530}" type="presParOf" srcId="{583D6ED5-AEE3-44FF-8A2E-631FDDF6C6A2}" destId="{91AFDD13-DAA7-4AA1-A991-7F31A20C363E}" srcOrd="1" destOrd="0" presId="urn:microsoft.com/office/officeart/2005/8/layout/orgChart1"/>
+    <dgm:cxn modelId="{09FBF152-6061-40E0-8B0C-0DA4F08022E1}" type="presParOf" srcId="{585F094C-6A55-48FE-8D6E-26F70C48336D}" destId="{AD40D9D0-9437-423C-B862-51B9F129C2D3}" srcOrd="1" destOrd="0" presId="urn:microsoft.com/office/officeart/2005/8/layout/orgChart1"/>
+    <dgm:cxn modelId="{E8185B02-3D3C-4578-9729-48B4362ECAE9}" type="presParOf" srcId="{585F094C-6A55-48FE-8D6E-26F70C48336D}" destId="{5ED2C987-8E3E-42C2-8AB6-7F64DB2752A6}" srcOrd="2" destOrd="0" presId="urn:microsoft.com/office/officeart/2005/8/layout/orgChart1"/>
+    <dgm:cxn modelId="{23F7A620-A574-4F1A-ACA8-A86B3BA5A3C1}" type="presParOf" srcId="{176C142D-6811-4F91-8754-66DCBC60E68A}" destId="{8ECCBACF-9B92-444D-B720-C7EE303BD135}" srcOrd="2" destOrd="0" presId="urn:microsoft.com/office/officeart/2005/8/layout/orgChart1"/>
+    <dgm:cxn modelId="{AA4D5563-D4FA-4170-B650-CFE0D1E19525}" type="presParOf" srcId="{176C142D-6811-4F91-8754-66DCBC60E68A}" destId="{D1B1D176-3C53-427E-B17F-4DD8F670C42A}" srcOrd="3" destOrd="0" presId="urn:microsoft.com/office/officeart/2005/8/layout/orgChart1"/>
+    <dgm:cxn modelId="{3EE43DD6-C377-4C00-A5F9-2F74F5BD647F}" type="presParOf" srcId="{D1B1D176-3C53-427E-B17F-4DD8F670C42A}" destId="{0442213B-3251-4E60-86C9-A684F93D87AE}" srcOrd="0" destOrd="0" presId="urn:microsoft.com/office/officeart/2005/8/layout/orgChart1"/>
+    <dgm:cxn modelId="{9DA401D3-6845-4B8F-9DF1-49D5AED5AF08}" type="presParOf" srcId="{0442213B-3251-4E60-86C9-A684F93D87AE}" destId="{5825EF8F-729A-4D10-9C66-6BAAB9C752C4}" srcOrd="0" destOrd="0" presId="urn:microsoft.com/office/officeart/2005/8/layout/orgChart1"/>
+    <dgm:cxn modelId="{1A9FFEAC-5BDE-48A8-81D5-4F9332C099D4}" type="presParOf" srcId="{0442213B-3251-4E60-86C9-A684F93D87AE}" destId="{77DAED04-96FB-4A02-9ABB-04523EBE6F87}" srcOrd="1" destOrd="0" presId="urn:microsoft.com/office/officeart/2005/8/layout/orgChart1"/>
+    <dgm:cxn modelId="{EDF6DAC9-EBA3-4D9F-96AC-00638B29DAF4}" type="presParOf" srcId="{D1B1D176-3C53-427E-B17F-4DD8F670C42A}" destId="{4DDE8B83-EB8D-437B-9011-E58CE5BEF8C8}" srcOrd="1" destOrd="0" presId="urn:microsoft.com/office/officeart/2005/8/layout/orgChart1"/>
+    <dgm:cxn modelId="{C22501E1-A3DD-49A8-896F-D11F88B9FD1B}" type="presParOf" srcId="{D1B1D176-3C53-427E-B17F-4DD8F670C42A}" destId="{0D1B9226-4AF8-4A81-B256-4EF92F4C88A7}" srcOrd="2" destOrd="0" presId="urn:microsoft.com/office/officeart/2005/8/layout/orgChart1"/>
+    <dgm:cxn modelId="{C1CCF2A2-D2AB-4538-8918-A0B6E2940831}" type="presParOf" srcId="{176C142D-6811-4F91-8754-66DCBC60E68A}" destId="{61D4F4C1-9C51-45E3-9454-5269DC20E533}" srcOrd="4" destOrd="0" presId="urn:microsoft.com/office/officeart/2005/8/layout/orgChart1"/>
+    <dgm:cxn modelId="{A4B9392A-0CF4-47E1-999B-C41DE09A621E}" type="presParOf" srcId="{176C142D-6811-4F91-8754-66DCBC60E68A}" destId="{6899AE4A-047B-45DC-9690-46915A148ADD}" srcOrd="5" destOrd="0" presId="urn:microsoft.com/office/officeart/2005/8/layout/orgChart1"/>
+    <dgm:cxn modelId="{0418C744-DCE3-4D77-A526-ED6FD392FA76}" type="presParOf" srcId="{6899AE4A-047B-45DC-9690-46915A148ADD}" destId="{FAEF4D2B-822F-4B6E-8DEB-35A4A71F733A}" srcOrd="0" destOrd="0" presId="urn:microsoft.com/office/officeart/2005/8/layout/orgChart1"/>
+    <dgm:cxn modelId="{E4FEE40B-6A20-4761-A694-A7AB1CB8C8DB}" type="presParOf" srcId="{FAEF4D2B-822F-4B6E-8DEB-35A4A71F733A}" destId="{A34A59DD-19D3-488F-B3FD-A9B8FE8F9260}" srcOrd="0" destOrd="0" presId="urn:microsoft.com/office/officeart/2005/8/layout/orgChart1"/>
+    <dgm:cxn modelId="{9626F140-BBF7-4073-BEAD-7E99D32F5C05}" type="presParOf" srcId="{FAEF4D2B-822F-4B6E-8DEB-35A4A71F733A}" destId="{51608F2E-D85D-4F61-9474-B5E89A5A2B24}" srcOrd="1" destOrd="0" presId="urn:microsoft.com/office/officeart/2005/8/layout/orgChart1"/>
+    <dgm:cxn modelId="{E04D2CFC-B91F-4655-A848-85B792B17494}" type="presParOf" srcId="{6899AE4A-047B-45DC-9690-46915A148ADD}" destId="{EBA4F4AB-96F5-4BFA-8967-EBBBDBC486EC}" srcOrd="1" destOrd="0" presId="urn:microsoft.com/office/officeart/2005/8/layout/orgChart1"/>
+    <dgm:cxn modelId="{C1F42BFD-16FA-4947-829F-72C10CF365B8}" type="presParOf" srcId="{6899AE4A-047B-45DC-9690-46915A148ADD}" destId="{9505349F-92E2-473D-9ADE-69C42AAF6B12}" srcOrd="2" destOrd="0" presId="urn:microsoft.com/office/officeart/2005/8/layout/orgChart1"/>
+    <dgm:cxn modelId="{9F248728-8111-4EFA-899D-5549CBCCED4A}" type="presParOf" srcId="{176C142D-6811-4F91-8754-66DCBC60E68A}" destId="{75C22C0F-24BC-4698-88F8-23098D729131}" srcOrd="6" destOrd="0" presId="urn:microsoft.com/office/officeart/2005/8/layout/orgChart1"/>
+    <dgm:cxn modelId="{5A64F481-806D-44C5-BDC9-53EA744CFA03}" type="presParOf" srcId="{176C142D-6811-4F91-8754-66DCBC60E68A}" destId="{B5D64321-5B3A-4F73-8CC4-0C1F17A4DBB7}" srcOrd="7" destOrd="0" presId="urn:microsoft.com/office/officeart/2005/8/layout/orgChart1"/>
+    <dgm:cxn modelId="{F8FF8228-2BFA-4945-80C9-661B497AAF4A}" type="presParOf" srcId="{B5D64321-5B3A-4F73-8CC4-0C1F17A4DBB7}" destId="{70E408FE-01AC-4D97-AD47-5DF58B69EF97}" srcOrd="0" destOrd="0" presId="urn:microsoft.com/office/officeart/2005/8/layout/orgChart1"/>
+    <dgm:cxn modelId="{83DD6D20-6206-47EC-9F18-D6CE5E59B76E}" type="presParOf" srcId="{70E408FE-01AC-4D97-AD47-5DF58B69EF97}" destId="{31C10B62-5263-4162-AE38-9AEB54BC1990}" srcOrd="0" destOrd="0" presId="urn:microsoft.com/office/officeart/2005/8/layout/orgChart1"/>
+    <dgm:cxn modelId="{22141A48-3A7A-42B6-AAE9-74203FAE5179}" type="presParOf" srcId="{70E408FE-01AC-4D97-AD47-5DF58B69EF97}" destId="{9A810FE8-5E1D-4733-B68B-379A0BCB6807}" srcOrd="1" destOrd="0" presId="urn:microsoft.com/office/officeart/2005/8/layout/orgChart1"/>
+    <dgm:cxn modelId="{9733E1AC-4A6A-4DA7-B561-3FC5E4BD5687}" type="presParOf" srcId="{B5D64321-5B3A-4F73-8CC4-0C1F17A4DBB7}" destId="{3390C97D-2B6D-4F89-AE33-A7BBCB90702E}" srcOrd="1" destOrd="0" presId="urn:microsoft.com/office/officeart/2005/8/layout/orgChart1"/>
+    <dgm:cxn modelId="{856FC808-8ED9-40F9-81E8-37CD33FF7D6A}" type="presParOf" srcId="{B5D64321-5B3A-4F73-8CC4-0C1F17A4DBB7}" destId="{A6C98D07-6415-4EB0-8779-6D9F097FDA19}" srcOrd="2" destOrd="0" presId="urn:microsoft.com/office/officeart/2005/8/layout/orgChart1"/>
+    <dgm:cxn modelId="{12CD0959-6618-47DC-877B-71CE443B1EDE}" type="presParOf" srcId="{8C5DCA31-2906-4E78-98DA-B01163A360F5}" destId="{B80F9666-0700-401F-AF89-2F6244A964CE}" srcOrd="2" destOrd="0" presId="urn:microsoft.com/office/officeart/2005/8/layout/orgChart1"/>
+    <dgm:cxn modelId="{F207F97B-CF2D-472B-B2B6-AEA482635263}" type="presParOf" srcId="{C118B3C7-8A9D-404B-9F80-A8EC5E424F17}" destId="{6D1F30CE-47E2-4553-B13A-F7E7749A2473}" srcOrd="2" destOrd="0" presId="urn:microsoft.com/office/officeart/2005/8/layout/orgChart1"/>
+    <dgm:cxn modelId="{544C8D30-E01A-4B64-A32D-C3C2828E4AE3}" type="presParOf" srcId="{C118B3C7-8A9D-404B-9F80-A8EC5E424F17}" destId="{B383F8F5-B75C-42A2-B7E6-1B212B9F30E9}" srcOrd="3" destOrd="0" presId="urn:microsoft.com/office/officeart/2005/8/layout/orgChart1"/>
+    <dgm:cxn modelId="{4850794D-4F0E-4D35-9507-046824600739}" type="presParOf" srcId="{B383F8F5-B75C-42A2-B7E6-1B212B9F30E9}" destId="{B8684EA3-3237-4233-B7E5-EFCD75764546}" srcOrd="0" destOrd="0" presId="urn:microsoft.com/office/officeart/2005/8/layout/orgChart1"/>
+    <dgm:cxn modelId="{30DE75DF-043D-4886-9702-49BFFF6DA95E}" type="presParOf" srcId="{B8684EA3-3237-4233-B7E5-EFCD75764546}" destId="{04A4F9C4-8316-4BFF-BFC3-9F5D787478BC}" srcOrd="0" destOrd="0" presId="urn:microsoft.com/office/officeart/2005/8/layout/orgChart1"/>
+    <dgm:cxn modelId="{C22324BA-8173-4B65-AB6A-BF7A8F101C54}" type="presParOf" srcId="{B8684EA3-3237-4233-B7E5-EFCD75764546}" destId="{F0AA56AD-99C4-4F5B-9453-44FC1E3BEA17}" srcOrd="1" destOrd="0" presId="urn:microsoft.com/office/officeart/2005/8/layout/orgChart1"/>
+    <dgm:cxn modelId="{FE37F70D-C4A5-4A4F-9DB9-8CD1A7FBE2F6}" type="presParOf" srcId="{B383F8F5-B75C-42A2-B7E6-1B212B9F30E9}" destId="{B733329F-6596-4FF0-A7C4-ADA6A6B858DB}" srcOrd="1" destOrd="0" presId="urn:microsoft.com/office/officeart/2005/8/layout/orgChart1"/>
+    <dgm:cxn modelId="{D0C3FE13-A16A-4AD2-8249-0217668714D0}" type="presParOf" srcId="{B733329F-6596-4FF0-A7C4-ADA6A6B858DB}" destId="{D3FC9A39-156E-4961-9314-BFAC472A662B}" srcOrd="0" destOrd="0" presId="urn:microsoft.com/office/officeart/2005/8/layout/orgChart1"/>
+    <dgm:cxn modelId="{D76B0914-461E-4F21-95AF-5FD1CD1BBA00}" type="presParOf" srcId="{B733329F-6596-4FF0-A7C4-ADA6A6B858DB}" destId="{DC673C3F-7F61-4511-9966-7571C8BB72AE}" srcOrd="1" destOrd="0" presId="urn:microsoft.com/office/officeart/2005/8/layout/orgChart1"/>
+    <dgm:cxn modelId="{9A1F480B-BA4F-4EC0-A7D7-9573E617401F}" type="presParOf" srcId="{DC673C3F-7F61-4511-9966-7571C8BB72AE}" destId="{903DC028-DDAA-4081-B103-120AE9360A17}" srcOrd="0" destOrd="0" presId="urn:microsoft.com/office/officeart/2005/8/layout/orgChart1"/>
+    <dgm:cxn modelId="{FC2E38F4-A22D-4450-9302-4684B6E3F662}" type="presParOf" srcId="{903DC028-DDAA-4081-B103-120AE9360A17}" destId="{8B292133-09EA-4901-BB6A-9A53CE21A4B1}" srcOrd="0" destOrd="0" presId="urn:microsoft.com/office/officeart/2005/8/layout/orgChart1"/>
+    <dgm:cxn modelId="{C3D12E0E-A37E-46FB-94A3-7FB61F0BCB7F}" type="presParOf" srcId="{903DC028-DDAA-4081-B103-120AE9360A17}" destId="{688939F5-316A-4469-B41C-C96AFFF9FFDF}" srcOrd="1" destOrd="0" presId="urn:microsoft.com/office/officeart/2005/8/layout/orgChart1"/>
+    <dgm:cxn modelId="{43C34684-9094-408C-8598-2ACF2741DDC2}" type="presParOf" srcId="{DC673C3F-7F61-4511-9966-7571C8BB72AE}" destId="{10892874-9A51-4217-9250-D9E11B80A0D7}" srcOrd="1" destOrd="0" presId="urn:microsoft.com/office/officeart/2005/8/layout/orgChart1"/>
+    <dgm:cxn modelId="{196D05AA-5E36-4883-9D74-CDEA9A0FC82F}" type="presParOf" srcId="{DC673C3F-7F61-4511-9966-7571C8BB72AE}" destId="{1C24F405-7EE1-4C61-851B-57000E22A52F}" srcOrd="2" destOrd="0" presId="urn:microsoft.com/office/officeart/2005/8/layout/orgChart1"/>
+    <dgm:cxn modelId="{5AEBB77D-5E83-4C26-9E20-6099B44BF971}" type="presParOf" srcId="{B733329F-6596-4FF0-A7C4-ADA6A6B858DB}" destId="{5802F035-EA88-48E6-8CBA-B8C81730DF78}" srcOrd="2" destOrd="0" presId="urn:microsoft.com/office/officeart/2005/8/layout/orgChart1"/>
+    <dgm:cxn modelId="{9684FF3B-557D-4734-9773-DA544F080BEF}" type="presParOf" srcId="{B733329F-6596-4FF0-A7C4-ADA6A6B858DB}" destId="{3A1E0337-4191-4F2B-967F-5F0EFDBE1EFE}" srcOrd="3" destOrd="0" presId="urn:microsoft.com/office/officeart/2005/8/layout/orgChart1"/>
+    <dgm:cxn modelId="{55081BFE-7866-4C35-9D8A-BB8B85090C07}" type="presParOf" srcId="{3A1E0337-4191-4F2B-967F-5F0EFDBE1EFE}" destId="{19D98F48-A48B-4964-A352-6A75604ABC09}" srcOrd="0" destOrd="0" presId="urn:microsoft.com/office/officeart/2005/8/layout/orgChart1"/>
+    <dgm:cxn modelId="{9DB9BC9D-211A-410C-BBDB-DBB9ABFDCDB2}" type="presParOf" srcId="{19D98F48-A48B-4964-A352-6A75604ABC09}" destId="{59C713BA-AC32-492F-91DB-A5976BA248AC}" srcOrd="0" destOrd="0" presId="urn:microsoft.com/office/officeart/2005/8/layout/orgChart1"/>
+    <dgm:cxn modelId="{1446BB1F-E40C-47CB-97EB-24731B00E367}" type="presParOf" srcId="{19D98F48-A48B-4964-A352-6A75604ABC09}" destId="{7A26CA3C-CF2A-485F-AD6A-2BBB9E852B69}" srcOrd="1" destOrd="0" presId="urn:microsoft.com/office/officeart/2005/8/layout/orgChart1"/>
+    <dgm:cxn modelId="{84844C3E-9591-465A-944C-0E62A2E82F1A}" type="presParOf" srcId="{3A1E0337-4191-4F2B-967F-5F0EFDBE1EFE}" destId="{DFF67C59-6865-4BB6-8430-C2AADB6EFBC6}" srcOrd="1" destOrd="0" presId="urn:microsoft.com/office/officeart/2005/8/layout/orgChart1"/>
+    <dgm:cxn modelId="{029E4A75-AC1A-46A9-91BA-3C6B32E92F94}" type="presParOf" srcId="{3A1E0337-4191-4F2B-967F-5F0EFDBE1EFE}" destId="{600192A7-35E9-4091-AF39-EF69B6A51DF4}" srcOrd="2" destOrd="0" presId="urn:microsoft.com/office/officeart/2005/8/layout/orgChart1"/>
+    <dgm:cxn modelId="{9057CF18-D69B-4A57-A83D-AF5360218025}" type="presParOf" srcId="{B733329F-6596-4FF0-A7C4-ADA6A6B858DB}" destId="{DCE10EFC-DC65-40B7-BB27-D384F851962F}" srcOrd="4" destOrd="0" presId="urn:microsoft.com/office/officeart/2005/8/layout/orgChart1"/>
+    <dgm:cxn modelId="{78627888-C23C-4D34-984F-16B197093887}" type="presParOf" srcId="{B733329F-6596-4FF0-A7C4-ADA6A6B858DB}" destId="{AFF78B5C-4FA6-4E8B-9B44-AA16D1293B9F}" srcOrd="5" destOrd="0" presId="urn:microsoft.com/office/officeart/2005/8/layout/orgChart1"/>
+    <dgm:cxn modelId="{12712000-2B55-4B47-8643-F2E686550644}" type="presParOf" srcId="{AFF78B5C-4FA6-4E8B-9B44-AA16D1293B9F}" destId="{87B0A9CD-9E7B-4105-BA16-EEA27A6B0F84}" srcOrd="0" destOrd="0" presId="urn:microsoft.com/office/officeart/2005/8/layout/orgChart1"/>
+    <dgm:cxn modelId="{2B42A4E8-F315-43C9-B5A6-33BDE733FA6E}" type="presParOf" srcId="{87B0A9CD-9E7B-4105-BA16-EEA27A6B0F84}" destId="{111997EB-A906-4608-8C55-C1E8C2A2BE6F}" srcOrd="0" destOrd="0" presId="urn:microsoft.com/office/officeart/2005/8/layout/orgChart1"/>
+    <dgm:cxn modelId="{58226563-A921-4C06-A4CE-35483253FE91}" type="presParOf" srcId="{87B0A9CD-9E7B-4105-BA16-EEA27A6B0F84}" destId="{381D15AC-01B1-4301-B5AD-FFA8AD066313}" srcOrd="1" destOrd="0" presId="urn:microsoft.com/office/officeart/2005/8/layout/orgChart1"/>
+    <dgm:cxn modelId="{942449C2-B3A9-456D-9D50-83364497A5C3}" type="presParOf" srcId="{AFF78B5C-4FA6-4E8B-9B44-AA16D1293B9F}" destId="{6DE18AAB-333B-4ADA-9852-B7A16F657B84}" srcOrd="1" destOrd="0" presId="urn:microsoft.com/office/officeart/2005/8/layout/orgChart1"/>
+    <dgm:cxn modelId="{E27E27A2-985F-475D-9214-EDB544B9B687}" type="presParOf" srcId="{AFF78B5C-4FA6-4E8B-9B44-AA16D1293B9F}" destId="{3CB29D1C-732A-4401-B524-D924250EAA28}" srcOrd="2" destOrd="0" presId="urn:microsoft.com/office/officeart/2005/8/layout/orgChart1"/>
+    <dgm:cxn modelId="{D63696B8-EF8A-446D-8DC0-3AB2257828CF}" type="presParOf" srcId="{B383F8F5-B75C-42A2-B7E6-1B212B9F30E9}" destId="{D2B4DAA5-0A4E-49E6-9C5B-52C90B5B44B4}" srcOrd="2" destOrd="0" presId="urn:microsoft.com/office/officeart/2005/8/layout/orgChart1"/>
+    <dgm:cxn modelId="{4EDF3A4D-1950-4EC0-8900-1016CA206BB1}" type="presParOf" srcId="{C118B3C7-8A9D-404B-9F80-A8EC5E424F17}" destId="{5BB55C4F-7347-4250-84FC-B2EC5ABB3024}" srcOrd="4" destOrd="0" presId="urn:microsoft.com/office/officeart/2005/8/layout/orgChart1"/>
+    <dgm:cxn modelId="{DE2050E9-0405-4B02-A48D-79B465B091CE}" type="presParOf" srcId="{C118B3C7-8A9D-404B-9F80-A8EC5E424F17}" destId="{43B53E64-957F-4C5E-9322-41D61E7A43AA}" srcOrd="5" destOrd="0" presId="urn:microsoft.com/office/officeart/2005/8/layout/orgChart1"/>
+    <dgm:cxn modelId="{C32FCA1E-6BEE-4A0B-9149-73CAE922EB68}" type="presParOf" srcId="{43B53E64-957F-4C5E-9322-41D61E7A43AA}" destId="{E20F9895-782F-44D5-A217-5A9F43692A0F}" srcOrd="0" destOrd="0" presId="urn:microsoft.com/office/officeart/2005/8/layout/orgChart1"/>
+    <dgm:cxn modelId="{3AA6E915-DB01-440B-A49A-5574C2DACFFF}" type="presParOf" srcId="{E20F9895-782F-44D5-A217-5A9F43692A0F}" destId="{48DBA85B-D99A-4E7D-B356-8C82F6187113}" srcOrd="0" destOrd="0" presId="urn:microsoft.com/office/officeart/2005/8/layout/orgChart1"/>
+    <dgm:cxn modelId="{E9134FB1-E67F-450B-BCB2-D6DE15D839B1}" type="presParOf" srcId="{E20F9895-782F-44D5-A217-5A9F43692A0F}" destId="{1A030A2B-5578-445A-B5F1-1D52C20427FA}" srcOrd="1" destOrd="0" presId="urn:microsoft.com/office/officeart/2005/8/layout/orgChart1"/>
+    <dgm:cxn modelId="{B67A1242-8F24-464D-9E82-C495051A48F5}" type="presParOf" srcId="{43B53E64-957F-4C5E-9322-41D61E7A43AA}" destId="{CDC4F717-C528-44BC-9DBC-FE9F0BAAD8A1}" srcOrd="1" destOrd="0" presId="urn:microsoft.com/office/officeart/2005/8/layout/orgChart1"/>
+    <dgm:cxn modelId="{FAD3FAD7-3EAF-4EED-9851-560FB2B559BF}" type="presParOf" srcId="{43B53E64-957F-4C5E-9322-41D61E7A43AA}" destId="{9B4EFB3D-E2BB-4892-8FFE-D57148A43832}" srcOrd="2" destOrd="0" presId="urn:microsoft.com/office/officeart/2005/8/layout/orgChart1"/>
+    <dgm:cxn modelId="{CE968057-16DC-41F8-936A-EBF132BE9DCC}" type="presParOf" srcId="{C118B3C7-8A9D-404B-9F80-A8EC5E424F17}" destId="{044AEC24-B74A-4214-A638-2F99C8AC6602}" srcOrd="6" destOrd="0" presId="urn:microsoft.com/office/officeart/2005/8/layout/orgChart1"/>
+    <dgm:cxn modelId="{36311C73-B66A-4B8A-81E7-22C13C32035B}" type="presParOf" srcId="{C118B3C7-8A9D-404B-9F80-A8EC5E424F17}" destId="{880818F9-8FB0-4CC9-940F-1E3FD2E85915}" srcOrd="7" destOrd="0" presId="urn:microsoft.com/office/officeart/2005/8/layout/orgChart1"/>
+    <dgm:cxn modelId="{77BDAD3C-3554-42AF-9F8D-6AC99DF9273E}" type="presParOf" srcId="{880818F9-8FB0-4CC9-940F-1E3FD2E85915}" destId="{638CA9CE-BEC7-4A0D-858A-57D3EC598423}" srcOrd="0" destOrd="0" presId="urn:microsoft.com/office/officeart/2005/8/layout/orgChart1"/>
+    <dgm:cxn modelId="{60845730-9D08-4490-9306-EF4EC8729E77}" type="presParOf" srcId="{638CA9CE-BEC7-4A0D-858A-57D3EC598423}" destId="{E811083D-277A-482F-809F-218ECC5E9F89}" srcOrd="0" destOrd="0" presId="urn:microsoft.com/office/officeart/2005/8/layout/orgChart1"/>
+    <dgm:cxn modelId="{00BE947F-AA72-41E4-BE2E-6C06322A6F3A}" type="presParOf" srcId="{638CA9CE-BEC7-4A0D-858A-57D3EC598423}" destId="{04F9C37F-270D-4C32-B50C-27BE0986D655}" srcOrd="1" destOrd="0" presId="urn:microsoft.com/office/officeart/2005/8/layout/orgChart1"/>
+    <dgm:cxn modelId="{61E89CA1-33F1-45D7-ADEE-3F990F74BCA0}" type="presParOf" srcId="{880818F9-8FB0-4CC9-940F-1E3FD2E85915}" destId="{D4FBC058-2779-40E2-A707-3F4AE39308BC}" srcOrd="1" destOrd="0" presId="urn:microsoft.com/office/officeart/2005/8/layout/orgChart1"/>
+    <dgm:cxn modelId="{93E5D247-A4ED-49E9-AA0E-21CCAB5F5909}" type="presParOf" srcId="{880818F9-8FB0-4CC9-940F-1E3FD2E85915}" destId="{31236A0C-F646-45A6-BCFE-5A4FD55AB194}" srcOrd="2" destOrd="0" presId="urn:microsoft.com/office/officeart/2005/8/layout/orgChart1"/>
+    <dgm:cxn modelId="{37076330-1EEA-49B9-A7F3-298D23CE2598}" type="presParOf" srcId="{C118B3C7-8A9D-404B-9F80-A8EC5E424F17}" destId="{1A0DF4E9-CEFF-4646-95A7-3D3954391370}" srcOrd="8" destOrd="0" presId="urn:microsoft.com/office/officeart/2005/8/layout/orgChart1"/>
+    <dgm:cxn modelId="{59B63717-5C9D-4585-983E-9824F46E2369}" type="presParOf" srcId="{C118B3C7-8A9D-404B-9F80-A8EC5E424F17}" destId="{D9C91752-FE89-4E35-8E7B-F1376B195B97}" srcOrd="9" destOrd="0" presId="urn:microsoft.com/office/officeart/2005/8/layout/orgChart1"/>
+    <dgm:cxn modelId="{3EE3479C-343C-452E-9F86-92C02E695C61}" type="presParOf" srcId="{D9C91752-FE89-4E35-8E7B-F1376B195B97}" destId="{2CB881E5-A0B2-4493-B534-2E011FA4F45A}" srcOrd="0" destOrd="0" presId="urn:microsoft.com/office/officeart/2005/8/layout/orgChart1"/>
+    <dgm:cxn modelId="{3429D437-473A-4D98-99FE-CF7C7A790FB9}" type="presParOf" srcId="{2CB881E5-A0B2-4493-B534-2E011FA4F45A}" destId="{F341AB85-8076-4AAD-85FD-74DD7AD15C3B}" srcOrd="0" destOrd="0" presId="urn:microsoft.com/office/officeart/2005/8/layout/orgChart1"/>
+    <dgm:cxn modelId="{BFA0A1F8-9213-4991-AD53-B4F5F4D2DF1F}" type="presParOf" srcId="{2CB881E5-A0B2-4493-B534-2E011FA4F45A}" destId="{2711B355-6C39-4B70-8803-FB961691FD01}" srcOrd="1" destOrd="0" presId="urn:microsoft.com/office/officeart/2005/8/layout/orgChart1"/>
+    <dgm:cxn modelId="{3D963711-63B5-4708-A22F-A48AAB397B2B}" type="presParOf" srcId="{D9C91752-FE89-4E35-8E7B-F1376B195B97}" destId="{EB29F6CD-8685-4FD2-861B-3775FC3A21B3}" srcOrd="1" destOrd="0" presId="urn:microsoft.com/office/officeart/2005/8/layout/orgChart1"/>
+    <dgm:cxn modelId="{02F8394B-0EA2-4EF4-8361-1F98D8AB47C5}" type="presParOf" srcId="{D9C91752-FE89-4E35-8E7B-F1376B195B97}" destId="{178E95CC-F79B-422C-8BFA-BB7A721CDC1D}" srcOrd="2" destOrd="0" presId="urn:microsoft.com/office/officeart/2005/8/layout/orgChart1"/>
+    <dgm:cxn modelId="{7C796E57-2699-4C59-A06F-748F39F98815}" type="presParOf" srcId="{8698235F-EF2D-4AE5-A79F-D27D74DA3C02}" destId="{31494758-0810-4943-A1D9-3B044C346DF9}" srcOrd="2" destOrd="0" presId="urn:microsoft.com/office/officeart/2005/8/layout/orgChart1"/>
+    <dgm:cxn modelId="{D67E4FF3-BF1A-4A0B-9707-FB3693364D4F}" type="presParOf" srcId="{265F456F-C67D-47A3-BD42-2010C4E5B46E}" destId="{220BFA54-A4F8-4A44-B5AD-1EA06E380D23}" srcOrd="2" destOrd="0" presId="urn:microsoft.com/office/officeart/2005/8/layout/orgChart1"/>
+    <dgm:cxn modelId="{CE6CA212-6600-4422-922F-1E055F4574DB}" type="presParOf" srcId="{265F456F-C67D-47A3-BD42-2010C4E5B46E}" destId="{9BB91E0C-E41D-4FA5-BC6D-F47406CC471E}" srcOrd="3" destOrd="0" presId="urn:microsoft.com/office/officeart/2005/8/layout/orgChart1"/>
+    <dgm:cxn modelId="{9077B1B3-E7E5-4E02-AEB5-C892261F7F99}" type="presParOf" srcId="{9BB91E0C-E41D-4FA5-BC6D-F47406CC471E}" destId="{1D4AFCDC-A498-4CA7-9155-6332469BB176}" srcOrd="0" destOrd="0" presId="urn:microsoft.com/office/officeart/2005/8/layout/orgChart1"/>
+    <dgm:cxn modelId="{845C09C8-BBFB-45DB-AA28-BE9C00E66EE2}" type="presParOf" srcId="{1D4AFCDC-A498-4CA7-9155-6332469BB176}" destId="{5CC465CD-ED98-4E64-9FC3-4E8695D09CDE}" srcOrd="0" destOrd="0" presId="urn:microsoft.com/office/officeart/2005/8/layout/orgChart1"/>
+    <dgm:cxn modelId="{A7779159-525F-4086-A9DE-00A5DFD82E65}" type="presParOf" srcId="{1D4AFCDC-A498-4CA7-9155-6332469BB176}" destId="{3B783C55-A32B-4461-BACF-012AC6796542}" srcOrd="1" destOrd="0" presId="urn:microsoft.com/office/officeart/2005/8/layout/orgChart1"/>
+    <dgm:cxn modelId="{334BC34A-717C-4907-B451-B982792BBC52}" type="presParOf" srcId="{9BB91E0C-E41D-4FA5-BC6D-F47406CC471E}" destId="{FEBB3014-70DC-47F6-90CA-8784EB17EB15}" srcOrd="1" destOrd="0" presId="urn:microsoft.com/office/officeart/2005/8/layout/orgChart1"/>
+    <dgm:cxn modelId="{11E58950-C67A-41A4-B609-60D70D3E3380}" type="presParOf" srcId="{FEBB3014-70DC-47F6-90CA-8784EB17EB15}" destId="{C74004E5-8814-48E9-A31A-3E7600B357F4}" srcOrd="0" destOrd="0" presId="urn:microsoft.com/office/officeart/2005/8/layout/orgChart1"/>
+    <dgm:cxn modelId="{97CC32AF-AC6A-4CCA-A100-70D61CDE0DBF}" type="presParOf" srcId="{FEBB3014-70DC-47F6-90CA-8784EB17EB15}" destId="{7E4F8BB4-61DE-4433-9D9D-68E83A8A4CA1}" srcOrd="1" destOrd="0" presId="urn:microsoft.com/office/officeart/2005/8/layout/orgChart1"/>
+    <dgm:cxn modelId="{5A872567-1525-4EC5-81DE-0073D6574A18}" type="presParOf" srcId="{7E4F8BB4-61DE-4433-9D9D-68E83A8A4CA1}" destId="{A8390DEE-7AE1-428C-84CD-84AF069C53A9}" srcOrd="0" destOrd="0" presId="urn:microsoft.com/office/officeart/2005/8/layout/orgChart1"/>
+    <dgm:cxn modelId="{DF5C0C51-314B-4649-AD6B-65866824FF07}" type="presParOf" srcId="{A8390DEE-7AE1-428C-84CD-84AF069C53A9}" destId="{8430D49C-4D80-4E9B-90A9-92EDE6AEAB90}" srcOrd="0" destOrd="0" presId="urn:microsoft.com/office/officeart/2005/8/layout/orgChart1"/>
+    <dgm:cxn modelId="{902B8370-D202-4853-9B26-4B65C10C9C66}" type="presParOf" srcId="{A8390DEE-7AE1-428C-84CD-84AF069C53A9}" destId="{C4281635-ADF5-4CF3-B7C6-A5CC7B542550}" srcOrd="1" destOrd="0" presId="urn:microsoft.com/office/officeart/2005/8/layout/orgChart1"/>
+    <dgm:cxn modelId="{7306036E-D81C-4F9B-AABD-CA6D891086F7}" type="presParOf" srcId="{7E4F8BB4-61DE-4433-9D9D-68E83A8A4CA1}" destId="{FF1AAC26-63F2-42EE-8EEF-2DF576622ADF}" srcOrd="1" destOrd="0" presId="urn:microsoft.com/office/officeart/2005/8/layout/orgChart1"/>
+    <dgm:cxn modelId="{8D963811-2D54-490C-BDB1-06ACCDD7A0E3}" type="presParOf" srcId="{7E4F8BB4-61DE-4433-9D9D-68E83A8A4CA1}" destId="{554A392E-73F4-4918-9718-58C37DF9119D}" srcOrd="2" destOrd="0" presId="urn:microsoft.com/office/officeart/2005/8/layout/orgChart1"/>
+    <dgm:cxn modelId="{155D9BBE-1325-4AAA-BA07-50CBBB35F1BC}" type="presParOf" srcId="{FEBB3014-70DC-47F6-90CA-8784EB17EB15}" destId="{318F2E1B-2875-4710-BA87-C6EC8CB7E614}" srcOrd="2" destOrd="0" presId="urn:microsoft.com/office/officeart/2005/8/layout/orgChart1"/>
+    <dgm:cxn modelId="{6DF374C6-5CFF-4E4A-AF96-9E554FC29A75}" type="presParOf" srcId="{FEBB3014-70DC-47F6-90CA-8784EB17EB15}" destId="{03EE27C5-7491-4BBA-B0E4-833135E2B666}" srcOrd="3" destOrd="0" presId="urn:microsoft.com/office/officeart/2005/8/layout/orgChart1"/>
+    <dgm:cxn modelId="{E1AA84C4-2540-4E11-B9C5-C6BA287479FB}" type="presParOf" srcId="{03EE27C5-7491-4BBA-B0E4-833135E2B666}" destId="{CB1D489D-DD5B-4AB5-9421-EE1F51D03389}" srcOrd="0" destOrd="0" presId="urn:microsoft.com/office/officeart/2005/8/layout/orgChart1"/>
+    <dgm:cxn modelId="{3631777A-6EEF-4F73-A988-40CAA2491E5B}" type="presParOf" srcId="{CB1D489D-DD5B-4AB5-9421-EE1F51D03389}" destId="{4B7A8AC0-084D-4A35-BB1E-5325E922956F}" srcOrd="0" destOrd="0" presId="urn:microsoft.com/office/officeart/2005/8/layout/orgChart1"/>
+    <dgm:cxn modelId="{44485F71-0FC4-4538-9C4F-48AF6A0F7054}" type="presParOf" srcId="{CB1D489D-DD5B-4AB5-9421-EE1F51D03389}" destId="{3AA163E4-7D22-46FD-8EC4-A62972152F57}" srcOrd="1" destOrd="0" presId="urn:microsoft.com/office/officeart/2005/8/layout/orgChart1"/>
+    <dgm:cxn modelId="{F626635D-B18F-47A6-93D4-916D41A0ADDD}" type="presParOf" srcId="{03EE27C5-7491-4BBA-B0E4-833135E2B666}" destId="{51EF8670-FD23-428C-8810-F2FE4FB1E5EA}" srcOrd="1" destOrd="0" presId="urn:microsoft.com/office/officeart/2005/8/layout/orgChart1"/>
+    <dgm:cxn modelId="{DF1F97D6-EFB8-4611-98C4-E4A4E2EEE7BD}" type="presParOf" srcId="{03EE27C5-7491-4BBA-B0E4-833135E2B666}" destId="{296199DF-6EFC-4E0D-A2DA-2446386BCC95}" srcOrd="2" destOrd="0" presId="urn:microsoft.com/office/officeart/2005/8/layout/orgChart1"/>
+    <dgm:cxn modelId="{C47270BE-3D07-4101-8B65-0C8A8D717DA0}" type="presParOf" srcId="{FEBB3014-70DC-47F6-90CA-8784EB17EB15}" destId="{629CEF7E-A5BD-4CF5-B41C-747B00F842E7}" srcOrd="4" destOrd="0" presId="urn:microsoft.com/office/officeart/2005/8/layout/orgChart1"/>
+    <dgm:cxn modelId="{F7101150-0712-4DCD-8117-15F14AEBB19F}" type="presParOf" srcId="{FEBB3014-70DC-47F6-90CA-8784EB17EB15}" destId="{631AA970-66CE-4007-9260-841E955E678C}" srcOrd="5" destOrd="0" presId="urn:microsoft.com/office/officeart/2005/8/layout/orgChart1"/>
+    <dgm:cxn modelId="{2F46A783-4D3A-410E-B06F-367F1E8670C9}" type="presParOf" srcId="{631AA970-66CE-4007-9260-841E955E678C}" destId="{1A0C3AD7-358D-4872-A4B3-131E73E4D811}" srcOrd="0" destOrd="0" presId="urn:microsoft.com/office/officeart/2005/8/layout/orgChart1"/>
+    <dgm:cxn modelId="{4BA59BA1-8830-4EAD-B762-E572C47AEA5A}" type="presParOf" srcId="{1A0C3AD7-358D-4872-A4B3-131E73E4D811}" destId="{73C5FE92-AEC9-433B-848A-200EA7DF3643}" srcOrd="0" destOrd="0" presId="urn:microsoft.com/office/officeart/2005/8/layout/orgChart1"/>
+    <dgm:cxn modelId="{E217F2FD-0381-4110-9CFF-7E746F9486E7}" type="presParOf" srcId="{1A0C3AD7-358D-4872-A4B3-131E73E4D811}" destId="{5D5E1896-599E-4E19-8A12-33A944D8B6B7}" srcOrd="1" destOrd="0" presId="urn:microsoft.com/office/officeart/2005/8/layout/orgChart1"/>
+    <dgm:cxn modelId="{2A824264-5857-4A7F-A488-951FD25D7A64}" type="presParOf" srcId="{631AA970-66CE-4007-9260-841E955E678C}" destId="{B1D61872-2767-485E-9EA5-6D06233F842D}" srcOrd="1" destOrd="0" presId="urn:microsoft.com/office/officeart/2005/8/layout/orgChart1"/>
+    <dgm:cxn modelId="{3D6D3E5B-213E-4CE5-980A-8EC1510754F5}" type="presParOf" srcId="{631AA970-66CE-4007-9260-841E955E678C}" destId="{3EF9562F-3E9A-442D-9BAD-5DAC41351A3F}" srcOrd="2" destOrd="0" presId="urn:microsoft.com/office/officeart/2005/8/layout/orgChart1"/>
+    <dgm:cxn modelId="{CF69EECB-A373-441C-97BD-7DF8FE3F309A}" type="presParOf" srcId="{FEBB3014-70DC-47F6-90CA-8784EB17EB15}" destId="{9B142728-F695-4EE6-B5A2-AA3DBC8CC35E}" srcOrd="6" destOrd="0" presId="urn:microsoft.com/office/officeart/2005/8/layout/orgChart1"/>
+    <dgm:cxn modelId="{9C757089-9DAC-4CB4-ACDD-C29E4938DA03}" type="presParOf" srcId="{FEBB3014-70DC-47F6-90CA-8784EB17EB15}" destId="{B4FD8AB8-90E2-41E5-9704-80EBAD110ED2}" srcOrd="7" destOrd="0" presId="urn:microsoft.com/office/officeart/2005/8/layout/orgChart1"/>
+    <dgm:cxn modelId="{EB8B7904-E172-4B3B-9098-A9F35BA24272}" type="presParOf" srcId="{B4FD8AB8-90E2-41E5-9704-80EBAD110ED2}" destId="{94932336-8653-4B41-98DD-A477421F2EFD}" srcOrd="0" destOrd="0" presId="urn:microsoft.com/office/officeart/2005/8/layout/orgChart1"/>
+    <dgm:cxn modelId="{54785FDD-889E-4A9E-BDF4-7AB3F3BB581C}" type="presParOf" srcId="{94932336-8653-4B41-98DD-A477421F2EFD}" destId="{9F3F4312-9ED9-421F-B4DB-C5AE101796FF}" srcOrd="0" destOrd="0" presId="urn:microsoft.com/office/officeart/2005/8/layout/orgChart1"/>
+    <dgm:cxn modelId="{13A4B671-790F-420C-8367-DA976E557943}" type="presParOf" srcId="{94932336-8653-4B41-98DD-A477421F2EFD}" destId="{F3993B1B-8D05-4B26-B204-20DD924F2D25}" srcOrd="1" destOrd="0" presId="urn:microsoft.com/office/officeart/2005/8/layout/orgChart1"/>
+    <dgm:cxn modelId="{A3436107-689C-44F4-9CCD-638B8E9AB485}" type="presParOf" srcId="{B4FD8AB8-90E2-41E5-9704-80EBAD110ED2}" destId="{7DEA72BD-E0E8-4F08-A531-88B7FF41C1D0}" srcOrd="1" destOrd="0" presId="urn:microsoft.com/office/officeart/2005/8/layout/orgChart1"/>
+    <dgm:cxn modelId="{262979FA-802D-41F8-A77B-7E849A13258A}" type="presParOf" srcId="{B4FD8AB8-90E2-41E5-9704-80EBAD110ED2}" destId="{EA5E040F-B5A5-4AE1-A499-E5E8B3781A49}" srcOrd="2" destOrd="0" presId="urn:microsoft.com/office/officeart/2005/8/layout/orgChart1"/>
+    <dgm:cxn modelId="{961F7EB0-0C85-4BC4-B067-9EB86A1A12C8}" type="presParOf" srcId="{9BB91E0C-E41D-4FA5-BC6D-F47406CC471E}" destId="{8B2A1222-6B24-4770-BD0E-F8898A1E778A}" srcOrd="2" destOrd="0" presId="urn:microsoft.com/office/officeart/2005/8/layout/orgChart1"/>
+    <dgm:cxn modelId="{5FB0E5B2-CE76-4AC5-8624-D0E677CC5F86}" type="presParOf" srcId="{265F456F-C67D-47A3-BD42-2010C4E5B46E}" destId="{112CD1DB-7736-4571-8000-8E024494F031}" srcOrd="4" destOrd="0" presId="urn:microsoft.com/office/officeart/2005/8/layout/orgChart1"/>
+    <dgm:cxn modelId="{CE53FDDE-F0CB-4920-8EB1-E152E35A7C25}" type="presParOf" srcId="{265F456F-C67D-47A3-BD42-2010C4E5B46E}" destId="{CA355B94-BF5E-4E16-85C6-04F293FDB4BF}" srcOrd="5" destOrd="0" presId="urn:microsoft.com/office/officeart/2005/8/layout/orgChart1"/>
+    <dgm:cxn modelId="{08B894ED-6B30-4B60-807D-75490131094A}" type="presParOf" srcId="{CA355B94-BF5E-4E16-85C6-04F293FDB4BF}" destId="{58079A1D-90D8-4935-8FFF-1B475C317D8B}" srcOrd="0" destOrd="0" presId="urn:microsoft.com/office/officeart/2005/8/layout/orgChart1"/>
+    <dgm:cxn modelId="{2ADDA920-00D7-4982-B970-8868450A17A3}" type="presParOf" srcId="{58079A1D-90D8-4935-8FFF-1B475C317D8B}" destId="{2AB03590-983A-4BAB-8F1C-AD7F0BF0D82F}" srcOrd="0" destOrd="0" presId="urn:microsoft.com/office/officeart/2005/8/layout/orgChart1"/>
+    <dgm:cxn modelId="{B8B03E99-537B-4541-874F-3C3F7D0FE98B}" type="presParOf" srcId="{58079A1D-90D8-4935-8FFF-1B475C317D8B}" destId="{1B4DD07C-BFE3-4DF5-AF9D-2598D8D5BD30}" srcOrd="1" destOrd="0" presId="urn:microsoft.com/office/officeart/2005/8/layout/orgChart1"/>
+    <dgm:cxn modelId="{AD050DA5-0DD4-42FF-A425-641D03E0A713}" type="presParOf" srcId="{CA355B94-BF5E-4E16-85C6-04F293FDB4BF}" destId="{B0C86E8E-3558-4BFD-963D-2ACCE50531C5}" srcOrd="1" destOrd="0" presId="urn:microsoft.com/office/officeart/2005/8/layout/orgChart1"/>
+    <dgm:cxn modelId="{00FB65C5-8CC4-49F9-8F6B-B678AC1DE8A6}" type="presParOf" srcId="{B0C86E8E-3558-4BFD-963D-2ACCE50531C5}" destId="{486FC1E1-A535-4C1F-A508-C230931D8015}" srcOrd="0" destOrd="0" presId="urn:microsoft.com/office/officeart/2005/8/layout/orgChart1"/>
+    <dgm:cxn modelId="{6EA44317-AFF3-4C09-AFBC-19E59AFCAD32}" type="presParOf" srcId="{B0C86E8E-3558-4BFD-963D-2ACCE50531C5}" destId="{229A5F83-2865-4EBC-9601-5027A9363271}" srcOrd="1" destOrd="0" presId="urn:microsoft.com/office/officeart/2005/8/layout/orgChart1"/>
+    <dgm:cxn modelId="{30D011C7-021B-418B-8101-CCDA647EE006}" type="presParOf" srcId="{229A5F83-2865-4EBC-9601-5027A9363271}" destId="{9E3B6E67-234E-4BBC-BC0A-654ABDD8F879}" srcOrd="0" destOrd="0" presId="urn:microsoft.com/office/officeart/2005/8/layout/orgChart1"/>
+    <dgm:cxn modelId="{0B390F2F-9AAE-41B2-87D1-9E82A32154DF}" type="presParOf" srcId="{9E3B6E67-234E-4BBC-BC0A-654ABDD8F879}" destId="{937A84F0-2BEB-41A9-B552-235FEB4052B4}" srcOrd="0" destOrd="0" presId="urn:microsoft.com/office/officeart/2005/8/layout/orgChart1"/>
+    <dgm:cxn modelId="{1350C1B8-1432-43DD-A2C2-EDE7F1BE04CB}" type="presParOf" srcId="{9E3B6E67-234E-4BBC-BC0A-654ABDD8F879}" destId="{61E3A9E7-C048-49D7-A091-954CD01E5D4A}" srcOrd="1" destOrd="0" presId="urn:microsoft.com/office/officeart/2005/8/layout/orgChart1"/>
+    <dgm:cxn modelId="{70102E84-C496-4653-B64D-059B72ED7A03}" type="presParOf" srcId="{229A5F83-2865-4EBC-9601-5027A9363271}" destId="{779B1034-4351-4B7E-ABD3-B2F5DD9ABB13}" srcOrd="1" destOrd="0" presId="urn:microsoft.com/office/officeart/2005/8/layout/orgChart1"/>
+    <dgm:cxn modelId="{6A82CA9F-431F-472B-B880-D4A4E3BEB4CF}" type="presParOf" srcId="{229A5F83-2865-4EBC-9601-5027A9363271}" destId="{3988A6C8-73DF-4123-8387-BF5D841A90D5}" srcOrd="2" destOrd="0" presId="urn:microsoft.com/office/officeart/2005/8/layout/orgChart1"/>
+    <dgm:cxn modelId="{480E007B-4771-4436-901E-37D747E17B57}" type="presParOf" srcId="{B0C86E8E-3558-4BFD-963D-2ACCE50531C5}" destId="{990B3F4E-412E-4BA2-B747-4DC8D6E7B7A2}" srcOrd="2" destOrd="0" presId="urn:microsoft.com/office/officeart/2005/8/layout/orgChart1"/>
+    <dgm:cxn modelId="{2C479E23-FCD6-4036-904C-7A6265784F52}" type="presParOf" srcId="{B0C86E8E-3558-4BFD-963D-2ACCE50531C5}" destId="{2A280BD3-D634-4E58-9F84-D637E5BB3E1F}" srcOrd="3" destOrd="0" presId="urn:microsoft.com/office/officeart/2005/8/layout/orgChart1"/>
+    <dgm:cxn modelId="{FB39875D-D931-47FA-8DAD-6D2DEB021E96}" type="presParOf" srcId="{2A280BD3-D634-4E58-9F84-D637E5BB3E1F}" destId="{A485C955-E640-42D3-8C17-0DD499243210}" srcOrd="0" destOrd="0" presId="urn:microsoft.com/office/officeart/2005/8/layout/orgChart1"/>
+    <dgm:cxn modelId="{D262A83B-8F83-442B-8633-9AE75703C6EF}" type="presParOf" srcId="{A485C955-E640-42D3-8C17-0DD499243210}" destId="{58D8D487-8039-4E62-ADBD-9FCEA1362BE0}" srcOrd="0" destOrd="0" presId="urn:microsoft.com/office/officeart/2005/8/layout/orgChart1"/>
+    <dgm:cxn modelId="{3D73A5B9-9C34-4C99-BF73-048ABB408D44}" type="presParOf" srcId="{A485C955-E640-42D3-8C17-0DD499243210}" destId="{870E309A-4491-4D38-AFDD-ACEFCEE22BF6}" srcOrd="1" destOrd="0" presId="urn:microsoft.com/office/officeart/2005/8/layout/orgChart1"/>
+    <dgm:cxn modelId="{A61A27C1-182B-4F47-A5F8-02BA0B405EF9}" type="presParOf" srcId="{2A280BD3-D634-4E58-9F84-D637E5BB3E1F}" destId="{7C92660E-1470-429B-9556-184E098A6E47}" srcOrd="1" destOrd="0" presId="urn:microsoft.com/office/officeart/2005/8/layout/orgChart1"/>
+    <dgm:cxn modelId="{F56C1E3D-B1D1-4BE3-9A37-0C32598D3772}" type="presParOf" srcId="{2A280BD3-D634-4E58-9F84-D637E5BB3E1F}" destId="{F3B63475-F2EF-4222-BE09-105C7CA71085}" srcOrd="2" destOrd="0" presId="urn:microsoft.com/office/officeart/2005/8/layout/orgChart1"/>
+    <dgm:cxn modelId="{B536D4CB-24C0-4C04-B3D6-A6A78FA0C2CD}" type="presParOf" srcId="{CA355B94-BF5E-4E16-85C6-04F293FDB4BF}" destId="{18B25334-94AA-4619-B740-53797BF85F68}" srcOrd="2" destOrd="0" presId="urn:microsoft.com/office/officeart/2005/8/layout/orgChart1"/>
+    <dgm:cxn modelId="{14E25B86-5B9B-461D-84F9-F6EDF102208C}" type="presParOf" srcId="{265F456F-C67D-47A3-BD42-2010C4E5B46E}" destId="{E5AB5F44-4AA9-49F6-9546-3AC5BE252923}" srcOrd="6" destOrd="0" presId="urn:microsoft.com/office/officeart/2005/8/layout/orgChart1"/>
+    <dgm:cxn modelId="{93B400D6-EA62-4792-9811-8CCE2627C930}" type="presParOf" srcId="{265F456F-C67D-47A3-BD42-2010C4E5B46E}" destId="{8D3FBCBC-B1EA-43D6-AE16-B92F54C265C5}" srcOrd="7" destOrd="0" presId="urn:microsoft.com/office/officeart/2005/8/layout/orgChart1"/>
+    <dgm:cxn modelId="{55A98B96-32A6-479B-A6E3-5DA5F5DFE198}" type="presParOf" srcId="{8D3FBCBC-B1EA-43D6-AE16-B92F54C265C5}" destId="{038DAE51-FC35-438B-86C3-6D65045F624E}" srcOrd="0" destOrd="0" presId="urn:microsoft.com/office/officeart/2005/8/layout/orgChart1"/>
+    <dgm:cxn modelId="{D9970648-95F8-4121-BF6A-7973F166F178}" type="presParOf" srcId="{038DAE51-FC35-438B-86C3-6D65045F624E}" destId="{20C3A46C-A148-4661-BF68-D55A82313270}" srcOrd="0" destOrd="0" presId="urn:microsoft.com/office/officeart/2005/8/layout/orgChart1"/>
+    <dgm:cxn modelId="{9F574191-6EE7-4171-A5E4-312A6B425BA5}" type="presParOf" srcId="{038DAE51-FC35-438B-86C3-6D65045F624E}" destId="{B221E73D-8F07-4579-9F1D-63701F5B0195}" srcOrd="1" destOrd="0" presId="urn:microsoft.com/office/officeart/2005/8/layout/orgChart1"/>
+    <dgm:cxn modelId="{E36E5EAE-0FD6-4980-97EE-4AE426E710A3}" type="presParOf" srcId="{8D3FBCBC-B1EA-43D6-AE16-B92F54C265C5}" destId="{84E323A1-6102-4A55-A62D-A2999FDD6505}" srcOrd="1" destOrd="0" presId="urn:microsoft.com/office/officeart/2005/8/layout/orgChart1"/>
+    <dgm:cxn modelId="{B4BFBEA5-BBFC-4586-B1F4-C68D5B91D38B}" type="presParOf" srcId="{84E323A1-6102-4A55-A62D-A2999FDD6505}" destId="{565A047B-7933-481E-B9FC-5DBA6C905BF8}" srcOrd="0" destOrd="0" presId="urn:microsoft.com/office/officeart/2005/8/layout/orgChart1"/>
+    <dgm:cxn modelId="{66719308-C4AF-409A-AAE5-241A6D2E41D8}" type="presParOf" srcId="{84E323A1-6102-4A55-A62D-A2999FDD6505}" destId="{5D094037-B83B-4F11-A593-BD3F58DC502A}" srcOrd="1" destOrd="0" presId="urn:microsoft.com/office/officeart/2005/8/layout/orgChart1"/>
+    <dgm:cxn modelId="{E2CD74AE-EA42-4789-A105-C204A6913744}" type="presParOf" srcId="{5D094037-B83B-4F11-A593-BD3F58DC502A}" destId="{2CCAD175-70F9-472D-AA35-AEF371D2DC7D}" srcOrd="0" destOrd="0" presId="urn:microsoft.com/office/officeart/2005/8/layout/orgChart1"/>
+    <dgm:cxn modelId="{619E7D2A-2081-499B-965A-3BB31C963486}" type="presParOf" srcId="{2CCAD175-70F9-472D-AA35-AEF371D2DC7D}" destId="{D09A576F-55B2-4420-8D1C-D652BBA42395}" srcOrd="0" destOrd="0" presId="urn:microsoft.com/office/officeart/2005/8/layout/orgChart1"/>
+    <dgm:cxn modelId="{25E0F2DB-7500-4B31-85D1-A469D07E1178}" type="presParOf" srcId="{2CCAD175-70F9-472D-AA35-AEF371D2DC7D}" destId="{DC790315-5064-479B-876F-FDA3F059E349}" srcOrd="1" destOrd="0" presId="urn:microsoft.com/office/officeart/2005/8/layout/orgChart1"/>
+    <dgm:cxn modelId="{9109DEA7-821B-4DF4-AA4F-DE2A68D30BEA}" type="presParOf" srcId="{5D094037-B83B-4F11-A593-BD3F58DC502A}" destId="{B84B44E7-DD87-418A-9D51-B08A8D1EC0A7}" srcOrd="1" destOrd="0" presId="urn:microsoft.com/office/officeart/2005/8/layout/orgChart1"/>
+    <dgm:cxn modelId="{D15C315F-1B88-4EE3-9E08-0E1F791846C4}" type="presParOf" srcId="{5D094037-B83B-4F11-A593-BD3F58DC502A}" destId="{FE71B171-3D5C-4D09-A2DA-06F20E7116FD}" srcOrd="2" destOrd="0" presId="urn:microsoft.com/office/officeart/2005/8/layout/orgChart1"/>
+    <dgm:cxn modelId="{4388874B-C51B-4D93-A390-3C8A19D06488}" type="presParOf" srcId="{84E323A1-6102-4A55-A62D-A2999FDD6505}" destId="{49085DAD-58E1-4D62-8631-99F7937EA3FC}" srcOrd="2" destOrd="0" presId="urn:microsoft.com/office/officeart/2005/8/layout/orgChart1"/>
+    <dgm:cxn modelId="{7AFC8A3E-37C3-40F8-B87F-31CCFA8833B7}" type="presParOf" srcId="{84E323A1-6102-4A55-A62D-A2999FDD6505}" destId="{6A61DF71-4590-4A05-B208-979CC5277F5C}" srcOrd="3" destOrd="0" presId="urn:microsoft.com/office/officeart/2005/8/layout/orgChart1"/>
+    <dgm:cxn modelId="{E6AACA36-8909-4A73-A527-42C004631EF5}" type="presParOf" srcId="{6A61DF71-4590-4A05-B208-979CC5277F5C}" destId="{02DB7F70-C7D1-4F65-A583-FC3C70C6816D}" srcOrd="0" destOrd="0" presId="urn:microsoft.com/office/officeart/2005/8/layout/orgChart1"/>
+    <dgm:cxn modelId="{134CD2BE-2C15-435B-B530-68508982D9CF}" type="presParOf" srcId="{02DB7F70-C7D1-4F65-A583-FC3C70C6816D}" destId="{17C60D1E-3C47-4545-87B0-53CC56D6EE19}" srcOrd="0" destOrd="0" presId="urn:microsoft.com/office/officeart/2005/8/layout/orgChart1"/>
+    <dgm:cxn modelId="{38A2FF84-3007-49C6-8990-A9C75390CA64}" type="presParOf" srcId="{02DB7F70-C7D1-4F65-A583-FC3C70C6816D}" destId="{0F096874-A3F9-437F-AC47-4CF6FD3C5086}" srcOrd="1" destOrd="0" presId="urn:microsoft.com/office/officeart/2005/8/layout/orgChart1"/>
+    <dgm:cxn modelId="{00212849-438D-41D8-9818-E245E2DEEC02}" type="presParOf" srcId="{6A61DF71-4590-4A05-B208-979CC5277F5C}" destId="{74CB877D-0A48-474F-A9E0-18707531D194}" srcOrd="1" destOrd="0" presId="urn:microsoft.com/office/officeart/2005/8/layout/orgChart1"/>
+    <dgm:cxn modelId="{986A8619-D423-459D-BAC2-A3F5F9C29699}" type="presParOf" srcId="{6A61DF71-4590-4A05-B208-979CC5277F5C}" destId="{9051B185-AC37-439D-8EE3-FA904F25F122}" srcOrd="2" destOrd="0" presId="urn:microsoft.com/office/officeart/2005/8/layout/orgChart1"/>
+    <dgm:cxn modelId="{D044BD8D-44D7-42DB-AC8F-C9D365D611FD}" type="presParOf" srcId="{84E323A1-6102-4A55-A62D-A2999FDD6505}" destId="{0808CA65-6AB4-4649-8D84-FC22AA1F0B9C}" srcOrd="4" destOrd="0" presId="urn:microsoft.com/office/officeart/2005/8/layout/orgChart1"/>
+    <dgm:cxn modelId="{2755F6F4-2DFF-4961-9D8C-9E917671CD39}" type="presParOf" srcId="{84E323A1-6102-4A55-A62D-A2999FDD6505}" destId="{086A727F-CCEF-4970-BB84-80B5AEE691B3}" srcOrd="5" destOrd="0" presId="urn:microsoft.com/office/officeart/2005/8/layout/orgChart1"/>
+    <dgm:cxn modelId="{FC570DC3-5E11-4436-AF0C-91CE04844BBF}" type="presParOf" srcId="{086A727F-CCEF-4970-BB84-80B5AEE691B3}" destId="{F8C5BB24-848F-49A3-9819-74BECF87AE01}" srcOrd="0" destOrd="0" presId="urn:microsoft.com/office/officeart/2005/8/layout/orgChart1"/>
+    <dgm:cxn modelId="{6E294E28-741C-41DC-8A1D-39A0D51E8461}" type="presParOf" srcId="{F8C5BB24-848F-49A3-9819-74BECF87AE01}" destId="{318158D3-B858-439A-8206-91DC6A15E862}" srcOrd="0" destOrd="0" presId="urn:microsoft.com/office/officeart/2005/8/layout/orgChart1"/>
+    <dgm:cxn modelId="{8308DC95-01FE-42F9-8DDF-2CB768FF429A}" type="presParOf" srcId="{F8C5BB24-848F-49A3-9819-74BECF87AE01}" destId="{8B4C016F-46EA-437D-8C2E-D973A2A3810B}" srcOrd="1" destOrd="0" presId="urn:microsoft.com/office/officeart/2005/8/layout/orgChart1"/>
+    <dgm:cxn modelId="{1210A00E-218F-431F-BCDB-631A9C23641A}" type="presParOf" srcId="{086A727F-CCEF-4970-BB84-80B5AEE691B3}" destId="{4C22D482-E157-4647-9CFF-7BE9DB87C3A5}" srcOrd="1" destOrd="0" presId="urn:microsoft.com/office/officeart/2005/8/layout/orgChart1"/>
+    <dgm:cxn modelId="{8AA5C877-B663-48D9-8209-9BB8AA4A9E6A}" type="presParOf" srcId="{086A727F-CCEF-4970-BB84-80B5AEE691B3}" destId="{A6DDD5C6-5E0C-4C1F-AF91-72F0ACB5CB66}" srcOrd="2" destOrd="0" presId="urn:microsoft.com/office/officeart/2005/8/layout/orgChart1"/>
+    <dgm:cxn modelId="{F1368D5F-7C9F-4709-910F-DEF631B2ADAE}" type="presParOf" srcId="{84E323A1-6102-4A55-A62D-A2999FDD6505}" destId="{7F3399B9-5EE7-4A3A-BB13-BD91D1CD2BFC}" srcOrd="6" destOrd="0" presId="urn:microsoft.com/office/officeart/2005/8/layout/orgChart1"/>
+    <dgm:cxn modelId="{0BA5B7B8-47ED-4B81-A54E-7320BE50C806}" type="presParOf" srcId="{84E323A1-6102-4A55-A62D-A2999FDD6505}" destId="{64DB4EFC-5F53-416A-BF56-B0E390647C57}" srcOrd="7" destOrd="0" presId="urn:microsoft.com/office/officeart/2005/8/layout/orgChart1"/>
+    <dgm:cxn modelId="{C478DF7C-C34C-4724-BECC-B59BBA46FA9C}" type="presParOf" srcId="{64DB4EFC-5F53-416A-BF56-B0E390647C57}" destId="{F1489AAC-DBB3-4DF1-B0A6-ABF36BE00D53}" srcOrd="0" destOrd="0" presId="urn:microsoft.com/office/officeart/2005/8/layout/orgChart1"/>
+    <dgm:cxn modelId="{786E9FCE-75DD-4080-8012-F6E4E962340B}" type="presParOf" srcId="{F1489AAC-DBB3-4DF1-B0A6-ABF36BE00D53}" destId="{951D59B2-4D2A-44B9-B76F-BB85FB327883}" srcOrd="0" destOrd="0" presId="urn:microsoft.com/office/officeart/2005/8/layout/orgChart1"/>
+    <dgm:cxn modelId="{42C4CD8E-00BC-4A9E-B7EB-7FC4B7E0748F}" type="presParOf" srcId="{F1489AAC-DBB3-4DF1-B0A6-ABF36BE00D53}" destId="{9B048A96-D4F7-4122-A5A4-7D8CD2E3D84A}" srcOrd="1" destOrd="0" presId="urn:microsoft.com/office/officeart/2005/8/layout/orgChart1"/>
+    <dgm:cxn modelId="{5E677CF0-05E2-47CF-9D64-20F3BDC9F192}" type="presParOf" srcId="{64DB4EFC-5F53-416A-BF56-B0E390647C57}" destId="{E4249EE6-E089-4FFA-9646-B36E3FB9D46C}" srcOrd="1" destOrd="0" presId="urn:microsoft.com/office/officeart/2005/8/layout/orgChart1"/>
+    <dgm:cxn modelId="{2733E7E0-ED5C-4EDC-B455-CCBEBEB9B3E5}" type="presParOf" srcId="{64DB4EFC-5F53-416A-BF56-B0E390647C57}" destId="{329BDB05-6587-45BE-AF4A-A0D5769630FE}" srcOrd="2" destOrd="0" presId="urn:microsoft.com/office/officeart/2005/8/layout/orgChart1"/>
+    <dgm:cxn modelId="{E32EF0E0-8555-4EB8-8AE5-199F5AAC5B6E}" type="presParOf" srcId="{84E323A1-6102-4A55-A62D-A2999FDD6505}" destId="{829BEA59-8922-4FFF-8688-AB52343B810B}" srcOrd="8" destOrd="0" presId="urn:microsoft.com/office/officeart/2005/8/layout/orgChart1"/>
+    <dgm:cxn modelId="{C1D89E20-FEE7-4975-A5C0-E66256A3759D}" type="presParOf" srcId="{84E323A1-6102-4A55-A62D-A2999FDD6505}" destId="{ADB6D868-8854-4319-A7B9-D42FF289DEC9}" srcOrd="9" destOrd="0" presId="urn:microsoft.com/office/officeart/2005/8/layout/orgChart1"/>
+    <dgm:cxn modelId="{689D891C-D1F1-46B5-B83D-60B6EB3E2872}" type="presParOf" srcId="{ADB6D868-8854-4319-A7B9-D42FF289DEC9}" destId="{D8DC65B9-799B-4B66-8DDC-C3AFFC9CD7F5}" srcOrd="0" destOrd="0" presId="urn:microsoft.com/office/officeart/2005/8/layout/orgChart1"/>
+    <dgm:cxn modelId="{119243D9-66EE-4099-AC32-09727FDC52B2}" type="presParOf" srcId="{D8DC65B9-799B-4B66-8DDC-C3AFFC9CD7F5}" destId="{C352A256-FEE4-41EA-9EAF-7BF84F74CD6D}" srcOrd="0" destOrd="0" presId="urn:microsoft.com/office/officeart/2005/8/layout/orgChart1"/>
+    <dgm:cxn modelId="{254503E6-DC42-4C0D-AB92-A31F900B12DC}" type="presParOf" srcId="{D8DC65B9-799B-4B66-8DDC-C3AFFC9CD7F5}" destId="{F6A5214C-F904-47E9-9F76-44968CCF48A8}" srcOrd="1" destOrd="0" presId="urn:microsoft.com/office/officeart/2005/8/layout/orgChart1"/>
+    <dgm:cxn modelId="{3B09C451-43D2-44E7-8588-FBA12A5E702E}" type="presParOf" srcId="{ADB6D868-8854-4319-A7B9-D42FF289DEC9}" destId="{97D02995-C199-4567-BAE5-9AD7278187CD}" srcOrd="1" destOrd="0" presId="urn:microsoft.com/office/officeart/2005/8/layout/orgChart1"/>
+    <dgm:cxn modelId="{DC56595F-4AE4-4A4C-A023-F1105FD212C8}" type="presParOf" srcId="{ADB6D868-8854-4319-A7B9-D42FF289DEC9}" destId="{71E5F94A-8E1E-4BE4-83C5-15F875CB9844}" srcOrd="2" destOrd="0" presId="urn:microsoft.com/office/officeart/2005/8/layout/orgChart1"/>
+    <dgm:cxn modelId="{47D72DFA-36B7-434E-A393-33534EAE4AAD}" type="presParOf" srcId="{84E323A1-6102-4A55-A62D-A2999FDD6505}" destId="{1ECC988F-67CD-47D2-81D9-798A4C56AFB2}" srcOrd="10" destOrd="0" presId="urn:microsoft.com/office/officeart/2005/8/layout/orgChart1"/>
+    <dgm:cxn modelId="{DB07293C-272E-42FA-855D-03BC86EACEAB}" type="presParOf" srcId="{84E323A1-6102-4A55-A62D-A2999FDD6505}" destId="{CBFCCBEA-7E77-43F2-AE67-866F517E3721}" srcOrd="11" destOrd="0" presId="urn:microsoft.com/office/officeart/2005/8/layout/orgChart1"/>
+    <dgm:cxn modelId="{7EDFDDFC-CAB4-4C9A-9727-77D8A9876E23}" type="presParOf" srcId="{CBFCCBEA-7E77-43F2-AE67-866F517E3721}" destId="{9D3DDDC5-074C-4370-B4DA-4E173149AF60}" srcOrd="0" destOrd="0" presId="urn:microsoft.com/office/officeart/2005/8/layout/orgChart1"/>
+    <dgm:cxn modelId="{4B1B58FA-2D9F-43BD-87D7-AEFE0EFD81A3}" type="presParOf" srcId="{9D3DDDC5-074C-4370-B4DA-4E173149AF60}" destId="{77496C74-CCEF-41FA-A8AE-3275DF89F646}" srcOrd="0" destOrd="0" presId="urn:microsoft.com/office/officeart/2005/8/layout/orgChart1"/>
+    <dgm:cxn modelId="{4ACB818F-F32A-4561-8BA3-D6DCA7F2CEFA}" type="presParOf" srcId="{9D3DDDC5-074C-4370-B4DA-4E173149AF60}" destId="{BDB575C6-2762-4D80-9CD5-A478DA5C12FC}" srcOrd="1" destOrd="0" presId="urn:microsoft.com/office/officeart/2005/8/layout/orgChart1"/>
+    <dgm:cxn modelId="{3E739519-280A-425C-8F96-AD30B868783A}" type="presParOf" srcId="{CBFCCBEA-7E77-43F2-AE67-866F517E3721}" destId="{D7D9E650-E262-48B3-BEAB-61AA29EC3762}" srcOrd="1" destOrd="0" presId="urn:microsoft.com/office/officeart/2005/8/layout/orgChart1"/>
+    <dgm:cxn modelId="{E3FCA0C9-D43A-427F-BE87-CEFD6D65DB45}" type="presParOf" srcId="{CBFCCBEA-7E77-43F2-AE67-866F517E3721}" destId="{BD9FAAE4-D794-47F8-9E2A-C88CFF03203F}" srcOrd="2" destOrd="0" presId="urn:microsoft.com/office/officeart/2005/8/layout/orgChart1"/>
+    <dgm:cxn modelId="{E37A1B2F-54AD-42AB-9096-2AFF7005035D}" type="presParOf" srcId="{8D3FBCBC-B1EA-43D6-AE16-B92F54C265C5}" destId="{B6CCAF93-A380-4D21-8DF4-9E51ABE0B3F5}" srcOrd="2" destOrd="0" presId="urn:microsoft.com/office/officeart/2005/8/layout/orgChart1"/>
+    <dgm:cxn modelId="{76A8979C-F09C-4E90-8B4A-2598761AC953}" type="presParOf" srcId="{FEDF8BF6-0D07-468C-8608-44450223B6FA}" destId="{B92859A7-A959-4389-8AC7-510A09F0CA6E}" srcOrd="2" destOrd="0" presId="urn:microsoft.com/office/officeart/2005/8/layout/orgChart1"/>
   </dgm:cxnLst>
   <dgm:bg/>
   <dgm:whole/>
@@ -21499,7 +21637,7 @@
 </file>
 
 <file path=customXml/itemProps1.xml><?xml version="1.0" encoding="utf-8"?>
-<ds:datastoreItem xmlns:ds="http://schemas.openxmlformats.org/officeDocument/2006/customXml" ds:itemID="{156EB275-9D36-4F17-92E4-E07617741791}">
+<ds:datastoreItem xmlns:ds="http://schemas.openxmlformats.org/officeDocument/2006/customXml" ds:itemID="{BF036FE9-9998-4EE1-AB5E-672E9A17050D}">
   <ds:schemaRefs>
     <ds:schemaRef ds:uri="http://schemas.openxmlformats.org/officeDocument/2006/bibliography"/>
   </ds:schemaRefs>

</xml_diff>

<commit_message>
added section on dotnet-Host
</commit_message>
<xml_diff>
--- a/documents/Engineering Guide.docx
+++ b/documents/Engineering Guide.docx
@@ -1956,30 +1956,28 @@
             <w:fldChar w:fldCharType="end"/>
           </w:r>
         </w:p>
-        <w:bookmarkStart w:id="0" w:name="_GoBack" w:displacedByCustomXml="next"/>
-        <w:bookmarkEnd w:id="0" w:displacedByCustomXml="next"/>
       </w:sdtContent>
     </w:sdt>
     <w:p>
       <w:pPr>
         <w:pStyle w:val="Heading1"/>
       </w:pPr>
-      <w:bookmarkStart w:id="1" w:name="_Toc316300763"/>
+      <w:bookmarkStart w:id="0" w:name="_Toc316300763"/>
       <w:r>
         <w:lastRenderedPageBreak/>
         <w:t>Source Control</w:t>
       </w:r>
-      <w:bookmarkEnd w:id="1"/>
+      <w:bookmarkEnd w:id="0"/>
     </w:p>
     <w:p>
       <w:pPr>
         <w:pStyle w:val="Heading2"/>
       </w:pPr>
-      <w:bookmarkStart w:id="2" w:name="_Toc316300764"/>
+      <w:bookmarkStart w:id="1" w:name="_Toc316300764"/>
       <w:r>
         <w:t>Repositories</w:t>
       </w:r>
-      <w:bookmarkEnd w:id="2"/>
+      <w:bookmarkEnd w:id="1"/>
     </w:p>
     <w:p>
       <w:pPr>
@@ -2067,14 +2065,14 @@
       <w:pPr>
         <w:pStyle w:val="Heading2"/>
       </w:pPr>
-      <w:bookmarkStart w:id="3" w:name="_Toc316300765"/>
+      <w:bookmarkStart w:id="2" w:name="_Toc316300765"/>
       <w:r>
         <w:t>D</w:t>
       </w:r>
       <w:r>
         <w:t>ocumentation</w:t>
       </w:r>
-      <w:bookmarkEnd w:id="3"/>
+      <w:bookmarkEnd w:id="2"/>
     </w:p>
     <w:p>
       <w:r>
@@ -2170,11 +2168,11 @@
       <w:pPr>
         <w:pStyle w:val="Heading3"/>
       </w:pPr>
-      <w:bookmarkStart w:id="4" w:name="_Toc316300766"/>
+      <w:bookmarkStart w:id="3" w:name="_Toc316300766"/>
       <w:r>
         <w:t>Structure</w:t>
       </w:r>
-      <w:bookmarkEnd w:id="4"/>
+      <w:bookmarkEnd w:id="3"/>
     </w:p>
     <w:p>
       <w:r>
@@ -2339,7 +2337,7 @@
       <w:pPr>
         <w:pStyle w:val="Heading2"/>
       </w:pPr>
-      <w:bookmarkStart w:id="5" w:name="_Toc316300767"/>
+      <w:bookmarkStart w:id="4" w:name="_Toc316300767"/>
       <w:r>
         <w:lastRenderedPageBreak/>
         <w:t>Source</w:t>
@@ -2347,7 +2345,7 @@
       <w:r>
         <w:t xml:space="preserve"> Code</w:t>
       </w:r>
-      <w:bookmarkEnd w:id="5"/>
+      <w:bookmarkEnd w:id="4"/>
     </w:p>
     <w:p>
       <w:r>
@@ -2447,11 +2445,11 @@
       <w:pPr>
         <w:pStyle w:val="Heading3"/>
       </w:pPr>
-      <w:bookmarkStart w:id="6" w:name="_Toc316300768"/>
+      <w:bookmarkStart w:id="5" w:name="_Toc316300768"/>
       <w:r>
         <w:t>Structure</w:t>
       </w:r>
-      <w:bookmarkEnd w:id="6"/>
+      <w:bookmarkEnd w:id="5"/>
     </w:p>
     <w:p>
       <w:r>
@@ -2764,12 +2762,12 @@
       <w:pPr>
         <w:pStyle w:val="Heading2"/>
       </w:pPr>
-      <w:bookmarkStart w:id="7" w:name="_Toc316300769"/>
+      <w:bookmarkStart w:id="6" w:name="_Toc316300769"/>
       <w:r>
         <w:lastRenderedPageBreak/>
         <w:t>Enlisting and Making Changes</w:t>
       </w:r>
-      <w:bookmarkEnd w:id="7"/>
+      <w:bookmarkEnd w:id="6"/>
     </w:p>
     <w:p>
       <w:r>
@@ -3050,11 +3048,11 @@
       <w:pPr>
         <w:pStyle w:val="Heading2"/>
       </w:pPr>
-      <w:bookmarkStart w:id="8" w:name="_Toc316300770"/>
+      <w:bookmarkStart w:id="7" w:name="_Toc316300770"/>
       <w:r>
         <w:t>Naming Conventions</w:t>
       </w:r>
-      <w:bookmarkEnd w:id="8"/>
+      <w:bookmarkEnd w:id="7"/>
     </w:p>
     <w:p>
       <w:r>
@@ -3256,22 +3254,22 @@
       <w:pPr>
         <w:pStyle w:val="Heading1"/>
       </w:pPr>
-      <w:bookmarkStart w:id="9" w:name="_Toc316300771"/>
+      <w:bookmarkStart w:id="8" w:name="_Toc316300771"/>
       <w:r>
         <w:lastRenderedPageBreak/>
         <w:t>Build Environment</w:t>
       </w:r>
-      <w:bookmarkEnd w:id="9"/>
+      <w:bookmarkEnd w:id="8"/>
     </w:p>
     <w:p>
       <w:pPr>
         <w:pStyle w:val="Heading1"/>
       </w:pPr>
-      <w:bookmarkStart w:id="10" w:name="_Toc316300772"/>
+      <w:bookmarkStart w:id="9" w:name="_Toc316300772"/>
       <w:r>
         <w:t>Build</w:t>
       </w:r>
-      <w:bookmarkEnd w:id="10"/>
+      <w:bookmarkEnd w:id="9"/>
     </w:p>
     <w:p>
       <w:pPr>
@@ -3290,34 +3288,34 @@
       <w:pPr>
         <w:pStyle w:val="Heading1"/>
       </w:pPr>
-      <w:bookmarkStart w:id="11" w:name="_Toc316300773"/>
+      <w:bookmarkStart w:id="10" w:name="_Toc316300773"/>
       <w:r>
         <w:lastRenderedPageBreak/>
         <w:t>Coding Conventions</w:t>
       </w:r>
-      <w:bookmarkEnd w:id="11"/>
+      <w:bookmarkEnd w:id="10"/>
     </w:p>
     <w:p>
       <w:pPr>
         <w:pStyle w:val="Heading2"/>
       </w:pPr>
-      <w:bookmarkStart w:id="12" w:name="_Toc316300774"/>
+      <w:bookmarkStart w:id="11" w:name="_Toc316300774"/>
       <w:proofErr w:type="spellStart"/>
       <w:r>
         <w:t>CSharp</w:t>
       </w:r>
-      <w:bookmarkEnd w:id="12"/>
+      <w:bookmarkEnd w:id="11"/>
       <w:proofErr w:type="spellEnd"/>
     </w:p>
     <w:p>
       <w:pPr>
         <w:pStyle w:val="Heading3"/>
       </w:pPr>
-      <w:bookmarkStart w:id="13" w:name="_Toc316300775"/>
+      <w:bookmarkStart w:id="12" w:name="_Toc316300775"/>
       <w:r>
         <w:t>Namespace Declarations</w:t>
       </w:r>
-      <w:bookmarkEnd w:id="13"/>
+      <w:bookmarkEnd w:id="12"/>
     </w:p>
     <w:p>
       <w:r>
@@ -3356,11 +3354,11 @@
       <w:pPr>
         <w:pStyle w:val="Heading3"/>
       </w:pPr>
-      <w:bookmarkStart w:id="14" w:name="_Toc316300776"/>
+      <w:bookmarkStart w:id="13" w:name="_Toc316300776"/>
       <w:r>
         <w:t>Using Statements</w:t>
       </w:r>
-      <w:bookmarkEnd w:id="14"/>
+      <w:bookmarkEnd w:id="13"/>
     </w:p>
     <w:p>
       <w:r>
@@ -3771,17 +3769,17 @@
       <w:pPr>
         <w:pStyle w:val="Heading2"/>
       </w:pPr>
-      <w:bookmarkStart w:id="15" w:name="_Toc316300777"/>
+      <w:bookmarkStart w:id="14" w:name="_Toc316300777"/>
       <w:r>
         <w:t>JavaScript</w:t>
       </w:r>
-      <w:bookmarkEnd w:id="15"/>
+      <w:bookmarkEnd w:id="14"/>
     </w:p>
     <w:p>
       <w:pPr>
         <w:pStyle w:val="Heading2"/>
       </w:pPr>
-      <w:bookmarkStart w:id="16" w:name="_Toc316300778"/>
+      <w:bookmarkStart w:id="15" w:name="_Toc316300778"/>
       <w:r>
         <w:t>T-</w:t>
       </w:r>
@@ -3789,7 +3787,7 @@
       <w:r>
         <w:t>Sql</w:t>
       </w:r>
-      <w:bookmarkEnd w:id="16"/>
+      <w:bookmarkEnd w:id="15"/>
       <w:proofErr w:type="spellEnd"/>
     </w:p>
     <w:p>
@@ -3809,18 +3807,18 @@
       <w:pPr>
         <w:pStyle w:val="Heading1"/>
       </w:pPr>
-      <w:bookmarkStart w:id="17" w:name="_Toc316300779"/>
+      <w:bookmarkStart w:id="16" w:name="_Toc316300779"/>
       <w:r>
         <w:lastRenderedPageBreak/>
         <w:t>Debugging</w:t>
       </w:r>
-      <w:bookmarkEnd w:id="17"/>
+      <w:bookmarkEnd w:id="16"/>
     </w:p>
     <w:p>
       <w:pPr>
         <w:pStyle w:val="Heading2"/>
       </w:pPr>
-      <w:bookmarkStart w:id="18" w:name="_Toc316300780"/>
+      <w:bookmarkStart w:id="17" w:name="_Toc316300780"/>
       <w:proofErr w:type="spellStart"/>
       <w:r>
         <w:t>WinPhone</w:t>
@@ -3829,7 +3827,7 @@
       <w:r>
         <w:t xml:space="preserve"> Client</w:t>
       </w:r>
-      <w:bookmarkEnd w:id="18"/>
+      <w:bookmarkEnd w:id="17"/>
     </w:p>
     <w:p>
       <w:r>
@@ -3924,22 +3922,22 @@
       <w:pPr>
         <w:pStyle w:val="Heading1"/>
       </w:pPr>
-      <w:bookmarkStart w:id="19" w:name="_Toc316300781"/>
+      <w:bookmarkStart w:id="18" w:name="_Toc316300781"/>
       <w:r>
         <w:lastRenderedPageBreak/>
         <w:t>Deployment</w:t>
       </w:r>
-      <w:bookmarkEnd w:id="19"/>
+      <w:bookmarkEnd w:id="18"/>
     </w:p>
     <w:p>
       <w:pPr>
         <w:pStyle w:val="Heading2"/>
       </w:pPr>
-      <w:bookmarkStart w:id="20" w:name="_Toc316300782"/>
+      <w:bookmarkStart w:id="19" w:name="_Toc316300782"/>
       <w:r>
         <w:t>Domain Management</w:t>
       </w:r>
-      <w:bookmarkEnd w:id="20"/>
+      <w:bookmarkEnd w:id="19"/>
     </w:p>
     <w:p>
       <w:r>
@@ -3985,11 +3983,11 @@
       <w:pPr>
         <w:pStyle w:val="Heading2"/>
       </w:pPr>
-      <w:bookmarkStart w:id="21" w:name="_Toc316300783"/>
+      <w:bookmarkStart w:id="20" w:name="_Toc316300783"/>
       <w:r>
         <w:t>Azure Accounts</w:t>
       </w:r>
-      <w:bookmarkEnd w:id="21"/>
+      <w:bookmarkEnd w:id="20"/>
     </w:p>
     <w:p>
       <w:proofErr w:type="spellStart"/>
@@ -4033,18 +4031,31 @@
         <w:t xml:space="preserve">( </w:t>
       </w:r>
       <w:proofErr w:type="gramEnd"/>
+      <w:r>
+        <w:fldChar w:fldCharType="begin"/>
+      </w:r>
+      <w:r>
+        <w:instrText xml:space="preserve"> HYPERLINK "http://www.microsoft.com/bizspark" </w:instrText>
+      </w:r>
+      <w:r>
+        <w:fldChar w:fldCharType="separate"/>
+      </w:r>
+      <w:r>
+        <w:rPr>
+          <w:rStyle w:val="Hyperlink"/>
+        </w:rPr>
+        <w:t>http://www.microsoft.com/bizspark</w:t>
+      </w:r>
+      <w:r>
+        <w:rPr>
+          <w:rStyle w:val="Hyperlink"/>
+        </w:rPr>
+        <w:fldChar w:fldCharType="end"/>
+      </w:r>
+      <w:r>
+        <w:t xml:space="preserve"> ) and Windows Azure ( </w:t>
+      </w:r>
       <w:hyperlink r:id="rId21" w:history="1">
-        <w:r>
-          <w:rPr>
-            <w:rStyle w:val="Hyperlink"/>
-          </w:rPr>
-          <w:t>http://www.microsoft.com/bizspark</w:t>
-        </w:r>
-      </w:hyperlink>
-      <w:r>
-        <w:t xml:space="preserve"> ) and Windows Azure ( </w:t>
-      </w:r>
-      <w:hyperlink r:id="rId22" w:history="1">
         <w:r>
           <w:rPr>
             <w:rStyle w:val="Hyperlink"/>
@@ -4057,7 +4068,7 @@
       </w:r>
     </w:p>
     <w:p>
-      <w:hyperlink r:id="rId23" w:history="1">
+      <w:hyperlink r:id="rId22" w:history="1">
         <w:r>
           <w:rPr>
             <w:rStyle w:val="Hyperlink"/>
@@ -4068,7 +4079,7 @@
       <w:r>
         <w:t xml:space="preserve">, </w:t>
       </w:r>
-      <w:hyperlink r:id="rId24" w:history="1">
+      <w:hyperlink r:id="rId23" w:history="1">
         <w:r>
           <w:rPr>
             <w:rStyle w:val="Hyperlink"/>
@@ -4079,7 +4090,7 @@
       <w:r>
         <w:t xml:space="preserve">, </w:t>
       </w:r>
-      <w:hyperlink r:id="rId25" w:history="1">
+      <w:hyperlink r:id="rId24" w:history="1">
         <w:r>
           <w:rPr>
             <w:rStyle w:val="Hyperlink"/>
@@ -4090,7 +4101,7 @@
       <w:r>
         <w:t xml:space="preserve">, </w:t>
       </w:r>
-      <w:hyperlink r:id="rId26" w:history="1">
+      <w:hyperlink r:id="rId25" w:history="1">
         <w:r>
           <w:rPr>
             <w:rStyle w:val="Hyperlink"/>
@@ -4114,21 +4125,21 @@
       <w:pPr>
         <w:pStyle w:val="Heading2"/>
       </w:pPr>
-      <w:bookmarkStart w:id="22" w:name="_Toc316300784"/>
+      <w:bookmarkStart w:id="21" w:name="_Toc316300784"/>
       <w:r>
         <w:t>SQL Azure</w:t>
       </w:r>
-      <w:bookmarkEnd w:id="22"/>
+      <w:bookmarkEnd w:id="21"/>
     </w:p>
     <w:p>
       <w:pPr>
         <w:pStyle w:val="Heading3"/>
       </w:pPr>
-      <w:bookmarkStart w:id="23" w:name="_Toc316300785"/>
+      <w:bookmarkStart w:id="22" w:name="_Toc316300785"/>
       <w:r>
         <w:t>DAC</w:t>
       </w:r>
-      <w:bookmarkEnd w:id="23"/>
+      <w:bookmarkEnd w:id="22"/>
     </w:p>
     <w:p>
       <w:r>
@@ -4200,11 +4211,11 @@
       <w:pPr>
         <w:pStyle w:val="Heading3"/>
       </w:pPr>
-      <w:bookmarkStart w:id="24" w:name="_Toc316300786"/>
+      <w:bookmarkStart w:id="23" w:name="_Toc316300786"/>
       <w:r>
         <w:t>Backup</w:t>
       </w:r>
-      <w:bookmarkEnd w:id="24"/>
+      <w:bookmarkEnd w:id="23"/>
     </w:p>
     <w:p>
       <w:r>
@@ -4325,11 +4336,11 @@
       <w:pPr>
         <w:pStyle w:val="Heading3"/>
       </w:pPr>
-      <w:bookmarkStart w:id="25" w:name="_Toc316300787"/>
+      <w:bookmarkStart w:id="24" w:name="_Toc316300787"/>
       <w:r>
         <w:t>Generating Data Script</w:t>
       </w:r>
-      <w:bookmarkEnd w:id="25"/>
+      <w:bookmarkEnd w:id="24"/>
     </w:p>
     <w:p>
       <w:r>
@@ -4612,11 +4623,11 @@
       <w:pPr>
         <w:pStyle w:val="Heading3"/>
       </w:pPr>
-      <w:bookmarkStart w:id="26" w:name="_Toc316300788"/>
+      <w:bookmarkStart w:id="25" w:name="_Toc316300788"/>
       <w:r>
         <w:t>Rename</w:t>
       </w:r>
-      <w:bookmarkEnd w:id="26"/>
+      <w:bookmarkEnd w:id="25"/>
     </w:p>
     <w:p>
       <w:r>
@@ -4682,6 +4693,185 @@
       <w:r>
         <w:t>}</w:t>
       </w:r>
+    </w:p>
+    <w:p>
+      <w:pPr>
+        <w:pStyle w:val="Heading2"/>
+      </w:pPr>
+      <w:proofErr w:type="spellStart"/>
+      <w:r>
+        <w:t>dotnet</w:t>
+      </w:r>
+      <w:proofErr w:type="spellEnd"/>
+      <w:r>
+        <w:t>-H</w:t>
+      </w:r>
+      <w:bookmarkStart w:id="26" w:name="_GoBack"/>
+      <w:bookmarkEnd w:id="26"/>
+      <w:r>
+        <w:t>ost</w:t>
+      </w:r>
+    </w:p>
+    <w:p>
+      <w:proofErr w:type="spellStart"/>
+      <w:proofErr w:type="gramStart"/>
+      <w:r>
+        <w:t>dotnet</w:t>
+      </w:r>
+      <w:proofErr w:type="spellEnd"/>
+      <w:r>
+        <w:t>-Host</w:t>
+      </w:r>
+      <w:proofErr w:type="gramEnd"/>
+      <w:r>
+        <w:t xml:space="preserve"> is the shared hosting service we use for the builtsteady.com website.  The account is registered under </w:t>
+      </w:r>
+      <w:hyperlink r:id="rId26" w:history="1">
+        <w:r>
+          <w:rPr>
+            <w:rStyle w:val="Hyperlink"/>
+          </w:rPr>
+          <w:t>ogazitt@builtsteady.com</w:t>
+        </w:r>
+      </w:hyperlink>
+      <w:r>
+        <w:t xml:space="preserve"> and payment is linked to a </w:t>
+      </w:r>
+      <w:proofErr w:type="spellStart"/>
+      <w:r>
+        <w:t>paypal</w:t>
+      </w:r>
+      <w:proofErr w:type="spellEnd"/>
+      <w:r>
+        <w:t xml:space="preserve"> account by the same name.  The fee is $2.00/month for a monthly hosting program which includes ASP.NET and some basic SQL (we only use the ASP.NET hosting).</w:t>
+      </w:r>
+    </w:p>
+    <w:p>
+      <w:r>
+        <w:t xml:space="preserve">DNS management for the builtsteady.com domain is done through whois.com.  </w:t>
+      </w:r>
+      <w:proofErr w:type="gramStart"/>
+      <w:r>
+        <w:t>The A record points to the IP address for the shared hosting service.</w:t>
+      </w:r>
+      <w:proofErr w:type="gramEnd"/>
+    </w:p>
+    <w:p>
+      <w:r>
+        <w:t xml:space="preserve">The dotnet-Host.com </w:t>
+      </w:r>
+      <w:hyperlink r:id="rId27" w:history="1">
+        <w:r>
+          <w:rPr>
+            <w:rStyle w:val="Hyperlink"/>
+          </w:rPr>
+          <w:t>control panel</w:t>
+        </w:r>
+      </w:hyperlink>
+      <w:r>
+        <w:t xml:space="preserve"> login is</w:t>
+      </w:r>
+      <w:r>
+        <w:t xml:space="preserve"> </w:t>
+      </w:r>
+      <w:proofErr w:type="spellStart"/>
+      <w:r>
+        <w:t>builtste</w:t>
+      </w:r>
+      <w:proofErr w:type="spellEnd"/>
+      <w:r>
+        <w:t>.</w:t>
+      </w:r>
+    </w:p>
+    <w:p>
+      <w:r>
+        <w:t xml:space="preserve">The website is actually hosted at </w:t>
+      </w:r>
+      <w:hyperlink r:id="rId28" w:history="1">
+        <w:r>
+          <w:rPr>
+            <w:rStyle w:val="Hyperlink"/>
+          </w:rPr>
+          <w:t>http://builtsteady.com.dotnet-host.com/</w:t>
+        </w:r>
+      </w:hyperlink>
+    </w:p>
+    <w:p>
+      <w:r>
+        <w:t xml:space="preserve">The </w:t>
+      </w:r>
+      <w:proofErr w:type="spellStart"/>
+      <w:r>
+        <w:t>MSDeploy</w:t>
+      </w:r>
+      <w:proofErr w:type="spellEnd"/>
+      <w:r>
+        <w:t xml:space="preserve"> service runs at </w:t>
+      </w:r>
+      <w:r>
+        <w:t>deploy0920.dotnet-host.com:8172</w:t>
+      </w:r>
+      <w:r>
+        <w:t xml:space="preserve"> with the site being builtsteady.com and the deployment Username being </w:t>
+      </w:r>
+      <w:proofErr w:type="spellStart"/>
+      <w:r>
+        <w:t>builtsteadycom_dep</w:t>
+      </w:r>
+      <w:proofErr w:type="spellEnd"/>
+      <w:r>
+        <w:t xml:space="preserve"> (system-generated).  </w:t>
+      </w:r>
+    </w:p>
+    <w:p>
+      <w:r>
+        <w:t xml:space="preserve">To find the publishing profile for </w:t>
+      </w:r>
+      <w:proofErr w:type="spellStart"/>
+      <w:r>
+        <w:t>MSDeploying</w:t>
+      </w:r>
+      <w:proofErr w:type="spellEnd"/>
+      <w:r>
+        <w:t xml:space="preserve"> </w:t>
+      </w:r>
+      <w:proofErr w:type="spellStart"/>
+      <w:r>
+        <w:t>an</w:t>
+      </w:r>
+      <w:proofErr w:type="spellEnd"/>
+      <w:r>
+        <w:t xml:space="preserve"> ASP.NET project into this </w:t>
+      </w:r>
+      <w:proofErr w:type="spellStart"/>
+      <w:r>
+        <w:t>hoster</w:t>
+      </w:r>
+      <w:proofErr w:type="spellEnd"/>
+      <w:r>
+        <w:t xml:space="preserve">, login to the control panel, go to Websites, click builtsteady.com, </w:t>
+      </w:r>
+      <w:proofErr w:type="gramStart"/>
+      <w:r>
+        <w:t>click</w:t>
+      </w:r>
+      <w:proofErr w:type="gramEnd"/>
+      <w:r>
+        <w:t xml:space="preserve"> the Web Publishing tab.  There is a link for downloading the publishing profile, which can be </w:t>
+      </w:r>
+      <w:proofErr w:type="gramStart"/>
+      <w:r>
+        <w:t>added/imported</w:t>
+      </w:r>
+      <w:proofErr w:type="gramEnd"/>
+      <w:r>
+        <w:t xml:space="preserve"> into Visual Studio.</w:t>
+      </w:r>
+    </w:p>
+    <w:p>
+      <w:pPr>
+        <w:pStyle w:val="Heading2"/>
+      </w:pPr>
     </w:p>
     <w:p>
       <w:r>
@@ -9506,137 +9696,137 @@
     </dgm:pt>
   </dgm:ptLst>
   <dgm:cxnLst>
-    <dgm:cxn modelId="{8251A66B-6C48-45D2-A79F-D3D7A2217444}" type="presOf" srcId="{5F4ED924-74AA-4C5F-89E4-FFC99F60C970}" destId="{062340CD-6334-46D5-AEFE-95C301457800}" srcOrd="0" destOrd="0" presId="urn:microsoft.com/office/officeart/2005/8/layout/orgChart1"/>
-    <dgm:cxn modelId="{48D5B51F-3C6F-4462-B7D4-0DB9761E80F6}" type="presOf" srcId="{1AD85246-F63D-4A41-BBFB-EB331726FB10}" destId="{548E9CEB-CC82-482C-8B19-431151C1E2FA}" srcOrd="0" destOrd="0" presId="urn:microsoft.com/office/officeart/2005/8/layout/orgChart1"/>
-    <dgm:cxn modelId="{167918AC-1F86-4D3C-AFC8-4C19C88BC94B}" type="presOf" srcId="{14C9FE9B-1FDD-447B-9B72-F9FA130B1A55}" destId="{70A11B42-C2BD-425E-AA7B-D4C0DC2D0A15}" srcOrd="0" destOrd="0" presId="urn:microsoft.com/office/officeart/2005/8/layout/orgChart1"/>
-    <dgm:cxn modelId="{B4B8C820-06F9-4D60-847A-F083353D2335}" type="presOf" srcId="{CCA7F9F9-3A04-4453-8740-07CB23C27AA6}" destId="{A5CF217D-D3A6-4151-AD40-A88C6F8AF4D7}" srcOrd="0" destOrd="0" presId="urn:microsoft.com/office/officeart/2005/8/layout/orgChart1"/>
-    <dgm:cxn modelId="{27D53F1D-4AEE-410B-95B2-672184B479B4}" type="presOf" srcId="{28175824-0AE9-43F9-843F-67E18762F3F5}" destId="{3BAF2FFE-4888-490F-91F5-FD3100B0B374}" srcOrd="0" destOrd="0" presId="urn:microsoft.com/office/officeart/2005/8/layout/orgChart1"/>
+    <dgm:cxn modelId="{C76049AD-503F-4A9D-99EC-BD69EFDC51AC}" type="presOf" srcId="{CCA7F9F9-3A04-4453-8740-07CB23C27AA6}" destId="{E82745B5-F925-46FC-AF55-FAA98B0A186F}" srcOrd="1" destOrd="0" presId="urn:microsoft.com/office/officeart/2005/8/layout/orgChart1"/>
+    <dgm:cxn modelId="{A2543F6C-542C-4E16-86EF-FFE9A4A78187}" type="presOf" srcId="{2DB4727E-856C-4352-91DC-4F64041C4F8B}" destId="{BA1C0E43-CB54-4F9D-BF11-9A207020C586}" srcOrd="0" destOrd="0" presId="urn:microsoft.com/office/officeart/2005/8/layout/orgChart1"/>
+    <dgm:cxn modelId="{24075B39-835B-4945-AD77-FAA1CD81DB5D}" type="presOf" srcId="{32128562-ADA0-4F46-878D-28CC66534723}" destId="{84051127-723D-4724-B8A2-FF26F3A99F28}" srcOrd="1" destOrd="0" presId="urn:microsoft.com/office/officeart/2005/8/layout/orgChart1"/>
+    <dgm:cxn modelId="{1080DD8D-E62C-4E07-AB6F-34201A621115}" type="presOf" srcId="{8C9E116E-0325-4738-81A4-4E1C75E4F0D7}" destId="{51204D02-A05C-4263-B772-764E945F0144}" srcOrd="1" destOrd="0" presId="urn:microsoft.com/office/officeart/2005/8/layout/orgChart1"/>
+    <dgm:cxn modelId="{9DA2F893-C466-4EDA-A6AE-29DB25717BD9}" srcId="{8C9E116E-0325-4738-81A4-4E1C75E4F0D7}" destId="{A36C0B5E-A27D-4200-8795-75025435FA46}" srcOrd="4" destOrd="0" parTransId="{F50D5E8D-660A-4301-995B-B9BFFD11705A}" sibTransId="{B0291157-8386-4417-A702-C0FD21CCF546}"/>
+    <dgm:cxn modelId="{DB9979C0-A143-4E9E-B800-C6FAC5560234}" type="presOf" srcId="{D942C0FC-D1CE-498D-A5F8-B3942135A115}" destId="{6B8C0AE2-50E0-4BCE-94CB-363B57814B60}" srcOrd="1" destOrd="0" presId="urn:microsoft.com/office/officeart/2005/8/layout/orgChart1"/>
+    <dgm:cxn modelId="{4A8A5128-6C49-424D-9E96-8553565B4BD8}" type="presOf" srcId="{28175824-0AE9-43F9-843F-67E18762F3F5}" destId="{3BAF2FFE-4888-490F-91F5-FD3100B0B374}" srcOrd="0" destOrd="0" presId="urn:microsoft.com/office/officeart/2005/8/layout/orgChart1"/>
+    <dgm:cxn modelId="{EA389F9A-7821-428B-A929-AB1276AC9ACE}" type="presOf" srcId="{4017429B-5FFE-47A4-8751-9E3001D196C4}" destId="{3441A8BC-6913-42CB-8BDF-6569E58999CC}" srcOrd="0" destOrd="0" presId="urn:microsoft.com/office/officeart/2005/8/layout/orgChart1"/>
+    <dgm:cxn modelId="{77224DC6-262D-413F-8A6D-C9A37D427D9C}" type="presOf" srcId="{14C9FE9B-1FDD-447B-9B72-F9FA130B1A55}" destId="{70A11B42-C2BD-425E-AA7B-D4C0DC2D0A15}" srcOrd="0" destOrd="0" presId="urn:microsoft.com/office/officeart/2005/8/layout/orgChart1"/>
+    <dgm:cxn modelId="{3BAD2E73-8E58-4289-9C61-253ADCC00E71}" srcId="{8C9E116E-0325-4738-81A4-4E1C75E4F0D7}" destId="{28175824-0AE9-43F9-843F-67E18762F3F5}" srcOrd="1" destOrd="0" parTransId="{70699AE5-FFF2-40C0-8EC5-E0151414758F}" sibTransId="{136E5126-6538-487C-870D-93DDF65393DE}"/>
+    <dgm:cxn modelId="{524280D0-365D-4E85-8B69-09E3C0D33650}" type="presOf" srcId="{8D6AD070-EE05-4FC9-9AEB-E3F3F3C582AC}" destId="{5C0041BF-B6C7-4D9C-967B-81245F98DF82}" srcOrd="0" destOrd="0" presId="urn:microsoft.com/office/officeart/2005/8/layout/orgChart1"/>
+    <dgm:cxn modelId="{1B294AEA-1E18-4210-A1A7-1F9204C6A3B6}" type="presOf" srcId="{CCA7F9F9-3A04-4453-8740-07CB23C27AA6}" destId="{A5CF217D-D3A6-4151-AD40-A88C6F8AF4D7}" srcOrd="0" destOrd="0" presId="urn:microsoft.com/office/officeart/2005/8/layout/orgChart1"/>
+    <dgm:cxn modelId="{33569784-B03F-409E-89C4-A226118BB501}" type="presOf" srcId="{325D95C3-6F3D-40DC-84DB-8D9A916A840E}" destId="{CFDBE9B5-C99C-46D7-AD39-DF0C47F9A402}" srcOrd="0" destOrd="0" presId="urn:microsoft.com/office/officeart/2005/8/layout/orgChart1"/>
+    <dgm:cxn modelId="{0644045A-36F1-43BA-8E32-A78DFD000C87}" srcId="{8C9E116E-0325-4738-81A4-4E1C75E4F0D7}" destId="{A6E509B1-847E-4875-9733-9073B5C9F588}" srcOrd="2" destOrd="0" parTransId="{EA5984CD-3BA9-4E96-9B76-0B05C8F1A9C8}" sibTransId="{D4823D1C-DA71-4FDE-AF5D-540C4FD762DD}"/>
+    <dgm:cxn modelId="{BEE73E6B-DA0C-43C2-895C-45207B9E13C9}" type="presOf" srcId="{4017429B-5FFE-47A4-8751-9E3001D196C4}" destId="{3B8442CA-0CC7-44D3-AB24-C1E3B69D45E4}" srcOrd="1" destOrd="0" presId="urn:microsoft.com/office/officeart/2005/8/layout/orgChart1"/>
+    <dgm:cxn modelId="{F95BFC25-291E-4DE1-9D6D-382DA15B916A}" type="presOf" srcId="{32128562-ADA0-4F46-878D-28CC66534723}" destId="{E091326B-DFC7-4A96-BEEB-6388FD6F41EE}" srcOrd="0" destOrd="0" presId="urn:microsoft.com/office/officeart/2005/8/layout/orgChart1"/>
+    <dgm:cxn modelId="{B8B78B98-E64B-4F19-89B7-8AE2DEE81DF3}" srcId="{325D95C3-6F3D-40DC-84DB-8D9A916A840E}" destId="{C7BD8657-189E-46F3-B827-16B29C2849DE}" srcOrd="0" destOrd="0" parTransId="{00E15160-492D-4A01-AA9A-1DBF10C53B73}" sibTransId="{88404497-21BA-4C02-9C67-B128E12A6EF7}"/>
+    <dgm:cxn modelId="{7FC5ACF6-FFFD-4A91-80A6-C5A5A1F12A37}" type="presOf" srcId="{CC7D8B7E-E61A-41FE-BCE4-747965F5C91D}" destId="{F1DC6AAD-919C-4BE6-9089-ECB12F30FF47}" srcOrd="0" destOrd="0" presId="urn:microsoft.com/office/officeart/2005/8/layout/orgChart1"/>
+    <dgm:cxn modelId="{0D3BA687-6618-46BA-8788-04892E4C557E}" srcId="{8C9E116E-0325-4738-81A4-4E1C75E4F0D7}" destId="{14C9FE9B-1FDD-447B-9B72-F9FA130B1A55}" srcOrd="5" destOrd="0" parTransId="{8D6AD070-EE05-4FC9-9AEB-E3F3F3C582AC}" sibTransId="{33050C82-F058-4CB7-8EC2-EEE0DDBBC54F}"/>
+    <dgm:cxn modelId="{CA057392-8FD8-4550-A32F-A2724FDA1436}" srcId="{8C9E116E-0325-4738-81A4-4E1C75E4F0D7}" destId="{CCA7F9F9-3A04-4453-8740-07CB23C27AA6}" srcOrd="3" destOrd="0" parTransId="{30A204E7-51BC-4217-99A2-C1F0210A2266}" sibTransId="{E5C4321B-3400-4AEC-9F9B-C6F133213E79}"/>
+    <dgm:cxn modelId="{8F29D2B8-20A3-4042-AF3D-04519B78BA62}" type="presOf" srcId="{EA5984CD-3BA9-4E96-9B76-0B05C8F1A9C8}" destId="{51FAF244-8083-49FC-9401-81B60AAF7087}" srcOrd="0" destOrd="0" presId="urn:microsoft.com/office/officeart/2005/8/layout/orgChart1"/>
+    <dgm:cxn modelId="{CA3C1F50-7590-4C1E-B79A-5F845BEF9E4D}" type="presOf" srcId="{A6C1B0FA-7C9F-4627-A1F4-C18253CA2D7C}" destId="{4670F29F-C287-485C-8C4E-26F1E2FD7470}" srcOrd="0" destOrd="0" presId="urn:microsoft.com/office/officeart/2005/8/layout/orgChart1"/>
+    <dgm:cxn modelId="{DBDF67E9-A28C-4A89-9D91-64D344472BDA}" type="presOf" srcId="{A36C0B5E-A27D-4200-8795-75025435FA46}" destId="{1649A874-5A5D-465F-A4B2-5E24EADF9ADF}" srcOrd="1" destOrd="0" presId="urn:microsoft.com/office/officeart/2005/8/layout/orgChart1"/>
+    <dgm:cxn modelId="{3E0D6013-B704-4743-A162-D03AF909C7E2}" srcId="{C7BD8657-189E-46F3-B827-16B29C2849DE}" destId="{9161DC6C-0DFD-4791-915F-E74FFD1B3BAC}" srcOrd="1" destOrd="0" parTransId="{A6C1B0FA-7C9F-4627-A1F4-C18253CA2D7C}" sibTransId="{FD52BF37-19C1-49DF-BC81-E970F4C2F584}"/>
+    <dgm:cxn modelId="{365BBC52-7B76-4459-8469-273D0D30BB77}" type="presOf" srcId="{C7BD8657-189E-46F3-B827-16B29C2849DE}" destId="{63929129-5E40-45F8-A890-4F806D74EBE0}" srcOrd="0" destOrd="0" presId="urn:microsoft.com/office/officeart/2005/8/layout/orgChart1"/>
+    <dgm:cxn modelId="{D11EBBF2-1867-47AA-9E9E-18E8EB84C7B4}" type="presOf" srcId="{5F4ED924-74AA-4C5F-89E4-FFC99F60C970}" destId="{062340CD-6334-46D5-AEFE-95C301457800}" srcOrd="0" destOrd="0" presId="urn:microsoft.com/office/officeart/2005/8/layout/orgChart1"/>
+    <dgm:cxn modelId="{C4A299A4-D521-4495-BFAA-A0055661D363}" type="presOf" srcId="{14C9FE9B-1FDD-447B-9B72-F9FA130B1A55}" destId="{91B6D221-C145-487E-94DA-13F4BB495C55}" srcOrd="1" destOrd="0" presId="urn:microsoft.com/office/officeart/2005/8/layout/orgChart1"/>
+    <dgm:cxn modelId="{B3FD12EC-5606-46E5-8644-C20199C5004E}" srcId="{9161DC6C-0DFD-4791-915F-E74FFD1B3BAC}" destId="{D942C0FC-D1CE-498D-A5F8-B3942135A115}" srcOrd="2" destOrd="0" parTransId="{3A26A2A9-7C30-4FD8-A289-EC26A0DED5F9}" sibTransId="{2F03107F-CAB3-4BB3-B932-D825BA3F2515}"/>
+    <dgm:cxn modelId="{0BC65849-5873-4CA0-B077-25D154D3D5A9}" type="presOf" srcId="{D942C0FC-D1CE-498D-A5F8-B3942135A115}" destId="{227B45DD-C65D-4489-A826-24DF659BBDE0}" srcOrd="0" destOrd="0" presId="urn:microsoft.com/office/officeart/2005/8/layout/orgChart1"/>
+    <dgm:cxn modelId="{8CB5E13C-6B6A-4F40-94C9-049F903AF497}" type="presOf" srcId="{5B1A0318-9B41-4AF4-A5A9-E57A556FD9CB}" destId="{1AC7A9DF-0904-4CBD-8B57-A2E7FAF72705}" srcOrd="0" destOrd="0" presId="urn:microsoft.com/office/officeart/2005/8/layout/orgChart1"/>
+    <dgm:cxn modelId="{6DC6C664-B2BF-4260-83D7-C788DBA7EF15}" srcId="{9161DC6C-0DFD-4791-915F-E74FFD1B3BAC}" destId="{8C9E116E-0325-4738-81A4-4E1C75E4F0D7}" srcOrd="1" destOrd="0" parTransId="{5B1A0318-9B41-4AF4-A5A9-E57A556FD9CB}" sibTransId="{25E42B77-6F73-4C53-A687-1C88B568C434}"/>
+    <dgm:cxn modelId="{DD457952-80B1-4446-BFA6-B8743B76AE1C}" type="presOf" srcId="{9161DC6C-0DFD-4791-915F-E74FFD1B3BAC}" destId="{33684D1D-010E-43D1-ABB0-10C0449E3F7D}" srcOrd="1" destOrd="0" presId="urn:microsoft.com/office/officeart/2005/8/layout/orgChart1"/>
+    <dgm:cxn modelId="{9D2BB31C-4530-4965-A96E-5886F7FD692C}" type="presOf" srcId="{28175824-0AE9-43F9-843F-67E18762F3F5}" destId="{6DB75FC0-9B4E-4AE3-B304-7A7F7F7A9D3A}" srcOrd="1" destOrd="0" presId="urn:microsoft.com/office/officeart/2005/8/layout/orgChart1"/>
+    <dgm:cxn modelId="{16138475-A157-4179-A246-1199378E48F4}" type="presOf" srcId="{9161DC6C-0DFD-4791-915F-E74FFD1B3BAC}" destId="{AFF5F157-3C4C-4EA5-872E-9D66CFF66D24}" srcOrd="0" destOrd="0" presId="urn:microsoft.com/office/officeart/2005/8/layout/orgChart1"/>
+    <dgm:cxn modelId="{70DEDCFE-8E71-433E-BFC0-0C912ECEDE49}" srcId="{C7BD8657-189E-46F3-B827-16B29C2849DE}" destId="{32128562-ADA0-4F46-878D-28CC66534723}" srcOrd="0" destOrd="0" parTransId="{5F4ED924-74AA-4C5F-89E4-FFC99F60C970}" sibTransId="{4D557EE8-5AFC-41F4-932D-673568064FCF}"/>
+    <dgm:cxn modelId="{6E14F841-0F52-4A76-8863-D623B27217CD}" type="presOf" srcId="{1AD85246-F63D-4A41-BBFB-EB331726FB10}" destId="{548E9CEB-CC82-482C-8B19-431151C1E2FA}" srcOrd="0" destOrd="0" presId="urn:microsoft.com/office/officeart/2005/8/layout/orgChart1"/>
+    <dgm:cxn modelId="{9543EE74-C14E-4B08-A27E-D3767618228B}" type="presOf" srcId="{F50D5E8D-660A-4301-995B-B9BFFD11705A}" destId="{D2BE08CE-A34C-4EFF-A824-8606B74D9094}" srcOrd="0" destOrd="0" presId="urn:microsoft.com/office/officeart/2005/8/layout/orgChart1"/>
+    <dgm:cxn modelId="{5B7EC736-A94B-4E50-89E2-D08B4CE5E66D}" type="presOf" srcId="{A6E509B1-847E-4875-9733-9073B5C9F588}" destId="{E7DFB4E5-82D5-4DC5-AB64-51D6F1936719}" srcOrd="0" destOrd="0" presId="urn:microsoft.com/office/officeart/2005/8/layout/orgChart1"/>
+    <dgm:cxn modelId="{DEC2D396-F127-46BE-A58C-DB8289000975}" type="presOf" srcId="{70699AE5-FFF2-40C0-8EC5-E0151414758F}" destId="{94689D75-4043-4EFD-9296-48695937771C}" srcOrd="0" destOrd="0" presId="urn:microsoft.com/office/officeart/2005/8/layout/orgChart1"/>
     <dgm:cxn modelId="{4F5BA3FA-8448-4603-B728-A8CD86A2ABB5}" srcId="{9161DC6C-0DFD-4791-915F-E74FFD1B3BAC}" destId="{1AD85246-F63D-4A41-BBFB-EB331726FB10}" srcOrd="0" destOrd="0" parTransId="{CC7D8B7E-E61A-41FE-BCE4-747965F5C91D}" sibTransId="{3BAA8471-350F-4D09-BC72-72CDE0E05724}"/>
-    <dgm:cxn modelId="{0E854291-8E57-4AD9-8E61-241447DD80DD}" type="presOf" srcId="{A6C1B0FA-7C9F-4627-A1F4-C18253CA2D7C}" destId="{4670F29F-C287-485C-8C4E-26F1E2FD7470}" srcOrd="0" destOrd="0" presId="urn:microsoft.com/office/officeart/2005/8/layout/orgChart1"/>
-    <dgm:cxn modelId="{3BAD2E73-8E58-4289-9C61-253ADCC00E71}" srcId="{8C9E116E-0325-4738-81A4-4E1C75E4F0D7}" destId="{28175824-0AE9-43F9-843F-67E18762F3F5}" srcOrd="1" destOrd="0" parTransId="{70699AE5-FFF2-40C0-8EC5-E0151414758F}" sibTransId="{136E5126-6538-487C-870D-93DDF65393DE}"/>
-    <dgm:cxn modelId="{2FC3C356-CD66-45D3-B3F9-CD00E8338DBE}" type="presOf" srcId="{CC7D8B7E-E61A-41FE-BCE4-747965F5C91D}" destId="{F1DC6AAD-919C-4BE6-9089-ECB12F30FF47}" srcOrd="0" destOrd="0" presId="urn:microsoft.com/office/officeart/2005/8/layout/orgChart1"/>
-    <dgm:cxn modelId="{18A455DF-D933-45DC-BCCB-6C5DCA2B071D}" type="presOf" srcId="{8C9E116E-0325-4738-81A4-4E1C75E4F0D7}" destId="{EC4BEC83-2E8E-4EFE-B5FC-0C106B0CBBAF}" srcOrd="0" destOrd="0" presId="urn:microsoft.com/office/officeart/2005/8/layout/orgChart1"/>
-    <dgm:cxn modelId="{D46AF38E-BA6B-4807-8FF1-FAA401EC6E13}" type="presOf" srcId="{CCA7F9F9-3A04-4453-8740-07CB23C27AA6}" destId="{E82745B5-F925-46FC-AF55-FAA98B0A186F}" srcOrd="1" destOrd="0" presId="urn:microsoft.com/office/officeart/2005/8/layout/orgChart1"/>
-    <dgm:cxn modelId="{0D3BA687-6618-46BA-8788-04892E4C557E}" srcId="{8C9E116E-0325-4738-81A4-4E1C75E4F0D7}" destId="{14C9FE9B-1FDD-447B-9B72-F9FA130B1A55}" srcOrd="5" destOrd="0" parTransId="{8D6AD070-EE05-4FC9-9AEB-E3F3F3C582AC}" sibTransId="{33050C82-F058-4CB7-8EC2-EEE0DDBBC54F}"/>
-    <dgm:cxn modelId="{5960493D-7F8D-44A7-A131-7433BDF04F5B}" type="presOf" srcId="{C7BD8657-189E-46F3-B827-16B29C2849DE}" destId="{D8AFCCFD-FF72-4601-AE8B-16416F11BE0B}" srcOrd="1" destOrd="0" presId="urn:microsoft.com/office/officeart/2005/8/layout/orgChart1"/>
-    <dgm:cxn modelId="{C80F8CE8-488A-43F0-B907-38131627D69B}" type="presOf" srcId="{325D95C3-6F3D-40DC-84DB-8D9A916A840E}" destId="{CFDBE9B5-C99C-46D7-AD39-DF0C47F9A402}" srcOrd="0" destOrd="0" presId="urn:microsoft.com/office/officeart/2005/8/layout/orgChart1"/>
-    <dgm:cxn modelId="{A58B264D-1A04-4CB8-A9E6-EAE7F5633145}" type="presOf" srcId="{9161DC6C-0DFD-4791-915F-E74FFD1B3BAC}" destId="{33684D1D-010E-43D1-ABB0-10C0449E3F7D}" srcOrd="1" destOrd="0" presId="urn:microsoft.com/office/officeart/2005/8/layout/orgChart1"/>
-    <dgm:cxn modelId="{3E0D6013-B704-4743-A162-D03AF909C7E2}" srcId="{C7BD8657-189E-46F3-B827-16B29C2849DE}" destId="{9161DC6C-0DFD-4791-915F-E74FFD1B3BAC}" srcOrd="1" destOrd="0" parTransId="{A6C1B0FA-7C9F-4627-A1F4-C18253CA2D7C}" sibTransId="{FD52BF37-19C1-49DF-BC81-E970F4C2F584}"/>
-    <dgm:cxn modelId="{2551B6B9-1492-449C-ADB3-C1EFA471E8D7}" type="presOf" srcId="{4017429B-5FFE-47A4-8751-9E3001D196C4}" destId="{3441A8BC-6913-42CB-8BDF-6569E58999CC}" srcOrd="0" destOrd="0" presId="urn:microsoft.com/office/officeart/2005/8/layout/orgChart1"/>
-    <dgm:cxn modelId="{70DEDCFE-8E71-433E-BFC0-0C912ECEDE49}" srcId="{C7BD8657-189E-46F3-B827-16B29C2849DE}" destId="{32128562-ADA0-4F46-878D-28CC66534723}" srcOrd="0" destOrd="0" parTransId="{5F4ED924-74AA-4C5F-89E4-FFC99F60C970}" sibTransId="{4D557EE8-5AFC-41F4-932D-673568064FCF}"/>
-    <dgm:cxn modelId="{B3FD12EC-5606-46E5-8644-C20199C5004E}" srcId="{9161DC6C-0DFD-4791-915F-E74FFD1B3BAC}" destId="{D942C0FC-D1CE-498D-A5F8-B3942135A115}" srcOrd="2" destOrd="0" parTransId="{3A26A2A9-7C30-4FD8-A289-EC26A0DED5F9}" sibTransId="{2F03107F-CAB3-4BB3-B932-D825BA3F2515}"/>
-    <dgm:cxn modelId="{B1FD57D2-CE16-427F-B9A5-B6012C218019}" type="presOf" srcId="{14C9FE9B-1FDD-447B-9B72-F9FA130B1A55}" destId="{91B6D221-C145-487E-94DA-13F4BB495C55}" srcOrd="1" destOrd="0" presId="urn:microsoft.com/office/officeart/2005/8/layout/orgChart1"/>
-    <dgm:cxn modelId="{6A1AFE03-A026-4B59-888F-B4214CF05DED}" type="presOf" srcId="{30A204E7-51BC-4217-99A2-C1F0210A2266}" destId="{24A0881F-BD84-4A21-B3A8-0153C4927C11}" srcOrd="0" destOrd="0" presId="urn:microsoft.com/office/officeart/2005/8/layout/orgChart1"/>
-    <dgm:cxn modelId="{278C28E2-0C21-4DF2-AF6B-1C7E27F574E9}" type="presOf" srcId="{70699AE5-FFF2-40C0-8EC5-E0151414758F}" destId="{94689D75-4043-4EFD-9296-48695937771C}" srcOrd="0" destOrd="0" presId="urn:microsoft.com/office/officeart/2005/8/layout/orgChart1"/>
-    <dgm:cxn modelId="{CF848110-D490-4C3A-B9FB-AA15A1BF848D}" type="presOf" srcId="{A6E509B1-847E-4875-9733-9073B5C9F588}" destId="{E7DFB4E5-82D5-4DC5-AB64-51D6F1936719}" srcOrd="0" destOrd="0" presId="urn:microsoft.com/office/officeart/2005/8/layout/orgChart1"/>
-    <dgm:cxn modelId="{5F83991F-B8DF-460D-9808-D96B52557422}" type="presOf" srcId="{D942C0FC-D1CE-498D-A5F8-B3942135A115}" destId="{6B8C0AE2-50E0-4BCE-94CB-363B57814B60}" srcOrd="1" destOrd="0" presId="urn:microsoft.com/office/officeart/2005/8/layout/orgChart1"/>
-    <dgm:cxn modelId="{BFCAB6FA-C858-47C1-8DD1-3A54D0894D3B}" type="presOf" srcId="{9161DC6C-0DFD-4791-915F-E74FFD1B3BAC}" destId="{AFF5F157-3C4C-4EA5-872E-9D66CFF66D24}" srcOrd="0" destOrd="0" presId="urn:microsoft.com/office/officeart/2005/8/layout/orgChart1"/>
+    <dgm:cxn modelId="{261DD61C-885D-4E68-B4C1-05E138BFFBC1}" type="presOf" srcId="{3A26A2A9-7C30-4FD8-A289-EC26A0DED5F9}" destId="{61DE649D-9D32-404E-A346-534AA673CED8}" srcOrd="0" destOrd="0" presId="urn:microsoft.com/office/officeart/2005/8/layout/orgChart1"/>
+    <dgm:cxn modelId="{192F2B85-D9FB-4814-B29C-F7704865B711}" type="presOf" srcId="{1AD85246-F63D-4A41-BBFB-EB331726FB10}" destId="{3BE7E5C6-E14C-4C64-9AD0-7204DA5CC886}" srcOrd="1" destOrd="0" presId="urn:microsoft.com/office/officeart/2005/8/layout/orgChart1"/>
+    <dgm:cxn modelId="{FA51D82F-6F31-4234-BC1C-AD2B1A66339E}" type="presOf" srcId="{C7BD8657-189E-46F3-B827-16B29C2849DE}" destId="{D8AFCCFD-FF72-4601-AE8B-16416F11BE0B}" srcOrd="1" destOrd="0" presId="urn:microsoft.com/office/officeart/2005/8/layout/orgChart1"/>
     <dgm:cxn modelId="{5EC21C73-8B02-45D1-95F5-18162106C0B4}" srcId="{8C9E116E-0325-4738-81A4-4E1C75E4F0D7}" destId="{4017429B-5FFE-47A4-8751-9E3001D196C4}" srcOrd="0" destOrd="0" parTransId="{2DB4727E-856C-4352-91DC-4F64041C4F8B}" sibTransId="{CEFBB8F1-C03F-47F4-AE82-77C58EE9A6C8}"/>
-    <dgm:cxn modelId="{56B37811-F6B1-4FEC-81B5-78B3DC72FBE5}" type="presOf" srcId="{4017429B-5FFE-47A4-8751-9E3001D196C4}" destId="{3B8442CA-0CC7-44D3-AB24-C1E3B69D45E4}" srcOrd="1" destOrd="0" presId="urn:microsoft.com/office/officeart/2005/8/layout/orgChart1"/>
-    <dgm:cxn modelId="{B3A477FE-0D63-4FD8-BF1C-40D0218EDBEF}" type="presOf" srcId="{8C9E116E-0325-4738-81A4-4E1C75E4F0D7}" destId="{51204D02-A05C-4263-B772-764E945F0144}" srcOrd="1" destOrd="0" presId="urn:microsoft.com/office/officeart/2005/8/layout/orgChart1"/>
-    <dgm:cxn modelId="{6DC6C664-B2BF-4260-83D7-C788DBA7EF15}" srcId="{9161DC6C-0DFD-4791-915F-E74FFD1B3BAC}" destId="{8C9E116E-0325-4738-81A4-4E1C75E4F0D7}" srcOrd="1" destOrd="0" parTransId="{5B1A0318-9B41-4AF4-A5A9-E57A556FD9CB}" sibTransId="{25E42B77-6F73-4C53-A687-1C88B568C434}"/>
-    <dgm:cxn modelId="{2217D0D0-EFE7-434E-969E-49079BDE487F}" type="presOf" srcId="{2DB4727E-856C-4352-91DC-4F64041C4F8B}" destId="{BA1C0E43-CB54-4F9D-BF11-9A207020C586}" srcOrd="0" destOrd="0" presId="urn:microsoft.com/office/officeart/2005/8/layout/orgChart1"/>
-    <dgm:cxn modelId="{0644045A-36F1-43BA-8E32-A78DFD000C87}" srcId="{8C9E116E-0325-4738-81A4-4E1C75E4F0D7}" destId="{A6E509B1-847E-4875-9733-9073B5C9F588}" srcOrd="2" destOrd="0" parTransId="{EA5984CD-3BA9-4E96-9B76-0B05C8F1A9C8}" sibTransId="{D4823D1C-DA71-4FDE-AF5D-540C4FD762DD}"/>
-    <dgm:cxn modelId="{2720F55C-DB9B-4221-ACA4-6DC986625A3A}" type="presOf" srcId="{A36C0B5E-A27D-4200-8795-75025435FA46}" destId="{1649A874-5A5D-465F-A4B2-5E24EADF9ADF}" srcOrd="1" destOrd="0" presId="urn:microsoft.com/office/officeart/2005/8/layout/orgChart1"/>
-    <dgm:cxn modelId="{156D813A-E5A8-4E04-9756-A3FA52896A5F}" type="presOf" srcId="{A6E509B1-847E-4875-9733-9073B5C9F588}" destId="{34DC7787-D5A3-4818-B592-83AAAB79A8D6}" srcOrd="1" destOrd="0" presId="urn:microsoft.com/office/officeart/2005/8/layout/orgChart1"/>
-    <dgm:cxn modelId="{9D37EFEB-86AE-44CC-9283-62587035AE4C}" type="presOf" srcId="{8D6AD070-EE05-4FC9-9AEB-E3F3F3C582AC}" destId="{5C0041BF-B6C7-4D9C-967B-81245F98DF82}" srcOrd="0" destOrd="0" presId="urn:microsoft.com/office/officeart/2005/8/layout/orgChart1"/>
-    <dgm:cxn modelId="{73EA58F2-ABFA-4E94-AC95-BFA07C2CF173}" type="presOf" srcId="{1AD85246-F63D-4A41-BBFB-EB331726FB10}" destId="{3BE7E5C6-E14C-4C64-9AD0-7204DA5CC886}" srcOrd="1" destOrd="0" presId="urn:microsoft.com/office/officeart/2005/8/layout/orgChart1"/>
-    <dgm:cxn modelId="{56DBDB9E-F995-4BB4-8C41-1629F371558E}" type="presOf" srcId="{32128562-ADA0-4F46-878D-28CC66534723}" destId="{84051127-723D-4724-B8A2-FF26F3A99F28}" srcOrd="1" destOrd="0" presId="urn:microsoft.com/office/officeart/2005/8/layout/orgChart1"/>
-    <dgm:cxn modelId="{5D64AB2A-955E-47D9-A1AA-95E0DFD83AF1}" type="presOf" srcId="{A36C0B5E-A27D-4200-8795-75025435FA46}" destId="{135AAD40-E7B5-4FDC-850A-B46C3BFF56E0}" srcOrd="0" destOrd="0" presId="urn:microsoft.com/office/officeart/2005/8/layout/orgChart1"/>
-    <dgm:cxn modelId="{A8A7EA2B-F474-4347-B7F5-ECD4A3ABFE04}" type="presOf" srcId="{32128562-ADA0-4F46-878D-28CC66534723}" destId="{E091326B-DFC7-4A96-BEEB-6388FD6F41EE}" srcOrd="0" destOrd="0" presId="urn:microsoft.com/office/officeart/2005/8/layout/orgChart1"/>
-    <dgm:cxn modelId="{58782B02-757D-4FB7-A509-58FF06583E5D}" type="presOf" srcId="{3A26A2A9-7C30-4FD8-A289-EC26A0DED5F9}" destId="{61DE649D-9D32-404E-A346-534AA673CED8}" srcOrd="0" destOrd="0" presId="urn:microsoft.com/office/officeart/2005/8/layout/orgChart1"/>
-    <dgm:cxn modelId="{4ACFFA3D-DA62-4CFD-BFD5-F64FBB474C74}" type="presOf" srcId="{D942C0FC-D1CE-498D-A5F8-B3942135A115}" destId="{227B45DD-C65D-4489-A826-24DF659BBDE0}" srcOrd="0" destOrd="0" presId="urn:microsoft.com/office/officeart/2005/8/layout/orgChart1"/>
-    <dgm:cxn modelId="{60855422-B222-4BF4-A627-2176EA2B6711}" type="presOf" srcId="{C7BD8657-189E-46F3-B827-16B29C2849DE}" destId="{63929129-5E40-45F8-A890-4F806D74EBE0}" srcOrd="0" destOrd="0" presId="urn:microsoft.com/office/officeart/2005/8/layout/orgChart1"/>
-    <dgm:cxn modelId="{9DA2F893-C466-4EDA-A6AE-29DB25717BD9}" srcId="{8C9E116E-0325-4738-81A4-4E1C75E4F0D7}" destId="{A36C0B5E-A27D-4200-8795-75025435FA46}" srcOrd="4" destOrd="0" parTransId="{F50D5E8D-660A-4301-995B-B9BFFD11705A}" sibTransId="{B0291157-8386-4417-A702-C0FD21CCF546}"/>
-    <dgm:cxn modelId="{58219B2F-C155-4B66-AB08-C7B21B182DBF}" type="presOf" srcId="{28175824-0AE9-43F9-843F-67E18762F3F5}" destId="{6DB75FC0-9B4E-4AE3-B304-7A7F7F7A9D3A}" srcOrd="1" destOrd="0" presId="urn:microsoft.com/office/officeart/2005/8/layout/orgChart1"/>
-    <dgm:cxn modelId="{CA057392-8FD8-4550-A32F-A2724FDA1436}" srcId="{8C9E116E-0325-4738-81A4-4E1C75E4F0D7}" destId="{CCA7F9F9-3A04-4453-8740-07CB23C27AA6}" srcOrd="3" destOrd="0" parTransId="{30A204E7-51BC-4217-99A2-C1F0210A2266}" sibTransId="{E5C4321B-3400-4AEC-9F9B-C6F133213E79}"/>
-    <dgm:cxn modelId="{39348FE8-105F-4249-9928-6699F88D99DF}" type="presOf" srcId="{F50D5E8D-660A-4301-995B-B9BFFD11705A}" destId="{D2BE08CE-A34C-4EFF-A824-8606B74D9094}" srcOrd="0" destOrd="0" presId="urn:microsoft.com/office/officeart/2005/8/layout/orgChart1"/>
-    <dgm:cxn modelId="{3CFFE163-BCC6-48B1-A429-D00374682642}" type="presOf" srcId="{EA5984CD-3BA9-4E96-9B76-0B05C8F1A9C8}" destId="{51FAF244-8083-49FC-9401-81B60AAF7087}" srcOrd="0" destOrd="0" presId="urn:microsoft.com/office/officeart/2005/8/layout/orgChart1"/>
-    <dgm:cxn modelId="{B8B78B98-E64B-4F19-89B7-8AE2DEE81DF3}" srcId="{325D95C3-6F3D-40DC-84DB-8D9A916A840E}" destId="{C7BD8657-189E-46F3-B827-16B29C2849DE}" srcOrd="0" destOrd="0" parTransId="{00E15160-492D-4A01-AA9A-1DBF10C53B73}" sibTransId="{88404497-21BA-4C02-9C67-B128E12A6EF7}"/>
-    <dgm:cxn modelId="{D1F25AE8-C448-409E-80D1-54510CB0D015}" type="presOf" srcId="{5B1A0318-9B41-4AF4-A5A9-E57A556FD9CB}" destId="{1AC7A9DF-0904-4CBD-8B57-A2E7FAF72705}" srcOrd="0" destOrd="0" presId="urn:microsoft.com/office/officeart/2005/8/layout/orgChart1"/>
-    <dgm:cxn modelId="{025C1CBB-33B7-4788-B886-31E8E6D7C65C}" type="presParOf" srcId="{CFDBE9B5-C99C-46D7-AD39-DF0C47F9A402}" destId="{C648C8F1-6EC1-4D27-9134-2770426C1535}" srcOrd="0" destOrd="0" presId="urn:microsoft.com/office/officeart/2005/8/layout/orgChart1"/>
-    <dgm:cxn modelId="{EF3D984B-BEA0-4D7C-AE84-DFA5FF425135}" type="presParOf" srcId="{C648C8F1-6EC1-4D27-9134-2770426C1535}" destId="{8841FC10-6A43-4474-8973-11C86F432155}" srcOrd="0" destOrd="0" presId="urn:microsoft.com/office/officeart/2005/8/layout/orgChart1"/>
-    <dgm:cxn modelId="{47A85868-F9CF-4A63-AEA4-8BD1ACAB0A6D}" type="presParOf" srcId="{8841FC10-6A43-4474-8973-11C86F432155}" destId="{63929129-5E40-45F8-A890-4F806D74EBE0}" srcOrd="0" destOrd="0" presId="urn:microsoft.com/office/officeart/2005/8/layout/orgChart1"/>
-    <dgm:cxn modelId="{FD4D011A-0907-4629-AC94-DDF9F632AD58}" type="presParOf" srcId="{8841FC10-6A43-4474-8973-11C86F432155}" destId="{D8AFCCFD-FF72-4601-AE8B-16416F11BE0B}" srcOrd="1" destOrd="0" presId="urn:microsoft.com/office/officeart/2005/8/layout/orgChart1"/>
-    <dgm:cxn modelId="{5AA44F7B-014C-4968-9F3A-63ADAB30C121}" type="presParOf" srcId="{C648C8F1-6EC1-4D27-9134-2770426C1535}" destId="{CA5EB31B-C68B-473C-87CB-A91BB005BF00}" srcOrd="1" destOrd="0" presId="urn:microsoft.com/office/officeart/2005/8/layout/orgChart1"/>
-    <dgm:cxn modelId="{DF33C300-0813-43E0-952D-DB2073F85DC5}" type="presParOf" srcId="{CA5EB31B-C68B-473C-87CB-A91BB005BF00}" destId="{062340CD-6334-46D5-AEFE-95C301457800}" srcOrd="0" destOrd="0" presId="urn:microsoft.com/office/officeart/2005/8/layout/orgChart1"/>
-    <dgm:cxn modelId="{98CF2159-6D31-4B93-BE51-566F7CDC5324}" type="presParOf" srcId="{CA5EB31B-C68B-473C-87CB-A91BB005BF00}" destId="{03148D74-9417-47D5-AF4F-C4D3238B6670}" srcOrd="1" destOrd="0" presId="urn:microsoft.com/office/officeart/2005/8/layout/orgChart1"/>
-    <dgm:cxn modelId="{E2AA9EFE-87BB-48BA-B5B0-6E49C9E3C597}" type="presParOf" srcId="{03148D74-9417-47D5-AF4F-C4D3238B6670}" destId="{8560AAFB-1613-4B6C-B1A4-8F0A1BFFBCE2}" srcOrd="0" destOrd="0" presId="urn:microsoft.com/office/officeart/2005/8/layout/orgChart1"/>
-    <dgm:cxn modelId="{FCC9CC75-0697-4F1F-A9BB-4EE19A6BE0E9}" type="presParOf" srcId="{8560AAFB-1613-4B6C-B1A4-8F0A1BFFBCE2}" destId="{E091326B-DFC7-4A96-BEEB-6388FD6F41EE}" srcOrd="0" destOrd="0" presId="urn:microsoft.com/office/officeart/2005/8/layout/orgChart1"/>
-    <dgm:cxn modelId="{993FCB66-9E33-4C41-A9DC-5AE14E84218D}" type="presParOf" srcId="{8560AAFB-1613-4B6C-B1A4-8F0A1BFFBCE2}" destId="{84051127-723D-4724-B8A2-FF26F3A99F28}" srcOrd="1" destOrd="0" presId="urn:microsoft.com/office/officeart/2005/8/layout/orgChart1"/>
-    <dgm:cxn modelId="{E0E66D68-CA6B-41F6-9C7A-1F5A14018169}" type="presParOf" srcId="{03148D74-9417-47D5-AF4F-C4D3238B6670}" destId="{A6B18CA2-C28F-4B9E-A1C1-DC76B10BBB9A}" srcOrd="1" destOrd="0" presId="urn:microsoft.com/office/officeart/2005/8/layout/orgChart1"/>
-    <dgm:cxn modelId="{E23F10BC-E7A9-43D2-9FC8-E1779E033AA2}" type="presParOf" srcId="{03148D74-9417-47D5-AF4F-C4D3238B6670}" destId="{7C076015-0E74-486D-B791-602F5C870ACA}" srcOrd="2" destOrd="0" presId="urn:microsoft.com/office/officeart/2005/8/layout/orgChart1"/>
-    <dgm:cxn modelId="{59419E26-8C95-4C17-AE6D-A50AF2E81539}" type="presParOf" srcId="{CA5EB31B-C68B-473C-87CB-A91BB005BF00}" destId="{4670F29F-C287-485C-8C4E-26F1E2FD7470}" srcOrd="2" destOrd="0" presId="urn:microsoft.com/office/officeart/2005/8/layout/orgChart1"/>
-    <dgm:cxn modelId="{10F17293-71DA-4B38-ADCD-BCFD4B5FBD20}" type="presParOf" srcId="{CA5EB31B-C68B-473C-87CB-A91BB005BF00}" destId="{F9420F45-E180-41C8-B53F-F1619A17495C}" srcOrd="3" destOrd="0" presId="urn:microsoft.com/office/officeart/2005/8/layout/orgChart1"/>
-    <dgm:cxn modelId="{804EEC2F-5DEB-4D1B-84C1-2484AEFFC06D}" type="presParOf" srcId="{F9420F45-E180-41C8-B53F-F1619A17495C}" destId="{2B94BE52-4D45-423C-ADAA-672E1581A042}" srcOrd="0" destOrd="0" presId="urn:microsoft.com/office/officeart/2005/8/layout/orgChart1"/>
-    <dgm:cxn modelId="{FF6B02ED-F4B3-4318-B023-74F981C186A5}" type="presParOf" srcId="{2B94BE52-4D45-423C-ADAA-672E1581A042}" destId="{AFF5F157-3C4C-4EA5-872E-9D66CFF66D24}" srcOrd="0" destOrd="0" presId="urn:microsoft.com/office/officeart/2005/8/layout/orgChart1"/>
-    <dgm:cxn modelId="{EF960D76-60F4-43C9-A41A-181BB33B1CA9}" type="presParOf" srcId="{2B94BE52-4D45-423C-ADAA-672E1581A042}" destId="{33684D1D-010E-43D1-ABB0-10C0449E3F7D}" srcOrd="1" destOrd="0" presId="urn:microsoft.com/office/officeart/2005/8/layout/orgChart1"/>
-    <dgm:cxn modelId="{EF3BBA6C-C887-47D6-8489-33D3D74F850E}" type="presParOf" srcId="{F9420F45-E180-41C8-B53F-F1619A17495C}" destId="{1AD459E1-C52C-4246-B719-4E4412240829}" srcOrd="1" destOrd="0" presId="urn:microsoft.com/office/officeart/2005/8/layout/orgChart1"/>
-    <dgm:cxn modelId="{E1D30658-C537-449A-BACF-1C9365EBF463}" type="presParOf" srcId="{1AD459E1-C52C-4246-B719-4E4412240829}" destId="{F1DC6AAD-919C-4BE6-9089-ECB12F30FF47}" srcOrd="0" destOrd="0" presId="urn:microsoft.com/office/officeart/2005/8/layout/orgChart1"/>
-    <dgm:cxn modelId="{5071D837-3575-4FA7-A63B-88AEC12F30FA}" type="presParOf" srcId="{1AD459E1-C52C-4246-B719-4E4412240829}" destId="{E9D7E019-B9C5-45AB-8188-314544860FA9}" srcOrd="1" destOrd="0" presId="urn:microsoft.com/office/officeart/2005/8/layout/orgChart1"/>
-    <dgm:cxn modelId="{92413EAA-86DC-4E00-B891-6BC92175A79F}" type="presParOf" srcId="{E9D7E019-B9C5-45AB-8188-314544860FA9}" destId="{EEF47A2A-AD99-4EB7-8F68-56337B17D69F}" srcOrd="0" destOrd="0" presId="urn:microsoft.com/office/officeart/2005/8/layout/orgChart1"/>
-    <dgm:cxn modelId="{862EF69E-77D0-4564-93A9-0ED9CA79A813}" type="presParOf" srcId="{EEF47A2A-AD99-4EB7-8F68-56337B17D69F}" destId="{548E9CEB-CC82-482C-8B19-431151C1E2FA}" srcOrd="0" destOrd="0" presId="urn:microsoft.com/office/officeart/2005/8/layout/orgChart1"/>
-    <dgm:cxn modelId="{6B3BD92B-B37F-42AE-ADFB-8308FE47C73D}" type="presParOf" srcId="{EEF47A2A-AD99-4EB7-8F68-56337B17D69F}" destId="{3BE7E5C6-E14C-4C64-9AD0-7204DA5CC886}" srcOrd="1" destOrd="0" presId="urn:microsoft.com/office/officeart/2005/8/layout/orgChart1"/>
-    <dgm:cxn modelId="{B6E08CA0-976D-4B65-B4C6-9F62CCEAF882}" type="presParOf" srcId="{E9D7E019-B9C5-45AB-8188-314544860FA9}" destId="{534921A6-A227-42E2-AF6B-7276FEE95B40}" srcOrd="1" destOrd="0" presId="urn:microsoft.com/office/officeart/2005/8/layout/orgChart1"/>
-    <dgm:cxn modelId="{BD87B707-CA5C-4AA0-AC6B-8E22009D737F}" type="presParOf" srcId="{E9D7E019-B9C5-45AB-8188-314544860FA9}" destId="{44FCA3CD-79BC-4761-86D2-8713792B667D}" srcOrd="2" destOrd="0" presId="urn:microsoft.com/office/officeart/2005/8/layout/orgChart1"/>
-    <dgm:cxn modelId="{ED5539B9-E536-4142-BAB6-602ACA5E3CE4}" type="presParOf" srcId="{1AD459E1-C52C-4246-B719-4E4412240829}" destId="{1AC7A9DF-0904-4CBD-8B57-A2E7FAF72705}" srcOrd="2" destOrd="0" presId="urn:microsoft.com/office/officeart/2005/8/layout/orgChart1"/>
-    <dgm:cxn modelId="{0A75045F-9699-4A3C-8C99-E4DBA613E816}" type="presParOf" srcId="{1AD459E1-C52C-4246-B719-4E4412240829}" destId="{9BBFA110-AB25-44A4-BC23-7D4CB8CE7967}" srcOrd="3" destOrd="0" presId="urn:microsoft.com/office/officeart/2005/8/layout/orgChart1"/>
-    <dgm:cxn modelId="{78A40B21-F765-47D7-B362-7DF9CEC972A7}" type="presParOf" srcId="{9BBFA110-AB25-44A4-BC23-7D4CB8CE7967}" destId="{577145F4-423B-47CF-8FAB-02A2D23F164D}" srcOrd="0" destOrd="0" presId="urn:microsoft.com/office/officeart/2005/8/layout/orgChart1"/>
-    <dgm:cxn modelId="{886EF2E5-5E9D-4DEA-B05B-1787A9616B5B}" type="presParOf" srcId="{577145F4-423B-47CF-8FAB-02A2D23F164D}" destId="{EC4BEC83-2E8E-4EFE-B5FC-0C106B0CBBAF}" srcOrd="0" destOrd="0" presId="urn:microsoft.com/office/officeart/2005/8/layout/orgChart1"/>
-    <dgm:cxn modelId="{83E37F87-D4F7-40C3-B8E0-D38A60D43A82}" type="presParOf" srcId="{577145F4-423B-47CF-8FAB-02A2D23F164D}" destId="{51204D02-A05C-4263-B772-764E945F0144}" srcOrd="1" destOrd="0" presId="urn:microsoft.com/office/officeart/2005/8/layout/orgChart1"/>
-    <dgm:cxn modelId="{83C69B96-F356-4C26-947B-04C336103ED3}" type="presParOf" srcId="{9BBFA110-AB25-44A4-BC23-7D4CB8CE7967}" destId="{BBD8DE40-0619-4A3A-84FB-89924BB04EA4}" srcOrd="1" destOrd="0" presId="urn:microsoft.com/office/officeart/2005/8/layout/orgChart1"/>
-    <dgm:cxn modelId="{8BDD74FD-F7C5-46BD-86BB-3C0D267315E4}" type="presParOf" srcId="{BBD8DE40-0619-4A3A-84FB-89924BB04EA4}" destId="{BA1C0E43-CB54-4F9D-BF11-9A207020C586}" srcOrd="0" destOrd="0" presId="urn:microsoft.com/office/officeart/2005/8/layout/orgChart1"/>
-    <dgm:cxn modelId="{706BEF50-8134-4BF2-895D-F98A3AF4EC90}" type="presParOf" srcId="{BBD8DE40-0619-4A3A-84FB-89924BB04EA4}" destId="{EC547C88-9AA8-4B82-8961-85A7AC8E1C24}" srcOrd="1" destOrd="0" presId="urn:microsoft.com/office/officeart/2005/8/layout/orgChart1"/>
-    <dgm:cxn modelId="{91203061-7CA4-4728-8C32-5890206263CB}" type="presParOf" srcId="{EC547C88-9AA8-4B82-8961-85A7AC8E1C24}" destId="{B74DD57B-DDBB-4157-8F65-8AD4A34E0634}" srcOrd="0" destOrd="0" presId="urn:microsoft.com/office/officeart/2005/8/layout/orgChart1"/>
-    <dgm:cxn modelId="{DB8F1958-D7CA-4865-AE15-8481DC7A3D31}" type="presParOf" srcId="{B74DD57B-DDBB-4157-8F65-8AD4A34E0634}" destId="{3441A8BC-6913-42CB-8BDF-6569E58999CC}" srcOrd="0" destOrd="0" presId="urn:microsoft.com/office/officeart/2005/8/layout/orgChart1"/>
-    <dgm:cxn modelId="{EA61268B-0C91-4961-BB25-17CFDBE0D2BE}" type="presParOf" srcId="{B74DD57B-DDBB-4157-8F65-8AD4A34E0634}" destId="{3B8442CA-0CC7-44D3-AB24-C1E3B69D45E4}" srcOrd="1" destOrd="0" presId="urn:microsoft.com/office/officeart/2005/8/layout/orgChart1"/>
-    <dgm:cxn modelId="{F20A6073-A2E6-4D40-975D-F64FECF12845}" type="presParOf" srcId="{EC547C88-9AA8-4B82-8961-85A7AC8E1C24}" destId="{666AA9CD-A62B-446C-8A75-A5FC8A1FCFC3}" srcOrd="1" destOrd="0" presId="urn:microsoft.com/office/officeart/2005/8/layout/orgChart1"/>
-    <dgm:cxn modelId="{8D1101DF-8C9C-4FAA-8682-9FC8EF70FD94}" type="presParOf" srcId="{EC547C88-9AA8-4B82-8961-85A7AC8E1C24}" destId="{C64AE787-6C55-4B2F-B4AA-D7BE72D69A83}" srcOrd="2" destOrd="0" presId="urn:microsoft.com/office/officeart/2005/8/layout/orgChart1"/>
-    <dgm:cxn modelId="{7D657B5F-E136-4055-A1B4-A86B93D21043}" type="presParOf" srcId="{BBD8DE40-0619-4A3A-84FB-89924BB04EA4}" destId="{94689D75-4043-4EFD-9296-48695937771C}" srcOrd="2" destOrd="0" presId="urn:microsoft.com/office/officeart/2005/8/layout/orgChart1"/>
-    <dgm:cxn modelId="{C6A4D71B-2854-4BB7-8044-2CDA075F8303}" type="presParOf" srcId="{BBD8DE40-0619-4A3A-84FB-89924BB04EA4}" destId="{F2F88390-D992-4487-9E41-3A092BF839C7}" srcOrd="3" destOrd="0" presId="urn:microsoft.com/office/officeart/2005/8/layout/orgChart1"/>
-    <dgm:cxn modelId="{43495EE6-D79B-44A7-BB49-E7235B9A57E2}" type="presParOf" srcId="{F2F88390-D992-4487-9E41-3A092BF839C7}" destId="{92ACD292-BF98-4838-B97F-ED300171B175}" srcOrd="0" destOrd="0" presId="urn:microsoft.com/office/officeart/2005/8/layout/orgChart1"/>
-    <dgm:cxn modelId="{6C17E41F-559E-412E-8FF6-28655EDF6D73}" type="presParOf" srcId="{92ACD292-BF98-4838-B97F-ED300171B175}" destId="{3BAF2FFE-4888-490F-91F5-FD3100B0B374}" srcOrd="0" destOrd="0" presId="urn:microsoft.com/office/officeart/2005/8/layout/orgChart1"/>
-    <dgm:cxn modelId="{F18E0ED9-8314-47C7-9CEB-26B364328B96}" type="presParOf" srcId="{92ACD292-BF98-4838-B97F-ED300171B175}" destId="{6DB75FC0-9B4E-4AE3-B304-7A7F7F7A9D3A}" srcOrd="1" destOrd="0" presId="urn:microsoft.com/office/officeart/2005/8/layout/orgChart1"/>
-    <dgm:cxn modelId="{7A869C26-359B-4CF5-B09D-9B2C09340A0E}" type="presParOf" srcId="{F2F88390-D992-4487-9E41-3A092BF839C7}" destId="{FF970698-06C3-43E1-B2A3-BA3FD309EEEA}" srcOrd="1" destOrd="0" presId="urn:microsoft.com/office/officeart/2005/8/layout/orgChart1"/>
-    <dgm:cxn modelId="{3A2251C8-5950-418C-A130-9168CD2C503E}" type="presParOf" srcId="{F2F88390-D992-4487-9E41-3A092BF839C7}" destId="{70C631C7-0EA4-48A4-BB53-EB1397BD395F}" srcOrd="2" destOrd="0" presId="urn:microsoft.com/office/officeart/2005/8/layout/orgChart1"/>
-    <dgm:cxn modelId="{61ECE065-4EAA-4142-9310-83EAC447ADA5}" type="presParOf" srcId="{BBD8DE40-0619-4A3A-84FB-89924BB04EA4}" destId="{51FAF244-8083-49FC-9401-81B60AAF7087}" srcOrd="4" destOrd="0" presId="urn:microsoft.com/office/officeart/2005/8/layout/orgChart1"/>
-    <dgm:cxn modelId="{60C77663-49D6-433D-8C2B-936BE9B99FC8}" type="presParOf" srcId="{BBD8DE40-0619-4A3A-84FB-89924BB04EA4}" destId="{26DB1753-63C8-47FB-A587-DEE866D1AB82}" srcOrd="5" destOrd="0" presId="urn:microsoft.com/office/officeart/2005/8/layout/orgChart1"/>
-    <dgm:cxn modelId="{FC2731CB-FEFF-418C-B390-E4C37019C38F}" type="presParOf" srcId="{26DB1753-63C8-47FB-A587-DEE866D1AB82}" destId="{B5A3CF44-C0B1-492E-B703-DC0A891D0AB2}" srcOrd="0" destOrd="0" presId="urn:microsoft.com/office/officeart/2005/8/layout/orgChart1"/>
-    <dgm:cxn modelId="{D2A6B25A-59EB-498D-92BE-49856FBD1D87}" type="presParOf" srcId="{B5A3CF44-C0B1-492E-B703-DC0A891D0AB2}" destId="{E7DFB4E5-82D5-4DC5-AB64-51D6F1936719}" srcOrd="0" destOrd="0" presId="urn:microsoft.com/office/officeart/2005/8/layout/orgChart1"/>
-    <dgm:cxn modelId="{C746AEBC-ED68-42C0-BCFE-98E4E89EF1CC}" type="presParOf" srcId="{B5A3CF44-C0B1-492E-B703-DC0A891D0AB2}" destId="{34DC7787-D5A3-4818-B592-83AAAB79A8D6}" srcOrd="1" destOrd="0" presId="urn:microsoft.com/office/officeart/2005/8/layout/orgChart1"/>
-    <dgm:cxn modelId="{A9B9B200-2C05-44F1-96C6-58A5660DE2EC}" type="presParOf" srcId="{26DB1753-63C8-47FB-A587-DEE866D1AB82}" destId="{DC39CBEE-79E5-47ED-9D5F-ADD2ADF98D36}" srcOrd="1" destOrd="0" presId="urn:microsoft.com/office/officeart/2005/8/layout/orgChart1"/>
-    <dgm:cxn modelId="{0D51ED9F-D91A-49AD-882C-7EA404EDF3EC}" type="presParOf" srcId="{26DB1753-63C8-47FB-A587-DEE866D1AB82}" destId="{EB179BEA-931E-4900-8A4C-60FBB669E417}" srcOrd="2" destOrd="0" presId="urn:microsoft.com/office/officeart/2005/8/layout/orgChart1"/>
-    <dgm:cxn modelId="{58A170C9-8D92-4824-8CFB-6D1337B8EFF1}" type="presParOf" srcId="{BBD8DE40-0619-4A3A-84FB-89924BB04EA4}" destId="{24A0881F-BD84-4A21-B3A8-0153C4927C11}" srcOrd="6" destOrd="0" presId="urn:microsoft.com/office/officeart/2005/8/layout/orgChart1"/>
-    <dgm:cxn modelId="{2FB6F9BA-8ED5-4C02-9293-1110370A2CB0}" type="presParOf" srcId="{BBD8DE40-0619-4A3A-84FB-89924BB04EA4}" destId="{691E16FE-3A41-4776-868D-31CA2712E5EF}" srcOrd="7" destOrd="0" presId="urn:microsoft.com/office/officeart/2005/8/layout/orgChart1"/>
-    <dgm:cxn modelId="{32AE97B4-5987-4AB0-BFAC-28F63094864B}" type="presParOf" srcId="{691E16FE-3A41-4776-868D-31CA2712E5EF}" destId="{AF309034-F497-4940-B27D-6A9AD65507B5}" srcOrd="0" destOrd="0" presId="urn:microsoft.com/office/officeart/2005/8/layout/orgChart1"/>
-    <dgm:cxn modelId="{4D7F2A70-E711-4D8C-8B20-B9CEFEFC5FDA}" type="presParOf" srcId="{AF309034-F497-4940-B27D-6A9AD65507B5}" destId="{A5CF217D-D3A6-4151-AD40-A88C6F8AF4D7}" srcOrd="0" destOrd="0" presId="urn:microsoft.com/office/officeart/2005/8/layout/orgChart1"/>
-    <dgm:cxn modelId="{06295B5E-E350-4E65-864E-A43FB11A4E1F}" type="presParOf" srcId="{AF309034-F497-4940-B27D-6A9AD65507B5}" destId="{E82745B5-F925-46FC-AF55-FAA98B0A186F}" srcOrd="1" destOrd="0" presId="urn:microsoft.com/office/officeart/2005/8/layout/orgChart1"/>
-    <dgm:cxn modelId="{762A5115-A1E5-468A-A260-9232BBDBB649}" type="presParOf" srcId="{691E16FE-3A41-4776-868D-31CA2712E5EF}" destId="{18A8CFAB-649F-4DA4-BEE9-391716EC83F7}" srcOrd="1" destOrd="0" presId="urn:microsoft.com/office/officeart/2005/8/layout/orgChart1"/>
-    <dgm:cxn modelId="{C7789954-DAE2-4835-9CAA-64F16F497DBF}" type="presParOf" srcId="{691E16FE-3A41-4776-868D-31CA2712E5EF}" destId="{45808FE5-E1D5-48A3-A305-7555F1CFC0DE}" srcOrd="2" destOrd="0" presId="urn:microsoft.com/office/officeart/2005/8/layout/orgChart1"/>
-    <dgm:cxn modelId="{0498424B-CF4D-4849-8EEC-AAA7716716F7}" type="presParOf" srcId="{BBD8DE40-0619-4A3A-84FB-89924BB04EA4}" destId="{D2BE08CE-A34C-4EFF-A824-8606B74D9094}" srcOrd="8" destOrd="0" presId="urn:microsoft.com/office/officeart/2005/8/layout/orgChart1"/>
-    <dgm:cxn modelId="{E8409102-04E6-453A-8C02-AB21AE049F3C}" type="presParOf" srcId="{BBD8DE40-0619-4A3A-84FB-89924BB04EA4}" destId="{2DEF1B53-6A70-4EA1-8ADE-19CBE8490729}" srcOrd="9" destOrd="0" presId="urn:microsoft.com/office/officeart/2005/8/layout/orgChart1"/>
-    <dgm:cxn modelId="{9F066D37-B465-41FD-8FDE-D187D598F42F}" type="presParOf" srcId="{2DEF1B53-6A70-4EA1-8ADE-19CBE8490729}" destId="{3ED2A02E-E9BC-4295-A21E-236EFF320CD0}" srcOrd="0" destOrd="0" presId="urn:microsoft.com/office/officeart/2005/8/layout/orgChart1"/>
-    <dgm:cxn modelId="{DA148AFB-D6FC-4CC0-8645-2ED70668E873}" type="presParOf" srcId="{3ED2A02E-E9BC-4295-A21E-236EFF320CD0}" destId="{135AAD40-E7B5-4FDC-850A-B46C3BFF56E0}" srcOrd="0" destOrd="0" presId="urn:microsoft.com/office/officeart/2005/8/layout/orgChart1"/>
-    <dgm:cxn modelId="{AADECAA3-2A42-4DCC-89E4-A64534E559C9}" type="presParOf" srcId="{3ED2A02E-E9BC-4295-A21E-236EFF320CD0}" destId="{1649A874-5A5D-465F-A4B2-5E24EADF9ADF}" srcOrd="1" destOrd="0" presId="urn:microsoft.com/office/officeart/2005/8/layout/orgChart1"/>
-    <dgm:cxn modelId="{29BFFE68-E1E9-4F38-BC54-F04644AC1B02}" type="presParOf" srcId="{2DEF1B53-6A70-4EA1-8ADE-19CBE8490729}" destId="{5F6BB2EF-0503-4335-9D90-54A34E9511E1}" srcOrd="1" destOrd="0" presId="urn:microsoft.com/office/officeart/2005/8/layout/orgChart1"/>
-    <dgm:cxn modelId="{6894046F-A0DB-4AAD-AFC0-0CE3BE4C8B4A}" type="presParOf" srcId="{2DEF1B53-6A70-4EA1-8ADE-19CBE8490729}" destId="{59378ED8-8003-4A18-BA98-DE00EDFF5503}" srcOrd="2" destOrd="0" presId="urn:microsoft.com/office/officeart/2005/8/layout/orgChart1"/>
-    <dgm:cxn modelId="{6D5705F4-9A43-445C-996E-9707CE530ECB}" type="presParOf" srcId="{BBD8DE40-0619-4A3A-84FB-89924BB04EA4}" destId="{5C0041BF-B6C7-4D9C-967B-81245F98DF82}" srcOrd="10" destOrd="0" presId="urn:microsoft.com/office/officeart/2005/8/layout/orgChart1"/>
-    <dgm:cxn modelId="{683113FC-F8D4-4793-AC52-81ED66584C84}" type="presParOf" srcId="{BBD8DE40-0619-4A3A-84FB-89924BB04EA4}" destId="{8EB073F5-8C75-47B1-8C49-2B3247F910AE}" srcOrd="11" destOrd="0" presId="urn:microsoft.com/office/officeart/2005/8/layout/orgChart1"/>
-    <dgm:cxn modelId="{EE5E05D2-82EF-4769-A5FD-61CFE6387E3C}" type="presParOf" srcId="{8EB073F5-8C75-47B1-8C49-2B3247F910AE}" destId="{6604C886-94D2-48F9-8513-EB7A9FB05940}" srcOrd="0" destOrd="0" presId="urn:microsoft.com/office/officeart/2005/8/layout/orgChart1"/>
-    <dgm:cxn modelId="{27DFB76D-A2AD-4496-A9D1-9325DAD4CDD2}" type="presParOf" srcId="{6604C886-94D2-48F9-8513-EB7A9FB05940}" destId="{70A11B42-C2BD-425E-AA7B-D4C0DC2D0A15}" srcOrd="0" destOrd="0" presId="urn:microsoft.com/office/officeart/2005/8/layout/orgChart1"/>
-    <dgm:cxn modelId="{51EDC340-0771-4161-AFA3-EFC861B50ADB}" type="presParOf" srcId="{6604C886-94D2-48F9-8513-EB7A9FB05940}" destId="{91B6D221-C145-487E-94DA-13F4BB495C55}" srcOrd="1" destOrd="0" presId="urn:microsoft.com/office/officeart/2005/8/layout/orgChart1"/>
-    <dgm:cxn modelId="{2A2F7601-0E02-4E59-9E91-490D637432BC}" type="presParOf" srcId="{8EB073F5-8C75-47B1-8C49-2B3247F910AE}" destId="{51584857-C6B6-438B-90B3-5702E17B333F}" srcOrd="1" destOrd="0" presId="urn:microsoft.com/office/officeart/2005/8/layout/orgChart1"/>
-    <dgm:cxn modelId="{0DEBB5D8-9B0E-457D-BEE1-9484824B3532}" type="presParOf" srcId="{8EB073F5-8C75-47B1-8C49-2B3247F910AE}" destId="{59F5BBE0-B530-4531-90E0-449C636FEDEA}" srcOrd="2" destOrd="0" presId="urn:microsoft.com/office/officeart/2005/8/layout/orgChart1"/>
-    <dgm:cxn modelId="{ED492C48-B6B7-4432-B3D0-6D47B0FA783B}" type="presParOf" srcId="{9BBFA110-AB25-44A4-BC23-7D4CB8CE7967}" destId="{1D54BF72-21D5-4B16-AA12-33778474944E}" srcOrd="2" destOrd="0" presId="urn:microsoft.com/office/officeart/2005/8/layout/orgChart1"/>
-    <dgm:cxn modelId="{2048CA79-5632-4AD1-87E5-1FD32FFF04BE}" type="presParOf" srcId="{1AD459E1-C52C-4246-B719-4E4412240829}" destId="{61DE649D-9D32-404E-A346-534AA673CED8}" srcOrd="4" destOrd="0" presId="urn:microsoft.com/office/officeart/2005/8/layout/orgChart1"/>
-    <dgm:cxn modelId="{98CBAD28-B047-487B-92F1-CEF0F53A58F5}" type="presParOf" srcId="{1AD459E1-C52C-4246-B719-4E4412240829}" destId="{223ACA02-3863-406D-AB19-0DC224C46299}" srcOrd="5" destOrd="0" presId="urn:microsoft.com/office/officeart/2005/8/layout/orgChart1"/>
-    <dgm:cxn modelId="{FDE3DA40-3979-4455-9110-9A5FAB8F0088}" type="presParOf" srcId="{223ACA02-3863-406D-AB19-0DC224C46299}" destId="{9552C195-5D4D-429A-B97D-3246B4D12ADF}" srcOrd="0" destOrd="0" presId="urn:microsoft.com/office/officeart/2005/8/layout/orgChart1"/>
-    <dgm:cxn modelId="{8CFD202E-650F-457E-A950-AC71BC9593BF}" type="presParOf" srcId="{9552C195-5D4D-429A-B97D-3246B4D12ADF}" destId="{227B45DD-C65D-4489-A826-24DF659BBDE0}" srcOrd="0" destOrd="0" presId="urn:microsoft.com/office/officeart/2005/8/layout/orgChart1"/>
-    <dgm:cxn modelId="{37943998-9F83-47EA-9B27-FDB8FCEE1C42}" type="presParOf" srcId="{9552C195-5D4D-429A-B97D-3246B4D12ADF}" destId="{6B8C0AE2-50E0-4BCE-94CB-363B57814B60}" srcOrd="1" destOrd="0" presId="urn:microsoft.com/office/officeart/2005/8/layout/orgChart1"/>
-    <dgm:cxn modelId="{7126EC45-8EF9-4B89-8425-864440DC5B66}" type="presParOf" srcId="{223ACA02-3863-406D-AB19-0DC224C46299}" destId="{B16A250C-045C-430A-B0B5-37EE751D89D9}" srcOrd="1" destOrd="0" presId="urn:microsoft.com/office/officeart/2005/8/layout/orgChart1"/>
-    <dgm:cxn modelId="{2E822CB3-FAD0-415B-9BEE-1CF4D919FD4A}" type="presParOf" srcId="{223ACA02-3863-406D-AB19-0DC224C46299}" destId="{2FFC29D1-BD08-4F08-8413-94A85F51F9F0}" srcOrd="2" destOrd="0" presId="urn:microsoft.com/office/officeart/2005/8/layout/orgChart1"/>
-    <dgm:cxn modelId="{A7A2F11F-559E-4ED9-B900-F0F6D013C73C}" type="presParOf" srcId="{F9420F45-E180-41C8-B53F-F1619A17495C}" destId="{20D0C07E-DA32-479F-8036-E4D44FE0E50A}" srcOrd="2" destOrd="0" presId="urn:microsoft.com/office/officeart/2005/8/layout/orgChart1"/>
-    <dgm:cxn modelId="{D87258C5-0CFB-41C8-941F-01D3F11C11F8}" type="presParOf" srcId="{C648C8F1-6EC1-4D27-9134-2770426C1535}" destId="{70D5E481-C1FF-4FF5-9EEC-3220195BEB42}" srcOrd="2" destOrd="0" presId="urn:microsoft.com/office/officeart/2005/8/layout/orgChart1"/>
+    <dgm:cxn modelId="{2EC0E277-8ABA-40B1-B64C-8439B8E80C1B}" type="presOf" srcId="{30A204E7-51BC-4217-99A2-C1F0210A2266}" destId="{24A0881F-BD84-4A21-B3A8-0153C4927C11}" srcOrd="0" destOrd="0" presId="urn:microsoft.com/office/officeart/2005/8/layout/orgChart1"/>
+    <dgm:cxn modelId="{9724BA07-4BD8-48BB-A229-CB7542F1AE50}" type="presOf" srcId="{A6E509B1-847E-4875-9733-9073B5C9F588}" destId="{34DC7787-D5A3-4818-B592-83AAAB79A8D6}" srcOrd="1" destOrd="0" presId="urn:microsoft.com/office/officeart/2005/8/layout/orgChart1"/>
+    <dgm:cxn modelId="{912F9B30-4134-4381-8DCF-A257B85BAE7D}" type="presOf" srcId="{A36C0B5E-A27D-4200-8795-75025435FA46}" destId="{135AAD40-E7B5-4FDC-850A-B46C3BFF56E0}" srcOrd="0" destOrd="0" presId="urn:microsoft.com/office/officeart/2005/8/layout/orgChart1"/>
+    <dgm:cxn modelId="{AAC5BA8A-D2EA-4882-BF10-191B496121D2}" type="presOf" srcId="{8C9E116E-0325-4738-81A4-4E1C75E4F0D7}" destId="{EC4BEC83-2E8E-4EFE-B5FC-0C106B0CBBAF}" srcOrd="0" destOrd="0" presId="urn:microsoft.com/office/officeart/2005/8/layout/orgChart1"/>
+    <dgm:cxn modelId="{F2C6C0D3-D05B-4EC4-86F0-6835758C75C3}" type="presParOf" srcId="{CFDBE9B5-C99C-46D7-AD39-DF0C47F9A402}" destId="{C648C8F1-6EC1-4D27-9134-2770426C1535}" srcOrd="0" destOrd="0" presId="urn:microsoft.com/office/officeart/2005/8/layout/orgChart1"/>
+    <dgm:cxn modelId="{99920D3D-8367-41E5-AB74-2E663250AF43}" type="presParOf" srcId="{C648C8F1-6EC1-4D27-9134-2770426C1535}" destId="{8841FC10-6A43-4474-8973-11C86F432155}" srcOrd="0" destOrd="0" presId="urn:microsoft.com/office/officeart/2005/8/layout/orgChart1"/>
+    <dgm:cxn modelId="{592D6C00-F43B-418A-A4B7-87B1C98A6CDA}" type="presParOf" srcId="{8841FC10-6A43-4474-8973-11C86F432155}" destId="{63929129-5E40-45F8-A890-4F806D74EBE0}" srcOrd="0" destOrd="0" presId="urn:microsoft.com/office/officeart/2005/8/layout/orgChart1"/>
+    <dgm:cxn modelId="{07D710F3-BC20-4BBA-A702-E8A785C4163A}" type="presParOf" srcId="{8841FC10-6A43-4474-8973-11C86F432155}" destId="{D8AFCCFD-FF72-4601-AE8B-16416F11BE0B}" srcOrd="1" destOrd="0" presId="urn:microsoft.com/office/officeart/2005/8/layout/orgChart1"/>
+    <dgm:cxn modelId="{3F02E91F-AFD5-4325-B63B-CD9692BAFA85}" type="presParOf" srcId="{C648C8F1-6EC1-4D27-9134-2770426C1535}" destId="{CA5EB31B-C68B-473C-87CB-A91BB005BF00}" srcOrd="1" destOrd="0" presId="urn:microsoft.com/office/officeart/2005/8/layout/orgChart1"/>
+    <dgm:cxn modelId="{DC1B88C3-5D77-4900-A788-855D7CBCC23E}" type="presParOf" srcId="{CA5EB31B-C68B-473C-87CB-A91BB005BF00}" destId="{062340CD-6334-46D5-AEFE-95C301457800}" srcOrd="0" destOrd="0" presId="urn:microsoft.com/office/officeart/2005/8/layout/orgChart1"/>
+    <dgm:cxn modelId="{157056BA-43B5-459D-B6F9-69FD24916567}" type="presParOf" srcId="{CA5EB31B-C68B-473C-87CB-A91BB005BF00}" destId="{03148D74-9417-47D5-AF4F-C4D3238B6670}" srcOrd="1" destOrd="0" presId="urn:microsoft.com/office/officeart/2005/8/layout/orgChart1"/>
+    <dgm:cxn modelId="{9BD81AC7-C112-40CD-BD1D-5192EA0C1D81}" type="presParOf" srcId="{03148D74-9417-47D5-AF4F-C4D3238B6670}" destId="{8560AAFB-1613-4B6C-B1A4-8F0A1BFFBCE2}" srcOrd="0" destOrd="0" presId="urn:microsoft.com/office/officeart/2005/8/layout/orgChart1"/>
+    <dgm:cxn modelId="{9513365C-FE21-44DC-9780-72C090C4134F}" type="presParOf" srcId="{8560AAFB-1613-4B6C-B1A4-8F0A1BFFBCE2}" destId="{E091326B-DFC7-4A96-BEEB-6388FD6F41EE}" srcOrd="0" destOrd="0" presId="urn:microsoft.com/office/officeart/2005/8/layout/orgChart1"/>
+    <dgm:cxn modelId="{C5CCD099-F51A-4786-A259-C6E358C61D13}" type="presParOf" srcId="{8560AAFB-1613-4B6C-B1A4-8F0A1BFFBCE2}" destId="{84051127-723D-4724-B8A2-FF26F3A99F28}" srcOrd="1" destOrd="0" presId="urn:microsoft.com/office/officeart/2005/8/layout/orgChart1"/>
+    <dgm:cxn modelId="{B69C31D9-6C7E-4ABB-89D5-205DDDDD82FE}" type="presParOf" srcId="{03148D74-9417-47D5-AF4F-C4D3238B6670}" destId="{A6B18CA2-C28F-4B9E-A1C1-DC76B10BBB9A}" srcOrd="1" destOrd="0" presId="urn:microsoft.com/office/officeart/2005/8/layout/orgChart1"/>
+    <dgm:cxn modelId="{AF0E1E3B-9C73-46E4-974F-DB3126B736CD}" type="presParOf" srcId="{03148D74-9417-47D5-AF4F-C4D3238B6670}" destId="{7C076015-0E74-486D-B791-602F5C870ACA}" srcOrd="2" destOrd="0" presId="urn:microsoft.com/office/officeart/2005/8/layout/orgChart1"/>
+    <dgm:cxn modelId="{DC80F0DB-A0B6-4AD6-B556-DFE703361F67}" type="presParOf" srcId="{CA5EB31B-C68B-473C-87CB-A91BB005BF00}" destId="{4670F29F-C287-485C-8C4E-26F1E2FD7470}" srcOrd="2" destOrd="0" presId="urn:microsoft.com/office/officeart/2005/8/layout/orgChart1"/>
+    <dgm:cxn modelId="{654C09D4-EDB8-4434-A881-180A0E962DD4}" type="presParOf" srcId="{CA5EB31B-C68B-473C-87CB-A91BB005BF00}" destId="{F9420F45-E180-41C8-B53F-F1619A17495C}" srcOrd="3" destOrd="0" presId="urn:microsoft.com/office/officeart/2005/8/layout/orgChart1"/>
+    <dgm:cxn modelId="{F8386EA3-4C3A-4732-BFA2-D0115EB2EA94}" type="presParOf" srcId="{F9420F45-E180-41C8-B53F-F1619A17495C}" destId="{2B94BE52-4D45-423C-ADAA-672E1581A042}" srcOrd="0" destOrd="0" presId="urn:microsoft.com/office/officeart/2005/8/layout/orgChart1"/>
+    <dgm:cxn modelId="{6DDC0277-B8D8-4A50-B3AD-DF248681A25A}" type="presParOf" srcId="{2B94BE52-4D45-423C-ADAA-672E1581A042}" destId="{AFF5F157-3C4C-4EA5-872E-9D66CFF66D24}" srcOrd="0" destOrd="0" presId="urn:microsoft.com/office/officeart/2005/8/layout/orgChart1"/>
+    <dgm:cxn modelId="{C4D411F2-0F36-427A-A2C4-6EDB2942DD9A}" type="presParOf" srcId="{2B94BE52-4D45-423C-ADAA-672E1581A042}" destId="{33684D1D-010E-43D1-ABB0-10C0449E3F7D}" srcOrd="1" destOrd="0" presId="urn:microsoft.com/office/officeart/2005/8/layout/orgChart1"/>
+    <dgm:cxn modelId="{645D7255-B0D4-4C6E-AB56-4B9D582F6FB1}" type="presParOf" srcId="{F9420F45-E180-41C8-B53F-F1619A17495C}" destId="{1AD459E1-C52C-4246-B719-4E4412240829}" srcOrd="1" destOrd="0" presId="urn:microsoft.com/office/officeart/2005/8/layout/orgChart1"/>
+    <dgm:cxn modelId="{BF830202-7902-4578-A8E6-9D920DAB9BA5}" type="presParOf" srcId="{1AD459E1-C52C-4246-B719-4E4412240829}" destId="{F1DC6AAD-919C-4BE6-9089-ECB12F30FF47}" srcOrd="0" destOrd="0" presId="urn:microsoft.com/office/officeart/2005/8/layout/orgChart1"/>
+    <dgm:cxn modelId="{735ECB01-C959-47F7-A12D-F64BBCB09E4C}" type="presParOf" srcId="{1AD459E1-C52C-4246-B719-4E4412240829}" destId="{E9D7E019-B9C5-45AB-8188-314544860FA9}" srcOrd="1" destOrd="0" presId="urn:microsoft.com/office/officeart/2005/8/layout/orgChart1"/>
+    <dgm:cxn modelId="{5AE84604-F521-4275-86FD-56CEE305A7EA}" type="presParOf" srcId="{E9D7E019-B9C5-45AB-8188-314544860FA9}" destId="{EEF47A2A-AD99-4EB7-8F68-56337B17D69F}" srcOrd="0" destOrd="0" presId="urn:microsoft.com/office/officeart/2005/8/layout/orgChart1"/>
+    <dgm:cxn modelId="{FBDF573D-1DF7-470E-AB01-4039B59DF591}" type="presParOf" srcId="{EEF47A2A-AD99-4EB7-8F68-56337B17D69F}" destId="{548E9CEB-CC82-482C-8B19-431151C1E2FA}" srcOrd="0" destOrd="0" presId="urn:microsoft.com/office/officeart/2005/8/layout/orgChart1"/>
+    <dgm:cxn modelId="{57942BE8-62A9-4EFB-8DD4-0D792A2174A8}" type="presParOf" srcId="{EEF47A2A-AD99-4EB7-8F68-56337B17D69F}" destId="{3BE7E5C6-E14C-4C64-9AD0-7204DA5CC886}" srcOrd="1" destOrd="0" presId="urn:microsoft.com/office/officeart/2005/8/layout/orgChart1"/>
+    <dgm:cxn modelId="{78123CA7-A1D6-4EEC-9CA9-18D11D1A8E1B}" type="presParOf" srcId="{E9D7E019-B9C5-45AB-8188-314544860FA9}" destId="{534921A6-A227-42E2-AF6B-7276FEE95B40}" srcOrd="1" destOrd="0" presId="urn:microsoft.com/office/officeart/2005/8/layout/orgChart1"/>
+    <dgm:cxn modelId="{56F49631-5E9B-4B1A-AC70-5E84FCDB69F9}" type="presParOf" srcId="{E9D7E019-B9C5-45AB-8188-314544860FA9}" destId="{44FCA3CD-79BC-4761-86D2-8713792B667D}" srcOrd="2" destOrd="0" presId="urn:microsoft.com/office/officeart/2005/8/layout/orgChart1"/>
+    <dgm:cxn modelId="{C351E4CD-732B-401D-9934-F9A974537789}" type="presParOf" srcId="{1AD459E1-C52C-4246-B719-4E4412240829}" destId="{1AC7A9DF-0904-4CBD-8B57-A2E7FAF72705}" srcOrd="2" destOrd="0" presId="urn:microsoft.com/office/officeart/2005/8/layout/orgChart1"/>
+    <dgm:cxn modelId="{9D385613-7795-4416-AA04-89D912CA7B2E}" type="presParOf" srcId="{1AD459E1-C52C-4246-B719-4E4412240829}" destId="{9BBFA110-AB25-44A4-BC23-7D4CB8CE7967}" srcOrd="3" destOrd="0" presId="urn:microsoft.com/office/officeart/2005/8/layout/orgChart1"/>
+    <dgm:cxn modelId="{7C9B3EA8-3295-4A15-AD7B-A455C4989FD3}" type="presParOf" srcId="{9BBFA110-AB25-44A4-BC23-7D4CB8CE7967}" destId="{577145F4-423B-47CF-8FAB-02A2D23F164D}" srcOrd="0" destOrd="0" presId="urn:microsoft.com/office/officeart/2005/8/layout/orgChart1"/>
+    <dgm:cxn modelId="{7041338E-1378-467A-BA4E-933752D3E57C}" type="presParOf" srcId="{577145F4-423B-47CF-8FAB-02A2D23F164D}" destId="{EC4BEC83-2E8E-4EFE-B5FC-0C106B0CBBAF}" srcOrd="0" destOrd="0" presId="urn:microsoft.com/office/officeart/2005/8/layout/orgChart1"/>
+    <dgm:cxn modelId="{7476CA99-384C-4981-AE48-E02F45703E7F}" type="presParOf" srcId="{577145F4-423B-47CF-8FAB-02A2D23F164D}" destId="{51204D02-A05C-4263-B772-764E945F0144}" srcOrd="1" destOrd="0" presId="urn:microsoft.com/office/officeart/2005/8/layout/orgChart1"/>
+    <dgm:cxn modelId="{075E70BE-869C-4BDF-8F70-8478174B0BEB}" type="presParOf" srcId="{9BBFA110-AB25-44A4-BC23-7D4CB8CE7967}" destId="{BBD8DE40-0619-4A3A-84FB-89924BB04EA4}" srcOrd="1" destOrd="0" presId="urn:microsoft.com/office/officeart/2005/8/layout/orgChart1"/>
+    <dgm:cxn modelId="{35330412-DBD4-46D6-9DD2-8A407902CC5C}" type="presParOf" srcId="{BBD8DE40-0619-4A3A-84FB-89924BB04EA4}" destId="{BA1C0E43-CB54-4F9D-BF11-9A207020C586}" srcOrd="0" destOrd="0" presId="urn:microsoft.com/office/officeart/2005/8/layout/orgChart1"/>
+    <dgm:cxn modelId="{6926262F-ACB3-48FC-BE24-A46109FED059}" type="presParOf" srcId="{BBD8DE40-0619-4A3A-84FB-89924BB04EA4}" destId="{EC547C88-9AA8-4B82-8961-85A7AC8E1C24}" srcOrd="1" destOrd="0" presId="urn:microsoft.com/office/officeart/2005/8/layout/orgChart1"/>
+    <dgm:cxn modelId="{0B865992-8655-4021-B0A9-4C8F7C5D8ED4}" type="presParOf" srcId="{EC547C88-9AA8-4B82-8961-85A7AC8E1C24}" destId="{B74DD57B-DDBB-4157-8F65-8AD4A34E0634}" srcOrd="0" destOrd="0" presId="urn:microsoft.com/office/officeart/2005/8/layout/orgChart1"/>
+    <dgm:cxn modelId="{BF292491-B080-4F26-9502-8D7736250F5D}" type="presParOf" srcId="{B74DD57B-DDBB-4157-8F65-8AD4A34E0634}" destId="{3441A8BC-6913-42CB-8BDF-6569E58999CC}" srcOrd="0" destOrd="0" presId="urn:microsoft.com/office/officeart/2005/8/layout/orgChart1"/>
+    <dgm:cxn modelId="{3C4AF075-4468-4AD6-97E3-69D040DECB60}" type="presParOf" srcId="{B74DD57B-DDBB-4157-8F65-8AD4A34E0634}" destId="{3B8442CA-0CC7-44D3-AB24-C1E3B69D45E4}" srcOrd="1" destOrd="0" presId="urn:microsoft.com/office/officeart/2005/8/layout/orgChart1"/>
+    <dgm:cxn modelId="{D9647D98-536C-46B8-A903-CD4CB693181B}" type="presParOf" srcId="{EC547C88-9AA8-4B82-8961-85A7AC8E1C24}" destId="{666AA9CD-A62B-446C-8A75-A5FC8A1FCFC3}" srcOrd="1" destOrd="0" presId="urn:microsoft.com/office/officeart/2005/8/layout/orgChart1"/>
+    <dgm:cxn modelId="{14DE7CF8-F64C-4659-84FA-980619300731}" type="presParOf" srcId="{EC547C88-9AA8-4B82-8961-85A7AC8E1C24}" destId="{C64AE787-6C55-4B2F-B4AA-D7BE72D69A83}" srcOrd="2" destOrd="0" presId="urn:microsoft.com/office/officeart/2005/8/layout/orgChart1"/>
+    <dgm:cxn modelId="{4F14E5EF-0D2A-4917-80F2-32A27185773F}" type="presParOf" srcId="{BBD8DE40-0619-4A3A-84FB-89924BB04EA4}" destId="{94689D75-4043-4EFD-9296-48695937771C}" srcOrd="2" destOrd="0" presId="urn:microsoft.com/office/officeart/2005/8/layout/orgChart1"/>
+    <dgm:cxn modelId="{F1EACB9D-F05F-48A2-8738-69C804225F99}" type="presParOf" srcId="{BBD8DE40-0619-4A3A-84FB-89924BB04EA4}" destId="{F2F88390-D992-4487-9E41-3A092BF839C7}" srcOrd="3" destOrd="0" presId="urn:microsoft.com/office/officeart/2005/8/layout/orgChart1"/>
+    <dgm:cxn modelId="{EF462E58-6C8D-40BF-B0B7-8FBF791F994D}" type="presParOf" srcId="{F2F88390-D992-4487-9E41-3A092BF839C7}" destId="{92ACD292-BF98-4838-B97F-ED300171B175}" srcOrd="0" destOrd="0" presId="urn:microsoft.com/office/officeart/2005/8/layout/orgChart1"/>
+    <dgm:cxn modelId="{C5F368C2-AB0F-4839-9446-6ED02B64A464}" type="presParOf" srcId="{92ACD292-BF98-4838-B97F-ED300171B175}" destId="{3BAF2FFE-4888-490F-91F5-FD3100B0B374}" srcOrd="0" destOrd="0" presId="urn:microsoft.com/office/officeart/2005/8/layout/orgChart1"/>
+    <dgm:cxn modelId="{28417099-955A-45F9-8EAB-88B50CAB7533}" type="presParOf" srcId="{92ACD292-BF98-4838-B97F-ED300171B175}" destId="{6DB75FC0-9B4E-4AE3-B304-7A7F7F7A9D3A}" srcOrd="1" destOrd="0" presId="urn:microsoft.com/office/officeart/2005/8/layout/orgChart1"/>
+    <dgm:cxn modelId="{F0C9BCAA-629A-4E92-8A6F-D3B6493F6065}" type="presParOf" srcId="{F2F88390-D992-4487-9E41-3A092BF839C7}" destId="{FF970698-06C3-43E1-B2A3-BA3FD309EEEA}" srcOrd="1" destOrd="0" presId="urn:microsoft.com/office/officeart/2005/8/layout/orgChart1"/>
+    <dgm:cxn modelId="{FD9AE8C0-232A-4E17-9D2E-1CE307FACF30}" type="presParOf" srcId="{F2F88390-D992-4487-9E41-3A092BF839C7}" destId="{70C631C7-0EA4-48A4-BB53-EB1397BD395F}" srcOrd="2" destOrd="0" presId="urn:microsoft.com/office/officeart/2005/8/layout/orgChart1"/>
+    <dgm:cxn modelId="{51C7E54B-D5FA-4479-8476-30C2A88794CC}" type="presParOf" srcId="{BBD8DE40-0619-4A3A-84FB-89924BB04EA4}" destId="{51FAF244-8083-49FC-9401-81B60AAF7087}" srcOrd="4" destOrd="0" presId="urn:microsoft.com/office/officeart/2005/8/layout/orgChart1"/>
+    <dgm:cxn modelId="{0F17BCA0-5E97-4749-B53C-D556706B6D0E}" type="presParOf" srcId="{BBD8DE40-0619-4A3A-84FB-89924BB04EA4}" destId="{26DB1753-63C8-47FB-A587-DEE866D1AB82}" srcOrd="5" destOrd="0" presId="urn:microsoft.com/office/officeart/2005/8/layout/orgChart1"/>
+    <dgm:cxn modelId="{F5DD770E-BE14-4122-BE12-08283FB2ABD4}" type="presParOf" srcId="{26DB1753-63C8-47FB-A587-DEE866D1AB82}" destId="{B5A3CF44-C0B1-492E-B703-DC0A891D0AB2}" srcOrd="0" destOrd="0" presId="urn:microsoft.com/office/officeart/2005/8/layout/orgChart1"/>
+    <dgm:cxn modelId="{FB37F3E7-F5FB-433D-BD39-A3FF8F5EF64C}" type="presParOf" srcId="{B5A3CF44-C0B1-492E-B703-DC0A891D0AB2}" destId="{E7DFB4E5-82D5-4DC5-AB64-51D6F1936719}" srcOrd="0" destOrd="0" presId="urn:microsoft.com/office/officeart/2005/8/layout/orgChart1"/>
+    <dgm:cxn modelId="{5CBDD446-625B-4445-BC06-14C6C25819EB}" type="presParOf" srcId="{B5A3CF44-C0B1-492E-B703-DC0A891D0AB2}" destId="{34DC7787-D5A3-4818-B592-83AAAB79A8D6}" srcOrd="1" destOrd="0" presId="urn:microsoft.com/office/officeart/2005/8/layout/orgChart1"/>
+    <dgm:cxn modelId="{5CFBC708-23D4-413B-901D-00DDDE271F86}" type="presParOf" srcId="{26DB1753-63C8-47FB-A587-DEE866D1AB82}" destId="{DC39CBEE-79E5-47ED-9D5F-ADD2ADF98D36}" srcOrd="1" destOrd="0" presId="urn:microsoft.com/office/officeart/2005/8/layout/orgChart1"/>
+    <dgm:cxn modelId="{B08E5CDB-9D73-45A7-9579-553585C2952B}" type="presParOf" srcId="{26DB1753-63C8-47FB-A587-DEE866D1AB82}" destId="{EB179BEA-931E-4900-8A4C-60FBB669E417}" srcOrd="2" destOrd="0" presId="urn:microsoft.com/office/officeart/2005/8/layout/orgChart1"/>
+    <dgm:cxn modelId="{BE695C20-4440-4095-89B5-9B61D1DA5679}" type="presParOf" srcId="{BBD8DE40-0619-4A3A-84FB-89924BB04EA4}" destId="{24A0881F-BD84-4A21-B3A8-0153C4927C11}" srcOrd="6" destOrd="0" presId="urn:microsoft.com/office/officeart/2005/8/layout/orgChart1"/>
+    <dgm:cxn modelId="{7999AB11-463A-4E89-ABB7-F5DF1881D1F8}" type="presParOf" srcId="{BBD8DE40-0619-4A3A-84FB-89924BB04EA4}" destId="{691E16FE-3A41-4776-868D-31CA2712E5EF}" srcOrd="7" destOrd="0" presId="urn:microsoft.com/office/officeart/2005/8/layout/orgChart1"/>
+    <dgm:cxn modelId="{2D7C9BAB-857A-4EE7-9B4E-60EB54795351}" type="presParOf" srcId="{691E16FE-3A41-4776-868D-31CA2712E5EF}" destId="{AF309034-F497-4940-B27D-6A9AD65507B5}" srcOrd="0" destOrd="0" presId="urn:microsoft.com/office/officeart/2005/8/layout/orgChart1"/>
+    <dgm:cxn modelId="{FC209894-1311-44C6-8D94-CE22E0ADF8E8}" type="presParOf" srcId="{AF309034-F497-4940-B27D-6A9AD65507B5}" destId="{A5CF217D-D3A6-4151-AD40-A88C6F8AF4D7}" srcOrd="0" destOrd="0" presId="urn:microsoft.com/office/officeart/2005/8/layout/orgChart1"/>
+    <dgm:cxn modelId="{1353EE40-AB79-4B33-9B15-9CCF0F78EDD2}" type="presParOf" srcId="{AF309034-F497-4940-B27D-6A9AD65507B5}" destId="{E82745B5-F925-46FC-AF55-FAA98B0A186F}" srcOrd="1" destOrd="0" presId="urn:microsoft.com/office/officeart/2005/8/layout/orgChart1"/>
+    <dgm:cxn modelId="{0BD9ECC2-3191-4797-BAE1-244E13747F53}" type="presParOf" srcId="{691E16FE-3A41-4776-868D-31CA2712E5EF}" destId="{18A8CFAB-649F-4DA4-BEE9-391716EC83F7}" srcOrd="1" destOrd="0" presId="urn:microsoft.com/office/officeart/2005/8/layout/orgChart1"/>
+    <dgm:cxn modelId="{4B573066-A68F-4D84-AE94-E64A44FFDD4B}" type="presParOf" srcId="{691E16FE-3A41-4776-868D-31CA2712E5EF}" destId="{45808FE5-E1D5-48A3-A305-7555F1CFC0DE}" srcOrd="2" destOrd="0" presId="urn:microsoft.com/office/officeart/2005/8/layout/orgChart1"/>
+    <dgm:cxn modelId="{23062B3E-EA57-4FB5-8F23-43320AFCE564}" type="presParOf" srcId="{BBD8DE40-0619-4A3A-84FB-89924BB04EA4}" destId="{D2BE08CE-A34C-4EFF-A824-8606B74D9094}" srcOrd="8" destOrd="0" presId="urn:microsoft.com/office/officeart/2005/8/layout/orgChart1"/>
+    <dgm:cxn modelId="{487DA798-420B-4F4B-BB12-0E28FA9EA1A0}" type="presParOf" srcId="{BBD8DE40-0619-4A3A-84FB-89924BB04EA4}" destId="{2DEF1B53-6A70-4EA1-8ADE-19CBE8490729}" srcOrd="9" destOrd="0" presId="urn:microsoft.com/office/officeart/2005/8/layout/orgChart1"/>
+    <dgm:cxn modelId="{7B0EB709-79A9-4E6A-8233-DBA478A1F9DB}" type="presParOf" srcId="{2DEF1B53-6A70-4EA1-8ADE-19CBE8490729}" destId="{3ED2A02E-E9BC-4295-A21E-236EFF320CD0}" srcOrd="0" destOrd="0" presId="urn:microsoft.com/office/officeart/2005/8/layout/orgChart1"/>
+    <dgm:cxn modelId="{223940F8-E918-41CA-863B-381AA49B26CC}" type="presParOf" srcId="{3ED2A02E-E9BC-4295-A21E-236EFF320CD0}" destId="{135AAD40-E7B5-4FDC-850A-B46C3BFF56E0}" srcOrd="0" destOrd="0" presId="urn:microsoft.com/office/officeart/2005/8/layout/orgChart1"/>
+    <dgm:cxn modelId="{5C524DA6-1A79-44FA-AF48-95E2C4A8FDF6}" type="presParOf" srcId="{3ED2A02E-E9BC-4295-A21E-236EFF320CD0}" destId="{1649A874-5A5D-465F-A4B2-5E24EADF9ADF}" srcOrd="1" destOrd="0" presId="urn:microsoft.com/office/officeart/2005/8/layout/orgChart1"/>
+    <dgm:cxn modelId="{F359520F-BC8F-4F5C-B66E-DE74E6B15591}" type="presParOf" srcId="{2DEF1B53-6A70-4EA1-8ADE-19CBE8490729}" destId="{5F6BB2EF-0503-4335-9D90-54A34E9511E1}" srcOrd="1" destOrd="0" presId="urn:microsoft.com/office/officeart/2005/8/layout/orgChart1"/>
+    <dgm:cxn modelId="{699F5639-3A2D-4632-BCF3-F28A24F2A456}" type="presParOf" srcId="{2DEF1B53-6A70-4EA1-8ADE-19CBE8490729}" destId="{59378ED8-8003-4A18-BA98-DE00EDFF5503}" srcOrd="2" destOrd="0" presId="urn:microsoft.com/office/officeart/2005/8/layout/orgChart1"/>
+    <dgm:cxn modelId="{A113B93B-FDBF-49F9-9D02-5744A4875EBE}" type="presParOf" srcId="{BBD8DE40-0619-4A3A-84FB-89924BB04EA4}" destId="{5C0041BF-B6C7-4D9C-967B-81245F98DF82}" srcOrd="10" destOrd="0" presId="urn:microsoft.com/office/officeart/2005/8/layout/orgChart1"/>
+    <dgm:cxn modelId="{56E16B3B-911D-44EE-87D4-0796AD52A248}" type="presParOf" srcId="{BBD8DE40-0619-4A3A-84FB-89924BB04EA4}" destId="{8EB073F5-8C75-47B1-8C49-2B3247F910AE}" srcOrd="11" destOrd="0" presId="urn:microsoft.com/office/officeart/2005/8/layout/orgChart1"/>
+    <dgm:cxn modelId="{65F4BC5A-A8B8-495D-BB3E-B9C3F59D7564}" type="presParOf" srcId="{8EB073F5-8C75-47B1-8C49-2B3247F910AE}" destId="{6604C886-94D2-48F9-8513-EB7A9FB05940}" srcOrd="0" destOrd="0" presId="urn:microsoft.com/office/officeart/2005/8/layout/orgChart1"/>
+    <dgm:cxn modelId="{49096918-A1F8-42CA-9577-44A17D855561}" type="presParOf" srcId="{6604C886-94D2-48F9-8513-EB7A9FB05940}" destId="{70A11B42-C2BD-425E-AA7B-D4C0DC2D0A15}" srcOrd="0" destOrd="0" presId="urn:microsoft.com/office/officeart/2005/8/layout/orgChart1"/>
+    <dgm:cxn modelId="{22331D07-F7BD-45F3-96F2-62096E161529}" type="presParOf" srcId="{6604C886-94D2-48F9-8513-EB7A9FB05940}" destId="{91B6D221-C145-487E-94DA-13F4BB495C55}" srcOrd="1" destOrd="0" presId="urn:microsoft.com/office/officeart/2005/8/layout/orgChart1"/>
+    <dgm:cxn modelId="{B308A3CF-1B58-4E6F-86BA-8201CD52F85F}" type="presParOf" srcId="{8EB073F5-8C75-47B1-8C49-2B3247F910AE}" destId="{51584857-C6B6-438B-90B3-5702E17B333F}" srcOrd="1" destOrd="0" presId="urn:microsoft.com/office/officeart/2005/8/layout/orgChart1"/>
+    <dgm:cxn modelId="{C46EF9FF-E6F9-4087-809D-870DB783CD75}" type="presParOf" srcId="{8EB073F5-8C75-47B1-8C49-2B3247F910AE}" destId="{59F5BBE0-B530-4531-90E0-449C636FEDEA}" srcOrd="2" destOrd="0" presId="urn:microsoft.com/office/officeart/2005/8/layout/orgChart1"/>
+    <dgm:cxn modelId="{E904B12A-8ADB-4D6F-BA2B-71D13C254BFB}" type="presParOf" srcId="{9BBFA110-AB25-44A4-BC23-7D4CB8CE7967}" destId="{1D54BF72-21D5-4B16-AA12-33778474944E}" srcOrd="2" destOrd="0" presId="urn:microsoft.com/office/officeart/2005/8/layout/orgChart1"/>
+    <dgm:cxn modelId="{A9F3FB63-CDCE-4C46-951E-D732C9035B6B}" type="presParOf" srcId="{1AD459E1-C52C-4246-B719-4E4412240829}" destId="{61DE649D-9D32-404E-A346-534AA673CED8}" srcOrd="4" destOrd="0" presId="urn:microsoft.com/office/officeart/2005/8/layout/orgChart1"/>
+    <dgm:cxn modelId="{18542670-2A18-4151-8C4D-76B1AD4FD458}" type="presParOf" srcId="{1AD459E1-C52C-4246-B719-4E4412240829}" destId="{223ACA02-3863-406D-AB19-0DC224C46299}" srcOrd="5" destOrd="0" presId="urn:microsoft.com/office/officeart/2005/8/layout/orgChart1"/>
+    <dgm:cxn modelId="{48C9C9CA-7C78-40F2-A436-0ABAB273E14E}" type="presParOf" srcId="{223ACA02-3863-406D-AB19-0DC224C46299}" destId="{9552C195-5D4D-429A-B97D-3246B4D12ADF}" srcOrd="0" destOrd="0" presId="urn:microsoft.com/office/officeart/2005/8/layout/orgChart1"/>
+    <dgm:cxn modelId="{F7A574FD-02C9-489F-9A8C-D70D81B6167C}" type="presParOf" srcId="{9552C195-5D4D-429A-B97D-3246B4D12ADF}" destId="{227B45DD-C65D-4489-A826-24DF659BBDE0}" srcOrd="0" destOrd="0" presId="urn:microsoft.com/office/officeart/2005/8/layout/orgChart1"/>
+    <dgm:cxn modelId="{C60E2416-589A-4B27-A015-7AEBD7F4D784}" type="presParOf" srcId="{9552C195-5D4D-429A-B97D-3246B4D12ADF}" destId="{6B8C0AE2-50E0-4BCE-94CB-363B57814B60}" srcOrd="1" destOrd="0" presId="urn:microsoft.com/office/officeart/2005/8/layout/orgChart1"/>
+    <dgm:cxn modelId="{0A1967CB-84E3-43BD-B96E-DA91A806D35D}" type="presParOf" srcId="{223ACA02-3863-406D-AB19-0DC224C46299}" destId="{B16A250C-045C-430A-B0B5-37EE751D89D9}" srcOrd="1" destOrd="0" presId="urn:microsoft.com/office/officeart/2005/8/layout/orgChart1"/>
+    <dgm:cxn modelId="{157ECC33-9335-422C-A5FB-921C60DC0B3D}" type="presParOf" srcId="{223ACA02-3863-406D-AB19-0DC224C46299}" destId="{2FFC29D1-BD08-4F08-8413-94A85F51F9F0}" srcOrd="2" destOrd="0" presId="urn:microsoft.com/office/officeart/2005/8/layout/orgChart1"/>
+    <dgm:cxn modelId="{E6CCAB65-7B69-45C8-95F1-0F9EFBDCD4D6}" type="presParOf" srcId="{F9420F45-E180-41C8-B53F-F1619A17495C}" destId="{20D0C07E-DA32-479F-8036-E4D44FE0E50A}" srcOrd="2" destOrd="0" presId="urn:microsoft.com/office/officeart/2005/8/layout/orgChart1"/>
+    <dgm:cxn modelId="{EE2B7ECC-1A54-4E93-8544-495361D89CC2}" type="presParOf" srcId="{C648C8F1-6EC1-4D27-9134-2770426C1535}" destId="{70D5E481-C1FF-4FF5-9EEC-3220195BEB42}" srcOrd="2" destOrd="0" presId="urn:microsoft.com/office/officeart/2005/8/layout/orgChart1"/>
   </dgm:cxnLst>
   <dgm:bg/>
   <dgm:whole/>
@@ -12431,324 +12621,324 @@
     </dgm:pt>
   </dgm:ptLst>
   <dgm:cxnLst>
-    <dgm:cxn modelId="{06D3AF6C-9EC0-4229-8A9C-1DF0C013B408}" type="presOf" srcId="{27C63869-D57F-4A77-9A8D-4AD29929AA6E}" destId="{F6A5214C-F904-47E9-9F76-44968CCF48A8}" srcOrd="1" destOrd="0" presId="urn:microsoft.com/office/officeart/2005/8/layout/orgChart1"/>
-    <dgm:cxn modelId="{7A707C97-47E8-408D-B259-56CD71CC0FFB}" type="presOf" srcId="{35C15367-03C1-48B7-93F5-D250A64BC137}" destId="{111997EB-A906-4608-8C55-C1E8C2A2BE6F}" srcOrd="0" destOrd="0" presId="urn:microsoft.com/office/officeart/2005/8/layout/orgChart1"/>
+    <dgm:cxn modelId="{9C19C08C-84DE-4364-99B1-1E3AB06F30CC}" type="presOf" srcId="{E8F49544-7D67-4250-9058-A0294CD26618}" destId="{61D4F4C1-9C51-45E3-9454-5269DC20E533}" srcOrd="0" destOrd="0" presId="urn:microsoft.com/office/officeart/2005/8/layout/orgChart1"/>
+    <dgm:cxn modelId="{277BA8A8-5F8A-436A-8BBC-608E051D08B6}" type="presOf" srcId="{5F4ED924-74AA-4C5F-89E4-FFC99F60C970}" destId="{93E92AEC-3B2A-4CBE-BE42-F22E8372B4E2}" srcOrd="0" destOrd="0" presId="urn:microsoft.com/office/officeart/2005/8/layout/orgChart1"/>
+    <dgm:cxn modelId="{9957D3F2-9C3A-4158-9AC3-0E0A6B5CB547}" type="presOf" srcId="{0EC551ED-94F6-45A0-A0A4-7B25DDC4ED3D}" destId="{318158D3-B858-439A-8206-91DC6A15E862}" srcOrd="0" destOrd="0" presId="urn:microsoft.com/office/officeart/2005/8/layout/orgChart1"/>
+    <dgm:cxn modelId="{76314F0E-F34E-4852-BAF2-69E2FB4F8689}" type="presOf" srcId="{C9500A0F-475F-465E-98DF-850580D3BF09}" destId="{5802F035-EA88-48E6-8CBA-B8C81730DF78}" srcOrd="0" destOrd="0" presId="urn:microsoft.com/office/officeart/2005/8/layout/orgChart1"/>
+    <dgm:cxn modelId="{175E6B08-92E8-41D9-BA72-C847F9308E2C}" type="presOf" srcId="{7F7477DA-FFED-47F8-B13D-17AEF8727B2E}" destId="{54F70527-68ED-4725-AD6E-BF7B007CFAD3}" srcOrd="0" destOrd="0" presId="urn:microsoft.com/office/officeart/2005/8/layout/orgChart1"/>
     <dgm:cxn modelId="{351A5599-0C5F-44B1-A61E-B32F4C0FAD8F}" srcId="{DB17120E-DF8E-444E-9A40-B261182BAF7A}" destId="{E7ADE1C5-2594-40F5-A943-9E70E728BC7F}" srcOrd="1" destOrd="0" parTransId="{D2C5918E-940B-47D7-9A9C-3F48732ABD3C}" sibTransId="{9CD1278E-5EBE-43EE-86B8-7B7CF8EB587D}"/>
+    <dgm:cxn modelId="{F317BB66-402D-4C6A-B240-82F7FBE8862B}" type="presOf" srcId="{FE9EE546-28CD-45AA-8326-ADBDCE27A924}" destId="{E811083D-277A-482F-809F-218ECC5E9F89}" srcOrd="0" destOrd="0" presId="urn:microsoft.com/office/officeart/2005/8/layout/orgChart1"/>
     <dgm:cxn modelId="{02F1B850-3F50-453A-9D61-534B235B16CF}" srcId="{B457091D-8FA5-4897-A747-FA4F4B6FD580}" destId="{13B47EFC-56AD-49C1-A22E-45C061C9EC16}" srcOrd="0" destOrd="0" parTransId="{C24D5444-F0BE-4871-B2E6-A15F396D3BD0}" sibTransId="{BDA1FA82-9925-43DB-BCB5-75C640C4BA64}"/>
+    <dgm:cxn modelId="{CEA14DBA-14BC-421A-BBCC-BF1E31B27B87}" type="presOf" srcId="{A361D290-1FA8-4BAF-865E-FF3E98C3EFFB}" destId="{951D59B2-4D2A-44B9-B76F-BB85FB327883}" srcOrd="0" destOrd="0" presId="urn:microsoft.com/office/officeart/2005/8/layout/orgChart1"/>
+    <dgm:cxn modelId="{34B5AEC0-0604-4013-831B-9C098E6E1B2F}" type="presOf" srcId="{2BA0320F-0B86-49AA-91E7-865DE78BEE95}" destId="{48DBA85B-D99A-4E7D-B356-8C82F6187113}" srcOrd="0" destOrd="0" presId="urn:microsoft.com/office/officeart/2005/8/layout/orgChart1"/>
+    <dgm:cxn modelId="{F6076AB5-1D5A-4250-A4BA-D8B9F2EEC2A9}" type="presOf" srcId="{48A57026-940C-402A-8FA3-47D7E075EEA9}" destId="{D09A576F-55B2-4420-8D1C-D652BBA42395}" srcOrd="0" destOrd="0" presId="urn:microsoft.com/office/officeart/2005/8/layout/orgChart1"/>
     <dgm:cxn modelId="{8480CBC2-8867-4DD1-BD05-FA374BF1C00C}" srcId="{DB17120E-DF8E-444E-9A40-B261182BAF7A}" destId="{0BA7D60E-F1AD-4512-B128-727728161A0E}" srcOrd="2" destOrd="0" parTransId="{EDC938DE-05E0-4073-82F2-824A3686D23C}" sibTransId="{01857D10-5EBE-409B-9DBC-460462755AF8}"/>
+    <dgm:cxn modelId="{80F5A0A2-1CAD-47F3-B473-1A95A2C86501}" type="presOf" srcId="{0BA7D60E-F1AD-4512-B128-727728161A0E}" destId="{5D5E1896-599E-4E19-8A12-33A944D8B6B7}" srcOrd="1" destOrd="0" presId="urn:microsoft.com/office/officeart/2005/8/layout/orgChart1"/>
     <dgm:cxn modelId="{DF53485C-C124-4C98-85B6-B6526DCD9C0F}" srcId="{32128562-ADA0-4F46-878D-28CC66534723}" destId="{452820E6-DDA7-4ACC-8690-DC3019E9311D}" srcOrd="4" destOrd="0" parTransId="{F9C95200-1804-4042-82AF-70243ACF3986}" sibTransId="{CA5C5B9F-39D3-4510-99C7-2BDAA03CB288}"/>
-    <dgm:cxn modelId="{997CA64B-B334-4185-AEEA-620E57662E4E}" type="presOf" srcId="{AD9782D1-D113-499D-85AF-F110EFA6B2A7}" destId="{990B3F4E-412E-4BA2-B747-4DC8D6E7B7A2}" srcOrd="0" destOrd="0" presId="urn:microsoft.com/office/officeart/2005/8/layout/orgChart1"/>
-    <dgm:cxn modelId="{D506060D-C76B-4015-81B0-069F2924BA8C}" type="presOf" srcId="{07D3637A-D61C-4F54-9FA0-94D9054D7089}" destId="{DCE10EFC-DC65-40B7-BB27-D384F851962F}" srcOrd="0" destOrd="0" presId="urn:microsoft.com/office/officeart/2005/8/layout/orgChart1"/>
-    <dgm:cxn modelId="{143A446F-0F00-49DF-9EA6-7633762D7AD9}" type="presOf" srcId="{C7BD8657-189E-46F3-B827-16B29C2849DE}" destId="{0F304A77-B44B-4CD3-99AF-B011E5CCEF51}" srcOrd="0" destOrd="0" presId="urn:microsoft.com/office/officeart/2005/8/layout/orgChart1"/>
-    <dgm:cxn modelId="{9A62825D-160F-4207-A5A1-9C7F8C558861}" type="presOf" srcId="{C9500A0F-475F-465E-98DF-850580D3BF09}" destId="{5802F035-EA88-48E6-8CBA-B8C81730DF78}" srcOrd="0" destOrd="0" presId="urn:microsoft.com/office/officeart/2005/8/layout/orgChart1"/>
-    <dgm:cxn modelId="{62B4E8ED-D550-4F32-B05C-C5C76CEDF347}" type="presOf" srcId="{9161DC6C-0DFD-4791-915F-E74FFD1B3BAC}" destId="{B221E73D-8F07-4579-9F1D-63701F5B0195}" srcOrd="1" destOrd="0" presId="urn:microsoft.com/office/officeart/2005/8/layout/orgChart1"/>
-    <dgm:cxn modelId="{484F7DAD-F2FF-4AFB-A2CC-1AEB05D4B9A3}" type="presOf" srcId="{DB17120E-DF8E-444E-9A40-B261182BAF7A}" destId="{3B783C55-A32B-4461-BACF-012AC6796542}" srcOrd="1" destOrd="0" presId="urn:microsoft.com/office/officeart/2005/8/layout/orgChart1"/>
-    <dgm:cxn modelId="{AB7F8C84-CEC4-4DD2-AFB6-69477EB153F5}" type="presOf" srcId="{13B47EFC-56AD-49C1-A22E-45C061C9EC16}" destId="{61E3A9E7-C048-49D7-A091-954CD01E5D4A}" srcOrd="1" destOrd="0" presId="urn:microsoft.com/office/officeart/2005/8/layout/orgChart1"/>
-    <dgm:cxn modelId="{0B5A71DC-3B97-449D-902A-C6A2B24331F6}" type="presOf" srcId="{B457091D-8FA5-4897-A747-FA4F4B6FD580}" destId="{2AB03590-983A-4BAB-8F1C-AD7F0BF0D82F}" srcOrd="0" destOrd="0" presId="urn:microsoft.com/office/officeart/2005/8/layout/orgChart1"/>
-    <dgm:cxn modelId="{F7D3F2F8-BA37-4BF0-BBE7-91609EFA558A}" type="presOf" srcId="{452820E6-DDA7-4ACC-8690-DC3019E9311D}" destId="{F341AB85-8076-4AAD-85FD-74DD7AD15C3B}" srcOrd="0" destOrd="0" presId="urn:microsoft.com/office/officeart/2005/8/layout/orgChart1"/>
+    <dgm:cxn modelId="{7911EAAC-200F-4E6A-B716-B84496226684}" type="presOf" srcId="{CE365531-303A-4C89-88E0-0C73447439E5}" destId="{688939F5-316A-4469-B41C-C96AFFF9FFDF}" srcOrd="1" destOrd="0" presId="urn:microsoft.com/office/officeart/2005/8/layout/orgChart1"/>
+    <dgm:cxn modelId="{86C44138-9664-4A4C-A5A4-AEB69DABA91C}" type="presOf" srcId="{E423A96B-9FBE-41A5-95B9-F861C39DC61E}" destId="{6D1F30CE-47E2-4553-B13A-F7E7749A2473}" srcOrd="0" destOrd="0" presId="urn:microsoft.com/office/officeart/2005/8/layout/orgChart1"/>
+    <dgm:cxn modelId="{B1AC770B-986E-412E-A4CF-D18328DDB282}" type="presOf" srcId="{A8D41C9F-849E-4B7D-B65E-FBE6BB8D0BF7}" destId="{BDB575C6-2762-4D80-9CD5-A478DA5C12FC}" srcOrd="1" destOrd="0" presId="urn:microsoft.com/office/officeart/2005/8/layout/orgChart1"/>
+    <dgm:cxn modelId="{33CE37D1-320E-42D3-8A50-A5DA94A062FB}" type="presOf" srcId="{DB17120E-DF8E-444E-9A40-B261182BAF7A}" destId="{5CC465CD-ED98-4E64-9FC3-4E8695D09CDE}" srcOrd="0" destOrd="0" presId="urn:microsoft.com/office/officeart/2005/8/layout/orgChart1"/>
+    <dgm:cxn modelId="{BD14372F-32FA-4089-A176-053E68797303}" type="presOf" srcId="{D2C5918E-940B-47D7-9A9C-3F48732ABD3C}" destId="{318F2E1B-2875-4710-BA87-C6EC8CB7E614}" srcOrd="0" destOrd="0" presId="urn:microsoft.com/office/officeart/2005/8/layout/orgChart1"/>
+    <dgm:cxn modelId="{5073395F-1744-402F-8D60-4DECBE300BEC}" type="presOf" srcId="{15F09396-5B0C-45DB-98DD-3243D2615947}" destId="{51608F2E-D85D-4F61-9474-B5E89A5A2B24}" srcOrd="1" destOrd="0" presId="urn:microsoft.com/office/officeart/2005/8/layout/orgChart1"/>
+    <dgm:cxn modelId="{A40C7B57-518F-4B0C-A8E0-311B523D01CE}" type="presOf" srcId="{AB103E2F-3946-4DAA-8EA7-27889EAC91C3}" destId="{59C713BA-AC32-492F-91DB-A5976BA248AC}" srcOrd="0" destOrd="0" presId="urn:microsoft.com/office/officeart/2005/8/layout/orgChart1"/>
     <dgm:cxn modelId="{69F31EEC-FEA2-4AC1-ACC0-021D5D9F25FC}" srcId="{6C097E3E-2672-4B21-95BF-71F91575DB2C}" destId="{35C15367-03C1-48B7-93F5-D250A64BC137}" srcOrd="2" destOrd="0" parTransId="{07D3637A-D61C-4F54-9FA0-94D9054D7089}" sibTransId="{7D5CA0D9-BC3E-471E-84A4-23EB137713F9}"/>
     <dgm:cxn modelId="{858C8057-15B6-4D4C-B505-ADBB24CC18BC}" srcId="{32128562-ADA0-4F46-878D-28CC66534723}" destId="{FE9EE546-28CD-45AA-8326-ADBDCE27A924}" srcOrd="3" destOrd="0" parTransId="{2FFFA77D-D360-4993-8A06-3EC8389DF747}" sibTransId="{A2A74552-E7DE-4264-8B8F-7E1F2D6296A7}"/>
-    <dgm:cxn modelId="{8D1C999E-53A4-4581-B02B-28E0764EB178}" type="presOf" srcId="{CE365531-303A-4C89-88E0-0C73447439E5}" destId="{688939F5-316A-4469-B41C-C96AFFF9FFDF}" srcOrd="1" destOrd="0" presId="urn:microsoft.com/office/officeart/2005/8/layout/orgChart1"/>
-    <dgm:cxn modelId="{56E2C43B-322E-4DE6-AC8A-55D080AB2016}" type="presOf" srcId="{A18F1B46-9F71-47C2-9701-119C97AE3BE6}" destId="{C74004E5-8814-48E9-A31A-3E7600B357F4}" srcOrd="0" destOrd="0" presId="urn:microsoft.com/office/officeart/2005/8/layout/orgChart1"/>
-    <dgm:cxn modelId="{49B1DAAE-266A-49AF-A77B-6AEAEC4EDCCC}" type="presOf" srcId="{0BA7D60E-F1AD-4512-B128-727728161A0E}" destId="{5D5E1896-599E-4E19-8A12-33A944D8B6B7}" srcOrd="1" destOrd="0" presId="urn:microsoft.com/office/officeart/2005/8/layout/orgChart1"/>
-    <dgm:cxn modelId="{42810FFD-15CD-426E-B0E4-D675667E68A2}" type="presOf" srcId="{F96D9D83-51DB-4E8A-801B-76D7C73A576B}" destId="{58D8D487-8039-4E62-ADBD-9FCEA1362BE0}" srcOrd="0" destOrd="0" presId="urn:microsoft.com/office/officeart/2005/8/layout/orgChart1"/>
+    <dgm:cxn modelId="{D4300DFC-E3B7-4C43-BB07-CF7C883BBE29}" type="presOf" srcId="{C7BD8657-189E-46F3-B827-16B29C2849DE}" destId="{0F304A77-B44B-4CD3-99AF-B011E5CCEF51}" srcOrd="0" destOrd="0" presId="urn:microsoft.com/office/officeart/2005/8/layout/orgChart1"/>
+    <dgm:cxn modelId="{FAA7A3D4-5D83-4B2B-BEB2-5794298802A1}" type="presOf" srcId="{DB17120E-DF8E-444E-9A40-B261182BAF7A}" destId="{3B783C55-A32B-4461-BACF-012AC6796542}" srcOrd="1" destOrd="0" presId="urn:microsoft.com/office/officeart/2005/8/layout/orgChart1"/>
+    <dgm:cxn modelId="{4B3E6577-6B6E-4512-BD3C-411A6A47E807}" type="presOf" srcId="{95467D8F-BBE6-44CF-B45F-B475FE1E9D6E}" destId="{7F3399B9-5EE7-4A3A-BB13-BD91D1CD2BFC}" srcOrd="0" destOrd="0" presId="urn:microsoft.com/office/officeart/2005/8/layout/orgChart1"/>
+    <dgm:cxn modelId="{2F50C6A4-061D-49A2-8A06-D35C77CC81F6}" type="presOf" srcId="{452820E6-DDA7-4ACC-8690-DC3019E9311D}" destId="{F341AB85-8076-4AAD-85FD-74DD7AD15C3B}" srcOrd="0" destOrd="0" presId="urn:microsoft.com/office/officeart/2005/8/layout/orgChart1"/>
+    <dgm:cxn modelId="{644990F2-A75F-4BBF-A938-3FA55D4B4820}" type="presOf" srcId="{E7ADE1C5-2594-40F5-A943-9E70E728BC7F}" destId="{4B7A8AC0-084D-4A35-BB1E-5325E922956F}" srcOrd="0" destOrd="0" presId="urn:microsoft.com/office/officeart/2005/8/layout/orgChart1"/>
     <dgm:cxn modelId="{A419BFCE-A191-474B-9E2A-9149EB8B0543}" srcId="{DB17120E-DF8E-444E-9A40-B261182BAF7A}" destId="{7CCE4259-239B-4175-96D7-1AB157630B78}" srcOrd="3" destOrd="0" parTransId="{1960779A-5AD3-4E48-85CE-DBA9E1E56FFF}" sibTransId="{E46CF638-7E6E-4E21-8545-1AEB6E9306C8}"/>
-    <dgm:cxn modelId="{27C3D292-31CF-40C3-B9F1-2C4EC47F0B6A}" type="presOf" srcId="{2FD27D00-F25F-4015-8105-DE14E0063941}" destId="{112CD1DB-7736-4571-8000-8E024494F031}" srcOrd="0" destOrd="0" presId="urn:microsoft.com/office/officeart/2005/8/layout/orgChart1"/>
-    <dgm:cxn modelId="{5D931749-2E48-4773-9E87-C28E6388E477}" type="presOf" srcId="{2BA0320F-0B86-49AA-91E7-865DE78BEE95}" destId="{1A030A2B-5578-445A-B5F1-1D52C20427FA}" srcOrd="1" destOrd="0" presId="urn:microsoft.com/office/officeart/2005/8/layout/orgChart1"/>
-    <dgm:cxn modelId="{27561E79-6F34-47DD-AEF2-AC1B7E1FD23A}" type="presOf" srcId="{32128562-ADA0-4F46-878D-28CC66534723}" destId="{0D793EDB-67B4-4C65-82EF-A2A4093A1350}" srcOrd="1" destOrd="0" presId="urn:microsoft.com/office/officeart/2005/8/layout/orgChart1"/>
-    <dgm:cxn modelId="{9432126F-5E6F-4125-852C-3111C9196FD1}" type="presOf" srcId="{15F09396-5B0C-45DB-98DD-3243D2615947}" destId="{51608F2E-D85D-4F61-9474-B5E89A5A2B24}" srcOrd="1" destOrd="0" presId="urn:microsoft.com/office/officeart/2005/8/layout/orgChart1"/>
-    <dgm:cxn modelId="{F17575EB-8067-4AE8-9760-BA452CAE3D16}" type="presOf" srcId="{7941AECB-FE87-4BC1-B10C-48254C195A9C}" destId="{C4281635-ADF5-4CF3-B7C6-A5CC7B542550}" srcOrd="1" destOrd="0" presId="urn:microsoft.com/office/officeart/2005/8/layout/orgChart1"/>
-    <dgm:cxn modelId="{DA7FA6F3-1748-4579-91FD-FE502ED4CF42}" type="presOf" srcId="{0EC551ED-94F6-45A0-A0A4-7B25DDC4ED3D}" destId="{318158D3-B858-439A-8206-91DC6A15E862}" srcOrd="0" destOrd="0" presId="urn:microsoft.com/office/officeart/2005/8/layout/orgChart1"/>
-    <dgm:cxn modelId="{A28ACA01-3366-4F82-A42A-752DFBA92B29}" type="presOf" srcId="{4586A1C3-1681-4D8B-A817-43074CBEA00D}" destId="{82ED00A6-35CB-4B63-AC33-970E6865831F}" srcOrd="0" destOrd="0" presId="urn:microsoft.com/office/officeart/2005/8/layout/orgChart1"/>
-    <dgm:cxn modelId="{62F1478E-7035-41CB-ADFB-F5377F98C112}" type="presOf" srcId="{E8F49544-7D67-4250-9058-A0294CD26618}" destId="{61D4F4C1-9C51-45E3-9454-5269DC20E533}" srcOrd="0" destOrd="0" presId="urn:microsoft.com/office/officeart/2005/8/layout/orgChart1"/>
+    <dgm:cxn modelId="{C1160A7F-E7B1-426B-88E4-5FD2CB3A877F}" type="presOf" srcId="{C7BD8657-189E-46F3-B827-16B29C2849DE}" destId="{09F29140-6665-468F-8FF5-77DC2C926408}" srcOrd="1" destOrd="0" presId="urn:microsoft.com/office/officeart/2005/8/layout/orgChart1"/>
+    <dgm:cxn modelId="{1F12359D-22C0-4BCD-A38C-FB4FD29A9B80}" type="presOf" srcId="{32128562-ADA0-4F46-878D-28CC66534723}" destId="{0D793EDB-67B4-4C65-82EF-A2A4093A1350}" srcOrd="1" destOrd="0" presId="urn:microsoft.com/office/officeart/2005/8/layout/orgChart1"/>
+    <dgm:cxn modelId="{59AE79E6-4994-4AE1-9581-87A41561FBC1}" type="presOf" srcId="{A8ADAA4F-450A-441C-8F75-A4FF26372266}" destId="{565A047B-7933-481E-B9FC-5DBA6C905BF8}" srcOrd="0" destOrd="0" presId="urn:microsoft.com/office/officeart/2005/8/layout/orgChart1"/>
+    <dgm:cxn modelId="{70BE10C2-57D0-4BC4-90EA-A6E9F982734D}" type="presOf" srcId="{4586A1C3-1681-4D8B-A817-43074CBEA00D}" destId="{82ED00A6-35CB-4B63-AC33-970E6865831F}" srcOrd="0" destOrd="0" presId="urn:microsoft.com/office/officeart/2005/8/layout/orgChart1"/>
+    <dgm:cxn modelId="{D269BBFE-5E32-4531-88F5-BF2914528D2A}" type="presOf" srcId="{13B47EFC-56AD-49C1-A22E-45C061C9EC16}" destId="{937A84F0-2BEB-41A9-B552-235FEB4052B4}" srcOrd="0" destOrd="0" presId="urn:microsoft.com/office/officeart/2005/8/layout/orgChart1"/>
+    <dgm:cxn modelId="{F06BFD3D-AC4C-4606-97C9-88DB24B41F9A}" type="presOf" srcId="{AD9782D1-D113-499D-85AF-F110EFA6B2A7}" destId="{990B3F4E-412E-4BA2-B747-4DC8D6E7B7A2}" srcOrd="0" destOrd="0" presId="urn:microsoft.com/office/officeart/2005/8/layout/orgChart1"/>
     <dgm:cxn modelId="{31DECD63-20D9-44A3-AA74-EA4C0F4D9D60}" srcId="{9161DC6C-0DFD-4791-915F-E74FFD1B3BAC}" destId="{48A57026-940C-402A-8FA3-47D7E075EEA9}" srcOrd="0" destOrd="0" parTransId="{A8ADAA4F-450A-441C-8F75-A4FF26372266}" sibTransId="{C540F733-7086-470E-823B-A81375E7284C}"/>
-    <dgm:cxn modelId="{EF9FFA09-F565-48B9-A808-66548A449138}" type="presOf" srcId="{B797F367-E6DC-4BB8-AF6E-6A87BB0F5B78}" destId="{91AFDD13-DAA7-4AA1-A991-7F31A20C363E}" srcOrd="1" destOrd="0" presId="urn:microsoft.com/office/officeart/2005/8/layout/orgChart1"/>
-    <dgm:cxn modelId="{6DF58F93-6AE6-468B-BBDB-E04F3A9F36BC}" type="presOf" srcId="{7744C625-FE7A-4A24-9F69-D971341CB36F}" destId="{D3FC9A39-156E-4961-9314-BFAC472A662B}" srcOrd="0" destOrd="0" presId="urn:microsoft.com/office/officeart/2005/8/layout/orgChart1"/>
-    <dgm:cxn modelId="{8CA7E31D-ACE2-473C-B48D-D29C9C4A8951}" type="presOf" srcId="{7941AECB-FE87-4BC1-B10C-48254C195A9C}" destId="{8430D49C-4D80-4E9B-90A9-92EDE6AEAB90}" srcOrd="0" destOrd="0" presId="urn:microsoft.com/office/officeart/2005/8/layout/orgChart1"/>
+    <dgm:cxn modelId="{E5B17EEF-4B9C-4D0D-9EF7-975DDE904F25}" type="presOf" srcId="{B457091D-8FA5-4897-A747-FA4F4B6FD580}" destId="{2AB03590-983A-4BAB-8F1C-AD7F0BF0D82F}" srcOrd="0" destOrd="0" presId="urn:microsoft.com/office/officeart/2005/8/layout/orgChart1"/>
+    <dgm:cxn modelId="{9CA3BAB3-79F1-4296-B767-785BE2B7ABED}" type="presOf" srcId="{E7ADE1C5-2594-40F5-A943-9E70E728BC7F}" destId="{3AA163E4-7D22-46FD-8EC4-A62972152F57}" srcOrd="1" destOrd="0" presId="urn:microsoft.com/office/officeart/2005/8/layout/orgChart1"/>
     <dgm:cxn modelId="{70DEDCFE-8E71-433E-BFC0-0C912ECEDE49}" srcId="{C7BD8657-189E-46F3-B827-16B29C2849DE}" destId="{32128562-ADA0-4F46-878D-28CC66534723}" srcOrd="0" destOrd="0" parTransId="{5F4ED924-74AA-4C5F-89E4-FFC99F60C970}" sibTransId="{4D557EE8-5AFC-41F4-932D-673568064FCF}"/>
-    <dgm:cxn modelId="{55377EE0-A1F5-4FA6-8A83-A43BEE64F56D}" type="presOf" srcId="{E7ADE1C5-2594-40F5-A943-9E70E728BC7F}" destId="{3AA163E4-7D22-46FD-8EC4-A62972152F57}" srcOrd="1" destOrd="0" presId="urn:microsoft.com/office/officeart/2005/8/layout/orgChart1"/>
-    <dgm:cxn modelId="{F6C6DBAB-0E49-4F45-B712-EE842D293F3A}" type="presOf" srcId="{E30D2022-E576-4823-B28A-661681151564}" destId="{75C22C0F-24BC-4698-88F8-23098D729131}" srcOrd="0" destOrd="0" presId="urn:microsoft.com/office/officeart/2005/8/layout/orgChart1"/>
     <dgm:cxn modelId="{B8B78B98-E64B-4F19-89B7-8AE2DEE81DF3}" srcId="{325D95C3-6F3D-40DC-84DB-8D9A916A840E}" destId="{C7BD8657-189E-46F3-B827-16B29C2849DE}" srcOrd="0" destOrd="0" parTransId="{00E15160-492D-4A01-AA9A-1DBF10C53B73}" sibTransId="{88404497-21BA-4C02-9C67-B128E12A6EF7}"/>
-    <dgm:cxn modelId="{321116CF-4777-42D2-9A06-0548F9CF156E}" type="presOf" srcId="{7CCE4259-239B-4175-96D7-1AB157630B78}" destId="{F3993B1B-8D05-4B26-B204-20DD924F2D25}" srcOrd="1" destOrd="0" presId="urn:microsoft.com/office/officeart/2005/8/layout/orgChart1"/>
-    <dgm:cxn modelId="{785E65F2-A4CD-4874-A9B8-CFAE8E0E9CE1}" type="presOf" srcId="{E423A96B-9FBE-41A5-95B9-F861C39DC61E}" destId="{6D1F30CE-47E2-4553-B13A-F7E7749A2473}" srcOrd="0" destOrd="0" presId="urn:microsoft.com/office/officeart/2005/8/layout/orgChart1"/>
-    <dgm:cxn modelId="{6CF2094E-E517-4E81-8837-E76AFD74ECC9}" type="presOf" srcId="{4E6F6680-1B1D-4D16-A79D-206FEA2833E8}" destId="{17C60D1E-3C47-4545-87B0-53CC56D6EE19}" srcOrd="0" destOrd="0" presId="urn:microsoft.com/office/officeart/2005/8/layout/orgChart1"/>
-    <dgm:cxn modelId="{6E5F9AD8-C7B5-4637-B173-1DBC96069383}" type="presOf" srcId="{C24D5444-F0BE-4871-B2E6-A15F396D3BD0}" destId="{486FC1E1-A535-4C1F-A508-C230931D8015}" srcOrd="0" destOrd="0" presId="urn:microsoft.com/office/officeart/2005/8/layout/orgChart1"/>
-    <dgm:cxn modelId="{F6E35ADC-DD7E-4E27-B9B1-F4FCC7181597}" type="presOf" srcId="{89367199-07A1-4244-B4FA-FCBC951FD506}" destId="{220BFA54-A4F8-4A44-B5AD-1EA06E380D23}" srcOrd="0" destOrd="0" presId="urn:microsoft.com/office/officeart/2005/8/layout/orgChart1"/>
+    <dgm:cxn modelId="{CCCC48B6-BCC8-46FE-AB4D-0C7C38628111}" type="presOf" srcId="{F96D9D83-51DB-4E8A-801B-76D7C73A576B}" destId="{58D8D487-8039-4E62-ADBD-9FCEA1362BE0}" srcOrd="0" destOrd="0" presId="urn:microsoft.com/office/officeart/2005/8/layout/orgChart1"/>
+    <dgm:cxn modelId="{F8AA0F07-00D0-4285-837E-3AEB18234CA3}" type="presOf" srcId="{08D72C84-F585-4EB3-8E24-A2F7B7312C0B}" destId="{067F7254-9DB5-4EC9-BF18-7FDC5D947D01}" srcOrd="0" destOrd="0" presId="urn:microsoft.com/office/officeart/2005/8/layout/orgChart1"/>
+    <dgm:cxn modelId="{AA3638BF-58DF-4896-8420-585B4759EABC}" type="presOf" srcId="{EDC938DE-05E0-4073-82F2-824A3686D23C}" destId="{629CEF7E-A5BD-4CF5-B41C-747B00F842E7}" srcOrd="0" destOrd="0" presId="urn:microsoft.com/office/officeart/2005/8/layout/orgChart1"/>
+    <dgm:cxn modelId="{6C76F924-8DE4-4C0E-8810-DF7C1A2743CC}" type="presOf" srcId="{9161DC6C-0DFD-4791-915F-E74FFD1B3BAC}" destId="{20C3A46C-A148-4661-BF68-D55A82313270}" srcOrd="0" destOrd="0" presId="urn:microsoft.com/office/officeart/2005/8/layout/orgChart1"/>
+    <dgm:cxn modelId="{7387ACAF-537F-4158-982E-FCDB6E57B5AB}" type="presOf" srcId="{1927CF43-BB3C-4256-84CA-F1AFF5CD10E7}" destId="{5825EF8F-729A-4D10-9C66-6BAAB9C752C4}" srcOrd="0" destOrd="0" presId="urn:microsoft.com/office/officeart/2005/8/layout/orgChart1"/>
+    <dgm:cxn modelId="{5DBACCE5-1B5F-4080-B32A-194BF30D2FD3}" type="presOf" srcId="{68924938-B46D-4322-B78A-A7E2E02C2B29}" destId="{0808CA65-6AB4-4649-8D84-FC22AA1F0B9C}" srcOrd="0" destOrd="0" presId="urn:microsoft.com/office/officeart/2005/8/layout/orgChart1"/>
+    <dgm:cxn modelId="{44D447B1-1667-42B2-9D6D-6172A81E6FA2}" type="presOf" srcId="{A8D41C9F-849E-4B7D-B65E-FBE6BB8D0BF7}" destId="{77496C74-CCEF-41FA-A8AE-3275DF89F646}" srcOrd="0" destOrd="0" presId="urn:microsoft.com/office/officeart/2005/8/layout/orgChart1"/>
     <dgm:cxn modelId="{878C2234-CDB1-44E9-A759-068BF1BFB2CE}" srcId="{9161DC6C-0DFD-4791-915F-E74FFD1B3BAC}" destId="{A8D41C9F-849E-4B7D-B65E-FBE6BB8D0BF7}" srcOrd="5" destOrd="0" parTransId="{FBE9FB5C-588C-40C2-BA8E-7313B3367BF1}" sibTransId="{A2B7B04B-C66A-4500-83E2-11DFEB451A91}"/>
-    <dgm:cxn modelId="{5428394E-F949-47F3-9398-F0CC3E3DDCDA}" type="presOf" srcId="{1960779A-5AD3-4E48-85CE-DBA9E1E56FFF}" destId="{9B142728-F695-4EE6-B5A2-AA3DBC8CC35E}" srcOrd="0" destOrd="0" presId="urn:microsoft.com/office/officeart/2005/8/layout/orgChart1"/>
-    <dgm:cxn modelId="{60D22E3A-8891-4263-9E24-0C15A6A3C15D}" type="presOf" srcId="{CE365531-303A-4C89-88E0-0C73447439E5}" destId="{8B292133-09EA-4901-BB6A-9A53CE21A4B1}" srcOrd="0" destOrd="0" presId="urn:microsoft.com/office/officeart/2005/8/layout/orgChart1"/>
-    <dgm:cxn modelId="{039312CF-3658-44B0-855B-79F572A731CA}" type="presOf" srcId="{15F09396-5B0C-45DB-98DD-3243D2615947}" destId="{A34A59DD-19D3-488F-B3FD-A9B8FE8F9260}" srcOrd="0" destOrd="0" presId="urn:microsoft.com/office/officeart/2005/8/layout/orgChart1"/>
+    <dgm:cxn modelId="{89189F80-CCDE-46A0-B05D-1F96A190A4FF}" type="presOf" srcId="{A6C1B0FA-7C9F-4627-A1F4-C18253CA2D7C}" destId="{E5AB5F44-4AA9-49F6-9546-3AC5BE252923}" srcOrd="0" destOrd="0" presId="urn:microsoft.com/office/officeart/2005/8/layout/orgChart1"/>
     <dgm:cxn modelId="{0A1380D1-9910-4F32-B0DC-F940C38C2E6F}" srcId="{6C097E3E-2672-4B21-95BF-71F91575DB2C}" destId="{AB103E2F-3946-4DAA-8EA7-27889EAC91C3}" srcOrd="1" destOrd="0" parTransId="{C9500A0F-475F-465E-98DF-850580D3BF09}" sibTransId="{51CA5E2A-3C8D-4B58-B78E-F48AC095C883}"/>
-    <dgm:cxn modelId="{6BD81805-85EC-4C75-85C7-6543E06C08E8}" type="presOf" srcId="{A361D290-1FA8-4BAF-865E-FF3E98C3EFFB}" destId="{951D59B2-4D2A-44B9-B76F-BB85FB327883}" srcOrd="0" destOrd="0" presId="urn:microsoft.com/office/officeart/2005/8/layout/orgChart1"/>
     <dgm:cxn modelId="{7B296504-D597-42E0-8CB2-A82E0D27CA48}" srcId="{C7BD8657-189E-46F3-B827-16B29C2849DE}" destId="{DB17120E-DF8E-444E-9A40-B261182BAF7A}" srcOrd="1" destOrd="0" parTransId="{89367199-07A1-4244-B4FA-FCBC951FD506}" sibTransId="{6665B5F6-49C8-4720-B3C4-F34E6DED731D}"/>
-    <dgm:cxn modelId="{16B6EEAD-ECB2-4B1D-B039-0466BAD241DF}" type="presOf" srcId="{E7ADE1C5-2594-40F5-A943-9E70E728BC7F}" destId="{4B7A8AC0-084D-4A35-BB1E-5325E922956F}" srcOrd="0" destOrd="0" presId="urn:microsoft.com/office/officeart/2005/8/layout/orgChart1"/>
-    <dgm:cxn modelId="{FBCEA754-E9DB-4A22-A12A-15D0E0FF2757}" type="presOf" srcId="{A8D41C9F-849E-4B7D-B65E-FBE6BB8D0BF7}" destId="{BDB575C6-2762-4D80-9CD5-A478DA5C12FC}" srcOrd="1" destOrd="0" presId="urn:microsoft.com/office/officeart/2005/8/layout/orgChart1"/>
-    <dgm:cxn modelId="{D25D4811-B2D4-48F7-A69E-E8055D903366}" type="presOf" srcId="{1927CF43-BB3C-4256-84CA-F1AFF5CD10E7}" destId="{77DAED04-96FB-4A02-9ABB-04523EBE6F87}" srcOrd="1" destOrd="0" presId="urn:microsoft.com/office/officeart/2005/8/layout/orgChart1"/>
-    <dgm:cxn modelId="{0B0AC77B-050F-4DCB-A101-E316E6626ABA}" type="presOf" srcId="{DB17120E-DF8E-444E-9A40-B261182BAF7A}" destId="{5CC465CD-ED98-4E64-9FC3-4E8695D09CDE}" srcOrd="0" destOrd="0" presId="urn:microsoft.com/office/officeart/2005/8/layout/orgChart1"/>
-    <dgm:cxn modelId="{EB932718-3294-4407-BCB7-F47A8C74A1BC}" type="presOf" srcId="{325D95C3-6F3D-40DC-84DB-8D9A916A840E}" destId="{1A633AF8-A3D2-4824-80C5-9A2C132A5762}" srcOrd="0" destOrd="0" presId="urn:microsoft.com/office/officeart/2005/8/layout/orgChart1"/>
-    <dgm:cxn modelId="{04FB2385-50A8-4881-B201-390AC032E046}" type="presOf" srcId="{48A57026-940C-402A-8FA3-47D7E075EEA9}" destId="{D09A576F-55B2-4420-8D1C-D652BBA42395}" srcOrd="0" destOrd="0" presId="urn:microsoft.com/office/officeart/2005/8/layout/orgChart1"/>
-    <dgm:cxn modelId="{B81A76BE-DC9D-47B7-8DC7-C0F3F1C0CFA4}" type="presOf" srcId="{95467D8F-BBE6-44CF-B45F-B475FE1E9D6E}" destId="{7F3399B9-5EE7-4A3A-BB13-BD91D1CD2BFC}" srcOrd="0" destOrd="0" presId="urn:microsoft.com/office/officeart/2005/8/layout/orgChart1"/>
+    <dgm:cxn modelId="{08931E3A-3DB1-4C50-B433-B8578C7C7348}" type="presOf" srcId="{FBE9FB5C-588C-40C2-BA8E-7313B3367BF1}" destId="{1ECC988F-67CD-47D2-81D9-798A4C56AFB2}" srcOrd="0" destOrd="0" presId="urn:microsoft.com/office/officeart/2005/8/layout/orgChart1"/>
+    <dgm:cxn modelId="{83F3A8AB-98EE-4C60-9153-EA833582C7BA}" type="presOf" srcId="{F96D9D83-51DB-4E8A-801B-76D7C73A576B}" destId="{870E309A-4491-4D38-AFDD-ACEFCEE22BF6}" srcOrd="1" destOrd="0" presId="urn:microsoft.com/office/officeart/2005/8/layout/orgChart1"/>
+    <dgm:cxn modelId="{BE384F37-DD1B-4315-B16F-F64103C6BE99}" type="presOf" srcId="{A1D58B6B-E4B8-4FAC-A411-7F3B251DFB24}" destId="{31C10B62-5263-4162-AE38-9AEB54BC1990}" srcOrd="0" destOrd="0" presId="urn:microsoft.com/office/officeart/2005/8/layout/orgChart1"/>
+    <dgm:cxn modelId="{81C0AA4A-176D-4A2C-8878-D9015ECB7CAD}" type="presOf" srcId="{7744C625-FE7A-4A24-9F69-D971341CB36F}" destId="{D3FC9A39-156E-4961-9314-BFAC472A662B}" srcOrd="0" destOrd="0" presId="urn:microsoft.com/office/officeart/2005/8/layout/orgChart1"/>
+    <dgm:cxn modelId="{487C9EA0-A296-4231-9B8D-7FE2CAA592BA}" type="presOf" srcId="{27C63869-D57F-4A77-9A8D-4AD29929AA6E}" destId="{F6A5214C-F904-47E9-9F76-44968CCF48A8}" srcOrd="1" destOrd="0" presId="urn:microsoft.com/office/officeart/2005/8/layout/orgChart1"/>
     <dgm:cxn modelId="{5527B4C8-AD3A-4F80-A5BE-C99B11C726DA}" srcId="{9161DC6C-0DFD-4791-915F-E74FFD1B3BAC}" destId="{4E6F6680-1B1D-4D16-A79D-206FEA2833E8}" srcOrd="1" destOrd="0" parTransId="{300D61D7-3197-4874-B6EB-5D5BFD11A80B}" sibTransId="{58099B2A-DBBC-41FD-862A-7B9C136BC340}"/>
-    <dgm:cxn modelId="{D7DECC48-B3ED-4EBD-95AD-3B55E962DE14}" type="presOf" srcId="{AB103E2F-3946-4DAA-8EA7-27889EAC91C3}" destId="{7A26CA3C-CF2A-485F-AD6A-2BBB9E852B69}" srcOrd="1" destOrd="0" presId="urn:microsoft.com/office/officeart/2005/8/layout/orgChart1"/>
-    <dgm:cxn modelId="{6688761F-221C-4108-8D79-63D28E50C13A}" type="presOf" srcId="{A1D58B6B-E4B8-4FAC-A411-7F3B251DFB24}" destId="{31C10B62-5263-4162-AE38-9AEB54BC1990}" srcOrd="0" destOrd="0" presId="urn:microsoft.com/office/officeart/2005/8/layout/orgChart1"/>
-    <dgm:cxn modelId="{E1EB69EB-E295-4D1B-B460-8D105D333A16}" type="presOf" srcId="{EDC938DE-05E0-4073-82F2-824A3686D23C}" destId="{629CEF7E-A5BD-4CF5-B41C-747B00F842E7}" srcOrd="0" destOrd="0" presId="urn:microsoft.com/office/officeart/2005/8/layout/orgChart1"/>
-    <dgm:cxn modelId="{185BAD42-4CFF-462E-8B98-A2D98380D4AC}" type="presOf" srcId="{D2C5918E-940B-47D7-9A9C-3F48732ABD3C}" destId="{318F2E1B-2875-4710-BA87-C6EC8CB7E614}" srcOrd="0" destOrd="0" presId="urn:microsoft.com/office/officeart/2005/8/layout/orgChart1"/>
-    <dgm:cxn modelId="{9546A394-A54D-45B8-A992-247837C0D868}" type="presOf" srcId="{300D61D7-3197-4874-B6EB-5D5BFD11A80B}" destId="{49085DAD-58E1-4D62-8631-99F7937EA3FC}" srcOrd="0" destOrd="0" presId="urn:microsoft.com/office/officeart/2005/8/layout/orgChart1"/>
-    <dgm:cxn modelId="{81BEE00B-C07E-4168-BF1E-09EB9116026C}" type="presOf" srcId="{A6C1B0FA-7C9F-4627-A1F4-C18253CA2D7C}" destId="{E5AB5F44-4AA9-49F6-9546-3AC5BE252923}" srcOrd="0" destOrd="0" presId="urn:microsoft.com/office/officeart/2005/8/layout/orgChart1"/>
-    <dgm:cxn modelId="{185903A8-C5E0-4C3D-ACE1-9C8F312400DB}" type="presOf" srcId="{AB103E2F-3946-4DAA-8EA7-27889EAC91C3}" destId="{59C713BA-AC32-492F-91DB-A5976BA248AC}" srcOrd="0" destOrd="0" presId="urn:microsoft.com/office/officeart/2005/8/layout/orgChart1"/>
-    <dgm:cxn modelId="{FB921ED3-CD6E-46E6-84EF-FF9E8C3CC2EC}" type="presOf" srcId="{7F7477DA-FFED-47F8-B13D-17AEF8727B2E}" destId="{0C6DBD58-C41A-461E-8223-6DF392303FEE}" srcOrd="1" destOrd="0" presId="urn:microsoft.com/office/officeart/2005/8/layout/orgChart1"/>
-    <dgm:cxn modelId="{DD966EE4-5E92-4065-98DE-EC94506B3CF1}" type="presOf" srcId="{68924938-B46D-4322-B78A-A7E2E02C2B29}" destId="{0808CA65-6AB4-4649-8D84-FC22AA1F0B9C}" srcOrd="0" destOrd="0" presId="urn:microsoft.com/office/officeart/2005/8/layout/orgChart1"/>
-    <dgm:cxn modelId="{13D39C3F-99B9-4388-BAC5-BFA9AD5C5879}" type="presOf" srcId="{C7BD8657-189E-46F3-B827-16B29C2849DE}" destId="{09F29140-6665-468F-8FF5-77DC2C926408}" srcOrd="1" destOrd="0" presId="urn:microsoft.com/office/officeart/2005/8/layout/orgChart1"/>
-    <dgm:cxn modelId="{D45A41C8-F081-45BE-8BAC-F99DBFF453E0}" type="presOf" srcId="{27C63869-D57F-4A77-9A8D-4AD29929AA6E}" destId="{C352A256-FEE4-41EA-9EAF-7BF84F74CD6D}" srcOrd="0" destOrd="0" presId="urn:microsoft.com/office/officeart/2005/8/layout/orgChart1"/>
+    <dgm:cxn modelId="{12A1CA00-2602-4712-BAA7-279DC04BE88B}" type="presOf" srcId="{35C15367-03C1-48B7-93F5-D250A64BC137}" destId="{111997EB-A906-4608-8C55-C1E8C2A2BE6F}" srcOrd="0" destOrd="0" presId="urn:microsoft.com/office/officeart/2005/8/layout/orgChart1"/>
+    <dgm:cxn modelId="{52DCFADC-8325-4E0E-95ED-6547137A935E}" type="presOf" srcId="{9161DC6C-0DFD-4791-915F-E74FFD1B3BAC}" destId="{B221E73D-8F07-4579-9F1D-63701F5B0195}" srcOrd="1" destOrd="0" presId="urn:microsoft.com/office/officeart/2005/8/layout/orgChart1"/>
+    <dgm:cxn modelId="{6E11317C-196D-44FA-998E-38667194D4B6}" type="presOf" srcId="{C24D5444-F0BE-4871-B2E6-A15F396D3BD0}" destId="{486FC1E1-A535-4C1F-A508-C230931D8015}" srcOrd="0" destOrd="0" presId="urn:microsoft.com/office/officeart/2005/8/layout/orgChart1"/>
+    <dgm:cxn modelId="{1756EC38-D1F7-4BFF-82E5-147D871633CD}" type="presOf" srcId="{300D61D7-3197-4874-B6EB-5D5BFD11A80B}" destId="{49085DAD-58E1-4D62-8631-99F7937EA3FC}" srcOrd="0" destOrd="0" presId="urn:microsoft.com/office/officeart/2005/8/layout/orgChart1"/>
+    <dgm:cxn modelId="{8756D795-F982-4BE9-B020-697CD5056DBE}" type="presOf" srcId="{4E6F6680-1B1D-4D16-A79D-206FEA2833E8}" destId="{17C60D1E-3C47-4545-87B0-53CC56D6EE19}" srcOrd="0" destOrd="0" presId="urn:microsoft.com/office/officeart/2005/8/layout/orgChart1"/>
+    <dgm:cxn modelId="{680CD9D2-FE46-4E7C-A60A-FFC12C2504DF}" type="presOf" srcId="{89367199-07A1-4244-B4FA-FCBC951FD506}" destId="{220BFA54-A4F8-4A44-B5AD-1EA06E380D23}" srcOrd="0" destOrd="0" presId="urn:microsoft.com/office/officeart/2005/8/layout/orgChart1"/>
+    <dgm:cxn modelId="{D9D5B521-26B3-435F-BD02-5332A4D51040}" type="presOf" srcId="{2FFFA77D-D360-4993-8A06-3EC8389DF747}" destId="{044AEC24-B74A-4214-A638-2F99C8AC6602}" srcOrd="0" destOrd="0" presId="urn:microsoft.com/office/officeart/2005/8/layout/orgChart1"/>
+    <dgm:cxn modelId="{152460D9-B126-4AAA-A501-8CAA5A23B34E}" type="presOf" srcId="{15F09396-5B0C-45DB-98DD-3243D2615947}" destId="{A34A59DD-19D3-488F-B3FD-A9B8FE8F9260}" srcOrd="0" destOrd="0" presId="urn:microsoft.com/office/officeart/2005/8/layout/orgChart1"/>
+    <dgm:cxn modelId="{6C98758C-1F21-4F79-9E3A-1EFB24352A48}" type="presOf" srcId="{B0AB63EF-E0A4-41E4-95DA-51D34A236361}" destId="{5BB55C4F-7347-4250-84FC-B2EC5ABB3024}" srcOrd="0" destOrd="0" presId="urn:microsoft.com/office/officeart/2005/8/layout/orgChart1"/>
+    <dgm:cxn modelId="{17E17FD2-9414-4689-956E-341F9BA88358}" type="presOf" srcId="{7941AECB-FE87-4BC1-B10C-48254C195A9C}" destId="{C4281635-ADF5-4CF3-B7C6-A5CC7B542550}" srcOrd="1" destOrd="0" presId="urn:microsoft.com/office/officeart/2005/8/layout/orgChart1"/>
+    <dgm:cxn modelId="{4711935F-2FBE-49AD-969E-43CBB3317572}" type="presOf" srcId="{27C63869-D57F-4A77-9A8D-4AD29929AA6E}" destId="{C352A256-FEE4-41EA-9EAF-7BF84F74CD6D}" srcOrd="0" destOrd="0" presId="urn:microsoft.com/office/officeart/2005/8/layout/orgChart1"/>
+    <dgm:cxn modelId="{D23A6907-E3F6-4EE0-ADBD-9D3F62690772}" type="presOf" srcId="{A361D290-1FA8-4BAF-865E-FF3E98C3EFFB}" destId="{9B048A96-D4F7-4122-A5A4-7D8CD2E3D84A}" srcOrd="1" destOrd="0" presId="urn:microsoft.com/office/officeart/2005/8/layout/orgChart1"/>
+    <dgm:cxn modelId="{7FF5B193-ED85-4C32-880F-96FEF04798C2}" type="presOf" srcId="{32128562-ADA0-4F46-878D-28CC66534723}" destId="{23C9F998-CC5B-41FB-A6E7-F09747333136}" srcOrd="0" destOrd="0" presId="urn:microsoft.com/office/officeart/2005/8/layout/orgChart1"/>
+    <dgm:cxn modelId="{A7BBB700-E55B-4E4E-AE2F-008916C8107A}" type="presOf" srcId="{0EC551ED-94F6-45A0-A0A4-7B25DDC4ED3D}" destId="{8B4C016F-46EA-437D-8C2E-D973A2A3810B}" srcOrd="1" destOrd="0" presId="urn:microsoft.com/office/officeart/2005/8/layout/orgChart1"/>
     <dgm:cxn modelId="{21B816E6-A69A-47AC-B278-32B60E9A0A7F}" srcId="{7F7477DA-FFED-47F8-B13D-17AEF8727B2E}" destId="{1927CF43-BB3C-4256-84CA-F1AFF5CD10E7}" srcOrd="1" destOrd="0" parTransId="{06A9F45A-8879-4F2A-B978-BCECF96CB30C}" sibTransId="{A611DD4C-0D6C-4EB3-9588-51E14D8CAE4D}"/>
-    <dgm:cxn modelId="{213CED65-1F90-43AD-9ECC-91F55A85A42A}" type="presOf" srcId="{FBE9FB5C-588C-40C2-BA8E-7313B3367BF1}" destId="{1ECC988F-67CD-47D2-81D9-798A4C56AFB2}" srcOrd="0" destOrd="0" presId="urn:microsoft.com/office/officeart/2005/8/layout/orgChart1"/>
-    <dgm:cxn modelId="{7E28D4F5-8B36-40DC-BA92-E124A6FE7181}" type="presOf" srcId="{06A9F45A-8879-4F2A-B978-BCECF96CB30C}" destId="{8ECCBACF-9B92-444D-B720-C7EE303BD135}" srcOrd="0" destOrd="0" presId="urn:microsoft.com/office/officeart/2005/8/layout/orgChart1"/>
-    <dgm:cxn modelId="{771B6BBF-81F2-4271-AB2D-C96AF116529E}" type="presOf" srcId="{E2F2FCE3-D2D2-4B4B-B5BA-16A4F2933F8F}" destId="{829BEA59-8922-4FFF-8688-AB52343B810B}" srcOrd="0" destOrd="0" presId="urn:microsoft.com/office/officeart/2005/8/layout/orgChart1"/>
-    <dgm:cxn modelId="{3F806BA0-7999-4FEA-A7F6-8F15EA8F295F}" type="presOf" srcId="{452820E6-DDA7-4ACC-8690-DC3019E9311D}" destId="{2711B355-6C39-4B70-8803-FB961691FD01}" srcOrd="1" destOrd="0" presId="urn:microsoft.com/office/officeart/2005/8/layout/orgChart1"/>
-    <dgm:cxn modelId="{94991CA5-6783-47C1-8759-F0B6A7388A74}" type="presOf" srcId="{6C097E3E-2672-4B21-95BF-71F91575DB2C}" destId="{04A4F9C4-8316-4BFF-BFC3-9F5D787478BC}" srcOrd="0" destOrd="0" presId="urn:microsoft.com/office/officeart/2005/8/layout/orgChart1"/>
-    <dgm:cxn modelId="{5AB6F8FF-3535-41E9-B063-A4448E9818F6}" type="presOf" srcId="{A361D290-1FA8-4BAF-865E-FF3E98C3EFFB}" destId="{9B048A96-D4F7-4122-A5A4-7D8CD2E3D84A}" srcOrd="1" destOrd="0" presId="urn:microsoft.com/office/officeart/2005/8/layout/orgChart1"/>
+    <dgm:cxn modelId="{8D1C384E-F2D3-4768-B714-73D74561E647}" type="presOf" srcId="{CE365531-303A-4C89-88E0-0C73447439E5}" destId="{8B292133-09EA-4901-BB6A-9A53CE21A4B1}" srcOrd="0" destOrd="0" presId="urn:microsoft.com/office/officeart/2005/8/layout/orgChart1"/>
+    <dgm:cxn modelId="{B79F1C69-8D62-44E7-B736-1CDC3F4D7151}" type="presOf" srcId="{325D95C3-6F3D-40DC-84DB-8D9A916A840E}" destId="{1A633AF8-A3D2-4824-80C5-9A2C132A5762}" srcOrd="0" destOrd="0" presId="urn:microsoft.com/office/officeart/2005/8/layout/orgChart1"/>
     <dgm:cxn modelId="{CDBAA982-B1CD-4D88-921E-F3BA7E175CC6}" srcId="{32128562-ADA0-4F46-878D-28CC66534723}" destId="{2BA0320F-0B86-49AA-91E7-865DE78BEE95}" srcOrd="2" destOrd="0" parTransId="{B0AB63EF-E0A4-41E4-95DA-51D34A236361}" sibTransId="{9C91F0BF-503D-44B0-B20A-62ADFEA5F3B8}"/>
-    <dgm:cxn modelId="{34364BD3-3023-4176-B31E-D41AB07E4F4F}" type="presOf" srcId="{32128562-ADA0-4F46-878D-28CC66534723}" destId="{23C9F998-CC5B-41FB-A6E7-F09747333136}" srcOrd="0" destOrd="0" presId="urn:microsoft.com/office/officeart/2005/8/layout/orgChart1"/>
-    <dgm:cxn modelId="{3957F1AF-6F47-409A-A85E-04344BCC0698}" type="presOf" srcId="{0BA7D60E-F1AD-4512-B128-727728161A0E}" destId="{73C5FE92-AEC9-433B-848A-200EA7DF3643}" srcOrd="0" destOrd="0" presId="urn:microsoft.com/office/officeart/2005/8/layout/orgChart1"/>
-    <dgm:cxn modelId="{98211BF7-0FD3-4BD7-B47A-5A7BB9AAB0A2}" type="presOf" srcId="{08D72C84-F585-4EB3-8E24-A2F7B7312C0B}" destId="{067F7254-9DB5-4EC9-BF18-7FDC5D947D01}" srcOrd="0" destOrd="0" presId="urn:microsoft.com/office/officeart/2005/8/layout/orgChart1"/>
-    <dgm:cxn modelId="{A47E7508-0E12-4C3C-96FD-11441069289F}" type="presOf" srcId="{A8ADAA4F-450A-441C-8F75-A4FF26372266}" destId="{565A047B-7933-481E-B9FC-5DBA6C905BF8}" srcOrd="0" destOrd="0" presId="urn:microsoft.com/office/officeart/2005/8/layout/orgChart1"/>
+    <dgm:cxn modelId="{61A3DB75-DF62-407B-A5BD-FCC7A93047EF}" type="presOf" srcId="{A18F1B46-9F71-47C2-9701-119C97AE3BE6}" destId="{C74004E5-8814-48E9-A31A-3E7600B357F4}" srcOrd="0" destOrd="0" presId="urn:microsoft.com/office/officeart/2005/8/layout/orgChart1"/>
+    <dgm:cxn modelId="{EE8D52F6-B442-44C8-B2B2-0A29EF48403C}" type="presOf" srcId="{452820E6-DDA7-4ACC-8690-DC3019E9311D}" destId="{2711B355-6C39-4B70-8803-FB961691FD01}" srcOrd="1" destOrd="0" presId="urn:microsoft.com/office/officeart/2005/8/layout/orgChart1"/>
+    <dgm:cxn modelId="{BDE7726E-3476-4917-B4C7-966650D22656}" type="presOf" srcId="{1960779A-5AD3-4E48-85CE-DBA9E1E56FFF}" destId="{9B142728-F695-4EE6-B5A2-AA3DBC8CC35E}" srcOrd="0" destOrd="0" presId="urn:microsoft.com/office/officeart/2005/8/layout/orgChart1"/>
+    <dgm:cxn modelId="{C3E86D34-F948-4F0B-853E-80EA216F94DA}" type="presOf" srcId="{B457091D-8FA5-4897-A747-FA4F4B6FD580}" destId="{1B4DD07C-BFE3-4DF5-AF9D-2598D8D5BD30}" srcOrd="1" destOrd="0" presId="urn:microsoft.com/office/officeart/2005/8/layout/orgChart1"/>
+    <dgm:cxn modelId="{1C08934B-0237-4960-B17F-3F91A12AD42F}" type="presOf" srcId="{2FD27D00-F25F-4015-8105-DE14E0063941}" destId="{112CD1DB-7736-4571-8000-8E024494F031}" srcOrd="0" destOrd="0" presId="urn:microsoft.com/office/officeart/2005/8/layout/orgChart1"/>
+    <dgm:cxn modelId="{F6659413-E128-4635-A24A-69897F8DA4B6}" type="presOf" srcId="{7F7477DA-FFED-47F8-B13D-17AEF8727B2E}" destId="{0C6DBD58-C41A-461E-8223-6DF392303FEE}" srcOrd="1" destOrd="0" presId="urn:microsoft.com/office/officeart/2005/8/layout/orgChart1"/>
     <dgm:cxn modelId="{44EEF7DA-349B-473F-BEE3-907816F9289E}" srcId="{9161DC6C-0DFD-4791-915F-E74FFD1B3BAC}" destId="{A361D290-1FA8-4BAF-865E-FF3E98C3EFFB}" srcOrd="3" destOrd="0" parTransId="{95467D8F-BBE6-44CF-B45F-B475FE1E9D6E}" sibTransId="{DAA55A5C-2CBC-436D-92A2-E4FE86AC3E76}"/>
+    <dgm:cxn modelId="{AC6FB15C-FE66-48CF-81EF-63687C6A5BB3}" type="presOf" srcId="{07D3637A-D61C-4F54-9FA0-94D9054D7089}" destId="{DCE10EFC-DC65-40B7-BB27-D384F851962F}" srcOrd="0" destOrd="0" presId="urn:microsoft.com/office/officeart/2005/8/layout/orgChart1"/>
     <dgm:cxn modelId="{60BE09A6-651B-4B03-BAD0-52AF66E0EE19}" srcId="{9161DC6C-0DFD-4791-915F-E74FFD1B3BAC}" destId="{0EC551ED-94F6-45A0-A0A4-7B25DDC4ED3D}" srcOrd="2" destOrd="0" parTransId="{68924938-B46D-4322-B78A-A7E2E02C2B29}" sibTransId="{A23BD330-1433-4527-ADE0-A1E2600A8855}"/>
-    <dgm:cxn modelId="{1CD64CA7-4483-411A-98B0-00BE18E36E3A}" type="presOf" srcId="{A8D41C9F-849E-4B7D-B65E-FBE6BB8D0BF7}" destId="{77496C74-CCEF-41FA-A8AE-3275DF89F646}" srcOrd="0" destOrd="0" presId="urn:microsoft.com/office/officeart/2005/8/layout/orgChart1"/>
-    <dgm:cxn modelId="{22A75180-9651-4557-9E51-21AB4B392235}" type="presOf" srcId="{B457091D-8FA5-4897-A747-FA4F4B6FD580}" destId="{1B4DD07C-BFE3-4DF5-AF9D-2598D8D5BD30}" srcOrd="1" destOrd="0" presId="urn:microsoft.com/office/officeart/2005/8/layout/orgChart1"/>
-    <dgm:cxn modelId="{2224338C-0594-49D5-932C-249A3A2F104C}" type="presOf" srcId="{B797F367-E6DC-4BB8-AF6E-6A87BB0F5B78}" destId="{622FA61F-AA5C-41F3-97C0-A7390F1D3673}" srcOrd="0" destOrd="0" presId="urn:microsoft.com/office/officeart/2005/8/layout/orgChart1"/>
     <dgm:cxn modelId="{3E0D6013-B704-4743-A162-D03AF909C7E2}" srcId="{C7BD8657-189E-46F3-B827-16B29C2849DE}" destId="{9161DC6C-0DFD-4791-915F-E74FFD1B3BAC}" srcOrd="3" destOrd="0" parTransId="{A6C1B0FA-7C9F-4627-A1F4-C18253CA2D7C}" sibTransId="{FD52BF37-19C1-49DF-BC81-E970F4C2F584}"/>
-    <dgm:cxn modelId="{C3AFC068-9B4F-422B-84B2-7800DD9446BF}" type="presOf" srcId="{4E6F6680-1B1D-4D16-A79D-206FEA2833E8}" destId="{0F096874-A3F9-437F-AC47-4CF6FD3C5086}" srcOrd="1" destOrd="0" presId="urn:microsoft.com/office/officeart/2005/8/layout/orgChart1"/>
-    <dgm:cxn modelId="{75F37713-BFC9-4B06-A0A1-482AD6B88CCF}" type="presOf" srcId="{5F4ED924-74AA-4C5F-89E4-FFC99F60C970}" destId="{93E92AEC-3B2A-4CBE-BE42-F22E8372B4E2}" srcOrd="0" destOrd="0" presId="urn:microsoft.com/office/officeart/2005/8/layout/orgChart1"/>
-    <dgm:cxn modelId="{B905647C-10D2-4455-A0EE-26FBF89BA274}" type="presOf" srcId="{FE9EE546-28CD-45AA-8326-ADBDCE27A924}" destId="{04F9C37F-270D-4C32-B50C-27BE0986D655}" srcOrd="1" destOrd="0" presId="urn:microsoft.com/office/officeart/2005/8/layout/orgChart1"/>
+    <dgm:cxn modelId="{386EF0A5-E038-47B3-9F95-79BA5D24B4F1}" type="presOf" srcId="{E30D2022-E576-4823-B28A-661681151564}" destId="{75C22C0F-24BC-4698-88F8-23098D729131}" srcOrd="0" destOrd="0" presId="urn:microsoft.com/office/officeart/2005/8/layout/orgChart1"/>
+    <dgm:cxn modelId="{22FC8435-162C-4A82-B05F-BCA1EB751FC0}" type="presOf" srcId="{FE9EE546-28CD-45AA-8326-ADBDCE27A924}" destId="{04F9C37F-270D-4C32-B50C-27BE0986D655}" srcOrd="1" destOrd="0" presId="urn:microsoft.com/office/officeart/2005/8/layout/orgChart1"/>
+    <dgm:cxn modelId="{E2E0643C-3120-4C11-AC54-9BFA8D1CE2AF}" type="presOf" srcId="{7CCE4259-239B-4175-96D7-1AB157630B78}" destId="{F3993B1B-8D05-4B26-B204-20DD924F2D25}" srcOrd="1" destOrd="0" presId="urn:microsoft.com/office/officeart/2005/8/layout/orgChart1"/>
+    <dgm:cxn modelId="{01A50BDB-33C3-4A39-A09C-C50D21778712}" type="presOf" srcId="{48A57026-940C-402A-8FA3-47D7E075EEA9}" destId="{DC790315-5064-479B-876F-FDA3F059E349}" srcOrd="1" destOrd="0" presId="urn:microsoft.com/office/officeart/2005/8/layout/orgChart1"/>
+    <dgm:cxn modelId="{BB2AA678-FECB-485E-B7C3-9783FA3B386C}" type="presOf" srcId="{A1D58B6B-E4B8-4FAC-A411-7F3B251DFB24}" destId="{9A810FE8-5E1D-4733-B68B-379A0BCB6807}" srcOrd="1" destOrd="0" presId="urn:microsoft.com/office/officeart/2005/8/layout/orgChart1"/>
+    <dgm:cxn modelId="{C52426DB-0D46-494F-8BC1-1BE325D701F2}" type="presOf" srcId="{6C097E3E-2672-4B21-95BF-71F91575DB2C}" destId="{F0AA56AD-99C4-4F5B-9453-44FC1E3BEA17}" srcOrd="1" destOrd="0" presId="urn:microsoft.com/office/officeart/2005/8/layout/orgChart1"/>
+    <dgm:cxn modelId="{319C0C42-5F1A-4197-A642-4C7614D05CC6}" type="presOf" srcId="{E2F2FCE3-D2D2-4B4B-B5BA-16A4F2933F8F}" destId="{829BEA59-8922-4FFF-8688-AB52343B810B}" srcOrd="0" destOrd="0" presId="urn:microsoft.com/office/officeart/2005/8/layout/orgChart1"/>
     <dgm:cxn modelId="{3D3B8AC1-0021-4CD1-9B37-A1634B6B536F}" srcId="{6C097E3E-2672-4B21-95BF-71F91575DB2C}" destId="{CE365531-303A-4C89-88E0-0C73447439E5}" srcOrd="0" destOrd="0" parTransId="{7744C625-FE7A-4A24-9F69-D971341CB36F}" sibTransId="{CEF9D87D-E034-4C9C-AA03-0C849D40D27C}"/>
     <dgm:cxn modelId="{2AE5B468-AD4D-43E8-9076-BF6B06875D16}" srcId="{9161DC6C-0DFD-4791-915F-E74FFD1B3BAC}" destId="{27C63869-D57F-4A77-9A8D-4AD29929AA6E}" srcOrd="4" destOrd="0" parTransId="{E2F2FCE3-D2D2-4B4B-B5BA-16A4F2933F8F}" sibTransId="{E962E9D0-9F23-4815-9D4E-C0D484AD656E}"/>
     <dgm:cxn modelId="{0AC19BA5-3C29-4757-B132-F6ECCAE75BB4}" srcId="{7F7477DA-FFED-47F8-B13D-17AEF8727B2E}" destId="{15F09396-5B0C-45DB-98DD-3243D2615947}" srcOrd="2" destOrd="0" parTransId="{E8F49544-7D67-4250-9058-A0294CD26618}" sibTransId="{0396DF27-3A26-4C1A-8074-0D44E5E5C418}"/>
-    <dgm:cxn modelId="{0C166B82-FE64-43BE-83D2-800239543A5D}" type="presOf" srcId="{0EC551ED-94F6-45A0-A0A4-7B25DDC4ED3D}" destId="{8B4C016F-46EA-437D-8C2E-D973A2A3810B}" srcOrd="1" destOrd="0" presId="urn:microsoft.com/office/officeart/2005/8/layout/orgChart1"/>
-    <dgm:cxn modelId="{5FE33D2F-9DCC-499D-A98B-0A2BEB03F8A5}" type="presOf" srcId="{FE9EE546-28CD-45AA-8326-ADBDCE27A924}" destId="{E811083D-277A-482F-809F-218ECC5E9F89}" srcOrd="0" destOrd="0" presId="urn:microsoft.com/office/officeart/2005/8/layout/orgChart1"/>
-    <dgm:cxn modelId="{D61E3000-094A-4406-A3FD-98F4328D5524}" type="presOf" srcId="{A1D58B6B-E4B8-4FAC-A411-7F3B251DFB24}" destId="{9A810FE8-5E1D-4733-B68B-379A0BCB6807}" srcOrd="1" destOrd="0" presId="urn:microsoft.com/office/officeart/2005/8/layout/orgChart1"/>
-    <dgm:cxn modelId="{C90BB6C0-57F6-4B1D-B67E-81F0C28EC9DC}" type="presOf" srcId="{9161DC6C-0DFD-4791-915F-E74FFD1B3BAC}" destId="{20C3A46C-A148-4661-BF68-D55A82313270}" srcOrd="0" destOrd="0" presId="urn:microsoft.com/office/officeart/2005/8/layout/orgChart1"/>
-    <dgm:cxn modelId="{AD8D8C43-D830-492B-8F63-5771BD60BC71}" type="presOf" srcId="{F96D9D83-51DB-4E8A-801B-76D7C73A576B}" destId="{870E309A-4491-4D38-AFDD-ACEFCEE22BF6}" srcOrd="1" destOrd="0" presId="urn:microsoft.com/office/officeart/2005/8/layout/orgChart1"/>
-    <dgm:cxn modelId="{34077C80-905D-42C3-8689-910815ED006B}" type="presOf" srcId="{6C097E3E-2672-4B21-95BF-71F91575DB2C}" destId="{F0AA56AD-99C4-4F5B-9453-44FC1E3BEA17}" srcOrd="1" destOrd="0" presId="urn:microsoft.com/office/officeart/2005/8/layout/orgChart1"/>
+    <dgm:cxn modelId="{680146E4-5B8F-4983-A553-3CDCB8121403}" type="presOf" srcId="{2BA0320F-0B86-49AA-91E7-865DE78BEE95}" destId="{1A030A2B-5578-445A-B5F1-1D52C20427FA}" srcOrd="1" destOrd="0" presId="urn:microsoft.com/office/officeart/2005/8/layout/orgChart1"/>
+    <dgm:cxn modelId="{AF180AB3-B141-49D3-87E4-C687C0818831}" type="presOf" srcId="{35C15367-03C1-48B7-93F5-D250A64BC137}" destId="{381D15AC-01B1-4301-B5AD-FFA8AD066313}" srcOrd="1" destOrd="0" presId="urn:microsoft.com/office/officeart/2005/8/layout/orgChart1"/>
     <dgm:cxn modelId="{90F29401-16E4-41CF-9B35-E6F9A1E47C18}" srcId="{7F7477DA-FFED-47F8-B13D-17AEF8727B2E}" destId="{B797F367-E6DC-4BB8-AF6E-6A87BB0F5B78}" srcOrd="0" destOrd="0" parTransId="{4586A1C3-1681-4D8B-A817-43074CBEA00D}" sibTransId="{F3460B1F-7AC7-430E-B802-7E9EBCD3B8AE}"/>
-    <dgm:cxn modelId="{53E201D0-858A-4013-A03E-7F9A86BF4648}" type="presOf" srcId="{1927CF43-BB3C-4256-84CA-F1AFF5CD10E7}" destId="{5825EF8F-729A-4D10-9C66-6BAAB9C752C4}" srcOrd="0" destOrd="0" presId="urn:microsoft.com/office/officeart/2005/8/layout/orgChart1"/>
+    <dgm:cxn modelId="{DA5FE206-7623-42F8-8426-11E12ED32BE6}" type="presOf" srcId="{4E6F6680-1B1D-4D16-A79D-206FEA2833E8}" destId="{0F096874-A3F9-437F-AC47-4CF6FD3C5086}" srcOrd="1" destOrd="0" presId="urn:microsoft.com/office/officeart/2005/8/layout/orgChart1"/>
+    <dgm:cxn modelId="{8E9B91C8-4FBB-4BB5-9D25-69060B4E2751}" type="presOf" srcId="{7CCE4259-239B-4175-96D7-1AB157630B78}" destId="{9F3F4312-9ED9-421F-B4DB-C5AE101796FF}" srcOrd="0" destOrd="0" presId="urn:microsoft.com/office/officeart/2005/8/layout/orgChart1"/>
+    <dgm:cxn modelId="{77C87100-30E4-4417-B0DA-11234A418B1D}" type="presOf" srcId="{7941AECB-FE87-4BC1-B10C-48254C195A9C}" destId="{8430D49C-4D80-4E9B-90A9-92EDE6AEAB90}" srcOrd="0" destOrd="0" presId="urn:microsoft.com/office/officeart/2005/8/layout/orgChart1"/>
+    <dgm:cxn modelId="{25A50637-2066-4CA3-8F66-1B63430E3431}" type="presOf" srcId="{1927CF43-BB3C-4256-84CA-F1AFF5CD10E7}" destId="{77DAED04-96FB-4A02-9ABB-04523EBE6F87}" srcOrd="1" destOrd="0" presId="urn:microsoft.com/office/officeart/2005/8/layout/orgChart1"/>
     <dgm:cxn modelId="{4A9D07C1-2FD3-4A2E-BF2A-90648443AD73}" srcId="{DB17120E-DF8E-444E-9A40-B261182BAF7A}" destId="{7941AECB-FE87-4BC1-B10C-48254C195A9C}" srcOrd="0" destOrd="0" parTransId="{A18F1B46-9F71-47C2-9701-119C97AE3BE6}" sibTransId="{BCD10775-1852-4845-872B-06DFE3404395}"/>
     <dgm:cxn modelId="{50FD395F-0FB7-4970-8BF6-E3C462A2606E}" srcId="{C7BD8657-189E-46F3-B827-16B29C2849DE}" destId="{B457091D-8FA5-4897-A747-FA4F4B6FD580}" srcOrd="2" destOrd="0" parTransId="{2FD27D00-F25F-4015-8105-DE14E0063941}" sibTransId="{0CD5FFDC-B76E-4D1D-AB0B-A0954BAF4CAF}"/>
-    <dgm:cxn modelId="{3C52F7CB-B31A-4D57-8FB2-30F7A714A237}" type="presOf" srcId="{B0AB63EF-E0A4-41E4-95DA-51D34A236361}" destId="{5BB55C4F-7347-4250-84FC-B2EC5ABB3024}" srcOrd="0" destOrd="0" presId="urn:microsoft.com/office/officeart/2005/8/layout/orgChart1"/>
-    <dgm:cxn modelId="{002CA4B1-6FB4-4BA0-8586-19876FB93F36}" type="presOf" srcId="{F9C95200-1804-4042-82AF-70243ACF3986}" destId="{1A0DF4E9-CEFF-4646-95A7-3D3954391370}" srcOrd="0" destOrd="0" presId="urn:microsoft.com/office/officeart/2005/8/layout/orgChart1"/>
+    <dgm:cxn modelId="{FC890DF8-22A9-4B7F-9ABF-4D019F97E383}" type="presOf" srcId="{0BA7D60E-F1AD-4512-B128-727728161A0E}" destId="{73C5FE92-AEC9-433B-848A-200EA7DF3643}" srcOrd="0" destOrd="0" presId="urn:microsoft.com/office/officeart/2005/8/layout/orgChart1"/>
+    <dgm:cxn modelId="{2DA6BB37-23D0-4191-B664-11FAB5C6E0BB}" type="presOf" srcId="{6C097E3E-2672-4B21-95BF-71F91575DB2C}" destId="{04A4F9C4-8316-4BFF-BFC3-9F5D787478BC}" srcOrd="0" destOrd="0" presId="urn:microsoft.com/office/officeart/2005/8/layout/orgChart1"/>
+    <dgm:cxn modelId="{3AA9E730-1236-4C1E-9490-B2C4FDD669D4}" type="presOf" srcId="{B797F367-E6DC-4BB8-AF6E-6A87BB0F5B78}" destId="{622FA61F-AA5C-41F3-97C0-A7390F1D3673}" srcOrd="0" destOrd="0" presId="urn:microsoft.com/office/officeart/2005/8/layout/orgChart1"/>
     <dgm:cxn modelId="{28DAF7FC-4B66-4AB1-9EE6-771911D218F4}" srcId="{B457091D-8FA5-4897-A747-FA4F4B6FD580}" destId="{F96D9D83-51DB-4E8A-801B-76D7C73A576B}" srcOrd="1" destOrd="0" parTransId="{AD9782D1-D113-499D-85AF-F110EFA6B2A7}" sibTransId="{5BB9C39B-1EE1-4338-B32A-F2503FD7C974}"/>
-    <dgm:cxn modelId="{BE3CD9F2-0DE0-45D5-8991-3E9292E84C66}" type="presOf" srcId="{7F7477DA-FFED-47F8-B13D-17AEF8727B2E}" destId="{54F70527-68ED-4725-AD6E-BF7B007CFAD3}" srcOrd="0" destOrd="0" presId="urn:microsoft.com/office/officeart/2005/8/layout/orgChart1"/>
-    <dgm:cxn modelId="{20A22F78-E1EA-4AA0-9198-37EAA81A9747}" type="presOf" srcId="{13B47EFC-56AD-49C1-A22E-45C061C9EC16}" destId="{937A84F0-2BEB-41A9-B552-235FEB4052B4}" srcOrd="0" destOrd="0" presId="urn:microsoft.com/office/officeart/2005/8/layout/orgChart1"/>
     <dgm:cxn modelId="{21F32893-F52B-4CCD-96A6-6076447B9A2A}" srcId="{32128562-ADA0-4F46-878D-28CC66534723}" destId="{7F7477DA-FFED-47F8-B13D-17AEF8727B2E}" srcOrd="0" destOrd="0" parTransId="{08D72C84-F585-4EB3-8E24-A2F7B7312C0B}" sibTransId="{7C529EE8-6089-4AA4-A122-356DDB6D49CE}"/>
-    <dgm:cxn modelId="{86AFA3CE-C58F-4BAC-B67D-88A6AE1E1583}" type="presOf" srcId="{48A57026-940C-402A-8FA3-47D7E075EEA9}" destId="{DC790315-5064-479B-876F-FDA3F059E349}" srcOrd="1" destOrd="0" presId="urn:microsoft.com/office/officeart/2005/8/layout/orgChart1"/>
+    <dgm:cxn modelId="{A9F3E0A0-E236-404D-951A-A76CA94A820E}" type="presOf" srcId="{B797F367-E6DC-4BB8-AF6E-6A87BB0F5B78}" destId="{91AFDD13-DAA7-4AA1-A991-7F31A20C363E}" srcOrd="1" destOrd="0" presId="urn:microsoft.com/office/officeart/2005/8/layout/orgChart1"/>
+    <dgm:cxn modelId="{2AED8C66-AD3F-40E7-BFD8-B71F8A01CF20}" type="presOf" srcId="{AB103E2F-3946-4DAA-8EA7-27889EAC91C3}" destId="{7A26CA3C-CF2A-485F-AD6A-2BBB9E852B69}" srcOrd="1" destOrd="0" presId="urn:microsoft.com/office/officeart/2005/8/layout/orgChart1"/>
     <dgm:cxn modelId="{6B51E86C-B62B-4750-97A2-C51CB9659CB0}" srcId="{32128562-ADA0-4F46-878D-28CC66534723}" destId="{6C097E3E-2672-4B21-95BF-71F91575DB2C}" srcOrd="1" destOrd="0" parTransId="{E423A96B-9FBE-41A5-95B9-F861C39DC61E}" sibTransId="{855922C4-2BD7-4BFD-9434-16CB3BBDC63C}"/>
-    <dgm:cxn modelId="{4253410B-2D90-4269-8DFE-A5B721A680FD}" type="presOf" srcId="{7CCE4259-239B-4175-96D7-1AB157630B78}" destId="{9F3F4312-9ED9-421F-B4DB-C5AE101796FF}" srcOrd="0" destOrd="0" presId="urn:microsoft.com/office/officeart/2005/8/layout/orgChart1"/>
-    <dgm:cxn modelId="{9320337D-D18E-416A-ADC8-8A8E79A41BC2}" type="presOf" srcId="{2FFFA77D-D360-4993-8A06-3EC8389DF747}" destId="{044AEC24-B74A-4214-A638-2F99C8AC6602}" srcOrd="0" destOrd="0" presId="urn:microsoft.com/office/officeart/2005/8/layout/orgChart1"/>
     <dgm:cxn modelId="{8C704CBF-985C-4172-A785-1C707E77F879}" srcId="{7F7477DA-FFED-47F8-B13D-17AEF8727B2E}" destId="{A1D58B6B-E4B8-4FAC-A411-7F3B251DFB24}" srcOrd="3" destOrd="0" parTransId="{E30D2022-E576-4823-B28A-661681151564}" sibTransId="{A790EB14-D4C5-4233-AF8B-B8658356EF00}"/>
-    <dgm:cxn modelId="{8DB48A86-9295-4331-BA23-2AAF59E6E6B7}" type="presOf" srcId="{2BA0320F-0B86-49AA-91E7-865DE78BEE95}" destId="{48DBA85B-D99A-4E7D-B356-8C82F6187113}" srcOrd="0" destOrd="0" presId="urn:microsoft.com/office/officeart/2005/8/layout/orgChart1"/>
-    <dgm:cxn modelId="{36BF0823-42B2-4DA4-860D-9DEA4A88626B}" type="presOf" srcId="{35C15367-03C1-48B7-93F5-D250A64BC137}" destId="{381D15AC-01B1-4301-B5AD-FFA8AD066313}" srcOrd="1" destOrd="0" presId="urn:microsoft.com/office/officeart/2005/8/layout/orgChart1"/>
-    <dgm:cxn modelId="{AFED7960-BC38-4338-AF8D-F971C63B71AB}" type="presParOf" srcId="{1A633AF8-A3D2-4824-80C5-9A2C132A5762}" destId="{FEDF8BF6-0D07-468C-8608-44450223B6FA}" srcOrd="0" destOrd="0" presId="urn:microsoft.com/office/officeart/2005/8/layout/orgChart1"/>
-    <dgm:cxn modelId="{BFB28F47-2D64-4CD0-8BE9-6744C246C7EB}" type="presParOf" srcId="{FEDF8BF6-0D07-468C-8608-44450223B6FA}" destId="{EC843DA0-6583-4274-8F50-3DF83DB2979D}" srcOrd="0" destOrd="0" presId="urn:microsoft.com/office/officeart/2005/8/layout/orgChart1"/>
-    <dgm:cxn modelId="{A98C39EA-9271-416C-BAB6-07BD0E9E91C0}" type="presParOf" srcId="{EC843DA0-6583-4274-8F50-3DF83DB2979D}" destId="{0F304A77-B44B-4CD3-99AF-B011E5CCEF51}" srcOrd="0" destOrd="0" presId="urn:microsoft.com/office/officeart/2005/8/layout/orgChart1"/>
-    <dgm:cxn modelId="{DF321790-9C47-4C57-A501-F72E3DF3ABA9}" type="presParOf" srcId="{EC843DA0-6583-4274-8F50-3DF83DB2979D}" destId="{09F29140-6665-468F-8FF5-77DC2C926408}" srcOrd="1" destOrd="0" presId="urn:microsoft.com/office/officeart/2005/8/layout/orgChart1"/>
-    <dgm:cxn modelId="{8D854682-131D-4B63-A5D3-A91A94ECAF8F}" type="presParOf" srcId="{FEDF8BF6-0D07-468C-8608-44450223B6FA}" destId="{265F456F-C67D-47A3-BD42-2010C4E5B46E}" srcOrd="1" destOrd="0" presId="urn:microsoft.com/office/officeart/2005/8/layout/orgChart1"/>
-    <dgm:cxn modelId="{149986B2-092C-403A-B19B-30110F2BE736}" type="presParOf" srcId="{265F456F-C67D-47A3-BD42-2010C4E5B46E}" destId="{93E92AEC-3B2A-4CBE-BE42-F22E8372B4E2}" srcOrd="0" destOrd="0" presId="urn:microsoft.com/office/officeart/2005/8/layout/orgChart1"/>
-    <dgm:cxn modelId="{083C38CB-0432-40F4-A4A2-456C70575B7D}" type="presParOf" srcId="{265F456F-C67D-47A3-BD42-2010C4E5B46E}" destId="{8698235F-EF2D-4AE5-A79F-D27D74DA3C02}" srcOrd="1" destOrd="0" presId="urn:microsoft.com/office/officeart/2005/8/layout/orgChart1"/>
-    <dgm:cxn modelId="{72B9428D-6F71-4FC0-A6B2-4411C7EBFDAC}" type="presParOf" srcId="{8698235F-EF2D-4AE5-A79F-D27D74DA3C02}" destId="{092B5C2E-89AA-4EE6-A61B-29D1E5D70798}" srcOrd="0" destOrd="0" presId="urn:microsoft.com/office/officeart/2005/8/layout/orgChart1"/>
-    <dgm:cxn modelId="{E8D191FA-A591-4B94-B9D9-FE9B99576301}" type="presParOf" srcId="{092B5C2E-89AA-4EE6-A61B-29D1E5D70798}" destId="{23C9F998-CC5B-41FB-A6E7-F09747333136}" srcOrd="0" destOrd="0" presId="urn:microsoft.com/office/officeart/2005/8/layout/orgChart1"/>
-    <dgm:cxn modelId="{88EA4A51-8389-4CB6-AA04-2161EB30BFA9}" type="presParOf" srcId="{092B5C2E-89AA-4EE6-A61B-29D1E5D70798}" destId="{0D793EDB-67B4-4C65-82EF-A2A4093A1350}" srcOrd="1" destOrd="0" presId="urn:microsoft.com/office/officeart/2005/8/layout/orgChart1"/>
-    <dgm:cxn modelId="{7F885115-95B4-4B18-A0A2-7DF4E877B748}" type="presParOf" srcId="{8698235F-EF2D-4AE5-A79F-D27D74DA3C02}" destId="{C118B3C7-8A9D-404B-9F80-A8EC5E424F17}" srcOrd="1" destOrd="0" presId="urn:microsoft.com/office/officeart/2005/8/layout/orgChart1"/>
-    <dgm:cxn modelId="{6332BA97-1EB9-4001-86E5-0B33A4D4F97A}" type="presParOf" srcId="{C118B3C7-8A9D-404B-9F80-A8EC5E424F17}" destId="{067F7254-9DB5-4EC9-BF18-7FDC5D947D01}" srcOrd="0" destOrd="0" presId="urn:microsoft.com/office/officeart/2005/8/layout/orgChart1"/>
-    <dgm:cxn modelId="{F3C4A9CF-58D9-4D4C-B263-6ECFCFF67317}" type="presParOf" srcId="{C118B3C7-8A9D-404B-9F80-A8EC5E424F17}" destId="{8C5DCA31-2906-4E78-98DA-B01163A360F5}" srcOrd="1" destOrd="0" presId="urn:microsoft.com/office/officeart/2005/8/layout/orgChart1"/>
-    <dgm:cxn modelId="{B4DEBD15-2B78-4589-B1F7-64595A91EDA3}" type="presParOf" srcId="{8C5DCA31-2906-4E78-98DA-B01163A360F5}" destId="{14C2DC73-BFBD-4EE1-8E15-34A6A12F2A19}" srcOrd="0" destOrd="0" presId="urn:microsoft.com/office/officeart/2005/8/layout/orgChart1"/>
-    <dgm:cxn modelId="{4EF117DA-B941-4267-8410-51429BDE31F0}" type="presParOf" srcId="{14C2DC73-BFBD-4EE1-8E15-34A6A12F2A19}" destId="{54F70527-68ED-4725-AD6E-BF7B007CFAD3}" srcOrd="0" destOrd="0" presId="urn:microsoft.com/office/officeart/2005/8/layout/orgChart1"/>
-    <dgm:cxn modelId="{F91F5897-A5E4-4015-80F3-EADF1BE57525}" type="presParOf" srcId="{14C2DC73-BFBD-4EE1-8E15-34A6A12F2A19}" destId="{0C6DBD58-C41A-461E-8223-6DF392303FEE}" srcOrd="1" destOrd="0" presId="urn:microsoft.com/office/officeart/2005/8/layout/orgChart1"/>
-    <dgm:cxn modelId="{ED887BD5-00DF-47A7-BAB2-F6F5A151B23C}" type="presParOf" srcId="{8C5DCA31-2906-4E78-98DA-B01163A360F5}" destId="{176C142D-6811-4F91-8754-66DCBC60E68A}" srcOrd="1" destOrd="0" presId="urn:microsoft.com/office/officeart/2005/8/layout/orgChart1"/>
-    <dgm:cxn modelId="{1D390C3E-6BA3-44B2-A447-1D513A0B9991}" type="presParOf" srcId="{176C142D-6811-4F91-8754-66DCBC60E68A}" destId="{82ED00A6-35CB-4B63-AC33-970E6865831F}" srcOrd="0" destOrd="0" presId="urn:microsoft.com/office/officeart/2005/8/layout/orgChart1"/>
-    <dgm:cxn modelId="{7F524EAA-3055-496D-B531-C4A7D4C2AB94}" type="presParOf" srcId="{176C142D-6811-4F91-8754-66DCBC60E68A}" destId="{585F094C-6A55-48FE-8D6E-26F70C48336D}" srcOrd="1" destOrd="0" presId="urn:microsoft.com/office/officeart/2005/8/layout/orgChart1"/>
-    <dgm:cxn modelId="{DC3E8068-24B5-4265-AD26-E8EF8C6D36C2}" type="presParOf" srcId="{585F094C-6A55-48FE-8D6E-26F70C48336D}" destId="{583D6ED5-AEE3-44FF-8A2E-631FDDF6C6A2}" srcOrd="0" destOrd="0" presId="urn:microsoft.com/office/officeart/2005/8/layout/orgChart1"/>
-    <dgm:cxn modelId="{BCEB9089-2DCB-4AD7-BF19-8E7C57DAC19B}" type="presParOf" srcId="{583D6ED5-AEE3-44FF-8A2E-631FDDF6C6A2}" destId="{622FA61F-AA5C-41F3-97C0-A7390F1D3673}" srcOrd="0" destOrd="0" presId="urn:microsoft.com/office/officeart/2005/8/layout/orgChart1"/>
-    <dgm:cxn modelId="{A75BAC18-3BC4-4CA7-9CDA-23732AD2E75C}" type="presParOf" srcId="{583D6ED5-AEE3-44FF-8A2E-631FDDF6C6A2}" destId="{91AFDD13-DAA7-4AA1-A991-7F31A20C363E}" srcOrd="1" destOrd="0" presId="urn:microsoft.com/office/officeart/2005/8/layout/orgChart1"/>
-    <dgm:cxn modelId="{2272E3B8-01A9-4964-BC0B-53910A2EC236}" type="presParOf" srcId="{585F094C-6A55-48FE-8D6E-26F70C48336D}" destId="{AD40D9D0-9437-423C-B862-51B9F129C2D3}" srcOrd="1" destOrd="0" presId="urn:microsoft.com/office/officeart/2005/8/layout/orgChart1"/>
-    <dgm:cxn modelId="{C10C890D-BD40-403D-A617-AA2A1E2DA8FC}" type="presParOf" srcId="{585F094C-6A55-48FE-8D6E-26F70C48336D}" destId="{5ED2C987-8E3E-42C2-8AB6-7F64DB2752A6}" srcOrd="2" destOrd="0" presId="urn:microsoft.com/office/officeart/2005/8/layout/orgChart1"/>
-    <dgm:cxn modelId="{39B459E1-AF51-4F72-96FE-D6CF43CEA278}" type="presParOf" srcId="{176C142D-6811-4F91-8754-66DCBC60E68A}" destId="{8ECCBACF-9B92-444D-B720-C7EE303BD135}" srcOrd="2" destOrd="0" presId="urn:microsoft.com/office/officeart/2005/8/layout/orgChart1"/>
-    <dgm:cxn modelId="{18E902FF-C524-464B-AA28-6EB958866DE8}" type="presParOf" srcId="{176C142D-6811-4F91-8754-66DCBC60E68A}" destId="{D1B1D176-3C53-427E-B17F-4DD8F670C42A}" srcOrd="3" destOrd="0" presId="urn:microsoft.com/office/officeart/2005/8/layout/orgChart1"/>
-    <dgm:cxn modelId="{6360FCF2-E03F-42B6-8D3E-A87A06FBFA79}" type="presParOf" srcId="{D1B1D176-3C53-427E-B17F-4DD8F670C42A}" destId="{0442213B-3251-4E60-86C9-A684F93D87AE}" srcOrd="0" destOrd="0" presId="urn:microsoft.com/office/officeart/2005/8/layout/orgChart1"/>
-    <dgm:cxn modelId="{AF70BE59-1D80-4F9B-A69A-83FCA225414E}" type="presParOf" srcId="{0442213B-3251-4E60-86C9-A684F93D87AE}" destId="{5825EF8F-729A-4D10-9C66-6BAAB9C752C4}" srcOrd="0" destOrd="0" presId="urn:microsoft.com/office/officeart/2005/8/layout/orgChart1"/>
-    <dgm:cxn modelId="{BEE51DD7-55DB-4D95-B95A-647A6D45778B}" type="presParOf" srcId="{0442213B-3251-4E60-86C9-A684F93D87AE}" destId="{77DAED04-96FB-4A02-9ABB-04523EBE6F87}" srcOrd="1" destOrd="0" presId="urn:microsoft.com/office/officeart/2005/8/layout/orgChart1"/>
-    <dgm:cxn modelId="{62A49BA4-C06B-4113-ABBD-2FD3E05916F7}" type="presParOf" srcId="{D1B1D176-3C53-427E-B17F-4DD8F670C42A}" destId="{4DDE8B83-EB8D-437B-9011-E58CE5BEF8C8}" srcOrd="1" destOrd="0" presId="urn:microsoft.com/office/officeart/2005/8/layout/orgChart1"/>
-    <dgm:cxn modelId="{43528201-229E-4B35-80EB-4FF84F3C83AE}" type="presParOf" srcId="{D1B1D176-3C53-427E-B17F-4DD8F670C42A}" destId="{0D1B9226-4AF8-4A81-B256-4EF92F4C88A7}" srcOrd="2" destOrd="0" presId="urn:microsoft.com/office/officeart/2005/8/layout/orgChart1"/>
-    <dgm:cxn modelId="{501CC59F-83E2-4F1B-86E7-A05A1E7C93EC}" type="presParOf" srcId="{176C142D-6811-4F91-8754-66DCBC60E68A}" destId="{61D4F4C1-9C51-45E3-9454-5269DC20E533}" srcOrd="4" destOrd="0" presId="urn:microsoft.com/office/officeart/2005/8/layout/orgChart1"/>
-    <dgm:cxn modelId="{F0A840DF-D733-43C9-A776-BECA1E585A7D}" type="presParOf" srcId="{176C142D-6811-4F91-8754-66DCBC60E68A}" destId="{6899AE4A-047B-45DC-9690-46915A148ADD}" srcOrd="5" destOrd="0" presId="urn:microsoft.com/office/officeart/2005/8/layout/orgChart1"/>
-    <dgm:cxn modelId="{DE7FB60C-4729-4A91-86B2-F88CD19DF5FD}" type="presParOf" srcId="{6899AE4A-047B-45DC-9690-46915A148ADD}" destId="{FAEF4D2B-822F-4B6E-8DEB-35A4A71F733A}" srcOrd="0" destOrd="0" presId="urn:microsoft.com/office/officeart/2005/8/layout/orgChart1"/>
-    <dgm:cxn modelId="{72DBD95F-E6DD-49C0-A6F5-55C31B636C53}" type="presParOf" srcId="{FAEF4D2B-822F-4B6E-8DEB-35A4A71F733A}" destId="{A34A59DD-19D3-488F-B3FD-A9B8FE8F9260}" srcOrd="0" destOrd="0" presId="urn:microsoft.com/office/officeart/2005/8/layout/orgChart1"/>
-    <dgm:cxn modelId="{0CCC439F-89C2-4502-93A0-7A565A2FEC5B}" type="presParOf" srcId="{FAEF4D2B-822F-4B6E-8DEB-35A4A71F733A}" destId="{51608F2E-D85D-4F61-9474-B5E89A5A2B24}" srcOrd="1" destOrd="0" presId="urn:microsoft.com/office/officeart/2005/8/layout/orgChart1"/>
-    <dgm:cxn modelId="{D593DA4D-7F13-4FAC-9577-F0A98338798A}" type="presParOf" srcId="{6899AE4A-047B-45DC-9690-46915A148ADD}" destId="{EBA4F4AB-96F5-4BFA-8967-EBBBDBC486EC}" srcOrd="1" destOrd="0" presId="urn:microsoft.com/office/officeart/2005/8/layout/orgChart1"/>
-    <dgm:cxn modelId="{2FC07024-0C2E-4DE8-8C93-A75576A2364E}" type="presParOf" srcId="{6899AE4A-047B-45DC-9690-46915A148ADD}" destId="{9505349F-92E2-473D-9ADE-69C42AAF6B12}" srcOrd="2" destOrd="0" presId="urn:microsoft.com/office/officeart/2005/8/layout/orgChart1"/>
-    <dgm:cxn modelId="{82605846-4037-4CC0-99D5-338F4ADEF754}" type="presParOf" srcId="{176C142D-6811-4F91-8754-66DCBC60E68A}" destId="{75C22C0F-24BC-4698-88F8-23098D729131}" srcOrd="6" destOrd="0" presId="urn:microsoft.com/office/officeart/2005/8/layout/orgChart1"/>
-    <dgm:cxn modelId="{417A933B-F537-47C7-8E66-2C302F280306}" type="presParOf" srcId="{176C142D-6811-4F91-8754-66DCBC60E68A}" destId="{B5D64321-5B3A-4F73-8CC4-0C1F17A4DBB7}" srcOrd="7" destOrd="0" presId="urn:microsoft.com/office/officeart/2005/8/layout/orgChart1"/>
-    <dgm:cxn modelId="{5C23F59B-B1C5-46DC-B0B9-12B242769791}" type="presParOf" srcId="{B5D64321-5B3A-4F73-8CC4-0C1F17A4DBB7}" destId="{70E408FE-01AC-4D97-AD47-5DF58B69EF97}" srcOrd="0" destOrd="0" presId="urn:microsoft.com/office/officeart/2005/8/layout/orgChart1"/>
-    <dgm:cxn modelId="{0616EEF3-59D1-4F87-958C-9DC838E5499D}" type="presParOf" srcId="{70E408FE-01AC-4D97-AD47-5DF58B69EF97}" destId="{31C10B62-5263-4162-AE38-9AEB54BC1990}" srcOrd="0" destOrd="0" presId="urn:microsoft.com/office/officeart/2005/8/layout/orgChart1"/>
-    <dgm:cxn modelId="{3EDD456B-3740-4E5C-8BC8-BBE62C90EA76}" type="presParOf" srcId="{70E408FE-01AC-4D97-AD47-5DF58B69EF97}" destId="{9A810FE8-5E1D-4733-B68B-379A0BCB6807}" srcOrd="1" destOrd="0" presId="urn:microsoft.com/office/officeart/2005/8/layout/orgChart1"/>
-    <dgm:cxn modelId="{8E555498-E5EC-4DA6-AA9A-D91C025CFA73}" type="presParOf" srcId="{B5D64321-5B3A-4F73-8CC4-0C1F17A4DBB7}" destId="{3390C97D-2B6D-4F89-AE33-A7BBCB90702E}" srcOrd="1" destOrd="0" presId="urn:microsoft.com/office/officeart/2005/8/layout/orgChart1"/>
-    <dgm:cxn modelId="{46CB4236-9E5A-4EAC-BBAD-B09C8AA47284}" type="presParOf" srcId="{B5D64321-5B3A-4F73-8CC4-0C1F17A4DBB7}" destId="{A6C98D07-6415-4EB0-8779-6D9F097FDA19}" srcOrd="2" destOrd="0" presId="urn:microsoft.com/office/officeart/2005/8/layout/orgChart1"/>
-    <dgm:cxn modelId="{69458493-EEB8-4D4B-A7A0-3647DCC179B7}" type="presParOf" srcId="{8C5DCA31-2906-4E78-98DA-B01163A360F5}" destId="{B80F9666-0700-401F-AF89-2F6244A964CE}" srcOrd="2" destOrd="0" presId="urn:microsoft.com/office/officeart/2005/8/layout/orgChart1"/>
-    <dgm:cxn modelId="{89D4B131-5129-4AE0-AE5A-775EA503B8F3}" type="presParOf" srcId="{C118B3C7-8A9D-404B-9F80-A8EC5E424F17}" destId="{6D1F30CE-47E2-4553-B13A-F7E7749A2473}" srcOrd="2" destOrd="0" presId="urn:microsoft.com/office/officeart/2005/8/layout/orgChart1"/>
-    <dgm:cxn modelId="{3836A4A6-8522-4D31-B3B7-0E3D0C466294}" type="presParOf" srcId="{C118B3C7-8A9D-404B-9F80-A8EC5E424F17}" destId="{B383F8F5-B75C-42A2-B7E6-1B212B9F30E9}" srcOrd="3" destOrd="0" presId="urn:microsoft.com/office/officeart/2005/8/layout/orgChart1"/>
-    <dgm:cxn modelId="{B718852F-A8B8-47A9-8ABE-0AF68FC0C13A}" type="presParOf" srcId="{B383F8F5-B75C-42A2-B7E6-1B212B9F30E9}" destId="{B8684EA3-3237-4233-B7E5-EFCD75764546}" srcOrd="0" destOrd="0" presId="urn:microsoft.com/office/officeart/2005/8/layout/orgChart1"/>
-    <dgm:cxn modelId="{8BB0ED51-74E5-4F95-8889-9F858C3886D9}" type="presParOf" srcId="{B8684EA3-3237-4233-B7E5-EFCD75764546}" destId="{04A4F9C4-8316-4BFF-BFC3-9F5D787478BC}" srcOrd="0" destOrd="0" presId="urn:microsoft.com/office/officeart/2005/8/layout/orgChart1"/>
-    <dgm:cxn modelId="{D60CA579-97BB-48BD-854E-03799B134CBA}" type="presParOf" srcId="{B8684EA3-3237-4233-B7E5-EFCD75764546}" destId="{F0AA56AD-99C4-4F5B-9453-44FC1E3BEA17}" srcOrd="1" destOrd="0" presId="urn:microsoft.com/office/officeart/2005/8/layout/orgChart1"/>
-    <dgm:cxn modelId="{8D8106D6-9DEB-46A8-A901-B1FA04F64733}" type="presParOf" srcId="{B383F8F5-B75C-42A2-B7E6-1B212B9F30E9}" destId="{B733329F-6596-4FF0-A7C4-ADA6A6B858DB}" srcOrd="1" destOrd="0" presId="urn:microsoft.com/office/officeart/2005/8/layout/orgChart1"/>
-    <dgm:cxn modelId="{40611BAF-1244-422D-9A06-73D5BA504BB4}" type="presParOf" srcId="{B733329F-6596-4FF0-A7C4-ADA6A6B858DB}" destId="{D3FC9A39-156E-4961-9314-BFAC472A662B}" srcOrd="0" destOrd="0" presId="urn:microsoft.com/office/officeart/2005/8/layout/orgChart1"/>
-    <dgm:cxn modelId="{3DE55D12-B11B-40DA-A094-A60C7F9FDBAC}" type="presParOf" srcId="{B733329F-6596-4FF0-A7C4-ADA6A6B858DB}" destId="{DC673C3F-7F61-4511-9966-7571C8BB72AE}" srcOrd="1" destOrd="0" presId="urn:microsoft.com/office/officeart/2005/8/layout/orgChart1"/>
-    <dgm:cxn modelId="{4767D51C-17FC-43D0-83D2-534FACABDB95}" type="presParOf" srcId="{DC673C3F-7F61-4511-9966-7571C8BB72AE}" destId="{903DC028-DDAA-4081-B103-120AE9360A17}" srcOrd="0" destOrd="0" presId="urn:microsoft.com/office/officeart/2005/8/layout/orgChart1"/>
-    <dgm:cxn modelId="{D27ED96A-9688-42CC-A104-081F79011E57}" type="presParOf" srcId="{903DC028-DDAA-4081-B103-120AE9360A17}" destId="{8B292133-09EA-4901-BB6A-9A53CE21A4B1}" srcOrd="0" destOrd="0" presId="urn:microsoft.com/office/officeart/2005/8/layout/orgChart1"/>
-    <dgm:cxn modelId="{36F2E3E7-10FB-4A24-805C-CCA5879E3CF1}" type="presParOf" srcId="{903DC028-DDAA-4081-B103-120AE9360A17}" destId="{688939F5-316A-4469-B41C-C96AFFF9FFDF}" srcOrd="1" destOrd="0" presId="urn:microsoft.com/office/officeart/2005/8/layout/orgChart1"/>
-    <dgm:cxn modelId="{7E70557C-1C84-4465-A18C-DABCA0C95560}" type="presParOf" srcId="{DC673C3F-7F61-4511-9966-7571C8BB72AE}" destId="{10892874-9A51-4217-9250-D9E11B80A0D7}" srcOrd="1" destOrd="0" presId="urn:microsoft.com/office/officeart/2005/8/layout/orgChart1"/>
-    <dgm:cxn modelId="{863F0F57-F846-4000-8939-748BE38A06E3}" type="presParOf" srcId="{DC673C3F-7F61-4511-9966-7571C8BB72AE}" destId="{1C24F405-7EE1-4C61-851B-57000E22A52F}" srcOrd="2" destOrd="0" presId="urn:microsoft.com/office/officeart/2005/8/layout/orgChart1"/>
-    <dgm:cxn modelId="{AED0FB32-D775-49C8-8A7B-055E26B51825}" type="presParOf" srcId="{B733329F-6596-4FF0-A7C4-ADA6A6B858DB}" destId="{5802F035-EA88-48E6-8CBA-B8C81730DF78}" srcOrd="2" destOrd="0" presId="urn:microsoft.com/office/officeart/2005/8/layout/orgChart1"/>
-    <dgm:cxn modelId="{A48ADA37-7F32-4CE8-8565-3667EA473BB2}" type="presParOf" srcId="{B733329F-6596-4FF0-A7C4-ADA6A6B858DB}" destId="{3A1E0337-4191-4F2B-967F-5F0EFDBE1EFE}" srcOrd="3" destOrd="0" presId="urn:microsoft.com/office/officeart/2005/8/layout/orgChart1"/>
-    <dgm:cxn modelId="{93469D04-80C2-4A66-A907-B55DF8FEEDB6}" type="presParOf" srcId="{3A1E0337-4191-4F2B-967F-5F0EFDBE1EFE}" destId="{19D98F48-A48B-4964-A352-6A75604ABC09}" srcOrd="0" destOrd="0" presId="urn:microsoft.com/office/officeart/2005/8/layout/orgChart1"/>
-    <dgm:cxn modelId="{1377B778-DEA7-4569-86B7-A7C3930F8370}" type="presParOf" srcId="{19D98F48-A48B-4964-A352-6A75604ABC09}" destId="{59C713BA-AC32-492F-91DB-A5976BA248AC}" srcOrd="0" destOrd="0" presId="urn:microsoft.com/office/officeart/2005/8/layout/orgChart1"/>
-    <dgm:cxn modelId="{13436015-6FB5-464B-8F95-7DC746751742}" type="presParOf" srcId="{19D98F48-A48B-4964-A352-6A75604ABC09}" destId="{7A26CA3C-CF2A-485F-AD6A-2BBB9E852B69}" srcOrd="1" destOrd="0" presId="urn:microsoft.com/office/officeart/2005/8/layout/orgChart1"/>
-    <dgm:cxn modelId="{E83E646E-6AAE-4F25-86F7-23EBFA4311A5}" type="presParOf" srcId="{3A1E0337-4191-4F2B-967F-5F0EFDBE1EFE}" destId="{DFF67C59-6865-4BB6-8430-C2AADB6EFBC6}" srcOrd="1" destOrd="0" presId="urn:microsoft.com/office/officeart/2005/8/layout/orgChart1"/>
-    <dgm:cxn modelId="{C177DFEA-4CCD-4A16-856D-02069F1989A0}" type="presParOf" srcId="{3A1E0337-4191-4F2B-967F-5F0EFDBE1EFE}" destId="{600192A7-35E9-4091-AF39-EF69B6A51DF4}" srcOrd="2" destOrd="0" presId="urn:microsoft.com/office/officeart/2005/8/layout/orgChart1"/>
-    <dgm:cxn modelId="{B7105916-8837-4D96-9D59-B573A1E42DCA}" type="presParOf" srcId="{B733329F-6596-4FF0-A7C4-ADA6A6B858DB}" destId="{DCE10EFC-DC65-40B7-BB27-D384F851962F}" srcOrd="4" destOrd="0" presId="urn:microsoft.com/office/officeart/2005/8/layout/orgChart1"/>
-    <dgm:cxn modelId="{503E617F-9A08-4949-9AC3-8340E04287D8}" type="presParOf" srcId="{B733329F-6596-4FF0-A7C4-ADA6A6B858DB}" destId="{AFF78B5C-4FA6-4E8B-9B44-AA16D1293B9F}" srcOrd="5" destOrd="0" presId="urn:microsoft.com/office/officeart/2005/8/layout/orgChart1"/>
-    <dgm:cxn modelId="{4D7CA44B-17EC-431C-868A-9CF6E68BD7C5}" type="presParOf" srcId="{AFF78B5C-4FA6-4E8B-9B44-AA16D1293B9F}" destId="{87B0A9CD-9E7B-4105-BA16-EEA27A6B0F84}" srcOrd="0" destOrd="0" presId="urn:microsoft.com/office/officeart/2005/8/layout/orgChart1"/>
-    <dgm:cxn modelId="{ECD7BD10-D90F-4A6C-93EE-6A51DB1B4251}" type="presParOf" srcId="{87B0A9CD-9E7B-4105-BA16-EEA27A6B0F84}" destId="{111997EB-A906-4608-8C55-C1E8C2A2BE6F}" srcOrd="0" destOrd="0" presId="urn:microsoft.com/office/officeart/2005/8/layout/orgChart1"/>
-    <dgm:cxn modelId="{645B964B-9D17-436C-857F-DC1FCB53BF19}" type="presParOf" srcId="{87B0A9CD-9E7B-4105-BA16-EEA27A6B0F84}" destId="{381D15AC-01B1-4301-B5AD-FFA8AD066313}" srcOrd="1" destOrd="0" presId="urn:microsoft.com/office/officeart/2005/8/layout/orgChart1"/>
-    <dgm:cxn modelId="{23C891F5-34EF-4F06-8531-F5314A0C2848}" type="presParOf" srcId="{AFF78B5C-4FA6-4E8B-9B44-AA16D1293B9F}" destId="{6DE18AAB-333B-4ADA-9852-B7A16F657B84}" srcOrd="1" destOrd="0" presId="urn:microsoft.com/office/officeart/2005/8/layout/orgChart1"/>
-    <dgm:cxn modelId="{9715193A-117E-44D9-A4A1-FAD766D40D64}" type="presParOf" srcId="{AFF78B5C-4FA6-4E8B-9B44-AA16D1293B9F}" destId="{3CB29D1C-732A-4401-B524-D924250EAA28}" srcOrd="2" destOrd="0" presId="urn:microsoft.com/office/officeart/2005/8/layout/orgChart1"/>
-    <dgm:cxn modelId="{71C520C5-33BB-49B3-BAED-3AEBE230E952}" type="presParOf" srcId="{B383F8F5-B75C-42A2-B7E6-1B212B9F30E9}" destId="{D2B4DAA5-0A4E-49E6-9C5B-52C90B5B44B4}" srcOrd="2" destOrd="0" presId="urn:microsoft.com/office/officeart/2005/8/layout/orgChart1"/>
-    <dgm:cxn modelId="{01A1D783-79D4-4EBE-9989-2DA48AE43D11}" type="presParOf" srcId="{C118B3C7-8A9D-404B-9F80-A8EC5E424F17}" destId="{5BB55C4F-7347-4250-84FC-B2EC5ABB3024}" srcOrd="4" destOrd="0" presId="urn:microsoft.com/office/officeart/2005/8/layout/orgChart1"/>
-    <dgm:cxn modelId="{EF38CA0A-2A05-4626-9215-6E91899DF9D8}" type="presParOf" srcId="{C118B3C7-8A9D-404B-9F80-A8EC5E424F17}" destId="{43B53E64-957F-4C5E-9322-41D61E7A43AA}" srcOrd="5" destOrd="0" presId="urn:microsoft.com/office/officeart/2005/8/layout/orgChart1"/>
-    <dgm:cxn modelId="{AC56A415-7102-4118-B93B-DEE741976D00}" type="presParOf" srcId="{43B53E64-957F-4C5E-9322-41D61E7A43AA}" destId="{E20F9895-782F-44D5-A217-5A9F43692A0F}" srcOrd="0" destOrd="0" presId="urn:microsoft.com/office/officeart/2005/8/layout/orgChart1"/>
-    <dgm:cxn modelId="{8172DCBB-FDA0-48A7-A4CA-39AC372ED0C5}" type="presParOf" srcId="{E20F9895-782F-44D5-A217-5A9F43692A0F}" destId="{48DBA85B-D99A-4E7D-B356-8C82F6187113}" srcOrd="0" destOrd="0" presId="urn:microsoft.com/office/officeart/2005/8/layout/orgChart1"/>
-    <dgm:cxn modelId="{29B62BAF-0E14-4125-8129-7E7A6E3491E3}" type="presParOf" srcId="{E20F9895-782F-44D5-A217-5A9F43692A0F}" destId="{1A030A2B-5578-445A-B5F1-1D52C20427FA}" srcOrd="1" destOrd="0" presId="urn:microsoft.com/office/officeart/2005/8/layout/orgChart1"/>
-    <dgm:cxn modelId="{A346739D-4869-42E3-B0FB-146F23932FF4}" type="presParOf" srcId="{43B53E64-957F-4C5E-9322-41D61E7A43AA}" destId="{CDC4F717-C528-44BC-9DBC-FE9F0BAAD8A1}" srcOrd="1" destOrd="0" presId="urn:microsoft.com/office/officeart/2005/8/layout/orgChart1"/>
-    <dgm:cxn modelId="{46A833C9-A226-4E94-A018-284A2EE227C4}" type="presParOf" srcId="{43B53E64-957F-4C5E-9322-41D61E7A43AA}" destId="{9B4EFB3D-E2BB-4892-8FFE-D57148A43832}" srcOrd="2" destOrd="0" presId="urn:microsoft.com/office/officeart/2005/8/layout/orgChart1"/>
-    <dgm:cxn modelId="{7BE9D504-A2FA-4EA2-9FD7-138500B467F7}" type="presParOf" srcId="{C118B3C7-8A9D-404B-9F80-A8EC5E424F17}" destId="{044AEC24-B74A-4214-A638-2F99C8AC6602}" srcOrd="6" destOrd="0" presId="urn:microsoft.com/office/officeart/2005/8/layout/orgChart1"/>
-    <dgm:cxn modelId="{FAEE8FCD-6AE6-46A9-B931-69BC40F4424B}" type="presParOf" srcId="{C118B3C7-8A9D-404B-9F80-A8EC5E424F17}" destId="{880818F9-8FB0-4CC9-940F-1E3FD2E85915}" srcOrd="7" destOrd="0" presId="urn:microsoft.com/office/officeart/2005/8/layout/orgChart1"/>
-    <dgm:cxn modelId="{14D8B80A-D7C1-4731-A866-F1C5E80FDA66}" type="presParOf" srcId="{880818F9-8FB0-4CC9-940F-1E3FD2E85915}" destId="{638CA9CE-BEC7-4A0D-858A-57D3EC598423}" srcOrd="0" destOrd="0" presId="urn:microsoft.com/office/officeart/2005/8/layout/orgChart1"/>
-    <dgm:cxn modelId="{DD02847F-135E-44A9-803B-869035C7270A}" type="presParOf" srcId="{638CA9CE-BEC7-4A0D-858A-57D3EC598423}" destId="{E811083D-277A-482F-809F-218ECC5E9F89}" srcOrd="0" destOrd="0" presId="urn:microsoft.com/office/officeart/2005/8/layout/orgChart1"/>
-    <dgm:cxn modelId="{2C71351A-26BB-4300-9E14-E0A1F87A5E55}" type="presParOf" srcId="{638CA9CE-BEC7-4A0D-858A-57D3EC598423}" destId="{04F9C37F-270D-4C32-B50C-27BE0986D655}" srcOrd="1" destOrd="0" presId="urn:microsoft.com/office/officeart/2005/8/layout/orgChart1"/>
-    <dgm:cxn modelId="{6A6879BF-A000-4FAA-A3BD-35E3D260C504}" type="presParOf" srcId="{880818F9-8FB0-4CC9-940F-1E3FD2E85915}" destId="{D4FBC058-2779-40E2-A707-3F4AE39308BC}" srcOrd="1" destOrd="0" presId="urn:microsoft.com/office/officeart/2005/8/layout/orgChart1"/>
-    <dgm:cxn modelId="{BB121084-2E84-4EB2-A8F7-6BF523DB8C90}" type="presParOf" srcId="{880818F9-8FB0-4CC9-940F-1E3FD2E85915}" destId="{31236A0C-F646-45A6-BCFE-5A4FD55AB194}" srcOrd="2" destOrd="0" presId="urn:microsoft.com/office/officeart/2005/8/layout/orgChart1"/>
-    <dgm:cxn modelId="{D1C22DDD-6156-4201-93B0-93A9C7EC1DC6}" type="presParOf" srcId="{C118B3C7-8A9D-404B-9F80-A8EC5E424F17}" destId="{1A0DF4E9-CEFF-4646-95A7-3D3954391370}" srcOrd="8" destOrd="0" presId="urn:microsoft.com/office/officeart/2005/8/layout/orgChart1"/>
-    <dgm:cxn modelId="{1D2D558F-67BF-4FDF-B1C1-C6A795BD37A7}" type="presParOf" srcId="{C118B3C7-8A9D-404B-9F80-A8EC5E424F17}" destId="{D9C91752-FE89-4E35-8E7B-F1376B195B97}" srcOrd="9" destOrd="0" presId="urn:microsoft.com/office/officeart/2005/8/layout/orgChart1"/>
-    <dgm:cxn modelId="{144F88D8-5BE0-45E6-82A3-3B9464CC5EE7}" type="presParOf" srcId="{D9C91752-FE89-4E35-8E7B-F1376B195B97}" destId="{2CB881E5-A0B2-4493-B534-2E011FA4F45A}" srcOrd="0" destOrd="0" presId="urn:microsoft.com/office/officeart/2005/8/layout/orgChart1"/>
-    <dgm:cxn modelId="{9B90722F-75ED-442B-95CF-4D93403B22E6}" type="presParOf" srcId="{2CB881E5-A0B2-4493-B534-2E011FA4F45A}" destId="{F341AB85-8076-4AAD-85FD-74DD7AD15C3B}" srcOrd="0" destOrd="0" presId="urn:microsoft.com/office/officeart/2005/8/layout/orgChart1"/>
-    <dgm:cxn modelId="{061AA3D6-AA1F-4B93-8714-523E64779872}" type="presParOf" srcId="{2CB881E5-A0B2-4493-B534-2E011FA4F45A}" destId="{2711B355-6C39-4B70-8803-FB961691FD01}" srcOrd="1" destOrd="0" presId="urn:microsoft.com/office/officeart/2005/8/layout/orgChart1"/>
-    <dgm:cxn modelId="{67F0E46E-BB1C-483E-8EAD-A5F8AC70B5A9}" type="presParOf" srcId="{D9C91752-FE89-4E35-8E7B-F1376B195B97}" destId="{EB29F6CD-8685-4FD2-861B-3775FC3A21B3}" srcOrd="1" destOrd="0" presId="urn:microsoft.com/office/officeart/2005/8/layout/orgChart1"/>
-    <dgm:cxn modelId="{9F8A49F9-0D18-4CCB-96F5-8B8F59607924}" type="presParOf" srcId="{D9C91752-FE89-4E35-8E7B-F1376B195B97}" destId="{178E95CC-F79B-422C-8BFA-BB7A721CDC1D}" srcOrd="2" destOrd="0" presId="urn:microsoft.com/office/officeart/2005/8/layout/orgChart1"/>
-    <dgm:cxn modelId="{C0810C04-6238-4583-A160-7E38DF06E876}" type="presParOf" srcId="{8698235F-EF2D-4AE5-A79F-D27D74DA3C02}" destId="{31494758-0810-4943-A1D9-3B044C346DF9}" srcOrd="2" destOrd="0" presId="urn:microsoft.com/office/officeart/2005/8/layout/orgChart1"/>
-    <dgm:cxn modelId="{6FC41E87-C845-425B-8F38-36529D50EB6C}" type="presParOf" srcId="{265F456F-C67D-47A3-BD42-2010C4E5B46E}" destId="{220BFA54-A4F8-4A44-B5AD-1EA06E380D23}" srcOrd="2" destOrd="0" presId="urn:microsoft.com/office/officeart/2005/8/layout/orgChart1"/>
-    <dgm:cxn modelId="{23FF676D-C302-47B5-9B1A-2B6FBA2DAD20}" type="presParOf" srcId="{265F456F-C67D-47A3-BD42-2010C4E5B46E}" destId="{9BB91E0C-E41D-4FA5-BC6D-F47406CC471E}" srcOrd="3" destOrd="0" presId="urn:microsoft.com/office/officeart/2005/8/layout/orgChart1"/>
-    <dgm:cxn modelId="{F73DC6AC-F51E-43CD-A1C9-8218B89D28E6}" type="presParOf" srcId="{9BB91E0C-E41D-4FA5-BC6D-F47406CC471E}" destId="{1D4AFCDC-A498-4CA7-9155-6332469BB176}" srcOrd="0" destOrd="0" presId="urn:microsoft.com/office/officeart/2005/8/layout/orgChart1"/>
-    <dgm:cxn modelId="{DFBD2858-8721-49F5-8E44-98EB30282760}" type="presParOf" srcId="{1D4AFCDC-A498-4CA7-9155-6332469BB176}" destId="{5CC465CD-ED98-4E64-9FC3-4E8695D09CDE}" srcOrd="0" destOrd="0" presId="urn:microsoft.com/office/officeart/2005/8/layout/orgChart1"/>
-    <dgm:cxn modelId="{06B6F4E6-89AF-4C17-B92E-934CBA49EEE3}" type="presParOf" srcId="{1D4AFCDC-A498-4CA7-9155-6332469BB176}" destId="{3B783C55-A32B-4461-BACF-012AC6796542}" srcOrd="1" destOrd="0" presId="urn:microsoft.com/office/officeart/2005/8/layout/orgChart1"/>
-    <dgm:cxn modelId="{A087A737-22A5-4878-B142-2ACBBCCE9117}" type="presParOf" srcId="{9BB91E0C-E41D-4FA5-BC6D-F47406CC471E}" destId="{FEBB3014-70DC-47F6-90CA-8784EB17EB15}" srcOrd="1" destOrd="0" presId="urn:microsoft.com/office/officeart/2005/8/layout/orgChart1"/>
-    <dgm:cxn modelId="{5975AD57-98A0-4747-B8E6-0D94EDF81910}" type="presParOf" srcId="{FEBB3014-70DC-47F6-90CA-8784EB17EB15}" destId="{C74004E5-8814-48E9-A31A-3E7600B357F4}" srcOrd="0" destOrd="0" presId="urn:microsoft.com/office/officeart/2005/8/layout/orgChart1"/>
-    <dgm:cxn modelId="{5767DAD2-0913-4445-AA3B-DBB9FF6EAC69}" type="presParOf" srcId="{FEBB3014-70DC-47F6-90CA-8784EB17EB15}" destId="{7E4F8BB4-61DE-4433-9D9D-68E83A8A4CA1}" srcOrd="1" destOrd="0" presId="urn:microsoft.com/office/officeart/2005/8/layout/orgChart1"/>
-    <dgm:cxn modelId="{3EC8D524-F6B1-4BC5-BE5E-5861E6E84B8C}" type="presParOf" srcId="{7E4F8BB4-61DE-4433-9D9D-68E83A8A4CA1}" destId="{A8390DEE-7AE1-428C-84CD-84AF069C53A9}" srcOrd="0" destOrd="0" presId="urn:microsoft.com/office/officeart/2005/8/layout/orgChart1"/>
-    <dgm:cxn modelId="{0A5CAE33-432C-4B68-B225-A0167149B80C}" type="presParOf" srcId="{A8390DEE-7AE1-428C-84CD-84AF069C53A9}" destId="{8430D49C-4D80-4E9B-90A9-92EDE6AEAB90}" srcOrd="0" destOrd="0" presId="urn:microsoft.com/office/officeart/2005/8/layout/orgChart1"/>
-    <dgm:cxn modelId="{F3C386E1-64AA-4E86-893F-00952E2602A2}" type="presParOf" srcId="{A8390DEE-7AE1-428C-84CD-84AF069C53A9}" destId="{C4281635-ADF5-4CF3-B7C6-A5CC7B542550}" srcOrd="1" destOrd="0" presId="urn:microsoft.com/office/officeart/2005/8/layout/orgChart1"/>
-    <dgm:cxn modelId="{63B78115-E0E4-4E4A-BDBE-E22A4372E64A}" type="presParOf" srcId="{7E4F8BB4-61DE-4433-9D9D-68E83A8A4CA1}" destId="{FF1AAC26-63F2-42EE-8EEF-2DF576622ADF}" srcOrd="1" destOrd="0" presId="urn:microsoft.com/office/officeart/2005/8/layout/orgChart1"/>
-    <dgm:cxn modelId="{68455923-94ED-4BAC-B5CC-693B07743924}" type="presParOf" srcId="{7E4F8BB4-61DE-4433-9D9D-68E83A8A4CA1}" destId="{554A392E-73F4-4918-9718-58C37DF9119D}" srcOrd="2" destOrd="0" presId="urn:microsoft.com/office/officeart/2005/8/layout/orgChart1"/>
-    <dgm:cxn modelId="{861BEC4A-FA16-471C-94B5-F73A86D9132D}" type="presParOf" srcId="{FEBB3014-70DC-47F6-90CA-8784EB17EB15}" destId="{318F2E1B-2875-4710-BA87-C6EC8CB7E614}" srcOrd="2" destOrd="0" presId="urn:microsoft.com/office/officeart/2005/8/layout/orgChart1"/>
-    <dgm:cxn modelId="{35E2B266-B06A-4ABF-9C66-9AD457006002}" type="presParOf" srcId="{FEBB3014-70DC-47F6-90CA-8784EB17EB15}" destId="{03EE27C5-7491-4BBA-B0E4-833135E2B666}" srcOrd="3" destOrd="0" presId="urn:microsoft.com/office/officeart/2005/8/layout/orgChart1"/>
-    <dgm:cxn modelId="{61BD61FC-9FD4-4B07-9F6B-5CD7C89CD598}" type="presParOf" srcId="{03EE27C5-7491-4BBA-B0E4-833135E2B666}" destId="{CB1D489D-DD5B-4AB5-9421-EE1F51D03389}" srcOrd="0" destOrd="0" presId="urn:microsoft.com/office/officeart/2005/8/layout/orgChart1"/>
-    <dgm:cxn modelId="{09ABA094-1F03-41C0-9525-02D08A48F033}" type="presParOf" srcId="{CB1D489D-DD5B-4AB5-9421-EE1F51D03389}" destId="{4B7A8AC0-084D-4A35-BB1E-5325E922956F}" srcOrd="0" destOrd="0" presId="urn:microsoft.com/office/officeart/2005/8/layout/orgChart1"/>
-    <dgm:cxn modelId="{636F5902-5FC1-4CFE-8218-3B2941BC93BD}" type="presParOf" srcId="{CB1D489D-DD5B-4AB5-9421-EE1F51D03389}" destId="{3AA163E4-7D22-46FD-8EC4-A62972152F57}" srcOrd="1" destOrd="0" presId="urn:microsoft.com/office/officeart/2005/8/layout/orgChart1"/>
-    <dgm:cxn modelId="{88729803-8349-434F-86ED-7FCF27C559A5}" type="presParOf" srcId="{03EE27C5-7491-4BBA-B0E4-833135E2B666}" destId="{51EF8670-FD23-428C-8810-F2FE4FB1E5EA}" srcOrd="1" destOrd="0" presId="urn:microsoft.com/office/officeart/2005/8/layout/orgChart1"/>
-    <dgm:cxn modelId="{088375BC-769A-4BB1-8A3C-A875BEA1B983}" type="presParOf" srcId="{03EE27C5-7491-4BBA-B0E4-833135E2B666}" destId="{296199DF-6EFC-4E0D-A2DA-2446386BCC95}" srcOrd="2" destOrd="0" presId="urn:microsoft.com/office/officeart/2005/8/layout/orgChart1"/>
-    <dgm:cxn modelId="{628F50DD-0B51-4D22-9A8F-B5190110FDCD}" type="presParOf" srcId="{FEBB3014-70DC-47F6-90CA-8784EB17EB15}" destId="{629CEF7E-A5BD-4CF5-B41C-747B00F842E7}" srcOrd="4" destOrd="0" presId="urn:microsoft.com/office/officeart/2005/8/layout/orgChart1"/>
-    <dgm:cxn modelId="{3DC296EE-FEA1-45A7-9318-815988CE8C17}" type="presParOf" srcId="{FEBB3014-70DC-47F6-90CA-8784EB17EB15}" destId="{631AA970-66CE-4007-9260-841E955E678C}" srcOrd="5" destOrd="0" presId="urn:microsoft.com/office/officeart/2005/8/layout/orgChart1"/>
-    <dgm:cxn modelId="{D4C4A525-42D3-43A3-A51B-037595D49BAC}" type="presParOf" srcId="{631AA970-66CE-4007-9260-841E955E678C}" destId="{1A0C3AD7-358D-4872-A4B3-131E73E4D811}" srcOrd="0" destOrd="0" presId="urn:microsoft.com/office/officeart/2005/8/layout/orgChart1"/>
-    <dgm:cxn modelId="{EA1BF143-C801-4E94-BA17-C7BD8DEAFEE8}" type="presParOf" srcId="{1A0C3AD7-358D-4872-A4B3-131E73E4D811}" destId="{73C5FE92-AEC9-433B-848A-200EA7DF3643}" srcOrd="0" destOrd="0" presId="urn:microsoft.com/office/officeart/2005/8/layout/orgChart1"/>
-    <dgm:cxn modelId="{7641F23E-E291-41FE-858E-E783C8337183}" type="presParOf" srcId="{1A0C3AD7-358D-4872-A4B3-131E73E4D811}" destId="{5D5E1896-599E-4E19-8A12-33A944D8B6B7}" srcOrd="1" destOrd="0" presId="urn:microsoft.com/office/officeart/2005/8/layout/orgChart1"/>
-    <dgm:cxn modelId="{6F3FBB91-0FC0-4F63-AF9F-5F974164271D}" type="presParOf" srcId="{631AA970-66CE-4007-9260-841E955E678C}" destId="{B1D61872-2767-485E-9EA5-6D06233F842D}" srcOrd="1" destOrd="0" presId="urn:microsoft.com/office/officeart/2005/8/layout/orgChart1"/>
-    <dgm:cxn modelId="{0FAA9929-FE56-4571-9B88-496F4507CAC2}" type="presParOf" srcId="{631AA970-66CE-4007-9260-841E955E678C}" destId="{3EF9562F-3E9A-442D-9BAD-5DAC41351A3F}" srcOrd="2" destOrd="0" presId="urn:microsoft.com/office/officeart/2005/8/layout/orgChart1"/>
-    <dgm:cxn modelId="{37815DEC-5F35-42FE-BE53-3B353AA68D31}" type="presParOf" srcId="{FEBB3014-70DC-47F6-90CA-8784EB17EB15}" destId="{9B142728-F695-4EE6-B5A2-AA3DBC8CC35E}" srcOrd="6" destOrd="0" presId="urn:microsoft.com/office/officeart/2005/8/layout/orgChart1"/>
-    <dgm:cxn modelId="{A59265AE-F5D6-4C94-A37F-CEEEDB9D4434}" type="presParOf" srcId="{FEBB3014-70DC-47F6-90CA-8784EB17EB15}" destId="{B4FD8AB8-90E2-41E5-9704-80EBAD110ED2}" srcOrd="7" destOrd="0" presId="urn:microsoft.com/office/officeart/2005/8/layout/orgChart1"/>
-    <dgm:cxn modelId="{BBC84165-D62B-402E-9F6E-F3F9808480B5}" type="presParOf" srcId="{B4FD8AB8-90E2-41E5-9704-80EBAD110ED2}" destId="{94932336-8653-4B41-98DD-A477421F2EFD}" srcOrd="0" destOrd="0" presId="urn:microsoft.com/office/officeart/2005/8/layout/orgChart1"/>
-    <dgm:cxn modelId="{891FE6A7-D82A-48DE-8FD9-E385E32983BF}" type="presParOf" srcId="{94932336-8653-4B41-98DD-A477421F2EFD}" destId="{9F3F4312-9ED9-421F-B4DB-C5AE101796FF}" srcOrd="0" destOrd="0" presId="urn:microsoft.com/office/officeart/2005/8/layout/orgChart1"/>
-    <dgm:cxn modelId="{93D688C6-1D9A-47CB-832B-DFFB1DB4C2B1}" type="presParOf" srcId="{94932336-8653-4B41-98DD-A477421F2EFD}" destId="{F3993B1B-8D05-4B26-B204-20DD924F2D25}" srcOrd="1" destOrd="0" presId="urn:microsoft.com/office/officeart/2005/8/layout/orgChart1"/>
-    <dgm:cxn modelId="{4D185AEF-7E6A-46C9-8167-F0485EC39A70}" type="presParOf" srcId="{B4FD8AB8-90E2-41E5-9704-80EBAD110ED2}" destId="{7DEA72BD-E0E8-4F08-A531-88B7FF41C1D0}" srcOrd="1" destOrd="0" presId="urn:microsoft.com/office/officeart/2005/8/layout/orgChart1"/>
-    <dgm:cxn modelId="{89D51C3C-280D-4CF7-A4A2-4188647EA3E7}" type="presParOf" srcId="{B4FD8AB8-90E2-41E5-9704-80EBAD110ED2}" destId="{EA5E040F-B5A5-4AE1-A499-E5E8B3781A49}" srcOrd="2" destOrd="0" presId="urn:microsoft.com/office/officeart/2005/8/layout/orgChart1"/>
-    <dgm:cxn modelId="{7C830D95-A366-4BF7-BBA1-C2D3B0485B62}" type="presParOf" srcId="{9BB91E0C-E41D-4FA5-BC6D-F47406CC471E}" destId="{8B2A1222-6B24-4770-BD0E-F8898A1E778A}" srcOrd="2" destOrd="0" presId="urn:microsoft.com/office/officeart/2005/8/layout/orgChart1"/>
-    <dgm:cxn modelId="{C8F8E21D-B95E-4F1F-A39B-696F2B19672D}" type="presParOf" srcId="{265F456F-C67D-47A3-BD42-2010C4E5B46E}" destId="{112CD1DB-7736-4571-8000-8E024494F031}" srcOrd="4" destOrd="0" presId="urn:microsoft.com/office/officeart/2005/8/layout/orgChart1"/>
-    <dgm:cxn modelId="{E7F25333-8829-4B54-A5E9-B22207E1DDAD}" type="presParOf" srcId="{265F456F-C67D-47A3-BD42-2010C4E5B46E}" destId="{CA355B94-BF5E-4E16-85C6-04F293FDB4BF}" srcOrd="5" destOrd="0" presId="urn:microsoft.com/office/officeart/2005/8/layout/orgChart1"/>
-    <dgm:cxn modelId="{2A311E0D-B954-4452-9372-77E40C6F077C}" type="presParOf" srcId="{CA355B94-BF5E-4E16-85C6-04F293FDB4BF}" destId="{58079A1D-90D8-4935-8FFF-1B475C317D8B}" srcOrd="0" destOrd="0" presId="urn:microsoft.com/office/officeart/2005/8/layout/orgChart1"/>
-    <dgm:cxn modelId="{DD181A42-6C78-4BE1-8358-845E16AA87BC}" type="presParOf" srcId="{58079A1D-90D8-4935-8FFF-1B475C317D8B}" destId="{2AB03590-983A-4BAB-8F1C-AD7F0BF0D82F}" srcOrd="0" destOrd="0" presId="urn:microsoft.com/office/officeart/2005/8/layout/orgChart1"/>
-    <dgm:cxn modelId="{BE506013-2641-4E47-B2FA-533BE3A9DEB0}" type="presParOf" srcId="{58079A1D-90D8-4935-8FFF-1B475C317D8B}" destId="{1B4DD07C-BFE3-4DF5-AF9D-2598D8D5BD30}" srcOrd="1" destOrd="0" presId="urn:microsoft.com/office/officeart/2005/8/layout/orgChart1"/>
-    <dgm:cxn modelId="{8757706D-3DA3-4180-B4CA-A346BA16D8B3}" type="presParOf" srcId="{CA355B94-BF5E-4E16-85C6-04F293FDB4BF}" destId="{B0C86E8E-3558-4BFD-963D-2ACCE50531C5}" srcOrd="1" destOrd="0" presId="urn:microsoft.com/office/officeart/2005/8/layout/orgChart1"/>
-    <dgm:cxn modelId="{D89CE337-286C-421E-8656-4EEC5BA3A063}" type="presParOf" srcId="{B0C86E8E-3558-4BFD-963D-2ACCE50531C5}" destId="{486FC1E1-A535-4C1F-A508-C230931D8015}" srcOrd="0" destOrd="0" presId="urn:microsoft.com/office/officeart/2005/8/layout/orgChart1"/>
-    <dgm:cxn modelId="{FE50CE37-B4EC-4B39-9AA5-259A0D463620}" type="presParOf" srcId="{B0C86E8E-3558-4BFD-963D-2ACCE50531C5}" destId="{229A5F83-2865-4EBC-9601-5027A9363271}" srcOrd="1" destOrd="0" presId="urn:microsoft.com/office/officeart/2005/8/layout/orgChart1"/>
-    <dgm:cxn modelId="{BF7A5F17-7AE1-48EE-80D7-99A118C46049}" type="presParOf" srcId="{229A5F83-2865-4EBC-9601-5027A9363271}" destId="{9E3B6E67-234E-4BBC-BC0A-654ABDD8F879}" srcOrd="0" destOrd="0" presId="urn:microsoft.com/office/officeart/2005/8/layout/orgChart1"/>
-    <dgm:cxn modelId="{E752C9D6-0EDD-422B-A9ED-2256F797D031}" type="presParOf" srcId="{9E3B6E67-234E-4BBC-BC0A-654ABDD8F879}" destId="{937A84F0-2BEB-41A9-B552-235FEB4052B4}" srcOrd="0" destOrd="0" presId="urn:microsoft.com/office/officeart/2005/8/layout/orgChart1"/>
-    <dgm:cxn modelId="{E1D0FC3F-164F-471F-BE62-C5E54CD6059C}" type="presParOf" srcId="{9E3B6E67-234E-4BBC-BC0A-654ABDD8F879}" destId="{61E3A9E7-C048-49D7-A091-954CD01E5D4A}" srcOrd="1" destOrd="0" presId="urn:microsoft.com/office/officeart/2005/8/layout/orgChart1"/>
-    <dgm:cxn modelId="{6B31F32B-6E73-4E57-B260-E76D9F169D6B}" type="presParOf" srcId="{229A5F83-2865-4EBC-9601-5027A9363271}" destId="{779B1034-4351-4B7E-ABD3-B2F5DD9ABB13}" srcOrd="1" destOrd="0" presId="urn:microsoft.com/office/officeart/2005/8/layout/orgChart1"/>
-    <dgm:cxn modelId="{7D0AEB42-71CE-47C9-8029-E7E80A992833}" type="presParOf" srcId="{229A5F83-2865-4EBC-9601-5027A9363271}" destId="{3988A6C8-73DF-4123-8387-BF5D841A90D5}" srcOrd="2" destOrd="0" presId="urn:microsoft.com/office/officeart/2005/8/layout/orgChart1"/>
-    <dgm:cxn modelId="{3B12E22B-8E79-41D0-A6F0-2EC9A0EB698B}" type="presParOf" srcId="{B0C86E8E-3558-4BFD-963D-2ACCE50531C5}" destId="{990B3F4E-412E-4BA2-B747-4DC8D6E7B7A2}" srcOrd="2" destOrd="0" presId="urn:microsoft.com/office/officeart/2005/8/layout/orgChart1"/>
-    <dgm:cxn modelId="{2EA308D7-00EF-458A-8B48-C3B39113EB1D}" type="presParOf" srcId="{B0C86E8E-3558-4BFD-963D-2ACCE50531C5}" destId="{2A280BD3-D634-4E58-9F84-D637E5BB3E1F}" srcOrd="3" destOrd="0" presId="urn:microsoft.com/office/officeart/2005/8/layout/orgChart1"/>
-    <dgm:cxn modelId="{22574054-C632-410F-BE69-9EFF8BA8AB25}" type="presParOf" srcId="{2A280BD3-D634-4E58-9F84-D637E5BB3E1F}" destId="{A485C955-E640-42D3-8C17-0DD499243210}" srcOrd="0" destOrd="0" presId="urn:microsoft.com/office/officeart/2005/8/layout/orgChart1"/>
-    <dgm:cxn modelId="{17D5B074-F05F-4029-8A15-4F77BFFD9D73}" type="presParOf" srcId="{A485C955-E640-42D3-8C17-0DD499243210}" destId="{58D8D487-8039-4E62-ADBD-9FCEA1362BE0}" srcOrd="0" destOrd="0" presId="urn:microsoft.com/office/officeart/2005/8/layout/orgChart1"/>
-    <dgm:cxn modelId="{0D1DA99F-F94A-4028-984D-10A651D64DBD}" type="presParOf" srcId="{A485C955-E640-42D3-8C17-0DD499243210}" destId="{870E309A-4491-4D38-AFDD-ACEFCEE22BF6}" srcOrd="1" destOrd="0" presId="urn:microsoft.com/office/officeart/2005/8/layout/orgChart1"/>
-    <dgm:cxn modelId="{33C7BD1B-8216-48A7-8E3D-0E70A132988E}" type="presParOf" srcId="{2A280BD3-D634-4E58-9F84-D637E5BB3E1F}" destId="{7C92660E-1470-429B-9556-184E098A6E47}" srcOrd="1" destOrd="0" presId="urn:microsoft.com/office/officeart/2005/8/layout/orgChart1"/>
-    <dgm:cxn modelId="{471EABB7-3F01-4130-B42A-E691EFAB046F}" type="presParOf" srcId="{2A280BD3-D634-4E58-9F84-D637E5BB3E1F}" destId="{F3B63475-F2EF-4222-BE09-105C7CA71085}" srcOrd="2" destOrd="0" presId="urn:microsoft.com/office/officeart/2005/8/layout/orgChart1"/>
-    <dgm:cxn modelId="{175DBDEB-E163-407F-846B-531D822327BA}" type="presParOf" srcId="{CA355B94-BF5E-4E16-85C6-04F293FDB4BF}" destId="{18B25334-94AA-4619-B740-53797BF85F68}" srcOrd="2" destOrd="0" presId="urn:microsoft.com/office/officeart/2005/8/layout/orgChart1"/>
-    <dgm:cxn modelId="{3BCD4C24-8242-4674-A58A-DEFD57EC5E64}" type="presParOf" srcId="{265F456F-C67D-47A3-BD42-2010C4E5B46E}" destId="{E5AB5F44-4AA9-49F6-9546-3AC5BE252923}" srcOrd="6" destOrd="0" presId="urn:microsoft.com/office/officeart/2005/8/layout/orgChart1"/>
-    <dgm:cxn modelId="{0DBBAC4E-5A36-418C-8661-83BFFDFE38B9}" type="presParOf" srcId="{265F456F-C67D-47A3-BD42-2010C4E5B46E}" destId="{8D3FBCBC-B1EA-43D6-AE16-B92F54C265C5}" srcOrd="7" destOrd="0" presId="urn:microsoft.com/office/officeart/2005/8/layout/orgChart1"/>
-    <dgm:cxn modelId="{CC432A2A-651A-48DB-8239-F5EC1B6BB231}" type="presParOf" srcId="{8D3FBCBC-B1EA-43D6-AE16-B92F54C265C5}" destId="{038DAE51-FC35-438B-86C3-6D65045F624E}" srcOrd="0" destOrd="0" presId="urn:microsoft.com/office/officeart/2005/8/layout/orgChart1"/>
-    <dgm:cxn modelId="{4AE55169-9E78-401E-81A8-1F566A5D5848}" type="presParOf" srcId="{038DAE51-FC35-438B-86C3-6D65045F624E}" destId="{20C3A46C-A148-4661-BF68-D55A82313270}" srcOrd="0" destOrd="0" presId="urn:microsoft.com/office/officeart/2005/8/layout/orgChart1"/>
-    <dgm:cxn modelId="{F69CD700-601C-456B-B8D3-C8597356CFD9}" type="presParOf" srcId="{038DAE51-FC35-438B-86C3-6D65045F624E}" destId="{B221E73D-8F07-4579-9F1D-63701F5B0195}" srcOrd="1" destOrd="0" presId="urn:microsoft.com/office/officeart/2005/8/layout/orgChart1"/>
-    <dgm:cxn modelId="{1CF25814-1986-4504-BA70-B05FD8E39AF4}" type="presParOf" srcId="{8D3FBCBC-B1EA-43D6-AE16-B92F54C265C5}" destId="{84E323A1-6102-4A55-A62D-A2999FDD6505}" srcOrd="1" destOrd="0" presId="urn:microsoft.com/office/officeart/2005/8/layout/orgChart1"/>
-    <dgm:cxn modelId="{D1888C93-8CDF-4C68-B63F-D499EC949382}" type="presParOf" srcId="{84E323A1-6102-4A55-A62D-A2999FDD6505}" destId="{565A047B-7933-481E-B9FC-5DBA6C905BF8}" srcOrd="0" destOrd="0" presId="urn:microsoft.com/office/officeart/2005/8/layout/orgChart1"/>
-    <dgm:cxn modelId="{93F8E5C0-0BC0-4F52-A3CA-8D5FCB73905F}" type="presParOf" srcId="{84E323A1-6102-4A55-A62D-A2999FDD6505}" destId="{5D094037-B83B-4F11-A593-BD3F58DC502A}" srcOrd="1" destOrd="0" presId="urn:microsoft.com/office/officeart/2005/8/layout/orgChart1"/>
-    <dgm:cxn modelId="{F0453685-0CD9-4E7D-A205-E73890F518FC}" type="presParOf" srcId="{5D094037-B83B-4F11-A593-BD3F58DC502A}" destId="{2CCAD175-70F9-472D-AA35-AEF371D2DC7D}" srcOrd="0" destOrd="0" presId="urn:microsoft.com/office/officeart/2005/8/layout/orgChart1"/>
-    <dgm:cxn modelId="{0B36C13E-59EB-42A4-82F8-94F85871DFC8}" type="presParOf" srcId="{2CCAD175-70F9-472D-AA35-AEF371D2DC7D}" destId="{D09A576F-55B2-4420-8D1C-D652BBA42395}" srcOrd="0" destOrd="0" presId="urn:microsoft.com/office/officeart/2005/8/layout/orgChart1"/>
-    <dgm:cxn modelId="{32A39F18-38EF-4D7D-A6DD-811127572959}" type="presParOf" srcId="{2CCAD175-70F9-472D-AA35-AEF371D2DC7D}" destId="{DC790315-5064-479B-876F-FDA3F059E349}" srcOrd="1" destOrd="0" presId="urn:microsoft.com/office/officeart/2005/8/layout/orgChart1"/>
-    <dgm:cxn modelId="{1A447D98-AD90-4551-9A77-64442C9838B0}" type="presParOf" srcId="{5D094037-B83B-4F11-A593-BD3F58DC502A}" destId="{B84B44E7-DD87-418A-9D51-B08A8D1EC0A7}" srcOrd="1" destOrd="0" presId="urn:microsoft.com/office/officeart/2005/8/layout/orgChart1"/>
-    <dgm:cxn modelId="{847D3CF3-E6AF-4A3F-B635-CA026CB9B263}" type="presParOf" srcId="{5D094037-B83B-4F11-A593-BD3F58DC502A}" destId="{FE71B171-3D5C-4D09-A2DA-06F20E7116FD}" srcOrd="2" destOrd="0" presId="urn:microsoft.com/office/officeart/2005/8/layout/orgChart1"/>
-    <dgm:cxn modelId="{0740567C-9A98-4CCC-B599-0D57833CEB17}" type="presParOf" srcId="{84E323A1-6102-4A55-A62D-A2999FDD6505}" destId="{49085DAD-58E1-4D62-8631-99F7937EA3FC}" srcOrd="2" destOrd="0" presId="urn:microsoft.com/office/officeart/2005/8/layout/orgChart1"/>
-    <dgm:cxn modelId="{E7C88921-F795-42A9-BA89-CBAD790FB451}" type="presParOf" srcId="{84E323A1-6102-4A55-A62D-A2999FDD6505}" destId="{6A61DF71-4590-4A05-B208-979CC5277F5C}" srcOrd="3" destOrd="0" presId="urn:microsoft.com/office/officeart/2005/8/layout/orgChart1"/>
-    <dgm:cxn modelId="{32AA7ED9-BAFE-4AC5-8248-89BB5307983C}" type="presParOf" srcId="{6A61DF71-4590-4A05-B208-979CC5277F5C}" destId="{02DB7F70-C7D1-4F65-A583-FC3C70C6816D}" srcOrd="0" destOrd="0" presId="urn:microsoft.com/office/officeart/2005/8/layout/orgChart1"/>
-    <dgm:cxn modelId="{10631C6D-4D73-4EB4-B194-5EBE332FFA84}" type="presParOf" srcId="{02DB7F70-C7D1-4F65-A583-FC3C70C6816D}" destId="{17C60D1E-3C47-4545-87B0-53CC56D6EE19}" srcOrd="0" destOrd="0" presId="urn:microsoft.com/office/officeart/2005/8/layout/orgChart1"/>
-    <dgm:cxn modelId="{0AFA95BE-61F4-4F1E-8F11-2F21CFE226A2}" type="presParOf" srcId="{02DB7F70-C7D1-4F65-A583-FC3C70C6816D}" destId="{0F096874-A3F9-437F-AC47-4CF6FD3C5086}" srcOrd="1" destOrd="0" presId="urn:microsoft.com/office/officeart/2005/8/layout/orgChart1"/>
-    <dgm:cxn modelId="{E0FFA20C-F094-445A-A70E-3F7783FFD6C1}" type="presParOf" srcId="{6A61DF71-4590-4A05-B208-979CC5277F5C}" destId="{74CB877D-0A48-474F-A9E0-18707531D194}" srcOrd="1" destOrd="0" presId="urn:microsoft.com/office/officeart/2005/8/layout/orgChart1"/>
-    <dgm:cxn modelId="{596976C2-9108-44EA-A057-27984F61219C}" type="presParOf" srcId="{6A61DF71-4590-4A05-B208-979CC5277F5C}" destId="{9051B185-AC37-439D-8EE3-FA904F25F122}" srcOrd="2" destOrd="0" presId="urn:microsoft.com/office/officeart/2005/8/layout/orgChart1"/>
-    <dgm:cxn modelId="{E0D529A5-9D7E-4706-810D-25D790063F5F}" type="presParOf" srcId="{84E323A1-6102-4A55-A62D-A2999FDD6505}" destId="{0808CA65-6AB4-4649-8D84-FC22AA1F0B9C}" srcOrd="4" destOrd="0" presId="urn:microsoft.com/office/officeart/2005/8/layout/orgChart1"/>
-    <dgm:cxn modelId="{F82CED74-3CBF-4C53-93B7-9A9E0227B46C}" type="presParOf" srcId="{84E323A1-6102-4A55-A62D-A2999FDD6505}" destId="{086A727F-CCEF-4970-BB84-80B5AEE691B3}" srcOrd="5" destOrd="0" presId="urn:microsoft.com/office/officeart/2005/8/layout/orgChart1"/>
-    <dgm:cxn modelId="{EA4952C1-218F-4504-81DA-B234B64B357D}" type="presParOf" srcId="{086A727F-CCEF-4970-BB84-80B5AEE691B3}" destId="{F8C5BB24-848F-49A3-9819-74BECF87AE01}" srcOrd="0" destOrd="0" presId="urn:microsoft.com/office/officeart/2005/8/layout/orgChart1"/>
-    <dgm:cxn modelId="{259B323C-36C8-4ADD-8319-E2C51BA4F456}" type="presParOf" srcId="{F8C5BB24-848F-49A3-9819-74BECF87AE01}" destId="{318158D3-B858-439A-8206-91DC6A15E862}" srcOrd="0" destOrd="0" presId="urn:microsoft.com/office/officeart/2005/8/layout/orgChart1"/>
-    <dgm:cxn modelId="{5473D660-B9D4-415D-AF6E-72F038F49107}" type="presParOf" srcId="{F8C5BB24-848F-49A3-9819-74BECF87AE01}" destId="{8B4C016F-46EA-437D-8C2E-D973A2A3810B}" srcOrd="1" destOrd="0" presId="urn:microsoft.com/office/officeart/2005/8/layout/orgChart1"/>
-    <dgm:cxn modelId="{46A4FB6A-F095-46ED-9FF4-D21F093B5C74}" type="presParOf" srcId="{086A727F-CCEF-4970-BB84-80B5AEE691B3}" destId="{4C22D482-E157-4647-9CFF-7BE9DB87C3A5}" srcOrd="1" destOrd="0" presId="urn:microsoft.com/office/officeart/2005/8/layout/orgChart1"/>
-    <dgm:cxn modelId="{87F81FC1-765F-483C-821A-193D1613E4E1}" type="presParOf" srcId="{086A727F-CCEF-4970-BB84-80B5AEE691B3}" destId="{A6DDD5C6-5E0C-4C1F-AF91-72F0ACB5CB66}" srcOrd="2" destOrd="0" presId="urn:microsoft.com/office/officeart/2005/8/layout/orgChart1"/>
-    <dgm:cxn modelId="{606E2062-D4B7-479E-A2CA-4995B5B8E675}" type="presParOf" srcId="{84E323A1-6102-4A55-A62D-A2999FDD6505}" destId="{7F3399B9-5EE7-4A3A-BB13-BD91D1CD2BFC}" srcOrd="6" destOrd="0" presId="urn:microsoft.com/office/officeart/2005/8/layout/orgChart1"/>
-    <dgm:cxn modelId="{B5144952-DD57-434F-A7EE-562C726BF0AD}" type="presParOf" srcId="{84E323A1-6102-4A55-A62D-A2999FDD6505}" destId="{64DB4EFC-5F53-416A-BF56-B0E390647C57}" srcOrd="7" destOrd="0" presId="urn:microsoft.com/office/officeart/2005/8/layout/orgChart1"/>
-    <dgm:cxn modelId="{B7A69FBF-BB26-4A4D-9507-F2F21ED933AC}" type="presParOf" srcId="{64DB4EFC-5F53-416A-BF56-B0E390647C57}" destId="{F1489AAC-DBB3-4DF1-B0A6-ABF36BE00D53}" srcOrd="0" destOrd="0" presId="urn:microsoft.com/office/officeart/2005/8/layout/orgChart1"/>
-    <dgm:cxn modelId="{A49400A8-8176-42F1-8DAF-8BB63B1CFFD5}" type="presParOf" srcId="{F1489AAC-DBB3-4DF1-B0A6-ABF36BE00D53}" destId="{951D59B2-4D2A-44B9-B76F-BB85FB327883}" srcOrd="0" destOrd="0" presId="urn:microsoft.com/office/officeart/2005/8/layout/orgChart1"/>
-    <dgm:cxn modelId="{5DF8B693-C5B4-4A19-BA6C-907F6EE7FFB5}" type="presParOf" srcId="{F1489AAC-DBB3-4DF1-B0A6-ABF36BE00D53}" destId="{9B048A96-D4F7-4122-A5A4-7D8CD2E3D84A}" srcOrd="1" destOrd="0" presId="urn:microsoft.com/office/officeart/2005/8/layout/orgChart1"/>
-    <dgm:cxn modelId="{A233E685-9575-4E01-BE98-47421674C860}" type="presParOf" srcId="{64DB4EFC-5F53-416A-BF56-B0E390647C57}" destId="{E4249EE6-E089-4FFA-9646-B36E3FB9D46C}" srcOrd="1" destOrd="0" presId="urn:microsoft.com/office/officeart/2005/8/layout/orgChart1"/>
-    <dgm:cxn modelId="{C5EE7CA4-25FB-4E45-92F5-ECF292868A0C}" type="presParOf" srcId="{64DB4EFC-5F53-416A-BF56-B0E390647C57}" destId="{329BDB05-6587-45BE-AF4A-A0D5769630FE}" srcOrd="2" destOrd="0" presId="urn:microsoft.com/office/officeart/2005/8/layout/orgChart1"/>
-    <dgm:cxn modelId="{2992DB45-E471-4B7F-8126-B6D972092151}" type="presParOf" srcId="{84E323A1-6102-4A55-A62D-A2999FDD6505}" destId="{829BEA59-8922-4FFF-8688-AB52343B810B}" srcOrd="8" destOrd="0" presId="urn:microsoft.com/office/officeart/2005/8/layout/orgChart1"/>
-    <dgm:cxn modelId="{2933B92C-23FF-4196-9CE5-8D6ABD33BCEE}" type="presParOf" srcId="{84E323A1-6102-4A55-A62D-A2999FDD6505}" destId="{ADB6D868-8854-4319-A7B9-D42FF289DEC9}" srcOrd="9" destOrd="0" presId="urn:microsoft.com/office/officeart/2005/8/layout/orgChart1"/>
-    <dgm:cxn modelId="{D90C5D0A-3092-4D9F-AD78-BDCB880BCFB7}" type="presParOf" srcId="{ADB6D868-8854-4319-A7B9-D42FF289DEC9}" destId="{D8DC65B9-799B-4B66-8DDC-C3AFFC9CD7F5}" srcOrd="0" destOrd="0" presId="urn:microsoft.com/office/officeart/2005/8/layout/orgChart1"/>
-    <dgm:cxn modelId="{04791028-2AAF-42E1-8B61-1E2505F1C8DD}" type="presParOf" srcId="{D8DC65B9-799B-4B66-8DDC-C3AFFC9CD7F5}" destId="{C352A256-FEE4-41EA-9EAF-7BF84F74CD6D}" srcOrd="0" destOrd="0" presId="urn:microsoft.com/office/officeart/2005/8/layout/orgChart1"/>
-    <dgm:cxn modelId="{F4B96AF3-16FD-40C6-86AF-228BDE0365A6}" type="presParOf" srcId="{D8DC65B9-799B-4B66-8DDC-C3AFFC9CD7F5}" destId="{F6A5214C-F904-47E9-9F76-44968CCF48A8}" srcOrd="1" destOrd="0" presId="urn:microsoft.com/office/officeart/2005/8/layout/orgChart1"/>
-    <dgm:cxn modelId="{BED49BD8-458A-456F-BA4C-86CD4C8C7ED3}" type="presParOf" srcId="{ADB6D868-8854-4319-A7B9-D42FF289DEC9}" destId="{97D02995-C199-4567-BAE5-9AD7278187CD}" srcOrd="1" destOrd="0" presId="urn:microsoft.com/office/officeart/2005/8/layout/orgChart1"/>
-    <dgm:cxn modelId="{0307D72B-B6F9-4387-A3D6-BBB0A0D720EA}" type="presParOf" srcId="{ADB6D868-8854-4319-A7B9-D42FF289DEC9}" destId="{71E5F94A-8E1E-4BE4-83C5-15F875CB9844}" srcOrd="2" destOrd="0" presId="urn:microsoft.com/office/officeart/2005/8/layout/orgChart1"/>
-    <dgm:cxn modelId="{889DA81C-1E02-4A85-8F62-E81CF5E5849B}" type="presParOf" srcId="{84E323A1-6102-4A55-A62D-A2999FDD6505}" destId="{1ECC988F-67CD-47D2-81D9-798A4C56AFB2}" srcOrd="10" destOrd="0" presId="urn:microsoft.com/office/officeart/2005/8/layout/orgChart1"/>
-    <dgm:cxn modelId="{53E19D87-AE2F-4A09-927C-53579AC8211E}" type="presParOf" srcId="{84E323A1-6102-4A55-A62D-A2999FDD6505}" destId="{CBFCCBEA-7E77-43F2-AE67-866F517E3721}" srcOrd="11" destOrd="0" presId="urn:microsoft.com/office/officeart/2005/8/layout/orgChart1"/>
-    <dgm:cxn modelId="{FF0964AA-8BBB-41BE-9335-89334BE9E65A}" type="presParOf" srcId="{CBFCCBEA-7E77-43F2-AE67-866F517E3721}" destId="{9D3DDDC5-074C-4370-B4DA-4E173149AF60}" srcOrd="0" destOrd="0" presId="urn:microsoft.com/office/officeart/2005/8/layout/orgChart1"/>
-    <dgm:cxn modelId="{CEA3A70F-9D5A-4659-B50F-6DECE728F09A}" type="presParOf" srcId="{9D3DDDC5-074C-4370-B4DA-4E173149AF60}" destId="{77496C74-CCEF-41FA-A8AE-3275DF89F646}" srcOrd="0" destOrd="0" presId="urn:microsoft.com/office/officeart/2005/8/layout/orgChart1"/>
-    <dgm:cxn modelId="{1DC8ED6E-5CCA-481C-B5B4-960B5BECADF1}" type="presParOf" srcId="{9D3DDDC5-074C-4370-B4DA-4E173149AF60}" destId="{BDB575C6-2762-4D80-9CD5-A478DA5C12FC}" srcOrd="1" destOrd="0" presId="urn:microsoft.com/office/officeart/2005/8/layout/orgChart1"/>
-    <dgm:cxn modelId="{CC4314EB-C29A-408E-86BE-0990B459C3F9}" type="presParOf" srcId="{CBFCCBEA-7E77-43F2-AE67-866F517E3721}" destId="{D7D9E650-E262-48B3-BEAB-61AA29EC3762}" srcOrd="1" destOrd="0" presId="urn:microsoft.com/office/officeart/2005/8/layout/orgChart1"/>
-    <dgm:cxn modelId="{7F242404-C972-42A1-8573-89EF13090EEC}" type="presParOf" srcId="{CBFCCBEA-7E77-43F2-AE67-866F517E3721}" destId="{BD9FAAE4-D794-47F8-9E2A-C88CFF03203F}" srcOrd="2" destOrd="0" presId="urn:microsoft.com/office/officeart/2005/8/layout/orgChart1"/>
-    <dgm:cxn modelId="{1D10C24B-0D4C-42EE-8A00-46E5BD33125E}" type="presParOf" srcId="{8D3FBCBC-B1EA-43D6-AE16-B92F54C265C5}" destId="{B6CCAF93-A380-4D21-8DF4-9E51ABE0B3F5}" srcOrd="2" destOrd="0" presId="urn:microsoft.com/office/officeart/2005/8/layout/orgChart1"/>
-    <dgm:cxn modelId="{63EB72D9-FD63-41BA-8A3E-7CAC1930D41C}" type="presParOf" srcId="{FEDF8BF6-0D07-468C-8608-44450223B6FA}" destId="{B92859A7-A959-4389-8AC7-510A09F0CA6E}" srcOrd="2" destOrd="0" presId="urn:microsoft.com/office/officeart/2005/8/layout/orgChart1"/>
+    <dgm:cxn modelId="{FF52D265-190D-4649-A481-4A194734E2A6}" type="presOf" srcId="{13B47EFC-56AD-49C1-A22E-45C061C9EC16}" destId="{61E3A9E7-C048-49D7-A091-954CD01E5D4A}" srcOrd="1" destOrd="0" presId="urn:microsoft.com/office/officeart/2005/8/layout/orgChart1"/>
+    <dgm:cxn modelId="{9ADE32F0-FBA1-40B7-A36C-339FDB927DCB}" type="presOf" srcId="{F9C95200-1804-4042-82AF-70243ACF3986}" destId="{1A0DF4E9-CEFF-4646-95A7-3D3954391370}" srcOrd="0" destOrd="0" presId="urn:microsoft.com/office/officeart/2005/8/layout/orgChart1"/>
+    <dgm:cxn modelId="{FE6BCE67-A1E3-43CF-9BEF-86D399B95EB2}" type="presOf" srcId="{06A9F45A-8879-4F2A-B978-BCECF96CB30C}" destId="{8ECCBACF-9B92-444D-B720-C7EE303BD135}" srcOrd="0" destOrd="0" presId="urn:microsoft.com/office/officeart/2005/8/layout/orgChart1"/>
+    <dgm:cxn modelId="{B75AB1DA-8430-456A-8675-7B4F27BE5518}" type="presParOf" srcId="{1A633AF8-A3D2-4824-80C5-9A2C132A5762}" destId="{FEDF8BF6-0D07-468C-8608-44450223B6FA}" srcOrd="0" destOrd="0" presId="urn:microsoft.com/office/officeart/2005/8/layout/orgChart1"/>
+    <dgm:cxn modelId="{1B344179-4F07-4376-9D37-BC08F595C061}" type="presParOf" srcId="{FEDF8BF6-0D07-468C-8608-44450223B6FA}" destId="{EC843DA0-6583-4274-8F50-3DF83DB2979D}" srcOrd="0" destOrd="0" presId="urn:microsoft.com/office/officeart/2005/8/layout/orgChart1"/>
+    <dgm:cxn modelId="{C498422B-ADC1-4AF8-88E8-243A28D5BB73}" type="presParOf" srcId="{EC843DA0-6583-4274-8F50-3DF83DB2979D}" destId="{0F304A77-B44B-4CD3-99AF-B011E5CCEF51}" srcOrd="0" destOrd="0" presId="urn:microsoft.com/office/officeart/2005/8/layout/orgChart1"/>
+    <dgm:cxn modelId="{C177CADB-13AA-4739-A631-6F4A6EB29988}" type="presParOf" srcId="{EC843DA0-6583-4274-8F50-3DF83DB2979D}" destId="{09F29140-6665-468F-8FF5-77DC2C926408}" srcOrd="1" destOrd="0" presId="urn:microsoft.com/office/officeart/2005/8/layout/orgChart1"/>
+    <dgm:cxn modelId="{1E52E6B4-58E3-45DA-8D7E-EE42DD4BF0DF}" type="presParOf" srcId="{FEDF8BF6-0D07-468C-8608-44450223B6FA}" destId="{265F456F-C67D-47A3-BD42-2010C4E5B46E}" srcOrd="1" destOrd="0" presId="urn:microsoft.com/office/officeart/2005/8/layout/orgChart1"/>
+    <dgm:cxn modelId="{E8B1C1C0-7653-49AA-8F80-9CBC59F00671}" type="presParOf" srcId="{265F456F-C67D-47A3-BD42-2010C4E5B46E}" destId="{93E92AEC-3B2A-4CBE-BE42-F22E8372B4E2}" srcOrd="0" destOrd="0" presId="urn:microsoft.com/office/officeart/2005/8/layout/orgChart1"/>
+    <dgm:cxn modelId="{28CBF998-6B0F-40E9-ABD9-DE178BB03BF4}" type="presParOf" srcId="{265F456F-C67D-47A3-BD42-2010C4E5B46E}" destId="{8698235F-EF2D-4AE5-A79F-D27D74DA3C02}" srcOrd="1" destOrd="0" presId="urn:microsoft.com/office/officeart/2005/8/layout/orgChart1"/>
+    <dgm:cxn modelId="{E569F499-050B-48B2-947C-40161ECC903A}" type="presParOf" srcId="{8698235F-EF2D-4AE5-A79F-D27D74DA3C02}" destId="{092B5C2E-89AA-4EE6-A61B-29D1E5D70798}" srcOrd="0" destOrd="0" presId="urn:microsoft.com/office/officeart/2005/8/layout/orgChart1"/>
+    <dgm:cxn modelId="{EB6E05D7-E446-4D3B-82AF-8D0038D1A226}" type="presParOf" srcId="{092B5C2E-89AA-4EE6-A61B-29D1E5D70798}" destId="{23C9F998-CC5B-41FB-A6E7-F09747333136}" srcOrd="0" destOrd="0" presId="urn:microsoft.com/office/officeart/2005/8/layout/orgChart1"/>
+    <dgm:cxn modelId="{BC576475-EEB4-4E6C-A54D-128110A58594}" type="presParOf" srcId="{092B5C2E-89AA-4EE6-A61B-29D1E5D70798}" destId="{0D793EDB-67B4-4C65-82EF-A2A4093A1350}" srcOrd="1" destOrd="0" presId="urn:microsoft.com/office/officeart/2005/8/layout/orgChart1"/>
+    <dgm:cxn modelId="{21E2FE49-08EA-4F87-B560-F17B5BEBB97D}" type="presParOf" srcId="{8698235F-EF2D-4AE5-A79F-D27D74DA3C02}" destId="{C118B3C7-8A9D-404B-9F80-A8EC5E424F17}" srcOrd="1" destOrd="0" presId="urn:microsoft.com/office/officeart/2005/8/layout/orgChart1"/>
+    <dgm:cxn modelId="{67F7B68E-B5FB-4497-8638-700BCFF0C583}" type="presParOf" srcId="{C118B3C7-8A9D-404B-9F80-A8EC5E424F17}" destId="{067F7254-9DB5-4EC9-BF18-7FDC5D947D01}" srcOrd="0" destOrd="0" presId="urn:microsoft.com/office/officeart/2005/8/layout/orgChart1"/>
+    <dgm:cxn modelId="{2E8CF9C4-CD77-4C00-9B59-25B13C4B8513}" type="presParOf" srcId="{C118B3C7-8A9D-404B-9F80-A8EC5E424F17}" destId="{8C5DCA31-2906-4E78-98DA-B01163A360F5}" srcOrd="1" destOrd="0" presId="urn:microsoft.com/office/officeart/2005/8/layout/orgChart1"/>
+    <dgm:cxn modelId="{2709FDA5-7CDD-4EC2-B257-D33A57193470}" type="presParOf" srcId="{8C5DCA31-2906-4E78-98DA-B01163A360F5}" destId="{14C2DC73-BFBD-4EE1-8E15-34A6A12F2A19}" srcOrd="0" destOrd="0" presId="urn:microsoft.com/office/officeart/2005/8/layout/orgChart1"/>
+    <dgm:cxn modelId="{11D9C717-E785-4125-9B80-16FF76999CE4}" type="presParOf" srcId="{14C2DC73-BFBD-4EE1-8E15-34A6A12F2A19}" destId="{54F70527-68ED-4725-AD6E-BF7B007CFAD3}" srcOrd="0" destOrd="0" presId="urn:microsoft.com/office/officeart/2005/8/layout/orgChart1"/>
+    <dgm:cxn modelId="{AFABBB44-6612-41E7-96C5-84857806AE12}" type="presParOf" srcId="{14C2DC73-BFBD-4EE1-8E15-34A6A12F2A19}" destId="{0C6DBD58-C41A-461E-8223-6DF392303FEE}" srcOrd="1" destOrd="0" presId="urn:microsoft.com/office/officeart/2005/8/layout/orgChart1"/>
+    <dgm:cxn modelId="{490FB433-056B-4061-B51F-8BB4722EA01C}" type="presParOf" srcId="{8C5DCA31-2906-4E78-98DA-B01163A360F5}" destId="{176C142D-6811-4F91-8754-66DCBC60E68A}" srcOrd="1" destOrd="0" presId="urn:microsoft.com/office/officeart/2005/8/layout/orgChart1"/>
+    <dgm:cxn modelId="{869B448F-E92F-4447-83A9-29AA715F7C9A}" type="presParOf" srcId="{176C142D-6811-4F91-8754-66DCBC60E68A}" destId="{82ED00A6-35CB-4B63-AC33-970E6865831F}" srcOrd="0" destOrd="0" presId="urn:microsoft.com/office/officeart/2005/8/layout/orgChart1"/>
+    <dgm:cxn modelId="{DCC71BE2-B393-4DDC-A3DB-03A2297DE3C1}" type="presParOf" srcId="{176C142D-6811-4F91-8754-66DCBC60E68A}" destId="{585F094C-6A55-48FE-8D6E-26F70C48336D}" srcOrd="1" destOrd="0" presId="urn:microsoft.com/office/officeart/2005/8/layout/orgChart1"/>
+    <dgm:cxn modelId="{9D6E3964-8572-4F1F-AA5F-44A4ED3FE7B8}" type="presParOf" srcId="{585F094C-6A55-48FE-8D6E-26F70C48336D}" destId="{583D6ED5-AEE3-44FF-8A2E-631FDDF6C6A2}" srcOrd="0" destOrd="0" presId="urn:microsoft.com/office/officeart/2005/8/layout/orgChart1"/>
+    <dgm:cxn modelId="{459E01AD-11D1-46E6-A976-D5A9CBFBB119}" type="presParOf" srcId="{583D6ED5-AEE3-44FF-8A2E-631FDDF6C6A2}" destId="{622FA61F-AA5C-41F3-97C0-A7390F1D3673}" srcOrd="0" destOrd="0" presId="urn:microsoft.com/office/officeart/2005/8/layout/orgChart1"/>
+    <dgm:cxn modelId="{0000BE63-B0B6-455A-B84F-3D805A575328}" type="presParOf" srcId="{583D6ED5-AEE3-44FF-8A2E-631FDDF6C6A2}" destId="{91AFDD13-DAA7-4AA1-A991-7F31A20C363E}" srcOrd="1" destOrd="0" presId="urn:microsoft.com/office/officeart/2005/8/layout/orgChart1"/>
+    <dgm:cxn modelId="{C484D08F-F490-41A0-9771-1B8AFB9C97F8}" type="presParOf" srcId="{585F094C-6A55-48FE-8D6E-26F70C48336D}" destId="{AD40D9D0-9437-423C-B862-51B9F129C2D3}" srcOrd="1" destOrd="0" presId="urn:microsoft.com/office/officeart/2005/8/layout/orgChart1"/>
+    <dgm:cxn modelId="{519DA2C5-1EAD-4245-B621-3FF9ECCB0D0D}" type="presParOf" srcId="{585F094C-6A55-48FE-8D6E-26F70C48336D}" destId="{5ED2C987-8E3E-42C2-8AB6-7F64DB2752A6}" srcOrd="2" destOrd="0" presId="urn:microsoft.com/office/officeart/2005/8/layout/orgChart1"/>
+    <dgm:cxn modelId="{BB3E69D6-19D5-4BB6-B613-87CD4C41DFB9}" type="presParOf" srcId="{176C142D-6811-4F91-8754-66DCBC60E68A}" destId="{8ECCBACF-9B92-444D-B720-C7EE303BD135}" srcOrd="2" destOrd="0" presId="urn:microsoft.com/office/officeart/2005/8/layout/orgChart1"/>
+    <dgm:cxn modelId="{572173F5-373A-4390-8C0A-A5F00F9305D1}" type="presParOf" srcId="{176C142D-6811-4F91-8754-66DCBC60E68A}" destId="{D1B1D176-3C53-427E-B17F-4DD8F670C42A}" srcOrd="3" destOrd="0" presId="urn:microsoft.com/office/officeart/2005/8/layout/orgChart1"/>
+    <dgm:cxn modelId="{B21CDB31-1F2E-49BA-9087-81F6A735A739}" type="presParOf" srcId="{D1B1D176-3C53-427E-B17F-4DD8F670C42A}" destId="{0442213B-3251-4E60-86C9-A684F93D87AE}" srcOrd="0" destOrd="0" presId="urn:microsoft.com/office/officeart/2005/8/layout/orgChart1"/>
+    <dgm:cxn modelId="{C02EFC7F-7210-413C-902A-ADA40DAB422A}" type="presParOf" srcId="{0442213B-3251-4E60-86C9-A684F93D87AE}" destId="{5825EF8F-729A-4D10-9C66-6BAAB9C752C4}" srcOrd="0" destOrd="0" presId="urn:microsoft.com/office/officeart/2005/8/layout/orgChart1"/>
+    <dgm:cxn modelId="{699D84AE-049C-4118-A37C-7056D51609CF}" type="presParOf" srcId="{0442213B-3251-4E60-86C9-A684F93D87AE}" destId="{77DAED04-96FB-4A02-9ABB-04523EBE6F87}" srcOrd="1" destOrd="0" presId="urn:microsoft.com/office/officeart/2005/8/layout/orgChart1"/>
+    <dgm:cxn modelId="{28BEACFB-AFF9-4868-AFF6-DC0DE7570933}" type="presParOf" srcId="{D1B1D176-3C53-427E-B17F-4DD8F670C42A}" destId="{4DDE8B83-EB8D-437B-9011-E58CE5BEF8C8}" srcOrd="1" destOrd="0" presId="urn:microsoft.com/office/officeart/2005/8/layout/orgChart1"/>
+    <dgm:cxn modelId="{2BD52652-5EE3-4958-949B-F69328FD21D0}" type="presParOf" srcId="{D1B1D176-3C53-427E-B17F-4DD8F670C42A}" destId="{0D1B9226-4AF8-4A81-B256-4EF92F4C88A7}" srcOrd="2" destOrd="0" presId="urn:microsoft.com/office/officeart/2005/8/layout/orgChart1"/>
+    <dgm:cxn modelId="{2F98E0F8-5CF8-4472-ADFB-040C949BBE77}" type="presParOf" srcId="{176C142D-6811-4F91-8754-66DCBC60E68A}" destId="{61D4F4C1-9C51-45E3-9454-5269DC20E533}" srcOrd="4" destOrd="0" presId="urn:microsoft.com/office/officeart/2005/8/layout/orgChart1"/>
+    <dgm:cxn modelId="{3C54C56E-32EE-48D5-8578-EDE306058454}" type="presParOf" srcId="{176C142D-6811-4F91-8754-66DCBC60E68A}" destId="{6899AE4A-047B-45DC-9690-46915A148ADD}" srcOrd="5" destOrd="0" presId="urn:microsoft.com/office/officeart/2005/8/layout/orgChart1"/>
+    <dgm:cxn modelId="{99CAF888-7DCD-4A3A-B0B6-428917076785}" type="presParOf" srcId="{6899AE4A-047B-45DC-9690-46915A148ADD}" destId="{FAEF4D2B-822F-4B6E-8DEB-35A4A71F733A}" srcOrd="0" destOrd="0" presId="urn:microsoft.com/office/officeart/2005/8/layout/orgChart1"/>
+    <dgm:cxn modelId="{01DB6BFC-E531-44F0-AD52-3A0970F93A93}" type="presParOf" srcId="{FAEF4D2B-822F-4B6E-8DEB-35A4A71F733A}" destId="{A34A59DD-19D3-488F-B3FD-A9B8FE8F9260}" srcOrd="0" destOrd="0" presId="urn:microsoft.com/office/officeart/2005/8/layout/orgChart1"/>
+    <dgm:cxn modelId="{33EC327D-6081-4E3E-B709-E4D737DF8DA8}" type="presParOf" srcId="{FAEF4D2B-822F-4B6E-8DEB-35A4A71F733A}" destId="{51608F2E-D85D-4F61-9474-B5E89A5A2B24}" srcOrd="1" destOrd="0" presId="urn:microsoft.com/office/officeart/2005/8/layout/orgChart1"/>
+    <dgm:cxn modelId="{9D1A7ACF-6C92-4C00-BE88-F58A7EB05FB1}" type="presParOf" srcId="{6899AE4A-047B-45DC-9690-46915A148ADD}" destId="{EBA4F4AB-96F5-4BFA-8967-EBBBDBC486EC}" srcOrd="1" destOrd="0" presId="urn:microsoft.com/office/officeart/2005/8/layout/orgChart1"/>
+    <dgm:cxn modelId="{394EB11C-A463-495F-8A3E-DC851A0FB1BA}" type="presParOf" srcId="{6899AE4A-047B-45DC-9690-46915A148ADD}" destId="{9505349F-92E2-473D-9ADE-69C42AAF6B12}" srcOrd="2" destOrd="0" presId="urn:microsoft.com/office/officeart/2005/8/layout/orgChart1"/>
+    <dgm:cxn modelId="{9A1000BA-C8FB-4BB3-80B2-E48336D78B1A}" type="presParOf" srcId="{176C142D-6811-4F91-8754-66DCBC60E68A}" destId="{75C22C0F-24BC-4698-88F8-23098D729131}" srcOrd="6" destOrd="0" presId="urn:microsoft.com/office/officeart/2005/8/layout/orgChart1"/>
+    <dgm:cxn modelId="{564B079E-7C1A-4B68-B1AA-2085AF45772C}" type="presParOf" srcId="{176C142D-6811-4F91-8754-66DCBC60E68A}" destId="{B5D64321-5B3A-4F73-8CC4-0C1F17A4DBB7}" srcOrd="7" destOrd="0" presId="urn:microsoft.com/office/officeart/2005/8/layout/orgChart1"/>
+    <dgm:cxn modelId="{074C212F-FF4C-4FA2-9DBD-4B67CDB25506}" type="presParOf" srcId="{B5D64321-5B3A-4F73-8CC4-0C1F17A4DBB7}" destId="{70E408FE-01AC-4D97-AD47-5DF58B69EF97}" srcOrd="0" destOrd="0" presId="urn:microsoft.com/office/officeart/2005/8/layout/orgChart1"/>
+    <dgm:cxn modelId="{B0C1EB34-E5EA-437B-8369-3AA96B9B7163}" type="presParOf" srcId="{70E408FE-01AC-4D97-AD47-5DF58B69EF97}" destId="{31C10B62-5263-4162-AE38-9AEB54BC1990}" srcOrd="0" destOrd="0" presId="urn:microsoft.com/office/officeart/2005/8/layout/orgChart1"/>
+    <dgm:cxn modelId="{FD19261D-1016-43C9-AA0C-3DA53B789422}" type="presParOf" srcId="{70E408FE-01AC-4D97-AD47-5DF58B69EF97}" destId="{9A810FE8-5E1D-4733-B68B-379A0BCB6807}" srcOrd="1" destOrd="0" presId="urn:microsoft.com/office/officeart/2005/8/layout/orgChart1"/>
+    <dgm:cxn modelId="{2AD0698D-4825-4268-9008-38A2D2883093}" type="presParOf" srcId="{B5D64321-5B3A-4F73-8CC4-0C1F17A4DBB7}" destId="{3390C97D-2B6D-4F89-AE33-A7BBCB90702E}" srcOrd="1" destOrd="0" presId="urn:microsoft.com/office/officeart/2005/8/layout/orgChart1"/>
+    <dgm:cxn modelId="{F6C0F005-BE02-4EC6-869D-F2EBFB9A641B}" type="presParOf" srcId="{B5D64321-5B3A-4F73-8CC4-0C1F17A4DBB7}" destId="{A6C98D07-6415-4EB0-8779-6D9F097FDA19}" srcOrd="2" destOrd="0" presId="urn:microsoft.com/office/officeart/2005/8/layout/orgChart1"/>
+    <dgm:cxn modelId="{CB917C66-DA9D-4869-961B-B5B0BBE9EF99}" type="presParOf" srcId="{8C5DCA31-2906-4E78-98DA-B01163A360F5}" destId="{B80F9666-0700-401F-AF89-2F6244A964CE}" srcOrd="2" destOrd="0" presId="urn:microsoft.com/office/officeart/2005/8/layout/orgChart1"/>
+    <dgm:cxn modelId="{0A75E386-FE71-4600-BDB0-849E8996187B}" type="presParOf" srcId="{C118B3C7-8A9D-404B-9F80-A8EC5E424F17}" destId="{6D1F30CE-47E2-4553-B13A-F7E7749A2473}" srcOrd="2" destOrd="0" presId="urn:microsoft.com/office/officeart/2005/8/layout/orgChart1"/>
+    <dgm:cxn modelId="{4182ACBA-628B-4C86-8DEB-17C093B7A2FE}" type="presParOf" srcId="{C118B3C7-8A9D-404B-9F80-A8EC5E424F17}" destId="{B383F8F5-B75C-42A2-B7E6-1B212B9F30E9}" srcOrd="3" destOrd="0" presId="urn:microsoft.com/office/officeart/2005/8/layout/orgChart1"/>
+    <dgm:cxn modelId="{06DC7380-37C9-4710-94D1-F15105515A52}" type="presParOf" srcId="{B383F8F5-B75C-42A2-B7E6-1B212B9F30E9}" destId="{B8684EA3-3237-4233-B7E5-EFCD75764546}" srcOrd="0" destOrd="0" presId="urn:microsoft.com/office/officeart/2005/8/layout/orgChart1"/>
+    <dgm:cxn modelId="{0E040564-0004-4FD1-A1E4-B6B03E5F9A55}" type="presParOf" srcId="{B8684EA3-3237-4233-B7E5-EFCD75764546}" destId="{04A4F9C4-8316-4BFF-BFC3-9F5D787478BC}" srcOrd="0" destOrd="0" presId="urn:microsoft.com/office/officeart/2005/8/layout/orgChart1"/>
+    <dgm:cxn modelId="{FBAED2C4-8203-4648-AF2C-2D3AE342B501}" type="presParOf" srcId="{B8684EA3-3237-4233-B7E5-EFCD75764546}" destId="{F0AA56AD-99C4-4F5B-9453-44FC1E3BEA17}" srcOrd="1" destOrd="0" presId="urn:microsoft.com/office/officeart/2005/8/layout/orgChart1"/>
+    <dgm:cxn modelId="{A58DF64A-1AB2-4242-BAEA-EA9BEE07A4FC}" type="presParOf" srcId="{B383F8F5-B75C-42A2-B7E6-1B212B9F30E9}" destId="{B733329F-6596-4FF0-A7C4-ADA6A6B858DB}" srcOrd="1" destOrd="0" presId="urn:microsoft.com/office/officeart/2005/8/layout/orgChart1"/>
+    <dgm:cxn modelId="{6380AFB1-9A21-4C58-B58F-24D9BF73D96E}" type="presParOf" srcId="{B733329F-6596-4FF0-A7C4-ADA6A6B858DB}" destId="{D3FC9A39-156E-4961-9314-BFAC472A662B}" srcOrd="0" destOrd="0" presId="urn:microsoft.com/office/officeart/2005/8/layout/orgChart1"/>
+    <dgm:cxn modelId="{F4625367-972C-4A75-90F5-90035E954126}" type="presParOf" srcId="{B733329F-6596-4FF0-A7C4-ADA6A6B858DB}" destId="{DC673C3F-7F61-4511-9966-7571C8BB72AE}" srcOrd="1" destOrd="0" presId="urn:microsoft.com/office/officeart/2005/8/layout/orgChart1"/>
+    <dgm:cxn modelId="{9943E31C-4AEC-4698-8F3A-B1C86FB17F4F}" type="presParOf" srcId="{DC673C3F-7F61-4511-9966-7571C8BB72AE}" destId="{903DC028-DDAA-4081-B103-120AE9360A17}" srcOrd="0" destOrd="0" presId="urn:microsoft.com/office/officeart/2005/8/layout/orgChart1"/>
+    <dgm:cxn modelId="{C35F40CA-26E3-4F16-A158-90913A05A865}" type="presParOf" srcId="{903DC028-DDAA-4081-B103-120AE9360A17}" destId="{8B292133-09EA-4901-BB6A-9A53CE21A4B1}" srcOrd="0" destOrd="0" presId="urn:microsoft.com/office/officeart/2005/8/layout/orgChart1"/>
+    <dgm:cxn modelId="{605C6681-51D6-424F-806B-657A393C16CF}" type="presParOf" srcId="{903DC028-DDAA-4081-B103-120AE9360A17}" destId="{688939F5-316A-4469-B41C-C96AFFF9FFDF}" srcOrd="1" destOrd="0" presId="urn:microsoft.com/office/officeart/2005/8/layout/orgChart1"/>
+    <dgm:cxn modelId="{B166830D-AA3A-404B-B5F7-1AA7FCF9ED8E}" type="presParOf" srcId="{DC673C3F-7F61-4511-9966-7571C8BB72AE}" destId="{10892874-9A51-4217-9250-D9E11B80A0D7}" srcOrd="1" destOrd="0" presId="urn:microsoft.com/office/officeart/2005/8/layout/orgChart1"/>
+    <dgm:cxn modelId="{90B0DFAF-E44B-40AE-A3C0-659F3958891A}" type="presParOf" srcId="{DC673C3F-7F61-4511-9966-7571C8BB72AE}" destId="{1C24F405-7EE1-4C61-851B-57000E22A52F}" srcOrd="2" destOrd="0" presId="urn:microsoft.com/office/officeart/2005/8/layout/orgChart1"/>
+    <dgm:cxn modelId="{3A18E6EA-8EE7-43BD-B757-3FC79BF87AF8}" type="presParOf" srcId="{B733329F-6596-4FF0-A7C4-ADA6A6B858DB}" destId="{5802F035-EA88-48E6-8CBA-B8C81730DF78}" srcOrd="2" destOrd="0" presId="urn:microsoft.com/office/officeart/2005/8/layout/orgChart1"/>
+    <dgm:cxn modelId="{B1E9B4CB-9436-45F2-A048-C69A71BBB392}" type="presParOf" srcId="{B733329F-6596-4FF0-A7C4-ADA6A6B858DB}" destId="{3A1E0337-4191-4F2B-967F-5F0EFDBE1EFE}" srcOrd="3" destOrd="0" presId="urn:microsoft.com/office/officeart/2005/8/layout/orgChart1"/>
+    <dgm:cxn modelId="{8062CF39-F657-438C-8473-CAF0AB56AC03}" type="presParOf" srcId="{3A1E0337-4191-4F2B-967F-5F0EFDBE1EFE}" destId="{19D98F48-A48B-4964-A352-6A75604ABC09}" srcOrd="0" destOrd="0" presId="urn:microsoft.com/office/officeart/2005/8/layout/orgChart1"/>
+    <dgm:cxn modelId="{38CF15D8-E59F-4CFF-8F36-50FCF37C9926}" type="presParOf" srcId="{19D98F48-A48B-4964-A352-6A75604ABC09}" destId="{59C713BA-AC32-492F-91DB-A5976BA248AC}" srcOrd="0" destOrd="0" presId="urn:microsoft.com/office/officeart/2005/8/layout/orgChart1"/>
+    <dgm:cxn modelId="{A6347738-8A08-4E85-994A-019647322D09}" type="presParOf" srcId="{19D98F48-A48B-4964-A352-6A75604ABC09}" destId="{7A26CA3C-CF2A-485F-AD6A-2BBB9E852B69}" srcOrd="1" destOrd="0" presId="urn:microsoft.com/office/officeart/2005/8/layout/orgChart1"/>
+    <dgm:cxn modelId="{88E3E5A8-84B4-4AEE-B58C-82231D63781A}" type="presParOf" srcId="{3A1E0337-4191-4F2B-967F-5F0EFDBE1EFE}" destId="{DFF67C59-6865-4BB6-8430-C2AADB6EFBC6}" srcOrd="1" destOrd="0" presId="urn:microsoft.com/office/officeart/2005/8/layout/orgChart1"/>
+    <dgm:cxn modelId="{F46D0915-0964-44AB-8EC0-B166C49FB250}" type="presParOf" srcId="{3A1E0337-4191-4F2B-967F-5F0EFDBE1EFE}" destId="{600192A7-35E9-4091-AF39-EF69B6A51DF4}" srcOrd="2" destOrd="0" presId="urn:microsoft.com/office/officeart/2005/8/layout/orgChart1"/>
+    <dgm:cxn modelId="{8C3852F0-C5FB-4B1D-9016-8A4EAAF9CB57}" type="presParOf" srcId="{B733329F-6596-4FF0-A7C4-ADA6A6B858DB}" destId="{DCE10EFC-DC65-40B7-BB27-D384F851962F}" srcOrd="4" destOrd="0" presId="urn:microsoft.com/office/officeart/2005/8/layout/orgChart1"/>
+    <dgm:cxn modelId="{D6AD9F39-F354-49C5-9072-21841B46F16F}" type="presParOf" srcId="{B733329F-6596-4FF0-A7C4-ADA6A6B858DB}" destId="{AFF78B5C-4FA6-4E8B-9B44-AA16D1293B9F}" srcOrd="5" destOrd="0" presId="urn:microsoft.com/office/officeart/2005/8/layout/orgChart1"/>
+    <dgm:cxn modelId="{624729A6-E648-4A2D-9D3E-2CA2CF556BF4}" type="presParOf" srcId="{AFF78B5C-4FA6-4E8B-9B44-AA16D1293B9F}" destId="{87B0A9CD-9E7B-4105-BA16-EEA27A6B0F84}" srcOrd="0" destOrd="0" presId="urn:microsoft.com/office/officeart/2005/8/layout/orgChart1"/>
+    <dgm:cxn modelId="{EC9EC883-4D42-4446-992E-E723403F6F23}" type="presParOf" srcId="{87B0A9CD-9E7B-4105-BA16-EEA27A6B0F84}" destId="{111997EB-A906-4608-8C55-C1E8C2A2BE6F}" srcOrd="0" destOrd="0" presId="urn:microsoft.com/office/officeart/2005/8/layout/orgChart1"/>
+    <dgm:cxn modelId="{6F0C40DD-F7ED-4A1D-B75F-6FDFBBE07C3C}" type="presParOf" srcId="{87B0A9CD-9E7B-4105-BA16-EEA27A6B0F84}" destId="{381D15AC-01B1-4301-B5AD-FFA8AD066313}" srcOrd="1" destOrd="0" presId="urn:microsoft.com/office/officeart/2005/8/layout/orgChart1"/>
+    <dgm:cxn modelId="{5BB93BB9-285E-4079-8E28-32A0282A8D91}" type="presParOf" srcId="{AFF78B5C-4FA6-4E8B-9B44-AA16D1293B9F}" destId="{6DE18AAB-333B-4ADA-9852-B7A16F657B84}" srcOrd="1" destOrd="0" presId="urn:microsoft.com/office/officeart/2005/8/layout/orgChart1"/>
+    <dgm:cxn modelId="{BCDFB701-6A5D-4623-A892-69AF668E9FA1}" type="presParOf" srcId="{AFF78B5C-4FA6-4E8B-9B44-AA16D1293B9F}" destId="{3CB29D1C-732A-4401-B524-D924250EAA28}" srcOrd="2" destOrd="0" presId="urn:microsoft.com/office/officeart/2005/8/layout/orgChart1"/>
+    <dgm:cxn modelId="{E2CECAF0-5601-4F75-89E1-6334083686CC}" type="presParOf" srcId="{B383F8F5-B75C-42A2-B7E6-1B212B9F30E9}" destId="{D2B4DAA5-0A4E-49E6-9C5B-52C90B5B44B4}" srcOrd="2" destOrd="0" presId="urn:microsoft.com/office/officeart/2005/8/layout/orgChart1"/>
+    <dgm:cxn modelId="{324652A4-1240-4136-8238-88FCC15D43B6}" type="presParOf" srcId="{C118B3C7-8A9D-404B-9F80-A8EC5E424F17}" destId="{5BB55C4F-7347-4250-84FC-B2EC5ABB3024}" srcOrd="4" destOrd="0" presId="urn:microsoft.com/office/officeart/2005/8/layout/orgChart1"/>
+    <dgm:cxn modelId="{1D3A4506-6C0C-4736-9B47-CE4E70B37F1C}" type="presParOf" srcId="{C118B3C7-8A9D-404B-9F80-A8EC5E424F17}" destId="{43B53E64-957F-4C5E-9322-41D61E7A43AA}" srcOrd="5" destOrd="0" presId="urn:microsoft.com/office/officeart/2005/8/layout/orgChart1"/>
+    <dgm:cxn modelId="{3331AF75-72B9-471C-8DB4-EA8952A38D05}" type="presParOf" srcId="{43B53E64-957F-4C5E-9322-41D61E7A43AA}" destId="{E20F9895-782F-44D5-A217-5A9F43692A0F}" srcOrd="0" destOrd="0" presId="urn:microsoft.com/office/officeart/2005/8/layout/orgChart1"/>
+    <dgm:cxn modelId="{8ACDEEC1-6929-4435-87C9-52C09C9DC093}" type="presParOf" srcId="{E20F9895-782F-44D5-A217-5A9F43692A0F}" destId="{48DBA85B-D99A-4E7D-B356-8C82F6187113}" srcOrd="0" destOrd="0" presId="urn:microsoft.com/office/officeart/2005/8/layout/orgChart1"/>
+    <dgm:cxn modelId="{1BBED2B4-9685-432D-8A9E-CDC701C27015}" type="presParOf" srcId="{E20F9895-782F-44D5-A217-5A9F43692A0F}" destId="{1A030A2B-5578-445A-B5F1-1D52C20427FA}" srcOrd="1" destOrd="0" presId="urn:microsoft.com/office/officeart/2005/8/layout/orgChart1"/>
+    <dgm:cxn modelId="{35B25B5D-1667-489F-8D8A-63EF301FAA39}" type="presParOf" srcId="{43B53E64-957F-4C5E-9322-41D61E7A43AA}" destId="{CDC4F717-C528-44BC-9DBC-FE9F0BAAD8A1}" srcOrd="1" destOrd="0" presId="urn:microsoft.com/office/officeart/2005/8/layout/orgChart1"/>
+    <dgm:cxn modelId="{AD0F8CAA-69A9-4B03-A2DC-E40B5AB5779A}" type="presParOf" srcId="{43B53E64-957F-4C5E-9322-41D61E7A43AA}" destId="{9B4EFB3D-E2BB-4892-8FFE-D57148A43832}" srcOrd="2" destOrd="0" presId="urn:microsoft.com/office/officeart/2005/8/layout/orgChart1"/>
+    <dgm:cxn modelId="{6D2C69AD-9413-407D-BE9A-8D6171512698}" type="presParOf" srcId="{C118B3C7-8A9D-404B-9F80-A8EC5E424F17}" destId="{044AEC24-B74A-4214-A638-2F99C8AC6602}" srcOrd="6" destOrd="0" presId="urn:microsoft.com/office/officeart/2005/8/layout/orgChart1"/>
+    <dgm:cxn modelId="{DF225187-BE4F-499F-99EA-DAB8237CA498}" type="presParOf" srcId="{C118B3C7-8A9D-404B-9F80-A8EC5E424F17}" destId="{880818F9-8FB0-4CC9-940F-1E3FD2E85915}" srcOrd="7" destOrd="0" presId="urn:microsoft.com/office/officeart/2005/8/layout/orgChart1"/>
+    <dgm:cxn modelId="{C8DCCAD8-CC99-471B-8F35-A9C2CD7CC7A2}" type="presParOf" srcId="{880818F9-8FB0-4CC9-940F-1E3FD2E85915}" destId="{638CA9CE-BEC7-4A0D-858A-57D3EC598423}" srcOrd="0" destOrd="0" presId="urn:microsoft.com/office/officeart/2005/8/layout/orgChart1"/>
+    <dgm:cxn modelId="{AB64AF3D-DA99-4D97-A2B6-87DABD731891}" type="presParOf" srcId="{638CA9CE-BEC7-4A0D-858A-57D3EC598423}" destId="{E811083D-277A-482F-809F-218ECC5E9F89}" srcOrd="0" destOrd="0" presId="urn:microsoft.com/office/officeart/2005/8/layout/orgChart1"/>
+    <dgm:cxn modelId="{7BC2605C-CDCC-42B4-980C-5088F10DC432}" type="presParOf" srcId="{638CA9CE-BEC7-4A0D-858A-57D3EC598423}" destId="{04F9C37F-270D-4C32-B50C-27BE0986D655}" srcOrd="1" destOrd="0" presId="urn:microsoft.com/office/officeart/2005/8/layout/orgChart1"/>
+    <dgm:cxn modelId="{6869F619-F064-4329-A8E3-193710914152}" type="presParOf" srcId="{880818F9-8FB0-4CC9-940F-1E3FD2E85915}" destId="{D4FBC058-2779-40E2-A707-3F4AE39308BC}" srcOrd="1" destOrd="0" presId="urn:microsoft.com/office/officeart/2005/8/layout/orgChart1"/>
+    <dgm:cxn modelId="{689D56A5-FE47-4D72-B8DF-9850921AF15C}" type="presParOf" srcId="{880818F9-8FB0-4CC9-940F-1E3FD2E85915}" destId="{31236A0C-F646-45A6-BCFE-5A4FD55AB194}" srcOrd="2" destOrd="0" presId="urn:microsoft.com/office/officeart/2005/8/layout/orgChart1"/>
+    <dgm:cxn modelId="{51A7E803-4403-4EBB-A188-C6FBA8BD5E17}" type="presParOf" srcId="{C118B3C7-8A9D-404B-9F80-A8EC5E424F17}" destId="{1A0DF4E9-CEFF-4646-95A7-3D3954391370}" srcOrd="8" destOrd="0" presId="urn:microsoft.com/office/officeart/2005/8/layout/orgChart1"/>
+    <dgm:cxn modelId="{4BA5413D-A7D3-4368-99EF-31167DA3B0D2}" type="presParOf" srcId="{C118B3C7-8A9D-404B-9F80-A8EC5E424F17}" destId="{D9C91752-FE89-4E35-8E7B-F1376B195B97}" srcOrd="9" destOrd="0" presId="urn:microsoft.com/office/officeart/2005/8/layout/orgChart1"/>
+    <dgm:cxn modelId="{F85A93A1-2049-4D3F-AFD2-3243D859C8AC}" type="presParOf" srcId="{D9C91752-FE89-4E35-8E7B-F1376B195B97}" destId="{2CB881E5-A0B2-4493-B534-2E011FA4F45A}" srcOrd="0" destOrd="0" presId="urn:microsoft.com/office/officeart/2005/8/layout/orgChart1"/>
+    <dgm:cxn modelId="{B619AE15-C2AC-4FE6-AC26-ECE87A55EAF3}" type="presParOf" srcId="{2CB881E5-A0B2-4493-B534-2E011FA4F45A}" destId="{F341AB85-8076-4AAD-85FD-74DD7AD15C3B}" srcOrd="0" destOrd="0" presId="urn:microsoft.com/office/officeart/2005/8/layout/orgChart1"/>
+    <dgm:cxn modelId="{C61F8E91-8353-42DD-B6B5-8D86B7BE9805}" type="presParOf" srcId="{2CB881E5-A0B2-4493-B534-2E011FA4F45A}" destId="{2711B355-6C39-4B70-8803-FB961691FD01}" srcOrd="1" destOrd="0" presId="urn:microsoft.com/office/officeart/2005/8/layout/orgChart1"/>
+    <dgm:cxn modelId="{EAD77BDA-73F4-4520-90FA-D0C89EA8BF0A}" type="presParOf" srcId="{D9C91752-FE89-4E35-8E7B-F1376B195B97}" destId="{EB29F6CD-8685-4FD2-861B-3775FC3A21B3}" srcOrd="1" destOrd="0" presId="urn:microsoft.com/office/officeart/2005/8/layout/orgChart1"/>
+    <dgm:cxn modelId="{42FCE35E-A1D8-4594-8546-FFD413A480C0}" type="presParOf" srcId="{D9C91752-FE89-4E35-8E7B-F1376B195B97}" destId="{178E95CC-F79B-422C-8BFA-BB7A721CDC1D}" srcOrd="2" destOrd="0" presId="urn:microsoft.com/office/officeart/2005/8/layout/orgChart1"/>
+    <dgm:cxn modelId="{C9F037D1-C1DC-4271-9BC5-F8E89BD1473E}" type="presParOf" srcId="{8698235F-EF2D-4AE5-A79F-D27D74DA3C02}" destId="{31494758-0810-4943-A1D9-3B044C346DF9}" srcOrd="2" destOrd="0" presId="urn:microsoft.com/office/officeart/2005/8/layout/orgChart1"/>
+    <dgm:cxn modelId="{90A97C91-1E6A-4638-B1B7-2D549A8B72E3}" type="presParOf" srcId="{265F456F-C67D-47A3-BD42-2010C4E5B46E}" destId="{220BFA54-A4F8-4A44-B5AD-1EA06E380D23}" srcOrd="2" destOrd="0" presId="urn:microsoft.com/office/officeart/2005/8/layout/orgChart1"/>
+    <dgm:cxn modelId="{7164EF3B-4EC4-478A-9091-AA796C0E12A9}" type="presParOf" srcId="{265F456F-C67D-47A3-BD42-2010C4E5B46E}" destId="{9BB91E0C-E41D-4FA5-BC6D-F47406CC471E}" srcOrd="3" destOrd="0" presId="urn:microsoft.com/office/officeart/2005/8/layout/orgChart1"/>
+    <dgm:cxn modelId="{2944DD09-8CF0-44AE-A808-00B7813E7A6A}" type="presParOf" srcId="{9BB91E0C-E41D-4FA5-BC6D-F47406CC471E}" destId="{1D4AFCDC-A498-4CA7-9155-6332469BB176}" srcOrd="0" destOrd="0" presId="urn:microsoft.com/office/officeart/2005/8/layout/orgChart1"/>
+    <dgm:cxn modelId="{99F538DA-29D5-4317-A4F0-3CB3C6E58FF9}" type="presParOf" srcId="{1D4AFCDC-A498-4CA7-9155-6332469BB176}" destId="{5CC465CD-ED98-4E64-9FC3-4E8695D09CDE}" srcOrd="0" destOrd="0" presId="urn:microsoft.com/office/officeart/2005/8/layout/orgChart1"/>
+    <dgm:cxn modelId="{204428F6-9181-4342-848D-8AFABAC3E4DB}" type="presParOf" srcId="{1D4AFCDC-A498-4CA7-9155-6332469BB176}" destId="{3B783C55-A32B-4461-BACF-012AC6796542}" srcOrd="1" destOrd="0" presId="urn:microsoft.com/office/officeart/2005/8/layout/orgChart1"/>
+    <dgm:cxn modelId="{C3CF7402-3DD9-4095-9E2B-0BDBBD4606FB}" type="presParOf" srcId="{9BB91E0C-E41D-4FA5-BC6D-F47406CC471E}" destId="{FEBB3014-70DC-47F6-90CA-8784EB17EB15}" srcOrd="1" destOrd="0" presId="urn:microsoft.com/office/officeart/2005/8/layout/orgChart1"/>
+    <dgm:cxn modelId="{3500121A-850C-469F-8042-43B9A7092A80}" type="presParOf" srcId="{FEBB3014-70DC-47F6-90CA-8784EB17EB15}" destId="{C74004E5-8814-48E9-A31A-3E7600B357F4}" srcOrd="0" destOrd="0" presId="urn:microsoft.com/office/officeart/2005/8/layout/orgChart1"/>
+    <dgm:cxn modelId="{947564EA-2736-41C6-9E31-20990D9DB8F5}" type="presParOf" srcId="{FEBB3014-70DC-47F6-90CA-8784EB17EB15}" destId="{7E4F8BB4-61DE-4433-9D9D-68E83A8A4CA1}" srcOrd="1" destOrd="0" presId="urn:microsoft.com/office/officeart/2005/8/layout/orgChart1"/>
+    <dgm:cxn modelId="{2F173B71-2271-4497-A244-0926BE27C670}" type="presParOf" srcId="{7E4F8BB4-61DE-4433-9D9D-68E83A8A4CA1}" destId="{A8390DEE-7AE1-428C-84CD-84AF069C53A9}" srcOrd="0" destOrd="0" presId="urn:microsoft.com/office/officeart/2005/8/layout/orgChart1"/>
+    <dgm:cxn modelId="{397814BA-F32A-4BCB-BC81-7662833BDF97}" type="presParOf" srcId="{A8390DEE-7AE1-428C-84CD-84AF069C53A9}" destId="{8430D49C-4D80-4E9B-90A9-92EDE6AEAB90}" srcOrd="0" destOrd="0" presId="urn:microsoft.com/office/officeart/2005/8/layout/orgChart1"/>
+    <dgm:cxn modelId="{3A8116FD-B8C9-4F03-93B4-78EAB85F8D3F}" type="presParOf" srcId="{A8390DEE-7AE1-428C-84CD-84AF069C53A9}" destId="{C4281635-ADF5-4CF3-B7C6-A5CC7B542550}" srcOrd="1" destOrd="0" presId="urn:microsoft.com/office/officeart/2005/8/layout/orgChart1"/>
+    <dgm:cxn modelId="{1339EF5F-09B6-474A-838D-D4F61F5D08D1}" type="presParOf" srcId="{7E4F8BB4-61DE-4433-9D9D-68E83A8A4CA1}" destId="{FF1AAC26-63F2-42EE-8EEF-2DF576622ADF}" srcOrd="1" destOrd="0" presId="urn:microsoft.com/office/officeart/2005/8/layout/orgChart1"/>
+    <dgm:cxn modelId="{0BA09A29-0A64-4D64-9C9B-D6BC8ACB4D26}" type="presParOf" srcId="{7E4F8BB4-61DE-4433-9D9D-68E83A8A4CA1}" destId="{554A392E-73F4-4918-9718-58C37DF9119D}" srcOrd="2" destOrd="0" presId="urn:microsoft.com/office/officeart/2005/8/layout/orgChart1"/>
+    <dgm:cxn modelId="{79D998DD-8356-49CB-B173-25DD12287068}" type="presParOf" srcId="{FEBB3014-70DC-47F6-90CA-8784EB17EB15}" destId="{318F2E1B-2875-4710-BA87-C6EC8CB7E614}" srcOrd="2" destOrd="0" presId="urn:microsoft.com/office/officeart/2005/8/layout/orgChart1"/>
+    <dgm:cxn modelId="{B9155B94-AED0-4103-8EB1-26A542BDB06F}" type="presParOf" srcId="{FEBB3014-70DC-47F6-90CA-8784EB17EB15}" destId="{03EE27C5-7491-4BBA-B0E4-833135E2B666}" srcOrd="3" destOrd="0" presId="urn:microsoft.com/office/officeart/2005/8/layout/orgChart1"/>
+    <dgm:cxn modelId="{68CC9B42-5271-4A08-A7D2-19633D90C480}" type="presParOf" srcId="{03EE27C5-7491-4BBA-B0E4-833135E2B666}" destId="{CB1D489D-DD5B-4AB5-9421-EE1F51D03389}" srcOrd="0" destOrd="0" presId="urn:microsoft.com/office/officeart/2005/8/layout/orgChart1"/>
+    <dgm:cxn modelId="{70E0DCDD-90BC-453D-B3DC-569AE05A0340}" type="presParOf" srcId="{CB1D489D-DD5B-4AB5-9421-EE1F51D03389}" destId="{4B7A8AC0-084D-4A35-BB1E-5325E922956F}" srcOrd="0" destOrd="0" presId="urn:microsoft.com/office/officeart/2005/8/layout/orgChart1"/>
+    <dgm:cxn modelId="{F0974919-AD76-4788-BA17-B0A2D588F331}" type="presParOf" srcId="{CB1D489D-DD5B-4AB5-9421-EE1F51D03389}" destId="{3AA163E4-7D22-46FD-8EC4-A62972152F57}" srcOrd="1" destOrd="0" presId="urn:microsoft.com/office/officeart/2005/8/layout/orgChart1"/>
+    <dgm:cxn modelId="{8FFDA52C-3466-403E-BC62-4EC63FB14824}" type="presParOf" srcId="{03EE27C5-7491-4BBA-B0E4-833135E2B666}" destId="{51EF8670-FD23-428C-8810-F2FE4FB1E5EA}" srcOrd="1" destOrd="0" presId="urn:microsoft.com/office/officeart/2005/8/layout/orgChart1"/>
+    <dgm:cxn modelId="{7A712D4E-CE4C-4E50-B105-B41DF0B2B81D}" type="presParOf" srcId="{03EE27C5-7491-4BBA-B0E4-833135E2B666}" destId="{296199DF-6EFC-4E0D-A2DA-2446386BCC95}" srcOrd="2" destOrd="0" presId="urn:microsoft.com/office/officeart/2005/8/layout/orgChart1"/>
+    <dgm:cxn modelId="{B56E9E8B-340F-49B8-9D9C-E23C70F4C68F}" type="presParOf" srcId="{FEBB3014-70DC-47F6-90CA-8784EB17EB15}" destId="{629CEF7E-A5BD-4CF5-B41C-747B00F842E7}" srcOrd="4" destOrd="0" presId="urn:microsoft.com/office/officeart/2005/8/layout/orgChart1"/>
+    <dgm:cxn modelId="{1409E23D-6202-4C1C-ABD3-72FFF1B2DB42}" type="presParOf" srcId="{FEBB3014-70DC-47F6-90CA-8784EB17EB15}" destId="{631AA970-66CE-4007-9260-841E955E678C}" srcOrd="5" destOrd="0" presId="urn:microsoft.com/office/officeart/2005/8/layout/orgChart1"/>
+    <dgm:cxn modelId="{3385544D-24F5-4DE6-9EDF-BD16CF8742A8}" type="presParOf" srcId="{631AA970-66CE-4007-9260-841E955E678C}" destId="{1A0C3AD7-358D-4872-A4B3-131E73E4D811}" srcOrd="0" destOrd="0" presId="urn:microsoft.com/office/officeart/2005/8/layout/orgChart1"/>
+    <dgm:cxn modelId="{93F579D5-016C-4692-9B2F-F2301E3B1912}" type="presParOf" srcId="{1A0C3AD7-358D-4872-A4B3-131E73E4D811}" destId="{73C5FE92-AEC9-433B-848A-200EA7DF3643}" srcOrd="0" destOrd="0" presId="urn:microsoft.com/office/officeart/2005/8/layout/orgChart1"/>
+    <dgm:cxn modelId="{6FE012C3-F34F-498F-BFF3-1885B69086E2}" type="presParOf" srcId="{1A0C3AD7-358D-4872-A4B3-131E73E4D811}" destId="{5D5E1896-599E-4E19-8A12-33A944D8B6B7}" srcOrd="1" destOrd="0" presId="urn:microsoft.com/office/officeart/2005/8/layout/orgChart1"/>
+    <dgm:cxn modelId="{378E58B0-1201-454D-8F40-B9BB2E949DF7}" type="presParOf" srcId="{631AA970-66CE-4007-9260-841E955E678C}" destId="{B1D61872-2767-485E-9EA5-6D06233F842D}" srcOrd="1" destOrd="0" presId="urn:microsoft.com/office/officeart/2005/8/layout/orgChart1"/>
+    <dgm:cxn modelId="{3D886619-69DC-4903-A49B-A627736963C2}" type="presParOf" srcId="{631AA970-66CE-4007-9260-841E955E678C}" destId="{3EF9562F-3E9A-442D-9BAD-5DAC41351A3F}" srcOrd="2" destOrd="0" presId="urn:microsoft.com/office/officeart/2005/8/layout/orgChart1"/>
+    <dgm:cxn modelId="{E5EC46FA-0A47-433D-A764-0D317332B881}" type="presParOf" srcId="{FEBB3014-70DC-47F6-90CA-8784EB17EB15}" destId="{9B142728-F695-4EE6-B5A2-AA3DBC8CC35E}" srcOrd="6" destOrd="0" presId="urn:microsoft.com/office/officeart/2005/8/layout/orgChart1"/>
+    <dgm:cxn modelId="{A1B42EDB-E579-4FED-9476-C08267BD58F9}" type="presParOf" srcId="{FEBB3014-70DC-47F6-90CA-8784EB17EB15}" destId="{B4FD8AB8-90E2-41E5-9704-80EBAD110ED2}" srcOrd="7" destOrd="0" presId="urn:microsoft.com/office/officeart/2005/8/layout/orgChart1"/>
+    <dgm:cxn modelId="{73DC8F46-6D4B-40B7-A9FE-AB1BEA28C735}" type="presParOf" srcId="{B4FD8AB8-90E2-41E5-9704-80EBAD110ED2}" destId="{94932336-8653-4B41-98DD-A477421F2EFD}" srcOrd="0" destOrd="0" presId="urn:microsoft.com/office/officeart/2005/8/layout/orgChart1"/>
+    <dgm:cxn modelId="{2B74CCD9-5F58-467D-B337-5DE06A053D66}" type="presParOf" srcId="{94932336-8653-4B41-98DD-A477421F2EFD}" destId="{9F3F4312-9ED9-421F-B4DB-C5AE101796FF}" srcOrd="0" destOrd="0" presId="urn:microsoft.com/office/officeart/2005/8/layout/orgChart1"/>
+    <dgm:cxn modelId="{E6E1D38E-D567-4745-B32C-3B37889FA958}" type="presParOf" srcId="{94932336-8653-4B41-98DD-A477421F2EFD}" destId="{F3993B1B-8D05-4B26-B204-20DD924F2D25}" srcOrd="1" destOrd="0" presId="urn:microsoft.com/office/officeart/2005/8/layout/orgChart1"/>
+    <dgm:cxn modelId="{8E41E739-D5C2-43CF-A1B7-0EEB0F189330}" type="presParOf" srcId="{B4FD8AB8-90E2-41E5-9704-80EBAD110ED2}" destId="{7DEA72BD-E0E8-4F08-A531-88B7FF41C1D0}" srcOrd="1" destOrd="0" presId="urn:microsoft.com/office/officeart/2005/8/layout/orgChart1"/>
+    <dgm:cxn modelId="{3B0CFD99-1F7B-4776-AC42-8D2927154216}" type="presParOf" srcId="{B4FD8AB8-90E2-41E5-9704-80EBAD110ED2}" destId="{EA5E040F-B5A5-4AE1-A499-E5E8B3781A49}" srcOrd="2" destOrd="0" presId="urn:microsoft.com/office/officeart/2005/8/layout/orgChart1"/>
+    <dgm:cxn modelId="{41073E42-94E8-48A4-BAD9-C31F26297A56}" type="presParOf" srcId="{9BB91E0C-E41D-4FA5-BC6D-F47406CC471E}" destId="{8B2A1222-6B24-4770-BD0E-F8898A1E778A}" srcOrd="2" destOrd="0" presId="urn:microsoft.com/office/officeart/2005/8/layout/orgChart1"/>
+    <dgm:cxn modelId="{F79F82F3-5089-4E0E-A390-F0F1616E8921}" type="presParOf" srcId="{265F456F-C67D-47A3-BD42-2010C4E5B46E}" destId="{112CD1DB-7736-4571-8000-8E024494F031}" srcOrd="4" destOrd="0" presId="urn:microsoft.com/office/officeart/2005/8/layout/orgChart1"/>
+    <dgm:cxn modelId="{0BEDB190-05F9-4AED-9174-F90B65B30AE1}" type="presParOf" srcId="{265F456F-C67D-47A3-BD42-2010C4E5B46E}" destId="{CA355B94-BF5E-4E16-85C6-04F293FDB4BF}" srcOrd="5" destOrd="0" presId="urn:microsoft.com/office/officeart/2005/8/layout/orgChart1"/>
+    <dgm:cxn modelId="{92A8851F-4653-484C-A41A-E84DBB484FCA}" type="presParOf" srcId="{CA355B94-BF5E-4E16-85C6-04F293FDB4BF}" destId="{58079A1D-90D8-4935-8FFF-1B475C317D8B}" srcOrd="0" destOrd="0" presId="urn:microsoft.com/office/officeart/2005/8/layout/orgChart1"/>
+    <dgm:cxn modelId="{5E8E8A4A-7028-41A2-B9E8-4091E27FC19F}" type="presParOf" srcId="{58079A1D-90D8-4935-8FFF-1B475C317D8B}" destId="{2AB03590-983A-4BAB-8F1C-AD7F0BF0D82F}" srcOrd="0" destOrd="0" presId="urn:microsoft.com/office/officeart/2005/8/layout/orgChart1"/>
+    <dgm:cxn modelId="{B5B4A900-B5AB-4924-A095-65ECCBD8CC5C}" type="presParOf" srcId="{58079A1D-90D8-4935-8FFF-1B475C317D8B}" destId="{1B4DD07C-BFE3-4DF5-AF9D-2598D8D5BD30}" srcOrd="1" destOrd="0" presId="urn:microsoft.com/office/officeart/2005/8/layout/orgChart1"/>
+    <dgm:cxn modelId="{7BD10F9D-9CA9-4285-BA16-22D0CAC430D4}" type="presParOf" srcId="{CA355B94-BF5E-4E16-85C6-04F293FDB4BF}" destId="{B0C86E8E-3558-4BFD-963D-2ACCE50531C5}" srcOrd="1" destOrd="0" presId="urn:microsoft.com/office/officeart/2005/8/layout/orgChart1"/>
+    <dgm:cxn modelId="{9A0B6F2C-888E-4DA4-97E7-8F784B77BB1E}" type="presParOf" srcId="{B0C86E8E-3558-4BFD-963D-2ACCE50531C5}" destId="{486FC1E1-A535-4C1F-A508-C230931D8015}" srcOrd="0" destOrd="0" presId="urn:microsoft.com/office/officeart/2005/8/layout/orgChart1"/>
+    <dgm:cxn modelId="{903952FE-33F4-471D-9C19-00CA2F108A19}" type="presParOf" srcId="{B0C86E8E-3558-4BFD-963D-2ACCE50531C5}" destId="{229A5F83-2865-4EBC-9601-5027A9363271}" srcOrd="1" destOrd="0" presId="urn:microsoft.com/office/officeart/2005/8/layout/orgChart1"/>
+    <dgm:cxn modelId="{978FE247-B1CE-4694-833A-89794E52921F}" type="presParOf" srcId="{229A5F83-2865-4EBC-9601-5027A9363271}" destId="{9E3B6E67-234E-4BBC-BC0A-654ABDD8F879}" srcOrd="0" destOrd="0" presId="urn:microsoft.com/office/officeart/2005/8/layout/orgChart1"/>
+    <dgm:cxn modelId="{237244E3-3875-4406-8685-1B8C1866C497}" type="presParOf" srcId="{9E3B6E67-234E-4BBC-BC0A-654ABDD8F879}" destId="{937A84F0-2BEB-41A9-B552-235FEB4052B4}" srcOrd="0" destOrd="0" presId="urn:microsoft.com/office/officeart/2005/8/layout/orgChart1"/>
+    <dgm:cxn modelId="{F8A14BEB-A729-4798-B021-4419F906CE01}" type="presParOf" srcId="{9E3B6E67-234E-4BBC-BC0A-654ABDD8F879}" destId="{61E3A9E7-C048-49D7-A091-954CD01E5D4A}" srcOrd="1" destOrd="0" presId="urn:microsoft.com/office/officeart/2005/8/layout/orgChart1"/>
+    <dgm:cxn modelId="{4B1EF175-94A6-47E2-896A-8CF6A9E3F866}" type="presParOf" srcId="{229A5F83-2865-4EBC-9601-5027A9363271}" destId="{779B1034-4351-4B7E-ABD3-B2F5DD9ABB13}" srcOrd="1" destOrd="0" presId="urn:microsoft.com/office/officeart/2005/8/layout/orgChart1"/>
+    <dgm:cxn modelId="{0BD11F2D-9D9E-421C-B6E9-4F16A760D268}" type="presParOf" srcId="{229A5F83-2865-4EBC-9601-5027A9363271}" destId="{3988A6C8-73DF-4123-8387-BF5D841A90D5}" srcOrd="2" destOrd="0" presId="urn:microsoft.com/office/officeart/2005/8/layout/orgChart1"/>
+    <dgm:cxn modelId="{C4C341E4-EE69-4250-8752-F2CB8F5D4D3F}" type="presParOf" srcId="{B0C86E8E-3558-4BFD-963D-2ACCE50531C5}" destId="{990B3F4E-412E-4BA2-B747-4DC8D6E7B7A2}" srcOrd="2" destOrd="0" presId="urn:microsoft.com/office/officeart/2005/8/layout/orgChart1"/>
+    <dgm:cxn modelId="{0B553364-DA22-4134-B108-34457950C6C8}" type="presParOf" srcId="{B0C86E8E-3558-4BFD-963D-2ACCE50531C5}" destId="{2A280BD3-D634-4E58-9F84-D637E5BB3E1F}" srcOrd="3" destOrd="0" presId="urn:microsoft.com/office/officeart/2005/8/layout/orgChart1"/>
+    <dgm:cxn modelId="{5E196912-C81E-47AC-9CF9-1E7AE950E548}" type="presParOf" srcId="{2A280BD3-D634-4E58-9F84-D637E5BB3E1F}" destId="{A485C955-E640-42D3-8C17-0DD499243210}" srcOrd="0" destOrd="0" presId="urn:microsoft.com/office/officeart/2005/8/layout/orgChart1"/>
+    <dgm:cxn modelId="{7D2B227B-2AEF-498A-B9A2-CCA586BD0D90}" type="presParOf" srcId="{A485C955-E640-42D3-8C17-0DD499243210}" destId="{58D8D487-8039-4E62-ADBD-9FCEA1362BE0}" srcOrd="0" destOrd="0" presId="urn:microsoft.com/office/officeart/2005/8/layout/orgChart1"/>
+    <dgm:cxn modelId="{A452BD00-79AA-4D4B-ACC9-A46924CECF19}" type="presParOf" srcId="{A485C955-E640-42D3-8C17-0DD499243210}" destId="{870E309A-4491-4D38-AFDD-ACEFCEE22BF6}" srcOrd="1" destOrd="0" presId="urn:microsoft.com/office/officeart/2005/8/layout/orgChart1"/>
+    <dgm:cxn modelId="{96E389D9-F060-4508-B0E0-057597A9BC61}" type="presParOf" srcId="{2A280BD3-D634-4E58-9F84-D637E5BB3E1F}" destId="{7C92660E-1470-429B-9556-184E098A6E47}" srcOrd="1" destOrd="0" presId="urn:microsoft.com/office/officeart/2005/8/layout/orgChart1"/>
+    <dgm:cxn modelId="{2246A727-42C9-4253-B13C-8D0202863CB0}" type="presParOf" srcId="{2A280BD3-D634-4E58-9F84-D637E5BB3E1F}" destId="{F3B63475-F2EF-4222-BE09-105C7CA71085}" srcOrd="2" destOrd="0" presId="urn:microsoft.com/office/officeart/2005/8/layout/orgChart1"/>
+    <dgm:cxn modelId="{CA1D38A8-711A-4ABE-8DE5-74E8CF2C720A}" type="presParOf" srcId="{CA355B94-BF5E-4E16-85C6-04F293FDB4BF}" destId="{18B25334-94AA-4619-B740-53797BF85F68}" srcOrd="2" destOrd="0" presId="urn:microsoft.com/office/officeart/2005/8/layout/orgChart1"/>
+    <dgm:cxn modelId="{71CEED64-1211-4AB3-857E-43FB6EB189A5}" type="presParOf" srcId="{265F456F-C67D-47A3-BD42-2010C4E5B46E}" destId="{E5AB5F44-4AA9-49F6-9546-3AC5BE252923}" srcOrd="6" destOrd="0" presId="urn:microsoft.com/office/officeart/2005/8/layout/orgChart1"/>
+    <dgm:cxn modelId="{267526AC-D2DC-45B8-AB13-6CCA48BF7641}" type="presParOf" srcId="{265F456F-C67D-47A3-BD42-2010C4E5B46E}" destId="{8D3FBCBC-B1EA-43D6-AE16-B92F54C265C5}" srcOrd="7" destOrd="0" presId="urn:microsoft.com/office/officeart/2005/8/layout/orgChart1"/>
+    <dgm:cxn modelId="{2CB5A667-6FF1-4516-BF3F-75C1BE819A4B}" type="presParOf" srcId="{8D3FBCBC-B1EA-43D6-AE16-B92F54C265C5}" destId="{038DAE51-FC35-438B-86C3-6D65045F624E}" srcOrd="0" destOrd="0" presId="urn:microsoft.com/office/officeart/2005/8/layout/orgChart1"/>
+    <dgm:cxn modelId="{8CBB4132-BE65-4F98-A173-48D0B5FDE6AF}" type="presParOf" srcId="{038DAE51-FC35-438B-86C3-6D65045F624E}" destId="{20C3A46C-A148-4661-BF68-D55A82313270}" srcOrd="0" destOrd="0" presId="urn:microsoft.com/office/officeart/2005/8/layout/orgChart1"/>
+    <dgm:cxn modelId="{DB4E4DE6-2A97-4F7A-BADE-FDDDE4EFEF34}" type="presParOf" srcId="{038DAE51-FC35-438B-86C3-6D65045F624E}" destId="{B221E73D-8F07-4579-9F1D-63701F5B0195}" srcOrd="1" destOrd="0" presId="urn:microsoft.com/office/officeart/2005/8/layout/orgChart1"/>
+    <dgm:cxn modelId="{09CD6418-49A4-4892-B4A7-4622C7044762}" type="presParOf" srcId="{8D3FBCBC-B1EA-43D6-AE16-B92F54C265C5}" destId="{84E323A1-6102-4A55-A62D-A2999FDD6505}" srcOrd="1" destOrd="0" presId="urn:microsoft.com/office/officeart/2005/8/layout/orgChart1"/>
+    <dgm:cxn modelId="{F2671D49-35D5-43D3-A25D-61F8EFC8A368}" type="presParOf" srcId="{84E323A1-6102-4A55-A62D-A2999FDD6505}" destId="{565A047B-7933-481E-B9FC-5DBA6C905BF8}" srcOrd="0" destOrd="0" presId="urn:microsoft.com/office/officeart/2005/8/layout/orgChart1"/>
+    <dgm:cxn modelId="{BF5B3F7E-BD88-4E6D-8C82-9016B935D03E}" type="presParOf" srcId="{84E323A1-6102-4A55-A62D-A2999FDD6505}" destId="{5D094037-B83B-4F11-A593-BD3F58DC502A}" srcOrd="1" destOrd="0" presId="urn:microsoft.com/office/officeart/2005/8/layout/orgChart1"/>
+    <dgm:cxn modelId="{EB141490-D84F-405C-BCBF-29224F342731}" type="presParOf" srcId="{5D094037-B83B-4F11-A593-BD3F58DC502A}" destId="{2CCAD175-70F9-472D-AA35-AEF371D2DC7D}" srcOrd="0" destOrd="0" presId="urn:microsoft.com/office/officeart/2005/8/layout/orgChart1"/>
+    <dgm:cxn modelId="{06883BE9-BE6A-4E6B-BA6A-384579BE54DB}" type="presParOf" srcId="{2CCAD175-70F9-472D-AA35-AEF371D2DC7D}" destId="{D09A576F-55B2-4420-8D1C-D652BBA42395}" srcOrd="0" destOrd="0" presId="urn:microsoft.com/office/officeart/2005/8/layout/orgChart1"/>
+    <dgm:cxn modelId="{76C22934-4C64-4F9D-8400-93C587F25B3E}" type="presParOf" srcId="{2CCAD175-70F9-472D-AA35-AEF371D2DC7D}" destId="{DC790315-5064-479B-876F-FDA3F059E349}" srcOrd="1" destOrd="0" presId="urn:microsoft.com/office/officeart/2005/8/layout/orgChart1"/>
+    <dgm:cxn modelId="{CD7E3976-F421-494F-B4AF-E326ABF651FB}" type="presParOf" srcId="{5D094037-B83B-4F11-A593-BD3F58DC502A}" destId="{B84B44E7-DD87-418A-9D51-B08A8D1EC0A7}" srcOrd="1" destOrd="0" presId="urn:microsoft.com/office/officeart/2005/8/layout/orgChart1"/>
+    <dgm:cxn modelId="{401044FD-DAC9-44AF-AD4F-F269F2F11EA4}" type="presParOf" srcId="{5D094037-B83B-4F11-A593-BD3F58DC502A}" destId="{FE71B171-3D5C-4D09-A2DA-06F20E7116FD}" srcOrd="2" destOrd="0" presId="urn:microsoft.com/office/officeart/2005/8/layout/orgChart1"/>
+    <dgm:cxn modelId="{243B16E0-C07B-4201-8ED7-B7C681A87FAA}" type="presParOf" srcId="{84E323A1-6102-4A55-A62D-A2999FDD6505}" destId="{49085DAD-58E1-4D62-8631-99F7937EA3FC}" srcOrd="2" destOrd="0" presId="urn:microsoft.com/office/officeart/2005/8/layout/orgChart1"/>
+    <dgm:cxn modelId="{3934512F-34B1-4213-80C7-804BE9BAE387}" type="presParOf" srcId="{84E323A1-6102-4A55-A62D-A2999FDD6505}" destId="{6A61DF71-4590-4A05-B208-979CC5277F5C}" srcOrd="3" destOrd="0" presId="urn:microsoft.com/office/officeart/2005/8/layout/orgChart1"/>
+    <dgm:cxn modelId="{784C9FD0-8C30-4C8A-8339-243F270EF048}" type="presParOf" srcId="{6A61DF71-4590-4A05-B208-979CC5277F5C}" destId="{02DB7F70-C7D1-4F65-A583-FC3C70C6816D}" srcOrd="0" destOrd="0" presId="urn:microsoft.com/office/officeart/2005/8/layout/orgChart1"/>
+    <dgm:cxn modelId="{2900F067-7C3C-46AE-8920-FD5B3E367C93}" type="presParOf" srcId="{02DB7F70-C7D1-4F65-A583-FC3C70C6816D}" destId="{17C60D1E-3C47-4545-87B0-53CC56D6EE19}" srcOrd="0" destOrd="0" presId="urn:microsoft.com/office/officeart/2005/8/layout/orgChart1"/>
+    <dgm:cxn modelId="{D986A496-8E64-4E1E-8341-DAFE5CECE7E4}" type="presParOf" srcId="{02DB7F70-C7D1-4F65-A583-FC3C70C6816D}" destId="{0F096874-A3F9-437F-AC47-4CF6FD3C5086}" srcOrd="1" destOrd="0" presId="urn:microsoft.com/office/officeart/2005/8/layout/orgChart1"/>
+    <dgm:cxn modelId="{C153D8CC-0B28-4439-83E1-46737A2F8D2D}" type="presParOf" srcId="{6A61DF71-4590-4A05-B208-979CC5277F5C}" destId="{74CB877D-0A48-474F-A9E0-18707531D194}" srcOrd="1" destOrd="0" presId="urn:microsoft.com/office/officeart/2005/8/layout/orgChart1"/>
+    <dgm:cxn modelId="{87C84EAD-9528-4B0D-A64E-672761DE3D80}" type="presParOf" srcId="{6A61DF71-4590-4A05-B208-979CC5277F5C}" destId="{9051B185-AC37-439D-8EE3-FA904F25F122}" srcOrd="2" destOrd="0" presId="urn:microsoft.com/office/officeart/2005/8/layout/orgChart1"/>
+    <dgm:cxn modelId="{B2D96947-2F44-48E6-BC19-EFDD243A7F92}" type="presParOf" srcId="{84E323A1-6102-4A55-A62D-A2999FDD6505}" destId="{0808CA65-6AB4-4649-8D84-FC22AA1F0B9C}" srcOrd="4" destOrd="0" presId="urn:microsoft.com/office/officeart/2005/8/layout/orgChart1"/>
+    <dgm:cxn modelId="{CDA52DF3-3772-499A-8C86-D2CB8D649AD1}" type="presParOf" srcId="{84E323A1-6102-4A55-A62D-A2999FDD6505}" destId="{086A727F-CCEF-4970-BB84-80B5AEE691B3}" srcOrd="5" destOrd="0" presId="urn:microsoft.com/office/officeart/2005/8/layout/orgChart1"/>
+    <dgm:cxn modelId="{CD706316-425E-4023-A875-6FE3E875A2CF}" type="presParOf" srcId="{086A727F-CCEF-4970-BB84-80B5AEE691B3}" destId="{F8C5BB24-848F-49A3-9819-74BECF87AE01}" srcOrd="0" destOrd="0" presId="urn:microsoft.com/office/officeart/2005/8/layout/orgChart1"/>
+    <dgm:cxn modelId="{C4BBEFB1-77E1-45A5-87B2-55ED30CCBDF7}" type="presParOf" srcId="{F8C5BB24-848F-49A3-9819-74BECF87AE01}" destId="{318158D3-B858-439A-8206-91DC6A15E862}" srcOrd="0" destOrd="0" presId="urn:microsoft.com/office/officeart/2005/8/layout/orgChart1"/>
+    <dgm:cxn modelId="{023F60B9-360D-478F-889E-8C4CDA012618}" type="presParOf" srcId="{F8C5BB24-848F-49A3-9819-74BECF87AE01}" destId="{8B4C016F-46EA-437D-8C2E-D973A2A3810B}" srcOrd="1" destOrd="0" presId="urn:microsoft.com/office/officeart/2005/8/layout/orgChart1"/>
+    <dgm:cxn modelId="{270240D9-36FB-4E62-9337-59F5EB055BCB}" type="presParOf" srcId="{086A727F-CCEF-4970-BB84-80B5AEE691B3}" destId="{4C22D482-E157-4647-9CFF-7BE9DB87C3A5}" srcOrd="1" destOrd="0" presId="urn:microsoft.com/office/officeart/2005/8/layout/orgChart1"/>
+    <dgm:cxn modelId="{1D813358-390B-45E8-8619-79F2EFD993AB}" type="presParOf" srcId="{086A727F-CCEF-4970-BB84-80B5AEE691B3}" destId="{A6DDD5C6-5E0C-4C1F-AF91-72F0ACB5CB66}" srcOrd="2" destOrd="0" presId="urn:microsoft.com/office/officeart/2005/8/layout/orgChart1"/>
+    <dgm:cxn modelId="{EC42EC6C-3ED5-472F-B8C1-82E6E1AE18E2}" type="presParOf" srcId="{84E323A1-6102-4A55-A62D-A2999FDD6505}" destId="{7F3399B9-5EE7-4A3A-BB13-BD91D1CD2BFC}" srcOrd="6" destOrd="0" presId="urn:microsoft.com/office/officeart/2005/8/layout/orgChart1"/>
+    <dgm:cxn modelId="{FACB2DBE-29E6-4280-856A-6C4827D45948}" type="presParOf" srcId="{84E323A1-6102-4A55-A62D-A2999FDD6505}" destId="{64DB4EFC-5F53-416A-BF56-B0E390647C57}" srcOrd="7" destOrd="0" presId="urn:microsoft.com/office/officeart/2005/8/layout/orgChart1"/>
+    <dgm:cxn modelId="{1358FB85-4F44-440E-980F-FF71D9359446}" type="presParOf" srcId="{64DB4EFC-5F53-416A-BF56-B0E390647C57}" destId="{F1489AAC-DBB3-4DF1-B0A6-ABF36BE00D53}" srcOrd="0" destOrd="0" presId="urn:microsoft.com/office/officeart/2005/8/layout/orgChart1"/>
+    <dgm:cxn modelId="{49875149-C627-4819-AB1E-69AE74D9D77F}" type="presParOf" srcId="{F1489AAC-DBB3-4DF1-B0A6-ABF36BE00D53}" destId="{951D59B2-4D2A-44B9-B76F-BB85FB327883}" srcOrd="0" destOrd="0" presId="urn:microsoft.com/office/officeart/2005/8/layout/orgChart1"/>
+    <dgm:cxn modelId="{6018FF52-174A-4F4A-9DB7-8EF70EB4347C}" type="presParOf" srcId="{F1489AAC-DBB3-4DF1-B0A6-ABF36BE00D53}" destId="{9B048A96-D4F7-4122-A5A4-7D8CD2E3D84A}" srcOrd="1" destOrd="0" presId="urn:microsoft.com/office/officeart/2005/8/layout/orgChart1"/>
+    <dgm:cxn modelId="{D98F9B75-23E8-4DED-9E7E-9BD3C61EB531}" type="presParOf" srcId="{64DB4EFC-5F53-416A-BF56-B0E390647C57}" destId="{E4249EE6-E089-4FFA-9646-B36E3FB9D46C}" srcOrd="1" destOrd="0" presId="urn:microsoft.com/office/officeart/2005/8/layout/orgChart1"/>
+    <dgm:cxn modelId="{95DD8993-9E91-4F6A-B61E-B6442F064C6F}" type="presParOf" srcId="{64DB4EFC-5F53-416A-BF56-B0E390647C57}" destId="{329BDB05-6587-45BE-AF4A-A0D5769630FE}" srcOrd="2" destOrd="0" presId="urn:microsoft.com/office/officeart/2005/8/layout/orgChart1"/>
+    <dgm:cxn modelId="{9D6CC807-B42D-438E-A740-84EDEC32C8DC}" type="presParOf" srcId="{84E323A1-6102-4A55-A62D-A2999FDD6505}" destId="{829BEA59-8922-4FFF-8688-AB52343B810B}" srcOrd="8" destOrd="0" presId="urn:microsoft.com/office/officeart/2005/8/layout/orgChart1"/>
+    <dgm:cxn modelId="{80A358E0-98A0-4943-9EEB-8CD849F59293}" type="presParOf" srcId="{84E323A1-6102-4A55-A62D-A2999FDD6505}" destId="{ADB6D868-8854-4319-A7B9-D42FF289DEC9}" srcOrd="9" destOrd="0" presId="urn:microsoft.com/office/officeart/2005/8/layout/orgChart1"/>
+    <dgm:cxn modelId="{2C461112-5B14-4A2A-8C06-767B6C9AD99F}" type="presParOf" srcId="{ADB6D868-8854-4319-A7B9-D42FF289DEC9}" destId="{D8DC65B9-799B-4B66-8DDC-C3AFFC9CD7F5}" srcOrd="0" destOrd="0" presId="urn:microsoft.com/office/officeart/2005/8/layout/orgChart1"/>
+    <dgm:cxn modelId="{1FE0657E-3777-47CE-B776-1925F4ED8BBA}" type="presParOf" srcId="{D8DC65B9-799B-4B66-8DDC-C3AFFC9CD7F5}" destId="{C352A256-FEE4-41EA-9EAF-7BF84F74CD6D}" srcOrd="0" destOrd="0" presId="urn:microsoft.com/office/officeart/2005/8/layout/orgChart1"/>
+    <dgm:cxn modelId="{2A5614A8-6F36-4551-8135-92AAC23006CA}" type="presParOf" srcId="{D8DC65B9-799B-4B66-8DDC-C3AFFC9CD7F5}" destId="{F6A5214C-F904-47E9-9F76-44968CCF48A8}" srcOrd="1" destOrd="0" presId="urn:microsoft.com/office/officeart/2005/8/layout/orgChart1"/>
+    <dgm:cxn modelId="{F9B062E1-3931-4A2E-883F-C024B4BD4B0E}" type="presParOf" srcId="{ADB6D868-8854-4319-A7B9-D42FF289DEC9}" destId="{97D02995-C199-4567-BAE5-9AD7278187CD}" srcOrd="1" destOrd="0" presId="urn:microsoft.com/office/officeart/2005/8/layout/orgChart1"/>
+    <dgm:cxn modelId="{02ADDF62-558A-43FD-9893-F73263C15699}" type="presParOf" srcId="{ADB6D868-8854-4319-A7B9-D42FF289DEC9}" destId="{71E5F94A-8E1E-4BE4-83C5-15F875CB9844}" srcOrd="2" destOrd="0" presId="urn:microsoft.com/office/officeart/2005/8/layout/orgChart1"/>
+    <dgm:cxn modelId="{F239B569-D207-409D-81FC-CDB0C0FACE8C}" type="presParOf" srcId="{84E323A1-6102-4A55-A62D-A2999FDD6505}" destId="{1ECC988F-67CD-47D2-81D9-798A4C56AFB2}" srcOrd="10" destOrd="0" presId="urn:microsoft.com/office/officeart/2005/8/layout/orgChart1"/>
+    <dgm:cxn modelId="{4A89D5AB-CECC-48FA-BE24-BA424F75836B}" type="presParOf" srcId="{84E323A1-6102-4A55-A62D-A2999FDD6505}" destId="{CBFCCBEA-7E77-43F2-AE67-866F517E3721}" srcOrd="11" destOrd="0" presId="urn:microsoft.com/office/officeart/2005/8/layout/orgChart1"/>
+    <dgm:cxn modelId="{0D9F8B2F-A4D5-4E94-BE55-C60C34210C39}" type="presParOf" srcId="{CBFCCBEA-7E77-43F2-AE67-866F517E3721}" destId="{9D3DDDC5-074C-4370-B4DA-4E173149AF60}" srcOrd="0" destOrd="0" presId="urn:microsoft.com/office/officeart/2005/8/layout/orgChart1"/>
+    <dgm:cxn modelId="{8E0592F8-9500-437A-925A-D429A0F9038E}" type="presParOf" srcId="{9D3DDDC5-074C-4370-B4DA-4E173149AF60}" destId="{77496C74-CCEF-41FA-A8AE-3275DF89F646}" srcOrd="0" destOrd="0" presId="urn:microsoft.com/office/officeart/2005/8/layout/orgChart1"/>
+    <dgm:cxn modelId="{DCA73E98-5FAD-41D5-9091-C059A23FCDA1}" type="presParOf" srcId="{9D3DDDC5-074C-4370-B4DA-4E173149AF60}" destId="{BDB575C6-2762-4D80-9CD5-A478DA5C12FC}" srcOrd="1" destOrd="0" presId="urn:microsoft.com/office/officeart/2005/8/layout/orgChart1"/>
+    <dgm:cxn modelId="{7CB32504-EFB4-4ACD-9340-DA8A75EE0E2C}" type="presParOf" srcId="{CBFCCBEA-7E77-43F2-AE67-866F517E3721}" destId="{D7D9E650-E262-48B3-BEAB-61AA29EC3762}" srcOrd="1" destOrd="0" presId="urn:microsoft.com/office/officeart/2005/8/layout/orgChart1"/>
+    <dgm:cxn modelId="{1DC59951-A71F-4F5A-8871-E97B21DF9B71}" type="presParOf" srcId="{CBFCCBEA-7E77-43F2-AE67-866F517E3721}" destId="{BD9FAAE4-D794-47F8-9E2A-C88CFF03203F}" srcOrd="2" destOrd="0" presId="urn:microsoft.com/office/officeart/2005/8/layout/orgChart1"/>
+    <dgm:cxn modelId="{2925B961-2077-4472-BB0F-66B0FB4439F4}" type="presParOf" srcId="{8D3FBCBC-B1EA-43D6-AE16-B92F54C265C5}" destId="{B6CCAF93-A380-4D21-8DF4-9E51ABE0B3F5}" srcOrd="2" destOrd="0" presId="urn:microsoft.com/office/officeart/2005/8/layout/orgChart1"/>
+    <dgm:cxn modelId="{13A14072-BDB0-44B1-AC00-CC41BAF30C34}" type="presParOf" srcId="{FEDF8BF6-0D07-468C-8608-44450223B6FA}" destId="{B92859A7-A959-4389-8AC7-510A09F0CA6E}" srcOrd="2" destOrd="0" presId="urn:microsoft.com/office/officeart/2005/8/layout/orgChart1"/>
   </dgm:cxnLst>
   <dgm:bg/>
   <dgm:whole/>
@@ -24206,7 +24396,7 @@
 </file>
 
 <file path=customXml/itemProps1.xml><?xml version="1.0" encoding="utf-8"?>
-<ds:datastoreItem xmlns:ds="http://schemas.openxmlformats.org/officeDocument/2006/customXml" ds:itemID="{1DDE8D61-175A-441D-8E64-04862B06B0D7}">
+<ds:datastoreItem xmlns:ds="http://schemas.openxmlformats.org/officeDocument/2006/customXml" ds:itemID="{2543377A-002C-4F09-8D95-53F463911999}">
   <ds:schemaRefs>
     <ds:schemaRef ds:uri="http://schemas.openxmlformats.org/officeDocument/2006/bibliography"/>
   </ds:schemaRefs>

</xml_diff>

<commit_message>
website item editor implementation
</commit_message>
<xml_diff>
--- a/documents/Engineering Guide.docx
+++ b/documents/Engineering Guide.docx
@@ -4704,12 +4704,7 @@
       </w:r>
       <w:proofErr w:type="spellEnd"/>
       <w:r>
-        <w:t>-H</w:t>
-      </w:r>
-      <w:bookmarkStart w:id="26" w:name="_GoBack"/>
-      <w:bookmarkEnd w:id="26"/>
-      <w:r>
-        <w:t>ost</w:t>
+        <w:t>-Host</w:t>
       </w:r>
     </w:p>
     <w:p>
@@ -4872,6 +4867,235 @@
       <w:pPr>
         <w:pStyle w:val="Heading2"/>
       </w:pPr>
+      <w:proofErr w:type="spellStart"/>
+      <w:r>
+        <w:t>iOS</w:t>
+      </w:r>
+      <w:proofErr w:type="spellEnd"/>
+      <w:r>
+        <w:t xml:space="preserve"> Device</w:t>
+      </w:r>
+    </w:p>
+    <w:p>
+      <w:r>
+        <w:t>Steps for</w:t>
+      </w:r>
+      <w:r>
+        <w:t xml:space="preserve"> deploy</w:t>
+      </w:r>
+      <w:r>
+        <w:t>ing</w:t>
+      </w:r>
+      <w:r>
+        <w:t xml:space="preserve"> </w:t>
+      </w:r>
+      <w:proofErr w:type="spellStart"/>
+      <w:r>
+        <w:t>iOS</w:t>
+      </w:r>
+      <w:proofErr w:type="spellEnd"/>
+      <w:r>
+        <w:t xml:space="preserve"> application to </w:t>
+      </w:r>
+      <w:r>
+        <w:t xml:space="preserve">an </w:t>
+      </w:r>
+      <w:proofErr w:type="spellStart"/>
+      <w:r>
+        <w:t>iOS</w:t>
+      </w:r>
+      <w:proofErr w:type="spellEnd"/>
+      <w:r>
+        <w:t xml:space="preserve"> device.</w:t>
+      </w:r>
+      <w:bookmarkStart w:id="26" w:name="_GoBack"/>
+      <w:bookmarkEnd w:id="26"/>
+    </w:p>
+    <w:p>
+      <w:pPr>
+        <w:pStyle w:val="ListParagraph"/>
+        <w:numPr>
+          <w:ilvl w:val="0"/>
+          <w:numId w:val="3"/>
+        </w:numPr>
+      </w:pPr>
+      <w:r>
+        <w:t xml:space="preserve">Plug-in device to a Mac </w:t>
+      </w:r>
+      <w:proofErr w:type="spellStart"/>
+      <w:r>
+        <w:t>iOS</w:t>
+      </w:r>
+      <w:proofErr w:type="spellEnd"/>
+      <w:r>
+        <w:t xml:space="preserve"> computer with </w:t>
+      </w:r>
+      <w:proofErr w:type="spellStart"/>
+      <w:r>
+        <w:t>Xcode</w:t>
+      </w:r>
+      <w:proofErr w:type="spellEnd"/>
+      <w:r>
+        <w:t xml:space="preserve"> installed. (unlock device if necessary)</w:t>
+      </w:r>
+    </w:p>
+    <w:p>
+      <w:pPr>
+        <w:pStyle w:val="ListParagraph"/>
+        <w:numPr>
+          <w:ilvl w:val="0"/>
+          <w:numId w:val="3"/>
+        </w:numPr>
+      </w:pPr>
+      <w:r>
+        <w:t xml:space="preserve">Run </w:t>
+      </w:r>
+      <w:proofErr w:type="spellStart"/>
+      <w:r>
+        <w:t>Xcode</w:t>
+      </w:r>
+      <w:proofErr w:type="spellEnd"/>
+      <w:r>
+        <w:t xml:space="preserve"> and go to Organizer window</w:t>
+      </w:r>
+    </w:p>
+    <w:p>
+      <w:pPr>
+        <w:pStyle w:val="ListParagraph"/>
+        <w:numPr>
+          <w:ilvl w:val="0"/>
+          <w:numId w:val="3"/>
+        </w:numPr>
+      </w:pPr>
+      <w:r>
+        <w:t>Under devices, the device should be displayed</w:t>
+      </w:r>
+    </w:p>
+    <w:p>
+      <w:pPr>
+        <w:pStyle w:val="ListParagraph"/>
+        <w:numPr>
+          <w:ilvl w:val="0"/>
+          <w:numId w:val="3"/>
+        </w:numPr>
+      </w:pPr>
+      <w:r>
+        <w:t>Click, “Use for Development” button</w:t>
+      </w:r>
+    </w:p>
+    <w:p>
+      <w:pPr>
+        <w:pStyle w:val="ListParagraph"/>
+        <w:numPr>
+          <w:ilvl w:val="0"/>
+          <w:numId w:val="3"/>
+        </w:numPr>
+      </w:pPr>
+      <w:r>
+        <w:t>Sign-in with Apple Developer ID ( builtsteadysoftware@gmail.com )</w:t>
+      </w:r>
+    </w:p>
+    <w:p>
+      <w:pPr>
+        <w:pStyle w:val="ListParagraph"/>
+        <w:numPr>
+          <w:ilvl w:val="0"/>
+          <w:numId w:val="3"/>
+        </w:numPr>
+      </w:pPr>
+      <w:r>
+        <w:lastRenderedPageBreak/>
+        <w:t xml:space="preserve">Submit request for distribution certificate via </w:t>
+      </w:r>
+      <w:proofErr w:type="spellStart"/>
+      <w:r>
+        <w:t>Xcode</w:t>
+      </w:r>
+      <w:proofErr w:type="spellEnd"/>
+    </w:p>
+    <w:p>
+      <w:pPr>
+        <w:pStyle w:val="ListParagraph"/>
+        <w:numPr>
+          <w:ilvl w:val="1"/>
+          <w:numId w:val="3"/>
+        </w:numPr>
+      </w:pPr>
+      <w:r>
+        <w:t>This should have created a provisioning profile for your device</w:t>
+      </w:r>
+    </w:p>
+    <w:p>
+      <w:pPr>
+        <w:pStyle w:val="ListParagraph"/>
+        <w:numPr>
+          <w:ilvl w:val="0"/>
+          <w:numId w:val="3"/>
+        </w:numPr>
+      </w:pPr>
+      <w:r>
+        <w:t xml:space="preserve">Go into </w:t>
+      </w:r>
+      <w:proofErr w:type="spellStart"/>
+      <w:r>
+        <w:t>MonoDevelop</w:t>
+      </w:r>
+      <w:proofErr w:type="spellEnd"/>
+      <w:r>
+        <w:t xml:space="preserve"> and open the </w:t>
+      </w:r>
+      <w:proofErr w:type="spellStart"/>
+      <w:r>
+        <w:t>iOS</w:t>
+      </w:r>
+      <w:proofErr w:type="spellEnd"/>
+      <w:r>
+        <w:t xml:space="preserve"> solution</w:t>
+      </w:r>
+    </w:p>
+    <w:p>
+      <w:pPr>
+        <w:pStyle w:val="ListParagraph"/>
+        <w:numPr>
+          <w:ilvl w:val="0"/>
+          <w:numId w:val="3"/>
+        </w:numPr>
+      </w:pPr>
+      <w:r>
+        <w:t>Set the active configuration to “Release | iPhone”</w:t>
+      </w:r>
+    </w:p>
+    <w:p>
+      <w:pPr>
+        <w:pStyle w:val="ListParagraph"/>
+        <w:numPr>
+          <w:ilvl w:val="0"/>
+          <w:numId w:val="3"/>
+        </w:numPr>
+      </w:pPr>
+      <w:r>
+        <w:t>Hit run (which will build and deploy to device)</w:t>
+      </w:r>
+    </w:p>
+    <w:p>
+      <w:pPr>
+        <w:pStyle w:val="ListParagraph"/>
+        <w:numPr>
+          <w:ilvl w:val="1"/>
+          <w:numId w:val="3"/>
+        </w:numPr>
+      </w:pPr>
+      <w:r>
+        <w:t xml:space="preserve">You may need to configure build for specific </w:t>
+      </w:r>
+      <w:proofErr w:type="spellStart"/>
+      <w:r>
+        <w:t>iOS</w:t>
+      </w:r>
+      <w:proofErr w:type="spellEnd"/>
+      <w:r>
+        <w:t xml:space="preserve"> version (4.3 or 5.0)</w:t>
+      </w:r>
     </w:p>
     <w:p>
       <w:r>
@@ -5020,6 +5244,119 @@
     </w:lvl>
   </w:abstractNum>
   <w:abstractNum w:abstractNumId="1">
+    <w:nsid w:val="29573C23"/>
+    <w:multiLevelType w:val="hybridMultilevel"/>
+    <w:tmpl w:val="9DF2F3E2"/>
+    <w:lvl w:ilvl="0" w:tplc="04090001">
+      <w:start w:val="1"/>
+      <w:numFmt w:val="bullet"/>
+      <w:lvlText w:val=""/>
+      <w:lvlJc w:val="left"/>
+      <w:pPr>
+        <w:ind w:left="720" w:hanging="360"/>
+      </w:pPr>
+      <w:rPr>
+        <w:rFonts w:ascii="Symbol" w:hAnsi="Symbol" w:hint="default"/>
+      </w:rPr>
+    </w:lvl>
+    <w:lvl w:ilvl="1" w:tplc="04090003">
+      <w:start w:val="1"/>
+      <w:numFmt w:val="bullet"/>
+      <w:lvlText w:val="o"/>
+      <w:lvlJc w:val="left"/>
+      <w:pPr>
+        <w:ind w:left="1440" w:hanging="360"/>
+      </w:pPr>
+      <w:rPr>
+        <w:rFonts w:ascii="Courier New" w:hAnsi="Courier New" w:cs="Courier New" w:hint="default"/>
+      </w:rPr>
+    </w:lvl>
+    <w:lvl w:ilvl="2" w:tplc="04090005" w:tentative="1">
+      <w:start w:val="1"/>
+      <w:numFmt w:val="bullet"/>
+      <w:lvlText w:val=""/>
+      <w:lvlJc w:val="left"/>
+      <w:pPr>
+        <w:ind w:left="2160" w:hanging="360"/>
+      </w:pPr>
+      <w:rPr>
+        <w:rFonts w:ascii="Wingdings" w:hAnsi="Wingdings" w:hint="default"/>
+      </w:rPr>
+    </w:lvl>
+    <w:lvl w:ilvl="3" w:tplc="04090001" w:tentative="1">
+      <w:start w:val="1"/>
+      <w:numFmt w:val="bullet"/>
+      <w:lvlText w:val=""/>
+      <w:lvlJc w:val="left"/>
+      <w:pPr>
+        <w:ind w:left="2880" w:hanging="360"/>
+      </w:pPr>
+      <w:rPr>
+        <w:rFonts w:ascii="Symbol" w:hAnsi="Symbol" w:hint="default"/>
+      </w:rPr>
+    </w:lvl>
+    <w:lvl w:ilvl="4" w:tplc="04090003" w:tentative="1">
+      <w:start w:val="1"/>
+      <w:numFmt w:val="bullet"/>
+      <w:lvlText w:val="o"/>
+      <w:lvlJc w:val="left"/>
+      <w:pPr>
+        <w:ind w:left="3600" w:hanging="360"/>
+      </w:pPr>
+      <w:rPr>
+        <w:rFonts w:ascii="Courier New" w:hAnsi="Courier New" w:cs="Courier New" w:hint="default"/>
+      </w:rPr>
+    </w:lvl>
+    <w:lvl w:ilvl="5" w:tplc="04090005" w:tentative="1">
+      <w:start w:val="1"/>
+      <w:numFmt w:val="bullet"/>
+      <w:lvlText w:val=""/>
+      <w:lvlJc w:val="left"/>
+      <w:pPr>
+        <w:ind w:left="4320" w:hanging="360"/>
+      </w:pPr>
+      <w:rPr>
+        <w:rFonts w:ascii="Wingdings" w:hAnsi="Wingdings" w:hint="default"/>
+      </w:rPr>
+    </w:lvl>
+    <w:lvl w:ilvl="6" w:tplc="04090001" w:tentative="1">
+      <w:start w:val="1"/>
+      <w:numFmt w:val="bullet"/>
+      <w:lvlText w:val=""/>
+      <w:lvlJc w:val="left"/>
+      <w:pPr>
+        <w:ind w:left="5040" w:hanging="360"/>
+      </w:pPr>
+      <w:rPr>
+        <w:rFonts w:ascii="Symbol" w:hAnsi="Symbol" w:hint="default"/>
+      </w:rPr>
+    </w:lvl>
+    <w:lvl w:ilvl="7" w:tplc="04090003" w:tentative="1">
+      <w:start w:val="1"/>
+      <w:numFmt w:val="bullet"/>
+      <w:lvlText w:val="o"/>
+      <w:lvlJc w:val="left"/>
+      <w:pPr>
+        <w:ind w:left="5760" w:hanging="360"/>
+      </w:pPr>
+      <w:rPr>
+        <w:rFonts w:ascii="Courier New" w:hAnsi="Courier New" w:cs="Courier New" w:hint="default"/>
+      </w:rPr>
+    </w:lvl>
+    <w:lvl w:ilvl="8" w:tplc="04090005" w:tentative="1">
+      <w:start w:val="1"/>
+      <w:numFmt w:val="bullet"/>
+      <w:lvlText w:val=""/>
+      <w:lvlJc w:val="left"/>
+      <w:pPr>
+        <w:ind w:left="6480" w:hanging="360"/>
+      </w:pPr>
+      <w:rPr>
+        <w:rFonts w:ascii="Wingdings" w:hAnsi="Wingdings" w:hint="default"/>
+      </w:rPr>
+    </w:lvl>
+  </w:abstractNum>
+  <w:abstractNum w:abstractNumId="2">
     <w:nsid w:val="5A1D484E"/>
     <w:multiLevelType w:val="hybridMultilevel"/>
     <w:tmpl w:val="153ABBAE"/>
@@ -5136,6 +5473,9 @@
     <w:abstractNumId w:val="0"/>
   </w:num>
   <w:num w:numId="2">
+    <w:abstractNumId w:val="2"/>
+  </w:num>
+  <w:num w:numId="3">
     <w:abstractNumId w:val="1"/>
   </w:num>
 </w:numbering>
@@ -9696,137 +10036,137 @@
     </dgm:pt>
   </dgm:ptLst>
   <dgm:cxnLst>
-    <dgm:cxn modelId="{C76049AD-503F-4A9D-99EC-BD69EFDC51AC}" type="presOf" srcId="{CCA7F9F9-3A04-4453-8740-07CB23C27AA6}" destId="{E82745B5-F925-46FC-AF55-FAA98B0A186F}" srcOrd="1" destOrd="0" presId="urn:microsoft.com/office/officeart/2005/8/layout/orgChart1"/>
-    <dgm:cxn modelId="{A2543F6C-542C-4E16-86EF-FFE9A4A78187}" type="presOf" srcId="{2DB4727E-856C-4352-91DC-4F64041C4F8B}" destId="{BA1C0E43-CB54-4F9D-BF11-9A207020C586}" srcOrd="0" destOrd="0" presId="urn:microsoft.com/office/officeart/2005/8/layout/orgChart1"/>
-    <dgm:cxn modelId="{24075B39-835B-4945-AD77-FAA1CD81DB5D}" type="presOf" srcId="{32128562-ADA0-4F46-878D-28CC66534723}" destId="{84051127-723D-4724-B8A2-FF26F3A99F28}" srcOrd="1" destOrd="0" presId="urn:microsoft.com/office/officeart/2005/8/layout/orgChart1"/>
-    <dgm:cxn modelId="{1080DD8D-E62C-4E07-AB6F-34201A621115}" type="presOf" srcId="{8C9E116E-0325-4738-81A4-4E1C75E4F0D7}" destId="{51204D02-A05C-4263-B772-764E945F0144}" srcOrd="1" destOrd="0" presId="urn:microsoft.com/office/officeart/2005/8/layout/orgChart1"/>
+    <dgm:cxn modelId="{91B9CA1A-94A4-41AA-9FC7-2D56DFE6A1EA}" type="presOf" srcId="{28175824-0AE9-43F9-843F-67E18762F3F5}" destId="{6DB75FC0-9B4E-4AE3-B304-7A7F7F7A9D3A}" srcOrd="1" destOrd="0" presId="urn:microsoft.com/office/officeart/2005/8/layout/orgChart1"/>
+    <dgm:cxn modelId="{0AAF38D8-0015-4856-A73A-57B89E88620E}" type="presOf" srcId="{1AD85246-F63D-4A41-BBFB-EB331726FB10}" destId="{548E9CEB-CC82-482C-8B19-431151C1E2FA}" srcOrd="0" destOrd="0" presId="urn:microsoft.com/office/officeart/2005/8/layout/orgChart1"/>
+    <dgm:cxn modelId="{FACE5045-CAF3-4360-930B-E467ED4CB093}" type="presOf" srcId="{2DB4727E-856C-4352-91DC-4F64041C4F8B}" destId="{BA1C0E43-CB54-4F9D-BF11-9A207020C586}" srcOrd="0" destOrd="0" presId="urn:microsoft.com/office/officeart/2005/8/layout/orgChart1"/>
     <dgm:cxn modelId="{9DA2F893-C466-4EDA-A6AE-29DB25717BD9}" srcId="{8C9E116E-0325-4738-81A4-4E1C75E4F0D7}" destId="{A36C0B5E-A27D-4200-8795-75025435FA46}" srcOrd="4" destOrd="0" parTransId="{F50D5E8D-660A-4301-995B-B9BFFD11705A}" sibTransId="{B0291157-8386-4417-A702-C0FD21CCF546}"/>
-    <dgm:cxn modelId="{DB9979C0-A143-4E9E-B800-C6FAC5560234}" type="presOf" srcId="{D942C0FC-D1CE-498D-A5F8-B3942135A115}" destId="{6B8C0AE2-50E0-4BCE-94CB-363B57814B60}" srcOrd="1" destOrd="0" presId="urn:microsoft.com/office/officeart/2005/8/layout/orgChart1"/>
-    <dgm:cxn modelId="{4A8A5128-6C49-424D-9E96-8553565B4BD8}" type="presOf" srcId="{28175824-0AE9-43F9-843F-67E18762F3F5}" destId="{3BAF2FFE-4888-490F-91F5-FD3100B0B374}" srcOrd="0" destOrd="0" presId="urn:microsoft.com/office/officeart/2005/8/layout/orgChart1"/>
-    <dgm:cxn modelId="{EA389F9A-7821-428B-A929-AB1276AC9ACE}" type="presOf" srcId="{4017429B-5FFE-47A4-8751-9E3001D196C4}" destId="{3441A8BC-6913-42CB-8BDF-6569E58999CC}" srcOrd="0" destOrd="0" presId="urn:microsoft.com/office/officeart/2005/8/layout/orgChart1"/>
-    <dgm:cxn modelId="{77224DC6-262D-413F-8A6D-C9A37D427D9C}" type="presOf" srcId="{14C9FE9B-1FDD-447B-9B72-F9FA130B1A55}" destId="{70A11B42-C2BD-425E-AA7B-D4C0DC2D0A15}" srcOrd="0" destOrd="0" presId="urn:microsoft.com/office/officeart/2005/8/layout/orgChart1"/>
     <dgm:cxn modelId="{3BAD2E73-8E58-4289-9C61-253ADCC00E71}" srcId="{8C9E116E-0325-4738-81A4-4E1C75E4F0D7}" destId="{28175824-0AE9-43F9-843F-67E18762F3F5}" srcOrd="1" destOrd="0" parTransId="{70699AE5-FFF2-40C0-8EC5-E0151414758F}" sibTransId="{136E5126-6538-487C-870D-93DDF65393DE}"/>
-    <dgm:cxn modelId="{524280D0-365D-4E85-8B69-09E3C0D33650}" type="presOf" srcId="{8D6AD070-EE05-4FC9-9AEB-E3F3F3C582AC}" destId="{5C0041BF-B6C7-4D9C-967B-81245F98DF82}" srcOrd="0" destOrd="0" presId="urn:microsoft.com/office/officeart/2005/8/layout/orgChart1"/>
-    <dgm:cxn modelId="{1B294AEA-1E18-4210-A1A7-1F9204C6A3B6}" type="presOf" srcId="{CCA7F9F9-3A04-4453-8740-07CB23C27AA6}" destId="{A5CF217D-D3A6-4151-AD40-A88C6F8AF4D7}" srcOrd="0" destOrd="0" presId="urn:microsoft.com/office/officeart/2005/8/layout/orgChart1"/>
-    <dgm:cxn modelId="{33569784-B03F-409E-89C4-A226118BB501}" type="presOf" srcId="{325D95C3-6F3D-40DC-84DB-8D9A916A840E}" destId="{CFDBE9B5-C99C-46D7-AD39-DF0C47F9A402}" srcOrd="0" destOrd="0" presId="urn:microsoft.com/office/officeart/2005/8/layout/orgChart1"/>
+    <dgm:cxn modelId="{B775DC40-C4F0-49AA-9ECC-E159D54844A9}" type="presOf" srcId="{A6E509B1-847E-4875-9733-9073B5C9F588}" destId="{E7DFB4E5-82D5-4DC5-AB64-51D6F1936719}" srcOrd="0" destOrd="0" presId="urn:microsoft.com/office/officeart/2005/8/layout/orgChart1"/>
     <dgm:cxn modelId="{0644045A-36F1-43BA-8E32-A78DFD000C87}" srcId="{8C9E116E-0325-4738-81A4-4E1C75E4F0D7}" destId="{A6E509B1-847E-4875-9733-9073B5C9F588}" srcOrd="2" destOrd="0" parTransId="{EA5984CD-3BA9-4E96-9B76-0B05C8F1A9C8}" sibTransId="{D4823D1C-DA71-4FDE-AF5D-540C4FD762DD}"/>
-    <dgm:cxn modelId="{BEE73E6B-DA0C-43C2-895C-45207B9E13C9}" type="presOf" srcId="{4017429B-5FFE-47A4-8751-9E3001D196C4}" destId="{3B8442CA-0CC7-44D3-AB24-C1E3B69D45E4}" srcOrd="1" destOrd="0" presId="urn:microsoft.com/office/officeart/2005/8/layout/orgChart1"/>
-    <dgm:cxn modelId="{F95BFC25-291E-4DE1-9D6D-382DA15B916A}" type="presOf" srcId="{32128562-ADA0-4F46-878D-28CC66534723}" destId="{E091326B-DFC7-4A96-BEEB-6388FD6F41EE}" srcOrd="0" destOrd="0" presId="urn:microsoft.com/office/officeart/2005/8/layout/orgChart1"/>
+    <dgm:cxn modelId="{FA48413A-38CB-4AA3-8234-01A88BDC75B3}" type="presOf" srcId="{5B1A0318-9B41-4AF4-A5A9-E57A556FD9CB}" destId="{1AC7A9DF-0904-4CBD-8B57-A2E7FAF72705}" srcOrd="0" destOrd="0" presId="urn:microsoft.com/office/officeart/2005/8/layout/orgChart1"/>
+    <dgm:cxn modelId="{9E1C5416-4A51-4D68-8ABB-FF8A2CB963D2}" type="presOf" srcId="{CCA7F9F9-3A04-4453-8740-07CB23C27AA6}" destId="{E82745B5-F925-46FC-AF55-FAA98B0A186F}" srcOrd="1" destOrd="0" presId="urn:microsoft.com/office/officeart/2005/8/layout/orgChart1"/>
+    <dgm:cxn modelId="{E12470E6-34A9-4392-B962-D26307EF93F7}" type="presOf" srcId="{1AD85246-F63D-4A41-BBFB-EB331726FB10}" destId="{3BE7E5C6-E14C-4C64-9AD0-7204DA5CC886}" srcOrd="1" destOrd="0" presId="urn:microsoft.com/office/officeart/2005/8/layout/orgChart1"/>
     <dgm:cxn modelId="{B8B78B98-E64B-4F19-89B7-8AE2DEE81DF3}" srcId="{325D95C3-6F3D-40DC-84DB-8D9A916A840E}" destId="{C7BD8657-189E-46F3-B827-16B29C2849DE}" srcOrd="0" destOrd="0" parTransId="{00E15160-492D-4A01-AA9A-1DBF10C53B73}" sibTransId="{88404497-21BA-4C02-9C67-B128E12A6EF7}"/>
-    <dgm:cxn modelId="{7FC5ACF6-FFFD-4A91-80A6-C5A5A1F12A37}" type="presOf" srcId="{CC7D8B7E-E61A-41FE-BCE4-747965F5C91D}" destId="{F1DC6AAD-919C-4BE6-9089-ECB12F30FF47}" srcOrd="0" destOrd="0" presId="urn:microsoft.com/office/officeart/2005/8/layout/orgChart1"/>
+    <dgm:cxn modelId="{74631541-F8D5-4DCE-9868-41365CE9EAC5}" type="presOf" srcId="{14C9FE9B-1FDD-447B-9B72-F9FA130B1A55}" destId="{70A11B42-C2BD-425E-AA7B-D4C0DC2D0A15}" srcOrd="0" destOrd="0" presId="urn:microsoft.com/office/officeart/2005/8/layout/orgChart1"/>
+    <dgm:cxn modelId="{686AFB27-CB71-41D5-9275-E86AAEBC4E20}" type="presOf" srcId="{32128562-ADA0-4F46-878D-28CC66534723}" destId="{84051127-723D-4724-B8A2-FF26F3A99F28}" srcOrd="1" destOrd="0" presId="urn:microsoft.com/office/officeart/2005/8/layout/orgChart1"/>
+    <dgm:cxn modelId="{CA057392-8FD8-4550-A32F-A2724FDA1436}" srcId="{8C9E116E-0325-4738-81A4-4E1C75E4F0D7}" destId="{CCA7F9F9-3A04-4453-8740-07CB23C27AA6}" srcOrd="3" destOrd="0" parTransId="{30A204E7-51BC-4217-99A2-C1F0210A2266}" sibTransId="{E5C4321B-3400-4AEC-9F9B-C6F133213E79}"/>
     <dgm:cxn modelId="{0D3BA687-6618-46BA-8788-04892E4C557E}" srcId="{8C9E116E-0325-4738-81A4-4E1C75E4F0D7}" destId="{14C9FE9B-1FDD-447B-9B72-F9FA130B1A55}" srcOrd="5" destOrd="0" parTransId="{8D6AD070-EE05-4FC9-9AEB-E3F3F3C582AC}" sibTransId="{33050C82-F058-4CB7-8EC2-EEE0DDBBC54F}"/>
-    <dgm:cxn modelId="{CA057392-8FD8-4550-A32F-A2724FDA1436}" srcId="{8C9E116E-0325-4738-81A4-4E1C75E4F0D7}" destId="{CCA7F9F9-3A04-4453-8740-07CB23C27AA6}" srcOrd="3" destOrd="0" parTransId="{30A204E7-51BC-4217-99A2-C1F0210A2266}" sibTransId="{E5C4321B-3400-4AEC-9F9B-C6F133213E79}"/>
-    <dgm:cxn modelId="{8F29D2B8-20A3-4042-AF3D-04519B78BA62}" type="presOf" srcId="{EA5984CD-3BA9-4E96-9B76-0B05C8F1A9C8}" destId="{51FAF244-8083-49FC-9401-81B60AAF7087}" srcOrd="0" destOrd="0" presId="urn:microsoft.com/office/officeart/2005/8/layout/orgChart1"/>
-    <dgm:cxn modelId="{CA3C1F50-7590-4C1E-B79A-5F845BEF9E4D}" type="presOf" srcId="{A6C1B0FA-7C9F-4627-A1F4-C18253CA2D7C}" destId="{4670F29F-C287-485C-8C4E-26F1E2FD7470}" srcOrd="0" destOrd="0" presId="urn:microsoft.com/office/officeart/2005/8/layout/orgChart1"/>
-    <dgm:cxn modelId="{DBDF67E9-A28C-4A89-9D91-64D344472BDA}" type="presOf" srcId="{A36C0B5E-A27D-4200-8795-75025435FA46}" destId="{1649A874-5A5D-465F-A4B2-5E24EADF9ADF}" srcOrd="1" destOrd="0" presId="urn:microsoft.com/office/officeart/2005/8/layout/orgChart1"/>
+    <dgm:cxn modelId="{FCEA4DCF-F4CE-4479-A726-83FEBE6FBCB6}" type="presOf" srcId="{A36C0B5E-A27D-4200-8795-75025435FA46}" destId="{135AAD40-E7B5-4FDC-850A-B46C3BFF56E0}" srcOrd="0" destOrd="0" presId="urn:microsoft.com/office/officeart/2005/8/layout/orgChart1"/>
+    <dgm:cxn modelId="{51637CEA-34DF-45B2-B920-5668614CAB35}" type="presOf" srcId="{32128562-ADA0-4F46-878D-28CC66534723}" destId="{E091326B-DFC7-4A96-BEEB-6388FD6F41EE}" srcOrd="0" destOrd="0" presId="urn:microsoft.com/office/officeart/2005/8/layout/orgChart1"/>
+    <dgm:cxn modelId="{11061FDD-E314-4C63-B7A4-54A6A93AC970}" type="presOf" srcId="{A6E509B1-847E-4875-9733-9073B5C9F588}" destId="{34DC7787-D5A3-4818-B592-83AAAB79A8D6}" srcOrd="1" destOrd="0" presId="urn:microsoft.com/office/officeart/2005/8/layout/orgChart1"/>
+    <dgm:cxn modelId="{949A8B26-7F37-4C22-8615-CE3511E06E22}" type="presOf" srcId="{4017429B-5FFE-47A4-8751-9E3001D196C4}" destId="{3B8442CA-0CC7-44D3-AB24-C1E3B69D45E4}" srcOrd="1" destOrd="0" presId="urn:microsoft.com/office/officeart/2005/8/layout/orgChart1"/>
     <dgm:cxn modelId="{3E0D6013-B704-4743-A162-D03AF909C7E2}" srcId="{C7BD8657-189E-46F3-B827-16B29C2849DE}" destId="{9161DC6C-0DFD-4791-915F-E74FFD1B3BAC}" srcOrd="1" destOrd="0" parTransId="{A6C1B0FA-7C9F-4627-A1F4-C18253CA2D7C}" sibTransId="{FD52BF37-19C1-49DF-BC81-E970F4C2F584}"/>
-    <dgm:cxn modelId="{365BBC52-7B76-4459-8469-273D0D30BB77}" type="presOf" srcId="{C7BD8657-189E-46F3-B827-16B29C2849DE}" destId="{63929129-5E40-45F8-A890-4F806D74EBE0}" srcOrd="0" destOrd="0" presId="urn:microsoft.com/office/officeart/2005/8/layout/orgChart1"/>
-    <dgm:cxn modelId="{D11EBBF2-1867-47AA-9E9E-18E8EB84C7B4}" type="presOf" srcId="{5F4ED924-74AA-4C5F-89E4-FFC99F60C970}" destId="{062340CD-6334-46D5-AEFE-95C301457800}" srcOrd="0" destOrd="0" presId="urn:microsoft.com/office/officeart/2005/8/layout/orgChart1"/>
-    <dgm:cxn modelId="{C4A299A4-D521-4495-BFAA-A0055661D363}" type="presOf" srcId="{14C9FE9B-1FDD-447B-9B72-F9FA130B1A55}" destId="{91B6D221-C145-487E-94DA-13F4BB495C55}" srcOrd="1" destOrd="0" presId="urn:microsoft.com/office/officeart/2005/8/layout/orgChart1"/>
+    <dgm:cxn modelId="{0DFCE701-788E-4539-8306-D59E34789EBF}" type="presOf" srcId="{CC7D8B7E-E61A-41FE-BCE4-747965F5C91D}" destId="{F1DC6AAD-919C-4BE6-9089-ECB12F30FF47}" srcOrd="0" destOrd="0" presId="urn:microsoft.com/office/officeart/2005/8/layout/orgChart1"/>
+    <dgm:cxn modelId="{C709D976-C062-45AE-B970-4DAB7866725F}" type="presOf" srcId="{325D95C3-6F3D-40DC-84DB-8D9A916A840E}" destId="{CFDBE9B5-C99C-46D7-AD39-DF0C47F9A402}" srcOrd="0" destOrd="0" presId="urn:microsoft.com/office/officeart/2005/8/layout/orgChart1"/>
+    <dgm:cxn modelId="{EC9BCD54-5119-4867-9585-9E5DF19B5FFB}" type="presOf" srcId="{5F4ED924-74AA-4C5F-89E4-FFC99F60C970}" destId="{062340CD-6334-46D5-AEFE-95C301457800}" srcOrd="0" destOrd="0" presId="urn:microsoft.com/office/officeart/2005/8/layout/orgChart1"/>
     <dgm:cxn modelId="{B3FD12EC-5606-46E5-8644-C20199C5004E}" srcId="{9161DC6C-0DFD-4791-915F-E74FFD1B3BAC}" destId="{D942C0FC-D1CE-498D-A5F8-B3942135A115}" srcOrd="2" destOrd="0" parTransId="{3A26A2A9-7C30-4FD8-A289-EC26A0DED5F9}" sibTransId="{2F03107F-CAB3-4BB3-B932-D825BA3F2515}"/>
-    <dgm:cxn modelId="{0BC65849-5873-4CA0-B077-25D154D3D5A9}" type="presOf" srcId="{D942C0FC-D1CE-498D-A5F8-B3942135A115}" destId="{227B45DD-C65D-4489-A826-24DF659BBDE0}" srcOrd="0" destOrd="0" presId="urn:microsoft.com/office/officeart/2005/8/layout/orgChart1"/>
-    <dgm:cxn modelId="{8CB5E13C-6B6A-4F40-94C9-049F903AF497}" type="presOf" srcId="{5B1A0318-9B41-4AF4-A5A9-E57A556FD9CB}" destId="{1AC7A9DF-0904-4CBD-8B57-A2E7FAF72705}" srcOrd="0" destOrd="0" presId="urn:microsoft.com/office/officeart/2005/8/layout/orgChart1"/>
+    <dgm:cxn modelId="{53709C11-9E4E-4EA8-8032-8F20B62FA338}" type="presOf" srcId="{14C9FE9B-1FDD-447B-9B72-F9FA130B1A55}" destId="{91B6D221-C145-487E-94DA-13F4BB495C55}" srcOrd="1" destOrd="0" presId="urn:microsoft.com/office/officeart/2005/8/layout/orgChart1"/>
+    <dgm:cxn modelId="{6398F235-895B-4C05-B28F-436A87D6477B}" type="presOf" srcId="{C7BD8657-189E-46F3-B827-16B29C2849DE}" destId="{63929129-5E40-45F8-A890-4F806D74EBE0}" srcOrd="0" destOrd="0" presId="urn:microsoft.com/office/officeart/2005/8/layout/orgChart1"/>
+    <dgm:cxn modelId="{2E32E5E7-95D5-46B5-87B4-77C4D9405699}" type="presOf" srcId="{EA5984CD-3BA9-4E96-9B76-0B05C8F1A9C8}" destId="{51FAF244-8083-49FC-9401-81B60AAF7087}" srcOrd="0" destOrd="0" presId="urn:microsoft.com/office/officeart/2005/8/layout/orgChart1"/>
+    <dgm:cxn modelId="{4F18003F-B629-44B4-8C5C-DD89029EB334}" type="presOf" srcId="{28175824-0AE9-43F9-843F-67E18762F3F5}" destId="{3BAF2FFE-4888-490F-91F5-FD3100B0B374}" srcOrd="0" destOrd="0" presId="urn:microsoft.com/office/officeart/2005/8/layout/orgChart1"/>
+    <dgm:cxn modelId="{DE4DF17F-1D6C-42ED-A610-4EFCA79EE666}" type="presOf" srcId="{4017429B-5FFE-47A4-8751-9E3001D196C4}" destId="{3441A8BC-6913-42CB-8BDF-6569E58999CC}" srcOrd="0" destOrd="0" presId="urn:microsoft.com/office/officeart/2005/8/layout/orgChart1"/>
     <dgm:cxn modelId="{6DC6C664-B2BF-4260-83D7-C788DBA7EF15}" srcId="{9161DC6C-0DFD-4791-915F-E74FFD1B3BAC}" destId="{8C9E116E-0325-4738-81A4-4E1C75E4F0D7}" srcOrd="1" destOrd="0" parTransId="{5B1A0318-9B41-4AF4-A5A9-E57A556FD9CB}" sibTransId="{25E42B77-6F73-4C53-A687-1C88B568C434}"/>
-    <dgm:cxn modelId="{DD457952-80B1-4446-BFA6-B8743B76AE1C}" type="presOf" srcId="{9161DC6C-0DFD-4791-915F-E74FFD1B3BAC}" destId="{33684D1D-010E-43D1-ABB0-10C0449E3F7D}" srcOrd="1" destOrd="0" presId="urn:microsoft.com/office/officeart/2005/8/layout/orgChart1"/>
-    <dgm:cxn modelId="{9D2BB31C-4530-4965-A96E-5886F7FD692C}" type="presOf" srcId="{28175824-0AE9-43F9-843F-67E18762F3F5}" destId="{6DB75FC0-9B4E-4AE3-B304-7A7F7F7A9D3A}" srcOrd="1" destOrd="0" presId="urn:microsoft.com/office/officeart/2005/8/layout/orgChart1"/>
-    <dgm:cxn modelId="{16138475-A157-4179-A246-1199378E48F4}" type="presOf" srcId="{9161DC6C-0DFD-4791-915F-E74FFD1B3BAC}" destId="{AFF5F157-3C4C-4EA5-872E-9D66CFF66D24}" srcOrd="0" destOrd="0" presId="urn:microsoft.com/office/officeart/2005/8/layout/orgChart1"/>
+    <dgm:cxn modelId="{728E173F-55B3-4A0A-8E63-58B30B169959}" type="presOf" srcId="{A36C0B5E-A27D-4200-8795-75025435FA46}" destId="{1649A874-5A5D-465F-A4B2-5E24EADF9ADF}" srcOrd="1" destOrd="0" presId="urn:microsoft.com/office/officeart/2005/8/layout/orgChart1"/>
+    <dgm:cxn modelId="{D7838137-D908-4E10-BDC5-037B38E31A0D}" type="presOf" srcId="{D942C0FC-D1CE-498D-A5F8-B3942135A115}" destId="{227B45DD-C65D-4489-A826-24DF659BBDE0}" srcOrd="0" destOrd="0" presId="urn:microsoft.com/office/officeart/2005/8/layout/orgChart1"/>
+    <dgm:cxn modelId="{C12693D6-0082-49BE-9CD0-613BC53FD61F}" type="presOf" srcId="{A6C1B0FA-7C9F-4627-A1F4-C18253CA2D7C}" destId="{4670F29F-C287-485C-8C4E-26F1E2FD7470}" srcOrd="0" destOrd="0" presId="urn:microsoft.com/office/officeart/2005/8/layout/orgChart1"/>
     <dgm:cxn modelId="{70DEDCFE-8E71-433E-BFC0-0C912ECEDE49}" srcId="{C7BD8657-189E-46F3-B827-16B29C2849DE}" destId="{32128562-ADA0-4F46-878D-28CC66534723}" srcOrd="0" destOrd="0" parTransId="{5F4ED924-74AA-4C5F-89E4-FFC99F60C970}" sibTransId="{4D557EE8-5AFC-41F4-932D-673568064FCF}"/>
-    <dgm:cxn modelId="{6E14F841-0F52-4A76-8863-D623B27217CD}" type="presOf" srcId="{1AD85246-F63D-4A41-BBFB-EB331726FB10}" destId="{548E9CEB-CC82-482C-8B19-431151C1E2FA}" srcOrd="0" destOrd="0" presId="urn:microsoft.com/office/officeart/2005/8/layout/orgChart1"/>
-    <dgm:cxn modelId="{9543EE74-C14E-4B08-A27E-D3767618228B}" type="presOf" srcId="{F50D5E8D-660A-4301-995B-B9BFFD11705A}" destId="{D2BE08CE-A34C-4EFF-A824-8606B74D9094}" srcOrd="0" destOrd="0" presId="urn:microsoft.com/office/officeart/2005/8/layout/orgChart1"/>
-    <dgm:cxn modelId="{5B7EC736-A94B-4E50-89E2-D08B4CE5E66D}" type="presOf" srcId="{A6E509B1-847E-4875-9733-9073B5C9F588}" destId="{E7DFB4E5-82D5-4DC5-AB64-51D6F1936719}" srcOrd="0" destOrd="0" presId="urn:microsoft.com/office/officeart/2005/8/layout/orgChart1"/>
-    <dgm:cxn modelId="{DEC2D396-F127-46BE-A58C-DB8289000975}" type="presOf" srcId="{70699AE5-FFF2-40C0-8EC5-E0151414758F}" destId="{94689D75-4043-4EFD-9296-48695937771C}" srcOrd="0" destOrd="0" presId="urn:microsoft.com/office/officeart/2005/8/layout/orgChart1"/>
+    <dgm:cxn modelId="{11C2D5D5-598B-4EC7-927E-21CFD363AF27}" type="presOf" srcId="{30A204E7-51BC-4217-99A2-C1F0210A2266}" destId="{24A0881F-BD84-4A21-B3A8-0153C4927C11}" srcOrd="0" destOrd="0" presId="urn:microsoft.com/office/officeart/2005/8/layout/orgChart1"/>
+    <dgm:cxn modelId="{EB243EDE-9242-45A2-89AE-0FE105AA7B2E}" type="presOf" srcId="{8D6AD070-EE05-4FC9-9AEB-E3F3F3C582AC}" destId="{5C0041BF-B6C7-4D9C-967B-81245F98DF82}" srcOrd="0" destOrd="0" presId="urn:microsoft.com/office/officeart/2005/8/layout/orgChart1"/>
+    <dgm:cxn modelId="{FBB5E96A-FF4A-4903-99F8-7C1388D1D39C}" type="presOf" srcId="{D942C0FC-D1CE-498D-A5F8-B3942135A115}" destId="{6B8C0AE2-50E0-4BCE-94CB-363B57814B60}" srcOrd="1" destOrd="0" presId="urn:microsoft.com/office/officeart/2005/8/layout/orgChart1"/>
+    <dgm:cxn modelId="{EAD75DF2-E3B0-49A7-A0AB-9D69010B2F8B}" type="presOf" srcId="{3A26A2A9-7C30-4FD8-A289-EC26A0DED5F9}" destId="{61DE649D-9D32-404E-A346-534AA673CED8}" srcOrd="0" destOrd="0" presId="urn:microsoft.com/office/officeart/2005/8/layout/orgChart1"/>
     <dgm:cxn modelId="{4F5BA3FA-8448-4603-B728-A8CD86A2ABB5}" srcId="{9161DC6C-0DFD-4791-915F-E74FFD1B3BAC}" destId="{1AD85246-F63D-4A41-BBFB-EB331726FB10}" srcOrd="0" destOrd="0" parTransId="{CC7D8B7E-E61A-41FE-BCE4-747965F5C91D}" sibTransId="{3BAA8471-350F-4D09-BC72-72CDE0E05724}"/>
-    <dgm:cxn modelId="{261DD61C-885D-4E68-B4C1-05E138BFFBC1}" type="presOf" srcId="{3A26A2A9-7C30-4FD8-A289-EC26A0DED5F9}" destId="{61DE649D-9D32-404E-A346-534AA673CED8}" srcOrd="0" destOrd="0" presId="urn:microsoft.com/office/officeart/2005/8/layout/orgChart1"/>
-    <dgm:cxn modelId="{192F2B85-D9FB-4814-B29C-F7704865B711}" type="presOf" srcId="{1AD85246-F63D-4A41-BBFB-EB331726FB10}" destId="{3BE7E5C6-E14C-4C64-9AD0-7204DA5CC886}" srcOrd="1" destOrd="0" presId="urn:microsoft.com/office/officeart/2005/8/layout/orgChart1"/>
-    <dgm:cxn modelId="{FA51D82F-6F31-4234-BC1C-AD2B1A66339E}" type="presOf" srcId="{C7BD8657-189E-46F3-B827-16B29C2849DE}" destId="{D8AFCCFD-FF72-4601-AE8B-16416F11BE0B}" srcOrd="1" destOrd="0" presId="urn:microsoft.com/office/officeart/2005/8/layout/orgChart1"/>
+    <dgm:cxn modelId="{29419B59-E41B-459F-BEAF-3DA0A366938C}" type="presOf" srcId="{8C9E116E-0325-4738-81A4-4E1C75E4F0D7}" destId="{51204D02-A05C-4263-B772-764E945F0144}" srcOrd="1" destOrd="0" presId="urn:microsoft.com/office/officeart/2005/8/layout/orgChart1"/>
+    <dgm:cxn modelId="{121BAE2C-D09B-4F7E-9520-9E4FA97CAD85}" type="presOf" srcId="{8C9E116E-0325-4738-81A4-4E1C75E4F0D7}" destId="{EC4BEC83-2E8E-4EFE-B5FC-0C106B0CBBAF}" srcOrd="0" destOrd="0" presId="urn:microsoft.com/office/officeart/2005/8/layout/orgChart1"/>
     <dgm:cxn modelId="{5EC21C73-8B02-45D1-95F5-18162106C0B4}" srcId="{8C9E116E-0325-4738-81A4-4E1C75E4F0D7}" destId="{4017429B-5FFE-47A4-8751-9E3001D196C4}" srcOrd="0" destOrd="0" parTransId="{2DB4727E-856C-4352-91DC-4F64041C4F8B}" sibTransId="{CEFBB8F1-C03F-47F4-AE82-77C58EE9A6C8}"/>
-    <dgm:cxn modelId="{2EC0E277-8ABA-40B1-B64C-8439B8E80C1B}" type="presOf" srcId="{30A204E7-51BC-4217-99A2-C1F0210A2266}" destId="{24A0881F-BD84-4A21-B3A8-0153C4927C11}" srcOrd="0" destOrd="0" presId="urn:microsoft.com/office/officeart/2005/8/layout/orgChart1"/>
-    <dgm:cxn modelId="{9724BA07-4BD8-48BB-A229-CB7542F1AE50}" type="presOf" srcId="{A6E509B1-847E-4875-9733-9073B5C9F588}" destId="{34DC7787-D5A3-4818-B592-83AAAB79A8D6}" srcOrd="1" destOrd="0" presId="urn:microsoft.com/office/officeart/2005/8/layout/orgChart1"/>
-    <dgm:cxn modelId="{912F9B30-4134-4381-8DCF-A257B85BAE7D}" type="presOf" srcId="{A36C0B5E-A27D-4200-8795-75025435FA46}" destId="{135AAD40-E7B5-4FDC-850A-B46C3BFF56E0}" srcOrd="0" destOrd="0" presId="urn:microsoft.com/office/officeart/2005/8/layout/orgChart1"/>
-    <dgm:cxn modelId="{AAC5BA8A-D2EA-4882-BF10-191B496121D2}" type="presOf" srcId="{8C9E116E-0325-4738-81A4-4E1C75E4F0D7}" destId="{EC4BEC83-2E8E-4EFE-B5FC-0C106B0CBBAF}" srcOrd="0" destOrd="0" presId="urn:microsoft.com/office/officeart/2005/8/layout/orgChart1"/>
-    <dgm:cxn modelId="{F2C6C0D3-D05B-4EC4-86F0-6835758C75C3}" type="presParOf" srcId="{CFDBE9B5-C99C-46D7-AD39-DF0C47F9A402}" destId="{C648C8F1-6EC1-4D27-9134-2770426C1535}" srcOrd="0" destOrd="0" presId="urn:microsoft.com/office/officeart/2005/8/layout/orgChart1"/>
-    <dgm:cxn modelId="{99920D3D-8367-41E5-AB74-2E663250AF43}" type="presParOf" srcId="{C648C8F1-6EC1-4D27-9134-2770426C1535}" destId="{8841FC10-6A43-4474-8973-11C86F432155}" srcOrd="0" destOrd="0" presId="urn:microsoft.com/office/officeart/2005/8/layout/orgChart1"/>
-    <dgm:cxn modelId="{592D6C00-F43B-418A-A4B7-87B1C98A6CDA}" type="presParOf" srcId="{8841FC10-6A43-4474-8973-11C86F432155}" destId="{63929129-5E40-45F8-A890-4F806D74EBE0}" srcOrd="0" destOrd="0" presId="urn:microsoft.com/office/officeart/2005/8/layout/orgChart1"/>
-    <dgm:cxn modelId="{07D710F3-BC20-4BBA-A702-E8A785C4163A}" type="presParOf" srcId="{8841FC10-6A43-4474-8973-11C86F432155}" destId="{D8AFCCFD-FF72-4601-AE8B-16416F11BE0B}" srcOrd="1" destOrd="0" presId="urn:microsoft.com/office/officeart/2005/8/layout/orgChart1"/>
-    <dgm:cxn modelId="{3F02E91F-AFD5-4325-B63B-CD9692BAFA85}" type="presParOf" srcId="{C648C8F1-6EC1-4D27-9134-2770426C1535}" destId="{CA5EB31B-C68B-473C-87CB-A91BB005BF00}" srcOrd="1" destOrd="0" presId="urn:microsoft.com/office/officeart/2005/8/layout/orgChart1"/>
-    <dgm:cxn modelId="{DC1B88C3-5D77-4900-A788-855D7CBCC23E}" type="presParOf" srcId="{CA5EB31B-C68B-473C-87CB-A91BB005BF00}" destId="{062340CD-6334-46D5-AEFE-95C301457800}" srcOrd="0" destOrd="0" presId="urn:microsoft.com/office/officeart/2005/8/layout/orgChart1"/>
-    <dgm:cxn modelId="{157056BA-43B5-459D-B6F9-69FD24916567}" type="presParOf" srcId="{CA5EB31B-C68B-473C-87CB-A91BB005BF00}" destId="{03148D74-9417-47D5-AF4F-C4D3238B6670}" srcOrd="1" destOrd="0" presId="urn:microsoft.com/office/officeart/2005/8/layout/orgChart1"/>
-    <dgm:cxn modelId="{9BD81AC7-C112-40CD-BD1D-5192EA0C1D81}" type="presParOf" srcId="{03148D74-9417-47D5-AF4F-C4D3238B6670}" destId="{8560AAFB-1613-4B6C-B1A4-8F0A1BFFBCE2}" srcOrd="0" destOrd="0" presId="urn:microsoft.com/office/officeart/2005/8/layout/orgChart1"/>
-    <dgm:cxn modelId="{9513365C-FE21-44DC-9780-72C090C4134F}" type="presParOf" srcId="{8560AAFB-1613-4B6C-B1A4-8F0A1BFFBCE2}" destId="{E091326B-DFC7-4A96-BEEB-6388FD6F41EE}" srcOrd="0" destOrd="0" presId="urn:microsoft.com/office/officeart/2005/8/layout/orgChart1"/>
-    <dgm:cxn modelId="{C5CCD099-F51A-4786-A259-C6E358C61D13}" type="presParOf" srcId="{8560AAFB-1613-4B6C-B1A4-8F0A1BFFBCE2}" destId="{84051127-723D-4724-B8A2-FF26F3A99F28}" srcOrd="1" destOrd="0" presId="urn:microsoft.com/office/officeart/2005/8/layout/orgChart1"/>
-    <dgm:cxn modelId="{B69C31D9-6C7E-4ABB-89D5-205DDDDD82FE}" type="presParOf" srcId="{03148D74-9417-47D5-AF4F-C4D3238B6670}" destId="{A6B18CA2-C28F-4B9E-A1C1-DC76B10BBB9A}" srcOrd="1" destOrd="0" presId="urn:microsoft.com/office/officeart/2005/8/layout/orgChart1"/>
-    <dgm:cxn modelId="{AF0E1E3B-9C73-46E4-974F-DB3126B736CD}" type="presParOf" srcId="{03148D74-9417-47D5-AF4F-C4D3238B6670}" destId="{7C076015-0E74-486D-B791-602F5C870ACA}" srcOrd="2" destOrd="0" presId="urn:microsoft.com/office/officeart/2005/8/layout/orgChart1"/>
-    <dgm:cxn modelId="{DC80F0DB-A0B6-4AD6-B556-DFE703361F67}" type="presParOf" srcId="{CA5EB31B-C68B-473C-87CB-A91BB005BF00}" destId="{4670F29F-C287-485C-8C4E-26F1E2FD7470}" srcOrd="2" destOrd="0" presId="urn:microsoft.com/office/officeart/2005/8/layout/orgChart1"/>
-    <dgm:cxn modelId="{654C09D4-EDB8-4434-A881-180A0E962DD4}" type="presParOf" srcId="{CA5EB31B-C68B-473C-87CB-A91BB005BF00}" destId="{F9420F45-E180-41C8-B53F-F1619A17495C}" srcOrd="3" destOrd="0" presId="urn:microsoft.com/office/officeart/2005/8/layout/orgChart1"/>
-    <dgm:cxn modelId="{F8386EA3-4C3A-4732-BFA2-D0115EB2EA94}" type="presParOf" srcId="{F9420F45-E180-41C8-B53F-F1619A17495C}" destId="{2B94BE52-4D45-423C-ADAA-672E1581A042}" srcOrd="0" destOrd="0" presId="urn:microsoft.com/office/officeart/2005/8/layout/orgChart1"/>
-    <dgm:cxn modelId="{6DDC0277-B8D8-4A50-B3AD-DF248681A25A}" type="presParOf" srcId="{2B94BE52-4D45-423C-ADAA-672E1581A042}" destId="{AFF5F157-3C4C-4EA5-872E-9D66CFF66D24}" srcOrd="0" destOrd="0" presId="urn:microsoft.com/office/officeart/2005/8/layout/orgChart1"/>
-    <dgm:cxn modelId="{C4D411F2-0F36-427A-A2C4-6EDB2942DD9A}" type="presParOf" srcId="{2B94BE52-4D45-423C-ADAA-672E1581A042}" destId="{33684D1D-010E-43D1-ABB0-10C0449E3F7D}" srcOrd="1" destOrd="0" presId="urn:microsoft.com/office/officeart/2005/8/layout/orgChart1"/>
-    <dgm:cxn modelId="{645D7255-B0D4-4C6E-AB56-4B9D582F6FB1}" type="presParOf" srcId="{F9420F45-E180-41C8-B53F-F1619A17495C}" destId="{1AD459E1-C52C-4246-B719-4E4412240829}" srcOrd="1" destOrd="0" presId="urn:microsoft.com/office/officeart/2005/8/layout/orgChart1"/>
-    <dgm:cxn modelId="{BF830202-7902-4578-A8E6-9D920DAB9BA5}" type="presParOf" srcId="{1AD459E1-C52C-4246-B719-4E4412240829}" destId="{F1DC6AAD-919C-4BE6-9089-ECB12F30FF47}" srcOrd="0" destOrd="0" presId="urn:microsoft.com/office/officeart/2005/8/layout/orgChart1"/>
-    <dgm:cxn modelId="{735ECB01-C959-47F7-A12D-F64BBCB09E4C}" type="presParOf" srcId="{1AD459E1-C52C-4246-B719-4E4412240829}" destId="{E9D7E019-B9C5-45AB-8188-314544860FA9}" srcOrd="1" destOrd="0" presId="urn:microsoft.com/office/officeart/2005/8/layout/orgChart1"/>
-    <dgm:cxn modelId="{5AE84604-F521-4275-86FD-56CEE305A7EA}" type="presParOf" srcId="{E9D7E019-B9C5-45AB-8188-314544860FA9}" destId="{EEF47A2A-AD99-4EB7-8F68-56337B17D69F}" srcOrd="0" destOrd="0" presId="urn:microsoft.com/office/officeart/2005/8/layout/orgChart1"/>
-    <dgm:cxn modelId="{FBDF573D-1DF7-470E-AB01-4039B59DF591}" type="presParOf" srcId="{EEF47A2A-AD99-4EB7-8F68-56337B17D69F}" destId="{548E9CEB-CC82-482C-8B19-431151C1E2FA}" srcOrd="0" destOrd="0" presId="urn:microsoft.com/office/officeart/2005/8/layout/orgChart1"/>
-    <dgm:cxn modelId="{57942BE8-62A9-4EFB-8DD4-0D792A2174A8}" type="presParOf" srcId="{EEF47A2A-AD99-4EB7-8F68-56337B17D69F}" destId="{3BE7E5C6-E14C-4C64-9AD0-7204DA5CC886}" srcOrd="1" destOrd="0" presId="urn:microsoft.com/office/officeart/2005/8/layout/orgChart1"/>
-    <dgm:cxn modelId="{78123CA7-A1D6-4EEC-9CA9-18D11D1A8E1B}" type="presParOf" srcId="{E9D7E019-B9C5-45AB-8188-314544860FA9}" destId="{534921A6-A227-42E2-AF6B-7276FEE95B40}" srcOrd="1" destOrd="0" presId="urn:microsoft.com/office/officeart/2005/8/layout/orgChart1"/>
-    <dgm:cxn modelId="{56F49631-5E9B-4B1A-AC70-5E84FCDB69F9}" type="presParOf" srcId="{E9D7E019-B9C5-45AB-8188-314544860FA9}" destId="{44FCA3CD-79BC-4761-86D2-8713792B667D}" srcOrd="2" destOrd="0" presId="urn:microsoft.com/office/officeart/2005/8/layout/orgChart1"/>
-    <dgm:cxn modelId="{C351E4CD-732B-401D-9934-F9A974537789}" type="presParOf" srcId="{1AD459E1-C52C-4246-B719-4E4412240829}" destId="{1AC7A9DF-0904-4CBD-8B57-A2E7FAF72705}" srcOrd="2" destOrd="0" presId="urn:microsoft.com/office/officeart/2005/8/layout/orgChart1"/>
-    <dgm:cxn modelId="{9D385613-7795-4416-AA04-89D912CA7B2E}" type="presParOf" srcId="{1AD459E1-C52C-4246-B719-4E4412240829}" destId="{9BBFA110-AB25-44A4-BC23-7D4CB8CE7967}" srcOrd="3" destOrd="0" presId="urn:microsoft.com/office/officeart/2005/8/layout/orgChart1"/>
-    <dgm:cxn modelId="{7C9B3EA8-3295-4A15-AD7B-A455C4989FD3}" type="presParOf" srcId="{9BBFA110-AB25-44A4-BC23-7D4CB8CE7967}" destId="{577145F4-423B-47CF-8FAB-02A2D23F164D}" srcOrd="0" destOrd="0" presId="urn:microsoft.com/office/officeart/2005/8/layout/orgChart1"/>
-    <dgm:cxn modelId="{7041338E-1378-467A-BA4E-933752D3E57C}" type="presParOf" srcId="{577145F4-423B-47CF-8FAB-02A2D23F164D}" destId="{EC4BEC83-2E8E-4EFE-B5FC-0C106B0CBBAF}" srcOrd="0" destOrd="0" presId="urn:microsoft.com/office/officeart/2005/8/layout/orgChart1"/>
-    <dgm:cxn modelId="{7476CA99-384C-4981-AE48-E02F45703E7F}" type="presParOf" srcId="{577145F4-423B-47CF-8FAB-02A2D23F164D}" destId="{51204D02-A05C-4263-B772-764E945F0144}" srcOrd="1" destOrd="0" presId="urn:microsoft.com/office/officeart/2005/8/layout/orgChart1"/>
-    <dgm:cxn modelId="{075E70BE-869C-4BDF-8F70-8478174B0BEB}" type="presParOf" srcId="{9BBFA110-AB25-44A4-BC23-7D4CB8CE7967}" destId="{BBD8DE40-0619-4A3A-84FB-89924BB04EA4}" srcOrd="1" destOrd="0" presId="urn:microsoft.com/office/officeart/2005/8/layout/orgChart1"/>
-    <dgm:cxn modelId="{35330412-DBD4-46D6-9DD2-8A407902CC5C}" type="presParOf" srcId="{BBD8DE40-0619-4A3A-84FB-89924BB04EA4}" destId="{BA1C0E43-CB54-4F9D-BF11-9A207020C586}" srcOrd="0" destOrd="0" presId="urn:microsoft.com/office/officeart/2005/8/layout/orgChart1"/>
-    <dgm:cxn modelId="{6926262F-ACB3-48FC-BE24-A46109FED059}" type="presParOf" srcId="{BBD8DE40-0619-4A3A-84FB-89924BB04EA4}" destId="{EC547C88-9AA8-4B82-8961-85A7AC8E1C24}" srcOrd="1" destOrd="0" presId="urn:microsoft.com/office/officeart/2005/8/layout/orgChart1"/>
-    <dgm:cxn modelId="{0B865992-8655-4021-B0A9-4C8F7C5D8ED4}" type="presParOf" srcId="{EC547C88-9AA8-4B82-8961-85A7AC8E1C24}" destId="{B74DD57B-DDBB-4157-8F65-8AD4A34E0634}" srcOrd="0" destOrd="0" presId="urn:microsoft.com/office/officeart/2005/8/layout/orgChart1"/>
-    <dgm:cxn modelId="{BF292491-B080-4F26-9502-8D7736250F5D}" type="presParOf" srcId="{B74DD57B-DDBB-4157-8F65-8AD4A34E0634}" destId="{3441A8BC-6913-42CB-8BDF-6569E58999CC}" srcOrd="0" destOrd="0" presId="urn:microsoft.com/office/officeart/2005/8/layout/orgChart1"/>
-    <dgm:cxn modelId="{3C4AF075-4468-4AD6-97E3-69D040DECB60}" type="presParOf" srcId="{B74DD57B-DDBB-4157-8F65-8AD4A34E0634}" destId="{3B8442CA-0CC7-44D3-AB24-C1E3B69D45E4}" srcOrd="1" destOrd="0" presId="urn:microsoft.com/office/officeart/2005/8/layout/orgChart1"/>
-    <dgm:cxn modelId="{D9647D98-536C-46B8-A903-CD4CB693181B}" type="presParOf" srcId="{EC547C88-9AA8-4B82-8961-85A7AC8E1C24}" destId="{666AA9CD-A62B-446C-8A75-A5FC8A1FCFC3}" srcOrd="1" destOrd="0" presId="urn:microsoft.com/office/officeart/2005/8/layout/orgChart1"/>
-    <dgm:cxn modelId="{14DE7CF8-F64C-4659-84FA-980619300731}" type="presParOf" srcId="{EC547C88-9AA8-4B82-8961-85A7AC8E1C24}" destId="{C64AE787-6C55-4B2F-B4AA-D7BE72D69A83}" srcOrd="2" destOrd="0" presId="urn:microsoft.com/office/officeart/2005/8/layout/orgChart1"/>
-    <dgm:cxn modelId="{4F14E5EF-0D2A-4917-80F2-32A27185773F}" type="presParOf" srcId="{BBD8DE40-0619-4A3A-84FB-89924BB04EA4}" destId="{94689D75-4043-4EFD-9296-48695937771C}" srcOrd="2" destOrd="0" presId="urn:microsoft.com/office/officeart/2005/8/layout/orgChart1"/>
-    <dgm:cxn modelId="{F1EACB9D-F05F-48A2-8738-69C804225F99}" type="presParOf" srcId="{BBD8DE40-0619-4A3A-84FB-89924BB04EA4}" destId="{F2F88390-D992-4487-9E41-3A092BF839C7}" srcOrd="3" destOrd="0" presId="urn:microsoft.com/office/officeart/2005/8/layout/orgChart1"/>
-    <dgm:cxn modelId="{EF462E58-6C8D-40BF-B0B7-8FBF791F994D}" type="presParOf" srcId="{F2F88390-D992-4487-9E41-3A092BF839C7}" destId="{92ACD292-BF98-4838-B97F-ED300171B175}" srcOrd="0" destOrd="0" presId="urn:microsoft.com/office/officeart/2005/8/layout/orgChart1"/>
-    <dgm:cxn modelId="{C5F368C2-AB0F-4839-9446-6ED02B64A464}" type="presParOf" srcId="{92ACD292-BF98-4838-B97F-ED300171B175}" destId="{3BAF2FFE-4888-490F-91F5-FD3100B0B374}" srcOrd="0" destOrd="0" presId="urn:microsoft.com/office/officeart/2005/8/layout/orgChart1"/>
-    <dgm:cxn modelId="{28417099-955A-45F9-8EAB-88B50CAB7533}" type="presParOf" srcId="{92ACD292-BF98-4838-B97F-ED300171B175}" destId="{6DB75FC0-9B4E-4AE3-B304-7A7F7F7A9D3A}" srcOrd="1" destOrd="0" presId="urn:microsoft.com/office/officeart/2005/8/layout/orgChart1"/>
-    <dgm:cxn modelId="{F0C9BCAA-629A-4E92-8A6F-D3B6493F6065}" type="presParOf" srcId="{F2F88390-D992-4487-9E41-3A092BF839C7}" destId="{FF970698-06C3-43E1-B2A3-BA3FD309EEEA}" srcOrd="1" destOrd="0" presId="urn:microsoft.com/office/officeart/2005/8/layout/orgChart1"/>
-    <dgm:cxn modelId="{FD9AE8C0-232A-4E17-9D2E-1CE307FACF30}" type="presParOf" srcId="{F2F88390-D992-4487-9E41-3A092BF839C7}" destId="{70C631C7-0EA4-48A4-BB53-EB1397BD395F}" srcOrd="2" destOrd="0" presId="urn:microsoft.com/office/officeart/2005/8/layout/orgChart1"/>
-    <dgm:cxn modelId="{51C7E54B-D5FA-4479-8476-30C2A88794CC}" type="presParOf" srcId="{BBD8DE40-0619-4A3A-84FB-89924BB04EA4}" destId="{51FAF244-8083-49FC-9401-81B60AAF7087}" srcOrd="4" destOrd="0" presId="urn:microsoft.com/office/officeart/2005/8/layout/orgChart1"/>
-    <dgm:cxn modelId="{0F17BCA0-5E97-4749-B53C-D556706B6D0E}" type="presParOf" srcId="{BBD8DE40-0619-4A3A-84FB-89924BB04EA4}" destId="{26DB1753-63C8-47FB-A587-DEE866D1AB82}" srcOrd="5" destOrd="0" presId="urn:microsoft.com/office/officeart/2005/8/layout/orgChart1"/>
-    <dgm:cxn modelId="{F5DD770E-BE14-4122-BE12-08283FB2ABD4}" type="presParOf" srcId="{26DB1753-63C8-47FB-A587-DEE866D1AB82}" destId="{B5A3CF44-C0B1-492E-B703-DC0A891D0AB2}" srcOrd="0" destOrd="0" presId="urn:microsoft.com/office/officeart/2005/8/layout/orgChart1"/>
-    <dgm:cxn modelId="{FB37F3E7-F5FB-433D-BD39-A3FF8F5EF64C}" type="presParOf" srcId="{B5A3CF44-C0B1-492E-B703-DC0A891D0AB2}" destId="{E7DFB4E5-82D5-4DC5-AB64-51D6F1936719}" srcOrd="0" destOrd="0" presId="urn:microsoft.com/office/officeart/2005/8/layout/orgChart1"/>
-    <dgm:cxn modelId="{5CBDD446-625B-4445-BC06-14C6C25819EB}" type="presParOf" srcId="{B5A3CF44-C0B1-492E-B703-DC0A891D0AB2}" destId="{34DC7787-D5A3-4818-B592-83AAAB79A8D6}" srcOrd="1" destOrd="0" presId="urn:microsoft.com/office/officeart/2005/8/layout/orgChart1"/>
-    <dgm:cxn modelId="{5CFBC708-23D4-413B-901D-00DDDE271F86}" type="presParOf" srcId="{26DB1753-63C8-47FB-A587-DEE866D1AB82}" destId="{DC39CBEE-79E5-47ED-9D5F-ADD2ADF98D36}" srcOrd="1" destOrd="0" presId="urn:microsoft.com/office/officeart/2005/8/layout/orgChart1"/>
-    <dgm:cxn modelId="{B08E5CDB-9D73-45A7-9579-553585C2952B}" type="presParOf" srcId="{26DB1753-63C8-47FB-A587-DEE866D1AB82}" destId="{EB179BEA-931E-4900-8A4C-60FBB669E417}" srcOrd="2" destOrd="0" presId="urn:microsoft.com/office/officeart/2005/8/layout/orgChart1"/>
-    <dgm:cxn modelId="{BE695C20-4440-4095-89B5-9B61D1DA5679}" type="presParOf" srcId="{BBD8DE40-0619-4A3A-84FB-89924BB04EA4}" destId="{24A0881F-BD84-4A21-B3A8-0153C4927C11}" srcOrd="6" destOrd="0" presId="urn:microsoft.com/office/officeart/2005/8/layout/orgChart1"/>
-    <dgm:cxn modelId="{7999AB11-463A-4E89-ABB7-F5DF1881D1F8}" type="presParOf" srcId="{BBD8DE40-0619-4A3A-84FB-89924BB04EA4}" destId="{691E16FE-3A41-4776-868D-31CA2712E5EF}" srcOrd="7" destOrd="0" presId="urn:microsoft.com/office/officeart/2005/8/layout/orgChart1"/>
-    <dgm:cxn modelId="{2D7C9BAB-857A-4EE7-9B4E-60EB54795351}" type="presParOf" srcId="{691E16FE-3A41-4776-868D-31CA2712E5EF}" destId="{AF309034-F497-4940-B27D-6A9AD65507B5}" srcOrd="0" destOrd="0" presId="urn:microsoft.com/office/officeart/2005/8/layout/orgChart1"/>
-    <dgm:cxn modelId="{FC209894-1311-44C6-8D94-CE22E0ADF8E8}" type="presParOf" srcId="{AF309034-F497-4940-B27D-6A9AD65507B5}" destId="{A5CF217D-D3A6-4151-AD40-A88C6F8AF4D7}" srcOrd="0" destOrd="0" presId="urn:microsoft.com/office/officeart/2005/8/layout/orgChart1"/>
-    <dgm:cxn modelId="{1353EE40-AB79-4B33-9B15-9CCF0F78EDD2}" type="presParOf" srcId="{AF309034-F497-4940-B27D-6A9AD65507B5}" destId="{E82745B5-F925-46FC-AF55-FAA98B0A186F}" srcOrd="1" destOrd="0" presId="urn:microsoft.com/office/officeart/2005/8/layout/orgChart1"/>
-    <dgm:cxn modelId="{0BD9ECC2-3191-4797-BAE1-244E13747F53}" type="presParOf" srcId="{691E16FE-3A41-4776-868D-31CA2712E5EF}" destId="{18A8CFAB-649F-4DA4-BEE9-391716EC83F7}" srcOrd="1" destOrd="0" presId="urn:microsoft.com/office/officeart/2005/8/layout/orgChart1"/>
-    <dgm:cxn modelId="{4B573066-A68F-4D84-AE94-E64A44FFDD4B}" type="presParOf" srcId="{691E16FE-3A41-4776-868D-31CA2712E5EF}" destId="{45808FE5-E1D5-48A3-A305-7555F1CFC0DE}" srcOrd="2" destOrd="0" presId="urn:microsoft.com/office/officeart/2005/8/layout/orgChart1"/>
-    <dgm:cxn modelId="{23062B3E-EA57-4FB5-8F23-43320AFCE564}" type="presParOf" srcId="{BBD8DE40-0619-4A3A-84FB-89924BB04EA4}" destId="{D2BE08CE-A34C-4EFF-A824-8606B74D9094}" srcOrd="8" destOrd="0" presId="urn:microsoft.com/office/officeart/2005/8/layout/orgChart1"/>
-    <dgm:cxn modelId="{487DA798-420B-4F4B-BB12-0E28FA9EA1A0}" type="presParOf" srcId="{BBD8DE40-0619-4A3A-84FB-89924BB04EA4}" destId="{2DEF1B53-6A70-4EA1-8ADE-19CBE8490729}" srcOrd="9" destOrd="0" presId="urn:microsoft.com/office/officeart/2005/8/layout/orgChart1"/>
-    <dgm:cxn modelId="{7B0EB709-79A9-4E6A-8233-DBA478A1F9DB}" type="presParOf" srcId="{2DEF1B53-6A70-4EA1-8ADE-19CBE8490729}" destId="{3ED2A02E-E9BC-4295-A21E-236EFF320CD0}" srcOrd="0" destOrd="0" presId="urn:microsoft.com/office/officeart/2005/8/layout/orgChart1"/>
-    <dgm:cxn modelId="{223940F8-E918-41CA-863B-381AA49B26CC}" type="presParOf" srcId="{3ED2A02E-E9BC-4295-A21E-236EFF320CD0}" destId="{135AAD40-E7B5-4FDC-850A-B46C3BFF56E0}" srcOrd="0" destOrd="0" presId="urn:microsoft.com/office/officeart/2005/8/layout/orgChart1"/>
-    <dgm:cxn modelId="{5C524DA6-1A79-44FA-AF48-95E2C4A8FDF6}" type="presParOf" srcId="{3ED2A02E-E9BC-4295-A21E-236EFF320CD0}" destId="{1649A874-5A5D-465F-A4B2-5E24EADF9ADF}" srcOrd="1" destOrd="0" presId="urn:microsoft.com/office/officeart/2005/8/layout/orgChart1"/>
-    <dgm:cxn modelId="{F359520F-BC8F-4F5C-B66E-DE74E6B15591}" type="presParOf" srcId="{2DEF1B53-6A70-4EA1-8ADE-19CBE8490729}" destId="{5F6BB2EF-0503-4335-9D90-54A34E9511E1}" srcOrd="1" destOrd="0" presId="urn:microsoft.com/office/officeart/2005/8/layout/orgChart1"/>
-    <dgm:cxn modelId="{699F5639-3A2D-4632-BCF3-F28A24F2A456}" type="presParOf" srcId="{2DEF1B53-6A70-4EA1-8ADE-19CBE8490729}" destId="{59378ED8-8003-4A18-BA98-DE00EDFF5503}" srcOrd="2" destOrd="0" presId="urn:microsoft.com/office/officeart/2005/8/layout/orgChart1"/>
-    <dgm:cxn modelId="{A113B93B-FDBF-49F9-9D02-5744A4875EBE}" type="presParOf" srcId="{BBD8DE40-0619-4A3A-84FB-89924BB04EA4}" destId="{5C0041BF-B6C7-4D9C-967B-81245F98DF82}" srcOrd="10" destOrd="0" presId="urn:microsoft.com/office/officeart/2005/8/layout/orgChart1"/>
-    <dgm:cxn modelId="{56E16B3B-911D-44EE-87D4-0796AD52A248}" type="presParOf" srcId="{BBD8DE40-0619-4A3A-84FB-89924BB04EA4}" destId="{8EB073F5-8C75-47B1-8C49-2B3247F910AE}" srcOrd="11" destOrd="0" presId="urn:microsoft.com/office/officeart/2005/8/layout/orgChart1"/>
-    <dgm:cxn modelId="{65F4BC5A-A8B8-495D-BB3E-B9C3F59D7564}" type="presParOf" srcId="{8EB073F5-8C75-47B1-8C49-2B3247F910AE}" destId="{6604C886-94D2-48F9-8513-EB7A9FB05940}" srcOrd="0" destOrd="0" presId="urn:microsoft.com/office/officeart/2005/8/layout/orgChart1"/>
-    <dgm:cxn modelId="{49096918-A1F8-42CA-9577-44A17D855561}" type="presParOf" srcId="{6604C886-94D2-48F9-8513-EB7A9FB05940}" destId="{70A11B42-C2BD-425E-AA7B-D4C0DC2D0A15}" srcOrd="0" destOrd="0" presId="urn:microsoft.com/office/officeart/2005/8/layout/orgChart1"/>
-    <dgm:cxn modelId="{22331D07-F7BD-45F3-96F2-62096E161529}" type="presParOf" srcId="{6604C886-94D2-48F9-8513-EB7A9FB05940}" destId="{91B6D221-C145-487E-94DA-13F4BB495C55}" srcOrd="1" destOrd="0" presId="urn:microsoft.com/office/officeart/2005/8/layout/orgChart1"/>
-    <dgm:cxn modelId="{B308A3CF-1B58-4E6F-86BA-8201CD52F85F}" type="presParOf" srcId="{8EB073F5-8C75-47B1-8C49-2B3247F910AE}" destId="{51584857-C6B6-438B-90B3-5702E17B333F}" srcOrd="1" destOrd="0" presId="urn:microsoft.com/office/officeart/2005/8/layout/orgChart1"/>
-    <dgm:cxn modelId="{C46EF9FF-E6F9-4087-809D-870DB783CD75}" type="presParOf" srcId="{8EB073F5-8C75-47B1-8C49-2B3247F910AE}" destId="{59F5BBE0-B530-4531-90E0-449C636FEDEA}" srcOrd="2" destOrd="0" presId="urn:microsoft.com/office/officeart/2005/8/layout/orgChart1"/>
-    <dgm:cxn modelId="{E904B12A-8ADB-4D6F-BA2B-71D13C254BFB}" type="presParOf" srcId="{9BBFA110-AB25-44A4-BC23-7D4CB8CE7967}" destId="{1D54BF72-21D5-4B16-AA12-33778474944E}" srcOrd="2" destOrd="0" presId="urn:microsoft.com/office/officeart/2005/8/layout/orgChart1"/>
-    <dgm:cxn modelId="{A9F3FB63-CDCE-4C46-951E-D732C9035B6B}" type="presParOf" srcId="{1AD459E1-C52C-4246-B719-4E4412240829}" destId="{61DE649D-9D32-404E-A346-534AA673CED8}" srcOrd="4" destOrd="0" presId="urn:microsoft.com/office/officeart/2005/8/layout/orgChart1"/>
-    <dgm:cxn modelId="{18542670-2A18-4151-8C4D-76B1AD4FD458}" type="presParOf" srcId="{1AD459E1-C52C-4246-B719-4E4412240829}" destId="{223ACA02-3863-406D-AB19-0DC224C46299}" srcOrd="5" destOrd="0" presId="urn:microsoft.com/office/officeart/2005/8/layout/orgChart1"/>
-    <dgm:cxn modelId="{48C9C9CA-7C78-40F2-A436-0ABAB273E14E}" type="presParOf" srcId="{223ACA02-3863-406D-AB19-0DC224C46299}" destId="{9552C195-5D4D-429A-B97D-3246B4D12ADF}" srcOrd="0" destOrd="0" presId="urn:microsoft.com/office/officeart/2005/8/layout/orgChart1"/>
-    <dgm:cxn modelId="{F7A574FD-02C9-489F-9A8C-D70D81B6167C}" type="presParOf" srcId="{9552C195-5D4D-429A-B97D-3246B4D12ADF}" destId="{227B45DD-C65D-4489-A826-24DF659BBDE0}" srcOrd="0" destOrd="0" presId="urn:microsoft.com/office/officeart/2005/8/layout/orgChart1"/>
-    <dgm:cxn modelId="{C60E2416-589A-4B27-A015-7AEBD7F4D784}" type="presParOf" srcId="{9552C195-5D4D-429A-B97D-3246B4D12ADF}" destId="{6B8C0AE2-50E0-4BCE-94CB-363B57814B60}" srcOrd="1" destOrd="0" presId="urn:microsoft.com/office/officeart/2005/8/layout/orgChart1"/>
-    <dgm:cxn modelId="{0A1967CB-84E3-43BD-B96E-DA91A806D35D}" type="presParOf" srcId="{223ACA02-3863-406D-AB19-0DC224C46299}" destId="{B16A250C-045C-430A-B0B5-37EE751D89D9}" srcOrd="1" destOrd="0" presId="urn:microsoft.com/office/officeart/2005/8/layout/orgChart1"/>
-    <dgm:cxn modelId="{157ECC33-9335-422C-A5FB-921C60DC0B3D}" type="presParOf" srcId="{223ACA02-3863-406D-AB19-0DC224C46299}" destId="{2FFC29D1-BD08-4F08-8413-94A85F51F9F0}" srcOrd="2" destOrd="0" presId="urn:microsoft.com/office/officeart/2005/8/layout/orgChart1"/>
-    <dgm:cxn modelId="{E6CCAB65-7B69-45C8-95F1-0F9EFBDCD4D6}" type="presParOf" srcId="{F9420F45-E180-41C8-B53F-F1619A17495C}" destId="{20D0C07E-DA32-479F-8036-E4D44FE0E50A}" srcOrd="2" destOrd="0" presId="urn:microsoft.com/office/officeart/2005/8/layout/orgChart1"/>
-    <dgm:cxn modelId="{EE2B7ECC-1A54-4E93-8544-495361D89CC2}" type="presParOf" srcId="{C648C8F1-6EC1-4D27-9134-2770426C1535}" destId="{70D5E481-C1FF-4FF5-9EEC-3220195BEB42}" srcOrd="2" destOrd="0" presId="urn:microsoft.com/office/officeart/2005/8/layout/orgChart1"/>
+    <dgm:cxn modelId="{01A8EE11-5BD4-4890-829D-EDBA43B472B0}" type="presOf" srcId="{9161DC6C-0DFD-4791-915F-E74FFD1B3BAC}" destId="{33684D1D-010E-43D1-ABB0-10C0449E3F7D}" srcOrd="1" destOrd="0" presId="urn:microsoft.com/office/officeart/2005/8/layout/orgChart1"/>
+    <dgm:cxn modelId="{7A448DCC-AF28-41BD-B832-CD6D5CEFB76F}" type="presOf" srcId="{9161DC6C-0DFD-4791-915F-E74FFD1B3BAC}" destId="{AFF5F157-3C4C-4EA5-872E-9D66CFF66D24}" srcOrd="0" destOrd="0" presId="urn:microsoft.com/office/officeart/2005/8/layout/orgChart1"/>
+    <dgm:cxn modelId="{B8A3749B-4F96-4398-A0DB-790DA82FEB88}" type="presOf" srcId="{70699AE5-FFF2-40C0-8EC5-E0151414758F}" destId="{94689D75-4043-4EFD-9296-48695937771C}" srcOrd="0" destOrd="0" presId="urn:microsoft.com/office/officeart/2005/8/layout/orgChart1"/>
+    <dgm:cxn modelId="{89BBE332-6B8B-4A07-8E24-FE36C3680779}" type="presOf" srcId="{F50D5E8D-660A-4301-995B-B9BFFD11705A}" destId="{D2BE08CE-A34C-4EFF-A824-8606B74D9094}" srcOrd="0" destOrd="0" presId="urn:microsoft.com/office/officeart/2005/8/layout/orgChart1"/>
+    <dgm:cxn modelId="{11F48E01-48CB-4F11-8527-7848CF57177F}" type="presOf" srcId="{CCA7F9F9-3A04-4453-8740-07CB23C27AA6}" destId="{A5CF217D-D3A6-4151-AD40-A88C6F8AF4D7}" srcOrd="0" destOrd="0" presId="urn:microsoft.com/office/officeart/2005/8/layout/orgChart1"/>
+    <dgm:cxn modelId="{A0979441-8BD4-4E83-AB61-E21F97389AC5}" type="presOf" srcId="{C7BD8657-189E-46F3-B827-16B29C2849DE}" destId="{D8AFCCFD-FF72-4601-AE8B-16416F11BE0B}" srcOrd="1" destOrd="0" presId="urn:microsoft.com/office/officeart/2005/8/layout/orgChart1"/>
+    <dgm:cxn modelId="{403898E0-1F84-4BE4-91C1-EE6903D8C3FD}" type="presParOf" srcId="{CFDBE9B5-C99C-46D7-AD39-DF0C47F9A402}" destId="{C648C8F1-6EC1-4D27-9134-2770426C1535}" srcOrd="0" destOrd="0" presId="urn:microsoft.com/office/officeart/2005/8/layout/orgChart1"/>
+    <dgm:cxn modelId="{848B6D92-1007-4E7E-9259-D1FDC4D577E7}" type="presParOf" srcId="{C648C8F1-6EC1-4D27-9134-2770426C1535}" destId="{8841FC10-6A43-4474-8973-11C86F432155}" srcOrd="0" destOrd="0" presId="urn:microsoft.com/office/officeart/2005/8/layout/orgChart1"/>
+    <dgm:cxn modelId="{0BD6E76A-372B-4596-819D-08A36A6E0EBB}" type="presParOf" srcId="{8841FC10-6A43-4474-8973-11C86F432155}" destId="{63929129-5E40-45F8-A890-4F806D74EBE0}" srcOrd="0" destOrd="0" presId="urn:microsoft.com/office/officeart/2005/8/layout/orgChart1"/>
+    <dgm:cxn modelId="{A1F60AB2-0A4B-4828-8066-4FA9BF9DFB27}" type="presParOf" srcId="{8841FC10-6A43-4474-8973-11C86F432155}" destId="{D8AFCCFD-FF72-4601-AE8B-16416F11BE0B}" srcOrd="1" destOrd="0" presId="urn:microsoft.com/office/officeart/2005/8/layout/orgChart1"/>
+    <dgm:cxn modelId="{5EB71B44-90C5-485A-BE13-7EAB33B16B10}" type="presParOf" srcId="{C648C8F1-6EC1-4D27-9134-2770426C1535}" destId="{CA5EB31B-C68B-473C-87CB-A91BB005BF00}" srcOrd="1" destOrd="0" presId="urn:microsoft.com/office/officeart/2005/8/layout/orgChart1"/>
+    <dgm:cxn modelId="{D630FF06-2A7B-4C5E-BECD-7821B1A8AB74}" type="presParOf" srcId="{CA5EB31B-C68B-473C-87CB-A91BB005BF00}" destId="{062340CD-6334-46D5-AEFE-95C301457800}" srcOrd="0" destOrd="0" presId="urn:microsoft.com/office/officeart/2005/8/layout/orgChart1"/>
+    <dgm:cxn modelId="{8D12911C-DADA-49E9-B8DB-A08337A5CEBB}" type="presParOf" srcId="{CA5EB31B-C68B-473C-87CB-A91BB005BF00}" destId="{03148D74-9417-47D5-AF4F-C4D3238B6670}" srcOrd="1" destOrd="0" presId="urn:microsoft.com/office/officeart/2005/8/layout/orgChart1"/>
+    <dgm:cxn modelId="{79DFF47D-9C55-4318-9922-558A4A92F039}" type="presParOf" srcId="{03148D74-9417-47D5-AF4F-C4D3238B6670}" destId="{8560AAFB-1613-4B6C-B1A4-8F0A1BFFBCE2}" srcOrd="0" destOrd="0" presId="urn:microsoft.com/office/officeart/2005/8/layout/orgChart1"/>
+    <dgm:cxn modelId="{63C5C641-4F71-4733-A4A5-B8EF35149F6D}" type="presParOf" srcId="{8560AAFB-1613-4B6C-B1A4-8F0A1BFFBCE2}" destId="{E091326B-DFC7-4A96-BEEB-6388FD6F41EE}" srcOrd="0" destOrd="0" presId="urn:microsoft.com/office/officeart/2005/8/layout/orgChart1"/>
+    <dgm:cxn modelId="{E27BE61B-D47C-40AF-AFC3-E28FE3662387}" type="presParOf" srcId="{8560AAFB-1613-4B6C-B1A4-8F0A1BFFBCE2}" destId="{84051127-723D-4724-B8A2-FF26F3A99F28}" srcOrd="1" destOrd="0" presId="urn:microsoft.com/office/officeart/2005/8/layout/orgChart1"/>
+    <dgm:cxn modelId="{26AE406A-5A18-4F79-98A2-376F32DB826A}" type="presParOf" srcId="{03148D74-9417-47D5-AF4F-C4D3238B6670}" destId="{A6B18CA2-C28F-4B9E-A1C1-DC76B10BBB9A}" srcOrd="1" destOrd="0" presId="urn:microsoft.com/office/officeart/2005/8/layout/orgChart1"/>
+    <dgm:cxn modelId="{15BB306E-208F-4F8A-962B-3EBFC6138A37}" type="presParOf" srcId="{03148D74-9417-47D5-AF4F-C4D3238B6670}" destId="{7C076015-0E74-486D-B791-602F5C870ACA}" srcOrd="2" destOrd="0" presId="urn:microsoft.com/office/officeart/2005/8/layout/orgChart1"/>
+    <dgm:cxn modelId="{6330EF4B-08E9-48AD-BA7B-B469A629DEBA}" type="presParOf" srcId="{CA5EB31B-C68B-473C-87CB-A91BB005BF00}" destId="{4670F29F-C287-485C-8C4E-26F1E2FD7470}" srcOrd="2" destOrd="0" presId="urn:microsoft.com/office/officeart/2005/8/layout/orgChart1"/>
+    <dgm:cxn modelId="{0AFC4DB8-3FC8-430E-B133-2983A7F1DA68}" type="presParOf" srcId="{CA5EB31B-C68B-473C-87CB-A91BB005BF00}" destId="{F9420F45-E180-41C8-B53F-F1619A17495C}" srcOrd="3" destOrd="0" presId="urn:microsoft.com/office/officeart/2005/8/layout/orgChart1"/>
+    <dgm:cxn modelId="{9E3B744C-821F-47B5-BC5B-B1D390A37F24}" type="presParOf" srcId="{F9420F45-E180-41C8-B53F-F1619A17495C}" destId="{2B94BE52-4D45-423C-ADAA-672E1581A042}" srcOrd="0" destOrd="0" presId="urn:microsoft.com/office/officeart/2005/8/layout/orgChart1"/>
+    <dgm:cxn modelId="{74C0221E-8BCB-4C72-874B-5C8F88ACB92E}" type="presParOf" srcId="{2B94BE52-4D45-423C-ADAA-672E1581A042}" destId="{AFF5F157-3C4C-4EA5-872E-9D66CFF66D24}" srcOrd="0" destOrd="0" presId="urn:microsoft.com/office/officeart/2005/8/layout/orgChart1"/>
+    <dgm:cxn modelId="{0EF76A33-076D-4BC6-A4D1-41D0F3B15980}" type="presParOf" srcId="{2B94BE52-4D45-423C-ADAA-672E1581A042}" destId="{33684D1D-010E-43D1-ABB0-10C0449E3F7D}" srcOrd="1" destOrd="0" presId="urn:microsoft.com/office/officeart/2005/8/layout/orgChart1"/>
+    <dgm:cxn modelId="{EBACC2A1-11D1-4B60-B6D4-62368B431704}" type="presParOf" srcId="{F9420F45-E180-41C8-B53F-F1619A17495C}" destId="{1AD459E1-C52C-4246-B719-4E4412240829}" srcOrd="1" destOrd="0" presId="urn:microsoft.com/office/officeart/2005/8/layout/orgChart1"/>
+    <dgm:cxn modelId="{A87EE7B8-ACAC-449D-A9C6-2BEBD09AB705}" type="presParOf" srcId="{1AD459E1-C52C-4246-B719-4E4412240829}" destId="{F1DC6AAD-919C-4BE6-9089-ECB12F30FF47}" srcOrd="0" destOrd="0" presId="urn:microsoft.com/office/officeart/2005/8/layout/orgChart1"/>
+    <dgm:cxn modelId="{0CB8688D-C782-4544-8574-6466C9AA0238}" type="presParOf" srcId="{1AD459E1-C52C-4246-B719-4E4412240829}" destId="{E9D7E019-B9C5-45AB-8188-314544860FA9}" srcOrd="1" destOrd="0" presId="urn:microsoft.com/office/officeart/2005/8/layout/orgChart1"/>
+    <dgm:cxn modelId="{8776A88E-DA9E-4D9D-9506-DE3E9C2D3CD8}" type="presParOf" srcId="{E9D7E019-B9C5-45AB-8188-314544860FA9}" destId="{EEF47A2A-AD99-4EB7-8F68-56337B17D69F}" srcOrd="0" destOrd="0" presId="urn:microsoft.com/office/officeart/2005/8/layout/orgChart1"/>
+    <dgm:cxn modelId="{36B8C6A8-BB92-41F6-A3C8-652DC5685211}" type="presParOf" srcId="{EEF47A2A-AD99-4EB7-8F68-56337B17D69F}" destId="{548E9CEB-CC82-482C-8B19-431151C1E2FA}" srcOrd="0" destOrd="0" presId="urn:microsoft.com/office/officeart/2005/8/layout/orgChart1"/>
+    <dgm:cxn modelId="{5726D659-B6E1-40A7-A778-251FA534BB8A}" type="presParOf" srcId="{EEF47A2A-AD99-4EB7-8F68-56337B17D69F}" destId="{3BE7E5C6-E14C-4C64-9AD0-7204DA5CC886}" srcOrd="1" destOrd="0" presId="urn:microsoft.com/office/officeart/2005/8/layout/orgChart1"/>
+    <dgm:cxn modelId="{AE6463A8-4D70-46AB-B3AF-E06C7251C00F}" type="presParOf" srcId="{E9D7E019-B9C5-45AB-8188-314544860FA9}" destId="{534921A6-A227-42E2-AF6B-7276FEE95B40}" srcOrd="1" destOrd="0" presId="urn:microsoft.com/office/officeart/2005/8/layout/orgChart1"/>
+    <dgm:cxn modelId="{A32843A1-9B1C-441B-A82D-C02CD99DABFA}" type="presParOf" srcId="{E9D7E019-B9C5-45AB-8188-314544860FA9}" destId="{44FCA3CD-79BC-4761-86D2-8713792B667D}" srcOrd="2" destOrd="0" presId="urn:microsoft.com/office/officeart/2005/8/layout/orgChart1"/>
+    <dgm:cxn modelId="{9477A99C-9A00-4784-BC31-8D63894AC8A7}" type="presParOf" srcId="{1AD459E1-C52C-4246-B719-4E4412240829}" destId="{1AC7A9DF-0904-4CBD-8B57-A2E7FAF72705}" srcOrd="2" destOrd="0" presId="urn:microsoft.com/office/officeart/2005/8/layout/orgChart1"/>
+    <dgm:cxn modelId="{98F57775-A82F-4A09-A702-D1B4631D843F}" type="presParOf" srcId="{1AD459E1-C52C-4246-B719-4E4412240829}" destId="{9BBFA110-AB25-44A4-BC23-7D4CB8CE7967}" srcOrd="3" destOrd="0" presId="urn:microsoft.com/office/officeart/2005/8/layout/orgChart1"/>
+    <dgm:cxn modelId="{1739F113-42B4-4661-BAEF-5A438E2FE264}" type="presParOf" srcId="{9BBFA110-AB25-44A4-BC23-7D4CB8CE7967}" destId="{577145F4-423B-47CF-8FAB-02A2D23F164D}" srcOrd="0" destOrd="0" presId="urn:microsoft.com/office/officeart/2005/8/layout/orgChart1"/>
+    <dgm:cxn modelId="{A17B569B-BA24-4AD0-A983-D91D33D6B52B}" type="presParOf" srcId="{577145F4-423B-47CF-8FAB-02A2D23F164D}" destId="{EC4BEC83-2E8E-4EFE-B5FC-0C106B0CBBAF}" srcOrd="0" destOrd="0" presId="urn:microsoft.com/office/officeart/2005/8/layout/orgChart1"/>
+    <dgm:cxn modelId="{126BF01C-275F-4314-BB0E-42B63C821229}" type="presParOf" srcId="{577145F4-423B-47CF-8FAB-02A2D23F164D}" destId="{51204D02-A05C-4263-B772-764E945F0144}" srcOrd="1" destOrd="0" presId="urn:microsoft.com/office/officeart/2005/8/layout/orgChart1"/>
+    <dgm:cxn modelId="{470A9CE3-1D57-4CA2-BA85-BFE567EB054B}" type="presParOf" srcId="{9BBFA110-AB25-44A4-BC23-7D4CB8CE7967}" destId="{BBD8DE40-0619-4A3A-84FB-89924BB04EA4}" srcOrd="1" destOrd="0" presId="urn:microsoft.com/office/officeart/2005/8/layout/orgChart1"/>
+    <dgm:cxn modelId="{D0F09A0A-ABB1-4838-9EAF-D8F09CED9FDE}" type="presParOf" srcId="{BBD8DE40-0619-4A3A-84FB-89924BB04EA4}" destId="{BA1C0E43-CB54-4F9D-BF11-9A207020C586}" srcOrd="0" destOrd="0" presId="urn:microsoft.com/office/officeart/2005/8/layout/orgChart1"/>
+    <dgm:cxn modelId="{4139FE33-02E2-4133-AF97-CEC658D43492}" type="presParOf" srcId="{BBD8DE40-0619-4A3A-84FB-89924BB04EA4}" destId="{EC547C88-9AA8-4B82-8961-85A7AC8E1C24}" srcOrd="1" destOrd="0" presId="urn:microsoft.com/office/officeart/2005/8/layout/orgChart1"/>
+    <dgm:cxn modelId="{B5B6C9FE-0789-4DBF-859D-17169414E720}" type="presParOf" srcId="{EC547C88-9AA8-4B82-8961-85A7AC8E1C24}" destId="{B74DD57B-DDBB-4157-8F65-8AD4A34E0634}" srcOrd="0" destOrd="0" presId="urn:microsoft.com/office/officeart/2005/8/layout/orgChart1"/>
+    <dgm:cxn modelId="{5181FCEC-E018-477B-84D6-AB34EACBFAED}" type="presParOf" srcId="{B74DD57B-DDBB-4157-8F65-8AD4A34E0634}" destId="{3441A8BC-6913-42CB-8BDF-6569E58999CC}" srcOrd="0" destOrd="0" presId="urn:microsoft.com/office/officeart/2005/8/layout/orgChart1"/>
+    <dgm:cxn modelId="{AAAB687D-545C-4E01-87B0-732F4B9DF59B}" type="presParOf" srcId="{B74DD57B-DDBB-4157-8F65-8AD4A34E0634}" destId="{3B8442CA-0CC7-44D3-AB24-C1E3B69D45E4}" srcOrd="1" destOrd="0" presId="urn:microsoft.com/office/officeart/2005/8/layout/orgChart1"/>
+    <dgm:cxn modelId="{B5BCEFA4-2943-4319-A4DF-9138E8848BEC}" type="presParOf" srcId="{EC547C88-9AA8-4B82-8961-85A7AC8E1C24}" destId="{666AA9CD-A62B-446C-8A75-A5FC8A1FCFC3}" srcOrd="1" destOrd="0" presId="urn:microsoft.com/office/officeart/2005/8/layout/orgChart1"/>
+    <dgm:cxn modelId="{C0B9B643-450F-4D9C-92B6-9EF624403D38}" type="presParOf" srcId="{EC547C88-9AA8-4B82-8961-85A7AC8E1C24}" destId="{C64AE787-6C55-4B2F-B4AA-D7BE72D69A83}" srcOrd="2" destOrd="0" presId="urn:microsoft.com/office/officeart/2005/8/layout/orgChart1"/>
+    <dgm:cxn modelId="{E55D2364-6C16-4341-AB32-78862932EF9A}" type="presParOf" srcId="{BBD8DE40-0619-4A3A-84FB-89924BB04EA4}" destId="{94689D75-4043-4EFD-9296-48695937771C}" srcOrd="2" destOrd="0" presId="urn:microsoft.com/office/officeart/2005/8/layout/orgChart1"/>
+    <dgm:cxn modelId="{9CC43956-2002-42DD-83EE-D4089A96C752}" type="presParOf" srcId="{BBD8DE40-0619-4A3A-84FB-89924BB04EA4}" destId="{F2F88390-D992-4487-9E41-3A092BF839C7}" srcOrd="3" destOrd="0" presId="urn:microsoft.com/office/officeart/2005/8/layout/orgChart1"/>
+    <dgm:cxn modelId="{E03C082D-3C46-492E-8CFC-4E4E95E4DA1F}" type="presParOf" srcId="{F2F88390-D992-4487-9E41-3A092BF839C7}" destId="{92ACD292-BF98-4838-B97F-ED300171B175}" srcOrd="0" destOrd="0" presId="urn:microsoft.com/office/officeart/2005/8/layout/orgChart1"/>
+    <dgm:cxn modelId="{0F306E83-9374-46E7-B161-2E7C553EC0B2}" type="presParOf" srcId="{92ACD292-BF98-4838-B97F-ED300171B175}" destId="{3BAF2FFE-4888-490F-91F5-FD3100B0B374}" srcOrd="0" destOrd="0" presId="urn:microsoft.com/office/officeart/2005/8/layout/orgChart1"/>
+    <dgm:cxn modelId="{05E6B604-AD8E-4A64-A6F6-A2B6C3953A5A}" type="presParOf" srcId="{92ACD292-BF98-4838-B97F-ED300171B175}" destId="{6DB75FC0-9B4E-4AE3-B304-7A7F7F7A9D3A}" srcOrd="1" destOrd="0" presId="urn:microsoft.com/office/officeart/2005/8/layout/orgChart1"/>
+    <dgm:cxn modelId="{1E8A37E0-5F42-4234-BA0F-3374B4506432}" type="presParOf" srcId="{F2F88390-D992-4487-9E41-3A092BF839C7}" destId="{FF970698-06C3-43E1-B2A3-BA3FD309EEEA}" srcOrd="1" destOrd="0" presId="urn:microsoft.com/office/officeart/2005/8/layout/orgChart1"/>
+    <dgm:cxn modelId="{BFF3C6DD-E5A8-4F3F-9750-BCDCF0193D28}" type="presParOf" srcId="{F2F88390-D992-4487-9E41-3A092BF839C7}" destId="{70C631C7-0EA4-48A4-BB53-EB1397BD395F}" srcOrd="2" destOrd="0" presId="urn:microsoft.com/office/officeart/2005/8/layout/orgChart1"/>
+    <dgm:cxn modelId="{1E1F57C5-6E44-497A-9F9C-6D1C28D3C400}" type="presParOf" srcId="{BBD8DE40-0619-4A3A-84FB-89924BB04EA4}" destId="{51FAF244-8083-49FC-9401-81B60AAF7087}" srcOrd="4" destOrd="0" presId="urn:microsoft.com/office/officeart/2005/8/layout/orgChart1"/>
+    <dgm:cxn modelId="{89A80546-24E9-4E50-AFFC-8FAA51267366}" type="presParOf" srcId="{BBD8DE40-0619-4A3A-84FB-89924BB04EA4}" destId="{26DB1753-63C8-47FB-A587-DEE866D1AB82}" srcOrd="5" destOrd="0" presId="urn:microsoft.com/office/officeart/2005/8/layout/orgChart1"/>
+    <dgm:cxn modelId="{602F1AD5-D0F1-418A-B1A3-1DF58282CEA6}" type="presParOf" srcId="{26DB1753-63C8-47FB-A587-DEE866D1AB82}" destId="{B5A3CF44-C0B1-492E-B703-DC0A891D0AB2}" srcOrd="0" destOrd="0" presId="urn:microsoft.com/office/officeart/2005/8/layout/orgChart1"/>
+    <dgm:cxn modelId="{768B242C-44D0-4E17-B75F-858F8E8992E5}" type="presParOf" srcId="{B5A3CF44-C0B1-492E-B703-DC0A891D0AB2}" destId="{E7DFB4E5-82D5-4DC5-AB64-51D6F1936719}" srcOrd="0" destOrd="0" presId="urn:microsoft.com/office/officeart/2005/8/layout/orgChart1"/>
+    <dgm:cxn modelId="{5E25F825-57BD-4762-8608-40D018997A80}" type="presParOf" srcId="{B5A3CF44-C0B1-492E-B703-DC0A891D0AB2}" destId="{34DC7787-D5A3-4818-B592-83AAAB79A8D6}" srcOrd="1" destOrd="0" presId="urn:microsoft.com/office/officeart/2005/8/layout/orgChart1"/>
+    <dgm:cxn modelId="{2996D88D-539C-4887-87E4-CAF82127CC4F}" type="presParOf" srcId="{26DB1753-63C8-47FB-A587-DEE866D1AB82}" destId="{DC39CBEE-79E5-47ED-9D5F-ADD2ADF98D36}" srcOrd="1" destOrd="0" presId="urn:microsoft.com/office/officeart/2005/8/layout/orgChart1"/>
+    <dgm:cxn modelId="{431447AF-7C74-4544-9C01-1E635E113F41}" type="presParOf" srcId="{26DB1753-63C8-47FB-A587-DEE866D1AB82}" destId="{EB179BEA-931E-4900-8A4C-60FBB669E417}" srcOrd="2" destOrd="0" presId="urn:microsoft.com/office/officeart/2005/8/layout/orgChart1"/>
+    <dgm:cxn modelId="{9141A7E2-1F06-486C-811F-C197ECD54C30}" type="presParOf" srcId="{BBD8DE40-0619-4A3A-84FB-89924BB04EA4}" destId="{24A0881F-BD84-4A21-B3A8-0153C4927C11}" srcOrd="6" destOrd="0" presId="urn:microsoft.com/office/officeart/2005/8/layout/orgChart1"/>
+    <dgm:cxn modelId="{236AAF69-4A44-4D1C-961D-901A9EBD2D43}" type="presParOf" srcId="{BBD8DE40-0619-4A3A-84FB-89924BB04EA4}" destId="{691E16FE-3A41-4776-868D-31CA2712E5EF}" srcOrd="7" destOrd="0" presId="urn:microsoft.com/office/officeart/2005/8/layout/orgChart1"/>
+    <dgm:cxn modelId="{74B626EA-9887-4E30-A36C-2A72AC5F44EE}" type="presParOf" srcId="{691E16FE-3A41-4776-868D-31CA2712E5EF}" destId="{AF309034-F497-4940-B27D-6A9AD65507B5}" srcOrd="0" destOrd="0" presId="urn:microsoft.com/office/officeart/2005/8/layout/orgChart1"/>
+    <dgm:cxn modelId="{8D3BA8AF-D677-45D7-9548-0C0D22A1A9E0}" type="presParOf" srcId="{AF309034-F497-4940-B27D-6A9AD65507B5}" destId="{A5CF217D-D3A6-4151-AD40-A88C6F8AF4D7}" srcOrd="0" destOrd="0" presId="urn:microsoft.com/office/officeart/2005/8/layout/orgChart1"/>
+    <dgm:cxn modelId="{2B81CD14-5A45-417C-B2B1-802EE0DDE018}" type="presParOf" srcId="{AF309034-F497-4940-B27D-6A9AD65507B5}" destId="{E82745B5-F925-46FC-AF55-FAA98B0A186F}" srcOrd="1" destOrd="0" presId="urn:microsoft.com/office/officeart/2005/8/layout/orgChart1"/>
+    <dgm:cxn modelId="{C3BFE456-560C-4F1D-9BDB-CAF493870A63}" type="presParOf" srcId="{691E16FE-3A41-4776-868D-31CA2712E5EF}" destId="{18A8CFAB-649F-4DA4-BEE9-391716EC83F7}" srcOrd="1" destOrd="0" presId="urn:microsoft.com/office/officeart/2005/8/layout/orgChart1"/>
+    <dgm:cxn modelId="{152D95BB-A58E-4AFD-9B2F-09243823324D}" type="presParOf" srcId="{691E16FE-3A41-4776-868D-31CA2712E5EF}" destId="{45808FE5-E1D5-48A3-A305-7555F1CFC0DE}" srcOrd="2" destOrd="0" presId="urn:microsoft.com/office/officeart/2005/8/layout/orgChart1"/>
+    <dgm:cxn modelId="{6DD6840F-25E9-4AD4-9AA6-FEBD045D4B66}" type="presParOf" srcId="{BBD8DE40-0619-4A3A-84FB-89924BB04EA4}" destId="{D2BE08CE-A34C-4EFF-A824-8606B74D9094}" srcOrd="8" destOrd="0" presId="urn:microsoft.com/office/officeart/2005/8/layout/orgChart1"/>
+    <dgm:cxn modelId="{A884EA46-0432-4E8C-BA5D-6D57F436B0AD}" type="presParOf" srcId="{BBD8DE40-0619-4A3A-84FB-89924BB04EA4}" destId="{2DEF1B53-6A70-4EA1-8ADE-19CBE8490729}" srcOrd="9" destOrd="0" presId="urn:microsoft.com/office/officeart/2005/8/layout/orgChart1"/>
+    <dgm:cxn modelId="{8BF95A33-B8F2-4768-8F0F-2DA084C96D28}" type="presParOf" srcId="{2DEF1B53-6A70-4EA1-8ADE-19CBE8490729}" destId="{3ED2A02E-E9BC-4295-A21E-236EFF320CD0}" srcOrd="0" destOrd="0" presId="urn:microsoft.com/office/officeart/2005/8/layout/orgChart1"/>
+    <dgm:cxn modelId="{6A3283A8-F2A5-41C7-ADEF-6DEAE66775C2}" type="presParOf" srcId="{3ED2A02E-E9BC-4295-A21E-236EFF320CD0}" destId="{135AAD40-E7B5-4FDC-850A-B46C3BFF56E0}" srcOrd="0" destOrd="0" presId="urn:microsoft.com/office/officeart/2005/8/layout/orgChart1"/>
+    <dgm:cxn modelId="{CC3BF3BA-7697-4F26-8E07-7CC623A818C2}" type="presParOf" srcId="{3ED2A02E-E9BC-4295-A21E-236EFF320CD0}" destId="{1649A874-5A5D-465F-A4B2-5E24EADF9ADF}" srcOrd="1" destOrd="0" presId="urn:microsoft.com/office/officeart/2005/8/layout/orgChart1"/>
+    <dgm:cxn modelId="{5C98C835-1CEA-4038-9D74-3AB33905C14F}" type="presParOf" srcId="{2DEF1B53-6A70-4EA1-8ADE-19CBE8490729}" destId="{5F6BB2EF-0503-4335-9D90-54A34E9511E1}" srcOrd="1" destOrd="0" presId="urn:microsoft.com/office/officeart/2005/8/layout/orgChart1"/>
+    <dgm:cxn modelId="{12A0163D-49C6-46A9-93BE-77D5A802983D}" type="presParOf" srcId="{2DEF1B53-6A70-4EA1-8ADE-19CBE8490729}" destId="{59378ED8-8003-4A18-BA98-DE00EDFF5503}" srcOrd="2" destOrd="0" presId="urn:microsoft.com/office/officeart/2005/8/layout/orgChart1"/>
+    <dgm:cxn modelId="{F2C5E5A5-903B-441B-9378-E85C17CA36B5}" type="presParOf" srcId="{BBD8DE40-0619-4A3A-84FB-89924BB04EA4}" destId="{5C0041BF-B6C7-4D9C-967B-81245F98DF82}" srcOrd="10" destOrd="0" presId="urn:microsoft.com/office/officeart/2005/8/layout/orgChart1"/>
+    <dgm:cxn modelId="{92CB4A67-3CC4-4E51-BEAE-DEA1D91626C1}" type="presParOf" srcId="{BBD8DE40-0619-4A3A-84FB-89924BB04EA4}" destId="{8EB073F5-8C75-47B1-8C49-2B3247F910AE}" srcOrd="11" destOrd="0" presId="urn:microsoft.com/office/officeart/2005/8/layout/orgChart1"/>
+    <dgm:cxn modelId="{6E78B377-0A95-4122-8530-4EA99E42EFFF}" type="presParOf" srcId="{8EB073F5-8C75-47B1-8C49-2B3247F910AE}" destId="{6604C886-94D2-48F9-8513-EB7A9FB05940}" srcOrd="0" destOrd="0" presId="urn:microsoft.com/office/officeart/2005/8/layout/orgChart1"/>
+    <dgm:cxn modelId="{201E2465-9B8F-4D50-A926-CC29EDDDFBDD}" type="presParOf" srcId="{6604C886-94D2-48F9-8513-EB7A9FB05940}" destId="{70A11B42-C2BD-425E-AA7B-D4C0DC2D0A15}" srcOrd="0" destOrd="0" presId="urn:microsoft.com/office/officeart/2005/8/layout/orgChart1"/>
+    <dgm:cxn modelId="{52A5733B-75F1-47C8-B8DE-F9A900527425}" type="presParOf" srcId="{6604C886-94D2-48F9-8513-EB7A9FB05940}" destId="{91B6D221-C145-487E-94DA-13F4BB495C55}" srcOrd="1" destOrd="0" presId="urn:microsoft.com/office/officeart/2005/8/layout/orgChart1"/>
+    <dgm:cxn modelId="{4151ADFF-2430-4412-96EA-92CD6E183713}" type="presParOf" srcId="{8EB073F5-8C75-47B1-8C49-2B3247F910AE}" destId="{51584857-C6B6-438B-90B3-5702E17B333F}" srcOrd="1" destOrd="0" presId="urn:microsoft.com/office/officeart/2005/8/layout/orgChart1"/>
+    <dgm:cxn modelId="{39FCF69C-BFEC-4450-8E1D-1C73F2CF5043}" type="presParOf" srcId="{8EB073F5-8C75-47B1-8C49-2B3247F910AE}" destId="{59F5BBE0-B530-4531-90E0-449C636FEDEA}" srcOrd="2" destOrd="0" presId="urn:microsoft.com/office/officeart/2005/8/layout/orgChart1"/>
+    <dgm:cxn modelId="{FFAAB89F-3606-4969-BF23-B638291B9144}" type="presParOf" srcId="{9BBFA110-AB25-44A4-BC23-7D4CB8CE7967}" destId="{1D54BF72-21D5-4B16-AA12-33778474944E}" srcOrd="2" destOrd="0" presId="urn:microsoft.com/office/officeart/2005/8/layout/orgChart1"/>
+    <dgm:cxn modelId="{0D1C1C7F-96FE-4537-B677-D681C36395CF}" type="presParOf" srcId="{1AD459E1-C52C-4246-B719-4E4412240829}" destId="{61DE649D-9D32-404E-A346-534AA673CED8}" srcOrd="4" destOrd="0" presId="urn:microsoft.com/office/officeart/2005/8/layout/orgChart1"/>
+    <dgm:cxn modelId="{18D15800-1F9A-4452-B9EA-076BE97FF5E0}" type="presParOf" srcId="{1AD459E1-C52C-4246-B719-4E4412240829}" destId="{223ACA02-3863-406D-AB19-0DC224C46299}" srcOrd="5" destOrd="0" presId="urn:microsoft.com/office/officeart/2005/8/layout/orgChart1"/>
+    <dgm:cxn modelId="{15C2B04E-B5C9-42BC-8E9C-C895095FA8D3}" type="presParOf" srcId="{223ACA02-3863-406D-AB19-0DC224C46299}" destId="{9552C195-5D4D-429A-B97D-3246B4D12ADF}" srcOrd="0" destOrd="0" presId="urn:microsoft.com/office/officeart/2005/8/layout/orgChart1"/>
+    <dgm:cxn modelId="{272A5180-6FB8-4232-BB8B-C812BDEF6CAD}" type="presParOf" srcId="{9552C195-5D4D-429A-B97D-3246B4D12ADF}" destId="{227B45DD-C65D-4489-A826-24DF659BBDE0}" srcOrd="0" destOrd="0" presId="urn:microsoft.com/office/officeart/2005/8/layout/orgChart1"/>
+    <dgm:cxn modelId="{6430D39B-0C4F-4047-A902-2EC4EB80FDA9}" type="presParOf" srcId="{9552C195-5D4D-429A-B97D-3246B4D12ADF}" destId="{6B8C0AE2-50E0-4BCE-94CB-363B57814B60}" srcOrd="1" destOrd="0" presId="urn:microsoft.com/office/officeart/2005/8/layout/orgChart1"/>
+    <dgm:cxn modelId="{A917500B-2191-4715-BFA3-5F32D0F0DDDC}" type="presParOf" srcId="{223ACA02-3863-406D-AB19-0DC224C46299}" destId="{B16A250C-045C-430A-B0B5-37EE751D89D9}" srcOrd="1" destOrd="0" presId="urn:microsoft.com/office/officeart/2005/8/layout/orgChart1"/>
+    <dgm:cxn modelId="{5E24A28A-B3CA-4C81-82F6-6FF32F366651}" type="presParOf" srcId="{223ACA02-3863-406D-AB19-0DC224C46299}" destId="{2FFC29D1-BD08-4F08-8413-94A85F51F9F0}" srcOrd="2" destOrd="0" presId="urn:microsoft.com/office/officeart/2005/8/layout/orgChart1"/>
+    <dgm:cxn modelId="{F7B9B7DC-2A55-49E6-A7CB-B9313991F237}" type="presParOf" srcId="{F9420F45-E180-41C8-B53F-F1619A17495C}" destId="{20D0C07E-DA32-479F-8036-E4D44FE0E50A}" srcOrd="2" destOrd="0" presId="urn:microsoft.com/office/officeart/2005/8/layout/orgChart1"/>
+    <dgm:cxn modelId="{9194543E-E117-41F5-8676-297081EEA201}" type="presParOf" srcId="{C648C8F1-6EC1-4D27-9134-2770426C1535}" destId="{70D5E481-C1FF-4FF5-9EEC-3220195BEB42}" srcOrd="2" destOrd="0" presId="urn:microsoft.com/office/officeart/2005/8/layout/orgChart1"/>
   </dgm:cxnLst>
   <dgm:bg/>
   <dgm:whole/>
@@ -12621,324 +12961,324 @@
     </dgm:pt>
   </dgm:ptLst>
   <dgm:cxnLst>
-    <dgm:cxn modelId="{9C19C08C-84DE-4364-99B1-1E3AB06F30CC}" type="presOf" srcId="{E8F49544-7D67-4250-9058-A0294CD26618}" destId="{61D4F4C1-9C51-45E3-9454-5269DC20E533}" srcOrd="0" destOrd="0" presId="urn:microsoft.com/office/officeart/2005/8/layout/orgChart1"/>
-    <dgm:cxn modelId="{277BA8A8-5F8A-436A-8BBC-608E051D08B6}" type="presOf" srcId="{5F4ED924-74AA-4C5F-89E4-FFC99F60C970}" destId="{93E92AEC-3B2A-4CBE-BE42-F22E8372B4E2}" srcOrd="0" destOrd="0" presId="urn:microsoft.com/office/officeart/2005/8/layout/orgChart1"/>
-    <dgm:cxn modelId="{9957D3F2-9C3A-4158-9AC3-0E0A6B5CB547}" type="presOf" srcId="{0EC551ED-94F6-45A0-A0A4-7B25DDC4ED3D}" destId="{318158D3-B858-439A-8206-91DC6A15E862}" srcOrd="0" destOrd="0" presId="urn:microsoft.com/office/officeart/2005/8/layout/orgChart1"/>
-    <dgm:cxn modelId="{76314F0E-F34E-4852-BAF2-69E2FB4F8689}" type="presOf" srcId="{C9500A0F-475F-465E-98DF-850580D3BF09}" destId="{5802F035-EA88-48E6-8CBA-B8C81730DF78}" srcOrd="0" destOrd="0" presId="urn:microsoft.com/office/officeart/2005/8/layout/orgChart1"/>
-    <dgm:cxn modelId="{175E6B08-92E8-41D9-BA72-C847F9308E2C}" type="presOf" srcId="{7F7477DA-FFED-47F8-B13D-17AEF8727B2E}" destId="{54F70527-68ED-4725-AD6E-BF7B007CFAD3}" srcOrd="0" destOrd="0" presId="urn:microsoft.com/office/officeart/2005/8/layout/orgChart1"/>
+    <dgm:cxn modelId="{DAA1CD61-21ED-4837-98E0-8779A44709FE}" type="presOf" srcId="{B797F367-E6DC-4BB8-AF6E-6A87BB0F5B78}" destId="{91AFDD13-DAA7-4AA1-A991-7F31A20C363E}" srcOrd="1" destOrd="0" presId="urn:microsoft.com/office/officeart/2005/8/layout/orgChart1"/>
+    <dgm:cxn modelId="{5F190802-096A-4294-B458-6193D92D8492}" type="presOf" srcId="{AD9782D1-D113-499D-85AF-F110EFA6B2A7}" destId="{990B3F4E-412E-4BA2-B747-4DC8D6E7B7A2}" srcOrd="0" destOrd="0" presId="urn:microsoft.com/office/officeart/2005/8/layout/orgChart1"/>
+    <dgm:cxn modelId="{5E3E0A5C-5280-4095-94D6-FFD0B72014D6}" type="presOf" srcId="{7F7477DA-FFED-47F8-B13D-17AEF8727B2E}" destId="{0C6DBD58-C41A-461E-8223-6DF392303FEE}" srcOrd="1" destOrd="0" presId="urn:microsoft.com/office/officeart/2005/8/layout/orgChart1"/>
     <dgm:cxn modelId="{351A5599-0C5F-44B1-A61E-B32F4C0FAD8F}" srcId="{DB17120E-DF8E-444E-9A40-B261182BAF7A}" destId="{E7ADE1C5-2594-40F5-A943-9E70E728BC7F}" srcOrd="1" destOrd="0" parTransId="{D2C5918E-940B-47D7-9A9C-3F48732ABD3C}" sibTransId="{9CD1278E-5EBE-43EE-86B8-7B7CF8EB587D}"/>
-    <dgm:cxn modelId="{F317BB66-402D-4C6A-B240-82F7FBE8862B}" type="presOf" srcId="{FE9EE546-28CD-45AA-8326-ADBDCE27A924}" destId="{E811083D-277A-482F-809F-218ECC5E9F89}" srcOrd="0" destOrd="0" presId="urn:microsoft.com/office/officeart/2005/8/layout/orgChart1"/>
+    <dgm:cxn modelId="{E8B414E4-ED29-4DE5-8603-B11DF5D7349A}" type="presOf" srcId="{1927CF43-BB3C-4256-84CA-F1AFF5CD10E7}" destId="{5825EF8F-729A-4D10-9C66-6BAAB9C752C4}" srcOrd="0" destOrd="0" presId="urn:microsoft.com/office/officeart/2005/8/layout/orgChart1"/>
     <dgm:cxn modelId="{02F1B850-3F50-453A-9D61-534B235B16CF}" srcId="{B457091D-8FA5-4897-A747-FA4F4B6FD580}" destId="{13B47EFC-56AD-49C1-A22E-45C061C9EC16}" srcOrd="0" destOrd="0" parTransId="{C24D5444-F0BE-4871-B2E6-A15F396D3BD0}" sibTransId="{BDA1FA82-9925-43DB-BCB5-75C640C4BA64}"/>
-    <dgm:cxn modelId="{CEA14DBA-14BC-421A-BBCC-BF1E31B27B87}" type="presOf" srcId="{A361D290-1FA8-4BAF-865E-FF3E98C3EFFB}" destId="{951D59B2-4D2A-44B9-B76F-BB85FB327883}" srcOrd="0" destOrd="0" presId="urn:microsoft.com/office/officeart/2005/8/layout/orgChart1"/>
-    <dgm:cxn modelId="{34B5AEC0-0604-4013-831B-9C098E6E1B2F}" type="presOf" srcId="{2BA0320F-0B86-49AA-91E7-865DE78BEE95}" destId="{48DBA85B-D99A-4E7D-B356-8C82F6187113}" srcOrd="0" destOrd="0" presId="urn:microsoft.com/office/officeart/2005/8/layout/orgChart1"/>
-    <dgm:cxn modelId="{F6076AB5-1D5A-4250-A4BA-D8B9F2EEC2A9}" type="presOf" srcId="{48A57026-940C-402A-8FA3-47D7E075EEA9}" destId="{D09A576F-55B2-4420-8D1C-D652BBA42395}" srcOrd="0" destOrd="0" presId="urn:microsoft.com/office/officeart/2005/8/layout/orgChart1"/>
     <dgm:cxn modelId="{8480CBC2-8867-4DD1-BD05-FA374BF1C00C}" srcId="{DB17120E-DF8E-444E-9A40-B261182BAF7A}" destId="{0BA7D60E-F1AD-4512-B128-727728161A0E}" srcOrd="2" destOrd="0" parTransId="{EDC938DE-05E0-4073-82F2-824A3686D23C}" sibTransId="{01857D10-5EBE-409B-9DBC-460462755AF8}"/>
-    <dgm:cxn modelId="{80F5A0A2-1CAD-47F3-B473-1A95A2C86501}" type="presOf" srcId="{0BA7D60E-F1AD-4512-B128-727728161A0E}" destId="{5D5E1896-599E-4E19-8A12-33A944D8B6B7}" srcOrd="1" destOrd="0" presId="urn:microsoft.com/office/officeart/2005/8/layout/orgChart1"/>
+    <dgm:cxn modelId="{E02D1075-7BB6-43DF-91AA-F28BECB7B8CB}" type="presOf" srcId="{15F09396-5B0C-45DB-98DD-3243D2615947}" destId="{A34A59DD-19D3-488F-B3FD-A9B8FE8F9260}" srcOrd="0" destOrd="0" presId="urn:microsoft.com/office/officeart/2005/8/layout/orgChart1"/>
+    <dgm:cxn modelId="{5B4BFA42-3395-49D6-AD00-D3130027E92C}" type="presOf" srcId="{E8F49544-7D67-4250-9058-A0294CD26618}" destId="{61D4F4C1-9C51-45E3-9454-5269DC20E533}" srcOrd="0" destOrd="0" presId="urn:microsoft.com/office/officeart/2005/8/layout/orgChart1"/>
+    <dgm:cxn modelId="{BA245364-66BB-4016-AB19-C782ECDAF4DD}" type="presOf" srcId="{F96D9D83-51DB-4E8A-801B-76D7C73A576B}" destId="{870E309A-4491-4D38-AFDD-ACEFCEE22BF6}" srcOrd="1" destOrd="0" presId="urn:microsoft.com/office/officeart/2005/8/layout/orgChart1"/>
     <dgm:cxn modelId="{DF53485C-C124-4C98-85B6-B6526DCD9C0F}" srcId="{32128562-ADA0-4F46-878D-28CC66534723}" destId="{452820E6-DDA7-4ACC-8690-DC3019E9311D}" srcOrd="4" destOrd="0" parTransId="{F9C95200-1804-4042-82AF-70243ACF3986}" sibTransId="{CA5C5B9F-39D3-4510-99C7-2BDAA03CB288}"/>
-    <dgm:cxn modelId="{7911EAAC-200F-4E6A-B716-B84496226684}" type="presOf" srcId="{CE365531-303A-4C89-88E0-0C73447439E5}" destId="{688939F5-316A-4469-B41C-C96AFFF9FFDF}" srcOrd="1" destOrd="0" presId="urn:microsoft.com/office/officeart/2005/8/layout/orgChart1"/>
-    <dgm:cxn modelId="{86C44138-9664-4A4C-A5A4-AEB69DABA91C}" type="presOf" srcId="{E423A96B-9FBE-41A5-95B9-F861C39DC61E}" destId="{6D1F30CE-47E2-4553-B13A-F7E7749A2473}" srcOrd="0" destOrd="0" presId="urn:microsoft.com/office/officeart/2005/8/layout/orgChart1"/>
-    <dgm:cxn modelId="{B1AC770B-986E-412E-A4CF-D18328DDB282}" type="presOf" srcId="{A8D41C9F-849E-4B7D-B65E-FBE6BB8D0BF7}" destId="{BDB575C6-2762-4D80-9CD5-A478DA5C12FC}" srcOrd="1" destOrd="0" presId="urn:microsoft.com/office/officeart/2005/8/layout/orgChart1"/>
-    <dgm:cxn modelId="{33CE37D1-320E-42D3-8A50-A5DA94A062FB}" type="presOf" srcId="{DB17120E-DF8E-444E-9A40-B261182BAF7A}" destId="{5CC465CD-ED98-4E64-9FC3-4E8695D09CDE}" srcOrd="0" destOrd="0" presId="urn:microsoft.com/office/officeart/2005/8/layout/orgChart1"/>
-    <dgm:cxn modelId="{BD14372F-32FA-4089-A176-053E68797303}" type="presOf" srcId="{D2C5918E-940B-47D7-9A9C-3F48732ABD3C}" destId="{318F2E1B-2875-4710-BA87-C6EC8CB7E614}" srcOrd="0" destOrd="0" presId="urn:microsoft.com/office/officeart/2005/8/layout/orgChart1"/>
-    <dgm:cxn modelId="{5073395F-1744-402F-8D60-4DECBE300BEC}" type="presOf" srcId="{15F09396-5B0C-45DB-98DD-3243D2615947}" destId="{51608F2E-D85D-4F61-9474-B5E89A5A2B24}" srcOrd="1" destOrd="0" presId="urn:microsoft.com/office/officeart/2005/8/layout/orgChart1"/>
-    <dgm:cxn modelId="{A40C7B57-518F-4B0C-A8E0-311B523D01CE}" type="presOf" srcId="{AB103E2F-3946-4DAA-8EA7-27889EAC91C3}" destId="{59C713BA-AC32-492F-91DB-A5976BA248AC}" srcOrd="0" destOrd="0" presId="urn:microsoft.com/office/officeart/2005/8/layout/orgChart1"/>
+    <dgm:cxn modelId="{30555168-DA0D-42A9-B7CD-133CDF1B49EF}" type="presOf" srcId="{2BA0320F-0B86-49AA-91E7-865DE78BEE95}" destId="{48DBA85B-D99A-4E7D-B356-8C82F6187113}" srcOrd="0" destOrd="0" presId="urn:microsoft.com/office/officeart/2005/8/layout/orgChart1"/>
+    <dgm:cxn modelId="{E801C1F5-30D1-4BA2-B24E-F1812EFB9335}" type="presOf" srcId="{6C097E3E-2672-4B21-95BF-71F91575DB2C}" destId="{F0AA56AD-99C4-4F5B-9453-44FC1E3BEA17}" srcOrd="1" destOrd="0" presId="urn:microsoft.com/office/officeart/2005/8/layout/orgChart1"/>
+    <dgm:cxn modelId="{1810815E-3D66-4702-A0AD-0D08A7053797}" type="presOf" srcId="{4586A1C3-1681-4D8B-A817-43074CBEA00D}" destId="{82ED00A6-35CB-4B63-AC33-970E6865831F}" srcOrd="0" destOrd="0" presId="urn:microsoft.com/office/officeart/2005/8/layout/orgChart1"/>
+    <dgm:cxn modelId="{2C246444-19A8-4E2B-90EF-B4B5C8F09BDB}" type="presOf" srcId="{B457091D-8FA5-4897-A747-FA4F4B6FD580}" destId="{2AB03590-983A-4BAB-8F1C-AD7F0BF0D82F}" srcOrd="0" destOrd="0" presId="urn:microsoft.com/office/officeart/2005/8/layout/orgChart1"/>
+    <dgm:cxn modelId="{F5FD44D4-373A-40B7-9C9E-4042389908A6}" type="presOf" srcId="{DB17120E-DF8E-444E-9A40-B261182BAF7A}" destId="{5CC465CD-ED98-4E64-9FC3-4E8695D09CDE}" srcOrd="0" destOrd="0" presId="urn:microsoft.com/office/officeart/2005/8/layout/orgChart1"/>
+    <dgm:cxn modelId="{7A918FFF-629D-4251-8F9A-1BA39E5F49E0}" type="presOf" srcId="{13B47EFC-56AD-49C1-A22E-45C061C9EC16}" destId="{61E3A9E7-C048-49D7-A091-954CD01E5D4A}" srcOrd="1" destOrd="0" presId="urn:microsoft.com/office/officeart/2005/8/layout/orgChart1"/>
     <dgm:cxn modelId="{69F31EEC-FEA2-4AC1-ACC0-021D5D9F25FC}" srcId="{6C097E3E-2672-4B21-95BF-71F91575DB2C}" destId="{35C15367-03C1-48B7-93F5-D250A64BC137}" srcOrd="2" destOrd="0" parTransId="{07D3637A-D61C-4F54-9FA0-94D9054D7089}" sibTransId="{7D5CA0D9-BC3E-471E-84A4-23EB137713F9}"/>
+    <dgm:cxn modelId="{3F9367DF-769C-49B8-85E5-356F6DA0711B}" type="presOf" srcId="{6C097E3E-2672-4B21-95BF-71F91575DB2C}" destId="{04A4F9C4-8316-4BFF-BFC3-9F5D787478BC}" srcOrd="0" destOrd="0" presId="urn:microsoft.com/office/officeart/2005/8/layout/orgChart1"/>
     <dgm:cxn modelId="{858C8057-15B6-4D4C-B505-ADBB24CC18BC}" srcId="{32128562-ADA0-4F46-878D-28CC66534723}" destId="{FE9EE546-28CD-45AA-8326-ADBDCE27A924}" srcOrd="3" destOrd="0" parTransId="{2FFFA77D-D360-4993-8A06-3EC8389DF747}" sibTransId="{A2A74552-E7DE-4264-8B8F-7E1F2D6296A7}"/>
-    <dgm:cxn modelId="{D4300DFC-E3B7-4C43-BB07-CF7C883BBE29}" type="presOf" srcId="{C7BD8657-189E-46F3-B827-16B29C2849DE}" destId="{0F304A77-B44B-4CD3-99AF-B011E5CCEF51}" srcOrd="0" destOrd="0" presId="urn:microsoft.com/office/officeart/2005/8/layout/orgChart1"/>
-    <dgm:cxn modelId="{FAA7A3D4-5D83-4B2B-BEB2-5794298802A1}" type="presOf" srcId="{DB17120E-DF8E-444E-9A40-B261182BAF7A}" destId="{3B783C55-A32B-4461-BACF-012AC6796542}" srcOrd="1" destOrd="0" presId="urn:microsoft.com/office/officeart/2005/8/layout/orgChart1"/>
-    <dgm:cxn modelId="{4B3E6577-6B6E-4512-BD3C-411A6A47E807}" type="presOf" srcId="{95467D8F-BBE6-44CF-B45F-B475FE1E9D6E}" destId="{7F3399B9-5EE7-4A3A-BB13-BD91D1CD2BFC}" srcOrd="0" destOrd="0" presId="urn:microsoft.com/office/officeart/2005/8/layout/orgChart1"/>
-    <dgm:cxn modelId="{2F50C6A4-061D-49A2-8A06-D35C77CC81F6}" type="presOf" srcId="{452820E6-DDA7-4ACC-8690-DC3019E9311D}" destId="{F341AB85-8076-4AAD-85FD-74DD7AD15C3B}" srcOrd="0" destOrd="0" presId="urn:microsoft.com/office/officeart/2005/8/layout/orgChart1"/>
-    <dgm:cxn modelId="{644990F2-A75F-4BBF-A938-3FA55D4B4820}" type="presOf" srcId="{E7ADE1C5-2594-40F5-A943-9E70E728BC7F}" destId="{4B7A8AC0-084D-4A35-BB1E-5325E922956F}" srcOrd="0" destOrd="0" presId="urn:microsoft.com/office/officeart/2005/8/layout/orgChart1"/>
+    <dgm:cxn modelId="{26D4AC52-05BC-4E0A-8F0D-A974E72209D2}" type="presOf" srcId="{1960779A-5AD3-4E48-85CE-DBA9E1E56FFF}" destId="{9B142728-F695-4EE6-B5A2-AA3DBC8CC35E}" srcOrd="0" destOrd="0" presId="urn:microsoft.com/office/officeart/2005/8/layout/orgChart1"/>
+    <dgm:cxn modelId="{14CB0FB7-AC9D-4037-A68A-8770CD2364D3}" type="presOf" srcId="{E7ADE1C5-2594-40F5-A943-9E70E728BC7F}" destId="{4B7A8AC0-084D-4A35-BB1E-5325E922956F}" srcOrd="0" destOrd="0" presId="urn:microsoft.com/office/officeart/2005/8/layout/orgChart1"/>
+    <dgm:cxn modelId="{34B0C2DD-1BB2-4C83-9E21-8A3C392D1B22}" type="presOf" srcId="{89367199-07A1-4244-B4FA-FCBC951FD506}" destId="{220BFA54-A4F8-4A44-B5AD-1EA06E380D23}" srcOrd="0" destOrd="0" presId="urn:microsoft.com/office/officeart/2005/8/layout/orgChart1"/>
+    <dgm:cxn modelId="{BC524AD5-875D-47D6-B132-E6C6F38DD106}" type="presOf" srcId="{A361D290-1FA8-4BAF-865E-FF3E98C3EFFB}" destId="{951D59B2-4D2A-44B9-B76F-BB85FB327883}" srcOrd="0" destOrd="0" presId="urn:microsoft.com/office/officeart/2005/8/layout/orgChart1"/>
+    <dgm:cxn modelId="{EB0E77BE-40C1-4498-8CD3-0ECD5179A45E}" type="presOf" srcId="{7F7477DA-FFED-47F8-B13D-17AEF8727B2E}" destId="{54F70527-68ED-4725-AD6E-BF7B007CFAD3}" srcOrd="0" destOrd="0" presId="urn:microsoft.com/office/officeart/2005/8/layout/orgChart1"/>
+    <dgm:cxn modelId="{CEFA7E54-F6E3-400D-98D7-FE990BCCDEC5}" type="presOf" srcId="{32128562-ADA0-4F46-878D-28CC66534723}" destId="{0D793EDB-67B4-4C65-82EF-A2A4093A1350}" srcOrd="1" destOrd="0" presId="urn:microsoft.com/office/officeart/2005/8/layout/orgChart1"/>
+    <dgm:cxn modelId="{07F146D0-F585-48E6-9A83-EE1C578EAA8C}" type="presOf" srcId="{DB17120E-DF8E-444E-9A40-B261182BAF7A}" destId="{3B783C55-A32B-4461-BACF-012AC6796542}" srcOrd="1" destOrd="0" presId="urn:microsoft.com/office/officeart/2005/8/layout/orgChart1"/>
     <dgm:cxn modelId="{A419BFCE-A191-474B-9E2A-9149EB8B0543}" srcId="{DB17120E-DF8E-444E-9A40-B261182BAF7A}" destId="{7CCE4259-239B-4175-96D7-1AB157630B78}" srcOrd="3" destOrd="0" parTransId="{1960779A-5AD3-4E48-85CE-DBA9E1E56FFF}" sibTransId="{E46CF638-7E6E-4E21-8545-1AEB6E9306C8}"/>
-    <dgm:cxn modelId="{C1160A7F-E7B1-426B-88E4-5FD2CB3A877F}" type="presOf" srcId="{C7BD8657-189E-46F3-B827-16B29C2849DE}" destId="{09F29140-6665-468F-8FF5-77DC2C926408}" srcOrd="1" destOrd="0" presId="urn:microsoft.com/office/officeart/2005/8/layout/orgChart1"/>
-    <dgm:cxn modelId="{1F12359D-22C0-4BCD-A38C-FB4FD29A9B80}" type="presOf" srcId="{32128562-ADA0-4F46-878D-28CC66534723}" destId="{0D793EDB-67B4-4C65-82EF-A2A4093A1350}" srcOrd="1" destOrd="0" presId="urn:microsoft.com/office/officeart/2005/8/layout/orgChart1"/>
-    <dgm:cxn modelId="{59AE79E6-4994-4AE1-9581-87A41561FBC1}" type="presOf" srcId="{A8ADAA4F-450A-441C-8F75-A4FF26372266}" destId="{565A047B-7933-481E-B9FC-5DBA6C905BF8}" srcOrd="0" destOrd="0" presId="urn:microsoft.com/office/officeart/2005/8/layout/orgChart1"/>
-    <dgm:cxn modelId="{70BE10C2-57D0-4BC4-90EA-A6E9F982734D}" type="presOf" srcId="{4586A1C3-1681-4D8B-A817-43074CBEA00D}" destId="{82ED00A6-35CB-4B63-AC33-970E6865831F}" srcOrd="0" destOrd="0" presId="urn:microsoft.com/office/officeart/2005/8/layout/orgChart1"/>
-    <dgm:cxn modelId="{D269BBFE-5E32-4531-88F5-BF2914528D2A}" type="presOf" srcId="{13B47EFC-56AD-49C1-A22E-45C061C9EC16}" destId="{937A84F0-2BEB-41A9-B552-235FEB4052B4}" srcOrd="0" destOrd="0" presId="urn:microsoft.com/office/officeart/2005/8/layout/orgChart1"/>
-    <dgm:cxn modelId="{F06BFD3D-AC4C-4606-97C9-88DB24B41F9A}" type="presOf" srcId="{AD9782D1-D113-499D-85AF-F110EFA6B2A7}" destId="{990B3F4E-412E-4BA2-B747-4DC8D6E7B7A2}" srcOrd="0" destOrd="0" presId="urn:microsoft.com/office/officeart/2005/8/layout/orgChart1"/>
+    <dgm:cxn modelId="{16C0C164-B5EA-411B-8E2C-A9E3D3DA02FC}" type="presOf" srcId="{07D3637A-D61C-4F54-9FA0-94D9054D7089}" destId="{DCE10EFC-DC65-40B7-BB27-D384F851962F}" srcOrd="0" destOrd="0" presId="urn:microsoft.com/office/officeart/2005/8/layout/orgChart1"/>
+    <dgm:cxn modelId="{11F916D4-EAA2-46AB-8F6E-97E4E6FDBE94}" type="presOf" srcId="{27C63869-D57F-4A77-9A8D-4AD29929AA6E}" destId="{C352A256-FEE4-41EA-9EAF-7BF84F74CD6D}" srcOrd="0" destOrd="0" presId="urn:microsoft.com/office/officeart/2005/8/layout/orgChart1"/>
+    <dgm:cxn modelId="{CD395537-56F4-490E-AE14-0887DBC59120}" type="presOf" srcId="{CE365531-303A-4C89-88E0-0C73447439E5}" destId="{688939F5-316A-4469-B41C-C96AFFF9FFDF}" srcOrd="1" destOrd="0" presId="urn:microsoft.com/office/officeart/2005/8/layout/orgChart1"/>
+    <dgm:cxn modelId="{7312898C-1722-4A36-93BF-5DD296F8CF87}" type="presOf" srcId="{A8D41C9F-849E-4B7D-B65E-FBE6BB8D0BF7}" destId="{BDB575C6-2762-4D80-9CD5-A478DA5C12FC}" srcOrd="1" destOrd="0" presId="urn:microsoft.com/office/officeart/2005/8/layout/orgChart1"/>
+    <dgm:cxn modelId="{CB50D8CC-D4E2-41F7-BC81-7C4CFA562468}" type="presOf" srcId="{A1D58B6B-E4B8-4FAC-A411-7F3B251DFB24}" destId="{31C10B62-5263-4162-AE38-9AEB54BC1990}" srcOrd="0" destOrd="0" presId="urn:microsoft.com/office/officeart/2005/8/layout/orgChart1"/>
+    <dgm:cxn modelId="{54EBBED4-8289-4814-99C4-C328481DAB8E}" type="presOf" srcId="{B457091D-8FA5-4897-A747-FA4F4B6FD580}" destId="{1B4DD07C-BFE3-4DF5-AF9D-2598D8D5BD30}" srcOrd="1" destOrd="0" presId="urn:microsoft.com/office/officeart/2005/8/layout/orgChart1"/>
     <dgm:cxn modelId="{31DECD63-20D9-44A3-AA74-EA4C0F4D9D60}" srcId="{9161DC6C-0DFD-4791-915F-E74FFD1B3BAC}" destId="{48A57026-940C-402A-8FA3-47D7E075EEA9}" srcOrd="0" destOrd="0" parTransId="{A8ADAA4F-450A-441C-8F75-A4FF26372266}" sibTransId="{C540F733-7086-470E-823B-A81375E7284C}"/>
-    <dgm:cxn modelId="{E5B17EEF-4B9C-4D0D-9EF7-975DDE904F25}" type="presOf" srcId="{B457091D-8FA5-4897-A747-FA4F4B6FD580}" destId="{2AB03590-983A-4BAB-8F1C-AD7F0BF0D82F}" srcOrd="0" destOrd="0" presId="urn:microsoft.com/office/officeart/2005/8/layout/orgChart1"/>
-    <dgm:cxn modelId="{9CA3BAB3-79F1-4296-B767-785BE2B7ABED}" type="presOf" srcId="{E7ADE1C5-2594-40F5-A943-9E70E728BC7F}" destId="{3AA163E4-7D22-46FD-8EC4-A62972152F57}" srcOrd="1" destOrd="0" presId="urn:microsoft.com/office/officeart/2005/8/layout/orgChart1"/>
+    <dgm:cxn modelId="{5C03951E-B9AB-4091-81AD-DA03CCBDD3F2}" type="presOf" srcId="{2FFFA77D-D360-4993-8A06-3EC8389DF747}" destId="{044AEC24-B74A-4214-A638-2F99C8AC6602}" srcOrd="0" destOrd="0" presId="urn:microsoft.com/office/officeart/2005/8/layout/orgChart1"/>
+    <dgm:cxn modelId="{A7F9A24E-91C9-41E1-AD64-DBE4BA43BAA4}" type="presOf" srcId="{452820E6-DDA7-4ACC-8690-DC3019E9311D}" destId="{2711B355-6C39-4B70-8803-FB961691FD01}" srcOrd="1" destOrd="0" presId="urn:microsoft.com/office/officeart/2005/8/layout/orgChart1"/>
     <dgm:cxn modelId="{70DEDCFE-8E71-433E-BFC0-0C912ECEDE49}" srcId="{C7BD8657-189E-46F3-B827-16B29C2849DE}" destId="{32128562-ADA0-4F46-878D-28CC66534723}" srcOrd="0" destOrd="0" parTransId="{5F4ED924-74AA-4C5F-89E4-FFC99F60C970}" sibTransId="{4D557EE8-5AFC-41F4-932D-673568064FCF}"/>
+    <dgm:cxn modelId="{97C636A6-067C-4D32-B33F-EF55AA071D16}" type="presOf" srcId="{48A57026-940C-402A-8FA3-47D7E075EEA9}" destId="{DC790315-5064-479B-876F-FDA3F059E349}" srcOrd="1" destOrd="0" presId="urn:microsoft.com/office/officeart/2005/8/layout/orgChart1"/>
+    <dgm:cxn modelId="{51120BB7-CAB1-4632-B36D-17BF1972E63E}" type="presOf" srcId="{0EC551ED-94F6-45A0-A0A4-7B25DDC4ED3D}" destId="{318158D3-B858-439A-8206-91DC6A15E862}" srcOrd="0" destOrd="0" presId="urn:microsoft.com/office/officeart/2005/8/layout/orgChart1"/>
     <dgm:cxn modelId="{B8B78B98-E64B-4F19-89B7-8AE2DEE81DF3}" srcId="{325D95C3-6F3D-40DC-84DB-8D9A916A840E}" destId="{C7BD8657-189E-46F3-B827-16B29C2849DE}" srcOrd="0" destOrd="0" parTransId="{00E15160-492D-4A01-AA9A-1DBF10C53B73}" sibTransId="{88404497-21BA-4C02-9C67-B128E12A6EF7}"/>
-    <dgm:cxn modelId="{CCCC48B6-BCC8-46FE-AB4D-0C7C38628111}" type="presOf" srcId="{F96D9D83-51DB-4E8A-801B-76D7C73A576B}" destId="{58D8D487-8039-4E62-ADBD-9FCEA1362BE0}" srcOrd="0" destOrd="0" presId="urn:microsoft.com/office/officeart/2005/8/layout/orgChart1"/>
-    <dgm:cxn modelId="{F8AA0F07-00D0-4285-837E-3AEB18234CA3}" type="presOf" srcId="{08D72C84-F585-4EB3-8E24-A2F7B7312C0B}" destId="{067F7254-9DB5-4EC9-BF18-7FDC5D947D01}" srcOrd="0" destOrd="0" presId="urn:microsoft.com/office/officeart/2005/8/layout/orgChart1"/>
-    <dgm:cxn modelId="{AA3638BF-58DF-4896-8420-585B4759EABC}" type="presOf" srcId="{EDC938DE-05E0-4073-82F2-824A3686D23C}" destId="{629CEF7E-A5BD-4CF5-B41C-747B00F842E7}" srcOrd="0" destOrd="0" presId="urn:microsoft.com/office/officeart/2005/8/layout/orgChart1"/>
-    <dgm:cxn modelId="{6C76F924-8DE4-4C0E-8810-DF7C1A2743CC}" type="presOf" srcId="{9161DC6C-0DFD-4791-915F-E74FFD1B3BAC}" destId="{20C3A46C-A148-4661-BF68-D55A82313270}" srcOrd="0" destOrd="0" presId="urn:microsoft.com/office/officeart/2005/8/layout/orgChart1"/>
-    <dgm:cxn modelId="{7387ACAF-537F-4158-982E-FCDB6E57B5AB}" type="presOf" srcId="{1927CF43-BB3C-4256-84CA-F1AFF5CD10E7}" destId="{5825EF8F-729A-4D10-9C66-6BAAB9C752C4}" srcOrd="0" destOrd="0" presId="urn:microsoft.com/office/officeart/2005/8/layout/orgChart1"/>
-    <dgm:cxn modelId="{5DBACCE5-1B5F-4080-B32A-194BF30D2FD3}" type="presOf" srcId="{68924938-B46D-4322-B78A-A7E2E02C2B29}" destId="{0808CA65-6AB4-4649-8D84-FC22AA1F0B9C}" srcOrd="0" destOrd="0" presId="urn:microsoft.com/office/officeart/2005/8/layout/orgChart1"/>
-    <dgm:cxn modelId="{44D447B1-1667-42B2-9D6D-6172A81E6FA2}" type="presOf" srcId="{A8D41C9F-849E-4B7D-B65E-FBE6BB8D0BF7}" destId="{77496C74-CCEF-41FA-A8AE-3275DF89F646}" srcOrd="0" destOrd="0" presId="urn:microsoft.com/office/officeart/2005/8/layout/orgChart1"/>
+    <dgm:cxn modelId="{AD345B18-3C87-46AA-92FC-4357D88935D7}" type="presOf" srcId="{452820E6-DDA7-4ACC-8690-DC3019E9311D}" destId="{F341AB85-8076-4AAD-85FD-74DD7AD15C3B}" srcOrd="0" destOrd="0" presId="urn:microsoft.com/office/officeart/2005/8/layout/orgChart1"/>
+    <dgm:cxn modelId="{4EA1BD16-BD72-4A75-B60E-EE3EB13DAC68}" type="presOf" srcId="{FBE9FB5C-588C-40C2-BA8E-7313B3367BF1}" destId="{1ECC988F-67CD-47D2-81D9-798A4C56AFB2}" srcOrd="0" destOrd="0" presId="urn:microsoft.com/office/officeart/2005/8/layout/orgChart1"/>
+    <dgm:cxn modelId="{B1AA0C71-F1AA-424D-84B1-9F3133E6EB04}" type="presOf" srcId="{C9500A0F-475F-465E-98DF-850580D3BF09}" destId="{5802F035-EA88-48E6-8CBA-B8C81730DF78}" srcOrd="0" destOrd="0" presId="urn:microsoft.com/office/officeart/2005/8/layout/orgChart1"/>
+    <dgm:cxn modelId="{2073ECF8-26D7-4538-AA1C-F91CBF1C8E20}" type="presOf" srcId="{B797F367-E6DC-4BB8-AF6E-6A87BB0F5B78}" destId="{622FA61F-AA5C-41F3-97C0-A7390F1D3673}" srcOrd="0" destOrd="0" presId="urn:microsoft.com/office/officeart/2005/8/layout/orgChart1"/>
+    <dgm:cxn modelId="{FDFB57F6-4CB3-43A8-9260-E19B50B2CB3F}" type="presOf" srcId="{35C15367-03C1-48B7-93F5-D250A64BC137}" destId="{111997EB-A906-4608-8C55-C1E8C2A2BE6F}" srcOrd="0" destOrd="0" presId="urn:microsoft.com/office/officeart/2005/8/layout/orgChart1"/>
+    <dgm:cxn modelId="{2C20C787-9518-4DBF-A515-2FE4AB95A8BB}" type="presOf" srcId="{A6C1B0FA-7C9F-4627-A1F4-C18253CA2D7C}" destId="{E5AB5F44-4AA9-49F6-9546-3AC5BE252923}" srcOrd="0" destOrd="0" presId="urn:microsoft.com/office/officeart/2005/8/layout/orgChart1"/>
+    <dgm:cxn modelId="{8DED6929-0A60-48B3-95BB-D51E467A5475}" type="presOf" srcId="{32128562-ADA0-4F46-878D-28CC66534723}" destId="{23C9F998-CC5B-41FB-A6E7-F09747333136}" srcOrd="0" destOrd="0" presId="urn:microsoft.com/office/officeart/2005/8/layout/orgChart1"/>
+    <dgm:cxn modelId="{612751AA-24A2-4F96-B028-FAA91BE47FDA}" type="presOf" srcId="{F96D9D83-51DB-4E8A-801B-76D7C73A576B}" destId="{58D8D487-8039-4E62-ADBD-9FCEA1362BE0}" srcOrd="0" destOrd="0" presId="urn:microsoft.com/office/officeart/2005/8/layout/orgChart1"/>
+    <dgm:cxn modelId="{F88848AA-529D-44BC-88D1-84228A8E16DA}" type="presOf" srcId="{13B47EFC-56AD-49C1-A22E-45C061C9EC16}" destId="{937A84F0-2BEB-41A9-B552-235FEB4052B4}" srcOrd="0" destOrd="0" presId="urn:microsoft.com/office/officeart/2005/8/layout/orgChart1"/>
     <dgm:cxn modelId="{878C2234-CDB1-44E9-A759-068BF1BFB2CE}" srcId="{9161DC6C-0DFD-4791-915F-E74FFD1B3BAC}" destId="{A8D41C9F-849E-4B7D-B65E-FBE6BB8D0BF7}" srcOrd="5" destOrd="0" parTransId="{FBE9FB5C-588C-40C2-BA8E-7313B3367BF1}" sibTransId="{A2B7B04B-C66A-4500-83E2-11DFEB451A91}"/>
-    <dgm:cxn modelId="{89189F80-CCDE-46A0-B05D-1F96A190A4FF}" type="presOf" srcId="{A6C1B0FA-7C9F-4627-A1F4-C18253CA2D7C}" destId="{E5AB5F44-4AA9-49F6-9546-3AC5BE252923}" srcOrd="0" destOrd="0" presId="urn:microsoft.com/office/officeart/2005/8/layout/orgChart1"/>
+    <dgm:cxn modelId="{9D8F2051-564F-4EB8-9CA5-EF34348E8E75}" type="presOf" srcId="{08D72C84-F585-4EB3-8E24-A2F7B7312C0B}" destId="{067F7254-9DB5-4EC9-BF18-7FDC5D947D01}" srcOrd="0" destOrd="0" presId="urn:microsoft.com/office/officeart/2005/8/layout/orgChart1"/>
     <dgm:cxn modelId="{0A1380D1-9910-4F32-B0DC-F940C38C2E6F}" srcId="{6C097E3E-2672-4B21-95BF-71F91575DB2C}" destId="{AB103E2F-3946-4DAA-8EA7-27889EAC91C3}" srcOrd="1" destOrd="0" parTransId="{C9500A0F-475F-465E-98DF-850580D3BF09}" sibTransId="{51CA5E2A-3C8D-4B58-B78E-F48AC095C883}"/>
+    <dgm:cxn modelId="{AF320ECF-89D6-47BA-9EF4-D696580BEE7D}" type="presOf" srcId="{B0AB63EF-E0A4-41E4-95DA-51D34A236361}" destId="{5BB55C4F-7347-4250-84FC-B2EC5ABB3024}" srcOrd="0" destOrd="0" presId="urn:microsoft.com/office/officeart/2005/8/layout/orgChart1"/>
+    <dgm:cxn modelId="{69FC538A-C07E-42C7-98CD-65A72F8AAE9A}" type="presOf" srcId="{35C15367-03C1-48B7-93F5-D250A64BC137}" destId="{381D15AC-01B1-4301-B5AD-FFA8AD066313}" srcOrd="1" destOrd="0" presId="urn:microsoft.com/office/officeart/2005/8/layout/orgChart1"/>
     <dgm:cxn modelId="{7B296504-D597-42E0-8CB2-A82E0D27CA48}" srcId="{C7BD8657-189E-46F3-B827-16B29C2849DE}" destId="{DB17120E-DF8E-444E-9A40-B261182BAF7A}" srcOrd="1" destOrd="0" parTransId="{89367199-07A1-4244-B4FA-FCBC951FD506}" sibTransId="{6665B5F6-49C8-4720-B3C4-F34E6DED731D}"/>
-    <dgm:cxn modelId="{08931E3A-3DB1-4C50-B433-B8578C7C7348}" type="presOf" srcId="{FBE9FB5C-588C-40C2-BA8E-7313B3367BF1}" destId="{1ECC988F-67CD-47D2-81D9-798A4C56AFB2}" srcOrd="0" destOrd="0" presId="urn:microsoft.com/office/officeart/2005/8/layout/orgChart1"/>
-    <dgm:cxn modelId="{83F3A8AB-98EE-4C60-9153-EA833582C7BA}" type="presOf" srcId="{F96D9D83-51DB-4E8A-801B-76D7C73A576B}" destId="{870E309A-4491-4D38-AFDD-ACEFCEE22BF6}" srcOrd="1" destOrd="0" presId="urn:microsoft.com/office/officeart/2005/8/layout/orgChart1"/>
-    <dgm:cxn modelId="{BE384F37-DD1B-4315-B16F-F64103C6BE99}" type="presOf" srcId="{A1D58B6B-E4B8-4FAC-A411-7F3B251DFB24}" destId="{31C10B62-5263-4162-AE38-9AEB54BC1990}" srcOrd="0" destOrd="0" presId="urn:microsoft.com/office/officeart/2005/8/layout/orgChart1"/>
-    <dgm:cxn modelId="{81C0AA4A-176D-4A2C-8878-D9015ECB7CAD}" type="presOf" srcId="{7744C625-FE7A-4A24-9F69-D971341CB36F}" destId="{D3FC9A39-156E-4961-9314-BFAC472A662B}" srcOrd="0" destOrd="0" presId="urn:microsoft.com/office/officeart/2005/8/layout/orgChart1"/>
-    <dgm:cxn modelId="{487C9EA0-A296-4231-9B8D-7FE2CAA592BA}" type="presOf" srcId="{27C63869-D57F-4A77-9A8D-4AD29929AA6E}" destId="{F6A5214C-F904-47E9-9F76-44968CCF48A8}" srcOrd="1" destOrd="0" presId="urn:microsoft.com/office/officeart/2005/8/layout/orgChart1"/>
+    <dgm:cxn modelId="{F7C76C9C-34A8-4FCD-B586-271B2DED4141}" type="presOf" srcId="{9161DC6C-0DFD-4791-915F-E74FFD1B3BAC}" destId="{20C3A46C-A148-4661-BF68-D55A82313270}" srcOrd="0" destOrd="0" presId="urn:microsoft.com/office/officeart/2005/8/layout/orgChart1"/>
+    <dgm:cxn modelId="{EBE77713-E3AB-4C30-A973-BBBF09AFABD0}" type="presOf" srcId="{A1D58B6B-E4B8-4FAC-A411-7F3B251DFB24}" destId="{9A810FE8-5E1D-4733-B68B-379A0BCB6807}" srcOrd="1" destOrd="0" presId="urn:microsoft.com/office/officeart/2005/8/layout/orgChart1"/>
+    <dgm:cxn modelId="{294FC085-E575-415E-8471-D9C71F7FD6E9}" type="presOf" srcId="{E30D2022-E576-4823-B28A-661681151564}" destId="{75C22C0F-24BC-4698-88F8-23098D729131}" srcOrd="0" destOrd="0" presId="urn:microsoft.com/office/officeart/2005/8/layout/orgChart1"/>
+    <dgm:cxn modelId="{E03DD297-598F-4CA1-810A-29A8D3199798}" type="presOf" srcId="{D2C5918E-940B-47D7-9A9C-3F48732ABD3C}" destId="{318F2E1B-2875-4710-BA87-C6EC8CB7E614}" srcOrd="0" destOrd="0" presId="urn:microsoft.com/office/officeart/2005/8/layout/orgChart1"/>
+    <dgm:cxn modelId="{DC64682E-7E33-410C-8DD0-0E0245C9C902}" type="presOf" srcId="{EDC938DE-05E0-4073-82F2-824A3686D23C}" destId="{629CEF7E-A5BD-4CF5-B41C-747B00F842E7}" srcOrd="0" destOrd="0" presId="urn:microsoft.com/office/officeart/2005/8/layout/orgChart1"/>
     <dgm:cxn modelId="{5527B4C8-AD3A-4F80-A5BE-C99B11C726DA}" srcId="{9161DC6C-0DFD-4791-915F-E74FFD1B3BAC}" destId="{4E6F6680-1B1D-4D16-A79D-206FEA2833E8}" srcOrd="1" destOrd="0" parTransId="{300D61D7-3197-4874-B6EB-5D5BFD11A80B}" sibTransId="{58099B2A-DBBC-41FD-862A-7B9C136BC340}"/>
-    <dgm:cxn modelId="{12A1CA00-2602-4712-BAA7-279DC04BE88B}" type="presOf" srcId="{35C15367-03C1-48B7-93F5-D250A64BC137}" destId="{111997EB-A906-4608-8C55-C1E8C2A2BE6F}" srcOrd="0" destOrd="0" presId="urn:microsoft.com/office/officeart/2005/8/layout/orgChart1"/>
-    <dgm:cxn modelId="{52DCFADC-8325-4E0E-95ED-6547137A935E}" type="presOf" srcId="{9161DC6C-0DFD-4791-915F-E74FFD1B3BAC}" destId="{B221E73D-8F07-4579-9F1D-63701F5B0195}" srcOrd="1" destOrd="0" presId="urn:microsoft.com/office/officeart/2005/8/layout/orgChart1"/>
-    <dgm:cxn modelId="{6E11317C-196D-44FA-998E-38667194D4B6}" type="presOf" srcId="{C24D5444-F0BE-4871-B2E6-A15F396D3BD0}" destId="{486FC1E1-A535-4C1F-A508-C230931D8015}" srcOrd="0" destOrd="0" presId="urn:microsoft.com/office/officeart/2005/8/layout/orgChart1"/>
-    <dgm:cxn modelId="{1756EC38-D1F7-4BFF-82E5-147D871633CD}" type="presOf" srcId="{300D61D7-3197-4874-B6EB-5D5BFD11A80B}" destId="{49085DAD-58E1-4D62-8631-99F7937EA3FC}" srcOrd="0" destOrd="0" presId="urn:microsoft.com/office/officeart/2005/8/layout/orgChart1"/>
-    <dgm:cxn modelId="{8756D795-F982-4BE9-B020-697CD5056DBE}" type="presOf" srcId="{4E6F6680-1B1D-4D16-A79D-206FEA2833E8}" destId="{17C60D1E-3C47-4545-87B0-53CC56D6EE19}" srcOrd="0" destOrd="0" presId="urn:microsoft.com/office/officeart/2005/8/layout/orgChart1"/>
-    <dgm:cxn modelId="{680CD9D2-FE46-4E7C-A60A-FFC12C2504DF}" type="presOf" srcId="{89367199-07A1-4244-B4FA-FCBC951FD506}" destId="{220BFA54-A4F8-4A44-B5AD-1EA06E380D23}" srcOrd="0" destOrd="0" presId="urn:microsoft.com/office/officeart/2005/8/layout/orgChart1"/>
-    <dgm:cxn modelId="{D9D5B521-26B3-435F-BD02-5332A4D51040}" type="presOf" srcId="{2FFFA77D-D360-4993-8A06-3EC8389DF747}" destId="{044AEC24-B74A-4214-A638-2F99C8AC6602}" srcOrd="0" destOrd="0" presId="urn:microsoft.com/office/officeart/2005/8/layout/orgChart1"/>
-    <dgm:cxn modelId="{152460D9-B126-4AAA-A501-8CAA5A23B34E}" type="presOf" srcId="{15F09396-5B0C-45DB-98DD-3243D2615947}" destId="{A34A59DD-19D3-488F-B3FD-A9B8FE8F9260}" srcOrd="0" destOrd="0" presId="urn:microsoft.com/office/officeart/2005/8/layout/orgChart1"/>
-    <dgm:cxn modelId="{6C98758C-1F21-4F79-9E3A-1EFB24352A48}" type="presOf" srcId="{B0AB63EF-E0A4-41E4-95DA-51D34A236361}" destId="{5BB55C4F-7347-4250-84FC-B2EC5ABB3024}" srcOrd="0" destOrd="0" presId="urn:microsoft.com/office/officeart/2005/8/layout/orgChart1"/>
-    <dgm:cxn modelId="{17E17FD2-9414-4689-956E-341F9BA88358}" type="presOf" srcId="{7941AECB-FE87-4BC1-B10C-48254C195A9C}" destId="{C4281635-ADF5-4CF3-B7C6-A5CC7B542550}" srcOrd="1" destOrd="0" presId="urn:microsoft.com/office/officeart/2005/8/layout/orgChart1"/>
-    <dgm:cxn modelId="{4711935F-2FBE-49AD-969E-43CBB3317572}" type="presOf" srcId="{27C63869-D57F-4A77-9A8D-4AD29929AA6E}" destId="{C352A256-FEE4-41EA-9EAF-7BF84F74CD6D}" srcOrd="0" destOrd="0" presId="urn:microsoft.com/office/officeart/2005/8/layout/orgChart1"/>
-    <dgm:cxn modelId="{D23A6907-E3F6-4EE0-ADBD-9D3F62690772}" type="presOf" srcId="{A361D290-1FA8-4BAF-865E-FF3E98C3EFFB}" destId="{9B048A96-D4F7-4122-A5A4-7D8CD2E3D84A}" srcOrd="1" destOrd="0" presId="urn:microsoft.com/office/officeart/2005/8/layout/orgChart1"/>
-    <dgm:cxn modelId="{7FF5B193-ED85-4C32-880F-96FEF04798C2}" type="presOf" srcId="{32128562-ADA0-4F46-878D-28CC66534723}" destId="{23C9F998-CC5B-41FB-A6E7-F09747333136}" srcOrd="0" destOrd="0" presId="urn:microsoft.com/office/officeart/2005/8/layout/orgChart1"/>
-    <dgm:cxn modelId="{A7BBB700-E55B-4E4E-AE2F-008916C8107A}" type="presOf" srcId="{0EC551ED-94F6-45A0-A0A4-7B25DDC4ED3D}" destId="{8B4C016F-46EA-437D-8C2E-D973A2A3810B}" srcOrd="1" destOrd="0" presId="urn:microsoft.com/office/officeart/2005/8/layout/orgChart1"/>
+    <dgm:cxn modelId="{BBE13C16-FF32-4326-ADF4-FF478153181E}" type="presOf" srcId="{15F09396-5B0C-45DB-98DD-3243D2615947}" destId="{51608F2E-D85D-4F61-9474-B5E89A5A2B24}" srcOrd="1" destOrd="0" presId="urn:microsoft.com/office/officeart/2005/8/layout/orgChart1"/>
+    <dgm:cxn modelId="{CCA3B2BE-B03F-49B8-9E75-5055D37F4E30}" type="presOf" srcId="{5F4ED924-74AA-4C5F-89E4-FFC99F60C970}" destId="{93E92AEC-3B2A-4CBE-BE42-F22E8372B4E2}" srcOrd="0" destOrd="0" presId="urn:microsoft.com/office/officeart/2005/8/layout/orgChart1"/>
+    <dgm:cxn modelId="{C11B7CC9-B204-4850-84A9-10CFD24D95ED}" type="presOf" srcId="{7941AECB-FE87-4BC1-B10C-48254C195A9C}" destId="{C4281635-ADF5-4CF3-B7C6-A5CC7B542550}" srcOrd="1" destOrd="0" presId="urn:microsoft.com/office/officeart/2005/8/layout/orgChart1"/>
+    <dgm:cxn modelId="{A9563E78-4858-41DA-B0A8-AB4BFD58B9C6}" type="presOf" srcId="{95467D8F-BBE6-44CF-B45F-B475FE1E9D6E}" destId="{7F3399B9-5EE7-4A3A-BB13-BD91D1CD2BFC}" srcOrd="0" destOrd="0" presId="urn:microsoft.com/office/officeart/2005/8/layout/orgChart1"/>
+    <dgm:cxn modelId="{562C1FAD-811D-4778-9FBF-D85C05B3517A}" type="presOf" srcId="{68924938-B46D-4322-B78A-A7E2E02C2B29}" destId="{0808CA65-6AB4-4649-8D84-FC22AA1F0B9C}" srcOrd="0" destOrd="0" presId="urn:microsoft.com/office/officeart/2005/8/layout/orgChart1"/>
     <dgm:cxn modelId="{21B816E6-A69A-47AC-B278-32B60E9A0A7F}" srcId="{7F7477DA-FFED-47F8-B13D-17AEF8727B2E}" destId="{1927CF43-BB3C-4256-84CA-F1AFF5CD10E7}" srcOrd="1" destOrd="0" parTransId="{06A9F45A-8879-4F2A-B978-BCECF96CB30C}" sibTransId="{A611DD4C-0D6C-4EB3-9588-51E14D8CAE4D}"/>
-    <dgm:cxn modelId="{8D1C384E-F2D3-4768-B714-73D74561E647}" type="presOf" srcId="{CE365531-303A-4C89-88E0-0C73447439E5}" destId="{8B292133-09EA-4901-BB6A-9A53CE21A4B1}" srcOrd="0" destOrd="0" presId="urn:microsoft.com/office/officeart/2005/8/layout/orgChart1"/>
-    <dgm:cxn modelId="{B79F1C69-8D62-44E7-B736-1CDC3F4D7151}" type="presOf" srcId="{325D95C3-6F3D-40DC-84DB-8D9A916A840E}" destId="{1A633AF8-A3D2-4824-80C5-9A2C132A5762}" srcOrd="0" destOrd="0" presId="urn:microsoft.com/office/officeart/2005/8/layout/orgChart1"/>
+    <dgm:cxn modelId="{0D6942FD-079A-489F-9F83-AB034E42F354}" type="presOf" srcId="{0EC551ED-94F6-45A0-A0A4-7B25DDC4ED3D}" destId="{8B4C016F-46EA-437D-8C2E-D973A2A3810B}" srcOrd="1" destOrd="0" presId="urn:microsoft.com/office/officeart/2005/8/layout/orgChart1"/>
+    <dgm:cxn modelId="{7B8EDFA8-53EE-41A6-9468-94CC75A4C696}" type="presOf" srcId="{E2F2FCE3-D2D2-4B4B-B5BA-16A4F2933F8F}" destId="{829BEA59-8922-4FFF-8688-AB52343B810B}" srcOrd="0" destOrd="0" presId="urn:microsoft.com/office/officeart/2005/8/layout/orgChart1"/>
+    <dgm:cxn modelId="{A1901EB2-90C3-436F-B23D-3B930363B326}" type="presOf" srcId="{CE365531-303A-4C89-88E0-0C73447439E5}" destId="{8B292133-09EA-4901-BB6A-9A53CE21A4B1}" srcOrd="0" destOrd="0" presId="urn:microsoft.com/office/officeart/2005/8/layout/orgChart1"/>
+    <dgm:cxn modelId="{C970F590-E4CC-42FE-971F-19EB398BFDA8}" type="presOf" srcId="{A18F1B46-9F71-47C2-9701-119C97AE3BE6}" destId="{C74004E5-8814-48E9-A31A-3E7600B357F4}" srcOrd="0" destOrd="0" presId="urn:microsoft.com/office/officeart/2005/8/layout/orgChart1"/>
+    <dgm:cxn modelId="{EE20AA0C-0B3B-4877-AF87-3A6ACD7F4078}" type="presOf" srcId="{C7BD8657-189E-46F3-B827-16B29C2849DE}" destId="{09F29140-6665-468F-8FF5-77DC2C926408}" srcOrd="1" destOrd="0" presId="urn:microsoft.com/office/officeart/2005/8/layout/orgChart1"/>
+    <dgm:cxn modelId="{825A0E41-6701-410E-BF5A-2EA450FC7B4A}" type="presOf" srcId="{27C63869-D57F-4A77-9A8D-4AD29929AA6E}" destId="{F6A5214C-F904-47E9-9F76-44968CCF48A8}" srcOrd="1" destOrd="0" presId="urn:microsoft.com/office/officeart/2005/8/layout/orgChart1"/>
     <dgm:cxn modelId="{CDBAA982-B1CD-4D88-921E-F3BA7E175CC6}" srcId="{32128562-ADA0-4F46-878D-28CC66534723}" destId="{2BA0320F-0B86-49AA-91E7-865DE78BEE95}" srcOrd="2" destOrd="0" parTransId="{B0AB63EF-E0A4-41E4-95DA-51D34A236361}" sibTransId="{9C91F0BF-503D-44B0-B20A-62ADFEA5F3B8}"/>
-    <dgm:cxn modelId="{61A3DB75-DF62-407B-A5BD-FCC7A93047EF}" type="presOf" srcId="{A18F1B46-9F71-47C2-9701-119C97AE3BE6}" destId="{C74004E5-8814-48E9-A31A-3E7600B357F4}" srcOrd="0" destOrd="0" presId="urn:microsoft.com/office/officeart/2005/8/layout/orgChart1"/>
-    <dgm:cxn modelId="{EE8D52F6-B442-44C8-B2B2-0A29EF48403C}" type="presOf" srcId="{452820E6-DDA7-4ACC-8690-DC3019E9311D}" destId="{2711B355-6C39-4B70-8803-FB961691FD01}" srcOrd="1" destOrd="0" presId="urn:microsoft.com/office/officeart/2005/8/layout/orgChart1"/>
-    <dgm:cxn modelId="{BDE7726E-3476-4917-B4C7-966650D22656}" type="presOf" srcId="{1960779A-5AD3-4E48-85CE-DBA9E1E56FFF}" destId="{9B142728-F695-4EE6-B5A2-AA3DBC8CC35E}" srcOrd="0" destOrd="0" presId="urn:microsoft.com/office/officeart/2005/8/layout/orgChart1"/>
-    <dgm:cxn modelId="{C3E86D34-F948-4F0B-853E-80EA216F94DA}" type="presOf" srcId="{B457091D-8FA5-4897-A747-FA4F4B6FD580}" destId="{1B4DD07C-BFE3-4DF5-AF9D-2598D8D5BD30}" srcOrd="1" destOrd="0" presId="urn:microsoft.com/office/officeart/2005/8/layout/orgChart1"/>
-    <dgm:cxn modelId="{1C08934B-0237-4960-B17F-3F91A12AD42F}" type="presOf" srcId="{2FD27D00-F25F-4015-8105-DE14E0063941}" destId="{112CD1DB-7736-4571-8000-8E024494F031}" srcOrd="0" destOrd="0" presId="urn:microsoft.com/office/officeart/2005/8/layout/orgChart1"/>
-    <dgm:cxn modelId="{F6659413-E128-4635-A24A-69897F8DA4B6}" type="presOf" srcId="{7F7477DA-FFED-47F8-B13D-17AEF8727B2E}" destId="{0C6DBD58-C41A-461E-8223-6DF392303FEE}" srcOrd="1" destOrd="0" presId="urn:microsoft.com/office/officeart/2005/8/layout/orgChart1"/>
+    <dgm:cxn modelId="{47D89D23-41BE-4781-A223-1DA8E657EE2B}" type="presOf" srcId="{A8ADAA4F-450A-441C-8F75-A4FF26372266}" destId="{565A047B-7933-481E-B9FC-5DBA6C905BF8}" srcOrd="0" destOrd="0" presId="urn:microsoft.com/office/officeart/2005/8/layout/orgChart1"/>
     <dgm:cxn modelId="{44EEF7DA-349B-473F-BEE3-907816F9289E}" srcId="{9161DC6C-0DFD-4791-915F-E74FFD1B3BAC}" destId="{A361D290-1FA8-4BAF-865E-FF3E98C3EFFB}" srcOrd="3" destOrd="0" parTransId="{95467D8F-BBE6-44CF-B45F-B475FE1E9D6E}" sibTransId="{DAA55A5C-2CBC-436D-92A2-E4FE86AC3E76}"/>
-    <dgm:cxn modelId="{AC6FB15C-FE66-48CF-81EF-63687C6A5BB3}" type="presOf" srcId="{07D3637A-D61C-4F54-9FA0-94D9054D7089}" destId="{DCE10EFC-DC65-40B7-BB27-D384F851962F}" srcOrd="0" destOrd="0" presId="urn:microsoft.com/office/officeart/2005/8/layout/orgChart1"/>
+    <dgm:cxn modelId="{45737903-7624-478E-92C1-80052DFE7BDA}" type="presOf" srcId="{A8D41C9F-849E-4B7D-B65E-FBE6BB8D0BF7}" destId="{77496C74-CCEF-41FA-A8AE-3275DF89F646}" srcOrd="0" destOrd="0" presId="urn:microsoft.com/office/officeart/2005/8/layout/orgChart1"/>
+    <dgm:cxn modelId="{86C395CB-C014-4D71-85DC-D70531F9389E}" type="presOf" srcId="{E7ADE1C5-2594-40F5-A943-9E70E728BC7F}" destId="{3AA163E4-7D22-46FD-8EC4-A62972152F57}" srcOrd="1" destOrd="0" presId="urn:microsoft.com/office/officeart/2005/8/layout/orgChart1"/>
     <dgm:cxn modelId="{60BE09A6-651B-4B03-BAD0-52AF66E0EE19}" srcId="{9161DC6C-0DFD-4791-915F-E74FFD1B3BAC}" destId="{0EC551ED-94F6-45A0-A0A4-7B25DDC4ED3D}" srcOrd="2" destOrd="0" parTransId="{68924938-B46D-4322-B78A-A7E2E02C2B29}" sibTransId="{A23BD330-1433-4527-ADE0-A1E2600A8855}"/>
+    <dgm:cxn modelId="{11413CE4-5C7F-4B29-B46C-50C7F999F63C}" type="presOf" srcId="{48A57026-940C-402A-8FA3-47D7E075EEA9}" destId="{D09A576F-55B2-4420-8D1C-D652BBA42395}" srcOrd="0" destOrd="0" presId="urn:microsoft.com/office/officeart/2005/8/layout/orgChart1"/>
+    <dgm:cxn modelId="{50A21C9E-8FF9-4C92-9565-8B6CAD95ABE0}" type="presOf" srcId="{7CCE4259-239B-4175-96D7-1AB157630B78}" destId="{9F3F4312-9ED9-421F-B4DB-C5AE101796FF}" srcOrd="0" destOrd="0" presId="urn:microsoft.com/office/officeart/2005/8/layout/orgChart1"/>
     <dgm:cxn modelId="{3E0D6013-B704-4743-A162-D03AF909C7E2}" srcId="{C7BD8657-189E-46F3-B827-16B29C2849DE}" destId="{9161DC6C-0DFD-4791-915F-E74FFD1B3BAC}" srcOrd="3" destOrd="0" parTransId="{A6C1B0FA-7C9F-4627-A1F4-C18253CA2D7C}" sibTransId="{FD52BF37-19C1-49DF-BC81-E970F4C2F584}"/>
-    <dgm:cxn modelId="{386EF0A5-E038-47B3-9F95-79BA5D24B4F1}" type="presOf" srcId="{E30D2022-E576-4823-B28A-661681151564}" destId="{75C22C0F-24BC-4698-88F8-23098D729131}" srcOrd="0" destOrd="0" presId="urn:microsoft.com/office/officeart/2005/8/layout/orgChart1"/>
-    <dgm:cxn modelId="{22FC8435-162C-4A82-B05F-BCA1EB751FC0}" type="presOf" srcId="{FE9EE546-28CD-45AA-8326-ADBDCE27A924}" destId="{04F9C37F-270D-4C32-B50C-27BE0986D655}" srcOrd="1" destOrd="0" presId="urn:microsoft.com/office/officeart/2005/8/layout/orgChart1"/>
-    <dgm:cxn modelId="{E2E0643C-3120-4C11-AC54-9BFA8D1CE2AF}" type="presOf" srcId="{7CCE4259-239B-4175-96D7-1AB157630B78}" destId="{F3993B1B-8D05-4B26-B204-20DD924F2D25}" srcOrd="1" destOrd="0" presId="urn:microsoft.com/office/officeart/2005/8/layout/orgChart1"/>
-    <dgm:cxn modelId="{01A50BDB-33C3-4A39-A09C-C50D21778712}" type="presOf" srcId="{48A57026-940C-402A-8FA3-47D7E075EEA9}" destId="{DC790315-5064-479B-876F-FDA3F059E349}" srcOrd="1" destOrd="0" presId="urn:microsoft.com/office/officeart/2005/8/layout/orgChart1"/>
-    <dgm:cxn modelId="{BB2AA678-FECB-485E-B7C3-9783FA3B386C}" type="presOf" srcId="{A1D58B6B-E4B8-4FAC-A411-7F3B251DFB24}" destId="{9A810FE8-5E1D-4733-B68B-379A0BCB6807}" srcOrd="1" destOrd="0" presId="urn:microsoft.com/office/officeart/2005/8/layout/orgChart1"/>
-    <dgm:cxn modelId="{C52426DB-0D46-494F-8BC1-1BE325D701F2}" type="presOf" srcId="{6C097E3E-2672-4B21-95BF-71F91575DB2C}" destId="{F0AA56AD-99C4-4F5B-9453-44FC1E3BEA17}" srcOrd="1" destOrd="0" presId="urn:microsoft.com/office/officeart/2005/8/layout/orgChart1"/>
-    <dgm:cxn modelId="{319C0C42-5F1A-4197-A642-4C7614D05CC6}" type="presOf" srcId="{E2F2FCE3-D2D2-4B4B-B5BA-16A4F2933F8F}" destId="{829BEA59-8922-4FFF-8688-AB52343B810B}" srcOrd="0" destOrd="0" presId="urn:microsoft.com/office/officeart/2005/8/layout/orgChart1"/>
     <dgm:cxn modelId="{3D3B8AC1-0021-4CD1-9B37-A1634B6B536F}" srcId="{6C097E3E-2672-4B21-95BF-71F91575DB2C}" destId="{CE365531-303A-4C89-88E0-0C73447439E5}" srcOrd="0" destOrd="0" parTransId="{7744C625-FE7A-4A24-9F69-D971341CB36F}" sibTransId="{CEF9D87D-E034-4C9C-AA03-0C849D40D27C}"/>
+    <dgm:cxn modelId="{E7920605-D64E-41DC-918C-94F6CD2C73BC}" type="presOf" srcId="{1927CF43-BB3C-4256-84CA-F1AFF5CD10E7}" destId="{77DAED04-96FB-4A02-9ABB-04523EBE6F87}" srcOrd="1" destOrd="0" presId="urn:microsoft.com/office/officeart/2005/8/layout/orgChart1"/>
+    <dgm:cxn modelId="{56606ED8-0B35-425D-8765-53E668DFC453}" type="presOf" srcId="{7941AECB-FE87-4BC1-B10C-48254C195A9C}" destId="{8430D49C-4D80-4E9B-90A9-92EDE6AEAB90}" srcOrd="0" destOrd="0" presId="urn:microsoft.com/office/officeart/2005/8/layout/orgChart1"/>
     <dgm:cxn modelId="{2AE5B468-AD4D-43E8-9076-BF6B06875D16}" srcId="{9161DC6C-0DFD-4791-915F-E74FFD1B3BAC}" destId="{27C63869-D57F-4A77-9A8D-4AD29929AA6E}" srcOrd="4" destOrd="0" parTransId="{E2F2FCE3-D2D2-4B4B-B5BA-16A4F2933F8F}" sibTransId="{E962E9D0-9F23-4815-9D4E-C0D484AD656E}"/>
     <dgm:cxn modelId="{0AC19BA5-3C29-4757-B132-F6ECCAE75BB4}" srcId="{7F7477DA-FFED-47F8-B13D-17AEF8727B2E}" destId="{15F09396-5B0C-45DB-98DD-3243D2615947}" srcOrd="2" destOrd="0" parTransId="{E8F49544-7D67-4250-9058-A0294CD26618}" sibTransId="{0396DF27-3A26-4C1A-8074-0D44E5E5C418}"/>
-    <dgm:cxn modelId="{680146E4-5B8F-4983-A553-3CDCB8121403}" type="presOf" srcId="{2BA0320F-0B86-49AA-91E7-865DE78BEE95}" destId="{1A030A2B-5578-445A-B5F1-1D52C20427FA}" srcOrd="1" destOrd="0" presId="urn:microsoft.com/office/officeart/2005/8/layout/orgChart1"/>
-    <dgm:cxn modelId="{AF180AB3-B141-49D3-87E4-C687C0818831}" type="presOf" srcId="{35C15367-03C1-48B7-93F5-D250A64BC137}" destId="{381D15AC-01B1-4301-B5AD-FFA8AD066313}" srcOrd="1" destOrd="0" presId="urn:microsoft.com/office/officeart/2005/8/layout/orgChart1"/>
+    <dgm:cxn modelId="{BABC47A0-EB3E-49E5-98C2-E61B2D39FA8F}" type="presOf" srcId="{AB103E2F-3946-4DAA-8EA7-27889EAC91C3}" destId="{59C713BA-AC32-492F-91DB-A5976BA248AC}" srcOrd="0" destOrd="0" presId="urn:microsoft.com/office/officeart/2005/8/layout/orgChart1"/>
+    <dgm:cxn modelId="{47C620D2-E89F-48C0-869A-ECF1A60B475F}" type="presOf" srcId="{F9C95200-1804-4042-82AF-70243ACF3986}" destId="{1A0DF4E9-CEFF-4646-95A7-3D3954391370}" srcOrd="0" destOrd="0" presId="urn:microsoft.com/office/officeart/2005/8/layout/orgChart1"/>
+    <dgm:cxn modelId="{36E37139-E53F-4807-BD62-E535DA951B51}" type="presOf" srcId="{4E6F6680-1B1D-4D16-A79D-206FEA2833E8}" destId="{17C60D1E-3C47-4545-87B0-53CC56D6EE19}" srcOrd="0" destOrd="0" presId="urn:microsoft.com/office/officeart/2005/8/layout/orgChart1"/>
+    <dgm:cxn modelId="{5394AD8B-41ED-4277-93C3-C7704929A904}" type="presOf" srcId="{FE9EE546-28CD-45AA-8326-ADBDCE27A924}" destId="{E811083D-277A-482F-809F-218ECC5E9F89}" srcOrd="0" destOrd="0" presId="urn:microsoft.com/office/officeart/2005/8/layout/orgChart1"/>
+    <dgm:cxn modelId="{4317D1E3-7C02-45DD-8E93-1C16F81637D9}" type="presOf" srcId="{2FD27D00-F25F-4015-8105-DE14E0063941}" destId="{112CD1DB-7736-4571-8000-8E024494F031}" srcOrd="0" destOrd="0" presId="urn:microsoft.com/office/officeart/2005/8/layout/orgChart1"/>
     <dgm:cxn modelId="{90F29401-16E4-41CF-9B35-E6F9A1E47C18}" srcId="{7F7477DA-FFED-47F8-B13D-17AEF8727B2E}" destId="{B797F367-E6DC-4BB8-AF6E-6A87BB0F5B78}" srcOrd="0" destOrd="0" parTransId="{4586A1C3-1681-4D8B-A817-43074CBEA00D}" sibTransId="{F3460B1F-7AC7-430E-B802-7E9EBCD3B8AE}"/>
-    <dgm:cxn modelId="{DA5FE206-7623-42F8-8426-11E12ED32BE6}" type="presOf" srcId="{4E6F6680-1B1D-4D16-A79D-206FEA2833E8}" destId="{0F096874-A3F9-437F-AC47-4CF6FD3C5086}" srcOrd="1" destOrd="0" presId="urn:microsoft.com/office/officeart/2005/8/layout/orgChart1"/>
-    <dgm:cxn modelId="{8E9B91C8-4FBB-4BB5-9D25-69060B4E2751}" type="presOf" srcId="{7CCE4259-239B-4175-96D7-1AB157630B78}" destId="{9F3F4312-9ED9-421F-B4DB-C5AE101796FF}" srcOrd="0" destOrd="0" presId="urn:microsoft.com/office/officeart/2005/8/layout/orgChart1"/>
-    <dgm:cxn modelId="{77C87100-30E4-4417-B0DA-11234A418B1D}" type="presOf" srcId="{7941AECB-FE87-4BC1-B10C-48254C195A9C}" destId="{8430D49C-4D80-4E9B-90A9-92EDE6AEAB90}" srcOrd="0" destOrd="0" presId="urn:microsoft.com/office/officeart/2005/8/layout/orgChart1"/>
-    <dgm:cxn modelId="{25A50637-2066-4CA3-8F66-1B63430E3431}" type="presOf" srcId="{1927CF43-BB3C-4256-84CA-F1AFF5CD10E7}" destId="{77DAED04-96FB-4A02-9ABB-04523EBE6F87}" srcOrd="1" destOrd="0" presId="urn:microsoft.com/office/officeart/2005/8/layout/orgChart1"/>
+    <dgm:cxn modelId="{A619C115-D1AF-4A9A-AD58-20391F65C2D9}" type="presOf" srcId="{7CCE4259-239B-4175-96D7-1AB157630B78}" destId="{F3993B1B-8D05-4B26-B204-20DD924F2D25}" srcOrd="1" destOrd="0" presId="urn:microsoft.com/office/officeart/2005/8/layout/orgChart1"/>
     <dgm:cxn modelId="{4A9D07C1-2FD3-4A2E-BF2A-90648443AD73}" srcId="{DB17120E-DF8E-444E-9A40-B261182BAF7A}" destId="{7941AECB-FE87-4BC1-B10C-48254C195A9C}" srcOrd="0" destOrd="0" parTransId="{A18F1B46-9F71-47C2-9701-119C97AE3BE6}" sibTransId="{BCD10775-1852-4845-872B-06DFE3404395}"/>
     <dgm:cxn modelId="{50FD395F-0FB7-4970-8BF6-E3C462A2606E}" srcId="{C7BD8657-189E-46F3-B827-16B29C2849DE}" destId="{B457091D-8FA5-4897-A747-FA4F4B6FD580}" srcOrd="2" destOrd="0" parTransId="{2FD27D00-F25F-4015-8105-DE14E0063941}" sibTransId="{0CD5FFDC-B76E-4D1D-AB0B-A0954BAF4CAF}"/>
-    <dgm:cxn modelId="{FC890DF8-22A9-4B7F-9ABF-4D019F97E383}" type="presOf" srcId="{0BA7D60E-F1AD-4512-B128-727728161A0E}" destId="{73C5FE92-AEC9-433B-848A-200EA7DF3643}" srcOrd="0" destOrd="0" presId="urn:microsoft.com/office/officeart/2005/8/layout/orgChart1"/>
-    <dgm:cxn modelId="{2DA6BB37-23D0-4191-B664-11FAB5C6E0BB}" type="presOf" srcId="{6C097E3E-2672-4B21-95BF-71F91575DB2C}" destId="{04A4F9C4-8316-4BFF-BFC3-9F5D787478BC}" srcOrd="0" destOrd="0" presId="urn:microsoft.com/office/officeart/2005/8/layout/orgChart1"/>
-    <dgm:cxn modelId="{3AA9E730-1236-4C1E-9490-B2C4FDD669D4}" type="presOf" srcId="{B797F367-E6DC-4BB8-AF6E-6A87BB0F5B78}" destId="{622FA61F-AA5C-41F3-97C0-A7390F1D3673}" srcOrd="0" destOrd="0" presId="urn:microsoft.com/office/officeart/2005/8/layout/orgChart1"/>
+    <dgm:cxn modelId="{75A0234B-9254-4D2B-ADC0-1518F5BFE962}" type="presOf" srcId="{06A9F45A-8879-4F2A-B978-BCECF96CB30C}" destId="{8ECCBACF-9B92-444D-B720-C7EE303BD135}" srcOrd="0" destOrd="0" presId="urn:microsoft.com/office/officeart/2005/8/layout/orgChart1"/>
+    <dgm:cxn modelId="{A9F1BFEC-536B-4569-AAFD-F559D82D71C9}" type="presOf" srcId="{FE9EE546-28CD-45AA-8326-ADBDCE27A924}" destId="{04F9C37F-270D-4C32-B50C-27BE0986D655}" srcOrd="1" destOrd="0" presId="urn:microsoft.com/office/officeart/2005/8/layout/orgChart1"/>
+    <dgm:cxn modelId="{1FEFFE30-C059-44A7-8F7B-1320BF691875}" type="presOf" srcId="{C7BD8657-189E-46F3-B827-16B29C2849DE}" destId="{0F304A77-B44B-4CD3-99AF-B011E5CCEF51}" srcOrd="0" destOrd="0" presId="urn:microsoft.com/office/officeart/2005/8/layout/orgChart1"/>
+    <dgm:cxn modelId="{06D1C9D0-EFC6-4857-AFFB-3172E3D18D0B}" type="presOf" srcId="{E423A96B-9FBE-41A5-95B9-F861C39DC61E}" destId="{6D1F30CE-47E2-4553-B13A-F7E7749A2473}" srcOrd="0" destOrd="0" presId="urn:microsoft.com/office/officeart/2005/8/layout/orgChart1"/>
+    <dgm:cxn modelId="{0E7C540E-F591-4F83-8FCD-841780771CDC}" type="presOf" srcId="{0BA7D60E-F1AD-4512-B128-727728161A0E}" destId="{5D5E1896-599E-4E19-8A12-33A944D8B6B7}" srcOrd="1" destOrd="0" presId="urn:microsoft.com/office/officeart/2005/8/layout/orgChart1"/>
+    <dgm:cxn modelId="{9605D7C0-5164-4E9B-8629-725C0CF3997E}" type="presOf" srcId="{9161DC6C-0DFD-4791-915F-E74FFD1B3BAC}" destId="{B221E73D-8F07-4579-9F1D-63701F5B0195}" srcOrd="1" destOrd="0" presId="urn:microsoft.com/office/officeart/2005/8/layout/orgChart1"/>
+    <dgm:cxn modelId="{46622C76-ACA3-48E0-ABAF-AB73B5879490}" type="presOf" srcId="{0BA7D60E-F1AD-4512-B128-727728161A0E}" destId="{73C5FE92-AEC9-433B-848A-200EA7DF3643}" srcOrd="0" destOrd="0" presId="urn:microsoft.com/office/officeart/2005/8/layout/orgChart1"/>
+    <dgm:cxn modelId="{D851C008-2192-423E-B4D8-0D772C22B44A}" type="presOf" srcId="{AB103E2F-3946-4DAA-8EA7-27889EAC91C3}" destId="{7A26CA3C-CF2A-485F-AD6A-2BBB9E852B69}" srcOrd="1" destOrd="0" presId="urn:microsoft.com/office/officeart/2005/8/layout/orgChart1"/>
+    <dgm:cxn modelId="{1698FA98-D115-4700-972B-A6EFDE810036}" type="presOf" srcId="{A361D290-1FA8-4BAF-865E-FF3E98C3EFFB}" destId="{9B048A96-D4F7-4122-A5A4-7D8CD2E3D84A}" srcOrd="1" destOrd="0" presId="urn:microsoft.com/office/officeart/2005/8/layout/orgChart1"/>
     <dgm:cxn modelId="{28DAF7FC-4B66-4AB1-9EE6-771911D218F4}" srcId="{B457091D-8FA5-4897-A747-FA4F4B6FD580}" destId="{F96D9D83-51DB-4E8A-801B-76D7C73A576B}" srcOrd="1" destOrd="0" parTransId="{AD9782D1-D113-499D-85AF-F110EFA6B2A7}" sibTransId="{5BB9C39B-1EE1-4338-B32A-F2503FD7C974}"/>
+    <dgm:cxn modelId="{CCC217DA-3602-463C-938E-5614B135FDCF}" type="presOf" srcId="{7744C625-FE7A-4A24-9F69-D971341CB36F}" destId="{D3FC9A39-156E-4961-9314-BFAC472A662B}" srcOrd="0" destOrd="0" presId="urn:microsoft.com/office/officeart/2005/8/layout/orgChart1"/>
+    <dgm:cxn modelId="{E06993D7-84CE-48D8-BDF5-719ADA6924CF}" type="presOf" srcId="{300D61D7-3197-4874-B6EB-5D5BFD11A80B}" destId="{49085DAD-58E1-4D62-8631-99F7937EA3FC}" srcOrd="0" destOrd="0" presId="urn:microsoft.com/office/officeart/2005/8/layout/orgChart1"/>
     <dgm:cxn modelId="{21F32893-F52B-4CCD-96A6-6076447B9A2A}" srcId="{32128562-ADA0-4F46-878D-28CC66534723}" destId="{7F7477DA-FFED-47F8-B13D-17AEF8727B2E}" srcOrd="0" destOrd="0" parTransId="{08D72C84-F585-4EB3-8E24-A2F7B7312C0B}" sibTransId="{7C529EE8-6089-4AA4-A122-356DDB6D49CE}"/>
-    <dgm:cxn modelId="{A9F3E0A0-E236-404D-951A-A76CA94A820E}" type="presOf" srcId="{B797F367-E6DC-4BB8-AF6E-6A87BB0F5B78}" destId="{91AFDD13-DAA7-4AA1-A991-7F31A20C363E}" srcOrd="1" destOrd="0" presId="urn:microsoft.com/office/officeart/2005/8/layout/orgChart1"/>
-    <dgm:cxn modelId="{2AED8C66-AD3F-40E7-BFD8-B71F8A01CF20}" type="presOf" srcId="{AB103E2F-3946-4DAA-8EA7-27889EAC91C3}" destId="{7A26CA3C-CF2A-485F-AD6A-2BBB9E852B69}" srcOrd="1" destOrd="0" presId="urn:microsoft.com/office/officeart/2005/8/layout/orgChart1"/>
+    <dgm:cxn modelId="{7DF2AB4F-38CF-4F2E-8072-BF63702CD2EE}" type="presOf" srcId="{325D95C3-6F3D-40DC-84DB-8D9A916A840E}" destId="{1A633AF8-A3D2-4824-80C5-9A2C132A5762}" srcOrd="0" destOrd="0" presId="urn:microsoft.com/office/officeart/2005/8/layout/orgChart1"/>
+    <dgm:cxn modelId="{F3ACACA2-5E02-4D41-BAF5-AB8AC7BDC3DD}" type="presOf" srcId="{4E6F6680-1B1D-4D16-A79D-206FEA2833E8}" destId="{0F096874-A3F9-437F-AC47-4CF6FD3C5086}" srcOrd="1" destOrd="0" presId="urn:microsoft.com/office/officeart/2005/8/layout/orgChart1"/>
     <dgm:cxn modelId="{6B51E86C-B62B-4750-97A2-C51CB9659CB0}" srcId="{32128562-ADA0-4F46-878D-28CC66534723}" destId="{6C097E3E-2672-4B21-95BF-71F91575DB2C}" srcOrd="1" destOrd="0" parTransId="{E423A96B-9FBE-41A5-95B9-F861C39DC61E}" sibTransId="{855922C4-2BD7-4BFD-9434-16CB3BBDC63C}"/>
+    <dgm:cxn modelId="{E6DA065D-EE41-47B1-9FBD-59EAAFFBD46B}" type="presOf" srcId="{C24D5444-F0BE-4871-B2E6-A15F396D3BD0}" destId="{486FC1E1-A535-4C1F-A508-C230931D8015}" srcOrd="0" destOrd="0" presId="urn:microsoft.com/office/officeart/2005/8/layout/orgChart1"/>
     <dgm:cxn modelId="{8C704CBF-985C-4172-A785-1C707E77F879}" srcId="{7F7477DA-FFED-47F8-B13D-17AEF8727B2E}" destId="{A1D58B6B-E4B8-4FAC-A411-7F3B251DFB24}" srcOrd="3" destOrd="0" parTransId="{E30D2022-E576-4823-B28A-661681151564}" sibTransId="{A790EB14-D4C5-4233-AF8B-B8658356EF00}"/>
-    <dgm:cxn modelId="{FF52D265-190D-4649-A481-4A194734E2A6}" type="presOf" srcId="{13B47EFC-56AD-49C1-A22E-45C061C9EC16}" destId="{61E3A9E7-C048-49D7-A091-954CD01E5D4A}" srcOrd="1" destOrd="0" presId="urn:microsoft.com/office/officeart/2005/8/layout/orgChart1"/>
-    <dgm:cxn modelId="{9ADE32F0-FBA1-40B7-A36C-339FDB927DCB}" type="presOf" srcId="{F9C95200-1804-4042-82AF-70243ACF3986}" destId="{1A0DF4E9-CEFF-4646-95A7-3D3954391370}" srcOrd="0" destOrd="0" presId="urn:microsoft.com/office/officeart/2005/8/layout/orgChart1"/>
-    <dgm:cxn modelId="{FE6BCE67-A1E3-43CF-9BEF-86D399B95EB2}" type="presOf" srcId="{06A9F45A-8879-4F2A-B978-BCECF96CB30C}" destId="{8ECCBACF-9B92-444D-B720-C7EE303BD135}" srcOrd="0" destOrd="0" presId="urn:microsoft.com/office/officeart/2005/8/layout/orgChart1"/>
-    <dgm:cxn modelId="{B75AB1DA-8430-456A-8675-7B4F27BE5518}" type="presParOf" srcId="{1A633AF8-A3D2-4824-80C5-9A2C132A5762}" destId="{FEDF8BF6-0D07-468C-8608-44450223B6FA}" srcOrd="0" destOrd="0" presId="urn:microsoft.com/office/officeart/2005/8/layout/orgChart1"/>
-    <dgm:cxn modelId="{1B344179-4F07-4376-9D37-BC08F595C061}" type="presParOf" srcId="{FEDF8BF6-0D07-468C-8608-44450223B6FA}" destId="{EC843DA0-6583-4274-8F50-3DF83DB2979D}" srcOrd="0" destOrd="0" presId="urn:microsoft.com/office/officeart/2005/8/layout/orgChart1"/>
-    <dgm:cxn modelId="{C498422B-ADC1-4AF8-88E8-243A28D5BB73}" type="presParOf" srcId="{EC843DA0-6583-4274-8F50-3DF83DB2979D}" destId="{0F304A77-B44B-4CD3-99AF-B011E5CCEF51}" srcOrd="0" destOrd="0" presId="urn:microsoft.com/office/officeart/2005/8/layout/orgChart1"/>
-    <dgm:cxn modelId="{C177CADB-13AA-4739-A631-6F4A6EB29988}" type="presParOf" srcId="{EC843DA0-6583-4274-8F50-3DF83DB2979D}" destId="{09F29140-6665-468F-8FF5-77DC2C926408}" srcOrd="1" destOrd="0" presId="urn:microsoft.com/office/officeart/2005/8/layout/orgChart1"/>
-    <dgm:cxn modelId="{1E52E6B4-58E3-45DA-8D7E-EE42DD4BF0DF}" type="presParOf" srcId="{FEDF8BF6-0D07-468C-8608-44450223B6FA}" destId="{265F456F-C67D-47A3-BD42-2010C4E5B46E}" srcOrd="1" destOrd="0" presId="urn:microsoft.com/office/officeart/2005/8/layout/orgChart1"/>
-    <dgm:cxn modelId="{E8B1C1C0-7653-49AA-8F80-9CBC59F00671}" type="presParOf" srcId="{265F456F-C67D-47A3-BD42-2010C4E5B46E}" destId="{93E92AEC-3B2A-4CBE-BE42-F22E8372B4E2}" srcOrd="0" destOrd="0" presId="urn:microsoft.com/office/officeart/2005/8/layout/orgChart1"/>
-    <dgm:cxn modelId="{28CBF998-6B0F-40E9-ABD9-DE178BB03BF4}" type="presParOf" srcId="{265F456F-C67D-47A3-BD42-2010C4E5B46E}" destId="{8698235F-EF2D-4AE5-A79F-D27D74DA3C02}" srcOrd="1" destOrd="0" presId="urn:microsoft.com/office/officeart/2005/8/layout/orgChart1"/>
-    <dgm:cxn modelId="{E569F499-050B-48B2-947C-40161ECC903A}" type="presParOf" srcId="{8698235F-EF2D-4AE5-A79F-D27D74DA3C02}" destId="{092B5C2E-89AA-4EE6-A61B-29D1E5D70798}" srcOrd="0" destOrd="0" presId="urn:microsoft.com/office/officeart/2005/8/layout/orgChart1"/>
-    <dgm:cxn modelId="{EB6E05D7-E446-4D3B-82AF-8D0038D1A226}" type="presParOf" srcId="{092B5C2E-89AA-4EE6-A61B-29D1E5D70798}" destId="{23C9F998-CC5B-41FB-A6E7-F09747333136}" srcOrd="0" destOrd="0" presId="urn:microsoft.com/office/officeart/2005/8/layout/orgChart1"/>
-    <dgm:cxn modelId="{BC576475-EEB4-4E6C-A54D-128110A58594}" type="presParOf" srcId="{092B5C2E-89AA-4EE6-A61B-29D1E5D70798}" destId="{0D793EDB-67B4-4C65-82EF-A2A4093A1350}" srcOrd="1" destOrd="0" presId="urn:microsoft.com/office/officeart/2005/8/layout/orgChart1"/>
-    <dgm:cxn modelId="{21E2FE49-08EA-4F87-B560-F17B5BEBB97D}" type="presParOf" srcId="{8698235F-EF2D-4AE5-A79F-D27D74DA3C02}" destId="{C118B3C7-8A9D-404B-9F80-A8EC5E424F17}" srcOrd="1" destOrd="0" presId="urn:microsoft.com/office/officeart/2005/8/layout/orgChart1"/>
-    <dgm:cxn modelId="{67F7B68E-B5FB-4497-8638-700BCFF0C583}" type="presParOf" srcId="{C118B3C7-8A9D-404B-9F80-A8EC5E424F17}" destId="{067F7254-9DB5-4EC9-BF18-7FDC5D947D01}" srcOrd="0" destOrd="0" presId="urn:microsoft.com/office/officeart/2005/8/layout/orgChart1"/>
-    <dgm:cxn modelId="{2E8CF9C4-CD77-4C00-9B59-25B13C4B8513}" type="presParOf" srcId="{C118B3C7-8A9D-404B-9F80-A8EC5E424F17}" destId="{8C5DCA31-2906-4E78-98DA-B01163A360F5}" srcOrd="1" destOrd="0" presId="urn:microsoft.com/office/officeart/2005/8/layout/orgChart1"/>
-    <dgm:cxn modelId="{2709FDA5-7CDD-4EC2-B257-D33A57193470}" type="presParOf" srcId="{8C5DCA31-2906-4E78-98DA-B01163A360F5}" destId="{14C2DC73-BFBD-4EE1-8E15-34A6A12F2A19}" srcOrd="0" destOrd="0" presId="urn:microsoft.com/office/officeart/2005/8/layout/orgChart1"/>
-    <dgm:cxn modelId="{11D9C717-E785-4125-9B80-16FF76999CE4}" type="presParOf" srcId="{14C2DC73-BFBD-4EE1-8E15-34A6A12F2A19}" destId="{54F70527-68ED-4725-AD6E-BF7B007CFAD3}" srcOrd="0" destOrd="0" presId="urn:microsoft.com/office/officeart/2005/8/layout/orgChart1"/>
-    <dgm:cxn modelId="{AFABBB44-6612-41E7-96C5-84857806AE12}" type="presParOf" srcId="{14C2DC73-BFBD-4EE1-8E15-34A6A12F2A19}" destId="{0C6DBD58-C41A-461E-8223-6DF392303FEE}" srcOrd="1" destOrd="0" presId="urn:microsoft.com/office/officeart/2005/8/layout/orgChart1"/>
-    <dgm:cxn modelId="{490FB433-056B-4061-B51F-8BB4722EA01C}" type="presParOf" srcId="{8C5DCA31-2906-4E78-98DA-B01163A360F5}" destId="{176C142D-6811-4F91-8754-66DCBC60E68A}" srcOrd="1" destOrd="0" presId="urn:microsoft.com/office/officeart/2005/8/layout/orgChart1"/>
-    <dgm:cxn modelId="{869B448F-E92F-4447-83A9-29AA715F7C9A}" type="presParOf" srcId="{176C142D-6811-4F91-8754-66DCBC60E68A}" destId="{82ED00A6-35CB-4B63-AC33-970E6865831F}" srcOrd="0" destOrd="0" presId="urn:microsoft.com/office/officeart/2005/8/layout/orgChart1"/>
-    <dgm:cxn modelId="{DCC71BE2-B393-4DDC-A3DB-03A2297DE3C1}" type="presParOf" srcId="{176C142D-6811-4F91-8754-66DCBC60E68A}" destId="{585F094C-6A55-48FE-8D6E-26F70C48336D}" srcOrd="1" destOrd="0" presId="urn:microsoft.com/office/officeart/2005/8/layout/orgChart1"/>
-    <dgm:cxn modelId="{9D6E3964-8572-4F1F-AA5F-44A4ED3FE7B8}" type="presParOf" srcId="{585F094C-6A55-48FE-8D6E-26F70C48336D}" destId="{583D6ED5-AEE3-44FF-8A2E-631FDDF6C6A2}" srcOrd="0" destOrd="0" presId="urn:microsoft.com/office/officeart/2005/8/layout/orgChart1"/>
-    <dgm:cxn modelId="{459E01AD-11D1-46E6-A976-D5A9CBFBB119}" type="presParOf" srcId="{583D6ED5-AEE3-44FF-8A2E-631FDDF6C6A2}" destId="{622FA61F-AA5C-41F3-97C0-A7390F1D3673}" srcOrd="0" destOrd="0" presId="urn:microsoft.com/office/officeart/2005/8/layout/orgChart1"/>
-    <dgm:cxn modelId="{0000BE63-B0B6-455A-B84F-3D805A575328}" type="presParOf" srcId="{583D6ED5-AEE3-44FF-8A2E-631FDDF6C6A2}" destId="{91AFDD13-DAA7-4AA1-A991-7F31A20C363E}" srcOrd="1" destOrd="0" presId="urn:microsoft.com/office/officeart/2005/8/layout/orgChart1"/>
-    <dgm:cxn modelId="{C484D08F-F490-41A0-9771-1B8AFB9C97F8}" type="presParOf" srcId="{585F094C-6A55-48FE-8D6E-26F70C48336D}" destId="{AD40D9D0-9437-423C-B862-51B9F129C2D3}" srcOrd="1" destOrd="0" presId="urn:microsoft.com/office/officeart/2005/8/layout/orgChart1"/>
-    <dgm:cxn modelId="{519DA2C5-1EAD-4245-B621-3FF9ECCB0D0D}" type="presParOf" srcId="{585F094C-6A55-48FE-8D6E-26F70C48336D}" destId="{5ED2C987-8E3E-42C2-8AB6-7F64DB2752A6}" srcOrd="2" destOrd="0" presId="urn:microsoft.com/office/officeart/2005/8/layout/orgChart1"/>
-    <dgm:cxn modelId="{BB3E69D6-19D5-4BB6-B613-87CD4C41DFB9}" type="presParOf" srcId="{176C142D-6811-4F91-8754-66DCBC60E68A}" destId="{8ECCBACF-9B92-444D-B720-C7EE303BD135}" srcOrd="2" destOrd="0" presId="urn:microsoft.com/office/officeart/2005/8/layout/orgChart1"/>
-    <dgm:cxn modelId="{572173F5-373A-4390-8C0A-A5F00F9305D1}" type="presParOf" srcId="{176C142D-6811-4F91-8754-66DCBC60E68A}" destId="{D1B1D176-3C53-427E-B17F-4DD8F670C42A}" srcOrd="3" destOrd="0" presId="urn:microsoft.com/office/officeart/2005/8/layout/orgChart1"/>
-    <dgm:cxn modelId="{B21CDB31-1F2E-49BA-9087-81F6A735A739}" type="presParOf" srcId="{D1B1D176-3C53-427E-B17F-4DD8F670C42A}" destId="{0442213B-3251-4E60-86C9-A684F93D87AE}" srcOrd="0" destOrd="0" presId="urn:microsoft.com/office/officeart/2005/8/layout/orgChart1"/>
-    <dgm:cxn modelId="{C02EFC7F-7210-413C-902A-ADA40DAB422A}" type="presParOf" srcId="{0442213B-3251-4E60-86C9-A684F93D87AE}" destId="{5825EF8F-729A-4D10-9C66-6BAAB9C752C4}" srcOrd="0" destOrd="0" presId="urn:microsoft.com/office/officeart/2005/8/layout/orgChart1"/>
-    <dgm:cxn modelId="{699D84AE-049C-4118-A37C-7056D51609CF}" type="presParOf" srcId="{0442213B-3251-4E60-86C9-A684F93D87AE}" destId="{77DAED04-96FB-4A02-9ABB-04523EBE6F87}" srcOrd="1" destOrd="0" presId="urn:microsoft.com/office/officeart/2005/8/layout/orgChart1"/>
-    <dgm:cxn modelId="{28BEACFB-AFF9-4868-AFF6-DC0DE7570933}" type="presParOf" srcId="{D1B1D176-3C53-427E-B17F-4DD8F670C42A}" destId="{4DDE8B83-EB8D-437B-9011-E58CE5BEF8C8}" srcOrd="1" destOrd="0" presId="urn:microsoft.com/office/officeart/2005/8/layout/orgChart1"/>
-    <dgm:cxn modelId="{2BD52652-5EE3-4958-949B-F69328FD21D0}" type="presParOf" srcId="{D1B1D176-3C53-427E-B17F-4DD8F670C42A}" destId="{0D1B9226-4AF8-4A81-B256-4EF92F4C88A7}" srcOrd="2" destOrd="0" presId="urn:microsoft.com/office/officeart/2005/8/layout/orgChart1"/>
-    <dgm:cxn modelId="{2F98E0F8-5CF8-4472-ADFB-040C949BBE77}" type="presParOf" srcId="{176C142D-6811-4F91-8754-66DCBC60E68A}" destId="{61D4F4C1-9C51-45E3-9454-5269DC20E533}" srcOrd="4" destOrd="0" presId="urn:microsoft.com/office/officeart/2005/8/layout/orgChart1"/>
-    <dgm:cxn modelId="{3C54C56E-32EE-48D5-8578-EDE306058454}" type="presParOf" srcId="{176C142D-6811-4F91-8754-66DCBC60E68A}" destId="{6899AE4A-047B-45DC-9690-46915A148ADD}" srcOrd="5" destOrd="0" presId="urn:microsoft.com/office/officeart/2005/8/layout/orgChart1"/>
-    <dgm:cxn modelId="{99CAF888-7DCD-4A3A-B0B6-428917076785}" type="presParOf" srcId="{6899AE4A-047B-45DC-9690-46915A148ADD}" destId="{FAEF4D2B-822F-4B6E-8DEB-35A4A71F733A}" srcOrd="0" destOrd="0" presId="urn:microsoft.com/office/officeart/2005/8/layout/orgChart1"/>
-    <dgm:cxn modelId="{01DB6BFC-E531-44F0-AD52-3A0970F93A93}" type="presParOf" srcId="{FAEF4D2B-822F-4B6E-8DEB-35A4A71F733A}" destId="{A34A59DD-19D3-488F-B3FD-A9B8FE8F9260}" srcOrd="0" destOrd="0" presId="urn:microsoft.com/office/officeart/2005/8/layout/orgChart1"/>
-    <dgm:cxn modelId="{33EC327D-6081-4E3E-B709-E4D737DF8DA8}" type="presParOf" srcId="{FAEF4D2B-822F-4B6E-8DEB-35A4A71F733A}" destId="{51608F2E-D85D-4F61-9474-B5E89A5A2B24}" srcOrd="1" destOrd="0" presId="urn:microsoft.com/office/officeart/2005/8/layout/orgChart1"/>
-    <dgm:cxn modelId="{9D1A7ACF-6C92-4C00-BE88-F58A7EB05FB1}" type="presParOf" srcId="{6899AE4A-047B-45DC-9690-46915A148ADD}" destId="{EBA4F4AB-96F5-4BFA-8967-EBBBDBC486EC}" srcOrd="1" destOrd="0" presId="urn:microsoft.com/office/officeart/2005/8/layout/orgChart1"/>
-    <dgm:cxn modelId="{394EB11C-A463-495F-8A3E-DC851A0FB1BA}" type="presParOf" srcId="{6899AE4A-047B-45DC-9690-46915A148ADD}" destId="{9505349F-92E2-473D-9ADE-69C42AAF6B12}" srcOrd="2" destOrd="0" presId="urn:microsoft.com/office/officeart/2005/8/layout/orgChart1"/>
-    <dgm:cxn modelId="{9A1000BA-C8FB-4BB3-80B2-E48336D78B1A}" type="presParOf" srcId="{176C142D-6811-4F91-8754-66DCBC60E68A}" destId="{75C22C0F-24BC-4698-88F8-23098D729131}" srcOrd="6" destOrd="0" presId="urn:microsoft.com/office/officeart/2005/8/layout/orgChart1"/>
-    <dgm:cxn modelId="{564B079E-7C1A-4B68-B1AA-2085AF45772C}" type="presParOf" srcId="{176C142D-6811-4F91-8754-66DCBC60E68A}" destId="{B5D64321-5B3A-4F73-8CC4-0C1F17A4DBB7}" srcOrd="7" destOrd="0" presId="urn:microsoft.com/office/officeart/2005/8/layout/orgChart1"/>
-    <dgm:cxn modelId="{074C212F-FF4C-4FA2-9DBD-4B67CDB25506}" type="presParOf" srcId="{B5D64321-5B3A-4F73-8CC4-0C1F17A4DBB7}" destId="{70E408FE-01AC-4D97-AD47-5DF58B69EF97}" srcOrd="0" destOrd="0" presId="urn:microsoft.com/office/officeart/2005/8/layout/orgChart1"/>
-    <dgm:cxn modelId="{B0C1EB34-E5EA-437B-8369-3AA96B9B7163}" type="presParOf" srcId="{70E408FE-01AC-4D97-AD47-5DF58B69EF97}" destId="{31C10B62-5263-4162-AE38-9AEB54BC1990}" srcOrd="0" destOrd="0" presId="urn:microsoft.com/office/officeart/2005/8/layout/orgChart1"/>
-    <dgm:cxn modelId="{FD19261D-1016-43C9-AA0C-3DA53B789422}" type="presParOf" srcId="{70E408FE-01AC-4D97-AD47-5DF58B69EF97}" destId="{9A810FE8-5E1D-4733-B68B-379A0BCB6807}" srcOrd="1" destOrd="0" presId="urn:microsoft.com/office/officeart/2005/8/layout/orgChart1"/>
-    <dgm:cxn modelId="{2AD0698D-4825-4268-9008-38A2D2883093}" type="presParOf" srcId="{B5D64321-5B3A-4F73-8CC4-0C1F17A4DBB7}" destId="{3390C97D-2B6D-4F89-AE33-A7BBCB90702E}" srcOrd="1" destOrd="0" presId="urn:microsoft.com/office/officeart/2005/8/layout/orgChart1"/>
-    <dgm:cxn modelId="{F6C0F005-BE02-4EC6-869D-F2EBFB9A641B}" type="presParOf" srcId="{B5D64321-5B3A-4F73-8CC4-0C1F17A4DBB7}" destId="{A6C98D07-6415-4EB0-8779-6D9F097FDA19}" srcOrd="2" destOrd="0" presId="urn:microsoft.com/office/officeart/2005/8/layout/orgChart1"/>
-    <dgm:cxn modelId="{CB917C66-DA9D-4869-961B-B5B0BBE9EF99}" type="presParOf" srcId="{8C5DCA31-2906-4E78-98DA-B01163A360F5}" destId="{B80F9666-0700-401F-AF89-2F6244A964CE}" srcOrd="2" destOrd="0" presId="urn:microsoft.com/office/officeart/2005/8/layout/orgChart1"/>
-    <dgm:cxn modelId="{0A75E386-FE71-4600-BDB0-849E8996187B}" type="presParOf" srcId="{C118B3C7-8A9D-404B-9F80-A8EC5E424F17}" destId="{6D1F30CE-47E2-4553-B13A-F7E7749A2473}" srcOrd="2" destOrd="0" presId="urn:microsoft.com/office/officeart/2005/8/layout/orgChart1"/>
-    <dgm:cxn modelId="{4182ACBA-628B-4C86-8DEB-17C093B7A2FE}" type="presParOf" srcId="{C118B3C7-8A9D-404B-9F80-A8EC5E424F17}" destId="{B383F8F5-B75C-42A2-B7E6-1B212B9F30E9}" srcOrd="3" destOrd="0" presId="urn:microsoft.com/office/officeart/2005/8/layout/orgChart1"/>
-    <dgm:cxn modelId="{06DC7380-37C9-4710-94D1-F15105515A52}" type="presParOf" srcId="{B383F8F5-B75C-42A2-B7E6-1B212B9F30E9}" destId="{B8684EA3-3237-4233-B7E5-EFCD75764546}" srcOrd="0" destOrd="0" presId="urn:microsoft.com/office/officeart/2005/8/layout/orgChart1"/>
-    <dgm:cxn modelId="{0E040564-0004-4FD1-A1E4-B6B03E5F9A55}" type="presParOf" srcId="{B8684EA3-3237-4233-B7E5-EFCD75764546}" destId="{04A4F9C4-8316-4BFF-BFC3-9F5D787478BC}" srcOrd="0" destOrd="0" presId="urn:microsoft.com/office/officeart/2005/8/layout/orgChart1"/>
-    <dgm:cxn modelId="{FBAED2C4-8203-4648-AF2C-2D3AE342B501}" type="presParOf" srcId="{B8684EA3-3237-4233-B7E5-EFCD75764546}" destId="{F0AA56AD-99C4-4F5B-9453-44FC1E3BEA17}" srcOrd="1" destOrd="0" presId="urn:microsoft.com/office/officeart/2005/8/layout/orgChart1"/>
-    <dgm:cxn modelId="{A58DF64A-1AB2-4242-BAEA-EA9BEE07A4FC}" type="presParOf" srcId="{B383F8F5-B75C-42A2-B7E6-1B212B9F30E9}" destId="{B733329F-6596-4FF0-A7C4-ADA6A6B858DB}" srcOrd="1" destOrd="0" presId="urn:microsoft.com/office/officeart/2005/8/layout/orgChart1"/>
-    <dgm:cxn modelId="{6380AFB1-9A21-4C58-B58F-24D9BF73D96E}" type="presParOf" srcId="{B733329F-6596-4FF0-A7C4-ADA6A6B858DB}" destId="{D3FC9A39-156E-4961-9314-BFAC472A662B}" srcOrd="0" destOrd="0" presId="urn:microsoft.com/office/officeart/2005/8/layout/orgChart1"/>
-    <dgm:cxn modelId="{F4625367-972C-4A75-90F5-90035E954126}" type="presParOf" srcId="{B733329F-6596-4FF0-A7C4-ADA6A6B858DB}" destId="{DC673C3F-7F61-4511-9966-7571C8BB72AE}" srcOrd="1" destOrd="0" presId="urn:microsoft.com/office/officeart/2005/8/layout/orgChart1"/>
-    <dgm:cxn modelId="{9943E31C-4AEC-4698-8F3A-B1C86FB17F4F}" type="presParOf" srcId="{DC673C3F-7F61-4511-9966-7571C8BB72AE}" destId="{903DC028-DDAA-4081-B103-120AE9360A17}" srcOrd="0" destOrd="0" presId="urn:microsoft.com/office/officeart/2005/8/layout/orgChart1"/>
-    <dgm:cxn modelId="{C35F40CA-26E3-4F16-A158-90913A05A865}" type="presParOf" srcId="{903DC028-DDAA-4081-B103-120AE9360A17}" destId="{8B292133-09EA-4901-BB6A-9A53CE21A4B1}" srcOrd="0" destOrd="0" presId="urn:microsoft.com/office/officeart/2005/8/layout/orgChart1"/>
-    <dgm:cxn modelId="{605C6681-51D6-424F-806B-657A393C16CF}" type="presParOf" srcId="{903DC028-DDAA-4081-B103-120AE9360A17}" destId="{688939F5-316A-4469-B41C-C96AFFF9FFDF}" srcOrd="1" destOrd="0" presId="urn:microsoft.com/office/officeart/2005/8/layout/orgChart1"/>
-    <dgm:cxn modelId="{B166830D-AA3A-404B-B5F7-1AA7FCF9ED8E}" type="presParOf" srcId="{DC673C3F-7F61-4511-9966-7571C8BB72AE}" destId="{10892874-9A51-4217-9250-D9E11B80A0D7}" srcOrd="1" destOrd="0" presId="urn:microsoft.com/office/officeart/2005/8/layout/orgChart1"/>
-    <dgm:cxn modelId="{90B0DFAF-E44B-40AE-A3C0-659F3958891A}" type="presParOf" srcId="{DC673C3F-7F61-4511-9966-7571C8BB72AE}" destId="{1C24F405-7EE1-4C61-851B-57000E22A52F}" srcOrd="2" destOrd="0" presId="urn:microsoft.com/office/officeart/2005/8/layout/orgChart1"/>
-    <dgm:cxn modelId="{3A18E6EA-8EE7-43BD-B757-3FC79BF87AF8}" type="presParOf" srcId="{B733329F-6596-4FF0-A7C4-ADA6A6B858DB}" destId="{5802F035-EA88-48E6-8CBA-B8C81730DF78}" srcOrd="2" destOrd="0" presId="urn:microsoft.com/office/officeart/2005/8/layout/orgChart1"/>
-    <dgm:cxn modelId="{B1E9B4CB-9436-45F2-A048-C69A71BBB392}" type="presParOf" srcId="{B733329F-6596-4FF0-A7C4-ADA6A6B858DB}" destId="{3A1E0337-4191-4F2B-967F-5F0EFDBE1EFE}" srcOrd="3" destOrd="0" presId="urn:microsoft.com/office/officeart/2005/8/layout/orgChart1"/>
-    <dgm:cxn modelId="{8062CF39-F657-438C-8473-CAF0AB56AC03}" type="presParOf" srcId="{3A1E0337-4191-4F2B-967F-5F0EFDBE1EFE}" destId="{19D98F48-A48B-4964-A352-6A75604ABC09}" srcOrd="0" destOrd="0" presId="urn:microsoft.com/office/officeart/2005/8/layout/orgChart1"/>
-    <dgm:cxn modelId="{38CF15D8-E59F-4CFF-8F36-50FCF37C9926}" type="presParOf" srcId="{19D98F48-A48B-4964-A352-6A75604ABC09}" destId="{59C713BA-AC32-492F-91DB-A5976BA248AC}" srcOrd="0" destOrd="0" presId="urn:microsoft.com/office/officeart/2005/8/layout/orgChart1"/>
-    <dgm:cxn modelId="{A6347738-8A08-4E85-994A-019647322D09}" type="presParOf" srcId="{19D98F48-A48B-4964-A352-6A75604ABC09}" destId="{7A26CA3C-CF2A-485F-AD6A-2BBB9E852B69}" srcOrd="1" destOrd="0" presId="urn:microsoft.com/office/officeart/2005/8/layout/orgChart1"/>
-    <dgm:cxn modelId="{88E3E5A8-84B4-4AEE-B58C-82231D63781A}" type="presParOf" srcId="{3A1E0337-4191-4F2B-967F-5F0EFDBE1EFE}" destId="{DFF67C59-6865-4BB6-8430-C2AADB6EFBC6}" srcOrd="1" destOrd="0" presId="urn:microsoft.com/office/officeart/2005/8/layout/orgChart1"/>
-    <dgm:cxn modelId="{F46D0915-0964-44AB-8EC0-B166C49FB250}" type="presParOf" srcId="{3A1E0337-4191-4F2B-967F-5F0EFDBE1EFE}" destId="{600192A7-35E9-4091-AF39-EF69B6A51DF4}" srcOrd="2" destOrd="0" presId="urn:microsoft.com/office/officeart/2005/8/layout/orgChart1"/>
-    <dgm:cxn modelId="{8C3852F0-C5FB-4B1D-9016-8A4EAAF9CB57}" type="presParOf" srcId="{B733329F-6596-4FF0-A7C4-ADA6A6B858DB}" destId="{DCE10EFC-DC65-40B7-BB27-D384F851962F}" srcOrd="4" destOrd="0" presId="urn:microsoft.com/office/officeart/2005/8/layout/orgChart1"/>
-    <dgm:cxn modelId="{D6AD9F39-F354-49C5-9072-21841B46F16F}" type="presParOf" srcId="{B733329F-6596-4FF0-A7C4-ADA6A6B858DB}" destId="{AFF78B5C-4FA6-4E8B-9B44-AA16D1293B9F}" srcOrd="5" destOrd="0" presId="urn:microsoft.com/office/officeart/2005/8/layout/orgChart1"/>
-    <dgm:cxn modelId="{624729A6-E648-4A2D-9D3E-2CA2CF556BF4}" type="presParOf" srcId="{AFF78B5C-4FA6-4E8B-9B44-AA16D1293B9F}" destId="{87B0A9CD-9E7B-4105-BA16-EEA27A6B0F84}" srcOrd="0" destOrd="0" presId="urn:microsoft.com/office/officeart/2005/8/layout/orgChart1"/>
-    <dgm:cxn modelId="{EC9EC883-4D42-4446-992E-E723403F6F23}" type="presParOf" srcId="{87B0A9CD-9E7B-4105-BA16-EEA27A6B0F84}" destId="{111997EB-A906-4608-8C55-C1E8C2A2BE6F}" srcOrd="0" destOrd="0" presId="urn:microsoft.com/office/officeart/2005/8/layout/orgChart1"/>
-    <dgm:cxn modelId="{6F0C40DD-F7ED-4A1D-B75F-6FDFBBE07C3C}" type="presParOf" srcId="{87B0A9CD-9E7B-4105-BA16-EEA27A6B0F84}" destId="{381D15AC-01B1-4301-B5AD-FFA8AD066313}" srcOrd="1" destOrd="0" presId="urn:microsoft.com/office/officeart/2005/8/layout/orgChart1"/>
-    <dgm:cxn modelId="{5BB93BB9-285E-4079-8E28-32A0282A8D91}" type="presParOf" srcId="{AFF78B5C-4FA6-4E8B-9B44-AA16D1293B9F}" destId="{6DE18AAB-333B-4ADA-9852-B7A16F657B84}" srcOrd="1" destOrd="0" presId="urn:microsoft.com/office/officeart/2005/8/layout/orgChart1"/>
-    <dgm:cxn modelId="{BCDFB701-6A5D-4623-A892-69AF668E9FA1}" type="presParOf" srcId="{AFF78B5C-4FA6-4E8B-9B44-AA16D1293B9F}" destId="{3CB29D1C-732A-4401-B524-D924250EAA28}" srcOrd="2" destOrd="0" presId="urn:microsoft.com/office/officeart/2005/8/layout/orgChart1"/>
-    <dgm:cxn modelId="{E2CECAF0-5601-4F75-89E1-6334083686CC}" type="presParOf" srcId="{B383F8F5-B75C-42A2-B7E6-1B212B9F30E9}" destId="{D2B4DAA5-0A4E-49E6-9C5B-52C90B5B44B4}" srcOrd="2" destOrd="0" presId="urn:microsoft.com/office/officeart/2005/8/layout/orgChart1"/>
-    <dgm:cxn modelId="{324652A4-1240-4136-8238-88FCC15D43B6}" type="presParOf" srcId="{C118B3C7-8A9D-404B-9F80-A8EC5E424F17}" destId="{5BB55C4F-7347-4250-84FC-B2EC5ABB3024}" srcOrd="4" destOrd="0" presId="urn:microsoft.com/office/officeart/2005/8/layout/orgChart1"/>
-    <dgm:cxn modelId="{1D3A4506-6C0C-4736-9B47-CE4E70B37F1C}" type="presParOf" srcId="{C118B3C7-8A9D-404B-9F80-A8EC5E424F17}" destId="{43B53E64-957F-4C5E-9322-41D61E7A43AA}" srcOrd="5" destOrd="0" presId="urn:microsoft.com/office/officeart/2005/8/layout/orgChart1"/>
-    <dgm:cxn modelId="{3331AF75-72B9-471C-8DB4-EA8952A38D05}" type="presParOf" srcId="{43B53E64-957F-4C5E-9322-41D61E7A43AA}" destId="{E20F9895-782F-44D5-A217-5A9F43692A0F}" srcOrd="0" destOrd="0" presId="urn:microsoft.com/office/officeart/2005/8/layout/orgChart1"/>
-    <dgm:cxn modelId="{8ACDEEC1-6929-4435-87C9-52C09C9DC093}" type="presParOf" srcId="{E20F9895-782F-44D5-A217-5A9F43692A0F}" destId="{48DBA85B-D99A-4E7D-B356-8C82F6187113}" srcOrd="0" destOrd="0" presId="urn:microsoft.com/office/officeart/2005/8/layout/orgChart1"/>
-    <dgm:cxn modelId="{1BBED2B4-9685-432D-8A9E-CDC701C27015}" type="presParOf" srcId="{E20F9895-782F-44D5-A217-5A9F43692A0F}" destId="{1A030A2B-5578-445A-B5F1-1D52C20427FA}" srcOrd="1" destOrd="0" presId="urn:microsoft.com/office/officeart/2005/8/layout/orgChart1"/>
-    <dgm:cxn modelId="{35B25B5D-1667-489F-8D8A-63EF301FAA39}" type="presParOf" srcId="{43B53E64-957F-4C5E-9322-41D61E7A43AA}" destId="{CDC4F717-C528-44BC-9DBC-FE9F0BAAD8A1}" srcOrd="1" destOrd="0" presId="urn:microsoft.com/office/officeart/2005/8/layout/orgChart1"/>
-    <dgm:cxn modelId="{AD0F8CAA-69A9-4B03-A2DC-E40B5AB5779A}" type="presParOf" srcId="{43B53E64-957F-4C5E-9322-41D61E7A43AA}" destId="{9B4EFB3D-E2BB-4892-8FFE-D57148A43832}" srcOrd="2" destOrd="0" presId="urn:microsoft.com/office/officeart/2005/8/layout/orgChart1"/>
-    <dgm:cxn modelId="{6D2C69AD-9413-407D-BE9A-8D6171512698}" type="presParOf" srcId="{C118B3C7-8A9D-404B-9F80-A8EC5E424F17}" destId="{044AEC24-B74A-4214-A638-2F99C8AC6602}" srcOrd="6" destOrd="0" presId="urn:microsoft.com/office/officeart/2005/8/layout/orgChart1"/>
-    <dgm:cxn modelId="{DF225187-BE4F-499F-99EA-DAB8237CA498}" type="presParOf" srcId="{C118B3C7-8A9D-404B-9F80-A8EC5E424F17}" destId="{880818F9-8FB0-4CC9-940F-1E3FD2E85915}" srcOrd="7" destOrd="0" presId="urn:microsoft.com/office/officeart/2005/8/layout/orgChart1"/>
-    <dgm:cxn modelId="{C8DCCAD8-CC99-471B-8F35-A9C2CD7CC7A2}" type="presParOf" srcId="{880818F9-8FB0-4CC9-940F-1E3FD2E85915}" destId="{638CA9CE-BEC7-4A0D-858A-57D3EC598423}" srcOrd="0" destOrd="0" presId="urn:microsoft.com/office/officeart/2005/8/layout/orgChart1"/>
-    <dgm:cxn modelId="{AB64AF3D-DA99-4D97-A2B6-87DABD731891}" type="presParOf" srcId="{638CA9CE-BEC7-4A0D-858A-57D3EC598423}" destId="{E811083D-277A-482F-809F-218ECC5E9F89}" srcOrd="0" destOrd="0" presId="urn:microsoft.com/office/officeart/2005/8/layout/orgChart1"/>
-    <dgm:cxn modelId="{7BC2605C-CDCC-42B4-980C-5088F10DC432}" type="presParOf" srcId="{638CA9CE-BEC7-4A0D-858A-57D3EC598423}" destId="{04F9C37F-270D-4C32-B50C-27BE0986D655}" srcOrd="1" destOrd="0" presId="urn:microsoft.com/office/officeart/2005/8/layout/orgChart1"/>
-    <dgm:cxn modelId="{6869F619-F064-4329-A8E3-193710914152}" type="presParOf" srcId="{880818F9-8FB0-4CC9-940F-1E3FD2E85915}" destId="{D4FBC058-2779-40E2-A707-3F4AE39308BC}" srcOrd="1" destOrd="0" presId="urn:microsoft.com/office/officeart/2005/8/layout/orgChart1"/>
-    <dgm:cxn modelId="{689D56A5-FE47-4D72-B8DF-9850921AF15C}" type="presParOf" srcId="{880818F9-8FB0-4CC9-940F-1E3FD2E85915}" destId="{31236A0C-F646-45A6-BCFE-5A4FD55AB194}" srcOrd="2" destOrd="0" presId="urn:microsoft.com/office/officeart/2005/8/layout/orgChart1"/>
-    <dgm:cxn modelId="{51A7E803-4403-4EBB-A188-C6FBA8BD5E17}" type="presParOf" srcId="{C118B3C7-8A9D-404B-9F80-A8EC5E424F17}" destId="{1A0DF4E9-CEFF-4646-95A7-3D3954391370}" srcOrd="8" destOrd="0" presId="urn:microsoft.com/office/officeart/2005/8/layout/orgChart1"/>
-    <dgm:cxn modelId="{4BA5413D-A7D3-4368-99EF-31167DA3B0D2}" type="presParOf" srcId="{C118B3C7-8A9D-404B-9F80-A8EC5E424F17}" destId="{D9C91752-FE89-4E35-8E7B-F1376B195B97}" srcOrd="9" destOrd="0" presId="urn:microsoft.com/office/officeart/2005/8/layout/orgChart1"/>
-    <dgm:cxn modelId="{F85A93A1-2049-4D3F-AFD2-3243D859C8AC}" type="presParOf" srcId="{D9C91752-FE89-4E35-8E7B-F1376B195B97}" destId="{2CB881E5-A0B2-4493-B534-2E011FA4F45A}" srcOrd="0" destOrd="0" presId="urn:microsoft.com/office/officeart/2005/8/layout/orgChart1"/>
-    <dgm:cxn modelId="{B619AE15-C2AC-4FE6-AC26-ECE87A55EAF3}" type="presParOf" srcId="{2CB881E5-A0B2-4493-B534-2E011FA4F45A}" destId="{F341AB85-8076-4AAD-85FD-74DD7AD15C3B}" srcOrd="0" destOrd="0" presId="urn:microsoft.com/office/officeart/2005/8/layout/orgChart1"/>
-    <dgm:cxn modelId="{C61F8E91-8353-42DD-B6B5-8D86B7BE9805}" type="presParOf" srcId="{2CB881E5-A0B2-4493-B534-2E011FA4F45A}" destId="{2711B355-6C39-4B70-8803-FB961691FD01}" srcOrd="1" destOrd="0" presId="urn:microsoft.com/office/officeart/2005/8/layout/orgChart1"/>
-    <dgm:cxn modelId="{EAD77BDA-73F4-4520-90FA-D0C89EA8BF0A}" type="presParOf" srcId="{D9C91752-FE89-4E35-8E7B-F1376B195B97}" destId="{EB29F6CD-8685-4FD2-861B-3775FC3A21B3}" srcOrd="1" destOrd="0" presId="urn:microsoft.com/office/officeart/2005/8/layout/orgChart1"/>
-    <dgm:cxn modelId="{42FCE35E-A1D8-4594-8546-FFD413A480C0}" type="presParOf" srcId="{D9C91752-FE89-4E35-8E7B-F1376B195B97}" destId="{178E95CC-F79B-422C-8BFA-BB7A721CDC1D}" srcOrd="2" destOrd="0" presId="urn:microsoft.com/office/officeart/2005/8/layout/orgChart1"/>
-    <dgm:cxn modelId="{C9F037D1-C1DC-4271-9BC5-F8E89BD1473E}" type="presParOf" srcId="{8698235F-EF2D-4AE5-A79F-D27D74DA3C02}" destId="{31494758-0810-4943-A1D9-3B044C346DF9}" srcOrd="2" destOrd="0" presId="urn:microsoft.com/office/officeart/2005/8/layout/orgChart1"/>
-    <dgm:cxn modelId="{90A97C91-1E6A-4638-B1B7-2D549A8B72E3}" type="presParOf" srcId="{265F456F-C67D-47A3-BD42-2010C4E5B46E}" destId="{220BFA54-A4F8-4A44-B5AD-1EA06E380D23}" srcOrd="2" destOrd="0" presId="urn:microsoft.com/office/officeart/2005/8/layout/orgChart1"/>
-    <dgm:cxn modelId="{7164EF3B-4EC4-478A-9091-AA796C0E12A9}" type="presParOf" srcId="{265F456F-C67D-47A3-BD42-2010C4E5B46E}" destId="{9BB91E0C-E41D-4FA5-BC6D-F47406CC471E}" srcOrd="3" destOrd="0" presId="urn:microsoft.com/office/officeart/2005/8/layout/orgChart1"/>
-    <dgm:cxn modelId="{2944DD09-8CF0-44AE-A808-00B7813E7A6A}" type="presParOf" srcId="{9BB91E0C-E41D-4FA5-BC6D-F47406CC471E}" destId="{1D4AFCDC-A498-4CA7-9155-6332469BB176}" srcOrd="0" destOrd="0" presId="urn:microsoft.com/office/officeart/2005/8/layout/orgChart1"/>
-    <dgm:cxn modelId="{99F538DA-29D5-4317-A4F0-3CB3C6E58FF9}" type="presParOf" srcId="{1D4AFCDC-A498-4CA7-9155-6332469BB176}" destId="{5CC465CD-ED98-4E64-9FC3-4E8695D09CDE}" srcOrd="0" destOrd="0" presId="urn:microsoft.com/office/officeart/2005/8/layout/orgChart1"/>
-    <dgm:cxn modelId="{204428F6-9181-4342-848D-8AFABAC3E4DB}" type="presParOf" srcId="{1D4AFCDC-A498-4CA7-9155-6332469BB176}" destId="{3B783C55-A32B-4461-BACF-012AC6796542}" srcOrd="1" destOrd="0" presId="urn:microsoft.com/office/officeart/2005/8/layout/orgChart1"/>
-    <dgm:cxn modelId="{C3CF7402-3DD9-4095-9E2B-0BDBBD4606FB}" type="presParOf" srcId="{9BB91E0C-E41D-4FA5-BC6D-F47406CC471E}" destId="{FEBB3014-70DC-47F6-90CA-8784EB17EB15}" srcOrd="1" destOrd="0" presId="urn:microsoft.com/office/officeart/2005/8/layout/orgChart1"/>
-    <dgm:cxn modelId="{3500121A-850C-469F-8042-43B9A7092A80}" type="presParOf" srcId="{FEBB3014-70DC-47F6-90CA-8784EB17EB15}" destId="{C74004E5-8814-48E9-A31A-3E7600B357F4}" srcOrd="0" destOrd="0" presId="urn:microsoft.com/office/officeart/2005/8/layout/orgChart1"/>
-    <dgm:cxn modelId="{947564EA-2736-41C6-9E31-20990D9DB8F5}" type="presParOf" srcId="{FEBB3014-70DC-47F6-90CA-8784EB17EB15}" destId="{7E4F8BB4-61DE-4433-9D9D-68E83A8A4CA1}" srcOrd="1" destOrd="0" presId="urn:microsoft.com/office/officeart/2005/8/layout/orgChart1"/>
-    <dgm:cxn modelId="{2F173B71-2271-4497-A244-0926BE27C670}" type="presParOf" srcId="{7E4F8BB4-61DE-4433-9D9D-68E83A8A4CA1}" destId="{A8390DEE-7AE1-428C-84CD-84AF069C53A9}" srcOrd="0" destOrd="0" presId="urn:microsoft.com/office/officeart/2005/8/layout/orgChart1"/>
-    <dgm:cxn modelId="{397814BA-F32A-4BCB-BC81-7662833BDF97}" type="presParOf" srcId="{A8390DEE-7AE1-428C-84CD-84AF069C53A9}" destId="{8430D49C-4D80-4E9B-90A9-92EDE6AEAB90}" srcOrd="0" destOrd="0" presId="urn:microsoft.com/office/officeart/2005/8/layout/orgChart1"/>
-    <dgm:cxn modelId="{3A8116FD-B8C9-4F03-93B4-78EAB85F8D3F}" type="presParOf" srcId="{A8390DEE-7AE1-428C-84CD-84AF069C53A9}" destId="{C4281635-ADF5-4CF3-B7C6-A5CC7B542550}" srcOrd="1" destOrd="0" presId="urn:microsoft.com/office/officeart/2005/8/layout/orgChart1"/>
-    <dgm:cxn modelId="{1339EF5F-09B6-474A-838D-D4F61F5D08D1}" type="presParOf" srcId="{7E4F8BB4-61DE-4433-9D9D-68E83A8A4CA1}" destId="{FF1AAC26-63F2-42EE-8EEF-2DF576622ADF}" srcOrd="1" destOrd="0" presId="urn:microsoft.com/office/officeart/2005/8/layout/orgChart1"/>
-    <dgm:cxn modelId="{0BA09A29-0A64-4D64-9C9B-D6BC8ACB4D26}" type="presParOf" srcId="{7E4F8BB4-61DE-4433-9D9D-68E83A8A4CA1}" destId="{554A392E-73F4-4918-9718-58C37DF9119D}" srcOrd="2" destOrd="0" presId="urn:microsoft.com/office/officeart/2005/8/layout/orgChart1"/>
-    <dgm:cxn modelId="{79D998DD-8356-49CB-B173-25DD12287068}" type="presParOf" srcId="{FEBB3014-70DC-47F6-90CA-8784EB17EB15}" destId="{318F2E1B-2875-4710-BA87-C6EC8CB7E614}" srcOrd="2" destOrd="0" presId="urn:microsoft.com/office/officeart/2005/8/layout/orgChart1"/>
-    <dgm:cxn modelId="{B9155B94-AED0-4103-8EB1-26A542BDB06F}" type="presParOf" srcId="{FEBB3014-70DC-47F6-90CA-8784EB17EB15}" destId="{03EE27C5-7491-4BBA-B0E4-833135E2B666}" srcOrd="3" destOrd="0" presId="urn:microsoft.com/office/officeart/2005/8/layout/orgChart1"/>
-    <dgm:cxn modelId="{68CC9B42-5271-4A08-A7D2-19633D90C480}" type="presParOf" srcId="{03EE27C5-7491-4BBA-B0E4-833135E2B666}" destId="{CB1D489D-DD5B-4AB5-9421-EE1F51D03389}" srcOrd="0" destOrd="0" presId="urn:microsoft.com/office/officeart/2005/8/layout/orgChart1"/>
-    <dgm:cxn modelId="{70E0DCDD-90BC-453D-B3DC-569AE05A0340}" type="presParOf" srcId="{CB1D489D-DD5B-4AB5-9421-EE1F51D03389}" destId="{4B7A8AC0-084D-4A35-BB1E-5325E922956F}" srcOrd="0" destOrd="0" presId="urn:microsoft.com/office/officeart/2005/8/layout/orgChart1"/>
-    <dgm:cxn modelId="{F0974919-AD76-4788-BA17-B0A2D588F331}" type="presParOf" srcId="{CB1D489D-DD5B-4AB5-9421-EE1F51D03389}" destId="{3AA163E4-7D22-46FD-8EC4-A62972152F57}" srcOrd="1" destOrd="0" presId="urn:microsoft.com/office/officeart/2005/8/layout/orgChart1"/>
-    <dgm:cxn modelId="{8FFDA52C-3466-403E-BC62-4EC63FB14824}" type="presParOf" srcId="{03EE27C5-7491-4BBA-B0E4-833135E2B666}" destId="{51EF8670-FD23-428C-8810-F2FE4FB1E5EA}" srcOrd="1" destOrd="0" presId="urn:microsoft.com/office/officeart/2005/8/layout/orgChart1"/>
-    <dgm:cxn modelId="{7A712D4E-CE4C-4E50-B105-B41DF0B2B81D}" type="presParOf" srcId="{03EE27C5-7491-4BBA-B0E4-833135E2B666}" destId="{296199DF-6EFC-4E0D-A2DA-2446386BCC95}" srcOrd="2" destOrd="0" presId="urn:microsoft.com/office/officeart/2005/8/layout/orgChart1"/>
-    <dgm:cxn modelId="{B56E9E8B-340F-49B8-9D9C-E23C70F4C68F}" type="presParOf" srcId="{FEBB3014-70DC-47F6-90CA-8784EB17EB15}" destId="{629CEF7E-A5BD-4CF5-B41C-747B00F842E7}" srcOrd="4" destOrd="0" presId="urn:microsoft.com/office/officeart/2005/8/layout/orgChart1"/>
-    <dgm:cxn modelId="{1409E23D-6202-4C1C-ABD3-72FFF1B2DB42}" type="presParOf" srcId="{FEBB3014-70DC-47F6-90CA-8784EB17EB15}" destId="{631AA970-66CE-4007-9260-841E955E678C}" srcOrd="5" destOrd="0" presId="urn:microsoft.com/office/officeart/2005/8/layout/orgChart1"/>
-    <dgm:cxn modelId="{3385544D-24F5-4DE6-9EDF-BD16CF8742A8}" type="presParOf" srcId="{631AA970-66CE-4007-9260-841E955E678C}" destId="{1A0C3AD7-358D-4872-A4B3-131E73E4D811}" srcOrd="0" destOrd="0" presId="urn:microsoft.com/office/officeart/2005/8/layout/orgChart1"/>
-    <dgm:cxn modelId="{93F579D5-016C-4692-9B2F-F2301E3B1912}" type="presParOf" srcId="{1A0C3AD7-358D-4872-A4B3-131E73E4D811}" destId="{73C5FE92-AEC9-433B-848A-200EA7DF3643}" srcOrd="0" destOrd="0" presId="urn:microsoft.com/office/officeart/2005/8/layout/orgChart1"/>
-    <dgm:cxn modelId="{6FE012C3-F34F-498F-BFF3-1885B69086E2}" type="presParOf" srcId="{1A0C3AD7-358D-4872-A4B3-131E73E4D811}" destId="{5D5E1896-599E-4E19-8A12-33A944D8B6B7}" srcOrd="1" destOrd="0" presId="urn:microsoft.com/office/officeart/2005/8/layout/orgChart1"/>
-    <dgm:cxn modelId="{378E58B0-1201-454D-8F40-B9BB2E949DF7}" type="presParOf" srcId="{631AA970-66CE-4007-9260-841E955E678C}" destId="{B1D61872-2767-485E-9EA5-6D06233F842D}" srcOrd="1" destOrd="0" presId="urn:microsoft.com/office/officeart/2005/8/layout/orgChart1"/>
-    <dgm:cxn modelId="{3D886619-69DC-4903-A49B-A627736963C2}" type="presParOf" srcId="{631AA970-66CE-4007-9260-841E955E678C}" destId="{3EF9562F-3E9A-442D-9BAD-5DAC41351A3F}" srcOrd="2" destOrd="0" presId="urn:microsoft.com/office/officeart/2005/8/layout/orgChart1"/>
-    <dgm:cxn modelId="{E5EC46FA-0A47-433D-A764-0D317332B881}" type="presParOf" srcId="{FEBB3014-70DC-47F6-90CA-8784EB17EB15}" destId="{9B142728-F695-4EE6-B5A2-AA3DBC8CC35E}" srcOrd="6" destOrd="0" presId="urn:microsoft.com/office/officeart/2005/8/layout/orgChart1"/>
-    <dgm:cxn modelId="{A1B42EDB-E579-4FED-9476-C08267BD58F9}" type="presParOf" srcId="{FEBB3014-70DC-47F6-90CA-8784EB17EB15}" destId="{B4FD8AB8-90E2-41E5-9704-80EBAD110ED2}" srcOrd="7" destOrd="0" presId="urn:microsoft.com/office/officeart/2005/8/layout/orgChart1"/>
-    <dgm:cxn modelId="{73DC8F46-6D4B-40B7-A9FE-AB1BEA28C735}" type="presParOf" srcId="{B4FD8AB8-90E2-41E5-9704-80EBAD110ED2}" destId="{94932336-8653-4B41-98DD-A477421F2EFD}" srcOrd="0" destOrd="0" presId="urn:microsoft.com/office/officeart/2005/8/layout/orgChart1"/>
-    <dgm:cxn modelId="{2B74CCD9-5F58-467D-B337-5DE06A053D66}" type="presParOf" srcId="{94932336-8653-4B41-98DD-A477421F2EFD}" destId="{9F3F4312-9ED9-421F-B4DB-C5AE101796FF}" srcOrd="0" destOrd="0" presId="urn:microsoft.com/office/officeart/2005/8/layout/orgChart1"/>
-    <dgm:cxn modelId="{E6E1D38E-D567-4745-B32C-3B37889FA958}" type="presParOf" srcId="{94932336-8653-4B41-98DD-A477421F2EFD}" destId="{F3993B1B-8D05-4B26-B204-20DD924F2D25}" srcOrd="1" destOrd="0" presId="urn:microsoft.com/office/officeart/2005/8/layout/orgChart1"/>
-    <dgm:cxn modelId="{8E41E739-D5C2-43CF-A1B7-0EEB0F189330}" type="presParOf" srcId="{B4FD8AB8-90E2-41E5-9704-80EBAD110ED2}" destId="{7DEA72BD-E0E8-4F08-A531-88B7FF41C1D0}" srcOrd="1" destOrd="0" presId="urn:microsoft.com/office/officeart/2005/8/layout/orgChart1"/>
-    <dgm:cxn modelId="{3B0CFD99-1F7B-4776-AC42-8D2927154216}" type="presParOf" srcId="{B4FD8AB8-90E2-41E5-9704-80EBAD110ED2}" destId="{EA5E040F-B5A5-4AE1-A499-E5E8B3781A49}" srcOrd="2" destOrd="0" presId="urn:microsoft.com/office/officeart/2005/8/layout/orgChart1"/>
-    <dgm:cxn modelId="{41073E42-94E8-48A4-BAD9-C31F26297A56}" type="presParOf" srcId="{9BB91E0C-E41D-4FA5-BC6D-F47406CC471E}" destId="{8B2A1222-6B24-4770-BD0E-F8898A1E778A}" srcOrd="2" destOrd="0" presId="urn:microsoft.com/office/officeart/2005/8/layout/orgChart1"/>
-    <dgm:cxn modelId="{F79F82F3-5089-4E0E-A390-F0F1616E8921}" type="presParOf" srcId="{265F456F-C67D-47A3-BD42-2010C4E5B46E}" destId="{112CD1DB-7736-4571-8000-8E024494F031}" srcOrd="4" destOrd="0" presId="urn:microsoft.com/office/officeart/2005/8/layout/orgChart1"/>
-    <dgm:cxn modelId="{0BEDB190-05F9-4AED-9174-F90B65B30AE1}" type="presParOf" srcId="{265F456F-C67D-47A3-BD42-2010C4E5B46E}" destId="{CA355B94-BF5E-4E16-85C6-04F293FDB4BF}" srcOrd="5" destOrd="0" presId="urn:microsoft.com/office/officeart/2005/8/layout/orgChart1"/>
-    <dgm:cxn modelId="{92A8851F-4653-484C-A41A-E84DBB484FCA}" type="presParOf" srcId="{CA355B94-BF5E-4E16-85C6-04F293FDB4BF}" destId="{58079A1D-90D8-4935-8FFF-1B475C317D8B}" srcOrd="0" destOrd="0" presId="urn:microsoft.com/office/officeart/2005/8/layout/orgChart1"/>
-    <dgm:cxn modelId="{5E8E8A4A-7028-41A2-B9E8-4091E27FC19F}" type="presParOf" srcId="{58079A1D-90D8-4935-8FFF-1B475C317D8B}" destId="{2AB03590-983A-4BAB-8F1C-AD7F0BF0D82F}" srcOrd="0" destOrd="0" presId="urn:microsoft.com/office/officeart/2005/8/layout/orgChart1"/>
-    <dgm:cxn modelId="{B5B4A900-B5AB-4924-A095-65ECCBD8CC5C}" type="presParOf" srcId="{58079A1D-90D8-4935-8FFF-1B475C317D8B}" destId="{1B4DD07C-BFE3-4DF5-AF9D-2598D8D5BD30}" srcOrd="1" destOrd="0" presId="urn:microsoft.com/office/officeart/2005/8/layout/orgChart1"/>
-    <dgm:cxn modelId="{7BD10F9D-9CA9-4285-BA16-22D0CAC430D4}" type="presParOf" srcId="{CA355B94-BF5E-4E16-85C6-04F293FDB4BF}" destId="{B0C86E8E-3558-4BFD-963D-2ACCE50531C5}" srcOrd="1" destOrd="0" presId="urn:microsoft.com/office/officeart/2005/8/layout/orgChart1"/>
-    <dgm:cxn modelId="{9A0B6F2C-888E-4DA4-97E7-8F784B77BB1E}" type="presParOf" srcId="{B0C86E8E-3558-4BFD-963D-2ACCE50531C5}" destId="{486FC1E1-A535-4C1F-A508-C230931D8015}" srcOrd="0" destOrd="0" presId="urn:microsoft.com/office/officeart/2005/8/layout/orgChart1"/>
-    <dgm:cxn modelId="{903952FE-33F4-471D-9C19-00CA2F108A19}" type="presParOf" srcId="{B0C86E8E-3558-4BFD-963D-2ACCE50531C5}" destId="{229A5F83-2865-4EBC-9601-5027A9363271}" srcOrd="1" destOrd="0" presId="urn:microsoft.com/office/officeart/2005/8/layout/orgChart1"/>
-    <dgm:cxn modelId="{978FE247-B1CE-4694-833A-89794E52921F}" type="presParOf" srcId="{229A5F83-2865-4EBC-9601-5027A9363271}" destId="{9E3B6E67-234E-4BBC-BC0A-654ABDD8F879}" srcOrd="0" destOrd="0" presId="urn:microsoft.com/office/officeart/2005/8/layout/orgChart1"/>
-    <dgm:cxn modelId="{237244E3-3875-4406-8685-1B8C1866C497}" type="presParOf" srcId="{9E3B6E67-234E-4BBC-BC0A-654ABDD8F879}" destId="{937A84F0-2BEB-41A9-B552-235FEB4052B4}" srcOrd="0" destOrd="0" presId="urn:microsoft.com/office/officeart/2005/8/layout/orgChart1"/>
-    <dgm:cxn modelId="{F8A14BEB-A729-4798-B021-4419F906CE01}" type="presParOf" srcId="{9E3B6E67-234E-4BBC-BC0A-654ABDD8F879}" destId="{61E3A9E7-C048-49D7-A091-954CD01E5D4A}" srcOrd="1" destOrd="0" presId="urn:microsoft.com/office/officeart/2005/8/layout/orgChart1"/>
-    <dgm:cxn modelId="{4B1EF175-94A6-47E2-896A-8CF6A9E3F866}" type="presParOf" srcId="{229A5F83-2865-4EBC-9601-5027A9363271}" destId="{779B1034-4351-4B7E-ABD3-B2F5DD9ABB13}" srcOrd="1" destOrd="0" presId="urn:microsoft.com/office/officeart/2005/8/layout/orgChart1"/>
-    <dgm:cxn modelId="{0BD11F2D-9D9E-421C-B6E9-4F16A760D268}" type="presParOf" srcId="{229A5F83-2865-4EBC-9601-5027A9363271}" destId="{3988A6C8-73DF-4123-8387-BF5D841A90D5}" srcOrd="2" destOrd="0" presId="urn:microsoft.com/office/officeart/2005/8/layout/orgChart1"/>
-    <dgm:cxn modelId="{C4C341E4-EE69-4250-8752-F2CB8F5D4D3F}" type="presParOf" srcId="{B0C86E8E-3558-4BFD-963D-2ACCE50531C5}" destId="{990B3F4E-412E-4BA2-B747-4DC8D6E7B7A2}" srcOrd="2" destOrd="0" presId="urn:microsoft.com/office/officeart/2005/8/layout/orgChart1"/>
-    <dgm:cxn modelId="{0B553364-DA22-4134-B108-34457950C6C8}" type="presParOf" srcId="{B0C86E8E-3558-4BFD-963D-2ACCE50531C5}" destId="{2A280BD3-D634-4E58-9F84-D637E5BB3E1F}" srcOrd="3" destOrd="0" presId="urn:microsoft.com/office/officeart/2005/8/layout/orgChart1"/>
-    <dgm:cxn modelId="{5E196912-C81E-47AC-9CF9-1E7AE950E548}" type="presParOf" srcId="{2A280BD3-D634-4E58-9F84-D637E5BB3E1F}" destId="{A485C955-E640-42D3-8C17-0DD499243210}" srcOrd="0" destOrd="0" presId="urn:microsoft.com/office/officeart/2005/8/layout/orgChart1"/>
-    <dgm:cxn modelId="{7D2B227B-2AEF-498A-B9A2-CCA586BD0D90}" type="presParOf" srcId="{A485C955-E640-42D3-8C17-0DD499243210}" destId="{58D8D487-8039-4E62-ADBD-9FCEA1362BE0}" srcOrd="0" destOrd="0" presId="urn:microsoft.com/office/officeart/2005/8/layout/orgChart1"/>
-    <dgm:cxn modelId="{A452BD00-79AA-4D4B-ACC9-A46924CECF19}" type="presParOf" srcId="{A485C955-E640-42D3-8C17-0DD499243210}" destId="{870E309A-4491-4D38-AFDD-ACEFCEE22BF6}" srcOrd="1" destOrd="0" presId="urn:microsoft.com/office/officeart/2005/8/layout/orgChart1"/>
-    <dgm:cxn modelId="{96E389D9-F060-4508-B0E0-057597A9BC61}" type="presParOf" srcId="{2A280BD3-D634-4E58-9F84-D637E5BB3E1F}" destId="{7C92660E-1470-429B-9556-184E098A6E47}" srcOrd="1" destOrd="0" presId="urn:microsoft.com/office/officeart/2005/8/layout/orgChart1"/>
-    <dgm:cxn modelId="{2246A727-42C9-4253-B13C-8D0202863CB0}" type="presParOf" srcId="{2A280BD3-D634-4E58-9F84-D637E5BB3E1F}" destId="{F3B63475-F2EF-4222-BE09-105C7CA71085}" srcOrd="2" destOrd="0" presId="urn:microsoft.com/office/officeart/2005/8/layout/orgChart1"/>
-    <dgm:cxn modelId="{CA1D38A8-711A-4ABE-8DE5-74E8CF2C720A}" type="presParOf" srcId="{CA355B94-BF5E-4E16-85C6-04F293FDB4BF}" destId="{18B25334-94AA-4619-B740-53797BF85F68}" srcOrd="2" destOrd="0" presId="urn:microsoft.com/office/officeart/2005/8/layout/orgChart1"/>
-    <dgm:cxn modelId="{71CEED64-1211-4AB3-857E-43FB6EB189A5}" type="presParOf" srcId="{265F456F-C67D-47A3-BD42-2010C4E5B46E}" destId="{E5AB5F44-4AA9-49F6-9546-3AC5BE252923}" srcOrd="6" destOrd="0" presId="urn:microsoft.com/office/officeart/2005/8/layout/orgChart1"/>
-    <dgm:cxn modelId="{267526AC-D2DC-45B8-AB13-6CCA48BF7641}" type="presParOf" srcId="{265F456F-C67D-47A3-BD42-2010C4E5B46E}" destId="{8D3FBCBC-B1EA-43D6-AE16-B92F54C265C5}" srcOrd="7" destOrd="0" presId="urn:microsoft.com/office/officeart/2005/8/layout/orgChart1"/>
-    <dgm:cxn modelId="{2CB5A667-6FF1-4516-BF3F-75C1BE819A4B}" type="presParOf" srcId="{8D3FBCBC-B1EA-43D6-AE16-B92F54C265C5}" destId="{038DAE51-FC35-438B-86C3-6D65045F624E}" srcOrd="0" destOrd="0" presId="urn:microsoft.com/office/officeart/2005/8/layout/orgChart1"/>
-    <dgm:cxn modelId="{8CBB4132-BE65-4F98-A173-48D0B5FDE6AF}" type="presParOf" srcId="{038DAE51-FC35-438B-86C3-6D65045F624E}" destId="{20C3A46C-A148-4661-BF68-D55A82313270}" srcOrd="0" destOrd="0" presId="urn:microsoft.com/office/officeart/2005/8/layout/orgChart1"/>
-    <dgm:cxn modelId="{DB4E4DE6-2A97-4F7A-BADE-FDDDE4EFEF34}" type="presParOf" srcId="{038DAE51-FC35-438B-86C3-6D65045F624E}" destId="{B221E73D-8F07-4579-9F1D-63701F5B0195}" srcOrd="1" destOrd="0" presId="urn:microsoft.com/office/officeart/2005/8/layout/orgChart1"/>
-    <dgm:cxn modelId="{09CD6418-49A4-4892-B4A7-4622C7044762}" type="presParOf" srcId="{8D3FBCBC-B1EA-43D6-AE16-B92F54C265C5}" destId="{84E323A1-6102-4A55-A62D-A2999FDD6505}" srcOrd="1" destOrd="0" presId="urn:microsoft.com/office/officeart/2005/8/layout/orgChart1"/>
-    <dgm:cxn modelId="{F2671D49-35D5-43D3-A25D-61F8EFC8A368}" type="presParOf" srcId="{84E323A1-6102-4A55-A62D-A2999FDD6505}" destId="{565A047B-7933-481E-B9FC-5DBA6C905BF8}" srcOrd="0" destOrd="0" presId="urn:microsoft.com/office/officeart/2005/8/layout/orgChart1"/>
-    <dgm:cxn modelId="{BF5B3F7E-BD88-4E6D-8C82-9016B935D03E}" type="presParOf" srcId="{84E323A1-6102-4A55-A62D-A2999FDD6505}" destId="{5D094037-B83B-4F11-A593-BD3F58DC502A}" srcOrd="1" destOrd="0" presId="urn:microsoft.com/office/officeart/2005/8/layout/orgChart1"/>
-    <dgm:cxn modelId="{EB141490-D84F-405C-BCBF-29224F342731}" type="presParOf" srcId="{5D094037-B83B-4F11-A593-BD3F58DC502A}" destId="{2CCAD175-70F9-472D-AA35-AEF371D2DC7D}" srcOrd="0" destOrd="0" presId="urn:microsoft.com/office/officeart/2005/8/layout/orgChart1"/>
-    <dgm:cxn modelId="{06883BE9-BE6A-4E6B-BA6A-384579BE54DB}" type="presParOf" srcId="{2CCAD175-70F9-472D-AA35-AEF371D2DC7D}" destId="{D09A576F-55B2-4420-8D1C-D652BBA42395}" srcOrd="0" destOrd="0" presId="urn:microsoft.com/office/officeart/2005/8/layout/orgChart1"/>
-    <dgm:cxn modelId="{76C22934-4C64-4F9D-8400-93C587F25B3E}" type="presParOf" srcId="{2CCAD175-70F9-472D-AA35-AEF371D2DC7D}" destId="{DC790315-5064-479B-876F-FDA3F059E349}" srcOrd="1" destOrd="0" presId="urn:microsoft.com/office/officeart/2005/8/layout/orgChart1"/>
-    <dgm:cxn modelId="{CD7E3976-F421-494F-B4AF-E326ABF651FB}" type="presParOf" srcId="{5D094037-B83B-4F11-A593-BD3F58DC502A}" destId="{B84B44E7-DD87-418A-9D51-B08A8D1EC0A7}" srcOrd="1" destOrd="0" presId="urn:microsoft.com/office/officeart/2005/8/layout/orgChart1"/>
-    <dgm:cxn modelId="{401044FD-DAC9-44AF-AD4F-F269F2F11EA4}" type="presParOf" srcId="{5D094037-B83B-4F11-A593-BD3F58DC502A}" destId="{FE71B171-3D5C-4D09-A2DA-06F20E7116FD}" srcOrd="2" destOrd="0" presId="urn:microsoft.com/office/officeart/2005/8/layout/orgChart1"/>
-    <dgm:cxn modelId="{243B16E0-C07B-4201-8ED7-B7C681A87FAA}" type="presParOf" srcId="{84E323A1-6102-4A55-A62D-A2999FDD6505}" destId="{49085DAD-58E1-4D62-8631-99F7937EA3FC}" srcOrd="2" destOrd="0" presId="urn:microsoft.com/office/officeart/2005/8/layout/orgChart1"/>
-    <dgm:cxn modelId="{3934512F-34B1-4213-80C7-804BE9BAE387}" type="presParOf" srcId="{84E323A1-6102-4A55-A62D-A2999FDD6505}" destId="{6A61DF71-4590-4A05-B208-979CC5277F5C}" srcOrd="3" destOrd="0" presId="urn:microsoft.com/office/officeart/2005/8/layout/orgChart1"/>
-    <dgm:cxn modelId="{784C9FD0-8C30-4C8A-8339-243F270EF048}" type="presParOf" srcId="{6A61DF71-4590-4A05-B208-979CC5277F5C}" destId="{02DB7F70-C7D1-4F65-A583-FC3C70C6816D}" srcOrd="0" destOrd="0" presId="urn:microsoft.com/office/officeart/2005/8/layout/orgChart1"/>
-    <dgm:cxn modelId="{2900F067-7C3C-46AE-8920-FD5B3E367C93}" type="presParOf" srcId="{02DB7F70-C7D1-4F65-A583-FC3C70C6816D}" destId="{17C60D1E-3C47-4545-87B0-53CC56D6EE19}" srcOrd="0" destOrd="0" presId="urn:microsoft.com/office/officeart/2005/8/layout/orgChart1"/>
-    <dgm:cxn modelId="{D986A496-8E64-4E1E-8341-DAFE5CECE7E4}" type="presParOf" srcId="{02DB7F70-C7D1-4F65-A583-FC3C70C6816D}" destId="{0F096874-A3F9-437F-AC47-4CF6FD3C5086}" srcOrd="1" destOrd="0" presId="urn:microsoft.com/office/officeart/2005/8/layout/orgChart1"/>
-    <dgm:cxn modelId="{C153D8CC-0B28-4439-83E1-46737A2F8D2D}" type="presParOf" srcId="{6A61DF71-4590-4A05-B208-979CC5277F5C}" destId="{74CB877D-0A48-474F-A9E0-18707531D194}" srcOrd="1" destOrd="0" presId="urn:microsoft.com/office/officeart/2005/8/layout/orgChart1"/>
-    <dgm:cxn modelId="{87C84EAD-9528-4B0D-A64E-672761DE3D80}" type="presParOf" srcId="{6A61DF71-4590-4A05-B208-979CC5277F5C}" destId="{9051B185-AC37-439D-8EE3-FA904F25F122}" srcOrd="2" destOrd="0" presId="urn:microsoft.com/office/officeart/2005/8/layout/orgChart1"/>
-    <dgm:cxn modelId="{B2D96947-2F44-48E6-BC19-EFDD243A7F92}" type="presParOf" srcId="{84E323A1-6102-4A55-A62D-A2999FDD6505}" destId="{0808CA65-6AB4-4649-8D84-FC22AA1F0B9C}" srcOrd="4" destOrd="0" presId="urn:microsoft.com/office/officeart/2005/8/layout/orgChart1"/>
-    <dgm:cxn modelId="{CDA52DF3-3772-499A-8C86-D2CB8D649AD1}" type="presParOf" srcId="{84E323A1-6102-4A55-A62D-A2999FDD6505}" destId="{086A727F-CCEF-4970-BB84-80B5AEE691B3}" srcOrd="5" destOrd="0" presId="urn:microsoft.com/office/officeart/2005/8/layout/orgChart1"/>
-    <dgm:cxn modelId="{CD706316-425E-4023-A875-6FE3E875A2CF}" type="presParOf" srcId="{086A727F-CCEF-4970-BB84-80B5AEE691B3}" destId="{F8C5BB24-848F-49A3-9819-74BECF87AE01}" srcOrd="0" destOrd="0" presId="urn:microsoft.com/office/officeart/2005/8/layout/orgChart1"/>
-    <dgm:cxn modelId="{C4BBEFB1-77E1-45A5-87B2-55ED30CCBDF7}" type="presParOf" srcId="{F8C5BB24-848F-49A3-9819-74BECF87AE01}" destId="{318158D3-B858-439A-8206-91DC6A15E862}" srcOrd="0" destOrd="0" presId="urn:microsoft.com/office/officeart/2005/8/layout/orgChart1"/>
-    <dgm:cxn modelId="{023F60B9-360D-478F-889E-8C4CDA012618}" type="presParOf" srcId="{F8C5BB24-848F-49A3-9819-74BECF87AE01}" destId="{8B4C016F-46EA-437D-8C2E-D973A2A3810B}" srcOrd="1" destOrd="0" presId="urn:microsoft.com/office/officeart/2005/8/layout/orgChart1"/>
-    <dgm:cxn modelId="{270240D9-36FB-4E62-9337-59F5EB055BCB}" type="presParOf" srcId="{086A727F-CCEF-4970-BB84-80B5AEE691B3}" destId="{4C22D482-E157-4647-9CFF-7BE9DB87C3A5}" srcOrd="1" destOrd="0" presId="urn:microsoft.com/office/officeart/2005/8/layout/orgChart1"/>
-    <dgm:cxn modelId="{1D813358-390B-45E8-8619-79F2EFD993AB}" type="presParOf" srcId="{086A727F-CCEF-4970-BB84-80B5AEE691B3}" destId="{A6DDD5C6-5E0C-4C1F-AF91-72F0ACB5CB66}" srcOrd="2" destOrd="0" presId="urn:microsoft.com/office/officeart/2005/8/layout/orgChart1"/>
-    <dgm:cxn modelId="{EC42EC6C-3ED5-472F-B8C1-82E6E1AE18E2}" type="presParOf" srcId="{84E323A1-6102-4A55-A62D-A2999FDD6505}" destId="{7F3399B9-5EE7-4A3A-BB13-BD91D1CD2BFC}" srcOrd="6" destOrd="0" presId="urn:microsoft.com/office/officeart/2005/8/layout/orgChart1"/>
-    <dgm:cxn modelId="{FACB2DBE-29E6-4280-856A-6C4827D45948}" type="presParOf" srcId="{84E323A1-6102-4A55-A62D-A2999FDD6505}" destId="{64DB4EFC-5F53-416A-BF56-B0E390647C57}" srcOrd="7" destOrd="0" presId="urn:microsoft.com/office/officeart/2005/8/layout/orgChart1"/>
-    <dgm:cxn modelId="{1358FB85-4F44-440E-980F-FF71D9359446}" type="presParOf" srcId="{64DB4EFC-5F53-416A-BF56-B0E390647C57}" destId="{F1489AAC-DBB3-4DF1-B0A6-ABF36BE00D53}" srcOrd="0" destOrd="0" presId="urn:microsoft.com/office/officeart/2005/8/layout/orgChart1"/>
-    <dgm:cxn modelId="{49875149-C627-4819-AB1E-69AE74D9D77F}" type="presParOf" srcId="{F1489AAC-DBB3-4DF1-B0A6-ABF36BE00D53}" destId="{951D59B2-4D2A-44B9-B76F-BB85FB327883}" srcOrd="0" destOrd="0" presId="urn:microsoft.com/office/officeart/2005/8/layout/orgChart1"/>
-    <dgm:cxn modelId="{6018FF52-174A-4F4A-9DB7-8EF70EB4347C}" type="presParOf" srcId="{F1489AAC-DBB3-4DF1-B0A6-ABF36BE00D53}" destId="{9B048A96-D4F7-4122-A5A4-7D8CD2E3D84A}" srcOrd="1" destOrd="0" presId="urn:microsoft.com/office/officeart/2005/8/layout/orgChart1"/>
-    <dgm:cxn modelId="{D98F9B75-23E8-4DED-9E7E-9BD3C61EB531}" type="presParOf" srcId="{64DB4EFC-5F53-416A-BF56-B0E390647C57}" destId="{E4249EE6-E089-4FFA-9646-B36E3FB9D46C}" srcOrd="1" destOrd="0" presId="urn:microsoft.com/office/officeart/2005/8/layout/orgChart1"/>
-    <dgm:cxn modelId="{95DD8993-9E91-4F6A-B61E-B6442F064C6F}" type="presParOf" srcId="{64DB4EFC-5F53-416A-BF56-B0E390647C57}" destId="{329BDB05-6587-45BE-AF4A-A0D5769630FE}" srcOrd="2" destOrd="0" presId="urn:microsoft.com/office/officeart/2005/8/layout/orgChart1"/>
-    <dgm:cxn modelId="{9D6CC807-B42D-438E-A740-84EDEC32C8DC}" type="presParOf" srcId="{84E323A1-6102-4A55-A62D-A2999FDD6505}" destId="{829BEA59-8922-4FFF-8688-AB52343B810B}" srcOrd="8" destOrd="0" presId="urn:microsoft.com/office/officeart/2005/8/layout/orgChart1"/>
-    <dgm:cxn modelId="{80A358E0-98A0-4943-9EEB-8CD849F59293}" type="presParOf" srcId="{84E323A1-6102-4A55-A62D-A2999FDD6505}" destId="{ADB6D868-8854-4319-A7B9-D42FF289DEC9}" srcOrd="9" destOrd="0" presId="urn:microsoft.com/office/officeart/2005/8/layout/orgChart1"/>
-    <dgm:cxn modelId="{2C461112-5B14-4A2A-8C06-767B6C9AD99F}" type="presParOf" srcId="{ADB6D868-8854-4319-A7B9-D42FF289DEC9}" destId="{D8DC65B9-799B-4B66-8DDC-C3AFFC9CD7F5}" srcOrd="0" destOrd="0" presId="urn:microsoft.com/office/officeart/2005/8/layout/orgChart1"/>
-    <dgm:cxn modelId="{1FE0657E-3777-47CE-B776-1925F4ED8BBA}" type="presParOf" srcId="{D8DC65B9-799B-4B66-8DDC-C3AFFC9CD7F5}" destId="{C352A256-FEE4-41EA-9EAF-7BF84F74CD6D}" srcOrd="0" destOrd="0" presId="urn:microsoft.com/office/officeart/2005/8/layout/orgChart1"/>
-    <dgm:cxn modelId="{2A5614A8-6F36-4551-8135-92AAC23006CA}" type="presParOf" srcId="{D8DC65B9-799B-4B66-8DDC-C3AFFC9CD7F5}" destId="{F6A5214C-F904-47E9-9F76-44968CCF48A8}" srcOrd="1" destOrd="0" presId="urn:microsoft.com/office/officeart/2005/8/layout/orgChart1"/>
-    <dgm:cxn modelId="{F9B062E1-3931-4A2E-883F-C024B4BD4B0E}" type="presParOf" srcId="{ADB6D868-8854-4319-A7B9-D42FF289DEC9}" destId="{97D02995-C199-4567-BAE5-9AD7278187CD}" srcOrd="1" destOrd="0" presId="urn:microsoft.com/office/officeart/2005/8/layout/orgChart1"/>
-    <dgm:cxn modelId="{02ADDF62-558A-43FD-9893-F73263C15699}" type="presParOf" srcId="{ADB6D868-8854-4319-A7B9-D42FF289DEC9}" destId="{71E5F94A-8E1E-4BE4-83C5-15F875CB9844}" srcOrd="2" destOrd="0" presId="urn:microsoft.com/office/officeart/2005/8/layout/orgChart1"/>
-    <dgm:cxn modelId="{F239B569-D207-409D-81FC-CDB0C0FACE8C}" type="presParOf" srcId="{84E323A1-6102-4A55-A62D-A2999FDD6505}" destId="{1ECC988F-67CD-47D2-81D9-798A4C56AFB2}" srcOrd="10" destOrd="0" presId="urn:microsoft.com/office/officeart/2005/8/layout/orgChart1"/>
-    <dgm:cxn modelId="{4A89D5AB-CECC-48FA-BE24-BA424F75836B}" type="presParOf" srcId="{84E323A1-6102-4A55-A62D-A2999FDD6505}" destId="{CBFCCBEA-7E77-43F2-AE67-866F517E3721}" srcOrd="11" destOrd="0" presId="urn:microsoft.com/office/officeart/2005/8/layout/orgChart1"/>
-    <dgm:cxn modelId="{0D9F8B2F-A4D5-4E94-BE55-C60C34210C39}" type="presParOf" srcId="{CBFCCBEA-7E77-43F2-AE67-866F517E3721}" destId="{9D3DDDC5-074C-4370-B4DA-4E173149AF60}" srcOrd="0" destOrd="0" presId="urn:microsoft.com/office/officeart/2005/8/layout/orgChart1"/>
-    <dgm:cxn modelId="{8E0592F8-9500-437A-925A-D429A0F9038E}" type="presParOf" srcId="{9D3DDDC5-074C-4370-B4DA-4E173149AF60}" destId="{77496C74-CCEF-41FA-A8AE-3275DF89F646}" srcOrd="0" destOrd="0" presId="urn:microsoft.com/office/officeart/2005/8/layout/orgChart1"/>
-    <dgm:cxn modelId="{DCA73E98-5FAD-41D5-9091-C059A23FCDA1}" type="presParOf" srcId="{9D3DDDC5-074C-4370-B4DA-4E173149AF60}" destId="{BDB575C6-2762-4D80-9CD5-A478DA5C12FC}" srcOrd="1" destOrd="0" presId="urn:microsoft.com/office/officeart/2005/8/layout/orgChart1"/>
-    <dgm:cxn modelId="{7CB32504-EFB4-4ACD-9340-DA8A75EE0E2C}" type="presParOf" srcId="{CBFCCBEA-7E77-43F2-AE67-866F517E3721}" destId="{D7D9E650-E262-48B3-BEAB-61AA29EC3762}" srcOrd="1" destOrd="0" presId="urn:microsoft.com/office/officeart/2005/8/layout/orgChart1"/>
-    <dgm:cxn modelId="{1DC59951-A71F-4F5A-8871-E97B21DF9B71}" type="presParOf" srcId="{CBFCCBEA-7E77-43F2-AE67-866F517E3721}" destId="{BD9FAAE4-D794-47F8-9E2A-C88CFF03203F}" srcOrd="2" destOrd="0" presId="urn:microsoft.com/office/officeart/2005/8/layout/orgChart1"/>
-    <dgm:cxn modelId="{2925B961-2077-4472-BB0F-66B0FB4439F4}" type="presParOf" srcId="{8D3FBCBC-B1EA-43D6-AE16-B92F54C265C5}" destId="{B6CCAF93-A380-4D21-8DF4-9E51ABE0B3F5}" srcOrd="2" destOrd="0" presId="urn:microsoft.com/office/officeart/2005/8/layout/orgChart1"/>
-    <dgm:cxn modelId="{13A14072-BDB0-44B1-AC00-CC41BAF30C34}" type="presParOf" srcId="{FEDF8BF6-0D07-468C-8608-44450223B6FA}" destId="{B92859A7-A959-4389-8AC7-510A09F0CA6E}" srcOrd="2" destOrd="0" presId="urn:microsoft.com/office/officeart/2005/8/layout/orgChart1"/>
+    <dgm:cxn modelId="{93D328F2-F7A7-4400-97A8-164BC2BC4497}" type="presOf" srcId="{2BA0320F-0B86-49AA-91E7-865DE78BEE95}" destId="{1A030A2B-5578-445A-B5F1-1D52C20427FA}" srcOrd="1" destOrd="0" presId="urn:microsoft.com/office/officeart/2005/8/layout/orgChart1"/>
+    <dgm:cxn modelId="{B4672FA0-3DB2-47E8-9991-84CCAE1916D3}" type="presParOf" srcId="{1A633AF8-A3D2-4824-80C5-9A2C132A5762}" destId="{FEDF8BF6-0D07-468C-8608-44450223B6FA}" srcOrd="0" destOrd="0" presId="urn:microsoft.com/office/officeart/2005/8/layout/orgChart1"/>
+    <dgm:cxn modelId="{C61491E0-9DFA-4A29-8DA8-9141BCFAB7F9}" type="presParOf" srcId="{FEDF8BF6-0D07-468C-8608-44450223B6FA}" destId="{EC843DA0-6583-4274-8F50-3DF83DB2979D}" srcOrd="0" destOrd="0" presId="urn:microsoft.com/office/officeart/2005/8/layout/orgChart1"/>
+    <dgm:cxn modelId="{06AD9AA4-7F37-4CA9-A739-F8AAE2469FF4}" type="presParOf" srcId="{EC843DA0-6583-4274-8F50-3DF83DB2979D}" destId="{0F304A77-B44B-4CD3-99AF-B011E5CCEF51}" srcOrd="0" destOrd="0" presId="urn:microsoft.com/office/officeart/2005/8/layout/orgChart1"/>
+    <dgm:cxn modelId="{59B3D7A6-A852-4A38-8E56-206E47392870}" type="presParOf" srcId="{EC843DA0-6583-4274-8F50-3DF83DB2979D}" destId="{09F29140-6665-468F-8FF5-77DC2C926408}" srcOrd="1" destOrd="0" presId="urn:microsoft.com/office/officeart/2005/8/layout/orgChart1"/>
+    <dgm:cxn modelId="{6B06DC40-5B32-4DCC-898A-C4D746B79C02}" type="presParOf" srcId="{FEDF8BF6-0D07-468C-8608-44450223B6FA}" destId="{265F456F-C67D-47A3-BD42-2010C4E5B46E}" srcOrd="1" destOrd="0" presId="urn:microsoft.com/office/officeart/2005/8/layout/orgChart1"/>
+    <dgm:cxn modelId="{8ACEB5C9-1AF9-4C80-970B-551DCFFFB9EB}" type="presParOf" srcId="{265F456F-C67D-47A3-BD42-2010C4E5B46E}" destId="{93E92AEC-3B2A-4CBE-BE42-F22E8372B4E2}" srcOrd="0" destOrd="0" presId="urn:microsoft.com/office/officeart/2005/8/layout/orgChart1"/>
+    <dgm:cxn modelId="{70425002-48B8-40A2-908F-FD9D91570D60}" type="presParOf" srcId="{265F456F-C67D-47A3-BD42-2010C4E5B46E}" destId="{8698235F-EF2D-4AE5-A79F-D27D74DA3C02}" srcOrd="1" destOrd="0" presId="urn:microsoft.com/office/officeart/2005/8/layout/orgChart1"/>
+    <dgm:cxn modelId="{F96AEA76-7D80-4CB4-A36C-DD547C772486}" type="presParOf" srcId="{8698235F-EF2D-4AE5-A79F-D27D74DA3C02}" destId="{092B5C2E-89AA-4EE6-A61B-29D1E5D70798}" srcOrd="0" destOrd="0" presId="urn:microsoft.com/office/officeart/2005/8/layout/orgChart1"/>
+    <dgm:cxn modelId="{02013470-C999-4A83-A497-2B52435A3077}" type="presParOf" srcId="{092B5C2E-89AA-4EE6-A61B-29D1E5D70798}" destId="{23C9F998-CC5B-41FB-A6E7-F09747333136}" srcOrd="0" destOrd="0" presId="urn:microsoft.com/office/officeart/2005/8/layout/orgChart1"/>
+    <dgm:cxn modelId="{B3463FBD-916C-43CE-9CEB-2F1A3EB723CC}" type="presParOf" srcId="{092B5C2E-89AA-4EE6-A61B-29D1E5D70798}" destId="{0D793EDB-67B4-4C65-82EF-A2A4093A1350}" srcOrd="1" destOrd="0" presId="urn:microsoft.com/office/officeart/2005/8/layout/orgChart1"/>
+    <dgm:cxn modelId="{BF44EE73-53CE-49DA-9426-463133E91283}" type="presParOf" srcId="{8698235F-EF2D-4AE5-A79F-D27D74DA3C02}" destId="{C118B3C7-8A9D-404B-9F80-A8EC5E424F17}" srcOrd="1" destOrd="0" presId="urn:microsoft.com/office/officeart/2005/8/layout/orgChart1"/>
+    <dgm:cxn modelId="{21399B15-5C9F-45F7-8515-7AAE6CA96302}" type="presParOf" srcId="{C118B3C7-8A9D-404B-9F80-A8EC5E424F17}" destId="{067F7254-9DB5-4EC9-BF18-7FDC5D947D01}" srcOrd="0" destOrd="0" presId="urn:microsoft.com/office/officeart/2005/8/layout/orgChart1"/>
+    <dgm:cxn modelId="{50B0F2F3-895D-4CE4-96E7-2C7A5BBE434D}" type="presParOf" srcId="{C118B3C7-8A9D-404B-9F80-A8EC5E424F17}" destId="{8C5DCA31-2906-4E78-98DA-B01163A360F5}" srcOrd="1" destOrd="0" presId="urn:microsoft.com/office/officeart/2005/8/layout/orgChart1"/>
+    <dgm:cxn modelId="{88619CF7-EBF4-4433-B619-527037AD1F72}" type="presParOf" srcId="{8C5DCA31-2906-4E78-98DA-B01163A360F5}" destId="{14C2DC73-BFBD-4EE1-8E15-34A6A12F2A19}" srcOrd="0" destOrd="0" presId="urn:microsoft.com/office/officeart/2005/8/layout/orgChart1"/>
+    <dgm:cxn modelId="{2FC8D613-5AB0-43C4-AB1B-DACAE1F02549}" type="presParOf" srcId="{14C2DC73-BFBD-4EE1-8E15-34A6A12F2A19}" destId="{54F70527-68ED-4725-AD6E-BF7B007CFAD3}" srcOrd="0" destOrd="0" presId="urn:microsoft.com/office/officeart/2005/8/layout/orgChart1"/>
+    <dgm:cxn modelId="{636F2FAD-83C2-470C-8BC4-367FF69DE824}" type="presParOf" srcId="{14C2DC73-BFBD-4EE1-8E15-34A6A12F2A19}" destId="{0C6DBD58-C41A-461E-8223-6DF392303FEE}" srcOrd="1" destOrd="0" presId="urn:microsoft.com/office/officeart/2005/8/layout/orgChart1"/>
+    <dgm:cxn modelId="{2FC3C0AF-345E-41FF-BD65-B937C12D39C4}" type="presParOf" srcId="{8C5DCA31-2906-4E78-98DA-B01163A360F5}" destId="{176C142D-6811-4F91-8754-66DCBC60E68A}" srcOrd="1" destOrd="0" presId="urn:microsoft.com/office/officeart/2005/8/layout/orgChart1"/>
+    <dgm:cxn modelId="{EC17BA9C-E200-446A-AA6E-DD2F26A8AFD6}" type="presParOf" srcId="{176C142D-6811-4F91-8754-66DCBC60E68A}" destId="{82ED00A6-35CB-4B63-AC33-970E6865831F}" srcOrd="0" destOrd="0" presId="urn:microsoft.com/office/officeart/2005/8/layout/orgChart1"/>
+    <dgm:cxn modelId="{67CC8BC1-0792-42E1-BBD6-BE26EACF7587}" type="presParOf" srcId="{176C142D-6811-4F91-8754-66DCBC60E68A}" destId="{585F094C-6A55-48FE-8D6E-26F70C48336D}" srcOrd="1" destOrd="0" presId="urn:microsoft.com/office/officeart/2005/8/layout/orgChart1"/>
+    <dgm:cxn modelId="{A6A5427F-2052-4841-9D23-0F3D88F2B7D5}" type="presParOf" srcId="{585F094C-6A55-48FE-8D6E-26F70C48336D}" destId="{583D6ED5-AEE3-44FF-8A2E-631FDDF6C6A2}" srcOrd="0" destOrd="0" presId="urn:microsoft.com/office/officeart/2005/8/layout/orgChart1"/>
+    <dgm:cxn modelId="{311B1534-506F-429A-82A0-FD317EB8D4E7}" type="presParOf" srcId="{583D6ED5-AEE3-44FF-8A2E-631FDDF6C6A2}" destId="{622FA61F-AA5C-41F3-97C0-A7390F1D3673}" srcOrd="0" destOrd="0" presId="urn:microsoft.com/office/officeart/2005/8/layout/orgChart1"/>
+    <dgm:cxn modelId="{B25B4ED8-65A0-444F-BB9B-7F60B7DE6684}" type="presParOf" srcId="{583D6ED5-AEE3-44FF-8A2E-631FDDF6C6A2}" destId="{91AFDD13-DAA7-4AA1-A991-7F31A20C363E}" srcOrd="1" destOrd="0" presId="urn:microsoft.com/office/officeart/2005/8/layout/orgChart1"/>
+    <dgm:cxn modelId="{890475C0-851A-43CE-9909-ED37D8E032BC}" type="presParOf" srcId="{585F094C-6A55-48FE-8D6E-26F70C48336D}" destId="{AD40D9D0-9437-423C-B862-51B9F129C2D3}" srcOrd="1" destOrd="0" presId="urn:microsoft.com/office/officeart/2005/8/layout/orgChart1"/>
+    <dgm:cxn modelId="{3BDB6820-FAF2-4A97-97C4-26027C44576C}" type="presParOf" srcId="{585F094C-6A55-48FE-8D6E-26F70C48336D}" destId="{5ED2C987-8E3E-42C2-8AB6-7F64DB2752A6}" srcOrd="2" destOrd="0" presId="urn:microsoft.com/office/officeart/2005/8/layout/orgChart1"/>
+    <dgm:cxn modelId="{0AFC3693-8897-4216-BFAD-A10AEE7C7A96}" type="presParOf" srcId="{176C142D-6811-4F91-8754-66DCBC60E68A}" destId="{8ECCBACF-9B92-444D-B720-C7EE303BD135}" srcOrd="2" destOrd="0" presId="urn:microsoft.com/office/officeart/2005/8/layout/orgChart1"/>
+    <dgm:cxn modelId="{75BB12FC-C430-4ED7-8033-FAD74A29777F}" type="presParOf" srcId="{176C142D-6811-4F91-8754-66DCBC60E68A}" destId="{D1B1D176-3C53-427E-B17F-4DD8F670C42A}" srcOrd="3" destOrd="0" presId="urn:microsoft.com/office/officeart/2005/8/layout/orgChart1"/>
+    <dgm:cxn modelId="{37B16834-D56D-4CEF-9825-49E8AF4DC55D}" type="presParOf" srcId="{D1B1D176-3C53-427E-B17F-4DD8F670C42A}" destId="{0442213B-3251-4E60-86C9-A684F93D87AE}" srcOrd="0" destOrd="0" presId="urn:microsoft.com/office/officeart/2005/8/layout/orgChart1"/>
+    <dgm:cxn modelId="{58BE7A70-5D4A-4184-95B8-03D9528A956A}" type="presParOf" srcId="{0442213B-3251-4E60-86C9-A684F93D87AE}" destId="{5825EF8F-729A-4D10-9C66-6BAAB9C752C4}" srcOrd="0" destOrd="0" presId="urn:microsoft.com/office/officeart/2005/8/layout/orgChart1"/>
+    <dgm:cxn modelId="{8F2F4D6E-6593-4E87-8003-9D03E3C9B6D2}" type="presParOf" srcId="{0442213B-3251-4E60-86C9-A684F93D87AE}" destId="{77DAED04-96FB-4A02-9ABB-04523EBE6F87}" srcOrd="1" destOrd="0" presId="urn:microsoft.com/office/officeart/2005/8/layout/orgChart1"/>
+    <dgm:cxn modelId="{3696E2CE-BDCC-491D-892B-C5C5FA5DB799}" type="presParOf" srcId="{D1B1D176-3C53-427E-B17F-4DD8F670C42A}" destId="{4DDE8B83-EB8D-437B-9011-E58CE5BEF8C8}" srcOrd="1" destOrd="0" presId="urn:microsoft.com/office/officeart/2005/8/layout/orgChart1"/>
+    <dgm:cxn modelId="{A2EA0DDF-A3C3-41A9-BFD2-093DB636071B}" type="presParOf" srcId="{D1B1D176-3C53-427E-B17F-4DD8F670C42A}" destId="{0D1B9226-4AF8-4A81-B256-4EF92F4C88A7}" srcOrd="2" destOrd="0" presId="urn:microsoft.com/office/officeart/2005/8/layout/orgChart1"/>
+    <dgm:cxn modelId="{2F7BE8FD-CF05-4116-BBA3-CAC0CBDD0277}" type="presParOf" srcId="{176C142D-6811-4F91-8754-66DCBC60E68A}" destId="{61D4F4C1-9C51-45E3-9454-5269DC20E533}" srcOrd="4" destOrd="0" presId="urn:microsoft.com/office/officeart/2005/8/layout/orgChart1"/>
+    <dgm:cxn modelId="{7D5D9682-778B-4958-AF55-01234F41EBB1}" type="presParOf" srcId="{176C142D-6811-4F91-8754-66DCBC60E68A}" destId="{6899AE4A-047B-45DC-9690-46915A148ADD}" srcOrd="5" destOrd="0" presId="urn:microsoft.com/office/officeart/2005/8/layout/orgChart1"/>
+    <dgm:cxn modelId="{968659FA-7B71-4325-90F3-7C37499D6577}" type="presParOf" srcId="{6899AE4A-047B-45DC-9690-46915A148ADD}" destId="{FAEF4D2B-822F-4B6E-8DEB-35A4A71F733A}" srcOrd="0" destOrd="0" presId="urn:microsoft.com/office/officeart/2005/8/layout/orgChart1"/>
+    <dgm:cxn modelId="{8213FF3A-D79C-4041-9A21-1F9107984E05}" type="presParOf" srcId="{FAEF4D2B-822F-4B6E-8DEB-35A4A71F733A}" destId="{A34A59DD-19D3-488F-B3FD-A9B8FE8F9260}" srcOrd="0" destOrd="0" presId="urn:microsoft.com/office/officeart/2005/8/layout/orgChart1"/>
+    <dgm:cxn modelId="{8067EA08-5E4E-464D-9A56-ADA649B5F787}" type="presParOf" srcId="{FAEF4D2B-822F-4B6E-8DEB-35A4A71F733A}" destId="{51608F2E-D85D-4F61-9474-B5E89A5A2B24}" srcOrd="1" destOrd="0" presId="urn:microsoft.com/office/officeart/2005/8/layout/orgChart1"/>
+    <dgm:cxn modelId="{88044365-4912-4CE7-A7C4-2E5DA630DFB3}" type="presParOf" srcId="{6899AE4A-047B-45DC-9690-46915A148ADD}" destId="{EBA4F4AB-96F5-4BFA-8967-EBBBDBC486EC}" srcOrd="1" destOrd="0" presId="urn:microsoft.com/office/officeart/2005/8/layout/orgChart1"/>
+    <dgm:cxn modelId="{3E8E7627-3B4C-4566-A70C-307DAFD0647F}" type="presParOf" srcId="{6899AE4A-047B-45DC-9690-46915A148ADD}" destId="{9505349F-92E2-473D-9ADE-69C42AAF6B12}" srcOrd="2" destOrd="0" presId="urn:microsoft.com/office/officeart/2005/8/layout/orgChart1"/>
+    <dgm:cxn modelId="{1A042E4D-DC69-46F9-9B6D-F455F3DBBB89}" type="presParOf" srcId="{176C142D-6811-4F91-8754-66DCBC60E68A}" destId="{75C22C0F-24BC-4698-88F8-23098D729131}" srcOrd="6" destOrd="0" presId="urn:microsoft.com/office/officeart/2005/8/layout/orgChart1"/>
+    <dgm:cxn modelId="{F458D789-9B08-49C3-8C3D-44F1FD781BE1}" type="presParOf" srcId="{176C142D-6811-4F91-8754-66DCBC60E68A}" destId="{B5D64321-5B3A-4F73-8CC4-0C1F17A4DBB7}" srcOrd="7" destOrd="0" presId="urn:microsoft.com/office/officeart/2005/8/layout/orgChart1"/>
+    <dgm:cxn modelId="{7DFAD1AA-9C3E-4260-AB24-24472E7505D8}" type="presParOf" srcId="{B5D64321-5B3A-4F73-8CC4-0C1F17A4DBB7}" destId="{70E408FE-01AC-4D97-AD47-5DF58B69EF97}" srcOrd="0" destOrd="0" presId="urn:microsoft.com/office/officeart/2005/8/layout/orgChart1"/>
+    <dgm:cxn modelId="{F808467D-A4F1-4BF4-9D11-035FF2D5DDB9}" type="presParOf" srcId="{70E408FE-01AC-4D97-AD47-5DF58B69EF97}" destId="{31C10B62-5263-4162-AE38-9AEB54BC1990}" srcOrd="0" destOrd="0" presId="urn:microsoft.com/office/officeart/2005/8/layout/orgChart1"/>
+    <dgm:cxn modelId="{117479A1-7F2A-478F-9C92-669C7EE9A76C}" type="presParOf" srcId="{70E408FE-01AC-4D97-AD47-5DF58B69EF97}" destId="{9A810FE8-5E1D-4733-B68B-379A0BCB6807}" srcOrd="1" destOrd="0" presId="urn:microsoft.com/office/officeart/2005/8/layout/orgChart1"/>
+    <dgm:cxn modelId="{F7F45A96-8FEF-42DC-B257-CFEA1DC390DB}" type="presParOf" srcId="{B5D64321-5B3A-4F73-8CC4-0C1F17A4DBB7}" destId="{3390C97D-2B6D-4F89-AE33-A7BBCB90702E}" srcOrd="1" destOrd="0" presId="urn:microsoft.com/office/officeart/2005/8/layout/orgChart1"/>
+    <dgm:cxn modelId="{C1217E88-1FB5-4A23-979F-52CCCB606F2F}" type="presParOf" srcId="{B5D64321-5B3A-4F73-8CC4-0C1F17A4DBB7}" destId="{A6C98D07-6415-4EB0-8779-6D9F097FDA19}" srcOrd="2" destOrd="0" presId="urn:microsoft.com/office/officeart/2005/8/layout/orgChart1"/>
+    <dgm:cxn modelId="{76A01758-D0CC-4218-B954-61ED68A9C1FB}" type="presParOf" srcId="{8C5DCA31-2906-4E78-98DA-B01163A360F5}" destId="{B80F9666-0700-401F-AF89-2F6244A964CE}" srcOrd="2" destOrd="0" presId="urn:microsoft.com/office/officeart/2005/8/layout/orgChart1"/>
+    <dgm:cxn modelId="{A7623286-0B5F-489D-AF1C-A4DCEB61B220}" type="presParOf" srcId="{C118B3C7-8A9D-404B-9F80-A8EC5E424F17}" destId="{6D1F30CE-47E2-4553-B13A-F7E7749A2473}" srcOrd="2" destOrd="0" presId="urn:microsoft.com/office/officeart/2005/8/layout/orgChart1"/>
+    <dgm:cxn modelId="{176367DC-B568-4846-956A-C507464A4D16}" type="presParOf" srcId="{C118B3C7-8A9D-404B-9F80-A8EC5E424F17}" destId="{B383F8F5-B75C-42A2-B7E6-1B212B9F30E9}" srcOrd="3" destOrd="0" presId="urn:microsoft.com/office/officeart/2005/8/layout/orgChart1"/>
+    <dgm:cxn modelId="{1CE47102-15DA-4D22-81EE-DA414D580B12}" type="presParOf" srcId="{B383F8F5-B75C-42A2-B7E6-1B212B9F30E9}" destId="{B8684EA3-3237-4233-B7E5-EFCD75764546}" srcOrd="0" destOrd="0" presId="urn:microsoft.com/office/officeart/2005/8/layout/orgChart1"/>
+    <dgm:cxn modelId="{63D5D584-09D0-4622-9D20-8FBB41F3EE0E}" type="presParOf" srcId="{B8684EA3-3237-4233-B7E5-EFCD75764546}" destId="{04A4F9C4-8316-4BFF-BFC3-9F5D787478BC}" srcOrd="0" destOrd="0" presId="urn:microsoft.com/office/officeart/2005/8/layout/orgChart1"/>
+    <dgm:cxn modelId="{2571BF7A-4C70-440B-BF1F-D39D8F8CB067}" type="presParOf" srcId="{B8684EA3-3237-4233-B7E5-EFCD75764546}" destId="{F0AA56AD-99C4-4F5B-9453-44FC1E3BEA17}" srcOrd="1" destOrd="0" presId="urn:microsoft.com/office/officeart/2005/8/layout/orgChart1"/>
+    <dgm:cxn modelId="{73EE154F-D123-4994-80AA-6D839F9A177A}" type="presParOf" srcId="{B383F8F5-B75C-42A2-B7E6-1B212B9F30E9}" destId="{B733329F-6596-4FF0-A7C4-ADA6A6B858DB}" srcOrd="1" destOrd="0" presId="urn:microsoft.com/office/officeart/2005/8/layout/orgChart1"/>
+    <dgm:cxn modelId="{7DAB1845-4F9D-449A-8434-92409A043DCB}" type="presParOf" srcId="{B733329F-6596-4FF0-A7C4-ADA6A6B858DB}" destId="{D3FC9A39-156E-4961-9314-BFAC472A662B}" srcOrd="0" destOrd="0" presId="urn:microsoft.com/office/officeart/2005/8/layout/orgChart1"/>
+    <dgm:cxn modelId="{310830E7-B4F3-4C8D-A4BC-445A36451171}" type="presParOf" srcId="{B733329F-6596-4FF0-A7C4-ADA6A6B858DB}" destId="{DC673C3F-7F61-4511-9966-7571C8BB72AE}" srcOrd="1" destOrd="0" presId="urn:microsoft.com/office/officeart/2005/8/layout/orgChart1"/>
+    <dgm:cxn modelId="{220277FE-4960-4418-980A-2BE1462E2460}" type="presParOf" srcId="{DC673C3F-7F61-4511-9966-7571C8BB72AE}" destId="{903DC028-DDAA-4081-B103-120AE9360A17}" srcOrd="0" destOrd="0" presId="urn:microsoft.com/office/officeart/2005/8/layout/orgChart1"/>
+    <dgm:cxn modelId="{26D4F4A4-EAC7-4AAF-BBE7-90C98EE0C43C}" type="presParOf" srcId="{903DC028-DDAA-4081-B103-120AE9360A17}" destId="{8B292133-09EA-4901-BB6A-9A53CE21A4B1}" srcOrd="0" destOrd="0" presId="urn:microsoft.com/office/officeart/2005/8/layout/orgChart1"/>
+    <dgm:cxn modelId="{F4994B0D-F60B-4479-8A18-C4B9A52117B9}" type="presParOf" srcId="{903DC028-DDAA-4081-B103-120AE9360A17}" destId="{688939F5-316A-4469-B41C-C96AFFF9FFDF}" srcOrd="1" destOrd="0" presId="urn:microsoft.com/office/officeart/2005/8/layout/orgChart1"/>
+    <dgm:cxn modelId="{A6A334DD-FF24-4FE8-8633-A25BCA7C19F9}" type="presParOf" srcId="{DC673C3F-7F61-4511-9966-7571C8BB72AE}" destId="{10892874-9A51-4217-9250-D9E11B80A0D7}" srcOrd="1" destOrd="0" presId="urn:microsoft.com/office/officeart/2005/8/layout/orgChart1"/>
+    <dgm:cxn modelId="{BAA302BD-8E62-48DC-BBB0-5EA5F76DF5A1}" type="presParOf" srcId="{DC673C3F-7F61-4511-9966-7571C8BB72AE}" destId="{1C24F405-7EE1-4C61-851B-57000E22A52F}" srcOrd="2" destOrd="0" presId="urn:microsoft.com/office/officeart/2005/8/layout/orgChart1"/>
+    <dgm:cxn modelId="{5F72CF7E-AA6D-49E0-9E30-D68AF0ED52F3}" type="presParOf" srcId="{B733329F-6596-4FF0-A7C4-ADA6A6B858DB}" destId="{5802F035-EA88-48E6-8CBA-B8C81730DF78}" srcOrd="2" destOrd="0" presId="urn:microsoft.com/office/officeart/2005/8/layout/orgChart1"/>
+    <dgm:cxn modelId="{6D6987D2-42EA-40A5-8905-1BCF196D7E8F}" type="presParOf" srcId="{B733329F-6596-4FF0-A7C4-ADA6A6B858DB}" destId="{3A1E0337-4191-4F2B-967F-5F0EFDBE1EFE}" srcOrd="3" destOrd="0" presId="urn:microsoft.com/office/officeart/2005/8/layout/orgChart1"/>
+    <dgm:cxn modelId="{33CE7857-EB83-4F1B-A490-A6F56A8057BA}" type="presParOf" srcId="{3A1E0337-4191-4F2B-967F-5F0EFDBE1EFE}" destId="{19D98F48-A48B-4964-A352-6A75604ABC09}" srcOrd="0" destOrd="0" presId="urn:microsoft.com/office/officeart/2005/8/layout/orgChart1"/>
+    <dgm:cxn modelId="{24E806CE-7FEA-4FF2-9ADD-C2F0F2570EA6}" type="presParOf" srcId="{19D98F48-A48B-4964-A352-6A75604ABC09}" destId="{59C713BA-AC32-492F-91DB-A5976BA248AC}" srcOrd="0" destOrd="0" presId="urn:microsoft.com/office/officeart/2005/8/layout/orgChart1"/>
+    <dgm:cxn modelId="{62A82051-84F1-4FD7-BC3B-EA784FDAFA87}" type="presParOf" srcId="{19D98F48-A48B-4964-A352-6A75604ABC09}" destId="{7A26CA3C-CF2A-485F-AD6A-2BBB9E852B69}" srcOrd="1" destOrd="0" presId="urn:microsoft.com/office/officeart/2005/8/layout/orgChart1"/>
+    <dgm:cxn modelId="{E63B293F-2A58-48D0-A807-E52048D7F943}" type="presParOf" srcId="{3A1E0337-4191-4F2B-967F-5F0EFDBE1EFE}" destId="{DFF67C59-6865-4BB6-8430-C2AADB6EFBC6}" srcOrd="1" destOrd="0" presId="urn:microsoft.com/office/officeart/2005/8/layout/orgChart1"/>
+    <dgm:cxn modelId="{CD35726F-9550-4C48-8CAF-053EF1D5599E}" type="presParOf" srcId="{3A1E0337-4191-4F2B-967F-5F0EFDBE1EFE}" destId="{600192A7-35E9-4091-AF39-EF69B6A51DF4}" srcOrd="2" destOrd="0" presId="urn:microsoft.com/office/officeart/2005/8/layout/orgChart1"/>
+    <dgm:cxn modelId="{C0307F9C-B6D2-4C2E-A040-193D1C26B83D}" type="presParOf" srcId="{B733329F-6596-4FF0-A7C4-ADA6A6B858DB}" destId="{DCE10EFC-DC65-40B7-BB27-D384F851962F}" srcOrd="4" destOrd="0" presId="urn:microsoft.com/office/officeart/2005/8/layout/orgChart1"/>
+    <dgm:cxn modelId="{9E0DE548-65C5-4644-BD59-D79D4B071D8B}" type="presParOf" srcId="{B733329F-6596-4FF0-A7C4-ADA6A6B858DB}" destId="{AFF78B5C-4FA6-4E8B-9B44-AA16D1293B9F}" srcOrd="5" destOrd="0" presId="urn:microsoft.com/office/officeart/2005/8/layout/orgChart1"/>
+    <dgm:cxn modelId="{E77D93D6-F61D-4E20-8B7E-7DBC09D84802}" type="presParOf" srcId="{AFF78B5C-4FA6-4E8B-9B44-AA16D1293B9F}" destId="{87B0A9CD-9E7B-4105-BA16-EEA27A6B0F84}" srcOrd="0" destOrd="0" presId="urn:microsoft.com/office/officeart/2005/8/layout/orgChart1"/>
+    <dgm:cxn modelId="{F66A1E02-7EF9-41BE-AEFA-0E186281A9E6}" type="presParOf" srcId="{87B0A9CD-9E7B-4105-BA16-EEA27A6B0F84}" destId="{111997EB-A906-4608-8C55-C1E8C2A2BE6F}" srcOrd="0" destOrd="0" presId="urn:microsoft.com/office/officeart/2005/8/layout/orgChart1"/>
+    <dgm:cxn modelId="{27743AAD-275F-4F3F-882F-77B442071A2C}" type="presParOf" srcId="{87B0A9CD-9E7B-4105-BA16-EEA27A6B0F84}" destId="{381D15AC-01B1-4301-B5AD-FFA8AD066313}" srcOrd="1" destOrd="0" presId="urn:microsoft.com/office/officeart/2005/8/layout/orgChart1"/>
+    <dgm:cxn modelId="{C1F76ECF-2CF0-4960-A80C-1D2967FEA12E}" type="presParOf" srcId="{AFF78B5C-4FA6-4E8B-9B44-AA16D1293B9F}" destId="{6DE18AAB-333B-4ADA-9852-B7A16F657B84}" srcOrd="1" destOrd="0" presId="urn:microsoft.com/office/officeart/2005/8/layout/orgChart1"/>
+    <dgm:cxn modelId="{F3A64D49-E09B-44B7-B5CF-7B1A77206497}" type="presParOf" srcId="{AFF78B5C-4FA6-4E8B-9B44-AA16D1293B9F}" destId="{3CB29D1C-732A-4401-B524-D924250EAA28}" srcOrd="2" destOrd="0" presId="urn:microsoft.com/office/officeart/2005/8/layout/orgChart1"/>
+    <dgm:cxn modelId="{8C708327-40EA-45EE-984D-B595B9F66E3E}" type="presParOf" srcId="{B383F8F5-B75C-42A2-B7E6-1B212B9F30E9}" destId="{D2B4DAA5-0A4E-49E6-9C5B-52C90B5B44B4}" srcOrd="2" destOrd="0" presId="urn:microsoft.com/office/officeart/2005/8/layout/orgChart1"/>
+    <dgm:cxn modelId="{DADCF232-9DDC-4D39-B056-AF6036010CDF}" type="presParOf" srcId="{C118B3C7-8A9D-404B-9F80-A8EC5E424F17}" destId="{5BB55C4F-7347-4250-84FC-B2EC5ABB3024}" srcOrd="4" destOrd="0" presId="urn:microsoft.com/office/officeart/2005/8/layout/orgChart1"/>
+    <dgm:cxn modelId="{9938F3DB-39A5-4C23-8D41-D2835BA52F80}" type="presParOf" srcId="{C118B3C7-8A9D-404B-9F80-A8EC5E424F17}" destId="{43B53E64-957F-4C5E-9322-41D61E7A43AA}" srcOrd="5" destOrd="0" presId="urn:microsoft.com/office/officeart/2005/8/layout/orgChart1"/>
+    <dgm:cxn modelId="{91A66EF1-3593-45B5-9D62-0953427D0981}" type="presParOf" srcId="{43B53E64-957F-4C5E-9322-41D61E7A43AA}" destId="{E20F9895-782F-44D5-A217-5A9F43692A0F}" srcOrd="0" destOrd="0" presId="urn:microsoft.com/office/officeart/2005/8/layout/orgChart1"/>
+    <dgm:cxn modelId="{18499761-44AA-4E6E-A212-66552A79EFD5}" type="presParOf" srcId="{E20F9895-782F-44D5-A217-5A9F43692A0F}" destId="{48DBA85B-D99A-4E7D-B356-8C82F6187113}" srcOrd="0" destOrd="0" presId="urn:microsoft.com/office/officeart/2005/8/layout/orgChart1"/>
+    <dgm:cxn modelId="{4AD26FE4-73EC-4EA2-B690-EE4F822F1478}" type="presParOf" srcId="{E20F9895-782F-44D5-A217-5A9F43692A0F}" destId="{1A030A2B-5578-445A-B5F1-1D52C20427FA}" srcOrd="1" destOrd="0" presId="urn:microsoft.com/office/officeart/2005/8/layout/orgChart1"/>
+    <dgm:cxn modelId="{667E57DD-ED3D-42F0-8758-2A85D096D9D3}" type="presParOf" srcId="{43B53E64-957F-4C5E-9322-41D61E7A43AA}" destId="{CDC4F717-C528-44BC-9DBC-FE9F0BAAD8A1}" srcOrd="1" destOrd="0" presId="urn:microsoft.com/office/officeart/2005/8/layout/orgChart1"/>
+    <dgm:cxn modelId="{BA3965E3-93BB-4FEC-8748-084996643ABA}" type="presParOf" srcId="{43B53E64-957F-4C5E-9322-41D61E7A43AA}" destId="{9B4EFB3D-E2BB-4892-8FFE-D57148A43832}" srcOrd="2" destOrd="0" presId="urn:microsoft.com/office/officeart/2005/8/layout/orgChart1"/>
+    <dgm:cxn modelId="{07C6090A-FB2B-4F76-BF6C-96F176EBC375}" type="presParOf" srcId="{C118B3C7-8A9D-404B-9F80-A8EC5E424F17}" destId="{044AEC24-B74A-4214-A638-2F99C8AC6602}" srcOrd="6" destOrd="0" presId="urn:microsoft.com/office/officeart/2005/8/layout/orgChart1"/>
+    <dgm:cxn modelId="{364FE76F-796B-4314-A639-D03A5781B1F6}" type="presParOf" srcId="{C118B3C7-8A9D-404B-9F80-A8EC5E424F17}" destId="{880818F9-8FB0-4CC9-940F-1E3FD2E85915}" srcOrd="7" destOrd="0" presId="urn:microsoft.com/office/officeart/2005/8/layout/orgChart1"/>
+    <dgm:cxn modelId="{1B219D85-D3FE-42E0-97BB-BE39D9560610}" type="presParOf" srcId="{880818F9-8FB0-4CC9-940F-1E3FD2E85915}" destId="{638CA9CE-BEC7-4A0D-858A-57D3EC598423}" srcOrd="0" destOrd="0" presId="urn:microsoft.com/office/officeart/2005/8/layout/orgChart1"/>
+    <dgm:cxn modelId="{7F1014E7-BF1B-46D2-BE30-C431C6A35401}" type="presParOf" srcId="{638CA9CE-BEC7-4A0D-858A-57D3EC598423}" destId="{E811083D-277A-482F-809F-218ECC5E9F89}" srcOrd="0" destOrd="0" presId="urn:microsoft.com/office/officeart/2005/8/layout/orgChart1"/>
+    <dgm:cxn modelId="{F5E0265E-13C1-4405-A0CB-1BC350E1DC00}" type="presParOf" srcId="{638CA9CE-BEC7-4A0D-858A-57D3EC598423}" destId="{04F9C37F-270D-4C32-B50C-27BE0986D655}" srcOrd="1" destOrd="0" presId="urn:microsoft.com/office/officeart/2005/8/layout/orgChart1"/>
+    <dgm:cxn modelId="{1CC70CE8-3C0B-4EE9-9D8D-05140C594854}" type="presParOf" srcId="{880818F9-8FB0-4CC9-940F-1E3FD2E85915}" destId="{D4FBC058-2779-40E2-A707-3F4AE39308BC}" srcOrd="1" destOrd="0" presId="urn:microsoft.com/office/officeart/2005/8/layout/orgChart1"/>
+    <dgm:cxn modelId="{F23DC4DE-5961-4551-AE7C-5560DF745D9B}" type="presParOf" srcId="{880818F9-8FB0-4CC9-940F-1E3FD2E85915}" destId="{31236A0C-F646-45A6-BCFE-5A4FD55AB194}" srcOrd="2" destOrd="0" presId="urn:microsoft.com/office/officeart/2005/8/layout/orgChart1"/>
+    <dgm:cxn modelId="{448ED893-BBCE-4FEE-8B20-D19DB2D309A5}" type="presParOf" srcId="{C118B3C7-8A9D-404B-9F80-A8EC5E424F17}" destId="{1A0DF4E9-CEFF-4646-95A7-3D3954391370}" srcOrd="8" destOrd="0" presId="urn:microsoft.com/office/officeart/2005/8/layout/orgChart1"/>
+    <dgm:cxn modelId="{DFBA1D6D-EEBC-46A1-A89F-448E503C713A}" type="presParOf" srcId="{C118B3C7-8A9D-404B-9F80-A8EC5E424F17}" destId="{D9C91752-FE89-4E35-8E7B-F1376B195B97}" srcOrd="9" destOrd="0" presId="urn:microsoft.com/office/officeart/2005/8/layout/orgChart1"/>
+    <dgm:cxn modelId="{04637895-16D5-466D-8801-3D78ED141C89}" type="presParOf" srcId="{D9C91752-FE89-4E35-8E7B-F1376B195B97}" destId="{2CB881E5-A0B2-4493-B534-2E011FA4F45A}" srcOrd="0" destOrd="0" presId="urn:microsoft.com/office/officeart/2005/8/layout/orgChart1"/>
+    <dgm:cxn modelId="{9AECBA1D-E379-472B-97AD-126BECD5584D}" type="presParOf" srcId="{2CB881E5-A0B2-4493-B534-2E011FA4F45A}" destId="{F341AB85-8076-4AAD-85FD-74DD7AD15C3B}" srcOrd="0" destOrd="0" presId="urn:microsoft.com/office/officeart/2005/8/layout/orgChart1"/>
+    <dgm:cxn modelId="{2E757AAF-B405-4E3F-968A-6A7DAC268B2B}" type="presParOf" srcId="{2CB881E5-A0B2-4493-B534-2E011FA4F45A}" destId="{2711B355-6C39-4B70-8803-FB961691FD01}" srcOrd="1" destOrd="0" presId="urn:microsoft.com/office/officeart/2005/8/layout/orgChart1"/>
+    <dgm:cxn modelId="{29185464-2F93-4950-9DFB-C837DBF2C6FA}" type="presParOf" srcId="{D9C91752-FE89-4E35-8E7B-F1376B195B97}" destId="{EB29F6CD-8685-4FD2-861B-3775FC3A21B3}" srcOrd="1" destOrd="0" presId="urn:microsoft.com/office/officeart/2005/8/layout/orgChart1"/>
+    <dgm:cxn modelId="{839E362F-E1DA-478B-85A7-6AED12341D1E}" type="presParOf" srcId="{D9C91752-FE89-4E35-8E7B-F1376B195B97}" destId="{178E95CC-F79B-422C-8BFA-BB7A721CDC1D}" srcOrd="2" destOrd="0" presId="urn:microsoft.com/office/officeart/2005/8/layout/orgChart1"/>
+    <dgm:cxn modelId="{1F554F18-6C6A-4AD9-B0B5-D4D8333FBA3C}" type="presParOf" srcId="{8698235F-EF2D-4AE5-A79F-D27D74DA3C02}" destId="{31494758-0810-4943-A1D9-3B044C346DF9}" srcOrd="2" destOrd="0" presId="urn:microsoft.com/office/officeart/2005/8/layout/orgChart1"/>
+    <dgm:cxn modelId="{441E62A7-17D9-44DC-8699-2369FE6490F5}" type="presParOf" srcId="{265F456F-C67D-47A3-BD42-2010C4E5B46E}" destId="{220BFA54-A4F8-4A44-B5AD-1EA06E380D23}" srcOrd="2" destOrd="0" presId="urn:microsoft.com/office/officeart/2005/8/layout/orgChart1"/>
+    <dgm:cxn modelId="{E23DAEE6-5E27-4F13-8FAC-FE7D97818508}" type="presParOf" srcId="{265F456F-C67D-47A3-BD42-2010C4E5B46E}" destId="{9BB91E0C-E41D-4FA5-BC6D-F47406CC471E}" srcOrd="3" destOrd="0" presId="urn:microsoft.com/office/officeart/2005/8/layout/orgChart1"/>
+    <dgm:cxn modelId="{28AAD85A-CB7B-4592-A74E-8F02B62EF6C2}" type="presParOf" srcId="{9BB91E0C-E41D-4FA5-BC6D-F47406CC471E}" destId="{1D4AFCDC-A498-4CA7-9155-6332469BB176}" srcOrd="0" destOrd="0" presId="urn:microsoft.com/office/officeart/2005/8/layout/orgChart1"/>
+    <dgm:cxn modelId="{36C61D8E-10A3-4B03-8CF1-7586F05C4899}" type="presParOf" srcId="{1D4AFCDC-A498-4CA7-9155-6332469BB176}" destId="{5CC465CD-ED98-4E64-9FC3-4E8695D09CDE}" srcOrd="0" destOrd="0" presId="urn:microsoft.com/office/officeart/2005/8/layout/orgChart1"/>
+    <dgm:cxn modelId="{AF3EA300-7533-4550-8704-A60A92DAF633}" type="presParOf" srcId="{1D4AFCDC-A498-4CA7-9155-6332469BB176}" destId="{3B783C55-A32B-4461-BACF-012AC6796542}" srcOrd="1" destOrd="0" presId="urn:microsoft.com/office/officeart/2005/8/layout/orgChart1"/>
+    <dgm:cxn modelId="{FED65ED1-2820-4E4C-B8B5-22DA236B2609}" type="presParOf" srcId="{9BB91E0C-E41D-4FA5-BC6D-F47406CC471E}" destId="{FEBB3014-70DC-47F6-90CA-8784EB17EB15}" srcOrd="1" destOrd="0" presId="urn:microsoft.com/office/officeart/2005/8/layout/orgChart1"/>
+    <dgm:cxn modelId="{E9530986-4285-44D5-8E0E-D9367EAB5F60}" type="presParOf" srcId="{FEBB3014-70DC-47F6-90CA-8784EB17EB15}" destId="{C74004E5-8814-48E9-A31A-3E7600B357F4}" srcOrd="0" destOrd="0" presId="urn:microsoft.com/office/officeart/2005/8/layout/orgChart1"/>
+    <dgm:cxn modelId="{AB46B2B6-BAC9-4F0F-8B91-E901D097ED78}" type="presParOf" srcId="{FEBB3014-70DC-47F6-90CA-8784EB17EB15}" destId="{7E4F8BB4-61DE-4433-9D9D-68E83A8A4CA1}" srcOrd="1" destOrd="0" presId="urn:microsoft.com/office/officeart/2005/8/layout/orgChart1"/>
+    <dgm:cxn modelId="{DA90A53C-8915-4181-ABC8-8A89F7E538AA}" type="presParOf" srcId="{7E4F8BB4-61DE-4433-9D9D-68E83A8A4CA1}" destId="{A8390DEE-7AE1-428C-84CD-84AF069C53A9}" srcOrd="0" destOrd="0" presId="urn:microsoft.com/office/officeart/2005/8/layout/orgChart1"/>
+    <dgm:cxn modelId="{4162D9BB-8D40-4790-B675-EE1F097D875F}" type="presParOf" srcId="{A8390DEE-7AE1-428C-84CD-84AF069C53A9}" destId="{8430D49C-4D80-4E9B-90A9-92EDE6AEAB90}" srcOrd="0" destOrd="0" presId="urn:microsoft.com/office/officeart/2005/8/layout/orgChart1"/>
+    <dgm:cxn modelId="{86038B4A-FC04-4B49-AEA4-E35F63460812}" type="presParOf" srcId="{A8390DEE-7AE1-428C-84CD-84AF069C53A9}" destId="{C4281635-ADF5-4CF3-B7C6-A5CC7B542550}" srcOrd="1" destOrd="0" presId="urn:microsoft.com/office/officeart/2005/8/layout/orgChart1"/>
+    <dgm:cxn modelId="{75CF3850-9327-4677-AC0A-B3A662BE0290}" type="presParOf" srcId="{7E4F8BB4-61DE-4433-9D9D-68E83A8A4CA1}" destId="{FF1AAC26-63F2-42EE-8EEF-2DF576622ADF}" srcOrd="1" destOrd="0" presId="urn:microsoft.com/office/officeart/2005/8/layout/orgChart1"/>
+    <dgm:cxn modelId="{EAE6AE49-638B-458E-948C-539DA7E0FDFB}" type="presParOf" srcId="{7E4F8BB4-61DE-4433-9D9D-68E83A8A4CA1}" destId="{554A392E-73F4-4918-9718-58C37DF9119D}" srcOrd="2" destOrd="0" presId="urn:microsoft.com/office/officeart/2005/8/layout/orgChart1"/>
+    <dgm:cxn modelId="{2DBA5F0D-8B7D-46A1-B4AD-9C00D03BBCC1}" type="presParOf" srcId="{FEBB3014-70DC-47F6-90CA-8784EB17EB15}" destId="{318F2E1B-2875-4710-BA87-C6EC8CB7E614}" srcOrd="2" destOrd="0" presId="urn:microsoft.com/office/officeart/2005/8/layout/orgChart1"/>
+    <dgm:cxn modelId="{4629B381-1186-462D-8502-7F4A3CABC2D5}" type="presParOf" srcId="{FEBB3014-70DC-47F6-90CA-8784EB17EB15}" destId="{03EE27C5-7491-4BBA-B0E4-833135E2B666}" srcOrd="3" destOrd="0" presId="urn:microsoft.com/office/officeart/2005/8/layout/orgChart1"/>
+    <dgm:cxn modelId="{A80127C3-CAB1-4987-92A8-5F0A72FE0F87}" type="presParOf" srcId="{03EE27C5-7491-4BBA-B0E4-833135E2B666}" destId="{CB1D489D-DD5B-4AB5-9421-EE1F51D03389}" srcOrd="0" destOrd="0" presId="urn:microsoft.com/office/officeart/2005/8/layout/orgChart1"/>
+    <dgm:cxn modelId="{47479467-AEEA-464C-A72F-B344340613B7}" type="presParOf" srcId="{CB1D489D-DD5B-4AB5-9421-EE1F51D03389}" destId="{4B7A8AC0-084D-4A35-BB1E-5325E922956F}" srcOrd="0" destOrd="0" presId="urn:microsoft.com/office/officeart/2005/8/layout/orgChart1"/>
+    <dgm:cxn modelId="{7214000E-C69E-4AF0-99AB-6561D8F09800}" type="presParOf" srcId="{CB1D489D-DD5B-4AB5-9421-EE1F51D03389}" destId="{3AA163E4-7D22-46FD-8EC4-A62972152F57}" srcOrd="1" destOrd="0" presId="urn:microsoft.com/office/officeart/2005/8/layout/orgChart1"/>
+    <dgm:cxn modelId="{C8E3D32E-7A98-4299-9ACB-CE43C1BEDB7E}" type="presParOf" srcId="{03EE27C5-7491-4BBA-B0E4-833135E2B666}" destId="{51EF8670-FD23-428C-8810-F2FE4FB1E5EA}" srcOrd="1" destOrd="0" presId="urn:microsoft.com/office/officeart/2005/8/layout/orgChart1"/>
+    <dgm:cxn modelId="{D805EC75-1E6F-404D-AFC8-21A313D8C161}" type="presParOf" srcId="{03EE27C5-7491-4BBA-B0E4-833135E2B666}" destId="{296199DF-6EFC-4E0D-A2DA-2446386BCC95}" srcOrd="2" destOrd="0" presId="urn:microsoft.com/office/officeart/2005/8/layout/orgChart1"/>
+    <dgm:cxn modelId="{9766BFB3-60E8-4F21-9EAE-5CB175520F59}" type="presParOf" srcId="{FEBB3014-70DC-47F6-90CA-8784EB17EB15}" destId="{629CEF7E-A5BD-4CF5-B41C-747B00F842E7}" srcOrd="4" destOrd="0" presId="urn:microsoft.com/office/officeart/2005/8/layout/orgChart1"/>
+    <dgm:cxn modelId="{BA3D2028-6709-4A71-B430-580B96158E8D}" type="presParOf" srcId="{FEBB3014-70DC-47F6-90CA-8784EB17EB15}" destId="{631AA970-66CE-4007-9260-841E955E678C}" srcOrd="5" destOrd="0" presId="urn:microsoft.com/office/officeart/2005/8/layout/orgChart1"/>
+    <dgm:cxn modelId="{9597792D-0957-495E-91BB-28C35BD9B181}" type="presParOf" srcId="{631AA970-66CE-4007-9260-841E955E678C}" destId="{1A0C3AD7-358D-4872-A4B3-131E73E4D811}" srcOrd="0" destOrd="0" presId="urn:microsoft.com/office/officeart/2005/8/layout/orgChart1"/>
+    <dgm:cxn modelId="{A764A5F6-5E6B-4B41-B779-EF725EF25838}" type="presParOf" srcId="{1A0C3AD7-358D-4872-A4B3-131E73E4D811}" destId="{73C5FE92-AEC9-433B-848A-200EA7DF3643}" srcOrd="0" destOrd="0" presId="urn:microsoft.com/office/officeart/2005/8/layout/orgChart1"/>
+    <dgm:cxn modelId="{A8A0163A-B7BC-4395-9BC1-61ED4631E2D2}" type="presParOf" srcId="{1A0C3AD7-358D-4872-A4B3-131E73E4D811}" destId="{5D5E1896-599E-4E19-8A12-33A944D8B6B7}" srcOrd="1" destOrd="0" presId="urn:microsoft.com/office/officeart/2005/8/layout/orgChart1"/>
+    <dgm:cxn modelId="{098F8972-512B-46E5-953D-E3DFB3CAB363}" type="presParOf" srcId="{631AA970-66CE-4007-9260-841E955E678C}" destId="{B1D61872-2767-485E-9EA5-6D06233F842D}" srcOrd="1" destOrd="0" presId="urn:microsoft.com/office/officeart/2005/8/layout/orgChart1"/>
+    <dgm:cxn modelId="{E5E02423-F862-4FD7-A941-B0ED9C730938}" type="presParOf" srcId="{631AA970-66CE-4007-9260-841E955E678C}" destId="{3EF9562F-3E9A-442D-9BAD-5DAC41351A3F}" srcOrd="2" destOrd="0" presId="urn:microsoft.com/office/officeart/2005/8/layout/orgChart1"/>
+    <dgm:cxn modelId="{B93913EC-5A18-4450-9793-AC2616CACCA2}" type="presParOf" srcId="{FEBB3014-70DC-47F6-90CA-8784EB17EB15}" destId="{9B142728-F695-4EE6-B5A2-AA3DBC8CC35E}" srcOrd="6" destOrd="0" presId="urn:microsoft.com/office/officeart/2005/8/layout/orgChart1"/>
+    <dgm:cxn modelId="{BF356863-650D-462F-8FE0-CBB8390A75BE}" type="presParOf" srcId="{FEBB3014-70DC-47F6-90CA-8784EB17EB15}" destId="{B4FD8AB8-90E2-41E5-9704-80EBAD110ED2}" srcOrd="7" destOrd="0" presId="urn:microsoft.com/office/officeart/2005/8/layout/orgChart1"/>
+    <dgm:cxn modelId="{9FE4DC4C-0269-4E0A-88B9-01F8622CB600}" type="presParOf" srcId="{B4FD8AB8-90E2-41E5-9704-80EBAD110ED2}" destId="{94932336-8653-4B41-98DD-A477421F2EFD}" srcOrd="0" destOrd="0" presId="urn:microsoft.com/office/officeart/2005/8/layout/orgChart1"/>
+    <dgm:cxn modelId="{E5CD4443-6888-433D-B8C9-0C6BE1A9494F}" type="presParOf" srcId="{94932336-8653-4B41-98DD-A477421F2EFD}" destId="{9F3F4312-9ED9-421F-B4DB-C5AE101796FF}" srcOrd="0" destOrd="0" presId="urn:microsoft.com/office/officeart/2005/8/layout/orgChart1"/>
+    <dgm:cxn modelId="{54D203F4-7EFD-406E-A24F-024F2E981DD1}" type="presParOf" srcId="{94932336-8653-4B41-98DD-A477421F2EFD}" destId="{F3993B1B-8D05-4B26-B204-20DD924F2D25}" srcOrd="1" destOrd="0" presId="urn:microsoft.com/office/officeart/2005/8/layout/orgChart1"/>
+    <dgm:cxn modelId="{D58F2F48-C90E-4637-8F3A-44203F4DC552}" type="presParOf" srcId="{B4FD8AB8-90E2-41E5-9704-80EBAD110ED2}" destId="{7DEA72BD-E0E8-4F08-A531-88B7FF41C1D0}" srcOrd="1" destOrd="0" presId="urn:microsoft.com/office/officeart/2005/8/layout/orgChart1"/>
+    <dgm:cxn modelId="{E0749381-E93A-4899-9E95-52AAEBECEC05}" type="presParOf" srcId="{B4FD8AB8-90E2-41E5-9704-80EBAD110ED2}" destId="{EA5E040F-B5A5-4AE1-A499-E5E8B3781A49}" srcOrd="2" destOrd="0" presId="urn:microsoft.com/office/officeart/2005/8/layout/orgChart1"/>
+    <dgm:cxn modelId="{BABE3FBC-F7DA-4478-A170-88DE31FCCFB9}" type="presParOf" srcId="{9BB91E0C-E41D-4FA5-BC6D-F47406CC471E}" destId="{8B2A1222-6B24-4770-BD0E-F8898A1E778A}" srcOrd="2" destOrd="0" presId="urn:microsoft.com/office/officeart/2005/8/layout/orgChart1"/>
+    <dgm:cxn modelId="{E77FEC6B-C497-42D0-A0B2-73E3539EB251}" type="presParOf" srcId="{265F456F-C67D-47A3-BD42-2010C4E5B46E}" destId="{112CD1DB-7736-4571-8000-8E024494F031}" srcOrd="4" destOrd="0" presId="urn:microsoft.com/office/officeart/2005/8/layout/orgChart1"/>
+    <dgm:cxn modelId="{49D1A40B-14A5-44D1-9CB5-04E030B90F8D}" type="presParOf" srcId="{265F456F-C67D-47A3-BD42-2010C4E5B46E}" destId="{CA355B94-BF5E-4E16-85C6-04F293FDB4BF}" srcOrd="5" destOrd="0" presId="urn:microsoft.com/office/officeart/2005/8/layout/orgChart1"/>
+    <dgm:cxn modelId="{F6A812A6-4BBC-4F7A-9713-3E393C64108F}" type="presParOf" srcId="{CA355B94-BF5E-4E16-85C6-04F293FDB4BF}" destId="{58079A1D-90D8-4935-8FFF-1B475C317D8B}" srcOrd="0" destOrd="0" presId="urn:microsoft.com/office/officeart/2005/8/layout/orgChart1"/>
+    <dgm:cxn modelId="{4695FE4F-7664-4B6F-9D13-33EC1B3854D9}" type="presParOf" srcId="{58079A1D-90D8-4935-8FFF-1B475C317D8B}" destId="{2AB03590-983A-4BAB-8F1C-AD7F0BF0D82F}" srcOrd="0" destOrd="0" presId="urn:microsoft.com/office/officeart/2005/8/layout/orgChart1"/>
+    <dgm:cxn modelId="{486DF0EE-5EA5-4A2B-BBD6-EBE84B11FE89}" type="presParOf" srcId="{58079A1D-90D8-4935-8FFF-1B475C317D8B}" destId="{1B4DD07C-BFE3-4DF5-AF9D-2598D8D5BD30}" srcOrd="1" destOrd="0" presId="urn:microsoft.com/office/officeart/2005/8/layout/orgChart1"/>
+    <dgm:cxn modelId="{830B31F6-5BE5-407A-9938-AEB2675F58E3}" type="presParOf" srcId="{CA355B94-BF5E-4E16-85C6-04F293FDB4BF}" destId="{B0C86E8E-3558-4BFD-963D-2ACCE50531C5}" srcOrd="1" destOrd="0" presId="urn:microsoft.com/office/officeart/2005/8/layout/orgChart1"/>
+    <dgm:cxn modelId="{11ADF783-F56A-467B-A4A3-4B3624EC3F08}" type="presParOf" srcId="{B0C86E8E-3558-4BFD-963D-2ACCE50531C5}" destId="{486FC1E1-A535-4C1F-A508-C230931D8015}" srcOrd="0" destOrd="0" presId="urn:microsoft.com/office/officeart/2005/8/layout/orgChart1"/>
+    <dgm:cxn modelId="{3066CEFA-97E5-46E0-8FAD-F01B931EEE7C}" type="presParOf" srcId="{B0C86E8E-3558-4BFD-963D-2ACCE50531C5}" destId="{229A5F83-2865-4EBC-9601-5027A9363271}" srcOrd="1" destOrd="0" presId="urn:microsoft.com/office/officeart/2005/8/layout/orgChart1"/>
+    <dgm:cxn modelId="{9AE77A9E-FF71-42A4-A49E-64C52EB093AA}" type="presParOf" srcId="{229A5F83-2865-4EBC-9601-5027A9363271}" destId="{9E3B6E67-234E-4BBC-BC0A-654ABDD8F879}" srcOrd="0" destOrd="0" presId="urn:microsoft.com/office/officeart/2005/8/layout/orgChart1"/>
+    <dgm:cxn modelId="{57F2DB8F-9E69-4C6B-A3EA-38FC41EB7D85}" type="presParOf" srcId="{9E3B6E67-234E-4BBC-BC0A-654ABDD8F879}" destId="{937A84F0-2BEB-41A9-B552-235FEB4052B4}" srcOrd="0" destOrd="0" presId="urn:microsoft.com/office/officeart/2005/8/layout/orgChart1"/>
+    <dgm:cxn modelId="{3CAD4F1B-5FAD-42FE-9567-805B182CA133}" type="presParOf" srcId="{9E3B6E67-234E-4BBC-BC0A-654ABDD8F879}" destId="{61E3A9E7-C048-49D7-A091-954CD01E5D4A}" srcOrd="1" destOrd="0" presId="urn:microsoft.com/office/officeart/2005/8/layout/orgChart1"/>
+    <dgm:cxn modelId="{9DDDC296-0825-49DC-A952-446236A89A3F}" type="presParOf" srcId="{229A5F83-2865-4EBC-9601-5027A9363271}" destId="{779B1034-4351-4B7E-ABD3-B2F5DD9ABB13}" srcOrd="1" destOrd="0" presId="urn:microsoft.com/office/officeart/2005/8/layout/orgChart1"/>
+    <dgm:cxn modelId="{36F78F7A-605D-408F-84E1-C12B949B1D0F}" type="presParOf" srcId="{229A5F83-2865-4EBC-9601-5027A9363271}" destId="{3988A6C8-73DF-4123-8387-BF5D841A90D5}" srcOrd="2" destOrd="0" presId="urn:microsoft.com/office/officeart/2005/8/layout/orgChart1"/>
+    <dgm:cxn modelId="{9839EFA0-95A8-4A54-943B-7500343D831A}" type="presParOf" srcId="{B0C86E8E-3558-4BFD-963D-2ACCE50531C5}" destId="{990B3F4E-412E-4BA2-B747-4DC8D6E7B7A2}" srcOrd="2" destOrd="0" presId="urn:microsoft.com/office/officeart/2005/8/layout/orgChart1"/>
+    <dgm:cxn modelId="{74120AA2-00E8-4720-B568-8C6373092F99}" type="presParOf" srcId="{B0C86E8E-3558-4BFD-963D-2ACCE50531C5}" destId="{2A280BD3-D634-4E58-9F84-D637E5BB3E1F}" srcOrd="3" destOrd="0" presId="urn:microsoft.com/office/officeart/2005/8/layout/orgChart1"/>
+    <dgm:cxn modelId="{659DD2F6-FF7A-46F2-B88E-354A33F656B3}" type="presParOf" srcId="{2A280BD3-D634-4E58-9F84-D637E5BB3E1F}" destId="{A485C955-E640-42D3-8C17-0DD499243210}" srcOrd="0" destOrd="0" presId="urn:microsoft.com/office/officeart/2005/8/layout/orgChart1"/>
+    <dgm:cxn modelId="{D65C289D-28C1-4FA0-86B6-854DEEFE2361}" type="presParOf" srcId="{A485C955-E640-42D3-8C17-0DD499243210}" destId="{58D8D487-8039-4E62-ADBD-9FCEA1362BE0}" srcOrd="0" destOrd="0" presId="urn:microsoft.com/office/officeart/2005/8/layout/orgChart1"/>
+    <dgm:cxn modelId="{C75A1B23-E595-4F96-909F-0A2547063708}" type="presParOf" srcId="{A485C955-E640-42D3-8C17-0DD499243210}" destId="{870E309A-4491-4D38-AFDD-ACEFCEE22BF6}" srcOrd="1" destOrd="0" presId="urn:microsoft.com/office/officeart/2005/8/layout/orgChart1"/>
+    <dgm:cxn modelId="{DA96E91F-F2C4-40C3-8D61-42B120EAA5FF}" type="presParOf" srcId="{2A280BD3-D634-4E58-9F84-D637E5BB3E1F}" destId="{7C92660E-1470-429B-9556-184E098A6E47}" srcOrd="1" destOrd="0" presId="urn:microsoft.com/office/officeart/2005/8/layout/orgChart1"/>
+    <dgm:cxn modelId="{773D5338-7543-4960-8EEB-888EC4C694C9}" type="presParOf" srcId="{2A280BD3-D634-4E58-9F84-D637E5BB3E1F}" destId="{F3B63475-F2EF-4222-BE09-105C7CA71085}" srcOrd="2" destOrd="0" presId="urn:microsoft.com/office/officeart/2005/8/layout/orgChart1"/>
+    <dgm:cxn modelId="{14871781-2AB0-4A6A-988C-DCACDA09EB8F}" type="presParOf" srcId="{CA355B94-BF5E-4E16-85C6-04F293FDB4BF}" destId="{18B25334-94AA-4619-B740-53797BF85F68}" srcOrd="2" destOrd="0" presId="urn:microsoft.com/office/officeart/2005/8/layout/orgChart1"/>
+    <dgm:cxn modelId="{E1B790C0-5565-41DF-B26F-ECE781EAB207}" type="presParOf" srcId="{265F456F-C67D-47A3-BD42-2010C4E5B46E}" destId="{E5AB5F44-4AA9-49F6-9546-3AC5BE252923}" srcOrd="6" destOrd="0" presId="urn:microsoft.com/office/officeart/2005/8/layout/orgChart1"/>
+    <dgm:cxn modelId="{59C514EA-25FE-41A3-BAF3-E61E0FDC3910}" type="presParOf" srcId="{265F456F-C67D-47A3-BD42-2010C4E5B46E}" destId="{8D3FBCBC-B1EA-43D6-AE16-B92F54C265C5}" srcOrd="7" destOrd="0" presId="urn:microsoft.com/office/officeart/2005/8/layout/orgChart1"/>
+    <dgm:cxn modelId="{2B9507BB-6EC5-4528-A91B-191AFE405943}" type="presParOf" srcId="{8D3FBCBC-B1EA-43D6-AE16-B92F54C265C5}" destId="{038DAE51-FC35-438B-86C3-6D65045F624E}" srcOrd="0" destOrd="0" presId="urn:microsoft.com/office/officeart/2005/8/layout/orgChart1"/>
+    <dgm:cxn modelId="{836CA49E-4842-4C27-A087-CF8ACA829C87}" type="presParOf" srcId="{038DAE51-FC35-438B-86C3-6D65045F624E}" destId="{20C3A46C-A148-4661-BF68-D55A82313270}" srcOrd="0" destOrd="0" presId="urn:microsoft.com/office/officeart/2005/8/layout/orgChart1"/>
+    <dgm:cxn modelId="{EC4E6901-0560-4200-8E87-D2CFE0CBEE60}" type="presParOf" srcId="{038DAE51-FC35-438B-86C3-6D65045F624E}" destId="{B221E73D-8F07-4579-9F1D-63701F5B0195}" srcOrd="1" destOrd="0" presId="urn:microsoft.com/office/officeart/2005/8/layout/orgChart1"/>
+    <dgm:cxn modelId="{5554BDB2-7C8D-4F8A-BA05-508F3B3679CB}" type="presParOf" srcId="{8D3FBCBC-B1EA-43D6-AE16-B92F54C265C5}" destId="{84E323A1-6102-4A55-A62D-A2999FDD6505}" srcOrd="1" destOrd="0" presId="urn:microsoft.com/office/officeart/2005/8/layout/orgChart1"/>
+    <dgm:cxn modelId="{6248EABA-4D57-4239-959A-C642E5BDC6C1}" type="presParOf" srcId="{84E323A1-6102-4A55-A62D-A2999FDD6505}" destId="{565A047B-7933-481E-B9FC-5DBA6C905BF8}" srcOrd="0" destOrd="0" presId="urn:microsoft.com/office/officeart/2005/8/layout/orgChart1"/>
+    <dgm:cxn modelId="{0DFE6664-235F-4737-8B69-7C4E324B6C9E}" type="presParOf" srcId="{84E323A1-6102-4A55-A62D-A2999FDD6505}" destId="{5D094037-B83B-4F11-A593-BD3F58DC502A}" srcOrd="1" destOrd="0" presId="urn:microsoft.com/office/officeart/2005/8/layout/orgChart1"/>
+    <dgm:cxn modelId="{6DADF89E-6F7D-4948-8757-0CC525E0A07C}" type="presParOf" srcId="{5D094037-B83B-4F11-A593-BD3F58DC502A}" destId="{2CCAD175-70F9-472D-AA35-AEF371D2DC7D}" srcOrd="0" destOrd="0" presId="urn:microsoft.com/office/officeart/2005/8/layout/orgChart1"/>
+    <dgm:cxn modelId="{CF0FC8E8-6724-47A3-BB06-0BC6932616A1}" type="presParOf" srcId="{2CCAD175-70F9-472D-AA35-AEF371D2DC7D}" destId="{D09A576F-55B2-4420-8D1C-D652BBA42395}" srcOrd="0" destOrd="0" presId="urn:microsoft.com/office/officeart/2005/8/layout/orgChart1"/>
+    <dgm:cxn modelId="{FF55EBCB-452D-49AE-8734-26DE41F4BDF5}" type="presParOf" srcId="{2CCAD175-70F9-472D-AA35-AEF371D2DC7D}" destId="{DC790315-5064-479B-876F-FDA3F059E349}" srcOrd="1" destOrd="0" presId="urn:microsoft.com/office/officeart/2005/8/layout/orgChart1"/>
+    <dgm:cxn modelId="{AE188734-DDD0-4B8D-80DF-79668290616B}" type="presParOf" srcId="{5D094037-B83B-4F11-A593-BD3F58DC502A}" destId="{B84B44E7-DD87-418A-9D51-B08A8D1EC0A7}" srcOrd="1" destOrd="0" presId="urn:microsoft.com/office/officeart/2005/8/layout/orgChart1"/>
+    <dgm:cxn modelId="{75B90599-47BB-492A-A94B-6A89DB7A3DB8}" type="presParOf" srcId="{5D094037-B83B-4F11-A593-BD3F58DC502A}" destId="{FE71B171-3D5C-4D09-A2DA-06F20E7116FD}" srcOrd="2" destOrd="0" presId="urn:microsoft.com/office/officeart/2005/8/layout/orgChart1"/>
+    <dgm:cxn modelId="{ABEA1FAD-5B13-4469-8198-9599DAD3ECAE}" type="presParOf" srcId="{84E323A1-6102-4A55-A62D-A2999FDD6505}" destId="{49085DAD-58E1-4D62-8631-99F7937EA3FC}" srcOrd="2" destOrd="0" presId="urn:microsoft.com/office/officeart/2005/8/layout/orgChart1"/>
+    <dgm:cxn modelId="{B9F211AA-C167-4F29-BFCE-E6CEF217FF3D}" type="presParOf" srcId="{84E323A1-6102-4A55-A62D-A2999FDD6505}" destId="{6A61DF71-4590-4A05-B208-979CC5277F5C}" srcOrd="3" destOrd="0" presId="urn:microsoft.com/office/officeart/2005/8/layout/orgChart1"/>
+    <dgm:cxn modelId="{5B168C68-A1BF-4DDA-9C49-96FFA0459672}" type="presParOf" srcId="{6A61DF71-4590-4A05-B208-979CC5277F5C}" destId="{02DB7F70-C7D1-4F65-A583-FC3C70C6816D}" srcOrd="0" destOrd="0" presId="urn:microsoft.com/office/officeart/2005/8/layout/orgChart1"/>
+    <dgm:cxn modelId="{198A7FF2-3FDD-4B16-808C-A8B54D15CB7B}" type="presParOf" srcId="{02DB7F70-C7D1-4F65-A583-FC3C70C6816D}" destId="{17C60D1E-3C47-4545-87B0-53CC56D6EE19}" srcOrd="0" destOrd="0" presId="urn:microsoft.com/office/officeart/2005/8/layout/orgChart1"/>
+    <dgm:cxn modelId="{662100C6-72FA-45E7-B2C8-31484A9A05AE}" type="presParOf" srcId="{02DB7F70-C7D1-4F65-A583-FC3C70C6816D}" destId="{0F096874-A3F9-437F-AC47-4CF6FD3C5086}" srcOrd="1" destOrd="0" presId="urn:microsoft.com/office/officeart/2005/8/layout/orgChart1"/>
+    <dgm:cxn modelId="{4B8A9065-C86D-4462-91FC-8A41517B101A}" type="presParOf" srcId="{6A61DF71-4590-4A05-B208-979CC5277F5C}" destId="{74CB877D-0A48-474F-A9E0-18707531D194}" srcOrd="1" destOrd="0" presId="urn:microsoft.com/office/officeart/2005/8/layout/orgChart1"/>
+    <dgm:cxn modelId="{D30F5867-43D0-42E8-B546-15F9D5E02F78}" type="presParOf" srcId="{6A61DF71-4590-4A05-B208-979CC5277F5C}" destId="{9051B185-AC37-439D-8EE3-FA904F25F122}" srcOrd="2" destOrd="0" presId="urn:microsoft.com/office/officeart/2005/8/layout/orgChart1"/>
+    <dgm:cxn modelId="{E20DC2FB-9DF3-4E72-BDF3-E58AFC0D487E}" type="presParOf" srcId="{84E323A1-6102-4A55-A62D-A2999FDD6505}" destId="{0808CA65-6AB4-4649-8D84-FC22AA1F0B9C}" srcOrd="4" destOrd="0" presId="urn:microsoft.com/office/officeart/2005/8/layout/orgChart1"/>
+    <dgm:cxn modelId="{AD2921A8-50FC-4CE3-934B-E55BBB8580EA}" type="presParOf" srcId="{84E323A1-6102-4A55-A62D-A2999FDD6505}" destId="{086A727F-CCEF-4970-BB84-80B5AEE691B3}" srcOrd="5" destOrd="0" presId="urn:microsoft.com/office/officeart/2005/8/layout/orgChart1"/>
+    <dgm:cxn modelId="{23282B2F-908C-496F-A1AA-4A324FF52A0E}" type="presParOf" srcId="{086A727F-CCEF-4970-BB84-80B5AEE691B3}" destId="{F8C5BB24-848F-49A3-9819-74BECF87AE01}" srcOrd="0" destOrd="0" presId="urn:microsoft.com/office/officeart/2005/8/layout/orgChart1"/>
+    <dgm:cxn modelId="{CE878FD1-D011-4401-8811-C7366C0465EE}" type="presParOf" srcId="{F8C5BB24-848F-49A3-9819-74BECF87AE01}" destId="{318158D3-B858-439A-8206-91DC6A15E862}" srcOrd="0" destOrd="0" presId="urn:microsoft.com/office/officeart/2005/8/layout/orgChart1"/>
+    <dgm:cxn modelId="{8C241C99-B8F3-4E9D-99F7-6F3230F2FB8D}" type="presParOf" srcId="{F8C5BB24-848F-49A3-9819-74BECF87AE01}" destId="{8B4C016F-46EA-437D-8C2E-D973A2A3810B}" srcOrd="1" destOrd="0" presId="urn:microsoft.com/office/officeart/2005/8/layout/orgChart1"/>
+    <dgm:cxn modelId="{1CADEDAD-4A4D-4540-9A86-6E7B072F20E7}" type="presParOf" srcId="{086A727F-CCEF-4970-BB84-80B5AEE691B3}" destId="{4C22D482-E157-4647-9CFF-7BE9DB87C3A5}" srcOrd="1" destOrd="0" presId="urn:microsoft.com/office/officeart/2005/8/layout/orgChart1"/>
+    <dgm:cxn modelId="{8AF9D17B-7B02-4329-AC1B-89930A838548}" type="presParOf" srcId="{086A727F-CCEF-4970-BB84-80B5AEE691B3}" destId="{A6DDD5C6-5E0C-4C1F-AF91-72F0ACB5CB66}" srcOrd="2" destOrd="0" presId="urn:microsoft.com/office/officeart/2005/8/layout/orgChart1"/>
+    <dgm:cxn modelId="{683E4141-33E7-4EFE-BAB9-F67D08A3FBC5}" type="presParOf" srcId="{84E323A1-6102-4A55-A62D-A2999FDD6505}" destId="{7F3399B9-5EE7-4A3A-BB13-BD91D1CD2BFC}" srcOrd="6" destOrd="0" presId="urn:microsoft.com/office/officeart/2005/8/layout/orgChart1"/>
+    <dgm:cxn modelId="{21481D67-21ED-4F3D-A323-C699388ADF21}" type="presParOf" srcId="{84E323A1-6102-4A55-A62D-A2999FDD6505}" destId="{64DB4EFC-5F53-416A-BF56-B0E390647C57}" srcOrd="7" destOrd="0" presId="urn:microsoft.com/office/officeart/2005/8/layout/orgChart1"/>
+    <dgm:cxn modelId="{B7656A47-B652-4201-ACCE-EAA5DED8729B}" type="presParOf" srcId="{64DB4EFC-5F53-416A-BF56-B0E390647C57}" destId="{F1489AAC-DBB3-4DF1-B0A6-ABF36BE00D53}" srcOrd="0" destOrd="0" presId="urn:microsoft.com/office/officeart/2005/8/layout/orgChart1"/>
+    <dgm:cxn modelId="{D54A4314-F830-4625-A635-5B16DA044BB9}" type="presParOf" srcId="{F1489AAC-DBB3-4DF1-B0A6-ABF36BE00D53}" destId="{951D59B2-4D2A-44B9-B76F-BB85FB327883}" srcOrd="0" destOrd="0" presId="urn:microsoft.com/office/officeart/2005/8/layout/orgChart1"/>
+    <dgm:cxn modelId="{0C102AE6-2C24-49AB-BC63-29EBD5A41066}" type="presParOf" srcId="{F1489AAC-DBB3-4DF1-B0A6-ABF36BE00D53}" destId="{9B048A96-D4F7-4122-A5A4-7D8CD2E3D84A}" srcOrd="1" destOrd="0" presId="urn:microsoft.com/office/officeart/2005/8/layout/orgChart1"/>
+    <dgm:cxn modelId="{6AD7CD46-5186-4F86-835A-F88CD473F08C}" type="presParOf" srcId="{64DB4EFC-5F53-416A-BF56-B0E390647C57}" destId="{E4249EE6-E089-4FFA-9646-B36E3FB9D46C}" srcOrd="1" destOrd="0" presId="urn:microsoft.com/office/officeart/2005/8/layout/orgChart1"/>
+    <dgm:cxn modelId="{6BDD7685-6CD0-4358-9E85-3ED5E9770779}" type="presParOf" srcId="{64DB4EFC-5F53-416A-BF56-B0E390647C57}" destId="{329BDB05-6587-45BE-AF4A-A0D5769630FE}" srcOrd="2" destOrd="0" presId="urn:microsoft.com/office/officeart/2005/8/layout/orgChart1"/>
+    <dgm:cxn modelId="{110285E6-6CCA-4B14-A650-C6830EC7CF38}" type="presParOf" srcId="{84E323A1-6102-4A55-A62D-A2999FDD6505}" destId="{829BEA59-8922-4FFF-8688-AB52343B810B}" srcOrd="8" destOrd="0" presId="urn:microsoft.com/office/officeart/2005/8/layout/orgChart1"/>
+    <dgm:cxn modelId="{8121D963-D444-4BF2-A298-02229F6D56C5}" type="presParOf" srcId="{84E323A1-6102-4A55-A62D-A2999FDD6505}" destId="{ADB6D868-8854-4319-A7B9-D42FF289DEC9}" srcOrd="9" destOrd="0" presId="urn:microsoft.com/office/officeart/2005/8/layout/orgChart1"/>
+    <dgm:cxn modelId="{FC423214-8F19-4BF6-9D63-B46B8B150149}" type="presParOf" srcId="{ADB6D868-8854-4319-A7B9-D42FF289DEC9}" destId="{D8DC65B9-799B-4B66-8DDC-C3AFFC9CD7F5}" srcOrd="0" destOrd="0" presId="urn:microsoft.com/office/officeart/2005/8/layout/orgChart1"/>
+    <dgm:cxn modelId="{16648AB0-F123-418D-8CB8-F691AAB5868F}" type="presParOf" srcId="{D8DC65B9-799B-4B66-8DDC-C3AFFC9CD7F5}" destId="{C352A256-FEE4-41EA-9EAF-7BF84F74CD6D}" srcOrd="0" destOrd="0" presId="urn:microsoft.com/office/officeart/2005/8/layout/orgChart1"/>
+    <dgm:cxn modelId="{B83DE070-F5AD-4CC6-AB80-EAEAA8BD3033}" type="presParOf" srcId="{D8DC65B9-799B-4B66-8DDC-C3AFFC9CD7F5}" destId="{F6A5214C-F904-47E9-9F76-44968CCF48A8}" srcOrd="1" destOrd="0" presId="urn:microsoft.com/office/officeart/2005/8/layout/orgChart1"/>
+    <dgm:cxn modelId="{0CE297A8-2DDA-417C-8375-B619C3C2F588}" type="presParOf" srcId="{ADB6D868-8854-4319-A7B9-D42FF289DEC9}" destId="{97D02995-C199-4567-BAE5-9AD7278187CD}" srcOrd="1" destOrd="0" presId="urn:microsoft.com/office/officeart/2005/8/layout/orgChart1"/>
+    <dgm:cxn modelId="{764D4FED-C789-4D2F-B097-CCFFA185DC50}" type="presParOf" srcId="{ADB6D868-8854-4319-A7B9-D42FF289DEC9}" destId="{71E5F94A-8E1E-4BE4-83C5-15F875CB9844}" srcOrd="2" destOrd="0" presId="urn:microsoft.com/office/officeart/2005/8/layout/orgChart1"/>
+    <dgm:cxn modelId="{1CC2CC54-7C6A-487D-9F21-2776ACA6BFEB}" type="presParOf" srcId="{84E323A1-6102-4A55-A62D-A2999FDD6505}" destId="{1ECC988F-67CD-47D2-81D9-798A4C56AFB2}" srcOrd="10" destOrd="0" presId="urn:microsoft.com/office/officeart/2005/8/layout/orgChart1"/>
+    <dgm:cxn modelId="{BEC6BA77-C487-453C-AB9B-8B0A83981E53}" type="presParOf" srcId="{84E323A1-6102-4A55-A62D-A2999FDD6505}" destId="{CBFCCBEA-7E77-43F2-AE67-866F517E3721}" srcOrd="11" destOrd="0" presId="urn:microsoft.com/office/officeart/2005/8/layout/orgChart1"/>
+    <dgm:cxn modelId="{19F8C9B4-ECFE-434A-B5E7-182EB8A446C3}" type="presParOf" srcId="{CBFCCBEA-7E77-43F2-AE67-866F517E3721}" destId="{9D3DDDC5-074C-4370-B4DA-4E173149AF60}" srcOrd="0" destOrd="0" presId="urn:microsoft.com/office/officeart/2005/8/layout/orgChart1"/>
+    <dgm:cxn modelId="{A4F11E54-99C4-41E0-9DBD-1486F42BF607}" type="presParOf" srcId="{9D3DDDC5-074C-4370-B4DA-4E173149AF60}" destId="{77496C74-CCEF-41FA-A8AE-3275DF89F646}" srcOrd="0" destOrd="0" presId="urn:microsoft.com/office/officeart/2005/8/layout/orgChart1"/>
+    <dgm:cxn modelId="{487A440C-8379-4A83-801A-690D41629686}" type="presParOf" srcId="{9D3DDDC5-074C-4370-B4DA-4E173149AF60}" destId="{BDB575C6-2762-4D80-9CD5-A478DA5C12FC}" srcOrd="1" destOrd="0" presId="urn:microsoft.com/office/officeart/2005/8/layout/orgChart1"/>
+    <dgm:cxn modelId="{23E00011-556A-4984-8403-E8EDEB26D16D}" type="presParOf" srcId="{CBFCCBEA-7E77-43F2-AE67-866F517E3721}" destId="{D7D9E650-E262-48B3-BEAB-61AA29EC3762}" srcOrd="1" destOrd="0" presId="urn:microsoft.com/office/officeart/2005/8/layout/orgChart1"/>
+    <dgm:cxn modelId="{1296AEEC-1F71-49E5-87C8-094044DD33CB}" type="presParOf" srcId="{CBFCCBEA-7E77-43F2-AE67-866F517E3721}" destId="{BD9FAAE4-D794-47F8-9E2A-C88CFF03203F}" srcOrd="2" destOrd="0" presId="urn:microsoft.com/office/officeart/2005/8/layout/orgChart1"/>
+    <dgm:cxn modelId="{C4C5EF42-4075-4251-B1B2-71376C66698E}" type="presParOf" srcId="{8D3FBCBC-B1EA-43D6-AE16-B92F54C265C5}" destId="{B6CCAF93-A380-4D21-8DF4-9E51ABE0B3F5}" srcOrd="2" destOrd="0" presId="urn:microsoft.com/office/officeart/2005/8/layout/orgChart1"/>
+    <dgm:cxn modelId="{CFAA0067-A140-44FF-AD0A-76EEFA5E5BE9}" type="presParOf" srcId="{FEDF8BF6-0D07-468C-8608-44450223B6FA}" destId="{B92859A7-A959-4389-8AC7-510A09F0CA6E}" srcOrd="2" destOrd="0" presId="urn:microsoft.com/office/officeart/2005/8/layout/orgChart1"/>
   </dgm:cxnLst>
   <dgm:bg/>
   <dgm:whole/>
@@ -24396,7 +24736,7 @@
 </file>
 
 <file path=customXml/itemProps1.xml><?xml version="1.0" encoding="utf-8"?>
-<ds:datastoreItem xmlns:ds="http://schemas.openxmlformats.org/officeDocument/2006/customXml" ds:itemID="{2543377A-002C-4F09-8D95-53F463911999}">
+<ds:datastoreItem xmlns:ds="http://schemas.openxmlformats.org/officeDocument/2006/customXml" ds:itemID="{5EC019D9-EA40-4A6B-A43D-24149B10E86A}">
   <ds:schemaRefs>
     <ds:schemaRef ds:uri="http://schemas.openxmlformats.org/officeDocument/2006/bibliography"/>
   </ds:schemaRefs>

</xml_diff>

<commit_message>
updated Engineering Guide with branching conventions
</commit_message>
<xml_diff>
--- a/documents/Engineering Guide.docx
+++ b/documents/Engineering Guide.docx
@@ -2844,7 +2844,6 @@
     <w:p>
       <w:pPr>
         <w:pStyle w:val="Code"/>
-        <w:ind w:left="0" w:firstLine="720"/>
       </w:pPr>
       <w:proofErr w:type="spellStart"/>
       <w:proofErr w:type="gramStart"/>
@@ -2996,10 +2995,7 @@
       <w:proofErr w:type="spellEnd"/>
       <w:proofErr w:type="gramEnd"/>
       <w:r>
-        <w:t xml:space="preserve"> commit –m </w:t>
-      </w:r>
-      <w:r>
-        <w:t>'</w:t>
+        <w:t xml:space="preserve"> commit –m '</w:t>
       </w:r>
       <w:r>
         <w:rPr>
@@ -3031,6 +3027,50 @@
       <w:proofErr w:type="spellEnd"/>
       <w:proofErr w:type="gramEnd"/>
       <w:r>
+        <w:t xml:space="preserve"> commit –</w:t>
+      </w:r>
+      <w:r>
+        <w:t>a</w:t>
+      </w:r>
+      <w:r>
+        <w:t>m '</w:t>
+      </w:r>
+      <w:r>
+        <w:rPr>
+          <w:rStyle w:val="Strong"/>
+        </w:rPr>
+        <w:t>comment</w:t>
+      </w:r>
+      <w:r>
+        <w:t>'</w:t>
+      </w:r>
+      <w:r>
+        <w:tab/>
+        <w:t xml:space="preserve">// </w:t>
+      </w:r>
+      <w:r>
+        <w:t xml:space="preserve">add all modified files and </w:t>
+      </w:r>
+      <w:r>
+        <w:t>commit local changes</w:t>
+      </w:r>
+    </w:p>
+    <w:p>
+      <w:pPr>
+        <w:pStyle w:val="Code"/>
+        <w:ind w:left="0"/>
+      </w:pPr>
+      <w:r>
+        <w:tab/>
+      </w:r>
+      <w:proofErr w:type="spellStart"/>
+      <w:proofErr w:type="gramStart"/>
+      <w:r>
+        <w:t>git</w:t>
+      </w:r>
+      <w:proofErr w:type="spellEnd"/>
+      <w:proofErr w:type="gramEnd"/>
+      <w:r>
         <w:t xml:space="preserve"> push</w:t>
       </w:r>
       <w:r>
@@ -3043,20 +3083,78 @@
         <w:tab/>
         <w:t>// push committed changes to remote repository</w:t>
       </w:r>
+    </w:p>
+    <w:p>
+      <w:pPr>
+        <w:pStyle w:val="NoSpacing"/>
+      </w:pPr>
+      <w:bookmarkStart w:id="7" w:name="_Toc316300770"/>
+    </w:p>
+    <w:p>
+      <w:pPr>
+        <w:pStyle w:val="NoSpacing"/>
+      </w:pPr>
+      <w:proofErr w:type="spellStart"/>
+      <w:r>
+        <w:t>Additonal</w:t>
+      </w:r>
+      <w:proofErr w:type="spellEnd"/>
+      <w:r>
+        <w:t xml:space="preserve"> resources on making changes in </w:t>
+      </w:r>
+      <w:proofErr w:type="spellStart"/>
+      <w:r>
+        <w:t>Git</w:t>
+      </w:r>
+      <w:proofErr w:type="spellEnd"/>
+      <w:r>
+        <w:t>:</w:t>
+      </w:r>
+    </w:p>
+    <w:p>
+      <w:pPr>
+        <w:pStyle w:val="NoSpacing"/>
+      </w:pPr>
+      <w:hyperlink r:id="rId19" w:history="1">
+        <w:r>
+          <w:rPr>
+            <w:rStyle w:val="Hyperlink"/>
+          </w:rPr>
+          <w:t>http://book.git-scm.com/3_normal_workflow.html</w:t>
+        </w:r>
+      </w:hyperlink>
+    </w:p>
+    <w:p>
+      <w:pPr>
+        <w:pStyle w:val="NoSpacing"/>
+      </w:pPr>
     </w:p>
     <w:p>
       <w:pPr>
         <w:pStyle w:val="Heading2"/>
+        <w:rPr>
+          <w:b/>
+        </w:rPr>
       </w:pPr>
-      <w:bookmarkStart w:id="7" w:name="_Toc316300770"/>
-      <w:r>
+      <w:r>
+        <w:rPr>
+          <w:b/>
+        </w:rPr>
         <w:t>Naming Conventions</w:t>
       </w:r>
       <w:bookmarkEnd w:id="7"/>
     </w:p>
     <w:p>
       <w:r>
-        <w:t>There are a few naming conventions that should be followed when adding new directories or files to the repository.</w:t>
+        <w:t xml:space="preserve">There are a few naming conventions that should be followed when adding new directories or files to the </w:t>
+      </w:r>
+      <w:proofErr w:type="gramStart"/>
+      <w:r>
+        <w:t>repository</w:t>
+      </w:r>
+      <w:proofErr w:type="gramEnd"/>
+      <w:r>
+        <w:t>.</w:t>
       </w:r>
       <w:r>
         <w:t xml:space="preserve"> External tools and packages are exempt from these conventions.</w:t>
@@ -3235,6 +3333,791 @@
       </w:r>
       <w:r>
         <w:t xml:space="preserve"> contain spaces.</w:t>
+      </w:r>
+    </w:p>
+    <w:p>
+      <w:pPr>
+        <w:pStyle w:val="Heading2"/>
+      </w:pPr>
+      <w:bookmarkStart w:id="8" w:name="_Toc316300771"/>
+      <w:r>
+        <w:t>Branching</w:t>
+      </w:r>
+    </w:p>
+    <w:p>
+      <w:r>
+        <w:t xml:space="preserve">In order to avoid conflicts between developers and maintain code corresponding to </w:t>
+      </w:r>
+      <w:r>
+        <w:t xml:space="preserve">running </w:t>
+      </w:r>
+      <w:r>
+        <w:t>deployments, it is strongly advised that all code changes be made in a branch derived from the master branch. Changes to the master bran</w:t>
+      </w:r>
+      <w:r>
+        <w:t xml:space="preserve">ch should almost always be a result of </w:t>
+      </w:r>
+      <w:r>
+        <w:t xml:space="preserve">merging changes from another branch. </w:t>
+      </w:r>
+    </w:p>
+    <w:p>
+      <w:pPr>
+        <w:pStyle w:val="Heading3"/>
+      </w:pPr>
+      <w:r>
+        <w:t>Commands</w:t>
+      </w:r>
+    </w:p>
+    <w:p>
+      <w:r>
+        <w:t xml:space="preserve">The following are the common </w:t>
+      </w:r>
+      <w:proofErr w:type="spellStart"/>
+      <w:r>
+        <w:t>git</w:t>
+      </w:r>
+      <w:proofErr w:type="spellEnd"/>
+      <w:r>
+        <w:t xml:space="preserve"> commands used for </w:t>
+      </w:r>
+      <w:r>
+        <w:t>creating, managing, and merging</w:t>
+      </w:r>
+      <w:r>
+        <w:t xml:space="preserve"> </w:t>
+      </w:r>
+      <w:r>
+        <w:t>branches</w:t>
+      </w:r>
+      <w:r>
+        <w:t xml:space="preserve"> in a repository:</w:t>
+      </w:r>
+    </w:p>
+    <w:p>
+      <w:pPr>
+        <w:pStyle w:val="Code"/>
+        <w:ind w:left="0"/>
+      </w:pPr>
+      <w:r>
+        <w:tab/>
+      </w:r>
+      <w:proofErr w:type="spellStart"/>
+      <w:proofErr w:type="gramStart"/>
+      <w:r>
+        <w:t>git</w:t>
+      </w:r>
+      <w:proofErr w:type="spellEnd"/>
+      <w:proofErr w:type="gramEnd"/>
+      <w:r>
+        <w:t xml:space="preserve"> </w:t>
+      </w:r>
+      <w:r>
+        <w:t>branch</w:t>
+      </w:r>
+      <w:r>
+        <w:tab/>
+      </w:r>
+      <w:r>
+        <w:tab/>
+      </w:r>
+      <w:r>
+        <w:tab/>
+        <w:t xml:space="preserve">// </w:t>
+      </w:r>
+      <w:r>
+        <w:t>list all existing branches</w:t>
+      </w:r>
+    </w:p>
+    <w:p>
+      <w:pPr>
+        <w:pStyle w:val="Code"/>
+      </w:pPr>
+      <w:proofErr w:type="spellStart"/>
+      <w:proofErr w:type="gramStart"/>
+      <w:r>
+        <w:t>git</w:t>
+      </w:r>
+      <w:proofErr w:type="spellEnd"/>
+      <w:proofErr w:type="gramEnd"/>
+      <w:r>
+        <w:t xml:space="preserve"> </w:t>
+      </w:r>
+      <w:r>
+        <w:t>branch</w:t>
+      </w:r>
+      <w:r>
+        <w:t xml:space="preserve"> </w:t>
+      </w:r>
+      <w:proofErr w:type="spellStart"/>
+      <w:r>
+        <w:rPr>
+          <w:rStyle w:val="Strong"/>
+        </w:rPr>
+        <w:t>branchname</w:t>
+      </w:r>
+      <w:proofErr w:type="spellEnd"/>
+      <w:r>
+        <w:tab/>
+      </w:r>
+      <w:r>
+        <w:tab/>
+        <w:t xml:space="preserve">// </w:t>
+      </w:r>
+      <w:r>
+        <w:t>create a new branch (invoke from master)</w:t>
+      </w:r>
+    </w:p>
+    <w:p>
+      <w:pPr>
+        <w:pStyle w:val="Code"/>
+        <w:ind w:left="0"/>
+      </w:pPr>
+      <w:r>
+        <w:tab/>
+      </w:r>
+      <w:proofErr w:type="spellStart"/>
+      <w:proofErr w:type="gramStart"/>
+      <w:r>
+        <w:t>git</w:t>
+      </w:r>
+      <w:proofErr w:type="spellEnd"/>
+      <w:proofErr w:type="gramEnd"/>
+      <w:r>
+        <w:t xml:space="preserve"> checkout </w:t>
+      </w:r>
+      <w:proofErr w:type="spellStart"/>
+      <w:r>
+        <w:rPr>
+          <w:rStyle w:val="Strong"/>
+        </w:rPr>
+        <w:t>branchname</w:t>
+      </w:r>
+      <w:proofErr w:type="spellEnd"/>
+      <w:r>
+        <w:tab/>
+        <w:t>// switch to another branch</w:t>
+      </w:r>
+    </w:p>
+    <w:p>
+      <w:pPr>
+        <w:pStyle w:val="Code"/>
+        <w:ind w:left="0"/>
+      </w:pPr>
+      <w:r>
+        <w:tab/>
+      </w:r>
+      <w:proofErr w:type="spellStart"/>
+      <w:proofErr w:type="gramStart"/>
+      <w:r>
+        <w:t>git</w:t>
+      </w:r>
+      <w:proofErr w:type="spellEnd"/>
+      <w:proofErr w:type="gramEnd"/>
+      <w:r>
+        <w:t xml:space="preserve"> push origin </w:t>
+      </w:r>
+      <w:proofErr w:type="spellStart"/>
+      <w:r>
+        <w:rPr>
+          <w:rStyle w:val="Strong"/>
+        </w:rPr>
+        <w:t>branchname</w:t>
+      </w:r>
+      <w:proofErr w:type="spellEnd"/>
+      <w:r>
+        <w:tab/>
+        <w:t xml:space="preserve">// push committed branch changes </w:t>
+      </w:r>
+      <w:r>
+        <w:t>to repository</w:t>
+      </w:r>
+    </w:p>
+    <w:p>
+      <w:pPr>
+        <w:pStyle w:val="Code"/>
+        <w:ind w:left="0"/>
+      </w:pPr>
+      <w:r>
+        <w:tab/>
+      </w:r>
+      <w:proofErr w:type="spellStart"/>
+      <w:proofErr w:type="gramStart"/>
+      <w:r>
+        <w:t>git</w:t>
+      </w:r>
+      <w:proofErr w:type="spellEnd"/>
+      <w:proofErr w:type="gramEnd"/>
+      <w:r>
+        <w:t xml:space="preserve"> </w:t>
+      </w:r>
+      <w:r>
+        <w:t>pull</w:t>
+      </w:r>
+      <w:r>
+        <w:t xml:space="preserve"> origin </w:t>
+      </w:r>
+      <w:proofErr w:type="spellStart"/>
+      <w:r>
+        <w:rPr>
+          <w:rStyle w:val="Strong"/>
+        </w:rPr>
+        <w:t>branchname</w:t>
+      </w:r>
+      <w:proofErr w:type="spellEnd"/>
+      <w:r>
+        <w:tab/>
+        <w:t xml:space="preserve">// </w:t>
+      </w:r>
+      <w:r>
+        <w:t>pull</w:t>
+      </w:r>
+      <w:r>
+        <w:t xml:space="preserve"> </w:t>
+      </w:r>
+      <w:r>
+        <w:t>branch</w:t>
+      </w:r>
+      <w:r>
+        <w:t xml:space="preserve"> changes </w:t>
+      </w:r>
+      <w:r>
+        <w:t>from repository</w:t>
+      </w:r>
+      <w:r>
+        <w:t xml:space="preserve"> </w:t>
+      </w:r>
+    </w:p>
+    <w:p>
+      <w:pPr>
+        <w:pStyle w:val="Code"/>
+        <w:ind w:left="0"/>
+      </w:pPr>
+      <w:r>
+        <w:tab/>
+      </w:r>
+      <w:proofErr w:type="spellStart"/>
+      <w:proofErr w:type="gramStart"/>
+      <w:r>
+        <w:t>git</w:t>
+      </w:r>
+      <w:proofErr w:type="spellEnd"/>
+      <w:proofErr w:type="gramEnd"/>
+      <w:r>
+        <w:t xml:space="preserve"> </w:t>
+      </w:r>
+      <w:r>
+        <w:t>merge</w:t>
+      </w:r>
+      <w:r>
+        <w:t xml:space="preserve"> </w:t>
+      </w:r>
+      <w:proofErr w:type="spellStart"/>
+      <w:r>
+        <w:rPr>
+          <w:rStyle w:val="Strong"/>
+        </w:rPr>
+        <w:t>branchname</w:t>
+      </w:r>
+      <w:proofErr w:type="spellEnd"/>
+      <w:r>
+        <w:tab/>
+      </w:r>
+      <w:r>
+        <w:tab/>
+        <w:t xml:space="preserve">// </w:t>
+      </w:r>
+      <w:r>
+        <w:t>merge branch changes (invoke from master)</w:t>
+      </w:r>
+    </w:p>
+    <w:p>
+      <w:pPr>
+        <w:pStyle w:val="Code"/>
+        <w:ind w:left="0"/>
+      </w:pPr>
+      <w:r>
+        <w:tab/>
+      </w:r>
+      <w:proofErr w:type="spellStart"/>
+      <w:proofErr w:type="gramStart"/>
+      <w:r>
+        <w:t>git</w:t>
+      </w:r>
+      <w:proofErr w:type="spellEnd"/>
+      <w:proofErr w:type="gramEnd"/>
+      <w:r>
+        <w:t xml:space="preserve"> branch –d </w:t>
+      </w:r>
+      <w:proofErr w:type="spellStart"/>
+      <w:r>
+        <w:rPr>
+          <w:rStyle w:val="Strong"/>
+        </w:rPr>
+        <w:t>branchname</w:t>
+      </w:r>
+      <w:proofErr w:type="spellEnd"/>
+      <w:r>
+        <w:tab/>
+        <w:t xml:space="preserve">// delete a branch </w:t>
+      </w:r>
+      <w:r>
+        <w:t xml:space="preserve">after merging </w:t>
+      </w:r>
+      <w:r>
+        <w:t>(invoke from master)</w:t>
+      </w:r>
+    </w:p>
+    <w:p>
+      <w:pPr>
+        <w:pStyle w:val="Code"/>
+        <w:ind w:left="0"/>
+      </w:pPr>
+      <w:r>
+        <w:tab/>
+      </w:r>
+      <w:proofErr w:type="spellStart"/>
+      <w:proofErr w:type="gramStart"/>
+      <w:r>
+        <w:t>git</w:t>
+      </w:r>
+      <w:proofErr w:type="spellEnd"/>
+      <w:proofErr w:type="gramEnd"/>
+      <w:r>
+        <w:t xml:space="preserve"> branch –</w:t>
+      </w:r>
+      <w:r>
+        <w:t>D</w:t>
+      </w:r>
+      <w:r>
+        <w:t xml:space="preserve"> </w:t>
+      </w:r>
+      <w:proofErr w:type="spellStart"/>
+      <w:r>
+        <w:rPr>
+          <w:rStyle w:val="Strong"/>
+        </w:rPr>
+        <w:t>branchname</w:t>
+      </w:r>
+      <w:proofErr w:type="spellEnd"/>
+      <w:r>
+        <w:tab/>
+        <w:t>// delete a branch</w:t>
+      </w:r>
+      <w:r>
+        <w:t xml:space="preserve"> without merging</w:t>
+      </w:r>
+      <w:r>
+        <w:t xml:space="preserve"> (invoke from master)</w:t>
+      </w:r>
+    </w:p>
+    <w:p>
+      <w:pPr>
+        <w:pStyle w:val="NoSpacing"/>
+      </w:pPr>
+    </w:p>
+    <w:p>
+      <w:pPr>
+        <w:pStyle w:val="NoSpacing"/>
+      </w:pPr>
+      <w:proofErr w:type="spellStart"/>
+      <w:r>
+        <w:t>Additonal</w:t>
+      </w:r>
+      <w:proofErr w:type="spellEnd"/>
+      <w:r>
+        <w:t xml:space="preserve"> resources on using branches:</w:t>
+      </w:r>
+    </w:p>
+    <w:p>
+      <w:pPr>
+        <w:pStyle w:val="NoSpacing"/>
+      </w:pPr>
+      <w:hyperlink r:id="rId20" w:history="1">
+        <w:r>
+          <w:rPr>
+            <w:rStyle w:val="Hyperlink"/>
+          </w:rPr>
+          <w:t>http://book.git-scm.com/3_basic_branching_and_merging.html</w:t>
+        </w:r>
+      </w:hyperlink>
+    </w:p>
+    <w:p>
+      <w:pPr>
+        <w:pStyle w:val="NoSpacing"/>
+      </w:pPr>
+      <w:hyperlink r:id="rId21" w:history="1">
+        <w:r>
+          <w:rPr>
+            <w:rStyle w:val="Hyperlink"/>
+          </w:rPr>
+          <w:t>http://learn.github.com/p/branching.html</w:t>
+        </w:r>
+      </w:hyperlink>
+    </w:p>
+    <w:p>
+      <w:pPr>
+        <w:pStyle w:val="NoSpacing"/>
+      </w:pPr>
+      <w:hyperlink r:id="rId22" w:history="1">
+        <w:r>
+          <w:rPr>
+            <w:rStyle w:val="Hyperlink"/>
+          </w:rPr>
+          <w:t>http://progit.org/book/ch3-0.html</w:t>
+        </w:r>
+      </w:hyperlink>
+    </w:p>
+    <w:p/>
+    <w:p/>
+    <w:p>
+      <w:pPr>
+        <w:pStyle w:val="Heading3"/>
+      </w:pPr>
+      <w:r>
+        <w:t>Conventions</w:t>
+      </w:r>
+    </w:p>
+    <w:p>
+      <w:r>
+        <w:t>There will always exist two branches that correspond to the current Production and Staging deployments. (</w:t>
+      </w:r>
+      <w:proofErr w:type="gramStart"/>
+      <w:r>
+        <w:t>see</w:t>
+      </w:r>
+      <w:proofErr w:type="gramEnd"/>
+      <w:r>
+        <w:t xml:space="preserve"> </w:t>
+      </w:r>
+      <w:r>
+        <w:t>Deployment for conventions). An individual developer should adhere to the following process when implementing a set of features or fixes:</w:t>
+      </w:r>
+    </w:p>
+    <w:p>
+      <w:pPr>
+        <w:pStyle w:val="ListParagraph"/>
+        <w:numPr>
+          <w:ilvl w:val="0"/>
+          <w:numId w:val="4"/>
+        </w:numPr>
+      </w:pPr>
+      <w:r>
+        <w:t>Create a development branch off the current master branch</w:t>
+      </w:r>
+    </w:p>
+    <w:p>
+      <w:pPr>
+        <w:pStyle w:val="ListParagraph"/>
+        <w:numPr>
+          <w:ilvl w:val="0"/>
+          <w:numId w:val="4"/>
+        </w:numPr>
+      </w:pPr>
+      <w:r>
+        <w:t>Make changes in development branch and test changes locally</w:t>
+      </w:r>
+    </w:p>
+    <w:p>
+      <w:pPr>
+        <w:pStyle w:val="ListParagraph"/>
+        <w:numPr>
+          <w:ilvl w:val="0"/>
+          <w:numId w:val="4"/>
+        </w:numPr>
+      </w:pPr>
+      <w:r>
+        <w:t>Deploy development branch to one of the Azure development accounts</w:t>
+      </w:r>
+    </w:p>
+    <w:p>
+      <w:pPr>
+        <w:pStyle w:val="ListParagraph"/>
+        <w:numPr>
+          <w:ilvl w:val="0"/>
+          <w:numId w:val="4"/>
+        </w:numPr>
+      </w:pPr>
+      <w:r>
+        <w:t>Test and verify development deployment is working properly</w:t>
+      </w:r>
+    </w:p>
+    <w:p>
+      <w:pPr>
+        <w:pStyle w:val="ListParagraph"/>
+        <w:numPr>
+          <w:ilvl w:val="0"/>
+          <w:numId w:val="4"/>
+        </w:numPr>
+      </w:pPr>
+      <w:r>
+        <w:t>Merge development branch back into master branch</w:t>
+      </w:r>
+    </w:p>
+    <w:p>
+      <w:pPr>
+        <w:pStyle w:val="ListParagraph"/>
+        <w:numPr>
+          <w:ilvl w:val="0"/>
+          <w:numId w:val="4"/>
+        </w:numPr>
+      </w:pPr>
+      <w:r>
+        <w:t xml:space="preserve">Retain development branch until </w:t>
+      </w:r>
+      <w:r>
+        <w:t xml:space="preserve">the </w:t>
+      </w:r>
+      <w:r>
+        <w:t>development deployment is updated with newer branch</w:t>
+      </w:r>
+    </w:p>
+    <w:p>
+      <w:pPr>
+        <w:pStyle w:val="ListParagraph"/>
+        <w:numPr>
+          <w:ilvl w:val="0"/>
+          <w:numId w:val="4"/>
+        </w:numPr>
+      </w:pPr>
+      <w:r>
+        <w:t>Delete development branch when newer development branch is deployed</w:t>
+      </w:r>
+    </w:p>
+    <w:p>
+      <w:r>
+        <w:t xml:space="preserve">One downside with </w:t>
+      </w:r>
+      <w:proofErr w:type="spellStart"/>
+      <w:r>
+        <w:t>GitHub</w:t>
+      </w:r>
+      <w:proofErr w:type="spellEnd"/>
+      <w:r>
+        <w:t xml:space="preserve"> is that one can only merge changes from a branch </w:t>
+      </w:r>
+      <w:r>
+        <w:t xml:space="preserve">back </w:t>
+      </w:r>
+      <w:r>
+        <w:t xml:space="preserve">INTO the master. It is not possible to merge subsequent changes </w:t>
+      </w:r>
+      <w:r>
+        <w:t>from</w:t>
+      </w:r>
+      <w:r>
+        <w:t xml:space="preserve"> the master INTO a branch. For this reason, it is recommended that at least once per week a new ‘staging’ branch be created, deployed, and tested to the ‘staging’ deployment. This will catch integration issues as multiple development branches are merged into the master branch. In some cases, a developer may catch integration issues when establishing a new development branch. At this point, the developer must create a new ‘staging’ branch, resolve the integration issues, and update the ‘staging’ deployment. </w:t>
+      </w:r>
+      <w:r>
+        <w:t xml:space="preserve">Creation of new development branches will be suspended until the ‘staging’ integration is complete and merged back into the master branch. </w:t>
+      </w:r>
+    </w:p>
+    <w:p>
+      <w:r>
+        <w:t>If a set of features requires integration prior to merging with the master branch, a development branch can be created and shared between multiple developers, pushing and pulling the other’s changes as the features are being developed.</w:t>
+      </w:r>
+      <w:bookmarkStart w:id="9" w:name="_GoBack"/>
+      <w:bookmarkEnd w:id="9"/>
+    </w:p>
+    <w:p>
+      <w:r>
+        <w:t>Periodically, the current known good ‘staging’ branch and deployment will be promoted to production. The branch is now considered the production branch and deployment to the production Azure account. A new staging branch will be created from the master branch.</w:t>
+      </w:r>
+      <w:r>
+        <w:t xml:space="preserve"> </w:t>
+      </w:r>
+      <w:r>
+        <w:br w:type="page"/>
+      </w:r>
+    </w:p>
+    <w:p>
+      <w:pPr>
+        <w:pStyle w:val="Heading1"/>
+      </w:pPr>
+      <w:r>
+        <w:lastRenderedPageBreak/>
+        <w:t>Build Environment</w:t>
+      </w:r>
+      <w:bookmarkEnd w:id="8"/>
+    </w:p>
+    <w:p>
+      <w:pPr>
+        <w:pStyle w:val="Heading1"/>
+      </w:pPr>
+      <w:bookmarkStart w:id="10" w:name="_Toc316300772"/>
+      <w:r>
+        <w:t>Build</w:t>
+      </w:r>
+      <w:bookmarkEnd w:id="10"/>
+    </w:p>
+    <w:p>
+      <w:pPr>
+        <w:pStyle w:val="Heading2"/>
+      </w:pPr>
+      <w:r>
+        <w:t>Windows</w:t>
+      </w:r>
+    </w:p>
+    <w:p>
+      <w:pPr>
+        <w:jc w:val="left"/>
+        <w:rPr>
+          <w:rStyle w:val="CodeChar"/>
+        </w:rPr>
+      </w:pPr>
+      <w:r>
+        <w:t xml:space="preserve">The main project for building the services and Windows clients is a Visual Studio solution located in the source directory: </w:t>
+      </w:r>
+      <w:r>
+        <w:rPr>
+          <w:rStyle w:val="CodeChar"/>
+        </w:rPr>
+        <w:t>/</w:t>
+      </w:r>
+      <w:proofErr w:type="spellStart"/>
+      <w:r>
+        <w:rPr>
+          <w:rStyle w:val="CodeChar"/>
+        </w:rPr>
+        <w:t>zaplify</w:t>
+      </w:r>
+      <w:proofErr w:type="spellEnd"/>
+      <w:r>
+        <w:rPr>
+          <w:rStyle w:val="CodeChar"/>
+        </w:rPr>
+        <w:t>/source/zaplify.sln</w:t>
+      </w:r>
+    </w:p>
+    <w:p>
+      <w:pPr>
+        <w:pStyle w:val="Heading3"/>
+      </w:pPr>
+      <w:r>
+        <w:t>Azure Project</w:t>
+      </w:r>
+    </w:p>
+    <w:p>
+      <w:pPr>
+        <w:jc w:val="left"/>
+      </w:pPr>
+      <w:r>
+        <w:t xml:space="preserve">The default </w:t>
+      </w:r>
+      <w:proofErr w:type="spellStart"/>
+      <w:r>
+        <w:t>ServiceConfiguration.cscfg</w:t>
+      </w:r>
+      <w:proofErr w:type="spellEnd"/>
+      <w:r>
+        <w:t xml:space="preserve"> file for the Azure project is NOT stored in </w:t>
+      </w:r>
+      <w:proofErr w:type="spellStart"/>
+      <w:r>
+        <w:t>GitHub</w:t>
+      </w:r>
+      <w:proofErr w:type="spellEnd"/>
+      <w:r>
+        <w:t xml:space="preserve"> so that each individual developer can manage the configuration to use while running the Azure Development Fabric. </w:t>
+      </w:r>
+      <w:r>
+        <w:t xml:space="preserve">The first time the solution is loaded into Visual Studio, the Azure project will fail to load if this file does not exist. One should copy one of the other configuration files to </w:t>
+      </w:r>
+      <w:proofErr w:type="spellStart"/>
+      <w:r>
+        <w:t>ServiceConfiguration.cscfg</w:t>
+      </w:r>
+      <w:proofErr w:type="spellEnd"/>
+      <w:r>
+        <w:t xml:space="preserve"> and then reload the project. To run locally against SQL Express, copy the </w:t>
+      </w:r>
+      <w:proofErr w:type="spellStart"/>
+      <w:r>
+        <w:t>ServiceConfiguration.Local.cscfg</w:t>
+      </w:r>
+      <w:proofErr w:type="spellEnd"/>
+      <w:r>
+        <w:t xml:space="preserve"> to </w:t>
+      </w:r>
+      <w:proofErr w:type="spellStart"/>
+      <w:r>
+        <w:t>ServiceConfiguration.cscfg</w:t>
+      </w:r>
+      <w:proofErr w:type="spellEnd"/>
+      <w:r>
+        <w:t>. This step is only required when first setting up the build environment.</w:t>
+      </w:r>
+    </w:p>
+    <w:p>
+      <w:pPr>
+        <w:pStyle w:val="Heading2"/>
+      </w:pPr>
+      <w:proofErr w:type="spellStart"/>
+      <w:r>
+        <w:t>iOS</w:t>
+      </w:r>
+      <w:proofErr w:type="spellEnd"/>
+    </w:p>
+    <w:p>
+      <w:pPr>
+        <w:jc w:val="left"/>
+      </w:pPr>
+      <w:r>
+        <w:t xml:space="preserve">The main project for building the </w:t>
+      </w:r>
+      <w:proofErr w:type="spellStart"/>
+      <w:r>
+        <w:t>iOS</w:t>
+      </w:r>
+      <w:proofErr w:type="spellEnd"/>
+      <w:r>
+        <w:t xml:space="preserve"> client is a solution located in the devices directory: </w:t>
+      </w:r>
+      <w:r>
+        <w:rPr>
+          <w:rStyle w:val="CodeChar"/>
+        </w:rPr>
+        <w:t>/</w:t>
+      </w:r>
+      <w:proofErr w:type="spellStart"/>
+      <w:r>
+        <w:rPr>
+          <w:rStyle w:val="CodeChar"/>
+        </w:rPr>
+        <w:t>zaplify</w:t>
+      </w:r>
+      <w:proofErr w:type="spellEnd"/>
+      <w:r>
+        <w:rPr>
+          <w:rStyle w:val="CodeChar"/>
+        </w:rPr>
+        <w:t>/source/</w:t>
+      </w:r>
+      <w:r>
+        <w:rPr>
+          <w:rStyle w:val="CodeChar"/>
+        </w:rPr>
+        <w:t>devices/</w:t>
+      </w:r>
+      <w:proofErr w:type="spellStart"/>
+      <w:r>
+        <w:rPr>
+          <w:rStyle w:val="CodeChar"/>
+        </w:rPr>
+        <w:t>ios</w:t>
+      </w:r>
+      <w:proofErr w:type="spellEnd"/>
+      <w:r>
+        <w:rPr>
+          <w:rStyle w:val="CodeChar"/>
+        </w:rPr>
+        <w:t>/ios</w:t>
+      </w:r>
+      <w:r>
+        <w:rPr>
+          <w:rStyle w:val="CodeChar"/>
+        </w:rPr>
+        <w:t>.sln</w:t>
       </w:r>
     </w:p>
     <w:p>
@@ -3254,68 +4137,34 @@
       <w:pPr>
         <w:pStyle w:val="Heading1"/>
       </w:pPr>
-      <w:bookmarkStart w:id="8" w:name="_Toc316300771"/>
-      <w:r>
-        <w:lastRenderedPageBreak/>
-        <w:t>Build Environment</w:t>
-      </w:r>
-      <w:bookmarkEnd w:id="8"/>
-    </w:p>
-    <w:p>
-      <w:pPr>
-        <w:pStyle w:val="Heading1"/>
-      </w:pPr>
-      <w:bookmarkStart w:id="9" w:name="_Toc316300772"/>
-      <w:r>
-        <w:t>Build</w:t>
-      </w:r>
-      <w:bookmarkEnd w:id="9"/>
-    </w:p>
-    <w:p>
-      <w:pPr>
-        <w:rPr>
-          <w:smallCaps/>
-          <w:spacing w:val="5"/>
-          <w:sz w:val="32"/>
-          <w:szCs w:val="32"/>
-        </w:rPr>
-      </w:pPr>
-      <w:r>
-        <w:br w:type="page"/>
-      </w:r>
-    </w:p>
-    <w:p>
-      <w:pPr>
-        <w:pStyle w:val="Heading1"/>
-      </w:pPr>
-      <w:bookmarkStart w:id="10" w:name="_Toc316300773"/>
+      <w:bookmarkStart w:id="11" w:name="_Toc316300773"/>
       <w:r>
         <w:lastRenderedPageBreak/>
         <w:t>Coding Conventions</w:t>
       </w:r>
-      <w:bookmarkEnd w:id="10"/>
+      <w:bookmarkEnd w:id="11"/>
     </w:p>
     <w:p>
       <w:pPr>
         <w:pStyle w:val="Heading2"/>
       </w:pPr>
-      <w:bookmarkStart w:id="11" w:name="_Toc316300774"/>
+      <w:bookmarkStart w:id="12" w:name="_Toc316300774"/>
       <w:proofErr w:type="spellStart"/>
       <w:r>
         <w:t>CSharp</w:t>
       </w:r>
-      <w:bookmarkEnd w:id="11"/>
+      <w:bookmarkEnd w:id="12"/>
       <w:proofErr w:type="spellEnd"/>
     </w:p>
     <w:p>
       <w:pPr>
         <w:pStyle w:val="Heading3"/>
       </w:pPr>
-      <w:bookmarkStart w:id="12" w:name="_Toc316300775"/>
+      <w:bookmarkStart w:id="13" w:name="_Toc316300775"/>
       <w:r>
         <w:t>Namespace Declarations</w:t>
       </w:r>
-      <w:bookmarkEnd w:id="12"/>
+      <w:bookmarkEnd w:id="13"/>
     </w:p>
     <w:p>
       <w:r>
@@ -3354,11 +4203,11 @@
       <w:pPr>
         <w:pStyle w:val="Heading3"/>
       </w:pPr>
-      <w:bookmarkStart w:id="13" w:name="_Toc316300776"/>
+      <w:bookmarkStart w:id="14" w:name="_Toc316300776"/>
       <w:r>
         <w:t>Using Statements</w:t>
       </w:r>
-      <w:bookmarkEnd w:id="13"/>
+      <w:bookmarkEnd w:id="14"/>
     </w:p>
     <w:p>
       <w:r>
@@ -3769,17 +4618,17 @@
       <w:pPr>
         <w:pStyle w:val="Heading2"/>
       </w:pPr>
-      <w:bookmarkStart w:id="14" w:name="_Toc316300777"/>
+      <w:bookmarkStart w:id="15" w:name="_Toc316300777"/>
       <w:r>
         <w:t>JavaScript</w:t>
       </w:r>
-      <w:bookmarkEnd w:id="14"/>
+      <w:bookmarkEnd w:id="15"/>
     </w:p>
     <w:p>
       <w:pPr>
         <w:pStyle w:val="Heading2"/>
       </w:pPr>
-      <w:bookmarkStart w:id="15" w:name="_Toc316300778"/>
+      <w:bookmarkStart w:id="16" w:name="_Toc316300778"/>
       <w:r>
         <w:t>T-</w:t>
       </w:r>
@@ -3787,7 +4636,7 @@
       <w:r>
         <w:t>Sql</w:t>
       </w:r>
-      <w:bookmarkEnd w:id="15"/>
+      <w:bookmarkEnd w:id="16"/>
       <w:proofErr w:type="spellEnd"/>
     </w:p>
     <w:p>
@@ -3807,18 +4656,18 @@
       <w:pPr>
         <w:pStyle w:val="Heading1"/>
       </w:pPr>
-      <w:bookmarkStart w:id="16" w:name="_Toc316300779"/>
+      <w:bookmarkStart w:id="17" w:name="_Toc316300779"/>
       <w:r>
         <w:lastRenderedPageBreak/>
         <w:t>Debugging</w:t>
       </w:r>
-      <w:bookmarkEnd w:id="16"/>
+      <w:bookmarkEnd w:id="17"/>
     </w:p>
     <w:p>
       <w:pPr>
         <w:pStyle w:val="Heading2"/>
       </w:pPr>
-      <w:bookmarkStart w:id="17" w:name="_Toc316300780"/>
+      <w:bookmarkStart w:id="18" w:name="_Toc316300780"/>
       <w:proofErr w:type="spellStart"/>
       <w:r>
         <w:t>WinPhone</w:t>
@@ -3827,7 +4676,7 @@
       <w:r>
         <w:t xml:space="preserve"> Client</w:t>
       </w:r>
-      <w:bookmarkEnd w:id="17"/>
+      <w:bookmarkEnd w:id="18"/>
     </w:p>
     <w:p>
       <w:r>
@@ -3922,28 +4771,28 @@
       <w:pPr>
         <w:pStyle w:val="Heading1"/>
       </w:pPr>
-      <w:bookmarkStart w:id="18" w:name="_Toc316300781"/>
+      <w:bookmarkStart w:id="19" w:name="_Toc316300781"/>
       <w:r>
         <w:lastRenderedPageBreak/>
         <w:t>Deployment</w:t>
       </w:r>
-      <w:bookmarkEnd w:id="18"/>
+      <w:bookmarkEnd w:id="19"/>
     </w:p>
     <w:p>
       <w:pPr>
         <w:pStyle w:val="Heading2"/>
       </w:pPr>
-      <w:bookmarkStart w:id="19" w:name="_Toc316300782"/>
+      <w:bookmarkStart w:id="20" w:name="_Toc316300782"/>
       <w:r>
         <w:t>Domain Management</w:t>
       </w:r>
-      <w:bookmarkEnd w:id="19"/>
+      <w:bookmarkEnd w:id="20"/>
     </w:p>
     <w:p>
       <w:r>
         <w:t xml:space="preserve">Domain registration for both builtsteady.com and zaplify.com is managed at </w:t>
       </w:r>
-      <w:hyperlink r:id="rId19" w:history="1">
+      <w:hyperlink r:id="rId23" w:history="1">
         <w:r>
           <w:rPr>
             <w:rStyle w:val="Hyperlink"/>
@@ -3954,7 +4803,7 @@
       <w:r>
         <w:t xml:space="preserve">. Login using the corporate email address, </w:t>
       </w:r>
-      <w:hyperlink r:id="rId20" w:history="1">
+      <w:hyperlink r:id="rId24" w:history="1">
         <w:r>
           <w:rPr>
             <w:rStyle w:val="Hyperlink"/>
@@ -3983,11 +4832,11 @@
       <w:pPr>
         <w:pStyle w:val="Heading2"/>
       </w:pPr>
-      <w:bookmarkStart w:id="20" w:name="_Toc316300783"/>
+      <w:bookmarkStart w:id="21" w:name="_Toc316300783"/>
       <w:r>
         <w:t>Azure Accounts</w:t>
       </w:r>
-      <w:bookmarkEnd w:id="20"/>
+      <w:bookmarkEnd w:id="21"/>
     </w:p>
     <w:p>
       <w:proofErr w:type="spellStart"/>
@@ -4055,7 +4904,7 @@
       <w:r>
         <w:t xml:space="preserve"> ) and Windows Azure ( </w:t>
       </w:r>
-      <w:hyperlink r:id="rId21" w:history="1">
+      <w:hyperlink r:id="rId25" w:history="1">
         <w:r>
           <w:rPr>
             <w:rStyle w:val="Hyperlink"/>
@@ -4068,7 +4917,7 @@
       </w:r>
     </w:p>
     <w:p>
-      <w:hyperlink r:id="rId22" w:history="1">
+      <w:hyperlink r:id="rId26" w:history="1">
         <w:r>
           <w:rPr>
             <w:rStyle w:val="Hyperlink"/>
@@ -4079,7 +4928,7 @@
       <w:r>
         <w:t xml:space="preserve">, </w:t>
       </w:r>
-      <w:hyperlink r:id="rId23" w:history="1">
+      <w:hyperlink r:id="rId27" w:history="1">
         <w:r>
           <w:rPr>
             <w:rStyle w:val="Hyperlink"/>
@@ -4090,7 +4939,7 @@
       <w:r>
         <w:t xml:space="preserve">, </w:t>
       </w:r>
-      <w:hyperlink r:id="rId24" w:history="1">
+      <w:hyperlink r:id="rId28" w:history="1">
         <w:r>
           <w:rPr>
             <w:rStyle w:val="Hyperlink"/>
@@ -4101,7 +4950,7 @@
       <w:r>
         <w:t xml:space="preserve">, </w:t>
       </w:r>
-      <w:hyperlink r:id="rId25" w:history="1">
+      <w:hyperlink r:id="rId29" w:history="1">
         <w:r>
           <w:rPr>
             <w:rStyle w:val="Hyperlink"/>
@@ -4125,17 +4974,203 @@
       <w:pPr>
         <w:pStyle w:val="Heading2"/>
       </w:pPr>
-      <w:bookmarkStart w:id="21" w:name="_Toc316300784"/>
+      <w:bookmarkStart w:id="22" w:name="_Toc316300785"/>
+      <w:r>
+        <w:t>Deployment Conventions</w:t>
+      </w:r>
+    </w:p>
+    <w:p>
+      <w:r>
+        <w:t xml:space="preserve">There will always be two deployments that are running, a production and a staging deployment. Each of these deployments will also have a dedicated branch (see Source Control Branching Conventions). In addition, there may be one or more development deployments being used by individual developers. As stated in the previous section, there are currently four subscriptions registered with </w:t>
+      </w:r>
+      <w:proofErr w:type="spellStart"/>
+      <w:r>
+        <w:t>BizSpark</w:t>
+      </w:r>
+      <w:proofErr w:type="spellEnd"/>
+      <w:r>
+        <w:t xml:space="preserve"> that may be used for a deployment. These Azure Accounts are currently allocated for the following deployment purposes:</w:t>
+      </w:r>
+    </w:p>
+    <w:p>
+      <w:pPr>
+        <w:pStyle w:val="NoSpacing"/>
+      </w:pPr>
+      <w:r>
+        <w:tab/>
+        <w:t>Production Deployment</w:t>
+      </w:r>
+      <w:r>
+        <w:tab/>
+      </w:r>
+      <w:r>
+        <w:tab/>
+        <w:t xml:space="preserve">: </w:t>
+      </w:r>
+      <w:proofErr w:type="spellStart"/>
+      <w:r>
+        <w:t>BizSpark</w:t>
+      </w:r>
+      <w:proofErr w:type="spellEnd"/>
+      <w:r>
+        <w:t xml:space="preserve"> – Omri</w:t>
+      </w:r>
+      <w:r>
+        <w:tab/>
+      </w:r>
+      <w:r>
+        <w:tab/>
+      </w:r>
+      <w:r>
+        <w:tab/>
+      </w:r>
+      <w:hyperlink r:id="rId30" w:history="1">
+        <w:r>
+          <w:rPr>
+            <w:rStyle w:val="Hyperlink"/>
+          </w:rPr>
+          <w:t>ogazitt@hotmail.com</w:t>
+        </w:r>
+      </w:hyperlink>
+    </w:p>
+    <w:p>
+      <w:pPr>
+        <w:pStyle w:val="NoSpacing"/>
+      </w:pPr>
+      <w:r>
+        <w:tab/>
+        <w:t>Staging Deployment</w:t>
+      </w:r>
+      <w:r>
+        <w:tab/>
+      </w:r>
+      <w:r>
+        <w:tab/>
+        <w:t xml:space="preserve">: </w:t>
+      </w:r>
+      <w:proofErr w:type="spellStart"/>
+      <w:r>
+        <w:t>BizSpark</w:t>
+      </w:r>
+      <w:proofErr w:type="spellEnd"/>
+      <w:r>
+        <w:t xml:space="preserve"> – Steve</w:t>
+      </w:r>
+      <w:r>
+        <w:tab/>
+      </w:r>
+      <w:r>
+        <w:tab/>
+      </w:r>
+      <w:r>
+        <w:tab/>
+      </w:r>
+      <w:hyperlink r:id="rId31" w:history="1">
+        <w:r>
+          <w:rPr>
+            <w:rStyle w:val="Hyperlink"/>
+          </w:rPr>
+          <w:t>stevemillet@comcast.net</w:t>
+        </w:r>
+      </w:hyperlink>
+      <w:r>
+        <w:t xml:space="preserve"> </w:t>
+      </w:r>
+    </w:p>
+    <w:p>
+      <w:pPr>
+        <w:pStyle w:val="NoSpacing"/>
+      </w:pPr>
+      <w:r>
+        <w:tab/>
+        <w:t>Development Deployment</w:t>
+      </w:r>
+      <w:r>
+        <w:tab/>
+      </w:r>
+      <w:r>
+        <w:tab/>
+        <w:t xml:space="preserve">: </w:t>
+      </w:r>
+      <w:proofErr w:type="spellStart"/>
+      <w:r>
+        <w:t>BizSpark</w:t>
+      </w:r>
+      <w:proofErr w:type="spellEnd"/>
+      <w:r>
+        <w:t xml:space="preserve"> – Dev1</w:t>
+      </w:r>
+      <w:r>
+        <w:tab/>
+      </w:r>
+      <w:r>
+        <w:tab/>
+      </w:r>
+      <w:r>
+        <w:tab/>
+      </w:r>
+      <w:hyperlink r:id="rId32" w:history="1">
+        <w:r>
+          <w:rPr>
+            <w:rStyle w:val="Hyperlink"/>
+          </w:rPr>
+          <w:t>dev1@buildsteady.com</w:t>
+        </w:r>
+      </w:hyperlink>
+    </w:p>
+    <w:p>
+      <w:pPr>
+        <w:pStyle w:val="NoSpacing"/>
+      </w:pPr>
+      <w:r>
+        <w:tab/>
+        <w:t>Development Deployment</w:t>
+      </w:r>
+      <w:r>
+        <w:tab/>
+      </w:r>
+      <w:r>
+        <w:tab/>
+        <w:t xml:space="preserve">: </w:t>
+      </w:r>
+      <w:proofErr w:type="spellStart"/>
+      <w:r>
+        <w:t>BizSpark</w:t>
+      </w:r>
+      <w:proofErr w:type="spellEnd"/>
+      <w:r>
+        <w:t xml:space="preserve"> – Dev2</w:t>
+      </w:r>
+      <w:r>
+        <w:tab/>
+      </w:r>
+      <w:r>
+        <w:tab/>
+      </w:r>
+      <w:r>
+        <w:tab/>
+      </w:r>
+      <w:hyperlink r:id="rId33" w:history="1">
+        <w:r>
+          <w:rPr>
+            <w:rStyle w:val="Hyperlink"/>
+          </w:rPr>
+          <w:t>dev2@buildsteady.com</w:t>
+        </w:r>
+      </w:hyperlink>
+    </w:p>
+    <w:p>
+      <w:pPr>
+        <w:pStyle w:val="Heading2"/>
+      </w:pPr>
       <w:r>
         <w:t>SQL Azure</w:t>
       </w:r>
-      <w:bookmarkEnd w:id="21"/>
     </w:p>
     <w:p>
       <w:pPr>
         <w:pStyle w:val="Heading3"/>
       </w:pPr>
-      <w:bookmarkStart w:id="22" w:name="_Toc316300785"/>
       <w:r>
         <w:t>DAC</w:t>
       </w:r>
@@ -4219,6 +5254,7 @@
     </w:p>
     <w:p>
       <w:r>
+        <w:lastRenderedPageBreak/>
         <w:t>Before upgrading any SQL Azure database, one should create a backup copy which can be restored in case there are problems during the upgrade process. Using SSMS or the SQL Azure management console, attach to the master database for the server and run the following SQL command</w:t>
       </w:r>
       <w:r>
@@ -4344,7 +5380,6 @@
     </w:p>
     <w:p>
       <w:r>
-        <w:lastRenderedPageBreak/>
         <w:t xml:space="preserve">One can generate a script which will </w:t>
       </w:r>
       <w:r>
@@ -4721,7 +5756,7 @@
       <w:r>
         <w:t xml:space="preserve"> is the shared hosting service we use for the builtsteady.com website.  The account is registered under </w:t>
       </w:r>
-      <w:hyperlink r:id="rId26" w:history="1">
+      <w:hyperlink r:id="rId34" w:history="1">
         <w:r>
           <w:rPr>
             <w:rStyle w:val="Hyperlink"/>
@@ -4755,7 +5790,7 @@
       <w:r>
         <w:t xml:space="preserve">The dotnet-Host.com </w:t>
       </w:r>
-      <w:hyperlink r:id="rId27" w:history="1">
+      <w:hyperlink r:id="rId35" w:history="1">
         <w:r>
           <w:rPr>
             <w:rStyle w:val="Hyperlink"/>
@@ -4782,7 +5817,7 @@
       <w:r>
         <w:t xml:space="preserve">The website is actually hosted at </w:t>
       </w:r>
-      <w:hyperlink r:id="rId28" w:history="1">
+      <w:hyperlink r:id="rId36" w:history="1">
         <w:r>
           <w:rPr>
             <w:rStyle w:val="Hyperlink"/>
@@ -4820,6 +5855,7 @@
     </w:p>
     <w:p>
       <w:r>
+        <w:lastRenderedPageBreak/>
         <w:t xml:space="preserve">To find the publishing profile for </w:t>
       </w:r>
       <w:proofErr w:type="spellStart"/>
@@ -4908,8 +5944,6 @@
       <w:r>
         <w:t xml:space="preserve"> device.</w:t>
       </w:r>
-      <w:bookmarkStart w:id="26" w:name="_GoBack"/>
-      <w:bookmarkEnd w:id="26"/>
     </w:p>
     <w:p>
       <w:pPr>
@@ -5004,7 +6038,6 @@
         </w:numPr>
       </w:pPr>
       <w:r>
-        <w:lastRenderedPageBreak/>
         <w:t xml:space="preserve">Submit request for distribution certificate via </w:t>
       </w:r>
       <w:proofErr w:type="spellStart"/>
@@ -5109,12 +6142,12 @@
       <w:pPr>
         <w:pStyle w:val="Heading1"/>
       </w:pPr>
-      <w:bookmarkStart w:id="27" w:name="_Toc316300789"/>
+      <w:bookmarkStart w:id="26" w:name="_Toc316300789"/>
       <w:r>
         <w:lastRenderedPageBreak/>
         <w:t>Test</w:t>
       </w:r>
-      <w:bookmarkEnd w:id="27"/>
+      <w:bookmarkEnd w:id="26"/>
     </w:p>
     <w:p/>
     <w:p/>
@@ -5357,6 +6390,119 @@
     </w:lvl>
   </w:abstractNum>
   <w:abstractNum w:abstractNumId="2">
+    <w:nsid w:val="2F3A75E4"/>
+    <w:multiLevelType w:val="hybridMultilevel"/>
+    <w:tmpl w:val="17CE7DCC"/>
+    <w:lvl w:ilvl="0" w:tplc="04090001">
+      <w:start w:val="1"/>
+      <w:numFmt w:val="bullet"/>
+      <w:lvlText w:val=""/>
+      <w:lvlJc w:val="left"/>
+      <w:pPr>
+        <w:ind w:left="720" w:hanging="360"/>
+      </w:pPr>
+      <w:rPr>
+        <w:rFonts w:ascii="Symbol" w:hAnsi="Symbol" w:hint="default"/>
+      </w:rPr>
+    </w:lvl>
+    <w:lvl w:ilvl="1" w:tplc="04090003" w:tentative="1">
+      <w:start w:val="1"/>
+      <w:numFmt w:val="bullet"/>
+      <w:lvlText w:val="o"/>
+      <w:lvlJc w:val="left"/>
+      <w:pPr>
+        <w:ind w:left="1440" w:hanging="360"/>
+      </w:pPr>
+      <w:rPr>
+        <w:rFonts w:ascii="Courier New" w:hAnsi="Courier New" w:cs="Courier New" w:hint="default"/>
+      </w:rPr>
+    </w:lvl>
+    <w:lvl w:ilvl="2" w:tplc="04090005" w:tentative="1">
+      <w:start w:val="1"/>
+      <w:numFmt w:val="bullet"/>
+      <w:lvlText w:val=""/>
+      <w:lvlJc w:val="left"/>
+      <w:pPr>
+        <w:ind w:left="2160" w:hanging="360"/>
+      </w:pPr>
+      <w:rPr>
+        <w:rFonts w:ascii="Wingdings" w:hAnsi="Wingdings" w:hint="default"/>
+      </w:rPr>
+    </w:lvl>
+    <w:lvl w:ilvl="3" w:tplc="04090001" w:tentative="1">
+      <w:start w:val="1"/>
+      <w:numFmt w:val="bullet"/>
+      <w:lvlText w:val=""/>
+      <w:lvlJc w:val="left"/>
+      <w:pPr>
+        <w:ind w:left="2880" w:hanging="360"/>
+      </w:pPr>
+      <w:rPr>
+        <w:rFonts w:ascii="Symbol" w:hAnsi="Symbol" w:hint="default"/>
+      </w:rPr>
+    </w:lvl>
+    <w:lvl w:ilvl="4" w:tplc="04090003" w:tentative="1">
+      <w:start w:val="1"/>
+      <w:numFmt w:val="bullet"/>
+      <w:lvlText w:val="o"/>
+      <w:lvlJc w:val="left"/>
+      <w:pPr>
+        <w:ind w:left="3600" w:hanging="360"/>
+      </w:pPr>
+      <w:rPr>
+        <w:rFonts w:ascii="Courier New" w:hAnsi="Courier New" w:cs="Courier New" w:hint="default"/>
+      </w:rPr>
+    </w:lvl>
+    <w:lvl w:ilvl="5" w:tplc="04090005" w:tentative="1">
+      <w:start w:val="1"/>
+      <w:numFmt w:val="bullet"/>
+      <w:lvlText w:val=""/>
+      <w:lvlJc w:val="left"/>
+      <w:pPr>
+        <w:ind w:left="4320" w:hanging="360"/>
+      </w:pPr>
+      <w:rPr>
+        <w:rFonts w:ascii="Wingdings" w:hAnsi="Wingdings" w:hint="default"/>
+      </w:rPr>
+    </w:lvl>
+    <w:lvl w:ilvl="6" w:tplc="04090001" w:tentative="1">
+      <w:start w:val="1"/>
+      <w:numFmt w:val="bullet"/>
+      <w:lvlText w:val=""/>
+      <w:lvlJc w:val="left"/>
+      <w:pPr>
+        <w:ind w:left="5040" w:hanging="360"/>
+      </w:pPr>
+      <w:rPr>
+        <w:rFonts w:ascii="Symbol" w:hAnsi="Symbol" w:hint="default"/>
+      </w:rPr>
+    </w:lvl>
+    <w:lvl w:ilvl="7" w:tplc="04090003" w:tentative="1">
+      <w:start w:val="1"/>
+      <w:numFmt w:val="bullet"/>
+      <w:lvlText w:val="o"/>
+      <w:lvlJc w:val="left"/>
+      <w:pPr>
+        <w:ind w:left="5760" w:hanging="360"/>
+      </w:pPr>
+      <w:rPr>
+        <w:rFonts w:ascii="Courier New" w:hAnsi="Courier New" w:cs="Courier New" w:hint="default"/>
+      </w:rPr>
+    </w:lvl>
+    <w:lvl w:ilvl="8" w:tplc="04090005" w:tentative="1">
+      <w:start w:val="1"/>
+      <w:numFmt w:val="bullet"/>
+      <w:lvlText w:val=""/>
+      <w:lvlJc w:val="left"/>
+      <w:pPr>
+        <w:ind w:left="6480" w:hanging="360"/>
+      </w:pPr>
+      <w:rPr>
+        <w:rFonts w:ascii="Wingdings" w:hAnsi="Wingdings" w:hint="default"/>
+      </w:rPr>
+    </w:lvl>
+  </w:abstractNum>
+  <w:abstractNum w:abstractNumId="3">
     <w:nsid w:val="5A1D484E"/>
     <w:multiLevelType w:val="hybridMultilevel"/>
     <w:tmpl w:val="153ABBAE"/>
@@ -5473,10 +6619,13 @@
     <w:abstractNumId w:val="0"/>
   </w:num>
   <w:num w:numId="2">
-    <w:abstractNumId w:val="2"/>
+    <w:abstractNumId w:val="3"/>
   </w:num>
   <w:num w:numId="3">
     <w:abstractNumId w:val="1"/>
+  </w:num>
+  <w:num w:numId="4">
+    <w:abstractNumId w:val="2"/>
   </w:num>
 </w:numbering>
 </file>
@@ -10036,137 +11185,137 @@
     </dgm:pt>
   </dgm:ptLst>
   <dgm:cxnLst>
-    <dgm:cxn modelId="{91B9CA1A-94A4-41AA-9FC7-2D56DFE6A1EA}" type="presOf" srcId="{28175824-0AE9-43F9-843F-67E18762F3F5}" destId="{6DB75FC0-9B4E-4AE3-B304-7A7F7F7A9D3A}" srcOrd="1" destOrd="0" presId="urn:microsoft.com/office/officeart/2005/8/layout/orgChart1"/>
-    <dgm:cxn modelId="{0AAF38D8-0015-4856-A73A-57B89E88620E}" type="presOf" srcId="{1AD85246-F63D-4A41-BBFB-EB331726FB10}" destId="{548E9CEB-CC82-482C-8B19-431151C1E2FA}" srcOrd="0" destOrd="0" presId="urn:microsoft.com/office/officeart/2005/8/layout/orgChart1"/>
-    <dgm:cxn modelId="{FACE5045-CAF3-4360-930B-E467ED4CB093}" type="presOf" srcId="{2DB4727E-856C-4352-91DC-4F64041C4F8B}" destId="{BA1C0E43-CB54-4F9D-BF11-9A207020C586}" srcOrd="0" destOrd="0" presId="urn:microsoft.com/office/officeart/2005/8/layout/orgChart1"/>
+    <dgm:cxn modelId="{05315AB8-A4EA-44D7-905E-3DB2CB38CB24}" type="presOf" srcId="{A36C0B5E-A27D-4200-8795-75025435FA46}" destId="{135AAD40-E7B5-4FDC-850A-B46C3BFF56E0}" srcOrd="0" destOrd="0" presId="urn:microsoft.com/office/officeart/2005/8/layout/orgChart1"/>
+    <dgm:cxn modelId="{86F6A710-D350-486F-B4AD-38CCB0DC203D}" type="presOf" srcId="{3A26A2A9-7C30-4FD8-A289-EC26A0DED5F9}" destId="{61DE649D-9D32-404E-A346-534AA673CED8}" srcOrd="0" destOrd="0" presId="urn:microsoft.com/office/officeart/2005/8/layout/orgChart1"/>
+    <dgm:cxn modelId="{2C4DCAA7-B8F6-4B97-84BC-6D3A510EA3AF}" type="presOf" srcId="{D942C0FC-D1CE-498D-A5F8-B3942135A115}" destId="{227B45DD-C65D-4489-A826-24DF659BBDE0}" srcOrd="0" destOrd="0" presId="urn:microsoft.com/office/officeart/2005/8/layout/orgChart1"/>
+    <dgm:cxn modelId="{98D81048-5835-4B96-A754-E1A387CB66A4}" type="presOf" srcId="{5F4ED924-74AA-4C5F-89E4-FFC99F60C970}" destId="{062340CD-6334-46D5-AEFE-95C301457800}" srcOrd="0" destOrd="0" presId="urn:microsoft.com/office/officeart/2005/8/layout/orgChart1"/>
+    <dgm:cxn modelId="{533D06E1-4DC2-4F83-B5CF-F381A38C58A1}" type="presOf" srcId="{28175824-0AE9-43F9-843F-67E18762F3F5}" destId="{6DB75FC0-9B4E-4AE3-B304-7A7F7F7A9D3A}" srcOrd="1" destOrd="0" presId="urn:microsoft.com/office/officeart/2005/8/layout/orgChart1"/>
     <dgm:cxn modelId="{9DA2F893-C466-4EDA-A6AE-29DB25717BD9}" srcId="{8C9E116E-0325-4738-81A4-4E1C75E4F0D7}" destId="{A36C0B5E-A27D-4200-8795-75025435FA46}" srcOrd="4" destOrd="0" parTransId="{F50D5E8D-660A-4301-995B-B9BFFD11705A}" sibTransId="{B0291157-8386-4417-A702-C0FD21CCF546}"/>
+    <dgm:cxn modelId="{4DB4C020-7F0D-4F9C-A8CB-62968B171700}" type="presOf" srcId="{A6E509B1-847E-4875-9733-9073B5C9F588}" destId="{34DC7787-D5A3-4818-B592-83AAAB79A8D6}" srcOrd="1" destOrd="0" presId="urn:microsoft.com/office/officeart/2005/8/layout/orgChart1"/>
+    <dgm:cxn modelId="{C7072E09-7F6A-4A85-A1BB-109B3EB49749}" type="presOf" srcId="{32128562-ADA0-4F46-878D-28CC66534723}" destId="{E091326B-DFC7-4A96-BEEB-6388FD6F41EE}" srcOrd="0" destOrd="0" presId="urn:microsoft.com/office/officeart/2005/8/layout/orgChart1"/>
+    <dgm:cxn modelId="{37C9D693-DC2F-4D62-8B85-1710BF0F0582}" type="presOf" srcId="{9161DC6C-0DFD-4791-915F-E74FFD1B3BAC}" destId="{33684D1D-010E-43D1-ABB0-10C0449E3F7D}" srcOrd="1" destOrd="0" presId="urn:microsoft.com/office/officeart/2005/8/layout/orgChart1"/>
+    <dgm:cxn modelId="{0C8539AA-E52C-4BBC-8EA6-4CE81E5C9DC2}" type="presOf" srcId="{A6E509B1-847E-4875-9733-9073B5C9F588}" destId="{E7DFB4E5-82D5-4DC5-AB64-51D6F1936719}" srcOrd="0" destOrd="0" presId="urn:microsoft.com/office/officeart/2005/8/layout/orgChart1"/>
     <dgm:cxn modelId="{3BAD2E73-8E58-4289-9C61-253ADCC00E71}" srcId="{8C9E116E-0325-4738-81A4-4E1C75E4F0D7}" destId="{28175824-0AE9-43F9-843F-67E18762F3F5}" srcOrd="1" destOrd="0" parTransId="{70699AE5-FFF2-40C0-8EC5-E0151414758F}" sibTransId="{136E5126-6538-487C-870D-93DDF65393DE}"/>
-    <dgm:cxn modelId="{B775DC40-C4F0-49AA-9ECC-E159D54844A9}" type="presOf" srcId="{A6E509B1-847E-4875-9733-9073B5C9F588}" destId="{E7DFB4E5-82D5-4DC5-AB64-51D6F1936719}" srcOrd="0" destOrd="0" presId="urn:microsoft.com/office/officeart/2005/8/layout/orgChart1"/>
+    <dgm:cxn modelId="{AB8EC4A8-A534-4DD8-BDE7-CDEF3D8B9BF2}" type="presOf" srcId="{4017429B-5FFE-47A4-8751-9E3001D196C4}" destId="{3B8442CA-0CC7-44D3-AB24-C1E3B69D45E4}" srcOrd="1" destOrd="0" presId="urn:microsoft.com/office/officeart/2005/8/layout/orgChart1"/>
+    <dgm:cxn modelId="{F4771069-6FA0-4526-8355-CD8D46CABBDD}" type="presOf" srcId="{4017429B-5FFE-47A4-8751-9E3001D196C4}" destId="{3441A8BC-6913-42CB-8BDF-6569E58999CC}" srcOrd="0" destOrd="0" presId="urn:microsoft.com/office/officeart/2005/8/layout/orgChart1"/>
     <dgm:cxn modelId="{0644045A-36F1-43BA-8E32-A78DFD000C87}" srcId="{8C9E116E-0325-4738-81A4-4E1C75E4F0D7}" destId="{A6E509B1-847E-4875-9733-9073B5C9F588}" srcOrd="2" destOrd="0" parTransId="{EA5984CD-3BA9-4E96-9B76-0B05C8F1A9C8}" sibTransId="{D4823D1C-DA71-4FDE-AF5D-540C4FD762DD}"/>
-    <dgm:cxn modelId="{FA48413A-38CB-4AA3-8234-01A88BDC75B3}" type="presOf" srcId="{5B1A0318-9B41-4AF4-A5A9-E57A556FD9CB}" destId="{1AC7A9DF-0904-4CBD-8B57-A2E7FAF72705}" srcOrd="0" destOrd="0" presId="urn:microsoft.com/office/officeart/2005/8/layout/orgChart1"/>
-    <dgm:cxn modelId="{9E1C5416-4A51-4D68-8ABB-FF8A2CB963D2}" type="presOf" srcId="{CCA7F9F9-3A04-4453-8740-07CB23C27AA6}" destId="{E82745B5-F925-46FC-AF55-FAA98B0A186F}" srcOrd="1" destOrd="0" presId="urn:microsoft.com/office/officeart/2005/8/layout/orgChart1"/>
-    <dgm:cxn modelId="{E12470E6-34A9-4392-B962-D26307EF93F7}" type="presOf" srcId="{1AD85246-F63D-4A41-BBFB-EB331726FB10}" destId="{3BE7E5C6-E14C-4C64-9AD0-7204DA5CC886}" srcOrd="1" destOrd="0" presId="urn:microsoft.com/office/officeart/2005/8/layout/orgChart1"/>
+    <dgm:cxn modelId="{A4D7595D-A725-441E-A557-475094FD1556}" type="presOf" srcId="{32128562-ADA0-4F46-878D-28CC66534723}" destId="{84051127-723D-4724-B8A2-FF26F3A99F28}" srcOrd="1" destOrd="0" presId="urn:microsoft.com/office/officeart/2005/8/layout/orgChart1"/>
+    <dgm:cxn modelId="{ADB7D7D4-E0F3-44F7-B7A2-724A958201AB}" type="presOf" srcId="{C7BD8657-189E-46F3-B827-16B29C2849DE}" destId="{D8AFCCFD-FF72-4601-AE8B-16416F11BE0B}" srcOrd="1" destOrd="0" presId="urn:microsoft.com/office/officeart/2005/8/layout/orgChart1"/>
+    <dgm:cxn modelId="{BC5D29F9-3B14-4AC1-B1B8-44EF00B139B6}" type="presOf" srcId="{CCA7F9F9-3A04-4453-8740-07CB23C27AA6}" destId="{E82745B5-F925-46FC-AF55-FAA98B0A186F}" srcOrd="1" destOrd="0" presId="urn:microsoft.com/office/officeart/2005/8/layout/orgChart1"/>
     <dgm:cxn modelId="{B8B78B98-E64B-4F19-89B7-8AE2DEE81DF3}" srcId="{325D95C3-6F3D-40DC-84DB-8D9A916A840E}" destId="{C7BD8657-189E-46F3-B827-16B29C2849DE}" srcOrd="0" destOrd="0" parTransId="{00E15160-492D-4A01-AA9A-1DBF10C53B73}" sibTransId="{88404497-21BA-4C02-9C67-B128E12A6EF7}"/>
-    <dgm:cxn modelId="{74631541-F8D5-4DCE-9868-41365CE9EAC5}" type="presOf" srcId="{14C9FE9B-1FDD-447B-9B72-F9FA130B1A55}" destId="{70A11B42-C2BD-425E-AA7B-D4C0DC2D0A15}" srcOrd="0" destOrd="0" presId="urn:microsoft.com/office/officeart/2005/8/layout/orgChart1"/>
-    <dgm:cxn modelId="{686AFB27-CB71-41D5-9275-E86AAEBC4E20}" type="presOf" srcId="{32128562-ADA0-4F46-878D-28CC66534723}" destId="{84051127-723D-4724-B8A2-FF26F3A99F28}" srcOrd="1" destOrd="0" presId="urn:microsoft.com/office/officeart/2005/8/layout/orgChart1"/>
+    <dgm:cxn modelId="{A4B7B83C-6090-47B3-9BA3-50226D355E2D}" type="presOf" srcId="{A36C0B5E-A27D-4200-8795-75025435FA46}" destId="{1649A874-5A5D-465F-A4B2-5E24EADF9ADF}" srcOrd="1" destOrd="0" presId="urn:microsoft.com/office/officeart/2005/8/layout/orgChart1"/>
+    <dgm:cxn modelId="{18F31E36-F688-48B0-B11B-0C24455DA62E}" type="presOf" srcId="{2DB4727E-856C-4352-91DC-4F64041C4F8B}" destId="{BA1C0E43-CB54-4F9D-BF11-9A207020C586}" srcOrd="0" destOrd="0" presId="urn:microsoft.com/office/officeart/2005/8/layout/orgChart1"/>
+    <dgm:cxn modelId="{B6940DE5-129C-447A-8AC8-D35AD8C38DEC}" type="presOf" srcId="{EA5984CD-3BA9-4E96-9B76-0B05C8F1A9C8}" destId="{51FAF244-8083-49FC-9401-81B60AAF7087}" srcOrd="0" destOrd="0" presId="urn:microsoft.com/office/officeart/2005/8/layout/orgChart1"/>
+    <dgm:cxn modelId="{14ACBCE1-5B52-46E4-B3CC-088EDE9AAC01}" type="presOf" srcId="{A6C1B0FA-7C9F-4627-A1F4-C18253CA2D7C}" destId="{4670F29F-C287-485C-8C4E-26F1E2FD7470}" srcOrd="0" destOrd="0" presId="urn:microsoft.com/office/officeart/2005/8/layout/orgChart1"/>
     <dgm:cxn modelId="{CA057392-8FD8-4550-A32F-A2724FDA1436}" srcId="{8C9E116E-0325-4738-81A4-4E1C75E4F0D7}" destId="{CCA7F9F9-3A04-4453-8740-07CB23C27AA6}" srcOrd="3" destOrd="0" parTransId="{30A204E7-51BC-4217-99A2-C1F0210A2266}" sibTransId="{E5C4321B-3400-4AEC-9F9B-C6F133213E79}"/>
     <dgm:cxn modelId="{0D3BA687-6618-46BA-8788-04892E4C557E}" srcId="{8C9E116E-0325-4738-81A4-4E1C75E4F0D7}" destId="{14C9FE9B-1FDD-447B-9B72-F9FA130B1A55}" srcOrd="5" destOrd="0" parTransId="{8D6AD070-EE05-4FC9-9AEB-E3F3F3C582AC}" sibTransId="{33050C82-F058-4CB7-8EC2-EEE0DDBBC54F}"/>
-    <dgm:cxn modelId="{FCEA4DCF-F4CE-4479-A726-83FEBE6FBCB6}" type="presOf" srcId="{A36C0B5E-A27D-4200-8795-75025435FA46}" destId="{135AAD40-E7B5-4FDC-850A-B46C3BFF56E0}" srcOrd="0" destOrd="0" presId="urn:microsoft.com/office/officeart/2005/8/layout/orgChart1"/>
-    <dgm:cxn modelId="{51637CEA-34DF-45B2-B920-5668614CAB35}" type="presOf" srcId="{32128562-ADA0-4F46-878D-28CC66534723}" destId="{E091326B-DFC7-4A96-BEEB-6388FD6F41EE}" srcOrd="0" destOrd="0" presId="urn:microsoft.com/office/officeart/2005/8/layout/orgChart1"/>
-    <dgm:cxn modelId="{11061FDD-E314-4C63-B7A4-54A6A93AC970}" type="presOf" srcId="{A6E509B1-847E-4875-9733-9073B5C9F588}" destId="{34DC7787-D5A3-4818-B592-83AAAB79A8D6}" srcOrd="1" destOrd="0" presId="urn:microsoft.com/office/officeart/2005/8/layout/orgChart1"/>
-    <dgm:cxn modelId="{949A8B26-7F37-4C22-8615-CE3511E06E22}" type="presOf" srcId="{4017429B-5FFE-47A4-8751-9E3001D196C4}" destId="{3B8442CA-0CC7-44D3-AB24-C1E3B69D45E4}" srcOrd="1" destOrd="0" presId="urn:microsoft.com/office/officeart/2005/8/layout/orgChart1"/>
+    <dgm:cxn modelId="{A139E933-D4E8-45F0-9F4A-F2ABC717D66E}" type="presOf" srcId="{1AD85246-F63D-4A41-BBFB-EB331726FB10}" destId="{548E9CEB-CC82-482C-8B19-431151C1E2FA}" srcOrd="0" destOrd="0" presId="urn:microsoft.com/office/officeart/2005/8/layout/orgChart1"/>
+    <dgm:cxn modelId="{B5783B6B-61C8-4920-8859-43EB4ECCDA60}" type="presOf" srcId="{8C9E116E-0325-4738-81A4-4E1C75E4F0D7}" destId="{51204D02-A05C-4263-B772-764E945F0144}" srcOrd="1" destOrd="0" presId="urn:microsoft.com/office/officeart/2005/8/layout/orgChart1"/>
     <dgm:cxn modelId="{3E0D6013-B704-4743-A162-D03AF909C7E2}" srcId="{C7BD8657-189E-46F3-B827-16B29C2849DE}" destId="{9161DC6C-0DFD-4791-915F-E74FFD1B3BAC}" srcOrd="1" destOrd="0" parTransId="{A6C1B0FA-7C9F-4627-A1F4-C18253CA2D7C}" sibTransId="{FD52BF37-19C1-49DF-BC81-E970F4C2F584}"/>
-    <dgm:cxn modelId="{0DFCE701-788E-4539-8306-D59E34789EBF}" type="presOf" srcId="{CC7D8B7E-E61A-41FE-BCE4-747965F5C91D}" destId="{F1DC6AAD-919C-4BE6-9089-ECB12F30FF47}" srcOrd="0" destOrd="0" presId="urn:microsoft.com/office/officeart/2005/8/layout/orgChart1"/>
-    <dgm:cxn modelId="{C709D976-C062-45AE-B970-4DAB7866725F}" type="presOf" srcId="{325D95C3-6F3D-40DC-84DB-8D9A916A840E}" destId="{CFDBE9B5-C99C-46D7-AD39-DF0C47F9A402}" srcOrd="0" destOrd="0" presId="urn:microsoft.com/office/officeart/2005/8/layout/orgChart1"/>
-    <dgm:cxn modelId="{EC9BCD54-5119-4867-9585-9E5DF19B5FFB}" type="presOf" srcId="{5F4ED924-74AA-4C5F-89E4-FFC99F60C970}" destId="{062340CD-6334-46D5-AEFE-95C301457800}" srcOrd="0" destOrd="0" presId="urn:microsoft.com/office/officeart/2005/8/layout/orgChart1"/>
+    <dgm:cxn modelId="{619AEF27-2F61-4664-AC9D-33B57FE0C6FC}" type="presOf" srcId="{CCA7F9F9-3A04-4453-8740-07CB23C27AA6}" destId="{A5CF217D-D3A6-4151-AD40-A88C6F8AF4D7}" srcOrd="0" destOrd="0" presId="urn:microsoft.com/office/officeart/2005/8/layout/orgChart1"/>
+    <dgm:cxn modelId="{625C2D0B-60DC-4EC6-9E7E-427C9AF19157}" type="presOf" srcId="{325D95C3-6F3D-40DC-84DB-8D9A916A840E}" destId="{CFDBE9B5-C99C-46D7-AD39-DF0C47F9A402}" srcOrd="0" destOrd="0" presId="urn:microsoft.com/office/officeart/2005/8/layout/orgChart1"/>
     <dgm:cxn modelId="{B3FD12EC-5606-46E5-8644-C20199C5004E}" srcId="{9161DC6C-0DFD-4791-915F-E74FFD1B3BAC}" destId="{D942C0FC-D1CE-498D-A5F8-B3942135A115}" srcOrd="2" destOrd="0" parTransId="{3A26A2A9-7C30-4FD8-A289-EC26A0DED5F9}" sibTransId="{2F03107F-CAB3-4BB3-B932-D825BA3F2515}"/>
-    <dgm:cxn modelId="{53709C11-9E4E-4EA8-8032-8F20B62FA338}" type="presOf" srcId="{14C9FE9B-1FDD-447B-9B72-F9FA130B1A55}" destId="{91B6D221-C145-487E-94DA-13F4BB495C55}" srcOrd="1" destOrd="0" presId="urn:microsoft.com/office/officeart/2005/8/layout/orgChart1"/>
-    <dgm:cxn modelId="{6398F235-895B-4C05-B28F-436A87D6477B}" type="presOf" srcId="{C7BD8657-189E-46F3-B827-16B29C2849DE}" destId="{63929129-5E40-45F8-A890-4F806D74EBE0}" srcOrd="0" destOrd="0" presId="urn:microsoft.com/office/officeart/2005/8/layout/orgChart1"/>
-    <dgm:cxn modelId="{2E32E5E7-95D5-46B5-87B4-77C4D9405699}" type="presOf" srcId="{EA5984CD-3BA9-4E96-9B76-0B05C8F1A9C8}" destId="{51FAF244-8083-49FC-9401-81B60AAF7087}" srcOrd="0" destOrd="0" presId="urn:microsoft.com/office/officeart/2005/8/layout/orgChart1"/>
-    <dgm:cxn modelId="{4F18003F-B629-44B4-8C5C-DD89029EB334}" type="presOf" srcId="{28175824-0AE9-43F9-843F-67E18762F3F5}" destId="{3BAF2FFE-4888-490F-91F5-FD3100B0B374}" srcOrd="0" destOrd="0" presId="urn:microsoft.com/office/officeart/2005/8/layout/orgChart1"/>
-    <dgm:cxn modelId="{DE4DF17F-1D6C-42ED-A610-4EFCA79EE666}" type="presOf" srcId="{4017429B-5FFE-47A4-8751-9E3001D196C4}" destId="{3441A8BC-6913-42CB-8BDF-6569E58999CC}" srcOrd="0" destOrd="0" presId="urn:microsoft.com/office/officeart/2005/8/layout/orgChart1"/>
+    <dgm:cxn modelId="{1E75768D-257F-40B5-BB5D-422730ED1C8F}" type="presOf" srcId="{8C9E116E-0325-4738-81A4-4E1C75E4F0D7}" destId="{EC4BEC83-2E8E-4EFE-B5FC-0C106B0CBBAF}" srcOrd="0" destOrd="0" presId="urn:microsoft.com/office/officeart/2005/8/layout/orgChart1"/>
+    <dgm:cxn modelId="{A29F7108-EA7E-4FEA-AF90-8C43C61BBA1C}" type="presOf" srcId="{8D6AD070-EE05-4FC9-9AEB-E3F3F3C582AC}" destId="{5C0041BF-B6C7-4D9C-967B-81245F98DF82}" srcOrd="0" destOrd="0" presId="urn:microsoft.com/office/officeart/2005/8/layout/orgChart1"/>
+    <dgm:cxn modelId="{C433297E-DF6F-4A3A-B423-B6F5962200F7}" type="presOf" srcId="{9161DC6C-0DFD-4791-915F-E74FFD1B3BAC}" destId="{AFF5F157-3C4C-4EA5-872E-9D66CFF66D24}" srcOrd="0" destOrd="0" presId="urn:microsoft.com/office/officeart/2005/8/layout/orgChart1"/>
     <dgm:cxn modelId="{6DC6C664-B2BF-4260-83D7-C788DBA7EF15}" srcId="{9161DC6C-0DFD-4791-915F-E74FFD1B3BAC}" destId="{8C9E116E-0325-4738-81A4-4E1C75E4F0D7}" srcOrd="1" destOrd="0" parTransId="{5B1A0318-9B41-4AF4-A5A9-E57A556FD9CB}" sibTransId="{25E42B77-6F73-4C53-A687-1C88B568C434}"/>
-    <dgm:cxn modelId="{728E173F-55B3-4A0A-8E63-58B30B169959}" type="presOf" srcId="{A36C0B5E-A27D-4200-8795-75025435FA46}" destId="{1649A874-5A5D-465F-A4B2-5E24EADF9ADF}" srcOrd="1" destOrd="0" presId="urn:microsoft.com/office/officeart/2005/8/layout/orgChart1"/>
-    <dgm:cxn modelId="{D7838137-D908-4E10-BDC5-037B38E31A0D}" type="presOf" srcId="{D942C0FC-D1CE-498D-A5F8-B3942135A115}" destId="{227B45DD-C65D-4489-A826-24DF659BBDE0}" srcOrd="0" destOrd="0" presId="urn:microsoft.com/office/officeart/2005/8/layout/orgChart1"/>
-    <dgm:cxn modelId="{C12693D6-0082-49BE-9CD0-613BC53FD61F}" type="presOf" srcId="{A6C1B0FA-7C9F-4627-A1F4-C18253CA2D7C}" destId="{4670F29F-C287-485C-8C4E-26F1E2FD7470}" srcOrd="0" destOrd="0" presId="urn:microsoft.com/office/officeart/2005/8/layout/orgChart1"/>
+    <dgm:cxn modelId="{2310799A-C9FC-47CE-8023-A75E4F76A609}" type="presOf" srcId="{70699AE5-FFF2-40C0-8EC5-E0151414758F}" destId="{94689D75-4043-4EFD-9296-48695937771C}" srcOrd="0" destOrd="0" presId="urn:microsoft.com/office/officeart/2005/8/layout/orgChart1"/>
+    <dgm:cxn modelId="{58FE28C3-B155-4B40-89E9-1CAB5417010D}" type="presOf" srcId="{F50D5E8D-660A-4301-995B-B9BFFD11705A}" destId="{D2BE08CE-A34C-4EFF-A824-8606B74D9094}" srcOrd="0" destOrd="0" presId="urn:microsoft.com/office/officeart/2005/8/layout/orgChart1"/>
+    <dgm:cxn modelId="{A06B0C43-81CD-4BA8-914B-4DB4512C8C38}" type="presOf" srcId="{CC7D8B7E-E61A-41FE-BCE4-747965F5C91D}" destId="{F1DC6AAD-919C-4BE6-9089-ECB12F30FF47}" srcOrd="0" destOrd="0" presId="urn:microsoft.com/office/officeart/2005/8/layout/orgChart1"/>
     <dgm:cxn modelId="{70DEDCFE-8E71-433E-BFC0-0C912ECEDE49}" srcId="{C7BD8657-189E-46F3-B827-16B29C2849DE}" destId="{32128562-ADA0-4F46-878D-28CC66534723}" srcOrd="0" destOrd="0" parTransId="{5F4ED924-74AA-4C5F-89E4-FFC99F60C970}" sibTransId="{4D557EE8-5AFC-41F4-932D-673568064FCF}"/>
-    <dgm:cxn modelId="{11C2D5D5-598B-4EC7-927E-21CFD363AF27}" type="presOf" srcId="{30A204E7-51BC-4217-99A2-C1F0210A2266}" destId="{24A0881F-BD84-4A21-B3A8-0153C4927C11}" srcOrd="0" destOrd="0" presId="urn:microsoft.com/office/officeart/2005/8/layout/orgChart1"/>
-    <dgm:cxn modelId="{EB243EDE-9242-45A2-89AE-0FE105AA7B2E}" type="presOf" srcId="{8D6AD070-EE05-4FC9-9AEB-E3F3F3C582AC}" destId="{5C0041BF-B6C7-4D9C-967B-81245F98DF82}" srcOrd="0" destOrd="0" presId="urn:microsoft.com/office/officeart/2005/8/layout/orgChart1"/>
-    <dgm:cxn modelId="{FBB5E96A-FF4A-4903-99F8-7C1388D1D39C}" type="presOf" srcId="{D942C0FC-D1CE-498D-A5F8-B3942135A115}" destId="{6B8C0AE2-50E0-4BCE-94CB-363B57814B60}" srcOrd="1" destOrd="0" presId="urn:microsoft.com/office/officeart/2005/8/layout/orgChart1"/>
-    <dgm:cxn modelId="{EAD75DF2-E3B0-49A7-A0AB-9D69010B2F8B}" type="presOf" srcId="{3A26A2A9-7C30-4FD8-A289-EC26A0DED5F9}" destId="{61DE649D-9D32-404E-A346-534AA673CED8}" srcOrd="0" destOrd="0" presId="urn:microsoft.com/office/officeart/2005/8/layout/orgChart1"/>
+    <dgm:cxn modelId="{16A8FCBC-2E89-4D45-A7C3-992C84C28C6F}" type="presOf" srcId="{C7BD8657-189E-46F3-B827-16B29C2849DE}" destId="{63929129-5E40-45F8-A890-4F806D74EBE0}" srcOrd="0" destOrd="0" presId="urn:microsoft.com/office/officeart/2005/8/layout/orgChart1"/>
+    <dgm:cxn modelId="{1B761224-983F-4836-9850-0A2AE9BB1FEA}" type="presOf" srcId="{D942C0FC-D1CE-498D-A5F8-B3942135A115}" destId="{6B8C0AE2-50E0-4BCE-94CB-363B57814B60}" srcOrd="1" destOrd="0" presId="urn:microsoft.com/office/officeart/2005/8/layout/orgChart1"/>
+    <dgm:cxn modelId="{82CBA925-A6B7-40AB-BC8F-2DE3991CE08D}" type="presOf" srcId="{30A204E7-51BC-4217-99A2-C1F0210A2266}" destId="{24A0881F-BD84-4A21-B3A8-0153C4927C11}" srcOrd="0" destOrd="0" presId="urn:microsoft.com/office/officeart/2005/8/layout/orgChart1"/>
+    <dgm:cxn modelId="{9DEA58F7-8B83-4E02-B6C6-0D343B3F9048}" type="presOf" srcId="{5B1A0318-9B41-4AF4-A5A9-E57A556FD9CB}" destId="{1AC7A9DF-0904-4CBD-8B57-A2E7FAF72705}" srcOrd="0" destOrd="0" presId="urn:microsoft.com/office/officeart/2005/8/layout/orgChart1"/>
     <dgm:cxn modelId="{4F5BA3FA-8448-4603-B728-A8CD86A2ABB5}" srcId="{9161DC6C-0DFD-4791-915F-E74FFD1B3BAC}" destId="{1AD85246-F63D-4A41-BBFB-EB331726FB10}" srcOrd="0" destOrd="0" parTransId="{CC7D8B7E-E61A-41FE-BCE4-747965F5C91D}" sibTransId="{3BAA8471-350F-4D09-BC72-72CDE0E05724}"/>
-    <dgm:cxn modelId="{29419B59-E41B-459F-BEAF-3DA0A366938C}" type="presOf" srcId="{8C9E116E-0325-4738-81A4-4E1C75E4F0D7}" destId="{51204D02-A05C-4263-B772-764E945F0144}" srcOrd="1" destOrd="0" presId="urn:microsoft.com/office/officeart/2005/8/layout/orgChart1"/>
-    <dgm:cxn modelId="{121BAE2C-D09B-4F7E-9520-9E4FA97CAD85}" type="presOf" srcId="{8C9E116E-0325-4738-81A4-4E1C75E4F0D7}" destId="{EC4BEC83-2E8E-4EFE-B5FC-0C106B0CBBAF}" srcOrd="0" destOrd="0" presId="urn:microsoft.com/office/officeart/2005/8/layout/orgChart1"/>
+    <dgm:cxn modelId="{FFF9AC5C-27AB-4506-BC9A-B10DEFBEE8F1}" type="presOf" srcId="{14C9FE9B-1FDD-447B-9B72-F9FA130B1A55}" destId="{70A11B42-C2BD-425E-AA7B-D4C0DC2D0A15}" srcOrd="0" destOrd="0" presId="urn:microsoft.com/office/officeart/2005/8/layout/orgChart1"/>
+    <dgm:cxn modelId="{FF8009A2-C428-4783-AF07-115514DD6572}" type="presOf" srcId="{28175824-0AE9-43F9-843F-67E18762F3F5}" destId="{3BAF2FFE-4888-490F-91F5-FD3100B0B374}" srcOrd="0" destOrd="0" presId="urn:microsoft.com/office/officeart/2005/8/layout/orgChart1"/>
     <dgm:cxn modelId="{5EC21C73-8B02-45D1-95F5-18162106C0B4}" srcId="{8C9E116E-0325-4738-81A4-4E1C75E4F0D7}" destId="{4017429B-5FFE-47A4-8751-9E3001D196C4}" srcOrd="0" destOrd="0" parTransId="{2DB4727E-856C-4352-91DC-4F64041C4F8B}" sibTransId="{CEFBB8F1-C03F-47F4-AE82-77C58EE9A6C8}"/>
-    <dgm:cxn modelId="{01A8EE11-5BD4-4890-829D-EDBA43B472B0}" type="presOf" srcId="{9161DC6C-0DFD-4791-915F-E74FFD1B3BAC}" destId="{33684D1D-010E-43D1-ABB0-10C0449E3F7D}" srcOrd="1" destOrd="0" presId="urn:microsoft.com/office/officeart/2005/8/layout/orgChart1"/>
-    <dgm:cxn modelId="{7A448DCC-AF28-41BD-B832-CD6D5CEFB76F}" type="presOf" srcId="{9161DC6C-0DFD-4791-915F-E74FFD1B3BAC}" destId="{AFF5F157-3C4C-4EA5-872E-9D66CFF66D24}" srcOrd="0" destOrd="0" presId="urn:microsoft.com/office/officeart/2005/8/layout/orgChart1"/>
-    <dgm:cxn modelId="{B8A3749B-4F96-4398-A0DB-790DA82FEB88}" type="presOf" srcId="{70699AE5-FFF2-40C0-8EC5-E0151414758F}" destId="{94689D75-4043-4EFD-9296-48695937771C}" srcOrd="0" destOrd="0" presId="urn:microsoft.com/office/officeart/2005/8/layout/orgChart1"/>
-    <dgm:cxn modelId="{89BBE332-6B8B-4A07-8E24-FE36C3680779}" type="presOf" srcId="{F50D5E8D-660A-4301-995B-B9BFFD11705A}" destId="{D2BE08CE-A34C-4EFF-A824-8606B74D9094}" srcOrd="0" destOrd="0" presId="urn:microsoft.com/office/officeart/2005/8/layout/orgChart1"/>
-    <dgm:cxn modelId="{11F48E01-48CB-4F11-8527-7848CF57177F}" type="presOf" srcId="{CCA7F9F9-3A04-4453-8740-07CB23C27AA6}" destId="{A5CF217D-D3A6-4151-AD40-A88C6F8AF4D7}" srcOrd="0" destOrd="0" presId="urn:microsoft.com/office/officeart/2005/8/layout/orgChart1"/>
-    <dgm:cxn modelId="{A0979441-8BD4-4E83-AB61-E21F97389AC5}" type="presOf" srcId="{C7BD8657-189E-46F3-B827-16B29C2849DE}" destId="{D8AFCCFD-FF72-4601-AE8B-16416F11BE0B}" srcOrd="1" destOrd="0" presId="urn:microsoft.com/office/officeart/2005/8/layout/orgChart1"/>
-    <dgm:cxn modelId="{403898E0-1F84-4BE4-91C1-EE6903D8C3FD}" type="presParOf" srcId="{CFDBE9B5-C99C-46D7-AD39-DF0C47F9A402}" destId="{C648C8F1-6EC1-4D27-9134-2770426C1535}" srcOrd="0" destOrd="0" presId="urn:microsoft.com/office/officeart/2005/8/layout/orgChart1"/>
-    <dgm:cxn modelId="{848B6D92-1007-4E7E-9259-D1FDC4D577E7}" type="presParOf" srcId="{C648C8F1-6EC1-4D27-9134-2770426C1535}" destId="{8841FC10-6A43-4474-8973-11C86F432155}" srcOrd="0" destOrd="0" presId="urn:microsoft.com/office/officeart/2005/8/layout/orgChart1"/>
-    <dgm:cxn modelId="{0BD6E76A-372B-4596-819D-08A36A6E0EBB}" type="presParOf" srcId="{8841FC10-6A43-4474-8973-11C86F432155}" destId="{63929129-5E40-45F8-A890-4F806D74EBE0}" srcOrd="0" destOrd="0" presId="urn:microsoft.com/office/officeart/2005/8/layout/orgChart1"/>
-    <dgm:cxn modelId="{A1F60AB2-0A4B-4828-8066-4FA9BF9DFB27}" type="presParOf" srcId="{8841FC10-6A43-4474-8973-11C86F432155}" destId="{D8AFCCFD-FF72-4601-AE8B-16416F11BE0B}" srcOrd="1" destOrd="0" presId="urn:microsoft.com/office/officeart/2005/8/layout/orgChart1"/>
-    <dgm:cxn modelId="{5EB71B44-90C5-485A-BE13-7EAB33B16B10}" type="presParOf" srcId="{C648C8F1-6EC1-4D27-9134-2770426C1535}" destId="{CA5EB31B-C68B-473C-87CB-A91BB005BF00}" srcOrd="1" destOrd="0" presId="urn:microsoft.com/office/officeart/2005/8/layout/orgChart1"/>
-    <dgm:cxn modelId="{D630FF06-2A7B-4C5E-BECD-7821B1A8AB74}" type="presParOf" srcId="{CA5EB31B-C68B-473C-87CB-A91BB005BF00}" destId="{062340CD-6334-46D5-AEFE-95C301457800}" srcOrd="0" destOrd="0" presId="urn:microsoft.com/office/officeart/2005/8/layout/orgChart1"/>
-    <dgm:cxn modelId="{8D12911C-DADA-49E9-B8DB-A08337A5CEBB}" type="presParOf" srcId="{CA5EB31B-C68B-473C-87CB-A91BB005BF00}" destId="{03148D74-9417-47D5-AF4F-C4D3238B6670}" srcOrd="1" destOrd="0" presId="urn:microsoft.com/office/officeart/2005/8/layout/orgChart1"/>
-    <dgm:cxn modelId="{79DFF47D-9C55-4318-9922-558A4A92F039}" type="presParOf" srcId="{03148D74-9417-47D5-AF4F-C4D3238B6670}" destId="{8560AAFB-1613-4B6C-B1A4-8F0A1BFFBCE2}" srcOrd="0" destOrd="0" presId="urn:microsoft.com/office/officeart/2005/8/layout/orgChart1"/>
-    <dgm:cxn modelId="{63C5C641-4F71-4733-A4A5-B8EF35149F6D}" type="presParOf" srcId="{8560AAFB-1613-4B6C-B1A4-8F0A1BFFBCE2}" destId="{E091326B-DFC7-4A96-BEEB-6388FD6F41EE}" srcOrd="0" destOrd="0" presId="urn:microsoft.com/office/officeart/2005/8/layout/orgChart1"/>
-    <dgm:cxn modelId="{E27BE61B-D47C-40AF-AFC3-E28FE3662387}" type="presParOf" srcId="{8560AAFB-1613-4B6C-B1A4-8F0A1BFFBCE2}" destId="{84051127-723D-4724-B8A2-FF26F3A99F28}" srcOrd="1" destOrd="0" presId="urn:microsoft.com/office/officeart/2005/8/layout/orgChart1"/>
-    <dgm:cxn modelId="{26AE406A-5A18-4F79-98A2-376F32DB826A}" type="presParOf" srcId="{03148D74-9417-47D5-AF4F-C4D3238B6670}" destId="{A6B18CA2-C28F-4B9E-A1C1-DC76B10BBB9A}" srcOrd="1" destOrd="0" presId="urn:microsoft.com/office/officeart/2005/8/layout/orgChart1"/>
-    <dgm:cxn modelId="{15BB306E-208F-4F8A-962B-3EBFC6138A37}" type="presParOf" srcId="{03148D74-9417-47D5-AF4F-C4D3238B6670}" destId="{7C076015-0E74-486D-B791-602F5C870ACA}" srcOrd="2" destOrd="0" presId="urn:microsoft.com/office/officeart/2005/8/layout/orgChart1"/>
-    <dgm:cxn modelId="{6330EF4B-08E9-48AD-BA7B-B469A629DEBA}" type="presParOf" srcId="{CA5EB31B-C68B-473C-87CB-A91BB005BF00}" destId="{4670F29F-C287-485C-8C4E-26F1E2FD7470}" srcOrd="2" destOrd="0" presId="urn:microsoft.com/office/officeart/2005/8/layout/orgChart1"/>
-    <dgm:cxn modelId="{0AFC4DB8-3FC8-430E-B133-2983A7F1DA68}" type="presParOf" srcId="{CA5EB31B-C68B-473C-87CB-A91BB005BF00}" destId="{F9420F45-E180-41C8-B53F-F1619A17495C}" srcOrd="3" destOrd="0" presId="urn:microsoft.com/office/officeart/2005/8/layout/orgChart1"/>
-    <dgm:cxn modelId="{9E3B744C-821F-47B5-BC5B-B1D390A37F24}" type="presParOf" srcId="{F9420F45-E180-41C8-B53F-F1619A17495C}" destId="{2B94BE52-4D45-423C-ADAA-672E1581A042}" srcOrd="0" destOrd="0" presId="urn:microsoft.com/office/officeart/2005/8/layout/orgChart1"/>
-    <dgm:cxn modelId="{74C0221E-8BCB-4C72-874B-5C8F88ACB92E}" type="presParOf" srcId="{2B94BE52-4D45-423C-ADAA-672E1581A042}" destId="{AFF5F157-3C4C-4EA5-872E-9D66CFF66D24}" srcOrd="0" destOrd="0" presId="urn:microsoft.com/office/officeart/2005/8/layout/orgChart1"/>
-    <dgm:cxn modelId="{0EF76A33-076D-4BC6-A4D1-41D0F3B15980}" type="presParOf" srcId="{2B94BE52-4D45-423C-ADAA-672E1581A042}" destId="{33684D1D-010E-43D1-ABB0-10C0449E3F7D}" srcOrd="1" destOrd="0" presId="urn:microsoft.com/office/officeart/2005/8/layout/orgChart1"/>
-    <dgm:cxn modelId="{EBACC2A1-11D1-4B60-B6D4-62368B431704}" type="presParOf" srcId="{F9420F45-E180-41C8-B53F-F1619A17495C}" destId="{1AD459E1-C52C-4246-B719-4E4412240829}" srcOrd="1" destOrd="0" presId="urn:microsoft.com/office/officeart/2005/8/layout/orgChart1"/>
-    <dgm:cxn modelId="{A87EE7B8-ACAC-449D-A9C6-2BEBD09AB705}" type="presParOf" srcId="{1AD459E1-C52C-4246-B719-4E4412240829}" destId="{F1DC6AAD-919C-4BE6-9089-ECB12F30FF47}" srcOrd="0" destOrd="0" presId="urn:microsoft.com/office/officeart/2005/8/layout/orgChart1"/>
-    <dgm:cxn modelId="{0CB8688D-C782-4544-8574-6466C9AA0238}" type="presParOf" srcId="{1AD459E1-C52C-4246-B719-4E4412240829}" destId="{E9D7E019-B9C5-45AB-8188-314544860FA9}" srcOrd="1" destOrd="0" presId="urn:microsoft.com/office/officeart/2005/8/layout/orgChart1"/>
-    <dgm:cxn modelId="{8776A88E-DA9E-4D9D-9506-DE3E9C2D3CD8}" type="presParOf" srcId="{E9D7E019-B9C5-45AB-8188-314544860FA9}" destId="{EEF47A2A-AD99-4EB7-8F68-56337B17D69F}" srcOrd="0" destOrd="0" presId="urn:microsoft.com/office/officeart/2005/8/layout/orgChart1"/>
-    <dgm:cxn modelId="{36B8C6A8-BB92-41F6-A3C8-652DC5685211}" type="presParOf" srcId="{EEF47A2A-AD99-4EB7-8F68-56337B17D69F}" destId="{548E9CEB-CC82-482C-8B19-431151C1E2FA}" srcOrd="0" destOrd="0" presId="urn:microsoft.com/office/officeart/2005/8/layout/orgChart1"/>
-    <dgm:cxn modelId="{5726D659-B6E1-40A7-A778-251FA534BB8A}" type="presParOf" srcId="{EEF47A2A-AD99-4EB7-8F68-56337B17D69F}" destId="{3BE7E5C6-E14C-4C64-9AD0-7204DA5CC886}" srcOrd="1" destOrd="0" presId="urn:microsoft.com/office/officeart/2005/8/layout/orgChart1"/>
-    <dgm:cxn modelId="{AE6463A8-4D70-46AB-B3AF-E06C7251C00F}" type="presParOf" srcId="{E9D7E019-B9C5-45AB-8188-314544860FA9}" destId="{534921A6-A227-42E2-AF6B-7276FEE95B40}" srcOrd="1" destOrd="0" presId="urn:microsoft.com/office/officeart/2005/8/layout/orgChart1"/>
-    <dgm:cxn modelId="{A32843A1-9B1C-441B-A82D-C02CD99DABFA}" type="presParOf" srcId="{E9D7E019-B9C5-45AB-8188-314544860FA9}" destId="{44FCA3CD-79BC-4761-86D2-8713792B667D}" srcOrd="2" destOrd="0" presId="urn:microsoft.com/office/officeart/2005/8/layout/orgChart1"/>
-    <dgm:cxn modelId="{9477A99C-9A00-4784-BC31-8D63894AC8A7}" type="presParOf" srcId="{1AD459E1-C52C-4246-B719-4E4412240829}" destId="{1AC7A9DF-0904-4CBD-8B57-A2E7FAF72705}" srcOrd="2" destOrd="0" presId="urn:microsoft.com/office/officeart/2005/8/layout/orgChart1"/>
-    <dgm:cxn modelId="{98F57775-A82F-4A09-A702-D1B4631D843F}" type="presParOf" srcId="{1AD459E1-C52C-4246-B719-4E4412240829}" destId="{9BBFA110-AB25-44A4-BC23-7D4CB8CE7967}" srcOrd="3" destOrd="0" presId="urn:microsoft.com/office/officeart/2005/8/layout/orgChart1"/>
-    <dgm:cxn modelId="{1739F113-42B4-4661-BAEF-5A438E2FE264}" type="presParOf" srcId="{9BBFA110-AB25-44A4-BC23-7D4CB8CE7967}" destId="{577145F4-423B-47CF-8FAB-02A2D23F164D}" srcOrd="0" destOrd="0" presId="urn:microsoft.com/office/officeart/2005/8/layout/orgChart1"/>
-    <dgm:cxn modelId="{A17B569B-BA24-4AD0-A983-D91D33D6B52B}" type="presParOf" srcId="{577145F4-423B-47CF-8FAB-02A2D23F164D}" destId="{EC4BEC83-2E8E-4EFE-B5FC-0C106B0CBBAF}" srcOrd="0" destOrd="0" presId="urn:microsoft.com/office/officeart/2005/8/layout/orgChart1"/>
-    <dgm:cxn modelId="{126BF01C-275F-4314-BB0E-42B63C821229}" type="presParOf" srcId="{577145F4-423B-47CF-8FAB-02A2D23F164D}" destId="{51204D02-A05C-4263-B772-764E945F0144}" srcOrd="1" destOrd="0" presId="urn:microsoft.com/office/officeart/2005/8/layout/orgChart1"/>
-    <dgm:cxn modelId="{470A9CE3-1D57-4CA2-BA85-BFE567EB054B}" type="presParOf" srcId="{9BBFA110-AB25-44A4-BC23-7D4CB8CE7967}" destId="{BBD8DE40-0619-4A3A-84FB-89924BB04EA4}" srcOrd="1" destOrd="0" presId="urn:microsoft.com/office/officeart/2005/8/layout/orgChart1"/>
-    <dgm:cxn modelId="{D0F09A0A-ABB1-4838-9EAF-D8F09CED9FDE}" type="presParOf" srcId="{BBD8DE40-0619-4A3A-84FB-89924BB04EA4}" destId="{BA1C0E43-CB54-4F9D-BF11-9A207020C586}" srcOrd="0" destOrd="0" presId="urn:microsoft.com/office/officeart/2005/8/layout/orgChart1"/>
-    <dgm:cxn modelId="{4139FE33-02E2-4133-AF97-CEC658D43492}" type="presParOf" srcId="{BBD8DE40-0619-4A3A-84FB-89924BB04EA4}" destId="{EC547C88-9AA8-4B82-8961-85A7AC8E1C24}" srcOrd="1" destOrd="0" presId="urn:microsoft.com/office/officeart/2005/8/layout/orgChart1"/>
-    <dgm:cxn modelId="{B5B6C9FE-0789-4DBF-859D-17169414E720}" type="presParOf" srcId="{EC547C88-9AA8-4B82-8961-85A7AC8E1C24}" destId="{B74DD57B-DDBB-4157-8F65-8AD4A34E0634}" srcOrd="0" destOrd="0" presId="urn:microsoft.com/office/officeart/2005/8/layout/orgChart1"/>
-    <dgm:cxn modelId="{5181FCEC-E018-477B-84D6-AB34EACBFAED}" type="presParOf" srcId="{B74DD57B-DDBB-4157-8F65-8AD4A34E0634}" destId="{3441A8BC-6913-42CB-8BDF-6569E58999CC}" srcOrd="0" destOrd="0" presId="urn:microsoft.com/office/officeart/2005/8/layout/orgChart1"/>
-    <dgm:cxn modelId="{AAAB687D-545C-4E01-87B0-732F4B9DF59B}" type="presParOf" srcId="{B74DD57B-DDBB-4157-8F65-8AD4A34E0634}" destId="{3B8442CA-0CC7-44D3-AB24-C1E3B69D45E4}" srcOrd="1" destOrd="0" presId="urn:microsoft.com/office/officeart/2005/8/layout/orgChart1"/>
-    <dgm:cxn modelId="{B5BCEFA4-2943-4319-A4DF-9138E8848BEC}" type="presParOf" srcId="{EC547C88-9AA8-4B82-8961-85A7AC8E1C24}" destId="{666AA9CD-A62B-446C-8A75-A5FC8A1FCFC3}" srcOrd="1" destOrd="0" presId="urn:microsoft.com/office/officeart/2005/8/layout/orgChart1"/>
-    <dgm:cxn modelId="{C0B9B643-450F-4D9C-92B6-9EF624403D38}" type="presParOf" srcId="{EC547C88-9AA8-4B82-8961-85A7AC8E1C24}" destId="{C64AE787-6C55-4B2F-B4AA-D7BE72D69A83}" srcOrd="2" destOrd="0" presId="urn:microsoft.com/office/officeart/2005/8/layout/orgChart1"/>
-    <dgm:cxn modelId="{E55D2364-6C16-4341-AB32-78862932EF9A}" type="presParOf" srcId="{BBD8DE40-0619-4A3A-84FB-89924BB04EA4}" destId="{94689D75-4043-4EFD-9296-48695937771C}" srcOrd="2" destOrd="0" presId="urn:microsoft.com/office/officeart/2005/8/layout/orgChart1"/>
-    <dgm:cxn modelId="{9CC43956-2002-42DD-83EE-D4089A96C752}" type="presParOf" srcId="{BBD8DE40-0619-4A3A-84FB-89924BB04EA4}" destId="{F2F88390-D992-4487-9E41-3A092BF839C7}" srcOrd="3" destOrd="0" presId="urn:microsoft.com/office/officeart/2005/8/layout/orgChart1"/>
-    <dgm:cxn modelId="{E03C082D-3C46-492E-8CFC-4E4E95E4DA1F}" type="presParOf" srcId="{F2F88390-D992-4487-9E41-3A092BF839C7}" destId="{92ACD292-BF98-4838-B97F-ED300171B175}" srcOrd="0" destOrd="0" presId="urn:microsoft.com/office/officeart/2005/8/layout/orgChart1"/>
-    <dgm:cxn modelId="{0F306E83-9374-46E7-B161-2E7C553EC0B2}" type="presParOf" srcId="{92ACD292-BF98-4838-B97F-ED300171B175}" destId="{3BAF2FFE-4888-490F-91F5-FD3100B0B374}" srcOrd="0" destOrd="0" presId="urn:microsoft.com/office/officeart/2005/8/layout/orgChart1"/>
-    <dgm:cxn modelId="{05E6B604-AD8E-4A64-A6F6-A2B6C3953A5A}" type="presParOf" srcId="{92ACD292-BF98-4838-B97F-ED300171B175}" destId="{6DB75FC0-9B4E-4AE3-B304-7A7F7F7A9D3A}" srcOrd="1" destOrd="0" presId="urn:microsoft.com/office/officeart/2005/8/layout/orgChart1"/>
-    <dgm:cxn modelId="{1E8A37E0-5F42-4234-BA0F-3374B4506432}" type="presParOf" srcId="{F2F88390-D992-4487-9E41-3A092BF839C7}" destId="{FF970698-06C3-43E1-B2A3-BA3FD309EEEA}" srcOrd="1" destOrd="0" presId="urn:microsoft.com/office/officeart/2005/8/layout/orgChart1"/>
-    <dgm:cxn modelId="{BFF3C6DD-E5A8-4F3F-9750-BCDCF0193D28}" type="presParOf" srcId="{F2F88390-D992-4487-9E41-3A092BF839C7}" destId="{70C631C7-0EA4-48A4-BB53-EB1397BD395F}" srcOrd="2" destOrd="0" presId="urn:microsoft.com/office/officeart/2005/8/layout/orgChart1"/>
-    <dgm:cxn modelId="{1E1F57C5-6E44-497A-9F9C-6D1C28D3C400}" type="presParOf" srcId="{BBD8DE40-0619-4A3A-84FB-89924BB04EA4}" destId="{51FAF244-8083-49FC-9401-81B60AAF7087}" srcOrd="4" destOrd="0" presId="urn:microsoft.com/office/officeart/2005/8/layout/orgChart1"/>
-    <dgm:cxn modelId="{89A80546-24E9-4E50-AFFC-8FAA51267366}" type="presParOf" srcId="{BBD8DE40-0619-4A3A-84FB-89924BB04EA4}" destId="{26DB1753-63C8-47FB-A587-DEE866D1AB82}" srcOrd="5" destOrd="0" presId="urn:microsoft.com/office/officeart/2005/8/layout/orgChart1"/>
-    <dgm:cxn modelId="{602F1AD5-D0F1-418A-B1A3-1DF58282CEA6}" type="presParOf" srcId="{26DB1753-63C8-47FB-A587-DEE866D1AB82}" destId="{B5A3CF44-C0B1-492E-B703-DC0A891D0AB2}" srcOrd="0" destOrd="0" presId="urn:microsoft.com/office/officeart/2005/8/layout/orgChart1"/>
-    <dgm:cxn modelId="{768B242C-44D0-4E17-B75F-858F8E8992E5}" type="presParOf" srcId="{B5A3CF44-C0B1-492E-B703-DC0A891D0AB2}" destId="{E7DFB4E5-82D5-4DC5-AB64-51D6F1936719}" srcOrd="0" destOrd="0" presId="urn:microsoft.com/office/officeart/2005/8/layout/orgChart1"/>
-    <dgm:cxn modelId="{5E25F825-57BD-4762-8608-40D018997A80}" type="presParOf" srcId="{B5A3CF44-C0B1-492E-B703-DC0A891D0AB2}" destId="{34DC7787-D5A3-4818-B592-83AAAB79A8D6}" srcOrd="1" destOrd="0" presId="urn:microsoft.com/office/officeart/2005/8/layout/orgChart1"/>
-    <dgm:cxn modelId="{2996D88D-539C-4887-87E4-CAF82127CC4F}" type="presParOf" srcId="{26DB1753-63C8-47FB-A587-DEE866D1AB82}" destId="{DC39CBEE-79E5-47ED-9D5F-ADD2ADF98D36}" srcOrd="1" destOrd="0" presId="urn:microsoft.com/office/officeart/2005/8/layout/orgChart1"/>
-    <dgm:cxn modelId="{431447AF-7C74-4544-9C01-1E635E113F41}" type="presParOf" srcId="{26DB1753-63C8-47FB-A587-DEE866D1AB82}" destId="{EB179BEA-931E-4900-8A4C-60FBB669E417}" srcOrd="2" destOrd="0" presId="urn:microsoft.com/office/officeart/2005/8/layout/orgChart1"/>
-    <dgm:cxn modelId="{9141A7E2-1F06-486C-811F-C197ECD54C30}" type="presParOf" srcId="{BBD8DE40-0619-4A3A-84FB-89924BB04EA4}" destId="{24A0881F-BD84-4A21-B3A8-0153C4927C11}" srcOrd="6" destOrd="0" presId="urn:microsoft.com/office/officeart/2005/8/layout/orgChart1"/>
-    <dgm:cxn modelId="{236AAF69-4A44-4D1C-961D-901A9EBD2D43}" type="presParOf" srcId="{BBD8DE40-0619-4A3A-84FB-89924BB04EA4}" destId="{691E16FE-3A41-4776-868D-31CA2712E5EF}" srcOrd="7" destOrd="0" presId="urn:microsoft.com/office/officeart/2005/8/layout/orgChart1"/>
-    <dgm:cxn modelId="{74B626EA-9887-4E30-A36C-2A72AC5F44EE}" type="presParOf" srcId="{691E16FE-3A41-4776-868D-31CA2712E5EF}" destId="{AF309034-F497-4940-B27D-6A9AD65507B5}" srcOrd="0" destOrd="0" presId="urn:microsoft.com/office/officeart/2005/8/layout/orgChart1"/>
-    <dgm:cxn modelId="{8D3BA8AF-D677-45D7-9548-0C0D22A1A9E0}" type="presParOf" srcId="{AF309034-F497-4940-B27D-6A9AD65507B5}" destId="{A5CF217D-D3A6-4151-AD40-A88C6F8AF4D7}" srcOrd="0" destOrd="0" presId="urn:microsoft.com/office/officeart/2005/8/layout/orgChart1"/>
-    <dgm:cxn modelId="{2B81CD14-5A45-417C-B2B1-802EE0DDE018}" type="presParOf" srcId="{AF309034-F497-4940-B27D-6A9AD65507B5}" destId="{E82745B5-F925-46FC-AF55-FAA98B0A186F}" srcOrd="1" destOrd="0" presId="urn:microsoft.com/office/officeart/2005/8/layout/orgChart1"/>
-    <dgm:cxn modelId="{C3BFE456-560C-4F1D-9BDB-CAF493870A63}" type="presParOf" srcId="{691E16FE-3A41-4776-868D-31CA2712E5EF}" destId="{18A8CFAB-649F-4DA4-BEE9-391716EC83F7}" srcOrd="1" destOrd="0" presId="urn:microsoft.com/office/officeart/2005/8/layout/orgChart1"/>
-    <dgm:cxn modelId="{152D95BB-A58E-4AFD-9B2F-09243823324D}" type="presParOf" srcId="{691E16FE-3A41-4776-868D-31CA2712E5EF}" destId="{45808FE5-E1D5-48A3-A305-7555F1CFC0DE}" srcOrd="2" destOrd="0" presId="urn:microsoft.com/office/officeart/2005/8/layout/orgChart1"/>
-    <dgm:cxn modelId="{6DD6840F-25E9-4AD4-9AA6-FEBD045D4B66}" type="presParOf" srcId="{BBD8DE40-0619-4A3A-84FB-89924BB04EA4}" destId="{D2BE08CE-A34C-4EFF-A824-8606B74D9094}" srcOrd="8" destOrd="0" presId="urn:microsoft.com/office/officeart/2005/8/layout/orgChart1"/>
-    <dgm:cxn modelId="{A884EA46-0432-4E8C-BA5D-6D57F436B0AD}" type="presParOf" srcId="{BBD8DE40-0619-4A3A-84FB-89924BB04EA4}" destId="{2DEF1B53-6A70-4EA1-8ADE-19CBE8490729}" srcOrd="9" destOrd="0" presId="urn:microsoft.com/office/officeart/2005/8/layout/orgChart1"/>
-    <dgm:cxn modelId="{8BF95A33-B8F2-4768-8F0F-2DA084C96D28}" type="presParOf" srcId="{2DEF1B53-6A70-4EA1-8ADE-19CBE8490729}" destId="{3ED2A02E-E9BC-4295-A21E-236EFF320CD0}" srcOrd="0" destOrd="0" presId="urn:microsoft.com/office/officeart/2005/8/layout/orgChart1"/>
-    <dgm:cxn modelId="{6A3283A8-F2A5-41C7-ADEF-6DEAE66775C2}" type="presParOf" srcId="{3ED2A02E-E9BC-4295-A21E-236EFF320CD0}" destId="{135AAD40-E7B5-4FDC-850A-B46C3BFF56E0}" srcOrd="0" destOrd="0" presId="urn:microsoft.com/office/officeart/2005/8/layout/orgChart1"/>
-    <dgm:cxn modelId="{CC3BF3BA-7697-4F26-8E07-7CC623A818C2}" type="presParOf" srcId="{3ED2A02E-E9BC-4295-A21E-236EFF320CD0}" destId="{1649A874-5A5D-465F-A4B2-5E24EADF9ADF}" srcOrd="1" destOrd="0" presId="urn:microsoft.com/office/officeart/2005/8/layout/orgChart1"/>
-    <dgm:cxn modelId="{5C98C835-1CEA-4038-9D74-3AB33905C14F}" type="presParOf" srcId="{2DEF1B53-6A70-4EA1-8ADE-19CBE8490729}" destId="{5F6BB2EF-0503-4335-9D90-54A34E9511E1}" srcOrd="1" destOrd="0" presId="urn:microsoft.com/office/officeart/2005/8/layout/orgChart1"/>
-    <dgm:cxn modelId="{12A0163D-49C6-46A9-93BE-77D5A802983D}" type="presParOf" srcId="{2DEF1B53-6A70-4EA1-8ADE-19CBE8490729}" destId="{59378ED8-8003-4A18-BA98-DE00EDFF5503}" srcOrd="2" destOrd="0" presId="urn:microsoft.com/office/officeart/2005/8/layout/orgChart1"/>
-    <dgm:cxn modelId="{F2C5E5A5-903B-441B-9378-E85C17CA36B5}" type="presParOf" srcId="{BBD8DE40-0619-4A3A-84FB-89924BB04EA4}" destId="{5C0041BF-B6C7-4D9C-967B-81245F98DF82}" srcOrd="10" destOrd="0" presId="urn:microsoft.com/office/officeart/2005/8/layout/orgChart1"/>
-    <dgm:cxn modelId="{92CB4A67-3CC4-4E51-BEAE-DEA1D91626C1}" type="presParOf" srcId="{BBD8DE40-0619-4A3A-84FB-89924BB04EA4}" destId="{8EB073F5-8C75-47B1-8C49-2B3247F910AE}" srcOrd="11" destOrd="0" presId="urn:microsoft.com/office/officeart/2005/8/layout/orgChart1"/>
-    <dgm:cxn modelId="{6E78B377-0A95-4122-8530-4EA99E42EFFF}" type="presParOf" srcId="{8EB073F5-8C75-47B1-8C49-2B3247F910AE}" destId="{6604C886-94D2-48F9-8513-EB7A9FB05940}" srcOrd="0" destOrd="0" presId="urn:microsoft.com/office/officeart/2005/8/layout/orgChart1"/>
-    <dgm:cxn modelId="{201E2465-9B8F-4D50-A926-CC29EDDDFBDD}" type="presParOf" srcId="{6604C886-94D2-48F9-8513-EB7A9FB05940}" destId="{70A11B42-C2BD-425E-AA7B-D4C0DC2D0A15}" srcOrd="0" destOrd="0" presId="urn:microsoft.com/office/officeart/2005/8/layout/orgChart1"/>
-    <dgm:cxn modelId="{52A5733B-75F1-47C8-B8DE-F9A900527425}" type="presParOf" srcId="{6604C886-94D2-48F9-8513-EB7A9FB05940}" destId="{91B6D221-C145-487E-94DA-13F4BB495C55}" srcOrd="1" destOrd="0" presId="urn:microsoft.com/office/officeart/2005/8/layout/orgChart1"/>
-    <dgm:cxn modelId="{4151ADFF-2430-4412-96EA-92CD6E183713}" type="presParOf" srcId="{8EB073F5-8C75-47B1-8C49-2B3247F910AE}" destId="{51584857-C6B6-438B-90B3-5702E17B333F}" srcOrd="1" destOrd="0" presId="urn:microsoft.com/office/officeart/2005/8/layout/orgChart1"/>
-    <dgm:cxn modelId="{39FCF69C-BFEC-4450-8E1D-1C73F2CF5043}" type="presParOf" srcId="{8EB073F5-8C75-47B1-8C49-2B3247F910AE}" destId="{59F5BBE0-B530-4531-90E0-449C636FEDEA}" srcOrd="2" destOrd="0" presId="urn:microsoft.com/office/officeart/2005/8/layout/orgChart1"/>
-    <dgm:cxn modelId="{FFAAB89F-3606-4969-BF23-B638291B9144}" type="presParOf" srcId="{9BBFA110-AB25-44A4-BC23-7D4CB8CE7967}" destId="{1D54BF72-21D5-4B16-AA12-33778474944E}" srcOrd="2" destOrd="0" presId="urn:microsoft.com/office/officeart/2005/8/layout/orgChart1"/>
-    <dgm:cxn modelId="{0D1C1C7F-96FE-4537-B677-D681C36395CF}" type="presParOf" srcId="{1AD459E1-C52C-4246-B719-4E4412240829}" destId="{61DE649D-9D32-404E-A346-534AA673CED8}" srcOrd="4" destOrd="0" presId="urn:microsoft.com/office/officeart/2005/8/layout/orgChart1"/>
-    <dgm:cxn modelId="{18D15800-1F9A-4452-B9EA-076BE97FF5E0}" type="presParOf" srcId="{1AD459E1-C52C-4246-B719-4E4412240829}" destId="{223ACA02-3863-406D-AB19-0DC224C46299}" srcOrd="5" destOrd="0" presId="urn:microsoft.com/office/officeart/2005/8/layout/orgChart1"/>
-    <dgm:cxn modelId="{15C2B04E-B5C9-42BC-8E9C-C895095FA8D3}" type="presParOf" srcId="{223ACA02-3863-406D-AB19-0DC224C46299}" destId="{9552C195-5D4D-429A-B97D-3246B4D12ADF}" srcOrd="0" destOrd="0" presId="urn:microsoft.com/office/officeart/2005/8/layout/orgChart1"/>
-    <dgm:cxn modelId="{272A5180-6FB8-4232-BB8B-C812BDEF6CAD}" type="presParOf" srcId="{9552C195-5D4D-429A-B97D-3246B4D12ADF}" destId="{227B45DD-C65D-4489-A826-24DF659BBDE0}" srcOrd="0" destOrd="0" presId="urn:microsoft.com/office/officeart/2005/8/layout/orgChart1"/>
-    <dgm:cxn modelId="{6430D39B-0C4F-4047-A902-2EC4EB80FDA9}" type="presParOf" srcId="{9552C195-5D4D-429A-B97D-3246B4D12ADF}" destId="{6B8C0AE2-50E0-4BCE-94CB-363B57814B60}" srcOrd="1" destOrd="0" presId="urn:microsoft.com/office/officeart/2005/8/layout/orgChart1"/>
-    <dgm:cxn modelId="{A917500B-2191-4715-BFA3-5F32D0F0DDDC}" type="presParOf" srcId="{223ACA02-3863-406D-AB19-0DC224C46299}" destId="{B16A250C-045C-430A-B0B5-37EE751D89D9}" srcOrd="1" destOrd="0" presId="urn:microsoft.com/office/officeart/2005/8/layout/orgChart1"/>
-    <dgm:cxn modelId="{5E24A28A-B3CA-4C81-82F6-6FF32F366651}" type="presParOf" srcId="{223ACA02-3863-406D-AB19-0DC224C46299}" destId="{2FFC29D1-BD08-4F08-8413-94A85F51F9F0}" srcOrd="2" destOrd="0" presId="urn:microsoft.com/office/officeart/2005/8/layout/orgChart1"/>
-    <dgm:cxn modelId="{F7B9B7DC-2A55-49E6-A7CB-B9313991F237}" type="presParOf" srcId="{F9420F45-E180-41C8-B53F-F1619A17495C}" destId="{20D0C07E-DA32-479F-8036-E4D44FE0E50A}" srcOrd="2" destOrd="0" presId="urn:microsoft.com/office/officeart/2005/8/layout/orgChart1"/>
-    <dgm:cxn modelId="{9194543E-E117-41F5-8676-297081EEA201}" type="presParOf" srcId="{C648C8F1-6EC1-4D27-9134-2770426C1535}" destId="{70D5E481-C1FF-4FF5-9EEC-3220195BEB42}" srcOrd="2" destOrd="0" presId="urn:microsoft.com/office/officeart/2005/8/layout/orgChart1"/>
+    <dgm:cxn modelId="{F5A5A810-9C48-4475-BB0D-E6B13FD8CC24}" type="presOf" srcId="{14C9FE9B-1FDD-447B-9B72-F9FA130B1A55}" destId="{91B6D221-C145-487E-94DA-13F4BB495C55}" srcOrd="1" destOrd="0" presId="urn:microsoft.com/office/officeart/2005/8/layout/orgChart1"/>
+    <dgm:cxn modelId="{EFB6476D-8626-41E5-9524-1AA5D485922A}" type="presOf" srcId="{1AD85246-F63D-4A41-BBFB-EB331726FB10}" destId="{3BE7E5C6-E14C-4C64-9AD0-7204DA5CC886}" srcOrd="1" destOrd="0" presId="urn:microsoft.com/office/officeart/2005/8/layout/orgChart1"/>
+    <dgm:cxn modelId="{88DB2420-5498-47F1-B912-45D9B6BB2C1A}" type="presParOf" srcId="{CFDBE9B5-C99C-46D7-AD39-DF0C47F9A402}" destId="{C648C8F1-6EC1-4D27-9134-2770426C1535}" srcOrd="0" destOrd="0" presId="urn:microsoft.com/office/officeart/2005/8/layout/orgChart1"/>
+    <dgm:cxn modelId="{CDEC6025-AFAB-4E1B-AC7E-A7EA0178B6B9}" type="presParOf" srcId="{C648C8F1-6EC1-4D27-9134-2770426C1535}" destId="{8841FC10-6A43-4474-8973-11C86F432155}" srcOrd="0" destOrd="0" presId="urn:microsoft.com/office/officeart/2005/8/layout/orgChart1"/>
+    <dgm:cxn modelId="{D0419346-FD25-443B-8565-6257F30B0ED4}" type="presParOf" srcId="{8841FC10-6A43-4474-8973-11C86F432155}" destId="{63929129-5E40-45F8-A890-4F806D74EBE0}" srcOrd="0" destOrd="0" presId="urn:microsoft.com/office/officeart/2005/8/layout/orgChart1"/>
+    <dgm:cxn modelId="{051ACBBA-0375-4401-AC6F-DBFA76FB461F}" type="presParOf" srcId="{8841FC10-6A43-4474-8973-11C86F432155}" destId="{D8AFCCFD-FF72-4601-AE8B-16416F11BE0B}" srcOrd="1" destOrd="0" presId="urn:microsoft.com/office/officeart/2005/8/layout/orgChart1"/>
+    <dgm:cxn modelId="{4EE86B3E-3244-4443-B985-78BCA4B037B9}" type="presParOf" srcId="{C648C8F1-6EC1-4D27-9134-2770426C1535}" destId="{CA5EB31B-C68B-473C-87CB-A91BB005BF00}" srcOrd="1" destOrd="0" presId="urn:microsoft.com/office/officeart/2005/8/layout/orgChart1"/>
+    <dgm:cxn modelId="{69084E63-99F9-48E7-9FE4-D9549E4ED762}" type="presParOf" srcId="{CA5EB31B-C68B-473C-87CB-A91BB005BF00}" destId="{062340CD-6334-46D5-AEFE-95C301457800}" srcOrd="0" destOrd="0" presId="urn:microsoft.com/office/officeart/2005/8/layout/orgChart1"/>
+    <dgm:cxn modelId="{C8B0F5C5-B120-452D-8DB0-00FF75BEA073}" type="presParOf" srcId="{CA5EB31B-C68B-473C-87CB-A91BB005BF00}" destId="{03148D74-9417-47D5-AF4F-C4D3238B6670}" srcOrd="1" destOrd="0" presId="urn:microsoft.com/office/officeart/2005/8/layout/orgChart1"/>
+    <dgm:cxn modelId="{59EBCA79-FA5A-4226-840F-FA5F2B836E3F}" type="presParOf" srcId="{03148D74-9417-47D5-AF4F-C4D3238B6670}" destId="{8560AAFB-1613-4B6C-B1A4-8F0A1BFFBCE2}" srcOrd="0" destOrd="0" presId="urn:microsoft.com/office/officeart/2005/8/layout/orgChart1"/>
+    <dgm:cxn modelId="{BA70BD73-26F5-43B3-A2A2-F6B6DCA92DAE}" type="presParOf" srcId="{8560AAFB-1613-4B6C-B1A4-8F0A1BFFBCE2}" destId="{E091326B-DFC7-4A96-BEEB-6388FD6F41EE}" srcOrd="0" destOrd="0" presId="urn:microsoft.com/office/officeart/2005/8/layout/orgChart1"/>
+    <dgm:cxn modelId="{2406B5E1-7DB2-4E94-A5E5-9FC729ABC3F8}" type="presParOf" srcId="{8560AAFB-1613-4B6C-B1A4-8F0A1BFFBCE2}" destId="{84051127-723D-4724-B8A2-FF26F3A99F28}" srcOrd="1" destOrd="0" presId="urn:microsoft.com/office/officeart/2005/8/layout/orgChart1"/>
+    <dgm:cxn modelId="{4980C0D5-8A0A-4170-8BA0-A799CD0A3727}" type="presParOf" srcId="{03148D74-9417-47D5-AF4F-C4D3238B6670}" destId="{A6B18CA2-C28F-4B9E-A1C1-DC76B10BBB9A}" srcOrd="1" destOrd="0" presId="urn:microsoft.com/office/officeart/2005/8/layout/orgChart1"/>
+    <dgm:cxn modelId="{897DC0CF-BEAE-4523-879B-9A0321391A9C}" type="presParOf" srcId="{03148D74-9417-47D5-AF4F-C4D3238B6670}" destId="{7C076015-0E74-486D-B791-602F5C870ACA}" srcOrd="2" destOrd="0" presId="urn:microsoft.com/office/officeart/2005/8/layout/orgChart1"/>
+    <dgm:cxn modelId="{DECB5BDD-BE07-4737-BBE6-5C12BFAC3E81}" type="presParOf" srcId="{CA5EB31B-C68B-473C-87CB-A91BB005BF00}" destId="{4670F29F-C287-485C-8C4E-26F1E2FD7470}" srcOrd="2" destOrd="0" presId="urn:microsoft.com/office/officeart/2005/8/layout/orgChart1"/>
+    <dgm:cxn modelId="{26CE2EF0-6D66-4B5A-AD7D-498D0D62B726}" type="presParOf" srcId="{CA5EB31B-C68B-473C-87CB-A91BB005BF00}" destId="{F9420F45-E180-41C8-B53F-F1619A17495C}" srcOrd="3" destOrd="0" presId="urn:microsoft.com/office/officeart/2005/8/layout/orgChart1"/>
+    <dgm:cxn modelId="{6BCBB0B6-F586-4F4B-8110-1A6B1657CB93}" type="presParOf" srcId="{F9420F45-E180-41C8-B53F-F1619A17495C}" destId="{2B94BE52-4D45-423C-ADAA-672E1581A042}" srcOrd="0" destOrd="0" presId="urn:microsoft.com/office/officeart/2005/8/layout/orgChart1"/>
+    <dgm:cxn modelId="{E5E116D7-D4F0-4ADE-8695-5FDCF49EF0E6}" type="presParOf" srcId="{2B94BE52-4D45-423C-ADAA-672E1581A042}" destId="{AFF5F157-3C4C-4EA5-872E-9D66CFF66D24}" srcOrd="0" destOrd="0" presId="urn:microsoft.com/office/officeart/2005/8/layout/orgChart1"/>
+    <dgm:cxn modelId="{17EA6D7B-48A0-4057-B139-A397DE2DE532}" type="presParOf" srcId="{2B94BE52-4D45-423C-ADAA-672E1581A042}" destId="{33684D1D-010E-43D1-ABB0-10C0449E3F7D}" srcOrd="1" destOrd="0" presId="urn:microsoft.com/office/officeart/2005/8/layout/orgChart1"/>
+    <dgm:cxn modelId="{E9573A1E-F3DD-4B4F-8662-F7FEB594093F}" type="presParOf" srcId="{F9420F45-E180-41C8-B53F-F1619A17495C}" destId="{1AD459E1-C52C-4246-B719-4E4412240829}" srcOrd="1" destOrd="0" presId="urn:microsoft.com/office/officeart/2005/8/layout/orgChart1"/>
+    <dgm:cxn modelId="{8655793E-B80C-4F07-972A-297C3971B23A}" type="presParOf" srcId="{1AD459E1-C52C-4246-B719-4E4412240829}" destId="{F1DC6AAD-919C-4BE6-9089-ECB12F30FF47}" srcOrd="0" destOrd="0" presId="urn:microsoft.com/office/officeart/2005/8/layout/orgChart1"/>
+    <dgm:cxn modelId="{ECCC78BC-0416-421C-8111-56AAD219C69C}" type="presParOf" srcId="{1AD459E1-C52C-4246-B719-4E4412240829}" destId="{E9D7E019-B9C5-45AB-8188-314544860FA9}" srcOrd="1" destOrd="0" presId="urn:microsoft.com/office/officeart/2005/8/layout/orgChart1"/>
+    <dgm:cxn modelId="{5C7F52CC-BE12-4535-9C32-85D38DDAE905}" type="presParOf" srcId="{E9D7E019-B9C5-45AB-8188-314544860FA9}" destId="{EEF47A2A-AD99-4EB7-8F68-56337B17D69F}" srcOrd="0" destOrd="0" presId="urn:microsoft.com/office/officeart/2005/8/layout/orgChart1"/>
+    <dgm:cxn modelId="{EAFD34BA-A428-4ED9-95DE-653992733280}" type="presParOf" srcId="{EEF47A2A-AD99-4EB7-8F68-56337B17D69F}" destId="{548E9CEB-CC82-482C-8B19-431151C1E2FA}" srcOrd="0" destOrd="0" presId="urn:microsoft.com/office/officeart/2005/8/layout/orgChart1"/>
+    <dgm:cxn modelId="{F989EA9E-4F8A-4679-9B84-9DCB034649EF}" type="presParOf" srcId="{EEF47A2A-AD99-4EB7-8F68-56337B17D69F}" destId="{3BE7E5C6-E14C-4C64-9AD0-7204DA5CC886}" srcOrd="1" destOrd="0" presId="urn:microsoft.com/office/officeart/2005/8/layout/orgChart1"/>
+    <dgm:cxn modelId="{C6FA5050-A81B-4C1F-A312-EF760F06FA0D}" type="presParOf" srcId="{E9D7E019-B9C5-45AB-8188-314544860FA9}" destId="{534921A6-A227-42E2-AF6B-7276FEE95B40}" srcOrd="1" destOrd="0" presId="urn:microsoft.com/office/officeart/2005/8/layout/orgChart1"/>
+    <dgm:cxn modelId="{41E47F9C-763C-45D6-83B7-623C2F740147}" type="presParOf" srcId="{E9D7E019-B9C5-45AB-8188-314544860FA9}" destId="{44FCA3CD-79BC-4761-86D2-8713792B667D}" srcOrd="2" destOrd="0" presId="urn:microsoft.com/office/officeart/2005/8/layout/orgChart1"/>
+    <dgm:cxn modelId="{50794B1F-2EEC-4289-9BBC-B9C061E748B7}" type="presParOf" srcId="{1AD459E1-C52C-4246-B719-4E4412240829}" destId="{1AC7A9DF-0904-4CBD-8B57-A2E7FAF72705}" srcOrd="2" destOrd="0" presId="urn:microsoft.com/office/officeart/2005/8/layout/orgChart1"/>
+    <dgm:cxn modelId="{4E4A788F-D3E7-49EA-9AE3-6ECFA7000264}" type="presParOf" srcId="{1AD459E1-C52C-4246-B719-4E4412240829}" destId="{9BBFA110-AB25-44A4-BC23-7D4CB8CE7967}" srcOrd="3" destOrd="0" presId="urn:microsoft.com/office/officeart/2005/8/layout/orgChart1"/>
+    <dgm:cxn modelId="{84ED58A3-5D32-4B5C-AA7C-8C14CB1BADBA}" type="presParOf" srcId="{9BBFA110-AB25-44A4-BC23-7D4CB8CE7967}" destId="{577145F4-423B-47CF-8FAB-02A2D23F164D}" srcOrd="0" destOrd="0" presId="urn:microsoft.com/office/officeart/2005/8/layout/orgChart1"/>
+    <dgm:cxn modelId="{367ED196-4267-4CED-9B7C-53D27326BA37}" type="presParOf" srcId="{577145F4-423B-47CF-8FAB-02A2D23F164D}" destId="{EC4BEC83-2E8E-4EFE-B5FC-0C106B0CBBAF}" srcOrd="0" destOrd="0" presId="urn:microsoft.com/office/officeart/2005/8/layout/orgChart1"/>
+    <dgm:cxn modelId="{B3830205-3534-4B30-B906-3AEB989B62F3}" type="presParOf" srcId="{577145F4-423B-47CF-8FAB-02A2D23F164D}" destId="{51204D02-A05C-4263-B772-764E945F0144}" srcOrd="1" destOrd="0" presId="urn:microsoft.com/office/officeart/2005/8/layout/orgChart1"/>
+    <dgm:cxn modelId="{F299DE99-EB01-4B4E-94C3-07033CF0112F}" type="presParOf" srcId="{9BBFA110-AB25-44A4-BC23-7D4CB8CE7967}" destId="{BBD8DE40-0619-4A3A-84FB-89924BB04EA4}" srcOrd="1" destOrd="0" presId="urn:microsoft.com/office/officeart/2005/8/layout/orgChart1"/>
+    <dgm:cxn modelId="{E56168D8-A082-42F9-B894-47AD2E10AB66}" type="presParOf" srcId="{BBD8DE40-0619-4A3A-84FB-89924BB04EA4}" destId="{BA1C0E43-CB54-4F9D-BF11-9A207020C586}" srcOrd="0" destOrd="0" presId="urn:microsoft.com/office/officeart/2005/8/layout/orgChart1"/>
+    <dgm:cxn modelId="{4C40CE13-3520-4B65-B9A0-5E6E38B3D96A}" type="presParOf" srcId="{BBD8DE40-0619-4A3A-84FB-89924BB04EA4}" destId="{EC547C88-9AA8-4B82-8961-85A7AC8E1C24}" srcOrd="1" destOrd="0" presId="urn:microsoft.com/office/officeart/2005/8/layout/orgChart1"/>
+    <dgm:cxn modelId="{F097DF09-9185-4365-9316-07DAAED80127}" type="presParOf" srcId="{EC547C88-9AA8-4B82-8961-85A7AC8E1C24}" destId="{B74DD57B-DDBB-4157-8F65-8AD4A34E0634}" srcOrd="0" destOrd="0" presId="urn:microsoft.com/office/officeart/2005/8/layout/orgChart1"/>
+    <dgm:cxn modelId="{C6509D08-4214-42CB-8703-3D65E60A8B72}" type="presParOf" srcId="{B74DD57B-DDBB-4157-8F65-8AD4A34E0634}" destId="{3441A8BC-6913-42CB-8BDF-6569E58999CC}" srcOrd="0" destOrd="0" presId="urn:microsoft.com/office/officeart/2005/8/layout/orgChart1"/>
+    <dgm:cxn modelId="{E894E08E-8E82-4282-B214-A1ECEEDE91C5}" type="presParOf" srcId="{B74DD57B-DDBB-4157-8F65-8AD4A34E0634}" destId="{3B8442CA-0CC7-44D3-AB24-C1E3B69D45E4}" srcOrd="1" destOrd="0" presId="urn:microsoft.com/office/officeart/2005/8/layout/orgChart1"/>
+    <dgm:cxn modelId="{F6E147C2-2D2B-4A8A-90C5-FB8A456AF68C}" type="presParOf" srcId="{EC547C88-9AA8-4B82-8961-85A7AC8E1C24}" destId="{666AA9CD-A62B-446C-8A75-A5FC8A1FCFC3}" srcOrd="1" destOrd="0" presId="urn:microsoft.com/office/officeart/2005/8/layout/orgChart1"/>
+    <dgm:cxn modelId="{4CED2056-3D31-496C-916B-08D382954EDF}" type="presParOf" srcId="{EC547C88-9AA8-4B82-8961-85A7AC8E1C24}" destId="{C64AE787-6C55-4B2F-B4AA-D7BE72D69A83}" srcOrd="2" destOrd="0" presId="urn:microsoft.com/office/officeart/2005/8/layout/orgChart1"/>
+    <dgm:cxn modelId="{2B2A09C7-5045-492B-B4E6-7E03C4E3492A}" type="presParOf" srcId="{BBD8DE40-0619-4A3A-84FB-89924BB04EA4}" destId="{94689D75-4043-4EFD-9296-48695937771C}" srcOrd="2" destOrd="0" presId="urn:microsoft.com/office/officeart/2005/8/layout/orgChart1"/>
+    <dgm:cxn modelId="{CACB47D6-321B-4F59-B8B6-63DEAC0F8BCB}" type="presParOf" srcId="{BBD8DE40-0619-4A3A-84FB-89924BB04EA4}" destId="{F2F88390-D992-4487-9E41-3A092BF839C7}" srcOrd="3" destOrd="0" presId="urn:microsoft.com/office/officeart/2005/8/layout/orgChart1"/>
+    <dgm:cxn modelId="{1F9F88F8-76BE-4D76-8C8D-35703AA0CBCD}" type="presParOf" srcId="{F2F88390-D992-4487-9E41-3A092BF839C7}" destId="{92ACD292-BF98-4838-B97F-ED300171B175}" srcOrd="0" destOrd="0" presId="urn:microsoft.com/office/officeart/2005/8/layout/orgChart1"/>
+    <dgm:cxn modelId="{7C47EEAF-D1AD-44B0-8F7A-A764EA24A42D}" type="presParOf" srcId="{92ACD292-BF98-4838-B97F-ED300171B175}" destId="{3BAF2FFE-4888-490F-91F5-FD3100B0B374}" srcOrd="0" destOrd="0" presId="urn:microsoft.com/office/officeart/2005/8/layout/orgChart1"/>
+    <dgm:cxn modelId="{270DECA7-A685-43FD-B913-86B84B040EE2}" type="presParOf" srcId="{92ACD292-BF98-4838-B97F-ED300171B175}" destId="{6DB75FC0-9B4E-4AE3-B304-7A7F7F7A9D3A}" srcOrd="1" destOrd="0" presId="urn:microsoft.com/office/officeart/2005/8/layout/orgChart1"/>
+    <dgm:cxn modelId="{D9B65B53-3855-4E23-8D25-F66D7FE6DA6F}" type="presParOf" srcId="{F2F88390-D992-4487-9E41-3A092BF839C7}" destId="{FF970698-06C3-43E1-B2A3-BA3FD309EEEA}" srcOrd="1" destOrd="0" presId="urn:microsoft.com/office/officeart/2005/8/layout/orgChart1"/>
+    <dgm:cxn modelId="{4B95C97F-E337-4FE9-95A5-9C09A19911D8}" type="presParOf" srcId="{F2F88390-D992-4487-9E41-3A092BF839C7}" destId="{70C631C7-0EA4-48A4-BB53-EB1397BD395F}" srcOrd="2" destOrd="0" presId="urn:microsoft.com/office/officeart/2005/8/layout/orgChart1"/>
+    <dgm:cxn modelId="{4BCF94E1-D979-4CEE-815B-AD709B8DE373}" type="presParOf" srcId="{BBD8DE40-0619-4A3A-84FB-89924BB04EA4}" destId="{51FAF244-8083-49FC-9401-81B60AAF7087}" srcOrd="4" destOrd="0" presId="urn:microsoft.com/office/officeart/2005/8/layout/orgChart1"/>
+    <dgm:cxn modelId="{4C0A19C1-4456-47E8-ABF7-8486C84D69AB}" type="presParOf" srcId="{BBD8DE40-0619-4A3A-84FB-89924BB04EA4}" destId="{26DB1753-63C8-47FB-A587-DEE866D1AB82}" srcOrd="5" destOrd="0" presId="urn:microsoft.com/office/officeart/2005/8/layout/orgChart1"/>
+    <dgm:cxn modelId="{C9FA2B91-8771-4D5D-A610-FDF6EBC0D537}" type="presParOf" srcId="{26DB1753-63C8-47FB-A587-DEE866D1AB82}" destId="{B5A3CF44-C0B1-492E-B703-DC0A891D0AB2}" srcOrd="0" destOrd="0" presId="urn:microsoft.com/office/officeart/2005/8/layout/orgChart1"/>
+    <dgm:cxn modelId="{429BF65B-31B6-43D0-A02A-28B5FA5739AE}" type="presParOf" srcId="{B5A3CF44-C0B1-492E-B703-DC0A891D0AB2}" destId="{E7DFB4E5-82D5-4DC5-AB64-51D6F1936719}" srcOrd="0" destOrd="0" presId="urn:microsoft.com/office/officeart/2005/8/layout/orgChart1"/>
+    <dgm:cxn modelId="{C698DC91-BFDB-4AD2-9A02-8BE70DC64B05}" type="presParOf" srcId="{B5A3CF44-C0B1-492E-B703-DC0A891D0AB2}" destId="{34DC7787-D5A3-4818-B592-83AAAB79A8D6}" srcOrd="1" destOrd="0" presId="urn:microsoft.com/office/officeart/2005/8/layout/orgChart1"/>
+    <dgm:cxn modelId="{06D0472C-7851-4EB4-B8ED-0B025E765066}" type="presParOf" srcId="{26DB1753-63C8-47FB-A587-DEE866D1AB82}" destId="{DC39CBEE-79E5-47ED-9D5F-ADD2ADF98D36}" srcOrd="1" destOrd="0" presId="urn:microsoft.com/office/officeart/2005/8/layout/orgChart1"/>
+    <dgm:cxn modelId="{D8BC3334-B513-449D-A93B-89E2770B1E67}" type="presParOf" srcId="{26DB1753-63C8-47FB-A587-DEE866D1AB82}" destId="{EB179BEA-931E-4900-8A4C-60FBB669E417}" srcOrd="2" destOrd="0" presId="urn:microsoft.com/office/officeart/2005/8/layout/orgChart1"/>
+    <dgm:cxn modelId="{B561D143-2DF6-43E5-8686-E59774752055}" type="presParOf" srcId="{BBD8DE40-0619-4A3A-84FB-89924BB04EA4}" destId="{24A0881F-BD84-4A21-B3A8-0153C4927C11}" srcOrd="6" destOrd="0" presId="urn:microsoft.com/office/officeart/2005/8/layout/orgChart1"/>
+    <dgm:cxn modelId="{F528AA7D-EFD2-4757-B8A1-59F39E559BC0}" type="presParOf" srcId="{BBD8DE40-0619-4A3A-84FB-89924BB04EA4}" destId="{691E16FE-3A41-4776-868D-31CA2712E5EF}" srcOrd="7" destOrd="0" presId="urn:microsoft.com/office/officeart/2005/8/layout/orgChart1"/>
+    <dgm:cxn modelId="{ADBA4CF0-4EEF-4B14-9D4B-B332A9C3D276}" type="presParOf" srcId="{691E16FE-3A41-4776-868D-31CA2712E5EF}" destId="{AF309034-F497-4940-B27D-6A9AD65507B5}" srcOrd="0" destOrd="0" presId="urn:microsoft.com/office/officeart/2005/8/layout/orgChart1"/>
+    <dgm:cxn modelId="{91FE2C6F-75AA-40E0-A015-3E5751532729}" type="presParOf" srcId="{AF309034-F497-4940-B27D-6A9AD65507B5}" destId="{A5CF217D-D3A6-4151-AD40-A88C6F8AF4D7}" srcOrd="0" destOrd="0" presId="urn:microsoft.com/office/officeart/2005/8/layout/orgChart1"/>
+    <dgm:cxn modelId="{A8B0CF6E-1157-4A0D-B889-F08F7F045D1E}" type="presParOf" srcId="{AF309034-F497-4940-B27D-6A9AD65507B5}" destId="{E82745B5-F925-46FC-AF55-FAA98B0A186F}" srcOrd="1" destOrd="0" presId="urn:microsoft.com/office/officeart/2005/8/layout/orgChart1"/>
+    <dgm:cxn modelId="{14A91A0F-4EA7-451B-A706-B054C8520F8A}" type="presParOf" srcId="{691E16FE-3A41-4776-868D-31CA2712E5EF}" destId="{18A8CFAB-649F-4DA4-BEE9-391716EC83F7}" srcOrd="1" destOrd="0" presId="urn:microsoft.com/office/officeart/2005/8/layout/orgChart1"/>
+    <dgm:cxn modelId="{89CE843F-50F7-42DE-81A8-DDAE37AA3E94}" type="presParOf" srcId="{691E16FE-3A41-4776-868D-31CA2712E5EF}" destId="{45808FE5-E1D5-48A3-A305-7555F1CFC0DE}" srcOrd="2" destOrd="0" presId="urn:microsoft.com/office/officeart/2005/8/layout/orgChart1"/>
+    <dgm:cxn modelId="{61A7153E-3777-4C71-97F9-DDE13F255CAA}" type="presParOf" srcId="{BBD8DE40-0619-4A3A-84FB-89924BB04EA4}" destId="{D2BE08CE-A34C-4EFF-A824-8606B74D9094}" srcOrd="8" destOrd="0" presId="urn:microsoft.com/office/officeart/2005/8/layout/orgChart1"/>
+    <dgm:cxn modelId="{4E887409-95AD-40A5-AC84-19E1036753A3}" type="presParOf" srcId="{BBD8DE40-0619-4A3A-84FB-89924BB04EA4}" destId="{2DEF1B53-6A70-4EA1-8ADE-19CBE8490729}" srcOrd="9" destOrd="0" presId="urn:microsoft.com/office/officeart/2005/8/layout/orgChart1"/>
+    <dgm:cxn modelId="{E8C59297-2042-4864-B6FA-112D69310C4A}" type="presParOf" srcId="{2DEF1B53-6A70-4EA1-8ADE-19CBE8490729}" destId="{3ED2A02E-E9BC-4295-A21E-236EFF320CD0}" srcOrd="0" destOrd="0" presId="urn:microsoft.com/office/officeart/2005/8/layout/orgChart1"/>
+    <dgm:cxn modelId="{095EA10C-FE58-4C95-9FAD-C55B8AB72999}" type="presParOf" srcId="{3ED2A02E-E9BC-4295-A21E-236EFF320CD0}" destId="{135AAD40-E7B5-4FDC-850A-B46C3BFF56E0}" srcOrd="0" destOrd="0" presId="urn:microsoft.com/office/officeart/2005/8/layout/orgChart1"/>
+    <dgm:cxn modelId="{EEBE8D54-5B5C-4C2B-BA83-7DEE736ADDF9}" type="presParOf" srcId="{3ED2A02E-E9BC-4295-A21E-236EFF320CD0}" destId="{1649A874-5A5D-465F-A4B2-5E24EADF9ADF}" srcOrd="1" destOrd="0" presId="urn:microsoft.com/office/officeart/2005/8/layout/orgChart1"/>
+    <dgm:cxn modelId="{BD28AB7E-AB0B-4D46-A842-D9F16FB5FA64}" type="presParOf" srcId="{2DEF1B53-6A70-4EA1-8ADE-19CBE8490729}" destId="{5F6BB2EF-0503-4335-9D90-54A34E9511E1}" srcOrd="1" destOrd="0" presId="urn:microsoft.com/office/officeart/2005/8/layout/orgChart1"/>
+    <dgm:cxn modelId="{BDE10E66-D28A-44B7-B041-7F6F2377A989}" type="presParOf" srcId="{2DEF1B53-6A70-4EA1-8ADE-19CBE8490729}" destId="{59378ED8-8003-4A18-BA98-DE00EDFF5503}" srcOrd="2" destOrd="0" presId="urn:microsoft.com/office/officeart/2005/8/layout/orgChart1"/>
+    <dgm:cxn modelId="{286D4FAE-074E-4C47-97E3-6927860C11C6}" type="presParOf" srcId="{BBD8DE40-0619-4A3A-84FB-89924BB04EA4}" destId="{5C0041BF-B6C7-4D9C-967B-81245F98DF82}" srcOrd="10" destOrd="0" presId="urn:microsoft.com/office/officeart/2005/8/layout/orgChart1"/>
+    <dgm:cxn modelId="{92017C4B-4268-4114-852F-1D5EDB6ADD53}" type="presParOf" srcId="{BBD8DE40-0619-4A3A-84FB-89924BB04EA4}" destId="{8EB073F5-8C75-47B1-8C49-2B3247F910AE}" srcOrd="11" destOrd="0" presId="urn:microsoft.com/office/officeart/2005/8/layout/orgChart1"/>
+    <dgm:cxn modelId="{95C62B53-41C7-415D-8104-B45F9074B8DB}" type="presParOf" srcId="{8EB073F5-8C75-47B1-8C49-2B3247F910AE}" destId="{6604C886-94D2-48F9-8513-EB7A9FB05940}" srcOrd="0" destOrd="0" presId="urn:microsoft.com/office/officeart/2005/8/layout/orgChart1"/>
+    <dgm:cxn modelId="{AA42214C-AF5F-4CDD-8B11-A7D81CD96008}" type="presParOf" srcId="{6604C886-94D2-48F9-8513-EB7A9FB05940}" destId="{70A11B42-C2BD-425E-AA7B-D4C0DC2D0A15}" srcOrd="0" destOrd="0" presId="urn:microsoft.com/office/officeart/2005/8/layout/orgChart1"/>
+    <dgm:cxn modelId="{5073BCD4-6876-4074-8E65-F7E52C9B0D25}" type="presParOf" srcId="{6604C886-94D2-48F9-8513-EB7A9FB05940}" destId="{91B6D221-C145-487E-94DA-13F4BB495C55}" srcOrd="1" destOrd="0" presId="urn:microsoft.com/office/officeart/2005/8/layout/orgChart1"/>
+    <dgm:cxn modelId="{7A053DF8-5C0D-4254-81BA-CA19A78703C5}" type="presParOf" srcId="{8EB073F5-8C75-47B1-8C49-2B3247F910AE}" destId="{51584857-C6B6-438B-90B3-5702E17B333F}" srcOrd="1" destOrd="0" presId="urn:microsoft.com/office/officeart/2005/8/layout/orgChart1"/>
+    <dgm:cxn modelId="{42663C75-FBDA-4C30-A80E-3B9B29641531}" type="presParOf" srcId="{8EB073F5-8C75-47B1-8C49-2B3247F910AE}" destId="{59F5BBE0-B530-4531-90E0-449C636FEDEA}" srcOrd="2" destOrd="0" presId="urn:microsoft.com/office/officeart/2005/8/layout/orgChart1"/>
+    <dgm:cxn modelId="{0F7CBEA5-14EE-4D7E-9413-57D97AAF9FF4}" type="presParOf" srcId="{9BBFA110-AB25-44A4-BC23-7D4CB8CE7967}" destId="{1D54BF72-21D5-4B16-AA12-33778474944E}" srcOrd="2" destOrd="0" presId="urn:microsoft.com/office/officeart/2005/8/layout/orgChart1"/>
+    <dgm:cxn modelId="{4771F4F7-ED9F-452D-940E-E1D1C0368CC9}" type="presParOf" srcId="{1AD459E1-C52C-4246-B719-4E4412240829}" destId="{61DE649D-9D32-404E-A346-534AA673CED8}" srcOrd="4" destOrd="0" presId="urn:microsoft.com/office/officeart/2005/8/layout/orgChart1"/>
+    <dgm:cxn modelId="{8FFD9A20-6F44-4D21-B7F4-3D280618E443}" type="presParOf" srcId="{1AD459E1-C52C-4246-B719-4E4412240829}" destId="{223ACA02-3863-406D-AB19-0DC224C46299}" srcOrd="5" destOrd="0" presId="urn:microsoft.com/office/officeart/2005/8/layout/orgChart1"/>
+    <dgm:cxn modelId="{0A7199D1-AC40-4A6B-9FF0-4F5D8D9962BF}" type="presParOf" srcId="{223ACA02-3863-406D-AB19-0DC224C46299}" destId="{9552C195-5D4D-429A-B97D-3246B4D12ADF}" srcOrd="0" destOrd="0" presId="urn:microsoft.com/office/officeart/2005/8/layout/orgChart1"/>
+    <dgm:cxn modelId="{2E8736AD-830F-4B06-9D61-4505A06EE973}" type="presParOf" srcId="{9552C195-5D4D-429A-B97D-3246B4D12ADF}" destId="{227B45DD-C65D-4489-A826-24DF659BBDE0}" srcOrd="0" destOrd="0" presId="urn:microsoft.com/office/officeart/2005/8/layout/orgChart1"/>
+    <dgm:cxn modelId="{931BFA1F-39EC-4376-8FD4-EF6845EEF146}" type="presParOf" srcId="{9552C195-5D4D-429A-B97D-3246B4D12ADF}" destId="{6B8C0AE2-50E0-4BCE-94CB-363B57814B60}" srcOrd="1" destOrd="0" presId="urn:microsoft.com/office/officeart/2005/8/layout/orgChart1"/>
+    <dgm:cxn modelId="{EDBBEA69-F909-4CAA-89E5-8DDF28ADADC5}" type="presParOf" srcId="{223ACA02-3863-406D-AB19-0DC224C46299}" destId="{B16A250C-045C-430A-B0B5-37EE751D89D9}" srcOrd="1" destOrd="0" presId="urn:microsoft.com/office/officeart/2005/8/layout/orgChart1"/>
+    <dgm:cxn modelId="{0621D919-ED3C-407A-A340-EE0B744957D2}" type="presParOf" srcId="{223ACA02-3863-406D-AB19-0DC224C46299}" destId="{2FFC29D1-BD08-4F08-8413-94A85F51F9F0}" srcOrd="2" destOrd="0" presId="urn:microsoft.com/office/officeart/2005/8/layout/orgChart1"/>
+    <dgm:cxn modelId="{B6D684E4-E150-4279-AA97-C18B4AD09DA9}" type="presParOf" srcId="{F9420F45-E180-41C8-B53F-F1619A17495C}" destId="{20D0C07E-DA32-479F-8036-E4D44FE0E50A}" srcOrd="2" destOrd="0" presId="urn:microsoft.com/office/officeart/2005/8/layout/orgChart1"/>
+    <dgm:cxn modelId="{6F6B694C-DE6C-4043-B9F5-BC99ED58893B}" type="presParOf" srcId="{C648C8F1-6EC1-4D27-9134-2770426C1535}" destId="{70D5E481-C1FF-4FF5-9EEC-3220195BEB42}" srcOrd="2" destOrd="0" presId="urn:microsoft.com/office/officeart/2005/8/layout/orgChart1"/>
   </dgm:cxnLst>
   <dgm:bg/>
   <dgm:whole/>
@@ -12961,324 +14110,324 @@
     </dgm:pt>
   </dgm:ptLst>
   <dgm:cxnLst>
-    <dgm:cxn modelId="{DAA1CD61-21ED-4837-98E0-8779A44709FE}" type="presOf" srcId="{B797F367-E6DC-4BB8-AF6E-6A87BB0F5B78}" destId="{91AFDD13-DAA7-4AA1-A991-7F31A20C363E}" srcOrd="1" destOrd="0" presId="urn:microsoft.com/office/officeart/2005/8/layout/orgChart1"/>
-    <dgm:cxn modelId="{5F190802-096A-4294-B458-6193D92D8492}" type="presOf" srcId="{AD9782D1-D113-499D-85AF-F110EFA6B2A7}" destId="{990B3F4E-412E-4BA2-B747-4DC8D6E7B7A2}" srcOrd="0" destOrd="0" presId="urn:microsoft.com/office/officeart/2005/8/layout/orgChart1"/>
-    <dgm:cxn modelId="{5E3E0A5C-5280-4095-94D6-FFD0B72014D6}" type="presOf" srcId="{7F7477DA-FFED-47F8-B13D-17AEF8727B2E}" destId="{0C6DBD58-C41A-461E-8223-6DF392303FEE}" srcOrd="1" destOrd="0" presId="urn:microsoft.com/office/officeart/2005/8/layout/orgChart1"/>
+    <dgm:cxn modelId="{FD359D0C-A61A-4949-9C39-31D42FA2671D}" type="presOf" srcId="{F9C95200-1804-4042-82AF-70243ACF3986}" destId="{1A0DF4E9-CEFF-4646-95A7-3D3954391370}" srcOrd="0" destOrd="0" presId="urn:microsoft.com/office/officeart/2005/8/layout/orgChart1"/>
+    <dgm:cxn modelId="{EFA7FA7B-222B-4775-BE10-6443CC8CA7CC}" type="presOf" srcId="{E7ADE1C5-2594-40F5-A943-9E70E728BC7F}" destId="{3AA163E4-7D22-46FD-8EC4-A62972152F57}" srcOrd="1" destOrd="0" presId="urn:microsoft.com/office/officeart/2005/8/layout/orgChart1"/>
+    <dgm:cxn modelId="{4AC17827-453C-4961-80F5-98225E987C54}" type="presOf" srcId="{A1D58B6B-E4B8-4FAC-A411-7F3B251DFB24}" destId="{9A810FE8-5E1D-4733-B68B-379A0BCB6807}" srcOrd="1" destOrd="0" presId="urn:microsoft.com/office/officeart/2005/8/layout/orgChart1"/>
+    <dgm:cxn modelId="{C653998D-0498-4929-A71F-0D73223C30D7}" type="presOf" srcId="{DB17120E-DF8E-444E-9A40-B261182BAF7A}" destId="{5CC465CD-ED98-4E64-9FC3-4E8695D09CDE}" srcOrd="0" destOrd="0" presId="urn:microsoft.com/office/officeart/2005/8/layout/orgChart1"/>
+    <dgm:cxn modelId="{CDE2C2D4-33DA-4F6F-AED9-41E670BADA1C}" type="presOf" srcId="{A8D41C9F-849E-4B7D-B65E-FBE6BB8D0BF7}" destId="{77496C74-CCEF-41FA-A8AE-3275DF89F646}" srcOrd="0" destOrd="0" presId="urn:microsoft.com/office/officeart/2005/8/layout/orgChart1"/>
+    <dgm:cxn modelId="{4EB55F5D-E9C9-495D-9F9B-A5F3677890B1}" type="presOf" srcId="{4E6F6680-1B1D-4D16-A79D-206FEA2833E8}" destId="{0F096874-A3F9-437F-AC47-4CF6FD3C5086}" srcOrd="1" destOrd="0" presId="urn:microsoft.com/office/officeart/2005/8/layout/orgChart1"/>
+    <dgm:cxn modelId="{4B671D2F-C1A3-4444-8B16-6EEE6C448DB7}" type="presOf" srcId="{AB103E2F-3946-4DAA-8EA7-27889EAC91C3}" destId="{7A26CA3C-CF2A-485F-AD6A-2BBB9E852B69}" srcOrd="1" destOrd="0" presId="urn:microsoft.com/office/officeart/2005/8/layout/orgChart1"/>
+    <dgm:cxn modelId="{A757E78C-1631-4B40-AC40-63253AD0FD4E}" type="presOf" srcId="{7744C625-FE7A-4A24-9F69-D971341CB36F}" destId="{D3FC9A39-156E-4961-9314-BFAC472A662B}" srcOrd="0" destOrd="0" presId="urn:microsoft.com/office/officeart/2005/8/layout/orgChart1"/>
+    <dgm:cxn modelId="{616E98E2-5268-4054-8B08-8606CBE475E1}" type="presOf" srcId="{95467D8F-BBE6-44CF-B45F-B475FE1E9D6E}" destId="{7F3399B9-5EE7-4A3A-BB13-BD91D1CD2BFC}" srcOrd="0" destOrd="0" presId="urn:microsoft.com/office/officeart/2005/8/layout/orgChart1"/>
+    <dgm:cxn modelId="{CAF276FD-79FD-469B-B745-E82E54DEE52E}" type="presOf" srcId="{CE365531-303A-4C89-88E0-0C73447439E5}" destId="{8B292133-09EA-4901-BB6A-9A53CE21A4B1}" srcOrd="0" destOrd="0" presId="urn:microsoft.com/office/officeart/2005/8/layout/orgChart1"/>
+    <dgm:cxn modelId="{3D3B8AC1-0021-4CD1-9B37-A1634B6B536F}" srcId="{6C097E3E-2672-4B21-95BF-71F91575DB2C}" destId="{CE365531-303A-4C89-88E0-0C73447439E5}" srcOrd="0" destOrd="0" parTransId="{7744C625-FE7A-4A24-9F69-D971341CB36F}" sibTransId="{CEF9D87D-E034-4C9C-AA03-0C849D40D27C}"/>
+    <dgm:cxn modelId="{61AC4CF0-4B5D-4C38-950B-0DC67C91F0A9}" type="presOf" srcId="{7F7477DA-FFED-47F8-B13D-17AEF8727B2E}" destId="{0C6DBD58-C41A-461E-8223-6DF392303FEE}" srcOrd="1" destOrd="0" presId="urn:microsoft.com/office/officeart/2005/8/layout/orgChart1"/>
+    <dgm:cxn modelId="{79BC31FE-9B0A-45AA-9CF9-121F82A27AE3}" type="presOf" srcId="{27C63869-D57F-4A77-9A8D-4AD29929AA6E}" destId="{F6A5214C-F904-47E9-9F76-44968CCF48A8}" srcOrd="1" destOrd="0" presId="urn:microsoft.com/office/officeart/2005/8/layout/orgChart1"/>
+    <dgm:cxn modelId="{60BE09A6-651B-4B03-BAD0-52AF66E0EE19}" srcId="{9161DC6C-0DFD-4791-915F-E74FFD1B3BAC}" destId="{0EC551ED-94F6-45A0-A0A4-7B25DDC4ED3D}" srcOrd="2" destOrd="0" parTransId="{68924938-B46D-4322-B78A-A7E2E02C2B29}" sibTransId="{A23BD330-1433-4527-ADE0-A1E2600A8855}"/>
+    <dgm:cxn modelId="{CF841632-3BB3-4A22-896E-B0711EF8ACAA}" type="presOf" srcId="{A18F1B46-9F71-47C2-9701-119C97AE3BE6}" destId="{C74004E5-8814-48E9-A31A-3E7600B357F4}" srcOrd="0" destOrd="0" presId="urn:microsoft.com/office/officeart/2005/8/layout/orgChart1"/>
+    <dgm:cxn modelId="{02F1B850-3F50-453A-9D61-534B235B16CF}" srcId="{B457091D-8FA5-4897-A747-FA4F4B6FD580}" destId="{13B47EFC-56AD-49C1-A22E-45C061C9EC16}" srcOrd="0" destOrd="0" parTransId="{C24D5444-F0BE-4871-B2E6-A15F396D3BD0}" sibTransId="{BDA1FA82-9925-43DB-BCB5-75C640C4BA64}"/>
+    <dgm:cxn modelId="{3343A2CC-F4CE-43FC-BD60-ECF3DBD467E3}" type="presOf" srcId="{325D95C3-6F3D-40DC-84DB-8D9A916A840E}" destId="{1A633AF8-A3D2-4824-80C5-9A2C132A5762}" srcOrd="0" destOrd="0" presId="urn:microsoft.com/office/officeart/2005/8/layout/orgChart1"/>
+    <dgm:cxn modelId="{90F29401-16E4-41CF-9B35-E6F9A1E47C18}" srcId="{7F7477DA-FFED-47F8-B13D-17AEF8727B2E}" destId="{B797F367-E6DC-4BB8-AF6E-6A87BB0F5B78}" srcOrd="0" destOrd="0" parTransId="{4586A1C3-1681-4D8B-A817-43074CBEA00D}" sibTransId="{F3460B1F-7AC7-430E-B802-7E9EBCD3B8AE}"/>
+    <dgm:cxn modelId="{5D913FBF-F890-41ED-95D3-886C7690A8B4}" type="presOf" srcId="{B797F367-E6DC-4BB8-AF6E-6A87BB0F5B78}" destId="{91AFDD13-DAA7-4AA1-A991-7F31A20C363E}" srcOrd="1" destOrd="0" presId="urn:microsoft.com/office/officeart/2005/8/layout/orgChart1"/>
+    <dgm:cxn modelId="{13A032F8-B140-4F73-86EE-7D51600FBF5A}" type="presOf" srcId="{0BA7D60E-F1AD-4512-B128-727728161A0E}" destId="{5D5E1896-599E-4E19-8A12-33A944D8B6B7}" srcOrd="1" destOrd="0" presId="urn:microsoft.com/office/officeart/2005/8/layout/orgChart1"/>
+    <dgm:cxn modelId="{C5E9D4AA-3B37-4942-A5E5-8C97246F44D6}" type="presOf" srcId="{9161DC6C-0DFD-4791-915F-E74FFD1B3BAC}" destId="{B221E73D-8F07-4579-9F1D-63701F5B0195}" srcOrd="1" destOrd="0" presId="urn:microsoft.com/office/officeart/2005/8/layout/orgChart1"/>
+    <dgm:cxn modelId="{878C2234-CDB1-44E9-A759-068BF1BFB2CE}" srcId="{9161DC6C-0DFD-4791-915F-E74FFD1B3BAC}" destId="{A8D41C9F-849E-4B7D-B65E-FBE6BB8D0BF7}" srcOrd="5" destOrd="0" parTransId="{FBE9FB5C-588C-40C2-BA8E-7313B3367BF1}" sibTransId="{A2B7B04B-C66A-4500-83E2-11DFEB451A91}"/>
+    <dgm:cxn modelId="{449C5400-1A9F-4A4E-9BFF-9AB46FB4A2FD}" type="presOf" srcId="{2BA0320F-0B86-49AA-91E7-865DE78BEE95}" destId="{1A030A2B-5578-445A-B5F1-1D52C20427FA}" srcOrd="1" destOrd="0" presId="urn:microsoft.com/office/officeart/2005/8/layout/orgChart1"/>
+    <dgm:cxn modelId="{704539B9-3C88-4E4F-837E-FEB2821C009F}" type="presOf" srcId="{AD9782D1-D113-499D-85AF-F110EFA6B2A7}" destId="{990B3F4E-412E-4BA2-B747-4DC8D6E7B7A2}" srcOrd="0" destOrd="0" presId="urn:microsoft.com/office/officeart/2005/8/layout/orgChart1"/>
+    <dgm:cxn modelId="{51E5585C-B47F-487A-A64C-95AECBFC70E1}" type="presOf" srcId="{B797F367-E6DC-4BB8-AF6E-6A87BB0F5B78}" destId="{622FA61F-AA5C-41F3-97C0-A7390F1D3673}" srcOrd="0" destOrd="0" presId="urn:microsoft.com/office/officeart/2005/8/layout/orgChart1"/>
+    <dgm:cxn modelId="{AB5FEA99-5D0E-42E2-A042-9EB65EB51FFC}" type="presOf" srcId="{EDC938DE-05E0-4073-82F2-824A3686D23C}" destId="{629CEF7E-A5BD-4CF5-B41C-747B00F842E7}" srcOrd="0" destOrd="0" presId="urn:microsoft.com/office/officeart/2005/8/layout/orgChart1"/>
+    <dgm:cxn modelId="{8480CBC2-8867-4DD1-BD05-FA374BF1C00C}" srcId="{DB17120E-DF8E-444E-9A40-B261182BAF7A}" destId="{0BA7D60E-F1AD-4512-B128-727728161A0E}" srcOrd="2" destOrd="0" parTransId="{EDC938DE-05E0-4073-82F2-824A3686D23C}" sibTransId="{01857D10-5EBE-409B-9DBC-460462755AF8}"/>
+    <dgm:cxn modelId="{2E2A81E2-7B9A-4A45-9377-AA35DADFD7D3}" type="presOf" srcId="{1960779A-5AD3-4E48-85CE-DBA9E1E56FFF}" destId="{9B142728-F695-4EE6-B5A2-AA3DBC8CC35E}" srcOrd="0" destOrd="0" presId="urn:microsoft.com/office/officeart/2005/8/layout/orgChart1"/>
+    <dgm:cxn modelId="{4A9D07C1-2FD3-4A2E-BF2A-90648443AD73}" srcId="{DB17120E-DF8E-444E-9A40-B261182BAF7A}" destId="{7941AECB-FE87-4BC1-B10C-48254C195A9C}" srcOrd="0" destOrd="0" parTransId="{A18F1B46-9F71-47C2-9701-119C97AE3BE6}" sibTransId="{BCD10775-1852-4845-872B-06DFE3404395}"/>
+    <dgm:cxn modelId="{02377342-B4A6-4468-8240-E50F50A16675}" type="presOf" srcId="{68924938-B46D-4322-B78A-A7E2E02C2B29}" destId="{0808CA65-6AB4-4649-8D84-FC22AA1F0B9C}" srcOrd="0" destOrd="0" presId="urn:microsoft.com/office/officeart/2005/8/layout/orgChart1"/>
+    <dgm:cxn modelId="{568015C8-E08C-472F-A0BC-21484F80825F}" type="presOf" srcId="{7941AECB-FE87-4BC1-B10C-48254C195A9C}" destId="{8430D49C-4D80-4E9B-90A9-92EDE6AEAB90}" srcOrd="0" destOrd="0" presId="urn:microsoft.com/office/officeart/2005/8/layout/orgChart1"/>
+    <dgm:cxn modelId="{B9FDB57D-AA5A-42C5-B50F-2A9B31DC7188}" type="presOf" srcId="{7F7477DA-FFED-47F8-B13D-17AEF8727B2E}" destId="{54F70527-68ED-4725-AD6E-BF7B007CFAD3}" srcOrd="0" destOrd="0" presId="urn:microsoft.com/office/officeart/2005/8/layout/orgChart1"/>
+    <dgm:cxn modelId="{3154F9A0-7A58-4D71-8A13-B8C258A6DE91}" type="presOf" srcId="{32128562-ADA0-4F46-878D-28CC66534723}" destId="{23C9F998-CC5B-41FB-A6E7-F09747333136}" srcOrd="0" destOrd="0" presId="urn:microsoft.com/office/officeart/2005/8/layout/orgChart1"/>
+    <dgm:cxn modelId="{1E70CD0F-9927-44FD-A9BC-BA158382E767}" type="presOf" srcId="{FE9EE546-28CD-45AA-8326-ADBDCE27A924}" destId="{04F9C37F-270D-4C32-B50C-27BE0986D655}" srcOrd="1" destOrd="0" presId="urn:microsoft.com/office/officeart/2005/8/layout/orgChart1"/>
+    <dgm:cxn modelId="{70DEDCFE-8E71-433E-BFC0-0C912ECEDE49}" srcId="{C7BD8657-189E-46F3-B827-16B29C2849DE}" destId="{32128562-ADA0-4F46-878D-28CC66534723}" srcOrd="0" destOrd="0" parTransId="{5F4ED924-74AA-4C5F-89E4-FFC99F60C970}" sibTransId="{4D557EE8-5AFC-41F4-932D-673568064FCF}"/>
+    <dgm:cxn modelId="{18EA8505-3C5A-455D-B135-5D74CE98C4CA}" type="presOf" srcId="{0BA7D60E-F1AD-4512-B128-727728161A0E}" destId="{73C5FE92-AEC9-433B-848A-200EA7DF3643}" srcOrd="0" destOrd="0" presId="urn:microsoft.com/office/officeart/2005/8/layout/orgChart1"/>
+    <dgm:cxn modelId="{14B5E62B-4173-4FC4-B404-2FA794FBA7F1}" type="presOf" srcId="{15F09396-5B0C-45DB-98DD-3243D2615947}" destId="{51608F2E-D85D-4F61-9474-B5E89A5A2B24}" srcOrd="1" destOrd="0" presId="urn:microsoft.com/office/officeart/2005/8/layout/orgChart1"/>
+    <dgm:cxn modelId="{C788DF80-3169-4CED-8861-0B2ACEF0E2EB}" type="presOf" srcId="{1927CF43-BB3C-4256-84CA-F1AFF5CD10E7}" destId="{77DAED04-96FB-4A02-9ABB-04523EBE6F87}" srcOrd="1" destOrd="0" presId="urn:microsoft.com/office/officeart/2005/8/layout/orgChart1"/>
+    <dgm:cxn modelId="{49671922-41CA-4203-BAAD-AA0E9A44DD6A}" type="presOf" srcId="{A6C1B0FA-7C9F-4627-A1F4-C18253CA2D7C}" destId="{E5AB5F44-4AA9-49F6-9546-3AC5BE252923}" srcOrd="0" destOrd="0" presId="urn:microsoft.com/office/officeart/2005/8/layout/orgChart1"/>
+    <dgm:cxn modelId="{50FD395F-0FB7-4970-8BF6-E3C462A2606E}" srcId="{C7BD8657-189E-46F3-B827-16B29C2849DE}" destId="{B457091D-8FA5-4897-A747-FA4F4B6FD580}" srcOrd="2" destOrd="0" parTransId="{2FD27D00-F25F-4015-8105-DE14E0063941}" sibTransId="{0CD5FFDC-B76E-4D1D-AB0B-A0954BAF4CAF}"/>
+    <dgm:cxn modelId="{21F32893-F52B-4CCD-96A6-6076447B9A2A}" srcId="{32128562-ADA0-4F46-878D-28CC66534723}" destId="{7F7477DA-FFED-47F8-B13D-17AEF8727B2E}" srcOrd="0" destOrd="0" parTransId="{08D72C84-F585-4EB3-8E24-A2F7B7312C0B}" sibTransId="{7C529EE8-6089-4AA4-A122-356DDB6D49CE}"/>
     <dgm:cxn modelId="{351A5599-0C5F-44B1-A61E-B32F4C0FAD8F}" srcId="{DB17120E-DF8E-444E-9A40-B261182BAF7A}" destId="{E7ADE1C5-2594-40F5-A943-9E70E728BC7F}" srcOrd="1" destOrd="0" parTransId="{D2C5918E-940B-47D7-9A9C-3F48732ABD3C}" sibTransId="{9CD1278E-5EBE-43EE-86B8-7B7CF8EB587D}"/>
-    <dgm:cxn modelId="{E8B414E4-ED29-4DE5-8603-B11DF5D7349A}" type="presOf" srcId="{1927CF43-BB3C-4256-84CA-F1AFF5CD10E7}" destId="{5825EF8F-729A-4D10-9C66-6BAAB9C752C4}" srcOrd="0" destOrd="0" presId="urn:microsoft.com/office/officeart/2005/8/layout/orgChart1"/>
-    <dgm:cxn modelId="{02F1B850-3F50-453A-9D61-534B235B16CF}" srcId="{B457091D-8FA5-4897-A747-FA4F4B6FD580}" destId="{13B47EFC-56AD-49C1-A22E-45C061C9EC16}" srcOrd="0" destOrd="0" parTransId="{C24D5444-F0BE-4871-B2E6-A15F396D3BD0}" sibTransId="{BDA1FA82-9925-43DB-BCB5-75C640C4BA64}"/>
-    <dgm:cxn modelId="{8480CBC2-8867-4DD1-BD05-FA374BF1C00C}" srcId="{DB17120E-DF8E-444E-9A40-B261182BAF7A}" destId="{0BA7D60E-F1AD-4512-B128-727728161A0E}" srcOrd="2" destOrd="0" parTransId="{EDC938DE-05E0-4073-82F2-824A3686D23C}" sibTransId="{01857D10-5EBE-409B-9DBC-460462755AF8}"/>
-    <dgm:cxn modelId="{E02D1075-7BB6-43DF-91AA-F28BECB7B8CB}" type="presOf" srcId="{15F09396-5B0C-45DB-98DD-3243D2615947}" destId="{A34A59DD-19D3-488F-B3FD-A9B8FE8F9260}" srcOrd="0" destOrd="0" presId="urn:microsoft.com/office/officeart/2005/8/layout/orgChart1"/>
-    <dgm:cxn modelId="{5B4BFA42-3395-49D6-AD00-D3130027E92C}" type="presOf" srcId="{E8F49544-7D67-4250-9058-A0294CD26618}" destId="{61D4F4C1-9C51-45E3-9454-5269DC20E533}" srcOrd="0" destOrd="0" presId="urn:microsoft.com/office/officeart/2005/8/layout/orgChart1"/>
-    <dgm:cxn modelId="{BA245364-66BB-4016-AB19-C782ECDAF4DD}" type="presOf" srcId="{F96D9D83-51DB-4E8A-801B-76D7C73A576B}" destId="{870E309A-4491-4D38-AFDD-ACEFCEE22BF6}" srcOrd="1" destOrd="0" presId="urn:microsoft.com/office/officeart/2005/8/layout/orgChart1"/>
+    <dgm:cxn modelId="{DF80BD9B-2088-413E-B954-0292D0C2E1D8}" type="presOf" srcId="{452820E6-DDA7-4ACC-8690-DC3019E9311D}" destId="{F341AB85-8076-4AAD-85FD-74DD7AD15C3B}" srcOrd="0" destOrd="0" presId="urn:microsoft.com/office/officeart/2005/8/layout/orgChart1"/>
+    <dgm:cxn modelId="{A419BFCE-A191-474B-9E2A-9149EB8B0543}" srcId="{DB17120E-DF8E-444E-9A40-B261182BAF7A}" destId="{7CCE4259-239B-4175-96D7-1AB157630B78}" srcOrd="3" destOrd="0" parTransId="{1960779A-5AD3-4E48-85CE-DBA9E1E56FFF}" sibTransId="{E46CF638-7E6E-4E21-8545-1AEB6E9306C8}"/>
+    <dgm:cxn modelId="{724340DE-AAC8-4172-B688-C64240E7C1ED}" type="presOf" srcId="{89367199-07A1-4244-B4FA-FCBC951FD506}" destId="{220BFA54-A4F8-4A44-B5AD-1EA06E380D23}" srcOrd="0" destOrd="0" presId="urn:microsoft.com/office/officeart/2005/8/layout/orgChart1"/>
+    <dgm:cxn modelId="{2AE5B468-AD4D-43E8-9076-BF6B06875D16}" srcId="{9161DC6C-0DFD-4791-915F-E74FFD1B3BAC}" destId="{27C63869-D57F-4A77-9A8D-4AD29929AA6E}" srcOrd="4" destOrd="0" parTransId="{E2F2FCE3-D2D2-4B4B-B5BA-16A4F2933F8F}" sibTransId="{E962E9D0-9F23-4815-9D4E-C0D484AD656E}"/>
+    <dgm:cxn modelId="{0FEE2B6F-4679-44FC-8AC8-0B82E93D9023}" type="presOf" srcId="{C7BD8657-189E-46F3-B827-16B29C2849DE}" destId="{0F304A77-B44B-4CD3-99AF-B011E5CCEF51}" srcOrd="0" destOrd="0" presId="urn:microsoft.com/office/officeart/2005/8/layout/orgChart1"/>
+    <dgm:cxn modelId="{1041FA66-03D9-46FC-924A-0208569BC270}" type="presOf" srcId="{C7BD8657-189E-46F3-B827-16B29C2849DE}" destId="{09F29140-6665-468F-8FF5-77DC2C926408}" srcOrd="1" destOrd="0" presId="urn:microsoft.com/office/officeart/2005/8/layout/orgChart1"/>
     <dgm:cxn modelId="{DF53485C-C124-4C98-85B6-B6526DCD9C0F}" srcId="{32128562-ADA0-4F46-878D-28CC66534723}" destId="{452820E6-DDA7-4ACC-8690-DC3019E9311D}" srcOrd="4" destOrd="0" parTransId="{F9C95200-1804-4042-82AF-70243ACF3986}" sibTransId="{CA5C5B9F-39D3-4510-99C7-2BDAA03CB288}"/>
-    <dgm:cxn modelId="{30555168-DA0D-42A9-B7CD-133CDF1B49EF}" type="presOf" srcId="{2BA0320F-0B86-49AA-91E7-865DE78BEE95}" destId="{48DBA85B-D99A-4E7D-B356-8C82F6187113}" srcOrd="0" destOrd="0" presId="urn:microsoft.com/office/officeart/2005/8/layout/orgChart1"/>
-    <dgm:cxn modelId="{E801C1F5-30D1-4BA2-B24E-F1812EFB9335}" type="presOf" srcId="{6C097E3E-2672-4B21-95BF-71F91575DB2C}" destId="{F0AA56AD-99C4-4F5B-9453-44FC1E3BEA17}" srcOrd="1" destOrd="0" presId="urn:microsoft.com/office/officeart/2005/8/layout/orgChart1"/>
-    <dgm:cxn modelId="{1810815E-3D66-4702-A0AD-0D08A7053797}" type="presOf" srcId="{4586A1C3-1681-4D8B-A817-43074CBEA00D}" destId="{82ED00A6-35CB-4B63-AC33-970E6865831F}" srcOrd="0" destOrd="0" presId="urn:microsoft.com/office/officeart/2005/8/layout/orgChart1"/>
-    <dgm:cxn modelId="{2C246444-19A8-4E2B-90EF-B4B5C8F09BDB}" type="presOf" srcId="{B457091D-8FA5-4897-A747-FA4F4B6FD580}" destId="{2AB03590-983A-4BAB-8F1C-AD7F0BF0D82F}" srcOrd="0" destOrd="0" presId="urn:microsoft.com/office/officeart/2005/8/layout/orgChart1"/>
-    <dgm:cxn modelId="{F5FD44D4-373A-40B7-9C9E-4042389908A6}" type="presOf" srcId="{DB17120E-DF8E-444E-9A40-B261182BAF7A}" destId="{5CC465CD-ED98-4E64-9FC3-4E8695D09CDE}" srcOrd="0" destOrd="0" presId="urn:microsoft.com/office/officeart/2005/8/layout/orgChart1"/>
-    <dgm:cxn modelId="{7A918FFF-629D-4251-8F9A-1BA39E5F49E0}" type="presOf" srcId="{13B47EFC-56AD-49C1-A22E-45C061C9EC16}" destId="{61E3A9E7-C048-49D7-A091-954CD01E5D4A}" srcOrd="1" destOrd="0" presId="urn:microsoft.com/office/officeart/2005/8/layout/orgChart1"/>
+    <dgm:cxn modelId="{35323FE9-EACD-40B0-A6CF-B3FB19CC320D}" type="presOf" srcId="{CE365531-303A-4C89-88E0-0C73447439E5}" destId="{688939F5-316A-4469-B41C-C96AFFF9FFDF}" srcOrd="1" destOrd="0" presId="urn:microsoft.com/office/officeart/2005/8/layout/orgChart1"/>
+    <dgm:cxn modelId="{742827A2-F7DB-4311-B6EF-D06201CDD5EA}" type="presOf" srcId="{07D3637A-D61C-4F54-9FA0-94D9054D7089}" destId="{DCE10EFC-DC65-40B7-BB27-D384F851962F}" srcOrd="0" destOrd="0" presId="urn:microsoft.com/office/officeart/2005/8/layout/orgChart1"/>
+    <dgm:cxn modelId="{A8A469A6-4776-489B-815B-D51BC1BC085C}" type="presOf" srcId="{E2F2FCE3-D2D2-4B4B-B5BA-16A4F2933F8F}" destId="{829BEA59-8922-4FFF-8688-AB52343B810B}" srcOrd="0" destOrd="0" presId="urn:microsoft.com/office/officeart/2005/8/layout/orgChart1"/>
+    <dgm:cxn modelId="{D93FA09D-66BC-4032-8EF6-110788F88F8F}" type="presOf" srcId="{B457091D-8FA5-4897-A747-FA4F4B6FD580}" destId="{1B4DD07C-BFE3-4DF5-AF9D-2598D8D5BD30}" srcOrd="1" destOrd="0" presId="urn:microsoft.com/office/officeart/2005/8/layout/orgChart1"/>
+    <dgm:cxn modelId="{21B816E6-A69A-47AC-B278-32B60E9A0A7F}" srcId="{7F7477DA-FFED-47F8-B13D-17AEF8727B2E}" destId="{1927CF43-BB3C-4256-84CA-F1AFF5CD10E7}" srcOrd="1" destOrd="0" parTransId="{06A9F45A-8879-4F2A-B978-BCECF96CB30C}" sibTransId="{A611DD4C-0D6C-4EB3-9588-51E14D8CAE4D}"/>
+    <dgm:cxn modelId="{7DF6B5A2-41C6-48EF-8EFE-FA4B601844D0}" type="presOf" srcId="{7941AECB-FE87-4BC1-B10C-48254C195A9C}" destId="{C4281635-ADF5-4CF3-B7C6-A5CC7B542550}" srcOrd="1" destOrd="0" presId="urn:microsoft.com/office/officeart/2005/8/layout/orgChart1"/>
+    <dgm:cxn modelId="{6AA0C563-831A-4B96-AF89-76A59D6E9109}" type="presOf" srcId="{5F4ED924-74AA-4C5F-89E4-FFC99F60C970}" destId="{93E92AEC-3B2A-4CBE-BE42-F22E8372B4E2}" srcOrd="0" destOrd="0" presId="urn:microsoft.com/office/officeart/2005/8/layout/orgChart1"/>
+    <dgm:cxn modelId="{66416030-92C0-48ED-8FC4-429C97D5600B}" type="presOf" srcId="{1927CF43-BB3C-4256-84CA-F1AFF5CD10E7}" destId="{5825EF8F-729A-4D10-9C66-6BAAB9C752C4}" srcOrd="0" destOrd="0" presId="urn:microsoft.com/office/officeart/2005/8/layout/orgChart1"/>
+    <dgm:cxn modelId="{1E6E2FEB-3042-44AF-A40F-DED48CBEAF16}" type="presOf" srcId="{452820E6-DDA7-4ACC-8690-DC3019E9311D}" destId="{2711B355-6C39-4B70-8803-FB961691FD01}" srcOrd="1" destOrd="0" presId="urn:microsoft.com/office/officeart/2005/8/layout/orgChart1"/>
+    <dgm:cxn modelId="{A30F35AE-B9C1-4FD6-81CA-4D93E79202E3}" type="presOf" srcId="{F96D9D83-51DB-4E8A-801B-76D7C73A576B}" destId="{58D8D487-8039-4E62-ADBD-9FCEA1362BE0}" srcOrd="0" destOrd="0" presId="urn:microsoft.com/office/officeart/2005/8/layout/orgChart1"/>
+    <dgm:cxn modelId="{CEE5CF0E-A9F6-428F-9989-5B465DB05386}" type="presOf" srcId="{0EC551ED-94F6-45A0-A0A4-7B25DDC4ED3D}" destId="{318158D3-B858-439A-8206-91DC6A15E862}" srcOrd="0" destOrd="0" presId="urn:microsoft.com/office/officeart/2005/8/layout/orgChart1"/>
+    <dgm:cxn modelId="{1515C27C-3697-443C-9A85-FE2B41DA4052}" type="presOf" srcId="{08D72C84-F585-4EB3-8E24-A2F7B7312C0B}" destId="{067F7254-9DB5-4EC9-BF18-7FDC5D947D01}" srcOrd="0" destOrd="0" presId="urn:microsoft.com/office/officeart/2005/8/layout/orgChart1"/>
+    <dgm:cxn modelId="{B0EC1F5D-23A5-41A1-AEDE-FB2278A5EE86}" type="presOf" srcId="{13B47EFC-56AD-49C1-A22E-45C061C9EC16}" destId="{937A84F0-2BEB-41A9-B552-235FEB4052B4}" srcOrd="0" destOrd="0" presId="urn:microsoft.com/office/officeart/2005/8/layout/orgChart1"/>
+    <dgm:cxn modelId="{B8B78B98-E64B-4F19-89B7-8AE2DEE81DF3}" srcId="{325D95C3-6F3D-40DC-84DB-8D9A916A840E}" destId="{C7BD8657-189E-46F3-B827-16B29C2849DE}" srcOrd="0" destOrd="0" parTransId="{00E15160-492D-4A01-AA9A-1DBF10C53B73}" sibTransId="{88404497-21BA-4C02-9C67-B128E12A6EF7}"/>
+    <dgm:cxn modelId="{8562B440-AB21-48E8-BA54-A9E4BD4682FF}" type="presOf" srcId="{FBE9FB5C-588C-40C2-BA8E-7313B3367BF1}" destId="{1ECC988F-67CD-47D2-81D9-798A4C56AFB2}" srcOrd="0" destOrd="0" presId="urn:microsoft.com/office/officeart/2005/8/layout/orgChart1"/>
+    <dgm:cxn modelId="{46CB1C51-3063-4224-A032-5974075D87B9}" type="presOf" srcId="{E423A96B-9FBE-41A5-95B9-F861C39DC61E}" destId="{6D1F30CE-47E2-4553-B13A-F7E7749A2473}" srcOrd="0" destOrd="0" presId="urn:microsoft.com/office/officeart/2005/8/layout/orgChart1"/>
+    <dgm:cxn modelId="{77BF9E8C-256E-46B9-AB2A-34E2BC6E2B7B}" type="presOf" srcId="{6C097E3E-2672-4B21-95BF-71F91575DB2C}" destId="{F0AA56AD-99C4-4F5B-9453-44FC1E3BEA17}" srcOrd="1" destOrd="0" presId="urn:microsoft.com/office/officeart/2005/8/layout/orgChart1"/>
+    <dgm:cxn modelId="{8762973D-8CE2-415E-81E6-47004D20F727}" type="presOf" srcId="{35C15367-03C1-48B7-93F5-D250A64BC137}" destId="{381D15AC-01B1-4301-B5AD-FFA8AD066313}" srcOrd="1" destOrd="0" presId="urn:microsoft.com/office/officeart/2005/8/layout/orgChart1"/>
+    <dgm:cxn modelId="{2D4CE412-34E2-4FDD-93A6-868857DA215F}" type="presOf" srcId="{13B47EFC-56AD-49C1-A22E-45C061C9EC16}" destId="{61E3A9E7-C048-49D7-A091-954CD01E5D4A}" srcOrd="1" destOrd="0" presId="urn:microsoft.com/office/officeart/2005/8/layout/orgChart1"/>
+    <dgm:cxn modelId="{F4D6C778-DF83-480A-9383-C2712C48B78A}" type="presOf" srcId="{AB103E2F-3946-4DAA-8EA7-27889EAC91C3}" destId="{59C713BA-AC32-492F-91DB-A5976BA248AC}" srcOrd="0" destOrd="0" presId="urn:microsoft.com/office/officeart/2005/8/layout/orgChart1"/>
+    <dgm:cxn modelId="{93193786-5222-4738-8CDC-E2113DCEAD7E}" type="presOf" srcId="{2FD27D00-F25F-4015-8105-DE14E0063941}" destId="{112CD1DB-7736-4571-8000-8E024494F031}" srcOrd="0" destOrd="0" presId="urn:microsoft.com/office/officeart/2005/8/layout/orgChart1"/>
+    <dgm:cxn modelId="{7E3CAECE-3132-45B8-A182-D208BF6BC424}" type="presOf" srcId="{7CCE4259-239B-4175-96D7-1AB157630B78}" destId="{9F3F4312-9ED9-421F-B4DB-C5AE101796FF}" srcOrd="0" destOrd="0" presId="urn:microsoft.com/office/officeart/2005/8/layout/orgChart1"/>
+    <dgm:cxn modelId="{CC3840B2-F710-41FA-BB11-FA7D16BA948D}" type="presOf" srcId="{06A9F45A-8879-4F2A-B978-BCECF96CB30C}" destId="{8ECCBACF-9B92-444D-B720-C7EE303BD135}" srcOrd="0" destOrd="0" presId="urn:microsoft.com/office/officeart/2005/8/layout/orgChart1"/>
+    <dgm:cxn modelId="{0AC19BA5-3C29-4757-B132-F6ECCAE75BB4}" srcId="{7F7477DA-FFED-47F8-B13D-17AEF8727B2E}" destId="{15F09396-5B0C-45DB-98DD-3243D2615947}" srcOrd="2" destOrd="0" parTransId="{E8F49544-7D67-4250-9058-A0294CD26618}" sibTransId="{0396DF27-3A26-4C1A-8074-0D44E5E5C418}"/>
+    <dgm:cxn modelId="{3226F819-A81A-4EB2-A422-DFAEB90A6DFA}" type="presOf" srcId="{FE9EE546-28CD-45AA-8326-ADBDCE27A924}" destId="{E811083D-277A-482F-809F-218ECC5E9F89}" srcOrd="0" destOrd="0" presId="urn:microsoft.com/office/officeart/2005/8/layout/orgChart1"/>
+    <dgm:cxn modelId="{144C9E30-D50F-4D72-8120-50ABA9097982}" type="presOf" srcId="{4586A1C3-1681-4D8B-A817-43074CBEA00D}" destId="{82ED00A6-35CB-4B63-AC33-970E6865831F}" srcOrd="0" destOrd="0" presId="urn:microsoft.com/office/officeart/2005/8/layout/orgChart1"/>
+    <dgm:cxn modelId="{DE68B403-FC45-445F-99A1-2D5E054141BB}" type="presOf" srcId="{9161DC6C-0DFD-4791-915F-E74FFD1B3BAC}" destId="{20C3A46C-A148-4661-BF68-D55A82313270}" srcOrd="0" destOrd="0" presId="urn:microsoft.com/office/officeart/2005/8/layout/orgChart1"/>
+    <dgm:cxn modelId="{8F7452C8-BF79-45D0-953E-BB3D4E2AA7BF}" type="presOf" srcId="{A8ADAA4F-450A-441C-8F75-A4FF26372266}" destId="{565A047B-7933-481E-B9FC-5DBA6C905BF8}" srcOrd="0" destOrd="0" presId="urn:microsoft.com/office/officeart/2005/8/layout/orgChart1"/>
     <dgm:cxn modelId="{69F31EEC-FEA2-4AC1-ACC0-021D5D9F25FC}" srcId="{6C097E3E-2672-4B21-95BF-71F91575DB2C}" destId="{35C15367-03C1-48B7-93F5-D250A64BC137}" srcOrd="2" destOrd="0" parTransId="{07D3637A-D61C-4F54-9FA0-94D9054D7089}" sibTransId="{7D5CA0D9-BC3E-471E-84A4-23EB137713F9}"/>
-    <dgm:cxn modelId="{3F9367DF-769C-49B8-85E5-356F6DA0711B}" type="presOf" srcId="{6C097E3E-2672-4B21-95BF-71F91575DB2C}" destId="{04A4F9C4-8316-4BFF-BFC3-9F5D787478BC}" srcOrd="0" destOrd="0" presId="urn:microsoft.com/office/officeart/2005/8/layout/orgChart1"/>
+    <dgm:cxn modelId="{3E0D6013-B704-4743-A162-D03AF909C7E2}" srcId="{C7BD8657-189E-46F3-B827-16B29C2849DE}" destId="{9161DC6C-0DFD-4791-915F-E74FFD1B3BAC}" srcOrd="3" destOrd="0" parTransId="{A6C1B0FA-7C9F-4627-A1F4-C18253CA2D7C}" sibTransId="{FD52BF37-19C1-49DF-BC81-E970F4C2F584}"/>
+    <dgm:cxn modelId="{525299AA-444D-4A25-B7D6-482C6009AEFC}" type="presOf" srcId="{300D61D7-3197-4874-B6EB-5D5BFD11A80B}" destId="{49085DAD-58E1-4D62-8631-99F7937EA3FC}" srcOrd="0" destOrd="0" presId="urn:microsoft.com/office/officeart/2005/8/layout/orgChart1"/>
+    <dgm:cxn modelId="{8C704CBF-985C-4172-A785-1C707E77F879}" srcId="{7F7477DA-FFED-47F8-B13D-17AEF8727B2E}" destId="{A1D58B6B-E4B8-4FAC-A411-7F3B251DFB24}" srcOrd="3" destOrd="0" parTransId="{E30D2022-E576-4823-B28A-661681151564}" sibTransId="{A790EB14-D4C5-4233-AF8B-B8658356EF00}"/>
+    <dgm:cxn modelId="{36D9AC7F-58E0-47AA-9257-B3F7A64A9B9F}" type="presOf" srcId="{6C097E3E-2672-4B21-95BF-71F91575DB2C}" destId="{04A4F9C4-8316-4BFF-BFC3-9F5D787478BC}" srcOrd="0" destOrd="0" presId="urn:microsoft.com/office/officeart/2005/8/layout/orgChart1"/>
+    <dgm:cxn modelId="{548330C2-02C3-448D-B842-DAC2F7756A02}" type="presOf" srcId="{A361D290-1FA8-4BAF-865E-FF3E98C3EFFB}" destId="{9B048A96-D4F7-4122-A5A4-7D8CD2E3D84A}" srcOrd="1" destOrd="0" presId="urn:microsoft.com/office/officeart/2005/8/layout/orgChart1"/>
+    <dgm:cxn modelId="{2B3000FF-B1DC-4A0F-B4DD-6ABC27BFD640}" type="presOf" srcId="{A1D58B6B-E4B8-4FAC-A411-7F3B251DFB24}" destId="{31C10B62-5263-4162-AE38-9AEB54BC1990}" srcOrd="0" destOrd="0" presId="urn:microsoft.com/office/officeart/2005/8/layout/orgChart1"/>
+    <dgm:cxn modelId="{7B296504-D597-42E0-8CB2-A82E0D27CA48}" srcId="{C7BD8657-189E-46F3-B827-16B29C2849DE}" destId="{DB17120E-DF8E-444E-9A40-B261182BAF7A}" srcOrd="1" destOrd="0" parTransId="{89367199-07A1-4244-B4FA-FCBC951FD506}" sibTransId="{6665B5F6-49C8-4720-B3C4-F34E6DED731D}"/>
+    <dgm:cxn modelId="{A59B1AD0-50F6-480D-A730-B1E0BB348AAF}" type="presOf" srcId="{0EC551ED-94F6-45A0-A0A4-7B25DDC4ED3D}" destId="{8B4C016F-46EA-437D-8C2E-D973A2A3810B}" srcOrd="1" destOrd="0" presId="urn:microsoft.com/office/officeart/2005/8/layout/orgChart1"/>
+    <dgm:cxn modelId="{B1008CD2-F1AC-43FF-9BE7-5C99494CCC1F}" type="presOf" srcId="{B457091D-8FA5-4897-A747-FA4F4B6FD580}" destId="{2AB03590-983A-4BAB-8F1C-AD7F0BF0D82F}" srcOrd="0" destOrd="0" presId="urn:microsoft.com/office/officeart/2005/8/layout/orgChart1"/>
+    <dgm:cxn modelId="{E3A58E47-4267-45DA-A6A7-9CC0727612B9}" type="presOf" srcId="{2FFFA77D-D360-4993-8A06-3EC8389DF747}" destId="{044AEC24-B74A-4214-A638-2F99C8AC6602}" srcOrd="0" destOrd="0" presId="urn:microsoft.com/office/officeart/2005/8/layout/orgChart1"/>
+    <dgm:cxn modelId="{4F303A63-70CB-41A2-B37A-4601F7F77E4D}" type="presOf" srcId="{E7ADE1C5-2594-40F5-A943-9E70E728BC7F}" destId="{4B7A8AC0-084D-4A35-BB1E-5325E922956F}" srcOrd="0" destOrd="0" presId="urn:microsoft.com/office/officeart/2005/8/layout/orgChart1"/>
+    <dgm:cxn modelId="{90FC6C8E-0152-4D51-B94A-04050AAE78B8}" type="presOf" srcId="{A361D290-1FA8-4BAF-865E-FF3E98C3EFFB}" destId="{951D59B2-4D2A-44B9-B76F-BB85FB327883}" srcOrd="0" destOrd="0" presId="urn:microsoft.com/office/officeart/2005/8/layout/orgChart1"/>
+    <dgm:cxn modelId="{0A313BBE-83CF-4387-812A-CE10EFC2B755}" type="presOf" srcId="{D2C5918E-940B-47D7-9A9C-3F48732ABD3C}" destId="{318F2E1B-2875-4710-BA87-C6EC8CB7E614}" srcOrd="0" destOrd="0" presId="urn:microsoft.com/office/officeart/2005/8/layout/orgChart1"/>
+    <dgm:cxn modelId="{046D72C8-6501-4740-8086-3BEB6F84CE22}" type="presOf" srcId="{48A57026-940C-402A-8FA3-47D7E075EEA9}" destId="{DC790315-5064-479B-876F-FDA3F059E349}" srcOrd="1" destOrd="0" presId="urn:microsoft.com/office/officeart/2005/8/layout/orgChart1"/>
+    <dgm:cxn modelId="{B5B9E85A-51F7-4D6E-A4A3-D749A23536EC}" type="presOf" srcId="{7CCE4259-239B-4175-96D7-1AB157630B78}" destId="{F3993B1B-8D05-4B26-B204-20DD924F2D25}" srcOrd="1" destOrd="0" presId="urn:microsoft.com/office/officeart/2005/8/layout/orgChart1"/>
+    <dgm:cxn modelId="{5527B4C8-AD3A-4F80-A5BE-C99B11C726DA}" srcId="{9161DC6C-0DFD-4791-915F-E74FFD1B3BAC}" destId="{4E6F6680-1B1D-4D16-A79D-206FEA2833E8}" srcOrd="1" destOrd="0" parTransId="{300D61D7-3197-4874-B6EB-5D5BFD11A80B}" sibTransId="{58099B2A-DBBC-41FD-862A-7B9C136BC340}"/>
+    <dgm:cxn modelId="{9647F120-7073-48AD-AA5F-6006C8713914}" type="presOf" srcId="{27C63869-D57F-4A77-9A8D-4AD29929AA6E}" destId="{C352A256-FEE4-41EA-9EAF-7BF84F74CD6D}" srcOrd="0" destOrd="0" presId="urn:microsoft.com/office/officeart/2005/8/layout/orgChart1"/>
+    <dgm:cxn modelId="{CDBAA982-B1CD-4D88-921E-F3BA7E175CC6}" srcId="{32128562-ADA0-4F46-878D-28CC66534723}" destId="{2BA0320F-0B86-49AA-91E7-865DE78BEE95}" srcOrd="2" destOrd="0" parTransId="{B0AB63EF-E0A4-41E4-95DA-51D34A236361}" sibTransId="{9C91F0BF-503D-44B0-B20A-62ADFEA5F3B8}"/>
+    <dgm:cxn modelId="{18B7B5B7-6D34-4254-8241-B74C484E1FD8}" type="presOf" srcId="{15F09396-5B0C-45DB-98DD-3243D2615947}" destId="{A34A59DD-19D3-488F-B3FD-A9B8FE8F9260}" srcOrd="0" destOrd="0" presId="urn:microsoft.com/office/officeart/2005/8/layout/orgChart1"/>
+    <dgm:cxn modelId="{A7BAD870-5E81-4960-9096-6A760B9A1D41}" type="presOf" srcId="{48A57026-940C-402A-8FA3-47D7E075EEA9}" destId="{D09A576F-55B2-4420-8D1C-D652BBA42395}" srcOrd="0" destOrd="0" presId="urn:microsoft.com/office/officeart/2005/8/layout/orgChart1"/>
+    <dgm:cxn modelId="{3282AAD1-05A0-4E52-A5A2-BA9B11EFF317}" type="presOf" srcId="{35C15367-03C1-48B7-93F5-D250A64BC137}" destId="{111997EB-A906-4608-8C55-C1E8C2A2BE6F}" srcOrd="0" destOrd="0" presId="urn:microsoft.com/office/officeart/2005/8/layout/orgChart1"/>
+    <dgm:cxn modelId="{B8BB1DFD-AD92-4E79-9E29-03CE8E178664}" type="presOf" srcId="{C24D5444-F0BE-4871-B2E6-A15F396D3BD0}" destId="{486FC1E1-A535-4C1F-A508-C230931D8015}" srcOrd="0" destOrd="0" presId="urn:microsoft.com/office/officeart/2005/8/layout/orgChart1"/>
+    <dgm:cxn modelId="{E7A45655-6B02-4770-90AB-B485CFD473B1}" type="presOf" srcId="{A8D41C9F-849E-4B7D-B65E-FBE6BB8D0BF7}" destId="{BDB575C6-2762-4D80-9CD5-A478DA5C12FC}" srcOrd="1" destOrd="0" presId="urn:microsoft.com/office/officeart/2005/8/layout/orgChart1"/>
+    <dgm:cxn modelId="{04275ED9-33AF-4B46-8EDE-DB2995AA77CC}" type="presOf" srcId="{E8F49544-7D67-4250-9058-A0294CD26618}" destId="{61D4F4C1-9C51-45E3-9454-5269DC20E533}" srcOrd="0" destOrd="0" presId="urn:microsoft.com/office/officeart/2005/8/layout/orgChart1"/>
+    <dgm:cxn modelId="{7089AC5A-0583-4B00-9718-B70B4B9A1498}" type="presOf" srcId="{4E6F6680-1B1D-4D16-A79D-206FEA2833E8}" destId="{17C60D1E-3C47-4545-87B0-53CC56D6EE19}" srcOrd="0" destOrd="0" presId="urn:microsoft.com/office/officeart/2005/8/layout/orgChart1"/>
     <dgm:cxn modelId="{858C8057-15B6-4D4C-B505-ADBB24CC18BC}" srcId="{32128562-ADA0-4F46-878D-28CC66534723}" destId="{FE9EE546-28CD-45AA-8326-ADBDCE27A924}" srcOrd="3" destOrd="0" parTransId="{2FFFA77D-D360-4993-8A06-3EC8389DF747}" sibTransId="{A2A74552-E7DE-4264-8B8F-7E1F2D6296A7}"/>
-    <dgm:cxn modelId="{26D4AC52-05BC-4E0A-8F0D-A974E72209D2}" type="presOf" srcId="{1960779A-5AD3-4E48-85CE-DBA9E1E56FFF}" destId="{9B142728-F695-4EE6-B5A2-AA3DBC8CC35E}" srcOrd="0" destOrd="0" presId="urn:microsoft.com/office/officeart/2005/8/layout/orgChart1"/>
-    <dgm:cxn modelId="{14CB0FB7-AC9D-4037-A68A-8770CD2364D3}" type="presOf" srcId="{E7ADE1C5-2594-40F5-A943-9E70E728BC7F}" destId="{4B7A8AC0-084D-4A35-BB1E-5325E922956F}" srcOrd="0" destOrd="0" presId="urn:microsoft.com/office/officeart/2005/8/layout/orgChart1"/>
-    <dgm:cxn modelId="{34B0C2DD-1BB2-4C83-9E21-8A3C392D1B22}" type="presOf" srcId="{89367199-07A1-4244-B4FA-FCBC951FD506}" destId="{220BFA54-A4F8-4A44-B5AD-1EA06E380D23}" srcOrd="0" destOrd="0" presId="urn:microsoft.com/office/officeart/2005/8/layout/orgChart1"/>
-    <dgm:cxn modelId="{BC524AD5-875D-47D6-B132-E6C6F38DD106}" type="presOf" srcId="{A361D290-1FA8-4BAF-865E-FF3E98C3EFFB}" destId="{951D59B2-4D2A-44B9-B76F-BB85FB327883}" srcOrd="0" destOrd="0" presId="urn:microsoft.com/office/officeart/2005/8/layout/orgChart1"/>
-    <dgm:cxn modelId="{EB0E77BE-40C1-4498-8CD3-0ECD5179A45E}" type="presOf" srcId="{7F7477DA-FFED-47F8-B13D-17AEF8727B2E}" destId="{54F70527-68ED-4725-AD6E-BF7B007CFAD3}" srcOrd="0" destOrd="0" presId="urn:microsoft.com/office/officeart/2005/8/layout/orgChart1"/>
-    <dgm:cxn modelId="{CEFA7E54-F6E3-400D-98D7-FE990BCCDEC5}" type="presOf" srcId="{32128562-ADA0-4F46-878D-28CC66534723}" destId="{0D793EDB-67B4-4C65-82EF-A2A4093A1350}" srcOrd="1" destOrd="0" presId="urn:microsoft.com/office/officeart/2005/8/layout/orgChart1"/>
-    <dgm:cxn modelId="{07F146D0-F585-48E6-9A83-EE1C578EAA8C}" type="presOf" srcId="{DB17120E-DF8E-444E-9A40-B261182BAF7A}" destId="{3B783C55-A32B-4461-BACF-012AC6796542}" srcOrd="1" destOrd="0" presId="urn:microsoft.com/office/officeart/2005/8/layout/orgChart1"/>
-    <dgm:cxn modelId="{A419BFCE-A191-474B-9E2A-9149EB8B0543}" srcId="{DB17120E-DF8E-444E-9A40-B261182BAF7A}" destId="{7CCE4259-239B-4175-96D7-1AB157630B78}" srcOrd="3" destOrd="0" parTransId="{1960779A-5AD3-4E48-85CE-DBA9E1E56FFF}" sibTransId="{E46CF638-7E6E-4E21-8545-1AEB6E9306C8}"/>
-    <dgm:cxn modelId="{16C0C164-B5EA-411B-8E2C-A9E3D3DA02FC}" type="presOf" srcId="{07D3637A-D61C-4F54-9FA0-94D9054D7089}" destId="{DCE10EFC-DC65-40B7-BB27-D384F851962F}" srcOrd="0" destOrd="0" presId="urn:microsoft.com/office/officeart/2005/8/layout/orgChart1"/>
-    <dgm:cxn modelId="{11F916D4-EAA2-46AB-8F6E-97E4E6FDBE94}" type="presOf" srcId="{27C63869-D57F-4A77-9A8D-4AD29929AA6E}" destId="{C352A256-FEE4-41EA-9EAF-7BF84F74CD6D}" srcOrd="0" destOrd="0" presId="urn:microsoft.com/office/officeart/2005/8/layout/orgChart1"/>
-    <dgm:cxn modelId="{CD395537-56F4-490E-AE14-0887DBC59120}" type="presOf" srcId="{CE365531-303A-4C89-88E0-0C73447439E5}" destId="{688939F5-316A-4469-B41C-C96AFFF9FFDF}" srcOrd="1" destOrd="0" presId="urn:microsoft.com/office/officeart/2005/8/layout/orgChart1"/>
-    <dgm:cxn modelId="{7312898C-1722-4A36-93BF-5DD296F8CF87}" type="presOf" srcId="{A8D41C9F-849E-4B7D-B65E-FBE6BB8D0BF7}" destId="{BDB575C6-2762-4D80-9CD5-A478DA5C12FC}" srcOrd="1" destOrd="0" presId="urn:microsoft.com/office/officeart/2005/8/layout/orgChart1"/>
-    <dgm:cxn modelId="{CB50D8CC-D4E2-41F7-BC81-7C4CFA562468}" type="presOf" srcId="{A1D58B6B-E4B8-4FAC-A411-7F3B251DFB24}" destId="{31C10B62-5263-4162-AE38-9AEB54BC1990}" srcOrd="0" destOrd="0" presId="urn:microsoft.com/office/officeart/2005/8/layout/orgChart1"/>
-    <dgm:cxn modelId="{54EBBED4-8289-4814-99C4-C328481DAB8E}" type="presOf" srcId="{B457091D-8FA5-4897-A747-FA4F4B6FD580}" destId="{1B4DD07C-BFE3-4DF5-AF9D-2598D8D5BD30}" srcOrd="1" destOrd="0" presId="urn:microsoft.com/office/officeart/2005/8/layout/orgChart1"/>
+    <dgm:cxn modelId="{E8800F13-2244-42F3-BE70-1DC3761586E8}" type="presOf" srcId="{B0AB63EF-E0A4-41E4-95DA-51D34A236361}" destId="{5BB55C4F-7347-4250-84FC-B2EC5ABB3024}" srcOrd="0" destOrd="0" presId="urn:microsoft.com/office/officeart/2005/8/layout/orgChart1"/>
+    <dgm:cxn modelId="{28DAF7FC-4B66-4AB1-9EE6-771911D218F4}" srcId="{B457091D-8FA5-4897-A747-FA4F4B6FD580}" destId="{F96D9D83-51DB-4E8A-801B-76D7C73A576B}" srcOrd="1" destOrd="0" parTransId="{AD9782D1-D113-499D-85AF-F110EFA6B2A7}" sibTransId="{5BB9C39B-1EE1-4338-B32A-F2503FD7C974}"/>
+    <dgm:cxn modelId="{6B51E86C-B62B-4750-97A2-C51CB9659CB0}" srcId="{32128562-ADA0-4F46-878D-28CC66534723}" destId="{6C097E3E-2672-4B21-95BF-71F91575DB2C}" srcOrd="1" destOrd="0" parTransId="{E423A96B-9FBE-41A5-95B9-F861C39DC61E}" sibTransId="{855922C4-2BD7-4BFD-9434-16CB3BBDC63C}"/>
+    <dgm:cxn modelId="{59672AF9-D3F2-4706-AE23-6512CCE546D9}" type="presOf" srcId="{F96D9D83-51DB-4E8A-801B-76D7C73A576B}" destId="{870E309A-4491-4D38-AFDD-ACEFCEE22BF6}" srcOrd="1" destOrd="0" presId="urn:microsoft.com/office/officeart/2005/8/layout/orgChart1"/>
+    <dgm:cxn modelId="{590D8CA8-D173-40D0-AC83-78EFA1159E98}" type="presOf" srcId="{DB17120E-DF8E-444E-9A40-B261182BAF7A}" destId="{3B783C55-A32B-4461-BACF-012AC6796542}" srcOrd="1" destOrd="0" presId="urn:microsoft.com/office/officeart/2005/8/layout/orgChart1"/>
+    <dgm:cxn modelId="{CA7B81DA-3879-4EA0-86E4-72683A98B5F5}" type="presOf" srcId="{2BA0320F-0B86-49AA-91E7-865DE78BEE95}" destId="{48DBA85B-D99A-4E7D-B356-8C82F6187113}" srcOrd="0" destOrd="0" presId="urn:microsoft.com/office/officeart/2005/8/layout/orgChart1"/>
+    <dgm:cxn modelId="{40F70086-C0C0-4B2C-AD55-5C2EE35F0975}" type="presOf" srcId="{32128562-ADA0-4F46-878D-28CC66534723}" destId="{0D793EDB-67B4-4C65-82EF-A2A4093A1350}" srcOrd="1" destOrd="0" presId="urn:microsoft.com/office/officeart/2005/8/layout/orgChart1"/>
+    <dgm:cxn modelId="{E4D5E119-102A-43A4-9802-905C20D72338}" type="presOf" srcId="{E30D2022-E576-4823-B28A-661681151564}" destId="{75C22C0F-24BC-4698-88F8-23098D729131}" srcOrd="0" destOrd="0" presId="urn:microsoft.com/office/officeart/2005/8/layout/orgChart1"/>
+    <dgm:cxn modelId="{B15357B4-BCDF-4B68-AE7C-0069FEDB4EFD}" type="presOf" srcId="{C9500A0F-475F-465E-98DF-850580D3BF09}" destId="{5802F035-EA88-48E6-8CBA-B8C81730DF78}" srcOrd="0" destOrd="0" presId="urn:microsoft.com/office/officeart/2005/8/layout/orgChart1"/>
+    <dgm:cxn modelId="{0A1380D1-9910-4F32-B0DC-F940C38C2E6F}" srcId="{6C097E3E-2672-4B21-95BF-71F91575DB2C}" destId="{AB103E2F-3946-4DAA-8EA7-27889EAC91C3}" srcOrd="1" destOrd="0" parTransId="{C9500A0F-475F-465E-98DF-850580D3BF09}" sibTransId="{51CA5E2A-3C8D-4B58-B78E-F48AC095C883}"/>
     <dgm:cxn modelId="{31DECD63-20D9-44A3-AA74-EA4C0F4D9D60}" srcId="{9161DC6C-0DFD-4791-915F-E74FFD1B3BAC}" destId="{48A57026-940C-402A-8FA3-47D7E075EEA9}" srcOrd="0" destOrd="0" parTransId="{A8ADAA4F-450A-441C-8F75-A4FF26372266}" sibTransId="{C540F733-7086-470E-823B-A81375E7284C}"/>
-    <dgm:cxn modelId="{5C03951E-B9AB-4091-81AD-DA03CCBDD3F2}" type="presOf" srcId="{2FFFA77D-D360-4993-8A06-3EC8389DF747}" destId="{044AEC24-B74A-4214-A638-2F99C8AC6602}" srcOrd="0" destOrd="0" presId="urn:microsoft.com/office/officeart/2005/8/layout/orgChart1"/>
-    <dgm:cxn modelId="{A7F9A24E-91C9-41E1-AD64-DBE4BA43BAA4}" type="presOf" srcId="{452820E6-DDA7-4ACC-8690-DC3019E9311D}" destId="{2711B355-6C39-4B70-8803-FB961691FD01}" srcOrd="1" destOrd="0" presId="urn:microsoft.com/office/officeart/2005/8/layout/orgChart1"/>
-    <dgm:cxn modelId="{70DEDCFE-8E71-433E-BFC0-0C912ECEDE49}" srcId="{C7BD8657-189E-46F3-B827-16B29C2849DE}" destId="{32128562-ADA0-4F46-878D-28CC66534723}" srcOrd="0" destOrd="0" parTransId="{5F4ED924-74AA-4C5F-89E4-FFC99F60C970}" sibTransId="{4D557EE8-5AFC-41F4-932D-673568064FCF}"/>
-    <dgm:cxn modelId="{97C636A6-067C-4D32-B33F-EF55AA071D16}" type="presOf" srcId="{48A57026-940C-402A-8FA3-47D7E075EEA9}" destId="{DC790315-5064-479B-876F-FDA3F059E349}" srcOrd="1" destOrd="0" presId="urn:microsoft.com/office/officeart/2005/8/layout/orgChart1"/>
-    <dgm:cxn modelId="{51120BB7-CAB1-4632-B36D-17BF1972E63E}" type="presOf" srcId="{0EC551ED-94F6-45A0-A0A4-7B25DDC4ED3D}" destId="{318158D3-B858-439A-8206-91DC6A15E862}" srcOrd="0" destOrd="0" presId="urn:microsoft.com/office/officeart/2005/8/layout/orgChart1"/>
-    <dgm:cxn modelId="{B8B78B98-E64B-4F19-89B7-8AE2DEE81DF3}" srcId="{325D95C3-6F3D-40DC-84DB-8D9A916A840E}" destId="{C7BD8657-189E-46F3-B827-16B29C2849DE}" srcOrd="0" destOrd="0" parTransId="{00E15160-492D-4A01-AA9A-1DBF10C53B73}" sibTransId="{88404497-21BA-4C02-9C67-B128E12A6EF7}"/>
-    <dgm:cxn modelId="{AD345B18-3C87-46AA-92FC-4357D88935D7}" type="presOf" srcId="{452820E6-DDA7-4ACC-8690-DC3019E9311D}" destId="{F341AB85-8076-4AAD-85FD-74DD7AD15C3B}" srcOrd="0" destOrd="0" presId="urn:microsoft.com/office/officeart/2005/8/layout/orgChart1"/>
-    <dgm:cxn modelId="{4EA1BD16-BD72-4A75-B60E-EE3EB13DAC68}" type="presOf" srcId="{FBE9FB5C-588C-40C2-BA8E-7313B3367BF1}" destId="{1ECC988F-67CD-47D2-81D9-798A4C56AFB2}" srcOrd="0" destOrd="0" presId="urn:microsoft.com/office/officeart/2005/8/layout/orgChart1"/>
-    <dgm:cxn modelId="{B1AA0C71-F1AA-424D-84B1-9F3133E6EB04}" type="presOf" srcId="{C9500A0F-475F-465E-98DF-850580D3BF09}" destId="{5802F035-EA88-48E6-8CBA-B8C81730DF78}" srcOrd="0" destOrd="0" presId="urn:microsoft.com/office/officeart/2005/8/layout/orgChart1"/>
-    <dgm:cxn modelId="{2073ECF8-26D7-4538-AA1C-F91CBF1C8E20}" type="presOf" srcId="{B797F367-E6DC-4BB8-AF6E-6A87BB0F5B78}" destId="{622FA61F-AA5C-41F3-97C0-A7390F1D3673}" srcOrd="0" destOrd="0" presId="urn:microsoft.com/office/officeart/2005/8/layout/orgChart1"/>
-    <dgm:cxn modelId="{FDFB57F6-4CB3-43A8-9260-E19B50B2CB3F}" type="presOf" srcId="{35C15367-03C1-48B7-93F5-D250A64BC137}" destId="{111997EB-A906-4608-8C55-C1E8C2A2BE6F}" srcOrd="0" destOrd="0" presId="urn:microsoft.com/office/officeart/2005/8/layout/orgChart1"/>
-    <dgm:cxn modelId="{2C20C787-9518-4DBF-A515-2FE4AB95A8BB}" type="presOf" srcId="{A6C1B0FA-7C9F-4627-A1F4-C18253CA2D7C}" destId="{E5AB5F44-4AA9-49F6-9546-3AC5BE252923}" srcOrd="0" destOrd="0" presId="urn:microsoft.com/office/officeart/2005/8/layout/orgChart1"/>
-    <dgm:cxn modelId="{8DED6929-0A60-48B3-95BB-D51E467A5475}" type="presOf" srcId="{32128562-ADA0-4F46-878D-28CC66534723}" destId="{23C9F998-CC5B-41FB-A6E7-F09747333136}" srcOrd="0" destOrd="0" presId="urn:microsoft.com/office/officeart/2005/8/layout/orgChart1"/>
-    <dgm:cxn modelId="{612751AA-24A2-4F96-B028-FAA91BE47FDA}" type="presOf" srcId="{F96D9D83-51DB-4E8A-801B-76D7C73A576B}" destId="{58D8D487-8039-4E62-ADBD-9FCEA1362BE0}" srcOrd="0" destOrd="0" presId="urn:microsoft.com/office/officeart/2005/8/layout/orgChart1"/>
-    <dgm:cxn modelId="{F88848AA-529D-44BC-88D1-84228A8E16DA}" type="presOf" srcId="{13B47EFC-56AD-49C1-A22E-45C061C9EC16}" destId="{937A84F0-2BEB-41A9-B552-235FEB4052B4}" srcOrd="0" destOrd="0" presId="urn:microsoft.com/office/officeart/2005/8/layout/orgChart1"/>
-    <dgm:cxn modelId="{878C2234-CDB1-44E9-A759-068BF1BFB2CE}" srcId="{9161DC6C-0DFD-4791-915F-E74FFD1B3BAC}" destId="{A8D41C9F-849E-4B7D-B65E-FBE6BB8D0BF7}" srcOrd="5" destOrd="0" parTransId="{FBE9FB5C-588C-40C2-BA8E-7313B3367BF1}" sibTransId="{A2B7B04B-C66A-4500-83E2-11DFEB451A91}"/>
-    <dgm:cxn modelId="{9D8F2051-564F-4EB8-9CA5-EF34348E8E75}" type="presOf" srcId="{08D72C84-F585-4EB3-8E24-A2F7B7312C0B}" destId="{067F7254-9DB5-4EC9-BF18-7FDC5D947D01}" srcOrd="0" destOrd="0" presId="urn:microsoft.com/office/officeart/2005/8/layout/orgChart1"/>
-    <dgm:cxn modelId="{0A1380D1-9910-4F32-B0DC-F940C38C2E6F}" srcId="{6C097E3E-2672-4B21-95BF-71F91575DB2C}" destId="{AB103E2F-3946-4DAA-8EA7-27889EAC91C3}" srcOrd="1" destOrd="0" parTransId="{C9500A0F-475F-465E-98DF-850580D3BF09}" sibTransId="{51CA5E2A-3C8D-4B58-B78E-F48AC095C883}"/>
-    <dgm:cxn modelId="{AF320ECF-89D6-47BA-9EF4-D696580BEE7D}" type="presOf" srcId="{B0AB63EF-E0A4-41E4-95DA-51D34A236361}" destId="{5BB55C4F-7347-4250-84FC-B2EC5ABB3024}" srcOrd="0" destOrd="0" presId="urn:microsoft.com/office/officeart/2005/8/layout/orgChart1"/>
-    <dgm:cxn modelId="{69FC538A-C07E-42C7-98CD-65A72F8AAE9A}" type="presOf" srcId="{35C15367-03C1-48B7-93F5-D250A64BC137}" destId="{381D15AC-01B1-4301-B5AD-FFA8AD066313}" srcOrd="1" destOrd="0" presId="urn:microsoft.com/office/officeart/2005/8/layout/orgChart1"/>
-    <dgm:cxn modelId="{7B296504-D597-42E0-8CB2-A82E0D27CA48}" srcId="{C7BD8657-189E-46F3-B827-16B29C2849DE}" destId="{DB17120E-DF8E-444E-9A40-B261182BAF7A}" srcOrd="1" destOrd="0" parTransId="{89367199-07A1-4244-B4FA-FCBC951FD506}" sibTransId="{6665B5F6-49C8-4720-B3C4-F34E6DED731D}"/>
-    <dgm:cxn modelId="{F7C76C9C-34A8-4FCD-B586-271B2DED4141}" type="presOf" srcId="{9161DC6C-0DFD-4791-915F-E74FFD1B3BAC}" destId="{20C3A46C-A148-4661-BF68-D55A82313270}" srcOrd="0" destOrd="0" presId="urn:microsoft.com/office/officeart/2005/8/layout/orgChart1"/>
-    <dgm:cxn modelId="{EBE77713-E3AB-4C30-A973-BBBF09AFABD0}" type="presOf" srcId="{A1D58B6B-E4B8-4FAC-A411-7F3B251DFB24}" destId="{9A810FE8-5E1D-4733-B68B-379A0BCB6807}" srcOrd="1" destOrd="0" presId="urn:microsoft.com/office/officeart/2005/8/layout/orgChart1"/>
-    <dgm:cxn modelId="{294FC085-E575-415E-8471-D9C71F7FD6E9}" type="presOf" srcId="{E30D2022-E576-4823-B28A-661681151564}" destId="{75C22C0F-24BC-4698-88F8-23098D729131}" srcOrd="0" destOrd="0" presId="urn:microsoft.com/office/officeart/2005/8/layout/orgChart1"/>
-    <dgm:cxn modelId="{E03DD297-598F-4CA1-810A-29A8D3199798}" type="presOf" srcId="{D2C5918E-940B-47D7-9A9C-3F48732ABD3C}" destId="{318F2E1B-2875-4710-BA87-C6EC8CB7E614}" srcOrd="0" destOrd="0" presId="urn:microsoft.com/office/officeart/2005/8/layout/orgChart1"/>
-    <dgm:cxn modelId="{DC64682E-7E33-410C-8DD0-0E0245C9C902}" type="presOf" srcId="{EDC938DE-05E0-4073-82F2-824A3686D23C}" destId="{629CEF7E-A5BD-4CF5-B41C-747B00F842E7}" srcOrd="0" destOrd="0" presId="urn:microsoft.com/office/officeart/2005/8/layout/orgChart1"/>
-    <dgm:cxn modelId="{5527B4C8-AD3A-4F80-A5BE-C99B11C726DA}" srcId="{9161DC6C-0DFD-4791-915F-E74FFD1B3BAC}" destId="{4E6F6680-1B1D-4D16-A79D-206FEA2833E8}" srcOrd="1" destOrd="0" parTransId="{300D61D7-3197-4874-B6EB-5D5BFD11A80B}" sibTransId="{58099B2A-DBBC-41FD-862A-7B9C136BC340}"/>
-    <dgm:cxn modelId="{BBE13C16-FF32-4326-ADF4-FF478153181E}" type="presOf" srcId="{15F09396-5B0C-45DB-98DD-3243D2615947}" destId="{51608F2E-D85D-4F61-9474-B5E89A5A2B24}" srcOrd="1" destOrd="0" presId="urn:microsoft.com/office/officeart/2005/8/layout/orgChart1"/>
-    <dgm:cxn modelId="{CCA3B2BE-B03F-49B8-9E75-5055D37F4E30}" type="presOf" srcId="{5F4ED924-74AA-4C5F-89E4-FFC99F60C970}" destId="{93E92AEC-3B2A-4CBE-BE42-F22E8372B4E2}" srcOrd="0" destOrd="0" presId="urn:microsoft.com/office/officeart/2005/8/layout/orgChart1"/>
-    <dgm:cxn modelId="{C11B7CC9-B204-4850-84A9-10CFD24D95ED}" type="presOf" srcId="{7941AECB-FE87-4BC1-B10C-48254C195A9C}" destId="{C4281635-ADF5-4CF3-B7C6-A5CC7B542550}" srcOrd="1" destOrd="0" presId="urn:microsoft.com/office/officeart/2005/8/layout/orgChart1"/>
-    <dgm:cxn modelId="{A9563E78-4858-41DA-B0A8-AB4BFD58B9C6}" type="presOf" srcId="{95467D8F-BBE6-44CF-B45F-B475FE1E9D6E}" destId="{7F3399B9-5EE7-4A3A-BB13-BD91D1CD2BFC}" srcOrd="0" destOrd="0" presId="urn:microsoft.com/office/officeart/2005/8/layout/orgChart1"/>
-    <dgm:cxn modelId="{562C1FAD-811D-4778-9FBF-D85C05B3517A}" type="presOf" srcId="{68924938-B46D-4322-B78A-A7E2E02C2B29}" destId="{0808CA65-6AB4-4649-8D84-FC22AA1F0B9C}" srcOrd="0" destOrd="0" presId="urn:microsoft.com/office/officeart/2005/8/layout/orgChart1"/>
-    <dgm:cxn modelId="{21B816E6-A69A-47AC-B278-32B60E9A0A7F}" srcId="{7F7477DA-FFED-47F8-B13D-17AEF8727B2E}" destId="{1927CF43-BB3C-4256-84CA-F1AFF5CD10E7}" srcOrd="1" destOrd="0" parTransId="{06A9F45A-8879-4F2A-B978-BCECF96CB30C}" sibTransId="{A611DD4C-0D6C-4EB3-9588-51E14D8CAE4D}"/>
-    <dgm:cxn modelId="{0D6942FD-079A-489F-9F83-AB034E42F354}" type="presOf" srcId="{0EC551ED-94F6-45A0-A0A4-7B25DDC4ED3D}" destId="{8B4C016F-46EA-437D-8C2E-D973A2A3810B}" srcOrd="1" destOrd="0" presId="urn:microsoft.com/office/officeart/2005/8/layout/orgChart1"/>
-    <dgm:cxn modelId="{7B8EDFA8-53EE-41A6-9468-94CC75A4C696}" type="presOf" srcId="{E2F2FCE3-D2D2-4B4B-B5BA-16A4F2933F8F}" destId="{829BEA59-8922-4FFF-8688-AB52343B810B}" srcOrd="0" destOrd="0" presId="urn:microsoft.com/office/officeart/2005/8/layout/orgChart1"/>
-    <dgm:cxn modelId="{A1901EB2-90C3-436F-B23D-3B930363B326}" type="presOf" srcId="{CE365531-303A-4C89-88E0-0C73447439E5}" destId="{8B292133-09EA-4901-BB6A-9A53CE21A4B1}" srcOrd="0" destOrd="0" presId="urn:microsoft.com/office/officeart/2005/8/layout/orgChart1"/>
-    <dgm:cxn modelId="{C970F590-E4CC-42FE-971F-19EB398BFDA8}" type="presOf" srcId="{A18F1B46-9F71-47C2-9701-119C97AE3BE6}" destId="{C74004E5-8814-48E9-A31A-3E7600B357F4}" srcOrd="0" destOrd="0" presId="urn:microsoft.com/office/officeart/2005/8/layout/orgChart1"/>
-    <dgm:cxn modelId="{EE20AA0C-0B3B-4877-AF87-3A6ACD7F4078}" type="presOf" srcId="{C7BD8657-189E-46F3-B827-16B29C2849DE}" destId="{09F29140-6665-468F-8FF5-77DC2C926408}" srcOrd="1" destOrd="0" presId="urn:microsoft.com/office/officeart/2005/8/layout/orgChart1"/>
-    <dgm:cxn modelId="{825A0E41-6701-410E-BF5A-2EA450FC7B4A}" type="presOf" srcId="{27C63869-D57F-4A77-9A8D-4AD29929AA6E}" destId="{F6A5214C-F904-47E9-9F76-44968CCF48A8}" srcOrd="1" destOrd="0" presId="urn:microsoft.com/office/officeart/2005/8/layout/orgChart1"/>
-    <dgm:cxn modelId="{CDBAA982-B1CD-4D88-921E-F3BA7E175CC6}" srcId="{32128562-ADA0-4F46-878D-28CC66534723}" destId="{2BA0320F-0B86-49AA-91E7-865DE78BEE95}" srcOrd="2" destOrd="0" parTransId="{B0AB63EF-E0A4-41E4-95DA-51D34A236361}" sibTransId="{9C91F0BF-503D-44B0-B20A-62ADFEA5F3B8}"/>
-    <dgm:cxn modelId="{47D89D23-41BE-4781-A223-1DA8E657EE2B}" type="presOf" srcId="{A8ADAA4F-450A-441C-8F75-A4FF26372266}" destId="{565A047B-7933-481E-B9FC-5DBA6C905BF8}" srcOrd="0" destOrd="0" presId="urn:microsoft.com/office/officeart/2005/8/layout/orgChart1"/>
     <dgm:cxn modelId="{44EEF7DA-349B-473F-BEE3-907816F9289E}" srcId="{9161DC6C-0DFD-4791-915F-E74FFD1B3BAC}" destId="{A361D290-1FA8-4BAF-865E-FF3E98C3EFFB}" srcOrd="3" destOrd="0" parTransId="{95467D8F-BBE6-44CF-B45F-B475FE1E9D6E}" sibTransId="{DAA55A5C-2CBC-436D-92A2-E4FE86AC3E76}"/>
-    <dgm:cxn modelId="{45737903-7624-478E-92C1-80052DFE7BDA}" type="presOf" srcId="{A8D41C9F-849E-4B7D-B65E-FBE6BB8D0BF7}" destId="{77496C74-CCEF-41FA-A8AE-3275DF89F646}" srcOrd="0" destOrd="0" presId="urn:microsoft.com/office/officeart/2005/8/layout/orgChart1"/>
-    <dgm:cxn modelId="{86C395CB-C014-4D71-85DC-D70531F9389E}" type="presOf" srcId="{E7ADE1C5-2594-40F5-A943-9E70E728BC7F}" destId="{3AA163E4-7D22-46FD-8EC4-A62972152F57}" srcOrd="1" destOrd="0" presId="urn:microsoft.com/office/officeart/2005/8/layout/orgChart1"/>
-    <dgm:cxn modelId="{60BE09A6-651B-4B03-BAD0-52AF66E0EE19}" srcId="{9161DC6C-0DFD-4791-915F-E74FFD1B3BAC}" destId="{0EC551ED-94F6-45A0-A0A4-7B25DDC4ED3D}" srcOrd="2" destOrd="0" parTransId="{68924938-B46D-4322-B78A-A7E2E02C2B29}" sibTransId="{A23BD330-1433-4527-ADE0-A1E2600A8855}"/>
-    <dgm:cxn modelId="{11413CE4-5C7F-4B29-B46C-50C7F999F63C}" type="presOf" srcId="{48A57026-940C-402A-8FA3-47D7E075EEA9}" destId="{D09A576F-55B2-4420-8D1C-D652BBA42395}" srcOrd="0" destOrd="0" presId="urn:microsoft.com/office/officeart/2005/8/layout/orgChart1"/>
-    <dgm:cxn modelId="{50A21C9E-8FF9-4C92-9565-8B6CAD95ABE0}" type="presOf" srcId="{7CCE4259-239B-4175-96D7-1AB157630B78}" destId="{9F3F4312-9ED9-421F-B4DB-C5AE101796FF}" srcOrd="0" destOrd="0" presId="urn:microsoft.com/office/officeart/2005/8/layout/orgChart1"/>
-    <dgm:cxn modelId="{3E0D6013-B704-4743-A162-D03AF909C7E2}" srcId="{C7BD8657-189E-46F3-B827-16B29C2849DE}" destId="{9161DC6C-0DFD-4791-915F-E74FFD1B3BAC}" srcOrd="3" destOrd="0" parTransId="{A6C1B0FA-7C9F-4627-A1F4-C18253CA2D7C}" sibTransId="{FD52BF37-19C1-49DF-BC81-E970F4C2F584}"/>
-    <dgm:cxn modelId="{3D3B8AC1-0021-4CD1-9B37-A1634B6B536F}" srcId="{6C097E3E-2672-4B21-95BF-71F91575DB2C}" destId="{CE365531-303A-4C89-88E0-0C73447439E5}" srcOrd="0" destOrd="0" parTransId="{7744C625-FE7A-4A24-9F69-D971341CB36F}" sibTransId="{CEF9D87D-E034-4C9C-AA03-0C849D40D27C}"/>
-    <dgm:cxn modelId="{E7920605-D64E-41DC-918C-94F6CD2C73BC}" type="presOf" srcId="{1927CF43-BB3C-4256-84CA-F1AFF5CD10E7}" destId="{77DAED04-96FB-4A02-9ABB-04523EBE6F87}" srcOrd="1" destOrd="0" presId="urn:microsoft.com/office/officeart/2005/8/layout/orgChart1"/>
-    <dgm:cxn modelId="{56606ED8-0B35-425D-8765-53E668DFC453}" type="presOf" srcId="{7941AECB-FE87-4BC1-B10C-48254C195A9C}" destId="{8430D49C-4D80-4E9B-90A9-92EDE6AEAB90}" srcOrd="0" destOrd="0" presId="urn:microsoft.com/office/officeart/2005/8/layout/orgChart1"/>
-    <dgm:cxn modelId="{2AE5B468-AD4D-43E8-9076-BF6B06875D16}" srcId="{9161DC6C-0DFD-4791-915F-E74FFD1B3BAC}" destId="{27C63869-D57F-4A77-9A8D-4AD29929AA6E}" srcOrd="4" destOrd="0" parTransId="{E2F2FCE3-D2D2-4B4B-B5BA-16A4F2933F8F}" sibTransId="{E962E9D0-9F23-4815-9D4E-C0D484AD656E}"/>
-    <dgm:cxn modelId="{0AC19BA5-3C29-4757-B132-F6ECCAE75BB4}" srcId="{7F7477DA-FFED-47F8-B13D-17AEF8727B2E}" destId="{15F09396-5B0C-45DB-98DD-3243D2615947}" srcOrd="2" destOrd="0" parTransId="{E8F49544-7D67-4250-9058-A0294CD26618}" sibTransId="{0396DF27-3A26-4C1A-8074-0D44E5E5C418}"/>
-    <dgm:cxn modelId="{BABC47A0-EB3E-49E5-98C2-E61B2D39FA8F}" type="presOf" srcId="{AB103E2F-3946-4DAA-8EA7-27889EAC91C3}" destId="{59C713BA-AC32-492F-91DB-A5976BA248AC}" srcOrd="0" destOrd="0" presId="urn:microsoft.com/office/officeart/2005/8/layout/orgChart1"/>
-    <dgm:cxn modelId="{47C620D2-E89F-48C0-869A-ECF1A60B475F}" type="presOf" srcId="{F9C95200-1804-4042-82AF-70243ACF3986}" destId="{1A0DF4E9-CEFF-4646-95A7-3D3954391370}" srcOrd="0" destOrd="0" presId="urn:microsoft.com/office/officeart/2005/8/layout/orgChart1"/>
-    <dgm:cxn modelId="{36E37139-E53F-4807-BD62-E535DA951B51}" type="presOf" srcId="{4E6F6680-1B1D-4D16-A79D-206FEA2833E8}" destId="{17C60D1E-3C47-4545-87B0-53CC56D6EE19}" srcOrd="0" destOrd="0" presId="urn:microsoft.com/office/officeart/2005/8/layout/orgChart1"/>
-    <dgm:cxn modelId="{5394AD8B-41ED-4277-93C3-C7704929A904}" type="presOf" srcId="{FE9EE546-28CD-45AA-8326-ADBDCE27A924}" destId="{E811083D-277A-482F-809F-218ECC5E9F89}" srcOrd="0" destOrd="0" presId="urn:microsoft.com/office/officeart/2005/8/layout/orgChart1"/>
-    <dgm:cxn modelId="{4317D1E3-7C02-45DD-8E93-1C16F81637D9}" type="presOf" srcId="{2FD27D00-F25F-4015-8105-DE14E0063941}" destId="{112CD1DB-7736-4571-8000-8E024494F031}" srcOrd="0" destOrd="0" presId="urn:microsoft.com/office/officeart/2005/8/layout/orgChart1"/>
-    <dgm:cxn modelId="{90F29401-16E4-41CF-9B35-E6F9A1E47C18}" srcId="{7F7477DA-FFED-47F8-B13D-17AEF8727B2E}" destId="{B797F367-E6DC-4BB8-AF6E-6A87BB0F5B78}" srcOrd="0" destOrd="0" parTransId="{4586A1C3-1681-4D8B-A817-43074CBEA00D}" sibTransId="{F3460B1F-7AC7-430E-B802-7E9EBCD3B8AE}"/>
-    <dgm:cxn modelId="{A619C115-D1AF-4A9A-AD58-20391F65C2D9}" type="presOf" srcId="{7CCE4259-239B-4175-96D7-1AB157630B78}" destId="{F3993B1B-8D05-4B26-B204-20DD924F2D25}" srcOrd="1" destOrd="0" presId="urn:microsoft.com/office/officeart/2005/8/layout/orgChart1"/>
-    <dgm:cxn modelId="{4A9D07C1-2FD3-4A2E-BF2A-90648443AD73}" srcId="{DB17120E-DF8E-444E-9A40-B261182BAF7A}" destId="{7941AECB-FE87-4BC1-B10C-48254C195A9C}" srcOrd="0" destOrd="0" parTransId="{A18F1B46-9F71-47C2-9701-119C97AE3BE6}" sibTransId="{BCD10775-1852-4845-872B-06DFE3404395}"/>
-    <dgm:cxn modelId="{50FD395F-0FB7-4970-8BF6-E3C462A2606E}" srcId="{C7BD8657-189E-46F3-B827-16B29C2849DE}" destId="{B457091D-8FA5-4897-A747-FA4F4B6FD580}" srcOrd="2" destOrd="0" parTransId="{2FD27D00-F25F-4015-8105-DE14E0063941}" sibTransId="{0CD5FFDC-B76E-4D1D-AB0B-A0954BAF4CAF}"/>
-    <dgm:cxn modelId="{75A0234B-9254-4D2B-ADC0-1518F5BFE962}" type="presOf" srcId="{06A9F45A-8879-4F2A-B978-BCECF96CB30C}" destId="{8ECCBACF-9B92-444D-B720-C7EE303BD135}" srcOrd="0" destOrd="0" presId="urn:microsoft.com/office/officeart/2005/8/layout/orgChart1"/>
-    <dgm:cxn modelId="{A9F1BFEC-536B-4569-AAFD-F559D82D71C9}" type="presOf" srcId="{FE9EE546-28CD-45AA-8326-ADBDCE27A924}" destId="{04F9C37F-270D-4C32-B50C-27BE0986D655}" srcOrd="1" destOrd="0" presId="urn:microsoft.com/office/officeart/2005/8/layout/orgChart1"/>
-    <dgm:cxn modelId="{1FEFFE30-C059-44A7-8F7B-1320BF691875}" type="presOf" srcId="{C7BD8657-189E-46F3-B827-16B29C2849DE}" destId="{0F304A77-B44B-4CD3-99AF-B011E5CCEF51}" srcOrd="0" destOrd="0" presId="urn:microsoft.com/office/officeart/2005/8/layout/orgChart1"/>
-    <dgm:cxn modelId="{06D1C9D0-EFC6-4857-AFFB-3172E3D18D0B}" type="presOf" srcId="{E423A96B-9FBE-41A5-95B9-F861C39DC61E}" destId="{6D1F30CE-47E2-4553-B13A-F7E7749A2473}" srcOrd="0" destOrd="0" presId="urn:microsoft.com/office/officeart/2005/8/layout/orgChart1"/>
-    <dgm:cxn modelId="{0E7C540E-F591-4F83-8FCD-841780771CDC}" type="presOf" srcId="{0BA7D60E-F1AD-4512-B128-727728161A0E}" destId="{5D5E1896-599E-4E19-8A12-33A944D8B6B7}" srcOrd="1" destOrd="0" presId="urn:microsoft.com/office/officeart/2005/8/layout/orgChart1"/>
-    <dgm:cxn modelId="{9605D7C0-5164-4E9B-8629-725C0CF3997E}" type="presOf" srcId="{9161DC6C-0DFD-4791-915F-E74FFD1B3BAC}" destId="{B221E73D-8F07-4579-9F1D-63701F5B0195}" srcOrd="1" destOrd="0" presId="urn:microsoft.com/office/officeart/2005/8/layout/orgChart1"/>
-    <dgm:cxn modelId="{46622C76-ACA3-48E0-ABAF-AB73B5879490}" type="presOf" srcId="{0BA7D60E-F1AD-4512-B128-727728161A0E}" destId="{73C5FE92-AEC9-433B-848A-200EA7DF3643}" srcOrd="0" destOrd="0" presId="urn:microsoft.com/office/officeart/2005/8/layout/orgChart1"/>
-    <dgm:cxn modelId="{D851C008-2192-423E-B4D8-0D772C22B44A}" type="presOf" srcId="{AB103E2F-3946-4DAA-8EA7-27889EAC91C3}" destId="{7A26CA3C-CF2A-485F-AD6A-2BBB9E852B69}" srcOrd="1" destOrd="0" presId="urn:microsoft.com/office/officeart/2005/8/layout/orgChart1"/>
-    <dgm:cxn modelId="{1698FA98-D115-4700-972B-A6EFDE810036}" type="presOf" srcId="{A361D290-1FA8-4BAF-865E-FF3E98C3EFFB}" destId="{9B048A96-D4F7-4122-A5A4-7D8CD2E3D84A}" srcOrd="1" destOrd="0" presId="urn:microsoft.com/office/officeart/2005/8/layout/orgChart1"/>
-    <dgm:cxn modelId="{28DAF7FC-4B66-4AB1-9EE6-771911D218F4}" srcId="{B457091D-8FA5-4897-A747-FA4F4B6FD580}" destId="{F96D9D83-51DB-4E8A-801B-76D7C73A576B}" srcOrd="1" destOrd="0" parTransId="{AD9782D1-D113-499D-85AF-F110EFA6B2A7}" sibTransId="{5BB9C39B-1EE1-4338-B32A-F2503FD7C974}"/>
-    <dgm:cxn modelId="{CCC217DA-3602-463C-938E-5614B135FDCF}" type="presOf" srcId="{7744C625-FE7A-4A24-9F69-D971341CB36F}" destId="{D3FC9A39-156E-4961-9314-BFAC472A662B}" srcOrd="0" destOrd="0" presId="urn:microsoft.com/office/officeart/2005/8/layout/orgChart1"/>
-    <dgm:cxn modelId="{E06993D7-84CE-48D8-BDF5-719ADA6924CF}" type="presOf" srcId="{300D61D7-3197-4874-B6EB-5D5BFD11A80B}" destId="{49085DAD-58E1-4D62-8631-99F7937EA3FC}" srcOrd="0" destOrd="0" presId="urn:microsoft.com/office/officeart/2005/8/layout/orgChart1"/>
-    <dgm:cxn modelId="{21F32893-F52B-4CCD-96A6-6076447B9A2A}" srcId="{32128562-ADA0-4F46-878D-28CC66534723}" destId="{7F7477DA-FFED-47F8-B13D-17AEF8727B2E}" srcOrd="0" destOrd="0" parTransId="{08D72C84-F585-4EB3-8E24-A2F7B7312C0B}" sibTransId="{7C529EE8-6089-4AA4-A122-356DDB6D49CE}"/>
-    <dgm:cxn modelId="{7DF2AB4F-38CF-4F2E-8072-BF63702CD2EE}" type="presOf" srcId="{325D95C3-6F3D-40DC-84DB-8D9A916A840E}" destId="{1A633AF8-A3D2-4824-80C5-9A2C132A5762}" srcOrd="0" destOrd="0" presId="urn:microsoft.com/office/officeart/2005/8/layout/orgChart1"/>
-    <dgm:cxn modelId="{F3ACACA2-5E02-4D41-BAF5-AB8AC7BDC3DD}" type="presOf" srcId="{4E6F6680-1B1D-4D16-A79D-206FEA2833E8}" destId="{0F096874-A3F9-437F-AC47-4CF6FD3C5086}" srcOrd="1" destOrd="0" presId="urn:microsoft.com/office/officeart/2005/8/layout/orgChart1"/>
-    <dgm:cxn modelId="{6B51E86C-B62B-4750-97A2-C51CB9659CB0}" srcId="{32128562-ADA0-4F46-878D-28CC66534723}" destId="{6C097E3E-2672-4B21-95BF-71F91575DB2C}" srcOrd="1" destOrd="0" parTransId="{E423A96B-9FBE-41A5-95B9-F861C39DC61E}" sibTransId="{855922C4-2BD7-4BFD-9434-16CB3BBDC63C}"/>
-    <dgm:cxn modelId="{E6DA065D-EE41-47B1-9FBD-59EAAFFBD46B}" type="presOf" srcId="{C24D5444-F0BE-4871-B2E6-A15F396D3BD0}" destId="{486FC1E1-A535-4C1F-A508-C230931D8015}" srcOrd="0" destOrd="0" presId="urn:microsoft.com/office/officeart/2005/8/layout/orgChart1"/>
-    <dgm:cxn modelId="{8C704CBF-985C-4172-A785-1C707E77F879}" srcId="{7F7477DA-FFED-47F8-B13D-17AEF8727B2E}" destId="{A1D58B6B-E4B8-4FAC-A411-7F3B251DFB24}" srcOrd="3" destOrd="0" parTransId="{E30D2022-E576-4823-B28A-661681151564}" sibTransId="{A790EB14-D4C5-4233-AF8B-B8658356EF00}"/>
-    <dgm:cxn modelId="{93D328F2-F7A7-4400-97A8-164BC2BC4497}" type="presOf" srcId="{2BA0320F-0B86-49AA-91E7-865DE78BEE95}" destId="{1A030A2B-5578-445A-B5F1-1D52C20427FA}" srcOrd="1" destOrd="0" presId="urn:microsoft.com/office/officeart/2005/8/layout/orgChart1"/>
-    <dgm:cxn modelId="{B4672FA0-3DB2-47E8-9991-84CCAE1916D3}" type="presParOf" srcId="{1A633AF8-A3D2-4824-80C5-9A2C132A5762}" destId="{FEDF8BF6-0D07-468C-8608-44450223B6FA}" srcOrd="0" destOrd="0" presId="urn:microsoft.com/office/officeart/2005/8/layout/orgChart1"/>
-    <dgm:cxn modelId="{C61491E0-9DFA-4A29-8DA8-9141BCFAB7F9}" type="presParOf" srcId="{FEDF8BF6-0D07-468C-8608-44450223B6FA}" destId="{EC843DA0-6583-4274-8F50-3DF83DB2979D}" srcOrd="0" destOrd="0" presId="urn:microsoft.com/office/officeart/2005/8/layout/orgChart1"/>
-    <dgm:cxn modelId="{06AD9AA4-7F37-4CA9-A739-F8AAE2469FF4}" type="presParOf" srcId="{EC843DA0-6583-4274-8F50-3DF83DB2979D}" destId="{0F304A77-B44B-4CD3-99AF-B011E5CCEF51}" srcOrd="0" destOrd="0" presId="urn:microsoft.com/office/officeart/2005/8/layout/orgChart1"/>
-    <dgm:cxn modelId="{59B3D7A6-A852-4A38-8E56-206E47392870}" type="presParOf" srcId="{EC843DA0-6583-4274-8F50-3DF83DB2979D}" destId="{09F29140-6665-468F-8FF5-77DC2C926408}" srcOrd="1" destOrd="0" presId="urn:microsoft.com/office/officeart/2005/8/layout/orgChart1"/>
-    <dgm:cxn modelId="{6B06DC40-5B32-4DCC-898A-C4D746B79C02}" type="presParOf" srcId="{FEDF8BF6-0D07-468C-8608-44450223B6FA}" destId="{265F456F-C67D-47A3-BD42-2010C4E5B46E}" srcOrd="1" destOrd="0" presId="urn:microsoft.com/office/officeart/2005/8/layout/orgChart1"/>
-    <dgm:cxn modelId="{8ACEB5C9-1AF9-4C80-970B-551DCFFFB9EB}" type="presParOf" srcId="{265F456F-C67D-47A3-BD42-2010C4E5B46E}" destId="{93E92AEC-3B2A-4CBE-BE42-F22E8372B4E2}" srcOrd="0" destOrd="0" presId="urn:microsoft.com/office/officeart/2005/8/layout/orgChart1"/>
-    <dgm:cxn modelId="{70425002-48B8-40A2-908F-FD9D91570D60}" type="presParOf" srcId="{265F456F-C67D-47A3-BD42-2010C4E5B46E}" destId="{8698235F-EF2D-4AE5-A79F-D27D74DA3C02}" srcOrd="1" destOrd="0" presId="urn:microsoft.com/office/officeart/2005/8/layout/orgChart1"/>
-    <dgm:cxn modelId="{F96AEA76-7D80-4CB4-A36C-DD547C772486}" type="presParOf" srcId="{8698235F-EF2D-4AE5-A79F-D27D74DA3C02}" destId="{092B5C2E-89AA-4EE6-A61B-29D1E5D70798}" srcOrd="0" destOrd="0" presId="urn:microsoft.com/office/officeart/2005/8/layout/orgChart1"/>
-    <dgm:cxn modelId="{02013470-C999-4A83-A497-2B52435A3077}" type="presParOf" srcId="{092B5C2E-89AA-4EE6-A61B-29D1E5D70798}" destId="{23C9F998-CC5B-41FB-A6E7-F09747333136}" srcOrd="0" destOrd="0" presId="urn:microsoft.com/office/officeart/2005/8/layout/orgChart1"/>
-    <dgm:cxn modelId="{B3463FBD-916C-43CE-9CEB-2F1A3EB723CC}" type="presParOf" srcId="{092B5C2E-89AA-4EE6-A61B-29D1E5D70798}" destId="{0D793EDB-67B4-4C65-82EF-A2A4093A1350}" srcOrd="1" destOrd="0" presId="urn:microsoft.com/office/officeart/2005/8/layout/orgChart1"/>
-    <dgm:cxn modelId="{BF44EE73-53CE-49DA-9426-463133E91283}" type="presParOf" srcId="{8698235F-EF2D-4AE5-A79F-D27D74DA3C02}" destId="{C118B3C7-8A9D-404B-9F80-A8EC5E424F17}" srcOrd="1" destOrd="0" presId="urn:microsoft.com/office/officeart/2005/8/layout/orgChart1"/>
-    <dgm:cxn modelId="{21399B15-5C9F-45F7-8515-7AAE6CA96302}" type="presParOf" srcId="{C118B3C7-8A9D-404B-9F80-A8EC5E424F17}" destId="{067F7254-9DB5-4EC9-BF18-7FDC5D947D01}" srcOrd="0" destOrd="0" presId="urn:microsoft.com/office/officeart/2005/8/layout/orgChart1"/>
-    <dgm:cxn modelId="{50B0F2F3-895D-4CE4-96E7-2C7A5BBE434D}" type="presParOf" srcId="{C118B3C7-8A9D-404B-9F80-A8EC5E424F17}" destId="{8C5DCA31-2906-4E78-98DA-B01163A360F5}" srcOrd="1" destOrd="0" presId="urn:microsoft.com/office/officeart/2005/8/layout/orgChart1"/>
-    <dgm:cxn modelId="{88619CF7-EBF4-4433-B619-527037AD1F72}" type="presParOf" srcId="{8C5DCA31-2906-4E78-98DA-B01163A360F5}" destId="{14C2DC73-BFBD-4EE1-8E15-34A6A12F2A19}" srcOrd="0" destOrd="0" presId="urn:microsoft.com/office/officeart/2005/8/layout/orgChart1"/>
-    <dgm:cxn modelId="{2FC8D613-5AB0-43C4-AB1B-DACAE1F02549}" type="presParOf" srcId="{14C2DC73-BFBD-4EE1-8E15-34A6A12F2A19}" destId="{54F70527-68ED-4725-AD6E-BF7B007CFAD3}" srcOrd="0" destOrd="0" presId="urn:microsoft.com/office/officeart/2005/8/layout/orgChart1"/>
-    <dgm:cxn modelId="{636F2FAD-83C2-470C-8BC4-367FF69DE824}" type="presParOf" srcId="{14C2DC73-BFBD-4EE1-8E15-34A6A12F2A19}" destId="{0C6DBD58-C41A-461E-8223-6DF392303FEE}" srcOrd="1" destOrd="0" presId="urn:microsoft.com/office/officeart/2005/8/layout/orgChart1"/>
-    <dgm:cxn modelId="{2FC3C0AF-345E-41FF-BD65-B937C12D39C4}" type="presParOf" srcId="{8C5DCA31-2906-4E78-98DA-B01163A360F5}" destId="{176C142D-6811-4F91-8754-66DCBC60E68A}" srcOrd="1" destOrd="0" presId="urn:microsoft.com/office/officeart/2005/8/layout/orgChart1"/>
-    <dgm:cxn modelId="{EC17BA9C-E200-446A-AA6E-DD2F26A8AFD6}" type="presParOf" srcId="{176C142D-6811-4F91-8754-66DCBC60E68A}" destId="{82ED00A6-35CB-4B63-AC33-970E6865831F}" srcOrd="0" destOrd="0" presId="urn:microsoft.com/office/officeart/2005/8/layout/orgChart1"/>
-    <dgm:cxn modelId="{67CC8BC1-0792-42E1-BBD6-BE26EACF7587}" type="presParOf" srcId="{176C142D-6811-4F91-8754-66DCBC60E68A}" destId="{585F094C-6A55-48FE-8D6E-26F70C48336D}" srcOrd="1" destOrd="0" presId="urn:microsoft.com/office/officeart/2005/8/layout/orgChart1"/>
-    <dgm:cxn modelId="{A6A5427F-2052-4841-9D23-0F3D88F2B7D5}" type="presParOf" srcId="{585F094C-6A55-48FE-8D6E-26F70C48336D}" destId="{583D6ED5-AEE3-44FF-8A2E-631FDDF6C6A2}" srcOrd="0" destOrd="0" presId="urn:microsoft.com/office/officeart/2005/8/layout/orgChart1"/>
-    <dgm:cxn modelId="{311B1534-506F-429A-82A0-FD317EB8D4E7}" type="presParOf" srcId="{583D6ED5-AEE3-44FF-8A2E-631FDDF6C6A2}" destId="{622FA61F-AA5C-41F3-97C0-A7390F1D3673}" srcOrd="0" destOrd="0" presId="urn:microsoft.com/office/officeart/2005/8/layout/orgChart1"/>
-    <dgm:cxn modelId="{B25B4ED8-65A0-444F-BB9B-7F60B7DE6684}" type="presParOf" srcId="{583D6ED5-AEE3-44FF-8A2E-631FDDF6C6A2}" destId="{91AFDD13-DAA7-4AA1-A991-7F31A20C363E}" srcOrd="1" destOrd="0" presId="urn:microsoft.com/office/officeart/2005/8/layout/orgChart1"/>
-    <dgm:cxn modelId="{890475C0-851A-43CE-9909-ED37D8E032BC}" type="presParOf" srcId="{585F094C-6A55-48FE-8D6E-26F70C48336D}" destId="{AD40D9D0-9437-423C-B862-51B9F129C2D3}" srcOrd="1" destOrd="0" presId="urn:microsoft.com/office/officeart/2005/8/layout/orgChart1"/>
-    <dgm:cxn modelId="{3BDB6820-FAF2-4A97-97C4-26027C44576C}" type="presParOf" srcId="{585F094C-6A55-48FE-8D6E-26F70C48336D}" destId="{5ED2C987-8E3E-42C2-8AB6-7F64DB2752A6}" srcOrd="2" destOrd="0" presId="urn:microsoft.com/office/officeart/2005/8/layout/orgChart1"/>
-    <dgm:cxn modelId="{0AFC3693-8897-4216-BFAD-A10AEE7C7A96}" type="presParOf" srcId="{176C142D-6811-4F91-8754-66DCBC60E68A}" destId="{8ECCBACF-9B92-444D-B720-C7EE303BD135}" srcOrd="2" destOrd="0" presId="urn:microsoft.com/office/officeart/2005/8/layout/orgChart1"/>
-    <dgm:cxn modelId="{75BB12FC-C430-4ED7-8033-FAD74A29777F}" type="presParOf" srcId="{176C142D-6811-4F91-8754-66DCBC60E68A}" destId="{D1B1D176-3C53-427E-B17F-4DD8F670C42A}" srcOrd="3" destOrd="0" presId="urn:microsoft.com/office/officeart/2005/8/layout/orgChart1"/>
-    <dgm:cxn modelId="{37B16834-D56D-4CEF-9825-49E8AF4DC55D}" type="presParOf" srcId="{D1B1D176-3C53-427E-B17F-4DD8F670C42A}" destId="{0442213B-3251-4E60-86C9-A684F93D87AE}" srcOrd="0" destOrd="0" presId="urn:microsoft.com/office/officeart/2005/8/layout/orgChart1"/>
-    <dgm:cxn modelId="{58BE7A70-5D4A-4184-95B8-03D9528A956A}" type="presParOf" srcId="{0442213B-3251-4E60-86C9-A684F93D87AE}" destId="{5825EF8F-729A-4D10-9C66-6BAAB9C752C4}" srcOrd="0" destOrd="0" presId="urn:microsoft.com/office/officeart/2005/8/layout/orgChart1"/>
-    <dgm:cxn modelId="{8F2F4D6E-6593-4E87-8003-9D03E3C9B6D2}" type="presParOf" srcId="{0442213B-3251-4E60-86C9-A684F93D87AE}" destId="{77DAED04-96FB-4A02-9ABB-04523EBE6F87}" srcOrd="1" destOrd="0" presId="urn:microsoft.com/office/officeart/2005/8/layout/orgChart1"/>
-    <dgm:cxn modelId="{3696E2CE-BDCC-491D-892B-C5C5FA5DB799}" type="presParOf" srcId="{D1B1D176-3C53-427E-B17F-4DD8F670C42A}" destId="{4DDE8B83-EB8D-437B-9011-E58CE5BEF8C8}" srcOrd="1" destOrd="0" presId="urn:microsoft.com/office/officeart/2005/8/layout/orgChart1"/>
-    <dgm:cxn modelId="{A2EA0DDF-A3C3-41A9-BFD2-093DB636071B}" type="presParOf" srcId="{D1B1D176-3C53-427E-B17F-4DD8F670C42A}" destId="{0D1B9226-4AF8-4A81-B256-4EF92F4C88A7}" srcOrd="2" destOrd="0" presId="urn:microsoft.com/office/officeart/2005/8/layout/orgChart1"/>
-    <dgm:cxn modelId="{2F7BE8FD-CF05-4116-BBA3-CAC0CBDD0277}" type="presParOf" srcId="{176C142D-6811-4F91-8754-66DCBC60E68A}" destId="{61D4F4C1-9C51-45E3-9454-5269DC20E533}" srcOrd="4" destOrd="0" presId="urn:microsoft.com/office/officeart/2005/8/layout/orgChart1"/>
-    <dgm:cxn modelId="{7D5D9682-778B-4958-AF55-01234F41EBB1}" type="presParOf" srcId="{176C142D-6811-4F91-8754-66DCBC60E68A}" destId="{6899AE4A-047B-45DC-9690-46915A148ADD}" srcOrd="5" destOrd="0" presId="urn:microsoft.com/office/officeart/2005/8/layout/orgChart1"/>
-    <dgm:cxn modelId="{968659FA-7B71-4325-90F3-7C37499D6577}" type="presParOf" srcId="{6899AE4A-047B-45DC-9690-46915A148ADD}" destId="{FAEF4D2B-822F-4B6E-8DEB-35A4A71F733A}" srcOrd="0" destOrd="0" presId="urn:microsoft.com/office/officeart/2005/8/layout/orgChart1"/>
-    <dgm:cxn modelId="{8213FF3A-D79C-4041-9A21-1F9107984E05}" type="presParOf" srcId="{FAEF4D2B-822F-4B6E-8DEB-35A4A71F733A}" destId="{A34A59DD-19D3-488F-B3FD-A9B8FE8F9260}" srcOrd="0" destOrd="0" presId="urn:microsoft.com/office/officeart/2005/8/layout/orgChart1"/>
-    <dgm:cxn modelId="{8067EA08-5E4E-464D-9A56-ADA649B5F787}" type="presParOf" srcId="{FAEF4D2B-822F-4B6E-8DEB-35A4A71F733A}" destId="{51608F2E-D85D-4F61-9474-B5E89A5A2B24}" srcOrd="1" destOrd="0" presId="urn:microsoft.com/office/officeart/2005/8/layout/orgChart1"/>
-    <dgm:cxn modelId="{88044365-4912-4CE7-A7C4-2E5DA630DFB3}" type="presParOf" srcId="{6899AE4A-047B-45DC-9690-46915A148ADD}" destId="{EBA4F4AB-96F5-4BFA-8967-EBBBDBC486EC}" srcOrd="1" destOrd="0" presId="urn:microsoft.com/office/officeart/2005/8/layout/orgChart1"/>
-    <dgm:cxn modelId="{3E8E7627-3B4C-4566-A70C-307DAFD0647F}" type="presParOf" srcId="{6899AE4A-047B-45DC-9690-46915A148ADD}" destId="{9505349F-92E2-473D-9ADE-69C42AAF6B12}" srcOrd="2" destOrd="0" presId="urn:microsoft.com/office/officeart/2005/8/layout/orgChart1"/>
-    <dgm:cxn modelId="{1A042E4D-DC69-46F9-9B6D-F455F3DBBB89}" type="presParOf" srcId="{176C142D-6811-4F91-8754-66DCBC60E68A}" destId="{75C22C0F-24BC-4698-88F8-23098D729131}" srcOrd="6" destOrd="0" presId="urn:microsoft.com/office/officeart/2005/8/layout/orgChart1"/>
-    <dgm:cxn modelId="{F458D789-9B08-49C3-8C3D-44F1FD781BE1}" type="presParOf" srcId="{176C142D-6811-4F91-8754-66DCBC60E68A}" destId="{B5D64321-5B3A-4F73-8CC4-0C1F17A4DBB7}" srcOrd="7" destOrd="0" presId="urn:microsoft.com/office/officeart/2005/8/layout/orgChart1"/>
-    <dgm:cxn modelId="{7DFAD1AA-9C3E-4260-AB24-24472E7505D8}" type="presParOf" srcId="{B5D64321-5B3A-4F73-8CC4-0C1F17A4DBB7}" destId="{70E408FE-01AC-4D97-AD47-5DF58B69EF97}" srcOrd="0" destOrd="0" presId="urn:microsoft.com/office/officeart/2005/8/layout/orgChart1"/>
-    <dgm:cxn modelId="{F808467D-A4F1-4BF4-9D11-035FF2D5DDB9}" type="presParOf" srcId="{70E408FE-01AC-4D97-AD47-5DF58B69EF97}" destId="{31C10B62-5263-4162-AE38-9AEB54BC1990}" srcOrd="0" destOrd="0" presId="urn:microsoft.com/office/officeart/2005/8/layout/orgChart1"/>
-    <dgm:cxn modelId="{117479A1-7F2A-478F-9C92-669C7EE9A76C}" type="presParOf" srcId="{70E408FE-01AC-4D97-AD47-5DF58B69EF97}" destId="{9A810FE8-5E1D-4733-B68B-379A0BCB6807}" srcOrd="1" destOrd="0" presId="urn:microsoft.com/office/officeart/2005/8/layout/orgChart1"/>
-    <dgm:cxn modelId="{F7F45A96-8FEF-42DC-B257-CFEA1DC390DB}" type="presParOf" srcId="{B5D64321-5B3A-4F73-8CC4-0C1F17A4DBB7}" destId="{3390C97D-2B6D-4F89-AE33-A7BBCB90702E}" srcOrd="1" destOrd="0" presId="urn:microsoft.com/office/officeart/2005/8/layout/orgChart1"/>
-    <dgm:cxn modelId="{C1217E88-1FB5-4A23-979F-52CCCB606F2F}" type="presParOf" srcId="{B5D64321-5B3A-4F73-8CC4-0C1F17A4DBB7}" destId="{A6C98D07-6415-4EB0-8779-6D9F097FDA19}" srcOrd="2" destOrd="0" presId="urn:microsoft.com/office/officeart/2005/8/layout/orgChart1"/>
-    <dgm:cxn modelId="{76A01758-D0CC-4218-B954-61ED68A9C1FB}" type="presParOf" srcId="{8C5DCA31-2906-4E78-98DA-B01163A360F5}" destId="{B80F9666-0700-401F-AF89-2F6244A964CE}" srcOrd="2" destOrd="0" presId="urn:microsoft.com/office/officeart/2005/8/layout/orgChart1"/>
-    <dgm:cxn modelId="{A7623286-0B5F-489D-AF1C-A4DCEB61B220}" type="presParOf" srcId="{C118B3C7-8A9D-404B-9F80-A8EC5E424F17}" destId="{6D1F30CE-47E2-4553-B13A-F7E7749A2473}" srcOrd="2" destOrd="0" presId="urn:microsoft.com/office/officeart/2005/8/layout/orgChart1"/>
-    <dgm:cxn modelId="{176367DC-B568-4846-956A-C507464A4D16}" type="presParOf" srcId="{C118B3C7-8A9D-404B-9F80-A8EC5E424F17}" destId="{B383F8F5-B75C-42A2-B7E6-1B212B9F30E9}" srcOrd="3" destOrd="0" presId="urn:microsoft.com/office/officeart/2005/8/layout/orgChart1"/>
-    <dgm:cxn modelId="{1CE47102-15DA-4D22-81EE-DA414D580B12}" type="presParOf" srcId="{B383F8F5-B75C-42A2-B7E6-1B212B9F30E9}" destId="{B8684EA3-3237-4233-B7E5-EFCD75764546}" srcOrd="0" destOrd="0" presId="urn:microsoft.com/office/officeart/2005/8/layout/orgChart1"/>
-    <dgm:cxn modelId="{63D5D584-09D0-4622-9D20-8FBB41F3EE0E}" type="presParOf" srcId="{B8684EA3-3237-4233-B7E5-EFCD75764546}" destId="{04A4F9C4-8316-4BFF-BFC3-9F5D787478BC}" srcOrd="0" destOrd="0" presId="urn:microsoft.com/office/officeart/2005/8/layout/orgChart1"/>
-    <dgm:cxn modelId="{2571BF7A-4C70-440B-BF1F-D39D8F8CB067}" type="presParOf" srcId="{B8684EA3-3237-4233-B7E5-EFCD75764546}" destId="{F0AA56AD-99C4-4F5B-9453-44FC1E3BEA17}" srcOrd="1" destOrd="0" presId="urn:microsoft.com/office/officeart/2005/8/layout/orgChart1"/>
-    <dgm:cxn modelId="{73EE154F-D123-4994-80AA-6D839F9A177A}" type="presParOf" srcId="{B383F8F5-B75C-42A2-B7E6-1B212B9F30E9}" destId="{B733329F-6596-4FF0-A7C4-ADA6A6B858DB}" srcOrd="1" destOrd="0" presId="urn:microsoft.com/office/officeart/2005/8/layout/orgChart1"/>
-    <dgm:cxn modelId="{7DAB1845-4F9D-449A-8434-92409A043DCB}" type="presParOf" srcId="{B733329F-6596-4FF0-A7C4-ADA6A6B858DB}" destId="{D3FC9A39-156E-4961-9314-BFAC472A662B}" srcOrd="0" destOrd="0" presId="urn:microsoft.com/office/officeart/2005/8/layout/orgChart1"/>
-    <dgm:cxn modelId="{310830E7-B4F3-4C8D-A4BC-445A36451171}" type="presParOf" srcId="{B733329F-6596-4FF0-A7C4-ADA6A6B858DB}" destId="{DC673C3F-7F61-4511-9966-7571C8BB72AE}" srcOrd="1" destOrd="0" presId="urn:microsoft.com/office/officeart/2005/8/layout/orgChart1"/>
-    <dgm:cxn modelId="{220277FE-4960-4418-980A-2BE1462E2460}" type="presParOf" srcId="{DC673C3F-7F61-4511-9966-7571C8BB72AE}" destId="{903DC028-DDAA-4081-B103-120AE9360A17}" srcOrd="0" destOrd="0" presId="urn:microsoft.com/office/officeart/2005/8/layout/orgChart1"/>
-    <dgm:cxn modelId="{26D4F4A4-EAC7-4AAF-BBE7-90C98EE0C43C}" type="presParOf" srcId="{903DC028-DDAA-4081-B103-120AE9360A17}" destId="{8B292133-09EA-4901-BB6A-9A53CE21A4B1}" srcOrd="0" destOrd="0" presId="urn:microsoft.com/office/officeart/2005/8/layout/orgChart1"/>
-    <dgm:cxn modelId="{F4994B0D-F60B-4479-8A18-C4B9A52117B9}" type="presParOf" srcId="{903DC028-DDAA-4081-B103-120AE9360A17}" destId="{688939F5-316A-4469-B41C-C96AFFF9FFDF}" srcOrd="1" destOrd="0" presId="urn:microsoft.com/office/officeart/2005/8/layout/orgChart1"/>
-    <dgm:cxn modelId="{A6A334DD-FF24-4FE8-8633-A25BCA7C19F9}" type="presParOf" srcId="{DC673C3F-7F61-4511-9966-7571C8BB72AE}" destId="{10892874-9A51-4217-9250-D9E11B80A0D7}" srcOrd="1" destOrd="0" presId="urn:microsoft.com/office/officeart/2005/8/layout/orgChart1"/>
-    <dgm:cxn modelId="{BAA302BD-8E62-48DC-BBB0-5EA5F76DF5A1}" type="presParOf" srcId="{DC673C3F-7F61-4511-9966-7571C8BB72AE}" destId="{1C24F405-7EE1-4C61-851B-57000E22A52F}" srcOrd="2" destOrd="0" presId="urn:microsoft.com/office/officeart/2005/8/layout/orgChart1"/>
-    <dgm:cxn modelId="{5F72CF7E-AA6D-49E0-9E30-D68AF0ED52F3}" type="presParOf" srcId="{B733329F-6596-4FF0-A7C4-ADA6A6B858DB}" destId="{5802F035-EA88-48E6-8CBA-B8C81730DF78}" srcOrd="2" destOrd="0" presId="urn:microsoft.com/office/officeart/2005/8/layout/orgChart1"/>
-    <dgm:cxn modelId="{6D6987D2-42EA-40A5-8905-1BCF196D7E8F}" type="presParOf" srcId="{B733329F-6596-4FF0-A7C4-ADA6A6B858DB}" destId="{3A1E0337-4191-4F2B-967F-5F0EFDBE1EFE}" srcOrd="3" destOrd="0" presId="urn:microsoft.com/office/officeart/2005/8/layout/orgChart1"/>
-    <dgm:cxn modelId="{33CE7857-EB83-4F1B-A490-A6F56A8057BA}" type="presParOf" srcId="{3A1E0337-4191-4F2B-967F-5F0EFDBE1EFE}" destId="{19D98F48-A48B-4964-A352-6A75604ABC09}" srcOrd="0" destOrd="0" presId="urn:microsoft.com/office/officeart/2005/8/layout/orgChart1"/>
-    <dgm:cxn modelId="{24E806CE-7FEA-4FF2-9ADD-C2F0F2570EA6}" type="presParOf" srcId="{19D98F48-A48B-4964-A352-6A75604ABC09}" destId="{59C713BA-AC32-492F-91DB-A5976BA248AC}" srcOrd="0" destOrd="0" presId="urn:microsoft.com/office/officeart/2005/8/layout/orgChart1"/>
-    <dgm:cxn modelId="{62A82051-84F1-4FD7-BC3B-EA784FDAFA87}" type="presParOf" srcId="{19D98F48-A48B-4964-A352-6A75604ABC09}" destId="{7A26CA3C-CF2A-485F-AD6A-2BBB9E852B69}" srcOrd="1" destOrd="0" presId="urn:microsoft.com/office/officeart/2005/8/layout/orgChart1"/>
-    <dgm:cxn modelId="{E63B293F-2A58-48D0-A807-E52048D7F943}" type="presParOf" srcId="{3A1E0337-4191-4F2B-967F-5F0EFDBE1EFE}" destId="{DFF67C59-6865-4BB6-8430-C2AADB6EFBC6}" srcOrd="1" destOrd="0" presId="urn:microsoft.com/office/officeart/2005/8/layout/orgChart1"/>
-    <dgm:cxn modelId="{CD35726F-9550-4C48-8CAF-053EF1D5599E}" type="presParOf" srcId="{3A1E0337-4191-4F2B-967F-5F0EFDBE1EFE}" destId="{600192A7-35E9-4091-AF39-EF69B6A51DF4}" srcOrd="2" destOrd="0" presId="urn:microsoft.com/office/officeart/2005/8/layout/orgChart1"/>
-    <dgm:cxn modelId="{C0307F9C-B6D2-4C2E-A040-193D1C26B83D}" type="presParOf" srcId="{B733329F-6596-4FF0-A7C4-ADA6A6B858DB}" destId="{DCE10EFC-DC65-40B7-BB27-D384F851962F}" srcOrd="4" destOrd="0" presId="urn:microsoft.com/office/officeart/2005/8/layout/orgChart1"/>
-    <dgm:cxn modelId="{9E0DE548-65C5-4644-BD59-D79D4B071D8B}" type="presParOf" srcId="{B733329F-6596-4FF0-A7C4-ADA6A6B858DB}" destId="{AFF78B5C-4FA6-4E8B-9B44-AA16D1293B9F}" srcOrd="5" destOrd="0" presId="urn:microsoft.com/office/officeart/2005/8/layout/orgChart1"/>
-    <dgm:cxn modelId="{E77D93D6-F61D-4E20-8B7E-7DBC09D84802}" type="presParOf" srcId="{AFF78B5C-4FA6-4E8B-9B44-AA16D1293B9F}" destId="{87B0A9CD-9E7B-4105-BA16-EEA27A6B0F84}" srcOrd="0" destOrd="0" presId="urn:microsoft.com/office/officeart/2005/8/layout/orgChart1"/>
-    <dgm:cxn modelId="{F66A1E02-7EF9-41BE-AEFA-0E186281A9E6}" type="presParOf" srcId="{87B0A9CD-9E7B-4105-BA16-EEA27A6B0F84}" destId="{111997EB-A906-4608-8C55-C1E8C2A2BE6F}" srcOrd="0" destOrd="0" presId="urn:microsoft.com/office/officeart/2005/8/layout/orgChart1"/>
-    <dgm:cxn modelId="{27743AAD-275F-4F3F-882F-77B442071A2C}" type="presParOf" srcId="{87B0A9CD-9E7B-4105-BA16-EEA27A6B0F84}" destId="{381D15AC-01B1-4301-B5AD-FFA8AD066313}" srcOrd="1" destOrd="0" presId="urn:microsoft.com/office/officeart/2005/8/layout/orgChart1"/>
-    <dgm:cxn modelId="{C1F76ECF-2CF0-4960-A80C-1D2967FEA12E}" type="presParOf" srcId="{AFF78B5C-4FA6-4E8B-9B44-AA16D1293B9F}" destId="{6DE18AAB-333B-4ADA-9852-B7A16F657B84}" srcOrd="1" destOrd="0" presId="urn:microsoft.com/office/officeart/2005/8/layout/orgChart1"/>
-    <dgm:cxn modelId="{F3A64D49-E09B-44B7-B5CF-7B1A77206497}" type="presParOf" srcId="{AFF78B5C-4FA6-4E8B-9B44-AA16D1293B9F}" destId="{3CB29D1C-732A-4401-B524-D924250EAA28}" srcOrd="2" destOrd="0" presId="urn:microsoft.com/office/officeart/2005/8/layout/orgChart1"/>
-    <dgm:cxn modelId="{8C708327-40EA-45EE-984D-B595B9F66E3E}" type="presParOf" srcId="{B383F8F5-B75C-42A2-B7E6-1B212B9F30E9}" destId="{D2B4DAA5-0A4E-49E6-9C5B-52C90B5B44B4}" srcOrd="2" destOrd="0" presId="urn:microsoft.com/office/officeart/2005/8/layout/orgChart1"/>
-    <dgm:cxn modelId="{DADCF232-9DDC-4D39-B056-AF6036010CDF}" type="presParOf" srcId="{C118B3C7-8A9D-404B-9F80-A8EC5E424F17}" destId="{5BB55C4F-7347-4250-84FC-B2EC5ABB3024}" srcOrd="4" destOrd="0" presId="urn:microsoft.com/office/officeart/2005/8/layout/orgChart1"/>
-    <dgm:cxn modelId="{9938F3DB-39A5-4C23-8D41-D2835BA52F80}" type="presParOf" srcId="{C118B3C7-8A9D-404B-9F80-A8EC5E424F17}" destId="{43B53E64-957F-4C5E-9322-41D61E7A43AA}" srcOrd="5" destOrd="0" presId="urn:microsoft.com/office/officeart/2005/8/layout/orgChart1"/>
-    <dgm:cxn modelId="{91A66EF1-3593-45B5-9D62-0953427D0981}" type="presParOf" srcId="{43B53E64-957F-4C5E-9322-41D61E7A43AA}" destId="{E20F9895-782F-44D5-A217-5A9F43692A0F}" srcOrd="0" destOrd="0" presId="urn:microsoft.com/office/officeart/2005/8/layout/orgChart1"/>
-    <dgm:cxn modelId="{18499761-44AA-4E6E-A212-66552A79EFD5}" type="presParOf" srcId="{E20F9895-782F-44D5-A217-5A9F43692A0F}" destId="{48DBA85B-D99A-4E7D-B356-8C82F6187113}" srcOrd="0" destOrd="0" presId="urn:microsoft.com/office/officeart/2005/8/layout/orgChart1"/>
-    <dgm:cxn modelId="{4AD26FE4-73EC-4EA2-B690-EE4F822F1478}" type="presParOf" srcId="{E20F9895-782F-44D5-A217-5A9F43692A0F}" destId="{1A030A2B-5578-445A-B5F1-1D52C20427FA}" srcOrd="1" destOrd="0" presId="urn:microsoft.com/office/officeart/2005/8/layout/orgChart1"/>
-    <dgm:cxn modelId="{667E57DD-ED3D-42F0-8758-2A85D096D9D3}" type="presParOf" srcId="{43B53E64-957F-4C5E-9322-41D61E7A43AA}" destId="{CDC4F717-C528-44BC-9DBC-FE9F0BAAD8A1}" srcOrd="1" destOrd="0" presId="urn:microsoft.com/office/officeart/2005/8/layout/orgChart1"/>
-    <dgm:cxn modelId="{BA3965E3-93BB-4FEC-8748-084996643ABA}" type="presParOf" srcId="{43B53E64-957F-4C5E-9322-41D61E7A43AA}" destId="{9B4EFB3D-E2BB-4892-8FFE-D57148A43832}" srcOrd="2" destOrd="0" presId="urn:microsoft.com/office/officeart/2005/8/layout/orgChart1"/>
-    <dgm:cxn modelId="{07C6090A-FB2B-4F76-BF6C-96F176EBC375}" type="presParOf" srcId="{C118B3C7-8A9D-404B-9F80-A8EC5E424F17}" destId="{044AEC24-B74A-4214-A638-2F99C8AC6602}" srcOrd="6" destOrd="0" presId="urn:microsoft.com/office/officeart/2005/8/layout/orgChart1"/>
-    <dgm:cxn modelId="{364FE76F-796B-4314-A639-D03A5781B1F6}" type="presParOf" srcId="{C118B3C7-8A9D-404B-9F80-A8EC5E424F17}" destId="{880818F9-8FB0-4CC9-940F-1E3FD2E85915}" srcOrd="7" destOrd="0" presId="urn:microsoft.com/office/officeart/2005/8/layout/orgChart1"/>
-    <dgm:cxn modelId="{1B219D85-D3FE-42E0-97BB-BE39D9560610}" type="presParOf" srcId="{880818F9-8FB0-4CC9-940F-1E3FD2E85915}" destId="{638CA9CE-BEC7-4A0D-858A-57D3EC598423}" srcOrd="0" destOrd="0" presId="urn:microsoft.com/office/officeart/2005/8/layout/orgChart1"/>
-    <dgm:cxn modelId="{7F1014E7-BF1B-46D2-BE30-C431C6A35401}" type="presParOf" srcId="{638CA9CE-BEC7-4A0D-858A-57D3EC598423}" destId="{E811083D-277A-482F-809F-218ECC5E9F89}" srcOrd="0" destOrd="0" presId="urn:microsoft.com/office/officeart/2005/8/layout/orgChart1"/>
-    <dgm:cxn modelId="{F5E0265E-13C1-4405-A0CB-1BC350E1DC00}" type="presParOf" srcId="{638CA9CE-BEC7-4A0D-858A-57D3EC598423}" destId="{04F9C37F-270D-4C32-B50C-27BE0986D655}" srcOrd="1" destOrd="0" presId="urn:microsoft.com/office/officeart/2005/8/layout/orgChart1"/>
-    <dgm:cxn modelId="{1CC70CE8-3C0B-4EE9-9D8D-05140C594854}" type="presParOf" srcId="{880818F9-8FB0-4CC9-940F-1E3FD2E85915}" destId="{D4FBC058-2779-40E2-A707-3F4AE39308BC}" srcOrd="1" destOrd="0" presId="urn:microsoft.com/office/officeart/2005/8/layout/orgChart1"/>
-    <dgm:cxn modelId="{F23DC4DE-5961-4551-AE7C-5560DF745D9B}" type="presParOf" srcId="{880818F9-8FB0-4CC9-940F-1E3FD2E85915}" destId="{31236A0C-F646-45A6-BCFE-5A4FD55AB194}" srcOrd="2" destOrd="0" presId="urn:microsoft.com/office/officeart/2005/8/layout/orgChart1"/>
-    <dgm:cxn modelId="{448ED893-BBCE-4FEE-8B20-D19DB2D309A5}" type="presParOf" srcId="{C118B3C7-8A9D-404B-9F80-A8EC5E424F17}" destId="{1A0DF4E9-CEFF-4646-95A7-3D3954391370}" srcOrd="8" destOrd="0" presId="urn:microsoft.com/office/officeart/2005/8/layout/orgChart1"/>
-    <dgm:cxn modelId="{DFBA1D6D-EEBC-46A1-A89F-448E503C713A}" type="presParOf" srcId="{C118B3C7-8A9D-404B-9F80-A8EC5E424F17}" destId="{D9C91752-FE89-4E35-8E7B-F1376B195B97}" srcOrd="9" destOrd="0" presId="urn:microsoft.com/office/officeart/2005/8/layout/orgChart1"/>
-    <dgm:cxn modelId="{04637895-16D5-466D-8801-3D78ED141C89}" type="presParOf" srcId="{D9C91752-FE89-4E35-8E7B-F1376B195B97}" destId="{2CB881E5-A0B2-4493-B534-2E011FA4F45A}" srcOrd="0" destOrd="0" presId="urn:microsoft.com/office/officeart/2005/8/layout/orgChart1"/>
-    <dgm:cxn modelId="{9AECBA1D-E379-472B-97AD-126BECD5584D}" type="presParOf" srcId="{2CB881E5-A0B2-4493-B534-2E011FA4F45A}" destId="{F341AB85-8076-4AAD-85FD-74DD7AD15C3B}" srcOrd="0" destOrd="0" presId="urn:microsoft.com/office/officeart/2005/8/layout/orgChart1"/>
-    <dgm:cxn modelId="{2E757AAF-B405-4E3F-968A-6A7DAC268B2B}" type="presParOf" srcId="{2CB881E5-A0B2-4493-B534-2E011FA4F45A}" destId="{2711B355-6C39-4B70-8803-FB961691FD01}" srcOrd="1" destOrd="0" presId="urn:microsoft.com/office/officeart/2005/8/layout/orgChart1"/>
-    <dgm:cxn modelId="{29185464-2F93-4950-9DFB-C837DBF2C6FA}" type="presParOf" srcId="{D9C91752-FE89-4E35-8E7B-F1376B195B97}" destId="{EB29F6CD-8685-4FD2-861B-3775FC3A21B3}" srcOrd="1" destOrd="0" presId="urn:microsoft.com/office/officeart/2005/8/layout/orgChart1"/>
-    <dgm:cxn modelId="{839E362F-E1DA-478B-85A7-6AED12341D1E}" type="presParOf" srcId="{D9C91752-FE89-4E35-8E7B-F1376B195B97}" destId="{178E95CC-F79B-422C-8BFA-BB7A721CDC1D}" srcOrd="2" destOrd="0" presId="urn:microsoft.com/office/officeart/2005/8/layout/orgChart1"/>
-    <dgm:cxn modelId="{1F554F18-6C6A-4AD9-B0B5-D4D8333FBA3C}" type="presParOf" srcId="{8698235F-EF2D-4AE5-A79F-D27D74DA3C02}" destId="{31494758-0810-4943-A1D9-3B044C346DF9}" srcOrd="2" destOrd="0" presId="urn:microsoft.com/office/officeart/2005/8/layout/orgChart1"/>
-    <dgm:cxn modelId="{441E62A7-17D9-44DC-8699-2369FE6490F5}" type="presParOf" srcId="{265F456F-C67D-47A3-BD42-2010C4E5B46E}" destId="{220BFA54-A4F8-4A44-B5AD-1EA06E380D23}" srcOrd="2" destOrd="0" presId="urn:microsoft.com/office/officeart/2005/8/layout/orgChart1"/>
-    <dgm:cxn modelId="{E23DAEE6-5E27-4F13-8FAC-FE7D97818508}" type="presParOf" srcId="{265F456F-C67D-47A3-BD42-2010C4E5B46E}" destId="{9BB91E0C-E41D-4FA5-BC6D-F47406CC471E}" srcOrd="3" destOrd="0" presId="urn:microsoft.com/office/officeart/2005/8/layout/orgChart1"/>
-    <dgm:cxn modelId="{28AAD85A-CB7B-4592-A74E-8F02B62EF6C2}" type="presParOf" srcId="{9BB91E0C-E41D-4FA5-BC6D-F47406CC471E}" destId="{1D4AFCDC-A498-4CA7-9155-6332469BB176}" srcOrd="0" destOrd="0" presId="urn:microsoft.com/office/officeart/2005/8/layout/orgChart1"/>
-    <dgm:cxn modelId="{36C61D8E-10A3-4B03-8CF1-7586F05C4899}" type="presParOf" srcId="{1D4AFCDC-A498-4CA7-9155-6332469BB176}" destId="{5CC465CD-ED98-4E64-9FC3-4E8695D09CDE}" srcOrd="0" destOrd="0" presId="urn:microsoft.com/office/officeart/2005/8/layout/orgChart1"/>
-    <dgm:cxn modelId="{AF3EA300-7533-4550-8704-A60A92DAF633}" type="presParOf" srcId="{1D4AFCDC-A498-4CA7-9155-6332469BB176}" destId="{3B783C55-A32B-4461-BACF-012AC6796542}" srcOrd="1" destOrd="0" presId="urn:microsoft.com/office/officeart/2005/8/layout/orgChart1"/>
-    <dgm:cxn modelId="{FED65ED1-2820-4E4C-B8B5-22DA236B2609}" type="presParOf" srcId="{9BB91E0C-E41D-4FA5-BC6D-F47406CC471E}" destId="{FEBB3014-70DC-47F6-90CA-8784EB17EB15}" srcOrd="1" destOrd="0" presId="urn:microsoft.com/office/officeart/2005/8/layout/orgChart1"/>
-    <dgm:cxn modelId="{E9530986-4285-44D5-8E0E-D9367EAB5F60}" type="presParOf" srcId="{FEBB3014-70DC-47F6-90CA-8784EB17EB15}" destId="{C74004E5-8814-48E9-A31A-3E7600B357F4}" srcOrd="0" destOrd="0" presId="urn:microsoft.com/office/officeart/2005/8/layout/orgChart1"/>
-    <dgm:cxn modelId="{AB46B2B6-BAC9-4F0F-8B91-E901D097ED78}" type="presParOf" srcId="{FEBB3014-70DC-47F6-90CA-8784EB17EB15}" destId="{7E4F8BB4-61DE-4433-9D9D-68E83A8A4CA1}" srcOrd="1" destOrd="0" presId="urn:microsoft.com/office/officeart/2005/8/layout/orgChart1"/>
-    <dgm:cxn modelId="{DA90A53C-8915-4181-ABC8-8A89F7E538AA}" type="presParOf" srcId="{7E4F8BB4-61DE-4433-9D9D-68E83A8A4CA1}" destId="{A8390DEE-7AE1-428C-84CD-84AF069C53A9}" srcOrd="0" destOrd="0" presId="urn:microsoft.com/office/officeart/2005/8/layout/orgChart1"/>
-    <dgm:cxn modelId="{4162D9BB-8D40-4790-B675-EE1F097D875F}" type="presParOf" srcId="{A8390DEE-7AE1-428C-84CD-84AF069C53A9}" destId="{8430D49C-4D80-4E9B-90A9-92EDE6AEAB90}" srcOrd="0" destOrd="0" presId="urn:microsoft.com/office/officeart/2005/8/layout/orgChart1"/>
-    <dgm:cxn modelId="{86038B4A-FC04-4B49-AEA4-E35F63460812}" type="presParOf" srcId="{A8390DEE-7AE1-428C-84CD-84AF069C53A9}" destId="{C4281635-ADF5-4CF3-B7C6-A5CC7B542550}" srcOrd="1" destOrd="0" presId="urn:microsoft.com/office/officeart/2005/8/layout/orgChart1"/>
-    <dgm:cxn modelId="{75CF3850-9327-4677-AC0A-B3A662BE0290}" type="presParOf" srcId="{7E4F8BB4-61DE-4433-9D9D-68E83A8A4CA1}" destId="{FF1AAC26-63F2-42EE-8EEF-2DF576622ADF}" srcOrd="1" destOrd="0" presId="urn:microsoft.com/office/officeart/2005/8/layout/orgChart1"/>
-    <dgm:cxn modelId="{EAE6AE49-638B-458E-948C-539DA7E0FDFB}" type="presParOf" srcId="{7E4F8BB4-61DE-4433-9D9D-68E83A8A4CA1}" destId="{554A392E-73F4-4918-9718-58C37DF9119D}" srcOrd="2" destOrd="0" presId="urn:microsoft.com/office/officeart/2005/8/layout/orgChart1"/>
-    <dgm:cxn modelId="{2DBA5F0D-8B7D-46A1-B4AD-9C00D03BBCC1}" type="presParOf" srcId="{FEBB3014-70DC-47F6-90CA-8784EB17EB15}" destId="{318F2E1B-2875-4710-BA87-C6EC8CB7E614}" srcOrd="2" destOrd="0" presId="urn:microsoft.com/office/officeart/2005/8/layout/orgChart1"/>
-    <dgm:cxn modelId="{4629B381-1186-462D-8502-7F4A3CABC2D5}" type="presParOf" srcId="{FEBB3014-70DC-47F6-90CA-8784EB17EB15}" destId="{03EE27C5-7491-4BBA-B0E4-833135E2B666}" srcOrd="3" destOrd="0" presId="urn:microsoft.com/office/officeart/2005/8/layout/orgChart1"/>
-    <dgm:cxn modelId="{A80127C3-CAB1-4987-92A8-5F0A72FE0F87}" type="presParOf" srcId="{03EE27C5-7491-4BBA-B0E4-833135E2B666}" destId="{CB1D489D-DD5B-4AB5-9421-EE1F51D03389}" srcOrd="0" destOrd="0" presId="urn:microsoft.com/office/officeart/2005/8/layout/orgChart1"/>
-    <dgm:cxn modelId="{47479467-AEEA-464C-A72F-B344340613B7}" type="presParOf" srcId="{CB1D489D-DD5B-4AB5-9421-EE1F51D03389}" destId="{4B7A8AC0-084D-4A35-BB1E-5325E922956F}" srcOrd="0" destOrd="0" presId="urn:microsoft.com/office/officeart/2005/8/layout/orgChart1"/>
-    <dgm:cxn modelId="{7214000E-C69E-4AF0-99AB-6561D8F09800}" type="presParOf" srcId="{CB1D489D-DD5B-4AB5-9421-EE1F51D03389}" destId="{3AA163E4-7D22-46FD-8EC4-A62972152F57}" srcOrd="1" destOrd="0" presId="urn:microsoft.com/office/officeart/2005/8/layout/orgChart1"/>
-    <dgm:cxn modelId="{C8E3D32E-7A98-4299-9ACB-CE43C1BEDB7E}" type="presParOf" srcId="{03EE27C5-7491-4BBA-B0E4-833135E2B666}" destId="{51EF8670-FD23-428C-8810-F2FE4FB1E5EA}" srcOrd="1" destOrd="0" presId="urn:microsoft.com/office/officeart/2005/8/layout/orgChart1"/>
-    <dgm:cxn modelId="{D805EC75-1E6F-404D-AFC8-21A313D8C161}" type="presParOf" srcId="{03EE27C5-7491-4BBA-B0E4-833135E2B666}" destId="{296199DF-6EFC-4E0D-A2DA-2446386BCC95}" srcOrd="2" destOrd="0" presId="urn:microsoft.com/office/officeart/2005/8/layout/orgChart1"/>
-    <dgm:cxn modelId="{9766BFB3-60E8-4F21-9EAE-5CB175520F59}" type="presParOf" srcId="{FEBB3014-70DC-47F6-90CA-8784EB17EB15}" destId="{629CEF7E-A5BD-4CF5-B41C-747B00F842E7}" srcOrd="4" destOrd="0" presId="urn:microsoft.com/office/officeart/2005/8/layout/orgChart1"/>
-    <dgm:cxn modelId="{BA3D2028-6709-4A71-B430-580B96158E8D}" type="presParOf" srcId="{FEBB3014-70DC-47F6-90CA-8784EB17EB15}" destId="{631AA970-66CE-4007-9260-841E955E678C}" srcOrd="5" destOrd="0" presId="urn:microsoft.com/office/officeart/2005/8/layout/orgChart1"/>
-    <dgm:cxn modelId="{9597792D-0957-495E-91BB-28C35BD9B181}" type="presParOf" srcId="{631AA970-66CE-4007-9260-841E955E678C}" destId="{1A0C3AD7-358D-4872-A4B3-131E73E4D811}" srcOrd="0" destOrd="0" presId="urn:microsoft.com/office/officeart/2005/8/layout/orgChart1"/>
-    <dgm:cxn modelId="{A764A5F6-5E6B-4B41-B779-EF725EF25838}" type="presParOf" srcId="{1A0C3AD7-358D-4872-A4B3-131E73E4D811}" destId="{73C5FE92-AEC9-433B-848A-200EA7DF3643}" srcOrd="0" destOrd="0" presId="urn:microsoft.com/office/officeart/2005/8/layout/orgChart1"/>
-    <dgm:cxn modelId="{A8A0163A-B7BC-4395-9BC1-61ED4631E2D2}" type="presParOf" srcId="{1A0C3AD7-358D-4872-A4B3-131E73E4D811}" destId="{5D5E1896-599E-4E19-8A12-33A944D8B6B7}" srcOrd="1" destOrd="0" presId="urn:microsoft.com/office/officeart/2005/8/layout/orgChart1"/>
-    <dgm:cxn modelId="{098F8972-512B-46E5-953D-E3DFB3CAB363}" type="presParOf" srcId="{631AA970-66CE-4007-9260-841E955E678C}" destId="{B1D61872-2767-485E-9EA5-6D06233F842D}" srcOrd="1" destOrd="0" presId="urn:microsoft.com/office/officeart/2005/8/layout/orgChart1"/>
-    <dgm:cxn modelId="{E5E02423-F862-4FD7-A941-B0ED9C730938}" type="presParOf" srcId="{631AA970-66CE-4007-9260-841E955E678C}" destId="{3EF9562F-3E9A-442D-9BAD-5DAC41351A3F}" srcOrd="2" destOrd="0" presId="urn:microsoft.com/office/officeart/2005/8/layout/orgChart1"/>
-    <dgm:cxn modelId="{B93913EC-5A18-4450-9793-AC2616CACCA2}" type="presParOf" srcId="{FEBB3014-70DC-47F6-90CA-8784EB17EB15}" destId="{9B142728-F695-4EE6-B5A2-AA3DBC8CC35E}" srcOrd="6" destOrd="0" presId="urn:microsoft.com/office/officeart/2005/8/layout/orgChart1"/>
-    <dgm:cxn modelId="{BF356863-650D-462F-8FE0-CBB8390A75BE}" type="presParOf" srcId="{FEBB3014-70DC-47F6-90CA-8784EB17EB15}" destId="{B4FD8AB8-90E2-41E5-9704-80EBAD110ED2}" srcOrd="7" destOrd="0" presId="urn:microsoft.com/office/officeart/2005/8/layout/orgChart1"/>
-    <dgm:cxn modelId="{9FE4DC4C-0269-4E0A-88B9-01F8622CB600}" type="presParOf" srcId="{B4FD8AB8-90E2-41E5-9704-80EBAD110ED2}" destId="{94932336-8653-4B41-98DD-A477421F2EFD}" srcOrd="0" destOrd="0" presId="urn:microsoft.com/office/officeart/2005/8/layout/orgChart1"/>
-    <dgm:cxn modelId="{E5CD4443-6888-433D-B8C9-0C6BE1A9494F}" type="presParOf" srcId="{94932336-8653-4B41-98DD-A477421F2EFD}" destId="{9F3F4312-9ED9-421F-B4DB-C5AE101796FF}" srcOrd="0" destOrd="0" presId="urn:microsoft.com/office/officeart/2005/8/layout/orgChart1"/>
-    <dgm:cxn modelId="{54D203F4-7EFD-406E-A24F-024F2E981DD1}" type="presParOf" srcId="{94932336-8653-4B41-98DD-A477421F2EFD}" destId="{F3993B1B-8D05-4B26-B204-20DD924F2D25}" srcOrd="1" destOrd="0" presId="urn:microsoft.com/office/officeart/2005/8/layout/orgChart1"/>
-    <dgm:cxn modelId="{D58F2F48-C90E-4637-8F3A-44203F4DC552}" type="presParOf" srcId="{B4FD8AB8-90E2-41E5-9704-80EBAD110ED2}" destId="{7DEA72BD-E0E8-4F08-A531-88B7FF41C1D0}" srcOrd="1" destOrd="0" presId="urn:microsoft.com/office/officeart/2005/8/layout/orgChart1"/>
-    <dgm:cxn modelId="{E0749381-E93A-4899-9E95-52AAEBECEC05}" type="presParOf" srcId="{B4FD8AB8-90E2-41E5-9704-80EBAD110ED2}" destId="{EA5E040F-B5A5-4AE1-A499-E5E8B3781A49}" srcOrd="2" destOrd="0" presId="urn:microsoft.com/office/officeart/2005/8/layout/orgChart1"/>
-    <dgm:cxn modelId="{BABE3FBC-F7DA-4478-A170-88DE31FCCFB9}" type="presParOf" srcId="{9BB91E0C-E41D-4FA5-BC6D-F47406CC471E}" destId="{8B2A1222-6B24-4770-BD0E-F8898A1E778A}" srcOrd="2" destOrd="0" presId="urn:microsoft.com/office/officeart/2005/8/layout/orgChart1"/>
-    <dgm:cxn modelId="{E77FEC6B-C497-42D0-A0B2-73E3539EB251}" type="presParOf" srcId="{265F456F-C67D-47A3-BD42-2010C4E5B46E}" destId="{112CD1DB-7736-4571-8000-8E024494F031}" srcOrd="4" destOrd="0" presId="urn:microsoft.com/office/officeart/2005/8/layout/orgChart1"/>
-    <dgm:cxn modelId="{49D1A40B-14A5-44D1-9CB5-04E030B90F8D}" type="presParOf" srcId="{265F456F-C67D-47A3-BD42-2010C4E5B46E}" destId="{CA355B94-BF5E-4E16-85C6-04F293FDB4BF}" srcOrd="5" destOrd="0" presId="urn:microsoft.com/office/officeart/2005/8/layout/orgChart1"/>
-    <dgm:cxn modelId="{F6A812A6-4BBC-4F7A-9713-3E393C64108F}" type="presParOf" srcId="{CA355B94-BF5E-4E16-85C6-04F293FDB4BF}" destId="{58079A1D-90D8-4935-8FFF-1B475C317D8B}" srcOrd="0" destOrd="0" presId="urn:microsoft.com/office/officeart/2005/8/layout/orgChart1"/>
-    <dgm:cxn modelId="{4695FE4F-7664-4B6F-9D13-33EC1B3854D9}" type="presParOf" srcId="{58079A1D-90D8-4935-8FFF-1B475C317D8B}" destId="{2AB03590-983A-4BAB-8F1C-AD7F0BF0D82F}" srcOrd="0" destOrd="0" presId="urn:microsoft.com/office/officeart/2005/8/layout/orgChart1"/>
-    <dgm:cxn modelId="{486DF0EE-5EA5-4A2B-BBD6-EBE84B11FE89}" type="presParOf" srcId="{58079A1D-90D8-4935-8FFF-1B475C317D8B}" destId="{1B4DD07C-BFE3-4DF5-AF9D-2598D8D5BD30}" srcOrd="1" destOrd="0" presId="urn:microsoft.com/office/officeart/2005/8/layout/orgChart1"/>
-    <dgm:cxn modelId="{830B31F6-5BE5-407A-9938-AEB2675F58E3}" type="presParOf" srcId="{CA355B94-BF5E-4E16-85C6-04F293FDB4BF}" destId="{B0C86E8E-3558-4BFD-963D-2ACCE50531C5}" srcOrd="1" destOrd="0" presId="urn:microsoft.com/office/officeart/2005/8/layout/orgChart1"/>
-    <dgm:cxn modelId="{11ADF783-F56A-467B-A4A3-4B3624EC3F08}" type="presParOf" srcId="{B0C86E8E-3558-4BFD-963D-2ACCE50531C5}" destId="{486FC1E1-A535-4C1F-A508-C230931D8015}" srcOrd="0" destOrd="0" presId="urn:microsoft.com/office/officeart/2005/8/layout/orgChart1"/>
-    <dgm:cxn modelId="{3066CEFA-97E5-46E0-8FAD-F01B931EEE7C}" type="presParOf" srcId="{B0C86E8E-3558-4BFD-963D-2ACCE50531C5}" destId="{229A5F83-2865-4EBC-9601-5027A9363271}" srcOrd="1" destOrd="0" presId="urn:microsoft.com/office/officeart/2005/8/layout/orgChart1"/>
-    <dgm:cxn modelId="{9AE77A9E-FF71-42A4-A49E-64C52EB093AA}" type="presParOf" srcId="{229A5F83-2865-4EBC-9601-5027A9363271}" destId="{9E3B6E67-234E-4BBC-BC0A-654ABDD8F879}" srcOrd="0" destOrd="0" presId="urn:microsoft.com/office/officeart/2005/8/layout/orgChart1"/>
-    <dgm:cxn modelId="{57F2DB8F-9E69-4C6B-A3EA-38FC41EB7D85}" type="presParOf" srcId="{9E3B6E67-234E-4BBC-BC0A-654ABDD8F879}" destId="{937A84F0-2BEB-41A9-B552-235FEB4052B4}" srcOrd="0" destOrd="0" presId="urn:microsoft.com/office/officeart/2005/8/layout/orgChart1"/>
-    <dgm:cxn modelId="{3CAD4F1B-5FAD-42FE-9567-805B182CA133}" type="presParOf" srcId="{9E3B6E67-234E-4BBC-BC0A-654ABDD8F879}" destId="{61E3A9E7-C048-49D7-A091-954CD01E5D4A}" srcOrd="1" destOrd="0" presId="urn:microsoft.com/office/officeart/2005/8/layout/orgChart1"/>
-    <dgm:cxn modelId="{9DDDC296-0825-49DC-A952-446236A89A3F}" type="presParOf" srcId="{229A5F83-2865-4EBC-9601-5027A9363271}" destId="{779B1034-4351-4B7E-ABD3-B2F5DD9ABB13}" srcOrd="1" destOrd="0" presId="urn:microsoft.com/office/officeart/2005/8/layout/orgChart1"/>
-    <dgm:cxn modelId="{36F78F7A-605D-408F-84E1-C12B949B1D0F}" type="presParOf" srcId="{229A5F83-2865-4EBC-9601-5027A9363271}" destId="{3988A6C8-73DF-4123-8387-BF5D841A90D5}" srcOrd="2" destOrd="0" presId="urn:microsoft.com/office/officeart/2005/8/layout/orgChart1"/>
-    <dgm:cxn modelId="{9839EFA0-95A8-4A54-943B-7500343D831A}" type="presParOf" srcId="{B0C86E8E-3558-4BFD-963D-2ACCE50531C5}" destId="{990B3F4E-412E-4BA2-B747-4DC8D6E7B7A2}" srcOrd="2" destOrd="0" presId="urn:microsoft.com/office/officeart/2005/8/layout/orgChart1"/>
-    <dgm:cxn modelId="{74120AA2-00E8-4720-B568-8C6373092F99}" type="presParOf" srcId="{B0C86E8E-3558-4BFD-963D-2ACCE50531C5}" destId="{2A280BD3-D634-4E58-9F84-D637E5BB3E1F}" srcOrd="3" destOrd="0" presId="urn:microsoft.com/office/officeart/2005/8/layout/orgChart1"/>
-    <dgm:cxn modelId="{659DD2F6-FF7A-46F2-B88E-354A33F656B3}" type="presParOf" srcId="{2A280BD3-D634-4E58-9F84-D637E5BB3E1F}" destId="{A485C955-E640-42D3-8C17-0DD499243210}" srcOrd="0" destOrd="0" presId="urn:microsoft.com/office/officeart/2005/8/layout/orgChart1"/>
-    <dgm:cxn modelId="{D65C289D-28C1-4FA0-86B6-854DEEFE2361}" type="presParOf" srcId="{A485C955-E640-42D3-8C17-0DD499243210}" destId="{58D8D487-8039-4E62-ADBD-9FCEA1362BE0}" srcOrd="0" destOrd="0" presId="urn:microsoft.com/office/officeart/2005/8/layout/orgChart1"/>
-    <dgm:cxn modelId="{C75A1B23-E595-4F96-909F-0A2547063708}" type="presParOf" srcId="{A485C955-E640-42D3-8C17-0DD499243210}" destId="{870E309A-4491-4D38-AFDD-ACEFCEE22BF6}" srcOrd="1" destOrd="0" presId="urn:microsoft.com/office/officeart/2005/8/layout/orgChart1"/>
-    <dgm:cxn modelId="{DA96E91F-F2C4-40C3-8D61-42B120EAA5FF}" type="presParOf" srcId="{2A280BD3-D634-4E58-9F84-D637E5BB3E1F}" destId="{7C92660E-1470-429B-9556-184E098A6E47}" srcOrd="1" destOrd="0" presId="urn:microsoft.com/office/officeart/2005/8/layout/orgChart1"/>
-    <dgm:cxn modelId="{773D5338-7543-4960-8EEB-888EC4C694C9}" type="presParOf" srcId="{2A280BD3-D634-4E58-9F84-D637E5BB3E1F}" destId="{F3B63475-F2EF-4222-BE09-105C7CA71085}" srcOrd="2" destOrd="0" presId="urn:microsoft.com/office/officeart/2005/8/layout/orgChart1"/>
-    <dgm:cxn modelId="{14871781-2AB0-4A6A-988C-DCACDA09EB8F}" type="presParOf" srcId="{CA355B94-BF5E-4E16-85C6-04F293FDB4BF}" destId="{18B25334-94AA-4619-B740-53797BF85F68}" srcOrd="2" destOrd="0" presId="urn:microsoft.com/office/officeart/2005/8/layout/orgChart1"/>
-    <dgm:cxn modelId="{E1B790C0-5565-41DF-B26F-ECE781EAB207}" type="presParOf" srcId="{265F456F-C67D-47A3-BD42-2010C4E5B46E}" destId="{E5AB5F44-4AA9-49F6-9546-3AC5BE252923}" srcOrd="6" destOrd="0" presId="urn:microsoft.com/office/officeart/2005/8/layout/orgChart1"/>
-    <dgm:cxn modelId="{59C514EA-25FE-41A3-BAF3-E61E0FDC3910}" type="presParOf" srcId="{265F456F-C67D-47A3-BD42-2010C4E5B46E}" destId="{8D3FBCBC-B1EA-43D6-AE16-B92F54C265C5}" srcOrd="7" destOrd="0" presId="urn:microsoft.com/office/officeart/2005/8/layout/orgChart1"/>
-    <dgm:cxn modelId="{2B9507BB-6EC5-4528-A91B-191AFE405943}" type="presParOf" srcId="{8D3FBCBC-B1EA-43D6-AE16-B92F54C265C5}" destId="{038DAE51-FC35-438B-86C3-6D65045F624E}" srcOrd="0" destOrd="0" presId="urn:microsoft.com/office/officeart/2005/8/layout/orgChart1"/>
-    <dgm:cxn modelId="{836CA49E-4842-4C27-A087-CF8ACA829C87}" type="presParOf" srcId="{038DAE51-FC35-438B-86C3-6D65045F624E}" destId="{20C3A46C-A148-4661-BF68-D55A82313270}" srcOrd="0" destOrd="0" presId="urn:microsoft.com/office/officeart/2005/8/layout/orgChart1"/>
-    <dgm:cxn modelId="{EC4E6901-0560-4200-8E87-D2CFE0CBEE60}" type="presParOf" srcId="{038DAE51-FC35-438B-86C3-6D65045F624E}" destId="{B221E73D-8F07-4579-9F1D-63701F5B0195}" srcOrd="1" destOrd="0" presId="urn:microsoft.com/office/officeart/2005/8/layout/orgChart1"/>
-    <dgm:cxn modelId="{5554BDB2-7C8D-4F8A-BA05-508F3B3679CB}" type="presParOf" srcId="{8D3FBCBC-B1EA-43D6-AE16-B92F54C265C5}" destId="{84E323A1-6102-4A55-A62D-A2999FDD6505}" srcOrd="1" destOrd="0" presId="urn:microsoft.com/office/officeart/2005/8/layout/orgChart1"/>
-    <dgm:cxn modelId="{6248EABA-4D57-4239-959A-C642E5BDC6C1}" type="presParOf" srcId="{84E323A1-6102-4A55-A62D-A2999FDD6505}" destId="{565A047B-7933-481E-B9FC-5DBA6C905BF8}" srcOrd="0" destOrd="0" presId="urn:microsoft.com/office/officeart/2005/8/layout/orgChart1"/>
-    <dgm:cxn modelId="{0DFE6664-235F-4737-8B69-7C4E324B6C9E}" type="presParOf" srcId="{84E323A1-6102-4A55-A62D-A2999FDD6505}" destId="{5D094037-B83B-4F11-A593-BD3F58DC502A}" srcOrd="1" destOrd="0" presId="urn:microsoft.com/office/officeart/2005/8/layout/orgChart1"/>
-    <dgm:cxn modelId="{6DADF89E-6F7D-4948-8757-0CC525E0A07C}" type="presParOf" srcId="{5D094037-B83B-4F11-A593-BD3F58DC502A}" destId="{2CCAD175-70F9-472D-AA35-AEF371D2DC7D}" srcOrd="0" destOrd="0" presId="urn:microsoft.com/office/officeart/2005/8/layout/orgChart1"/>
-    <dgm:cxn modelId="{CF0FC8E8-6724-47A3-BB06-0BC6932616A1}" type="presParOf" srcId="{2CCAD175-70F9-472D-AA35-AEF371D2DC7D}" destId="{D09A576F-55B2-4420-8D1C-D652BBA42395}" srcOrd="0" destOrd="0" presId="urn:microsoft.com/office/officeart/2005/8/layout/orgChart1"/>
-    <dgm:cxn modelId="{FF55EBCB-452D-49AE-8734-26DE41F4BDF5}" type="presParOf" srcId="{2CCAD175-70F9-472D-AA35-AEF371D2DC7D}" destId="{DC790315-5064-479B-876F-FDA3F059E349}" srcOrd="1" destOrd="0" presId="urn:microsoft.com/office/officeart/2005/8/layout/orgChart1"/>
-    <dgm:cxn modelId="{AE188734-DDD0-4B8D-80DF-79668290616B}" type="presParOf" srcId="{5D094037-B83B-4F11-A593-BD3F58DC502A}" destId="{B84B44E7-DD87-418A-9D51-B08A8D1EC0A7}" srcOrd="1" destOrd="0" presId="urn:microsoft.com/office/officeart/2005/8/layout/orgChart1"/>
-    <dgm:cxn modelId="{75B90599-47BB-492A-A94B-6A89DB7A3DB8}" type="presParOf" srcId="{5D094037-B83B-4F11-A593-BD3F58DC502A}" destId="{FE71B171-3D5C-4D09-A2DA-06F20E7116FD}" srcOrd="2" destOrd="0" presId="urn:microsoft.com/office/officeart/2005/8/layout/orgChart1"/>
-    <dgm:cxn modelId="{ABEA1FAD-5B13-4469-8198-9599DAD3ECAE}" type="presParOf" srcId="{84E323A1-6102-4A55-A62D-A2999FDD6505}" destId="{49085DAD-58E1-4D62-8631-99F7937EA3FC}" srcOrd="2" destOrd="0" presId="urn:microsoft.com/office/officeart/2005/8/layout/orgChart1"/>
-    <dgm:cxn modelId="{B9F211AA-C167-4F29-BFCE-E6CEF217FF3D}" type="presParOf" srcId="{84E323A1-6102-4A55-A62D-A2999FDD6505}" destId="{6A61DF71-4590-4A05-B208-979CC5277F5C}" srcOrd="3" destOrd="0" presId="urn:microsoft.com/office/officeart/2005/8/layout/orgChart1"/>
-    <dgm:cxn modelId="{5B168C68-A1BF-4DDA-9C49-96FFA0459672}" type="presParOf" srcId="{6A61DF71-4590-4A05-B208-979CC5277F5C}" destId="{02DB7F70-C7D1-4F65-A583-FC3C70C6816D}" srcOrd="0" destOrd="0" presId="urn:microsoft.com/office/officeart/2005/8/layout/orgChart1"/>
-    <dgm:cxn modelId="{198A7FF2-3FDD-4B16-808C-A8B54D15CB7B}" type="presParOf" srcId="{02DB7F70-C7D1-4F65-A583-FC3C70C6816D}" destId="{17C60D1E-3C47-4545-87B0-53CC56D6EE19}" srcOrd="0" destOrd="0" presId="urn:microsoft.com/office/officeart/2005/8/layout/orgChart1"/>
-    <dgm:cxn modelId="{662100C6-72FA-45E7-B2C8-31484A9A05AE}" type="presParOf" srcId="{02DB7F70-C7D1-4F65-A583-FC3C70C6816D}" destId="{0F096874-A3F9-437F-AC47-4CF6FD3C5086}" srcOrd="1" destOrd="0" presId="urn:microsoft.com/office/officeart/2005/8/layout/orgChart1"/>
-    <dgm:cxn modelId="{4B8A9065-C86D-4462-91FC-8A41517B101A}" type="presParOf" srcId="{6A61DF71-4590-4A05-B208-979CC5277F5C}" destId="{74CB877D-0A48-474F-A9E0-18707531D194}" srcOrd="1" destOrd="0" presId="urn:microsoft.com/office/officeart/2005/8/layout/orgChart1"/>
-    <dgm:cxn modelId="{D30F5867-43D0-42E8-B546-15F9D5E02F78}" type="presParOf" srcId="{6A61DF71-4590-4A05-B208-979CC5277F5C}" destId="{9051B185-AC37-439D-8EE3-FA904F25F122}" srcOrd="2" destOrd="0" presId="urn:microsoft.com/office/officeart/2005/8/layout/orgChart1"/>
-    <dgm:cxn modelId="{E20DC2FB-9DF3-4E72-BDF3-E58AFC0D487E}" type="presParOf" srcId="{84E323A1-6102-4A55-A62D-A2999FDD6505}" destId="{0808CA65-6AB4-4649-8D84-FC22AA1F0B9C}" srcOrd="4" destOrd="0" presId="urn:microsoft.com/office/officeart/2005/8/layout/orgChart1"/>
-    <dgm:cxn modelId="{AD2921A8-50FC-4CE3-934B-E55BBB8580EA}" type="presParOf" srcId="{84E323A1-6102-4A55-A62D-A2999FDD6505}" destId="{086A727F-CCEF-4970-BB84-80B5AEE691B3}" srcOrd="5" destOrd="0" presId="urn:microsoft.com/office/officeart/2005/8/layout/orgChart1"/>
-    <dgm:cxn modelId="{23282B2F-908C-496F-A1AA-4A324FF52A0E}" type="presParOf" srcId="{086A727F-CCEF-4970-BB84-80B5AEE691B3}" destId="{F8C5BB24-848F-49A3-9819-74BECF87AE01}" srcOrd="0" destOrd="0" presId="urn:microsoft.com/office/officeart/2005/8/layout/orgChart1"/>
-    <dgm:cxn modelId="{CE878FD1-D011-4401-8811-C7366C0465EE}" type="presParOf" srcId="{F8C5BB24-848F-49A3-9819-74BECF87AE01}" destId="{318158D3-B858-439A-8206-91DC6A15E862}" srcOrd="0" destOrd="0" presId="urn:microsoft.com/office/officeart/2005/8/layout/orgChart1"/>
-    <dgm:cxn modelId="{8C241C99-B8F3-4E9D-99F7-6F3230F2FB8D}" type="presParOf" srcId="{F8C5BB24-848F-49A3-9819-74BECF87AE01}" destId="{8B4C016F-46EA-437D-8C2E-D973A2A3810B}" srcOrd="1" destOrd="0" presId="urn:microsoft.com/office/officeart/2005/8/layout/orgChart1"/>
-    <dgm:cxn modelId="{1CADEDAD-4A4D-4540-9A86-6E7B072F20E7}" type="presParOf" srcId="{086A727F-CCEF-4970-BB84-80B5AEE691B3}" destId="{4C22D482-E157-4647-9CFF-7BE9DB87C3A5}" srcOrd="1" destOrd="0" presId="urn:microsoft.com/office/officeart/2005/8/layout/orgChart1"/>
-    <dgm:cxn modelId="{8AF9D17B-7B02-4329-AC1B-89930A838548}" type="presParOf" srcId="{086A727F-CCEF-4970-BB84-80B5AEE691B3}" destId="{A6DDD5C6-5E0C-4C1F-AF91-72F0ACB5CB66}" srcOrd="2" destOrd="0" presId="urn:microsoft.com/office/officeart/2005/8/layout/orgChart1"/>
-    <dgm:cxn modelId="{683E4141-33E7-4EFE-BAB9-F67D08A3FBC5}" type="presParOf" srcId="{84E323A1-6102-4A55-A62D-A2999FDD6505}" destId="{7F3399B9-5EE7-4A3A-BB13-BD91D1CD2BFC}" srcOrd="6" destOrd="0" presId="urn:microsoft.com/office/officeart/2005/8/layout/orgChart1"/>
-    <dgm:cxn modelId="{21481D67-21ED-4F3D-A323-C699388ADF21}" type="presParOf" srcId="{84E323A1-6102-4A55-A62D-A2999FDD6505}" destId="{64DB4EFC-5F53-416A-BF56-B0E390647C57}" srcOrd="7" destOrd="0" presId="urn:microsoft.com/office/officeart/2005/8/layout/orgChart1"/>
-    <dgm:cxn modelId="{B7656A47-B652-4201-ACCE-EAA5DED8729B}" type="presParOf" srcId="{64DB4EFC-5F53-416A-BF56-B0E390647C57}" destId="{F1489AAC-DBB3-4DF1-B0A6-ABF36BE00D53}" srcOrd="0" destOrd="0" presId="urn:microsoft.com/office/officeart/2005/8/layout/orgChart1"/>
-    <dgm:cxn modelId="{D54A4314-F830-4625-A635-5B16DA044BB9}" type="presParOf" srcId="{F1489AAC-DBB3-4DF1-B0A6-ABF36BE00D53}" destId="{951D59B2-4D2A-44B9-B76F-BB85FB327883}" srcOrd="0" destOrd="0" presId="urn:microsoft.com/office/officeart/2005/8/layout/orgChart1"/>
-    <dgm:cxn modelId="{0C102AE6-2C24-49AB-BC63-29EBD5A41066}" type="presParOf" srcId="{F1489AAC-DBB3-4DF1-B0A6-ABF36BE00D53}" destId="{9B048A96-D4F7-4122-A5A4-7D8CD2E3D84A}" srcOrd="1" destOrd="0" presId="urn:microsoft.com/office/officeart/2005/8/layout/orgChart1"/>
-    <dgm:cxn modelId="{6AD7CD46-5186-4F86-835A-F88CD473F08C}" type="presParOf" srcId="{64DB4EFC-5F53-416A-BF56-B0E390647C57}" destId="{E4249EE6-E089-4FFA-9646-B36E3FB9D46C}" srcOrd="1" destOrd="0" presId="urn:microsoft.com/office/officeart/2005/8/layout/orgChart1"/>
-    <dgm:cxn modelId="{6BDD7685-6CD0-4358-9E85-3ED5E9770779}" type="presParOf" srcId="{64DB4EFC-5F53-416A-BF56-B0E390647C57}" destId="{329BDB05-6587-45BE-AF4A-A0D5769630FE}" srcOrd="2" destOrd="0" presId="urn:microsoft.com/office/officeart/2005/8/layout/orgChart1"/>
-    <dgm:cxn modelId="{110285E6-6CCA-4B14-A650-C6830EC7CF38}" type="presParOf" srcId="{84E323A1-6102-4A55-A62D-A2999FDD6505}" destId="{829BEA59-8922-4FFF-8688-AB52343B810B}" srcOrd="8" destOrd="0" presId="urn:microsoft.com/office/officeart/2005/8/layout/orgChart1"/>
-    <dgm:cxn modelId="{8121D963-D444-4BF2-A298-02229F6D56C5}" type="presParOf" srcId="{84E323A1-6102-4A55-A62D-A2999FDD6505}" destId="{ADB6D868-8854-4319-A7B9-D42FF289DEC9}" srcOrd="9" destOrd="0" presId="urn:microsoft.com/office/officeart/2005/8/layout/orgChart1"/>
-    <dgm:cxn modelId="{FC423214-8F19-4BF6-9D63-B46B8B150149}" type="presParOf" srcId="{ADB6D868-8854-4319-A7B9-D42FF289DEC9}" destId="{D8DC65B9-799B-4B66-8DDC-C3AFFC9CD7F5}" srcOrd="0" destOrd="0" presId="urn:microsoft.com/office/officeart/2005/8/layout/orgChart1"/>
-    <dgm:cxn modelId="{16648AB0-F123-418D-8CB8-F691AAB5868F}" type="presParOf" srcId="{D8DC65B9-799B-4B66-8DDC-C3AFFC9CD7F5}" destId="{C352A256-FEE4-41EA-9EAF-7BF84F74CD6D}" srcOrd="0" destOrd="0" presId="urn:microsoft.com/office/officeart/2005/8/layout/orgChart1"/>
-    <dgm:cxn modelId="{B83DE070-F5AD-4CC6-AB80-EAEAA8BD3033}" type="presParOf" srcId="{D8DC65B9-799B-4B66-8DDC-C3AFFC9CD7F5}" destId="{F6A5214C-F904-47E9-9F76-44968CCF48A8}" srcOrd="1" destOrd="0" presId="urn:microsoft.com/office/officeart/2005/8/layout/orgChart1"/>
-    <dgm:cxn modelId="{0CE297A8-2DDA-417C-8375-B619C3C2F588}" type="presParOf" srcId="{ADB6D868-8854-4319-A7B9-D42FF289DEC9}" destId="{97D02995-C199-4567-BAE5-9AD7278187CD}" srcOrd="1" destOrd="0" presId="urn:microsoft.com/office/officeart/2005/8/layout/orgChart1"/>
-    <dgm:cxn modelId="{764D4FED-C789-4D2F-B097-CCFFA185DC50}" type="presParOf" srcId="{ADB6D868-8854-4319-A7B9-D42FF289DEC9}" destId="{71E5F94A-8E1E-4BE4-83C5-15F875CB9844}" srcOrd="2" destOrd="0" presId="urn:microsoft.com/office/officeart/2005/8/layout/orgChart1"/>
-    <dgm:cxn modelId="{1CC2CC54-7C6A-487D-9F21-2776ACA6BFEB}" type="presParOf" srcId="{84E323A1-6102-4A55-A62D-A2999FDD6505}" destId="{1ECC988F-67CD-47D2-81D9-798A4C56AFB2}" srcOrd="10" destOrd="0" presId="urn:microsoft.com/office/officeart/2005/8/layout/orgChart1"/>
-    <dgm:cxn modelId="{BEC6BA77-C487-453C-AB9B-8B0A83981E53}" type="presParOf" srcId="{84E323A1-6102-4A55-A62D-A2999FDD6505}" destId="{CBFCCBEA-7E77-43F2-AE67-866F517E3721}" srcOrd="11" destOrd="0" presId="urn:microsoft.com/office/officeart/2005/8/layout/orgChart1"/>
-    <dgm:cxn modelId="{19F8C9B4-ECFE-434A-B5E7-182EB8A446C3}" type="presParOf" srcId="{CBFCCBEA-7E77-43F2-AE67-866F517E3721}" destId="{9D3DDDC5-074C-4370-B4DA-4E173149AF60}" srcOrd="0" destOrd="0" presId="urn:microsoft.com/office/officeart/2005/8/layout/orgChart1"/>
-    <dgm:cxn modelId="{A4F11E54-99C4-41E0-9DBD-1486F42BF607}" type="presParOf" srcId="{9D3DDDC5-074C-4370-B4DA-4E173149AF60}" destId="{77496C74-CCEF-41FA-A8AE-3275DF89F646}" srcOrd="0" destOrd="0" presId="urn:microsoft.com/office/officeart/2005/8/layout/orgChart1"/>
-    <dgm:cxn modelId="{487A440C-8379-4A83-801A-690D41629686}" type="presParOf" srcId="{9D3DDDC5-074C-4370-B4DA-4E173149AF60}" destId="{BDB575C6-2762-4D80-9CD5-A478DA5C12FC}" srcOrd="1" destOrd="0" presId="urn:microsoft.com/office/officeart/2005/8/layout/orgChart1"/>
-    <dgm:cxn modelId="{23E00011-556A-4984-8403-E8EDEB26D16D}" type="presParOf" srcId="{CBFCCBEA-7E77-43F2-AE67-866F517E3721}" destId="{D7D9E650-E262-48B3-BEAB-61AA29EC3762}" srcOrd="1" destOrd="0" presId="urn:microsoft.com/office/officeart/2005/8/layout/orgChart1"/>
-    <dgm:cxn modelId="{1296AEEC-1F71-49E5-87C8-094044DD33CB}" type="presParOf" srcId="{CBFCCBEA-7E77-43F2-AE67-866F517E3721}" destId="{BD9FAAE4-D794-47F8-9E2A-C88CFF03203F}" srcOrd="2" destOrd="0" presId="urn:microsoft.com/office/officeart/2005/8/layout/orgChart1"/>
-    <dgm:cxn modelId="{C4C5EF42-4075-4251-B1B2-71376C66698E}" type="presParOf" srcId="{8D3FBCBC-B1EA-43D6-AE16-B92F54C265C5}" destId="{B6CCAF93-A380-4D21-8DF4-9E51ABE0B3F5}" srcOrd="2" destOrd="0" presId="urn:microsoft.com/office/officeart/2005/8/layout/orgChart1"/>
-    <dgm:cxn modelId="{CFAA0067-A140-44FF-AD0A-76EEFA5E5BE9}" type="presParOf" srcId="{FEDF8BF6-0D07-468C-8608-44450223B6FA}" destId="{B92859A7-A959-4389-8AC7-510A09F0CA6E}" srcOrd="2" destOrd="0" presId="urn:microsoft.com/office/officeart/2005/8/layout/orgChart1"/>
+    <dgm:cxn modelId="{1F7E8D7C-892D-455F-A97C-7C54EADB3CDF}" type="presParOf" srcId="{1A633AF8-A3D2-4824-80C5-9A2C132A5762}" destId="{FEDF8BF6-0D07-468C-8608-44450223B6FA}" srcOrd="0" destOrd="0" presId="urn:microsoft.com/office/officeart/2005/8/layout/orgChart1"/>
+    <dgm:cxn modelId="{09B6E30B-8E34-4048-A938-82E4869BCB8F}" type="presParOf" srcId="{FEDF8BF6-0D07-468C-8608-44450223B6FA}" destId="{EC843DA0-6583-4274-8F50-3DF83DB2979D}" srcOrd="0" destOrd="0" presId="urn:microsoft.com/office/officeart/2005/8/layout/orgChart1"/>
+    <dgm:cxn modelId="{7F75FF3D-C9DB-446E-8E86-3B95126BC80D}" type="presParOf" srcId="{EC843DA0-6583-4274-8F50-3DF83DB2979D}" destId="{0F304A77-B44B-4CD3-99AF-B011E5CCEF51}" srcOrd="0" destOrd="0" presId="urn:microsoft.com/office/officeart/2005/8/layout/orgChart1"/>
+    <dgm:cxn modelId="{AC96150D-D97B-4C7C-A266-7082106599D8}" type="presParOf" srcId="{EC843DA0-6583-4274-8F50-3DF83DB2979D}" destId="{09F29140-6665-468F-8FF5-77DC2C926408}" srcOrd="1" destOrd="0" presId="urn:microsoft.com/office/officeart/2005/8/layout/orgChart1"/>
+    <dgm:cxn modelId="{8826B104-2F9E-491B-AF11-8E3640262830}" type="presParOf" srcId="{FEDF8BF6-0D07-468C-8608-44450223B6FA}" destId="{265F456F-C67D-47A3-BD42-2010C4E5B46E}" srcOrd="1" destOrd="0" presId="urn:microsoft.com/office/officeart/2005/8/layout/orgChart1"/>
+    <dgm:cxn modelId="{8D1389F5-F62A-4997-B74C-0B5AA546CDC2}" type="presParOf" srcId="{265F456F-C67D-47A3-BD42-2010C4E5B46E}" destId="{93E92AEC-3B2A-4CBE-BE42-F22E8372B4E2}" srcOrd="0" destOrd="0" presId="urn:microsoft.com/office/officeart/2005/8/layout/orgChart1"/>
+    <dgm:cxn modelId="{20184E2A-4716-4CF2-B6A2-B4A78190A3AE}" type="presParOf" srcId="{265F456F-C67D-47A3-BD42-2010C4E5B46E}" destId="{8698235F-EF2D-4AE5-A79F-D27D74DA3C02}" srcOrd="1" destOrd="0" presId="urn:microsoft.com/office/officeart/2005/8/layout/orgChart1"/>
+    <dgm:cxn modelId="{C811E575-A0A7-4290-85FB-2B9D6D3265D9}" type="presParOf" srcId="{8698235F-EF2D-4AE5-A79F-D27D74DA3C02}" destId="{092B5C2E-89AA-4EE6-A61B-29D1E5D70798}" srcOrd="0" destOrd="0" presId="urn:microsoft.com/office/officeart/2005/8/layout/orgChart1"/>
+    <dgm:cxn modelId="{87AD8960-96FE-4E0E-8B14-4477F559605D}" type="presParOf" srcId="{092B5C2E-89AA-4EE6-A61B-29D1E5D70798}" destId="{23C9F998-CC5B-41FB-A6E7-F09747333136}" srcOrd="0" destOrd="0" presId="urn:microsoft.com/office/officeart/2005/8/layout/orgChart1"/>
+    <dgm:cxn modelId="{7472C3DD-2390-48F3-9F59-40C0C97D11C5}" type="presParOf" srcId="{092B5C2E-89AA-4EE6-A61B-29D1E5D70798}" destId="{0D793EDB-67B4-4C65-82EF-A2A4093A1350}" srcOrd="1" destOrd="0" presId="urn:microsoft.com/office/officeart/2005/8/layout/orgChart1"/>
+    <dgm:cxn modelId="{9760864F-D4A0-4D3C-BC46-63EE23C7B73B}" type="presParOf" srcId="{8698235F-EF2D-4AE5-A79F-D27D74DA3C02}" destId="{C118B3C7-8A9D-404B-9F80-A8EC5E424F17}" srcOrd="1" destOrd="0" presId="urn:microsoft.com/office/officeart/2005/8/layout/orgChart1"/>
+    <dgm:cxn modelId="{899899D8-970C-4ABF-A837-E9E4ECE5486A}" type="presParOf" srcId="{C118B3C7-8A9D-404B-9F80-A8EC5E424F17}" destId="{067F7254-9DB5-4EC9-BF18-7FDC5D947D01}" srcOrd="0" destOrd="0" presId="urn:microsoft.com/office/officeart/2005/8/layout/orgChart1"/>
+    <dgm:cxn modelId="{586296B8-1C6A-4E15-BBF5-BD57D2569E3B}" type="presParOf" srcId="{C118B3C7-8A9D-404B-9F80-A8EC5E424F17}" destId="{8C5DCA31-2906-4E78-98DA-B01163A360F5}" srcOrd="1" destOrd="0" presId="urn:microsoft.com/office/officeart/2005/8/layout/orgChart1"/>
+    <dgm:cxn modelId="{8E4AD4E0-F3F5-46D3-9F9B-18A9CF380132}" type="presParOf" srcId="{8C5DCA31-2906-4E78-98DA-B01163A360F5}" destId="{14C2DC73-BFBD-4EE1-8E15-34A6A12F2A19}" srcOrd="0" destOrd="0" presId="urn:microsoft.com/office/officeart/2005/8/layout/orgChart1"/>
+    <dgm:cxn modelId="{89068EE4-837B-493B-974A-3F7837AC38C3}" type="presParOf" srcId="{14C2DC73-BFBD-4EE1-8E15-34A6A12F2A19}" destId="{54F70527-68ED-4725-AD6E-BF7B007CFAD3}" srcOrd="0" destOrd="0" presId="urn:microsoft.com/office/officeart/2005/8/layout/orgChart1"/>
+    <dgm:cxn modelId="{BBC53C94-AFC9-41FE-AC36-760ACB842BF2}" type="presParOf" srcId="{14C2DC73-BFBD-4EE1-8E15-34A6A12F2A19}" destId="{0C6DBD58-C41A-461E-8223-6DF392303FEE}" srcOrd="1" destOrd="0" presId="urn:microsoft.com/office/officeart/2005/8/layout/orgChart1"/>
+    <dgm:cxn modelId="{852B58FC-F4D0-4A90-82DC-2133EC054853}" type="presParOf" srcId="{8C5DCA31-2906-4E78-98DA-B01163A360F5}" destId="{176C142D-6811-4F91-8754-66DCBC60E68A}" srcOrd="1" destOrd="0" presId="urn:microsoft.com/office/officeart/2005/8/layout/orgChart1"/>
+    <dgm:cxn modelId="{D0C9F67E-CDE6-45C2-ADB7-40331F980357}" type="presParOf" srcId="{176C142D-6811-4F91-8754-66DCBC60E68A}" destId="{82ED00A6-35CB-4B63-AC33-970E6865831F}" srcOrd="0" destOrd="0" presId="urn:microsoft.com/office/officeart/2005/8/layout/orgChart1"/>
+    <dgm:cxn modelId="{13C2CC36-F051-405A-AB12-76036D5EEB53}" type="presParOf" srcId="{176C142D-6811-4F91-8754-66DCBC60E68A}" destId="{585F094C-6A55-48FE-8D6E-26F70C48336D}" srcOrd="1" destOrd="0" presId="urn:microsoft.com/office/officeart/2005/8/layout/orgChart1"/>
+    <dgm:cxn modelId="{B7E33442-45DC-49B4-8352-3B35370CDFB1}" type="presParOf" srcId="{585F094C-6A55-48FE-8D6E-26F70C48336D}" destId="{583D6ED5-AEE3-44FF-8A2E-631FDDF6C6A2}" srcOrd="0" destOrd="0" presId="urn:microsoft.com/office/officeart/2005/8/layout/orgChart1"/>
+    <dgm:cxn modelId="{3870C21A-6C50-4987-94CC-E4BDECBDEEC4}" type="presParOf" srcId="{583D6ED5-AEE3-44FF-8A2E-631FDDF6C6A2}" destId="{622FA61F-AA5C-41F3-97C0-A7390F1D3673}" srcOrd="0" destOrd="0" presId="urn:microsoft.com/office/officeart/2005/8/layout/orgChart1"/>
+    <dgm:cxn modelId="{4E659B4F-9D68-459D-B056-4336DB32B659}" type="presParOf" srcId="{583D6ED5-AEE3-44FF-8A2E-631FDDF6C6A2}" destId="{91AFDD13-DAA7-4AA1-A991-7F31A20C363E}" srcOrd="1" destOrd="0" presId="urn:microsoft.com/office/officeart/2005/8/layout/orgChart1"/>
+    <dgm:cxn modelId="{0543EB2D-7738-482F-95F8-4A7CD2F356B5}" type="presParOf" srcId="{585F094C-6A55-48FE-8D6E-26F70C48336D}" destId="{AD40D9D0-9437-423C-B862-51B9F129C2D3}" srcOrd="1" destOrd="0" presId="urn:microsoft.com/office/officeart/2005/8/layout/orgChart1"/>
+    <dgm:cxn modelId="{CC80A1FF-D493-44C4-9735-7ACCE987E0DC}" type="presParOf" srcId="{585F094C-6A55-48FE-8D6E-26F70C48336D}" destId="{5ED2C987-8E3E-42C2-8AB6-7F64DB2752A6}" srcOrd="2" destOrd="0" presId="urn:microsoft.com/office/officeart/2005/8/layout/orgChart1"/>
+    <dgm:cxn modelId="{412577D1-AD0F-42AA-B35A-713ABBD1E57B}" type="presParOf" srcId="{176C142D-6811-4F91-8754-66DCBC60E68A}" destId="{8ECCBACF-9B92-444D-B720-C7EE303BD135}" srcOrd="2" destOrd="0" presId="urn:microsoft.com/office/officeart/2005/8/layout/orgChart1"/>
+    <dgm:cxn modelId="{861CDC2B-E438-413C-B2C7-92D248E7341E}" type="presParOf" srcId="{176C142D-6811-4F91-8754-66DCBC60E68A}" destId="{D1B1D176-3C53-427E-B17F-4DD8F670C42A}" srcOrd="3" destOrd="0" presId="urn:microsoft.com/office/officeart/2005/8/layout/orgChart1"/>
+    <dgm:cxn modelId="{7E2520F0-8DB4-4B8B-BF89-5CD78B15806E}" type="presParOf" srcId="{D1B1D176-3C53-427E-B17F-4DD8F670C42A}" destId="{0442213B-3251-4E60-86C9-A684F93D87AE}" srcOrd="0" destOrd="0" presId="urn:microsoft.com/office/officeart/2005/8/layout/orgChart1"/>
+    <dgm:cxn modelId="{9D1898E4-B324-4772-93C5-FFA6BF1D419A}" type="presParOf" srcId="{0442213B-3251-4E60-86C9-A684F93D87AE}" destId="{5825EF8F-729A-4D10-9C66-6BAAB9C752C4}" srcOrd="0" destOrd="0" presId="urn:microsoft.com/office/officeart/2005/8/layout/orgChart1"/>
+    <dgm:cxn modelId="{0D853572-FA06-4EE0-BC61-2AF9BE907FA2}" type="presParOf" srcId="{0442213B-3251-4E60-86C9-A684F93D87AE}" destId="{77DAED04-96FB-4A02-9ABB-04523EBE6F87}" srcOrd="1" destOrd="0" presId="urn:microsoft.com/office/officeart/2005/8/layout/orgChart1"/>
+    <dgm:cxn modelId="{6F31DF69-D1B1-43AD-B9AD-F1728B3ABE8F}" type="presParOf" srcId="{D1B1D176-3C53-427E-B17F-4DD8F670C42A}" destId="{4DDE8B83-EB8D-437B-9011-E58CE5BEF8C8}" srcOrd="1" destOrd="0" presId="urn:microsoft.com/office/officeart/2005/8/layout/orgChart1"/>
+    <dgm:cxn modelId="{FC653CE8-593F-4BF5-90AB-79D2257D9EBA}" type="presParOf" srcId="{D1B1D176-3C53-427E-B17F-4DD8F670C42A}" destId="{0D1B9226-4AF8-4A81-B256-4EF92F4C88A7}" srcOrd="2" destOrd="0" presId="urn:microsoft.com/office/officeart/2005/8/layout/orgChart1"/>
+    <dgm:cxn modelId="{FEA72E9A-0D44-4F69-A9AB-19DB24B6FCCB}" type="presParOf" srcId="{176C142D-6811-4F91-8754-66DCBC60E68A}" destId="{61D4F4C1-9C51-45E3-9454-5269DC20E533}" srcOrd="4" destOrd="0" presId="urn:microsoft.com/office/officeart/2005/8/layout/orgChart1"/>
+    <dgm:cxn modelId="{0E3EB0D1-B35C-4FAA-9C1D-6232DC26A56C}" type="presParOf" srcId="{176C142D-6811-4F91-8754-66DCBC60E68A}" destId="{6899AE4A-047B-45DC-9690-46915A148ADD}" srcOrd="5" destOrd="0" presId="urn:microsoft.com/office/officeart/2005/8/layout/orgChart1"/>
+    <dgm:cxn modelId="{03633EA6-8ED3-46E4-AB7B-A8ECD109D8B4}" type="presParOf" srcId="{6899AE4A-047B-45DC-9690-46915A148ADD}" destId="{FAEF4D2B-822F-4B6E-8DEB-35A4A71F733A}" srcOrd="0" destOrd="0" presId="urn:microsoft.com/office/officeart/2005/8/layout/orgChart1"/>
+    <dgm:cxn modelId="{4407094C-44AA-4799-92B9-7D27BC512EAE}" type="presParOf" srcId="{FAEF4D2B-822F-4B6E-8DEB-35A4A71F733A}" destId="{A34A59DD-19D3-488F-B3FD-A9B8FE8F9260}" srcOrd="0" destOrd="0" presId="urn:microsoft.com/office/officeart/2005/8/layout/orgChart1"/>
+    <dgm:cxn modelId="{17AA3468-6B60-4C61-B04B-06786B3BB7A2}" type="presParOf" srcId="{FAEF4D2B-822F-4B6E-8DEB-35A4A71F733A}" destId="{51608F2E-D85D-4F61-9474-B5E89A5A2B24}" srcOrd="1" destOrd="0" presId="urn:microsoft.com/office/officeart/2005/8/layout/orgChart1"/>
+    <dgm:cxn modelId="{1286E682-5838-4FFE-B770-06155B6A70BD}" type="presParOf" srcId="{6899AE4A-047B-45DC-9690-46915A148ADD}" destId="{EBA4F4AB-96F5-4BFA-8967-EBBBDBC486EC}" srcOrd="1" destOrd="0" presId="urn:microsoft.com/office/officeart/2005/8/layout/orgChart1"/>
+    <dgm:cxn modelId="{BA4A2A6D-A840-418C-BC7C-3BA263AD984F}" type="presParOf" srcId="{6899AE4A-047B-45DC-9690-46915A148ADD}" destId="{9505349F-92E2-473D-9ADE-69C42AAF6B12}" srcOrd="2" destOrd="0" presId="urn:microsoft.com/office/officeart/2005/8/layout/orgChart1"/>
+    <dgm:cxn modelId="{8E5011E1-8BAE-4080-B6CC-880E27B4D7DE}" type="presParOf" srcId="{176C142D-6811-4F91-8754-66DCBC60E68A}" destId="{75C22C0F-24BC-4698-88F8-23098D729131}" srcOrd="6" destOrd="0" presId="urn:microsoft.com/office/officeart/2005/8/layout/orgChart1"/>
+    <dgm:cxn modelId="{5CA67D7A-5A6E-4F7D-BB97-FA81F4269AF2}" type="presParOf" srcId="{176C142D-6811-4F91-8754-66DCBC60E68A}" destId="{B5D64321-5B3A-4F73-8CC4-0C1F17A4DBB7}" srcOrd="7" destOrd="0" presId="urn:microsoft.com/office/officeart/2005/8/layout/orgChart1"/>
+    <dgm:cxn modelId="{82125B53-52A1-4DA1-8011-14BA5E0FCAD6}" type="presParOf" srcId="{B5D64321-5B3A-4F73-8CC4-0C1F17A4DBB7}" destId="{70E408FE-01AC-4D97-AD47-5DF58B69EF97}" srcOrd="0" destOrd="0" presId="urn:microsoft.com/office/officeart/2005/8/layout/orgChart1"/>
+    <dgm:cxn modelId="{1154EA2C-CCC3-4C64-8290-CF20267C0CA1}" type="presParOf" srcId="{70E408FE-01AC-4D97-AD47-5DF58B69EF97}" destId="{31C10B62-5263-4162-AE38-9AEB54BC1990}" srcOrd="0" destOrd="0" presId="urn:microsoft.com/office/officeart/2005/8/layout/orgChart1"/>
+    <dgm:cxn modelId="{6E3F4707-7A1F-48A4-8AE4-365FD913DFC7}" type="presParOf" srcId="{70E408FE-01AC-4D97-AD47-5DF58B69EF97}" destId="{9A810FE8-5E1D-4733-B68B-379A0BCB6807}" srcOrd="1" destOrd="0" presId="urn:microsoft.com/office/officeart/2005/8/layout/orgChart1"/>
+    <dgm:cxn modelId="{3D783EF0-FF4F-40E4-9BAA-2C5DCBAC4A77}" type="presParOf" srcId="{B5D64321-5B3A-4F73-8CC4-0C1F17A4DBB7}" destId="{3390C97D-2B6D-4F89-AE33-A7BBCB90702E}" srcOrd="1" destOrd="0" presId="urn:microsoft.com/office/officeart/2005/8/layout/orgChart1"/>
+    <dgm:cxn modelId="{FF48542B-EC7F-401A-95C1-87489A3B18C9}" type="presParOf" srcId="{B5D64321-5B3A-4F73-8CC4-0C1F17A4DBB7}" destId="{A6C98D07-6415-4EB0-8779-6D9F097FDA19}" srcOrd="2" destOrd="0" presId="urn:microsoft.com/office/officeart/2005/8/layout/orgChart1"/>
+    <dgm:cxn modelId="{F6F6D915-FEAF-4DE4-BBEE-62AE05C02CE4}" type="presParOf" srcId="{8C5DCA31-2906-4E78-98DA-B01163A360F5}" destId="{B80F9666-0700-401F-AF89-2F6244A964CE}" srcOrd="2" destOrd="0" presId="urn:microsoft.com/office/officeart/2005/8/layout/orgChart1"/>
+    <dgm:cxn modelId="{FC8FFAD8-BBCC-4238-A621-0E83146D20B3}" type="presParOf" srcId="{C118B3C7-8A9D-404B-9F80-A8EC5E424F17}" destId="{6D1F30CE-47E2-4553-B13A-F7E7749A2473}" srcOrd="2" destOrd="0" presId="urn:microsoft.com/office/officeart/2005/8/layout/orgChart1"/>
+    <dgm:cxn modelId="{B8A7F2A5-FCDC-447F-A805-D709BA7A27B5}" type="presParOf" srcId="{C118B3C7-8A9D-404B-9F80-A8EC5E424F17}" destId="{B383F8F5-B75C-42A2-B7E6-1B212B9F30E9}" srcOrd="3" destOrd="0" presId="urn:microsoft.com/office/officeart/2005/8/layout/orgChart1"/>
+    <dgm:cxn modelId="{ED62B3C2-98EB-45B9-B15A-325B797FE168}" type="presParOf" srcId="{B383F8F5-B75C-42A2-B7E6-1B212B9F30E9}" destId="{B8684EA3-3237-4233-B7E5-EFCD75764546}" srcOrd="0" destOrd="0" presId="urn:microsoft.com/office/officeart/2005/8/layout/orgChart1"/>
+    <dgm:cxn modelId="{A8907632-CAD4-4D67-A0D1-AE9D2A196F43}" type="presParOf" srcId="{B8684EA3-3237-4233-B7E5-EFCD75764546}" destId="{04A4F9C4-8316-4BFF-BFC3-9F5D787478BC}" srcOrd="0" destOrd="0" presId="urn:microsoft.com/office/officeart/2005/8/layout/orgChart1"/>
+    <dgm:cxn modelId="{7B5B9C99-873F-4C20-8030-32237E97C1AC}" type="presParOf" srcId="{B8684EA3-3237-4233-B7E5-EFCD75764546}" destId="{F0AA56AD-99C4-4F5B-9453-44FC1E3BEA17}" srcOrd="1" destOrd="0" presId="urn:microsoft.com/office/officeart/2005/8/layout/orgChart1"/>
+    <dgm:cxn modelId="{BC7B6505-9536-422F-B229-CA3DE713F0BF}" type="presParOf" srcId="{B383F8F5-B75C-42A2-B7E6-1B212B9F30E9}" destId="{B733329F-6596-4FF0-A7C4-ADA6A6B858DB}" srcOrd="1" destOrd="0" presId="urn:microsoft.com/office/officeart/2005/8/layout/orgChart1"/>
+    <dgm:cxn modelId="{9B418FDE-8BE8-4F16-832C-AAC5BB666420}" type="presParOf" srcId="{B733329F-6596-4FF0-A7C4-ADA6A6B858DB}" destId="{D3FC9A39-156E-4961-9314-BFAC472A662B}" srcOrd="0" destOrd="0" presId="urn:microsoft.com/office/officeart/2005/8/layout/orgChart1"/>
+    <dgm:cxn modelId="{E4593DDC-CF4E-4B84-B0CD-58B9B4FE9FD1}" type="presParOf" srcId="{B733329F-6596-4FF0-A7C4-ADA6A6B858DB}" destId="{DC673C3F-7F61-4511-9966-7571C8BB72AE}" srcOrd="1" destOrd="0" presId="urn:microsoft.com/office/officeart/2005/8/layout/orgChart1"/>
+    <dgm:cxn modelId="{F6CF64FA-9B88-47B8-A18D-BD570C4D62FD}" type="presParOf" srcId="{DC673C3F-7F61-4511-9966-7571C8BB72AE}" destId="{903DC028-DDAA-4081-B103-120AE9360A17}" srcOrd="0" destOrd="0" presId="urn:microsoft.com/office/officeart/2005/8/layout/orgChart1"/>
+    <dgm:cxn modelId="{360510F7-8208-47A6-B35F-5D09B2E27F13}" type="presParOf" srcId="{903DC028-DDAA-4081-B103-120AE9360A17}" destId="{8B292133-09EA-4901-BB6A-9A53CE21A4B1}" srcOrd="0" destOrd="0" presId="urn:microsoft.com/office/officeart/2005/8/layout/orgChart1"/>
+    <dgm:cxn modelId="{9852634F-74A6-4860-A0E6-A17F19516637}" type="presParOf" srcId="{903DC028-DDAA-4081-B103-120AE9360A17}" destId="{688939F5-316A-4469-B41C-C96AFFF9FFDF}" srcOrd="1" destOrd="0" presId="urn:microsoft.com/office/officeart/2005/8/layout/orgChart1"/>
+    <dgm:cxn modelId="{901E765C-780A-48CE-BF47-493E6E8019A0}" type="presParOf" srcId="{DC673C3F-7F61-4511-9966-7571C8BB72AE}" destId="{10892874-9A51-4217-9250-D9E11B80A0D7}" srcOrd="1" destOrd="0" presId="urn:microsoft.com/office/officeart/2005/8/layout/orgChart1"/>
+    <dgm:cxn modelId="{DED1E68E-D925-41B2-A887-74C999826F29}" type="presParOf" srcId="{DC673C3F-7F61-4511-9966-7571C8BB72AE}" destId="{1C24F405-7EE1-4C61-851B-57000E22A52F}" srcOrd="2" destOrd="0" presId="urn:microsoft.com/office/officeart/2005/8/layout/orgChart1"/>
+    <dgm:cxn modelId="{F9E05611-E450-43EC-A590-2D98A6570C44}" type="presParOf" srcId="{B733329F-6596-4FF0-A7C4-ADA6A6B858DB}" destId="{5802F035-EA88-48E6-8CBA-B8C81730DF78}" srcOrd="2" destOrd="0" presId="urn:microsoft.com/office/officeart/2005/8/layout/orgChart1"/>
+    <dgm:cxn modelId="{7698B730-C55A-4E11-A27C-6A03D8533584}" type="presParOf" srcId="{B733329F-6596-4FF0-A7C4-ADA6A6B858DB}" destId="{3A1E0337-4191-4F2B-967F-5F0EFDBE1EFE}" srcOrd="3" destOrd="0" presId="urn:microsoft.com/office/officeart/2005/8/layout/orgChart1"/>
+    <dgm:cxn modelId="{5BDB0616-A1B2-4B6A-9AFB-55E379C7BB6E}" type="presParOf" srcId="{3A1E0337-4191-4F2B-967F-5F0EFDBE1EFE}" destId="{19D98F48-A48B-4964-A352-6A75604ABC09}" srcOrd="0" destOrd="0" presId="urn:microsoft.com/office/officeart/2005/8/layout/orgChart1"/>
+    <dgm:cxn modelId="{1E13441F-7425-4819-8E3A-17A565E20472}" type="presParOf" srcId="{19D98F48-A48B-4964-A352-6A75604ABC09}" destId="{59C713BA-AC32-492F-91DB-A5976BA248AC}" srcOrd="0" destOrd="0" presId="urn:microsoft.com/office/officeart/2005/8/layout/orgChart1"/>
+    <dgm:cxn modelId="{CF501539-5641-4990-BDB3-1461DABB7314}" type="presParOf" srcId="{19D98F48-A48B-4964-A352-6A75604ABC09}" destId="{7A26CA3C-CF2A-485F-AD6A-2BBB9E852B69}" srcOrd="1" destOrd="0" presId="urn:microsoft.com/office/officeart/2005/8/layout/orgChart1"/>
+    <dgm:cxn modelId="{E269D25E-1FFE-43A7-A74E-F2F20ACA84D1}" type="presParOf" srcId="{3A1E0337-4191-4F2B-967F-5F0EFDBE1EFE}" destId="{DFF67C59-6865-4BB6-8430-C2AADB6EFBC6}" srcOrd="1" destOrd="0" presId="urn:microsoft.com/office/officeart/2005/8/layout/orgChart1"/>
+    <dgm:cxn modelId="{3B9F56A3-BF32-4B48-B83A-019B15377D6D}" type="presParOf" srcId="{3A1E0337-4191-4F2B-967F-5F0EFDBE1EFE}" destId="{600192A7-35E9-4091-AF39-EF69B6A51DF4}" srcOrd="2" destOrd="0" presId="urn:microsoft.com/office/officeart/2005/8/layout/orgChart1"/>
+    <dgm:cxn modelId="{7B6B80CD-5A02-4143-B228-D18A5FE69E7B}" type="presParOf" srcId="{B733329F-6596-4FF0-A7C4-ADA6A6B858DB}" destId="{DCE10EFC-DC65-40B7-BB27-D384F851962F}" srcOrd="4" destOrd="0" presId="urn:microsoft.com/office/officeart/2005/8/layout/orgChart1"/>
+    <dgm:cxn modelId="{FC7CD3CD-84B7-4557-826B-D2123DD2C95B}" type="presParOf" srcId="{B733329F-6596-4FF0-A7C4-ADA6A6B858DB}" destId="{AFF78B5C-4FA6-4E8B-9B44-AA16D1293B9F}" srcOrd="5" destOrd="0" presId="urn:microsoft.com/office/officeart/2005/8/layout/orgChart1"/>
+    <dgm:cxn modelId="{B613566E-0658-4470-8389-DC791C0692CC}" type="presParOf" srcId="{AFF78B5C-4FA6-4E8B-9B44-AA16D1293B9F}" destId="{87B0A9CD-9E7B-4105-BA16-EEA27A6B0F84}" srcOrd="0" destOrd="0" presId="urn:microsoft.com/office/officeart/2005/8/layout/orgChart1"/>
+    <dgm:cxn modelId="{52DD8178-4E12-41CF-8A97-5E9D642E1618}" type="presParOf" srcId="{87B0A9CD-9E7B-4105-BA16-EEA27A6B0F84}" destId="{111997EB-A906-4608-8C55-C1E8C2A2BE6F}" srcOrd="0" destOrd="0" presId="urn:microsoft.com/office/officeart/2005/8/layout/orgChart1"/>
+    <dgm:cxn modelId="{301BF026-E543-44C7-8F2D-733D404B7218}" type="presParOf" srcId="{87B0A9CD-9E7B-4105-BA16-EEA27A6B0F84}" destId="{381D15AC-01B1-4301-B5AD-FFA8AD066313}" srcOrd="1" destOrd="0" presId="urn:microsoft.com/office/officeart/2005/8/layout/orgChart1"/>
+    <dgm:cxn modelId="{50F38BD0-594A-47CA-B584-471874E59D97}" type="presParOf" srcId="{AFF78B5C-4FA6-4E8B-9B44-AA16D1293B9F}" destId="{6DE18AAB-333B-4ADA-9852-B7A16F657B84}" srcOrd="1" destOrd="0" presId="urn:microsoft.com/office/officeart/2005/8/layout/orgChart1"/>
+    <dgm:cxn modelId="{DEC3CDFA-35E3-4492-93CE-1DB90F5FA1C8}" type="presParOf" srcId="{AFF78B5C-4FA6-4E8B-9B44-AA16D1293B9F}" destId="{3CB29D1C-732A-4401-B524-D924250EAA28}" srcOrd="2" destOrd="0" presId="urn:microsoft.com/office/officeart/2005/8/layout/orgChart1"/>
+    <dgm:cxn modelId="{CB801F11-8DDB-4309-A3EF-C1F79412293B}" type="presParOf" srcId="{B383F8F5-B75C-42A2-B7E6-1B212B9F30E9}" destId="{D2B4DAA5-0A4E-49E6-9C5B-52C90B5B44B4}" srcOrd="2" destOrd="0" presId="urn:microsoft.com/office/officeart/2005/8/layout/orgChart1"/>
+    <dgm:cxn modelId="{B21AEC94-DDCE-4B15-9BD4-A1D7BAF304A8}" type="presParOf" srcId="{C118B3C7-8A9D-404B-9F80-A8EC5E424F17}" destId="{5BB55C4F-7347-4250-84FC-B2EC5ABB3024}" srcOrd="4" destOrd="0" presId="urn:microsoft.com/office/officeart/2005/8/layout/orgChart1"/>
+    <dgm:cxn modelId="{D66A6FD5-C65E-451F-8676-3C8EF86E896F}" type="presParOf" srcId="{C118B3C7-8A9D-404B-9F80-A8EC5E424F17}" destId="{43B53E64-957F-4C5E-9322-41D61E7A43AA}" srcOrd="5" destOrd="0" presId="urn:microsoft.com/office/officeart/2005/8/layout/orgChart1"/>
+    <dgm:cxn modelId="{5A9DA9EB-6D13-4B9F-B97C-8DB193CEFE6E}" type="presParOf" srcId="{43B53E64-957F-4C5E-9322-41D61E7A43AA}" destId="{E20F9895-782F-44D5-A217-5A9F43692A0F}" srcOrd="0" destOrd="0" presId="urn:microsoft.com/office/officeart/2005/8/layout/orgChart1"/>
+    <dgm:cxn modelId="{BDB68597-077D-4920-84F9-EAC4ED6AF53B}" type="presParOf" srcId="{E20F9895-782F-44D5-A217-5A9F43692A0F}" destId="{48DBA85B-D99A-4E7D-B356-8C82F6187113}" srcOrd="0" destOrd="0" presId="urn:microsoft.com/office/officeart/2005/8/layout/orgChart1"/>
+    <dgm:cxn modelId="{8BF19991-D074-4CDB-8D9B-18BCDD9F296E}" type="presParOf" srcId="{E20F9895-782F-44D5-A217-5A9F43692A0F}" destId="{1A030A2B-5578-445A-B5F1-1D52C20427FA}" srcOrd="1" destOrd="0" presId="urn:microsoft.com/office/officeart/2005/8/layout/orgChart1"/>
+    <dgm:cxn modelId="{7C297DF5-23CB-4C23-A48C-9688BF667929}" type="presParOf" srcId="{43B53E64-957F-4C5E-9322-41D61E7A43AA}" destId="{CDC4F717-C528-44BC-9DBC-FE9F0BAAD8A1}" srcOrd="1" destOrd="0" presId="urn:microsoft.com/office/officeart/2005/8/layout/orgChart1"/>
+    <dgm:cxn modelId="{4255702F-B446-4C41-998C-98FAF1B3D722}" type="presParOf" srcId="{43B53E64-957F-4C5E-9322-41D61E7A43AA}" destId="{9B4EFB3D-E2BB-4892-8FFE-D57148A43832}" srcOrd="2" destOrd="0" presId="urn:microsoft.com/office/officeart/2005/8/layout/orgChart1"/>
+    <dgm:cxn modelId="{8E9D8EB0-CCDD-4EBE-9989-9CECDD8583FE}" type="presParOf" srcId="{C118B3C7-8A9D-404B-9F80-A8EC5E424F17}" destId="{044AEC24-B74A-4214-A638-2F99C8AC6602}" srcOrd="6" destOrd="0" presId="urn:microsoft.com/office/officeart/2005/8/layout/orgChart1"/>
+    <dgm:cxn modelId="{34D94473-A57D-4595-8FBA-EF72B938828B}" type="presParOf" srcId="{C118B3C7-8A9D-404B-9F80-A8EC5E424F17}" destId="{880818F9-8FB0-4CC9-940F-1E3FD2E85915}" srcOrd="7" destOrd="0" presId="urn:microsoft.com/office/officeart/2005/8/layout/orgChart1"/>
+    <dgm:cxn modelId="{D5D793A2-0190-4A37-A49A-CDD6501C6F2A}" type="presParOf" srcId="{880818F9-8FB0-4CC9-940F-1E3FD2E85915}" destId="{638CA9CE-BEC7-4A0D-858A-57D3EC598423}" srcOrd="0" destOrd="0" presId="urn:microsoft.com/office/officeart/2005/8/layout/orgChart1"/>
+    <dgm:cxn modelId="{431DAA3C-D991-4EE5-BE0B-AD2BB98D3044}" type="presParOf" srcId="{638CA9CE-BEC7-4A0D-858A-57D3EC598423}" destId="{E811083D-277A-482F-809F-218ECC5E9F89}" srcOrd="0" destOrd="0" presId="urn:microsoft.com/office/officeart/2005/8/layout/orgChart1"/>
+    <dgm:cxn modelId="{AC6901C9-54B1-4652-BE1D-693EAB79C7A0}" type="presParOf" srcId="{638CA9CE-BEC7-4A0D-858A-57D3EC598423}" destId="{04F9C37F-270D-4C32-B50C-27BE0986D655}" srcOrd="1" destOrd="0" presId="urn:microsoft.com/office/officeart/2005/8/layout/orgChart1"/>
+    <dgm:cxn modelId="{C0F0AEA9-DA8D-4E26-B04D-0D78451A3339}" type="presParOf" srcId="{880818F9-8FB0-4CC9-940F-1E3FD2E85915}" destId="{D4FBC058-2779-40E2-A707-3F4AE39308BC}" srcOrd="1" destOrd="0" presId="urn:microsoft.com/office/officeart/2005/8/layout/orgChart1"/>
+    <dgm:cxn modelId="{D7BF113A-9117-4258-9DC0-BAA866BF5898}" type="presParOf" srcId="{880818F9-8FB0-4CC9-940F-1E3FD2E85915}" destId="{31236A0C-F646-45A6-BCFE-5A4FD55AB194}" srcOrd="2" destOrd="0" presId="urn:microsoft.com/office/officeart/2005/8/layout/orgChart1"/>
+    <dgm:cxn modelId="{BDB70F77-96A6-4DB7-B89D-656872546509}" type="presParOf" srcId="{C118B3C7-8A9D-404B-9F80-A8EC5E424F17}" destId="{1A0DF4E9-CEFF-4646-95A7-3D3954391370}" srcOrd="8" destOrd="0" presId="urn:microsoft.com/office/officeart/2005/8/layout/orgChart1"/>
+    <dgm:cxn modelId="{0D8DCEB3-A151-4DB8-91C7-E7582C657E6E}" type="presParOf" srcId="{C118B3C7-8A9D-404B-9F80-A8EC5E424F17}" destId="{D9C91752-FE89-4E35-8E7B-F1376B195B97}" srcOrd="9" destOrd="0" presId="urn:microsoft.com/office/officeart/2005/8/layout/orgChart1"/>
+    <dgm:cxn modelId="{4D30AA6D-D577-4D70-972E-65799F247089}" type="presParOf" srcId="{D9C91752-FE89-4E35-8E7B-F1376B195B97}" destId="{2CB881E5-A0B2-4493-B534-2E011FA4F45A}" srcOrd="0" destOrd="0" presId="urn:microsoft.com/office/officeart/2005/8/layout/orgChart1"/>
+    <dgm:cxn modelId="{A0F4D1E0-9CC2-4031-95EB-C1DB90B766F6}" type="presParOf" srcId="{2CB881E5-A0B2-4493-B534-2E011FA4F45A}" destId="{F341AB85-8076-4AAD-85FD-74DD7AD15C3B}" srcOrd="0" destOrd="0" presId="urn:microsoft.com/office/officeart/2005/8/layout/orgChart1"/>
+    <dgm:cxn modelId="{E047A751-936C-4103-A3AB-65E5EF749D56}" type="presParOf" srcId="{2CB881E5-A0B2-4493-B534-2E011FA4F45A}" destId="{2711B355-6C39-4B70-8803-FB961691FD01}" srcOrd="1" destOrd="0" presId="urn:microsoft.com/office/officeart/2005/8/layout/orgChart1"/>
+    <dgm:cxn modelId="{89342836-C4EA-417C-90E6-804BCE4FB834}" type="presParOf" srcId="{D9C91752-FE89-4E35-8E7B-F1376B195B97}" destId="{EB29F6CD-8685-4FD2-861B-3775FC3A21B3}" srcOrd="1" destOrd="0" presId="urn:microsoft.com/office/officeart/2005/8/layout/orgChart1"/>
+    <dgm:cxn modelId="{C03DBC20-1FAE-4C99-B1A3-9DF276BAE9E7}" type="presParOf" srcId="{D9C91752-FE89-4E35-8E7B-F1376B195B97}" destId="{178E95CC-F79B-422C-8BFA-BB7A721CDC1D}" srcOrd="2" destOrd="0" presId="urn:microsoft.com/office/officeart/2005/8/layout/orgChart1"/>
+    <dgm:cxn modelId="{A911DCEC-74C1-4A9F-80E8-EAA98276254D}" type="presParOf" srcId="{8698235F-EF2D-4AE5-A79F-D27D74DA3C02}" destId="{31494758-0810-4943-A1D9-3B044C346DF9}" srcOrd="2" destOrd="0" presId="urn:microsoft.com/office/officeart/2005/8/layout/orgChart1"/>
+    <dgm:cxn modelId="{EBDFCBA7-769B-47DC-9135-252C776ED422}" type="presParOf" srcId="{265F456F-C67D-47A3-BD42-2010C4E5B46E}" destId="{220BFA54-A4F8-4A44-B5AD-1EA06E380D23}" srcOrd="2" destOrd="0" presId="urn:microsoft.com/office/officeart/2005/8/layout/orgChart1"/>
+    <dgm:cxn modelId="{AE1326DE-E476-4073-8A1C-F3BF5F8AB426}" type="presParOf" srcId="{265F456F-C67D-47A3-BD42-2010C4E5B46E}" destId="{9BB91E0C-E41D-4FA5-BC6D-F47406CC471E}" srcOrd="3" destOrd="0" presId="urn:microsoft.com/office/officeart/2005/8/layout/orgChart1"/>
+    <dgm:cxn modelId="{B7DB9A28-8B29-4D9E-99C6-558E1CD81FE7}" type="presParOf" srcId="{9BB91E0C-E41D-4FA5-BC6D-F47406CC471E}" destId="{1D4AFCDC-A498-4CA7-9155-6332469BB176}" srcOrd="0" destOrd="0" presId="urn:microsoft.com/office/officeart/2005/8/layout/orgChart1"/>
+    <dgm:cxn modelId="{D205414A-E7BA-4AB7-B23C-8660AF30FC3C}" type="presParOf" srcId="{1D4AFCDC-A498-4CA7-9155-6332469BB176}" destId="{5CC465CD-ED98-4E64-9FC3-4E8695D09CDE}" srcOrd="0" destOrd="0" presId="urn:microsoft.com/office/officeart/2005/8/layout/orgChart1"/>
+    <dgm:cxn modelId="{86D3A6D6-F134-4BF4-8BB3-996517665BA6}" type="presParOf" srcId="{1D4AFCDC-A498-4CA7-9155-6332469BB176}" destId="{3B783C55-A32B-4461-BACF-012AC6796542}" srcOrd="1" destOrd="0" presId="urn:microsoft.com/office/officeart/2005/8/layout/orgChart1"/>
+    <dgm:cxn modelId="{29CA42F3-EEC0-4FC8-B901-6AB3391DFC5F}" type="presParOf" srcId="{9BB91E0C-E41D-4FA5-BC6D-F47406CC471E}" destId="{FEBB3014-70DC-47F6-90CA-8784EB17EB15}" srcOrd="1" destOrd="0" presId="urn:microsoft.com/office/officeart/2005/8/layout/orgChart1"/>
+    <dgm:cxn modelId="{91179187-06C3-405E-BEB5-EEE012398BE1}" type="presParOf" srcId="{FEBB3014-70DC-47F6-90CA-8784EB17EB15}" destId="{C74004E5-8814-48E9-A31A-3E7600B357F4}" srcOrd="0" destOrd="0" presId="urn:microsoft.com/office/officeart/2005/8/layout/orgChart1"/>
+    <dgm:cxn modelId="{E9EFB7BA-D7F9-4E24-AB83-342F8EFC36DD}" type="presParOf" srcId="{FEBB3014-70DC-47F6-90CA-8784EB17EB15}" destId="{7E4F8BB4-61DE-4433-9D9D-68E83A8A4CA1}" srcOrd="1" destOrd="0" presId="urn:microsoft.com/office/officeart/2005/8/layout/orgChart1"/>
+    <dgm:cxn modelId="{629DA6E4-1F88-4273-9591-BD19E185C1D0}" type="presParOf" srcId="{7E4F8BB4-61DE-4433-9D9D-68E83A8A4CA1}" destId="{A8390DEE-7AE1-428C-84CD-84AF069C53A9}" srcOrd="0" destOrd="0" presId="urn:microsoft.com/office/officeart/2005/8/layout/orgChart1"/>
+    <dgm:cxn modelId="{A145A357-B0E7-4B8C-BA2B-EBEF170B642D}" type="presParOf" srcId="{A8390DEE-7AE1-428C-84CD-84AF069C53A9}" destId="{8430D49C-4D80-4E9B-90A9-92EDE6AEAB90}" srcOrd="0" destOrd="0" presId="urn:microsoft.com/office/officeart/2005/8/layout/orgChart1"/>
+    <dgm:cxn modelId="{8E7EBF10-5F00-4069-8135-8D68295936A3}" type="presParOf" srcId="{A8390DEE-7AE1-428C-84CD-84AF069C53A9}" destId="{C4281635-ADF5-4CF3-B7C6-A5CC7B542550}" srcOrd="1" destOrd="0" presId="urn:microsoft.com/office/officeart/2005/8/layout/orgChart1"/>
+    <dgm:cxn modelId="{F9491260-B9FF-45D9-B475-29EF0ACD5E63}" type="presParOf" srcId="{7E4F8BB4-61DE-4433-9D9D-68E83A8A4CA1}" destId="{FF1AAC26-63F2-42EE-8EEF-2DF576622ADF}" srcOrd="1" destOrd="0" presId="urn:microsoft.com/office/officeart/2005/8/layout/orgChart1"/>
+    <dgm:cxn modelId="{BF6BB4AC-70CA-4BB7-A4BC-788302B7C058}" type="presParOf" srcId="{7E4F8BB4-61DE-4433-9D9D-68E83A8A4CA1}" destId="{554A392E-73F4-4918-9718-58C37DF9119D}" srcOrd="2" destOrd="0" presId="urn:microsoft.com/office/officeart/2005/8/layout/orgChart1"/>
+    <dgm:cxn modelId="{101AB05B-7E72-472D-A2FC-36B470EA1F43}" type="presParOf" srcId="{FEBB3014-70DC-47F6-90CA-8784EB17EB15}" destId="{318F2E1B-2875-4710-BA87-C6EC8CB7E614}" srcOrd="2" destOrd="0" presId="urn:microsoft.com/office/officeart/2005/8/layout/orgChart1"/>
+    <dgm:cxn modelId="{02E519E4-056E-44D5-B113-34D2D6291E50}" type="presParOf" srcId="{FEBB3014-70DC-47F6-90CA-8784EB17EB15}" destId="{03EE27C5-7491-4BBA-B0E4-833135E2B666}" srcOrd="3" destOrd="0" presId="urn:microsoft.com/office/officeart/2005/8/layout/orgChart1"/>
+    <dgm:cxn modelId="{6D6F4F5C-E4B6-48B8-9074-3D87DFF14350}" type="presParOf" srcId="{03EE27C5-7491-4BBA-B0E4-833135E2B666}" destId="{CB1D489D-DD5B-4AB5-9421-EE1F51D03389}" srcOrd="0" destOrd="0" presId="urn:microsoft.com/office/officeart/2005/8/layout/orgChart1"/>
+    <dgm:cxn modelId="{452C1227-C411-4E63-97D2-2DE25F5A8284}" type="presParOf" srcId="{CB1D489D-DD5B-4AB5-9421-EE1F51D03389}" destId="{4B7A8AC0-084D-4A35-BB1E-5325E922956F}" srcOrd="0" destOrd="0" presId="urn:microsoft.com/office/officeart/2005/8/layout/orgChart1"/>
+    <dgm:cxn modelId="{F3154509-57F5-4185-879E-23CC4309759C}" type="presParOf" srcId="{CB1D489D-DD5B-4AB5-9421-EE1F51D03389}" destId="{3AA163E4-7D22-46FD-8EC4-A62972152F57}" srcOrd="1" destOrd="0" presId="urn:microsoft.com/office/officeart/2005/8/layout/orgChart1"/>
+    <dgm:cxn modelId="{BC4A6039-3942-495B-8F61-089E706A477D}" type="presParOf" srcId="{03EE27C5-7491-4BBA-B0E4-833135E2B666}" destId="{51EF8670-FD23-428C-8810-F2FE4FB1E5EA}" srcOrd="1" destOrd="0" presId="urn:microsoft.com/office/officeart/2005/8/layout/orgChart1"/>
+    <dgm:cxn modelId="{9FD13B1F-BF97-4756-8588-46710FC1F6D2}" type="presParOf" srcId="{03EE27C5-7491-4BBA-B0E4-833135E2B666}" destId="{296199DF-6EFC-4E0D-A2DA-2446386BCC95}" srcOrd="2" destOrd="0" presId="urn:microsoft.com/office/officeart/2005/8/layout/orgChart1"/>
+    <dgm:cxn modelId="{CA002F88-ED8F-4F46-BC2B-11D470055218}" type="presParOf" srcId="{FEBB3014-70DC-47F6-90CA-8784EB17EB15}" destId="{629CEF7E-A5BD-4CF5-B41C-747B00F842E7}" srcOrd="4" destOrd="0" presId="urn:microsoft.com/office/officeart/2005/8/layout/orgChart1"/>
+    <dgm:cxn modelId="{0633FA1C-5B09-4A19-B168-A73B347054EC}" type="presParOf" srcId="{FEBB3014-70DC-47F6-90CA-8784EB17EB15}" destId="{631AA970-66CE-4007-9260-841E955E678C}" srcOrd="5" destOrd="0" presId="urn:microsoft.com/office/officeart/2005/8/layout/orgChart1"/>
+    <dgm:cxn modelId="{E59CB9AB-9DA6-4DA8-B815-288F3D63A477}" type="presParOf" srcId="{631AA970-66CE-4007-9260-841E955E678C}" destId="{1A0C3AD7-358D-4872-A4B3-131E73E4D811}" srcOrd="0" destOrd="0" presId="urn:microsoft.com/office/officeart/2005/8/layout/orgChart1"/>
+    <dgm:cxn modelId="{E205D44D-BA6D-4D90-B5B0-68B36909403F}" type="presParOf" srcId="{1A0C3AD7-358D-4872-A4B3-131E73E4D811}" destId="{73C5FE92-AEC9-433B-848A-200EA7DF3643}" srcOrd="0" destOrd="0" presId="urn:microsoft.com/office/officeart/2005/8/layout/orgChart1"/>
+    <dgm:cxn modelId="{CE14EB3E-86C5-4D6C-97A3-504499E88313}" type="presParOf" srcId="{1A0C3AD7-358D-4872-A4B3-131E73E4D811}" destId="{5D5E1896-599E-4E19-8A12-33A944D8B6B7}" srcOrd="1" destOrd="0" presId="urn:microsoft.com/office/officeart/2005/8/layout/orgChart1"/>
+    <dgm:cxn modelId="{8009D174-4D32-40B7-AA84-FEA2A0BDD239}" type="presParOf" srcId="{631AA970-66CE-4007-9260-841E955E678C}" destId="{B1D61872-2767-485E-9EA5-6D06233F842D}" srcOrd="1" destOrd="0" presId="urn:microsoft.com/office/officeart/2005/8/layout/orgChart1"/>
+    <dgm:cxn modelId="{88BB4B50-A90A-4E4B-9562-8EB1D80F2F7D}" type="presParOf" srcId="{631AA970-66CE-4007-9260-841E955E678C}" destId="{3EF9562F-3E9A-442D-9BAD-5DAC41351A3F}" srcOrd="2" destOrd="0" presId="urn:microsoft.com/office/officeart/2005/8/layout/orgChart1"/>
+    <dgm:cxn modelId="{E802E1D4-7C27-4EC2-8B05-190300B3D2C8}" type="presParOf" srcId="{FEBB3014-70DC-47F6-90CA-8784EB17EB15}" destId="{9B142728-F695-4EE6-B5A2-AA3DBC8CC35E}" srcOrd="6" destOrd="0" presId="urn:microsoft.com/office/officeart/2005/8/layout/orgChart1"/>
+    <dgm:cxn modelId="{02741A29-9426-454D-9630-D1DF559D0C3A}" type="presParOf" srcId="{FEBB3014-70DC-47F6-90CA-8784EB17EB15}" destId="{B4FD8AB8-90E2-41E5-9704-80EBAD110ED2}" srcOrd="7" destOrd="0" presId="urn:microsoft.com/office/officeart/2005/8/layout/orgChart1"/>
+    <dgm:cxn modelId="{81D6DE62-C465-4503-A73B-7DF81EB0EB13}" type="presParOf" srcId="{B4FD8AB8-90E2-41E5-9704-80EBAD110ED2}" destId="{94932336-8653-4B41-98DD-A477421F2EFD}" srcOrd="0" destOrd="0" presId="urn:microsoft.com/office/officeart/2005/8/layout/orgChart1"/>
+    <dgm:cxn modelId="{A065334B-235E-481A-9107-E548826EC73F}" type="presParOf" srcId="{94932336-8653-4B41-98DD-A477421F2EFD}" destId="{9F3F4312-9ED9-421F-B4DB-C5AE101796FF}" srcOrd="0" destOrd="0" presId="urn:microsoft.com/office/officeart/2005/8/layout/orgChart1"/>
+    <dgm:cxn modelId="{E67644FC-21AF-4781-99FB-EC7673DDCF50}" type="presParOf" srcId="{94932336-8653-4B41-98DD-A477421F2EFD}" destId="{F3993B1B-8D05-4B26-B204-20DD924F2D25}" srcOrd="1" destOrd="0" presId="urn:microsoft.com/office/officeart/2005/8/layout/orgChart1"/>
+    <dgm:cxn modelId="{55E3A193-C2B7-4245-A109-C8D9658846A7}" type="presParOf" srcId="{B4FD8AB8-90E2-41E5-9704-80EBAD110ED2}" destId="{7DEA72BD-E0E8-4F08-A531-88B7FF41C1D0}" srcOrd="1" destOrd="0" presId="urn:microsoft.com/office/officeart/2005/8/layout/orgChart1"/>
+    <dgm:cxn modelId="{CE279A73-1E6C-4D4F-967D-7FEE51EC3EA7}" type="presParOf" srcId="{B4FD8AB8-90E2-41E5-9704-80EBAD110ED2}" destId="{EA5E040F-B5A5-4AE1-A499-E5E8B3781A49}" srcOrd="2" destOrd="0" presId="urn:microsoft.com/office/officeart/2005/8/layout/orgChart1"/>
+    <dgm:cxn modelId="{B588C1B9-F63B-4974-B065-2D8232E49472}" type="presParOf" srcId="{9BB91E0C-E41D-4FA5-BC6D-F47406CC471E}" destId="{8B2A1222-6B24-4770-BD0E-F8898A1E778A}" srcOrd="2" destOrd="0" presId="urn:microsoft.com/office/officeart/2005/8/layout/orgChart1"/>
+    <dgm:cxn modelId="{E2636A7A-4B33-42E8-A45F-1D75CAB2C94A}" type="presParOf" srcId="{265F456F-C67D-47A3-BD42-2010C4E5B46E}" destId="{112CD1DB-7736-4571-8000-8E024494F031}" srcOrd="4" destOrd="0" presId="urn:microsoft.com/office/officeart/2005/8/layout/orgChart1"/>
+    <dgm:cxn modelId="{5534C66E-80A1-4A0F-9BE6-4C5C0221B05B}" type="presParOf" srcId="{265F456F-C67D-47A3-BD42-2010C4E5B46E}" destId="{CA355B94-BF5E-4E16-85C6-04F293FDB4BF}" srcOrd="5" destOrd="0" presId="urn:microsoft.com/office/officeart/2005/8/layout/orgChart1"/>
+    <dgm:cxn modelId="{5E09DBA2-9C16-4617-A67B-F77D251BEA32}" type="presParOf" srcId="{CA355B94-BF5E-4E16-85C6-04F293FDB4BF}" destId="{58079A1D-90D8-4935-8FFF-1B475C317D8B}" srcOrd="0" destOrd="0" presId="urn:microsoft.com/office/officeart/2005/8/layout/orgChart1"/>
+    <dgm:cxn modelId="{00903160-AAD2-4430-9E8D-AD0C78CC29C9}" type="presParOf" srcId="{58079A1D-90D8-4935-8FFF-1B475C317D8B}" destId="{2AB03590-983A-4BAB-8F1C-AD7F0BF0D82F}" srcOrd="0" destOrd="0" presId="urn:microsoft.com/office/officeart/2005/8/layout/orgChart1"/>
+    <dgm:cxn modelId="{88FAC4D9-2CC0-4374-B966-51F23C5EE1EC}" type="presParOf" srcId="{58079A1D-90D8-4935-8FFF-1B475C317D8B}" destId="{1B4DD07C-BFE3-4DF5-AF9D-2598D8D5BD30}" srcOrd="1" destOrd="0" presId="urn:microsoft.com/office/officeart/2005/8/layout/orgChart1"/>
+    <dgm:cxn modelId="{060FA2C1-523E-425E-86CB-F0B5D18A50E4}" type="presParOf" srcId="{CA355B94-BF5E-4E16-85C6-04F293FDB4BF}" destId="{B0C86E8E-3558-4BFD-963D-2ACCE50531C5}" srcOrd="1" destOrd="0" presId="urn:microsoft.com/office/officeart/2005/8/layout/orgChart1"/>
+    <dgm:cxn modelId="{60FDA8C0-BA55-4FB4-A56C-3E2F26E17FD7}" type="presParOf" srcId="{B0C86E8E-3558-4BFD-963D-2ACCE50531C5}" destId="{486FC1E1-A535-4C1F-A508-C230931D8015}" srcOrd="0" destOrd="0" presId="urn:microsoft.com/office/officeart/2005/8/layout/orgChart1"/>
+    <dgm:cxn modelId="{C055C5A1-45ED-4614-8EC0-600409D9D169}" type="presParOf" srcId="{B0C86E8E-3558-4BFD-963D-2ACCE50531C5}" destId="{229A5F83-2865-4EBC-9601-5027A9363271}" srcOrd="1" destOrd="0" presId="urn:microsoft.com/office/officeart/2005/8/layout/orgChart1"/>
+    <dgm:cxn modelId="{9A241F23-4450-4BF0-8F4F-C484CBC838DA}" type="presParOf" srcId="{229A5F83-2865-4EBC-9601-5027A9363271}" destId="{9E3B6E67-234E-4BBC-BC0A-654ABDD8F879}" srcOrd="0" destOrd="0" presId="urn:microsoft.com/office/officeart/2005/8/layout/orgChart1"/>
+    <dgm:cxn modelId="{59C05574-530D-451A-BF90-DE77286A5503}" type="presParOf" srcId="{9E3B6E67-234E-4BBC-BC0A-654ABDD8F879}" destId="{937A84F0-2BEB-41A9-B552-235FEB4052B4}" srcOrd="0" destOrd="0" presId="urn:microsoft.com/office/officeart/2005/8/layout/orgChart1"/>
+    <dgm:cxn modelId="{3776F95B-B1D9-4682-AAC7-E8D56A6C222A}" type="presParOf" srcId="{9E3B6E67-234E-4BBC-BC0A-654ABDD8F879}" destId="{61E3A9E7-C048-49D7-A091-954CD01E5D4A}" srcOrd="1" destOrd="0" presId="urn:microsoft.com/office/officeart/2005/8/layout/orgChart1"/>
+    <dgm:cxn modelId="{C7001BDD-4D88-43C9-BD38-B8A0EDEF288A}" type="presParOf" srcId="{229A5F83-2865-4EBC-9601-5027A9363271}" destId="{779B1034-4351-4B7E-ABD3-B2F5DD9ABB13}" srcOrd="1" destOrd="0" presId="urn:microsoft.com/office/officeart/2005/8/layout/orgChart1"/>
+    <dgm:cxn modelId="{BD89ADE3-A1D9-4897-9237-8E0E38A26455}" type="presParOf" srcId="{229A5F83-2865-4EBC-9601-5027A9363271}" destId="{3988A6C8-73DF-4123-8387-BF5D841A90D5}" srcOrd="2" destOrd="0" presId="urn:microsoft.com/office/officeart/2005/8/layout/orgChart1"/>
+    <dgm:cxn modelId="{7AD69DBA-66E9-4327-A44C-65329636CB3A}" type="presParOf" srcId="{B0C86E8E-3558-4BFD-963D-2ACCE50531C5}" destId="{990B3F4E-412E-4BA2-B747-4DC8D6E7B7A2}" srcOrd="2" destOrd="0" presId="urn:microsoft.com/office/officeart/2005/8/layout/orgChart1"/>
+    <dgm:cxn modelId="{D565C964-22A9-4205-B314-AD67139CCFB1}" type="presParOf" srcId="{B0C86E8E-3558-4BFD-963D-2ACCE50531C5}" destId="{2A280BD3-D634-4E58-9F84-D637E5BB3E1F}" srcOrd="3" destOrd="0" presId="urn:microsoft.com/office/officeart/2005/8/layout/orgChart1"/>
+    <dgm:cxn modelId="{5AD3E0BF-CDAE-430C-BF4C-AEF9BE1E0D22}" type="presParOf" srcId="{2A280BD3-D634-4E58-9F84-D637E5BB3E1F}" destId="{A485C955-E640-42D3-8C17-0DD499243210}" srcOrd="0" destOrd="0" presId="urn:microsoft.com/office/officeart/2005/8/layout/orgChart1"/>
+    <dgm:cxn modelId="{9CFB67F9-D9EC-4B5A-B877-F4393CA3B5A7}" type="presParOf" srcId="{A485C955-E640-42D3-8C17-0DD499243210}" destId="{58D8D487-8039-4E62-ADBD-9FCEA1362BE0}" srcOrd="0" destOrd="0" presId="urn:microsoft.com/office/officeart/2005/8/layout/orgChart1"/>
+    <dgm:cxn modelId="{27AB3629-B240-4469-A202-7D4B8895CDF5}" type="presParOf" srcId="{A485C955-E640-42D3-8C17-0DD499243210}" destId="{870E309A-4491-4D38-AFDD-ACEFCEE22BF6}" srcOrd="1" destOrd="0" presId="urn:microsoft.com/office/officeart/2005/8/layout/orgChart1"/>
+    <dgm:cxn modelId="{04F9588A-C607-4637-BE02-32F605E79E50}" type="presParOf" srcId="{2A280BD3-D634-4E58-9F84-D637E5BB3E1F}" destId="{7C92660E-1470-429B-9556-184E098A6E47}" srcOrd="1" destOrd="0" presId="urn:microsoft.com/office/officeart/2005/8/layout/orgChart1"/>
+    <dgm:cxn modelId="{96F72B08-2EF3-4CA9-86AD-C57E005461C6}" type="presParOf" srcId="{2A280BD3-D634-4E58-9F84-D637E5BB3E1F}" destId="{F3B63475-F2EF-4222-BE09-105C7CA71085}" srcOrd="2" destOrd="0" presId="urn:microsoft.com/office/officeart/2005/8/layout/orgChart1"/>
+    <dgm:cxn modelId="{7476B08B-B14B-490C-9017-9CFA39B8C9F7}" type="presParOf" srcId="{CA355B94-BF5E-4E16-85C6-04F293FDB4BF}" destId="{18B25334-94AA-4619-B740-53797BF85F68}" srcOrd="2" destOrd="0" presId="urn:microsoft.com/office/officeart/2005/8/layout/orgChart1"/>
+    <dgm:cxn modelId="{B0D6AE4D-68C3-449B-8188-270947742AB7}" type="presParOf" srcId="{265F456F-C67D-47A3-BD42-2010C4E5B46E}" destId="{E5AB5F44-4AA9-49F6-9546-3AC5BE252923}" srcOrd="6" destOrd="0" presId="urn:microsoft.com/office/officeart/2005/8/layout/orgChart1"/>
+    <dgm:cxn modelId="{32B58C23-830E-4B87-A256-074147765489}" type="presParOf" srcId="{265F456F-C67D-47A3-BD42-2010C4E5B46E}" destId="{8D3FBCBC-B1EA-43D6-AE16-B92F54C265C5}" srcOrd="7" destOrd="0" presId="urn:microsoft.com/office/officeart/2005/8/layout/orgChart1"/>
+    <dgm:cxn modelId="{6E44268E-6D9E-4FAE-9570-C57CB71BAF57}" type="presParOf" srcId="{8D3FBCBC-B1EA-43D6-AE16-B92F54C265C5}" destId="{038DAE51-FC35-438B-86C3-6D65045F624E}" srcOrd="0" destOrd="0" presId="urn:microsoft.com/office/officeart/2005/8/layout/orgChart1"/>
+    <dgm:cxn modelId="{4DA170A7-C8BC-4F8A-A720-E6BDB0DED28F}" type="presParOf" srcId="{038DAE51-FC35-438B-86C3-6D65045F624E}" destId="{20C3A46C-A148-4661-BF68-D55A82313270}" srcOrd="0" destOrd="0" presId="urn:microsoft.com/office/officeart/2005/8/layout/orgChart1"/>
+    <dgm:cxn modelId="{2DE73036-5CA7-450C-804A-CEDFA4121017}" type="presParOf" srcId="{038DAE51-FC35-438B-86C3-6D65045F624E}" destId="{B221E73D-8F07-4579-9F1D-63701F5B0195}" srcOrd="1" destOrd="0" presId="urn:microsoft.com/office/officeart/2005/8/layout/orgChart1"/>
+    <dgm:cxn modelId="{F2A06AD3-DDA4-4B17-A9BC-431D39ADF11A}" type="presParOf" srcId="{8D3FBCBC-B1EA-43D6-AE16-B92F54C265C5}" destId="{84E323A1-6102-4A55-A62D-A2999FDD6505}" srcOrd="1" destOrd="0" presId="urn:microsoft.com/office/officeart/2005/8/layout/orgChart1"/>
+    <dgm:cxn modelId="{774A36BC-27DF-416F-AA6B-4F7292F7EA3E}" type="presParOf" srcId="{84E323A1-6102-4A55-A62D-A2999FDD6505}" destId="{565A047B-7933-481E-B9FC-5DBA6C905BF8}" srcOrd="0" destOrd="0" presId="urn:microsoft.com/office/officeart/2005/8/layout/orgChart1"/>
+    <dgm:cxn modelId="{445816F9-FB07-4EAF-8CAD-432E6EF53C67}" type="presParOf" srcId="{84E323A1-6102-4A55-A62D-A2999FDD6505}" destId="{5D094037-B83B-4F11-A593-BD3F58DC502A}" srcOrd="1" destOrd="0" presId="urn:microsoft.com/office/officeart/2005/8/layout/orgChart1"/>
+    <dgm:cxn modelId="{8F88548D-516D-4483-A919-45DFDA346A3F}" type="presParOf" srcId="{5D094037-B83B-4F11-A593-BD3F58DC502A}" destId="{2CCAD175-70F9-472D-AA35-AEF371D2DC7D}" srcOrd="0" destOrd="0" presId="urn:microsoft.com/office/officeart/2005/8/layout/orgChart1"/>
+    <dgm:cxn modelId="{F068862D-BAAC-4302-82B0-C352F4DED9CB}" type="presParOf" srcId="{2CCAD175-70F9-472D-AA35-AEF371D2DC7D}" destId="{D09A576F-55B2-4420-8D1C-D652BBA42395}" srcOrd="0" destOrd="0" presId="urn:microsoft.com/office/officeart/2005/8/layout/orgChart1"/>
+    <dgm:cxn modelId="{EABBF3E6-12FA-404B-9DED-BB706FDAD7B3}" type="presParOf" srcId="{2CCAD175-70F9-472D-AA35-AEF371D2DC7D}" destId="{DC790315-5064-479B-876F-FDA3F059E349}" srcOrd="1" destOrd="0" presId="urn:microsoft.com/office/officeart/2005/8/layout/orgChart1"/>
+    <dgm:cxn modelId="{C08D0F25-FCBD-4C7D-987A-137A393E0CAB}" type="presParOf" srcId="{5D094037-B83B-4F11-A593-BD3F58DC502A}" destId="{B84B44E7-DD87-418A-9D51-B08A8D1EC0A7}" srcOrd="1" destOrd="0" presId="urn:microsoft.com/office/officeart/2005/8/layout/orgChart1"/>
+    <dgm:cxn modelId="{8E2E4440-4CFD-4DE8-B9DC-6C146CAF4A0B}" type="presParOf" srcId="{5D094037-B83B-4F11-A593-BD3F58DC502A}" destId="{FE71B171-3D5C-4D09-A2DA-06F20E7116FD}" srcOrd="2" destOrd="0" presId="urn:microsoft.com/office/officeart/2005/8/layout/orgChart1"/>
+    <dgm:cxn modelId="{F0AA97C4-A125-4B32-87D9-53A2039B401F}" type="presParOf" srcId="{84E323A1-6102-4A55-A62D-A2999FDD6505}" destId="{49085DAD-58E1-4D62-8631-99F7937EA3FC}" srcOrd="2" destOrd="0" presId="urn:microsoft.com/office/officeart/2005/8/layout/orgChart1"/>
+    <dgm:cxn modelId="{91898099-8D57-48AB-9817-27A163628ACF}" type="presParOf" srcId="{84E323A1-6102-4A55-A62D-A2999FDD6505}" destId="{6A61DF71-4590-4A05-B208-979CC5277F5C}" srcOrd="3" destOrd="0" presId="urn:microsoft.com/office/officeart/2005/8/layout/orgChart1"/>
+    <dgm:cxn modelId="{9EF98CD3-833D-4040-8984-30E396C03917}" type="presParOf" srcId="{6A61DF71-4590-4A05-B208-979CC5277F5C}" destId="{02DB7F70-C7D1-4F65-A583-FC3C70C6816D}" srcOrd="0" destOrd="0" presId="urn:microsoft.com/office/officeart/2005/8/layout/orgChart1"/>
+    <dgm:cxn modelId="{0B1C5E95-11C5-4415-883F-C43C8B06548A}" type="presParOf" srcId="{02DB7F70-C7D1-4F65-A583-FC3C70C6816D}" destId="{17C60D1E-3C47-4545-87B0-53CC56D6EE19}" srcOrd="0" destOrd="0" presId="urn:microsoft.com/office/officeart/2005/8/layout/orgChart1"/>
+    <dgm:cxn modelId="{9C488466-BD5E-4C2A-B3D1-7CF1C12B4980}" type="presParOf" srcId="{02DB7F70-C7D1-4F65-A583-FC3C70C6816D}" destId="{0F096874-A3F9-437F-AC47-4CF6FD3C5086}" srcOrd="1" destOrd="0" presId="urn:microsoft.com/office/officeart/2005/8/layout/orgChart1"/>
+    <dgm:cxn modelId="{91A6BF15-EDDB-4DE0-9719-220AD93110B7}" type="presParOf" srcId="{6A61DF71-4590-4A05-B208-979CC5277F5C}" destId="{74CB877D-0A48-474F-A9E0-18707531D194}" srcOrd="1" destOrd="0" presId="urn:microsoft.com/office/officeart/2005/8/layout/orgChart1"/>
+    <dgm:cxn modelId="{BE8A43EB-35A3-472E-8914-E66AF0AB2ECE}" type="presParOf" srcId="{6A61DF71-4590-4A05-B208-979CC5277F5C}" destId="{9051B185-AC37-439D-8EE3-FA904F25F122}" srcOrd="2" destOrd="0" presId="urn:microsoft.com/office/officeart/2005/8/layout/orgChart1"/>
+    <dgm:cxn modelId="{9F198EB8-2F41-4B4D-B89C-8DBEF5C0E6B4}" type="presParOf" srcId="{84E323A1-6102-4A55-A62D-A2999FDD6505}" destId="{0808CA65-6AB4-4649-8D84-FC22AA1F0B9C}" srcOrd="4" destOrd="0" presId="urn:microsoft.com/office/officeart/2005/8/layout/orgChart1"/>
+    <dgm:cxn modelId="{B6AD09EE-5803-47B2-94E0-F856547DB812}" type="presParOf" srcId="{84E323A1-6102-4A55-A62D-A2999FDD6505}" destId="{086A727F-CCEF-4970-BB84-80B5AEE691B3}" srcOrd="5" destOrd="0" presId="urn:microsoft.com/office/officeart/2005/8/layout/orgChart1"/>
+    <dgm:cxn modelId="{8289BFA6-6628-4B33-B721-6DF80E07C643}" type="presParOf" srcId="{086A727F-CCEF-4970-BB84-80B5AEE691B3}" destId="{F8C5BB24-848F-49A3-9819-74BECF87AE01}" srcOrd="0" destOrd="0" presId="urn:microsoft.com/office/officeart/2005/8/layout/orgChart1"/>
+    <dgm:cxn modelId="{CD9B1B1B-5E4A-415E-A794-6010D325D04E}" type="presParOf" srcId="{F8C5BB24-848F-49A3-9819-74BECF87AE01}" destId="{318158D3-B858-439A-8206-91DC6A15E862}" srcOrd="0" destOrd="0" presId="urn:microsoft.com/office/officeart/2005/8/layout/orgChart1"/>
+    <dgm:cxn modelId="{8D7F61D3-BD0D-465D-9407-7ED86AFCF64D}" type="presParOf" srcId="{F8C5BB24-848F-49A3-9819-74BECF87AE01}" destId="{8B4C016F-46EA-437D-8C2E-D973A2A3810B}" srcOrd="1" destOrd="0" presId="urn:microsoft.com/office/officeart/2005/8/layout/orgChart1"/>
+    <dgm:cxn modelId="{55817971-9651-45F1-9349-C6F7D356B4C0}" type="presParOf" srcId="{086A727F-CCEF-4970-BB84-80B5AEE691B3}" destId="{4C22D482-E157-4647-9CFF-7BE9DB87C3A5}" srcOrd="1" destOrd="0" presId="urn:microsoft.com/office/officeart/2005/8/layout/orgChart1"/>
+    <dgm:cxn modelId="{2C4BB4D1-4DD1-4E7B-ABF3-6FD54BEEAB11}" type="presParOf" srcId="{086A727F-CCEF-4970-BB84-80B5AEE691B3}" destId="{A6DDD5C6-5E0C-4C1F-AF91-72F0ACB5CB66}" srcOrd="2" destOrd="0" presId="urn:microsoft.com/office/officeart/2005/8/layout/orgChart1"/>
+    <dgm:cxn modelId="{D4842DFD-55B4-4460-84C5-3E5893E644AD}" type="presParOf" srcId="{84E323A1-6102-4A55-A62D-A2999FDD6505}" destId="{7F3399B9-5EE7-4A3A-BB13-BD91D1CD2BFC}" srcOrd="6" destOrd="0" presId="urn:microsoft.com/office/officeart/2005/8/layout/orgChart1"/>
+    <dgm:cxn modelId="{24D52023-D988-49BC-A247-33A3241917AF}" type="presParOf" srcId="{84E323A1-6102-4A55-A62D-A2999FDD6505}" destId="{64DB4EFC-5F53-416A-BF56-B0E390647C57}" srcOrd="7" destOrd="0" presId="urn:microsoft.com/office/officeart/2005/8/layout/orgChart1"/>
+    <dgm:cxn modelId="{535DD1A6-CBF3-443A-A301-BA82C8364992}" type="presParOf" srcId="{64DB4EFC-5F53-416A-BF56-B0E390647C57}" destId="{F1489AAC-DBB3-4DF1-B0A6-ABF36BE00D53}" srcOrd="0" destOrd="0" presId="urn:microsoft.com/office/officeart/2005/8/layout/orgChart1"/>
+    <dgm:cxn modelId="{F5DABA09-1D42-47D1-880C-958BD9BDDB4A}" type="presParOf" srcId="{F1489AAC-DBB3-4DF1-B0A6-ABF36BE00D53}" destId="{951D59B2-4D2A-44B9-B76F-BB85FB327883}" srcOrd="0" destOrd="0" presId="urn:microsoft.com/office/officeart/2005/8/layout/orgChart1"/>
+    <dgm:cxn modelId="{97BEE542-ED80-4934-89AA-80F12E1191CE}" type="presParOf" srcId="{F1489AAC-DBB3-4DF1-B0A6-ABF36BE00D53}" destId="{9B048A96-D4F7-4122-A5A4-7D8CD2E3D84A}" srcOrd="1" destOrd="0" presId="urn:microsoft.com/office/officeart/2005/8/layout/orgChart1"/>
+    <dgm:cxn modelId="{111EE1A5-8EBE-49DF-AFFF-9A0749CA12ED}" type="presParOf" srcId="{64DB4EFC-5F53-416A-BF56-B0E390647C57}" destId="{E4249EE6-E089-4FFA-9646-B36E3FB9D46C}" srcOrd="1" destOrd="0" presId="urn:microsoft.com/office/officeart/2005/8/layout/orgChart1"/>
+    <dgm:cxn modelId="{6DEF159C-CB47-48E5-8E58-92F2B3577A6A}" type="presParOf" srcId="{64DB4EFC-5F53-416A-BF56-B0E390647C57}" destId="{329BDB05-6587-45BE-AF4A-A0D5769630FE}" srcOrd="2" destOrd="0" presId="urn:microsoft.com/office/officeart/2005/8/layout/orgChart1"/>
+    <dgm:cxn modelId="{4E21BFF5-450A-40A4-AD12-F0E2D0A402BF}" type="presParOf" srcId="{84E323A1-6102-4A55-A62D-A2999FDD6505}" destId="{829BEA59-8922-4FFF-8688-AB52343B810B}" srcOrd="8" destOrd="0" presId="urn:microsoft.com/office/officeart/2005/8/layout/orgChart1"/>
+    <dgm:cxn modelId="{D0AE3520-8C06-476E-B085-B42FFE9D1C61}" type="presParOf" srcId="{84E323A1-6102-4A55-A62D-A2999FDD6505}" destId="{ADB6D868-8854-4319-A7B9-D42FF289DEC9}" srcOrd="9" destOrd="0" presId="urn:microsoft.com/office/officeart/2005/8/layout/orgChart1"/>
+    <dgm:cxn modelId="{A1805161-E743-42C5-A95B-98C0DF447B88}" type="presParOf" srcId="{ADB6D868-8854-4319-A7B9-D42FF289DEC9}" destId="{D8DC65B9-799B-4B66-8DDC-C3AFFC9CD7F5}" srcOrd="0" destOrd="0" presId="urn:microsoft.com/office/officeart/2005/8/layout/orgChart1"/>
+    <dgm:cxn modelId="{93C047D4-9147-481D-A2C3-121215CD18A3}" type="presParOf" srcId="{D8DC65B9-799B-4B66-8DDC-C3AFFC9CD7F5}" destId="{C352A256-FEE4-41EA-9EAF-7BF84F74CD6D}" srcOrd="0" destOrd="0" presId="urn:microsoft.com/office/officeart/2005/8/layout/orgChart1"/>
+    <dgm:cxn modelId="{0FF491DA-E502-4FD8-A7A8-E1E4449B1277}" type="presParOf" srcId="{D8DC65B9-799B-4B66-8DDC-C3AFFC9CD7F5}" destId="{F6A5214C-F904-47E9-9F76-44968CCF48A8}" srcOrd="1" destOrd="0" presId="urn:microsoft.com/office/officeart/2005/8/layout/orgChart1"/>
+    <dgm:cxn modelId="{DA25FE91-FE80-40E0-B860-C5B19C7E1995}" type="presParOf" srcId="{ADB6D868-8854-4319-A7B9-D42FF289DEC9}" destId="{97D02995-C199-4567-BAE5-9AD7278187CD}" srcOrd="1" destOrd="0" presId="urn:microsoft.com/office/officeart/2005/8/layout/orgChart1"/>
+    <dgm:cxn modelId="{676F9846-9FF5-4233-BF47-E393E793A206}" type="presParOf" srcId="{ADB6D868-8854-4319-A7B9-D42FF289DEC9}" destId="{71E5F94A-8E1E-4BE4-83C5-15F875CB9844}" srcOrd="2" destOrd="0" presId="urn:microsoft.com/office/officeart/2005/8/layout/orgChart1"/>
+    <dgm:cxn modelId="{45003A7F-1BD7-4FD1-B288-3CA6B863489C}" type="presParOf" srcId="{84E323A1-6102-4A55-A62D-A2999FDD6505}" destId="{1ECC988F-67CD-47D2-81D9-798A4C56AFB2}" srcOrd="10" destOrd="0" presId="urn:microsoft.com/office/officeart/2005/8/layout/orgChart1"/>
+    <dgm:cxn modelId="{67C3A5BE-ECA8-4FAD-8144-507312669FCB}" type="presParOf" srcId="{84E323A1-6102-4A55-A62D-A2999FDD6505}" destId="{CBFCCBEA-7E77-43F2-AE67-866F517E3721}" srcOrd="11" destOrd="0" presId="urn:microsoft.com/office/officeart/2005/8/layout/orgChart1"/>
+    <dgm:cxn modelId="{D75DC68A-2784-47F7-A665-2CA920CA5B02}" type="presParOf" srcId="{CBFCCBEA-7E77-43F2-AE67-866F517E3721}" destId="{9D3DDDC5-074C-4370-B4DA-4E173149AF60}" srcOrd="0" destOrd="0" presId="urn:microsoft.com/office/officeart/2005/8/layout/orgChart1"/>
+    <dgm:cxn modelId="{53B7F525-F847-45A2-AB5D-F6EA46F2117A}" type="presParOf" srcId="{9D3DDDC5-074C-4370-B4DA-4E173149AF60}" destId="{77496C74-CCEF-41FA-A8AE-3275DF89F646}" srcOrd="0" destOrd="0" presId="urn:microsoft.com/office/officeart/2005/8/layout/orgChart1"/>
+    <dgm:cxn modelId="{FB66CA78-F393-475C-8DA7-E438AAFF53E0}" type="presParOf" srcId="{9D3DDDC5-074C-4370-B4DA-4E173149AF60}" destId="{BDB575C6-2762-4D80-9CD5-A478DA5C12FC}" srcOrd="1" destOrd="0" presId="urn:microsoft.com/office/officeart/2005/8/layout/orgChart1"/>
+    <dgm:cxn modelId="{F81787FF-81C3-40F9-8B3A-CF82A9694D1C}" type="presParOf" srcId="{CBFCCBEA-7E77-43F2-AE67-866F517E3721}" destId="{D7D9E650-E262-48B3-BEAB-61AA29EC3762}" srcOrd="1" destOrd="0" presId="urn:microsoft.com/office/officeart/2005/8/layout/orgChart1"/>
+    <dgm:cxn modelId="{B78BAC83-8FDC-4AFB-85CA-58C5A0355D44}" type="presParOf" srcId="{CBFCCBEA-7E77-43F2-AE67-866F517E3721}" destId="{BD9FAAE4-D794-47F8-9E2A-C88CFF03203F}" srcOrd="2" destOrd="0" presId="urn:microsoft.com/office/officeart/2005/8/layout/orgChart1"/>
+    <dgm:cxn modelId="{15651B72-290E-43C7-AF39-2C9A7451D57B}" type="presParOf" srcId="{8D3FBCBC-B1EA-43D6-AE16-B92F54C265C5}" destId="{B6CCAF93-A380-4D21-8DF4-9E51ABE0B3F5}" srcOrd="2" destOrd="0" presId="urn:microsoft.com/office/officeart/2005/8/layout/orgChart1"/>
+    <dgm:cxn modelId="{55557F2A-AF1D-4069-BF14-9C7F124F69FE}" type="presParOf" srcId="{FEDF8BF6-0D07-468C-8608-44450223B6FA}" destId="{B92859A7-A959-4389-8AC7-510A09F0CA6E}" srcOrd="2" destOrd="0" presId="urn:microsoft.com/office/officeart/2005/8/layout/orgChart1"/>
   </dgm:cxnLst>
   <dgm:bg/>
   <dgm:whole/>
@@ -24736,7 +25885,7 @@
 </file>
 
 <file path=customXml/itemProps1.xml><?xml version="1.0" encoding="utf-8"?>
-<ds:datastoreItem xmlns:ds="http://schemas.openxmlformats.org/officeDocument/2006/customXml" ds:itemID="{5EC019D9-EA40-4A6B-A43D-24149B10E86A}">
+<ds:datastoreItem xmlns:ds="http://schemas.openxmlformats.org/officeDocument/2006/customXml" ds:itemID="{06282CD9-9A35-42C5-ACDD-43BFBAD4B174}">
   <ds:schemaRefs>
     <ds:schemaRef ds:uri="http://schemas.openxmlformats.org/officeDocument/2006/bibliography"/>
   </ds:schemaRefs>

</xml_diff>

<commit_message>
updated Engineering Guide with better branching instructions
</commit_message>
<xml_diff>
--- a/documents/Engineering Guide.docx
+++ b/documents/Engineering Guide.docx
@@ -68,7 +68,7 @@
           <w:r>
             <w:fldChar w:fldCharType="separate"/>
           </w:r>
-          <w:hyperlink w:anchor="_Toc316300763" w:history="1">
+          <w:hyperlink w:anchor="_Toc321814487" w:history="1">
             <w:r>
               <w:rPr>
                 <w:rStyle w:val="Hyperlink"/>
@@ -95,7 +95,7 @@
                 <w:noProof/>
                 <w:webHidden/>
               </w:rPr>
-              <w:instrText xml:space="preserve"> PAGEREF _Toc316300763 \h </w:instrText>
+              <w:instrText xml:space="preserve"> PAGEREF _Toc321814487 \h </w:instrText>
             </w:r>
             <w:r>
               <w:rPr>
@@ -115,7 +115,7 @@
                 <w:noProof/>
                 <w:webHidden/>
               </w:rPr>
-              <w:t>3</w:t>
+              <w:t>2</w:t>
             </w:r>
             <w:r>
               <w:rPr>
@@ -138,7 +138,7 @@
               <w:szCs w:val="22"/>
             </w:rPr>
           </w:pPr>
-          <w:hyperlink w:anchor="_Toc316300764" w:history="1">
+          <w:hyperlink w:anchor="_Toc321814488" w:history="1">
             <w:r>
               <w:rPr>
                 <w:rStyle w:val="Hyperlink"/>
@@ -165,7 +165,7 @@
                 <w:noProof/>
                 <w:webHidden/>
               </w:rPr>
-              <w:instrText xml:space="preserve"> PAGEREF _Toc316300764 \h </w:instrText>
+              <w:instrText xml:space="preserve"> PAGEREF _Toc321814488 \h </w:instrText>
             </w:r>
             <w:r>
               <w:rPr>
@@ -185,7 +185,7 @@
                 <w:noProof/>
                 <w:webHidden/>
               </w:rPr>
-              <w:t>3</w:t>
+              <w:t>2</w:t>
             </w:r>
             <w:r>
               <w:rPr>
@@ -208,7 +208,7 @@
               <w:szCs w:val="22"/>
             </w:rPr>
           </w:pPr>
-          <w:hyperlink w:anchor="_Toc316300765" w:history="1">
+          <w:hyperlink w:anchor="_Toc321814489" w:history="1">
             <w:r>
               <w:rPr>
                 <w:rStyle w:val="Hyperlink"/>
@@ -235,7 +235,7 @@
                 <w:noProof/>
                 <w:webHidden/>
               </w:rPr>
-              <w:instrText xml:space="preserve"> PAGEREF _Toc316300765 \h </w:instrText>
+              <w:instrText xml:space="preserve"> PAGEREF _Toc321814489 \h </w:instrText>
             </w:r>
             <w:r>
               <w:rPr>
@@ -255,7 +255,7 @@
                 <w:noProof/>
                 <w:webHidden/>
               </w:rPr>
-              <w:t>3</w:t>
+              <w:t>2</w:t>
             </w:r>
             <w:r>
               <w:rPr>
@@ -278,7 +278,7 @@
               <w:szCs w:val="22"/>
             </w:rPr>
           </w:pPr>
-          <w:hyperlink w:anchor="_Toc316300766" w:history="1">
+          <w:hyperlink w:anchor="_Toc321814490" w:history="1">
             <w:r>
               <w:rPr>
                 <w:rStyle w:val="Hyperlink"/>
@@ -305,7 +305,7 @@
                 <w:noProof/>
                 <w:webHidden/>
               </w:rPr>
-              <w:instrText xml:space="preserve"> PAGEREF _Toc316300766 \h </w:instrText>
+              <w:instrText xml:space="preserve"> PAGEREF _Toc321814490 \h </w:instrText>
             </w:r>
             <w:r>
               <w:rPr>
@@ -325,7 +325,7 @@
                 <w:noProof/>
                 <w:webHidden/>
               </w:rPr>
-              <w:t>3</w:t>
+              <w:t>2</w:t>
             </w:r>
             <w:r>
               <w:rPr>
@@ -348,7 +348,7 @@
               <w:szCs w:val="22"/>
             </w:rPr>
           </w:pPr>
-          <w:hyperlink w:anchor="_Toc316300767" w:history="1">
+          <w:hyperlink w:anchor="_Toc321814491" w:history="1">
             <w:r>
               <w:rPr>
                 <w:rStyle w:val="Hyperlink"/>
@@ -375,7 +375,7 @@
                 <w:noProof/>
                 <w:webHidden/>
               </w:rPr>
-              <w:instrText xml:space="preserve"> PAGEREF _Toc316300767 \h </w:instrText>
+              <w:instrText xml:space="preserve"> PAGEREF _Toc321814491 \h </w:instrText>
             </w:r>
             <w:r>
               <w:rPr>
@@ -418,7 +418,7 @@
               <w:szCs w:val="22"/>
             </w:rPr>
           </w:pPr>
-          <w:hyperlink w:anchor="_Toc316300768" w:history="1">
+          <w:hyperlink w:anchor="_Toc321814492" w:history="1">
             <w:r>
               <w:rPr>
                 <w:rStyle w:val="Hyperlink"/>
@@ -445,7 +445,7 @@
                 <w:noProof/>
                 <w:webHidden/>
               </w:rPr>
-              <w:instrText xml:space="preserve"> PAGEREF _Toc316300768 \h </w:instrText>
+              <w:instrText xml:space="preserve"> PAGEREF _Toc321814492 \h </w:instrText>
             </w:r>
             <w:r>
               <w:rPr>
@@ -488,7 +488,7 @@
               <w:szCs w:val="22"/>
             </w:rPr>
           </w:pPr>
-          <w:hyperlink w:anchor="_Toc316300769" w:history="1">
+          <w:hyperlink w:anchor="_Toc321814493" w:history="1">
             <w:r>
               <w:rPr>
                 <w:rStyle w:val="Hyperlink"/>
@@ -515,7 +515,7 @@
                 <w:noProof/>
                 <w:webHidden/>
               </w:rPr>
-              <w:instrText xml:space="preserve"> PAGEREF _Toc316300769 \h </w:instrText>
+              <w:instrText xml:space="preserve"> PAGEREF _Toc321814493 \h </w:instrText>
             </w:r>
             <w:r>
               <w:rPr>
@@ -558,10 +558,11 @@
               <w:szCs w:val="22"/>
             </w:rPr>
           </w:pPr>
-          <w:hyperlink w:anchor="_Toc316300770" w:history="1">
+          <w:hyperlink w:anchor="_Toc321814494" w:history="1">
             <w:r>
               <w:rPr>
                 <w:rStyle w:val="Hyperlink"/>
+                <w:b/>
                 <w:noProof/>
               </w:rPr>
               <w:t>Naming Conventions</w:t>
@@ -585,7 +586,7 @@
                 <w:noProof/>
                 <w:webHidden/>
               </w:rPr>
-              <w:instrText xml:space="preserve"> PAGEREF _Toc316300770 \h </w:instrText>
+              <w:instrText xml:space="preserve"> PAGEREF _Toc321814494 \h </w:instrText>
             </w:r>
             <w:r>
               <w:rPr>
@@ -606,6 +607,216 @@
                 <w:webHidden/>
               </w:rPr>
               <w:t>5</w:t>
+            </w:r>
+            <w:r>
+              <w:rPr>
+                <w:noProof/>
+                <w:webHidden/>
+              </w:rPr>
+              <w:fldChar w:fldCharType="end"/>
+            </w:r>
+          </w:hyperlink>
+        </w:p>
+        <w:p>
+          <w:pPr>
+            <w:pStyle w:val="TOC2"/>
+            <w:tabs>
+              <w:tab w:val="right" w:leader="dot" w:pos="9350"/>
+            </w:tabs>
+            <w:rPr>
+              <w:noProof/>
+              <w:sz w:val="22"/>
+              <w:szCs w:val="22"/>
+            </w:rPr>
+          </w:pPr>
+          <w:hyperlink w:anchor="_Toc321814495" w:history="1">
+            <w:r>
+              <w:rPr>
+                <w:rStyle w:val="Hyperlink"/>
+                <w:noProof/>
+              </w:rPr>
+              <w:t>Branching</w:t>
+            </w:r>
+            <w:r>
+              <w:rPr>
+                <w:noProof/>
+                <w:webHidden/>
+              </w:rPr>
+              <w:tab/>
+            </w:r>
+            <w:r>
+              <w:rPr>
+                <w:noProof/>
+                <w:webHidden/>
+              </w:rPr>
+              <w:fldChar w:fldCharType="begin"/>
+            </w:r>
+            <w:r>
+              <w:rPr>
+                <w:noProof/>
+                <w:webHidden/>
+              </w:rPr>
+              <w:instrText xml:space="preserve"> PAGEREF _Toc321814495 \h </w:instrText>
+            </w:r>
+            <w:r>
+              <w:rPr>
+                <w:noProof/>
+                <w:webHidden/>
+              </w:rPr>
+            </w:r>
+            <w:r>
+              <w:rPr>
+                <w:noProof/>
+                <w:webHidden/>
+              </w:rPr>
+              <w:fldChar w:fldCharType="separate"/>
+            </w:r>
+            <w:r>
+              <w:rPr>
+                <w:noProof/>
+                <w:webHidden/>
+              </w:rPr>
+              <w:t>5</w:t>
+            </w:r>
+            <w:r>
+              <w:rPr>
+                <w:noProof/>
+                <w:webHidden/>
+              </w:rPr>
+              <w:fldChar w:fldCharType="end"/>
+            </w:r>
+          </w:hyperlink>
+        </w:p>
+        <w:p>
+          <w:pPr>
+            <w:pStyle w:val="TOC3"/>
+            <w:tabs>
+              <w:tab w:val="right" w:leader="dot" w:pos="9350"/>
+            </w:tabs>
+            <w:rPr>
+              <w:noProof/>
+              <w:sz w:val="22"/>
+              <w:szCs w:val="22"/>
+            </w:rPr>
+          </w:pPr>
+          <w:hyperlink w:anchor="_Toc321814496" w:history="1">
+            <w:r>
+              <w:rPr>
+                <w:rStyle w:val="Hyperlink"/>
+                <w:noProof/>
+              </w:rPr>
+              <w:t>Commands</w:t>
+            </w:r>
+            <w:r>
+              <w:rPr>
+                <w:noProof/>
+                <w:webHidden/>
+              </w:rPr>
+              <w:tab/>
+            </w:r>
+            <w:r>
+              <w:rPr>
+                <w:noProof/>
+                <w:webHidden/>
+              </w:rPr>
+              <w:fldChar w:fldCharType="begin"/>
+            </w:r>
+            <w:r>
+              <w:rPr>
+                <w:noProof/>
+                <w:webHidden/>
+              </w:rPr>
+              <w:instrText xml:space="preserve"> PAGEREF _Toc321814496 \h </w:instrText>
+            </w:r>
+            <w:r>
+              <w:rPr>
+                <w:noProof/>
+                <w:webHidden/>
+              </w:rPr>
+            </w:r>
+            <w:r>
+              <w:rPr>
+                <w:noProof/>
+                <w:webHidden/>
+              </w:rPr>
+              <w:fldChar w:fldCharType="separate"/>
+            </w:r>
+            <w:r>
+              <w:rPr>
+                <w:noProof/>
+                <w:webHidden/>
+              </w:rPr>
+              <w:t>5</w:t>
+            </w:r>
+            <w:r>
+              <w:rPr>
+                <w:noProof/>
+                <w:webHidden/>
+              </w:rPr>
+              <w:fldChar w:fldCharType="end"/>
+            </w:r>
+          </w:hyperlink>
+        </w:p>
+        <w:p>
+          <w:pPr>
+            <w:pStyle w:val="TOC3"/>
+            <w:tabs>
+              <w:tab w:val="right" w:leader="dot" w:pos="9350"/>
+            </w:tabs>
+            <w:rPr>
+              <w:noProof/>
+              <w:sz w:val="22"/>
+              <w:szCs w:val="22"/>
+            </w:rPr>
+          </w:pPr>
+          <w:hyperlink w:anchor="_Toc321814497" w:history="1">
+            <w:r>
+              <w:rPr>
+                <w:rStyle w:val="Hyperlink"/>
+                <w:noProof/>
+              </w:rPr>
+              <w:t>Conventions</w:t>
+            </w:r>
+            <w:r>
+              <w:rPr>
+                <w:noProof/>
+                <w:webHidden/>
+              </w:rPr>
+              <w:tab/>
+            </w:r>
+            <w:r>
+              <w:rPr>
+                <w:noProof/>
+                <w:webHidden/>
+              </w:rPr>
+              <w:fldChar w:fldCharType="begin"/>
+            </w:r>
+            <w:r>
+              <w:rPr>
+                <w:noProof/>
+                <w:webHidden/>
+              </w:rPr>
+              <w:instrText xml:space="preserve"> PAGEREF _Toc321814497 \h </w:instrText>
+            </w:r>
+            <w:r>
+              <w:rPr>
+                <w:noProof/>
+                <w:webHidden/>
+              </w:rPr>
+            </w:r>
+            <w:r>
+              <w:rPr>
+                <w:noProof/>
+                <w:webHidden/>
+              </w:rPr>
+              <w:fldChar w:fldCharType="separate"/>
+            </w:r>
+            <w:r>
+              <w:rPr>
+                <w:noProof/>
+                <w:webHidden/>
+              </w:rPr>
+              <w:t>6</w:t>
             </w:r>
             <w:r>
               <w:rPr>
@@ -628,7 +839,7 @@
               <w:szCs w:val="22"/>
             </w:rPr>
           </w:pPr>
-          <w:hyperlink w:anchor="_Toc316300771" w:history="1">
+          <w:hyperlink w:anchor="_Toc321814498" w:history="1">
             <w:r>
               <w:rPr>
                 <w:rStyle w:val="Hyperlink"/>
@@ -655,7 +866,7 @@
                 <w:noProof/>
                 <w:webHidden/>
               </w:rPr>
-              <w:instrText xml:space="preserve"> PAGEREF _Toc316300771 \h </w:instrText>
+              <w:instrText xml:space="preserve"> PAGEREF _Toc321814498 \h </w:instrText>
             </w:r>
             <w:r>
               <w:rPr>
@@ -675,7 +886,7 @@
                 <w:noProof/>
                 <w:webHidden/>
               </w:rPr>
-              <w:t>6</w:t>
+              <w:t>7</w:t>
             </w:r>
             <w:r>
               <w:rPr>
@@ -698,7 +909,7 @@
               <w:szCs w:val="22"/>
             </w:rPr>
           </w:pPr>
-          <w:hyperlink w:anchor="_Toc316300772" w:history="1">
+          <w:hyperlink w:anchor="_Toc321814499" w:history="1">
             <w:r>
               <w:rPr>
                 <w:rStyle w:val="Hyperlink"/>
@@ -725,7 +936,7 @@
                 <w:noProof/>
                 <w:webHidden/>
               </w:rPr>
-              <w:instrText xml:space="preserve"> PAGEREF _Toc316300772 \h </w:instrText>
+              <w:instrText xml:space="preserve"> PAGEREF _Toc321814499 \h </w:instrText>
             </w:r>
             <w:r>
               <w:rPr>
@@ -745,7 +956,217 @@
                 <w:noProof/>
                 <w:webHidden/>
               </w:rPr>
-              <w:t>6</w:t>
+              <w:t>7</w:t>
+            </w:r>
+            <w:r>
+              <w:rPr>
+                <w:noProof/>
+                <w:webHidden/>
+              </w:rPr>
+              <w:fldChar w:fldCharType="end"/>
+            </w:r>
+          </w:hyperlink>
+        </w:p>
+        <w:p>
+          <w:pPr>
+            <w:pStyle w:val="TOC2"/>
+            <w:tabs>
+              <w:tab w:val="right" w:leader="dot" w:pos="9350"/>
+            </w:tabs>
+            <w:rPr>
+              <w:noProof/>
+              <w:sz w:val="22"/>
+              <w:szCs w:val="22"/>
+            </w:rPr>
+          </w:pPr>
+          <w:hyperlink w:anchor="_Toc321814500" w:history="1">
+            <w:r>
+              <w:rPr>
+                <w:rStyle w:val="Hyperlink"/>
+                <w:noProof/>
+              </w:rPr>
+              <w:t>Windows</w:t>
+            </w:r>
+            <w:r>
+              <w:rPr>
+                <w:noProof/>
+                <w:webHidden/>
+              </w:rPr>
+              <w:tab/>
+            </w:r>
+            <w:r>
+              <w:rPr>
+                <w:noProof/>
+                <w:webHidden/>
+              </w:rPr>
+              <w:fldChar w:fldCharType="begin"/>
+            </w:r>
+            <w:r>
+              <w:rPr>
+                <w:noProof/>
+                <w:webHidden/>
+              </w:rPr>
+              <w:instrText xml:space="preserve"> PAGEREF _Toc321814500 \h </w:instrText>
+            </w:r>
+            <w:r>
+              <w:rPr>
+                <w:noProof/>
+                <w:webHidden/>
+              </w:rPr>
+            </w:r>
+            <w:r>
+              <w:rPr>
+                <w:noProof/>
+                <w:webHidden/>
+              </w:rPr>
+              <w:fldChar w:fldCharType="separate"/>
+            </w:r>
+            <w:r>
+              <w:rPr>
+                <w:noProof/>
+                <w:webHidden/>
+              </w:rPr>
+              <w:t>7</w:t>
+            </w:r>
+            <w:r>
+              <w:rPr>
+                <w:noProof/>
+                <w:webHidden/>
+              </w:rPr>
+              <w:fldChar w:fldCharType="end"/>
+            </w:r>
+          </w:hyperlink>
+        </w:p>
+        <w:p>
+          <w:pPr>
+            <w:pStyle w:val="TOC3"/>
+            <w:tabs>
+              <w:tab w:val="right" w:leader="dot" w:pos="9350"/>
+            </w:tabs>
+            <w:rPr>
+              <w:noProof/>
+              <w:sz w:val="22"/>
+              <w:szCs w:val="22"/>
+            </w:rPr>
+          </w:pPr>
+          <w:hyperlink w:anchor="_Toc321814501" w:history="1">
+            <w:r>
+              <w:rPr>
+                <w:rStyle w:val="Hyperlink"/>
+                <w:noProof/>
+              </w:rPr>
+              <w:t>Azure Project</w:t>
+            </w:r>
+            <w:r>
+              <w:rPr>
+                <w:noProof/>
+                <w:webHidden/>
+              </w:rPr>
+              <w:tab/>
+            </w:r>
+            <w:r>
+              <w:rPr>
+                <w:noProof/>
+                <w:webHidden/>
+              </w:rPr>
+              <w:fldChar w:fldCharType="begin"/>
+            </w:r>
+            <w:r>
+              <w:rPr>
+                <w:noProof/>
+                <w:webHidden/>
+              </w:rPr>
+              <w:instrText xml:space="preserve"> PAGEREF _Toc321814501 \h </w:instrText>
+            </w:r>
+            <w:r>
+              <w:rPr>
+                <w:noProof/>
+                <w:webHidden/>
+              </w:rPr>
+            </w:r>
+            <w:r>
+              <w:rPr>
+                <w:noProof/>
+                <w:webHidden/>
+              </w:rPr>
+              <w:fldChar w:fldCharType="separate"/>
+            </w:r>
+            <w:r>
+              <w:rPr>
+                <w:noProof/>
+                <w:webHidden/>
+              </w:rPr>
+              <w:t>7</w:t>
+            </w:r>
+            <w:r>
+              <w:rPr>
+                <w:noProof/>
+                <w:webHidden/>
+              </w:rPr>
+              <w:fldChar w:fldCharType="end"/>
+            </w:r>
+          </w:hyperlink>
+        </w:p>
+        <w:p>
+          <w:pPr>
+            <w:pStyle w:val="TOC2"/>
+            <w:tabs>
+              <w:tab w:val="right" w:leader="dot" w:pos="9350"/>
+            </w:tabs>
+            <w:rPr>
+              <w:noProof/>
+              <w:sz w:val="22"/>
+              <w:szCs w:val="22"/>
+            </w:rPr>
+          </w:pPr>
+          <w:hyperlink w:anchor="_Toc321814502" w:history="1">
+            <w:r>
+              <w:rPr>
+                <w:rStyle w:val="Hyperlink"/>
+                <w:noProof/>
+              </w:rPr>
+              <w:t>iOS</w:t>
+            </w:r>
+            <w:r>
+              <w:rPr>
+                <w:noProof/>
+                <w:webHidden/>
+              </w:rPr>
+              <w:tab/>
+            </w:r>
+            <w:r>
+              <w:rPr>
+                <w:noProof/>
+                <w:webHidden/>
+              </w:rPr>
+              <w:fldChar w:fldCharType="begin"/>
+            </w:r>
+            <w:r>
+              <w:rPr>
+                <w:noProof/>
+                <w:webHidden/>
+              </w:rPr>
+              <w:instrText xml:space="preserve"> PAGEREF _Toc321814502 \h </w:instrText>
+            </w:r>
+            <w:r>
+              <w:rPr>
+                <w:noProof/>
+                <w:webHidden/>
+              </w:rPr>
+            </w:r>
+            <w:r>
+              <w:rPr>
+                <w:noProof/>
+                <w:webHidden/>
+              </w:rPr>
+              <w:fldChar w:fldCharType="separate"/>
+            </w:r>
+            <w:r>
+              <w:rPr>
+                <w:noProof/>
+                <w:webHidden/>
+              </w:rPr>
+              <w:t>7</w:t>
             </w:r>
             <w:r>
               <w:rPr>
@@ -768,7 +1189,7 @@
               <w:szCs w:val="22"/>
             </w:rPr>
           </w:pPr>
-          <w:hyperlink w:anchor="_Toc316300773" w:history="1">
+          <w:hyperlink w:anchor="_Toc321814503" w:history="1">
             <w:r>
               <w:rPr>
                 <w:rStyle w:val="Hyperlink"/>
@@ -795,7 +1216,7 @@
                 <w:noProof/>
                 <w:webHidden/>
               </w:rPr>
-              <w:instrText xml:space="preserve"> PAGEREF _Toc316300773 \h </w:instrText>
+              <w:instrText xml:space="preserve"> PAGEREF _Toc321814503 \h </w:instrText>
             </w:r>
             <w:r>
               <w:rPr>
@@ -815,7 +1236,7 @@
                 <w:noProof/>
                 <w:webHidden/>
               </w:rPr>
-              <w:t>7</w:t>
+              <w:t>8</w:t>
             </w:r>
             <w:r>
               <w:rPr>
@@ -838,7 +1259,7 @@
               <w:szCs w:val="22"/>
             </w:rPr>
           </w:pPr>
-          <w:hyperlink w:anchor="_Toc316300774" w:history="1">
+          <w:hyperlink w:anchor="_Toc321814504" w:history="1">
             <w:r>
               <w:rPr>
                 <w:rStyle w:val="Hyperlink"/>
@@ -865,7 +1286,7 @@
                 <w:noProof/>
                 <w:webHidden/>
               </w:rPr>
-              <w:instrText xml:space="preserve"> PAGEREF _Toc316300774 \h </w:instrText>
+              <w:instrText xml:space="preserve"> PAGEREF _Toc321814504 \h </w:instrText>
             </w:r>
             <w:r>
               <w:rPr>
@@ -885,7 +1306,7 @@
                 <w:noProof/>
                 <w:webHidden/>
               </w:rPr>
-              <w:t>7</w:t>
+              <w:t>8</w:t>
             </w:r>
             <w:r>
               <w:rPr>
@@ -908,7 +1329,7 @@
               <w:szCs w:val="22"/>
             </w:rPr>
           </w:pPr>
-          <w:hyperlink w:anchor="_Toc316300775" w:history="1">
+          <w:hyperlink w:anchor="_Toc321814505" w:history="1">
             <w:r>
               <w:rPr>
                 <w:rStyle w:val="Hyperlink"/>
@@ -935,7 +1356,7 @@
                 <w:noProof/>
                 <w:webHidden/>
               </w:rPr>
-              <w:instrText xml:space="preserve"> PAGEREF _Toc316300775 \h </w:instrText>
+              <w:instrText xml:space="preserve"> PAGEREF _Toc321814505 \h </w:instrText>
             </w:r>
             <w:r>
               <w:rPr>
@@ -955,7 +1376,7 @@
                 <w:noProof/>
                 <w:webHidden/>
               </w:rPr>
-              <w:t>7</w:t>
+              <w:t>8</w:t>
             </w:r>
             <w:r>
               <w:rPr>
@@ -978,7 +1399,7 @@
               <w:szCs w:val="22"/>
             </w:rPr>
           </w:pPr>
-          <w:hyperlink w:anchor="_Toc316300776" w:history="1">
+          <w:hyperlink w:anchor="_Toc321814506" w:history="1">
             <w:r>
               <w:rPr>
                 <w:rStyle w:val="Hyperlink"/>
@@ -1005,7 +1426,7 @@
                 <w:noProof/>
                 <w:webHidden/>
               </w:rPr>
-              <w:instrText xml:space="preserve"> PAGEREF _Toc316300776 \h </w:instrText>
+              <w:instrText xml:space="preserve"> PAGEREF _Toc321814506 \h </w:instrText>
             </w:r>
             <w:r>
               <w:rPr>
@@ -1025,7 +1446,7 @@
                 <w:noProof/>
                 <w:webHidden/>
               </w:rPr>
-              <w:t>7</w:t>
+              <w:t>8</w:t>
             </w:r>
             <w:r>
               <w:rPr>
@@ -1048,7 +1469,7 @@
               <w:szCs w:val="22"/>
             </w:rPr>
           </w:pPr>
-          <w:hyperlink w:anchor="_Toc316300777" w:history="1">
+          <w:hyperlink w:anchor="_Toc321814507" w:history="1">
             <w:r>
               <w:rPr>
                 <w:rStyle w:val="Hyperlink"/>
@@ -1075,7 +1496,7 @@
                 <w:noProof/>
                 <w:webHidden/>
               </w:rPr>
-              <w:instrText xml:space="preserve"> PAGEREF _Toc316300777 \h </w:instrText>
+              <w:instrText xml:space="preserve"> PAGEREF _Toc321814507 \h </w:instrText>
             </w:r>
             <w:r>
               <w:rPr>
@@ -1095,7 +1516,7 @@
                 <w:noProof/>
                 <w:webHidden/>
               </w:rPr>
-              <w:t>7</w:t>
+              <w:t>8</w:t>
             </w:r>
             <w:r>
               <w:rPr>
@@ -1118,7 +1539,7 @@
               <w:szCs w:val="22"/>
             </w:rPr>
           </w:pPr>
-          <w:hyperlink w:anchor="_Toc316300778" w:history="1">
+          <w:hyperlink w:anchor="_Toc321814508" w:history="1">
             <w:r>
               <w:rPr>
                 <w:rStyle w:val="Hyperlink"/>
@@ -1145,7 +1566,7 @@
                 <w:noProof/>
                 <w:webHidden/>
               </w:rPr>
-              <w:instrText xml:space="preserve"> PAGEREF _Toc316300778 \h </w:instrText>
+              <w:instrText xml:space="preserve"> PAGEREF _Toc321814508 \h </w:instrText>
             </w:r>
             <w:r>
               <w:rPr>
@@ -1165,7 +1586,7 @@
                 <w:noProof/>
                 <w:webHidden/>
               </w:rPr>
-              <w:t>7</w:t>
+              <w:t>8</w:t>
             </w:r>
             <w:r>
               <w:rPr>
@@ -1188,7 +1609,7 @@
               <w:szCs w:val="22"/>
             </w:rPr>
           </w:pPr>
-          <w:hyperlink w:anchor="_Toc316300779" w:history="1">
+          <w:hyperlink w:anchor="_Toc321814509" w:history="1">
             <w:r>
               <w:rPr>
                 <w:rStyle w:val="Hyperlink"/>
@@ -1215,7 +1636,7 @@
                 <w:noProof/>
                 <w:webHidden/>
               </w:rPr>
-              <w:instrText xml:space="preserve"> PAGEREF _Toc316300779 \h </w:instrText>
+              <w:instrText xml:space="preserve"> PAGEREF _Toc321814509 \h </w:instrText>
             </w:r>
             <w:r>
               <w:rPr>
@@ -1235,7 +1656,7 @@
                 <w:noProof/>
                 <w:webHidden/>
               </w:rPr>
-              <w:t>8</w:t>
+              <w:t>9</w:t>
             </w:r>
             <w:r>
               <w:rPr>
@@ -1258,7 +1679,7 @@
               <w:szCs w:val="22"/>
             </w:rPr>
           </w:pPr>
-          <w:hyperlink w:anchor="_Toc316300780" w:history="1">
+          <w:hyperlink w:anchor="_Toc321814510" w:history="1">
             <w:r>
               <w:rPr>
                 <w:rStyle w:val="Hyperlink"/>
@@ -1285,7 +1706,7 @@
                 <w:noProof/>
                 <w:webHidden/>
               </w:rPr>
-              <w:instrText xml:space="preserve"> PAGEREF _Toc316300780 \h </w:instrText>
+              <w:instrText xml:space="preserve"> PAGEREF _Toc321814510 \h </w:instrText>
             </w:r>
             <w:r>
               <w:rPr>
@@ -1305,7 +1726,7 @@
                 <w:noProof/>
                 <w:webHidden/>
               </w:rPr>
-              <w:t>8</w:t>
+              <w:t>9</w:t>
             </w:r>
             <w:r>
               <w:rPr>
@@ -1328,7 +1749,7 @@
               <w:szCs w:val="22"/>
             </w:rPr>
           </w:pPr>
-          <w:hyperlink w:anchor="_Toc316300781" w:history="1">
+          <w:hyperlink w:anchor="_Toc321814511" w:history="1">
             <w:r>
               <w:rPr>
                 <w:rStyle w:val="Hyperlink"/>
@@ -1355,7 +1776,7 @@
                 <w:noProof/>
                 <w:webHidden/>
               </w:rPr>
-              <w:instrText xml:space="preserve"> PAGEREF _Toc316300781 \h </w:instrText>
+              <w:instrText xml:space="preserve"> PAGEREF _Toc321814511 \h </w:instrText>
             </w:r>
             <w:r>
               <w:rPr>
@@ -1375,7 +1796,7 @@
                 <w:noProof/>
                 <w:webHidden/>
               </w:rPr>
-              <w:t>9</w:t>
+              <w:t>10</w:t>
             </w:r>
             <w:r>
               <w:rPr>
@@ -1398,7 +1819,7 @@
               <w:szCs w:val="22"/>
             </w:rPr>
           </w:pPr>
-          <w:hyperlink w:anchor="_Toc316300782" w:history="1">
+          <w:hyperlink w:anchor="_Toc321814512" w:history="1">
             <w:r>
               <w:rPr>
                 <w:rStyle w:val="Hyperlink"/>
@@ -1425,7 +1846,7 @@
                 <w:noProof/>
                 <w:webHidden/>
               </w:rPr>
-              <w:instrText xml:space="preserve"> PAGEREF _Toc316300782 \h </w:instrText>
+              <w:instrText xml:space="preserve"> PAGEREF _Toc321814512 \h </w:instrText>
             </w:r>
             <w:r>
               <w:rPr>
@@ -1445,7 +1866,7 @@
                 <w:noProof/>
                 <w:webHidden/>
               </w:rPr>
-              <w:t>9</w:t>
+              <w:t>10</w:t>
             </w:r>
             <w:r>
               <w:rPr>
@@ -1468,7 +1889,7 @@
               <w:szCs w:val="22"/>
             </w:rPr>
           </w:pPr>
-          <w:hyperlink w:anchor="_Toc316300783" w:history="1">
+          <w:hyperlink w:anchor="_Toc321814513" w:history="1">
             <w:r>
               <w:rPr>
                 <w:rStyle w:val="Hyperlink"/>
@@ -1495,7 +1916,7 @@
                 <w:noProof/>
                 <w:webHidden/>
               </w:rPr>
-              <w:instrText xml:space="preserve"> PAGEREF _Toc316300783 \h </w:instrText>
+              <w:instrText xml:space="preserve"> PAGEREF _Toc321814513 \h </w:instrText>
             </w:r>
             <w:r>
               <w:rPr>
@@ -1515,7 +1936,7 @@
                 <w:noProof/>
                 <w:webHidden/>
               </w:rPr>
-              <w:t>9</w:t>
+              <w:t>10</w:t>
             </w:r>
             <w:r>
               <w:rPr>
@@ -1538,12 +1959,82 @@
               <w:szCs w:val="22"/>
             </w:rPr>
           </w:pPr>
-          <w:hyperlink w:anchor="_Toc316300784" w:history="1">
+          <w:hyperlink w:anchor="_Toc321814514" w:history="1">
             <w:r>
               <w:rPr>
                 <w:rStyle w:val="Hyperlink"/>
                 <w:noProof/>
               </w:rPr>
+              <w:t>Deployment Conventions</w:t>
+            </w:r>
+            <w:r>
+              <w:rPr>
+                <w:noProof/>
+                <w:webHidden/>
+              </w:rPr>
+              <w:tab/>
+            </w:r>
+            <w:r>
+              <w:rPr>
+                <w:noProof/>
+                <w:webHidden/>
+              </w:rPr>
+              <w:fldChar w:fldCharType="begin"/>
+            </w:r>
+            <w:r>
+              <w:rPr>
+                <w:noProof/>
+                <w:webHidden/>
+              </w:rPr>
+              <w:instrText xml:space="preserve"> PAGEREF _Toc321814514 \h </w:instrText>
+            </w:r>
+            <w:r>
+              <w:rPr>
+                <w:noProof/>
+                <w:webHidden/>
+              </w:rPr>
+            </w:r>
+            <w:r>
+              <w:rPr>
+                <w:noProof/>
+                <w:webHidden/>
+              </w:rPr>
+              <w:fldChar w:fldCharType="separate"/>
+            </w:r>
+            <w:r>
+              <w:rPr>
+                <w:noProof/>
+                <w:webHidden/>
+              </w:rPr>
+              <w:t>10</w:t>
+            </w:r>
+            <w:r>
+              <w:rPr>
+                <w:noProof/>
+                <w:webHidden/>
+              </w:rPr>
+              <w:fldChar w:fldCharType="end"/>
+            </w:r>
+          </w:hyperlink>
+        </w:p>
+        <w:p>
+          <w:pPr>
+            <w:pStyle w:val="TOC2"/>
+            <w:tabs>
+              <w:tab w:val="right" w:leader="dot" w:pos="9350"/>
+            </w:tabs>
+            <w:rPr>
+              <w:noProof/>
+              <w:sz w:val="22"/>
+              <w:szCs w:val="22"/>
+            </w:rPr>
+          </w:pPr>
+          <w:hyperlink w:anchor="_Toc321814515" w:history="1">
+            <w:r>
+              <w:rPr>
+                <w:rStyle w:val="Hyperlink"/>
+                <w:noProof/>
+              </w:rPr>
               <w:t>SQL Azure</w:t>
             </w:r>
             <w:r>
@@ -1565,7 +2056,7 @@
                 <w:noProof/>
                 <w:webHidden/>
               </w:rPr>
-              <w:instrText xml:space="preserve"> PAGEREF _Toc316300784 \h </w:instrText>
+              <w:instrText xml:space="preserve"> PAGEREF _Toc321814515 \h </w:instrText>
             </w:r>
             <w:r>
               <w:rPr>
@@ -1585,7 +2076,7 @@
                 <w:noProof/>
                 <w:webHidden/>
               </w:rPr>
-              <w:t>9</w:t>
+              <w:t>10</w:t>
             </w:r>
             <w:r>
               <w:rPr>
@@ -1608,7 +2099,7 @@
               <w:szCs w:val="22"/>
             </w:rPr>
           </w:pPr>
-          <w:hyperlink w:anchor="_Toc316300785" w:history="1">
+          <w:hyperlink w:anchor="_Toc321814516" w:history="1">
             <w:r>
               <w:rPr>
                 <w:rStyle w:val="Hyperlink"/>
@@ -1635,7 +2126,7 @@
                 <w:noProof/>
                 <w:webHidden/>
               </w:rPr>
-              <w:instrText xml:space="preserve"> PAGEREF _Toc316300785 \h </w:instrText>
+              <w:instrText xml:space="preserve"> PAGEREF _Toc321814516 \h </w:instrText>
             </w:r>
             <w:r>
               <w:rPr>
@@ -1655,7 +2146,7 @@
                 <w:noProof/>
                 <w:webHidden/>
               </w:rPr>
-              <w:t>9</w:t>
+              <w:t>10</w:t>
             </w:r>
             <w:r>
               <w:rPr>
@@ -1678,7 +2169,7 @@
               <w:szCs w:val="22"/>
             </w:rPr>
           </w:pPr>
-          <w:hyperlink w:anchor="_Toc316300786" w:history="1">
+          <w:hyperlink w:anchor="_Toc321814517" w:history="1">
             <w:r>
               <w:rPr>
                 <w:rStyle w:val="Hyperlink"/>
@@ -1705,7 +2196,7 @@
                 <w:noProof/>
                 <w:webHidden/>
               </w:rPr>
-              <w:instrText xml:space="preserve"> PAGEREF _Toc316300786 \h </w:instrText>
+              <w:instrText xml:space="preserve"> PAGEREF _Toc321814517 \h </w:instrText>
             </w:r>
             <w:r>
               <w:rPr>
@@ -1725,7 +2216,7 @@
                 <w:noProof/>
                 <w:webHidden/>
               </w:rPr>
-              <w:t>9</w:t>
+              <w:t>10</w:t>
             </w:r>
             <w:r>
               <w:rPr>
@@ -1748,7 +2239,7 @@
               <w:szCs w:val="22"/>
             </w:rPr>
           </w:pPr>
-          <w:hyperlink w:anchor="_Toc316300787" w:history="1">
+          <w:hyperlink w:anchor="_Toc321814518" w:history="1">
             <w:r>
               <w:rPr>
                 <w:rStyle w:val="Hyperlink"/>
@@ -1775,7 +2266,7 @@
                 <w:noProof/>
                 <w:webHidden/>
               </w:rPr>
-              <w:instrText xml:space="preserve"> PAGEREF _Toc316300787 \h </w:instrText>
+              <w:instrText xml:space="preserve"> PAGEREF _Toc321814518 \h </w:instrText>
             </w:r>
             <w:r>
               <w:rPr>
@@ -1795,7 +2286,7 @@
                 <w:noProof/>
                 <w:webHidden/>
               </w:rPr>
-              <w:t>9</w:t>
+              <w:t>11</w:t>
             </w:r>
             <w:r>
               <w:rPr>
@@ -1818,7 +2309,7 @@
               <w:szCs w:val="22"/>
             </w:rPr>
           </w:pPr>
-          <w:hyperlink w:anchor="_Toc316300788" w:history="1">
+          <w:hyperlink w:anchor="_Toc321814519" w:history="1">
             <w:r>
               <w:rPr>
                 <w:rStyle w:val="Hyperlink"/>
@@ -1845,7 +2336,7 @@
                 <w:noProof/>
                 <w:webHidden/>
               </w:rPr>
-              <w:instrText xml:space="preserve"> PAGEREF _Toc316300788 \h </w:instrText>
+              <w:instrText xml:space="preserve"> PAGEREF _Toc321814519 \h </w:instrText>
             </w:r>
             <w:r>
               <w:rPr>
@@ -1865,7 +2356,147 @@
                 <w:noProof/>
                 <w:webHidden/>
               </w:rPr>
-              <w:t>10</w:t>
+              <w:t>11</w:t>
+            </w:r>
+            <w:r>
+              <w:rPr>
+                <w:noProof/>
+                <w:webHidden/>
+              </w:rPr>
+              <w:fldChar w:fldCharType="end"/>
+            </w:r>
+          </w:hyperlink>
+        </w:p>
+        <w:p>
+          <w:pPr>
+            <w:pStyle w:val="TOC2"/>
+            <w:tabs>
+              <w:tab w:val="right" w:leader="dot" w:pos="9350"/>
+            </w:tabs>
+            <w:rPr>
+              <w:noProof/>
+              <w:sz w:val="22"/>
+              <w:szCs w:val="22"/>
+            </w:rPr>
+          </w:pPr>
+          <w:hyperlink w:anchor="_Toc321814520" w:history="1">
+            <w:r>
+              <w:rPr>
+                <w:rStyle w:val="Hyperlink"/>
+                <w:noProof/>
+              </w:rPr>
+              <w:t>dotnet-Host</w:t>
+            </w:r>
+            <w:r>
+              <w:rPr>
+                <w:noProof/>
+                <w:webHidden/>
+              </w:rPr>
+              <w:tab/>
+            </w:r>
+            <w:r>
+              <w:rPr>
+                <w:noProof/>
+                <w:webHidden/>
+              </w:rPr>
+              <w:fldChar w:fldCharType="begin"/>
+            </w:r>
+            <w:r>
+              <w:rPr>
+                <w:noProof/>
+                <w:webHidden/>
+              </w:rPr>
+              <w:instrText xml:space="preserve"> PAGEREF _Toc321814520 \h </w:instrText>
+            </w:r>
+            <w:r>
+              <w:rPr>
+                <w:noProof/>
+                <w:webHidden/>
+              </w:rPr>
+            </w:r>
+            <w:r>
+              <w:rPr>
+                <w:noProof/>
+                <w:webHidden/>
+              </w:rPr>
+              <w:fldChar w:fldCharType="separate"/>
+            </w:r>
+            <w:r>
+              <w:rPr>
+                <w:noProof/>
+                <w:webHidden/>
+              </w:rPr>
+              <w:t>11</w:t>
+            </w:r>
+            <w:r>
+              <w:rPr>
+                <w:noProof/>
+                <w:webHidden/>
+              </w:rPr>
+              <w:fldChar w:fldCharType="end"/>
+            </w:r>
+          </w:hyperlink>
+        </w:p>
+        <w:p>
+          <w:pPr>
+            <w:pStyle w:val="TOC2"/>
+            <w:tabs>
+              <w:tab w:val="right" w:leader="dot" w:pos="9350"/>
+            </w:tabs>
+            <w:rPr>
+              <w:noProof/>
+              <w:sz w:val="22"/>
+              <w:szCs w:val="22"/>
+            </w:rPr>
+          </w:pPr>
+          <w:hyperlink w:anchor="_Toc321814521" w:history="1">
+            <w:r>
+              <w:rPr>
+                <w:rStyle w:val="Hyperlink"/>
+                <w:noProof/>
+              </w:rPr>
+              <w:t>iOS Device</w:t>
+            </w:r>
+            <w:r>
+              <w:rPr>
+                <w:noProof/>
+                <w:webHidden/>
+              </w:rPr>
+              <w:tab/>
+            </w:r>
+            <w:r>
+              <w:rPr>
+                <w:noProof/>
+                <w:webHidden/>
+              </w:rPr>
+              <w:fldChar w:fldCharType="begin"/>
+            </w:r>
+            <w:r>
+              <w:rPr>
+                <w:noProof/>
+                <w:webHidden/>
+              </w:rPr>
+              <w:instrText xml:space="preserve"> PAGEREF _Toc321814521 \h </w:instrText>
+            </w:r>
+            <w:r>
+              <w:rPr>
+                <w:noProof/>
+                <w:webHidden/>
+              </w:rPr>
+            </w:r>
+            <w:r>
+              <w:rPr>
+                <w:noProof/>
+                <w:webHidden/>
+              </w:rPr>
+              <w:fldChar w:fldCharType="separate"/>
+            </w:r>
+            <w:r>
+              <w:rPr>
+                <w:noProof/>
+                <w:webHidden/>
+              </w:rPr>
+              <w:t>12</w:t>
             </w:r>
             <w:r>
               <w:rPr>
@@ -1888,7 +2519,7 @@
               <w:szCs w:val="22"/>
             </w:rPr>
           </w:pPr>
-          <w:hyperlink w:anchor="_Toc316300789" w:history="1">
+          <w:hyperlink w:anchor="_Toc321814522" w:history="1">
             <w:r>
               <w:rPr>
                 <w:rStyle w:val="Hyperlink"/>
@@ -1915,7 +2546,7 @@
                 <w:noProof/>
                 <w:webHidden/>
               </w:rPr>
-              <w:instrText xml:space="preserve"> PAGEREF _Toc316300789 \h </w:instrText>
+              <w:instrText xml:space="preserve"> PAGEREF _Toc321814522 \h </w:instrText>
             </w:r>
             <w:r>
               <w:rPr>
@@ -1935,7 +2566,7 @@
                 <w:noProof/>
                 <w:webHidden/>
               </w:rPr>
-              <w:t>11</w:t>
+              <w:t>13</w:t>
             </w:r>
             <w:r>
               <w:rPr>
@@ -1962,9 +2593,8 @@
       <w:pPr>
         <w:pStyle w:val="Heading1"/>
       </w:pPr>
-      <w:bookmarkStart w:id="0" w:name="_Toc316300763"/>
-      <w:r>
-        <w:lastRenderedPageBreak/>
+      <w:bookmarkStart w:id="0" w:name="_Toc321814487"/>
+      <w:r>
         <w:t>Source Control</w:t>
       </w:r>
       <w:bookmarkEnd w:id="0"/>
@@ -1973,7 +2603,7 @@
       <w:pPr>
         <w:pStyle w:val="Heading2"/>
       </w:pPr>
-      <w:bookmarkStart w:id="1" w:name="_Toc316300764"/>
+      <w:bookmarkStart w:id="1" w:name="_Toc321814488"/>
       <w:r>
         <w:t>Repositories</w:t>
       </w:r>
@@ -2065,7 +2695,7 @@
       <w:pPr>
         <w:pStyle w:val="Heading2"/>
       </w:pPr>
-      <w:bookmarkStart w:id="2" w:name="_Toc316300765"/>
+      <w:bookmarkStart w:id="2" w:name="_Toc321814489"/>
       <w:r>
         <w:t>D</w:t>
       </w:r>
@@ -2168,7 +2798,7 @@
       <w:pPr>
         <w:pStyle w:val="Heading3"/>
       </w:pPr>
-      <w:bookmarkStart w:id="3" w:name="_Toc316300766"/>
+      <w:bookmarkStart w:id="3" w:name="_Toc321814490"/>
       <w:r>
         <w:t>Structure</w:t>
       </w:r>
@@ -2305,6 +2935,7 @@
         <w:rPr>
           <w:noProof/>
         </w:rPr>
+        <w:lastRenderedPageBreak/>
         <w:drawing>
           <wp:inline distT="0" distB="0" distL="0" distR="0" wp14:anchorId="4E1212AC" wp14:editId="266322FB">
             <wp:extent cx="4405745" cy="3313216"/>
@@ -2337,7 +2968,7 @@
       <w:pPr>
         <w:pStyle w:val="Heading2"/>
       </w:pPr>
-      <w:bookmarkStart w:id="4" w:name="_Toc316300767"/>
+      <w:bookmarkStart w:id="4" w:name="_Toc321814491"/>
       <w:r>
         <w:lastRenderedPageBreak/>
         <w:t>Source</w:t>
@@ -2445,7 +3076,7 @@
       <w:pPr>
         <w:pStyle w:val="Heading3"/>
       </w:pPr>
-      <w:bookmarkStart w:id="5" w:name="_Toc316300768"/>
+      <w:bookmarkStart w:id="5" w:name="_Toc321814492"/>
       <w:r>
         <w:t>Structure</w:t>
       </w:r>
@@ -2762,7 +3393,7 @@
       <w:pPr>
         <w:pStyle w:val="Heading2"/>
       </w:pPr>
-      <w:bookmarkStart w:id="6" w:name="_Toc316300769"/>
+      <w:bookmarkStart w:id="6" w:name="_Toc321814493"/>
       <w:r>
         <w:lastRenderedPageBreak/>
         <w:t>Enlisting and Making Changes</w:t>
@@ -3027,13 +3658,7 @@
       <w:proofErr w:type="spellEnd"/>
       <w:proofErr w:type="gramEnd"/>
       <w:r>
-        <w:t xml:space="preserve"> commit –</w:t>
-      </w:r>
-      <w:r>
-        <w:t>a</w:t>
-      </w:r>
-      <w:r>
-        <w:t>m '</w:t>
+        <w:t xml:space="preserve"> commit –am '</w:t>
       </w:r>
       <w:r>
         <w:rPr>
@@ -3046,13 +3671,7 @@
       </w:r>
       <w:r>
         <w:tab/>
-        <w:t xml:space="preserve">// </w:t>
-      </w:r>
-      <w:r>
-        <w:t xml:space="preserve">add all modified files and </w:t>
-      </w:r>
-      <w:r>
-        <w:t>commit local changes</w:t>
+        <w:t>// add all modified files and commit local changes</w:t>
       </w:r>
     </w:p>
     <w:p>
@@ -3088,7 +3707,6 @@
       <w:pPr>
         <w:pStyle w:val="NoSpacing"/>
       </w:pPr>
-      <w:bookmarkStart w:id="7" w:name="_Toc316300770"/>
     </w:p>
     <w:p>
       <w:pPr>
@@ -3136,6 +3754,7 @@
           <w:b/>
         </w:rPr>
       </w:pPr>
+      <w:bookmarkStart w:id="7" w:name="_Toc321814494"/>
       <w:r>
         <w:rPr>
           <w:b/>
@@ -3146,15 +3765,7 @@
     </w:p>
     <w:p>
       <w:r>
-        <w:t xml:space="preserve">There are a few naming conventions that should be followed when adding new directories or files to the </w:t>
-      </w:r>
-      <w:proofErr w:type="gramStart"/>
-      <w:r>
-        <w:t>repository</w:t>
-      </w:r>
-      <w:proofErr w:type="gramEnd"/>
-      <w:r>
-        <w:t>.</w:t>
+        <w:t>There are a few naming conventions that should be followed when adding new directories or files to the repository.</w:t>
       </w:r>
       <w:r>
         <w:t xml:space="preserve"> External tools and packages are exempt from these conventions.</w:t>
@@ -3339,35 +3950,26 @@
       <w:pPr>
         <w:pStyle w:val="Heading2"/>
       </w:pPr>
-      <w:bookmarkStart w:id="8" w:name="_Toc316300771"/>
+      <w:bookmarkStart w:id="8" w:name="_Toc321814495"/>
       <w:r>
         <w:t>Branching</w:t>
       </w:r>
+      <w:bookmarkEnd w:id="8"/>
     </w:p>
     <w:p>
       <w:r>
-        <w:t xml:space="preserve">In order to avoid conflicts between developers and maintain code corresponding to </w:t>
-      </w:r>
-      <w:r>
-        <w:t xml:space="preserve">running </w:t>
-      </w:r>
-      <w:r>
-        <w:t>deployments, it is strongly advised that all code changes be made in a branch derived from the master branch. Changes to the master bran</w:t>
-      </w:r>
-      <w:r>
-        <w:t xml:space="preserve">ch should almost always be a result of </w:t>
-      </w:r>
-      <w:r>
-        <w:t xml:space="preserve">merging changes from another branch. </w:t>
+        <w:t xml:space="preserve">In order to avoid conflicts between developers and maintain code corresponding to running deployments, it is strongly advised that all code changes be made in a branch derived from the master branch. Changes to the master branch should almost always be a result of merging changes from another branch. </w:t>
       </w:r>
     </w:p>
     <w:p>
       <w:pPr>
         <w:pStyle w:val="Heading3"/>
       </w:pPr>
+      <w:bookmarkStart w:id="9" w:name="_Toc321814496"/>
       <w:r>
         <w:t>Commands</w:t>
       </w:r>
+      <w:bookmarkEnd w:id="9"/>
     </w:p>
     <w:p>
       <w:r>
@@ -3379,19 +3981,7 @@
       </w:r>
       <w:proofErr w:type="spellEnd"/>
       <w:r>
-        <w:t xml:space="preserve"> commands used for </w:t>
-      </w:r>
-      <w:r>
-        <w:t>creating, managing, and merging</w:t>
-      </w:r>
-      <w:r>
-        <w:t xml:space="preserve"> </w:t>
-      </w:r>
-      <w:r>
-        <w:t>branches</w:t>
-      </w:r>
-      <w:r>
-        <w:t xml:space="preserve"> in a repository:</w:t>
+        <w:t xml:space="preserve"> commands used for creating, managing, and merging branches in a repository:</w:t>
       </w:r>
     </w:p>
     <w:p>
@@ -3410,10 +4000,7 @@
       <w:proofErr w:type="spellEnd"/>
       <w:proofErr w:type="gramEnd"/>
       <w:r>
-        <w:t xml:space="preserve"> </w:t>
-      </w:r>
-      <w:r>
-        <w:t>branch</w:t>
+        <w:t xml:space="preserve"> branch</w:t>
       </w:r>
       <w:r>
         <w:tab/>
@@ -3423,10 +4010,7 @@
       </w:r>
       <w:r>
         <w:tab/>
-        <w:t xml:space="preserve">// </w:t>
-      </w:r>
-      <w:r>
-        <w:t>list all existing branches</w:t>
+        <w:t>// list all existing branches</w:t>
       </w:r>
     </w:p>
     <w:p>
@@ -3441,13 +4025,7 @@
       <w:proofErr w:type="spellEnd"/>
       <w:proofErr w:type="gramEnd"/>
       <w:r>
-        <w:t xml:space="preserve"> </w:t>
-      </w:r>
-      <w:r>
-        <w:t>branch</w:t>
-      </w:r>
-      <w:r>
-        <w:t xml:space="preserve"> </w:t>
+        <w:t xml:space="preserve"> branch </w:t>
       </w:r>
       <w:proofErr w:type="spellStart"/>
       <w:r>
@@ -3462,10 +4040,13 @@
       </w:r>
       <w:r>
         <w:tab/>
-        <w:t xml:space="preserve">// </w:t>
-      </w:r>
-      <w:r>
-        <w:t>create a new branch (invoke from master)</w:t>
+        <w:t>// create a new branch (</w:t>
+      </w:r>
+      <w:r>
+        <w:t>from current branch</w:t>
+      </w:r>
+      <w:r>
+        <w:t>)</w:t>
       </w:r>
     </w:p>
     <w:p>
@@ -3527,10 +4108,7 @@
       <w:proofErr w:type="spellEnd"/>
       <w:r>
         <w:tab/>
-        <w:t xml:space="preserve">// push committed branch changes </w:t>
-      </w:r>
-      <w:r>
-        <w:t>to repository</w:t>
+        <w:t>// push committed branch changes to repository</w:t>
       </w:r>
     </w:p>
     <w:p>
@@ -3549,13 +4127,7 @@
       <w:proofErr w:type="spellEnd"/>
       <w:proofErr w:type="gramEnd"/>
       <w:r>
-        <w:t xml:space="preserve"> </w:t>
-      </w:r>
-      <w:r>
-        <w:t>pull</w:t>
-      </w:r>
-      <w:r>
-        <w:t xml:space="preserve"> origin </w:t>
+        <w:t xml:space="preserve"> pull origin </w:t>
       </w:r>
       <w:proofErr w:type="spellStart"/>
       <w:r>
@@ -3567,25 +4139,7 @@
       <w:proofErr w:type="spellEnd"/>
       <w:r>
         <w:tab/>
-        <w:t xml:space="preserve">// </w:t>
-      </w:r>
-      <w:r>
-        <w:t>pull</w:t>
-      </w:r>
-      <w:r>
-        <w:t xml:space="preserve"> </w:t>
-      </w:r>
-      <w:r>
-        <w:t>branch</w:t>
-      </w:r>
-      <w:r>
-        <w:t xml:space="preserve"> changes </w:t>
-      </w:r>
-      <w:r>
-        <w:t>from repository</w:t>
-      </w:r>
-      <w:r>
-        <w:t xml:space="preserve"> </w:t>
+        <w:t xml:space="preserve">// pull branch changes from repository </w:t>
       </w:r>
     </w:p>
     <w:p>
@@ -3604,13 +4158,7 @@
       <w:proofErr w:type="spellEnd"/>
       <w:proofErr w:type="gramEnd"/>
       <w:r>
-        <w:t xml:space="preserve"> </w:t>
-      </w:r>
-      <w:r>
-        <w:t>merge</w:t>
-      </w:r>
-      <w:r>
-        <w:t xml:space="preserve"> </w:t>
+        <w:t xml:space="preserve"> merge </w:t>
       </w:r>
       <w:proofErr w:type="spellStart"/>
       <w:r>
@@ -3625,10 +4173,13 @@
       </w:r>
       <w:r>
         <w:tab/>
-        <w:t xml:space="preserve">// </w:t>
-      </w:r>
-      <w:r>
-        <w:t>merge branch changes (invoke from master)</w:t>
+        <w:t>// merge branch changes (</w:t>
+      </w:r>
+      <w:r>
+        <w:t>into current branch</w:t>
+      </w:r>
+      <w:r>
+        <w:t>)</w:t>
       </w:r>
     </w:p>
     <w:p>
@@ -3659,13 +4210,7 @@
       <w:proofErr w:type="spellEnd"/>
       <w:r>
         <w:tab/>
-        <w:t xml:space="preserve">// delete a branch </w:t>
-      </w:r>
-      <w:r>
-        <w:t xml:space="preserve">after merging </w:t>
-      </w:r>
-      <w:r>
-        <w:t>(invoke from master)</w:t>
+        <w:t>// delete a branch after merging (from master)</w:t>
       </w:r>
     </w:p>
     <w:p>
@@ -3684,13 +4229,7 @@
       <w:proofErr w:type="spellEnd"/>
       <w:proofErr w:type="gramEnd"/>
       <w:r>
-        <w:t xml:space="preserve"> branch –</w:t>
-      </w:r>
-      <w:r>
-        <w:t>D</w:t>
-      </w:r>
-      <w:r>
-        <w:t xml:space="preserve"> </w:t>
+        <w:t xml:space="preserve"> branch –D </w:t>
       </w:r>
       <w:proofErr w:type="spellStart"/>
       <w:r>
@@ -3702,13 +4241,13 @@
       <w:proofErr w:type="spellEnd"/>
       <w:r>
         <w:tab/>
-        <w:t>// delete a branch</w:t>
-      </w:r>
-      <w:r>
-        <w:t xml:space="preserve"> without merging</w:t>
-      </w:r>
-      <w:r>
-        <w:t xml:space="preserve"> (invoke from master)</w:t>
+        <w:t>// delete a branch without merging (</w:t>
+      </w:r>
+      <w:r>
+        <w:t>f</w:t>
+      </w:r>
+      <w:r>
+        <w:t>rom master)</w:t>
       </w:r>
     </w:p>
     <w:p>
@@ -3774,9 +4313,11 @@
       <w:pPr>
         <w:pStyle w:val="Heading3"/>
       </w:pPr>
+      <w:bookmarkStart w:id="10" w:name="_Toc321814497"/>
       <w:r>
         <w:t>Conventions</w:t>
       </w:r>
+      <w:bookmarkEnd w:id="10"/>
     </w:p>
     <w:p>
       <w:r>
@@ -3796,135 +4337,486 @@
     </w:p>
     <w:p>
       <w:pPr>
-        <w:pStyle w:val="ListParagraph"/>
+        <w:pStyle w:val="NoSpacing"/>
         <w:numPr>
           <w:ilvl w:val="0"/>
-          <w:numId w:val="4"/>
+          <w:numId w:val="5"/>
         </w:numPr>
       </w:pPr>
       <w:r>
         <w:t>Create a development branch off the current master branch</w:t>
+      </w:r>
+      <w:r>
+        <w:t xml:space="preserve"> (e.g. dev1)</w:t>
       </w:r>
     </w:p>
     <w:p>
       <w:pPr>
-        <w:pStyle w:val="ListParagraph"/>
-        <w:numPr>
-          <w:ilvl w:val="0"/>
-          <w:numId w:val="4"/>
-        </w:numPr>
+        <w:pStyle w:val="Code"/>
+        <w:spacing w:after="120"/>
+        <w:contextualSpacing/>
       </w:pPr>
       <w:r>
-        <w:t>Make changes in development branch and test changes locally</w:t>
+        <w:t>(</w:t>
+      </w:r>
+      <w:proofErr w:type="gramStart"/>
+      <w:r>
+        <w:t>master</w:t>
+      </w:r>
+      <w:proofErr w:type="gramEnd"/>
+      <w:r>
+        <w:t>) $</w:t>
+      </w:r>
+      <w:proofErr w:type="spellStart"/>
+      <w:r>
+        <w:t>git</w:t>
+      </w:r>
+      <w:proofErr w:type="spellEnd"/>
+      <w:r>
+        <w:t xml:space="preserve"> branch dev1</w:t>
       </w:r>
     </w:p>
     <w:p>
       <w:pPr>
-        <w:pStyle w:val="ListParagraph"/>
+        <w:pStyle w:val="NoSpacing"/>
         <w:numPr>
           <w:ilvl w:val="0"/>
-          <w:numId w:val="4"/>
+          <w:numId w:val="5"/>
         </w:numPr>
       </w:pPr>
       <w:r>
-        <w:t>Deploy development branch to one of the Azure development accounts</w:t>
+        <w:t>Make changes in development branch and test changes locally</w:t>
       </w:r>
     </w:p>
     <w:p>
       <w:pPr>
-        <w:pStyle w:val="ListParagraph"/>
-        <w:numPr>
-          <w:ilvl w:val="0"/>
-          <w:numId w:val="4"/>
-        </w:numPr>
+        <w:pStyle w:val="Code"/>
+        <w:spacing w:after="120"/>
+        <w:contextualSpacing/>
       </w:pPr>
       <w:r>
-        <w:t>Test and verify development deployment is working properly</w:t>
+        <w:t>(</w:t>
+      </w:r>
+      <w:proofErr w:type="gramStart"/>
+      <w:r>
+        <w:t>master</w:t>
+      </w:r>
+      <w:proofErr w:type="gramEnd"/>
+      <w:r>
+        <w:t>) $</w:t>
+      </w:r>
+      <w:proofErr w:type="spellStart"/>
+      <w:r>
+        <w:t>git</w:t>
+      </w:r>
+      <w:proofErr w:type="spellEnd"/>
+      <w:r>
+        <w:t xml:space="preserve"> branch dev1</w:t>
       </w:r>
     </w:p>
     <w:p>
       <w:pPr>
-        <w:pStyle w:val="ListParagraph"/>
+        <w:pStyle w:val="NoSpacing"/>
         <w:numPr>
           <w:ilvl w:val="0"/>
-          <w:numId w:val="4"/>
+          <w:numId w:val="5"/>
         </w:numPr>
       </w:pPr>
       <w:r>
-        <w:t>Merge development branch back into master branch</w:t>
+        <w:t xml:space="preserve">Deploy development branch to the </w:t>
+      </w:r>
+      <w:r>
+        <w:t>corresponding Azure development account</w:t>
       </w:r>
     </w:p>
     <w:p>
       <w:pPr>
-        <w:pStyle w:val="ListParagraph"/>
+        <w:pStyle w:val="NoSpacing"/>
         <w:numPr>
           <w:ilvl w:val="0"/>
-          <w:numId w:val="4"/>
+          <w:numId w:val="5"/>
         </w:numPr>
       </w:pPr>
       <w:r>
-        <w:t xml:space="preserve">Retain development branch until </w:t>
-      </w:r>
-      <w:r>
-        <w:t xml:space="preserve">the </w:t>
-      </w:r>
-      <w:r>
-        <w:t>development deployment is updated with newer branch</w:t>
+        <w:t>Test and verify development deployment is working properly</w:t>
       </w:r>
     </w:p>
     <w:p>
       <w:pPr>
-        <w:pStyle w:val="ListParagraph"/>
+        <w:pStyle w:val="NoSpacing"/>
         <w:numPr>
           <w:ilvl w:val="0"/>
-          <w:numId w:val="4"/>
+          <w:numId w:val="5"/>
         </w:numPr>
       </w:pPr>
       <w:r>
-        <w:t>Delete development branch when newer development branch is deployed</w:t>
+        <w:t xml:space="preserve">Create a deployment branch from that development branch using </w:t>
+      </w:r>
+      <w:r>
+        <w:t xml:space="preserve">the </w:t>
+      </w:r>
+      <w:r>
+        <w:t xml:space="preserve">current date in the branch name (e.g. dev1_mmddyy). This branch </w:t>
+      </w:r>
+      <w:r>
+        <w:t>is used to maintain</w:t>
+      </w:r>
+      <w:r>
+        <w:t xml:space="preserve"> the exact code that is currently running in a deployment.</w:t>
+      </w:r>
+      <w:r>
+        <w:t xml:space="preserve"> If critical fixes need to be made to the deployment, this branch can be used. A deployment branch can be deleted when it is replaced by a newer deployment branch.</w:t>
+      </w:r>
+      <w:r>
+        <w:t xml:space="preserve"> </w:t>
       </w:r>
     </w:p>
     <w:p>
-      <w:r>
-        <w:t xml:space="preserve">One downside with </w:t>
+      <w:pPr>
+        <w:pStyle w:val="Code"/>
+        <w:spacing w:after="120"/>
+        <w:contextualSpacing/>
+      </w:pPr>
+      <w:r>
+        <w:t>(dev1) $</w:t>
       </w:r>
       <w:proofErr w:type="spellStart"/>
       <w:r>
-        <w:t>GitHub</w:t>
+        <w:t>git</w:t>
       </w:r>
       <w:proofErr w:type="spellEnd"/>
       <w:r>
-        <w:t xml:space="preserve"> is that one can only merge changes from a branch </w:t>
-      </w:r>
-      <w:r>
-        <w:t xml:space="preserve">back </w:t>
-      </w:r>
-      <w:r>
-        <w:t xml:space="preserve">INTO the master. It is not possible to merge subsequent changes </w:t>
-      </w:r>
-      <w:r>
-        <w:t>from</w:t>
-      </w:r>
-      <w:r>
-        <w:t xml:space="preserve"> the master INTO a branch. For this reason, it is recommended that at least once per week a new ‘staging’ branch be created, deployed, and tested to the ‘staging’ deployment. This will catch integration issues as multiple development branches are merged into the master branch. In some cases, a developer may catch integration issues when establishing a new development branch. At this point, the developer must create a new ‘staging’ branch, resolve the integration issues, and update the ‘staging’ deployment. </w:t>
-      </w:r>
-      <w:r>
-        <w:t xml:space="preserve">Creation of new development branches will be suspended until the ‘staging’ integration is complete and merged back into the master branch. </w:t>
+        <w:t xml:space="preserve"> push origin dev1</w:t>
       </w:r>
     </w:p>
     <w:p>
-      <w:r>
-        <w:t>If a set of features requires integration prior to merging with the master branch, a development branch can be created and shared between multiple developers, pushing and pulling the other’s changes as the features are being developed.</w:t>
-      </w:r>
-      <w:bookmarkStart w:id="9" w:name="_GoBack"/>
-      <w:bookmarkEnd w:id="9"/>
+      <w:pPr>
+        <w:pStyle w:val="Code"/>
+        <w:spacing w:after="120"/>
+        <w:contextualSpacing/>
+      </w:pPr>
+      <w:r>
+        <w:t>(dev1) $</w:t>
+      </w:r>
+      <w:proofErr w:type="spellStart"/>
+      <w:r>
+        <w:t>git</w:t>
+      </w:r>
+      <w:proofErr w:type="spellEnd"/>
+      <w:r>
+        <w:t xml:space="preserve"> branch dev1_041012</w:t>
+      </w:r>
     </w:p>
     <w:p>
-      <w:r>
-        <w:t>Periodically, the current known good ‘staging’ branch and deployment will be promoted to production. The branch is now considered the production branch and deployment to the production Azure account. A new staging branch will be created from the master branch.</w:t>
-      </w:r>
-      <w:r>
-        <w:t xml:space="preserve"> </w:t>
+      <w:pPr>
+        <w:pStyle w:val="Code"/>
+        <w:spacing w:after="120"/>
+        <w:contextualSpacing/>
+      </w:pPr>
+      <w:r>
+        <w:t>(dev1) $</w:t>
+      </w:r>
+      <w:proofErr w:type="spellStart"/>
+      <w:r>
+        <w:t>git</w:t>
+      </w:r>
+      <w:proofErr w:type="spellEnd"/>
+      <w:r>
+        <w:t xml:space="preserve"> checkout dev1_041012</w:t>
+      </w:r>
+    </w:p>
+    <w:p>
+      <w:pPr>
+        <w:pStyle w:val="Code"/>
+        <w:spacing w:after="120"/>
+        <w:contextualSpacing/>
+      </w:pPr>
+      <w:r>
+        <w:t>(dev1_041012) $</w:t>
+      </w:r>
+      <w:proofErr w:type="spellStart"/>
+      <w:r>
+        <w:t>git</w:t>
+      </w:r>
+      <w:proofErr w:type="spellEnd"/>
+      <w:r>
+        <w:t xml:space="preserve"> push origin dev1_041012</w:t>
+      </w:r>
+    </w:p>
+    <w:p>
+      <w:pPr>
+        <w:pStyle w:val="NoSpacing"/>
+        <w:numPr>
+          <w:ilvl w:val="0"/>
+          <w:numId w:val="5"/>
+        </w:numPr>
+      </w:pPr>
+      <w:r>
+        <w:t xml:space="preserve">Merge </w:t>
+      </w:r>
+      <w:r>
+        <w:t xml:space="preserve">the original </w:t>
+      </w:r>
+      <w:r>
+        <w:t xml:space="preserve">development branch </w:t>
+      </w:r>
+      <w:r>
+        <w:t xml:space="preserve">(e.g. dev1) </w:t>
+      </w:r>
+      <w:r>
+        <w:t>back into master branch</w:t>
+      </w:r>
+    </w:p>
+    <w:p>
+      <w:pPr>
+        <w:pStyle w:val="Code"/>
+        <w:spacing w:after="120"/>
+        <w:contextualSpacing/>
+      </w:pPr>
+      <w:r>
+        <w:t>(</w:t>
+      </w:r>
+      <w:proofErr w:type="gramStart"/>
+      <w:r>
+        <w:t>master</w:t>
+      </w:r>
+      <w:proofErr w:type="gramEnd"/>
+      <w:r>
+        <w:t>) $</w:t>
+      </w:r>
+      <w:proofErr w:type="spellStart"/>
+      <w:r>
+        <w:t>git</w:t>
+      </w:r>
+      <w:proofErr w:type="spellEnd"/>
+      <w:r>
+        <w:t xml:space="preserve"> pull</w:t>
+      </w:r>
+    </w:p>
+    <w:p>
+      <w:pPr>
+        <w:pStyle w:val="Code"/>
+        <w:spacing w:after="120"/>
+        <w:contextualSpacing/>
+      </w:pPr>
+      <w:r>
+        <w:t>(</w:t>
+      </w:r>
+      <w:proofErr w:type="gramStart"/>
+      <w:r>
+        <w:t>master</w:t>
+      </w:r>
+      <w:proofErr w:type="gramEnd"/>
+      <w:r>
+        <w:t>) $</w:t>
+      </w:r>
+      <w:proofErr w:type="spellStart"/>
+      <w:r>
+        <w:t>git</w:t>
+      </w:r>
+      <w:proofErr w:type="spellEnd"/>
+      <w:r>
+        <w:t xml:space="preserve"> merge dev1_041012</w:t>
+      </w:r>
+    </w:p>
+    <w:p>
+      <w:pPr>
+        <w:pStyle w:val="Code"/>
+        <w:spacing w:after="120"/>
+        <w:contextualSpacing/>
+      </w:pPr>
+      <w:r>
+        <w:t>(</w:t>
+      </w:r>
+      <w:proofErr w:type="gramStart"/>
+      <w:r>
+        <w:t>master</w:t>
+      </w:r>
+      <w:proofErr w:type="gramEnd"/>
+      <w:r>
+        <w:t>) $</w:t>
+      </w:r>
+      <w:proofErr w:type="spellStart"/>
+      <w:r>
+        <w:t>git</w:t>
+      </w:r>
+      <w:proofErr w:type="spellEnd"/>
+      <w:r>
+        <w:t xml:space="preserve"> push</w:t>
+      </w:r>
+    </w:p>
+    <w:p>
+      <w:pPr>
+        <w:pStyle w:val="NoSpacing"/>
+        <w:numPr>
+          <w:ilvl w:val="0"/>
+          <w:numId w:val="5"/>
+        </w:numPr>
+      </w:pPr>
+      <w:r>
+        <w:t>Merge the latest master branch into the development branch before beginning work on the next set of fixes or features.</w:t>
+      </w:r>
+    </w:p>
+    <w:p>
+      <w:pPr>
+        <w:pStyle w:val="Code"/>
+        <w:spacing w:after="120"/>
+        <w:contextualSpacing/>
+      </w:pPr>
+      <w:r>
+        <w:t>(</w:t>
+      </w:r>
+      <w:proofErr w:type="gramStart"/>
+      <w:r>
+        <w:t>master</w:t>
+      </w:r>
+      <w:proofErr w:type="gramEnd"/>
+      <w:r>
+        <w:t>) $</w:t>
+      </w:r>
+      <w:proofErr w:type="spellStart"/>
+      <w:r>
+        <w:t>git</w:t>
+      </w:r>
+      <w:proofErr w:type="spellEnd"/>
+      <w:r>
+        <w:t xml:space="preserve"> checkout dev1</w:t>
+      </w:r>
+    </w:p>
+    <w:p>
+      <w:pPr>
+        <w:pStyle w:val="Code"/>
+        <w:spacing w:after="120"/>
+        <w:contextualSpacing/>
+      </w:pPr>
+      <w:r>
+        <w:t>(dev1) $</w:t>
+      </w:r>
+      <w:proofErr w:type="spellStart"/>
+      <w:r>
+        <w:t>git</w:t>
+      </w:r>
+      <w:proofErr w:type="spellEnd"/>
+      <w:r>
+        <w:t xml:space="preserve"> merge master</w:t>
+      </w:r>
+    </w:p>
+    <w:p>
+      <w:pPr>
+        <w:pStyle w:val="Code"/>
+        <w:spacing w:after="120"/>
+        <w:contextualSpacing/>
+      </w:pPr>
+      <w:r>
+        <w:t>(dev1) $</w:t>
+      </w:r>
+      <w:proofErr w:type="spellStart"/>
+      <w:r>
+        <w:t>git</w:t>
+      </w:r>
+      <w:proofErr w:type="spellEnd"/>
+      <w:r>
+        <w:t xml:space="preserve"> push origin dev1</w:t>
+      </w:r>
+    </w:p>
+    <w:p>
+      <w:pPr>
+        <w:pStyle w:val="NoSpacing"/>
+      </w:pPr>
+    </w:p>
+    <w:p>
+      <w:r>
+        <w:t>The master branch will be used as the integration branch for fixes and features being worked on in the development branches. It is recommended that at least once per week, a new staging</w:t>
+      </w:r>
+      <w:r>
+        <w:t xml:space="preserve"> branch </w:t>
+      </w:r>
+      <w:r>
+        <w:t>is</w:t>
+      </w:r>
+      <w:r>
+        <w:t xml:space="preserve"> create</w:t>
+      </w:r>
+      <w:r>
+        <w:t>d, deployed, and tested to the staging</w:t>
+      </w:r>
+      <w:r>
+        <w:t xml:space="preserve"> deployment. This will catch integration issues as multiple development branches are merged into the master branch. In some cases, a developer may catch integration issues when </w:t>
+      </w:r>
+      <w:r>
+        <w:t>merging the latest master branch back into their</w:t>
+      </w:r>
+      <w:r>
+        <w:t xml:space="preserve"> development branch. At this point, t</w:t>
+      </w:r>
+      <w:r>
+        <w:t>he developer must create a new staging</w:t>
+      </w:r>
+      <w:r>
+        <w:t xml:space="preserve"> branch, resolve the inte</w:t>
+      </w:r>
+      <w:r>
+        <w:t xml:space="preserve">gration issues, and update the </w:t>
+      </w:r>
+      <w:r>
+        <w:t xml:space="preserve">staging deployment. </w:t>
+      </w:r>
+      <w:r>
+        <w:t>Merging of other</w:t>
+      </w:r>
+      <w:r>
+        <w:t xml:space="preserve"> development branches </w:t>
+      </w:r>
+      <w:r>
+        <w:t>into the master branch will be suspended until the staging</w:t>
+      </w:r>
+      <w:r>
+        <w:t xml:space="preserve"> integration is complete and merged back into the master branch. </w:t>
+      </w:r>
+    </w:p>
+    <w:p>
+      <w:r>
+        <w:t>If a set of features requires integration prior to merging with the master branch, a development branch can be created and shared between multiple developers, pushing and pulling the other’s changes as the features are being developed.</w:t>
+      </w:r>
+    </w:p>
+    <w:p>
+      <w:r>
+        <w:t>Period</w:t>
+      </w:r>
+      <w:r>
+        <w:t>ically, the current known good staging</w:t>
+      </w:r>
+      <w:r>
+        <w:t xml:space="preserve"> branch and deployment will</w:t>
+      </w:r>
+      <w:r>
+        <w:t xml:space="preserve"> be promoted to production. After testing and validating the staging deployment is stable, a new production </w:t>
+      </w:r>
+      <w:r>
+        <w:t xml:space="preserve">branch </w:t>
+      </w:r>
+      <w:r>
+        <w:t>will be created from the staging branch</w:t>
+      </w:r>
+      <w:r>
+        <w:t xml:space="preserve"> and deploy</w:t>
+      </w:r>
+      <w:r>
+        <w:t>ed</w:t>
+      </w:r>
+      <w:r>
+        <w:t xml:space="preserve"> t</w:t>
+      </w:r>
+      <w:r>
+        <w:t xml:space="preserve">o the production Azure account. The new production branch should be named using the current date in the branch name (e.g. </w:t>
+      </w:r>
+      <w:proofErr w:type="spellStart"/>
+      <w:r>
+        <w:t>production_ddmmyy</w:t>
+      </w:r>
+      <w:proofErr w:type="spellEnd"/>
+      <w:r>
+        <w:t>)</w:t>
       </w:r>
       <w:r>
         <w:br w:type="page"/>
@@ -3934,29 +4826,32 @@
       <w:pPr>
         <w:pStyle w:val="Heading1"/>
       </w:pPr>
+      <w:bookmarkStart w:id="11" w:name="_Toc321814498"/>
       <w:r>
         <w:lastRenderedPageBreak/>
         <w:t>Build Environment</w:t>
       </w:r>
-      <w:bookmarkEnd w:id="8"/>
+      <w:bookmarkEnd w:id="11"/>
     </w:p>
     <w:p>
       <w:pPr>
         <w:pStyle w:val="Heading1"/>
       </w:pPr>
-      <w:bookmarkStart w:id="10" w:name="_Toc316300772"/>
+      <w:bookmarkStart w:id="12" w:name="_Toc321814499"/>
       <w:r>
         <w:t>Build</w:t>
       </w:r>
-      <w:bookmarkEnd w:id="10"/>
+      <w:bookmarkEnd w:id="12"/>
     </w:p>
     <w:p>
       <w:pPr>
         <w:pStyle w:val="Heading2"/>
       </w:pPr>
+      <w:bookmarkStart w:id="13" w:name="_Toc321814500"/>
       <w:r>
         <w:t>Windows</w:t>
       </w:r>
+      <w:bookmarkEnd w:id="13"/>
     </w:p>
     <w:p>
       <w:pPr>
@@ -3993,69 +4888,60 @@
       <w:pPr>
         <w:pStyle w:val="Heading3"/>
       </w:pPr>
+      <w:bookmarkStart w:id="14" w:name="_Toc321814501"/>
       <w:r>
         <w:t>Azure Project</w:t>
       </w:r>
+      <w:bookmarkEnd w:id="14"/>
     </w:p>
     <w:p>
       <w:pPr>
         <w:jc w:val="left"/>
       </w:pPr>
       <w:r>
-        <w:t xml:space="preserve">The default </w:t>
+        <w:t xml:space="preserve">The </w:t>
+      </w:r>
+      <w:r>
+        <w:t>Azure project is setup with multiple configuration files</w:t>
+      </w:r>
+      <w:r>
+        <w:t>.</w:t>
+      </w:r>
+      <w:r>
+        <w:t xml:space="preserve"> By default, the project will use the ‘Local’ configuration which is configured to run in the </w:t>
       </w:r>
       <w:proofErr w:type="spellStart"/>
       <w:r>
-        <w:t>ServiceConfiguration.cscfg</w:t>
+        <w:t>DevFabric</w:t>
       </w:r>
       <w:proofErr w:type="spellEnd"/>
       <w:r>
-        <w:t xml:space="preserve"> file for the Azure project is NOT stored in </w:t>
+        <w:t xml:space="preserve"> and use databases on the local machine. In addition, there are configurations for each of the standard Azure accounts: Omri (production), Steve (staging), Dev1, and Dev2.</w:t>
+      </w:r>
+      <w:r>
+        <w:t xml:space="preserve"> One can run the </w:t>
       </w:r>
       <w:proofErr w:type="spellStart"/>
       <w:r>
-        <w:t>GitHub</w:t>
+        <w:t>DevFabric</w:t>
       </w:r>
       <w:proofErr w:type="spellEnd"/>
       <w:r>
-        <w:t xml:space="preserve"> so that each individual developer can manage the configuration to use while running the Azure Development Fabric. </w:t>
-      </w:r>
-      <w:r>
-        <w:t xml:space="preserve">The first time the solution is loaded into Visual Studio, the Azure project will fail to load if this file does not exist. One should copy one of the other configuration files to </w:t>
-      </w:r>
-      <w:proofErr w:type="spellStart"/>
-      <w:r>
-        <w:t>ServiceConfiguration.cscfg</w:t>
-      </w:r>
-      <w:proofErr w:type="spellEnd"/>
-      <w:r>
-        <w:t xml:space="preserve"> and then reload the project. To run locally against SQL Express, copy the </w:t>
-      </w:r>
-      <w:proofErr w:type="spellStart"/>
-      <w:r>
-        <w:t>ServiceConfiguration.Local.cscfg</w:t>
-      </w:r>
-      <w:proofErr w:type="spellEnd"/>
-      <w:r>
-        <w:t xml:space="preserve"> to </w:t>
-      </w:r>
-      <w:proofErr w:type="spellStart"/>
-      <w:r>
-        <w:t>ServiceConfiguration.cscfg</w:t>
-      </w:r>
-      <w:proofErr w:type="spellEnd"/>
-      <w:r>
-        <w:t>. This step is only required when first setting up the build environment.</w:t>
-      </w:r>
+        <w:t xml:space="preserve"> against another deployment by opening the Azure project properties, selecting the Development tab, and then choosing the specific configuration to use.</w:t>
+      </w:r>
+      <w:bookmarkStart w:id="15" w:name="_GoBack"/>
+      <w:bookmarkEnd w:id="15"/>
     </w:p>
     <w:p>
       <w:pPr>
         <w:pStyle w:val="Heading2"/>
       </w:pPr>
+      <w:bookmarkStart w:id="16" w:name="_Toc321814502"/>
       <w:proofErr w:type="spellStart"/>
       <w:r>
         <w:t>iOS</w:t>
       </w:r>
+      <w:bookmarkEnd w:id="16"/>
       <w:proofErr w:type="spellEnd"/>
     </w:p>
     <w:p>
@@ -4137,34 +5023,34 @@
       <w:pPr>
         <w:pStyle w:val="Heading1"/>
       </w:pPr>
-      <w:bookmarkStart w:id="11" w:name="_Toc316300773"/>
+      <w:bookmarkStart w:id="17" w:name="_Toc321814503"/>
       <w:r>
         <w:lastRenderedPageBreak/>
         <w:t>Coding Conventions</w:t>
       </w:r>
-      <w:bookmarkEnd w:id="11"/>
+      <w:bookmarkEnd w:id="17"/>
     </w:p>
     <w:p>
       <w:pPr>
         <w:pStyle w:val="Heading2"/>
       </w:pPr>
-      <w:bookmarkStart w:id="12" w:name="_Toc316300774"/>
+      <w:bookmarkStart w:id="18" w:name="_Toc321814504"/>
       <w:proofErr w:type="spellStart"/>
       <w:r>
         <w:t>CSharp</w:t>
       </w:r>
-      <w:bookmarkEnd w:id="12"/>
+      <w:bookmarkEnd w:id="18"/>
       <w:proofErr w:type="spellEnd"/>
     </w:p>
     <w:p>
       <w:pPr>
         <w:pStyle w:val="Heading3"/>
       </w:pPr>
-      <w:bookmarkStart w:id="13" w:name="_Toc316300775"/>
+      <w:bookmarkStart w:id="19" w:name="_Toc321814505"/>
       <w:r>
         <w:t>Namespace Declarations</w:t>
       </w:r>
-      <w:bookmarkEnd w:id="13"/>
+      <w:bookmarkEnd w:id="19"/>
     </w:p>
     <w:p>
       <w:r>
@@ -4203,11 +5089,11 @@
       <w:pPr>
         <w:pStyle w:val="Heading3"/>
       </w:pPr>
-      <w:bookmarkStart w:id="14" w:name="_Toc316300776"/>
+      <w:bookmarkStart w:id="20" w:name="_Toc321814506"/>
       <w:r>
         <w:t>Using Statements</w:t>
       </w:r>
-      <w:bookmarkEnd w:id="14"/>
+      <w:bookmarkEnd w:id="20"/>
     </w:p>
     <w:p>
       <w:r>
@@ -4618,17 +5504,17 @@
       <w:pPr>
         <w:pStyle w:val="Heading2"/>
       </w:pPr>
-      <w:bookmarkStart w:id="15" w:name="_Toc316300777"/>
+      <w:bookmarkStart w:id="21" w:name="_Toc321814507"/>
       <w:r>
         <w:t>JavaScript</w:t>
       </w:r>
-      <w:bookmarkEnd w:id="15"/>
+      <w:bookmarkEnd w:id="21"/>
     </w:p>
     <w:p>
       <w:pPr>
         <w:pStyle w:val="Heading2"/>
       </w:pPr>
-      <w:bookmarkStart w:id="16" w:name="_Toc316300778"/>
+      <w:bookmarkStart w:id="22" w:name="_Toc321814508"/>
       <w:r>
         <w:t>T-</w:t>
       </w:r>
@@ -4636,7 +5522,7 @@
       <w:r>
         <w:t>Sql</w:t>
       </w:r>
-      <w:bookmarkEnd w:id="16"/>
+      <w:bookmarkEnd w:id="22"/>
       <w:proofErr w:type="spellEnd"/>
     </w:p>
     <w:p>
@@ -4656,18 +5542,18 @@
       <w:pPr>
         <w:pStyle w:val="Heading1"/>
       </w:pPr>
-      <w:bookmarkStart w:id="17" w:name="_Toc316300779"/>
+      <w:bookmarkStart w:id="23" w:name="_Toc321814509"/>
       <w:r>
         <w:lastRenderedPageBreak/>
         <w:t>Debugging</w:t>
       </w:r>
-      <w:bookmarkEnd w:id="17"/>
+      <w:bookmarkEnd w:id="23"/>
     </w:p>
     <w:p>
       <w:pPr>
         <w:pStyle w:val="Heading2"/>
       </w:pPr>
-      <w:bookmarkStart w:id="18" w:name="_Toc316300780"/>
+      <w:bookmarkStart w:id="24" w:name="_Toc321814510"/>
       <w:proofErr w:type="spellStart"/>
       <w:r>
         <w:t>WinPhone</w:t>
@@ -4676,7 +5562,7 @@
       <w:r>
         <w:t xml:space="preserve"> Client</w:t>
       </w:r>
-      <w:bookmarkEnd w:id="18"/>
+      <w:bookmarkEnd w:id="24"/>
     </w:p>
     <w:p>
       <w:r>
@@ -4771,22 +5657,22 @@
       <w:pPr>
         <w:pStyle w:val="Heading1"/>
       </w:pPr>
-      <w:bookmarkStart w:id="19" w:name="_Toc316300781"/>
+      <w:bookmarkStart w:id="25" w:name="_Toc321814511"/>
       <w:r>
         <w:lastRenderedPageBreak/>
         <w:t>Deployment</w:t>
       </w:r>
-      <w:bookmarkEnd w:id="19"/>
+      <w:bookmarkEnd w:id="25"/>
     </w:p>
     <w:p>
       <w:pPr>
         <w:pStyle w:val="Heading2"/>
       </w:pPr>
-      <w:bookmarkStart w:id="20" w:name="_Toc316300782"/>
+      <w:bookmarkStart w:id="26" w:name="_Toc321814512"/>
       <w:r>
         <w:t>Domain Management</w:t>
       </w:r>
-      <w:bookmarkEnd w:id="20"/>
+      <w:bookmarkEnd w:id="26"/>
     </w:p>
     <w:p>
       <w:r>
@@ -4832,11 +5718,11 @@
       <w:pPr>
         <w:pStyle w:val="Heading2"/>
       </w:pPr>
-      <w:bookmarkStart w:id="21" w:name="_Toc316300783"/>
+      <w:bookmarkStart w:id="27" w:name="_Toc321814513"/>
       <w:r>
         <w:t>Azure Accounts</w:t>
       </w:r>
-      <w:bookmarkEnd w:id="21"/>
+      <w:bookmarkEnd w:id="27"/>
     </w:p>
     <w:p>
       <w:proofErr w:type="spellStart"/>
@@ -4974,10 +5860,11 @@
       <w:pPr>
         <w:pStyle w:val="Heading2"/>
       </w:pPr>
-      <w:bookmarkStart w:id="22" w:name="_Toc316300785"/>
+      <w:bookmarkStart w:id="28" w:name="_Toc321814514"/>
       <w:r>
         <w:t>Deployment Conventions</w:t>
       </w:r>
+      <w:bookmarkEnd w:id="28"/>
     </w:p>
     <w:p>
       <w:r>
@@ -5163,18 +6050,21 @@
       <w:pPr>
         <w:pStyle w:val="Heading2"/>
       </w:pPr>
+      <w:bookmarkStart w:id="29" w:name="_Toc321814515"/>
       <w:r>
         <w:t>SQL Azure</w:t>
       </w:r>
+      <w:bookmarkEnd w:id="29"/>
     </w:p>
     <w:p>
       <w:pPr>
         <w:pStyle w:val="Heading3"/>
       </w:pPr>
+      <w:bookmarkStart w:id="30" w:name="_Toc321814516"/>
       <w:r>
         <w:t>DAC</w:t>
       </w:r>
-      <w:bookmarkEnd w:id="22"/>
+      <w:bookmarkEnd w:id="30"/>
     </w:p>
     <w:p>
       <w:r>
@@ -5246,11 +6136,11 @@
       <w:pPr>
         <w:pStyle w:val="Heading3"/>
       </w:pPr>
-      <w:bookmarkStart w:id="23" w:name="_Toc316300786"/>
+      <w:bookmarkStart w:id="31" w:name="_Toc321814517"/>
       <w:r>
         <w:t>Backup</w:t>
       </w:r>
-      <w:bookmarkEnd w:id="23"/>
+      <w:bookmarkEnd w:id="31"/>
     </w:p>
     <w:p>
       <w:r>
@@ -5372,11 +6262,11 @@
       <w:pPr>
         <w:pStyle w:val="Heading3"/>
       </w:pPr>
-      <w:bookmarkStart w:id="24" w:name="_Toc316300787"/>
+      <w:bookmarkStart w:id="32" w:name="_Toc321814518"/>
       <w:r>
         <w:t>Generating Data Script</w:t>
       </w:r>
-      <w:bookmarkEnd w:id="24"/>
+      <w:bookmarkEnd w:id="32"/>
     </w:p>
     <w:p>
       <w:r>
@@ -5658,11 +6548,11 @@
       <w:pPr>
         <w:pStyle w:val="Heading3"/>
       </w:pPr>
-      <w:bookmarkStart w:id="25" w:name="_Toc316300788"/>
+      <w:bookmarkStart w:id="33" w:name="_Toc321814519"/>
       <w:r>
         <w:t>Rename</w:t>
       </w:r>
-      <w:bookmarkEnd w:id="25"/>
+      <w:bookmarkEnd w:id="33"/>
     </w:p>
     <w:p>
       <w:r>
@@ -5733,6 +6623,7 @@
       <w:pPr>
         <w:pStyle w:val="Heading2"/>
       </w:pPr>
+      <w:bookmarkStart w:id="34" w:name="_Toc321814520"/>
       <w:proofErr w:type="spellStart"/>
       <w:r>
         <w:t>dotnet</w:t>
@@ -5741,6 +6632,7 @@
       <w:r>
         <w:t>-Host</w:t>
       </w:r>
+      <w:bookmarkEnd w:id="34"/>
     </w:p>
     <w:p>
       <w:proofErr w:type="spellStart"/>
@@ -5903,6 +6795,7 @@
       <w:pPr>
         <w:pStyle w:val="Heading2"/>
       </w:pPr>
+      <w:bookmarkStart w:id="35" w:name="_Toc321814521"/>
       <w:proofErr w:type="spellStart"/>
       <w:r>
         <w:t>iOS</w:t>
@@ -5911,6 +6804,7 @@
       <w:r>
         <w:t xml:space="preserve"> Device</w:t>
       </w:r>
+      <w:bookmarkEnd w:id="35"/>
     </w:p>
     <w:p>
       <w:r>
@@ -6142,12 +7036,12 @@
       <w:pPr>
         <w:pStyle w:val="Heading1"/>
       </w:pPr>
-      <w:bookmarkStart w:id="26" w:name="_Toc316300789"/>
+      <w:bookmarkStart w:id="36" w:name="_Toc321814522"/>
       <w:r>
         <w:lastRenderedPageBreak/>
         <w:t>Test</w:t>
       </w:r>
-      <w:bookmarkEnd w:id="26"/>
+      <w:bookmarkEnd w:id="36"/>
     </w:p>
     <w:p/>
     <w:p/>
@@ -6164,6 +7058,92 @@
 <file path=word/numbering.xml><?xml version="1.0" encoding="utf-8"?>
 <w:numbering xmlns:wpc="http://schemas.microsoft.com/office/word/2010/wordprocessingCanvas" xmlns:mc="http://schemas.openxmlformats.org/markup-compatibility/2006" xmlns:o="urn:schemas-microsoft-com:office:office" xmlns:r="http://schemas.openxmlformats.org/officeDocument/2006/relationships" xmlns:m="http://schemas.openxmlformats.org/officeDocument/2006/math" xmlns:v="urn:schemas-microsoft-com:vml" xmlns:wp14="http://schemas.microsoft.com/office/word/2010/wordprocessingDrawing" xmlns:wp="http://schemas.openxmlformats.org/drawingml/2006/wordprocessingDrawing" xmlns:w10="urn:schemas-microsoft-com:office:word" xmlns:w="http://schemas.openxmlformats.org/wordprocessingml/2006/main" xmlns:w14="http://schemas.microsoft.com/office/word/2010/wordml" xmlns:wpg="http://schemas.microsoft.com/office/word/2010/wordprocessingGroup" xmlns:wpi="http://schemas.microsoft.com/office/word/2010/wordprocessingInk" xmlns:wne="http://schemas.microsoft.com/office/word/2006/wordml" xmlns:wps="http://schemas.microsoft.com/office/word/2010/wordprocessingShape" mc:Ignorable="w14 wp14">
   <w:abstractNum w:abstractNumId="0">
+    <w:nsid w:val="24F34371"/>
+    <w:multiLevelType w:val="hybridMultilevel"/>
+    <w:tmpl w:val="37344AA6"/>
+    <w:lvl w:ilvl="0" w:tplc="0409000F">
+      <w:start w:val="1"/>
+      <w:numFmt w:val="decimal"/>
+      <w:lvlText w:val="%1."/>
+      <w:lvlJc w:val="left"/>
+      <w:pPr>
+        <w:ind w:left="720" w:hanging="360"/>
+      </w:pPr>
+    </w:lvl>
+    <w:lvl w:ilvl="1" w:tplc="04090019" w:tentative="1">
+      <w:start w:val="1"/>
+      <w:numFmt w:val="lowerLetter"/>
+      <w:lvlText w:val="%2."/>
+      <w:lvlJc w:val="left"/>
+      <w:pPr>
+        <w:ind w:left="1440" w:hanging="360"/>
+      </w:pPr>
+    </w:lvl>
+    <w:lvl w:ilvl="2" w:tplc="0409001B" w:tentative="1">
+      <w:start w:val="1"/>
+      <w:numFmt w:val="lowerRoman"/>
+      <w:lvlText w:val="%3."/>
+      <w:lvlJc w:val="right"/>
+      <w:pPr>
+        <w:ind w:left="2160" w:hanging="180"/>
+      </w:pPr>
+    </w:lvl>
+    <w:lvl w:ilvl="3" w:tplc="0409000F" w:tentative="1">
+      <w:start w:val="1"/>
+      <w:numFmt w:val="decimal"/>
+      <w:lvlText w:val="%4."/>
+      <w:lvlJc w:val="left"/>
+      <w:pPr>
+        <w:ind w:left="2880" w:hanging="360"/>
+      </w:pPr>
+    </w:lvl>
+    <w:lvl w:ilvl="4" w:tplc="04090019" w:tentative="1">
+      <w:start w:val="1"/>
+      <w:numFmt w:val="lowerLetter"/>
+      <w:lvlText w:val="%5."/>
+      <w:lvlJc w:val="left"/>
+      <w:pPr>
+        <w:ind w:left="3600" w:hanging="360"/>
+      </w:pPr>
+    </w:lvl>
+    <w:lvl w:ilvl="5" w:tplc="0409001B" w:tentative="1">
+      <w:start w:val="1"/>
+      <w:numFmt w:val="lowerRoman"/>
+      <w:lvlText w:val="%6."/>
+      <w:lvlJc w:val="right"/>
+      <w:pPr>
+        <w:ind w:left="4320" w:hanging="180"/>
+      </w:pPr>
+    </w:lvl>
+    <w:lvl w:ilvl="6" w:tplc="0409000F" w:tentative="1">
+      <w:start w:val="1"/>
+      <w:numFmt w:val="decimal"/>
+      <w:lvlText w:val="%7."/>
+      <w:lvlJc w:val="left"/>
+      <w:pPr>
+        <w:ind w:left="5040" w:hanging="360"/>
+      </w:pPr>
+    </w:lvl>
+    <w:lvl w:ilvl="7" w:tplc="04090019" w:tentative="1">
+      <w:start w:val="1"/>
+      <w:numFmt w:val="lowerLetter"/>
+      <w:lvlText w:val="%8."/>
+      <w:lvlJc w:val="left"/>
+      <w:pPr>
+        <w:ind w:left="5760" w:hanging="360"/>
+      </w:pPr>
+    </w:lvl>
+    <w:lvl w:ilvl="8" w:tplc="0409001B" w:tentative="1">
+      <w:start w:val="1"/>
+      <w:numFmt w:val="lowerRoman"/>
+      <w:lvlText w:val="%9."/>
+      <w:lvlJc w:val="right"/>
+      <w:pPr>
+        <w:ind w:left="6480" w:hanging="180"/>
+      </w:pPr>
+    </w:lvl>
+  </w:abstractNum>
+  <w:abstractNum w:abstractNumId="1">
     <w:nsid w:val="278553C8"/>
     <w:multiLevelType w:val="hybridMultilevel"/>
     <w:tmpl w:val="BE7E9210"/>
@@ -6276,7 +7256,7 @@
       </w:rPr>
     </w:lvl>
   </w:abstractNum>
-  <w:abstractNum w:abstractNumId="1">
+  <w:abstractNum w:abstractNumId="2">
     <w:nsid w:val="29573C23"/>
     <w:multiLevelType w:val="hybridMultilevel"/>
     <w:tmpl w:val="9DF2F3E2"/>
@@ -6389,7 +7369,7 @@
       </w:rPr>
     </w:lvl>
   </w:abstractNum>
-  <w:abstractNum w:abstractNumId="2">
+  <w:abstractNum w:abstractNumId="3">
     <w:nsid w:val="2F3A75E4"/>
     <w:multiLevelType w:val="hybridMultilevel"/>
     <w:tmpl w:val="17CE7DCC"/>
@@ -6502,7 +7482,7 @@
       </w:rPr>
     </w:lvl>
   </w:abstractNum>
-  <w:abstractNum w:abstractNumId="3">
+  <w:abstractNum w:abstractNumId="4">
     <w:nsid w:val="5A1D484E"/>
     <w:multiLevelType w:val="hybridMultilevel"/>
     <w:tmpl w:val="153ABBAE"/>
@@ -6616,16 +7596,19 @@
     </w:lvl>
   </w:abstractNum>
   <w:num w:numId="1">
-    <w:abstractNumId w:val="0"/>
+    <w:abstractNumId w:val="1"/>
   </w:num>
   <w:num w:numId="2">
+    <w:abstractNumId w:val="4"/>
+  </w:num>
+  <w:num w:numId="3">
+    <w:abstractNumId w:val="2"/>
+  </w:num>
+  <w:num w:numId="4">
     <w:abstractNumId w:val="3"/>
   </w:num>
-  <w:num w:numId="3">
-    <w:abstractNumId w:val="1"/>
-  </w:num>
-  <w:num w:numId="4">
-    <w:abstractNumId w:val="2"/>
+  <w:num w:numId="5">
+    <w:abstractNumId w:val="0"/>
   </w:num>
 </w:numbering>
 </file>
@@ -11185,137 +12168,137 @@
     </dgm:pt>
   </dgm:ptLst>
   <dgm:cxnLst>
-    <dgm:cxn modelId="{05315AB8-A4EA-44D7-905E-3DB2CB38CB24}" type="presOf" srcId="{A36C0B5E-A27D-4200-8795-75025435FA46}" destId="{135AAD40-E7B5-4FDC-850A-B46C3BFF56E0}" srcOrd="0" destOrd="0" presId="urn:microsoft.com/office/officeart/2005/8/layout/orgChart1"/>
-    <dgm:cxn modelId="{86F6A710-D350-486F-B4AD-38CCB0DC203D}" type="presOf" srcId="{3A26A2A9-7C30-4FD8-A289-EC26A0DED5F9}" destId="{61DE649D-9D32-404E-A346-534AA673CED8}" srcOrd="0" destOrd="0" presId="urn:microsoft.com/office/officeart/2005/8/layout/orgChart1"/>
-    <dgm:cxn modelId="{2C4DCAA7-B8F6-4B97-84BC-6D3A510EA3AF}" type="presOf" srcId="{D942C0FC-D1CE-498D-A5F8-B3942135A115}" destId="{227B45DD-C65D-4489-A826-24DF659BBDE0}" srcOrd="0" destOrd="0" presId="urn:microsoft.com/office/officeart/2005/8/layout/orgChart1"/>
-    <dgm:cxn modelId="{98D81048-5835-4B96-A754-E1A387CB66A4}" type="presOf" srcId="{5F4ED924-74AA-4C5F-89E4-FFC99F60C970}" destId="{062340CD-6334-46D5-AEFE-95C301457800}" srcOrd="0" destOrd="0" presId="urn:microsoft.com/office/officeart/2005/8/layout/orgChart1"/>
-    <dgm:cxn modelId="{533D06E1-4DC2-4F83-B5CF-F381A38C58A1}" type="presOf" srcId="{28175824-0AE9-43F9-843F-67E18762F3F5}" destId="{6DB75FC0-9B4E-4AE3-B304-7A7F7F7A9D3A}" srcOrd="1" destOrd="0" presId="urn:microsoft.com/office/officeart/2005/8/layout/orgChart1"/>
+    <dgm:cxn modelId="{B5596716-F08D-48F4-905C-09CC64D167EA}" type="presOf" srcId="{5B1A0318-9B41-4AF4-A5A9-E57A556FD9CB}" destId="{1AC7A9DF-0904-4CBD-8B57-A2E7FAF72705}" srcOrd="0" destOrd="0" presId="urn:microsoft.com/office/officeart/2005/8/layout/orgChart1"/>
+    <dgm:cxn modelId="{DF8805FA-51B2-4D7E-934A-429F81D3411C}" type="presOf" srcId="{4017429B-5FFE-47A4-8751-9E3001D196C4}" destId="{3441A8BC-6913-42CB-8BDF-6569E58999CC}" srcOrd="0" destOrd="0" presId="urn:microsoft.com/office/officeart/2005/8/layout/orgChart1"/>
     <dgm:cxn modelId="{9DA2F893-C466-4EDA-A6AE-29DB25717BD9}" srcId="{8C9E116E-0325-4738-81A4-4E1C75E4F0D7}" destId="{A36C0B5E-A27D-4200-8795-75025435FA46}" srcOrd="4" destOrd="0" parTransId="{F50D5E8D-660A-4301-995B-B9BFFD11705A}" sibTransId="{B0291157-8386-4417-A702-C0FD21CCF546}"/>
-    <dgm:cxn modelId="{4DB4C020-7F0D-4F9C-A8CB-62968B171700}" type="presOf" srcId="{A6E509B1-847E-4875-9733-9073B5C9F588}" destId="{34DC7787-D5A3-4818-B592-83AAAB79A8D6}" srcOrd="1" destOrd="0" presId="urn:microsoft.com/office/officeart/2005/8/layout/orgChart1"/>
-    <dgm:cxn modelId="{C7072E09-7F6A-4A85-A1BB-109B3EB49749}" type="presOf" srcId="{32128562-ADA0-4F46-878D-28CC66534723}" destId="{E091326B-DFC7-4A96-BEEB-6388FD6F41EE}" srcOrd="0" destOrd="0" presId="urn:microsoft.com/office/officeart/2005/8/layout/orgChart1"/>
-    <dgm:cxn modelId="{37C9D693-DC2F-4D62-8B85-1710BF0F0582}" type="presOf" srcId="{9161DC6C-0DFD-4791-915F-E74FFD1B3BAC}" destId="{33684D1D-010E-43D1-ABB0-10C0449E3F7D}" srcOrd="1" destOrd="0" presId="urn:microsoft.com/office/officeart/2005/8/layout/orgChart1"/>
-    <dgm:cxn modelId="{0C8539AA-E52C-4BBC-8EA6-4CE81E5C9DC2}" type="presOf" srcId="{A6E509B1-847E-4875-9733-9073B5C9F588}" destId="{E7DFB4E5-82D5-4DC5-AB64-51D6F1936719}" srcOrd="0" destOrd="0" presId="urn:microsoft.com/office/officeart/2005/8/layout/orgChart1"/>
+    <dgm:cxn modelId="{DE706D44-7869-4C2C-BFA8-532A73150C72}" type="presOf" srcId="{EA5984CD-3BA9-4E96-9B76-0B05C8F1A9C8}" destId="{51FAF244-8083-49FC-9401-81B60AAF7087}" srcOrd="0" destOrd="0" presId="urn:microsoft.com/office/officeart/2005/8/layout/orgChart1"/>
+    <dgm:cxn modelId="{DA22129F-2107-4DDA-B252-8FEE9E329161}" type="presOf" srcId="{CCA7F9F9-3A04-4453-8740-07CB23C27AA6}" destId="{A5CF217D-D3A6-4151-AD40-A88C6F8AF4D7}" srcOrd="0" destOrd="0" presId="urn:microsoft.com/office/officeart/2005/8/layout/orgChart1"/>
     <dgm:cxn modelId="{3BAD2E73-8E58-4289-9C61-253ADCC00E71}" srcId="{8C9E116E-0325-4738-81A4-4E1C75E4F0D7}" destId="{28175824-0AE9-43F9-843F-67E18762F3F5}" srcOrd="1" destOrd="0" parTransId="{70699AE5-FFF2-40C0-8EC5-E0151414758F}" sibTransId="{136E5126-6538-487C-870D-93DDF65393DE}"/>
-    <dgm:cxn modelId="{AB8EC4A8-A534-4DD8-BDE7-CDEF3D8B9BF2}" type="presOf" srcId="{4017429B-5FFE-47A4-8751-9E3001D196C4}" destId="{3B8442CA-0CC7-44D3-AB24-C1E3B69D45E4}" srcOrd="1" destOrd="0" presId="urn:microsoft.com/office/officeart/2005/8/layout/orgChart1"/>
-    <dgm:cxn modelId="{F4771069-6FA0-4526-8355-CD8D46CABBDD}" type="presOf" srcId="{4017429B-5FFE-47A4-8751-9E3001D196C4}" destId="{3441A8BC-6913-42CB-8BDF-6569E58999CC}" srcOrd="0" destOrd="0" presId="urn:microsoft.com/office/officeart/2005/8/layout/orgChart1"/>
+    <dgm:cxn modelId="{21CCB7A1-F417-48BA-B194-4EE5744C6D6B}" type="presOf" srcId="{CCA7F9F9-3A04-4453-8740-07CB23C27AA6}" destId="{E82745B5-F925-46FC-AF55-FAA98B0A186F}" srcOrd="1" destOrd="0" presId="urn:microsoft.com/office/officeart/2005/8/layout/orgChart1"/>
+    <dgm:cxn modelId="{1681EF46-628D-43BC-AFC6-09E021FFCA3F}" type="presOf" srcId="{8C9E116E-0325-4738-81A4-4E1C75E4F0D7}" destId="{EC4BEC83-2E8E-4EFE-B5FC-0C106B0CBBAF}" srcOrd="0" destOrd="0" presId="urn:microsoft.com/office/officeart/2005/8/layout/orgChart1"/>
     <dgm:cxn modelId="{0644045A-36F1-43BA-8E32-A78DFD000C87}" srcId="{8C9E116E-0325-4738-81A4-4E1C75E4F0D7}" destId="{A6E509B1-847E-4875-9733-9073B5C9F588}" srcOrd="2" destOrd="0" parTransId="{EA5984CD-3BA9-4E96-9B76-0B05C8F1A9C8}" sibTransId="{D4823D1C-DA71-4FDE-AF5D-540C4FD762DD}"/>
-    <dgm:cxn modelId="{A4D7595D-A725-441E-A557-475094FD1556}" type="presOf" srcId="{32128562-ADA0-4F46-878D-28CC66534723}" destId="{84051127-723D-4724-B8A2-FF26F3A99F28}" srcOrd="1" destOrd="0" presId="urn:microsoft.com/office/officeart/2005/8/layout/orgChart1"/>
-    <dgm:cxn modelId="{ADB7D7D4-E0F3-44F7-B7A2-724A958201AB}" type="presOf" srcId="{C7BD8657-189E-46F3-B827-16B29C2849DE}" destId="{D8AFCCFD-FF72-4601-AE8B-16416F11BE0B}" srcOrd="1" destOrd="0" presId="urn:microsoft.com/office/officeart/2005/8/layout/orgChart1"/>
-    <dgm:cxn modelId="{BC5D29F9-3B14-4AC1-B1B8-44EF00B139B6}" type="presOf" srcId="{CCA7F9F9-3A04-4453-8740-07CB23C27AA6}" destId="{E82745B5-F925-46FC-AF55-FAA98B0A186F}" srcOrd="1" destOrd="0" presId="urn:microsoft.com/office/officeart/2005/8/layout/orgChart1"/>
+    <dgm:cxn modelId="{246F91DA-CEC0-4ABB-8809-2A42B81286CB}" type="presOf" srcId="{A6E509B1-847E-4875-9733-9073B5C9F588}" destId="{E7DFB4E5-82D5-4DC5-AB64-51D6F1936719}" srcOrd="0" destOrd="0" presId="urn:microsoft.com/office/officeart/2005/8/layout/orgChart1"/>
     <dgm:cxn modelId="{B8B78B98-E64B-4F19-89B7-8AE2DEE81DF3}" srcId="{325D95C3-6F3D-40DC-84DB-8D9A916A840E}" destId="{C7BD8657-189E-46F3-B827-16B29C2849DE}" srcOrd="0" destOrd="0" parTransId="{00E15160-492D-4A01-AA9A-1DBF10C53B73}" sibTransId="{88404497-21BA-4C02-9C67-B128E12A6EF7}"/>
-    <dgm:cxn modelId="{A4B7B83C-6090-47B3-9BA3-50226D355E2D}" type="presOf" srcId="{A36C0B5E-A27D-4200-8795-75025435FA46}" destId="{1649A874-5A5D-465F-A4B2-5E24EADF9ADF}" srcOrd="1" destOrd="0" presId="urn:microsoft.com/office/officeart/2005/8/layout/orgChart1"/>
-    <dgm:cxn modelId="{18F31E36-F688-48B0-B11B-0C24455DA62E}" type="presOf" srcId="{2DB4727E-856C-4352-91DC-4F64041C4F8B}" destId="{BA1C0E43-CB54-4F9D-BF11-9A207020C586}" srcOrd="0" destOrd="0" presId="urn:microsoft.com/office/officeart/2005/8/layout/orgChart1"/>
-    <dgm:cxn modelId="{B6940DE5-129C-447A-8AC8-D35AD8C38DEC}" type="presOf" srcId="{EA5984CD-3BA9-4E96-9B76-0B05C8F1A9C8}" destId="{51FAF244-8083-49FC-9401-81B60AAF7087}" srcOrd="0" destOrd="0" presId="urn:microsoft.com/office/officeart/2005/8/layout/orgChart1"/>
-    <dgm:cxn modelId="{14ACBCE1-5B52-46E4-B3CC-088EDE9AAC01}" type="presOf" srcId="{A6C1B0FA-7C9F-4627-A1F4-C18253CA2D7C}" destId="{4670F29F-C287-485C-8C4E-26F1E2FD7470}" srcOrd="0" destOrd="0" presId="urn:microsoft.com/office/officeart/2005/8/layout/orgChart1"/>
+    <dgm:cxn modelId="{3D78E8F8-6CA1-4EA9-BC77-5E6F4D8BEFD6}" type="presOf" srcId="{8D6AD070-EE05-4FC9-9AEB-E3F3F3C582AC}" destId="{5C0041BF-B6C7-4D9C-967B-81245F98DF82}" srcOrd="0" destOrd="0" presId="urn:microsoft.com/office/officeart/2005/8/layout/orgChart1"/>
+    <dgm:cxn modelId="{52BDE3DC-936D-443F-A208-C29BF9CFD6F5}" type="presOf" srcId="{9161DC6C-0DFD-4791-915F-E74FFD1B3BAC}" destId="{AFF5F157-3C4C-4EA5-872E-9D66CFF66D24}" srcOrd="0" destOrd="0" presId="urn:microsoft.com/office/officeart/2005/8/layout/orgChart1"/>
+    <dgm:cxn modelId="{A0C6EF96-7752-4160-8F8A-CE2922A34FBC}" type="presOf" srcId="{A36C0B5E-A27D-4200-8795-75025435FA46}" destId="{135AAD40-E7B5-4FDC-850A-B46C3BFF56E0}" srcOrd="0" destOrd="0" presId="urn:microsoft.com/office/officeart/2005/8/layout/orgChart1"/>
     <dgm:cxn modelId="{CA057392-8FD8-4550-A32F-A2724FDA1436}" srcId="{8C9E116E-0325-4738-81A4-4E1C75E4F0D7}" destId="{CCA7F9F9-3A04-4453-8740-07CB23C27AA6}" srcOrd="3" destOrd="0" parTransId="{30A204E7-51BC-4217-99A2-C1F0210A2266}" sibTransId="{E5C4321B-3400-4AEC-9F9B-C6F133213E79}"/>
     <dgm:cxn modelId="{0D3BA687-6618-46BA-8788-04892E4C557E}" srcId="{8C9E116E-0325-4738-81A4-4E1C75E4F0D7}" destId="{14C9FE9B-1FDD-447B-9B72-F9FA130B1A55}" srcOrd="5" destOrd="0" parTransId="{8D6AD070-EE05-4FC9-9AEB-E3F3F3C582AC}" sibTransId="{33050C82-F058-4CB7-8EC2-EEE0DDBBC54F}"/>
-    <dgm:cxn modelId="{A139E933-D4E8-45F0-9F4A-F2ABC717D66E}" type="presOf" srcId="{1AD85246-F63D-4A41-BBFB-EB331726FB10}" destId="{548E9CEB-CC82-482C-8B19-431151C1E2FA}" srcOrd="0" destOrd="0" presId="urn:microsoft.com/office/officeart/2005/8/layout/orgChart1"/>
-    <dgm:cxn modelId="{B5783B6B-61C8-4920-8859-43EB4ECCDA60}" type="presOf" srcId="{8C9E116E-0325-4738-81A4-4E1C75E4F0D7}" destId="{51204D02-A05C-4263-B772-764E945F0144}" srcOrd="1" destOrd="0" presId="urn:microsoft.com/office/officeart/2005/8/layout/orgChart1"/>
+    <dgm:cxn modelId="{3C78646B-C5CA-45FA-97B0-7783039ED713}" type="presOf" srcId="{C7BD8657-189E-46F3-B827-16B29C2849DE}" destId="{D8AFCCFD-FF72-4601-AE8B-16416F11BE0B}" srcOrd="1" destOrd="0" presId="urn:microsoft.com/office/officeart/2005/8/layout/orgChart1"/>
+    <dgm:cxn modelId="{9F5036F6-DD51-4275-B95B-C34660E5AB88}" type="presOf" srcId="{32128562-ADA0-4F46-878D-28CC66534723}" destId="{84051127-723D-4724-B8A2-FF26F3A99F28}" srcOrd="1" destOrd="0" presId="urn:microsoft.com/office/officeart/2005/8/layout/orgChart1"/>
+    <dgm:cxn modelId="{82BC928F-ECB5-497B-930D-3AAB4D7A0399}" type="presOf" srcId="{32128562-ADA0-4F46-878D-28CC66534723}" destId="{E091326B-DFC7-4A96-BEEB-6388FD6F41EE}" srcOrd="0" destOrd="0" presId="urn:microsoft.com/office/officeart/2005/8/layout/orgChart1"/>
     <dgm:cxn modelId="{3E0D6013-B704-4743-A162-D03AF909C7E2}" srcId="{C7BD8657-189E-46F3-B827-16B29C2849DE}" destId="{9161DC6C-0DFD-4791-915F-E74FFD1B3BAC}" srcOrd="1" destOrd="0" parTransId="{A6C1B0FA-7C9F-4627-A1F4-C18253CA2D7C}" sibTransId="{FD52BF37-19C1-49DF-BC81-E970F4C2F584}"/>
-    <dgm:cxn modelId="{619AEF27-2F61-4664-AC9D-33B57FE0C6FC}" type="presOf" srcId="{CCA7F9F9-3A04-4453-8740-07CB23C27AA6}" destId="{A5CF217D-D3A6-4151-AD40-A88C6F8AF4D7}" srcOrd="0" destOrd="0" presId="urn:microsoft.com/office/officeart/2005/8/layout/orgChart1"/>
-    <dgm:cxn modelId="{625C2D0B-60DC-4EC6-9E7E-427C9AF19157}" type="presOf" srcId="{325D95C3-6F3D-40DC-84DB-8D9A916A840E}" destId="{CFDBE9B5-C99C-46D7-AD39-DF0C47F9A402}" srcOrd="0" destOrd="0" presId="urn:microsoft.com/office/officeart/2005/8/layout/orgChart1"/>
+    <dgm:cxn modelId="{322C0BC2-15A9-4810-BBB7-0F2CDD2854C0}" type="presOf" srcId="{325D95C3-6F3D-40DC-84DB-8D9A916A840E}" destId="{CFDBE9B5-C99C-46D7-AD39-DF0C47F9A402}" srcOrd="0" destOrd="0" presId="urn:microsoft.com/office/officeart/2005/8/layout/orgChart1"/>
+    <dgm:cxn modelId="{051AB6F4-D9C1-4783-BC7D-DA01D203DDFE}" type="presOf" srcId="{F50D5E8D-660A-4301-995B-B9BFFD11705A}" destId="{D2BE08CE-A34C-4EFF-A824-8606B74D9094}" srcOrd="0" destOrd="0" presId="urn:microsoft.com/office/officeart/2005/8/layout/orgChart1"/>
+    <dgm:cxn modelId="{D5F5D052-DB4D-4A30-8F1F-4541CD505727}" type="presOf" srcId="{A6E509B1-847E-4875-9733-9073B5C9F588}" destId="{34DC7787-D5A3-4818-B592-83AAAB79A8D6}" srcOrd="1" destOrd="0" presId="urn:microsoft.com/office/officeart/2005/8/layout/orgChart1"/>
+    <dgm:cxn modelId="{3080D155-7D02-4E80-8A41-F1BBE3576D3A}" type="presOf" srcId="{3A26A2A9-7C30-4FD8-A289-EC26A0DED5F9}" destId="{61DE649D-9D32-404E-A346-534AA673CED8}" srcOrd="0" destOrd="0" presId="urn:microsoft.com/office/officeart/2005/8/layout/orgChart1"/>
+    <dgm:cxn modelId="{2815E7C2-6DD7-4C30-B9A8-027074E7D940}" type="presOf" srcId="{CC7D8B7E-E61A-41FE-BCE4-747965F5C91D}" destId="{F1DC6AAD-919C-4BE6-9089-ECB12F30FF47}" srcOrd="0" destOrd="0" presId="urn:microsoft.com/office/officeart/2005/8/layout/orgChart1"/>
+    <dgm:cxn modelId="{C759043C-9860-4BE6-B440-EFD039C197AD}" type="presOf" srcId="{14C9FE9B-1FDD-447B-9B72-F9FA130B1A55}" destId="{70A11B42-C2BD-425E-AA7B-D4C0DC2D0A15}" srcOrd="0" destOrd="0" presId="urn:microsoft.com/office/officeart/2005/8/layout/orgChart1"/>
+    <dgm:cxn modelId="{D983365E-14D4-4194-95CC-450333C96717}" type="presOf" srcId="{1AD85246-F63D-4A41-BBFB-EB331726FB10}" destId="{3BE7E5C6-E14C-4C64-9AD0-7204DA5CC886}" srcOrd="1" destOrd="0" presId="urn:microsoft.com/office/officeart/2005/8/layout/orgChart1"/>
+    <dgm:cxn modelId="{F3BCF393-8BBF-4286-AC38-9A6C2698BAFC}" type="presOf" srcId="{28175824-0AE9-43F9-843F-67E18762F3F5}" destId="{6DB75FC0-9B4E-4AE3-B304-7A7F7F7A9D3A}" srcOrd="1" destOrd="0" presId="urn:microsoft.com/office/officeart/2005/8/layout/orgChart1"/>
     <dgm:cxn modelId="{B3FD12EC-5606-46E5-8644-C20199C5004E}" srcId="{9161DC6C-0DFD-4791-915F-E74FFD1B3BAC}" destId="{D942C0FC-D1CE-498D-A5F8-B3942135A115}" srcOrd="2" destOrd="0" parTransId="{3A26A2A9-7C30-4FD8-A289-EC26A0DED5F9}" sibTransId="{2F03107F-CAB3-4BB3-B932-D825BA3F2515}"/>
-    <dgm:cxn modelId="{1E75768D-257F-40B5-BB5D-422730ED1C8F}" type="presOf" srcId="{8C9E116E-0325-4738-81A4-4E1C75E4F0D7}" destId="{EC4BEC83-2E8E-4EFE-B5FC-0C106B0CBBAF}" srcOrd="0" destOrd="0" presId="urn:microsoft.com/office/officeart/2005/8/layout/orgChart1"/>
-    <dgm:cxn modelId="{A29F7108-EA7E-4FEA-AF90-8C43C61BBA1C}" type="presOf" srcId="{8D6AD070-EE05-4FC9-9AEB-E3F3F3C582AC}" destId="{5C0041BF-B6C7-4D9C-967B-81245F98DF82}" srcOrd="0" destOrd="0" presId="urn:microsoft.com/office/officeart/2005/8/layout/orgChart1"/>
-    <dgm:cxn modelId="{C433297E-DF6F-4A3A-B423-B6F5962200F7}" type="presOf" srcId="{9161DC6C-0DFD-4791-915F-E74FFD1B3BAC}" destId="{AFF5F157-3C4C-4EA5-872E-9D66CFF66D24}" srcOrd="0" destOrd="0" presId="urn:microsoft.com/office/officeart/2005/8/layout/orgChart1"/>
+    <dgm:cxn modelId="{9C36DB2C-B01F-4B56-8DFA-21F837D98E28}" type="presOf" srcId="{4017429B-5FFE-47A4-8751-9E3001D196C4}" destId="{3B8442CA-0CC7-44D3-AB24-C1E3B69D45E4}" srcOrd="1" destOrd="0" presId="urn:microsoft.com/office/officeart/2005/8/layout/orgChart1"/>
+    <dgm:cxn modelId="{EE405AE8-E443-4C9A-B7DB-1E459EE194BA}" type="presOf" srcId="{D942C0FC-D1CE-498D-A5F8-B3942135A115}" destId="{227B45DD-C65D-4489-A826-24DF659BBDE0}" srcOrd="0" destOrd="0" presId="urn:microsoft.com/office/officeart/2005/8/layout/orgChart1"/>
+    <dgm:cxn modelId="{77675BE8-200D-439B-87DA-FA43DD01E64F}" type="presOf" srcId="{9161DC6C-0DFD-4791-915F-E74FFD1B3BAC}" destId="{33684D1D-010E-43D1-ABB0-10C0449E3F7D}" srcOrd="1" destOrd="0" presId="urn:microsoft.com/office/officeart/2005/8/layout/orgChart1"/>
     <dgm:cxn modelId="{6DC6C664-B2BF-4260-83D7-C788DBA7EF15}" srcId="{9161DC6C-0DFD-4791-915F-E74FFD1B3BAC}" destId="{8C9E116E-0325-4738-81A4-4E1C75E4F0D7}" srcOrd="1" destOrd="0" parTransId="{5B1A0318-9B41-4AF4-A5A9-E57A556FD9CB}" sibTransId="{25E42B77-6F73-4C53-A687-1C88B568C434}"/>
-    <dgm:cxn modelId="{2310799A-C9FC-47CE-8023-A75E4F76A609}" type="presOf" srcId="{70699AE5-FFF2-40C0-8EC5-E0151414758F}" destId="{94689D75-4043-4EFD-9296-48695937771C}" srcOrd="0" destOrd="0" presId="urn:microsoft.com/office/officeart/2005/8/layout/orgChart1"/>
-    <dgm:cxn modelId="{58FE28C3-B155-4B40-89E9-1CAB5417010D}" type="presOf" srcId="{F50D5E8D-660A-4301-995B-B9BFFD11705A}" destId="{D2BE08CE-A34C-4EFF-A824-8606B74D9094}" srcOrd="0" destOrd="0" presId="urn:microsoft.com/office/officeart/2005/8/layout/orgChart1"/>
-    <dgm:cxn modelId="{A06B0C43-81CD-4BA8-914B-4DB4512C8C38}" type="presOf" srcId="{CC7D8B7E-E61A-41FE-BCE4-747965F5C91D}" destId="{F1DC6AAD-919C-4BE6-9089-ECB12F30FF47}" srcOrd="0" destOrd="0" presId="urn:microsoft.com/office/officeart/2005/8/layout/orgChart1"/>
+    <dgm:cxn modelId="{7AB2C9A1-C1C2-46D3-A317-3529DF7F162B}" type="presOf" srcId="{70699AE5-FFF2-40C0-8EC5-E0151414758F}" destId="{94689D75-4043-4EFD-9296-48695937771C}" srcOrd="0" destOrd="0" presId="urn:microsoft.com/office/officeart/2005/8/layout/orgChart1"/>
+    <dgm:cxn modelId="{2C6D437B-2FCA-41A7-95C5-8BC92DAE3751}" type="presOf" srcId="{C7BD8657-189E-46F3-B827-16B29C2849DE}" destId="{63929129-5E40-45F8-A890-4F806D74EBE0}" srcOrd="0" destOrd="0" presId="urn:microsoft.com/office/officeart/2005/8/layout/orgChart1"/>
+    <dgm:cxn modelId="{CAE3BC01-85AB-4BCA-9A84-7E8595B035A8}" type="presOf" srcId="{5F4ED924-74AA-4C5F-89E4-FFC99F60C970}" destId="{062340CD-6334-46D5-AEFE-95C301457800}" srcOrd="0" destOrd="0" presId="urn:microsoft.com/office/officeart/2005/8/layout/orgChart1"/>
     <dgm:cxn modelId="{70DEDCFE-8E71-433E-BFC0-0C912ECEDE49}" srcId="{C7BD8657-189E-46F3-B827-16B29C2849DE}" destId="{32128562-ADA0-4F46-878D-28CC66534723}" srcOrd="0" destOrd="0" parTransId="{5F4ED924-74AA-4C5F-89E4-FFC99F60C970}" sibTransId="{4D557EE8-5AFC-41F4-932D-673568064FCF}"/>
-    <dgm:cxn modelId="{16A8FCBC-2E89-4D45-A7C3-992C84C28C6F}" type="presOf" srcId="{C7BD8657-189E-46F3-B827-16B29C2849DE}" destId="{63929129-5E40-45F8-A890-4F806D74EBE0}" srcOrd="0" destOrd="0" presId="urn:microsoft.com/office/officeart/2005/8/layout/orgChart1"/>
-    <dgm:cxn modelId="{1B761224-983F-4836-9850-0A2AE9BB1FEA}" type="presOf" srcId="{D942C0FC-D1CE-498D-A5F8-B3942135A115}" destId="{6B8C0AE2-50E0-4BCE-94CB-363B57814B60}" srcOrd="1" destOrd="0" presId="urn:microsoft.com/office/officeart/2005/8/layout/orgChart1"/>
-    <dgm:cxn modelId="{82CBA925-A6B7-40AB-BC8F-2DE3991CE08D}" type="presOf" srcId="{30A204E7-51BC-4217-99A2-C1F0210A2266}" destId="{24A0881F-BD84-4A21-B3A8-0153C4927C11}" srcOrd="0" destOrd="0" presId="urn:microsoft.com/office/officeart/2005/8/layout/orgChart1"/>
-    <dgm:cxn modelId="{9DEA58F7-8B83-4E02-B6C6-0D343B3F9048}" type="presOf" srcId="{5B1A0318-9B41-4AF4-A5A9-E57A556FD9CB}" destId="{1AC7A9DF-0904-4CBD-8B57-A2E7FAF72705}" srcOrd="0" destOrd="0" presId="urn:microsoft.com/office/officeart/2005/8/layout/orgChart1"/>
+    <dgm:cxn modelId="{73FB9EAC-9A04-4702-A277-7C682F878C2F}" type="presOf" srcId="{D942C0FC-D1CE-498D-A5F8-B3942135A115}" destId="{6B8C0AE2-50E0-4BCE-94CB-363B57814B60}" srcOrd="1" destOrd="0" presId="urn:microsoft.com/office/officeart/2005/8/layout/orgChart1"/>
+    <dgm:cxn modelId="{60551D2A-7B94-42AD-BA0B-AB021DD62F62}" type="presOf" srcId="{1AD85246-F63D-4A41-BBFB-EB331726FB10}" destId="{548E9CEB-CC82-482C-8B19-431151C1E2FA}" srcOrd="0" destOrd="0" presId="urn:microsoft.com/office/officeart/2005/8/layout/orgChart1"/>
+    <dgm:cxn modelId="{5E1D7965-A310-411C-92A9-3620A530DEBE}" type="presOf" srcId="{A6C1B0FA-7C9F-4627-A1F4-C18253CA2D7C}" destId="{4670F29F-C287-485C-8C4E-26F1E2FD7470}" srcOrd="0" destOrd="0" presId="urn:microsoft.com/office/officeart/2005/8/layout/orgChart1"/>
+    <dgm:cxn modelId="{AA2F0654-E15A-4013-8EC8-D5427DC7EB09}" type="presOf" srcId="{A36C0B5E-A27D-4200-8795-75025435FA46}" destId="{1649A874-5A5D-465F-A4B2-5E24EADF9ADF}" srcOrd="1" destOrd="0" presId="urn:microsoft.com/office/officeart/2005/8/layout/orgChart1"/>
+    <dgm:cxn modelId="{53AB708A-3D14-4CBB-8111-63F418E71CCB}" type="presOf" srcId="{8C9E116E-0325-4738-81A4-4E1C75E4F0D7}" destId="{51204D02-A05C-4263-B772-764E945F0144}" srcOrd="1" destOrd="0" presId="urn:microsoft.com/office/officeart/2005/8/layout/orgChart1"/>
+    <dgm:cxn modelId="{0CE9B76D-3AAE-42B4-ABA2-8DBB0FE3ECB6}" type="presOf" srcId="{2DB4727E-856C-4352-91DC-4F64041C4F8B}" destId="{BA1C0E43-CB54-4F9D-BF11-9A207020C586}" srcOrd="0" destOrd="0" presId="urn:microsoft.com/office/officeart/2005/8/layout/orgChart1"/>
+    <dgm:cxn modelId="{E6178EBB-55FD-4E4D-BC2B-CF24BFA9155F}" type="presOf" srcId="{30A204E7-51BC-4217-99A2-C1F0210A2266}" destId="{24A0881F-BD84-4A21-B3A8-0153C4927C11}" srcOrd="0" destOrd="0" presId="urn:microsoft.com/office/officeart/2005/8/layout/orgChart1"/>
     <dgm:cxn modelId="{4F5BA3FA-8448-4603-B728-A8CD86A2ABB5}" srcId="{9161DC6C-0DFD-4791-915F-E74FFD1B3BAC}" destId="{1AD85246-F63D-4A41-BBFB-EB331726FB10}" srcOrd="0" destOrd="0" parTransId="{CC7D8B7E-E61A-41FE-BCE4-747965F5C91D}" sibTransId="{3BAA8471-350F-4D09-BC72-72CDE0E05724}"/>
-    <dgm:cxn modelId="{FFF9AC5C-27AB-4506-BC9A-B10DEFBEE8F1}" type="presOf" srcId="{14C9FE9B-1FDD-447B-9B72-F9FA130B1A55}" destId="{70A11B42-C2BD-425E-AA7B-D4C0DC2D0A15}" srcOrd="0" destOrd="0" presId="urn:microsoft.com/office/officeart/2005/8/layout/orgChart1"/>
-    <dgm:cxn modelId="{FF8009A2-C428-4783-AF07-115514DD6572}" type="presOf" srcId="{28175824-0AE9-43F9-843F-67E18762F3F5}" destId="{3BAF2FFE-4888-490F-91F5-FD3100B0B374}" srcOrd="0" destOrd="0" presId="urn:microsoft.com/office/officeart/2005/8/layout/orgChart1"/>
     <dgm:cxn modelId="{5EC21C73-8B02-45D1-95F5-18162106C0B4}" srcId="{8C9E116E-0325-4738-81A4-4E1C75E4F0D7}" destId="{4017429B-5FFE-47A4-8751-9E3001D196C4}" srcOrd="0" destOrd="0" parTransId="{2DB4727E-856C-4352-91DC-4F64041C4F8B}" sibTransId="{CEFBB8F1-C03F-47F4-AE82-77C58EE9A6C8}"/>
-    <dgm:cxn modelId="{F5A5A810-9C48-4475-BB0D-E6B13FD8CC24}" type="presOf" srcId="{14C9FE9B-1FDD-447B-9B72-F9FA130B1A55}" destId="{91B6D221-C145-487E-94DA-13F4BB495C55}" srcOrd="1" destOrd="0" presId="urn:microsoft.com/office/officeart/2005/8/layout/orgChart1"/>
-    <dgm:cxn modelId="{EFB6476D-8626-41E5-9524-1AA5D485922A}" type="presOf" srcId="{1AD85246-F63D-4A41-BBFB-EB331726FB10}" destId="{3BE7E5C6-E14C-4C64-9AD0-7204DA5CC886}" srcOrd="1" destOrd="0" presId="urn:microsoft.com/office/officeart/2005/8/layout/orgChart1"/>
-    <dgm:cxn modelId="{88DB2420-5498-47F1-B912-45D9B6BB2C1A}" type="presParOf" srcId="{CFDBE9B5-C99C-46D7-AD39-DF0C47F9A402}" destId="{C648C8F1-6EC1-4D27-9134-2770426C1535}" srcOrd="0" destOrd="0" presId="urn:microsoft.com/office/officeart/2005/8/layout/orgChart1"/>
-    <dgm:cxn modelId="{CDEC6025-AFAB-4E1B-AC7E-A7EA0178B6B9}" type="presParOf" srcId="{C648C8F1-6EC1-4D27-9134-2770426C1535}" destId="{8841FC10-6A43-4474-8973-11C86F432155}" srcOrd="0" destOrd="0" presId="urn:microsoft.com/office/officeart/2005/8/layout/orgChart1"/>
-    <dgm:cxn modelId="{D0419346-FD25-443B-8565-6257F30B0ED4}" type="presParOf" srcId="{8841FC10-6A43-4474-8973-11C86F432155}" destId="{63929129-5E40-45F8-A890-4F806D74EBE0}" srcOrd="0" destOrd="0" presId="urn:microsoft.com/office/officeart/2005/8/layout/orgChart1"/>
-    <dgm:cxn modelId="{051ACBBA-0375-4401-AC6F-DBFA76FB461F}" type="presParOf" srcId="{8841FC10-6A43-4474-8973-11C86F432155}" destId="{D8AFCCFD-FF72-4601-AE8B-16416F11BE0B}" srcOrd="1" destOrd="0" presId="urn:microsoft.com/office/officeart/2005/8/layout/orgChart1"/>
-    <dgm:cxn modelId="{4EE86B3E-3244-4443-B985-78BCA4B037B9}" type="presParOf" srcId="{C648C8F1-6EC1-4D27-9134-2770426C1535}" destId="{CA5EB31B-C68B-473C-87CB-A91BB005BF00}" srcOrd="1" destOrd="0" presId="urn:microsoft.com/office/officeart/2005/8/layout/orgChart1"/>
-    <dgm:cxn modelId="{69084E63-99F9-48E7-9FE4-D9549E4ED762}" type="presParOf" srcId="{CA5EB31B-C68B-473C-87CB-A91BB005BF00}" destId="{062340CD-6334-46D5-AEFE-95C301457800}" srcOrd="0" destOrd="0" presId="urn:microsoft.com/office/officeart/2005/8/layout/orgChart1"/>
-    <dgm:cxn modelId="{C8B0F5C5-B120-452D-8DB0-00FF75BEA073}" type="presParOf" srcId="{CA5EB31B-C68B-473C-87CB-A91BB005BF00}" destId="{03148D74-9417-47D5-AF4F-C4D3238B6670}" srcOrd="1" destOrd="0" presId="urn:microsoft.com/office/officeart/2005/8/layout/orgChart1"/>
-    <dgm:cxn modelId="{59EBCA79-FA5A-4226-840F-FA5F2B836E3F}" type="presParOf" srcId="{03148D74-9417-47D5-AF4F-C4D3238B6670}" destId="{8560AAFB-1613-4B6C-B1A4-8F0A1BFFBCE2}" srcOrd="0" destOrd="0" presId="urn:microsoft.com/office/officeart/2005/8/layout/orgChart1"/>
-    <dgm:cxn modelId="{BA70BD73-26F5-43B3-A2A2-F6B6DCA92DAE}" type="presParOf" srcId="{8560AAFB-1613-4B6C-B1A4-8F0A1BFFBCE2}" destId="{E091326B-DFC7-4A96-BEEB-6388FD6F41EE}" srcOrd="0" destOrd="0" presId="urn:microsoft.com/office/officeart/2005/8/layout/orgChart1"/>
-    <dgm:cxn modelId="{2406B5E1-7DB2-4E94-A5E5-9FC729ABC3F8}" type="presParOf" srcId="{8560AAFB-1613-4B6C-B1A4-8F0A1BFFBCE2}" destId="{84051127-723D-4724-B8A2-FF26F3A99F28}" srcOrd="1" destOrd="0" presId="urn:microsoft.com/office/officeart/2005/8/layout/orgChart1"/>
-    <dgm:cxn modelId="{4980C0D5-8A0A-4170-8BA0-A799CD0A3727}" type="presParOf" srcId="{03148D74-9417-47D5-AF4F-C4D3238B6670}" destId="{A6B18CA2-C28F-4B9E-A1C1-DC76B10BBB9A}" srcOrd="1" destOrd="0" presId="urn:microsoft.com/office/officeart/2005/8/layout/orgChart1"/>
-    <dgm:cxn modelId="{897DC0CF-BEAE-4523-879B-9A0321391A9C}" type="presParOf" srcId="{03148D74-9417-47D5-AF4F-C4D3238B6670}" destId="{7C076015-0E74-486D-B791-602F5C870ACA}" srcOrd="2" destOrd="0" presId="urn:microsoft.com/office/officeart/2005/8/layout/orgChart1"/>
-    <dgm:cxn modelId="{DECB5BDD-BE07-4737-BBE6-5C12BFAC3E81}" type="presParOf" srcId="{CA5EB31B-C68B-473C-87CB-A91BB005BF00}" destId="{4670F29F-C287-485C-8C4E-26F1E2FD7470}" srcOrd="2" destOrd="0" presId="urn:microsoft.com/office/officeart/2005/8/layout/orgChart1"/>
-    <dgm:cxn modelId="{26CE2EF0-6D66-4B5A-AD7D-498D0D62B726}" type="presParOf" srcId="{CA5EB31B-C68B-473C-87CB-A91BB005BF00}" destId="{F9420F45-E180-41C8-B53F-F1619A17495C}" srcOrd="3" destOrd="0" presId="urn:microsoft.com/office/officeart/2005/8/layout/orgChart1"/>
-    <dgm:cxn modelId="{6BCBB0B6-F586-4F4B-8110-1A6B1657CB93}" type="presParOf" srcId="{F9420F45-E180-41C8-B53F-F1619A17495C}" destId="{2B94BE52-4D45-423C-ADAA-672E1581A042}" srcOrd="0" destOrd="0" presId="urn:microsoft.com/office/officeart/2005/8/layout/orgChart1"/>
-    <dgm:cxn modelId="{E5E116D7-D4F0-4ADE-8695-5FDCF49EF0E6}" type="presParOf" srcId="{2B94BE52-4D45-423C-ADAA-672E1581A042}" destId="{AFF5F157-3C4C-4EA5-872E-9D66CFF66D24}" srcOrd="0" destOrd="0" presId="urn:microsoft.com/office/officeart/2005/8/layout/orgChart1"/>
-    <dgm:cxn modelId="{17EA6D7B-48A0-4057-B139-A397DE2DE532}" type="presParOf" srcId="{2B94BE52-4D45-423C-ADAA-672E1581A042}" destId="{33684D1D-010E-43D1-ABB0-10C0449E3F7D}" srcOrd="1" destOrd="0" presId="urn:microsoft.com/office/officeart/2005/8/layout/orgChart1"/>
-    <dgm:cxn modelId="{E9573A1E-F3DD-4B4F-8662-F7FEB594093F}" type="presParOf" srcId="{F9420F45-E180-41C8-B53F-F1619A17495C}" destId="{1AD459E1-C52C-4246-B719-4E4412240829}" srcOrd="1" destOrd="0" presId="urn:microsoft.com/office/officeart/2005/8/layout/orgChart1"/>
-    <dgm:cxn modelId="{8655793E-B80C-4F07-972A-297C3971B23A}" type="presParOf" srcId="{1AD459E1-C52C-4246-B719-4E4412240829}" destId="{F1DC6AAD-919C-4BE6-9089-ECB12F30FF47}" srcOrd="0" destOrd="0" presId="urn:microsoft.com/office/officeart/2005/8/layout/orgChart1"/>
-    <dgm:cxn modelId="{ECCC78BC-0416-421C-8111-56AAD219C69C}" type="presParOf" srcId="{1AD459E1-C52C-4246-B719-4E4412240829}" destId="{E9D7E019-B9C5-45AB-8188-314544860FA9}" srcOrd="1" destOrd="0" presId="urn:microsoft.com/office/officeart/2005/8/layout/orgChart1"/>
-    <dgm:cxn modelId="{5C7F52CC-BE12-4535-9C32-85D38DDAE905}" type="presParOf" srcId="{E9D7E019-B9C5-45AB-8188-314544860FA9}" destId="{EEF47A2A-AD99-4EB7-8F68-56337B17D69F}" srcOrd="0" destOrd="0" presId="urn:microsoft.com/office/officeart/2005/8/layout/orgChart1"/>
-    <dgm:cxn modelId="{EAFD34BA-A428-4ED9-95DE-653992733280}" type="presParOf" srcId="{EEF47A2A-AD99-4EB7-8F68-56337B17D69F}" destId="{548E9CEB-CC82-482C-8B19-431151C1E2FA}" srcOrd="0" destOrd="0" presId="urn:microsoft.com/office/officeart/2005/8/layout/orgChart1"/>
-    <dgm:cxn modelId="{F989EA9E-4F8A-4679-9B84-9DCB034649EF}" type="presParOf" srcId="{EEF47A2A-AD99-4EB7-8F68-56337B17D69F}" destId="{3BE7E5C6-E14C-4C64-9AD0-7204DA5CC886}" srcOrd="1" destOrd="0" presId="urn:microsoft.com/office/officeart/2005/8/layout/orgChart1"/>
-    <dgm:cxn modelId="{C6FA5050-A81B-4C1F-A312-EF760F06FA0D}" type="presParOf" srcId="{E9D7E019-B9C5-45AB-8188-314544860FA9}" destId="{534921A6-A227-42E2-AF6B-7276FEE95B40}" srcOrd="1" destOrd="0" presId="urn:microsoft.com/office/officeart/2005/8/layout/orgChart1"/>
-    <dgm:cxn modelId="{41E47F9C-763C-45D6-83B7-623C2F740147}" type="presParOf" srcId="{E9D7E019-B9C5-45AB-8188-314544860FA9}" destId="{44FCA3CD-79BC-4761-86D2-8713792B667D}" srcOrd="2" destOrd="0" presId="urn:microsoft.com/office/officeart/2005/8/layout/orgChart1"/>
-    <dgm:cxn modelId="{50794B1F-2EEC-4289-9BBC-B9C061E748B7}" type="presParOf" srcId="{1AD459E1-C52C-4246-B719-4E4412240829}" destId="{1AC7A9DF-0904-4CBD-8B57-A2E7FAF72705}" srcOrd="2" destOrd="0" presId="urn:microsoft.com/office/officeart/2005/8/layout/orgChart1"/>
-    <dgm:cxn modelId="{4E4A788F-D3E7-49EA-9AE3-6ECFA7000264}" type="presParOf" srcId="{1AD459E1-C52C-4246-B719-4E4412240829}" destId="{9BBFA110-AB25-44A4-BC23-7D4CB8CE7967}" srcOrd="3" destOrd="0" presId="urn:microsoft.com/office/officeart/2005/8/layout/orgChart1"/>
-    <dgm:cxn modelId="{84ED58A3-5D32-4B5C-AA7C-8C14CB1BADBA}" type="presParOf" srcId="{9BBFA110-AB25-44A4-BC23-7D4CB8CE7967}" destId="{577145F4-423B-47CF-8FAB-02A2D23F164D}" srcOrd="0" destOrd="0" presId="urn:microsoft.com/office/officeart/2005/8/layout/orgChart1"/>
-    <dgm:cxn modelId="{367ED196-4267-4CED-9B7C-53D27326BA37}" type="presParOf" srcId="{577145F4-423B-47CF-8FAB-02A2D23F164D}" destId="{EC4BEC83-2E8E-4EFE-B5FC-0C106B0CBBAF}" srcOrd="0" destOrd="0" presId="urn:microsoft.com/office/officeart/2005/8/layout/orgChart1"/>
-    <dgm:cxn modelId="{B3830205-3534-4B30-B906-3AEB989B62F3}" type="presParOf" srcId="{577145F4-423B-47CF-8FAB-02A2D23F164D}" destId="{51204D02-A05C-4263-B772-764E945F0144}" srcOrd="1" destOrd="0" presId="urn:microsoft.com/office/officeart/2005/8/layout/orgChart1"/>
-    <dgm:cxn modelId="{F299DE99-EB01-4B4E-94C3-07033CF0112F}" type="presParOf" srcId="{9BBFA110-AB25-44A4-BC23-7D4CB8CE7967}" destId="{BBD8DE40-0619-4A3A-84FB-89924BB04EA4}" srcOrd="1" destOrd="0" presId="urn:microsoft.com/office/officeart/2005/8/layout/orgChart1"/>
-    <dgm:cxn modelId="{E56168D8-A082-42F9-B894-47AD2E10AB66}" type="presParOf" srcId="{BBD8DE40-0619-4A3A-84FB-89924BB04EA4}" destId="{BA1C0E43-CB54-4F9D-BF11-9A207020C586}" srcOrd="0" destOrd="0" presId="urn:microsoft.com/office/officeart/2005/8/layout/orgChart1"/>
-    <dgm:cxn modelId="{4C40CE13-3520-4B65-B9A0-5E6E38B3D96A}" type="presParOf" srcId="{BBD8DE40-0619-4A3A-84FB-89924BB04EA4}" destId="{EC547C88-9AA8-4B82-8961-85A7AC8E1C24}" srcOrd="1" destOrd="0" presId="urn:microsoft.com/office/officeart/2005/8/layout/orgChart1"/>
-    <dgm:cxn modelId="{F097DF09-9185-4365-9316-07DAAED80127}" type="presParOf" srcId="{EC547C88-9AA8-4B82-8961-85A7AC8E1C24}" destId="{B74DD57B-DDBB-4157-8F65-8AD4A34E0634}" srcOrd="0" destOrd="0" presId="urn:microsoft.com/office/officeart/2005/8/layout/orgChart1"/>
-    <dgm:cxn modelId="{C6509D08-4214-42CB-8703-3D65E60A8B72}" type="presParOf" srcId="{B74DD57B-DDBB-4157-8F65-8AD4A34E0634}" destId="{3441A8BC-6913-42CB-8BDF-6569E58999CC}" srcOrd="0" destOrd="0" presId="urn:microsoft.com/office/officeart/2005/8/layout/orgChart1"/>
-    <dgm:cxn modelId="{E894E08E-8E82-4282-B214-A1ECEEDE91C5}" type="presParOf" srcId="{B74DD57B-DDBB-4157-8F65-8AD4A34E0634}" destId="{3B8442CA-0CC7-44D3-AB24-C1E3B69D45E4}" srcOrd="1" destOrd="0" presId="urn:microsoft.com/office/officeart/2005/8/layout/orgChart1"/>
-    <dgm:cxn modelId="{F6E147C2-2D2B-4A8A-90C5-FB8A456AF68C}" type="presParOf" srcId="{EC547C88-9AA8-4B82-8961-85A7AC8E1C24}" destId="{666AA9CD-A62B-446C-8A75-A5FC8A1FCFC3}" srcOrd="1" destOrd="0" presId="urn:microsoft.com/office/officeart/2005/8/layout/orgChart1"/>
-    <dgm:cxn modelId="{4CED2056-3D31-496C-916B-08D382954EDF}" type="presParOf" srcId="{EC547C88-9AA8-4B82-8961-85A7AC8E1C24}" destId="{C64AE787-6C55-4B2F-B4AA-D7BE72D69A83}" srcOrd="2" destOrd="0" presId="urn:microsoft.com/office/officeart/2005/8/layout/orgChart1"/>
-    <dgm:cxn modelId="{2B2A09C7-5045-492B-B4E6-7E03C4E3492A}" type="presParOf" srcId="{BBD8DE40-0619-4A3A-84FB-89924BB04EA4}" destId="{94689D75-4043-4EFD-9296-48695937771C}" srcOrd="2" destOrd="0" presId="urn:microsoft.com/office/officeart/2005/8/layout/orgChart1"/>
-    <dgm:cxn modelId="{CACB47D6-321B-4F59-B8B6-63DEAC0F8BCB}" type="presParOf" srcId="{BBD8DE40-0619-4A3A-84FB-89924BB04EA4}" destId="{F2F88390-D992-4487-9E41-3A092BF839C7}" srcOrd="3" destOrd="0" presId="urn:microsoft.com/office/officeart/2005/8/layout/orgChart1"/>
-    <dgm:cxn modelId="{1F9F88F8-76BE-4D76-8C8D-35703AA0CBCD}" type="presParOf" srcId="{F2F88390-D992-4487-9E41-3A092BF839C7}" destId="{92ACD292-BF98-4838-B97F-ED300171B175}" srcOrd="0" destOrd="0" presId="urn:microsoft.com/office/officeart/2005/8/layout/orgChart1"/>
-    <dgm:cxn modelId="{7C47EEAF-D1AD-44B0-8F7A-A764EA24A42D}" type="presParOf" srcId="{92ACD292-BF98-4838-B97F-ED300171B175}" destId="{3BAF2FFE-4888-490F-91F5-FD3100B0B374}" srcOrd="0" destOrd="0" presId="urn:microsoft.com/office/officeart/2005/8/layout/orgChart1"/>
-    <dgm:cxn modelId="{270DECA7-A685-43FD-B913-86B84B040EE2}" type="presParOf" srcId="{92ACD292-BF98-4838-B97F-ED300171B175}" destId="{6DB75FC0-9B4E-4AE3-B304-7A7F7F7A9D3A}" srcOrd="1" destOrd="0" presId="urn:microsoft.com/office/officeart/2005/8/layout/orgChart1"/>
-    <dgm:cxn modelId="{D9B65B53-3855-4E23-8D25-F66D7FE6DA6F}" type="presParOf" srcId="{F2F88390-D992-4487-9E41-3A092BF839C7}" destId="{FF970698-06C3-43E1-B2A3-BA3FD309EEEA}" srcOrd="1" destOrd="0" presId="urn:microsoft.com/office/officeart/2005/8/layout/orgChart1"/>
-    <dgm:cxn modelId="{4B95C97F-E337-4FE9-95A5-9C09A19911D8}" type="presParOf" srcId="{F2F88390-D992-4487-9E41-3A092BF839C7}" destId="{70C631C7-0EA4-48A4-BB53-EB1397BD395F}" srcOrd="2" destOrd="0" presId="urn:microsoft.com/office/officeart/2005/8/layout/orgChart1"/>
-    <dgm:cxn modelId="{4BCF94E1-D979-4CEE-815B-AD709B8DE373}" type="presParOf" srcId="{BBD8DE40-0619-4A3A-84FB-89924BB04EA4}" destId="{51FAF244-8083-49FC-9401-81B60AAF7087}" srcOrd="4" destOrd="0" presId="urn:microsoft.com/office/officeart/2005/8/layout/orgChart1"/>
-    <dgm:cxn modelId="{4C0A19C1-4456-47E8-ABF7-8486C84D69AB}" type="presParOf" srcId="{BBD8DE40-0619-4A3A-84FB-89924BB04EA4}" destId="{26DB1753-63C8-47FB-A587-DEE866D1AB82}" srcOrd="5" destOrd="0" presId="urn:microsoft.com/office/officeart/2005/8/layout/orgChart1"/>
-    <dgm:cxn modelId="{C9FA2B91-8771-4D5D-A610-FDF6EBC0D537}" type="presParOf" srcId="{26DB1753-63C8-47FB-A587-DEE866D1AB82}" destId="{B5A3CF44-C0B1-492E-B703-DC0A891D0AB2}" srcOrd="0" destOrd="0" presId="urn:microsoft.com/office/officeart/2005/8/layout/orgChart1"/>
-    <dgm:cxn modelId="{429BF65B-31B6-43D0-A02A-28B5FA5739AE}" type="presParOf" srcId="{B5A3CF44-C0B1-492E-B703-DC0A891D0AB2}" destId="{E7DFB4E5-82D5-4DC5-AB64-51D6F1936719}" srcOrd="0" destOrd="0" presId="urn:microsoft.com/office/officeart/2005/8/layout/orgChart1"/>
-    <dgm:cxn modelId="{C698DC91-BFDB-4AD2-9A02-8BE70DC64B05}" type="presParOf" srcId="{B5A3CF44-C0B1-492E-B703-DC0A891D0AB2}" destId="{34DC7787-D5A3-4818-B592-83AAAB79A8D6}" srcOrd="1" destOrd="0" presId="urn:microsoft.com/office/officeart/2005/8/layout/orgChart1"/>
-    <dgm:cxn modelId="{06D0472C-7851-4EB4-B8ED-0B025E765066}" type="presParOf" srcId="{26DB1753-63C8-47FB-A587-DEE866D1AB82}" destId="{DC39CBEE-79E5-47ED-9D5F-ADD2ADF98D36}" srcOrd="1" destOrd="0" presId="urn:microsoft.com/office/officeart/2005/8/layout/orgChart1"/>
-    <dgm:cxn modelId="{D8BC3334-B513-449D-A93B-89E2770B1E67}" type="presParOf" srcId="{26DB1753-63C8-47FB-A587-DEE866D1AB82}" destId="{EB179BEA-931E-4900-8A4C-60FBB669E417}" srcOrd="2" destOrd="0" presId="urn:microsoft.com/office/officeart/2005/8/layout/orgChart1"/>
-    <dgm:cxn modelId="{B561D143-2DF6-43E5-8686-E59774752055}" type="presParOf" srcId="{BBD8DE40-0619-4A3A-84FB-89924BB04EA4}" destId="{24A0881F-BD84-4A21-B3A8-0153C4927C11}" srcOrd="6" destOrd="0" presId="urn:microsoft.com/office/officeart/2005/8/layout/orgChart1"/>
-    <dgm:cxn modelId="{F528AA7D-EFD2-4757-B8A1-59F39E559BC0}" type="presParOf" srcId="{BBD8DE40-0619-4A3A-84FB-89924BB04EA4}" destId="{691E16FE-3A41-4776-868D-31CA2712E5EF}" srcOrd="7" destOrd="0" presId="urn:microsoft.com/office/officeart/2005/8/layout/orgChart1"/>
-    <dgm:cxn modelId="{ADBA4CF0-4EEF-4B14-9D4B-B332A9C3D276}" type="presParOf" srcId="{691E16FE-3A41-4776-868D-31CA2712E5EF}" destId="{AF309034-F497-4940-B27D-6A9AD65507B5}" srcOrd="0" destOrd="0" presId="urn:microsoft.com/office/officeart/2005/8/layout/orgChart1"/>
-    <dgm:cxn modelId="{91FE2C6F-75AA-40E0-A015-3E5751532729}" type="presParOf" srcId="{AF309034-F497-4940-B27D-6A9AD65507B5}" destId="{A5CF217D-D3A6-4151-AD40-A88C6F8AF4D7}" srcOrd="0" destOrd="0" presId="urn:microsoft.com/office/officeart/2005/8/layout/orgChart1"/>
-    <dgm:cxn modelId="{A8B0CF6E-1157-4A0D-B889-F08F7F045D1E}" type="presParOf" srcId="{AF309034-F497-4940-B27D-6A9AD65507B5}" destId="{E82745B5-F925-46FC-AF55-FAA98B0A186F}" srcOrd="1" destOrd="0" presId="urn:microsoft.com/office/officeart/2005/8/layout/orgChart1"/>
-    <dgm:cxn modelId="{14A91A0F-4EA7-451B-A706-B054C8520F8A}" type="presParOf" srcId="{691E16FE-3A41-4776-868D-31CA2712E5EF}" destId="{18A8CFAB-649F-4DA4-BEE9-391716EC83F7}" srcOrd="1" destOrd="0" presId="urn:microsoft.com/office/officeart/2005/8/layout/orgChart1"/>
-    <dgm:cxn modelId="{89CE843F-50F7-42DE-81A8-DDAE37AA3E94}" type="presParOf" srcId="{691E16FE-3A41-4776-868D-31CA2712E5EF}" destId="{45808FE5-E1D5-48A3-A305-7555F1CFC0DE}" srcOrd="2" destOrd="0" presId="urn:microsoft.com/office/officeart/2005/8/layout/orgChart1"/>
-    <dgm:cxn modelId="{61A7153E-3777-4C71-97F9-DDE13F255CAA}" type="presParOf" srcId="{BBD8DE40-0619-4A3A-84FB-89924BB04EA4}" destId="{D2BE08CE-A34C-4EFF-A824-8606B74D9094}" srcOrd="8" destOrd="0" presId="urn:microsoft.com/office/officeart/2005/8/layout/orgChart1"/>
-    <dgm:cxn modelId="{4E887409-95AD-40A5-AC84-19E1036753A3}" type="presParOf" srcId="{BBD8DE40-0619-4A3A-84FB-89924BB04EA4}" destId="{2DEF1B53-6A70-4EA1-8ADE-19CBE8490729}" srcOrd="9" destOrd="0" presId="urn:microsoft.com/office/officeart/2005/8/layout/orgChart1"/>
-    <dgm:cxn modelId="{E8C59297-2042-4864-B6FA-112D69310C4A}" type="presParOf" srcId="{2DEF1B53-6A70-4EA1-8ADE-19CBE8490729}" destId="{3ED2A02E-E9BC-4295-A21E-236EFF320CD0}" srcOrd="0" destOrd="0" presId="urn:microsoft.com/office/officeart/2005/8/layout/orgChart1"/>
-    <dgm:cxn modelId="{095EA10C-FE58-4C95-9FAD-C55B8AB72999}" type="presParOf" srcId="{3ED2A02E-E9BC-4295-A21E-236EFF320CD0}" destId="{135AAD40-E7B5-4FDC-850A-B46C3BFF56E0}" srcOrd="0" destOrd="0" presId="urn:microsoft.com/office/officeart/2005/8/layout/orgChart1"/>
-    <dgm:cxn modelId="{EEBE8D54-5B5C-4C2B-BA83-7DEE736ADDF9}" type="presParOf" srcId="{3ED2A02E-E9BC-4295-A21E-236EFF320CD0}" destId="{1649A874-5A5D-465F-A4B2-5E24EADF9ADF}" srcOrd="1" destOrd="0" presId="urn:microsoft.com/office/officeart/2005/8/layout/orgChart1"/>
-    <dgm:cxn modelId="{BD28AB7E-AB0B-4D46-A842-D9F16FB5FA64}" type="presParOf" srcId="{2DEF1B53-6A70-4EA1-8ADE-19CBE8490729}" destId="{5F6BB2EF-0503-4335-9D90-54A34E9511E1}" srcOrd="1" destOrd="0" presId="urn:microsoft.com/office/officeart/2005/8/layout/orgChart1"/>
-    <dgm:cxn modelId="{BDE10E66-D28A-44B7-B041-7F6F2377A989}" type="presParOf" srcId="{2DEF1B53-6A70-4EA1-8ADE-19CBE8490729}" destId="{59378ED8-8003-4A18-BA98-DE00EDFF5503}" srcOrd="2" destOrd="0" presId="urn:microsoft.com/office/officeart/2005/8/layout/orgChart1"/>
-    <dgm:cxn modelId="{286D4FAE-074E-4C47-97E3-6927860C11C6}" type="presParOf" srcId="{BBD8DE40-0619-4A3A-84FB-89924BB04EA4}" destId="{5C0041BF-B6C7-4D9C-967B-81245F98DF82}" srcOrd="10" destOrd="0" presId="urn:microsoft.com/office/officeart/2005/8/layout/orgChart1"/>
-    <dgm:cxn modelId="{92017C4B-4268-4114-852F-1D5EDB6ADD53}" type="presParOf" srcId="{BBD8DE40-0619-4A3A-84FB-89924BB04EA4}" destId="{8EB073F5-8C75-47B1-8C49-2B3247F910AE}" srcOrd="11" destOrd="0" presId="urn:microsoft.com/office/officeart/2005/8/layout/orgChart1"/>
-    <dgm:cxn modelId="{95C62B53-41C7-415D-8104-B45F9074B8DB}" type="presParOf" srcId="{8EB073F5-8C75-47B1-8C49-2B3247F910AE}" destId="{6604C886-94D2-48F9-8513-EB7A9FB05940}" srcOrd="0" destOrd="0" presId="urn:microsoft.com/office/officeart/2005/8/layout/orgChart1"/>
-    <dgm:cxn modelId="{AA42214C-AF5F-4CDD-8B11-A7D81CD96008}" type="presParOf" srcId="{6604C886-94D2-48F9-8513-EB7A9FB05940}" destId="{70A11B42-C2BD-425E-AA7B-D4C0DC2D0A15}" srcOrd="0" destOrd="0" presId="urn:microsoft.com/office/officeart/2005/8/layout/orgChart1"/>
-    <dgm:cxn modelId="{5073BCD4-6876-4074-8E65-F7E52C9B0D25}" type="presParOf" srcId="{6604C886-94D2-48F9-8513-EB7A9FB05940}" destId="{91B6D221-C145-487E-94DA-13F4BB495C55}" srcOrd="1" destOrd="0" presId="urn:microsoft.com/office/officeart/2005/8/layout/orgChart1"/>
-    <dgm:cxn modelId="{7A053DF8-5C0D-4254-81BA-CA19A78703C5}" type="presParOf" srcId="{8EB073F5-8C75-47B1-8C49-2B3247F910AE}" destId="{51584857-C6B6-438B-90B3-5702E17B333F}" srcOrd="1" destOrd="0" presId="urn:microsoft.com/office/officeart/2005/8/layout/orgChart1"/>
-    <dgm:cxn modelId="{42663C75-FBDA-4C30-A80E-3B9B29641531}" type="presParOf" srcId="{8EB073F5-8C75-47B1-8C49-2B3247F910AE}" destId="{59F5BBE0-B530-4531-90E0-449C636FEDEA}" srcOrd="2" destOrd="0" presId="urn:microsoft.com/office/officeart/2005/8/layout/orgChart1"/>
-    <dgm:cxn modelId="{0F7CBEA5-14EE-4D7E-9413-57D97AAF9FF4}" type="presParOf" srcId="{9BBFA110-AB25-44A4-BC23-7D4CB8CE7967}" destId="{1D54BF72-21D5-4B16-AA12-33778474944E}" srcOrd="2" destOrd="0" presId="urn:microsoft.com/office/officeart/2005/8/layout/orgChart1"/>
-    <dgm:cxn modelId="{4771F4F7-ED9F-452D-940E-E1D1C0368CC9}" type="presParOf" srcId="{1AD459E1-C52C-4246-B719-4E4412240829}" destId="{61DE649D-9D32-404E-A346-534AA673CED8}" srcOrd="4" destOrd="0" presId="urn:microsoft.com/office/officeart/2005/8/layout/orgChart1"/>
-    <dgm:cxn modelId="{8FFD9A20-6F44-4D21-B7F4-3D280618E443}" type="presParOf" srcId="{1AD459E1-C52C-4246-B719-4E4412240829}" destId="{223ACA02-3863-406D-AB19-0DC224C46299}" srcOrd="5" destOrd="0" presId="urn:microsoft.com/office/officeart/2005/8/layout/orgChart1"/>
-    <dgm:cxn modelId="{0A7199D1-AC40-4A6B-9FF0-4F5D8D9962BF}" type="presParOf" srcId="{223ACA02-3863-406D-AB19-0DC224C46299}" destId="{9552C195-5D4D-429A-B97D-3246B4D12ADF}" srcOrd="0" destOrd="0" presId="urn:microsoft.com/office/officeart/2005/8/layout/orgChart1"/>
-    <dgm:cxn modelId="{2E8736AD-830F-4B06-9D61-4505A06EE973}" type="presParOf" srcId="{9552C195-5D4D-429A-B97D-3246B4D12ADF}" destId="{227B45DD-C65D-4489-A826-24DF659BBDE0}" srcOrd="0" destOrd="0" presId="urn:microsoft.com/office/officeart/2005/8/layout/orgChart1"/>
-    <dgm:cxn modelId="{931BFA1F-39EC-4376-8FD4-EF6845EEF146}" type="presParOf" srcId="{9552C195-5D4D-429A-B97D-3246B4D12ADF}" destId="{6B8C0AE2-50E0-4BCE-94CB-363B57814B60}" srcOrd="1" destOrd="0" presId="urn:microsoft.com/office/officeart/2005/8/layout/orgChart1"/>
-    <dgm:cxn modelId="{EDBBEA69-F909-4CAA-89E5-8DDF28ADADC5}" type="presParOf" srcId="{223ACA02-3863-406D-AB19-0DC224C46299}" destId="{B16A250C-045C-430A-B0B5-37EE751D89D9}" srcOrd="1" destOrd="0" presId="urn:microsoft.com/office/officeart/2005/8/layout/orgChart1"/>
-    <dgm:cxn modelId="{0621D919-ED3C-407A-A340-EE0B744957D2}" type="presParOf" srcId="{223ACA02-3863-406D-AB19-0DC224C46299}" destId="{2FFC29D1-BD08-4F08-8413-94A85F51F9F0}" srcOrd="2" destOrd="0" presId="urn:microsoft.com/office/officeart/2005/8/layout/orgChart1"/>
-    <dgm:cxn modelId="{B6D684E4-E150-4279-AA97-C18B4AD09DA9}" type="presParOf" srcId="{F9420F45-E180-41C8-B53F-F1619A17495C}" destId="{20D0C07E-DA32-479F-8036-E4D44FE0E50A}" srcOrd="2" destOrd="0" presId="urn:microsoft.com/office/officeart/2005/8/layout/orgChart1"/>
-    <dgm:cxn modelId="{6F6B694C-DE6C-4043-B9F5-BC99ED58893B}" type="presParOf" srcId="{C648C8F1-6EC1-4D27-9134-2770426C1535}" destId="{70D5E481-C1FF-4FF5-9EEC-3220195BEB42}" srcOrd="2" destOrd="0" presId="urn:microsoft.com/office/officeart/2005/8/layout/orgChart1"/>
+    <dgm:cxn modelId="{C1BB967D-CBA6-434C-83B9-577987A64934}" type="presOf" srcId="{28175824-0AE9-43F9-843F-67E18762F3F5}" destId="{3BAF2FFE-4888-490F-91F5-FD3100B0B374}" srcOrd="0" destOrd="0" presId="urn:microsoft.com/office/officeart/2005/8/layout/orgChart1"/>
+    <dgm:cxn modelId="{2FB67638-F3D5-48E3-A1D9-3FD9AD114288}" type="presOf" srcId="{14C9FE9B-1FDD-447B-9B72-F9FA130B1A55}" destId="{91B6D221-C145-487E-94DA-13F4BB495C55}" srcOrd="1" destOrd="0" presId="urn:microsoft.com/office/officeart/2005/8/layout/orgChart1"/>
+    <dgm:cxn modelId="{23772987-8653-4AB2-A6E2-7F06B039F59F}" type="presParOf" srcId="{CFDBE9B5-C99C-46D7-AD39-DF0C47F9A402}" destId="{C648C8F1-6EC1-4D27-9134-2770426C1535}" srcOrd="0" destOrd="0" presId="urn:microsoft.com/office/officeart/2005/8/layout/orgChart1"/>
+    <dgm:cxn modelId="{2F48B863-9845-4D4A-8BD1-09F33947CA6C}" type="presParOf" srcId="{C648C8F1-6EC1-4D27-9134-2770426C1535}" destId="{8841FC10-6A43-4474-8973-11C86F432155}" srcOrd="0" destOrd="0" presId="urn:microsoft.com/office/officeart/2005/8/layout/orgChart1"/>
+    <dgm:cxn modelId="{8210230E-007D-4699-A877-FCFD1FC18531}" type="presParOf" srcId="{8841FC10-6A43-4474-8973-11C86F432155}" destId="{63929129-5E40-45F8-A890-4F806D74EBE0}" srcOrd="0" destOrd="0" presId="urn:microsoft.com/office/officeart/2005/8/layout/orgChart1"/>
+    <dgm:cxn modelId="{C34A98E7-6466-427B-8D4E-3F9EE07FE7C5}" type="presParOf" srcId="{8841FC10-6A43-4474-8973-11C86F432155}" destId="{D8AFCCFD-FF72-4601-AE8B-16416F11BE0B}" srcOrd="1" destOrd="0" presId="urn:microsoft.com/office/officeart/2005/8/layout/orgChart1"/>
+    <dgm:cxn modelId="{E7E68831-8561-488B-8A28-94D441CFF09D}" type="presParOf" srcId="{C648C8F1-6EC1-4D27-9134-2770426C1535}" destId="{CA5EB31B-C68B-473C-87CB-A91BB005BF00}" srcOrd="1" destOrd="0" presId="urn:microsoft.com/office/officeart/2005/8/layout/orgChart1"/>
+    <dgm:cxn modelId="{0EDD72DD-163C-4D7C-B5B1-01C4AF07D5DD}" type="presParOf" srcId="{CA5EB31B-C68B-473C-87CB-A91BB005BF00}" destId="{062340CD-6334-46D5-AEFE-95C301457800}" srcOrd="0" destOrd="0" presId="urn:microsoft.com/office/officeart/2005/8/layout/orgChart1"/>
+    <dgm:cxn modelId="{18D33596-7274-4D47-AE97-4808C27FCEDA}" type="presParOf" srcId="{CA5EB31B-C68B-473C-87CB-A91BB005BF00}" destId="{03148D74-9417-47D5-AF4F-C4D3238B6670}" srcOrd="1" destOrd="0" presId="urn:microsoft.com/office/officeart/2005/8/layout/orgChart1"/>
+    <dgm:cxn modelId="{627D2811-021F-4A6F-BB56-1940C55E6661}" type="presParOf" srcId="{03148D74-9417-47D5-AF4F-C4D3238B6670}" destId="{8560AAFB-1613-4B6C-B1A4-8F0A1BFFBCE2}" srcOrd="0" destOrd="0" presId="urn:microsoft.com/office/officeart/2005/8/layout/orgChart1"/>
+    <dgm:cxn modelId="{A547689E-118F-45CB-9139-2AA8DD715099}" type="presParOf" srcId="{8560AAFB-1613-4B6C-B1A4-8F0A1BFFBCE2}" destId="{E091326B-DFC7-4A96-BEEB-6388FD6F41EE}" srcOrd="0" destOrd="0" presId="urn:microsoft.com/office/officeart/2005/8/layout/orgChart1"/>
+    <dgm:cxn modelId="{450DFDF2-C416-42F8-BF62-522C1C2FC3B2}" type="presParOf" srcId="{8560AAFB-1613-4B6C-B1A4-8F0A1BFFBCE2}" destId="{84051127-723D-4724-B8A2-FF26F3A99F28}" srcOrd="1" destOrd="0" presId="urn:microsoft.com/office/officeart/2005/8/layout/orgChart1"/>
+    <dgm:cxn modelId="{10A9E197-53D5-4C73-89F8-2432CB480EBA}" type="presParOf" srcId="{03148D74-9417-47D5-AF4F-C4D3238B6670}" destId="{A6B18CA2-C28F-4B9E-A1C1-DC76B10BBB9A}" srcOrd="1" destOrd="0" presId="urn:microsoft.com/office/officeart/2005/8/layout/orgChart1"/>
+    <dgm:cxn modelId="{62C8C1F0-08DF-4FC7-B2C0-3BDB9FD6F8F6}" type="presParOf" srcId="{03148D74-9417-47D5-AF4F-C4D3238B6670}" destId="{7C076015-0E74-486D-B791-602F5C870ACA}" srcOrd="2" destOrd="0" presId="urn:microsoft.com/office/officeart/2005/8/layout/orgChart1"/>
+    <dgm:cxn modelId="{E75D0C79-5E3D-4B53-8DA8-15C04FE0C87F}" type="presParOf" srcId="{CA5EB31B-C68B-473C-87CB-A91BB005BF00}" destId="{4670F29F-C287-485C-8C4E-26F1E2FD7470}" srcOrd="2" destOrd="0" presId="urn:microsoft.com/office/officeart/2005/8/layout/orgChart1"/>
+    <dgm:cxn modelId="{8795C6DB-7FFB-4CEF-B16A-547F78CCDEBF}" type="presParOf" srcId="{CA5EB31B-C68B-473C-87CB-A91BB005BF00}" destId="{F9420F45-E180-41C8-B53F-F1619A17495C}" srcOrd="3" destOrd="0" presId="urn:microsoft.com/office/officeart/2005/8/layout/orgChart1"/>
+    <dgm:cxn modelId="{206DB818-72E5-4464-90ED-D80A2A503B1C}" type="presParOf" srcId="{F9420F45-E180-41C8-B53F-F1619A17495C}" destId="{2B94BE52-4D45-423C-ADAA-672E1581A042}" srcOrd="0" destOrd="0" presId="urn:microsoft.com/office/officeart/2005/8/layout/orgChart1"/>
+    <dgm:cxn modelId="{75918730-33C5-4EE8-8AE2-B0E0D9DC7E80}" type="presParOf" srcId="{2B94BE52-4D45-423C-ADAA-672E1581A042}" destId="{AFF5F157-3C4C-4EA5-872E-9D66CFF66D24}" srcOrd="0" destOrd="0" presId="urn:microsoft.com/office/officeart/2005/8/layout/orgChart1"/>
+    <dgm:cxn modelId="{60E856F9-9644-406C-8F7F-963114F3125D}" type="presParOf" srcId="{2B94BE52-4D45-423C-ADAA-672E1581A042}" destId="{33684D1D-010E-43D1-ABB0-10C0449E3F7D}" srcOrd="1" destOrd="0" presId="urn:microsoft.com/office/officeart/2005/8/layout/orgChart1"/>
+    <dgm:cxn modelId="{D6DA0FBF-80FD-4657-9E5C-2F8519D089E9}" type="presParOf" srcId="{F9420F45-E180-41C8-B53F-F1619A17495C}" destId="{1AD459E1-C52C-4246-B719-4E4412240829}" srcOrd="1" destOrd="0" presId="urn:microsoft.com/office/officeart/2005/8/layout/orgChart1"/>
+    <dgm:cxn modelId="{4F96DDC4-F4B4-4E69-BB30-D7486A1BDF53}" type="presParOf" srcId="{1AD459E1-C52C-4246-B719-4E4412240829}" destId="{F1DC6AAD-919C-4BE6-9089-ECB12F30FF47}" srcOrd="0" destOrd="0" presId="urn:microsoft.com/office/officeart/2005/8/layout/orgChart1"/>
+    <dgm:cxn modelId="{400F43DC-0D91-4D7D-96DA-F55F1A0718A8}" type="presParOf" srcId="{1AD459E1-C52C-4246-B719-4E4412240829}" destId="{E9D7E019-B9C5-45AB-8188-314544860FA9}" srcOrd="1" destOrd="0" presId="urn:microsoft.com/office/officeart/2005/8/layout/orgChart1"/>
+    <dgm:cxn modelId="{8A2CBF25-47AD-4E6A-8463-D707C97A903B}" type="presParOf" srcId="{E9D7E019-B9C5-45AB-8188-314544860FA9}" destId="{EEF47A2A-AD99-4EB7-8F68-56337B17D69F}" srcOrd="0" destOrd="0" presId="urn:microsoft.com/office/officeart/2005/8/layout/orgChart1"/>
+    <dgm:cxn modelId="{74B6655C-D4CB-4738-A657-CC4FB3550159}" type="presParOf" srcId="{EEF47A2A-AD99-4EB7-8F68-56337B17D69F}" destId="{548E9CEB-CC82-482C-8B19-431151C1E2FA}" srcOrd="0" destOrd="0" presId="urn:microsoft.com/office/officeart/2005/8/layout/orgChart1"/>
+    <dgm:cxn modelId="{3C51820C-1D14-4770-B723-8F5050A0135A}" type="presParOf" srcId="{EEF47A2A-AD99-4EB7-8F68-56337B17D69F}" destId="{3BE7E5C6-E14C-4C64-9AD0-7204DA5CC886}" srcOrd="1" destOrd="0" presId="urn:microsoft.com/office/officeart/2005/8/layout/orgChart1"/>
+    <dgm:cxn modelId="{466E033A-42DB-4E5A-8076-FB0E6B36572A}" type="presParOf" srcId="{E9D7E019-B9C5-45AB-8188-314544860FA9}" destId="{534921A6-A227-42E2-AF6B-7276FEE95B40}" srcOrd="1" destOrd="0" presId="urn:microsoft.com/office/officeart/2005/8/layout/orgChart1"/>
+    <dgm:cxn modelId="{F8FA9E12-5E96-4C1A-97C0-A972B54AEECB}" type="presParOf" srcId="{E9D7E019-B9C5-45AB-8188-314544860FA9}" destId="{44FCA3CD-79BC-4761-86D2-8713792B667D}" srcOrd="2" destOrd="0" presId="urn:microsoft.com/office/officeart/2005/8/layout/orgChart1"/>
+    <dgm:cxn modelId="{B566FF14-FF9C-4B31-958D-3B013B8B9C16}" type="presParOf" srcId="{1AD459E1-C52C-4246-B719-4E4412240829}" destId="{1AC7A9DF-0904-4CBD-8B57-A2E7FAF72705}" srcOrd="2" destOrd="0" presId="urn:microsoft.com/office/officeart/2005/8/layout/orgChart1"/>
+    <dgm:cxn modelId="{0CCB185B-2B70-4ED8-BC1E-5833F60376AB}" type="presParOf" srcId="{1AD459E1-C52C-4246-B719-4E4412240829}" destId="{9BBFA110-AB25-44A4-BC23-7D4CB8CE7967}" srcOrd="3" destOrd="0" presId="urn:microsoft.com/office/officeart/2005/8/layout/orgChart1"/>
+    <dgm:cxn modelId="{76D62079-61E7-4052-9BD0-58C10422C65F}" type="presParOf" srcId="{9BBFA110-AB25-44A4-BC23-7D4CB8CE7967}" destId="{577145F4-423B-47CF-8FAB-02A2D23F164D}" srcOrd="0" destOrd="0" presId="urn:microsoft.com/office/officeart/2005/8/layout/orgChart1"/>
+    <dgm:cxn modelId="{294C6CD0-0A36-4EA7-961B-E9D69E07E211}" type="presParOf" srcId="{577145F4-423B-47CF-8FAB-02A2D23F164D}" destId="{EC4BEC83-2E8E-4EFE-B5FC-0C106B0CBBAF}" srcOrd="0" destOrd="0" presId="urn:microsoft.com/office/officeart/2005/8/layout/orgChart1"/>
+    <dgm:cxn modelId="{24307548-D707-43D2-A609-ACCB98F1BE03}" type="presParOf" srcId="{577145F4-423B-47CF-8FAB-02A2D23F164D}" destId="{51204D02-A05C-4263-B772-764E945F0144}" srcOrd="1" destOrd="0" presId="urn:microsoft.com/office/officeart/2005/8/layout/orgChart1"/>
+    <dgm:cxn modelId="{89CEF879-337E-4072-A6CB-AF9F25534A6D}" type="presParOf" srcId="{9BBFA110-AB25-44A4-BC23-7D4CB8CE7967}" destId="{BBD8DE40-0619-4A3A-84FB-89924BB04EA4}" srcOrd="1" destOrd="0" presId="urn:microsoft.com/office/officeart/2005/8/layout/orgChart1"/>
+    <dgm:cxn modelId="{CA2B90B8-F3B3-40DF-97E1-157FA206CC30}" type="presParOf" srcId="{BBD8DE40-0619-4A3A-84FB-89924BB04EA4}" destId="{BA1C0E43-CB54-4F9D-BF11-9A207020C586}" srcOrd="0" destOrd="0" presId="urn:microsoft.com/office/officeart/2005/8/layout/orgChart1"/>
+    <dgm:cxn modelId="{47A21651-35AA-4F53-A979-C64F41D9289E}" type="presParOf" srcId="{BBD8DE40-0619-4A3A-84FB-89924BB04EA4}" destId="{EC547C88-9AA8-4B82-8961-85A7AC8E1C24}" srcOrd="1" destOrd="0" presId="urn:microsoft.com/office/officeart/2005/8/layout/orgChart1"/>
+    <dgm:cxn modelId="{36653F9A-B640-4CCD-84FC-F1E5925EE245}" type="presParOf" srcId="{EC547C88-9AA8-4B82-8961-85A7AC8E1C24}" destId="{B74DD57B-DDBB-4157-8F65-8AD4A34E0634}" srcOrd="0" destOrd="0" presId="urn:microsoft.com/office/officeart/2005/8/layout/orgChart1"/>
+    <dgm:cxn modelId="{8EE4FF07-EA31-4209-AE07-00A61C918A3C}" type="presParOf" srcId="{B74DD57B-DDBB-4157-8F65-8AD4A34E0634}" destId="{3441A8BC-6913-42CB-8BDF-6569E58999CC}" srcOrd="0" destOrd="0" presId="urn:microsoft.com/office/officeart/2005/8/layout/orgChart1"/>
+    <dgm:cxn modelId="{0ACE64AD-5F3D-4C14-9A21-277EB14AC1F4}" type="presParOf" srcId="{B74DD57B-DDBB-4157-8F65-8AD4A34E0634}" destId="{3B8442CA-0CC7-44D3-AB24-C1E3B69D45E4}" srcOrd="1" destOrd="0" presId="urn:microsoft.com/office/officeart/2005/8/layout/orgChart1"/>
+    <dgm:cxn modelId="{450864F0-70DF-4D28-93DB-FF42FFB278EA}" type="presParOf" srcId="{EC547C88-9AA8-4B82-8961-85A7AC8E1C24}" destId="{666AA9CD-A62B-446C-8A75-A5FC8A1FCFC3}" srcOrd="1" destOrd="0" presId="urn:microsoft.com/office/officeart/2005/8/layout/orgChart1"/>
+    <dgm:cxn modelId="{250959F2-5E7A-46B8-986E-167C61C51E58}" type="presParOf" srcId="{EC547C88-9AA8-4B82-8961-85A7AC8E1C24}" destId="{C64AE787-6C55-4B2F-B4AA-D7BE72D69A83}" srcOrd="2" destOrd="0" presId="urn:microsoft.com/office/officeart/2005/8/layout/orgChart1"/>
+    <dgm:cxn modelId="{7BA245D1-6E64-4479-9F13-B43EF1F14853}" type="presParOf" srcId="{BBD8DE40-0619-4A3A-84FB-89924BB04EA4}" destId="{94689D75-4043-4EFD-9296-48695937771C}" srcOrd="2" destOrd="0" presId="urn:microsoft.com/office/officeart/2005/8/layout/orgChart1"/>
+    <dgm:cxn modelId="{C5D2BF5A-AB6C-4A1B-A8FB-C12CF503BB6A}" type="presParOf" srcId="{BBD8DE40-0619-4A3A-84FB-89924BB04EA4}" destId="{F2F88390-D992-4487-9E41-3A092BF839C7}" srcOrd="3" destOrd="0" presId="urn:microsoft.com/office/officeart/2005/8/layout/orgChart1"/>
+    <dgm:cxn modelId="{D7F31E2F-04F7-4981-96F4-8C1966660B8E}" type="presParOf" srcId="{F2F88390-D992-4487-9E41-3A092BF839C7}" destId="{92ACD292-BF98-4838-B97F-ED300171B175}" srcOrd="0" destOrd="0" presId="urn:microsoft.com/office/officeart/2005/8/layout/orgChart1"/>
+    <dgm:cxn modelId="{4A3A50A3-FBAA-4363-ABD9-FB8BFAD8280A}" type="presParOf" srcId="{92ACD292-BF98-4838-B97F-ED300171B175}" destId="{3BAF2FFE-4888-490F-91F5-FD3100B0B374}" srcOrd="0" destOrd="0" presId="urn:microsoft.com/office/officeart/2005/8/layout/orgChart1"/>
+    <dgm:cxn modelId="{805B9D43-4700-4734-B4DC-2957AC230C04}" type="presParOf" srcId="{92ACD292-BF98-4838-B97F-ED300171B175}" destId="{6DB75FC0-9B4E-4AE3-B304-7A7F7F7A9D3A}" srcOrd="1" destOrd="0" presId="urn:microsoft.com/office/officeart/2005/8/layout/orgChart1"/>
+    <dgm:cxn modelId="{76611412-6B96-4593-AC15-F82D67C5C19E}" type="presParOf" srcId="{F2F88390-D992-4487-9E41-3A092BF839C7}" destId="{FF970698-06C3-43E1-B2A3-BA3FD309EEEA}" srcOrd="1" destOrd="0" presId="urn:microsoft.com/office/officeart/2005/8/layout/orgChart1"/>
+    <dgm:cxn modelId="{DF6D9D36-A091-472B-B9B5-40ADE4698850}" type="presParOf" srcId="{F2F88390-D992-4487-9E41-3A092BF839C7}" destId="{70C631C7-0EA4-48A4-BB53-EB1397BD395F}" srcOrd="2" destOrd="0" presId="urn:microsoft.com/office/officeart/2005/8/layout/orgChart1"/>
+    <dgm:cxn modelId="{F1AF3302-D6B2-4788-BBA8-7FB1309AE271}" type="presParOf" srcId="{BBD8DE40-0619-4A3A-84FB-89924BB04EA4}" destId="{51FAF244-8083-49FC-9401-81B60AAF7087}" srcOrd="4" destOrd="0" presId="urn:microsoft.com/office/officeart/2005/8/layout/orgChart1"/>
+    <dgm:cxn modelId="{1C546DF0-1D6C-49E4-8CC9-79C2F2B3A8AC}" type="presParOf" srcId="{BBD8DE40-0619-4A3A-84FB-89924BB04EA4}" destId="{26DB1753-63C8-47FB-A587-DEE866D1AB82}" srcOrd="5" destOrd="0" presId="urn:microsoft.com/office/officeart/2005/8/layout/orgChart1"/>
+    <dgm:cxn modelId="{83638E7D-E1A9-400D-8D21-BE9238591AA3}" type="presParOf" srcId="{26DB1753-63C8-47FB-A587-DEE866D1AB82}" destId="{B5A3CF44-C0B1-492E-B703-DC0A891D0AB2}" srcOrd="0" destOrd="0" presId="urn:microsoft.com/office/officeart/2005/8/layout/orgChart1"/>
+    <dgm:cxn modelId="{E947ACAD-FEDA-4FE6-9799-EC532372EF3A}" type="presParOf" srcId="{B5A3CF44-C0B1-492E-B703-DC0A891D0AB2}" destId="{E7DFB4E5-82D5-4DC5-AB64-51D6F1936719}" srcOrd="0" destOrd="0" presId="urn:microsoft.com/office/officeart/2005/8/layout/orgChart1"/>
+    <dgm:cxn modelId="{542F1289-2D66-428C-A7E1-E558B836D682}" type="presParOf" srcId="{B5A3CF44-C0B1-492E-B703-DC0A891D0AB2}" destId="{34DC7787-D5A3-4818-B592-83AAAB79A8D6}" srcOrd="1" destOrd="0" presId="urn:microsoft.com/office/officeart/2005/8/layout/orgChart1"/>
+    <dgm:cxn modelId="{6BA04A97-28A0-4A1E-BBA1-6DEDBA598993}" type="presParOf" srcId="{26DB1753-63C8-47FB-A587-DEE866D1AB82}" destId="{DC39CBEE-79E5-47ED-9D5F-ADD2ADF98D36}" srcOrd="1" destOrd="0" presId="urn:microsoft.com/office/officeart/2005/8/layout/orgChart1"/>
+    <dgm:cxn modelId="{9AABF793-8F02-45D4-A98A-3227D903440B}" type="presParOf" srcId="{26DB1753-63C8-47FB-A587-DEE866D1AB82}" destId="{EB179BEA-931E-4900-8A4C-60FBB669E417}" srcOrd="2" destOrd="0" presId="urn:microsoft.com/office/officeart/2005/8/layout/orgChart1"/>
+    <dgm:cxn modelId="{A329262E-44C8-4E3B-964D-DDB2AAE76EDB}" type="presParOf" srcId="{BBD8DE40-0619-4A3A-84FB-89924BB04EA4}" destId="{24A0881F-BD84-4A21-B3A8-0153C4927C11}" srcOrd="6" destOrd="0" presId="urn:microsoft.com/office/officeart/2005/8/layout/orgChart1"/>
+    <dgm:cxn modelId="{4FEC91BE-6A5A-4B47-B270-CB3866BD7041}" type="presParOf" srcId="{BBD8DE40-0619-4A3A-84FB-89924BB04EA4}" destId="{691E16FE-3A41-4776-868D-31CA2712E5EF}" srcOrd="7" destOrd="0" presId="urn:microsoft.com/office/officeart/2005/8/layout/orgChart1"/>
+    <dgm:cxn modelId="{A7875B59-D207-479F-901B-5D825F798B2E}" type="presParOf" srcId="{691E16FE-3A41-4776-868D-31CA2712E5EF}" destId="{AF309034-F497-4940-B27D-6A9AD65507B5}" srcOrd="0" destOrd="0" presId="urn:microsoft.com/office/officeart/2005/8/layout/orgChart1"/>
+    <dgm:cxn modelId="{72666000-4CD7-4227-A65E-261A66C33DF5}" type="presParOf" srcId="{AF309034-F497-4940-B27D-6A9AD65507B5}" destId="{A5CF217D-D3A6-4151-AD40-A88C6F8AF4D7}" srcOrd="0" destOrd="0" presId="urn:microsoft.com/office/officeart/2005/8/layout/orgChart1"/>
+    <dgm:cxn modelId="{FDFBFF67-CE77-473B-A533-9D831DE128ED}" type="presParOf" srcId="{AF309034-F497-4940-B27D-6A9AD65507B5}" destId="{E82745B5-F925-46FC-AF55-FAA98B0A186F}" srcOrd="1" destOrd="0" presId="urn:microsoft.com/office/officeart/2005/8/layout/orgChart1"/>
+    <dgm:cxn modelId="{B30992C4-81DE-4440-994A-AB3A180FDAEC}" type="presParOf" srcId="{691E16FE-3A41-4776-868D-31CA2712E5EF}" destId="{18A8CFAB-649F-4DA4-BEE9-391716EC83F7}" srcOrd="1" destOrd="0" presId="urn:microsoft.com/office/officeart/2005/8/layout/orgChart1"/>
+    <dgm:cxn modelId="{8B4B89B6-D594-4340-AF48-0F3D14A709D8}" type="presParOf" srcId="{691E16FE-3A41-4776-868D-31CA2712E5EF}" destId="{45808FE5-E1D5-48A3-A305-7555F1CFC0DE}" srcOrd="2" destOrd="0" presId="urn:microsoft.com/office/officeart/2005/8/layout/orgChart1"/>
+    <dgm:cxn modelId="{9F019298-B739-4D3D-8F58-405A0ABBA53F}" type="presParOf" srcId="{BBD8DE40-0619-4A3A-84FB-89924BB04EA4}" destId="{D2BE08CE-A34C-4EFF-A824-8606B74D9094}" srcOrd="8" destOrd="0" presId="urn:microsoft.com/office/officeart/2005/8/layout/orgChart1"/>
+    <dgm:cxn modelId="{DA0AC76B-6C4E-41F1-9E9D-D7FDFBF93C08}" type="presParOf" srcId="{BBD8DE40-0619-4A3A-84FB-89924BB04EA4}" destId="{2DEF1B53-6A70-4EA1-8ADE-19CBE8490729}" srcOrd="9" destOrd="0" presId="urn:microsoft.com/office/officeart/2005/8/layout/orgChart1"/>
+    <dgm:cxn modelId="{DC870DED-7A44-4619-A436-8CD403E35B0D}" type="presParOf" srcId="{2DEF1B53-6A70-4EA1-8ADE-19CBE8490729}" destId="{3ED2A02E-E9BC-4295-A21E-236EFF320CD0}" srcOrd="0" destOrd="0" presId="urn:microsoft.com/office/officeart/2005/8/layout/orgChart1"/>
+    <dgm:cxn modelId="{066BBB43-0ADB-4940-8D9B-7748CFAEA583}" type="presParOf" srcId="{3ED2A02E-E9BC-4295-A21E-236EFF320CD0}" destId="{135AAD40-E7B5-4FDC-850A-B46C3BFF56E0}" srcOrd="0" destOrd="0" presId="urn:microsoft.com/office/officeart/2005/8/layout/orgChart1"/>
+    <dgm:cxn modelId="{0BBC1E96-BC9E-4843-96B4-ADA202345FD7}" type="presParOf" srcId="{3ED2A02E-E9BC-4295-A21E-236EFF320CD0}" destId="{1649A874-5A5D-465F-A4B2-5E24EADF9ADF}" srcOrd="1" destOrd="0" presId="urn:microsoft.com/office/officeart/2005/8/layout/orgChart1"/>
+    <dgm:cxn modelId="{59126C10-C1A7-40C8-A9EE-E39BB4CF6BBC}" type="presParOf" srcId="{2DEF1B53-6A70-4EA1-8ADE-19CBE8490729}" destId="{5F6BB2EF-0503-4335-9D90-54A34E9511E1}" srcOrd="1" destOrd="0" presId="urn:microsoft.com/office/officeart/2005/8/layout/orgChart1"/>
+    <dgm:cxn modelId="{39E37F04-A915-407A-9CFE-203C19A3874A}" type="presParOf" srcId="{2DEF1B53-6A70-4EA1-8ADE-19CBE8490729}" destId="{59378ED8-8003-4A18-BA98-DE00EDFF5503}" srcOrd="2" destOrd="0" presId="urn:microsoft.com/office/officeart/2005/8/layout/orgChart1"/>
+    <dgm:cxn modelId="{9ED6A8EE-D5E9-4889-991B-A603F6B6D44D}" type="presParOf" srcId="{BBD8DE40-0619-4A3A-84FB-89924BB04EA4}" destId="{5C0041BF-B6C7-4D9C-967B-81245F98DF82}" srcOrd="10" destOrd="0" presId="urn:microsoft.com/office/officeart/2005/8/layout/orgChart1"/>
+    <dgm:cxn modelId="{5D377E5B-B50C-4BF1-86ED-9D08DC789981}" type="presParOf" srcId="{BBD8DE40-0619-4A3A-84FB-89924BB04EA4}" destId="{8EB073F5-8C75-47B1-8C49-2B3247F910AE}" srcOrd="11" destOrd="0" presId="urn:microsoft.com/office/officeart/2005/8/layout/orgChart1"/>
+    <dgm:cxn modelId="{8EB656BC-C89F-4BD1-8EF0-D050BB109B18}" type="presParOf" srcId="{8EB073F5-8C75-47B1-8C49-2B3247F910AE}" destId="{6604C886-94D2-48F9-8513-EB7A9FB05940}" srcOrd="0" destOrd="0" presId="urn:microsoft.com/office/officeart/2005/8/layout/orgChart1"/>
+    <dgm:cxn modelId="{C800280D-C96C-4510-B9BA-F185AB9B2F51}" type="presParOf" srcId="{6604C886-94D2-48F9-8513-EB7A9FB05940}" destId="{70A11B42-C2BD-425E-AA7B-D4C0DC2D0A15}" srcOrd="0" destOrd="0" presId="urn:microsoft.com/office/officeart/2005/8/layout/orgChart1"/>
+    <dgm:cxn modelId="{82A153F4-E3EC-4B84-8A07-BC76BA157F63}" type="presParOf" srcId="{6604C886-94D2-48F9-8513-EB7A9FB05940}" destId="{91B6D221-C145-487E-94DA-13F4BB495C55}" srcOrd="1" destOrd="0" presId="urn:microsoft.com/office/officeart/2005/8/layout/orgChart1"/>
+    <dgm:cxn modelId="{D68E57D8-87AA-435B-8214-42562E64D9DC}" type="presParOf" srcId="{8EB073F5-8C75-47B1-8C49-2B3247F910AE}" destId="{51584857-C6B6-438B-90B3-5702E17B333F}" srcOrd="1" destOrd="0" presId="urn:microsoft.com/office/officeart/2005/8/layout/orgChart1"/>
+    <dgm:cxn modelId="{74E1D763-77A1-4A03-9FC9-43B704423B5C}" type="presParOf" srcId="{8EB073F5-8C75-47B1-8C49-2B3247F910AE}" destId="{59F5BBE0-B530-4531-90E0-449C636FEDEA}" srcOrd="2" destOrd="0" presId="urn:microsoft.com/office/officeart/2005/8/layout/orgChart1"/>
+    <dgm:cxn modelId="{139EA710-C008-43B0-954C-2C7603DF3C0F}" type="presParOf" srcId="{9BBFA110-AB25-44A4-BC23-7D4CB8CE7967}" destId="{1D54BF72-21D5-4B16-AA12-33778474944E}" srcOrd="2" destOrd="0" presId="urn:microsoft.com/office/officeart/2005/8/layout/orgChart1"/>
+    <dgm:cxn modelId="{A11908A7-EFCC-4354-B95E-E640BA1876B1}" type="presParOf" srcId="{1AD459E1-C52C-4246-B719-4E4412240829}" destId="{61DE649D-9D32-404E-A346-534AA673CED8}" srcOrd="4" destOrd="0" presId="urn:microsoft.com/office/officeart/2005/8/layout/orgChart1"/>
+    <dgm:cxn modelId="{C1D98B21-4A2E-4536-B8F9-2C88F8998487}" type="presParOf" srcId="{1AD459E1-C52C-4246-B719-4E4412240829}" destId="{223ACA02-3863-406D-AB19-0DC224C46299}" srcOrd="5" destOrd="0" presId="urn:microsoft.com/office/officeart/2005/8/layout/orgChart1"/>
+    <dgm:cxn modelId="{94904ADC-EB4C-4AD6-95EB-A09761E5B51C}" type="presParOf" srcId="{223ACA02-3863-406D-AB19-0DC224C46299}" destId="{9552C195-5D4D-429A-B97D-3246B4D12ADF}" srcOrd="0" destOrd="0" presId="urn:microsoft.com/office/officeart/2005/8/layout/orgChart1"/>
+    <dgm:cxn modelId="{947326D0-361B-41E4-974A-76D5E16EDE9F}" type="presParOf" srcId="{9552C195-5D4D-429A-B97D-3246B4D12ADF}" destId="{227B45DD-C65D-4489-A826-24DF659BBDE0}" srcOrd="0" destOrd="0" presId="urn:microsoft.com/office/officeart/2005/8/layout/orgChart1"/>
+    <dgm:cxn modelId="{DF3F6FB7-2719-4E67-BDFC-31C0FBA5FA08}" type="presParOf" srcId="{9552C195-5D4D-429A-B97D-3246B4D12ADF}" destId="{6B8C0AE2-50E0-4BCE-94CB-363B57814B60}" srcOrd="1" destOrd="0" presId="urn:microsoft.com/office/officeart/2005/8/layout/orgChart1"/>
+    <dgm:cxn modelId="{6931362F-5143-4CDA-82A2-2E569A8CA379}" type="presParOf" srcId="{223ACA02-3863-406D-AB19-0DC224C46299}" destId="{B16A250C-045C-430A-B0B5-37EE751D89D9}" srcOrd="1" destOrd="0" presId="urn:microsoft.com/office/officeart/2005/8/layout/orgChart1"/>
+    <dgm:cxn modelId="{1FA5EDBC-7B4A-4CF2-8CAE-13D58C764407}" type="presParOf" srcId="{223ACA02-3863-406D-AB19-0DC224C46299}" destId="{2FFC29D1-BD08-4F08-8413-94A85F51F9F0}" srcOrd="2" destOrd="0" presId="urn:microsoft.com/office/officeart/2005/8/layout/orgChart1"/>
+    <dgm:cxn modelId="{DEB0373C-C7D2-4D22-8110-77FCFE824D6F}" type="presParOf" srcId="{F9420F45-E180-41C8-B53F-F1619A17495C}" destId="{20D0C07E-DA32-479F-8036-E4D44FE0E50A}" srcOrd="2" destOrd="0" presId="urn:microsoft.com/office/officeart/2005/8/layout/orgChart1"/>
+    <dgm:cxn modelId="{7A940318-91E4-4FAB-8C6F-934BEFC65EAD}" type="presParOf" srcId="{C648C8F1-6EC1-4D27-9134-2770426C1535}" destId="{70D5E481-C1FF-4FF5-9EEC-3220195BEB42}" srcOrd="2" destOrd="0" presId="urn:microsoft.com/office/officeart/2005/8/layout/orgChart1"/>
   </dgm:cxnLst>
   <dgm:bg/>
   <dgm:whole/>
@@ -14110,324 +15093,324 @@
     </dgm:pt>
   </dgm:ptLst>
   <dgm:cxnLst>
-    <dgm:cxn modelId="{FD359D0C-A61A-4949-9C39-31D42FA2671D}" type="presOf" srcId="{F9C95200-1804-4042-82AF-70243ACF3986}" destId="{1A0DF4E9-CEFF-4646-95A7-3D3954391370}" srcOrd="0" destOrd="0" presId="urn:microsoft.com/office/officeart/2005/8/layout/orgChart1"/>
-    <dgm:cxn modelId="{EFA7FA7B-222B-4775-BE10-6443CC8CA7CC}" type="presOf" srcId="{E7ADE1C5-2594-40F5-A943-9E70E728BC7F}" destId="{3AA163E4-7D22-46FD-8EC4-A62972152F57}" srcOrd="1" destOrd="0" presId="urn:microsoft.com/office/officeart/2005/8/layout/orgChart1"/>
-    <dgm:cxn modelId="{4AC17827-453C-4961-80F5-98225E987C54}" type="presOf" srcId="{A1D58B6B-E4B8-4FAC-A411-7F3B251DFB24}" destId="{9A810FE8-5E1D-4733-B68B-379A0BCB6807}" srcOrd="1" destOrd="0" presId="urn:microsoft.com/office/officeart/2005/8/layout/orgChart1"/>
-    <dgm:cxn modelId="{C653998D-0498-4929-A71F-0D73223C30D7}" type="presOf" srcId="{DB17120E-DF8E-444E-9A40-B261182BAF7A}" destId="{5CC465CD-ED98-4E64-9FC3-4E8695D09CDE}" srcOrd="0" destOrd="0" presId="urn:microsoft.com/office/officeart/2005/8/layout/orgChart1"/>
-    <dgm:cxn modelId="{CDE2C2D4-33DA-4F6F-AED9-41E670BADA1C}" type="presOf" srcId="{A8D41C9F-849E-4B7D-B65E-FBE6BB8D0BF7}" destId="{77496C74-CCEF-41FA-A8AE-3275DF89F646}" srcOrd="0" destOrd="0" presId="urn:microsoft.com/office/officeart/2005/8/layout/orgChart1"/>
-    <dgm:cxn modelId="{4EB55F5D-E9C9-495D-9F9B-A5F3677890B1}" type="presOf" srcId="{4E6F6680-1B1D-4D16-A79D-206FEA2833E8}" destId="{0F096874-A3F9-437F-AC47-4CF6FD3C5086}" srcOrd="1" destOrd="0" presId="urn:microsoft.com/office/officeart/2005/8/layout/orgChart1"/>
-    <dgm:cxn modelId="{4B671D2F-C1A3-4444-8B16-6EEE6C448DB7}" type="presOf" srcId="{AB103E2F-3946-4DAA-8EA7-27889EAC91C3}" destId="{7A26CA3C-CF2A-485F-AD6A-2BBB9E852B69}" srcOrd="1" destOrd="0" presId="urn:microsoft.com/office/officeart/2005/8/layout/orgChart1"/>
-    <dgm:cxn modelId="{A757E78C-1631-4B40-AC40-63253AD0FD4E}" type="presOf" srcId="{7744C625-FE7A-4A24-9F69-D971341CB36F}" destId="{D3FC9A39-156E-4961-9314-BFAC472A662B}" srcOrd="0" destOrd="0" presId="urn:microsoft.com/office/officeart/2005/8/layout/orgChart1"/>
-    <dgm:cxn modelId="{616E98E2-5268-4054-8B08-8606CBE475E1}" type="presOf" srcId="{95467D8F-BBE6-44CF-B45F-B475FE1E9D6E}" destId="{7F3399B9-5EE7-4A3A-BB13-BD91D1CD2BFC}" srcOrd="0" destOrd="0" presId="urn:microsoft.com/office/officeart/2005/8/layout/orgChart1"/>
-    <dgm:cxn modelId="{CAF276FD-79FD-469B-B745-E82E54DEE52E}" type="presOf" srcId="{CE365531-303A-4C89-88E0-0C73447439E5}" destId="{8B292133-09EA-4901-BB6A-9A53CE21A4B1}" srcOrd="0" destOrd="0" presId="urn:microsoft.com/office/officeart/2005/8/layout/orgChart1"/>
+    <dgm:cxn modelId="{E9E9E12F-5350-472E-9214-4DAAAC6386CB}" type="presOf" srcId="{1927CF43-BB3C-4256-84CA-F1AFF5CD10E7}" destId="{5825EF8F-729A-4D10-9C66-6BAAB9C752C4}" srcOrd="0" destOrd="0" presId="urn:microsoft.com/office/officeart/2005/8/layout/orgChart1"/>
+    <dgm:cxn modelId="{36B88E99-B73F-4111-AC42-A94652E10183}" type="presOf" srcId="{A6C1B0FA-7C9F-4627-A1F4-C18253CA2D7C}" destId="{E5AB5F44-4AA9-49F6-9546-3AC5BE252923}" srcOrd="0" destOrd="0" presId="urn:microsoft.com/office/officeart/2005/8/layout/orgChart1"/>
+    <dgm:cxn modelId="{DB9BE99A-503C-462F-8CCB-969AC004931A}" type="presOf" srcId="{1927CF43-BB3C-4256-84CA-F1AFF5CD10E7}" destId="{77DAED04-96FB-4A02-9ABB-04523EBE6F87}" srcOrd="1" destOrd="0" presId="urn:microsoft.com/office/officeart/2005/8/layout/orgChart1"/>
+    <dgm:cxn modelId="{040DA6C7-8BFD-47D3-81DA-22F849D84DA7}" type="presOf" srcId="{35C15367-03C1-48B7-93F5-D250A64BC137}" destId="{381D15AC-01B1-4301-B5AD-FFA8AD066313}" srcOrd="1" destOrd="0" presId="urn:microsoft.com/office/officeart/2005/8/layout/orgChart1"/>
+    <dgm:cxn modelId="{351A5599-0C5F-44B1-A61E-B32F4C0FAD8F}" srcId="{DB17120E-DF8E-444E-9A40-B261182BAF7A}" destId="{E7ADE1C5-2594-40F5-A943-9E70E728BC7F}" srcOrd="1" destOrd="0" parTransId="{D2C5918E-940B-47D7-9A9C-3F48732ABD3C}" sibTransId="{9CD1278E-5EBE-43EE-86B8-7B7CF8EB587D}"/>
+    <dgm:cxn modelId="{3730FD94-859D-4818-B789-CC13DBB4CB2F}" type="presOf" srcId="{C7BD8657-189E-46F3-B827-16B29C2849DE}" destId="{0F304A77-B44B-4CD3-99AF-B011E5CCEF51}" srcOrd="0" destOrd="0" presId="urn:microsoft.com/office/officeart/2005/8/layout/orgChart1"/>
+    <dgm:cxn modelId="{02F1B850-3F50-453A-9D61-534B235B16CF}" srcId="{B457091D-8FA5-4897-A747-FA4F4B6FD580}" destId="{13B47EFC-56AD-49C1-A22E-45C061C9EC16}" srcOrd="0" destOrd="0" parTransId="{C24D5444-F0BE-4871-B2E6-A15F396D3BD0}" sibTransId="{BDA1FA82-9925-43DB-BCB5-75C640C4BA64}"/>
+    <dgm:cxn modelId="{FF5CCC8C-2BBB-41C2-9B0B-71198188CCC1}" type="presOf" srcId="{9161DC6C-0DFD-4791-915F-E74FFD1B3BAC}" destId="{20C3A46C-A148-4661-BF68-D55A82313270}" srcOrd="0" destOrd="0" presId="urn:microsoft.com/office/officeart/2005/8/layout/orgChart1"/>
+    <dgm:cxn modelId="{8480CBC2-8867-4DD1-BD05-FA374BF1C00C}" srcId="{DB17120E-DF8E-444E-9A40-B261182BAF7A}" destId="{0BA7D60E-F1AD-4512-B128-727728161A0E}" srcOrd="2" destOrd="0" parTransId="{EDC938DE-05E0-4073-82F2-824A3686D23C}" sibTransId="{01857D10-5EBE-409B-9DBC-460462755AF8}"/>
+    <dgm:cxn modelId="{603FDA0A-B2DD-403D-8E5F-46EAE7AEF04D}" type="presOf" srcId="{A8D41C9F-849E-4B7D-B65E-FBE6BB8D0BF7}" destId="{BDB575C6-2762-4D80-9CD5-A478DA5C12FC}" srcOrd="1" destOrd="0" presId="urn:microsoft.com/office/officeart/2005/8/layout/orgChart1"/>
+    <dgm:cxn modelId="{DF53485C-C124-4C98-85B6-B6526DCD9C0F}" srcId="{32128562-ADA0-4F46-878D-28CC66534723}" destId="{452820E6-DDA7-4ACC-8690-DC3019E9311D}" srcOrd="4" destOrd="0" parTransId="{F9C95200-1804-4042-82AF-70243ACF3986}" sibTransId="{CA5C5B9F-39D3-4510-99C7-2BDAA03CB288}"/>
+    <dgm:cxn modelId="{A20B8FFA-C9F3-47BE-AC94-8631C2C7325D}" type="presOf" srcId="{4E6F6680-1B1D-4D16-A79D-206FEA2833E8}" destId="{0F096874-A3F9-437F-AC47-4CF6FD3C5086}" srcOrd="1" destOrd="0" presId="urn:microsoft.com/office/officeart/2005/8/layout/orgChart1"/>
+    <dgm:cxn modelId="{F2CE3A99-FC46-434A-ADBA-865B0AE04A9B}" type="presOf" srcId="{6C097E3E-2672-4B21-95BF-71F91575DB2C}" destId="{04A4F9C4-8316-4BFF-BFC3-9F5D787478BC}" srcOrd="0" destOrd="0" presId="urn:microsoft.com/office/officeart/2005/8/layout/orgChart1"/>
+    <dgm:cxn modelId="{B02822A4-1DBC-4866-952D-C375E634DD67}" type="presOf" srcId="{AD9782D1-D113-499D-85AF-F110EFA6B2A7}" destId="{990B3F4E-412E-4BA2-B747-4DC8D6E7B7A2}" srcOrd="0" destOrd="0" presId="urn:microsoft.com/office/officeart/2005/8/layout/orgChart1"/>
+    <dgm:cxn modelId="{70EB35E3-CB70-4C34-BB9E-1F723D9DDE43}" type="presOf" srcId="{B797F367-E6DC-4BB8-AF6E-6A87BB0F5B78}" destId="{622FA61F-AA5C-41F3-97C0-A7390F1D3673}" srcOrd="0" destOrd="0" presId="urn:microsoft.com/office/officeart/2005/8/layout/orgChart1"/>
+    <dgm:cxn modelId="{4DC04060-CF25-41F8-A0EF-2F2BA4586ADC}" type="presOf" srcId="{32128562-ADA0-4F46-878D-28CC66534723}" destId="{23C9F998-CC5B-41FB-A6E7-F09747333136}" srcOrd="0" destOrd="0" presId="urn:microsoft.com/office/officeart/2005/8/layout/orgChart1"/>
+    <dgm:cxn modelId="{37698563-3DCE-4264-A0D1-318C32361EDD}" type="presOf" srcId="{A361D290-1FA8-4BAF-865E-FF3E98C3EFFB}" destId="{9B048A96-D4F7-4122-A5A4-7D8CD2E3D84A}" srcOrd="1" destOrd="0" presId="urn:microsoft.com/office/officeart/2005/8/layout/orgChart1"/>
+    <dgm:cxn modelId="{C5A701BB-A461-4BF5-8075-4A8D5B171D94}" type="presOf" srcId="{95467D8F-BBE6-44CF-B45F-B475FE1E9D6E}" destId="{7F3399B9-5EE7-4A3A-BB13-BD91D1CD2BFC}" srcOrd="0" destOrd="0" presId="urn:microsoft.com/office/officeart/2005/8/layout/orgChart1"/>
+    <dgm:cxn modelId="{51CF68C1-F406-4684-99E7-F02EB993B098}" type="presOf" srcId="{FE9EE546-28CD-45AA-8326-ADBDCE27A924}" destId="{E811083D-277A-482F-809F-218ECC5E9F89}" srcOrd="0" destOrd="0" presId="urn:microsoft.com/office/officeart/2005/8/layout/orgChart1"/>
+    <dgm:cxn modelId="{C081469A-BC0D-4689-998F-43D0B9367103}" type="presOf" srcId="{F96D9D83-51DB-4E8A-801B-76D7C73A576B}" destId="{58D8D487-8039-4E62-ADBD-9FCEA1362BE0}" srcOrd="0" destOrd="0" presId="urn:microsoft.com/office/officeart/2005/8/layout/orgChart1"/>
+    <dgm:cxn modelId="{1EF0ABDA-C42C-4B87-912A-F1EC6BFA8090}" type="presOf" srcId="{35C15367-03C1-48B7-93F5-D250A64BC137}" destId="{111997EB-A906-4608-8C55-C1E8C2A2BE6F}" srcOrd="0" destOrd="0" presId="urn:microsoft.com/office/officeart/2005/8/layout/orgChart1"/>
+    <dgm:cxn modelId="{2E2F5A7A-7F62-4BC5-ABED-A4BF44CF4DFA}" type="presOf" srcId="{6C097E3E-2672-4B21-95BF-71F91575DB2C}" destId="{F0AA56AD-99C4-4F5B-9453-44FC1E3BEA17}" srcOrd="1" destOrd="0" presId="urn:microsoft.com/office/officeart/2005/8/layout/orgChart1"/>
+    <dgm:cxn modelId="{69F31EEC-FEA2-4AC1-ACC0-021D5D9F25FC}" srcId="{6C097E3E-2672-4B21-95BF-71F91575DB2C}" destId="{35C15367-03C1-48B7-93F5-D250A64BC137}" srcOrd="2" destOrd="0" parTransId="{07D3637A-D61C-4F54-9FA0-94D9054D7089}" sibTransId="{7D5CA0D9-BC3E-471E-84A4-23EB137713F9}"/>
+    <dgm:cxn modelId="{858C8057-15B6-4D4C-B505-ADBB24CC18BC}" srcId="{32128562-ADA0-4F46-878D-28CC66534723}" destId="{FE9EE546-28CD-45AA-8326-ADBDCE27A924}" srcOrd="3" destOrd="0" parTransId="{2FFFA77D-D360-4993-8A06-3EC8389DF747}" sibTransId="{A2A74552-E7DE-4264-8B8F-7E1F2D6296A7}"/>
+    <dgm:cxn modelId="{92D07B5F-E7D5-43C9-9735-BC0A8CCA3DAC}" type="presOf" srcId="{7941AECB-FE87-4BC1-B10C-48254C195A9C}" destId="{8430D49C-4D80-4E9B-90A9-92EDE6AEAB90}" srcOrd="0" destOrd="0" presId="urn:microsoft.com/office/officeart/2005/8/layout/orgChart1"/>
+    <dgm:cxn modelId="{73B5B621-ED5B-49B0-BE32-9A2107D59944}" type="presOf" srcId="{C7BD8657-189E-46F3-B827-16B29C2849DE}" destId="{09F29140-6665-468F-8FF5-77DC2C926408}" srcOrd="1" destOrd="0" presId="urn:microsoft.com/office/officeart/2005/8/layout/orgChart1"/>
+    <dgm:cxn modelId="{A419BFCE-A191-474B-9E2A-9149EB8B0543}" srcId="{DB17120E-DF8E-444E-9A40-B261182BAF7A}" destId="{7CCE4259-239B-4175-96D7-1AB157630B78}" srcOrd="3" destOrd="0" parTransId="{1960779A-5AD3-4E48-85CE-DBA9E1E56FFF}" sibTransId="{E46CF638-7E6E-4E21-8545-1AEB6E9306C8}"/>
+    <dgm:cxn modelId="{2C588AB8-3F6A-46D8-B1A6-6B9DFDF9A557}" type="presOf" srcId="{48A57026-940C-402A-8FA3-47D7E075EEA9}" destId="{DC790315-5064-479B-876F-FDA3F059E349}" srcOrd="1" destOrd="0" presId="urn:microsoft.com/office/officeart/2005/8/layout/orgChart1"/>
+    <dgm:cxn modelId="{F1A38B72-880B-417F-B386-1600E48AD49C}" type="presOf" srcId="{7CCE4259-239B-4175-96D7-1AB157630B78}" destId="{F3993B1B-8D05-4B26-B204-20DD924F2D25}" srcOrd="1" destOrd="0" presId="urn:microsoft.com/office/officeart/2005/8/layout/orgChart1"/>
+    <dgm:cxn modelId="{8C81047D-CBC0-414E-ADE9-A8FC397F4AF2}" type="presOf" srcId="{B797F367-E6DC-4BB8-AF6E-6A87BB0F5B78}" destId="{91AFDD13-DAA7-4AA1-A991-7F31A20C363E}" srcOrd="1" destOrd="0" presId="urn:microsoft.com/office/officeart/2005/8/layout/orgChart1"/>
+    <dgm:cxn modelId="{22F559E3-6695-4E49-AFA1-BAA2FE474232}" type="presOf" srcId="{2BA0320F-0B86-49AA-91E7-865DE78BEE95}" destId="{48DBA85B-D99A-4E7D-B356-8C82F6187113}" srcOrd="0" destOrd="0" presId="urn:microsoft.com/office/officeart/2005/8/layout/orgChart1"/>
+    <dgm:cxn modelId="{31DECD63-20D9-44A3-AA74-EA4C0F4D9D60}" srcId="{9161DC6C-0DFD-4791-915F-E74FFD1B3BAC}" destId="{48A57026-940C-402A-8FA3-47D7E075EEA9}" srcOrd="0" destOrd="0" parTransId="{A8ADAA4F-450A-441C-8F75-A4FF26372266}" sibTransId="{C540F733-7086-470E-823B-A81375E7284C}"/>
+    <dgm:cxn modelId="{694BAC29-AC68-4A81-A87D-25CE4744BD5E}" type="presOf" srcId="{7744C625-FE7A-4A24-9F69-D971341CB36F}" destId="{D3FC9A39-156E-4961-9314-BFAC472A662B}" srcOrd="0" destOrd="0" presId="urn:microsoft.com/office/officeart/2005/8/layout/orgChart1"/>
+    <dgm:cxn modelId="{466132C5-86E7-4AF7-AD73-6BFBAA19D355}" type="presOf" srcId="{FBE9FB5C-588C-40C2-BA8E-7313B3367BF1}" destId="{1ECC988F-67CD-47D2-81D9-798A4C56AFB2}" srcOrd="0" destOrd="0" presId="urn:microsoft.com/office/officeart/2005/8/layout/orgChart1"/>
+    <dgm:cxn modelId="{9E5D0056-62D2-4DB2-9D0B-BA20958E2470}" type="presOf" srcId="{06A9F45A-8879-4F2A-B978-BCECF96CB30C}" destId="{8ECCBACF-9B92-444D-B720-C7EE303BD135}" srcOrd="0" destOrd="0" presId="urn:microsoft.com/office/officeart/2005/8/layout/orgChart1"/>
+    <dgm:cxn modelId="{70DEDCFE-8E71-433E-BFC0-0C912ECEDE49}" srcId="{C7BD8657-189E-46F3-B827-16B29C2849DE}" destId="{32128562-ADA0-4F46-878D-28CC66534723}" srcOrd="0" destOrd="0" parTransId="{5F4ED924-74AA-4C5F-89E4-FFC99F60C970}" sibTransId="{4D557EE8-5AFC-41F4-932D-673568064FCF}"/>
+    <dgm:cxn modelId="{B8B78B98-E64B-4F19-89B7-8AE2DEE81DF3}" srcId="{325D95C3-6F3D-40DC-84DB-8D9A916A840E}" destId="{C7BD8657-189E-46F3-B827-16B29C2849DE}" srcOrd="0" destOrd="0" parTransId="{00E15160-492D-4A01-AA9A-1DBF10C53B73}" sibTransId="{88404497-21BA-4C02-9C67-B128E12A6EF7}"/>
+    <dgm:cxn modelId="{FD41D2E7-3CED-4516-8E27-EA7A7910B35E}" type="presOf" srcId="{D2C5918E-940B-47D7-9A9C-3F48732ABD3C}" destId="{318F2E1B-2875-4710-BA87-C6EC8CB7E614}" srcOrd="0" destOrd="0" presId="urn:microsoft.com/office/officeart/2005/8/layout/orgChart1"/>
+    <dgm:cxn modelId="{61EABA97-9FDC-4F15-9F34-1153B6033ADE}" type="presOf" srcId="{452820E6-DDA7-4ACC-8690-DC3019E9311D}" destId="{F341AB85-8076-4AAD-85FD-74DD7AD15C3B}" srcOrd="0" destOrd="0" presId="urn:microsoft.com/office/officeart/2005/8/layout/orgChart1"/>
+    <dgm:cxn modelId="{D22DDC9F-D8E0-4144-AA95-A7FEAB91CD40}" type="presOf" srcId="{7F7477DA-FFED-47F8-B13D-17AEF8727B2E}" destId="{54F70527-68ED-4725-AD6E-BF7B007CFAD3}" srcOrd="0" destOrd="0" presId="urn:microsoft.com/office/officeart/2005/8/layout/orgChart1"/>
+    <dgm:cxn modelId="{D2BD2CEE-0D0C-479D-AC34-3C9A2C134F2E}" type="presOf" srcId="{2FD27D00-F25F-4015-8105-DE14E0063941}" destId="{112CD1DB-7736-4571-8000-8E024494F031}" srcOrd="0" destOrd="0" presId="urn:microsoft.com/office/officeart/2005/8/layout/orgChart1"/>
+    <dgm:cxn modelId="{8E650659-B849-4FDB-9CD8-1F3F533F73AA}" type="presOf" srcId="{13B47EFC-56AD-49C1-A22E-45C061C9EC16}" destId="{61E3A9E7-C048-49D7-A091-954CD01E5D4A}" srcOrd="1" destOrd="0" presId="urn:microsoft.com/office/officeart/2005/8/layout/orgChart1"/>
+    <dgm:cxn modelId="{4996A261-1DED-42B8-A44B-B8C8A9ED920A}" type="presOf" srcId="{A361D290-1FA8-4BAF-865E-FF3E98C3EFFB}" destId="{951D59B2-4D2A-44B9-B76F-BB85FB327883}" srcOrd="0" destOrd="0" presId="urn:microsoft.com/office/officeart/2005/8/layout/orgChart1"/>
+    <dgm:cxn modelId="{28D80B75-132C-4CB4-B1DB-1CFC53F41980}" type="presOf" srcId="{A1D58B6B-E4B8-4FAC-A411-7F3B251DFB24}" destId="{9A810FE8-5E1D-4733-B68B-379A0BCB6807}" srcOrd="1" destOrd="0" presId="urn:microsoft.com/office/officeart/2005/8/layout/orgChart1"/>
+    <dgm:cxn modelId="{70736666-1044-45CB-8B86-A871B4CE3095}" type="presOf" srcId="{7CCE4259-239B-4175-96D7-1AB157630B78}" destId="{9F3F4312-9ED9-421F-B4DB-C5AE101796FF}" srcOrd="0" destOrd="0" presId="urn:microsoft.com/office/officeart/2005/8/layout/orgChart1"/>
+    <dgm:cxn modelId="{9E89173E-C96A-4D81-A866-725BF3F209A0}" type="presOf" srcId="{300D61D7-3197-4874-B6EB-5D5BFD11A80B}" destId="{49085DAD-58E1-4D62-8631-99F7937EA3FC}" srcOrd="0" destOrd="0" presId="urn:microsoft.com/office/officeart/2005/8/layout/orgChart1"/>
+    <dgm:cxn modelId="{BDAAB9E7-0C73-4B0B-A94B-3EED40A3D758}" type="presOf" srcId="{FE9EE546-28CD-45AA-8326-ADBDCE27A924}" destId="{04F9C37F-270D-4C32-B50C-27BE0986D655}" srcOrd="1" destOrd="0" presId="urn:microsoft.com/office/officeart/2005/8/layout/orgChart1"/>
+    <dgm:cxn modelId="{94381CA7-3A97-4C1D-BF04-FCFE8EAAEC05}" type="presOf" srcId="{E7ADE1C5-2594-40F5-A943-9E70E728BC7F}" destId="{3AA163E4-7D22-46FD-8EC4-A62972152F57}" srcOrd="1" destOrd="0" presId="urn:microsoft.com/office/officeart/2005/8/layout/orgChart1"/>
+    <dgm:cxn modelId="{303A1950-55C3-4BB8-BB32-F43E864F6D2B}" type="presOf" srcId="{DB17120E-DF8E-444E-9A40-B261182BAF7A}" destId="{3B783C55-A32B-4461-BACF-012AC6796542}" srcOrd="1" destOrd="0" presId="urn:microsoft.com/office/officeart/2005/8/layout/orgChart1"/>
+    <dgm:cxn modelId="{878C2234-CDB1-44E9-A759-068BF1BFB2CE}" srcId="{9161DC6C-0DFD-4791-915F-E74FFD1B3BAC}" destId="{A8D41C9F-849E-4B7D-B65E-FBE6BB8D0BF7}" srcOrd="5" destOrd="0" parTransId="{FBE9FB5C-588C-40C2-BA8E-7313B3367BF1}" sibTransId="{A2B7B04B-C66A-4500-83E2-11DFEB451A91}"/>
+    <dgm:cxn modelId="{296A3833-32E3-4F9C-9F0D-BF74E8606CC2}" type="presOf" srcId="{0BA7D60E-F1AD-4512-B128-727728161A0E}" destId="{73C5FE92-AEC9-433B-848A-200EA7DF3643}" srcOrd="0" destOrd="0" presId="urn:microsoft.com/office/officeart/2005/8/layout/orgChart1"/>
+    <dgm:cxn modelId="{843DFB37-EFFC-4D9F-B12D-2D9D836BE249}" type="presOf" srcId="{B0AB63EF-E0A4-41E4-95DA-51D34A236361}" destId="{5BB55C4F-7347-4250-84FC-B2EC5ABB3024}" srcOrd="0" destOrd="0" presId="urn:microsoft.com/office/officeart/2005/8/layout/orgChart1"/>
+    <dgm:cxn modelId="{8E52BAF5-5A44-462E-9E6C-026223C58A95}" type="presOf" srcId="{E423A96B-9FBE-41A5-95B9-F861C39DC61E}" destId="{6D1F30CE-47E2-4553-B13A-F7E7749A2473}" srcOrd="0" destOrd="0" presId="urn:microsoft.com/office/officeart/2005/8/layout/orgChart1"/>
+    <dgm:cxn modelId="{0A1380D1-9910-4F32-B0DC-F940C38C2E6F}" srcId="{6C097E3E-2672-4B21-95BF-71F91575DB2C}" destId="{AB103E2F-3946-4DAA-8EA7-27889EAC91C3}" srcOrd="1" destOrd="0" parTransId="{C9500A0F-475F-465E-98DF-850580D3BF09}" sibTransId="{51CA5E2A-3C8D-4B58-B78E-F48AC095C883}"/>
+    <dgm:cxn modelId="{81F1DC67-6A41-45F9-81BA-FEAF2E676A53}" type="presOf" srcId="{1960779A-5AD3-4E48-85CE-DBA9E1E56FFF}" destId="{9B142728-F695-4EE6-B5A2-AA3DBC8CC35E}" srcOrd="0" destOrd="0" presId="urn:microsoft.com/office/officeart/2005/8/layout/orgChart1"/>
+    <dgm:cxn modelId="{7B296504-D597-42E0-8CB2-A82E0D27CA48}" srcId="{C7BD8657-189E-46F3-B827-16B29C2849DE}" destId="{DB17120E-DF8E-444E-9A40-B261182BAF7A}" srcOrd="1" destOrd="0" parTransId="{89367199-07A1-4244-B4FA-FCBC951FD506}" sibTransId="{6665B5F6-49C8-4720-B3C4-F34E6DED731D}"/>
+    <dgm:cxn modelId="{4E57DBFA-02D4-446E-946F-75D5473EE17B}" type="presOf" srcId="{DB17120E-DF8E-444E-9A40-B261182BAF7A}" destId="{5CC465CD-ED98-4E64-9FC3-4E8695D09CDE}" srcOrd="0" destOrd="0" presId="urn:microsoft.com/office/officeart/2005/8/layout/orgChart1"/>
+    <dgm:cxn modelId="{871525BE-FC73-4F89-A91E-2FB31031E996}" type="presOf" srcId="{08D72C84-F585-4EB3-8E24-A2F7B7312C0B}" destId="{067F7254-9DB5-4EC9-BF18-7FDC5D947D01}" srcOrd="0" destOrd="0" presId="urn:microsoft.com/office/officeart/2005/8/layout/orgChart1"/>
+    <dgm:cxn modelId="{2FC27570-CC5A-49CB-9CF2-EAAFC2A1F605}" type="presOf" srcId="{0EC551ED-94F6-45A0-A0A4-7B25DDC4ED3D}" destId="{318158D3-B858-439A-8206-91DC6A15E862}" srcOrd="0" destOrd="0" presId="urn:microsoft.com/office/officeart/2005/8/layout/orgChart1"/>
+    <dgm:cxn modelId="{1C60A557-DF58-473F-B4C6-E818060B4764}" type="presOf" srcId="{452820E6-DDA7-4ACC-8690-DC3019E9311D}" destId="{2711B355-6C39-4B70-8803-FB961691FD01}" srcOrd="1" destOrd="0" presId="urn:microsoft.com/office/officeart/2005/8/layout/orgChart1"/>
+    <dgm:cxn modelId="{1332E2DC-CDE1-48A3-BE34-F65593CC1D35}" type="presOf" srcId="{7941AECB-FE87-4BC1-B10C-48254C195A9C}" destId="{C4281635-ADF5-4CF3-B7C6-A5CC7B542550}" srcOrd="1" destOrd="0" presId="urn:microsoft.com/office/officeart/2005/8/layout/orgChart1"/>
+    <dgm:cxn modelId="{12FC5F12-3E18-42D8-AB6A-B8DAE44B1FCF}" type="presOf" srcId="{EDC938DE-05E0-4073-82F2-824A3686D23C}" destId="{629CEF7E-A5BD-4CF5-B41C-747B00F842E7}" srcOrd="0" destOrd="0" presId="urn:microsoft.com/office/officeart/2005/8/layout/orgChart1"/>
+    <dgm:cxn modelId="{9F78972C-F8F9-4929-A82A-4A500804D5B1}" type="presOf" srcId="{A18F1B46-9F71-47C2-9701-119C97AE3BE6}" destId="{C74004E5-8814-48E9-A31A-3E7600B357F4}" srcOrd="0" destOrd="0" presId="urn:microsoft.com/office/officeart/2005/8/layout/orgChart1"/>
+    <dgm:cxn modelId="{FDC2D58C-B1EB-452E-B7D3-A39463CE6CC3}" type="presOf" srcId="{CE365531-303A-4C89-88E0-0C73447439E5}" destId="{8B292133-09EA-4901-BB6A-9A53CE21A4B1}" srcOrd="0" destOrd="0" presId="urn:microsoft.com/office/officeart/2005/8/layout/orgChart1"/>
+    <dgm:cxn modelId="{0E7B6696-4560-4DA4-9618-F4C3CF190E4F}" type="presOf" srcId="{15F09396-5B0C-45DB-98DD-3243D2615947}" destId="{51608F2E-D85D-4F61-9474-B5E89A5A2B24}" srcOrd="1" destOrd="0" presId="urn:microsoft.com/office/officeart/2005/8/layout/orgChart1"/>
+    <dgm:cxn modelId="{A363F540-15BD-4E81-95CB-08CC7B6D8527}" type="presOf" srcId="{A8D41C9F-849E-4B7D-B65E-FBE6BB8D0BF7}" destId="{77496C74-CCEF-41FA-A8AE-3275DF89F646}" srcOrd="0" destOrd="0" presId="urn:microsoft.com/office/officeart/2005/8/layout/orgChart1"/>
+    <dgm:cxn modelId="{ABBEDA81-3D28-43B9-97B4-785F9D490531}" type="presOf" srcId="{9161DC6C-0DFD-4791-915F-E74FFD1B3BAC}" destId="{B221E73D-8F07-4579-9F1D-63701F5B0195}" srcOrd="1" destOrd="0" presId="urn:microsoft.com/office/officeart/2005/8/layout/orgChart1"/>
+    <dgm:cxn modelId="{7C26E19E-8E95-4D05-90BD-980693263EFC}" type="presOf" srcId="{AB103E2F-3946-4DAA-8EA7-27889EAC91C3}" destId="{7A26CA3C-CF2A-485F-AD6A-2BBB9E852B69}" srcOrd="1" destOrd="0" presId="urn:microsoft.com/office/officeart/2005/8/layout/orgChart1"/>
+    <dgm:cxn modelId="{35C4000D-EC44-4277-87F3-9B8F1BF8D3B3}" type="presOf" srcId="{E7ADE1C5-2594-40F5-A943-9E70E728BC7F}" destId="{4B7A8AC0-084D-4A35-BB1E-5325E922956F}" srcOrd="0" destOrd="0" presId="urn:microsoft.com/office/officeart/2005/8/layout/orgChart1"/>
+    <dgm:cxn modelId="{F7A98051-5C23-414E-B4DA-CB30E40B09FA}" type="presOf" srcId="{2FFFA77D-D360-4993-8A06-3EC8389DF747}" destId="{044AEC24-B74A-4214-A638-2F99C8AC6602}" srcOrd="0" destOrd="0" presId="urn:microsoft.com/office/officeart/2005/8/layout/orgChart1"/>
+    <dgm:cxn modelId="{555E2294-E581-4108-99C0-D6FCB8DD71BF}" type="presOf" srcId="{5F4ED924-74AA-4C5F-89E4-FFC99F60C970}" destId="{93E92AEC-3B2A-4CBE-BE42-F22E8372B4E2}" srcOrd="0" destOrd="0" presId="urn:microsoft.com/office/officeart/2005/8/layout/orgChart1"/>
+    <dgm:cxn modelId="{5527B4C8-AD3A-4F80-A5BE-C99B11C726DA}" srcId="{9161DC6C-0DFD-4791-915F-E74FFD1B3BAC}" destId="{4E6F6680-1B1D-4D16-A79D-206FEA2833E8}" srcOrd="1" destOrd="0" parTransId="{300D61D7-3197-4874-B6EB-5D5BFD11A80B}" sibTransId="{58099B2A-DBBC-41FD-862A-7B9C136BC340}"/>
+    <dgm:cxn modelId="{E94DA203-45EC-486F-8427-34EF769828B4}" type="presOf" srcId="{13B47EFC-56AD-49C1-A22E-45C061C9EC16}" destId="{937A84F0-2BEB-41A9-B552-235FEB4052B4}" srcOrd="0" destOrd="0" presId="urn:microsoft.com/office/officeart/2005/8/layout/orgChart1"/>
+    <dgm:cxn modelId="{1BD0525F-0DB3-4820-AE17-A3EEE7A79BB3}" type="presOf" srcId="{C9500A0F-475F-465E-98DF-850580D3BF09}" destId="{5802F035-EA88-48E6-8CBA-B8C81730DF78}" srcOrd="0" destOrd="0" presId="urn:microsoft.com/office/officeart/2005/8/layout/orgChart1"/>
+    <dgm:cxn modelId="{AE6EBDA4-3C43-44C0-8AF6-649489309173}" type="presOf" srcId="{27C63869-D57F-4A77-9A8D-4AD29929AA6E}" destId="{C352A256-FEE4-41EA-9EAF-7BF84F74CD6D}" srcOrd="0" destOrd="0" presId="urn:microsoft.com/office/officeart/2005/8/layout/orgChart1"/>
+    <dgm:cxn modelId="{6F469859-6B7A-4B20-BBC4-3A4EA3EFA4EA}" type="presOf" srcId="{C24D5444-F0BE-4871-B2E6-A15F396D3BD0}" destId="{486FC1E1-A535-4C1F-A508-C230931D8015}" srcOrd="0" destOrd="0" presId="urn:microsoft.com/office/officeart/2005/8/layout/orgChart1"/>
+    <dgm:cxn modelId="{4BB3F8AC-9947-4393-A5DF-2100C1E0E179}" type="presOf" srcId="{0EC551ED-94F6-45A0-A0A4-7B25DDC4ED3D}" destId="{8B4C016F-46EA-437D-8C2E-D973A2A3810B}" srcOrd="1" destOrd="0" presId="urn:microsoft.com/office/officeart/2005/8/layout/orgChart1"/>
+    <dgm:cxn modelId="{7154A7DB-33C8-4889-919B-58ABA6E90B73}" type="presOf" srcId="{2BA0320F-0B86-49AA-91E7-865DE78BEE95}" destId="{1A030A2B-5578-445A-B5F1-1D52C20427FA}" srcOrd="1" destOrd="0" presId="urn:microsoft.com/office/officeart/2005/8/layout/orgChart1"/>
+    <dgm:cxn modelId="{E1918EE3-4C46-4B38-9C49-6F8DA5423886}" type="presOf" srcId="{0BA7D60E-F1AD-4512-B128-727728161A0E}" destId="{5D5E1896-599E-4E19-8A12-33A944D8B6B7}" srcOrd="1" destOrd="0" presId="urn:microsoft.com/office/officeart/2005/8/layout/orgChart1"/>
+    <dgm:cxn modelId="{B954E186-6A00-438A-B7B5-C30E4C5E252A}" type="presOf" srcId="{A8ADAA4F-450A-441C-8F75-A4FF26372266}" destId="{565A047B-7933-481E-B9FC-5DBA6C905BF8}" srcOrd="0" destOrd="0" presId="urn:microsoft.com/office/officeart/2005/8/layout/orgChart1"/>
+    <dgm:cxn modelId="{9596A334-67DC-4F34-AC88-5A85959E38E0}" type="presOf" srcId="{68924938-B46D-4322-B78A-A7E2E02C2B29}" destId="{0808CA65-6AB4-4649-8D84-FC22AA1F0B9C}" srcOrd="0" destOrd="0" presId="urn:microsoft.com/office/officeart/2005/8/layout/orgChart1"/>
+    <dgm:cxn modelId="{11B9F97A-23C7-454E-ACC9-D491D30E038F}" type="presOf" srcId="{48A57026-940C-402A-8FA3-47D7E075EEA9}" destId="{D09A576F-55B2-4420-8D1C-D652BBA42395}" srcOrd="0" destOrd="0" presId="urn:microsoft.com/office/officeart/2005/8/layout/orgChart1"/>
+    <dgm:cxn modelId="{21B816E6-A69A-47AC-B278-32B60E9A0A7F}" srcId="{7F7477DA-FFED-47F8-B13D-17AEF8727B2E}" destId="{1927CF43-BB3C-4256-84CA-F1AFF5CD10E7}" srcOrd="1" destOrd="0" parTransId="{06A9F45A-8879-4F2A-B978-BCECF96CB30C}" sibTransId="{A611DD4C-0D6C-4EB3-9588-51E14D8CAE4D}"/>
+    <dgm:cxn modelId="{DDB1A424-BC2C-479E-AFEA-2E30982686C4}" type="presOf" srcId="{E8F49544-7D67-4250-9058-A0294CD26618}" destId="{61D4F4C1-9C51-45E3-9454-5269DC20E533}" srcOrd="0" destOrd="0" presId="urn:microsoft.com/office/officeart/2005/8/layout/orgChart1"/>
+    <dgm:cxn modelId="{65FE837A-A0DE-41B3-B809-9B482A5B7971}" type="presOf" srcId="{CE365531-303A-4C89-88E0-0C73447439E5}" destId="{688939F5-316A-4469-B41C-C96AFFF9FFDF}" srcOrd="1" destOrd="0" presId="urn:microsoft.com/office/officeart/2005/8/layout/orgChart1"/>
+    <dgm:cxn modelId="{0434706C-D6BD-47E2-A6DE-E684C567B28C}" type="presOf" srcId="{A1D58B6B-E4B8-4FAC-A411-7F3B251DFB24}" destId="{31C10B62-5263-4162-AE38-9AEB54BC1990}" srcOrd="0" destOrd="0" presId="urn:microsoft.com/office/officeart/2005/8/layout/orgChart1"/>
+    <dgm:cxn modelId="{CDBAA982-B1CD-4D88-921E-F3BA7E175CC6}" srcId="{32128562-ADA0-4F46-878D-28CC66534723}" destId="{2BA0320F-0B86-49AA-91E7-865DE78BEE95}" srcOrd="2" destOrd="0" parTransId="{B0AB63EF-E0A4-41E4-95DA-51D34A236361}" sibTransId="{9C91F0BF-503D-44B0-B20A-62ADFEA5F3B8}"/>
+    <dgm:cxn modelId="{535D37A0-4E2B-4827-A868-C3E98577ECD6}" type="presOf" srcId="{7F7477DA-FFED-47F8-B13D-17AEF8727B2E}" destId="{0C6DBD58-C41A-461E-8223-6DF392303FEE}" srcOrd="1" destOrd="0" presId="urn:microsoft.com/office/officeart/2005/8/layout/orgChart1"/>
+    <dgm:cxn modelId="{29446A74-9435-4E42-A5E6-93A5C13A7399}" type="presOf" srcId="{AB103E2F-3946-4DAA-8EA7-27889EAC91C3}" destId="{59C713BA-AC32-492F-91DB-A5976BA248AC}" srcOrd="0" destOrd="0" presId="urn:microsoft.com/office/officeart/2005/8/layout/orgChart1"/>
+    <dgm:cxn modelId="{44EEF7DA-349B-473F-BEE3-907816F9289E}" srcId="{9161DC6C-0DFD-4791-915F-E74FFD1B3BAC}" destId="{A361D290-1FA8-4BAF-865E-FF3E98C3EFFB}" srcOrd="3" destOrd="0" parTransId="{95467D8F-BBE6-44CF-B45F-B475FE1E9D6E}" sibTransId="{DAA55A5C-2CBC-436D-92A2-E4FE86AC3E76}"/>
+    <dgm:cxn modelId="{60BE09A6-651B-4B03-BAD0-52AF66E0EE19}" srcId="{9161DC6C-0DFD-4791-915F-E74FFD1B3BAC}" destId="{0EC551ED-94F6-45A0-A0A4-7B25DDC4ED3D}" srcOrd="2" destOrd="0" parTransId="{68924938-B46D-4322-B78A-A7E2E02C2B29}" sibTransId="{A23BD330-1433-4527-ADE0-A1E2600A8855}"/>
+    <dgm:cxn modelId="{343B2A7D-BE80-4B70-B8C0-EF59A5716ACF}" type="presOf" srcId="{4586A1C3-1681-4D8B-A817-43074CBEA00D}" destId="{82ED00A6-35CB-4B63-AC33-970E6865831F}" srcOrd="0" destOrd="0" presId="urn:microsoft.com/office/officeart/2005/8/layout/orgChart1"/>
+    <dgm:cxn modelId="{3E0D6013-B704-4743-A162-D03AF909C7E2}" srcId="{C7BD8657-189E-46F3-B827-16B29C2849DE}" destId="{9161DC6C-0DFD-4791-915F-E74FFD1B3BAC}" srcOrd="3" destOrd="0" parTransId="{A6C1B0FA-7C9F-4627-A1F4-C18253CA2D7C}" sibTransId="{FD52BF37-19C1-49DF-BC81-E970F4C2F584}"/>
+    <dgm:cxn modelId="{EC9860A8-1D41-4421-8AFF-3BD5423DE36C}" type="presOf" srcId="{B457091D-8FA5-4897-A747-FA4F4B6FD580}" destId="{2AB03590-983A-4BAB-8F1C-AD7F0BF0D82F}" srcOrd="0" destOrd="0" presId="urn:microsoft.com/office/officeart/2005/8/layout/orgChart1"/>
     <dgm:cxn modelId="{3D3B8AC1-0021-4CD1-9B37-A1634B6B536F}" srcId="{6C097E3E-2672-4B21-95BF-71F91575DB2C}" destId="{CE365531-303A-4C89-88E0-0C73447439E5}" srcOrd="0" destOrd="0" parTransId="{7744C625-FE7A-4A24-9F69-D971341CB36F}" sibTransId="{CEF9D87D-E034-4C9C-AA03-0C849D40D27C}"/>
-    <dgm:cxn modelId="{61AC4CF0-4B5D-4C38-950B-0DC67C91F0A9}" type="presOf" srcId="{7F7477DA-FFED-47F8-B13D-17AEF8727B2E}" destId="{0C6DBD58-C41A-461E-8223-6DF392303FEE}" srcOrd="1" destOrd="0" presId="urn:microsoft.com/office/officeart/2005/8/layout/orgChart1"/>
-    <dgm:cxn modelId="{79BC31FE-9B0A-45AA-9CF9-121F82A27AE3}" type="presOf" srcId="{27C63869-D57F-4A77-9A8D-4AD29929AA6E}" destId="{F6A5214C-F904-47E9-9F76-44968CCF48A8}" srcOrd="1" destOrd="0" presId="urn:microsoft.com/office/officeart/2005/8/layout/orgChart1"/>
-    <dgm:cxn modelId="{60BE09A6-651B-4B03-BAD0-52AF66E0EE19}" srcId="{9161DC6C-0DFD-4791-915F-E74FFD1B3BAC}" destId="{0EC551ED-94F6-45A0-A0A4-7B25DDC4ED3D}" srcOrd="2" destOrd="0" parTransId="{68924938-B46D-4322-B78A-A7E2E02C2B29}" sibTransId="{A23BD330-1433-4527-ADE0-A1E2600A8855}"/>
-    <dgm:cxn modelId="{CF841632-3BB3-4A22-896E-B0711EF8ACAA}" type="presOf" srcId="{A18F1B46-9F71-47C2-9701-119C97AE3BE6}" destId="{C74004E5-8814-48E9-A31A-3E7600B357F4}" srcOrd="0" destOrd="0" presId="urn:microsoft.com/office/officeart/2005/8/layout/orgChart1"/>
-    <dgm:cxn modelId="{02F1B850-3F50-453A-9D61-534B235B16CF}" srcId="{B457091D-8FA5-4897-A747-FA4F4B6FD580}" destId="{13B47EFC-56AD-49C1-A22E-45C061C9EC16}" srcOrd="0" destOrd="0" parTransId="{C24D5444-F0BE-4871-B2E6-A15F396D3BD0}" sibTransId="{BDA1FA82-9925-43DB-BCB5-75C640C4BA64}"/>
-    <dgm:cxn modelId="{3343A2CC-F4CE-43FC-BD60-ECF3DBD467E3}" type="presOf" srcId="{325D95C3-6F3D-40DC-84DB-8D9A916A840E}" destId="{1A633AF8-A3D2-4824-80C5-9A2C132A5762}" srcOrd="0" destOrd="0" presId="urn:microsoft.com/office/officeart/2005/8/layout/orgChart1"/>
+    <dgm:cxn modelId="{2AE5B468-AD4D-43E8-9076-BF6B06875D16}" srcId="{9161DC6C-0DFD-4791-915F-E74FFD1B3BAC}" destId="{27C63869-D57F-4A77-9A8D-4AD29929AA6E}" srcOrd="4" destOrd="0" parTransId="{E2F2FCE3-D2D2-4B4B-B5BA-16A4F2933F8F}" sibTransId="{E962E9D0-9F23-4815-9D4E-C0D484AD656E}"/>
+    <dgm:cxn modelId="{0AC19BA5-3C29-4757-B132-F6ECCAE75BB4}" srcId="{7F7477DA-FFED-47F8-B13D-17AEF8727B2E}" destId="{15F09396-5B0C-45DB-98DD-3243D2615947}" srcOrd="2" destOrd="0" parTransId="{E8F49544-7D67-4250-9058-A0294CD26618}" sibTransId="{0396DF27-3A26-4C1A-8074-0D44E5E5C418}"/>
+    <dgm:cxn modelId="{80D1E359-79BC-4740-BAF0-8936B2DA2CA6}" type="presOf" srcId="{32128562-ADA0-4F46-878D-28CC66534723}" destId="{0D793EDB-67B4-4C65-82EF-A2A4093A1350}" srcOrd="1" destOrd="0" presId="urn:microsoft.com/office/officeart/2005/8/layout/orgChart1"/>
+    <dgm:cxn modelId="{23A3FFBE-830D-474F-9A58-59DB4E4945C0}" type="presOf" srcId="{89367199-07A1-4244-B4FA-FCBC951FD506}" destId="{220BFA54-A4F8-4A44-B5AD-1EA06E380D23}" srcOrd="0" destOrd="0" presId="urn:microsoft.com/office/officeart/2005/8/layout/orgChart1"/>
+    <dgm:cxn modelId="{CF3DC89B-5BB0-47BE-9B06-D2E677AB1417}" type="presOf" srcId="{E2F2FCE3-D2D2-4B4B-B5BA-16A4F2933F8F}" destId="{829BEA59-8922-4FFF-8688-AB52343B810B}" srcOrd="0" destOrd="0" presId="urn:microsoft.com/office/officeart/2005/8/layout/orgChart1"/>
+    <dgm:cxn modelId="{2EC8B020-19BA-484E-AA99-DF6FD7AF8775}" type="presOf" srcId="{F9C95200-1804-4042-82AF-70243ACF3986}" destId="{1A0DF4E9-CEFF-4646-95A7-3D3954391370}" srcOrd="0" destOrd="0" presId="urn:microsoft.com/office/officeart/2005/8/layout/orgChart1"/>
+    <dgm:cxn modelId="{C4DF00B3-FE25-4678-AC29-9252480EE5C0}" type="presOf" srcId="{325D95C3-6F3D-40DC-84DB-8D9A916A840E}" destId="{1A633AF8-A3D2-4824-80C5-9A2C132A5762}" srcOrd="0" destOrd="0" presId="urn:microsoft.com/office/officeart/2005/8/layout/orgChart1"/>
     <dgm:cxn modelId="{90F29401-16E4-41CF-9B35-E6F9A1E47C18}" srcId="{7F7477DA-FFED-47F8-B13D-17AEF8727B2E}" destId="{B797F367-E6DC-4BB8-AF6E-6A87BB0F5B78}" srcOrd="0" destOrd="0" parTransId="{4586A1C3-1681-4D8B-A817-43074CBEA00D}" sibTransId="{F3460B1F-7AC7-430E-B802-7E9EBCD3B8AE}"/>
-    <dgm:cxn modelId="{5D913FBF-F890-41ED-95D3-886C7690A8B4}" type="presOf" srcId="{B797F367-E6DC-4BB8-AF6E-6A87BB0F5B78}" destId="{91AFDD13-DAA7-4AA1-A991-7F31A20C363E}" srcOrd="1" destOrd="0" presId="urn:microsoft.com/office/officeart/2005/8/layout/orgChart1"/>
-    <dgm:cxn modelId="{13A032F8-B140-4F73-86EE-7D51600FBF5A}" type="presOf" srcId="{0BA7D60E-F1AD-4512-B128-727728161A0E}" destId="{5D5E1896-599E-4E19-8A12-33A944D8B6B7}" srcOrd="1" destOrd="0" presId="urn:microsoft.com/office/officeart/2005/8/layout/orgChart1"/>
-    <dgm:cxn modelId="{C5E9D4AA-3B37-4942-A5E5-8C97246F44D6}" type="presOf" srcId="{9161DC6C-0DFD-4791-915F-E74FFD1B3BAC}" destId="{B221E73D-8F07-4579-9F1D-63701F5B0195}" srcOrd="1" destOrd="0" presId="urn:microsoft.com/office/officeart/2005/8/layout/orgChart1"/>
-    <dgm:cxn modelId="{878C2234-CDB1-44E9-A759-068BF1BFB2CE}" srcId="{9161DC6C-0DFD-4791-915F-E74FFD1B3BAC}" destId="{A8D41C9F-849E-4B7D-B65E-FBE6BB8D0BF7}" srcOrd="5" destOrd="0" parTransId="{FBE9FB5C-588C-40C2-BA8E-7313B3367BF1}" sibTransId="{A2B7B04B-C66A-4500-83E2-11DFEB451A91}"/>
-    <dgm:cxn modelId="{449C5400-1A9F-4A4E-9BFF-9AB46FB4A2FD}" type="presOf" srcId="{2BA0320F-0B86-49AA-91E7-865DE78BEE95}" destId="{1A030A2B-5578-445A-B5F1-1D52C20427FA}" srcOrd="1" destOrd="0" presId="urn:microsoft.com/office/officeart/2005/8/layout/orgChart1"/>
-    <dgm:cxn modelId="{704539B9-3C88-4E4F-837E-FEB2821C009F}" type="presOf" srcId="{AD9782D1-D113-499D-85AF-F110EFA6B2A7}" destId="{990B3F4E-412E-4BA2-B747-4DC8D6E7B7A2}" srcOrd="0" destOrd="0" presId="urn:microsoft.com/office/officeart/2005/8/layout/orgChart1"/>
-    <dgm:cxn modelId="{51E5585C-B47F-487A-A64C-95AECBFC70E1}" type="presOf" srcId="{B797F367-E6DC-4BB8-AF6E-6A87BB0F5B78}" destId="{622FA61F-AA5C-41F3-97C0-A7390F1D3673}" srcOrd="0" destOrd="0" presId="urn:microsoft.com/office/officeart/2005/8/layout/orgChart1"/>
-    <dgm:cxn modelId="{AB5FEA99-5D0E-42E2-A042-9EB65EB51FFC}" type="presOf" srcId="{EDC938DE-05E0-4073-82F2-824A3686D23C}" destId="{629CEF7E-A5BD-4CF5-B41C-747B00F842E7}" srcOrd="0" destOrd="0" presId="urn:microsoft.com/office/officeart/2005/8/layout/orgChart1"/>
-    <dgm:cxn modelId="{8480CBC2-8867-4DD1-BD05-FA374BF1C00C}" srcId="{DB17120E-DF8E-444E-9A40-B261182BAF7A}" destId="{0BA7D60E-F1AD-4512-B128-727728161A0E}" srcOrd="2" destOrd="0" parTransId="{EDC938DE-05E0-4073-82F2-824A3686D23C}" sibTransId="{01857D10-5EBE-409B-9DBC-460462755AF8}"/>
-    <dgm:cxn modelId="{2E2A81E2-7B9A-4A45-9377-AA35DADFD7D3}" type="presOf" srcId="{1960779A-5AD3-4E48-85CE-DBA9E1E56FFF}" destId="{9B142728-F695-4EE6-B5A2-AA3DBC8CC35E}" srcOrd="0" destOrd="0" presId="urn:microsoft.com/office/officeart/2005/8/layout/orgChart1"/>
+    <dgm:cxn modelId="{9BCF46D0-BFDE-47E1-908A-1AAC74CE3721}" type="presOf" srcId="{B457091D-8FA5-4897-A747-FA4F4B6FD580}" destId="{1B4DD07C-BFE3-4DF5-AF9D-2598D8D5BD30}" srcOrd="1" destOrd="0" presId="urn:microsoft.com/office/officeart/2005/8/layout/orgChart1"/>
     <dgm:cxn modelId="{4A9D07C1-2FD3-4A2E-BF2A-90648443AD73}" srcId="{DB17120E-DF8E-444E-9A40-B261182BAF7A}" destId="{7941AECB-FE87-4BC1-B10C-48254C195A9C}" srcOrd="0" destOrd="0" parTransId="{A18F1B46-9F71-47C2-9701-119C97AE3BE6}" sibTransId="{BCD10775-1852-4845-872B-06DFE3404395}"/>
-    <dgm:cxn modelId="{02377342-B4A6-4468-8240-E50F50A16675}" type="presOf" srcId="{68924938-B46D-4322-B78A-A7E2E02C2B29}" destId="{0808CA65-6AB4-4649-8D84-FC22AA1F0B9C}" srcOrd="0" destOrd="0" presId="urn:microsoft.com/office/officeart/2005/8/layout/orgChart1"/>
-    <dgm:cxn modelId="{568015C8-E08C-472F-A0BC-21484F80825F}" type="presOf" srcId="{7941AECB-FE87-4BC1-B10C-48254C195A9C}" destId="{8430D49C-4D80-4E9B-90A9-92EDE6AEAB90}" srcOrd="0" destOrd="0" presId="urn:microsoft.com/office/officeart/2005/8/layout/orgChart1"/>
-    <dgm:cxn modelId="{B9FDB57D-AA5A-42C5-B50F-2A9B31DC7188}" type="presOf" srcId="{7F7477DA-FFED-47F8-B13D-17AEF8727B2E}" destId="{54F70527-68ED-4725-AD6E-BF7B007CFAD3}" srcOrd="0" destOrd="0" presId="urn:microsoft.com/office/officeart/2005/8/layout/orgChart1"/>
-    <dgm:cxn modelId="{3154F9A0-7A58-4D71-8A13-B8C258A6DE91}" type="presOf" srcId="{32128562-ADA0-4F46-878D-28CC66534723}" destId="{23C9F998-CC5B-41FB-A6E7-F09747333136}" srcOrd="0" destOrd="0" presId="urn:microsoft.com/office/officeart/2005/8/layout/orgChart1"/>
-    <dgm:cxn modelId="{1E70CD0F-9927-44FD-A9BC-BA158382E767}" type="presOf" srcId="{FE9EE546-28CD-45AA-8326-ADBDCE27A924}" destId="{04F9C37F-270D-4C32-B50C-27BE0986D655}" srcOrd="1" destOrd="0" presId="urn:microsoft.com/office/officeart/2005/8/layout/orgChart1"/>
-    <dgm:cxn modelId="{70DEDCFE-8E71-433E-BFC0-0C912ECEDE49}" srcId="{C7BD8657-189E-46F3-B827-16B29C2849DE}" destId="{32128562-ADA0-4F46-878D-28CC66534723}" srcOrd="0" destOrd="0" parTransId="{5F4ED924-74AA-4C5F-89E4-FFC99F60C970}" sibTransId="{4D557EE8-5AFC-41F4-932D-673568064FCF}"/>
-    <dgm:cxn modelId="{18EA8505-3C5A-455D-B135-5D74CE98C4CA}" type="presOf" srcId="{0BA7D60E-F1AD-4512-B128-727728161A0E}" destId="{73C5FE92-AEC9-433B-848A-200EA7DF3643}" srcOrd="0" destOrd="0" presId="urn:microsoft.com/office/officeart/2005/8/layout/orgChart1"/>
-    <dgm:cxn modelId="{14B5E62B-4173-4FC4-B404-2FA794FBA7F1}" type="presOf" srcId="{15F09396-5B0C-45DB-98DD-3243D2615947}" destId="{51608F2E-D85D-4F61-9474-B5E89A5A2B24}" srcOrd="1" destOrd="0" presId="urn:microsoft.com/office/officeart/2005/8/layout/orgChart1"/>
-    <dgm:cxn modelId="{C788DF80-3169-4CED-8861-0B2ACEF0E2EB}" type="presOf" srcId="{1927CF43-BB3C-4256-84CA-F1AFF5CD10E7}" destId="{77DAED04-96FB-4A02-9ABB-04523EBE6F87}" srcOrd="1" destOrd="0" presId="urn:microsoft.com/office/officeart/2005/8/layout/orgChart1"/>
-    <dgm:cxn modelId="{49671922-41CA-4203-BAAD-AA0E9A44DD6A}" type="presOf" srcId="{A6C1B0FA-7C9F-4627-A1F4-C18253CA2D7C}" destId="{E5AB5F44-4AA9-49F6-9546-3AC5BE252923}" srcOrd="0" destOrd="0" presId="urn:microsoft.com/office/officeart/2005/8/layout/orgChart1"/>
     <dgm:cxn modelId="{50FD395F-0FB7-4970-8BF6-E3C462A2606E}" srcId="{C7BD8657-189E-46F3-B827-16B29C2849DE}" destId="{B457091D-8FA5-4897-A747-FA4F4B6FD580}" srcOrd="2" destOrd="0" parTransId="{2FD27D00-F25F-4015-8105-DE14E0063941}" sibTransId="{0CD5FFDC-B76E-4D1D-AB0B-A0954BAF4CAF}"/>
+    <dgm:cxn modelId="{37C245B9-3DDE-4B43-B3ED-8259767A2699}" type="presOf" srcId="{E30D2022-E576-4823-B28A-661681151564}" destId="{75C22C0F-24BC-4698-88F8-23098D729131}" srcOrd="0" destOrd="0" presId="urn:microsoft.com/office/officeart/2005/8/layout/orgChart1"/>
+    <dgm:cxn modelId="{28DAF7FC-4B66-4AB1-9EE6-771911D218F4}" srcId="{B457091D-8FA5-4897-A747-FA4F4B6FD580}" destId="{F96D9D83-51DB-4E8A-801B-76D7C73A576B}" srcOrd="1" destOrd="0" parTransId="{AD9782D1-D113-499D-85AF-F110EFA6B2A7}" sibTransId="{5BB9C39B-1EE1-4338-B32A-F2503FD7C974}"/>
     <dgm:cxn modelId="{21F32893-F52B-4CCD-96A6-6076447B9A2A}" srcId="{32128562-ADA0-4F46-878D-28CC66534723}" destId="{7F7477DA-FFED-47F8-B13D-17AEF8727B2E}" srcOrd="0" destOrd="0" parTransId="{08D72C84-F585-4EB3-8E24-A2F7B7312C0B}" sibTransId="{7C529EE8-6089-4AA4-A122-356DDB6D49CE}"/>
-    <dgm:cxn modelId="{351A5599-0C5F-44B1-A61E-B32F4C0FAD8F}" srcId="{DB17120E-DF8E-444E-9A40-B261182BAF7A}" destId="{E7ADE1C5-2594-40F5-A943-9E70E728BC7F}" srcOrd="1" destOrd="0" parTransId="{D2C5918E-940B-47D7-9A9C-3F48732ABD3C}" sibTransId="{9CD1278E-5EBE-43EE-86B8-7B7CF8EB587D}"/>
-    <dgm:cxn modelId="{DF80BD9B-2088-413E-B954-0292D0C2E1D8}" type="presOf" srcId="{452820E6-DDA7-4ACC-8690-DC3019E9311D}" destId="{F341AB85-8076-4AAD-85FD-74DD7AD15C3B}" srcOrd="0" destOrd="0" presId="urn:microsoft.com/office/officeart/2005/8/layout/orgChart1"/>
-    <dgm:cxn modelId="{A419BFCE-A191-474B-9E2A-9149EB8B0543}" srcId="{DB17120E-DF8E-444E-9A40-B261182BAF7A}" destId="{7CCE4259-239B-4175-96D7-1AB157630B78}" srcOrd="3" destOrd="0" parTransId="{1960779A-5AD3-4E48-85CE-DBA9E1E56FFF}" sibTransId="{E46CF638-7E6E-4E21-8545-1AEB6E9306C8}"/>
-    <dgm:cxn modelId="{724340DE-AAC8-4172-B688-C64240E7C1ED}" type="presOf" srcId="{89367199-07A1-4244-B4FA-FCBC951FD506}" destId="{220BFA54-A4F8-4A44-B5AD-1EA06E380D23}" srcOrd="0" destOrd="0" presId="urn:microsoft.com/office/officeart/2005/8/layout/orgChart1"/>
-    <dgm:cxn modelId="{2AE5B468-AD4D-43E8-9076-BF6B06875D16}" srcId="{9161DC6C-0DFD-4791-915F-E74FFD1B3BAC}" destId="{27C63869-D57F-4A77-9A8D-4AD29929AA6E}" srcOrd="4" destOrd="0" parTransId="{E2F2FCE3-D2D2-4B4B-B5BA-16A4F2933F8F}" sibTransId="{E962E9D0-9F23-4815-9D4E-C0D484AD656E}"/>
-    <dgm:cxn modelId="{0FEE2B6F-4679-44FC-8AC8-0B82E93D9023}" type="presOf" srcId="{C7BD8657-189E-46F3-B827-16B29C2849DE}" destId="{0F304A77-B44B-4CD3-99AF-B011E5CCEF51}" srcOrd="0" destOrd="0" presId="urn:microsoft.com/office/officeart/2005/8/layout/orgChart1"/>
-    <dgm:cxn modelId="{1041FA66-03D9-46FC-924A-0208569BC270}" type="presOf" srcId="{C7BD8657-189E-46F3-B827-16B29C2849DE}" destId="{09F29140-6665-468F-8FF5-77DC2C926408}" srcOrd="1" destOrd="0" presId="urn:microsoft.com/office/officeart/2005/8/layout/orgChart1"/>
-    <dgm:cxn modelId="{DF53485C-C124-4C98-85B6-B6526DCD9C0F}" srcId="{32128562-ADA0-4F46-878D-28CC66534723}" destId="{452820E6-DDA7-4ACC-8690-DC3019E9311D}" srcOrd="4" destOrd="0" parTransId="{F9C95200-1804-4042-82AF-70243ACF3986}" sibTransId="{CA5C5B9F-39D3-4510-99C7-2BDAA03CB288}"/>
-    <dgm:cxn modelId="{35323FE9-EACD-40B0-A6CF-B3FB19CC320D}" type="presOf" srcId="{CE365531-303A-4C89-88E0-0C73447439E5}" destId="{688939F5-316A-4469-B41C-C96AFFF9FFDF}" srcOrd="1" destOrd="0" presId="urn:microsoft.com/office/officeart/2005/8/layout/orgChart1"/>
-    <dgm:cxn modelId="{742827A2-F7DB-4311-B6EF-D06201CDD5EA}" type="presOf" srcId="{07D3637A-D61C-4F54-9FA0-94D9054D7089}" destId="{DCE10EFC-DC65-40B7-BB27-D384F851962F}" srcOrd="0" destOrd="0" presId="urn:microsoft.com/office/officeart/2005/8/layout/orgChart1"/>
-    <dgm:cxn modelId="{A8A469A6-4776-489B-815B-D51BC1BC085C}" type="presOf" srcId="{E2F2FCE3-D2D2-4B4B-B5BA-16A4F2933F8F}" destId="{829BEA59-8922-4FFF-8688-AB52343B810B}" srcOrd="0" destOrd="0" presId="urn:microsoft.com/office/officeart/2005/8/layout/orgChart1"/>
-    <dgm:cxn modelId="{D93FA09D-66BC-4032-8EF6-110788F88F8F}" type="presOf" srcId="{B457091D-8FA5-4897-A747-FA4F4B6FD580}" destId="{1B4DD07C-BFE3-4DF5-AF9D-2598D8D5BD30}" srcOrd="1" destOrd="0" presId="urn:microsoft.com/office/officeart/2005/8/layout/orgChart1"/>
-    <dgm:cxn modelId="{21B816E6-A69A-47AC-B278-32B60E9A0A7F}" srcId="{7F7477DA-FFED-47F8-B13D-17AEF8727B2E}" destId="{1927CF43-BB3C-4256-84CA-F1AFF5CD10E7}" srcOrd="1" destOrd="0" parTransId="{06A9F45A-8879-4F2A-B978-BCECF96CB30C}" sibTransId="{A611DD4C-0D6C-4EB3-9588-51E14D8CAE4D}"/>
-    <dgm:cxn modelId="{7DF6B5A2-41C6-48EF-8EFE-FA4B601844D0}" type="presOf" srcId="{7941AECB-FE87-4BC1-B10C-48254C195A9C}" destId="{C4281635-ADF5-4CF3-B7C6-A5CC7B542550}" srcOrd="1" destOrd="0" presId="urn:microsoft.com/office/officeart/2005/8/layout/orgChart1"/>
-    <dgm:cxn modelId="{6AA0C563-831A-4B96-AF89-76A59D6E9109}" type="presOf" srcId="{5F4ED924-74AA-4C5F-89E4-FFC99F60C970}" destId="{93E92AEC-3B2A-4CBE-BE42-F22E8372B4E2}" srcOrd="0" destOrd="0" presId="urn:microsoft.com/office/officeart/2005/8/layout/orgChart1"/>
-    <dgm:cxn modelId="{66416030-92C0-48ED-8FC4-429C97D5600B}" type="presOf" srcId="{1927CF43-BB3C-4256-84CA-F1AFF5CD10E7}" destId="{5825EF8F-729A-4D10-9C66-6BAAB9C752C4}" srcOrd="0" destOrd="0" presId="urn:microsoft.com/office/officeart/2005/8/layout/orgChart1"/>
-    <dgm:cxn modelId="{1E6E2FEB-3042-44AF-A40F-DED48CBEAF16}" type="presOf" srcId="{452820E6-DDA7-4ACC-8690-DC3019E9311D}" destId="{2711B355-6C39-4B70-8803-FB961691FD01}" srcOrd="1" destOrd="0" presId="urn:microsoft.com/office/officeart/2005/8/layout/orgChart1"/>
-    <dgm:cxn modelId="{A30F35AE-B9C1-4FD6-81CA-4D93E79202E3}" type="presOf" srcId="{F96D9D83-51DB-4E8A-801B-76D7C73A576B}" destId="{58D8D487-8039-4E62-ADBD-9FCEA1362BE0}" srcOrd="0" destOrd="0" presId="urn:microsoft.com/office/officeart/2005/8/layout/orgChart1"/>
-    <dgm:cxn modelId="{CEE5CF0E-A9F6-428F-9989-5B465DB05386}" type="presOf" srcId="{0EC551ED-94F6-45A0-A0A4-7B25DDC4ED3D}" destId="{318158D3-B858-439A-8206-91DC6A15E862}" srcOrd="0" destOrd="0" presId="urn:microsoft.com/office/officeart/2005/8/layout/orgChart1"/>
-    <dgm:cxn modelId="{1515C27C-3697-443C-9A85-FE2B41DA4052}" type="presOf" srcId="{08D72C84-F585-4EB3-8E24-A2F7B7312C0B}" destId="{067F7254-9DB5-4EC9-BF18-7FDC5D947D01}" srcOrd="0" destOrd="0" presId="urn:microsoft.com/office/officeart/2005/8/layout/orgChart1"/>
-    <dgm:cxn modelId="{B0EC1F5D-23A5-41A1-AEDE-FB2278A5EE86}" type="presOf" srcId="{13B47EFC-56AD-49C1-A22E-45C061C9EC16}" destId="{937A84F0-2BEB-41A9-B552-235FEB4052B4}" srcOrd="0" destOrd="0" presId="urn:microsoft.com/office/officeart/2005/8/layout/orgChart1"/>
-    <dgm:cxn modelId="{B8B78B98-E64B-4F19-89B7-8AE2DEE81DF3}" srcId="{325D95C3-6F3D-40DC-84DB-8D9A916A840E}" destId="{C7BD8657-189E-46F3-B827-16B29C2849DE}" srcOrd="0" destOrd="0" parTransId="{00E15160-492D-4A01-AA9A-1DBF10C53B73}" sibTransId="{88404497-21BA-4C02-9C67-B128E12A6EF7}"/>
-    <dgm:cxn modelId="{8562B440-AB21-48E8-BA54-A9E4BD4682FF}" type="presOf" srcId="{FBE9FB5C-588C-40C2-BA8E-7313B3367BF1}" destId="{1ECC988F-67CD-47D2-81D9-798A4C56AFB2}" srcOrd="0" destOrd="0" presId="urn:microsoft.com/office/officeart/2005/8/layout/orgChart1"/>
-    <dgm:cxn modelId="{46CB1C51-3063-4224-A032-5974075D87B9}" type="presOf" srcId="{E423A96B-9FBE-41A5-95B9-F861C39DC61E}" destId="{6D1F30CE-47E2-4553-B13A-F7E7749A2473}" srcOrd="0" destOrd="0" presId="urn:microsoft.com/office/officeart/2005/8/layout/orgChart1"/>
-    <dgm:cxn modelId="{77BF9E8C-256E-46B9-AB2A-34E2BC6E2B7B}" type="presOf" srcId="{6C097E3E-2672-4B21-95BF-71F91575DB2C}" destId="{F0AA56AD-99C4-4F5B-9453-44FC1E3BEA17}" srcOrd="1" destOrd="0" presId="urn:microsoft.com/office/officeart/2005/8/layout/orgChart1"/>
-    <dgm:cxn modelId="{8762973D-8CE2-415E-81E6-47004D20F727}" type="presOf" srcId="{35C15367-03C1-48B7-93F5-D250A64BC137}" destId="{381D15AC-01B1-4301-B5AD-FFA8AD066313}" srcOrd="1" destOrd="0" presId="urn:microsoft.com/office/officeart/2005/8/layout/orgChart1"/>
-    <dgm:cxn modelId="{2D4CE412-34E2-4FDD-93A6-868857DA215F}" type="presOf" srcId="{13B47EFC-56AD-49C1-A22E-45C061C9EC16}" destId="{61E3A9E7-C048-49D7-A091-954CD01E5D4A}" srcOrd="1" destOrd="0" presId="urn:microsoft.com/office/officeart/2005/8/layout/orgChart1"/>
-    <dgm:cxn modelId="{F4D6C778-DF83-480A-9383-C2712C48B78A}" type="presOf" srcId="{AB103E2F-3946-4DAA-8EA7-27889EAC91C3}" destId="{59C713BA-AC32-492F-91DB-A5976BA248AC}" srcOrd="0" destOrd="0" presId="urn:microsoft.com/office/officeart/2005/8/layout/orgChart1"/>
-    <dgm:cxn modelId="{93193786-5222-4738-8CDC-E2113DCEAD7E}" type="presOf" srcId="{2FD27D00-F25F-4015-8105-DE14E0063941}" destId="{112CD1DB-7736-4571-8000-8E024494F031}" srcOrd="0" destOrd="0" presId="urn:microsoft.com/office/officeart/2005/8/layout/orgChart1"/>
-    <dgm:cxn modelId="{7E3CAECE-3132-45B8-A182-D208BF6BC424}" type="presOf" srcId="{7CCE4259-239B-4175-96D7-1AB157630B78}" destId="{9F3F4312-9ED9-421F-B4DB-C5AE101796FF}" srcOrd="0" destOrd="0" presId="urn:microsoft.com/office/officeart/2005/8/layout/orgChart1"/>
-    <dgm:cxn modelId="{CC3840B2-F710-41FA-BB11-FA7D16BA948D}" type="presOf" srcId="{06A9F45A-8879-4F2A-B978-BCECF96CB30C}" destId="{8ECCBACF-9B92-444D-B720-C7EE303BD135}" srcOrd="0" destOrd="0" presId="urn:microsoft.com/office/officeart/2005/8/layout/orgChart1"/>
-    <dgm:cxn modelId="{0AC19BA5-3C29-4757-B132-F6ECCAE75BB4}" srcId="{7F7477DA-FFED-47F8-B13D-17AEF8727B2E}" destId="{15F09396-5B0C-45DB-98DD-3243D2615947}" srcOrd="2" destOrd="0" parTransId="{E8F49544-7D67-4250-9058-A0294CD26618}" sibTransId="{0396DF27-3A26-4C1A-8074-0D44E5E5C418}"/>
-    <dgm:cxn modelId="{3226F819-A81A-4EB2-A422-DFAEB90A6DFA}" type="presOf" srcId="{FE9EE546-28CD-45AA-8326-ADBDCE27A924}" destId="{E811083D-277A-482F-809F-218ECC5E9F89}" srcOrd="0" destOrd="0" presId="urn:microsoft.com/office/officeart/2005/8/layout/orgChart1"/>
-    <dgm:cxn modelId="{144C9E30-D50F-4D72-8120-50ABA9097982}" type="presOf" srcId="{4586A1C3-1681-4D8B-A817-43074CBEA00D}" destId="{82ED00A6-35CB-4B63-AC33-970E6865831F}" srcOrd="0" destOrd="0" presId="urn:microsoft.com/office/officeart/2005/8/layout/orgChart1"/>
-    <dgm:cxn modelId="{DE68B403-FC45-445F-99A1-2D5E054141BB}" type="presOf" srcId="{9161DC6C-0DFD-4791-915F-E74FFD1B3BAC}" destId="{20C3A46C-A148-4661-BF68-D55A82313270}" srcOrd="0" destOrd="0" presId="urn:microsoft.com/office/officeart/2005/8/layout/orgChart1"/>
-    <dgm:cxn modelId="{8F7452C8-BF79-45D0-953E-BB3D4E2AA7BF}" type="presOf" srcId="{A8ADAA4F-450A-441C-8F75-A4FF26372266}" destId="{565A047B-7933-481E-B9FC-5DBA6C905BF8}" srcOrd="0" destOrd="0" presId="urn:microsoft.com/office/officeart/2005/8/layout/orgChart1"/>
-    <dgm:cxn modelId="{69F31EEC-FEA2-4AC1-ACC0-021D5D9F25FC}" srcId="{6C097E3E-2672-4B21-95BF-71F91575DB2C}" destId="{35C15367-03C1-48B7-93F5-D250A64BC137}" srcOrd="2" destOrd="0" parTransId="{07D3637A-D61C-4F54-9FA0-94D9054D7089}" sibTransId="{7D5CA0D9-BC3E-471E-84A4-23EB137713F9}"/>
-    <dgm:cxn modelId="{3E0D6013-B704-4743-A162-D03AF909C7E2}" srcId="{C7BD8657-189E-46F3-B827-16B29C2849DE}" destId="{9161DC6C-0DFD-4791-915F-E74FFD1B3BAC}" srcOrd="3" destOrd="0" parTransId="{A6C1B0FA-7C9F-4627-A1F4-C18253CA2D7C}" sibTransId="{FD52BF37-19C1-49DF-BC81-E970F4C2F584}"/>
-    <dgm:cxn modelId="{525299AA-444D-4A25-B7D6-482C6009AEFC}" type="presOf" srcId="{300D61D7-3197-4874-B6EB-5D5BFD11A80B}" destId="{49085DAD-58E1-4D62-8631-99F7937EA3FC}" srcOrd="0" destOrd="0" presId="urn:microsoft.com/office/officeart/2005/8/layout/orgChart1"/>
+    <dgm:cxn modelId="{80A6216D-A2C4-4FE9-9D90-EEA0CF609C84}" type="presOf" srcId="{15F09396-5B0C-45DB-98DD-3243D2615947}" destId="{A34A59DD-19D3-488F-B3FD-A9B8FE8F9260}" srcOrd="0" destOrd="0" presId="urn:microsoft.com/office/officeart/2005/8/layout/orgChart1"/>
+    <dgm:cxn modelId="{6B51E86C-B62B-4750-97A2-C51CB9659CB0}" srcId="{32128562-ADA0-4F46-878D-28CC66534723}" destId="{6C097E3E-2672-4B21-95BF-71F91575DB2C}" srcOrd="1" destOrd="0" parTransId="{E423A96B-9FBE-41A5-95B9-F861C39DC61E}" sibTransId="{855922C4-2BD7-4BFD-9434-16CB3BBDC63C}"/>
     <dgm:cxn modelId="{8C704CBF-985C-4172-A785-1C707E77F879}" srcId="{7F7477DA-FFED-47F8-B13D-17AEF8727B2E}" destId="{A1D58B6B-E4B8-4FAC-A411-7F3B251DFB24}" srcOrd="3" destOrd="0" parTransId="{E30D2022-E576-4823-B28A-661681151564}" sibTransId="{A790EB14-D4C5-4233-AF8B-B8658356EF00}"/>
-    <dgm:cxn modelId="{36D9AC7F-58E0-47AA-9257-B3F7A64A9B9F}" type="presOf" srcId="{6C097E3E-2672-4B21-95BF-71F91575DB2C}" destId="{04A4F9C4-8316-4BFF-BFC3-9F5D787478BC}" srcOrd="0" destOrd="0" presId="urn:microsoft.com/office/officeart/2005/8/layout/orgChart1"/>
-    <dgm:cxn modelId="{548330C2-02C3-448D-B842-DAC2F7756A02}" type="presOf" srcId="{A361D290-1FA8-4BAF-865E-FF3E98C3EFFB}" destId="{9B048A96-D4F7-4122-A5A4-7D8CD2E3D84A}" srcOrd="1" destOrd="0" presId="urn:microsoft.com/office/officeart/2005/8/layout/orgChart1"/>
-    <dgm:cxn modelId="{2B3000FF-B1DC-4A0F-B4DD-6ABC27BFD640}" type="presOf" srcId="{A1D58B6B-E4B8-4FAC-A411-7F3B251DFB24}" destId="{31C10B62-5263-4162-AE38-9AEB54BC1990}" srcOrd="0" destOrd="0" presId="urn:microsoft.com/office/officeart/2005/8/layout/orgChart1"/>
-    <dgm:cxn modelId="{7B296504-D597-42E0-8CB2-A82E0D27CA48}" srcId="{C7BD8657-189E-46F3-B827-16B29C2849DE}" destId="{DB17120E-DF8E-444E-9A40-B261182BAF7A}" srcOrd="1" destOrd="0" parTransId="{89367199-07A1-4244-B4FA-FCBC951FD506}" sibTransId="{6665B5F6-49C8-4720-B3C4-F34E6DED731D}"/>
-    <dgm:cxn modelId="{A59B1AD0-50F6-480D-A730-B1E0BB348AAF}" type="presOf" srcId="{0EC551ED-94F6-45A0-A0A4-7B25DDC4ED3D}" destId="{8B4C016F-46EA-437D-8C2E-D973A2A3810B}" srcOrd="1" destOrd="0" presId="urn:microsoft.com/office/officeart/2005/8/layout/orgChart1"/>
-    <dgm:cxn modelId="{B1008CD2-F1AC-43FF-9BE7-5C99494CCC1F}" type="presOf" srcId="{B457091D-8FA5-4897-A747-FA4F4B6FD580}" destId="{2AB03590-983A-4BAB-8F1C-AD7F0BF0D82F}" srcOrd="0" destOrd="0" presId="urn:microsoft.com/office/officeart/2005/8/layout/orgChart1"/>
-    <dgm:cxn modelId="{E3A58E47-4267-45DA-A6A7-9CC0727612B9}" type="presOf" srcId="{2FFFA77D-D360-4993-8A06-3EC8389DF747}" destId="{044AEC24-B74A-4214-A638-2F99C8AC6602}" srcOrd="0" destOrd="0" presId="urn:microsoft.com/office/officeart/2005/8/layout/orgChart1"/>
-    <dgm:cxn modelId="{4F303A63-70CB-41A2-B37A-4601F7F77E4D}" type="presOf" srcId="{E7ADE1C5-2594-40F5-A943-9E70E728BC7F}" destId="{4B7A8AC0-084D-4A35-BB1E-5325E922956F}" srcOrd="0" destOrd="0" presId="urn:microsoft.com/office/officeart/2005/8/layout/orgChart1"/>
-    <dgm:cxn modelId="{90FC6C8E-0152-4D51-B94A-04050AAE78B8}" type="presOf" srcId="{A361D290-1FA8-4BAF-865E-FF3E98C3EFFB}" destId="{951D59B2-4D2A-44B9-B76F-BB85FB327883}" srcOrd="0" destOrd="0" presId="urn:microsoft.com/office/officeart/2005/8/layout/orgChart1"/>
-    <dgm:cxn modelId="{0A313BBE-83CF-4387-812A-CE10EFC2B755}" type="presOf" srcId="{D2C5918E-940B-47D7-9A9C-3F48732ABD3C}" destId="{318F2E1B-2875-4710-BA87-C6EC8CB7E614}" srcOrd="0" destOrd="0" presId="urn:microsoft.com/office/officeart/2005/8/layout/orgChart1"/>
-    <dgm:cxn modelId="{046D72C8-6501-4740-8086-3BEB6F84CE22}" type="presOf" srcId="{48A57026-940C-402A-8FA3-47D7E075EEA9}" destId="{DC790315-5064-479B-876F-FDA3F059E349}" srcOrd="1" destOrd="0" presId="urn:microsoft.com/office/officeart/2005/8/layout/orgChart1"/>
-    <dgm:cxn modelId="{B5B9E85A-51F7-4D6E-A4A3-D749A23536EC}" type="presOf" srcId="{7CCE4259-239B-4175-96D7-1AB157630B78}" destId="{F3993B1B-8D05-4B26-B204-20DD924F2D25}" srcOrd="1" destOrd="0" presId="urn:microsoft.com/office/officeart/2005/8/layout/orgChart1"/>
-    <dgm:cxn modelId="{5527B4C8-AD3A-4F80-A5BE-C99B11C726DA}" srcId="{9161DC6C-0DFD-4791-915F-E74FFD1B3BAC}" destId="{4E6F6680-1B1D-4D16-A79D-206FEA2833E8}" srcOrd="1" destOrd="0" parTransId="{300D61D7-3197-4874-B6EB-5D5BFD11A80B}" sibTransId="{58099B2A-DBBC-41FD-862A-7B9C136BC340}"/>
-    <dgm:cxn modelId="{9647F120-7073-48AD-AA5F-6006C8713914}" type="presOf" srcId="{27C63869-D57F-4A77-9A8D-4AD29929AA6E}" destId="{C352A256-FEE4-41EA-9EAF-7BF84F74CD6D}" srcOrd="0" destOrd="0" presId="urn:microsoft.com/office/officeart/2005/8/layout/orgChart1"/>
-    <dgm:cxn modelId="{CDBAA982-B1CD-4D88-921E-F3BA7E175CC6}" srcId="{32128562-ADA0-4F46-878D-28CC66534723}" destId="{2BA0320F-0B86-49AA-91E7-865DE78BEE95}" srcOrd="2" destOrd="0" parTransId="{B0AB63EF-E0A4-41E4-95DA-51D34A236361}" sibTransId="{9C91F0BF-503D-44B0-B20A-62ADFEA5F3B8}"/>
-    <dgm:cxn modelId="{18B7B5B7-6D34-4254-8241-B74C484E1FD8}" type="presOf" srcId="{15F09396-5B0C-45DB-98DD-3243D2615947}" destId="{A34A59DD-19D3-488F-B3FD-A9B8FE8F9260}" srcOrd="0" destOrd="0" presId="urn:microsoft.com/office/officeart/2005/8/layout/orgChart1"/>
-    <dgm:cxn modelId="{A7BAD870-5E81-4960-9096-6A760B9A1D41}" type="presOf" srcId="{48A57026-940C-402A-8FA3-47D7E075EEA9}" destId="{D09A576F-55B2-4420-8D1C-D652BBA42395}" srcOrd="0" destOrd="0" presId="urn:microsoft.com/office/officeart/2005/8/layout/orgChart1"/>
-    <dgm:cxn modelId="{3282AAD1-05A0-4E52-A5A2-BA9B11EFF317}" type="presOf" srcId="{35C15367-03C1-48B7-93F5-D250A64BC137}" destId="{111997EB-A906-4608-8C55-C1E8C2A2BE6F}" srcOrd="0" destOrd="0" presId="urn:microsoft.com/office/officeart/2005/8/layout/orgChart1"/>
-    <dgm:cxn modelId="{B8BB1DFD-AD92-4E79-9E29-03CE8E178664}" type="presOf" srcId="{C24D5444-F0BE-4871-B2E6-A15F396D3BD0}" destId="{486FC1E1-A535-4C1F-A508-C230931D8015}" srcOrd="0" destOrd="0" presId="urn:microsoft.com/office/officeart/2005/8/layout/orgChart1"/>
-    <dgm:cxn modelId="{E7A45655-6B02-4770-90AB-B485CFD473B1}" type="presOf" srcId="{A8D41C9F-849E-4B7D-B65E-FBE6BB8D0BF7}" destId="{BDB575C6-2762-4D80-9CD5-A478DA5C12FC}" srcOrd="1" destOrd="0" presId="urn:microsoft.com/office/officeart/2005/8/layout/orgChart1"/>
-    <dgm:cxn modelId="{04275ED9-33AF-4B46-8EDE-DB2995AA77CC}" type="presOf" srcId="{E8F49544-7D67-4250-9058-A0294CD26618}" destId="{61D4F4C1-9C51-45E3-9454-5269DC20E533}" srcOrd="0" destOrd="0" presId="urn:microsoft.com/office/officeart/2005/8/layout/orgChart1"/>
-    <dgm:cxn modelId="{7089AC5A-0583-4B00-9718-B70B4B9A1498}" type="presOf" srcId="{4E6F6680-1B1D-4D16-A79D-206FEA2833E8}" destId="{17C60D1E-3C47-4545-87B0-53CC56D6EE19}" srcOrd="0" destOrd="0" presId="urn:microsoft.com/office/officeart/2005/8/layout/orgChart1"/>
-    <dgm:cxn modelId="{858C8057-15B6-4D4C-B505-ADBB24CC18BC}" srcId="{32128562-ADA0-4F46-878D-28CC66534723}" destId="{FE9EE546-28CD-45AA-8326-ADBDCE27A924}" srcOrd="3" destOrd="0" parTransId="{2FFFA77D-D360-4993-8A06-3EC8389DF747}" sibTransId="{A2A74552-E7DE-4264-8B8F-7E1F2D6296A7}"/>
-    <dgm:cxn modelId="{E8800F13-2244-42F3-BE70-1DC3761586E8}" type="presOf" srcId="{B0AB63EF-E0A4-41E4-95DA-51D34A236361}" destId="{5BB55C4F-7347-4250-84FC-B2EC5ABB3024}" srcOrd="0" destOrd="0" presId="urn:microsoft.com/office/officeart/2005/8/layout/orgChart1"/>
-    <dgm:cxn modelId="{28DAF7FC-4B66-4AB1-9EE6-771911D218F4}" srcId="{B457091D-8FA5-4897-A747-FA4F4B6FD580}" destId="{F96D9D83-51DB-4E8A-801B-76D7C73A576B}" srcOrd="1" destOrd="0" parTransId="{AD9782D1-D113-499D-85AF-F110EFA6B2A7}" sibTransId="{5BB9C39B-1EE1-4338-B32A-F2503FD7C974}"/>
-    <dgm:cxn modelId="{6B51E86C-B62B-4750-97A2-C51CB9659CB0}" srcId="{32128562-ADA0-4F46-878D-28CC66534723}" destId="{6C097E3E-2672-4B21-95BF-71F91575DB2C}" srcOrd="1" destOrd="0" parTransId="{E423A96B-9FBE-41A5-95B9-F861C39DC61E}" sibTransId="{855922C4-2BD7-4BFD-9434-16CB3BBDC63C}"/>
-    <dgm:cxn modelId="{59672AF9-D3F2-4706-AE23-6512CCE546D9}" type="presOf" srcId="{F96D9D83-51DB-4E8A-801B-76D7C73A576B}" destId="{870E309A-4491-4D38-AFDD-ACEFCEE22BF6}" srcOrd="1" destOrd="0" presId="urn:microsoft.com/office/officeart/2005/8/layout/orgChart1"/>
-    <dgm:cxn modelId="{590D8CA8-D173-40D0-AC83-78EFA1159E98}" type="presOf" srcId="{DB17120E-DF8E-444E-9A40-B261182BAF7A}" destId="{3B783C55-A32B-4461-BACF-012AC6796542}" srcOrd="1" destOrd="0" presId="urn:microsoft.com/office/officeart/2005/8/layout/orgChart1"/>
-    <dgm:cxn modelId="{CA7B81DA-3879-4EA0-86E4-72683A98B5F5}" type="presOf" srcId="{2BA0320F-0B86-49AA-91E7-865DE78BEE95}" destId="{48DBA85B-D99A-4E7D-B356-8C82F6187113}" srcOrd="0" destOrd="0" presId="urn:microsoft.com/office/officeart/2005/8/layout/orgChart1"/>
-    <dgm:cxn modelId="{40F70086-C0C0-4B2C-AD55-5C2EE35F0975}" type="presOf" srcId="{32128562-ADA0-4F46-878D-28CC66534723}" destId="{0D793EDB-67B4-4C65-82EF-A2A4093A1350}" srcOrd="1" destOrd="0" presId="urn:microsoft.com/office/officeart/2005/8/layout/orgChart1"/>
-    <dgm:cxn modelId="{E4D5E119-102A-43A4-9802-905C20D72338}" type="presOf" srcId="{E30D2022-E576-4823-B28A-661681151564}" destId="{75C22C0F-24BC-4698-88F8-23098D729131}" srcOrd="0" destOrd="0" presId="urn:microsoft.com/office/officeart/2005/8/layout/orgChart1"/>
-    <dgm:cxn modelId="{B15357B4-BCDF-4B68-AE7C-0069FEDB4EFD}" type="presOf" srcId="{C9500A0F-475F-465E-98DF-850580D3BF09}" destId="{5802F035-EA88-48E6-8CBA-B8C81730DF78}" srcOrd="0" destOrd="0" presId="urn:microsoft.com/office/officeart/2005/8/layout/orgChart1"/>
-    <dgm:cxn modelId="{0A1380D1-9910-4F32-B0DC-F940C38C2E6F}" srcId="{6C097E3E-2672-4B21-95BF-71F91575DB2C}" destId="{AB103E2F-3946-4DAA-8EA7-27889EAC91C3}" srcOrd="1" destOrd="0" parTransId="{C9500A0F-475F-465E-98DF-850580D3BF09}" sibTransId="{51CA5E2A-3C8D-4B58-B78E-F48AC095C883}"/>
-    <dgm:cxn modelId="{31DECD63-20D9-44A3-AA74-EA4C0F4D9D60}" srcId="{9161DC6C-0DFD-4791-915F-E74FFD1B3BAC}" destId="{48A57026-940C-402A-8FA3-47D7E075EEA9}" srcOrd="0" destOrd="0" parTransId="{A8ADAA4F-450A-441C-8F75-A4FF26372266}" sibTransId="{C540F733-7086-470E-823B-A81375E7284C}"/>
-    <dgm:cxn modelId="{44EEF7DA-349B-473F-BEE3-907816F9289E}" srcId="{9161DC6C-0DFD-4791-915F-E74FFD1B3BAC}" destId="{A361D290-1FA8-4BAF-865E-FF3E98C3EFFB}" srcOrd="3" destOrd="0" parTransId="{95467D8F-BBE6-44CF-B45F-B475FE1E9D6E}" sibTransId="{DAA55A5C-2CBC-436D-92A2-E4FE86AC3E76}"/>
-    <dgm:cxn modelId="{1F7E8D7C-892D-455F-A97C-7C54EADB3CDF}" type="presParOf" srcId="{1A633AF8-A3D2-4824-80C5-9A2C132A5762}" destId="{FEDF8BF6-0D07-468C-8608-44450223B6FA}" srcOrd="0" destOrd="0" presId="urn:microsoft.com/office/officeart/2005/8/layout/orgChart1"/>
-    <dgm:cxn modelId="{09B6E30B-8E34-4048-A938-82E4869BCB8F}" type="presParOf" srcId="{FEDF8BF6-0D07-468C-8608-44450223B6FA}" destId="{EC843DA0-6583-4274-8F50-3DF83DB2979D}" srcOrd="0" destOrd="0" presId="urn:microsoft.com/office/officeart/2005/8/layout/orgChart1"/>
-    <dgm:cxn modelId="{7F75FF3D-C9DB-446E-8E86-3B95126BC80D}" type="presParOf" srcId="{EC843DA0-6583-4274-8F50-3DF83DB2979D}" destId="{0F304A77-B44B-4CD3-99AF-B011E5CCEF51}" srcOrd="0" destOrd="0" presId="urn:microsoft.com/office/officeart/2005/8/layout/orgChart1"/>
-    <dgm:cxn modelId="{AC96150D-D97B-4C7C-A266-7082106599D8}" type="presParOf" srcId="{EC843DA0-6583-4274-8F50-3DF83DB2979D}" destId="{09F29140-6665-468F-8FF5-77DC2C926408}" srcOrd="1" destOrd="0" presId="urn:microsoft.com/office/officeart/2005/8/layout/orgChart1"/>
-    <dgm:cxn modelId="{8826B104-2F9E-491B-AF11-8E3640262830}" type="presParOf" srcId="{FEDF8BF6-0D07-468C-8608-44450223B6FA}" destId="{265F456F-C67D-47A3-BD42-2010C4E5B46E}" srcOrd="1" destOrd="0" presId="urn:microsoft.com/office/officeart/2005/8/layout/orgChart1"/>
-    <dgm:cxn modelId="{8D1389F5-F62A-4997-B74C-0B5AA546CDC2}" type="presParOf" srcId="{265F456F-C67D-47A3-BD42-2010C4E5B46E}" destId="{93E92AEC-3B2A-4CBE-BE42-F22E8372B4E2}" srcOrd="0" destOrd="0" presId="urn:microsoft.com/office/officeart/2005/8/layout/orgChart1"/>
-    <dgm:cxn modelId="{20184E2A-4716-4CF2-B6A2-B4A78190A3AE}" type="presParOf" srcId="{265F456F-C67D-47A3-BD42-2010C4E5B46E}" destId="{8698235F-EF2D-4AE5-A79F-D27D74DA3C02}" srcOrd="1" destOrd="0" presId="urn:microsoft.com/office/officeart/2005/8/layout/orgChart1"/>
-    <dgm:cxn modelId="{C811E575-A0A7-4290-85FB-2B9D6D3265D9}" type="presParOf" srcId="{8698235F-EF2D-4AE5-A79F-D27D74DA3C02}" destId="{092B5C2E-89AA-4EE6-A61B-29D1E5D70798}" srcOrd="0" destOrd="0" presId="urn:microsoft.com/office/officeart/2005/8/layout/orgChart1"/>
-    <dgm:cxn modelId="{87AD8960-96FE-4E0E-8B14-4477F559605D}" type="presParOf" srcId="{092B5C2E-89AA-4EE6-A61B-29D1E5D70798}" destId="{23C9F998-CC5B-41FB-A6E7-F09747333136}" srcOrd="0" destOrd="0" presId="urn:microsoft.com/office/officeart/2005/8/layout/orgChart1"/>
-    <dgm:cxn modelId="{7472C3DD-2390-48F3-9F59-40C0C97D11C5}" type="presParOf" srcId="{092B5C2E-89AA-4EE6-A61B-29D1E5D70798}" destId="{0D793EDB-67B4-4C65-82EF-A2A4093A1350}" srcOrd="1" destOrd="0" presId="urn:microsoft.com/office/officeart/2005/8/layout/orgChart1"/>
-    <dgm:cxn modelId="{9760864F-D4A0-4D3C-BC46-63EE23C7B73B}" type="presParOf" srcId="{8698235F-EF2D-4AE5-A79F-D27D74DA3C02}" destId="{C118B3C7-8A9D-404B-9F80-A8EC5E424F17}" srcOrd="1" destOrd="0" presId="urn:microsoft.com/office/officeart/2005/8/layout/orgChart1"/>
-    <dgm:cxn modelId="{899899D8-970C-4ABF-A837-E9E4ECE5486A}" type="presParOf" srcId="{C118B3C7-8A9D-404B-9F80-A8EC5E424F17}" destId="{067F7254-9DB5-4EC9-BF18-7FDC5D947D01}" srcOrd="0" destOrd="0" presId="urn:microsoft.com/office/officeart/2005/8/layout/orgChart1"/>
-    <dgm:cxn modelId="{586296B8-1C6A-4E15-BBF5-BD57D2569E3B}" type="presParOf" srcId="{C118B3C7-8A9D-404B-9F80-A8EC5E424F17}" destId="{8C5DCA31-2906-4E78-98DA-B01163A360F5}" srcOrd="1" destOrd="0" presId="urn:microsoft.com/office/officeart/2005/8/layout/orgChart1"/>
-    <dgm:cxn modelId="{8E4AD4E0-F3F5-46D3-9F9B-18A9CF380132}" type="presParOf" srcId="{8C5DCA31-2906-4E78-98DA-B01163A360F5}" destId="{14C2DC73-BFBD-4EE1-8E15-34A6A12F2A19}" srcOrd="0" destOrd="0" presId="urn:microsoft.com/office/officeart/2005/8/layout/orgChart1"/>
-    <dgm:cxn modelId="{89068EE4-837B-493B-974A-3F7837AC38C3}" type="presParOf" srcId="{14C2DC73-BFBD-4EE1-8E15-34A6A12F2A19}" destId="{54F70527-68ED-4725-AD6E-BF7B007CFAD3}" srcOrd="0" destOrd="0" presId="urn:microsoft.com/office/officeart/2005/8/layout/orgChart1"/>
-    <dgm:cxn modelId="{BBC53C94-AFC9-41FE-AC36-760ACB842BF2}" type="presParOf" srcId="{14C2DC73-BFBD-4EE1-8E15-34A6A12F2A19}" destId="{0C6DBD58-C41A-461E-8223-6DF392303FEE}" srcOrd="1" destOrd="0" presId="urn:microsoft.com/office/officeart/2005/8/layout/orgChart1"/>
-    <dgm:cxn modelId="{852B58FC-F4D0-4A90-82DC-2133EC054853}" type="presParOf" srcId="{8C5DCA31-2906-4E78-98DA-B01163A360F5}" destId="{176C142D-6811-4F91-8754-66DCBC60E68A}" srcOrd="1" destOrd="0" presId="urn:microsoft.com/office/officeart/2005/8/layout/orgChart1"/>
-    <dgm:cxn modelId="{D0C9F67E-CDE6-45C2-ADB7-40331F980357}" type="presParOf" srcId="{176C142D-6811-4F91-8754-66DCBC60E68A}" destId="{82ED00A6-35CB-4B63-AC33-970E6865831F}" srcOrd="0" destOrd="0" presId="urn:microsoft.com/office/officeart/2005/8/layout/orgChart1"/>
-    <dgm:cxn modelId="{13C2CC36-F051-405A-AB12-76036D5EEB53}" type="presParOf" srcId="{176C142D-6811-4F91-8754-66DCBC60E68A}" destId="{585F094C-6A55-48FE-8D6E-26F70C48336D}" srcOrd="1" destOrd="0" presId="urn:microsoft.com/office/officeart/2005/8/layout/orgChart1"/>
-    <dgm:cxn modelId="{B7E33442-45DC-49B4-8352-3B35370CDFB1}" type="presParOf" srcId="{585F094C-6A55-48FE-8D6E-26F70C48336D}" destId="{583D6ED5-AEE3-44FF-8A2E-631FDDF6C6A2}" srcOrd="0" destOrd="0" presId="urn:microsoft.com/office/officeart/2005/8/layout/orgChart1"/>
-    <dgm:cxn modelId="{3870C21A-6C50-4987-94CC-E4BDECBDEEC4}" type="presParOf" srcId="{583D6ED5-AEE3-44FF-8A2E-631FDDF6C6A2}" destId="{622FA61F-AA5C-41F3-97C0-A7390F1D3673}" srcOrd="0" destOrd="0" presId="urn:microsoft.com/office/officeart/2005/8/layout/orgChart1"/>
-    <dgm:cxn modelId="{4E659B4F-9D68-459D-B056-4336DB32B659}" type="presParOf" srcId="{583D6ED5-AEE3-44FF-8A2E-631FDDF6C6A2}" destId="{91AFDD13-DAA7-4AA1-A991-7F31A20C363E}" srcOrd="1" destOrd="0" presId="urn:microsoft.com/office/officeart/2005/8/layout/orgChart1"/>
-    <dgm:cxn modelId="{0543EB2D-7738-482F-95F8-4A7CD2F356B5}" type="presParOf" srcId="{585F094C-6A55-48FE-8D6E-26F70C48336D}" destId="{AD40D9D0-9437-423C-B862-51B9F129C2D3}" srcOrd="1" destOrd="0" presId="urn:microsoft.com/office/officeart/2005/8/layout/orgChart1"/>
-    <dgm:cxn modelId="{CC80A1FF-D493-44C4-9735-7ACCE987E0DC}" type="presParOf" srcId="{585F094C-6A55-48FE-8D6E-26F70C48336D}" destId="{5ED2C987-8E3E-42C2-8AB6-7F64DB2752A6}" srcOrd="2" destOrd="0" presId="urn:microsoft.com/office/officeart/2005/8/layout/orgChart1"/>
-    <dgm:cxn modelId="{412577D1-AD0F-42AA-B35A-713ABBD1E57B}" type="presParOf" srcId="{176C142D-6811-4F91-8754-66DCBC60E68A}" destId="{8ECCBACF-9B92-444D-B720-C7EE303BD135}" srcOrd="2" destOrd="0" presId="urn:microsoft.com/office/officeart/2005/8/layout/orgChart1"/>
-    <dgm:cxn modelId="{861CDC2B-E438-413C-B2C7-92D248E7341E}" type="presParOf" srcId="{176C142D-6811-4F91-8754-66DCBC60E68A}" destId="{D1B1D176-3C53-427E-B17F-4DD8F670C42A}" srcOrd="3" destOrd="0" presId="urn:microsoft.com/office/officeart/2005/8/layout/orgChart1"/>
-    <dgm:cxn modelId="{7E2520F0-8DB4-4B8B-BF89-5CD78B15806E}" type="presParOf" srcId="{D1B1D176-3C53-427E-B17F-4DD8F670C42A}" destId="{0442213B-3251-4E60-86C9-A684F93D87AE}" srcOrd="0" destOrd="0" presId="urn:microsoft.com/office/officeart/2005/8/layout/orgChart1"/>
-    <dgm:cxn modelId="{9D1898E4-B324-4772-93C5-FFA6BF1D419A}" type="presParOf" srcId="{0442213B-3251-4E60-86C9-A684F93D87AE}" destId="{5825EF8F-729A-4D10-9C66-6BAAB9C752C4}" srcOrd="0" destOrd="0" presId="urn:microsoft.com/office/officeart/2005/8/layout/orgChart1"/>
-    <dgm:cxn modelId="{0D853572-FA06-4EE0-BC61-2AF9BE907FA2}" type="presParOf" srcId="{0442213B-3251-4E60-86C9-A684F93D87AE}" destId="{77DAED04-96FB-4A02-9ABB-04523EBE6F87}" srcOrd="1" destOrd="0" presId="urn:microsoft.com/office/officeart/2005/8/layout/orgChart1"/>
-    <dgm:cxn modelId="{6F31DF69-D1B1-43AD-B9AD-F1728B3ABE8F}" type="presParOf" srcId="{D1B1D176-3C53-427E-B17F-4DD8F670C42A}" destId="{4DDE8B83-EB8D-437B-9011-E58CE5BEF8C8}" srcOrd="1" destOrd="0" presId="urn:microsoft.com/office/officeart/2005/8/layout/orgChart1"/>
-    <dgm:cxn modelId="{FC653CE8-593F-4BF5-90AB-79D2257D9EBA}" type="presParOf" srcId="{D1B1D176-3C53-427E-B17F-4DD8F670C42A}" destId="{0D1B9226-4AF8-4A81-B256-4EF92F4C88A7}" srcOrd="2" destOrd="0" presId="urn:microsoft.com/office/officeart/2005/8/layout/orgChart1"/>
-    <dgm:cxn modelId="{FEA72E9A-0D44-4F69-A9AB-19DB24B6FCCB}" type="presParOf" srcId="{176C142D-6811-4F91-8754-66DCBC60E68A}" destId="{61D4F4C1-9C51-45E3-9454-5269DC20E533}" srcOrd="4" destOrd="0" presId="urn:microsoft.com/office/officeart/2005/8/layout/orgChart1"/>
-    <dgm:cxn modelId="{0E3EB0D1-B35C-4FAA-9C1D-6232DC26A56C}" type="presParOf" srcId="{176C142D-6811-4F91-8754-66DCBC60E68A}" destId="{6899AE4A-047B-45DC-9690-46915A148ADD}" srcOrd="5" destOrd="0" presId="urn:microsoft.com/office/officeart/2005/8/layout/orgChart1"/>
-    <dgm:cxn modelId="{03633EA6-8ED3-46E4-AB7B-A8ECD109D8B4}" type="presParOf" srcId="{6899AE4A-047B-45DC-9690-46915A148ADD}" destId="{FAEF4D2B-822F-4B6E-8DEB-35A4A71F733A}" srcOrd="0" destOrd="0" presId="urn:microsoft.com/office/officeart/2005/8/layout/orgChart1"/>
-    <dgm:cxn modelId="{4407094C-44AA-4799-92B9-7D27BC512EAE}" type="presParOf" srcId="{FAEF4D2B-822F-4B6E-8DEB-35A4A71F733A}" destId="{A34A59DD-19D3-488F-B3FD-A9B8FE8F9260}" srcOrd="0" destOrd="0" presId="urn:microsoft.com/office/officeart/2005/8/layout/orgChart1"/>
-    <dgm:cxn modelId="{17AA3468-6B60-4C61-B04B-06786B3BB7A2}" type="presParOf" srcId="{FAEF4D2B-822F-4B6E-8DEB-35A4A71F733A}" destId="{51608F2E-D85D-4F61-9474-B5E89A5A2B24}" srcOrd="1" destOrd="0" presId="urn:microsoft.com/office/officeart/2005/8/layout/orgChart1"/>
-    <dgm:cxn modelId="{1286E682-5838-4FFE-B770-06155B6A70BD}" type="presParOf" srcId="{6899AE4A-047B-45DC-9690-46915A148ADD}" destId="{EBA4F4AB-96F5-4BFA-8967-EBBBDBC486EC}" srcOrd="1" destOrd="0" presId="urn:microsoft.com/office/officeart/2005/8/layout/orgChart1"/>
-    <dgm:cxn modelId="{BA4A2A6D-A840-418C-BC7C-3BA263AD984F}" type="presParOf" srcId="{6899AE4A-047B-45DC-9690-46915A148ADD}" destId="{9505349F-92E2-473D-9ADE-69C42AAF6B12}" srcOrd="2" destOrd="0" presId="urn:microsoft.com/office/officeart/2005/8/layout/orgChart1"/>
-    <dgm:cxn modelId="{8E5011E1-8BAE-4080-B6CC-880E27B4D7DE}" type="presParOf" srcId="{176C142D-6811-4F91-8754-66DCBC60E68A}" destId="{75C22C0F-24BC-4698-88F8-23098D729131}" srcOrd="6" destOrd="0" presId="urn:microsoft.com/office/officeart/2005/8/layout/orgChart1"/>
-    <dgm:cxn modelId="{5CA67D7A-5A6E-4F7D-BB97-FA81F4269AF2}" type="presParOf" srcId="{176C142D-6811-4F91-8754-66DCBC60E68A}" destId="{B5D64321-5B3A-4F73-8CC4-0C1F17A4DBB7}" srcOrd="7" destOrd="0" presId="urn:microsoft.com/office/officeart/2005/8/layout/orgChart1"/>
-    <dgm:cxn modelId="{82125B53-52A1-4DA1-8011-14BA5E0FCAD6}" type="presParOf" srcId="{B5D64321-5B3A-4F73-8CC4-0C1F17A4DBB7}" destId="{70E408FE-01AC-4D97-AD47-5DF58B69EF97}" srcOrd="0" destOrd="0" presId="urn:microsoft.com/office/officeart/2005/8/layout/orgChart1"/>
-    <dgm:cxn modelId="{1154EA2C-CCC3-4C64-8290-CF20267C0CA1}" type="presParOf" srcId="{70E408FE-01AC-4D97-AD47-5DF58B69EF97}" destId="{31C10B62-5263-4162-AE38-9AEB54BC1990}" srcOrd="0" destOrd="0" presId="urn:microsoft.com/office/officeart/2005/8/layout/orgChart1"/>
-    <dgm:cxn modelId="{6E3F4707-7A1F-48A4-8AE4-365FD913DFC7}" type="presParOf" srcId="{70E408FE-01AC-4D97-AD47-5DF58B69EF97}" destId="{9A810FE8-5E1D-4733-B68B-379A0BCB6807}" srcOrd="1" destOrd="0" presId="urn:microsoft.com/office/officeart/2005/8/layout/orgChart1"/>
-    <dgm:cxn modelId="{3D783EF0-FF4F-40E4-9BAA-2C5DCBAC4A77}" type="presParOf" srcId="{B5D64321-5B3A-4F73-8CC4-0C1F17A4DBB7}" destId="{3390C97D-2B6D-4F89-AE33-A7BBCB90702E}" srcOrd="1" destOrd="0" presId="urn:microsoft.com/office/officeart/2005/8/layout/orgChart1"/>
-    <dgm:cxn modelId="{FF48542B-EC7F-401A-95C1-87489A3B18C9}" type="presParOf" srcId="{B5D64321-5B3A-4F73-8CC4-0C1F17A4DBB7}" destId="{A6C98D07-6415-4EB0-8779-6D9F097FDA19}" srcOrd="2" destOrd="0" presId="urn:microsoft.com/office/officeart/2005/8/layout/orgChart1"/>
-    <dgm:cxn modelId="{F6F6D915-FEAF-4DE4-BBEE-62AE05C02CE4}" type="presParOf" srcId="{8C5DCA31-2906-4E78-98DA-B01163A360F5}" destId="{B80F9666-0700-401F-AF89-2F6244A964CE}" srcOrd="2" destOrd="0" presId="urn:microsoft.com/office/officeart/2005/8/layout/orgChart1"/>
-    <dgm:cxn modelId="{FC8FFAD8-BBCC-4238-A621-0E83146D20B3}" type="presParOf" srcId="{C118B3C7-8A9D-404B-9F80-A8EC5E424F17}" destId="{6D1F30CE-47E2-4553-B13A-F7E7749A2473}" srcOrd="2" destOrd="0" presId="urn:microsoft.com/office/officeart/2005/8/layout/orgChart1"/>
-    <dgm:cxn modelId="{B8A7F2A5-FCDC-447F-A805-D709BA7A27B5}" type="presParOf" srcId="{C118B3C7-8A9D-404B-9F80-A8EC5E424F17}" destId="{B383F8F5-B75C-42A2-B7E6-1B212B9F30E9}" srcOrd="3" destOrd="0" presId="urn:microsoft.com/office/officeart/2005/8/layout/orgChart1"/>
-    <dgm:cxn modelId="{ED62B3C2-98EB-45B9-B15A-325B797FE168}" type="presParOf" srcId="{B383F8F5-B75C-42A2-B7E6-1B212B9F30E9}" destId="{B8684EA3-3237-4233-B7E5-EFCD75764546}" srcOrd="0" destOrd="0" presId="urn:microsoft.com/office/officeart/2005/8/layout/orgChart1"/>
-    <dgm:cxn modelId="{A8907632-CAD4-4D67-A0D1-AE9D2A196F43}" type="presParOf" srcId="{B8684EA3-3237-4233-B7E5-EFCD75764546}" destId="{04A4F9C4-8316-4BFF-BFC3-9F5D787478BC}" srcOrd="0" destOrd="0" presId="urn:microsoft.com/office/officeart/2005/8/layout/orgChart1"/>
-    <dgm:cxn modelId="{7B5B9C99-873F-4C20-8030-32237E97C1AC}" type="presParOf" srcId="{B8684EA3-3237-4233-B7E5-EFCD75764546}" destId="{F0AA56AD-99C4-4F5B-9453-44FC1E3BEA17}" srcOrd="1" destOrd="0" presId="urn:microsoft.com/office/officeart/2005/8/layout/orgChart1"/>
-    <dgm:cxn modelId="{BC7B6505-9536-422F-B229-CA3DE713F0BF}" type="presParOf" srcId="{B383F8F5-B75C-42A2-B7E6-1B212B9F30E9}" destId="{B733329F-6596-4FF0-A7C4-ADA6A6B858DB}" srcOrd="1" destOrd="0" presId="urn:microsoft.com/office/officeart/2005/8/layout/orgChart1"/>
-    <dgm:cxn modelId="{9B418FDE-8BE8-4F16-832C-AAC5BB666420}" type="presParOf" srcId="{B733329F-6596-4FF0-A7C4-ADA6A6B858DB}" destId="{D3FC9A39-156E-4961-9314-BFAC472A662B}" srcOrd="0" destOrd="0" presId="urn:microsoft.com/office/officeart/2005/8/layout/orgChart1"/>
-    <dgm:cxn modelId="{E4593DDC-CF4E-4B84-B0CD-58B9B4FE9FD1}" type="presParOf" srcId="{B733329F-6596-4FF0-A7C4-ADA6A6B858DB}" destId="{DC673C3F-7F61-4511-9966-7571C8BB72AE}" srcOrd="1" destOrd="0" presId="urn:microsoft.com/office/officeart/2005/8/layout/orgChart1"/>
-    <dgm:cxn modelId="{F6CF64FA-9B88-47B8-A18D-BD570C4D62FD}" type="presParOf" srcId="{DC673C3F-7F61-4511-9966-7571C8BB72AE}" destId="{903DC028-DDAA-4081-B103-120AE9360A17}" srcOrd="0" destOrd="0" presId="urn:microsoft.com/office/officeart/2005/8/layout/orgChart1"/>
-    <dgm:cxn modelId="{360510F7-8208-47A6-B35F-5D09B2E27F13}" type="presParOf" srcId="{903DC028-DDAA-4081-B103-120AE9360A17}" destId="{8B292133-09EA-4901-BB6A-9A53CE21A4B1}" srcOrd="0" destOrd="0" presId="urn:microsoft.com/office/officeart/2005/8/layout/orgChart1"/>
-    <dgm:cxn modelId="{9852634F-74A6-4860-A0E6-A17F19516637}" type="presParOf" srcId="{903DC028-DDAA-4081-B103-120AE9360A17}" destId="{688939F5-316A-4469-B41C-C96AFFF9FFDF}" srcOrd="1" destOrd="0" presId="urn:microsoft.com/office/officeart/2005/8/layout/orgChart1"/>
-    <dgm:cxn modelId="{901E765C-780A-48CE-BF47-493E6E8019A0}" type="presParOf" srcId="{DC673C3F-7F61-4511-9966-7571C8BB72AE}" destId="{10892874-9A51-4217-9250-D9E11B80A0D7}" srcOrd="1" destOrd="0" presId="urn:microsoft.com/office/officeart/2005/8/layout/orgChart1"/>
-    <dgm:cxn modelId="{DED1E68E-D925-41B2-A887-74C999826F29}" type="presParOf" srcId="{DC673C3F-7F61-4511-9966-7571C8BB72AE}" destId="{1C24F405-7EE1-4C61-851B-57000E22A52F}" srcOrd="2" destOrd="0" presId="urn:microsoft.com/office/officeart/2005/8/layout/orgChart1"/>
-    <dgm:cxn modelId="{F9E05611-E450-43EC-A590-2D98A6570C44}" type="presParOf" srcId="{B733329F-6596-4FF0-A7C4-ADA6A6B858DB}" destId="{5802F035-EA88-48E6-8CBA-B8C81730DF78}" srcOrd="2" destOrd="0" presId="urn:microsoft.com/office/officeart/2005/8/layout/orgChart1"/>
-    <dgm:cxn modelId="{7698B730-C55A-4E11-A27C-6A03D8533584}" type="presParOf" srcId="{B733329F-6596-4FF0-A7C4-ADA6A6B858DB}" destId="{3A1E0337-4191-4F2B-967F-5F0EFDBE1EFE}" srcOrd="3" destOrd="0" presId="urn:microsoft.com/office/officeart/2005/8/layout/orgChart1"/>
-    <dgm:cxn modelId="{5BDB0616-A1B2-4B6A-9AFB-55E379C7BB6E}" type="presParOf" srcId="{3A1E0337-4191-4F2B-967F-5F0EFDBE1EFE}" destId="{19D98F48-A48B-4964-A352-6A75604ABC09}" srcOrd="0" destOrd="0" presId="urn:microsoft.com/office/officeart/2005/8/layout/orgChart1"/>
-    <dgm:cxn modelId="{1E13441F-7425-4819-8E3A-17A565E20472}" type="presParOf" srcId="{19D98F48-A48B-4964-A352-6A75604ABC09}" destId="{59C713BA-AC32-492F-91DB-A5976BA248AC}" srcOrd="0" destOrd="0" presId="urn:microsoft.com/office/officeart/2005/8/layout/orgChart1"/>
-    <dgm:cxn modelId="{CF501539-5641-4990-BDB3-1461DABB7314}" type="presParOf" srcId="{19D98F48-A48B-4964-A352-6A75604ABC09}" destId="{7A26CA3C-CF2A-485F-AD6A-2BBB9E852B69}" srcOrd="1" destOrd="0" presId="urn:microsoft.com/office/officeart/2005/8/layout/orgChart1"/>
-    <dgm:cxn modelId="{E269D25E-1FFE-43A7-A74E-F2F20ACA84D1}" type="presParOf" srcId="{3A1E0337-4191-4F2B-967F-5F0EFDBE1EFE}" destId="{DFF67C59-6865-4BB6-8430-C2AADB6EFBC6}" srcOrd="1" destOrd="0" presId="urn:microsoft.com/office/officeart/2005/8/layout/orgChart1"/>
-    <dgm:cxn modelId="{3B9F56A3-BF32-4B48-B83A-019B15377D6D}" type="presParOf" srcId="{3A1E0337-4191-4F2B-967F-5F0EFDBE1EFE}" destId="{600192A7-35E9-4091-AF39-EF69B6A51DF4}" srcOrd="2" destOrd="0" presId="urn:microsoft.com/office/officeart/2005/8/layout/orgChart1"/>
-    <dgm:cxn modelId="{7B6B80CD-5A02-4143-B228-D18A5FE69E7B}" type="presParOf" srcId="{B733329F-6596-4FF0-A7C4-ADA6A6B858DB}" destId="{DCE10EFC-DC65-40B7-BB27-D384F851962F}" srcOrd="4" destOrd="0" presId="urn:microsoft.com/office/officeart/2005/8/layout/orgChart1"/>
-    <dgm:cxn modelId="{FC7CD3CD-84B7-4557-826B-D2123DD2C95B}" type="presParOf" srcId="{B733329F-6596-4FF0-A7C4-ADA6A6B858DB}" destId="{AFF78B5C-4FA6-4E8B-9B44-AA16D1293B9F}" srcOrd="5" destOrd="0" presId="urn:microsoft.com/office/officeart/2005/8/layout/orgChart1"/>
-    <dgm:cxn modelId="{B613566E-0658-4470-8389-DC791C0692CC}" type="presParOf" srcId="{AFF78B5C-4FA6-4E8B-9B44-AA16D1293B9F}" destId="{87B0A9CD-9E7B-4105-BA16-EEA27A6B0F84}" srcOrd="0" destOrd="0" presId="urn:microsoft.com/office/officeart/2005/8/layout/orgChart1"/>
-    <dgm:cxn modelId="{52DD8178-4E12-41CF-8A97-5E9D642E1618}" type="presParOf" srcId="{87B0A9CD-9E7B-4105-BA16-EEA27A6B0F84}" destId="{111997EB-A906-4608-8C55-C1E8C2A2BE6F}" srcOrd="0" destOrd="0" presId="urn:microsoft.com/office/officeart/2005/8/layout/orgChart1"/>
-    <dgm:cxn modelId="{301BF026-E543-44C7-8F2D-733D404B7218}" type="presParOf" srcId="{87B0A9CD-9E7B-4105-BA16-EEA27A6B0F84}" destId="{381D15AC-01B1-4301-B5AD-FFA8AD066313}" srcOrd="1" destOrd="0" presId="urn:microsoft.com/office/officeart/2005/8/layout/orgChart1"/>
-    <dgm:cxn modelId="{50F38BD0-594A-47CA-B584-471874E59D97}" type="presParOf" srcId="{AFF78B5C-4FA6-4E8B-9B44-AA16D1293B9F}" destId="{6DE18AAB-333B-4ADA-9852-B7A16F657B84}" srcOrd="1" destOrd="0" presId="urn:microsoft.com/office/officeart/2005/8/layout/orgChart1"/>
-    <dgm:cxn modelId="{DEC3CDFA-35E3-4492-93CE-1DB90F5FA1C8}" type="presParOf" srcId="{AFF78B5C-4FA6-4E8B-9B44-AA16D1293B9F}" destId="{3CB29D1C-732A-4401-B524-D924250EAA28}" srcOrd="2" destOrd="0" presId="urn:microsoft.com/office/officeart/2005/8/layout/orgChart1"/>
-    <dgm:cxn modelId="{CB801F11-8DDB-4309-A3EF-C1F79412293B}" type="presParOf" srcId="{B383F8F5-B75C-42A2-B7E6-1B212B9F30E9}" destId="{D2B4DAA5-0A4E-49E6-9C5B-52C90B5B44B4}" srcOrd="2" destOrd="0" presId="urn:microsoft.com/office/officeart/2005/8/layout/orgChart1"/>
-    <dgm:cxn modelId="{B21AEC94-DDCE-4B15-9BD4-A1D7BAF304A8}" type="presParOf" srcId="{C118B3C7-8A9D-404B-9F80-A8EC5E424F17}" destId="{5BB55C4F-7347-4250-84FC-B2EC5ABB3024}" srcOrd="4" destOrd="0" presId="urn:microsoft.com/office/officeart/2005/8/layout/orgChart1"/>
-    <dgm:cxn modelId="{D66A6FD5-C65E-451F-8676-3C8EF86E896F}" type="presParOf" srcId="{C118B3C7-8A9D-404B-9F80-A8EC5E424F17}" destId="{43B53E64-957F-4C5E-9322-41D61E7A43AA}" srcOrd="5" destOrd="0" presId="urn:microsoft.com/office/officeart/2005/8/layout/orgChart1"/>
-    <dgm:cxn modelId="{5A9DA9EB-6D13-4B9F-B97C-8DB193CEFE6E}" type="presParOf" srcId="{43B53E64-957F-4C5E-9322-41D61E7A43AA}" destId="{E20F9895-782F-44D5-A217-5A9F43692A0F}" srcOrd="0" destOrd="0" presId="urn:microsoft.com/office/officeart/2005/8/layout/orgChart1"/>
-    <dgm:cxn modelId="{BDB68597-077D-4920-84F9-EAC4ED6AF53B}" type="presParOf" srcId="{E20F9895-782F-44D5-A217-5A9F43692A0F}" destId="{48DBA85B-D99A-4E7D-B356-8C82F6187113}" srcOrd="0" destOrd="0" presId="urn:microsoft.com/office/officeart/2005/8/layout/orgChart1"/>
-    <dgm:cxn modelId="{8BF19991-D074-4CDB-8D9B-18BCDD9F296E}" type="presParOf" srcId="{E20F9895-782F-44D5-A217-5A9F43692A0F}" destId="{1A030A2B-5578-445A-B5F1-1D52C20427FA}" srcOrd="1" destOrd="0" presId="urn:microsoft.com/office/officeart/2005/8/layout/orgChart1"/>
-    <dgm:cxn modelId="{7C297DF5-23CB-4C23-A48C-9688BF667929}" type="presParOf" srcId="{43B53E64-957F-4C5E-9322-41D61E7A43AA}" destId="{CDC4F717-C528-44BC-9DBC-FE9F0BAAD8A1}" srcOrd="1" destOrd="0" presId="urn:microsoft.com/office/officeart/2005/8/layout/orgChart1"/>
-    <dgm:cxn modelId="{4255702F-B446-4C41-998C-98FAF1B3D722}" type="presParOf" srcId="{43B53E64-957F-4C5E-9322-41D61E7A43AA}" destId="{9B4EFB3D-E2BB-4892-8FFE-D57148A43832}" srcOrd="2" destOrd="0" presId="urn:microsoft.com/office/officeart/2005/8/layout/orgChart1"/>
-    <dgm:cxn modelId="{8E9D8EB0-CCDD-4EBE-9989-9CECDD8583FE}" type="presParOf" srcId="{C118B3C7-8A9D-404B-9F80-A8EC5E424F17}" destId="{044AEC24-B74A-4214-A638-2F99C8AC6602}" srcOrd="6" destOrd="0" presId="urn:microsoft.com/office/officeart/2005/8/layout/orgChart1"/>
-    <dgm:cxn modelId="{34D94473-A57D-4595-8FBA-EF72B938828B}" type="presParOf" srcId="{C118B3C7-8A9D-404B-9F80-A8EC5E424F17}" destId="{880818F9-8FB0-4CC9-940F-1E3FD2E85915}" srcOrd="7" destOrd="0" presId="urn:microsoft.com/office/officeart/2005/8/layout/orgChart1"/>
-    <dgm:cxn modelId="{D5D793A2-0190-4A37-A49A-CDD6501C6F2A}" type="presParOf" srcId="{880818F9-8FB0-4CC9-940F-1E3FD2E85915}" destId="{638CA9CE-BEC7-4A0D-858A-57D3EC598423}" srcOrd="0" destOrd="0" presId="urn:microsoft.com/office/officeart/2005/8/layout/orgChart1"/>
-    <dgm:cxn modelId="{431DAA3C-D991-4EE5-BE0B-AD2BB98D3044}" type="presParOf" srcId="{638CA9CE-BEC7-4A0D-858A-57D3EC598423}" destId="{E811083D-277A-482F-809F-218ECC5E9F89}" srcOrd="0" destOrd="0" presId="urn:microsoft.com/office/officeart/2005/8/layout/orgChart1"/>
-    <dgm:cxn modelId="{AC6901C9-54B1-4652-BE1D-693EAB79C7A0}" type="presParOf" srcId="{638CA9CE-BEC7-4A0D-858A-57D3EC598423}" destId="{04F9C37F-270D-4C32-B50C-27BE0986D655}" srcOrd="1" destOrd="0" presId="urn:microsoft.com/office/officeart/2005/8/layout/orgChart1"/>
-    <dgm:cxn modelId="{C0F0AEA9-DA8D-4E26-B04D-0D78451A3339}" type="presParOf" srcId="{880818F9-8FB0-4CC9-940F-1E3FD2E85915}" destId="{D4FBC058-2779-40E2-A707-3F4AE39308BC}" srcOrd="1" destOrd="0" presId="urn:microsoft.com/office/officeart/2005/8/layout/orgChart1"/>
-    <dgm:cxn modelId="{D7BF113A-9117-4258-9DC0-BAA866BF5898}" type="presParOf" srcId="{880818F9-8FB0-4CC9-940F-1E3FD2E85915}" destId="{31236A0C-F646-45A6-BCFE-5A4FD55AB194}" srcOrd="2" destOrd="0" presId="urn:microsoft.com/office/officeart/2005/8/layout/orgChart1"/>
-    <dgm:cxn modelId="{BDB70F77-96A6-4DB7-B89D-656872546509}" type="presParOf" srcId="{C118B3C7-8A9D-404B-9F80-A8EC5E424F17}" destId="{1A0DF4E9-CEFF-4646-95A7-3D3954391370}" srcOrd="8" destOrd="0" presId="urn:microsoft.com/office/officeart/2005/8/layout/orgChart1"/>
-    <dgm:cxn modelId="{0D8DCEB3-A151-4DB8-91C7-E7582C657E6E}" type="presParOf" srcId="{C118B3C7-8A9D-404B-9F80-A8EC5E424F17}" destId="{D9C91752-FE89-4E35-8E7B-F1376B195B97}" srcOrd="9" destOrd="0" presId="urn:microsoft.com/office/officeart/2005/8/layout/orgChart1"/>
-    <dgm:cxn modelId="{4D30AA6D-D577-4D70-972E-65799F247089}" type="presParOf" srcId="{D9C91752-FE89-4E35-8E7B-F1376B195B97}" destId="{2CB881E5-A0B2-4493-B534-2E011FA4F45A}" srcOrd="0" destOrd="0" presId="urn:microsoft.com/office/officeart/2005/8/layout/orgChart1"/>
-    <dgm:cxn modelId="{A0F4D1E0-9CC2-4031-95EB-C1DB90B766F6}" type="presParOf" srcId="{2CB881E5-A0B2-4493-B534-2E011FA4F45A}" destId="{F341AB85-8076-4AAD-85FD-74DD7AD15C3B}" srcOrd="0" destOrd="0" presId="urn:microsoft.com/office/officeart/2005/8/layout/orgChart1"/>
-    <dgm:cxn modelId="{E047A751-936C-4103-A3AB-65E5EF749D56}" type="presParOf" srcId="{2CB881E5-A0B2-4493-B534-2E011FA4F45A}" destId="{2711B355-6C39-4B70-8803-FB961691FD01}" srcOrd="1" destOrd="0" presId="urn:microsoft.com/office/officeart/2005/8/layout/orgChart1"/>
-    <dgm:cxn modelId="{89342836-C4EA-417C-90E6-804BCE4FB834}" type="presParOf" srcId="{D9C91752-FE89-4E35-8E7B-F1376B195B97}" destId="{EB29F6CD-8685-4FD2-861B-3775FC3A21B3}" srcOrd="1" destOrd="0" presId="urn:microsoft.com/office/officeart/2005/8/layout/orgChart1"/>
-    <dgm:cxn modelId="{C03DBC20-1FAE-4C99-B1A3-9DF276BAE9E7}" type="presParOf" srcId="{D9C91752-FE89-4E35-8E7B-F1376B195B97}" destId="{178E95CC-F79B-422C-8BFA-BB7A721CDC1D}" srcOrd="2" destOrd="0" presId="urn:microsoft.com/office/officeart/2005/8/layout/orgChart1"/>
-    <dgm:cxn modelId="{A911DCEC-74C1-4A9F-80E8-EAA98276254D}" type="presParOf" srcId="{8698235F-EF2D-4AE5-A79F-D27D74DA3C02}" destId="{31494758-0810-4943-A1D9-3B044C346DF9}" srcOrd="2" destOrd="0" presId="urn:microsoft.com/office/officeart/2005/8/layout/orgChart1"/>
-    <dgm:cxn modelId="{EBDFCBA7-769B-47DC-9135-252C776ED422}" type="presParOf" srcId="{265F456F-C67D-47A3-BD42-2010C4E5B46E}" destId="{220BFA54-A4F8-4A44-B5AD-1EA06E380D23}" srcOrd="2" destOrd="0" presId="urn:microsoft.com/office/officeart/2005/8/layout/orgChart1"/>
-    <dgm:cxn modelId="{AE1326DE-E476-4073-8A1C-F3BF5F8AB426}" type="presParOf" srcId="{265F456F-C67D-47A3-BD42-2010C4E5B46E}" destId="{9BB91E0C-E41D-4FA5-BC6D-F47406CC471E}" srcOrd="3" destOrd="0" presId="urn:microsoft.com/office/officeart/2005/8/layout/orgChart1"/>
-    <dgm:cxn modelId="{B7DB9A28-8B29-4D9E-99C6-558E1CD81FE7}" type="presParOf" srcId="{9BB91E0C-E41D-4FA5-BC6D-F47406CC471E}" destId="{1D4AFCDC-A498-4CA7-9155-6332469BB176}" srcOrd="0" destOrd="0" presId="urn:microsoft.com/office/officeart/2005/8/layout/orgChart1"/>
-    <dgm:cxn modelId="{D205414A-E7BA-4AB7-B23C-8660AF30FC3C}" type="presParOf" srcId="{1D4AFCDC-A498-4CA7-9155-6332469BB176}" destId="{5CC465CD-ED98-4E64-9FC3-4E8695D09CDE}" srcOrd="0" destOrd="0" presId="urn:microsoft.com/office/officeart/2005/8/layout/orgChart1"/>
-    <dgm:cxn modelId="{86D3A6D6-F134-4BF4-8BB3-996517665BA6}" type="presParOf" srcId="{1D4AFCDC-A498-4CA7-9155-6332469BB176}" destId="{3B783C55-A32B-4461-BACF-012AC6796542}" srcOrd="1" destOrd="0" presId="urn:microsoft.com/office/officeart/2005/8/layout/orgChart1"/>
-    <dgm:cxn modelId="{29CA42F3-EEC0-4FC8-B901-6AB3391DFC5F}" type="presParOf" srcId="{9BB91E0C-E41D-4FA5-BC6D-F47406CC471E}" destId="{FEBB3014-70DC-47F6-90CA-8784EB17EB15}" srcOrd="1" destOrd="0" presId="urn:microsoft.com/office/officeart/2005/8/layout/orgChart1"/>
-    <dgm:cxn modelId="{91179187-06C3-405E-BEB5-EEE012398BE1}" type="presParOf" srcId="{FEBB3014-70DC-47F6-90CA-8784EB17EB15}" destId="{C74004E5-8814-48E9-A31A-3E7600B357F4}" srcOrd="0" destOrd="0" presId="urn:microsoft.com/office/officeart/2005/8/layout/orgChart1"/>
-    <dgm:cxn modelId="{E9EFB7BA-D7F9-4E24-AB83-342F8EFC36DD}" type="presParOf" srcId="{FEBB3014-70DC-47F6-90CA-8784EB17EB15}" destId="{7E4F8BB4-61DE-4433-9D9D-68E83A8A4CA1}" srcOrd="1" destOrd="0" presId="urn:microsoft.com/office/officeart/2005/8/layout/orgChart1"/>
-    <dgm:cxn modelId="{629DA6E4-1F88-4273-9591-BD19E185C1D0}" type="presParOf" srcId="{7E4F8BB4-61DE-4433-9D9D-68E83A8A4CA1}" destId="{A8390DEE-7AE1-428C-84CD-84AF069C53A9}" srcOrd="0" destOrd="0" presId="urn:microsoft.com/office/officeart/2005/8/layout/orgChart1"/>
-    <dgm:cxn modelId="{A145A357-B0E7-4B8C-BA2B-EBEF170B642D}" type="presParOf" srcId="{A8390DEE-7AE1-428C-84CD-84AF069C53A9}" destId="{8430D49C-4D80-4E9B-90A9-92EDE6AEAB90}" srcOrd="0" destOrd="0" presId="urn:microsoft.com/office/officeart/2005/8/layout/orgChart1"/>
-    <dgm:cxn modelId="{8E7EBF10-5F00-4069-8135-8D68295936A3}" type="presParOf" srcId="{A8390DEE-7AE1-428C-84CD-84AF069C53A9}" destId="{C4281635-ADF5-4CF3-B7C6-A5CC7B542550}" srcOrd="1" destOrd="0" presId="urn:microsoft.com/office/officeart/2005/8/layout/orgChart1"/>
-    <dgm:cxn modelId="{F9491260-B9FF-45D9-B475-29EF0ACD5E63}" type="presParOf" srcId="{7E4F8BB4-61DE-4433-9D9D-68E83A8A4CA1}" destId="{FF1AAC26-63F2-42EE-8EEF-2DF576622ADF}" srcOrd="1" destOrd="0" presId="urn:microsoft.com/office/officeart/2005/8/layout/orgChart1"/>
-    <dgm:cxn modelId="{BF6BB4AC-70CA-4BB7-A4BC-788302B7C058}" type="presParOf" srcId="{7E4F8BB4-61DE-4433-9D9D-68E83A8A4CA1}" destId="{554A392E-73F4-4918-9718-58C37DF9119D}" srcOrd="2" destOrd="0" presId="urn:microsoft.com/office/officeart/2005/8/layout/orgChart1"/>
-    <dgm:cxn modelId="{101AB05B-7E72-472D-A2FC-36B470EA1F43}" type="presParOf" srcId="{FEBB3014-70DC-47F6-90CA-8784EB17EB15}" destId="{318F2E1B-2875-4710-BA87-C6EC8CB7E614}" srcOrd="2" destOrd="0" presId="urn:microsoft.com/office/officeart/2005/8/layout/orgChart1"/>
-    <dgm:cxn modelId="{02E519E4-056E-44D5-B113-34D2D6291E50}" type="presParOf" srcId="{FEBB3014-70DC-47F6-90CA-8784EB17EB15}" destId="{03EE27C5-7491-4BBA-B0E4-833135E2B666}" srcOrd="3" destOrd="0" presId="urn:microsoft.com/office/officeart/2005/8/layout/orgChart1"/>
-    <dgm:cxn modelId="{6D6F4F5C-E4B6-48B8-9074-3D87DFF14350}" type="presParOf" srcId="{03EE27C5-7491-4BBA-B0E4-833135E2B666}" destId="{CB1D489D-DD5B-4AB5-9421-EE1F51D03389}" srcOrd="0" destOrd="0" presId="urn:microsoft.com/office/officeart/2005/8/layout/orgChart1"/>
-    <dgm:cxn modelId="{452C1227-C411-4E63-97D2-2DE25F5A8284}" type="presParOf" srcId="{CB1D489D-DD5B-4AB5-9421-EE1F51D03389}" destId="{4B7A8AC0-084D-4A35-BB1E-5325E922956F}" srcOrd="0" destOrd="0" presId="urn:microsoft.com/office/officeart/2005/8/layout/orgChart1"/>
-    <dgm:cxn modelId="{F3154509-57F5-4185-879E-23CC4309759C}" type="presParOf" srcId="{CB1D489D-DD5B-4AB5-9421-EE1F51D03389}" destId="{3AA163E4-7D22-46FD-8EC4-A62972152F57}" srcOrd="1" destOrd="0" presId="urn:microsoft.com/office/officeart/2005/8/layout/orgChart1"/>
-    <dgm:cxn modelId="{BC4A6039-3942-495B-8F61-089E706A477D}" type="presParOf" srcId="{03EE27C5-7491-4BBA-B0E4-833135E2B666}" destId="{51EF8670-FD23-428C-8810-F2FE4FB1E5EA}" srcOrd="1" destOrd="0" presId="urn:microsoft.com/office/officeart/2005/8/layout/orgChart1"/>
-    <dgm:cxn modelId="{9FD13B1F-BF97-4756-8588-46710FC1F6D2}" type="presParOf" srcId="{03EE27C5-7491-4BBA-B0E4-833135E2B666}" destId="{296199DF-6EFC-4E0D-A2DA-2446386BCC95}" srcOrd="2" destOrd="0" presId="urn:microsoft.com/office/officeart/2005/8/layout/orgChart1"/>
-    <dgm:cxn modelId="{CA002F88-ED8F-4F46-BC2B-11D470055218}" type="presParOf" srcId="{FEBB3014-70DC-47F6-90CA-8784EB17EB15}" destId="{629CEF7E-A5BD-4CF5-B41C-747B00F842E7}" srcOrd="4" destOrd="0" presId="urn:microsoft.com/office/officeart/2005/8/layout/orgChart1"/>
-    <dgm:cxn modelId="{0633FA1C-5B09-4A19-B168-A73B347054EC}" type="presParOf" srcId="{FEBB3014-70DC-47F6-90CA-8784EB17EB15}" destId="{631AA970-66CE-4007-9260-841E955E678C}" srcOrd="5" destOrd="0" presId="urn:microsoft.com/office/officeart/2005/8/layout/orgChart1"/>
-    <dgm:cxn modelId="{E59CB9AB-9DA6-4DA8-B815-288F3D63A477}" type="presParOf" srcId="{631AA970-66CE-4007-9260-841E955E678C}" destId="{1A0C3AD7-358D-4872-A4B3-131E73E4D811}" srcOrd="0" destOrd="0" presId="urn:microsoft.com/office/officeart/2005/8/layout/orgChart1"/>
-    <dgm:cxn modelId="{E205D44D-BA6D-4D90-B5B0-68B36909403F}" type="presParOf" srcId="{1A0C3AD7-358D-4872-A4B3-131E73E4D811}" destId="{73C5FE92-AEC9-433B-848A-200EA7DF3643}" srcOrd="0" destOrd="0" presId="urn:microsoft.com/office/officeart/2005/8/layout/orgChart1"/>
-    <dgm:cxn modelId="{CE14EB3E-86C5-4D6C-97A3-504499E88313}" type="presParOf" srcId="{1A0C3AD7-358D-4872-A4B3-131E73E4D811}" destId="{5D5E1896-599E-4E19-8A12-33A944D8B6B7}" srcOrd="1" destOrd="0" presId="urn:microsoft.com/office/officeart/2005/8/layout/orgChart1"/>
-    <dgm:cxn modelId="{8009D174-4D32-40B7-AA84-FEA2A0BDD239}" type="presParOf" srcId="{631AA970-66CE-4007-9260-841E955E678C}" destId="{B1D61872-2767-485E-9EA5-6D06233F842D}" srcOrd="1" destOrd="0" presId="urn:microsoft.com/office/officeart/2005/8/layout/orgChart1"/>
-    <dgm:cxn modelId="{88BB4B50-A90A-4E4B-9562-8EB1D80F2F7D}" type="presParOf" srcId="{631AA970-66CE-4007-9260-841E955E678C}" destId="{3EF9562F-3E9A-442D-9BAD-5DAC41351A3F}" srcOrd="2" destOrd="0" presId="urn:microsoft.com/office/officeart/2005/8/layout/orgChart1"/>
-    <dgm:cxn modelId="{E802E1D4-7C27-4EC2-8B05-190300B3D2C8}" type="presParOf" srcId="{FEBB3014-70DC-47F6-90CA-8784EB17EB15}" destId="{9B142728-F695-4EE6-B5A2-AA3DBC8CC35E}" srcOrd="6" destOrd="0" presId="urn:microsoft.com/office/officeart/2005/8/layout/orgChart1"/>
-    <dgm:cxn modelId="{02741A29-9426-454D-9630-D1DF559D0C3A}" type="presParOf" srcId="{FEBB3014-70DC-47F6-90CA-8784EB17EB15}" destId="{B4FD8AB8-90E2-41E5-9704-80EBAD110ED2}" srcOrd="7" destOrd="0" presId="urn:microsoft.com/office/officeart/2005/8/layout/orgChart1"/>
-    <dgm:cxn modelId="{81D6DE62-C465-4503-A73B-7DF81EB0EB13}" type="presParOf" srcId="{B4FD8AB8-90E2-41E5-9704-80EBAD110ED2}" destId="{94932336-8653-4B41-98DD-A477421F2EFD}" srcOrd="0" destOrd="0" presId="urn:microsoft.com/office/officeart/2005/8/layout/orgChart1"/>
-    <dgm:cxn modelId="{A065334B-235E-481A-9107-E548826EC73F}" type="presParOf" srcId="{94932336-8653-4B41-98DD-A477421F2EFD}" destId="{9F3F4312-9ED9-421F-B4DB-C5AE101796FF}" srcOrd="0" destOrd="0" presId="urn:microsoft.com/office/officeart/2005/8/layout/orgChart1"/>
-    <dgm:cxn modelId="{E67644FC-21AF-4781-99FB-EC7673DDCF50}" type="presParOf" srcId="{94932336-8653-4B41-98DD-A477421F2EFD}" destId="{F3993B1B-8D05-4B26-B204-20DD924F2D25}" srcOrd="1" destOrd="0" presId="urn:microsoft.com/office/officeart/2005/8/layout/orgChart1"/>
-    <dgm:cxn modelId="{55E3A193-C2B7-4245-A109-C8D9658846A7}" type="presParOf" srcId="{B4FD8AB8-90E2-41E5-9704-80EBAD110ED2}" destId="{7DEA72BD-E0E8-4F08-A531-88B7FF41C1D0}" srcOrd="1" destOrd="0" presId="urn:microsoft.com/office/officeart/2005/8/layout/orgChart1"/>
-    <dgm:cxn modelId="{CE279A73-1E6C-4D4F-967D-7FEE51EC3EA7}" type="presParOf" srcId="{B4FD8AB8-90E2-41E5-9704-80EBAD110ED2}" destId="{EA5E040F-B5A5-4AE1-A499-E5E8B3781A49}" srcOrd="2" destOrd="0" presId="urn:microsoft.com/office/officeart/2005/8/layout/orgChart1"/>
-    <dgm:cxn modelId="{B588C1B9-F63B-4974-B065-2D8232E49472}" type="presParOf" srcId="{9BB91E0C-E41D-4FA5-BC6D-F47406CC471E}" destId="{8B2A1222-6B24-4770-BD0E-F8898A1E778A}" srcOrd="2" destOrd="0" presId="urn:microsoft.com/office/officeart/2005/8/layout/orgChart1"/>
-    <dgm:cxn modelId="{E2636A7A-4B33-42E8-A45F-1D75CAB2C94A}" type="presParOf" srcId="{265F456F-C67D-47A3-BD42-2010C4E5B46E}" destId="{112CD1DB-7736-4571-8000-8E024494F031}" srcOrd="4" destOrd="0" presId="urn:microsoft.com/office/officeart/2005/8/layout/orgChart1"/>
-    <dgm:cxn modelId="{5534C66E-80A1-4A0F-9BE6-4C5C0221B05B}" type="presParOf" srcId="{265F456F-C67D-47A3-BD42-2010C4E5B46E}" destId="{CA355B94-BF5E-4E16-85C6-04F293FDB4BF}" srcOrd="5" destOrd="0" presId="urn:microsoft.com/office/officeart/2005/8/layout/orgChart1"/>
-    <dgm:cxn modelId="{5E09DBA2-9C16-4617-A67B-F77D251BEA32}" type="presParOf" srcId="{CA355B94-BF5E-4E16-85C6-04F293FDB4BF}" destId="{58079A1D-90D8-4935-8FFF-1B475C317D8B}" srcOrd="0" destOrd="0" presId="urn:microsoft.com/office/officeart/2005/8/layout/orgChart1"/>
-    <dgm:cxn modelId="{00903160-AAD2-4430-9E8D-AD0C78CC29C9}" type="presParOf" srcId="{58079A1D-90D8-4935-8FFF-1B475C317D8B}" destId="{2AB03590-983A-4BAB-8F1C-AD7F0BF0D82F}" srcOrd="0" destOrd="0" presId="urn:microsoft.com/office/officeart/2005/8/layout/orgChart1"/>
-    <dgm:cxn modelId="{88FAC4D9-2CC0-4374-B966-51F23C5EE1EC}" type="presParOf" srcId="{58079A1D-90D8-4935-8FFF-1B475C317D8B}" destId="{1B4DD07C-BFE3-4DF5-AF9D-2598D8D5BD30}" srcOrd="1" destOrd="0" presId="urn:microsoft.com/office/officeart/2005/8/layout/orgChart1"/>
-    <dgm:cxn modelId="{060FA2C1-523E-425E-86CB-F0B5D18A50E4}" type="presParOf" srcId="{CA355B94-BF5E-4E16-85C6-04F293FDB4BF}" destId="{B0C86E8E-3558-4BFD-963D-2ACCE50531C5}" srcOrd="1" destOrd="0" presId="urn:microsoft.com/office/officeart/2005/8/layout/orgChart1"/>
-    <dgm:cxn modelId="{60FDA8C0-BA55-4FB4-A56C-3E2F26E17FD7}" type="presParOf" srcId="{B0C86E8E-3558-4BFD-963D-2ACCE50531C5}" destId="{486FC1E1-A535-4C1F-A508-C230931D8015}" srcOrd="0" destOrd="0" presId="urn:microsoft.com/office/officeart/2005/8/layout/orgChart1"/>
-    <dgm:cxn modelId="{C055C5A1-45ED-4614-8EC0-600409D9D169}" type="presParOf" srcId="{B0C86E8E-3558-4BFD-963D-2ACCE50531C5}" destId="{229A5F83-2865-4EBC-9601-5027A9363271}" srcOrd="1" destOrd="0" presId="urn:microsoft.com/office/officeart/2005/8/layout/orgChart1"/>
-    <dgm:cxn modelId="{9A241F23-4450-4BF0-8F4F-C484CBC838DA}" type="presParOf" srcId="{229A5F83-2865-4EBC-9601-5027A9363271}" destId="{9E3B6E67-234E-4BBC-BC0A-654ABDD8F879}" srcOrd="0" destOrd="0" presId="urn:microsoft.com/office/officeart/2005/8/layout/orgChart1"/>
-    <dgm:cxn modelId="{59C05574-530D-451A-BF90-DE77286A5503}" type="presParOf" srcId="{9E3B6E67-234E-4BBC-BC0A-654ABDD8F879}" destId="{937A84F0-2BEB-41A9-B552-235FEB4052B4}" srcOrd="0" destOrd="0" presId="urn:microsoft.com/office/officeart/2005/8/layout/orgChart1"/>
-    <dgm:cxn modelId="{3776F95B-B1D9-4682-AAC7-E8D56A6C222A}" type="presParOf" srcId="{9E3B6E67-234E-4BBC-BC0A-654ABDD8F879}" destId="{61E3A9E7-C048-49D7-A091-954CD01E5D4A}" srcOrd="1" destOrd="0" presId="urn:microsoft.com/office/officeart/2005/8/layout/orgChart1"/>
-    <dgm:cxn modelId="{C7001BDD-4D88-43C9-BD38-B8A0EDEF288A}" type="presParOf" srcId="{229A5F83-2865-4EBC-9601-5027A9363271}" destId="{779B1034-4351-4B7E-ABD3-B2F5DD9ABB13}" srcOrd="1" destOrd="0" presId="urn:microsoft.com/office/officeart/2005/8/layout/orgChart1"/>
-    <dgm:cxn modelId="{BD89ADE3-A1D9-4897-9237-8E0E38A26455}" type="presParOf" srcId="{229A5F83-2865-4EBC-9601-5027A9363271}" destId="{3988A6C8-73DF-4123-8387-BF5D841A90D5}" srcOrd="2" destOrd="0" presId="urn:microsoft.com/office/officeart/2005/8/layout/orgChart1"/>
-    <dgm:cxn modelId="{7AD69DBA-66E9-4327-A44C-65329636CB3A}" type="presParOf" srcId="{B0C86E8E-3558-4BFD-963D-2ACCE50531C5}" destId="{990B3F4E-412E-4BA2-B747-4DC8D6E7B7A2}" srcOrd="2" destOrd="0" presId="urn:microsoft.com/office/officeart/2005/8/layout/orgChart1"/>
-    <dgm:cxn modelId="{D565C964-22A9-4205-B314-AD67139CCFB1}" type="presParOf" srcId="{B0C86E8E-3558-4BFD-963D-2ACCE50531C5}" destId="{2A280BD3-D634-4E58-9F84-D637E5BB3E1F}" srcOrd="3" destOrd="0" presId="urn:microsoft.com/office/officeart/2005/8/layout/orgChart1"/>
-    <dgm:cxn modelId="{5AD3E0BF-CDAE-430C-BF4C-AEF9BE1E0D22}" type="presParOf" srcId="{2A280BD3-D634-4E58-9F84-D637E5BB3E1F}" destId="{A485C955-E640-42D3-8C17-0DD499243210}" srcOrd="0" destOrd="0" presId="urn:microsoft.com/office/officeart/2005/8/layout/orgChart1"/>
-    <dgm:cxn modelId="{9CFB67F9-D9EC-4B5A-B877-F4393CA3B5A7}" type="presParOf" srcId="{A485C955-E640-42D3-8C17-0DD499243210}" destId="{58D8D487-8039-4E62-ADBD-9FCEA1362BE0}" srcOrd="0" destOrd="0" presId="urn:microsoft.com/office/officeart/2005/8/layout/orgChart1"/>
-    <dgm:cxn modelId="{27AB3629-B240-4469-A202-7D4B8895CDF5}" type="presParOf" srcId="{A485C955-E640-42D3-8C17-0DD499243210}" destId="{870E309A-4491-4D38-AFDD-ACEFCEE22BF6}" srcOrd="1" destOrd="0" presId="urn:microsoft.com/office/officeart/2005/8/layout/orgChart1"/>
-    <dgm:cxn modelId="{04F9588A-C607-4637-BE02-32F605E79E50}" type="presParOf" srcId="{2A280BD3-D634-4E58-9F84-D637E5BB3E1F}" destId="{7C92660E-1470-429B-9556-184E098A6E47}" srcOrd="1" destOrd="0" presId="urn:microsoft.com/office/officeart/2005/8/layout/orgChart1"/>
-    <dgm:cxn modelId="{96F72B08-2EF3-4CA9-86AD-C57E005461C6}" type="presParOf" srcId="{2A280BD3-D634-4E58-9F84-D637E5BB3E1F}" destId="{F3B63475-F2EF-4222-BE09-105C7CA71085}" srcOrd="2" destOrd="0" presId="urn:microsoft.com/office/officeart/2005/8/layout/orgChart1"/>
-    <dgm:cxn modelId="{7476B08B-B14B-490C-9017-9CFA39B8C9F7}" type="presParOf" srcId="{CA355B94-BF5E-4E16-85C6-04F293FDB4BF}" destId="{18B25334-94AA-4619-B740-53797BF85F68}" srcOrd="2" destOrd="0" presId="urn:microsoft.com/office/officeart/2005/8/layout/orgChart1"/>
-    <dgm:cxn modelId="{B0D6AE4D-68C3-449B-8188-270947742AB7}" type="presParOf" srcId="{265F456F-C67D-47A3-BD42-2010C4E5B46E}" destId="{E5AB5F44-4AA9-49F6-9546-3AC5BE252923}" srcOrd="6" destOrd="0" presId="urn:microsoft.com/office/officeart/2005/8/layout/orgChart1"/>
-    <dgm:cxn modelId="{32B58C23-830E-4B87-A256-074147765489}" type="presParOf" srcId="{265F456F-C67D-47A3-BD42-2010C4E5B46E}" destId="{8D3FBCBC-B1EA-43D6-AE16-B92F54C265C5}" srcOrd="7" destOrd="0" presId="urn:microsoft.com/office/officeart/2005/8/layout/orgChart1"/>
-    <dgm:cxn modelId="{6E44268E-6D9E-4FAE-9570-C57CB71BAF57}" type="presParOf" srcId="{8D3FBCBC-B1EA-43D6-AE16-B92F54C265C5}" destId="{038DAE51-FC35-438B-86C3-6D65045F624E}" srcOrd="0" destOrd="0" presId="urn:microsoft.com/office/officeart/2005/8/layout/orgChart1"/>
-    <dgm:cxn modelId="{4DA170A7-C8BC-4F8A-A720-E6BDB0DED28F}" type="presParOf" srcId="{038DAE51-FC35-438B-86C3-6D65045F624E}" destId="{20C3A46C-A148-4661-BF68-D55A82313270}" srcOrd="0" destOrd="0" presId="urn:microsoft.com/office/officeart/2005/8/layout/orgChart1"/>
-    <dgm:cxn modelId="{2DE73036-5CA7-450C-804A-CEDFA4121017}" type="presParOf" srcId="{038DAE51-FC35-438B-86C3-6D65045F624E}" destId="{B221E73D-8F07-4579-9F1D-63701F5B0195}" srcOrd="1" destOrd="0" presId="urn:microsoft.com/office/officeart/2005/8/layout/orgChart1"/>
-    <dgm:cxn modelId="{F2A06AD3-DDA4-4B17-A9BC-431D39ADF11A}" type="presParOf" srcId="{8D3FBCBC-B1EA-43D6-AE16-B92F54C265C5}" destId="{84E323A1-6102-4A55-A62D-A2999FDD6505}" srcOrd="1" destOrd="0" presId="urn:microsoft.com/office/officeart/2005/8/layout/orgChart1"/>
-    <dgm:cxn modelId="{774A36BC-27DF-416F-AA6B-4F7292F7EA3E}" type="presParOf" srcId="{84E323A1-6102-4A55-A62D-A2999FDD6505}" destId="{565A047B-7933-481E-B9FC-5DBA6C905BF8}" srcOrd="0" destOrd="0" presId="urn:microsoft.com/office/officeart/2005/8/layout/orgChart1"/>
-    <dgm:cxn modelId="{445816F9-FB07-4EAF-8CAD-432E6EF53C67}" type="presParOf" srcId="{84E323A1-6102-4A55-A62D-A2999FDD6505}" destId="{5D094037-B83B-4F11-A593-BD3F58DC502A}" srcOrd="1" destOrd="0" presId="urn:microsoft.com/office/officeart/2005/8/layout/orgChart1"/>
-    <dgm:cxn modelId="{8F88548D-516D-4483-A919-45DFDA346A3F}" type="presParOf" srcId="{5D094037-B83B-4F11-A593-BD3F58DC502A}" destId="{2CCAD175-70F9-472D-AA35-AEF371D2DC7D}" srcOrd="0" destOrd="0" presId="urn:microsoft.com/office/officeart/2005/8/layout/orgChart1"/>
-    <dgm:cxn modelId="{F068862D-BAAC-4302-82B0-C352F4DED9CB}" type="presParOf" srcId="{2CCAD175-70F9-472D-AA35-AEF371D2DC7D}" destId="{D09A576F-55B2-4420-8D1C-D652BBA42395}" srcOrd="0" destOrd="0" presId="urn:microsoft.com/office/officeart/2005/8/layout/orgChart1"/>
-    <dgm:cxn modelId="{EABBF3E6-12FA-404B-9DED-BB706FDAD7B3}" type="presParOf" srcId="{2CCAD175-70F9-472D-AA35-AEF371D2DC7D}" destId="{DC790315-5064-479B-876F-FDA3F059E349}" srcOrd="1" destOrd="0" presId="urn:microsoft.com/office/officeart/2005/8/layout/orgChart1"/>
-    <dgm:cxn modelId="{C08D0F25-FCBD-4C7D-987A-137A393E0CAB}" type="presParOf" srcId="{5D094037-B83B-4F11-A593-BD3F58DC502A}" destId="{B84B44E7-DD87-418A-9D51-B08A8D1EC0A7}" srcOrd="1" destOrd="0" presId="urn:microsoft.com/office/officeart/2005/8/layout/orgChart1"/>
-    <dgm:cxn modelId="{8E2E4440-4CFD-4DE8-B9DC-6C146CAF4A0B}" type="presParOf" srcId="{5D094037-B83B-4F11-A593-BD3F58DC502A}" destId="{FE71B171-3D5C-4D09-A2DA-06F20E7116FD}" srcOrd="2" destOrd="0" presId="urn:microsoft.com/office/officeart/2005/8/layout/orgChart1"/>
-    <dgm:cxn modelId="{F0AA97C4-A125-4B32-87D9-53A2039B401F}" type="presParOf" srcId="{84E323A1-6102-4A55-A62D-A2999FDD6505}" destId="{49085DAD-58E1-4D62-8631-99F7937EA3FC}" srcOrd="2" destOrd="0" presId="urn:microsoft.com/office/officeart/2005/8/layout/orgChart1"/>
-    <dgm:cxn modelId="{91898099-8D57-48AB-9817-27A163628ACF}" type="presParOf" srcId="{84E323A1-6102-4A55-A62D-A2999FDD6505}" destId="{6A61DF71-4590-4A05-B208-979CC5277F5C}" srcOrd="3" destOrd="0" presId="urn:microsoft.com/office/officeart/2005/8/layout/orgChart1"/>
-    <dgm:cxn modelId="{9EF98CD3-833D-4040-8984-30E396C03917}" type="presParOf" srcId="{6A61DF71-4590-4A05-B208-979CC5277F5C}" destId="{02DB7F70-C7D1-4F65-A583-FC3C70C6816D}" srcOrd="0" destOrd="0" presId="urn:microsoft.com/office/officeart/2005/8/layout/orgChart1"/>
-    <dgm:cxn modelId="{0B1C5E95-11C5-4415-883F-C43C8B06548A}" type="presParOf" srcId="{02DB7F70-C7D1-4F65-A583-FC3C70C6816D}" destId="{17C60D1E-3C47-4545-87B0-53CC56D6EE19}" srcOrd="0" destOrd="0" presId="urn:microsoft.com/office/officeart/2005/8/layout/orgChart1"/>
-    <dgm:cxn modelId="{9C488466-BD5E-4C2A-B3D1-7CF1C12B4980}" type="presParOf" srcId="{02DB7F70-C7D1-4F65-A583-FC3C70C6816D}" destId="{0F096874-A3F9-437F-AC47-4CF6FD3C5086}" srcOrd="1" destOrd="0" presId="urn:microsoft.com/office/officeart/2005/8/layout/orgChart1"/>
-    <dgm:cxn modelId="{91A6BF15-EDDB-4DE0-9719-220AD93110B7}" type="presParOf" srcId="{6A61DF71-4590-4A05-B208-979CC5277F5C}" destId="{74CB877D-0A48-474F-A9E0-18707531D194}" srcOrd="1" destOrd="0" presId="urn:microsoft.com/office/officeart/2005/8/layout/orgChart1"/>
-    <dgm:cxn modelId="{BE8A43EB-35A3-472E-8914-E66AF0AB2ECE}" type="presParOf" srcId="{6A61DF71-4590-4A05-B208-979CC5277F5C}" destId="{9051B185-AC37-439D-8EE3-FA904F25F122}" srcOrd="2" destOrd="0" presId="urn:microsoft.com/office/officeart/2005/8/layout/orgChart1"/>
-    <dgm:cxn modelId="{9F198EB8-2F41-4B4D-B89C-8DBEF5C0E6B4}" type="presParOf" srcId="{84E323A1-6102-4A55-A62D-A2999FDD6505}" destId="{0808CA65-6AB4-4649-8D84-FC22AA1F0B9C}" srcOrd="4" destOrd="0" presId="urn:microsoft.com/office/officeart/2005/8/layout/orgChart1"/>
-    <dgm:cxn modelId="{B6AD09EE-5803-47B2-94E0-F856547DB812}" type="presParOf" srcId="{84E323A1-6102-4A55-A62D-A2999FDD6505}" destId="{086A727F-CCEF-4970-BB84-80B5AEE691B3}" srcOrd="5" destOrd="0" presId="urn:microsoft.com/office/officeart/2005/8/layout/orgChart1"/>
-    <dgm:cxn modelId="{8289BFA6-6628-4B33-B721-6DF80E07C643}" type="presParOf" srcId="{086A727F-CCEF-4970-BB84-80B5AEE691B3}" destId="{F8C5BB24-848F-49A3-9819-74BECF87AE01}" srcOrd="0" destOrd="0" presId="urn:microsoft.com/office/officeart/2005/8/layout/orgChart1"/>
-    <dgm:cxn modelId="{CD9B1B1B-5E4A-415E-A794-6010D325D04E}" type="presParOf" srcId="{F8C5BB24-848F-49A3-9819-74BECF87AE01}" destId="{318158D3-B858-439A-8206-91DC6A15E862}" srcOrd="0" destOrd="0" presId="urn:microsoft.com/office/officeart/2005/8/layout/orgChart1"/>
-    <dgm:cxn modelId="{8D7F61D3-BD0D-465D-9407-7ED86AFCF64D}" type="presParOf" srcId="{F8C5BB24-848F-49A3-9819-74BECF87AE01}" destId="{8B4C016F-46EA-437D-8C2E-D973A2A3810B}" srcOrd="1" destOrd="0" presId="urn:microsoft.com/office/officeart/2005/8/layout/orgChart1"/>
-    <dgm:cxn modelId="{55817971-9651-45F1-9349-C6F7D356B4C0}" type="presParOf" srcId="{086A727F-CCEF-4970-BB84-80B5AEE691B3}" destId="{4C22D482-E157-4647-9CFF-7BE9DB87C3A5}" srcOrd="1" destOrd="0" presId="urn:microsoft.com/office/officeart/2005/8/layout/orgChart1"/>
-    <dgm:cxn modelId="{2C4BB4D1-4DD1-4E7B-ABF3-6FD54BEEAB11}" type="presParOf" srcId="{086A727F-CCEF-4970-BB84-80B5AEE691B3}" destId="{A6DDD5C6-5E0C-4C1F-AF91-72F0ACB5CB66}" srcOrd="2" destOrd="0" presId="urn:microsoft.com/office/officeart/2005/8/layout/orgChart1"/>
-    <dgm:cxn modelId="{D4842DFD-55B4-4460-84C5-3E5893E644AD}" type="presParOf" srcId="{84E323A1-6102-4A55-A62D-A2999FDD6505}" destId="{7F3399B9-5EE7-4A3A-BB13-BD91D1CD2BFC}" srcOrd="6" destOrd="0" presId="urn:microsoft.com/office/officeart/2005/8/layout/orgChart1"/>
-    <dgm:cxn modelId="{24D52023-D988-49BC-A247-33A3241917AF}" type="presParOf" srcId="{84E323A1-6102-4A55-A62D-A2999FDD6505}" destId="{64DB4EFC-5F53-416A-BF56-B0E390647C57}" srcOrd="7" destOrd="0" presId="urn:microsoft.com/office/officeart/2005/8/layout/orgChart1"/>
-    <dgm:cxn modelId="{535DD1A6-CBF3-443A-A301-BA82C8364992}" type="presParOf" srcId="{64DB4EFC-5F53-416A-BF56-B0E390647C57}" destId="{F1489AAC-DBB3-4DF1-B0A6-ABF36BE00D53}" srcOrd="0" destOrd="0" presId="urn:microsoft.com/office/officeart/2005/8/layout/orgChart1"/>
-    <dgm:cxn modelId="{F5DABA09-1D42-47D1-880C-958BD9BDDB4A}" type="presParOf" srcId="{F1489AAC-DBB3-4DF1-B0A6-ABF36BE00D53}" destId="{951D59B2-4D2A-44B9-B76F-BB85FB327883}" srcOrd="0" destOrd="0" presId="urn:microsoft.com/office/officeart/2005/8/layout/orgChart1"/>
-    <dgm:cxn modelId="{97BEE542-ED80-4934-89AA-80F12E1191CE}" type="presParOf" srcId="{F1489AAC-DBB3-4DF1-B0A6-ABF36BE00D53}" destId="{9B048A96-D4F7-4122-A5A4-7D8CD2E3D84A}" srcOrd="1" destOrd="0" presId="urn:microsoft.com/office/officeart/2005/8/layout/orgChart1"/>
-    <dgm:cxn modelId="{111EE1A5-8EBE-49DF-AFFF-9A0749CA12ED}" type="presParOf" srcId="{64DB4EFC-5F53-416A-BF56-B0E390647C57}" destId="{E4249EE6-E089-4FFA-9646-B36E3FB9D46C}" srcOrd="1" destOrd="0" presId="urn:microsoft.com/office/officeart/2005/8/layout/orgChart1"/>
-    <dgm:cxn modelId="{6DEF159C-CB47-48E5-8E58-92F2B3577A6A}" type="presParOf" srcId="{64DB4EFC-5F53-416A-BF56-B0E390647C57}" destId="{329BDB05-6587-45BE-AF4A-A0D5769630FE}" srcOrd="2" destOrd="0" presId="urn:microsoft.com/office/officeart/2005/8/layout/orgChart1"/>
-    <dgm:cxn modelId="{4E21BFF5-450A-40A4-AD12-F0E2D0A402BF}" type="presParOf" srcId="{84E323A1-6102-4A55-A62D-A2999FDD6505}" destId="{829BEA59-8922-4FFF-8688-AB52343B810B}" srcOrd="8" destOrd="0" presId="urn:microsoft.com/office/officeart/2005/8/layout/orgChart1"/>
-    <dgm:cxn modelId="{D0AE3520-8C06-476E-B085-B42FFE9D1C61}" type="presParOf" srcId="{84E323A1-6102-4A55-A62D-A2999FDD6505}" destId="{ADB6D868-8854-4319-A7B9-D42FF289DEC9}" srcOrd="9" destOrd="0" presId="urn:microsoft.com/office/officeart/2005/8/layout/orgChart1"/>
-    <dgm:cxn modelId="{A1805161-E743-42C5-A95B-98C0DF447B88}" type="presParOf" srcId="{ADB6D868-8854-4319-A7B9-D42FF289DEC9}" destId="{D8DC65B9-799B-4B66-8DDC-C3AFFC9CD7F5}" srcOrd="0" destOrd="0" presId="urn:microsoft.com/office/officeart/2005/8/layout/orgChart1"/>
-    <dgm:cxn modelId="{93C047D4-9147-481D-A2C3-121215CD18A3}" type="presParOf" srcId="{D8DC65B9-799B-4B66-8DDC-C3AFFC9CD7F5}" destId="{C352A256-FEE4-41EA-9EAF-7BF84F74CD6D}" srcOrd="0" destOrd="0" presId="urn:microsoft.com/office/officeart/2005/8/layout/orgChart1"/>
-    <dgm:cxn modelId="{0FF491DA-E502-4FD8-A7A8-E1E4449B1277}" type="presParOf" srcId="{D8DC65B9-799B-4B66-8DDC-C3AFFC9CD7F5}" destId="{F6A5214C-F904-47E9-9F76-44968CCF48A8}" srcOrd="1" destOrd="0" presId="urn:microsoft.com/office/officeart/2005/8/layout/orgChart1"/>
-    <dgm:cxn modelId="{DA25FE91-FE80-40E0-B860-C5B19C7E1995}" type="presParOf" srcId="{ADB6D868-8854-4319-A7B9-D42FF289DEC9}" destId="{97D02995-C199-4567-BAE5-9AD7278187CD}" srcOrd="1" destOrd="0" presId="urn:microsoft.com/office/officeart/2005/8/layout/orgChart1"/>
-    <dgm:cxn modelId="{676F9846-9FF5-4233-BF47-E393E793A206}" type="presParOf" srcId="{ADB6D868-8854-4319-A7B9-D42FF289DEC9}" destId="{71E5F94A-8E1E-4BE4-83C5-15F875CB9844}" srcOrd="2" destOrd="0" presId="urn:microsoft.com/office/officeart/2005/8/layout/orgChart1"/>
-    <dgm:cxn modelId="{45003A7F-1BD7-4FD1-B288-3CA6B863489C}" type="presParOf" srcId="{84E323A1-6102-4A55-A62D-A2999FDD6505}" destId="{1ECC988F-67CD-47D2-81D9-798A4C56AFB2}" srcOrd="10" destOrd="0" presId="urn:microsoft.com/office/officeart/2005/8/layout/orgChart1"/>
-    <dgm:cxn modelId="{67C3A5BE-ECA8-4FAD-8144-507312669FCB}" type="presParOf" srcId="{84E323A1-6102-4A55-A62D-A2999FDD6505}" destId="{CBFCCBEA-7E77-43F2-AE67-866F517E3721}" srcOrd="11" destOrd="0" presId="urn:microsoft.com/office/officeart/2005/8/layout/orgChart1"/>
-    <dgm:cxn modelId="{D75DC68A-2784-47F7-A665-2CA920CA5B02}" type="presParOf" srcId="{CBFCCBEA-7E77-43F2-AE67-866F517E3721}" destId="{9D3DDDC5-074C-4370-B4DA-4E173149AF60}" srcOrd="0" destOrd="0" presId="urn:microsoft.com/office/officeart/2005/8/layout/orgChart1"/>
-    <dgm:cxn modelId="{53B7F525-F847-45A2-AB5D-F6EA46F2117A}" type="presParOf" srcId="{9D3DDDC5-074C-4370-B4DA-4E173149AF60}" destId="{77496C74-CCEF-41FA-A8AE-3275DF89F646}" srcOrd="0" destOrd="0" presId="urn:microsoft.com/office/officeart/2005/8/layout/orgChart1"/>
-    <dgm:cxn modelId="{FB66CA78-F393-475C-8DA7-E438AAFF53E0}" type="presParOf" srcId="{9D3DDDC5-074C-4370-B4DA-4E173149AF60}" destId="{BDB575C6-2762-4D80-9CD5-A478DA5C12FC}" srcOrd="1" destOrd="0" presId="urn:microsoft.com/office/officeart/2005/8/layout/orgChart1"/>
-    <dgm:cxn modelId="{F81787FF-81C3-40F9-8B3A-CF82A9694D1C}" type="presParOf" srcId="{CBFCCBEA-7E77-43F2-AE67-866F517E3721}" destId="{D7D9E650-E262-48B3-BEAB-61AA29EC3762}" srcOrd="1" destOrd="0" presId="urn:microsoft.com/office/officeart/2005/8/layout/orgChart1"/>
-    <dgm:cxn modelId="{B78BAC83-8FDC-4AFB-85CA-58C5A0355D44}" type="presParOf" srcId="{CBFCCBEA-7E77-43F2-AE67-866F517E3721}" destId="{BD9FAAE4-D794-47F8-9E2A-C88CFF03203F}" srcOrd="2" destOrd="0" presId="urn:microsoft.com/office/officeart/2005/8/layout/orgChart1"/>
-    <dgm:cxn modelId="{15651B72-290E-43C7-AF39-2C9A7451D57B}" type="presParOf" srcId="{8D3FBCBC-B1EA-43D6-AE16-B92F54C265C5}" destId="{B6CCAF93-A380-4D21-8DF4-9E51ABE0B3F5}" srcOrd="2" destOrd="0" presId="urn:microsoft.com/office/officeart/2005/8/layout/orgChart1"/>
-    <dgm:cxn modelId="{55557F2A-AF1D-4069-BF14-9C7F124F69FE}" type="presParOf" srcId="{FEDF8BF6-0D07-468C-8608-44450223B6FA}" destId="{B92859A7-A959-4389-8AC7-510A09F0CA6E}" srcOrd="2" destOrd="0" presId="urn:microsoft.com/office/officeart/2005/8/layout/orgChart1"/>
+    <dgm:cxn modelId="{05F5FF9D-0494-417E-802E-F35AAEF159C2}" type="presOf" srcId="{4E6F6680-1B1D-4D16-A79D-206FEA2833E8}" destId="{17C60D1E-3C47-4545-87B0-53CC56D6EE19}" srcOrd="0" destOrd="0" presId="urn:microsoft.com/office/officeart/2005/8/layout/orgChart1"/>
+    <dgm:cxn modelId="{61B106EB-41DF-4E55-BFBB-EA35AA9AF182}" type="presOf" srcId="{07D3637A-D61C-4F54-9FA0-94D9054D7089}" destId="{DCE10EFC-DC65-40B7-BB27-D384F851962F}" srcOrd="0" destOrd="0" presId="urn:microsoft.com/office/officeart/2005/8/layout/orgChart1"/>
+    <dgm:cxn modelId="{903C1E5A-28A7-4BCE-A127-393071B3B04A}" type="presOf" srcId="{27C63869-D57F-4A77-9A8D-4AD29929AA6E}" destId="{F6A5214C-F904-47E9-9F76-44968CCF48A8}" srcOrd="1" destOrd="0" presId="urn:microsoft.com/office/officeart/2005/8/layout/orgChart1"/>
+    <dgm:cxn modelId="{9825134E-D4E2-4E7C-BF98-7D72A08A0DFA}" type="presOf" srcId="{F96D9D83-51DB-4E8A-801B-76D7C73A576B}" destId="{870E309A-4491-4D38-AFDD-ACEFCEE22BF6}" srcOrd="1" destOrd="0" presId="urn:microsoft.com/office/officeart/2005/8/layout/orgChart1"/>
+    <dgm:cxn modelId="{268536B3-E5FB-446A-B305-25BE416AD0B2}" type="presParOf" srcId="{1A633AF8-A3D2-4824-80C5-9A2C132A5762}" destId="{FEDF8BF6-0D07-468C-8608-44450223B6FA}" srcOrd="0" destOrd="0" presId="urn:microsoft.com/office/officeart/2005/8/layout/orgChart1"/>
+    <dgm:cxn modelId="{BC8837EF-2C16-4D93-824C-204CF3EACC50}" type="presParOf" srcId="{FEDF8BF6-0D07-468C-8608-44450223B6FA}" destId="{EC843DA0-6583-4274-8F50-3DF83DB2979D}" srcOrd="0" destOrd="0" presId="urn:microsoft.com/office/officeart/2005/8/layout/orgChart1"/>
+    <dgm:cxn modelId="{19792FFB-59F0-49EF-B372-4A2C8215F383}" type="presParOf" srcId="{EC843DA0-6583-4274-8F50-3DF83DB2979D}" destId="{0F304A77-B44B-4CD3-99AF-B011E5CCEF51}" srcOrd="0" destOrd="0" presId="urn:microsoft.com/office/officeart/2005/8/layout/orgChart1"/>
+    <dgm:cxn modelId="{3269CDE0-7A95-4310-A9B9-4B526A43ECC8}" type="presParOf" srcId="{EC843DA0-6583-4274-8F50-3DF83DB2979D}" destId="{09F29140-6665-468F-8FF5-77DC2C926408}" srcOrd="1" destOrd="0" presId="urn:microsoft.com/office/officeart/2005/8/layout/orgChart1"/>
+    <dgm:cxn modelId="{4E42D6E4-4BF2-4172-9F37-2AEDEB7445E7}" type="presParOf" srcId="{FEDF8BF6-0D07-468C-8608-44450223B6FA}" destId="{265F456F-C67D-47A3-BD42-2010C4E5B46E}" srcOrd="1" destOrd="0" presId="urn:microsoft.com/office/officeart/2005/8/layout/orgChart1"/>
+    <dgm:cxn modelId="{A0FACBA3-D1E8-4A4F-8693-53D6C9C346F5}" type="presParOf" srcId="{265F456F-C67D-47A3-BD42-2010C4E5B46E}" destId="{93E92AEC-3B2A-4CBE-BE42-F22E8372B4E2}" srcOrd="0" destOrd="0" presId="urn:microsoft.com/office/officeart/2005/8/layout/orgChart1"/>
+    <dgm:cxn modelId="{061BE72C-CCA1-43AC-B811-E67D9B2F109E}" type="presParOf" srcId="{265F456F-C67D-47A3-BD42-2010C4E5B46E}" destId="{8698235F-EF2D-4AE5-A79F-D27D74DA3C02}" srcOrd="1" destOrd="0" presId="urn:microsoft.com/office/officeart/2005/8/layout/orgChart1"/>
+    <dgm:cxn modelId="{711F340C-D1F0-46F9-958B-CE277DD22608}" type="presParOf" srcId="{8698235F-EF2D-4AE5-A79F-D27D74DA3C02}" destId="{092B5C2E-89AA-4EE6-A61B-29D1E5D70798}" srcOrd="0" destOrd="0" presId="urn:microsoft.com/office/officeart/2005/8/layout/orgChart1"/>
+    <dgm:cxn modelId="{042B7C4B-E357-4983-B87B-BAD3B030492D}" type="presParOf" srcId="{092B5C2E-89AA-4EE6-A61B-29D1E5D70798}" destId="{23C9F998-CC5B-41FB-A6E7-F09747333136}" srcOrd="0" destOrd="0" presId="urn:microsoft.com/office/officeart/2005/8/layout/orgChart1"/>
+    <dgm:cxn modelId="{402BFF90-687C-42E3-A87F-ABA5DD16B72C}" type="presParOf" srcId="{092B5C2E-89AA-4EE6-A61B-29D1E5D70798}" destId="{0D793EDB-67B4-4C65-82EF-A2A4093A1350}" srcOrd="1" destOrd="0" presId="urn:microsoft.com/office/officeart/2005/8/layout/orgChart1"/>
+    <dgm:cxn modelId="{08234455-FFE5-4882-BFAD-231637C2F0B3}" type="presParOf" srcId="{8698235F-EF2D-4AE5-A79F-D27D74DA3C02}" destId="{C118B3C7-8A9D-404B-9F80-A8EC5E424F17}" srcOrd="1" destOrd="0" presId="urn:microsoft.com/office/officeart/2005/8/layout/orgChart1"/>
+    <dgm:cxn modelId="{EBE67E58-5192-44B2-A721-BDC733D50892}" type="presParOf" srcId="{C118B3C7-8A9D-404B-9F80-A8EC5E424F17}" destId="{067F7254-9DB5-4EC9-BF18-7FDC5D947D01}" srcOrd="0" destOrd="0" presId="urn:microsoft.com/office/officeart/2005/8/layout/orgChart1"/>
+    <dgm:cxn modelId="{84D8D2F7-5AA0-4315-9E28-964A1DCBDE96}" type="presParOf" srcId="{C118B3C7-8A9D-404B-9F80-A8EC5E424F17}" destId="{8C5DCA31-2906-4E78-98DA-B01163A360F5}" srcOrd="1" destOrd="0" presId="urn:microsoft.com/office/officeart/2005/8/layout/orgChart1"/>
+    <dgm:cxn modelId="{98F74596-A812-4F78-9F60-813443733840}" type="presParOf" srcId="{8C5DCA31-2906-4E78-98DA-B01163A360F5}" destId="{14C2DC73-BFBD-4EE1-8E15-34A6A12F2A19}" srcOrd="0" destOrd="0" presId="urn:microsoft.com/office/officeart/2005/8/layout/orgChart1"/>
+    <dgm:cxn modelId="{147D7D18-227A-4559-A4FE-0E465CBF9192}" type="presParOf" srcId="{14C2DC73-BFBD-4EE1-8E15-34A6A12F2A19}" destId="{54F70527-68ED-4725-AD6E-BF7B007CFAD3}" srcOrd="0" destOrd="0" presId="urn:microsoft.com/office/officeart/2005/8/layout/orgChart1"/>
+    <dgm:cxn modelId="{EEC26AD3-E7BE-4B0E-9F9E-AB2B9B3F23EB}" type="presParOf" srcId="{14C2DC73-BFBD-4EE1-8E15-34A6A12F2A19}" destId="{0C6DBD58-C41A-461E-8223-6DF392303FEE}" srcOrd="1" destOrd="0" presId="urn:microsoft.com/office/officeart/2005/8/layout/orgChart1"/>
+    <dgm:cxn modelId="{084EEA13-B79B-42D5-B6DD-65DB6C4F6091}" type="presParOf" srcId="{8C5DCA31-2906-4E78-98DA-B01163A360F5}" destId="{176C142D-6811-4F91-8754-66DCBC60E68A}" srcOrd="1" destOrd="0" presId="urn:microsoft.com/office/officeart/2005/8/layout/orgChart1"/>
+    <dgm:cxn modelId="{2A815311-390E-42AA-914E-52DEEF0BAACA}" type="presParOf" srcId="{176C142D-6811-4F91-8754-66DCBC60E68A}" destId="{82ED00A6-35CB-4B63-AC33-970E6865831F}" srcOrd="0" destOrd="0" presId="urn:microsoft.com/office/officeart/2005/8/layout/orgChart1"/>
+    <dgm:cxn modelId="{0E0CF412-4EE5-4041-AA42-D1051E87247D}" type="presParOf" srcId="{176C142D-6811-4F91-8754-66DCBC60E68A}" destId="{585F094C-6A55-48FE-8D6E-26F70C48336D}" srcOrd="1" destOrd="0" presId="urn:microsoft.com/office/officeart/2005/8/layout/orgChart1"/>
+    <dgm:cxn modelId="{349133DF-B741-4C09-9325-C06F8980F414}" type="presParOf" srcId="{585F094C-6A55-48FE-8D6E-26F70C48336D}" destId="{583D6ED5-AEE3-44FF-8A2E-631FDDF6C6A2}" srcOrd="0" destOrd="0" presId="urn:microsoft.com/office/officeart/2005/8/layout/orgChart1"/>
+    <dgm:cxn modelId="{511F5D59-9D02-40E2-AB82-F4A989C1EFA5}" type="presParOf" srcId="{583D6ED5-AEE3-44FF-8A2E-631FDDF6C6A2}" destId="{622FA61F-AA5C-41F3-97C0-A7390F1D3673}" srcOrd="0" destOrd="0" presId="urn:microsoft.com/office/officeart/2005/8/layout/orgChart1"/>
+    <dgm:cxn modelId="{BA697639-4A42-4E63-833A-E75CA0AC521B}" type="presParOf" srcId="{583D6ED5-AEE3-44FF-8A2E-631FDDF6C6A2}" destId="{91AFDD13-DAA7-4AA1-A991-7F31A20C363E}" srcOrd="1" destOrd="0" presId="urn:microsoft.com/office/officeart/2005/8/layout/orgChart1"/>
+    <dgm:cxn modelId="{E9CA0B27-A764-4BD0-87BC-FD7345A95CCF}" type="presParOf" srcId="{585F094C-6A55-48FE-8D6E-26F70C48336D}" destId="{AD40D9D0-9437-423C-B862-51B9F129C2D3}" srcOrd="1" destOrd="0" presId="urn:microsoft.com/office/officeart/2005/8/layout/orgChart1"/>
+    <dgm:cxn modelId="{676100CB-7E9C-458F-B281-F1C91B822D1B}" type="presParOf" srcId="{585F094C-6A55-48FE-8D6E-26F70C48336D}" destId="{5ED2C987-8E3E-42C2-8AB6-7F64DB2752A6}" srcOrd="2" destOrd="0" presId="urn:microsoft.com/office/officeart/2005/8/layout/orgChart1"/>
+    <dgm:cxn modelId="{17E2F734-9331-4C62-9EEA-0A5E55319390}" type="presParOf" srcId="{176C142D-6811-4F91-8754-66DCBC60E68A}" destId="{8ECCBACF-9B92-444D-B720-C7EE303BD135}" srcOrd="2" destOrd="0" presId="urn:microsoft.com/office/officeart/2005/8/layout/orgChart1"/>
+    <dgm:cxn modelId="{593656C5-5F27-4929-9EDF-6E03C263F804}" type="presParOf" srcId="{176C142D-6811-4F91-8754-66DCBC60E68A}" destId="{D1B1D176-3C53-427E-B17F-4DD8F670C42A}" srcOrd="3" destOrd="0" presId="urn:microsoft.com/office/officeart/2005/8/layout/orgChart1"/>
+    <dgm:cxn modelId="{85952D5E-385E-47B4-804A-2F41768EA8AB}" type="presParOf" srcId="{D1B1D176-3C53-427E-B17F-4DD8F670C42A}" destId="{0442213B-3251-4E60-86C9-A684F93D87AE}" srcOrd="0" destOrd="0" presId="urn:microsoft.com/office/officeart/2005/8/layout/orgChart1"/>
+    <dgm:cxn modelId="{7997DFDE-EC3C-4F1A-9BE2-3F90C8AB34CF}" type="presParOf" srcId="{0442213B-3251-4E60-86C9-A684F93D87AE}" destId="{5825EF8F-729A-4D10-9C66-6BAAB9C752C4}" srcOrd="0" destOrd="0" presId="urn:microsoft.com/office/officeart/2005/8/layout/orgChart1"/>
+    <dgm:cxn modelId="{75EF4134-4030-4599-82AB-2539578BFFB5}" type="presParOf" srcId="{0442213B-3251-4E60-86C9-A684F93D87AE}" destId="{77DAED04-96FB-4A02-9ABB-04523EBE6F87}" srcOrd="1" destOrd="0" presId="urn:microsoft.com/office/officeart/2005/8/layout/orgChart1"/>
+    <dgm:cxn modelId="{C7CE2CB7-6ED7-4878-A2B2-F0799452E9D4}" type="presParOf" srcId="{D1B1D176-3C53-427E-B17F-4DD8F670C42A}" destId="{4DDE8B83-EB8D-437B-9011-E58CE5BEF8C8}" srcOrd="1" destOrd="0" presId="urn:microsoft.com/office/officeart/2005/8/layout/orgChart1"/>
+    <dgm:cxn modelId="{F961DFC4-11B9-4CC7-AB5E-9F174CB933DE}" type="presParOf" srcId="{D1B1D176-3C53-427E-B17F-4DD8F670C42A}" destId="{0D1B9226-4AF8-4A81-B256-4EF92F4C88A7}" srcOrd="2" destOrd="0" presId="urn:microsoft.com/office/officeart/2005/8/layout/orgChart1"/>
+    <dgm:cxn modelId="{9D65FA65-CF62-4DED-ABEA-75C6A91FC2D1}" type="presParOf" srcId="{176C142D-6811-4F91-8754-66DCBC60E68A}" destId="{61D4F4C1-9C51-45E3-9454-5269DC20E533}" srcOrd="4" destOrd="0" presId="urn:microsoft.com/office/officeart/2005/8/layout/orgChart1"/>
+    <dgm:cxn modelId="{6405CC42-987A-4A87-9E2B-B2EA67FD0BD3}" type="presParOf" srcId="{176C142D-6811-4F91-8754-66DCBC60E68A}" destId="{6899AE4A-047B-45DC-9690-46915A148ADD}" srcOrd="5" destOrd="0" presId="urn:microsoft.com/office/officeart/2005/8/layout/orgChart1"/>
+    <dgm:cxn modelId="{5C006629-F261-4FD2-BAF2-12CCAE96C26E}" type="presParOf" srcId="{6899AE4A-047B-45DC-9690-46915A148ADD}" destId="{FAEF4D2B-822F-4B6E-8DEB-35A4A71F733A}" srcOrd="0" destOrd="0" presId="urn:microsoft.com/office/officeart/2005/8/layout/orgChart1"/>
+    <dgm:cxn modelId="{430792EA-6FAB-499E-B935-D0543FE0D282}" type="presParOf" srcId="{FAEF4D2B-822F-4B6E-8DEB-35A4A71F733A}" destId="{A34A59DD-19D3-488F-B3FD-A9B8FE8F9260}" srcOrd="0" destOrd="0" presId="urn:microsoft.com/office/officeart/2005/8/layout/orgChart1"/>
+    <dgm:cxn modelId="{35BE4A9F-AB56-48F9-8243-9BD73CD21074}" type="presParOf" srcId="{FAEF4D2B-822F-4B6E-8DEB-35A4A71F733A}" destId="{51608F2E-D85D-4F61-9474-B5E89A5A2B24}" srcOrd="1" destOrd="0" presId="urn:microsoft.com/office/officeart/2005/8/layout/orgChart1"/>
+    <dgm:cxn modelId="{33698BB5-D8A9-40C0-9121-6DE4137D01D3}" type="presParOf" srcId="{6899AE4A-047B-45DC-9690-46915A148ADD}" destId="{EBA4F4AB-96F5-4BFA-8967-EBBBDBC486EC}" srcOrd="1" destOrd="0" presId="urn:microsoft.com/office/officeart/2005/8/layout/orgChart1"/>
+    <dgm:cxn modelId="{8027EE4A-2A58-4388-8999-A759CB703AEE}" type="presParOf" srcId="{6899AE4A-047B-45DC-9690-46915A148ADD}" destId="{9505349F-92E2-473D-9ADE-69C42AAF6B12}" srcOrd="2" destOrd="0" presId="urn:microsoft.com/office/officeart/2005/8/layout/orgChart1"/>
+    <dgm:cxn modelId="{B33A4FC3-C58A-4B52-ACC7-F86EA46F1D13}" type="presParOf" srcId="{176C142D-6811-4F91-8754-66DCBC60E68A}" destId="{75C22C0F-24BC-4698-88F8-23098D729131}" srcOrd="6" destOrd="0" presId="urn:microsoft.com/office/officeart/2005/8/layout/orgChart1"/>
+    <dgm:cxn modelId="{45939BC6-E922-4B53-98DB-70BE9B5B01E4}" type="presParOf" srcId="{176C142D-6811-4F91-8754-66DCBC60E68A}" destId="{B5D64321-5B3A-4F73-8CC4-0C1F17A4DBB7}" srcOrd="7" destOrd="0" presId="urn:microsoft.com/office/officeart/2005/8/layout/orgChart1"/>
+    <dgm:cxn modelId="{7B323FEE-E21F-4FB7-93CC-65C88390A9FE}" type="presParOf" srcId="{B5D64321-5B3A-4F73-8CC4-0C1F17A4DBB7}" destId="{70E408FE-01AC-4D97-AD47-5DF58B69EF97}" srcOrd="0" destOrd="0" presId="urn:microsoft.com/office/officeart/2005/8/layout/orgChart1"/>
+    <dgm:cxn modelId="{9FEC27B3-A876-41FF-870E-6631B4583FE5}" type="presParOf" srcId="{70E408FE-01AC-4D97-AD47-5DF58B69EF97}" destId="{31C10B62-5263-4162-AE38-9AEB54BC1990}" srcOrd="0" destOrd="0" presId="urn:microsoft.com/office/officeart/2005/8/layout/orgChart1"/>
+    <dgm:cxn modelId="{F0156C11-C5D5-418B-A778-7DF51DE3412F}" type="presParOf" srcId="{70E408FE-01AC-4D97-AD47-5DF58B69EF97}" destId="{9A810FE8-5E1D-4733-B68B-379A0BCB6807}" srcOrd="1" destOrd="0" presId="urn:microsoft.com/office/officeart/2005/8/layout/orgChart1"/>
+    <dgm:cxn modelId="{2A6487D7-9526-40CC-BA4F-C86A26FCD8D7}" type="presParOf" srcId="{B5D64321-5B3A-4F73-8CC4-0C1F17A4DBB7}" destId="{3390C97D-2B6D-4F89-AE33-A7BBCB90702E}" srcOrd="1" destOrd="0" presId="urn:microsoft.com/office/officeart/2005/8/layout/orgChart1"/>
+    <dgm:cxn modelId="{02D42D93-5146-4C54-BB5B-BB48B37F1C8D}" type="presParOf" srcId="{B5D64321-5B3A-4F73-8CC4-0C1F17A4DBB7}" destId="{A6C98D07-6415-4EB0-8779-6D9F097FDA19}" srcOrd="2" destOrd="0" presId="urn:microsoft.com/office/officeart/2005/8/layout/orgChart1"/>
+    <dgm:cxn modelId="{5ED298F5-1ED7-4711-A4B4-EBCF99A8BBAF}" type="presParOf" srcId="{8C5DCA31-2906-4E78-98DA-B01163A360F5}" destId="{B80F9666-0700-401F-AF89-2F6244A964CE}" srcOrd="2" destOrd="0" presId="urn:microsoft.com/office/officeart/2005/8/layout/orgChart1"/>
+    <dgm:cxn modelId="{C27B65D8-5E58-4E5E-960E-35DC8C32EBBC}" type="presParOf" srcId="{C118B3C7-8A9D-404B-9F80-A8EC5E424F17}" destId="{6D1F30CE-47E2-4553-B13A-F7E7749A2473}" srcOrd="2" destOrd="0" presId="urn:microsoft.com/office/officeart/2005/8/layout/orgChart1"/>
+    <dgm:cxn modelId="{69AE64D9-44A0-4081-BA56-8F4B5E3A62CC}" type="presParOf" srcId="{C118B3C7-8A9D-404B-9F80-A8EC5E424F17}" destId="{B383F8F5-B75C-42A2-B7E6-1B212B9F30E9}" srcOrd="3" destOrd="0" presId="urn:microsoft.com/office/officeart/2005/8/layout/orgChart1"/>
+    <dgm:cxn modelId="{E6E75761-3606-4A5E-8464-F062989B5524}" type="presParOf" srcId="{B383F8F5-B75C-42A2-B7E6-1B212B9F30E9}" destId="{B8684EA3-3237-4233-B7E5-EFCD75764546}" srcOrd="0" destOrd="0" presId="urn:microsoft.com/office/officeart/2005/8/layout/orgChart1"/>
+    <dgm:cxn modelId="{AD163B4B-76F4-47F9-B51C-7FD8CD12CCA5}" type="presParOf" srcId="{B8684EA3-3237-4233-B7E5-EFCD75764546}" destId="{04A4F9C4-8316-4BFF-BFC3-9F5D787478BC}" srcOrd="0" destOrd="0" presId="urn:microsoft.com/office/officeart/2005/8/layout/orgChart1"/>
+    <dgm:cxn modelId="{96F65C5A-3A0A-4BBB-99B5-E8ADF57067FF}" type="presParOf" srcId="{B8684EA3-3237-4233-B7E5-EFCD75764546}" destId="{F0AA56AD-99C4-4F5B-9453-44FC1E3BEA17}" srcOrd="1" destOrd="0" presId="urn:microsoft.com/office/officeart/2005/8/layout/orgChart1"/>
+    <dgm:cxn modelId="{843A189D-42C8-4D3F-AB42-7169B2303926}" type="presParOf" srcId="{B383F8F5-B75C-42A2-B7E6-1B212B9F30E9}" destId="{B733329F-6596-4FF0-A7C4-ADA6A6B858DB}" srcOrd="1" destOrd="0" presId="urn:microsoft.com/office/officeart/2005/8/layout/orgChart1"/>
+    <dgm:cxn modelId="{7049EA6A-CAE6-4E70-AC36-859E0C50B113}" type="presParOf" srcId="{B733329F-6596-4FF0-A7C4-ADA6A6B858DB}" destId="{D3FC9A39-156E-4961-9314-BFAC472A662B}" srcOrd="0" destOrd="0" presId="urn:microsoft.com/office/officeart/2005/8/layout/orgChart1"/>
+    <dgm:cxn modelId="{D3574A62-5124-428E-8185-3D3638AB96F4}" type="presParOf" srcId="{B733329F-6596-4FF0-A7C4-ADA6A6B858DB}" destId="{DC673C3F-7F61-4511-9966-7571C8BB72AE}" srcOrd="1" destOrd="0" presId="urn:microsoft.com/office/officeart/2005/8/layout/orgChart1"/>
+    <dgm:cxn modelId="{29356C94-09BC-4964-9786-C6C48A8249DC}" type="presParOf" srcId="{DC673C3F-7F61-4511-9966-7571C8BB72AE}" destId="{903DC028-DDAA-4081-B103-120AE9360A17}" srcOrd="0" destOrd="0" presId="urn:microsoft.com/office/officeart/2005/8/layout/orgChart1"/>
+    <dgm:cxn modelId="{7B9FCE41-0817-4073-9B39-14FB1F53FDFB}" type="presParOf" srcId="{903DC028-DDAA-4081-B103-120AE9360A17}" destId="{8B292133-09EA-4901-BB6A-9A53CE21A4B1}" srcOrd="0" destOrd="0" presId="urn:microsoft.com/office/officeart/2005/8/layout/orgChart1"/>
+    <dgm:cxn modelId="{52F3C867-CE8F-4C99-83B9-BE39E52B6838}" type="presParOf" srcId="{903DC028-DDAA-4081-B103-120AE9360A17}" destId="{688939F5-316A-4469-B41C-C96AFFF9FFDF}" srcOrd="1" destOrd="0" presId="urn:microsoft.com/office/officeart/2005/8/layout/orgChart1"/>
+    <dgm:cxn modelId="{9465716C-CCFD-437F-8B2E-FA663D77EF32}" type="presParOf" srcId="{DC673C3F-7F61-4511-9966-7571C8BB72AE}" destId="{10892874-9A51-4217-9250-D9E11B80A0D7}" srcOrd="1" destOrd="0" presId="urn:microsoft.com/office/officeart/2005/8/layout/orgChart1"/>
+    <dgm:cxn modelId="{4DACD6BD-97A3-47A1-9867-B3D312A31271}" type="presParOf" srcId="{DC673C3F-7F61-4511-9966-7571C8BB72AE}" destId="{1C24F405-7EE1-4C61-851B-57000E22A52F}" srcOrd="2" destOrd="0" presId="urn:microsoft.com/office/officeart/2005/8/layout/orgChart1"/>
+    <dgm:cxn modelId="{C7942832-006B-4656-A1CA-EBDD2B0135C6}" type="presParOf" srcId="{B733329F-6596-4FF0-A7C4-ADA6A6B858DB}" destId="{5802F035-EA88-48E6-8CBA-B8C81730DF78}" srcOrd="2" destOrd="0" presId="urn:microsoft.com/office/officeart/2005/8/layout/orgChart1"/>
+    <dgm:cxn modelId="{AA1AA3CF-7398-46EA-97D9-DD297966CE01}" type="presParOf" srcId="{B733329F-6596-4FF0-A7C4-ADA6A6B858DB}" destId="{3A1E0337-4191-4F2B-967F-5F0EFDBE1EFE}" srcOrd="3" destOrd="0" presId="urn:microsoft.com/office/officeart/2005/8/layout/orgChart1"/>
+    <dgm:cxn modelId="{A81F46FB-9D08-4E3C-AA68-B6794D04F491}" type="presParOf" srcId="{3A1E0337-4191-4F2B-967F-5F0EFDBE1EFE}" destId="{19D98F48-A48B-4964-A352-6A75604ABC09}" srcOrd="0" destOrd="0" presId="urn:microsoft.com/office/officeart/2005/8/layout/orgChart1"/>
+    <dgm:cxn modelId="{524FA3B5-DC18-4810-B1C2-90B5AFEEDDF6}" type="presParOf" srcId="{19D98F48-A48B-4964-A352-6A75604ABC09}" destId="{59C713BA-AC32-492F-91DB-A5976BA248AC}" srcOrd="0" destOrd="0" presId="urn:microsoft.com/office/officeart/2005/8/layout/orgChart1"/>
+    <dgm:cxn modelId="{5377AC7A-F118-4B10-A8A2-02086F3661EA}" type="presParOf" srcId="{19D98F48-A48B-4964-A352-6A75604ABC09}" destId="{7A26CA3C-CF2A-485F-AD6A-2BBB9E852B69}" srcOrd="1" destOrd="0" presId="urn:microsoft.com/office/officeart/2005/8/layout/orgChart1"/>
+    <dgm:cxn modelId="{4C99DA8A-86FE-426C-BF18-C94B5732A6BF}" type="presParOf" srcId="{3A1E0337-4191-4F2B-967F-5F0EFDBE1EFE}" destId="{DFF67C59-6865-4BB6-8430-C2AADB6EFBC6}" srcOrd="1" destOrd="0" presId="urn:microsoft.com/office/officeart/2005/8/layout/orgChart1"/>
+    <dgm:cxn modelId="{F0D9D33C-9086-4239-A225-C2A678BB7282}" type="presParOf" srcId="{3A1E0337-4191-4F2B-967F-5F0EFDBE1EFE}" destId="{600192A7-35E9-4091-AF39-EF69B6A51DF4}" srcOrd="2" destOrd="0" presId="urn:microsoft.com/office/officeart/2005/8/layout/orgChart1"/>
+    <dgm:cxn modelId="{FCBDF9EE-41FA-4896-BD50-8CC65962E2EB}" type="presParOf" srcId="{B733329F-6596-4FF0-A7C4-ADA6A6B858DB}" destId="{DCE10EFC-DC65-40B7-BB27-D384F851962F}" srcOrd="4" destOrd="0" presId="urn:microsoft.com/office/officeart/2005/8/layout/orgChart1"/>
+    <dgm:cxn modelId="{61B1658F-06A0-4983-ADFC-250F7FC14670}" type="presParOf" srcId="{B733329F-6596-4FF0-A7C4-ADA6A6B858DB}" destId="{AFF78B5C-4FA6-4E8B-9B44-AA16D1293B9F}" srcOrd="5" destOrd="0" presId="urn:microsoft.com/office/officeart/2005/8/layout/orgChart1"/>
+    <dgm:cxn modelId="{A7983C16-50EF-4D86-BB06-3146A0327797}" type="presParOf" srcId="{AFF78B5C-4FA6-4E8B-9B44-AA16D1293B9F}" destId="{87B0A9CD-9E7B-4105-BA16-EEA27A6B0F84}" srcOrd="0" destOrd="0" presId="urn:microsoft.com/office/officeart/2005/8/layout/orgChart1"/>
+    <dgm:cxn modelId="{2EBA8B68-8CE5-43A2-80E4-D413D3835835}" type="presParOf" srcId="{87B0A9CD-9E7B-4105-BA16-EEA27A6B0F84}" destId="{111997EB-A906-4608-8C55-C1E8C2A2BE6F}" srcOrd="0" destOrd="0" presId="urn:microsoft.com/office/officeart/2005/8/layout/orgChart1"/>
+    <dgm:cxn modelId="{E03C4D9E-006C-48E4-AA31-DF040535A33D}" type="presParOf" srcId="{87B0A9CD-9E7B-4105-BA16-EEA27A6B0F84}" destId="{381D15AC-01B1-4301-B5AD-FFA8AD066313}" srcOrd="1" destOrd="0" presId="urn:microsoft.com/office/officeart/2005/8/layout/orgChart1"/>
+    <dgm:cxn modelId="{C6A71E66-EEEE-447F-9081-3299A0BB1A4C}" type="presParOf" srcId="{AFF78B5C-4FA6-4E8B-9B44-AA16D1293B9F}" destId="{6DE18AAB-333B-4ADA-9852-B7A16F657B84}" srcOrd="1" destOrd="0" presId="urn:microsoft.com/office/officeart/2005/8/layout/orgChart1"/>
+    <dgm:cxn modelId="{CDAF79F2-E3F0-4A85-9F2B-887EBFA2680D}" type="presParOf" srcId="{AFF78B5C-4FA6-4E8B-9B44-AA16D1293B9F}" destId="{3CB29D1C-732A-4401-B524-D924250EAA28}" srcOrd="2" destOrd="0" presId="urn:microsoft.com/office/officeart/2005/8/layout/orgChart1"/>
+    <dgm:cxn modelId="{8AD40B8F-0E7F-463A-93DF-E9F9C0F2F1F8}" type="presParOf" srcId="{B383F8F5-B75C-42A2-B7E6-1B212B9F30E9}" destId="{D2B4DAA5-0A4E-49E6-9C5B-52C90B5B44B4}" srcOrd="2" destOrd="0" presId="urn:microsoft.com/office/officeart/2005/8/layout/orgChart1"/>
+    <dgm:cxn modelId="{C061E979-FE0F-43F2-9A60-0A27423017CD}" type="presParOf" srcId="{C118B3C7-8A9D-404B-9F80-A8EC5E424F17}" destId="{5BB55C4F-7347-4250-84FC-B2EC5ABB3024}" srcOrd="4" destOrd="0" presId="urn:microsoft.com/office/officeart/2005/8/layout/orgChart1"/>
+    <dgm:cxn modelId="{03814E1B-5825-44B1-9C4E-E558E3E56A04}" type="presParOf" srcId="{C118B3C7-8A9D-404B-9F80-A8EC5E424F17}" destId="{43B53E64-957F-4C5E-9322-41D61E7A43AA}" srcOrd="5" destOrd="0" presId="urn:microsoft.com/office/officeart/2005/8/layout/orgChart1"/>
+    <dgm:cxn modelId="{58162972-BC1B-4C0E-A167-F99BBE1095DD}" type="presParOf" srcId="{43B53E64-957F-4C5E-9322-41D61E7A43AA}" destId="{E20F9895-782F-44D5-A217-5A9F43692A0F}" srcOrd="0" destOrd="0" presId="urn:microsoft.com/office/officeart/2005/8/layout/orgChart1"/>
+    <dgm:cxn modelId="{7C1E479F-316D-4D39-881A-54B295DCA4A4}" type="presParOf" srcId="{E20F9895-782F-44D5-A217-5A9F43692A0F}" destId="{48DBA85B-D99A-4E7D-B356-8C82F6187113}" srcOrd="0" destOrd="0" presId="urn:microsoft.com/office/officeart/2005/8/layout/orgChart1"/>
+    <dgm:cxn modelId="{3616920F-6EA0-4FE0-9B2C-7B0DC58A3D04}" type="presParOf" srcId="{E20F9895-782F-44D5-A217-5A9F43692A0F}" destId="{1A030A2B-5578-445A-B5F1-1D52C20427FA}" srcOrd="1" destOrd="0" presId="urn:microsoft.com/office/officeart/2005/8/layout/orgChart1"/>
+    <dgm:cxn modelId="{1E71A54A-32DA-4AA1-A349-F9C43B18EEEE}" type="presParOf" srcId="{43B53E64-957F-4C5E-9322-41D61E7A43AA}" destId="{CDC4F717-C528-44BC-9DBC-FE9F0BAAD8A1}" srcOrd="1" destOrd="0" presId="urn:microsoft.com/office/officeart/2005/8/layout/orgChart1"/>
+    <dgm:cxn modelId="{3F9F5744-7178-4D4A-822E-B4FDC6125803}" type="presParOf" srcId="{43B53E64-957F-4C5E-9322-41D61E7A43AA}" destId="{9B4EFB3D-E2BB-4892-8FFE-D57148A43832}" srcOrd="2" destOrd="0" presId="urn:microsoft.com/office/officeart/2005/8/layout/orgChart1"/>
+    <dgm:cxn modelId="{0C974F0E-949A-4BD1-B878-799F024837EF}" type="presParOf" srcId="{C118B3C7-8A9D-404B-9F80-A8EC5E424F17}" destId="{044AEC24-B74A-4214-A638-2F99C8AC6602}" srcOrd="6" destOrd="0" presId="urn:microsoft.com/office/officeart/2005/8/layout/orgChart1"/>
+    <dgm:cxn modelId="{4940F7E0-F689-41DF-8004-5FA3EED50A78}" type="presParOf" srcId="{C118B3C7-8A9D-404B-9F80-A8EC5E424F17}" destId="{880818F9-8FB0-4CC9-940F-1E3FD2E85915}" srcOrd="7" destOrd="0" presId="urn:microsoft.com/office/officeart/2005/8/layout/orgChart1"/>
+    <dgm:cxn modelId="{C68E05CC-2D29-4685-B56A-C0433FA73C01}" type="presParOf" srcId="{880818F9-8FB0-4CC9-940F-1E3FD2E85915}" destId="{638CA9CE-BEC7-4A0D-858A-57D3EC598423}" srcOrd="0" destOrd="0" presId="urn:microsoft.com/office/officeart/2005/8/layout/orgChart1"/>
+    <dgm:cxn modelId="{CD58C3C0-4831-47D8-85B3-97543E413041}" type="presParOf" srcId="{638CA9CE-BEC7-4A0D-858A-57D3EC598423}" destId="{E811083D-277A-482F-809F-218ECC5E9F89}" srcOrd="0" destOrd="0" presId="urn:microsoft.com/office/officeart/2005/8/layout/orgChart1"/>
+    <dgm:cxn modelId="{768E840B-65BF-4C10-8BF3-F56E4F634B70}" type="presParOf" srcId="{638CA9CE-BEC7-4A0D-858A-57D3EC598423}" destId="{04F9C37F-270D-4C32-B50C-27BE0986D655}" srcOrd="1" destOrd="0" presId="urn:microsoft.com/office/officeart/2005/8/layout/orgChart1"/>
+    <dgm:cxn modelId="{643A5031-8857-4FEE-B05B-D3BB71CD6AE0}" type="presParOf" srcId="{880818F9-8FB0-4CC9-940F-1E3FD2E85915}" destId="{D4FBC058-2779-40E2-A707-3F4AE39308BC}" srcOrd="1" destOrd="0" presId="urn:microsoft.com/office/officeart/2005/8/layout/orgChart1"/>
+    <dgm:cxn modelId="{885EB4B3-C9A0-4EDE-A2A9-A8702403CDED}" type="presParOf" srcId="{880818F9-8FB0-4CC9-940F-1E3FD2E85915}" destId="{31236A0C-F646-45A6-BCFE-5A4FD55AB194}" srcOrd="2" destOrd="0" presId="urn:microsoft.com/office/officeart/2005/8/layout/orgChart1"/>
+    <dgm:cxn modelId="{35408A87-0AB8-4131-AE2D-514B3623BE2D}" type="presParOf" srcId="{C118B3C7-8A9D-404B-9F80-A8EC5E424F17}" destId="{1A0DF4E9-CEFF-4646-95A7-3D3954391370}" srcOrd="8" destOrd="0" presId="urn:microsoft.com/office/officeart/2005/8/layout/orgChart1"/>
+    <dgm:cxn modelId="{3450FC80-3ADD-4199-A247-04171567B71C}" type="presParOf" srcId="{C118B3C7-8A9D-404B-9F80-A8EC5E424F17}" destId="{D9C91752-FE89-4E35-8E7B-F1376B195B97}" srcOrd="9" destOrd="0" presId="urn:microsoft.com/office/officeart/2005/8/layout/orgChart1"/>
+    <dgm:cxn modelId="{287718E2-84A8-4816-8EF9-D6294BCA6DDC}" type="presParOf" srcId="{D9C91752-FE89-4E35-8E7B-F1376B195B97}" destId="{2CB881E5-A0B2-4493-B534-2E011FA4F45A}" srcOrd="0" destOrd="0" presId="urn:microsoft.com/office/officeart/2005/8/layout/orgChart1"/>
+    <dgm:cxn modelId="{1D4A2C0E-5CA9-4AC2-818A-DA47B92F029A}" type="presParOf" srcId="{2CB881E5-A0B2-4493-B534-2E011FA4F45A}" destId="{F341AB85-8076-4AAD-85FD-74DD7AD15C3B}" srcOrd="0" destOrd="0" presId="urn:microsoft.com/office/officeart/2005/8/layout/orgChart1"/>
+    <dgm:cxn modelId="{8CFF73C9-6A69-4E86-8906-E179E6DA19E1}" type="presParOf" srcId="{2CB881E5-A0B2-4493-B534-2E011FA4F45A}" destId="{2711B355-6C39-4B70-8803-FB961691FD01}" srcOrd="1" destOrd="0" presId="urn:microsoft.com/office/officeart/2005/8/layout/orgChart1"/>
+    <dgm:cxn modelId="{678889A7-4CBE-45E6-84DE-E91ADF35DF54}" type="presParOf" srcId="{D9C91752-FE89-4E35-8E7B-F1376B195B97}" destId="{EB29F6CD-8685-4FD2-861B-3775FC3A21B3}" srcOrd="1" destOrd="0" presId="urn:microsoft.com/office/officeart/2005/8/layout/orgChart1"/>
+    <dgm:cxn modelId="{A4851A50-A1D8-47BD-A96E-A6313B42D9BD}" type="presParOf" srcId="{D9C91752-FE89-4E35-8E7B-F1376B195B97}" destId="{178E95CC-F79B-422C-8BFA-BB7A721CDC1D}" srcOrd="2" destOrd="0" presId="urn:microsoft.com/office/officeart/2005/8/layout/orgChart1"/>
+    <dgm:cxn modelId="{C059F6B0-0664-410A-A3EB-2378C458E3E8}" type="presParOf" srcId="{8698235F-EF2D-4AE5-A79F-D27D74DA3C02}" destId="{31494758-0810-4943-A1D9-3B044C346DF9}" srcOrd="2" destOrd="0" presId="urn:microsoft.com/office/officeart/2005/8/layout/orgChart1"/>
+    <dgm:cxn modelId="{7DE67AED-8F44-4A4B-8903-F4E38E50F02B}" type="presParOf" srcId="{265F456F-C67D-47A3-BD42-2010C4E5B46E}" destId="{220BFA54-A4F8-4A44-B5AD-1EA06E380D23}" srcOrd="2" destOrd="0" presId="urn:microsoft.com/office/officeart/2005/8/layout/orgChart1"/>
+    <dgm:cxn modelId="{A4E916D2-BAB0-40A4-A578-CE69DC06F41F}" type="presParOf" srcId="{265F456F-C67D-47A3-BD42-2010C4E5B46E}" destId="{9BB91E0C-E41D-4FA5-BC6D-F47406CC471E}" srcOrd="3" destOrd="0" presId="urn:microsoft.com/office/officeart/2005/8/layout/orgChart1"/>
+    <dgm:cxn modelId="{17EFEF23-523D-4260-9574-4EEEA624FBE8}" type="presParOf" srcId="{9BB91E0C-E41D-4FA5-BC6D-F47406CC471E}" destId="{1D4AFCDC-A498-4CA7-9155-6332469BB176}" srcOrd="0" destOrd="0" presId="urn:microsoft.com/office/officeart/2005/8/layout/orgChart1"/>
+    <dgm:cxn modelId="{B54CB18A-DB53-46CE-B17E-24BEC6F8A6B5}" type="presParOf" srcId="{1D4AFCDC-A498-4CA7-9155-6332469BB176}" destId="{5CC465CD-ED98-4E64-9FC3-4E8695D09CDE}" srcOrd="0" destOrd="0" presId="urn:microsoft.com/office/officeart/2005/8/layout/orgChart1"/>
+    <dgm:cxn modelId="{2F7BE396-D683-4A69-9A8C-A8D7F15DCCDD}" type="presParOf" srcId="{1D4AFCDC-A498-4CA7-9155-6332469BB176}" destId="{3B783C55-A32B-4461-BACF-012AC6796542}" srcOrd="1" destOrd="0" presId="urn:microsoft.com/office/officeart/2005/8/layout/orgChart1"/>
+    <dgm:cxn modelId="{FD48E2EC-F1C6-48F6-A163-B62F1CE7F747}" type="presParOf" srcId="{9BB91E0C-E41D-4FA5-BC6D-F47406CC471E}" destId="{FEBB3014-70DC-47F6-90CA-8784EB17EB15}" srcOrd="1" destOrd="0" presId="urn:microsoft.com/office/officeart/2005/8/layout/orgChart1"/>
+    <dgm:cxn modelId="{93D00ECC-D9A7-4D9C-9906-76F27963CF11}" type="presParOf" srcId="{FEBB3014-70DC-47F6-90CA-8784EB17EB15}" destId="{C74004E5-8814-48E9-A31A-3E7600B357F4}" srcOrd="0" destOrd="0" presId="urn:microsoft.com/office/officeart/2005/8/layout/orgChart1"/>
+    <dgm:cxn modelId="{B03E7D6D-C808-43BC-8F9F-1421AAE7AA26}" type="presParOf" srcId="{FEBB3014-70DC-47F6-90CA-8784EB17EB15}" destId="{7E4F8BB4-61DE-4433-9D9D-68E83A8A4CA1}" srcOrd="1" destOrd="0" presId="urn:microsoft.com/office/officeart/2005/8/layout/orgChart1"/>
+    <dgm:cxn modelId="{ABA2C5E0-B018-4A80-8AAE-E500BBADEAE1}" type="presParOf" srcId="{7E4F8BB4-61DE-4433-9D9D-68E83A8A4CA1}" destId="{A8390DEE-7AE1-428C-84CD-84AF069C53A9}" srcOrd="0" destOrd="0" presId="urn:microsoft.com/office/officeart/2005/8/layout/orgChart1"/>
+    <dgm:cxn modelId="{FB1D22FB-3FCB-4C96-88B7-15B252CB67EB}" type="presParOf" srcId="{A8390DEE-7AE1-428C-84CD-84AF069C53A9}" destId="{8430D49C-4D80-4E9B-90A9-92EDE6AEAB90}" srcOrd="0" destOrd="0" presId="urn:microsoft.com/office/officeart/2005/8/layout/orgChart1"/>
+    <dgm:cxn modelId="{6EC7F893-144E-4766-97C8-A5A7850B2431}" type="presParOf" srcId="{A8390DEE-7AE1-428C-84CD-84AF069C53A9}" destId="{C4281635-ADF5-4CF3-B7C6-A5CC7B542550}" srcOrd="1" destOrd="0" presId="urn:microsoft.com/office/officeart/2005/8/layout/orgChart1"/>
+    <dgm:cxn modelId="{C84A090C-CD36-41C0-85D2-5C3379BB76A9}" type="presParOf" srcId="{7E4F8BB4-61DE-4433-9D9D-68E83A8A4CA1}" destId="{FF1AAC26-63F2-42EE-8EEF-2DF576622ADF}" srcOrd="1" destOrd="0" presId="urn:microsoft.com/office/officeart/2005/8/layout/orgChart1"/>
+    <dgm:cxn modelId="{B53DF532-BFE0-4C0D-96AC-DC4ABF0DA744}" type="presParOf" srcId="{7E4F8BB4-61DE-4433-9D9D-68E83A8A4CA1}" destId="{554A392E-73F4-4918-9718-58C37DF9119D}" srcOrd="2" destOrd="0" presId="urn:microsoft.com/office/officeart/2005/8/layout/orgChart1"/>
+    <dgm:cxn modelId="{6044C0DD-707C-4494-BB2F-2F462FA96E2B}" type="presParOf" srcId="{FEBB3014-70DC-47F6-90CA-8784EB17EB15}" destId="{318F2E1B-2875-4710-BA87-C6EC8CB7E614}" srcOrd="2" destOrd="0" presId="urn:microsoft.com/office/officeart/2005/8/layout/orgChart1"/>
+    <dgm:cxn modelId="{6AFA2569-0017-4FE9-AA02-6E534F619D69}" type="presParOf" srcId="{FEBB3014-70DC-47F6-90CA-8784EB17EB15}" destId="{03EE27C5-7491-4BBA-B0E4-833135E2B666}" srcOrd="3" destOrd="0" presId="urn:microsoft.com/office/officeart/2005/8/layout/orgChart1"/>
+    <dgm:cxn modelId="{E7202C36-FC79-4C35-855C-AC3460C33F42}" type="presParOf" srcId="{03EE27C5-7491-4BBA-B0E4-833135E2B666}" destId="{CB1D489D-DD5B-4AB5-9421-EE1F51D03389}" srcOrd="0" destOrd="0" presId="urn:microsoft.com/office/officeart/2005/8/layout/orgChart1"/>
+    <dgm:cxn modelId="{CF550BFF-BE77-4D83-8B29-0C73707CC863}" type="presParOf" srcId="{CB1D489D-DD5B-4AB5-9421-EE1F51D03389}" destId="{4B7A8AC0-084D-4A35-BB1E-5325E922956F}" srcOrd="0" destOrd="0" presId="urn:microsoft.com/office/officeart/2005/8/layout/orgChart1"/>
+    <dgm:cxn modelId="{5F878557-4AE9-4484-A2DF-2A795C40861E}" type="presParOf" srcId="{CB1D489D-DD5B-4AB5-9421-EE1F51D03389}" destId="{3AA163E4-7D22-46FD-8EC4-A62972152F57}" srcOrd="1" destOrd="0" presId="urn:microsoft.com/office/officeart/2005/8/layout/orgChart1"/>
+    <dgm:cxn modelId="{A5B59C87-CF5A-484F-B54C-4D9445BEDB66}" type="presParOf" srcId="{03EE27C5-7491-4BBA-B0E4-833135E2B666}" destId="{51EF8670-FD23-428C-8810-F2FE4FB1E5EA}" srcOrd="1" destOrd="0" presId="urn:microsoft.com/office/officeart/2005/8/layout/orgChart1"/>
+    <dgm:cxn modelId="{E4F750FA-E199-481C-A31D-ED9E74CD836A}" type="presParOf" srcId="{03EE27C5-7491-4BBA-B0E4-833135E2B666}" destId="{296199DF-6EFC-4E0D-A2DA-2446386BCC95}" srcOrd="2" destOrd="0" presId="urn:microsoft.com/office/officeart/2005/8/layout/orgChart1"/>
+    <dgm:cxn modelId="{88EBAF4F-D885-4276-BD61-3310C7FB35F8}" type="presParOf" srcId="{FEBB3014-70DC-47F6-90CA-8784EB17EB15}" destId="{629CEF7E-A5BD-4CF5-B41C-747B00F842E7}" srcOrd="4" destOrd="0" presId="urn:microsoft.com/office/officeart/2005/8/layout/orgChart1"/>
+    <dgm:cxn modelId="{FED26D0E-6E70-4798-918C-81B9FF844BF1}" type="presParOf" srcId="{FEBB3014-70DC-47F6-90CA-8784EB17EB15}" destId="{631AA970-66CE-4007-9260-841E955E678C}" srcOrd="5" destOrd="0" presId="urn:microsoft.com/office/officeart/2005/8/layout/orgChart1"/>
+    <dgm:cxn modelId="{9D848D3C-265D-4D53-B927-10BF660731C6}" type="presParOf" srcId="{631AA970-66CE-4007-9260-841E955E678C}" destId="{1A0C3AD7-358D-4872-A4B3-131E73E4D811}" srcOrd="0" destOrd="0" presId="urn:microsoft.com/office/officeart/2005/8/layout/orgChart1"/>
+    <dgm:cxn modelId="{77BC164C-224C-498B-B315-15BE85180847}" type="presParOf" srcId="{1A0C3AD7-358D-4872-A4B3-131E73E4D811}" destId="{73C5FE92-AEC9-433B-848A-200EA7DF3643}" srcOrd="0" destOrd="0" presId="urn:microsoft.com/office/officeart/2005/8/layout/orgChart1"/>
+    <dgm:cxn modelId="{A2F56DFE-1E87-481B-818E-6CCFD0CF90B4}" type="presParOf" srcId="{1A0C3AD7-358D-4872-A4B3-131E73E4D811}" destId="{5D5E1896-599E-4E19-8A12-33A944D8B6B7}" srcOrd="1" destOrd="0" presId="urn:microsoft.com/office/officeart/2005/8/layout/orgChart1"/>
+    <dgm:cxn modelId="{6DED8064-7E21-461B-9F48-1DF5B9AFABF9}" type="presParOf" srcId="{631AA970-66CE-4007-9260-841E955E678C}" destId="{B1D61872-2767-485E-9EA5-6D06233F842D}" srcOrd="1" destOrd="0" presId="urn:microsoft.com/office/officeart/2005/8/layout/orgChart1"/>
+    <dgm:cxn modelId="{FCC92203-4E97-4BC0-B17E-47A8104813B5}" type="presParOf" srcId="{631AA970-66CE-4007-9260-841E955E678C}" destId="{3EF9562F-3E9A-442D-9BAD-5DAC41351A3F}" srcOrd="2" destOrd="0" presId="urn:microsoft.com/office/officeart/2005/8/layout/orgChart1"/>
+    <dgm:cxn modelId="{1CA41F6A-775A-461B-9715-CA6429E3A332}" type="presParOf" srcId="{FEBB3014-70DC-47F6-90CA-8784EB17EB15}" destId="{9B142728-F695-4EE6-B5A2-AA3DBC8CC35E}" srcOrd="6" destOrd="0" presId="urn:microsoft.com/office/officeart/2005/8/layout/orgChart1"/>
+    <dgm:cxn modelId="{A99D4F5E-944C-45FB-AE5D-2F8C1CF81BD5}" type="presParOf" srcId="{FEBB3014-70DC-47F6-90CA-8784EB17EB15}" destId="{B4FD8AB8-90E2-41E5-9704-80EBAD110ED2}" srcOrd="7" destOrd="0" presId="urn:microsoft.com/office/officeart/2005/8/layout/orgChart1"/>
+    <dgm:cxn modelId="{8B4FE759-439D-4C05-9859-9F8A99F1A68D}" type="presParOf" srcId="{B4FD8AB8-90E2-41E5-9704-80EBAD110ED2}" destId="{94932336-8653-4B41-98DD-A477421F2EFD}" srcOrd="0" destOrd="0" presId="urn:microsoft.com/office/officeart/2005/8/layout/orgChart1"/>
+    <dgm:cxn modelId="{4B1967BC-C0BC-41E8-8749-08FE24B2B6DC}" type="presParOf" srcId="{94932336-8653-4B41-98DD-A477421F2EFD}" destId="{9F3F4312-9ED9-421F-B4DB-C5AE101796FF}" srcOrd="0" destOrd="0" presId="urn:microsoft.com/office/officeart/2005/8/layout/orgChart1"/>
+    <dgm:cxn modelId="{7DBD5562-77E6-4F61-9860-A9769F0D4845}" type="presParOf" srcId="{94932336-8653-4B41-98DD-A477421F2EFD}" destId="{F3993B1B-8D05-4B26-B204-20DD924F2D25}" srcOrd="1" destOrd="0" presId="urn:microsoft.com/office/officeart/2005/8/layout/orgChart1"/>
+    <dgm:cxn modelId="{318F8CF1-3342-4A29-89A0-FED703577A25}" type="presParOf" srcId="{B4FD8AB8-90E2-41E5-9704-80EBAD110ED2}" destId="{7DEA72BD-E0E8-4F08-A531-88B7FF41C1D0}" srcOrd="1" destOrd="0" presId="urn:microsoft.com/office/officeart/2005/8/layout/orgChart1"/>
+    <dgm:cxn modelId="{88C9C667-4F99-4717-A572-6D56EB9B312C}" type="presParOf" srcId="{B4FD8AB8-90E2-41E5-9704-80EBAD110ED2}" destId="{EA5E040F-B5A5-4AE1-A499-E5E8B3781A49}" srcOrd="2" destOrd="0" presId="urn:microsoft.com/office/officeart/2005/8/layout/orgChart1"/>
+    <dgm:cxn modelId="{BAB96FD1-75F7-48ED-8E3C-CC182F6B16DD}" type="presParOf" srcId="{9BB91E0C-E41D-4FA5-BC6D-F47406CC471E}" destId="{8B2A1222-6B24-4770-BD0E-F8898A1E778A}" srcOrd="2" destOrd="0" presId="urn:microsoft.com/office/officeart/2005/8/layout/orgChart1"/>
+    <dgm:cxn modelId="{EA608598-C30D-4F19-9BBC-557080238F13}" type="presParOf" srcId="{265F456F-C67D-47A3-BD42-2010C4E5B46E}" destId="{112CD1DB-7736-4571-8000-8E024494F031}" srcOrd="4" destOrd="0" presId="urn:microsoft.com/office/officeart/2005/8/layout/orgChart1"/>
+    <dgm:cxn modelId="{58A27962-C0EB-4E0E-AFA5-7232E3902D08}" type="presParOf" srcId="{265F456F-C67D-47A3-BD42-2010C4E5B46E}" destId="{CA355B94-BF5E-4E16-85C6-04F293FDB4BF}" srcOrd="5" destOrd="0" presId="urn:microsoft.com/office/officeart/2005/8/layout/orgChart1"/>
+    <dgm:cxn modelId="{707A4FAA-CBB7-4672-A663-5C714F82F8AB}" type="presParOf" srcId="{CA355B94-BF5E-4E16-85C6-04F293FDB4BF}" destId="{58079A1D-90D8-4935-8FFF-1B475C317D8B}" srcOrd="0" destOrd="0" presId="urn:microsoft.com/office/officeart/2005/8/layout/orgChart1"/>
+    <dgm:cxn modelId="{C3DC8343-1BAB-4C7B-B7BC-A3F3F07C03C8}" type="presParOf" srcId="{58079A1D-90D8-4935-8FFF-1B475C317D8B}" destId="{2AB03590-983A-4BAB-8F1C-AD7F0BF0D82F}" srcOrd="0" destOrd="0" presId="urn:microsoft.com/office/officeart/2005/8/layout/orgChart1"/>
+    <dgm:cxn modelId="{1900EF9F-68D6-4821-913A-AF50F623786E}" type="presParOf" srcId="{58079A1D-90D8-4935-8FFF-1B475C317D8B}" destId="{1B4DD07C-BFE3-4DF5-AF9D-2598D8D5BD30}" srcOrd="1" destOrd="0" presId="urn:microsoft.com/office/officeart/2005/8/layout/orgChart1"/>
+    <dgm:cxn modelId="{ACAB344C-40CA-444C-8267-18B6B13CA3FA}" type="presParOf" srcId="{CA355B94-BF5E-4E16-85C6-04F293FDB4BF}" destId="{B0C86E8E-3558-4BFD-963D-2ACCE50531C5}" srcOrd="1" destOrd="0" presId="urn:microsoft.com/office/officeart/2005/8/layout/orgChart1"/>
+    <dgm:cxn modelId="{5537484C-8823-42BE-9055-864BF82E356D}" type="presParOf" srcId="{B0C86E8E-3558-4BFD-963D-2ACCE50531C5}" destId="{486FC1E1-A535-4C1F-A508-C230931D8015}" srcOrd="0" destOrd="0" presId="urn:microsoft.com/office/officeart/2005/8/layout/orgChart1"/>
+    <dgm:cxn modelId="{716A9874-0549-49B2-B653-2C5B1451502F}" type="presParOf" srcId="{B0C86E8E-3558-4BFD-963D-2ACCE50531C5}" destId="{229A5F83-2865-4EBC-9601-5027A9363271}" srcOrd="1" destOrd="0" presId="urn:microsoft.com/office/officeart/2005/8/layout/orgChart1"/>
+    <dgm:cxn modelId="{D4DC9850-D2BD-42D1-B39C-C2F5371D69AB}" type="presParOf" srcId="{229A5F83-2865-4EBC-9601-5027A9363271}" destId="{9E3B6E67-234E-4BBC-BC0A-654ABDD8F879}" srcOrd="0" destOrd="0" presId="urn:microsoft.com/office/officeart/2005/8/layout/orgChart1"/>
+    <dgm:cxn modelId="{F58A29DB-CAFA-4A07-AF60-7E4AF7673750}" type="presParOf" srcId="{9E3B6E67-234E-4BBC-BC0A-654ABDD8F879}" destId="{937A84F0-2BEB-41A9-B552-235FEB4052B4}" srcOrd="0" destOrd="0" presId="urn:microsoft.com/office/officeart/2005/8/layout/orgChart1"/>
+    <dgm:cxn modelId="{55AD51F0-A493-494C-ADC3-B3BD81CEF7A1}" type="presParOf" srcId="{9E3B6E67-234E-4BBC-BC0A-654ABDD8F879}" destId="{61E3A9E7-C048-49D7-A091-954CD01E5D4A}" srcOrd="1" destOrd="0" presId="urn:microsoft.com/office/officeart/2005/8/layout/orgChart1"/>
+    <dgm:cxn modelId="{59C7EDC6-F4FC-4B26-A784-0B12A8E2DDA7}" type="presParOf" srcId="{229A5F83-2865-4EBC-9601-5027A9363271}" destId="{779B1034-4351-4B7E-ABD3-B2F5DD9ABB13}" srcOrd="1" destOrd="0" presId="urn:microsoft.com/office/officeart/2005/8/layout/orgChart1"/>
+    <dgm:cxn modelId="{54861305-A1E0-43FD-A845-A3A00E4EC187}" type="presParOf" srcId="{229A5F83-2865-4EBC-9601-5027A9363271}" destId="{3988A6C8-73DF-4123-8387-BF5D841A90D5}" srcOrd="2" destOrd="0" presId="urn:microsoft.com/office/officeart/2005/8/layout/orgChart1"/>
+    <dgm:cxn modelId="{ABC39F53-05CC-4CAC-8DC8-153AFDDF7F33}" type="presParOf" srcId="{B0C86E8E-3558-4BFD-963D-2ACCE50531C5}" destId="{990B3F4E-412E-4BA2-B747-4DC8D6E7B7A2}" srcOrd="2" destOrd="0" presId="urn:microsoft.com/office/officeart/2005/8/layout/orgChart1"/>
+    <dgm:cxn modelId="{DA89B038-F260-4EF4-AE43-511FFC57ED9F}" type="presParOf" srcId="{B0C86E8E-3558-4BFD-963D-2ACCE50531C5}" destId="{2A280BD3-D634-4E58-9F84-D637E5BB3E1F}" srcOrd="3" destOrd="0" presId="urn:microsoft.com/office/officeart/2005/8/layout/orgChart1"/>
+    <dgm:cxn modelId="{86B90C6B-E03A-45B2-9507-F75E7BF4AA34}" type="presParOf" srcId="{2A280BD3-D634-4E58-9F84-D637E5BB3E1F}" destId="{A485C955-E640-42D3-8C17-0DD499243210}" srcOrd="0" destOrd="0" presId="urn:microsoft.com/office/officeart/2005/8/layout/orgChart1"/>
+    <dgm:cxn modelId="{60190410-C2D4-4D4B-A6FB-CB252704A4DF}" type="presParOf" srcId="{A485C955-E640-42D3-8C17-0DD499243210}" destId="{58D8D487-8039-4E62-ADBD-9FCEA1362BE0}" srcOrd="0" destOrd="0" presId="urn:microsoft.com/office/officeart/2005/8/layout/orgChart1"/>
+    <dgm:cxn modelId="{1F599A7C-2E5E-46F0-941E-9B0DE786F374}" type="presParOf" srcId="{A485C955-E640-42D3-8C17-0DD499243210}" destId="{870E309A-4491-4D38-AFDD-ACEFCEE22BF6}" srcOrd="1" destOrd="0" presId="urn:microsoft.com/office/officeart/2005/8/layout/orgChart1"/>
+    <dgm:cxn modelId="{A209BC29-3BA5-46AB-8539-8BA2DED220D3}" type="presParOf" srcId="{2A280BD3-D634-4E58-9F84-D637E5BB3E1F}" destId="{7C92660E-1470-429B-9556-184E098A6E47}" srcOrd="1" destOrd="0" presId="urn:microsoft.com/office/officeart/2005/8/layout/orgChart1"/>
+    <dgm:cxn modelId="{A89BB287-7DBF-4D02-B169-6EE5D74FCE7C}" type="presParOf" srcId="{2A280BD3-D634-4E58-9F84-D637E5BB3E1F}" destId="{F3B63475-F2EF-4222-BE09-105C7CA71085}" srcOrd="2" destOrd="0" presId="urn:microsoft.com/office/officeart/2005/8/layout/orgChart1"/>
+    <dgm:cxn modelId="{1E5E738F-5178-4B60-9F60-D7963050F932}" type="presParOf" srcId="{CA355B94-BF5E-4E16-85C6-04F293FDB4BF}" destId="{18B25334-94AA-4619-B740-53797BF85F68}" srcOrd="2" destOrd="0" presId="urn:microsoft.com/office/officeart/2005/8/layout/orgChart1"/>
+    <dgm:cxn modelId="{901BDCB9-91C4-43A9-91CF-6AC5290A20A1}" type="presParOf" srcId="{265F456F-C67D-47A3-BD42-2010C4E5B46E}" destId="{E5AB5F44-4AA9-49F6-9546-3AC5BE252923}" srcOrd="6" destOrd="0" presId="urn:microsoft.com/office/officeart/2005/8/layout/orgChart1"/>
+    <dgm:cxn modelId="{5C6ADA40-3551-4BF4-8FFB-8103AAD1B336}" type="presParOf" srcId="{265F456F-C67D-47A3-BD42-2010C4E5B46E}" destId="{8D3FBCBC-B1EA-43D6-AE16-B92F54C265C5}" srcOrd="7" destOrd="0" presId="urn:microsoft.com/office/officeart/2005/8/layout/orgChart1"/>
+    <dgm:cxn modelId="{336FF366-2BB4-4571-B74A-987AEEAD89AC}" type="presParOf" srcId="{8D3FBCBC-B1EA-43D6-AE16-B92F54C265C5}" destId="{038DAE51-FC35-438B-86C3-6D65045F624E}" srcOrd="0" destOrd="0" presId="urn:microsoft.com/office/officeart/2005/8/layout/orgChart1"/>
+    <dgm:cxn modelId="{13A6B9D4-AD71-4CAB-B322-02F5B122EAEF}" type="presParOf" srcId="{038DAE51-FC35-438B-86C3-6D65045F624E}" destId="{20C3A46C-A148-4661-BF68-D55A82313270}" srcOrd="0" destOrd="0" presId="urn:microsoft.com/office/officeart/2005/8/layout/orgChart1"/>
+    <dgm:cxn modelId="{5BEE942E-4D4F-4973-9C66-545A332C16D4}" type="presParOf" srcId="{038DAE51-FC35-438B-86C3-6D65045F624E}" destId="{B221E73D-8F07-4579-9F1D-63701F5B0195}" srcOrd="1" destOrd="0" presId="urn:microsoft.com/office/officeart/2005/8/layout/orgChart1"/>
+    <dgm:cxn modelId="{671D4862-54A8-4562-A261-7DE3B4F265AE}" type="presParOf" srcId="{8D3FBCBC-B1EA-43D6-AE16-B92F54C265C5}" destId="{84E323A1-6102-4A55-A62D-A2999FDD6505}" srcOrd="1" destOrd="0" presId="urn:microsoft.com/office/officeart/2005/8/layout/orgChart1"/>
+    <dgm:cxn modelId="{04CFEFEF-3A10-4ECF-8B65-C821931CFA77}" type="presParOf" srcId="{84E323A1-6102-4A55-A62D-A2999FDD6505}" destId="{565A047B-7933-481E-B9FC-5DBA6C905BF8}" srcOrd="0" destOrd="0" presId="urn:microsoft.com/office/officeart/2005/8/layout/orgChart1"/>
+    <dgm:cxn modelId="{CE06402B-9CEC-429D-9EBA-19F93898D628}" type="presParOf" srcId="{84E323A1-6102-4A55-A62D-A2999FDD6505}" destId="{5D094037-B83B-4F11-A593-BD3F58DC502A}" srcOrd="1" destOrd="0" presId="urn:microsoft.com/office/officeart/2005/8/layout/orgChart1"/>
+    <dgm:cxn modelId="{B7726A3F-95B3-4FBE-AB51-31582C294D6E}" type="presParOf" srcId="{5D094037-B83B-4F11-A593-BD3F58DC502A}" destId="{2CCAD175-70F9-472D-AA35-AEF371D2DC7D}" srcOrd="0" destOrd="0" presId="urn:microsoft.com/office/officeart/2005/8/layout/orgChart1"/>
+    <dgm:cxn modelId="{F685A1E7-75D5-4489-A02A-E2FEF95DB2DB}" type="presParOf" srcId="{2CCAD175-70F9-472D-AA35-AEF371D2DC7D}" destId="{D09A576F-55B2-4420-8D1C-D652BBA42395}" srcOrd="0" destOrd="0" presId="urn:microsoft.com/office/officeart/2005/8/layout/orgChart1"/>
+    <dgm:cxn modelId="{02059B1B-0969-46CE-B3A0-2CB30347DED3}" type="presParOf" srcId="{2CCAD175-70F9-472D-AA35-AEF371D2DC7D}" destId="{DC790315-5064-479B-876F-FDA3F059E349}" srcOrd="1" destOrd="0" presId="urn:microsoft.com/office/officeart/2005/8/layout/orgChart1"/>
+    <dgm:cxn modelId="{876CE1C1-2126-4FAA-851E-DFA0FC20921B}" type="presParOf" srcId="{5D094037-B83B-4F11-A593-BD3F58DC502A}" destId="{B84B44E7-DD87-418A-9D51-B08A8D1EC0A7}" srcOrd="1" destOrd="0" presId="urn:microsoft.com/office/officeart/2005/8/layout/orgChart1"/>
+    <dgm:cxn modelId="{1DB59D7C-ECA7-458C-A8E3-E76B176D0644}" type="presParOf" srcId="{5D094037-B83B-4F11-A593-BD3F58DC502A}" destId="{FE71B171-3D5C-4D09-A2DA-06F20E7116FD}" srcOrd="2" destOrd="0" presId="urn:microsoft.com/office/officeart/2005/8/layout/orgChart1"/>
+    <dgm:cxn modelId="{8E0F05C3-B46F-4F41-9145-436FFC0B2037}" type="presParOf" srcId="{84E323A1-6102-4A55-A62D-A2999FDD6505}" destId="{49085DAD-58E1-4D62-8631-99F7937EA3FC}" srcOrd="2" destOrd="0" presId="urn:microsoft.com/office/officeart/2005/8/layout/orgChart1"/>
+    <dgm:cxn modelId="{79C19155-B8A0-4668-B191-F9B7AE145809}" type="presParOf" srcId="{84E323A1-6102-4A55-A62D-A2999FDD6505}" destId="{6A61DF71-4590-4A05-B208-979CC5277F5C}" srcOrd="3" destOrd="0" presId="urn:microsoft.com/office/officeart/2005/8/layout/orgChart1"/>
+    <dgm:cxn modelId="{7F730563-B35F-4FAB-99B9-444428014BDB}" type="presParOf" srcId="{6A61DF71-4590-4A05-B208-979CC5277F5C}" destId="{02DB7F70-C7D1-4F65-A583-FC3C70C6816D}" srcOrd="0" destOrd="0" presId="urn:microsoft.com/office/officeart/2005/8/layout/orgChart1"/>
+    <dgm:cxn modelId="{B72A4368-5066-4F50-947F-AC9536F4FF32}" type="presParOf" srcId="{02DB7F70-C7D1-4F65-A583-FC3C70C6816D}" destId="{17C60D1E-3C47-4545-87B0-53CC56D6EE19}" srcOrd="0" destOrd="0" presId="urn:microsoft.com/office/officeart/2005/8/layout/orgChart1"/>
+    <dgm:cxn modelId="{0030C10C-1741-49EC-A7A3-7C1C74E3A1C2}" type="presParOf" srcId="{02DB7F70-C7D1-4F65-A583-FC3C70C6816D}" destId="{0F096874-A3F9-437F-AC47-4CF6FD3C5086}" srcOrd="1" destOrd="0" presId="urn:microsoft.com/office/officeart/2005/8/layout/orgChart1"/>
+    <dgm:cxn modelId="{A39263BB-3D10-4EB2-AE8F-A846522E379E}" type="presParOf" srcId="{6A61DF71-4590-4A05-B208-979CC5277F5C}" destId="{74CB877D-0A48-474F-A9E0-18707531D194}" srcOrd="1" destOrd="0" presId="urn:microsoft.com/office/officeart/2005/8/layout/orgChart1"/>
+    <dgm:cxn modelId="{3868018F-4030-46C1-A190-A3BF279E67DD}" type="presParOf" srcId="{6A61DF71-4590-4A05-B208-979CC5277F5C}" destId="{9051B185-AC37-439D-8EE3-FA904F25F122}" srcOrd="2" destOrd="0" presId="urn:microsoft.com/office/officeart/2005/8/layout/orgChart1"/>
+    <dgm:cxn modelId="{B678B28F-1C4B-49CE-B55C-E4663141C8E4}" type="presParOf" srcId="{84E323A1-6102-4A55-A62D-A2999FDD6505}" destId="{0808CA65-6AB4-4649-8D84-FC22AA1F0B9C}" srcOrd="4" destOrd="0" presId="urn:microsoft.com/office/officeart/2005/8/layout/orgChart1"/>
+    <dgm:cxn modelId="{604DC200-9C83-4D18-B540-413C72B5F234}" type="presParOf" srcId="{84E323A1-6102-4A55-A62D-A2999FDD6505}" destId="{086A727F-CCEF-4970-BB84-80B5AEE691B3}" srcOrd="5" destOrd="0" presId="urn:microsoft.com/office/officeart/2005/8/layout/orgChart1"/>
+    <dgm:cxn modelId="{44C5B81A-B699-46F3-BFF4-C21BD9717E07}" type="presParOf" srcId="{086A727F-CCEF-4970-BB84-80B5AEE691B3}" destId="{F8C5BB24-848F-49A3-9819-74BECF87AE01}" srcOrd="0" destOrd="0" presId="urn:microsoft.com/office/officeart/2005/8/layout/orgChart1"/>
+    <dgm:cxn modelId="{16017F92-B611-4CBA-9C07-285A4E72531D}" type="presParOf" srcId="{F8C5BB24-848F-49A3-9819-74BECF87AE01}" destId="{318158D3-B858-439A-8206-91DC6A15E862}" srcOrd="0" destOrd="0" presId="urn:microsoft.com/office/officeart/2005/8/layout/orgChart1"/>
+    <dgm:cxn modelId="{FFF785AA-D2EC-4F72-B068-9E2BE249C839}" type="presParOf" srcId="{F8C5BB24-848F-49A3-9819-74BECF87AE01}" destId="{8B4C016F-46EA-437D-8C2E-D973A2A3810B}" srcOrd="1" destOrd="0" presId="urn:microsoft.com/office/officeart/2005/8/layout/orgChart1"/>
+    <dgm:cxn modelId="{41EEA1C2-598E-4E06-A9E5-E665E6E22E20}" type="presParOf" srcId="{086A727F-CCEF-4970-BB84-80B5AEE691B3}" destId="{4C22D482-E157-4647-9CFF-7BE9DB87C3A5}" srcOrd="1" destOrd="0" presId="urn:microsoft.com/office/officeart/2005/8/layout/orgChart1"/>
+    <dgm:cxn modelId="{ED90A934-A16B-4F6B-90A8-143D574530E1}" type="presParOf" srcId="{086A727F-CCEF-4970-BB84-80B5AEE691B3}" destId="{A6DDD5C6-5E0C-4C1F-AF91-72F0ACB5CB66}" srcOrd="2" destOrd="0" presId="urn:microsoft.com/office/officeart/2005/8/layout/orgChart1"/>
+    <dgm:cxn modelId="{ED09626C-D25B-412F-B468-D160D8E0F676}" type="presParOf" srcId="{84E323A1-6102-4A55-A62D-A2999FDD6505}" destId="{7F3399B9-5EE7-4A3A-BB13-BD91D1CD2BFC}" srcOrd="6" destOrd="0" presId="urn:microsoft.com/office/officeart/2005/8/layout/orgChart1"/>
+    <dgm:cxn modelId="{F87BABD9-BE15-49E6-8D2F-75356CA58948}" type="presParOf" srcId="{84E323A1-6102-4A55-A62D-A2999FDD6505}" destId="{64DB4EFC-5F53-416A-BF56-B0E390647C57}" srcOrd="7" destOrd="0" presId="urn:microsoft.com/office/officeart/2005/8/layout/orgChart1"/>
+    <dgm:cxn modelId="{3FF098E7-FD65-4D20-97EA-5615164865EA}" type="presParOf" srcId="{64DB4EFC-5F53-416A-BF56-B0E390647C57}" destId="{F1489AAC-DBB3-4DF1-B0A6-ABF36BE00D53}" srcOrd="0" destOrd="0" presId="urn:microsoft.com/office/officeart/2005/8/layout/orgChart1"/>
+    <dgm:cxn modelId="{BB107E21-4FA8-49CC-9472-65FE0F2A4599}" type="presParOf" srcId="{F1489AAC-DBB3-4DF1-B0A6-ABF36BE00D53}" destId="{951D59B2-4D2A-44B9-B76F-BB85FB327883}" srcOrd="0" destOrd="0" presId="urn:microsoft.com/office/officeart/2005/8/layout/orgChart1"/>
+    <dgm:cxn modelId="{12A970A7-3AA1-4828-BBBD-6DF9C6CE4B0A}" type="presParOf" srcId="{F1489AAC-DBB3-4DF1-B0A6-ABF36BE00D53}" destId="{9B048A96-D4F7-4122-A5A4-7D8CD2E3D84A}" srcOrd="1" destOrd="0" presId="urn:microsoft.com/office/officeart/2005/8/layout/orgChart1"/>
+    <dgm:cxn modelId="{F801D54E-EA1A-4B1A-BB46-6F5EBD2AA798}" type="presParOf" srcId="{64DB4EFC-5F53-416A-BF56-B0E390647C57}" destId="{E4249EE6-E089-4FFA-9646-B36E3FB9D46C}" srcOrd="1" destOrd="0" presId="urn:microsoft.com/office/officeart/2005/8/layout/orgChart1"/>
+    <dgm:cxn modelId="{042416BF-CAC4-4CFE-8497-5D49800CECFE}" type="presParOf" srcId="{64DB4EFC-5F53-416A-BF56-B0E390647C57}" destId="{329BDB05-6587-45BE-AF4A-A0D5769630FE}" srcOrd="2" destOrd="0" presId="urn:microsoft.com/office/officeart/2005/8/layout/orgChart1"/>
+    <dgm:cxn modelId="{7110B7D9-E801-46AD-83BE-7392B907B125}" type="presParOf" srcId="{84E323A1-6102-4A55-A62D-A2999FDD6505}" destId="{829BEA59-8922-4FFF-8688-AB52343B810B}" srcOrd="8" destOrd="0" presId="urn:microsoft.com/office/officeart/2005/8/layout/orgChart1"/>
+    <dgm:cxn modelId="{59A084B4-D58A-43FA-9172-25391F7C4853}" type="presParOf" srcId="{84E323A1-6102-4A55-A62D-A2999FDD6505}" destId="{ADB6D868-8854-4319-A7B9-D42FF289DEC9}" srcOrd="9" destOrd="0" presId="urn:microsoft.com/office/officeart/2005/8/layout/orgChart1"/>
+    <dgm:cxn modelId="{564230EF-4EC2-4067-AB30-4BDA4DF71CEB}" type="presParOf" srcId="{ADB6D868-8854-4319-A7B9-D42FF289DEC9}" destId="{D8DC65B9-799B-4B66-8DDC-C3AFFC9CD7F5}" srcOrd="0" destOrd="0" presId="urn:microsoft.com/office/officeart/2005/8/layout/orgChart1"/>
+    <dgm:cxn modelId="{08DD2417-264B-42DE-9AF8-8087EA89A115}" type="presParOf" srcId="{D8DC65B9-799B-4B66-8DDC-C3AFFC9CD7F5}" destId="{C352A256-FEE4-41EA-9EAF-7BF84F74CD6D}" srcOrd="0" destOrd="0" presId="urn:microsoft.com/office/officeart/2005/8/layout/orgChart1"/>
+    <dgm:cxn modelId="{F1166078-9415-4326-817F-5B4210AD24E7}" type="presParOf" srcId="{D8DC65B9-799B-4B66-8DDC-C3AFFC9CD7F5}" destId="{F6A5214C-F904-47E9-9F76-44968CCF48A8}" srcOrd="1" destOrd="0" presId="urn:microsoft.com/office/officeart/2005/8/layout/orgChart1"/>
+    <dgm:cxn modelId="{3EC1DEAB-98D5-423E-AF66-29F2D395DF17}" type="presParOf" srcId="{ADB6D868-8854-4319-A7B9-D42FF289DEC9}" destId="{97D02995-C199-4567-BAE5-9AD7278187CD}" srcOrd="1" destOrd="0" presId="urn:microsoft.com/office/officeart/2005/8/layout/orgChart1"/>
+    <dgm:cxn modelId="{332DF0C5-6E54-4BE6-A98E-637CA35971A0}" type="presParOf" srcId="{ADB6D868-8854-4319-A7B9-D42FF289DEC9}" destId="{71E5F94A-8E1E-4BE4-83C5-15F875CB9844}" srcOrd="2" destOrd="0" presId="urn:microsoft.com/office/officeart/2005/8/layout/orgChart1"/>
+    <dgm:cxn modelId="{A75B6AC7-7030-4193-959E-9F90AB0C425B}" type="presParOf" srcId="{84E323A1-6102-4A55-A62D-A2999FDD6505}" destId="{1ECC988F-67CD-47D2-81D9-798A4C56AFB2}" srcOrd="10" destOrd="0" presId="urn:microsoft.com/office/officeart/2005/8/layout/orgChart1"/>
+    <dgm:cxn modelId="{E937E602-9AA8-45B6-B839-FDE491C72E90}" type="presParOf" srcId="{84E323A1-6102-4A55-A62D-A2999FDD6505}" destId="{CBFCCBEA-7E77-43F2-AE67-866F517E3721}" srcOrd="11" destOrd="0" presId="urn:microsoft.com/office/officeart/2005/8/layout/orgChart1"/>
+    <dgm:cxn modelId="{B003FFF8-C9DC-4FE1-B6EF-FB087AAD12E8}" type="presParOf" srcId="{CBFCCBEA-7E77-43F2-AE67-866F517E3721}" destId="{9D3DDDC5-074C-4370-B4DA-4E173149AF60}" srcOrd="0" destOrd="0" presId="urn:microsoft.com/office/officeart/2005/8/layout/orgChart1"/>
+    <dgm:cxn modelId="{DD6FF75D-70C7-47D4-9EF5-3085E44F8E6C}" type="presParOf" srcId="{9D3DDDC5-074C-4370-B4DA-4E173149AF60}" destId="{77496C74-CCEF-41FA-A8AE-3275DF89F646}" srcOrd="0" destOrd="0" presId="urn:microsoft.com/office/officeart/2005/8/layout/orgChart1"/>
+    <dgm:cxn modelId="{CB2EB492-39B4-4131-950B-6BFE0E3850A9}" type="presParOf" srcId="{9D3DDDC5-074C-4370-B4DA-4E173149AF60}" destId="{BDB575C6-2762-4D80-9CD5-A478DA5C12FC}" srcOrd="1" destOrd="0" presId="urn:microsoft.com/office/officeart/2005/8/layout/orgChart1"/>
+    <dgm:cxn modelId="{466837CE-81B1-4570-8980-51A09FB03B89}" type="presParOf" srcId="{CBFCCBEA-7E77-43F2-AE67-866F517E3721}" destId="{D7D9E650-E262-48B3-BEAB-61AA29EC3762}" srcOrd="1" destOrd="0" presId="urn:microsoft.com/office/officeart/2005/8/layout/orgChart1"/>
+    <dgm:cxn modelId="{6A272BAE-E334-41A2-90A4-1FCA88909DD4}" type="presParOf" srcId="{CBFCCBEA-7E77-43F2-AE67-866F517E3721}" destId="{BD9FAAE4-D794-47F8-9E2A-C88CFF03203F}" srcOrd="2" destOrd="0" presId="urn:microsoft.com/office/officeart/2005/8/layout/orgChart1"/>
+    <dgm:cxn modelId="{AA9987B7-1CC4-48C0-B4DA-4C206BEBBA19}" type="presParOf" srcId="{8D3FBCBC-B1EA-43D6-AE16-B92F54C265C5}" destId="{B6CCAF93-A380-4D21-8DF4-9E51ABE0B3F5}" srcOrd="2" destOrd="0" presId="urn:microsoft.com/office/officeart/2005/8/layout/orgChart1"/>
+    <dgm:cxn modelId="{06E8C2B4-0746-412A-A736-32F5C9A3D917}" type="presParOf" srcId="{FEDF8BF6-0D07-468C-8608-44450223B6FA}" destId="{B92859A7-A959-4389-8AC7-510A09F0CA6E}" srcOrd="2" destOrd="0" presId="urn:microsoft.com/office/officeart/2005/8/layout/orgChart1"/>
   </dgm:cxnLst>
   <dgm:bg/>
   <dgm:whole/>
@@ -25885,7 +26868,7 @@
 </file>
 
 <file path=customXml/itemProps1.xml><?xml version="1.0" encoding="utf-8"?>
-<ds:datastoreItem xmlns:ds="http://schemas.openxmlformats.org/officeDocument/2006/customXml" ds:itemID="{06282CD9-9A35-42C5-ACDD-43BFBAD4B174}">
+<ds:datastoreItem xmlns:ds="http://schemas.openxmlformats.org/officeDocument/2006/customXml" ds:itemID="{08C83AC5-BAC2-4621-909D-9DB9C0C469F6}">
   <ds:schemaRefs>
     <ds:schemaRef ds:uri="http://schemas.openxmlformats.org/officeDocument/2006/bibliography"/>
   </ds:schemaRefs>

</xml_diff>